<commit_message>
Started first section paragraph on human placenta structure
</commit_message>
<xml_diff>
--- a/Placental Transport Review/Manuscript.docx
+++ b/Placental Transport Review/Manuscript.docx
@@ -991,6 +991,264 @@
     </w:p>
     <w:p>
       <w:pPr>
+        <w:pStyle w:val="Heading2"/>
+      </w:pPr>
+      <w:r>
+        <w:t>O</w:t>
+      </w:r>
+      <w:r>
+        <w:t>verall structure and function</w:t>
+      </w:r>
+      <w:r>
+        <w:t xml:space="preserve"> of the </w:t>
+      </w:r>
+      <w:r>
+        <w:t xml:space="preserve">human and animal </w:t>
+      </w:r>
+      <w:r>
+        <w:t>placenta</w:t>
+      </w:r>
+      <w:r>
+        <w:t xml:space="preserve"> </w:t>
+      </w:r>
+    </w:p>
+    <w:p>
+      <w:pPr>
+        <w:rPr>
+          <w:rFonts w:ascii="Times New Roman" w:hAnsi="Times New Roman" w:cs="Times New Roman"/>
+        </w:rPr>
+      </w:pPr>
+      <w:r>
+        <w:rPr>
+          <w:rFonts w:ascii="Times New Roman" w:hAnsi="Times New Roman" w:cs="Times New Roman"/>
+        </w:rPr>
+        <w:t xml:space="preserve">The placenta is the first organ that reaches full maturation during pregnancy. </w:t>
+      </w:r>
+      <w:r>
+        <w:rPr>
+          <w:rFonts w:ascii="Times New Roman" w:hAnsi="Times New Roman" w:cs="Times New Roman"/>
+        </w:rPr>
+        <w:t xml:space="preserve">The human placenta is composed of three </w:t>
+      </w:r>
+      <w:proofErr w:type="spellStart"/>
+      <w:r>
+        <w:rPr>
+          <w:rFonts w:ascii="Times New Roman" w:hAnsi="Times New Roman" w:cs="Times New Roman"/>
+        </w:rPr>
+        <w:t>interhemal</w:t>
+      </w:r>
+      <w:proofErr w:type="spellEnd"/>
+      <w:r>
+        <w:rPr>
+          <w:rFonts w:ascii="Times New Roman" w:hAnsi="Times New Roman" w:cs="Times New Roman"/>
+        </w:rPr>
+        <w:t xml:space="preserve"> </w:t>
+      </w:r>
+      <w:r>
+        <w:rPr>
+          <w:rFonts w:ascii="Times New Roman" w:hAnsi="Times New Roman" w:cs="Times New Roman"/>
+        </w:rPr>
+        <w:t xml:space="preserve">layers that have various functions in the </w:t>
+      </w:r>
+      <w:proofErr w:type="spellStart"/>
+      <w:r>
+        <w:rPr>
+          <w:rFonts w:ascii="Times New Roman" w:hAnsi="Times New Roman" w:cs="Times New Roman"/>
+        </w:rPr>
+        <w:t>materno</w:t>
+      </w:r>
+      <w:proofErr w:type="spellEnd"/>
+      <w:r>
+        <w:rPr>
+          <w:rFonts w:ascii="Times New Roman" w:hAnsi="Times New Roman" w:cs="Times New Roman"/>
+        </w:rPr>
+        <w:t xml:space="preserve">-fetal interface. The human placenta </w:t>
+      </w:r>
+      <w:r>
+        <w:rPr>
+          <w:rFonts w:ascii="Times New Roman" w:hAnsi="Times New Roman" w:cs="Times New Roman"/>
+        </w:rPr>
+        <w:t xml:space="preserve">has two membranes, a </w:t>
+      </w:r>
+      <w:proofErr w:type="spellStart"/>
+      <w:r>
+        <w:rPr>
+          <w:rFonts w:ascii="Times New Roman" w:hAnsi="Times New Roman" w:cs="Times New Roman"/>
+        </w:rPr>
+        <w:t>microvillous</w:t>
+      </w:r>
+      <w:proofErr w:type="spellEnd"/>
+      <w:r>
+        <w:rPr>
+          <w:rFonts w:ascii="Times New Roman" w:hAnsi="Times New Roman" w:cs="Times New Roman"/>
+        </w:rPr>
+        <w:t xml:space="preserve"> membrane (MVM) that is facing the mother and is in direct contact with the maternal circulation, and a basolateral membrane that is on the fetal side and is in direct contact with the fetal endothelium and capillaries where the nutrient exchange tot eh fetus occurs through transporters. Within those layers, various </w:t>
+      </w:r>
+      <w:r>
+        <w:rPr>
+          <w:rFonts w:ascii="Times New Roman" w:hAnsi="Times New Roman" w:cs="Times New Roman"/>
+        </w:rPr>
+        <w:t>cell types</w:t>
+      </w:r>
+      <w:r>
+        <w:rPr>
+          <w:rFonts w:ascii="Times New Roman" w:hAnsi="Times New Roman" w:cs="Times New Roman"/>
+        </w:rPr>
+        <w:t xml:space="preserve"> exist and each has a specific role and maturation speed. Moving from the MVM to the BM, inwards from the maternal membrane to the fetal membrane, the cell types </w:t>
+      </w:r>
+      <w:r>
+        <w:rPr>
+          <w:rFonts w:ascii="Times New Roman" w:hAnsi="Times New Roman" w:cs="Times New Roman"/>
+        </w:rPr>
+        <w:lastRenderedPageBreak/>
+        <w:t>are as follows:</w:t>
+      </w:r>
+      <w:r>
+        <w:rPr>
+          <w:rFonts w:ascii="Times New Roman" w:hAnsi="Times New Roman" w:cs="Times New Roman"/>
+        </w:rPr>
+        <w:t xml:space="preserve"> </w:t>
+      </w:r>
+      <w:proofErr w:type="spellStart"/>
+      <w:r>
+        <w:rPr>
+          <w:rFonts w:ascii="Times New Roman" w:hAnsi="Times New Roman" w:cs="Times New Roman"/>
+        </w:rPr>
+        <w:t>decidual</w:t>
+      </w:r>
+      <w:proofErr w:type="spellEnd"/>
+      <w:r>
+        <w:rPr>
+          <w:rFonts w:ascii="Times New Roman" w:hAnsi="Times New Roman" w:cs="Times New Roman"/>
+        </w:rPr>
+        <w:t xml:space="preserve"> cells,</w:t>
+      </w:r>
+      <w:r>
+        <w:rPr>
+          <w:rFonts w:ascii="Times New Roman" w:hAnsi="Times New Roman" w:cs="Times New Roman"/>
+        </w:rPr>
+        <w:t xml:space="preserve"> multinucleated cells, </w:t>
+      </w:r>
+      <w:proofErr w:type="spellStart"/>
+      <w:r>
+        <w:rPr>
+          <w:rFonts w:ascii="Times New Roman" w:hAnsi="Times New Roman" w:cs="Times New Roman"/>
+        </w:rPr>
+        <w:t>extravillous</w:t>
+      </w:r>
+      <w:proofErr w:type="spellEnd"/>
+      <w:r>
+        <w:rPr>
+          <w:rFonts w:ascii="Times New Roman" w:hAnsi="Times New Roman" w:cs="Times New Roman"/>
+        </w:rPr>
+        <w:t xml:space="preserve"> </w:t>
+      </w:r>
+      <w:proofErr w:type="spellStart"/>
+      <w:r>
+        <w:rPr>
+          <w:rFonts w:ascii="Times New Roman" w:hAnsi="Times New Roman" w:cs="Times New Roman"/>
+        </w:rPr>
+        <w:t>cytotrophoblasts</w:t>
+      </w:r>
+      <w:proofErr w:type="spellEnd"/>
+      <w:r>
+        <w:rPr>
+          <w:rFonts w:ascii="Times New Roman" w:hAnsi="Times New Roman" w:cs="Times New Roman"/>
+        </w:rPr>
+        <w:t>,</w:t>
+      </w:r>
+      <w:r>
+        <w:rPr>
+          <w:rFonts w:ascii="Times New Roman" w:hAnsi="Times New Roman" w:cs="Times New Roman"/>
+        </w:rPr>
+        <w:t xml:space="preserve"> </w:t>
+      </w:r>
+      <w:proofErr w:type="spellStart"/>
+      <w:r>
+        <w:rPr>
+          <w:rFonts w:ascii="Times New Roman" w:hAnsi="Times New Roman" w:cs="Times New Roman"/>
+        </w:rPr>
+        <w:t>syncytiotrophoblasts</w:t>
+      </w:r>
+      <w:proofErr w:type="spellEnd"/>
+      <w:r>
+        <w:rPr>
+          <w:rFonts w:ascii="Times New Roman" w:hAnsi="Times New Roman" w:cs="Times New Roman"/>
+        </w:rPr>
+        <w:t xml:space="preserve">, </w:t>
+      </w:r>
+      <w:r>
+        <w:rPr>
+          <w:rFonts w:ascii="Times New Roman" w:hAnsi="Times New Roman" w:cs="Times New Roman"/>
+        </w:rPr>
+        <w:t xml:space="preserve">villous </w:t>
+      </w:r>
+      <w:proofErr w:type="spellStart"/>
+      <w:r>
+        <w:rPr>
+          <w:rFonts w:ascii="Times New Roman" w:hAnsi="Times New Roman" w:cs="Times New Roman"/>
+        </w:rPr>
+        <w:t>cytotrophoblasts</w:t>
+      </w:r>
+      <w:proofErr w:type="spellEnd"/>
+      <w:r>
+        <w:rPr>
+          <w:rFonts w:ascii="Times New Roman" w:hAnsi="Times New Roman" w:cs="Times New Roman"/>
+        </w:rPr>
+        <w:t>,</w:t>
+      </w:r>
+      <w:r>
+        <w:rPr>
+          <w:rFonts w:ascii="Times New Roman" w:hAnsi="Times New Roman" w:cs="Times New Roman"/>
+        </w:rPr>
+        <w:t xml:space="preserve"> and</w:t>
+      </w:r>
+      <w:r>
+        <w:rPr>
+          <w:rFonts w:ascii="Times New Roman" w:hAnsi="Times New Roman" w:cs="Times New Roman"/>
+        </w:rPr>
+        <w:t xml:space="preserve"> </w:t>
+      </w:r>
+      <w:proofErr w:type="spellStart"/>
+      <w:r>
+        <w:rPr>
+          <w:rFonts w:ascii="Times New Roman" w:hAnsi="Times New Roman" w:cs="Times New Roman"/>
+        </w:rPr>
+        <w:t>cytotrophoblasts</w:t>
+      </w:r>
+      <w:proofErr w:type="spellEnd"/>
+      <w:r>
+        <w:rPr>
+          <w:rFonts w:ascii="Times New Roman" w:hAnsi="Times New Roman" w:cs="Times New Roman"/>
+        </w:rPr>
+        <w:t xml:space="preserve">. </w:t>
+      </w:r>
+      <w:bookmarkStart w:id="0" w:name="_GoBack"/>
+      <w:bookmarkEnd w:id="0"/>
+    </w:p>
+    <w:p>
+      <w:pPr>
+        <w:rPr>
+          <w:rFonts w:ascii="Times New Roman" w:hAnsi="Times New Roman" w:cs="Times New Roman"/>
+        </w:rPr>
+      </w:pPr>
+    </w:p>
+    <w:p>
+      <w:pPr>
+        <w:rPr>
+          <w:rFonts w:ascii="Times New Roman" w:hAnsi="Times New Roman" w:cs="Times New Roman"/>
+        </w:rPr>
+      </w:pPr>
+    </w:p>
+    <w:p>
+      <w:pPr>
+        <w:rPr>
+          <w:rFonts w:ascii="Times New Roman" w:hAnsi="Times New Roman" w:cs="Times New Roman"/>
+        </w:rPr>
+      </w:pPr>
+    </w:p>
+    <w:p>
+      <w:pPr>
         <w:pStyle w:val="ListParagraph"/>
         <w:numPr>
           <w:ilvl w:val="0"/>
@@ -1004,37 +1262,25 @@
         <w:rPr>
           <w:rFonts w:ascii="Times New Roman" w:hAnsi="Times New Roman" w:cs="Times New Roman"/>
         </w:rPr>
-        <w:t>O</w:t>
-      </w:r>
-      <w:r>
-        <w:rPr>
-          <w:rFonts w:ascii="Times New Roman" w:hAnsi="Times New Roman" w:cs="Times New Roman"/>
-        </w:rPr>
-        <w:t>verall structure and function</w:t>
-      </w:r>
-      <w:r>
-        <w:rPr>
-          <w:rFonts w:ascii="Times New Roman" w:hAnsi="Times New Roman" w:cs="Times New Roman"/>
-        </w:rPr>
-        <w:t xml:space="preserve"> of the </w:t>
-      </w:r>
-      <w:r>
-        <w:rPr>
-          <w:rFonts w:ascii="Times New Roman" w:hAnsi="Times New Roman" w:cs="Times New Roman"/>
-        </w:rPr>
-        <w:t xml:space="preserve">human and animal </w:t>
-      </w:r>
-      <w:r>
-        <w:rPr>
-          <w:rFonts w:ascii="Times New Roman" w:hAnsi="Times New Roman" w:cs="Times New Roman"/>
-        </w:rPr>
-        <w:t>placenta</w:t>
-      </w:r>
-      <w:r>
-        <w:rPr>
-          <w:rFonts w:ascii="Times New Roman" w:hAnsi="Times New Roman" w:cs="Times New Roman"/>
-        </w:rPr>
-        <w:t xml:space="preserve"> </w:t>
+        <w:t>Placental d</w:t>
+      </w:r>
+      <w:r>
+        <w:rPr>
+          <w:rFonts w:ascii="Times New Roman" w:hAnsi="Times New Roman" w:cs="Times New Roman"/>
+        </w:rPr>
+        <w:t xml:space="preserve">ifferentiation and </w:t>
+      </w:r>
+      <w:r>
+        <w:rPr>
+          <w:rFonts w:ascii="Times New Roman" w:hAnsi="Times New Roman" w:cs="Times New Roman"/>
+        </w:rPr>
+        <w:t xml:space="preserve">growth </w:t>
+      </w:r>
+      <w:r>
+        <w:rPr>
+          <w:rFonts w:ascii="Times New Roman" w:hAnsi="Times New Roman" w:cs="Times New Roman"/>
+        </w:rPr>
+        <w:t>processes throughout gestation</w:t>
       </w:r>
     </w:p>
     <w:p>
@@ -1052,42 +1298,6 @@
         <w:rPr>
           <w:rFonts w:ascii="Times New Roman" w:hAnsi="Times New Roman" w:cs="Times New Roman"/>
         </w:rPr>
-        <w:t>Placental d</w:t>
-      </w:r>
-      <w:r>
-        <w:rPr>
-          <w:rFonts w:ascii="Times New Roman" w:hAnsi="Times New Roman" w:cs="Times New Roman"/>
-        </w:rPr>
-        <w:t xml:space="preserve">ifferentiation and </w:t>
-      </w:r>
-      <w:r>
-        <w:rPr>
-          <w:rFonts w:ascii="Times New Roman" w:hAnsi="Times New Roman" w:cs="Times New Roman"/>
-        </w:rPr>
-        <w:t xml:space="preserve">growth </w:t>
-      </w:r>
-      <w:r>
-        <w:rPr>
-          <w:rFonts w:ascii="Times New Roman" w:hAnsi="Times New Roman" w:cs="Times New Roman"/>
-        </w:rPr>
-        <w:t>processes throughout gestation</w:t>
-      </w:r>
-    </w:p>
-    <w:p>
-      <w:pPr>
-        <w:pStyle w:val="ListParagraph"/>
-        <w:numPr>
-          <w:ilvl w:val="0"/>
-          <w:numId w:val="3"/>
-        </w:numPr>
-        <w:rPr>
-          <w:rFonts w:ascii="Times New Roman" w:hAnsi="Times New Roman" w:cs="Times New Roman"/>
-        </w:rPr>
-      </w:pPr>
-      <w:r>
-        <w:rPr>
-          <w:rFonts w:ascii="Times New Roman" w:hAnsi="Times New Roman" w:cs="Times New Roman"/>
-        </w:rPr>
         <w:t xml:space="preserve">Placental </w:t>
       </w:r>
       <w:r>
@@ -1261,7 +1471,6 @@
         <w:rPr>
           <w:rFonts w:ascii="Times New Roman" w:hAnsi="Times New Roman" w:cs="Times New Roman"/>
         </w:rPr>
-        <w:lastRenderedPageBreak/>
         <w:t xml:space="preserve">Alterations in </w:t>
       </w:r>
       <w:r>
@@ -1433,12 +1642,7 @@
         <w:pStyle w:val="Heading1"/>
       </w:pPr>
       <w:r>
-        <w:t>R</w:t>
-      </w:r>
-      <w:bookmarkStart w:id="0" w:name="_GoBack"/>
-      <w:bookmarkEnd w:id="0"/>
-      <w:r>
-        <w:t>eferences</w:t>
+        <w:t>References</w:t>
       </w:r>
     </w:p>
     <w:p>
@@ -3534,6 +3738,28 @@
       <w:szCs w:val="32"/>
     </w:rPr>
   </w:style>
+  <w:style w:type="paragraph" w:styleId="Heading2">
+    <w:name w:val="heading 2"/>
+    <w:basedOn w:val="Normal"/>
+    <w:next w:val="Normal"/>
+    <w:link w:val="Heading2Char"/>
+    <w:uiPriority w:val="9"/>
+    <w:unhideWhenUsed/>
+    <w:qFormat/>
+    <w:rsid w:val="00E91471"/>
+    <w:pPr>
+      <w:keepNext/>
+      <w:keepLines/>
+      <w:spacing w:before="40"/>
+      <w:outlineLvl w:val="1"/>
+    </w:pPr>
+    <w:rPr>
+      <w:rFonts w:asciiTheme="majorHAnsi" w:eastAsiaTheme="majorEastAsia" w:hAnsiTheme="majorHAnsi" w:cstheme="majorBidi"/>
+      <w:color w:val="2F5496" w:themeColor="accent1" w:themeShade="BF"/>
+      <w:sz w:val="26"/>
+      <w:szCs w:val="26"/>
+    </w:rPr>
+  </w:style>
   <w:style w:type="character" w:default="1" w:styleId="DefaultParagraphFont">
     <w:name w:val="Default Paragraph Font"/>
     <w:uiPriority w:val="1"/>
@@ -3801,6 +4027,19 @@
     <w:uiPriority w:val="99"/>
     <w:semiHidden/>
     <w:rsid w:val="000B65F1"/>
+  </w:style>
+  <w:style w:type="character" w:customStyle="1" w:styleId="Heading2Char">
+    <w:name w:val="Heading 2 Char"/>
+    <w:basedOn w:val="DefaultParagraphFont"/>
+    <w:link w:val="Heading2"/>
+    <w:uiPriority w:val="9"/>
+    <w:rsid w:val="00E91471"/>
+    <w:rPr>
+      <w:rFonts w:asciiTheme="majorHAnsi" w:eastAsiaTheme="majorEastAsia" w:hAnsiTheme="majorHAnsi" w:cstheme="majorBidi"/>
+      <w:color w:val="2F5496" w:themeColor="accent1" w:themeShade="BF"/>
+      <w:sz w:val="26"/>
+      <w:szCs w:val="26"/>
+    </w:rPr>
   </w:style>
 </w:styles>
 </file>
@@ -4071,7 +4310,7 @@
 </file>
 
 <file path=customXml/itemProps1.xml><?xml version="1.0" encoding="utf-8"?>
-<ds:datastoreItem xmlns:ds="http://schemas.openxmlformats.org/officeDocument/2006/customXml" ds:itemID="{212A7786-2118-8744-B43D-C25D89748BF4}">
+<ds:datastoreItem xmlns:ds="http://schemas.openxmlformats.org/officeDocument/2006/customXml" ds:itemID="{BB5779F3-8E70-7F47-B7D3-4390BEEB03E8}">
   <ds:schemaRefs>
     <ds:schemaRef ds:uri="http://schemas.openxmlformats.org/officeDocument/2006/bibliography"/>
   </ds:schemaRefs>

</xml_diff>

<commit_message>
Added endocrine functions- insulin and adiponectin in lean/obese mothers
</commit_message>
<xml_diff>
--- a/Placental Transport Review/Manuscript.docx
+++ b/Placental Transport Review/Manuscript.docx
@@ -1030,59 +1030,59 @@
         </w:rPr>
         <w:t xml:space="preserve">The human placenta is composed of three </w:t>
       </w:r>
-      <w:proofErr w:type="spellStart"/>
-      <w:r>
-        <w:rPr>
-          <w:rFonts w:ascii="Times New Roman" w:hAnsi="Times New Roman" w:cs="Times New Roman"/>
-        </w:rPr>
-        <w:t>interhemal</w:t>
-      </w:r>
-      <w:proofErr w:type="spellEnd"/>
-      <w:r>
-        <w:rPr>
-          <w:rFonts w:ascii="Times New Roman" w:hAnsi="Times New Roman" w:cs="Times New Roman"/>
-        </w:rPr>
-        <w:t xml:space="preserve"> </w:t>
-      </w:r>
-      <w:r>
-        <w:rPr>
-          <w:rFonts w:ascii="Times New Roman" w:hAnsi="Times New Roman" w:cs="Times New Roman"/>
-        </w:rPr>
-        <w:t xml:space="preserve">layers that have various functions in the </w:t>
-      </w:r>
-      <w:proofErr w:type="spellStart"/>
-      <w:r>
-        <w:rPr>
-          <w:rFonts w:ascii="Times New Roman" w:hAnsi="Times New Roman" w:cs="Times New Roman"/>
-        </w:rPr>
-        <w:t>materno</w:t>
-      </w:r>
-      <w:proofErr w:type="spellEnd"/>
-      <w:r>
-        <w:rPr>
-          <w:rFonts w:ascii="Times New Roman" w:hAnsi="Times New Roman" w:cs="Times New Roman"/>
-        </w:rPr>
-        <w:t xml:space="preserve">-fetal interface. The human placenta </w:t>
-      </w:r>
-      <w:r>
-        <w:rPr>
-          <w:rFonts w:ascii="Times New Roman" w:hAnsi="Times New Roman" w:cs="Times New Roman"/>
-        </w:rPr>
-        <w:t xml:space="preserve">has two membranes, a </w:t>
-      </w:r>
-      <w:proofErr w:type="spellStart"/>
-      <w:r>
-        <w:rPr>
-          <w:rFonts w:ascii="Times New Roman" w:hAnsi="Times New Roman" w:cs="Times New Roman"/>
-        </w:rPr>
-        <w:t>microvillous</w:t>
-      </w:r>
-      <w:proofErr w:type="spellEnd"/>
-      <w:r>
-        <w:rPr>
-          <w:rFonts w:ascii="Times New Roman" w:hAnsi="Times New Roman" w:cs="Times New Roman"/>
-        </w:rPr>
-        <w:t xml:space="preserve"> membrane (MVM) that is facing the mother and is in direct contact with the maternal circulation, and a basolateral membrane that is on the fetal side and is in direct contact with the fetal endothelium and capillaries where the nutrient exchange tot eh fetus occurs through transporters. Within those layers, various </w:t>
+      <w:r>
+        <w:rPr>
+          <w:rFonts w:ascii="Times New Roman" w:hAnsi="Times New Roman" w:cs="Times New Roman"/>
+        </w:rPr>
+        <w:t xml:space="preserve">interhemal </w:t>
+      </w:r>
+      <w:r>
+        <w:rPr>
+          <w:rFonts w:ascii="Times New Roman" w:hAnsi="Times New Roman" w:cs="Times New Roman"/>
+        </w:rPr>
+        <w:t xml:space="preserve">layers that have various functions in the materno-fetal interface. The human placenta </w:t>
+      </w:r>
+      <w:r>
+        <w:rPr>
+          <w:rFonts w:ascii="Times New Roman" w:hAnsi="Times New Roman" w:cs="Times New Roman"/>
+        </w:rPr>
+        <w:t xml:space="preserve">has two membranes, a microvillous membrane (MVM) that </w:t>
+      </w:r>
+      <w:r>
+        <w:rPr>
+          <w:rFonts w:ascii="Times New Roman" w:hAnsi="Times New Roman" w:cs="Times New Roman"/>
+        </w:rPr>
+        <w:t xml:space="preserve">faces the maternal side </w:t>
+      </w:r>
+      <w:r>
+        <w:rPr>
+          <w:rFonts w:ascii="Times New Roman" w:hAnsi="Times New Roman" w:cs="Times New Roman"/>
+        </w:rPr>
+        <w:t>and is in direct contact with the maternal circulation, and a basolateral membrane that is on the fetal side and is in direct contact with the fetal endothelium and capillaries w</w:t>
+      </w:r>
+      <w:r>
+        <w:rPr>
+          <w:rFonts w:ascii="Times New Roman" w:hAnsi="Times New Roman" w:cs="Times New Roman"/>
+        </w:rPr>
+        <w:t>here the nutrient exchange to t</w:t>
+      </w:r>
+      <w:r>
+        <w:rPr>
+          <w:rFonts w:ascii="Times New Roman" w:hAnsi="Times New Roman" w:cs="Times New Roman"/>
+        </w:rPr>
+        <w:t>h</w:t>
+      </w:r>
+      <w:r>
+        <w:rPr>
+          <w:rFonts w:ascii="Times New Roman" w:hAnsi="Times New Roman" w:cs="Times New Roman"/>
+        </w:rPr>
+        <w:t>e</w:t>
+      </w:r>
+      <w:r>
+        <w:rPr>
+          <w:rFonts w:ascii="Times New Roman" w:hAnsi="Times New Roman" w:cs="Times New Roman"/>
+        </w:rPr>
+        <w:t xml:space="preserve"> fetus occurs through transporters. Within those layers, various </w:t>
       </w:r>
       <w:r>
         <w:rPr>
@@ -1109,19 +1109,11 @@
         </w:rPr>
         <w:t xml:space="preserve"> </w:t>
       </w:r>
-      <w:proofErr w:type="spellStart"/>
-      <w:r>
-        <w:rPr>
-          <w:rFonts w:ascii="Times New Roman" w:hAnsi="Times New Roman" w:cs="Times New Roman"/>
-        </w:rPr>
-        <w:t>decidual</w:t>
-      </w:r>
-      <w:proofErr w:type="spellEnd"/>
-      <w:r>
-        <w:rPr>
-          <w:rFonts w:ascii="Times New Roman" w:hAnsi="Times New Roman" w:cs="Times New Roman"/>
-        </w:rPr>
-        <w:t xml:space="preserve"> cells,</w:t>
+      <w:r>
+        <w:rPr>
+          <w:rFonts w:ascii="Times New Roman" w:hAnsi="Times New Roman" w:cs="Times New Roman"/>
+        </w:rPr>
+        <w:t>decidual cells,</w:t>
       </w:r>
       <w:r>
         <w:rPr>
@@ -1129,28 +1121,18 @@
         </w:rPr>
         <w:t xml:space="preserve"> multinucleated cells, </w:t>
       </w:r>
-      <w:proofErr w:type="spellStart"/>
-      <w:r>
-        <w:rPr>
-          <w:rFonts w:ascii="Times New Roman" w:hAnsi="Times New Roman" w:cs="Times New Roman"/>
-        </w:rPr>
-        <w:t>extravillous</w:t>
-      </w:r>
-      <w:proofErr w:type="spellEnd"/>
-      <w:r>
-        <w:rPr>
-          <w:rFonts w:ascii="Times New Roman" w:hAnsi="Times New Roman" w:cs="Times New Roman"/>
-        </w:rPr>
-        <w:t xml:space="preserve"> </w:t>
-      </w:r>
-      <w:proofErr w:type="spellStart"/>
+      <w:r>
+        <w:rPr>
+          <w:rFonts w:ascii="Times New Roman" w:hAnsi="Times New Roman" w:cs="Times New Roman"/>
+        </w:rPr>
+        <w:t xml:space="preserve">extravillous </w:t>
+      </w:r>
       <w:r>
         <w:rPr>
           <w:rFonts w:ascii="Times New Roman" w:hAnsi="Times New Roman" w:cs="Times New Roman"/>
         </w:rPr>
         <w:t>cytotrophoblasts</w:t>
       </w:r>
-      <w:proofErr w:type="spellEnd"/>
       <w:r>
         <w:rPr>
           <w:rFonts w:ascii="Times New Roman" w:hAnsi="Times New Roman" w:cs="Times New Roman"/>
@@ -1161,16 +1143,8 @@
         <w:rPr>
           <w:rFonts w:ascii="Times New Roman" w:hAnsi="Times New Roman" w:cs="Times New Roman"/>
         </w:rPr>
-        <w:t xml:space="preserve"> </w:t>
-      </w:r>
-      <w:proofErr w:type="spellStart"/>
-      <w:r>
-        <w:rPr>
-          <w:rFonts w:ascii="Times New Roman" w:hAnsi="Times New Roman" w:cs="Times New Roman"/>
-        </w:rPr>
-        <w:t>syncytiotrophoblasts</w:t>
-      </w:r>
-      <w:proofErr w:type="spellEnd"/>
+        <w:t xml:space="preserve"> syncytiotrophoblasts</w:t>
+      </w:r>
       <w:r>
         <w:rPr>
           <w:rFonts w:ascii="Times New Roman" w:hAnsi="Times New Roman" w:cs="Times New Roman"/>
@@ -1181,21 +1155,7 @@
         <w:rPr>
           <w:rFonts w:ascii="Times New Roman" w:hAnsi="Times New Roman" w:cs="Times New Roman"/>
         </w:rPr>
-        <w:t xml:space="preserve">villous </w:t>
-      </w:r>
-      <w:proofErr w:type="spellStart"/>
-      <w:r>
-        <w:rPr>
-          <w:rFonts w:ascii="Times New Roman" w:hAnsi="Times New Roman" w:cs="Times New Roman"/>
-        </w:rPr>
-        <w:t>cytotrophoblasts</w:t>
-      </w:r>
-      <w:proofErr w:type="spellEnd"/>
-      <w:r>
-        <w:rPr>
-          <w:rFonts w:ascii="Times New Roman" w:hAnsi="Times New Roman" w:cs="Times New Roman"/>
-        </w:rPr>
-        <w:t>,</w:t>
+        <w:t>villous cytotrophoblasts,</w:t>
       </w:r>
       <w:r>
         <w:rPr>
@@ -1207,24 +1167,22 @@
         <w:rPr>
           <w:rFonts w:ascii="Times New Roman" w:hAnsi="Times New Roman" w:cs="Times New Roman"/>
         </w:rPr>
-        <w:t xml:space="preserve"> </w:t>
-      </w:r>
-      <w:proofErr w:type="spellStart"/>
-      <w:r>
-        <w:rPr>
-          <w:rFonts w:ascii="Times New Roman" w:hAnsi="Times New Roman" w:cs="Times New Roman"/>
-        </w:rPr>
-        <w:t>cytotrophoblasts</w:t>
-      </w:r>
-      <w:proofErr w:type="spellEnd"/>
-      <w:r>
-        <w:rPr>
-          <w:rFonts w:ascii="Times New Roman" w:hAnsi="Times New Roman" w:cs="Times New Roman"/>
-        </w:rPr>
-        <w:t xml:space="preserve">. </w:t>
-      </w:r>
-      <w:bookmarkStart w:id="0" w:name="_GoBack"/>
-      <w:bookmarkEnd w:id="0"/>
+        <w:t xml:space="preserve"> cytotrophoblasts. </w:t>
+      </w:r>
+    </w:p>
+    <w:p>
+      <w:pPr>
+        <w:rPr>
+          <w:rFonts w:ascii="Times New Roman" w:hAnsi="Times New Roman" w:cs="Times New Roman"/>
+        </w:rPr>
+      </w:pPr>
+    </w:p>
+    <w:p>
+      <w:pPr>
+        <w:rPr>
+          <w:rFonts w:ascii="Times New Roman" w:hAnsi="Times New Roman" w:cs="Times New Roman"/>
+        </w:rPr>
+      </w:pPr>
     </w:p>
     <w:p>
       <w:pPr>
@@ -1285,63 +1243,83 @@
     </w:p>
     <w:p>
       <w:pPr>
-        <w:pStyle w:val="ListParagraph"/>
-        <w:numPr>
-          <w:ilvl w:val="0"/>
-          <w:numId w:val="3"/>
-        </w:numPr>
-        <w:rPr>
-          <w:rFonts w:ascii="Times New Roman" w:hAnsi="Times New Roman" w:cs="Times New Roman"/>
-        </w:rPr>
-      </w:pPr>
-      <w:r>
-        <w:rPr>
-          <w:rFonts w:ascii="Times New Roman" w:hAnsi="Times New Roman" w:cs="Times New Roman"/>
-        </w:rPr>
+        <w:pStyle w:val="Heading2"/>
+      </w:pPr>
+      <w:r>
         <w:t xml:space="preserve">Placental </w:t>
       </w:r>
       <w:r>
-        <w:rPr>
-          <w:rFonts w:ascii="Times New Roman" w:hAnsi="Times New Roman" w:cs="Times New Roman"/>
-        </w:rPr>
         <w:t xml:space="preserve">responses </w:t>
       </w:r>
       <w:r>
-        <w:rPr>
-          <w:rFonts w:ascii="Times New Roman" w:hAnsi="Times New Roman" w:cs="Times New Roman"/>
-        </w:rPr>
         <w:t>to maternal endocrine</w:t>
       </w:r>
       <w:r>
-        <w:rPr>
-          <w:rFonts w:ascii="Times New Roman" w:hAnsi="Times New Roman" w:cs="Times New Roman"/>
-        </w:rPr>
         <w:t xml:space="preserve"> and nutritional</w:t>
       </w:r>
       <w:r>
-        <w:rPr>
-          <w:rFonts w:ascii="Times New Roman" w:hAnsi="Times New Roman" w:cs="Times New Roman"/>
-        </w:rPr>
         <w:t xml:space="preserve"> signals </w:t>
       </w:r>
       <w:r>
-        <w:rPr>
-          <w:rFonts w:ascii="Times New Roman" w:hAnsi="Times New Roman" w:cs="Times New Roman"/>
-        </w:rPr>
         <w:t xml:space="preserve">in </w:t>
       </w:r>
       <w:r>
-        <w:rPr>
-          <w:rFonts w:ascii="Times New Roman" w:hAnsi="Times New Roman" w:cs="Times New Roman"/>
-        </w:rPr>
         <w:t>lean and obese mothers</w:t>
       </w:r>
       <w:r>
-        <w:rPr>
-          <w:rFonts w:ascii="Times New Roman" w:hAnsi="Times New Roman" w:cs="Times New Roman"/>
-        </w:rPr>
         <w:t xml:space="preserve"> </w:t>
       </w:r>
+    </w:p>
+    <w:p/>
+    <w:p>
+      <w:r>
+        <w:t xml:space="preserve">The placental transport of glucose does not </w:t>
+      </w:r>
+      <w:r>
+        <w:t xml:space="preserve">rely on the circulating maternal insulin levels. In fact, maternal </w:t>
+      </w:r>
+      <w:r>
+        <w:t xml:space="preserve">insulin levels only mediate downstream </w:t>
+      </w:r>
+      <w:r>
+        <w:t>signaling molecules</w:t>
+      </w:r>
+      <w:r>
+        <w:t xml:space="preserve"> of insulin</w:t>
+      </w:r>
+      <w:r>
+        <w:t xml:space="preserve"> on the placental microvillous membrane</w:t>
+      </w:r>
+      <w:r>
+        <w:t xml:space="preserve">. For instance, insulin </w:t>
+      </w:r>
+      <w:r>
+        <w:t xml:space="preserve">activates mTORC1 on the maternal side of the placenta causing its upregulation. This ultimately causes increased lipogenesis mediated by mTORC1 signals and thus causes fat deposition on the placental barrier. Maternal insulin does not cross the placenta to the fetus and thus any correlation between the maternal insulin levels and those of the fetus are not due to direct transport of maternal insulin to the fetus through the placenta, but it might be caused by downstream activities of maternal insulin that lead to an increased macronutrient flux to the fetus. The fetus, in turn, responds by increasing insulin secretion and hence, the fetus develops an increased circulating insulin level indirectly associated to the maternal levels. </w:t>
+      </w:r>
+      <w:r>
+        <w:t>In lean women, adiponectin levels are thought to reduce insulin sensitivity in the placenta. This is considered a protective mechanism in lean women who encounter hyperglycemic episodes, as adiponecti</w:t>
+      </w:r>
+      <w:r>
+        <w:t>n reduces the placental insulin</w:t>
+      </w:r>
+      <w:r>
+        <w:t xml:space="preserve"> sensitivity</w:t>
+      </w:r>
+      <w:r>
+        <w:t>, it protects the fetus from the downstream upregula</w:t>
+      </w:r>
+      <w:r>
+        <w:t xml:space="preserve">ted insulin cascade which can lead to increased fetal nutrient flux. In obese mothers, this mechanism is absent as obese mothers usually have hypoadiponectemia which fails to protect the placental transport capacity in times of maternal hyperglycemia. </w:t>
+      </w:r>
+      <w:bookmarkStart w:id="0" w:name="_GoBack"/>
+      <w:bookmarkEnd w:id="0"/>
+    </w:p>
+    <w:p>
+      <w:pPr>
+        <w:rPr>
+          <w:rFonts w:ascii="Times New Roman" w:hAnsi="Times New Roman" w:cs="Times New Roman"/>
+        </w:rPr>
+      </w:pPr>
     </w:p>
     <w:p>
       <w:pPr>
@@ -4310,7 +4288,7 @@
 </file>
 
 <file path=customXml/itemProps1.xml><?xml version="1.0" encoding="utf-8"?>
-<ds:datastoreItem xmlns:ds="http://schemas.openxmlformats.org/officeDocument/2006/customXml" ds:itemID="{BB5779F3-8E70-7F47-B7D3-4390BEEB03E8}">
+<ds:datastoreItem xmlns:ds="http://schemas.openxmlformats.org/officeDocument/2006/customXml" ds:itemID="{1FFCC7BB-D55C-D643-A0D5-02208121B462}">
   <ds:schemaRefs>
     <ds:schemaRef ds:uri="http://schemas.openxmlformats.org/officeDocument/2006/bibliography"/>
   </ds:schemaRefs>

</xml_diff>

<commit_message>
Added parts to placental function and animal placenta structure
</commit_message>
<xml_diff>
--- a/Placental Transport Review/Manuscript.docx
+++ b/Placental Transport Review/Manuscript.docx
@@ -974,12 +974,56 @@
     </w:p>
     <w:p>
       <w:pPr>
-        <w:pStyle w:val="ListParagraph"/>
-        <w:ind w:left="1440"/>
-        <w:rPr>
-          <w:rFonts w:ascii="Times New Roman" w:hAnsi="Times New Roman" w:cs="Times New Roman"/>
-        </w:rPr>
-      </w:pPr>
+        <w:rPr>
+          <w:rFonts w:ascii="Times New Roman" w:hAnsi="Times New Roman" w:cs="Times New Roman"/>
+        </w:rPr>
+      </w:pPr>
+      <w:r>
+        <w:rPr>
+          <w:rFonts w:ascii="Times New Roman" w:hAnsi="Times New Roman" w:cs="Times New Roman"/>
+        </w:rPr>
+        <w:t>Emerging evidence shows that a disruption in the placental growth or structure not only impacts the fetus, but also the mother. Considering that the placenta is an active organ that responds to endocrine, autocrine and paracrine signals, an alteration to its structure affects the mother through transmitting hormonal signals to the maternal circulation and affects the fetus by altering nutrient and oxygen supply and hormonal signals that may aid in growth.</w:t>
+      </w:r>
+      <w:r>
+        <w:rPr>
+          <w:rFonts w:ascii="Times New Roman" w:hAnsi="Times New Roman" w:cs="Times New Roman"/>
+        </w:rPr>
+        <w:t xml:space="preserve"> Human chorionic gonadotropin hormone, released by the </w:t>
+      </w:r>
+      <w:proofErr w:type="spellStart"/>
+      <w:r>
+        <w:rPr>
+          <w:rFonts w:ascii="Times New Roman" w:hAnsi="Times New Roman" w:cs="Times New Roman"/>
+        </w:rPr>
+        <w:t>syncytiotrophoblasts</w:t>
+      </w:r>
+      <w:proofErr w:type="spellEnd"/>
+      <w:r>
+        <w:rPr>
+          <w:rFonts w:ascii="Times New Roman" w:hAnsi="Times New Roman" w:cs="Times New Roman"/>
+        </w:rPr>
+        <w:t xml:space="preserve">, serves in </w:t>
+      </w:r>
+      <w:r>
+        <w:rPr>
+          <w:rFonts w:ascii="Times New Roman" w:hAnsi="Times New Roman" w:cs="Times New Roman"/>
+        </w:rPr>
+        <w:t xml:space="preserve">maintaining the corpus luteum which allows for a constant progesterone </w:t>
+      </w:r>
+      <w:r>
+        <w:rPr>
+          <w:rFonts w:ascii="Times New Roman" w:hAnsi="Times New Roman" w:cs="Times New Roman"/>
+        </w:rPr>
+        <w:t>secretion</w:t>
+      </w:r>
+      <w:r>
+        <w:rPr>
+          <w:rFonts w:ascii="Times New Roman" w:hAnsi="Times New Roman" w:cs="Times New Roman"/>
+        </w:rPr>
+        <w:t xml:space="preserve"> till about ten weeks of gestation until the placenta is fully developed to take over the corpus luteum function. </w:t>
+      </w:r>
+      <w:bookmarkStart w:id="0" w:name="_GoBack"/>
+      <w:bookmarkEnd w:id="0"/>
     </w:p>
     <w:p>
       <w:pPr>
@@ -1030,23 +1074,66 @@
         </w:rPr>
         <w:t xml:space="preserve">The human placenta is composed of three </w:t>
       </w:r>
-      <w:r>
-        <w:rPr>
-          <w:rFonts w:ascii="Times New Roman" w:hAnsi="Times New Roman" w:cs="Times New Roman"/>
-        </w:rPr>
-        <w:t xml:space="preserve">interhemal </w:t>
-      </w:r>
-      <w:r>
-        <w:rPr>
-          <w:rFonts w:ascii="Times New Roman" w:hAnsi="Times New Roman" w:cs="Times New Roman"/>
-        </w:rPr>
-        <w:t xml:space="preserve">layers that have various functions in the materno-fetal interface. The human placenta </w:t>
-      </w:r>
-      <w:r>
-        <w:rPr>
-          <w:rFonts w:ascii="Times New Roman" w:hAnsi="Times New Roman" w:cs="Times New Roman"/>
-        </w:rPr>
-        <w:t xml:space="preserve">has two membranes, a microvillous membrane (MVM) that </w:t>
+      <w:proofErr w:type="spellStart"/>
+      <w:r>
+        <w:rPr>
+          <w:rFonts w:ascii="Times New Roman" w:hAnsi="Times New Roman" w:cs="Times New Roman"/>
+        </w:rPr>
+        <w:t>interhemal</w:t>
+      </w:r>
+      <w:proofErr w:type="spellEnd"/>
+      <w:r>
+        <w:rPr>
+          <w:rFonts w:ascii="Times New Roman" w:hAnsi="Times New Roman" w:cs="Times New Roman"/>
+        </w:rPr>
+        <w:t xml:space="preserve"> </w:t>
+      </w:r>
+      <w:r>
+        <w:rPr>
+          <w:rFonts w:ascii="Times New Roman" w:hAnsi="Times New Roman" w:cs="Times New Roman"/>
+        </w:rPr>
+        <w:t xml:space="preserve">layers that have various functions in the </w:t>
+      </w:r>
+      <w:proofErr w:type="spellStart"/>
+      <w:r>
+        <w:rPr>
+          <w:rFonts w:ascii="Times New Roman" w:hAnsi="Times New Roman" w:cs="Times New Roman"/>
+        </w:rPr>
+        <w:t>materno</w:t>
+      </w:r>
+      <w:proofErr w:type="spellEnd"/>
+      <w:r>
+        <w:rPr>
+          <w:rFonts w:ascii="Times New Roman" w:hAnsi="Times New Roman" w:cs="Times New Roman"/>
+        </w:rPr>
+        <w:t xml:space="preserve">-fetal </w:t>
+      </w:r>
+      <w:r>
+        <w:rPr>
+          <w:rFonts w:ascii="Times New Roman" w:hAnsi="Times New Roman" w:cs="Times New Roman"/>
+        </w:rPr>
+        <w:lastRenderedPageBreak/>
+        <w:t xml:space="preserve">interface. The human placenta </w:t>
+      </w:r>
+      <w:r>
+        <w:rPr>
+          <w:rFonts w:ascii="Times New Roman" w:hAnsi="Times New Roman" w:cs="Times New Roman"/>
+        </w:rPr>
+        <w:t xml:space="preserve">has two membranes, a </w:t>
+      </w:r>
+      <w:proofErr w:type="spellStart"/>
+      <w:r>
+        <w:rPr>
+          <w:rFonts w:ascii="Times New Roman" w:hAnsi="Times New Roman" w:cs="Times New Roman"/>
+        </w:rPr>
+        <w:t>microvillous</w:t>
+      </w:r>
+      <w:proofErr w:type="spellEnd"/>
+      <w:r>
+        <w:rPr>
+          <w:rFonts w:ascii="Times New Roman" w:hAnsi="Times New Roman" w:cs="Times New Roman"/>
+        </w:rPr>
+        <w:t xml:space="preserve"> membrane (MVM) that </w:t>
       </w:r>
       <w:r>
         <w:rPr>
@@ -1064,7 +1151,19 @@
         <w:rPr>
           <w:rFonts w:ascii="Times New Roman" w:hAnsi="Times New Roman" w:cs="Times New Roman"/>
         </w:rPr>
-        <w:t>here the nutrient exchange to t</w:t>
+        <w:t xml:space="preserve">here the nutrient </w:t>
+      </w:r>
+      <w:r>
+        <w:rPr>
+          <w:rFonts w:ascii="Times New Roman" w:hAnsi="Times New Roman" w:cs="Times New Roman"/>
+        </w:rPr>
+        <w:t xml:space="preserve">and oxygen </w:t>
+      </w:r>
+      <w:r>
+        <w:rPr>
+          <w:rFonts w:ascii="Times New Roman" w:hAnsi="Times New Roman" w:cs="Times New Roman"/>
+        </w:rPr>
+        <w:t>exchange to t</w:t>
       </w:r>
       <w:r>
         <w:rPr>
@@ -1094,14 +1193,7 @@
         <w:rPr>
           <w:rFonts w:ascii="Times New Roman" w:hAnsi="Times New Roman" w:cs="Times New Roman"/>
         </w:rPr>
-        <w:t xml:space="preserve"> exist and each has a specific role and maturation speed. Moving from the MVM to the BM, inwards from the maternal membrane to the fetal membrane, the cell types </w:t>
-      </w:r>
-      <w:r>
-        <w:rPr>
-          <w:rFonts w:ascii="Times New Roman" w:hAnsi="Times New Roman" w:cs="Times New Roman"/>
-        </w:rPr>
-        <w:lastRenderedPageBreak/>
-        <w:t>are as follows:</w:t>
+        <w:t xml:space="preserve"> exist and each has a specific role and maturation speed. Moving from the MVM to the BM, inwards from the maternal membrane to the fetal membrane, the cell types are as follows:</w:t>
       </w:r>
       <w:r>
         <w:rPr>
@@ -1109,11 +1201,19 @@
         </w:rPr>
         <w:t xml:space="preserve"> </w:t>
       </w:r>
-      <w:r>
-        <w:rPr>
-          <w:rFonts w:ascii="Times New Roman" w:hAnsi="Times New Roman" w:cs="Times New Roman"/>
-        </w:rPr>
-        <w:t>decidual cells,</w:t>
+      <w:proofErr w:type="spellStart"/>
+      <w:r>
+        <w:rPr>
+          <w:rFonts w:ascii="Times New Roman" w:hAnsi="Times New Roman" w:cs="Times New Roman"/>
+        </w:rPr>
+        <w:t>decidual</w:t>
+      </w:r>
+      <w:proofErr w:type="spellEnd"/>
+      <w:r>
+        <w:rPr>
+          <w:rFonts w:ascii="Times New Roman" w:hAnsi="Times New Roman" w:cs="Times New Roman"/>
+        </w:rPr>
+        <w:t xml:space="preserve"> cells,</w:t>
       </w:r>
       <w:r>
         <w:rPr>
@@ -1121,18 +1221,28 @@
         </w:rPr>
         <w:t xml:space="preserve"> multinucleated cells, </w:t>
       </w:r>
-      <w:r>
-        <w:rPr>
-          <w:rFonts w:ascii="Times New Roman" w:hAnsi="Times New Roman" w:cs="Times New Roman"/>
-        </w:rPr>
-        <w:t xml:space="preserve">extravillous </w:t>
-      </w:r>
+      <w:proofErr w:type="spellStart"/>
+      <w:r>
+        <w:rPr>
+          <w:rFonts w:ascii="Times New Roman" w:hAnsi="Times New Roman" w:cs="Times New Roman"/>
+        </w:rPr>
+        <w:t>extravillous</w:t>
+      </w:r>
+      <w:proofErr w:type="spellEnd"/>
+      <w:r>
+        <w:rPr>
+          <w:rFonts w:ascii="Times New Roman" w:hAnsi="Times New Roman" w:cs="Times New Roman"/>
+        </w:rPr>
+        <w:t xml:space="preserve"> </w:t>
+      </w:r>
+      <w:proofErr w:type="spellStart"/>
       <w:r>
         <w:rPr>
           <w:rFonts w:ascii="Times New Roman" w:hAnsi="Times New Roman" w:cs="Times New Roman"/>
         </w:rPr>
         <w:t>cytotrophoblasts</w:t>
       </w:r>
+      <w:proofErr w:type="spellEnd"/>
       <w:r>
         <w:rPr>
           <w:rFonts w:ascii="Times New Roman" w:hAnsi="Times New Roman" w:cs="Times New Roman"/>
@@ -1143,8 +1253,16 @@
         <w:rPr>
           <w:rFonts w:ascii="Times New Roman" w:hAnsi="Times New Roman" w:cs="Times New Roman"/>
         </w:rPr>
-        <w:t xml:space="preserve"> syncytiotrophoblasts</w:t>
-      </w:r>
+        <w:t xml:space="preserve"> </w:t>
+      </w:r>
+      <w:proofErr w:type="spellStart"/>
+      <w:r>
+        <w:rPr>
+          <w:rFonts w:ascii="Times New Roman" w:hAnsi="Times New Roman" w:cs="Times New Roman"/>
+        </w:rPr>
+        <w:t>syncytiotrophoblasts</w:t>
+      </w:r>
+      <w:proofErr w:type="spellEnd"/>
       <w:r>
         <w:rPr>
           <w:rFonts w:ascii="Times New Roman" w:hAnsi="Times New Roman" w:cs="Times New Roman"/>
@@ -1155,19 +1273,141 @@
         <w:rPr>
           <w:rFonts w:ascii="Times New Roman" w:hAnsi="Times New Roman" w:cs="Times New Roman"/>
         </w:rPr>
-        <w:t>villous cytotrophoblasts,</w:t>
-      </w:r>
-      <w:r>
-        <w:rPr>
-          <w:rFonts w:ascii="Times New Roman" w:hAnsi="Times New Roman" w:cs="Times New Roman"/>
-        </w:rPr>
-        <w:t xml:space="preserve"> and</w:t>
-      </w:r>
-      <w:r>
-        <w:rPr>
-          <w:rFonts w:ascii="Times New Roman" w:hAnsi="Times New Roman" w:cs="Times New Roman"/>
-        </w:rPr>
-        <w:t xml:space="preserve"> cytotrophoblasts. </w:t>
+        <w:t xml:space="preserve">villous </w:t>
+      </w:r>
+      <w:proofErr w:type="spellStart"/>
+      <w:r>
+        <w:rPr>
+          <w:rFonts w:ascii="Times New Roman" w:hAnsi="Times New Roman" w:cs="Times New Roman"/>
+        </w:rPr>
+        <w:t>cytotrophoblasts</w:t>
+      </w:r>
+      <w:proofErr w:type="spellEnd"/>
+      <w:r>
+        <w:rPr>
+          <w:rFonts w:ascii="Times New Roman" w:hAnsi="Times New Roman" w:cs="Times New Roman"/>
+        </w:rPr>
+        <w:t>,</w:t>
+      </w:r>
+      <w:r>
+        <w:rPr>
+          <w:rFonts w:ascii="Times New Roman" w:hAnsi="Times New Roman" w:cs="Times New Roman"/>
+        </w:rPr>
+        <w:t xml:space="preserve"> </w:t>
+      </w:r>
+      <w:proofErr w:type="spellStart"/>
+      <w:r>
+        <w:rPr>
+          <w:rFonts w:ascii="Times New Roman" w:hAnsi="Times New Roman" w:cs="Times New Roman"/>
+        </w:rPr>
+        <w:t>cytotrophoblasts</w:t>
+      </w:r>
+      <w:proofErr w:type="spellEnd"/>
+      <w:r>
+        <w:rPr>
+          <w:rFonts w:ascii="Times New Roman" w:hAnsi="Times New Roman" w:cs="Times New Roman"/>
+        </w:rPr>
+        <w:t xml:space="preserve"> and fetal capillary endothelium</w:t>
+      </w:r>
+      <w:r>
+        <w:rPr>
+          <w:rFonts w:ascii="Times New Roman" w:hAnsi="Times New Roman" w:cs="Times New Roman"/>
+        </w:rPr>
+        <w:t xml:space="preserve">. </w:t>
+      </w:r>
+      <w:r>
+        <w:rPr>
+          <w:rFonts w:ascii="Times New Roman" w:hAnsi="Times New Roman" w:cs="Times New Roman"/>
+        </w:rPr>
+        <w:t>Animal placenta, mainly that of mice</w:t>
+      </w:r>
+      <w:r>
+        <w:rPr>
+          <w:rFonts w:ascii="Times New Roman" w:hAnsi="Times New Roman" w:cs="Times New Roman"/>
+        </w:rPr>
+        <w:t xml:space="preserve"> and </w:t>
+      </w:r>
+      <w:proofErr w:type="gramStart"/>
+      <w:r>
+        <w:rPr>
+          <w:rFonts w:ascii="Times New Roman" w:hAnsi="Times New Roman" w:cs="Times New Roman"/>
+        </w:rPr>
+        <w:t xml:space="preserve">rats </w:t>
+      </w:r>
+      <w:r>
+        <w:rPr>
+          <w:rFonts w:ascii="Times New Roman" w:hAnsi="Times New Roman" w:cs="Times New Roman"/>
+        </w:rPr>
+        <w:t>,</w:t>
+      </w:r>
+      <w:proofErr w:type="gramEnd"/>
+      <w:r>
+        <w:rPr>
+          <w:rFonts w:ascii="Times New Roman" w:hAnsi="Times New Roman" w:cs="Times New Roman"/>
+        </w:rPr>
+        <w:t xml:space="preserve"> </w:t>
+      </w:r>
+      <w:r>
+        <w:rPr>
+          <w:rFonts w:ascii="Times New Roman" w:hAnsi="Times New Roman" w:cs="Times New Roman"/>
+        </w:rPr>
+        <w:t xml:space="preserve">has different </w:t>
+      </w:r>
+      <w:r>
+        <w:rPr>
+          <w:rFonts w:ascii="Times New Roman" w:hAnsi="Times New Roman" w:cs="Times New Roman"/>
+        </w:rPr>
+        <w:t>cell structures but</w:t>
+      </w:r>
+      <w:r>
+        <w:rPr>
+          <w:rFonts w:ascii="Times New Roman" w:hAnsi="Times New Roman" w:cs="Times New Roman"/>
+        </w:rPr>
+        <w:t xml:space="preserve"> possesses the same discoid structure that the human placenta has. Due to differences in human and animal gestation periods, the placental growth and differentiation is expected to be unique to each. There is a number of differences between the </w:t>
+      </w:r>
+      <w:r>
+        <w:rPr>
+          <w:rFonts w:ascii="Times New Roman" w:hAnsi="Times New Roman" w:cs="Times New Roman"/>
+        </w:rPr>
+        <w:t>human and animal placenta tha</w:t>
+      </w:r>
+      <w:r>
+        <w:rPr>
+          <w:rFonts w:ascii="Times New Roman" w:hAnsi="Times New Roman" w:cs="Times New Roman"/>
+        </w:rPr>
+        <w:t>t</w:t>
+      </w:r>
+      <w:r>
+        <w:rPr>
+          <w:rFonts w:ascii="Times New Roman" w:hAnsi="Times New Roman" w:cs="Times New Roman"/>
+        </w:rPr>
+        <w:t xml:space="preserve"> include the difference in gestation age, maturation of the placenta, function of certain cell types in the placenta, differences in transporter expressions on the placental membranes, differences in</w:t>
+      </w:r>
+      <w:r>
+        <w:rPr>
+          <w:rFonts w:ascii="Times New Roman" w:hAnsi="Times New Roman" w:cs="Times New Roman"/>
+        </w:rPr>
+        <w:t xml:space="preserve"> </w:t>
+      </w:r>
+      <w:proofErr w:type="spellStart"/>
+      <w:r>
+        <w:rPr>
+          <w:rFonts w:ascii="Times New Roman" w:hAnsi="Times New Roman" w:cs="Times New Roman"/>
+        </w:rPr>
+        <w:t>interhemal</w:t>
+      </w:r>
+      <w:proofErr w:type="spellEnd"/>
+      <w:r>
+        <w:rPr>
+          <w:rFonts w:ascii="Times New Roman" w:hAnsi="Times New Roman" w:cs="Times New Roman"/>
+        </w:rPr>
+        <w:t xml:space="preserve"> layers and histo</w:t>
+      </w:r>
+      <w:r>
+        <w:rPr>
+          <w:rFonts w:ascii="Times New Roman" w:hAnsi="Times New Roman" w:cs="Times New Roman"/>
+        </w:rPr>
+        <w:t>logical differences.</w:t>
       </w:r>
     </w:p>
     <w:p>
@@ -1243,6 +1483,98 @@
     </w:p>
     <w:p>
       <w:pPr>
+        <w:rPr>
+          <w:rFonts w:ascii="Times New Roman" w:hAnsi="Times New Roman" w:cs="Times New Roman"/>
+        </w:rPr>
+      </w:pPr>
+      <w:r>
+        <w:rPr>
+          <w:rFonts w:ascii="Times New Roman" w:hAnsi="Times New Roman" w:cs="Times New Roman"/>
+        </w:rPr>
+        <w:t xml:space="preserve">Not </w:t>
+      </w:r>
+      <w:r>
+        <w:rPr>
+          <w:rFonts w:ascii="Times New Roman" w:hAnsi="Times New Roman" w:cs="Times New Roman"/>
+        </w:rPr>
+        <w:t>only does the placenta have hormonal re</w:t>
+      </w:r>
+      <w:r>
+        <w:rPr>
+          <w:rFonts w:ascii="Times New Roman" w:hAnsi="Times New Roman" w:cs="Times New Roman"/>
+        </w:rPr>
+        <w:t xml:space="preserve">ceptors that receive maternal signals from the </w:t>
+      </w:r>
+      <w:r>
+        <w:rPr>
+          <w:rFonts w:ascii="Times New Roman" w:hAnsi="Times New Roman" w:cs="Times New Roman"/>
+        </w:rPr>
+        <w:t>circulation, but</w:t>
+      </w:r>
+      <w:r>
+        <w:rPr>
+          <w:rFonts w:ascii="Times New Roman" w:hAnsi="Times New Roman" w:cs="Times New Roman"/>
+        </w:rPr>
+        <w:t xml:space="preserve"> </w:t>
+      </w:r>
+      <w:r>
+        <w:rPr>
+          <w:rFonts w:ascii="Times New Roman" w:hAnsi="Times New Roman" w:cs="Times New Roman"/>
+        </w:rPr>
+        <w:t>the placenta is also an</w:t>
+      </w:r>
+      <w:r>
+        <w:rPr>
+          <w:rFonts w:ascii="Times New Roman" w:hAnsi="Times New Roman" w:cs="Times New Roman"/>
+        </w:rPr>
+        <w:t xml:space="preserve"> active organ that secretes hormones to the maternal circulation</w:t>
+      </w:r>
+      <w:r>
+        <w:rPr>
+          <w:rFonts w:ascii="Times New Roman" w:hAnsi="Times New Roman" w:cs="Times New Roman"/>
+        </w:rPr>
+        <w:t>.</w:t>
+      </w:r>
+      <w:r>
+        <w:rPr>
+          <w:rFonts w:ascii="Times New Roman" w:hAnsi="Times New Roman" w:cs="Times New Roman"/>
+        </w:rPr>
+        <w:t xml:space="preserve"> </w:t>
+      </w:r>
+      <w:r>
+        <w:rPr>
+          <w:rFonts w:ascii="Times New Roman" w:hAnsi="Times New Roman" w:cs="Times New Roman"/>
+        </w:rPr>
+        <w:t>P</w:t>
+      </w:r>
+      <w:r>
+        <w:rPr>
+          <w:rFonts w:ascii="Times New Roman" w:hAnsi="Times New Roman" w:cs="Times New Roman"/>
+        </w:rPr>
+        <w:t>lacental secretions aim to increase the maternal catabolic signals to provide suf</w:t>
+      </w:r>
+      <w:r>
+        <w:rPr>
+          <w:rFonts w:ascii="Times New Roman" w:hAnsi="Times New Roman" w:cs="Times New Roman"/>
+        </w:rPr>
+        <w:t xml:space="preserve">ficient nutrition for the fetus in an attempt to adapt to the fetal growth rate and needs. This is thought to be sex-specific (CHECK IF SO) and thus the placenta has a distinct endocrine function depending on the sex of the embryo. </w:t>
+      </w:r>
+      <w:r>
+        <w:rPr>
+          <w:rFonts w:ascii="Times New Roman" w:hAnsi="Times New Roman" w:cs="Times New Roman"/>
+        </w:rPr>
+        <w:t xml:space="preserve"> </w:t>
+      </w:r>
+    </w:p>
+    <w:p>
+      <w:pPr>
+        <w:rPr>
+          <w:rFonts w:ascii="Times New Roman" w:hAnsi="Times New Roman" w:cs="Times New Roman"/>
+        </w:rPr>
+      </w:pPr>
+    </w:p>
+    <w:p>
+      <w:pPr>
         <w:pStyle w:val="Heading2"/>
       </w:pPr>
       <w:r>
@@ -1288,7 +1620,15 @@
         <w:t xml:space="preserve"> of insulin</w:t>
       </w:r>
       <w:r>
-        <w:t xml:space="preserve"> on the placental microvillous membrane</w:t>
+        <w:t xml:space="preserve"> on the placental </w:t>
+      </w:r>
+      <w:proofErr w:type="spellStart"/>
+      <w:r>
+        <w:t>microvillous</w:t>
+      </w:r>
+      <w:proofErr w:type="spellEnd"/>
+      <w:r>
+        <w:t xml:space="preserve"> membrane</w:t>
       </w:r>
       <w:r>
         <w:t xml:space="preserve">. For instance, insulin </w:t>
@@ -1309,10 +1649,24 @@
         <w:t>, it protects the fetus from the downstream upregula</w:t>
       </w:r>
       <w:r>
-        <w:t xml:space="preserve">ted insulin cascade which can lead to increased fetal nutrient flux. In obese mothers, this mechanism is absent as obese mothers usually have hypoadiponectemia which fails to protect the placental transport capacity in times of maternal hyperglycemia. </w:t>
-      </w:r>
-      <w:bookmarkStart w:id="0" w:name="_GoBack"/>
-      <w:bookmarkEnd w:id="0"/>
+        <w:t xml:space="preserve">ted insulin cascade which can lead to increased fetal nutrient flux. In obese mothers, this mechanism is </w:t>
+      </w:r>
+      <w:proofErr w:type="gramStart"/>
+      <w:r>
+        <w:t>absent</w:t>
+      </w:r>
+      <w:proofErr w:type="gramEnd"/>
+      <w:r>
+        <w:t xml:space="preserve"> as obese mothers usually have </w:t>
+      </w:r>
+      <w:proofErr w:type="spellStart"/>
+      <w:r>
+        <w:t>hypoadiponectemia</w:t>
+      </w:r>
+      <w:proofErr w:type="spellEnd"/>
+      <w:r>
+        <w:t xml:space="preserve"> which fails to protect the placental transport capacity in times of maternal hyperglycemia. </w:t>
+      </w:r>
     </w:p>
     <w:p>
       <w:pPr>
@@ -4288,7 +4642,7 @@
 </file>
 
 <file path=customXml/itemProps1.xml><?xml version="1.0" encoding="utf-8"?>
-<ds:datastoreItem xmlns:ds="http://schemas.openxmlformats.org/officeDocument/2006/customXml" ds:itemID="{1FFCC7BB-D55C-D643-A0D5-02208121B462}">
+<ds:datastoreItem xmlns:ds="http://schemas.openxmlformats.org/officeDocument/2006/customXml" ds:itemID="{A0E251B9-F562-F040-92EE-6C25EB73F00D}">
   <ds:schemaRefs>
     <ds:schemaRef ds:uri="http://schemas.openxmlformats.org/officeDocument/2006/bibliography"/>
   </ds:schemaRefs>

</xml_diff>

<commit_message>
Added Syncytiotrophoblast anatomy, growth and endocrine function
</commit_message>
<xml_diff>
--- a/Placental Transport Review/Manuscript.docx
+++ b/Placental Transport Review/Manuscript.docx
@@ -988,21 +988,7 @@
         <w:rPr>
           <w:rFonts w:ascii="Times New Roman" w:hAnsi="Times New Roman" w:cs="Times New Roman"/>
         </w:rPr>
-        <w:t xml:space="preserve"> Human chorionic gonadotropin hormone, released by the </w:t>
-      </w:r>
-      <w:proofErr w:type="spellStart"/>
-      <w:r>
-        <w:rPr>
-          <w:rFonts w:ascii="Times New Roman" w:hAnsi="Times New Roman" w:cs="Times New Roman"/>
-        </w:rPr>
-        <w:t>syncytiotrophoblasts</w:t>
-      </w:r>
-      <w:proofErr w:type="spellEnd"/>
-      <w:r>
-        <w:rPr>
-          <w:rFonts w:ascii="Times New Roman" w:hAnsi="Times New Roman" w:cs="Times New Roman"/>
-        </w:rPr>
-        <w:t xml:space="preserve">, serves in </w:t>
+        <w:t xml:space="preserve"> Human chorionic gonadotropin hormone, released by the syncytiotrophoblasts, serves in </w:t>
       </w:r>
       <w:r>
         <w:rPr>
@@ -1021,394 +1007,380 @@
           <w:rFonts w:ascii="Times New Roman" w:hAnsi="Times New Roman" w:cs="Times New Roman"/>
         </w:rPr>
         <w:t xml:space="preserve"> till about ten weeks of gestation until the placenta is fully developed to take over the corpus luteum function. </w:t>
+      </w:r>
+    </w:p>
+    <w:p>
+      <w:pPr>
+        <w:pStyle w:val="Heading1"/>
+      </w:pPr>
+      <w:r>
+        <w:t>Defining the placenta</w:t>
+      </w:r>
+    </w:p>
+    <w:p>
+      <w:pPr>
+        <w:pStyle w:val="Heading2"/>
+      </w:pPr>
+      <w:r>
+        <w:t>O</w:t>
+      </w:r>
+      <w:r>
+        <w:t>verall structure and function</w:t>
+      </w:r>
+      <w:r>
+        <w:t xml:space="preserve"> of the </w:t>
+      </w:r>
+      <w:r>
+        <w:t xml:space="preserve">human and animal </w:t>
+      </w:r>
+      <w:r>
+        <w:t>placenta</w:t>
+      </w:r>
+      <w:r>
+        <w:t xml:space="preserve"> </w:t>
+      </w:r>
+    </w:p>
+    <w:p>
+      <w:pPr>
+        <w:rPr>
+          <w:rFonts w:ascii="Times New Roman" w:hAnsi="Times New Roman" w:cs="Times New Roman"/>
+        </w:rPr>
+      </w:pPr>
+      <w:r>
+        <w:rPr>
+          <w:rFonts w:ascii="Times New Roman" w:hAnsi="Times New Roman" w:cs="Times New Roman"/>
+        </w:rPr>
+        <w:t xml:space="preserve">The placenta is the first organ that reaches full maturation during pregnancy. </w:t>
+      </w:r>
+      <w:r>
+        <w:rPr>
+          <w:rFonts w:ascii="Times New Roman" w:hAnsi="Times New Roman" w:cs="Times New Roman"/>
+        </w:rPr>
+        <w:t xml:space="preserve">The human placenta is composed of three </w:t>
+      </w:r>
+      <w:r>
+        <w:rPr>
+          <w:rFonts w:ascii="Times New Roman" w:hAnsi="Times New Roman" w:cs="Times New Roman"/>
+        </w:rPr>
+        <w:t xml:space="preserve">interhemal </w:t>
+      </w:r>
+      <w:r>
+        <w:rPr>
+          <w:rFonts w:ascii="Times New Roman" w:hAnsi="Times New Roman" w:cs="Times New Roman"/>
+        </w:rPr>
+        <w:t xml:space="preserve">layers that have various functions in the materno-fetal </w:t>
+      </w:r>
+      <w:r>
+        <w:rPr>
+          <w:rFonts w:ascii="Times New Roman" w:hAnsi="Times New Roman" w:cs="Times New Roman"/>
+        </w:rPr>
+        <w:lastRenderedPageBreak/>
+        <w:t xml:space="preserve">interface. The human placenta </w:t>
+      </w:r>
+      <w:r>
+        <w:rPr>
+          <w:rFonts w:ascii="Times New Roman" w:hAnsi="Times New Roman" w:cs="Times New Roman"/>
+        </w:rPr>
+        <w:t xml:space="preserve">has two membranes, a microvillous membrane (MVM) that </w:t>
+      </w:r>
+      <w:r>
+        <w:rPr>
+          <w:rFonts w:ascii="Times New Roman" w:hAnsi="Times New Roman" w:cs="Times New Roman"/>
+        </w:rPr>
+        <w:t xml:space="preserve">faces the maternal side </w:t>
+      </w:r>
+      <w:r>
+        <w:rPr>
+          <w:rFonts w:ascii="Times New Roman" w:hAnsi="Times New Roman" w:cs="Times New Roman"/>
+        </w:rPr>
+        <w:t>and is in direct contact with the maternal circulation, and a basolateral membrane that is on the fetal side and is in direct contact with the fetal endothelium and capillaries w</w:t>
+      </w:r>
+      <w:r>
+        <w:rPr>
+          <w:rFonts w:ascii="Times New Roman" w:hAnsi="Times New Roman" w:cs="Times New Roman"/>
+        </w:rPr>
+        <w:t xml:space="preserve">here the nutrient </w:t>
+      </w:r>
+      <w:r>
+        <w:rPr>
+          <w:rFonts w:ascii="Times New Roman" w:hAnsi="Times New Roman" w:cs="Times New Roman"/>
+        </w:rPr>
+        <w:t xml:space="preserve">and oxygen </w:t>
+      </w:r>
+      <w:r>
+        <w:rPr>
+          <w:rFonts w:ascii="Times New Roman" w:hAnsi="Times New Roman" w:cs="Times New Roman"/>
+        </w:rPr>
+        <w:t>exchange to t</w:t>
+      </w:r>
+      <w:r>
+        <w:rPr>
+          <w:rFonts w:ascii="Times New Roman" w:hAnsi="Times New Roman" w:cs="Times New Roman"/>
+        </w:rPr>
+        <w:t>h</w:t>
+      </w:r>
+      <w:r>
+        <w:rPr>
+          <w:rFonts w:ascii="Times New Roman" w:hAnsi="Times New Roman" w:cs="Times New Roman"/>
+        </w:rPr>
+        <w:t>e</w:t>
+      </w:r>
+      <w:r>
+        <w:rPr>
+          <w:rFonts w:ascii="Times New Roman" w:hAnsi="Times New Roman" w:cs="Times New Roman"/>
+        </w:rPr>
+        <w:t xml:space="preserve"> fetus occurs through transporters. Within those layers, various </w:t>
+      </w:r>
+      <w:r>
+        <w:rPr>
+          <w:rFonts w:ascii="Times New Roman" w:hAnsi="Times New Roman" w:cs="Times New Roman"/>
+        </w:rPr>
+        <w:t>cell types</w:t>
+      </w:r>
+      <w:r>
+        <w:rPr>
+          <w:rFonts w:ascii="Times New Roman" w:hAnsi="Times New Roman" w:cs="Times New Roman"/>
+        </w:rPr>
+        <w:t xml:space="preserve"> exist and each has a specific role and maturation speed. Moving from the MVM to the BM, inwards from the maternal membrane to the fetal membrane, the cell types are as follows:</w:t>
+      </w:r>
+      <w:r>
+        <w:rPr>
+          <w:rFonts w:ascii="Times New Roman" w:hAnsi="Times New Roman" w:cs="Times New Roman"/>
+        </w:rPr>
+        <w:t xml:space="preserve"> </w:t>
+      </w:r>
+      <w:r>
+        <w:rPr>
+          <w:rFonts w:ascii="Times New Roman" w:hAnsi="Times New Roman" w:cs="Times New Roman"/>
+        </w:rPr>
+        <w:t>decidual cells,</w:t>
+      </w:r>
+      <w:r>
+        <w:rPr>
+          <w:rFonts w:ascii="Times New Roman" w:hAnsi="Times New Roman" w:cs="Times New Roman"/>
+        </w:rPr>
+        <w:t xml:space="preserve"> multinucleated cells, </w:t>
+      </w:r>
+      <w:r>
+        <w:rPr>
+          <w:rFonts w:ascii="Times New Roman" w:hAnsi="Times New Roman" w:cs="Times New Roman"/>
+        </w:rPr>
+        <w:t xml:space="preserve">extravillous </w:t>
+      </w:r>
+      <w:r>
+        <w:rPr>
+          <w:rFonts w:ascii="Times New Roman" w:hAnsi="Times New Roman" w:cs="Times New Roman"/>
+        </w:rPr>
+        <w:t>cytotrophoblasts</w:t>
+      </w:r>
+      <w:r>
+        <w:rPr>
+          <w:rFonts w:ascii="Times New Roman" w:hAnsi="Times New Roman" w:cs="Times New Roman"/>
+        </w:rPr>
+        <w:t>,</w:t>
+      </w:r>
+      <w:r>
+        <w:rPr>
+          <w:rFonts w:ascii="Times New Roman" w:hAnsi="Times New Roman" w:cs="Times New Roman"/>
+        </w:rPr>
+        <w:t xml:space="preserve"> syncytiotrophoblasts</w:t>
+      </w:r>
+      <w:r>
+        <w:rPr>
+          <w:rFonts w:ascii="Times New Roman" w:hAnsi="Times New Roman" w:cs="Times New Roman"/>
+        </w:rPr>
+        <w:t xml:space="preserve">, </w:t>
+      </w:r>
+      <w:r>
+        <w:rPr>
+          <w:rFonts w:ascii="Times New Roman" w:hAnsi="Times New Roman" w:cs="Times New Roman"/>
+        </w:rPr>
+        <w:t>villous cytotrophoblasts,</w:t>
+      </w:r>
+      <w:r>
+        <w:rPr>
+          <w:rFonts w:ascii="Times New Roman" w:hAnsi="Times New Roman" w:cs="Times New Roman"/>
+        </w:rPr>
+        <w:t xml:space="preserve"> </w:t>
+      </w:r>
+      <w:r>
+        <w:rPr>
+          <w:rFonts w:ascii="Times New Roman" w:hAnsi="Times New Roman" w:cs="Times New Roman"/>
+        </w:rPr>
+        <w:t>cytotrophoblasts</w:t>
+      </w:r>
+      <w:r>
+        <w:rPr>
+          <w:rFonts w:ascii="Times New Roman" w:hAnsi="Times New Roman" w:cs="Times New Roman"/>
+        </w:rPr>
+        <w:t xml:space="preserve"> and fetal capillary endothelium</w:t>
+      </w:r>
+      <w:r>
+        <w:rPr>
+          <w:rFonts w:ascii="Times New Roman" w:hAnsi="Times New Roman" w:cs="Times New Roman"/>
+        </w:rPr>
+        <w:t xml:space="preserve">. </w:t>
+      </w:r>
+      <w:r>
+        <w:rPr>
+          <w:rFonts w:ascii="Times New Roman" w:hAnsi="Times New Roman" w:cs="Times New Roman"/>
+        </w:rPr>
+        <w:t>Animal placenta, mainly that of mice</w:t>
+      </w:r>
+      <w:r>
+        <w:rPr>
+          <w:rFonts w:ascii="Times New Roman" w:hAnsi="Times New Roman" w:cs="Times New Roman"/>
+        </w:rPr>
+        <w:t xml:space="preserve"> and rats </w:t>
+      </w:r>
+      <w:r>
+        <w:rPr>
+          <w:rFonts w:ascii="Times New Roman" w:hAnsi="Times New Roman" w:cs="Times New Roman"/>
+        </w:rPr>
+        <w:t xml:space="preserve">, </w:t>
+      </w:r>
+      <w:r>
+        <w:rPr>
+          <w:rFonts w:ascii="Times New Roman" w:hAnsi="Times New Roman" w:cs="Times New Roman"/>
+        </w:rPr>
+        <w:t xml:space="preserve">has different </w:t>
+      </w:r>
+      <w:r>
+        <w:rPr>
+          <w:rFonts w:ascii="Times New Roman" w:hAnsi="Times New Roman" w:cs="Times New Roman"/>
+        </w:rPr>
+        <w:t>cell structures but</w:t>
+      </w:r>
+      <w:r>
+        <w:rPr>
+          <w:rFonts w:ascii="Times New Roman" w:hAnsi="Times New Roman" w:cs="Times New Roman"/>
+        </w:rPr>
+        <w:t xml:space="preserve"> possesses the same discoid structure that the human placenta has. Due to differences in human and animal gestation periods, the placental growth and differentiation is expected to be unique to each. There is a number of differences between the </w:t>
+      </w:r>
+      <w:r>
+        <w:rPr>
+          <w:rFonts w:ascii="Times New Roman" w:hAnsi="Times New Roman" w:cs="Times New Roman"/>
+        </w:rPr>
+        <w:t>human and animal placenta tha</w:t>
+      </w:r>
+      <w:r>
+        <w:rPr>
+          <w:rFonts w:ascii="Times New Roman" w:hAnsi="Times New Roman" w:cs="Times New Roman"/>
+        </w:rPr>
+        <w:t>t</w:t>
+      </w:r>
+      <w:r>
+        <w:rPr>
+          <w:rFonts w:ascii="Times New Roman" w:hAnsi="Times New Roman" w:cs="Times New Roman"/>
+        </w:rPr>
+        <w:t xml:space="preserve"> include the difference in gestation age, maturation of the placenta, function of certain cell types in the placenta, differences in transporter expressions on the placental membranes, differences in</w:t>
+      </w:r>
+      <w:r>
+        <w:rPr>
+          <w:rFonts w:ascii="Times New Roman" w:hAnsi="Times New Roman" w:cs="Times New Roman"/>
+        </w:rPr>
+        <w:t xml:space="preserve"> interhemal layers and histo</w:t>
+      </w:r>
+      <w:r>
+        <w:rPr>
+          <w:rFonts w:ascii="Times New Roman" w:hAnsi="Times New Roman" w:cs="Times New Roman"/>
+        </w:rPr>
+        <w:t>logical differences.</w:t>
+      </w:r>
+    </w:p>
+    <w:p>
+      <w:pPr>
+        <w:rPr>
+          <w:rFonts w:ascii="Times New Roman" w:hAnsi="Times New Roman" w:cs="Times New Roman"/>
+        </w:rPr>
+      </w:pPr>
+    </w:p>
+    <w:p>
+      <w:pPr>
+        <w:rPr>
+          <w:rFonts w:ascii="Times New Roman" w:hAnsi="Times New Roman" w:cs="Times New Roman"/>
+        </w:rPr>
+      </w:pPr>
+      <w:r>
+        <w:rPr>
+          <w:rFonts w:ascii="Times New Roman" w:hAnsi="Times New Roman" w:cs="Times New Roman"/>
+        </w:rPr>
+        <w:t xml:space="preserve">The different types of cells in the placenta are the syncytiotrophoblast and cytotrophoblast, the </w:t>
+      </w:r>
+      <w:r>
+        <w:rPr>
+          <w:rFonts w:ascii="Times New Roman" w:hAnsi="Times New Roman" w:cs="Times New Roman"/>
+        </w:rPr>
+        <w:t xml:space="preserve">mesenchymal cells and the the fetal vascular cells. The trophoblasts take up the most space in the placenta (figure tos how them) and besides having an endocrine function (hCG from sync CHECK IT EXACTLY), they are the main site of nutrient and gas exchange betweent he mother and the fetus. </w:t>
+      </w:r>
+      <w:r>
+        <w:rPr>
+          <w:rFonts w:ascii="Times New Roman" w:hAnsi="Times New Roman" w:cs="Times New Roman"/>
+        </w:rPr>
+        <w:t>The syncytiot</w:t>
+      </w:r>
+      <w:r>
+        <w:rPr>
+          <w:rFonts w:ascii="Times New Roman" w:hAnsi="Times New Roman" w:cs="Times New Roman"/>
+        </w:rPr>
+        <w:t>rophoblast and the extravillous</w:t>
+      </w:r>
+      <w:r>
+        <w:rPr>
+          <w:rFonts w:ascii="Times New Roman" w:hAnsi="Times New Roman" w:cs="Times New Roman"/>
+        </w:rPr>
+        <w:t xml:space="preserve"> cytotrophoblasts </w:t>
+      </w:r>
+      <w:r>
+        <w:rPr>
+          <w:rFonts w:ascii="Times New Roman" w:hAnsi="Times New Roman" w:cs="Times New Roman"/>
+        </w:rPr>
+        <w:t xml:space="preserve">(KNOW WHICH TB ARE ACTUALLY IN DIRECT CONTACT OR IS IT THE ENTIRE TB LAYER??) </w:t>
+      </w:r>
+      <w:r>
+        <w:rPr>
+          <w:rFonts w:ascii="Times New Roman" w:hAnsi="Times New Roman" w:cs="Times New Roman"/>
+        </w:rPr>
+        <w:t xml:space="preserve">are in direct contact with the maternal blood. </w:t>
+      </w:r>
+      <w:r>
+        <w:rPr>
+          <w:rFonts w:ascii="Times New Roman" w:hAnsi="Times New Roman" w:cs="Times New Roman"/>
+        </w:rPr>
+        <w:t xml:space="preserve">It is worthy to note that the syncytiotrophoblast is the main part of exchange since it is the outermost layer in the placenta. The survival of the placenta and the fetus heavily rely on the trophoblast ability to </w:t>
+      </w:r>
+      <w:r>
+        <w:rPr>
+          <w:rFonts w:ascii="Times New Roman" w:hAnsi="Times New Roman" w:cs="Times New Roman"/>
+        </w:rPr>
+        <w:t>invade t</w:t>
+      </w:r>
+      <w:r>
+        <w:rPr>
+          <w:rFonts w:ascii="Times New Roman" w:hAnsi="Times New Roman" w:cs="Times New Roman"/>
+        </w:rPr>
+        <w:t>he maternal myometrial spiral arteries. Failure to invade the myometrium jeopardizes the placental ability to successfully exchange nutrients and gases thus risking an early termination of pregnancy or an unhealthy pregnancy. The ability to invade the maternal myometrium occurs during the first trimester and determines whether the pregnancy will proceed. During the rest of the pregnancy, the syncytiotrophoblast undergoes a series of angiogenesis to allow for increased exchange of nutrients and gases coping with the increased fetal needs throughout gestation. The trophoblast is also the outermost layer of the placenta facing the mother so its structural function makes it a barrier that protects the g</w:t>
+      </w:r>
+      <w:r>
+        <w:rPr>
+          <w:rFonts w:ascii="Times New Roman" w:hAnsi="Times New Roman" w:cs="Times New Roman"/>
+        </w:rPr>
+        <w:t>rowing fetus. Finally, the syncytiotroph</w:t>
+      </w:r>
+      <w:r>
+        <w:rPr>
+          <w:rFonts w:ascii="Times New Roman" w:hAnsi="Times New Roman" w:cs="Times New Roman"/>
+        </w:rPr>
+        <w:t xml:space="preserve">oblast has an endocrine function. </w:t>
+      </w:r>
+      <w:r>
+        <w:rPr>
+          <w:rFonts w:ascii="Times New Roman" w:hAnsi="Times New Roman" w:cs="Times New Roman"/>
+        </w:rPr>
+        <w:t>The syncytiotrophoblast secretes the human chorionic gonadotropin, estrogens and progesterone, human placental lactogen, human placental growth hormone, insulin-like growth factor, and endothelial growth factor.</w:t>
       </w:r>
       <w:bookmarkStart w:id="0" w:name="_GoBack"/>
       <w:bookmarkEnd w:id="0"/>
-    </w:p>
-    <w:p>
-      <w:pPr>
-        <w:pStyle w:val="Heading1"/>
-      </w:pPr>
-      <w:r>
-        <w:t>Defining the placenta</w:t>
-      </w:r>
-    </w:p>
-    <w:p>
-      <w:pPr>
-        <w:pStyle w:val="Heading2"/>
-      </w:pPr>
-      <w:r>
-        <w:t>O</w:t>
-      </w:r>
-      <w:r>
-        <w:t>verall structure and function</w:t>
-      </w:r>
-      <w:r>
-        <w:t xml:space="preserve"> of the </w:t>
-      </w:r>
-      <w:r>
-        <w:t xml:space="preserve">human and animal </w:t>
-      </w:r>
-      <w:r>
-        <w:t>placenta</w:t>
-      </w:r>
-      <w:r>
-        <w:t xml:space="preserve"> </w:t>
-      </w:r>
-    </w:p>
-    <w:p>
-      <w:pPr>
-        <w:rPr>
-          <w:rFonts w:ascii="Times New Roman" w:hAnsi="Times New Roman" w:cs="Times New Roman"/>
-        </w:rPr>
-      </w:pPr>
-      <w:r>
-        <w:rPr>
-          <w:rFonts w:ascii="Times New Roman" w:hAnsi="Times New Roman" w:cs="Times New Roman"/>
-        </w:rPr>
-        <w:t xml:space="preserve">The placenta is the first organ that reaches full maturation during pregnancy. </w:t>
-      </w:r>
-      <w:r>
-        <w:rPr>
-          <w:rFonts w:ascii="Times New Roman" w:hAnsi="Times New Roman" w:cs="Times New Roman"/>
-        </w:rPr>
-        <w:t xml:space="preserve">The human placenta is composed of three </w:t>
-      </w:r>
-      <w:proofErr w:type="spellStart"/>
-      <w:r>
-        <w:rPr>
-          <w:rFonts w:ascii="Times New Roman" w:hAnsi="Times New Roman" w:cs="Times New Roman"/>
-        </w:rPr>
-        <w:t>interhemal</w:t>
-      </w:r>
-      <w:proofErr w:type="spellEnd"/>
-      <w:r>
-        <w:rPr>
-          <w:rFonts w:ascii="Times New Roman" w:hAnsi="Times New Roman" w:cs="Times New Roman"/>
-        </w:rPr>
-        <w:t xml:space="preserve"> </w:t>
-      </w:r>
-      <w:r>
-        <w:rPr>
-          <w:rFonts w:ascii="Times New Roman" w:hAnsi="Times New Roman" w:cs="Times New Roman"/>
-        </w:rPr>
-        <w:t xml:space="preserve">layers that have various functions in the </w:t>
-      </w:r>
-      <w:proofErr w:type="spellStart"/>
-      <w:r>
-        <w:rPr>
-          <w:rFonts w:ascii="Times New Roman" w:hAnsi="Times New Roman" w:cs="Times New Roman"/>
-        </w:rPr>
-        <w:t>materno</w:t>
-      </w:r>
-      <w:proofErr w:type="spellEnd"/>
-      <w:r>
-        <w:rPr>
-          <w:rFonts w:ascii="Times New Roman" w:hAnsi="Times New Roman" w:cs="Times New Roman"/>
-        </w:rPr>
-        <w:t xml:space="preserve">-fetal </w:t>
-      </w:r>
-      <w:r>
-        <w:rPr>
-          <w:rFonts w:ascii="Times New Roman" w:hAnsi="Times New Roman" w:cs="Times New Roman"/>
-        </w:rPr>
-        <w:lastRenderedPageBreak/>
-        <w:t xml:space="preserve">interface. The human placenta </w:t>
-      </w:r>
-      <w:r>
-        <w:rPr>
-          <w:rFonts w:ascii="Times New Roman" w:hAnsi="Times New Roman" w:cs="Times New Roman"/>
-        </w:rPr>
-        <w:t xml:space="preserve">has two membranes, a </w:t>
-      </w:r>
-      <w:proofErr w:type="spellStart"/>
-      <w:r>
-        <w:rPr>
-          <w:rFonts w:ascii="Times New Roman" w:hAnsi="Times New Roman" w:cs="Times New Roman"/>
-        </w:rPr>
-        <w:t>microvillous</w:t>
-      </w:r>
-      <w:proofErr w:type="spellEnd"/>
-      <w:r>
-        <w:rPr>
-          <w:rFonts w:ascii="Times New Roman" w:hAnsi="Times New Roman" w:cs="Times New Roman"/>
-        </w:rPr>
-        <w:t xml:space="preserve"> membrane (MVM) that </w:t>
-      </w:r>
-      <w:r>
-        <w:rPr>
-          <w:rFonts w:ascii="Times New Roman" w:hAnsi="Times New Roman" w:cs="Times New Roman"/>
-        </w:rPr>
-        <w:t xml:space="preserve">faces the maternal side </w:t>
-      </w:r>
-      <w:r>
-        <w:rPr>
-          <w:rFonts w:ascii="Times New Roman" w:hAnsi="Times New Roman" w:cs="Times New Roman"/>
-        </w:rPr>
-        <w:t>and is in direct contact with the maternal circulation, and a basolateral membrane that is on the fetal side and is in direct contact with the fetal endothelium and capillaries w</w:t>
-      </w:r>
-      <w:r>
-        <w:rPr>
-          <w:rFonts w:ascii="Times New Roman" w:hAnsi="Times New Roman" w:cs="Times New Roman"/>
-        </w:rPr>
-        <w:t xml:space="preserve">here the nutrient </w:t>
-      </w:r>
-      <w:r>
-        <w:rPr>
-          <w:rFonts w:ascii="Times New Roman" w:hAnsi="Times New Roman" w:cs="Times New Roman"/>
-        </w:rPr>
-        <w:t xml:space="preserve">and oxygen </w:t>
-      </w:r>
-      <w:r>
-        <w:rPr>
-          <w:rFonts w:ascii="Times New Roman" w:hAnsi="Times New Roman" w:cs="Times New Roman"/>
-        </w:rPr>
-        <w:t>exchange to t</w:t>
-      </w:r>
-      <w:r>
-        <w:rPr>
-          <w:rFonts w:ascii="Times New Roman" w:hAnsi="Times New Roman" w:cs="Times New Roman"/>
-        </w:rPr>
-        <w:t>h</w:t>
-      </w:r>
-      <w:r>
-        <w:rPr>
-          <w:rFonts w:ascii="Times New Roman" w:hAnsi="Times New Roman" w:cs="Times New Roman"/>
-        </w:rPr>
-        <w:t>e</w:t>
-      </w:r>
-      <w:r>
-        <w:rPr>
-          <w:rFonts w:ascii="Times New Roman" w:hAnsi="Times New Roman" w:cs="Times New Roman"/>
-        </w:rPr>
-        <w:t xml:space="preserve"> fetus occurs through transporters. Within those layers, various </w:t>
-      </w:r>
-      <w:r>
-        <w:rPr>
-          <w:rFonts w:ascii="Times New Roman" w:hAnsi="Times New Roman" w:cs="Times New Roman"/>
-        </w:rPr>
-        <w:t>cell types</w:t>
-      </w:r>
-      <w:r>
-        <w:rPr>
-          <w:rFonts w:ascii="Times New Roman" w:hAnsi="Times New Roman" w:cs="Times New Roman"/>
-        </w:rPr>
-        <w:t xml:space="preserve"> exist and each has a specific role and maturation speed. Moving from the MVM to the BM, inwards from the maternal membrane to the fetal membrane, the cell types are as follows:</w:t>
-      </w:r>
-      <w:r>
-        <w:rPr>
-          <w:rFonts w:ascii="Times New Roman" w:hAnsi="Times New Roman" w:cs="Times New Roman"/>
-        </w:rPr>
-        <w:t xml:space="preserve"> </w:t>
-      </w:r>
-      <w:proofErr w:type="spellStart"/>
-      <w:r>
-        <w:rPr>
-          <w:rFonts w:ascii="Times New Roman" w:hAnsi="Times New Roman" w:cs="Times New Roman"/>
-        </w:rPr>
-        <w:t>decidual</w:t>
-      </w:r>
-      <w:proofErr w:type="spellEnd"/>
-      <w:r>
-        <w:rPr>
-          <w:rFonts w:ascii="Times New Roman" w:hAnsi="Times New Roman" w:cs="Times New Roman"/>
-        </w:rPr>
-        <w:t xml:space="preserve"> cells,</w:t>
-      </w:r>
-      <w:r>
-        <w:rPr>
-          <w:rFonts w:ascii="Times New Roman" w:hAnsi="Times New Roman" w:cs="Times New Roman"/>
-        </w:rPr>
-        <w:t xml:space="preserve"> multinucleated cells, </w:t>
-      </w:r>
-      <w:proofErr w:type="spellStart"/>
-      <w:r>
-        <w:rPr>
-          <w:rFonts w:ascii="Times New Roman" w:hAnsi="Times New Roman" w:cs="Times New Roman"/>
-        </w:rPr>
-        <w:t>extravillous</w:t>
-      </w:r>
-      <w:proofErr w:type="spellEnd"/>
-      <w:r>
-        <w:rPr>
-          <w:rFonts w:ascii="Times New Roman" w:hAnsi="Times New Roman" w:cs="Times New Roman"/>
-        </w:rPr>
-        <w:t xml:space="preserve"> </w:t>
-      </w:r>
-      <w:proofErr w:type="spellStart"/>
-      <w:r>
-        <w:rPr>
-          <w:rFonts w:ascii="Times New Roman" w:hAnsi="Times New Roman" w:cs="Times New Roman"/>
-        </w:rPr>
-        <w:t>cytotrophoblasts</w:t>
-      </w:r>
-      <w:proofErr w:type="spellEnd"/>
-      <w:r>
-        <w:rPr>
-          <w:rFonts w:ascii="Times New Roman" w:hAnsi="Times New Roman" w:cs="Times New Roman"/>
-        </w:rPr>
-        <w:t>,</w:t>
-      </w:r>
-      <w:r>
-        <w:rPr>
-          <w:rFonts w:ascii="Times New Roman" w:hAnsi="Times New Roman" w:cs="Times New Roman"/>
-        </w:rPr>
-        <w:t xml:space="preserve"> </w:t>
-      </w:r>
-      <w:proofErr w:type="spellStart"/>
-      <w:r>
-        <w:rPr>
-          <w:rFonts w:ascii="Times New Roman" w:hAnsi="Times New Roman" w:cs="Times New Roman"/>
-        </w:rPr>
-        <w:t>syncytiotrophoblasts</w:t>
-      </w:r>
-      <w:proofErr w:type="spellEnd"/>
-      <w:r>
-        <w:rPr>
-          <w:rFonts w:ascii="Times New Roman" w:hAnsi="Times New Roman" w:cs="Times New Roman"/>
-        </w:rPr>
-        <w:t xml:space="preserve">, </w:t>
-      </w:r>
-      <w:r>
-        <w:rPr>
-          <w:rFonts w:ascii="Times New Roman" w:hAnsi="Times New Roman" w:cs="Times New Roman"/>
-        </w:rPr>
-        <w:t xml:space="preserve">villous </w:t>
-      </w:r>
-      <w:proofErr w:type="spellStart"/>
-      <w:r>
-        <w:rPr>
-          <w:rFonts w:ascii="Times New Roman" w:hAnsi="Times New Roman" w:cs="Times New Roman"/>
-        </w:rPr>
-        <w:t>cytotrophoblasts</w:t>
-      </w:r>
-      <w:proofErr w:type="spellEnd"/>
-      <w:r>
-        <w:rPr>
-          <w:rFonts w:ascii="Times New Roman" w:hAnsi="Times New Roman" w:cs="Times New Roman"/>
-        </w:rPr>
-        <w:t>,</w:t>
-      </w:r>
-      <w:r>
-        <w:rPr>
-          <w:rFonts w:ascii="Times New Roman" w:hAnsi="Times New Roman" w:cs="Times New Roman"/>
-        </w:rPr>
-        <w:t xml:space="preserve"> </w:t>
-      </w:r>
-      <w:proofErr w:type="spellStart"/>
-      <w:r>
-        <w:rPr>
-          <w:rFonts w:ascii="Times New Roman" w:hAnsi="Times New Roman" w:cs="Times New Roman"/>
-        </w:rPr>
-        <w:t>cytotrophoblasts</w:t>
-      </w:r>
-      <w:proofErr w:type="spellEnd"/>
-      <w:r>
-        <w:rPr>
-          <w:rFonts w:ascii="Times New Roman" w:hAnsi="Times New Roman" w:cs="Times New Roman"/>
-        </w:rPr>
-        <w:t xml:space="preserve"> and fetal capillary endothelium</w:t>
-      </w:r>
-      <w:r>
-        <w:rPr>
-          <w:rFonts w:ascii="Times New Roman" w:hAnsi="Times New Roman" w:cs="Times New Roman"/>
-        </w:rPr>
-        <w:t xml:space="preserve">. </w:t>
-      </w:r>
-      <w:r>
-        <w:rPr>
-          <w:rFonts w:ascii="Times New Roman" w:hAnsi="Times New Roman" w:cs="Times New Roman"/>
-        </w:rPr>
-        <w:t>Animal placenta, mainly that of mice</w:t>
-      </w:r>
-      <w:r>
-        <w:rPr>
-          <w:rFonts w:ascii="Times New Roman" w:hAnsi="Times New Roman" w:cs="Times New Roman"/>
-        </w:rPr>
-        <w:t xml:space="preserve"> and </w:t>
-      </w:r>
-      <w:proofErr w:type="gramStart"/>
-      <w:r>
-        <w:rPr>
-          <w:rFonts w:ascii="Times New Roman" w:hAnsi="Times New Roman" w:cs="Times New Roman"/>
-        </w:rPr>
-        <w:t xml:space="preserve">rats </w:t>
-      </w:r>
-      <w:r>
-        <w:rPr>
-          <w:rFonts w:ascii="Times New Roman" w:hAnsi="Times New Roman" w:cs="Times New Roman"/>
-        </w:rPr>
-        <w:t>,</w:t>
-      </w:r>
-      <w:proofErr w:type="gramEnd"/>
-      <w:r>
-        <w:rPr>
-          <w:rFonts w:ascii="Times New Roman" w:hAnsi="Times New Roman" w:cs="Times New Roman"/>
-        </w:rPr>
-        <w:t xml:space="preserve"> </w:t>
-      </w:r>
-      <w:r>
-        <w:rPr>
-          <w:rFonts w:ascii="Times New Roman" w:hAnsi="Times New Roman" w:cs="Times New Roman"/>
-        </w:rPr>
-        <w:t xml:space="preserve">has different </w:t>
-      </w:r>
-      <w:r>
-        <w:rPr>
-          <w:rFonts w:ascii="Times New Roman" w:hAnsi="Times New Roman" w:cs="Times New Roman"/>
-        </w:rPr>
-        <w:t>cell structures but</w:t>
-      </w:r>
-      <w:r>
-        <w:rPr>
-          <w:rFonts w:ascii="Times New Roman" w:hAnsi="Times New Roman" w:cs="Times New Roman"/>
-        </w:rPr>
-        <w:t xml:space="preserve"> possesses the same discoid structure that the human placenta has. Due to differences in human and animal gestation periods, the placental growth and differentiation is expected to be unique to each. There is a number of differences between the </w:t>
-      </w:r>
-      <w:r>
-        <w:rPr>
-          <w:rFonts w:ascii="Times New Roman" w:hAnsi="Times New Roman" w:cs="Times New Roman"/>
-        </w:rPr>
-        <w:t>human and animal placenta tha</w:t>
-      </w:r>
-      <w:r>
-        <w:rPr>
-          <w:rFonts w:ascii="Times New Roman" w:hAnsi="Times New Roman" w:cs="Times New Roman"/>
-        </w:rPr>
-        <w:t>t</w:t>
-      </w:r>
-      <w:r>
-        <w:rPr>
-          <w:rFonts w:ascii="Times New Roman" w:hAnsi="Times New Roman" w:cs="Times New Roman"/>
-        </w:rPr>
-        <w:t xml:space="preserve"> include the difference in gestation age, maturation of the placenta, function of certain cell types in the placenta, differences in transporter expressions on the placental membranes, differences in</w:t>
-      </w:r>
-      <w:r>
-        <w:rPr>
-          <w:rFonts w:ascii="Times New Roman" w:hAnsi="Times New Roman" w:cs="Times New Roman"/>
-        </w:rPr>
-        <w:t xml:space="preserve"> </w:t>
-      </w:r>
-      <w:proofErr w:type="spellStart"/>
-      <w:r>
-        <w:rPr>
-          <w:rFonts w:ascii="Times New Roman" w:hAnsi="Times New Roman" w:cs="Times New Roman"/>
-        </w:rPr>
-        <w:t>interhemal</w:t>
-      </w:r>
-      <w:proofErr w:type="spellEnd"/>
-      <w:r>
-        <w:rPr>
-          <w:rFonts w:ascii="Times New Roman" w:hAnsi="Times New Roman" w:cs="Times New Roman"/>
-        </w:rPr>
-        <w:t xml:space="preserve"> layers and histo</w:t>
-      </w:r>
-      <w:r>
-        <w:rPr>
-          <w:rFonts w:ascii="Times New Roman" w:hAnsi="Times New Roman" w:cs="Times New Roman"/>
-        </w:rPr>
-        <w:t>logical differences.</w:t>
-      </w:r>
     </w:p>
     <w:p>
       <w:pPr>
@@ -1620,15 +1592,7 @@
         <w:t xml:space="preserve"> of insulin</w:t>
       </w:r>
       <w:r>
-        <w:t xml:space="preserve"> on the placental </w:t>
-      </w:r>
-      <w:proofErr w:type="spellStart"/>
-      <w:r>
-        <w:t>microvillous</w:t>
-      </w:r>
-      <w:proofErr w:type="spellEnd"/>
-      <w:r>
-        <w:t xml:space="preserve"> membrane</w:t>
+        <w:t xml:space="preserve"> on the placental microvillous membrane</w:t>
       </w:r>
       <w:r>
         <w:t xml:space="preserve">. For instance, insulin </w:t>
@@ -1649,23 +1613,7 @@
         <w:t>, it protects the fetus from the downstream upregula</w:t>
       </w:r>
       <w:r>
-        <w:t xml:space="preserve">ted insulin cascade which can lead to increased fetal nutrient flux. In obese mothers, this mechanism is </w:t>
-      </w:r>
-      <w:proofErr w:type="gramStart"/>
-      <w:r>
-        <w:t>absent</w:t>
-      </w:r>
-      <w:proofErr w:type="gramEnd"/>
-      <w:r>
-        <w:t xml:space="preserve"> as obese mothers usually have </w:t>
-      </w:r>
-      <w:proofErr w:type="spellStart"/>
-      <w:r>
-        <w:t>hypoadiponectemia</w:t>
-      </w:r>
-      <w:proofErr w:type="spellEnd"/>
-      <w:r>
-        <w:t xml:space="preserve"> which fails to protect the placental transport capacity in times of maternal hyperglycemia. </w:t>
+        <w:t xml:space="preserve">ted insulin cascade which can lead to increased fetal nutrient flux. In obese mothers, this mechanism is absent as obese mothers usually have hypoadiponectemia which fails to protect the placental transport capacity in times of maternal hyperglycemia. </w:t>
       </w:r>
     </w:p>
     <w:p>
@@ -4642,7 +4590,7 @@
 </file>
 
 <file path=customXml/itemProps1.xml><?xml version="1.0" encoding="utf-8"?>
-<ds:datastoreItem xmlns:ds="http://schemas.openxmlformats.org/officeDocument/2006/customXml" ds:itemID="{A0E251B9-F562-F040-92EE-6C25EB73F00D}">
+<ds:datastoreItem xmlns:ds="http://schemas.openxmlformats.org/officeDocument/2006/customXml" ds:itemID="{A921B678-3771-F647-8E08-AB2894CD799E}">
   <ds:schemaRefs>
     <ds:schemaRef ds:uri="http://schemas.openxmlformats.org/officeDocument/2006/bibliography"/>
   </ds:schemaRefs>

</xml_diff>

<commit_message>
CTB differentiates to STB issue #4 figure out if this is true
</commit_message>
<xml_diff>
--- a/Placental Transport Review/Manuscript.docx
+++ b/Placental Transport Review/Manuscript.docx
@@ -1017,11 +1017,13 @@
         <w:t>Defining the placenta</w:t>
       </w:r>
     </w:p>
+    <w:p/>
     <w:p>
       <w:pPr>
         <w:pStyle w:val="Heading2"/>
       </w:pPr>
       <w:r>
+        <w:lastRenderedPageBreak/>
         <w:t>O</w:t>
       </w:r>
       <w:r>
@@ -1068,14 +1070,7 @@
         <w:rPr>
           <w:rFonts w:ascii="Times New Roman" w:hAnsi="Times New Roman" w:cs="Times New Roman"/>
         </w:rPr>
-        <w:t xml:space="preserve">layers that have various functions in the materno-fetal </w:t>
-      </w:r>
-      <w:r>
-        <w:rPr>
-          <w:rFonts w:ascii="Times New Roman" w:hAnsi="Times New Roman" w:cs="Times New Roman"/>
-        </w:rPr>
-        <w:lastRenderedPageBreak/>
-        <w:t xml:space="preserve">interface. The human placenta </w:t>
+        <w:t xml:space="preserve">layers that have various functions in the materno-fetal interface. The human placenta </w:t>
       </w:r>
       <w:r>
         <w:rPr>
@@ -1292,8 +1287,24 @@
       <w:pPr>
         <w:rPr>
           <w:rFonts w:ascii="Times New Roman" w:hAnsi="Times New Roman" w:cs="Times New Roman"/>
-        </w:rPr>
-      </w:pPr>
+          <w:b/>
+        </w:rPr>
+      </w:pPr>
+    </w:p>
+    <w:p>
+      <w:pPr>
+        <w:rPr>
+          <w:rFonts w:ascii="Times New Roman" w:hAnsi="Times New Roman" w:cs="Times New Roman"/>
+          <w:b/>
+        </w:rPr>
+      </w:pPr>
+      <w:r>
+        <w:rPr>
+          <w:rFonts w:ascii="Times New Roman" w:hAnsi="Times New Roman" w:cs="Times New Roman"/>
+          <w:b/>
+        </w:rPr>
+        <w:t xml:space="preserve">Overall endocrine function, barrier function, exchange of nutrients and gases/waste, aids in growth of the fetus through the endocrine function. </w:t>
+      </w:r>
     </w:p>
     <w:p>
       <w:pPr>
@@ -1311,7 +1322,31 @@
         <w:rPr>
           <w:rFonts w:ascii="Times New Roman" w:hAnsi="Times New Roman" w:cs="Times New Roman"/>
         </w:rPr>
-        <w:t xml:space="preserve">mesenchymal cells and the the fetal vascular cells. The trophoblasts take up the most space in the placenta (figure tos how them) and besides having an endocrine function (hCG from sync CHECK IT EXACTLY), they are the main site of nutrient and gas exchange betweent he mother and the fetus. </w:t>
+        <w:t>mesenchymal cells and the the fetal vascular cells. The trophoblasts take up the most sp</w:t>
+      </w:r>
+      <w:r>
+        <w:rPr>
+          <w:rFonts w:ascii="Times New Roman" w:hAnsi="Times New Roman" w:cs="Times New Roman"/>
+        </w:rPr>
+        <w:t>ace in the placenta (figure to s</w:t>
+      </w:r>
+      <w:r>
+        <w:rPr>
+          <w:rFonts w:ascii="Times New Roman" w:hAnsi="Times New Roman" w:cs="Times New Roman"/>
+        </w:rPr>
+        <w:t>how them) and besides having an endocrine function (hCG from sync CHECK IT EXACTLY), they are the main site of nutrient and gas exchange between</w:t>
+      </w:r>
+      <w:r>
+        <w:rPr>
+          <w:rFonts w:ascii="Times New Roman" w:hAnsi="Times New Roman" w:cs="Times New Roman"/>
+        </w:rPr>
+        <w:t xml:space="preserve"> t</w:t>
+      </w:r>
+      <w:r>
+        <w:rPr>
+          <w:rFonts w:ascii="Times New Roman" w:hAnsi="Times New Roman" w:cs="Times New Roman"/>
+        </w:rPr>
+        <w:t xml:space="preserve">he mother and the fetus. </w:t>
       </w:r>
       <w:r>
         <w:rPr>
@@ -1378,172 +1413,160 @@
           <w:rFonts w:ascii="Times New Roman" w:hAnsi="Times New Roman" w:cs="Times New Roman"/>
         </w:rPr>
         <w:t>The syncytiotrophoblast secretes the human chorionic gonadotropin, estrogens and progesterone, human placental lactogen, human placental growth hormone, insulin-like growth factor, and endothelial growth factor.</w:t>
+      </w:r>
+    </w:p>
+    <w:p>
+      <w:pPr>
+        <w:rPr>
+          <w:rFonts w:ascii="Times New Roman" w:hAnsi="Times New Roman" w:cs="Times New Roman"/>
+        </w:rPr>
+      </w:pPr>
+    </w:p>
+    <w:p>
+      <w:pPr>
+        <w:rPr>
+          <w:rFonts w:ascii="Times New Roman" w:hAnsi="Times New Roman" w:cs="Times New Roman"/>
+        </w:rPr>
+      </w:pPr>
+    </w:p>
+    <w:p>
+      <w:pPr>
+        <w:rPr>
+          <w:rFonts w:ascii="Times New Roman" w:hAnsi="Times New Roman" w:cs="Times New Roman"/>
+        </w:rPr>
+      </w:pPr>
+    </w:p>
+    <w:p>
+      <w:pPr>
+        <w:rPr>
+          <w:rFonts w:ascii="Times New Roman" w:hAnsi="Times New Roman" w:cs="Times New Roman"/>
+        </w:rPr>
+      </w:pPr>
+    </w:p>
+    <w:p>
+      <w:pPr>
+        <w:rPr>
+          <w:rFonts w:ascii="Times New Roman" w:hAnsi="Times New Roman" w:cs="Times New Roman"/>
+        </w:rPr>
+      </w:pPr>
+    </w:p>
+    <w:p>
+      <w:pPr>
+        <w:pStyle w:val="Heading2"/>
+      </w:pPr>
+      <w:r>
+        <w:t>Placental d</w:t>
+      </w:r>
+      <w:r>
+        <w:t xml:space="preserve">ifferentiation and </w:t>
+      </w:r>
+      <w:r>
+        <w:t xml:space="preserve">growth </w:t>
+      </w:r>
+      <w:r>
+        <w:t>processes throughout gestation</w:t>
+      </w:r>
+    </w:p>
+    <w:p/>
+    <w:p>
+      <w:pPr>
+        <w:rPr>
+          <w:rFonts w:ascii="Times New Roman" w:hAnsi="Times New Roman" w:cs="Times New Roman"/>
+        </w:rPr>
+      </w:pPr>
+      <w:r>
+        <w:rPr>
+          <w:rFonts w:ascii="Times New Roman" w:hAnsi="Times New Roman" w:cs="Times New Roman"/>
+        </w:rPr>
+        <w:t xml:space="preserve">Not </w:t>
+      </w:r>
+      <w:r>
+        <w:rPr>
+          <w:rFonts w:ascii="Times New Roman" w:hAnsi="Times New Roman" w:cs="Times New Roman"/>
+        </w:rPr>
+        <w:t>only does the placenta have hormonal re</w:t>
+      </w:r>
+      <w:r>
+        <w:rPr>
+          <w:rFonts w:ascii="Times New Roman" w:hAnsi="Times New Roman" w:cs="Times New Roman"/>
+        </w:rPr>
+        <w:t xml:space="preserve">ceptors that receive maternal signals from the </w:t>
+      </w:r>
+      <w:r>
+        <w:rPr>
+          <w:rFonts w:ascii="Times New Roman" w:hAnsi="Times New Roman" w:cs="Times New Roman"/>
+        </w:rPr>
+        <w:t>circulation, but</w:t>
+      </w:r>
+      <w:r>
+        <w:rPr>
+          <w:rFonts w:ascii="Times New Roman" w:hAnsi="Times New Roman" w:cs="Times New Roman"/>
+        </w:rPr>
+        <w:t xml:space="preserve"> </w:t>
+      </w:r>
+      <w:r>
+        <w:rPr>
+          <w:rFonts w:ascii="Times New Roman" w:hAnsi="Times New Roman" w:cs="Times New Roman"/>
+        </w:rPr>
+        <w:t>the placenta is also an</w:t>
+      </w:r>
+      <w:r>
+        <w:rPr>
+          <w:rFonts w:ascii="Times New Roman" w:hAnsi="Times New Roman" w:cs="Times New Roman"/>
+        </w:rPr>
+        <w:t xml:space="preserve"> active organ that secretes hormones to the maternal circulation</w:t>
+      </w:r>
+      <w:r>
+        <w:rPr>
+          <w:rFonts w:ascii="Times New Roman" w:hAnsi="Times New Roman" w:cs="Times New Roman"/>
+        </w:rPr>
+        <w:t>.</w:t>
+      </w:r>
+      <w:r>
+        <w:rPr>
+          <w:rFonts w:ascii="Times New Roman" w:hAnsi="Times New Roman" w:cs="Times New Roman"/>
+        </w:rPr>
+        <w:t xml:space="preserve"> </w:t>
+      </w:r>
+      <w:r>
+        <w:rPr>
+          <w:rFonts w:ascii="Times New Roman" w:hAnsi="Times New Roman" w:cs="Times New Roman"/>
+        </w:rPr>
+        <w:t>P</w:t>
+      </w:r>
+      <w:r>
+        <w:rPr>
+          <w:rFonts w:ascii="Times New Roman" w:hAnsi="Times New Roman" w:cs="Times New Roman"/>
+        </w:rPr>
+        <w:t>lacental secretions aim to increase the maternal catabolic signals to provide suf</w:t>
+      </w:r>
+      <w:r>
+        <w:rPr>
+          <w:rFonts w:ascii="Times New Roman" w:hAnsi="Times New Roman" w:cs="Times New Roman"/>
+        </w:rPr>
+        <w:t xml:space="preserve">ficient nutrition for the fetus in an attempt to adapt to the fetal growth rate and needs. This is thought to be sex-specific (CHECK IF SO) and thus the placenta has a distinct endocrine function depending on the sex of the embryo. </w:t>
+      </w:r>
+      <w:r>
+        <w:rPr>
+          <w:rFonts w:ascii="Times New Roman" w:hAnsi="Times New Roman" w:cs="Times New Roman"/>
+        </w:rPr>
+        <w:t xml:space="preserve"> </w:t>
+      </w:r>
+    </w:p>
+    <w:p>
+      <w:pPr>
+        <w:rPr>
+          <w:rFonts w:ascii="Times New Roman" w:hAnsi="Times New Roman" w:cs="Times New Roman"/>
+        </w:rPr>
+      </w:pPr>
+      <w:r>
+        <w:rPr>
+          <w:rFonts w:ascii="Times New Roman" w:hAnsi="Times New Roman" w:cs="Times New Roman"/>
+        </w:rPr>
+        <w:t xml:space="preserve">It seems like the cytotrophoblast differentiates into the syncytiotrophoblast but then at around 20 weeks of gestation, it disappears? </w:t>
       </w:r>
       <w:bookmarkStart w:id="0" w:name="_GoBack"/>
       <w:bookmarkEnd w:id="0"/>
-    </w:p>
-    <w:p>
-      <w:pPr>
-        <w:rPr>
-          <w:rFonts w:ascii="Times New Roman" w:hAnsi="Times New Roman" w:cs="Times New Roman"/>
-        </w:rPr>
-      </w:pPr>
-    </w:p>
-    <w:p>
-      <w:pPr>
-        <w:rPr>
-          <w:rFonts w:ascii="Times New Roman" w:hAnsi="Times New Roman" w:cs="Times New Roman"/>
-        </w:rPr>
-      </w:pPr>
-    </w:p>
-    <w:p>
-      <w:pPr>
-        <w:rPr>
-          <w:rFonts w:ascii="Times New Roman" w:hAnsi="Times New Roman" w:cs="Times New Roman"/>
-        </w:rPr>
-      </w:pPr>
-    </w:p>
-    <w:p>
-      <w:pPr>
-        <w:rPr>
-          <w:rFonts w:ascii="Times New Roman" w:hAnsi="Times New Roman" w:cs="Times New Roman"/>
-        </w:rPr>
-      </w:pPr>
-    </w:p>
-    <w:p>
-      <w:pPr>
-        <w:rPr>
-          <w:rFonts w:ascii="Times New Roman" w:hAnsi="Times New Roman" w:cs="Times New Roman"/>
-        </w:rPr>
-      </w:pPr>
-    </w:p>
-    <w:p>
-      <w:pPr>
-        <w:pStyle w:val="ListParagraph"/>
-        <w:numPr>
-          <w:ilvl w:val="0"/>
-          <w:numId w:val="3"/>
-        </w:numPr>
-        <w:rPr>
-          <w:rFonts w:ascii="Times New Roman" w:hAnsi="Times New Roman" w:cs="Times New Roman"/>
-        </w:rPr>
-      </w:pPr>
-      <w:r>
-        <w:rPr>
-          <w:rFonts w:ascii="Times New Roman" w:hAnsi="Times New Roman" w:cs="Times New Roman"/>
-        </w:rPr>
-        <w:t>Placental d</w:t>
-      </w:r>
-      <w:r>
-        <w:rPr>
-          <w:rFonts w:ascii="Times New Roman" w:hAnsi="Times New Roman" w:cs="Times New Roman"/>
-        </w:rPr>
-        <w:t xml:space="preserve">ifferentiation and </w:t>
-      </w:r>
-      <w:r>
-        <w:rPr>
-          <w:rFonts w:ascii="Times New Roman" w:hAnsi="Times New Roman" w:cs="Times New Roman"/>
-        </w:rPr>
-        <w:t xml:space="preserve">growth </w:t>
-      </w:r>
-      <w:r>
-        <w:rPr>
-          <w:rFonts w:ascii="Times New Roman" w:hAnsi="Times New Roman" w:cs="Times New Roman"/>
-        </w:rPr>
-        <w:t>processes throughout gestation</w:t>
-      </w:r>
-    </w:p>
-    <w:p>
-      <w:pPr>
-        <w:rPr>
-          <w:rFonts w:ascii="Times New Roman" w:hAnsi="Times New Roman" w:cs="Times New Roman"/>
-        </w:rPr>
-      </w:pPr>
-      <w:r>
-        <w:rPr>
-          <w:rFonts w:ascii="Times New Roman" w:hAnsi="Times New Roman" w:cs="Times New Roman"/>
-        </w:rPr>
-        <w:t xml:space="preserve">Not </w:t>
-      </w:r>
-      <w:r>
-        <w:rPr>
-          <w:rFonts w:ascii="Times New Roman" w:hAnsi="Times New Roman" w:cs="Times New Roman"/>
-        </w:rPr>
-        <w:t>only does the placenta have hormonal re</w:t>
-      </w:r>
-      <w:r>
-        <w:rPr>
-          <w:rFonts w:ascii="Times New Roman" w:hAnsi="Times New Roman" w:cs="Times New Roman"/>
-        </w:rPr>
-        <w:t xml:space="preserve">ceptors that receive maternal signals from the </w:t>
-      </w:r>
-      <w:r>
-        <w:rPr>
-          <w:rFonts w:ascii="Times New Roman" w:hAnsi="Times New Roman" w:cs="Times New Roman"/>
-        </w:rPr>
-        <w:t>circulation, but</w:t>
-      </w:r>
-      <w:r>
-        <w:rPr>
-          <w:rFonts w:ascii="Times New Roman" w:hAnsi="Times New Roman" w:cs="Times New Roman"/>
-        </w:rPr>
-        <w:t xml:space="preserve"> </w:t>
-      </w:r>
-      <w:r>
-        <w:rPr>
-          <w:rFonts w:ascii="Times New Roman" w:hAnsi="Times New Roman" w:cs="Times New Roman"/>
-        </w:rPr>
-        <w:t>the placenta is also an</w:t>
-      </w:r>
-      <w:r>
-        <w:rPr>
-          <w:rFonts w:ascii="Times New Roman" w:hAnsi="Times New Roman" w:cs="Times New Roman"/>
-        </w:rPr>
-        <w:t xml:space="preserve"> active organ that secretes hormones to the maternal circulation</w:t>
-      </w:r>
-      <w:r>
-        <w:rPr>
-          <w:rFonts w:ascii="Times New Roman" w:hAnsi="Times New Roman" w:cs="Times New Roman"/>
-        </w:rPr>
-        <w:t>.</w:t>
-      </w:r>
-      <w:r>
-        <w:rPr>
-          <w:rFonts w:ascii="Times New Roman" w:hAnsi="Times New Roman" w:cs="Times New Roman"/>
-        </w:rPr>
-        <w:t xml:space="preserve"> </w:t>
-      </w:r>
-      <w:r>
-        <w:rPr>
-          <w:rFonts w:ascii="Times New Roman" w:hAnsi="Times New Roman" w:cs="Times New Roman"/>
-        </w:rPr>
-        <w:t>P</w:t>
-      </w:r>
-      <w:r>
-        <w:rPr>
-          <w:rFonts w:ascii="Times New Roman" w:hAnsi="Times New Roman" w:cs="Times New Roman"/>
-        </w:rPr>
-        <w:t>lacental secretions aim to increase the maternal catabolic signals to provide suf</w:t>
-      </w:r>
-      <w:r>
-        <w:rPr>
-          <w:rFonts w:ascii="Times New Roman" w:hAnsi="Times New Roman" w:cs="Times New Roman"/>
-        </w:rPr>
-        <w:t xml:space="preserve">ficient nutrition for the fetus in an attempt to adapt to the fetal growth rate and needs. This is thought to be sex-specific (CHECK IF SO) and thus the placenta has a distinct endocrine function depending on the sex of the embryo. </w:t>
-      </w:r>
-      <w:r>
-        <w:rPr>
-          <w:rFonts w:ascii="Times New Roman" w:hAnsi="Times New Roman" w:cs="Times New Roman"/>
-        </w:rPr>
-        <w:t xml:space="preserve"> </w:t>
-      </w:r>
-    </w:p>
-    <w:p>
-      <w:pPr>
-        <w:rPr>
-          <w:rFonts w:ascii="Times New Roman" w:hAnsi="Times New Roman" w:cs="Times New Roman"/>
-        </w:rPr>
-      </w:pPr>
     </w:p>
     <w:p>
       <w:pPr>
@@ -4590,7 +4613,7 @@
 </file>
 
 <file path=customXml/itemProps1.xml><?xml version="1.0" encoding="utf-8"?>
-<ds:datastoreItem xmlns:ds="http://schemas.openxmlformats.org/officeDocument/2006/customXml" ds:itemID="{A921B678-3771-F647-8E08-AB2894CD799E}">
+<ds:datastoreItem xmlns:ds="http://schemas.openxmlformats.org/officeDocument/2006/customXml" ds:itemID="{353AD012-DF3E-CD4A-9E8D-558E594C67A5}">
   <ds:schemaRefs>
     <ds:schemaRef ds:uri="http://schemas.openxmlformats.org/officeDocument/2006/bibliography"/>
   </ds:schemaRefs>

</xml_diff>

<commit_message>
Added mouse placenta cell types
</commit_message>
<xml_diff>
--- a/Placental Transport Review/Manuscript.docx
+++ b/Placental Transport Review/Manuscript.docx
@@ -5,6 +5,49 @@
     <w:p/>
     <w:p>
       <w:pPr>
+        <w:rPr>
+          <w:rFonts w:ascii="Times New Roman" w:hAnsi="Times New Roman" w:cs="Times New Roman"/>
+        </w:rPr>
+      </w:pPr>
+    </w:p>
+    <w:p>
+      <w:pPr>
+        <w:rPr>
+          <w:rFonts w:ascii="Times New Roman" w:hAnsi="Times New Roman" w:cs="Times New Roman"/>
+        </w:rPr>
+      </w:pPr>
+    </w:p>
+    <w:p>
+      <w:pPr>
+        <w:rPr>
+          <w:rFonts w:ascii="Times New Roman" w:hAnsi="Times New Roman" w:cs="Times New Roman"/>
+        </w:rPr>
+      </w:pPr>
+    </w:p>
+    <w:p>
+      <w:pPr>
+        <w:pStyle w:val="Heading1"/>
+      </w:pPr>
+      <w:r>
+        <w:t xml:space="preserve">Introduction </w:t>
+      </w:r>
+    </w:p>
+    <w:p>
+      <w:pPr>
+        <w:pStyle w:val="Heading2"/>
+      </w:pPr>
+      <w:r>
+        <w:t>Associations between maternal obesity and</w:t>
+      </w:r>
+      <w:r>
+        <w:t xml:space="preserve"> offspring </w:t>
+      </w:r>
+      <w:r>
+        <w:t>obesity and metabolic disease</w:t>
+      </w:r>
+    </w:p>
+    <w:p>
+      <w:pPr>
         <w:widowControl w:val="0"/>
         <w:autoSpaceDE w:val="0"/>
         <w:autoSpaceDN w:val="0"/>
@@ -17,31 +60,7 @@
         <w:rPr>
           <w:rFonts w:ascii="Times New Roman" w:hAnsi="Times New Roman" w:cs="Times New Roman"/>
         </w:rPr>
-        <w:t>There is a</w:t>
-      </w:r>
-      <w:r>
-        <w:rPr>
-          <w:rFonts w:ascii="Times New Roman" w:hAnsi="Times New Roman" w:cs="Times New Roman"/>
-        </w:rPr>
-        <w:t xml:space="preserve"> significant increase in adult</w:t>
-      </w:r>
-      <w:r>
-        <w:rPr>
-          <w:rFonts w:ascii="Times New Roman" w:hAnsi="Times New Roman" w:cs="Times New Roman"/>
-        </w:rPr>
-        <w:t xml:space="preserve"> and childhood obesity </w:t>
-      </w:r>
-      <w:r>
-        <w:rPr>
-          <w:rFonts w:ascii="Times New Roman" w:hAnsi="Times New Roman" w:cs="Times New Roman"/>
-        </w:rPr>
-        <w:t>in the United States</w:t>
-      </w:r>
-      <w:r>
-        <w:rPr>
-          <w:rFonts w:ascii="Times New Roman" w:hAnsi="Times New Roman" w:cs="Times New Roman"/>
-        </w:rPr>
-        <w:t xml:space="preserve"> with a   </w:t>
+        <w:t xml:space="preserve">There is a significant increase in adult and childhood obesity in the United States with a   </w:t>
       </w:r>
     </w:p>
     <w:p>
@@ -58,25 +77,7 @@
         <w:rPr>
           <w:rFonts w:ascii="Times New Roman" w:hAnsi="Times New Roman" w:cs="Times New Roman"/>
         </w:rPr>
-        <w:t>pre</w:t>
-      </w:r>
-      <w:r>
-        <w:rPr>
-          <w:rFonts w:ascii="Times New Roman" w:hAnsi="Times New Roman" w:cs="Times New Roman"/>
-        </w:rPr>
-        <w:t>valence of over 39.8% and 18.5</w:t>
-      </w:r>
-      <w:r>
-        <w:rPr>
-          <w:rFonts w:ascii="Times New Roman" w:hAnsi="Times New Roman" w:cs="Times New Roman"/>
-        </w:rPr>
-        <w:t>%, respectively</w:t>
-      </w:r>
-      <w:r>
-        <w:rPr>
-          <w:rFonts w:ascii="Times New Roman" w:hAnsi="Times New Roman" w:cs="Times New Roman"/>
-        </w:rPr>
-        <w:t xml:space="preserve"> </w:t>
+        <w:t xml:space="preserve">prevalence of over 39.8% and 18.5%, respectively </w:t>
       </w:r>
       <w:r>
         <w:rPr>
@@ -143,370 +144,274 @@
         <w:rPr>
           <w:rFonts w:ascii="Times New Roman" w:hAnsi="Times New Roman" w:cs="Times New Roman"/>
         </w:rPr>
+        <w:t xml:space="preserve">. Of concern, pre-pregnancy obesity has been increasing in tandem </w:t>
+      </w:r>
+      <w:r>
+        <w:rPr>
+          <w:rFonts w:ascii="Times New Roman" w:hAnsi="Times New Roman" w:cs="Times New Roman"/>
+        </w:rPr>
+        <w:fldChar w:fldCharType="begin" w:fldLock="1"/>
+      </w:r>
+      <w:r>
+        <w:rPr>
+          <w:rFonts w:ascii="Times New Roman" w:hAnsi="Times New Roman" w:cs="Times New Roman"/>
+        </w:rPr>
+        <w:instrText>ADDIN CSL_CITATION { "citationItems" : [ { "id" : "ITEM-1", "itemData" : { "abstract" : "Objectives\u2014This report describes prepregnancy body mass index (BMI) among women giving birth in 2014 for the 47-state and District of Columbia reporting areas that implemented the 2003 U.S. Standard Certificate of Live Birth by January 1, 2014. Methods\u2014Data for 2014 are based on 100% of births to residents of the reporting areas that implemented the 2003 birth certificate revision by January 1, 2014 (96% of all births in 2014). Prepregnancy BMI was derived from the mother's reported height and prepregnancy weight. Results may not be generalizable to the entire United States, because the reporting areas do not represent a random sample of U.S. births. Approximately 4% of records from the revised reporting areas were missing data on maternal height or weight. Results\u2014Among women giving birth in 2014, 3.8% were underweight (BMI is less than 18.5), 45.9% were of normal weight (BMI is 18.5\u201324.9), 25.6% were overweight (BMI is 25.0\u201329.9), and 24.8% were obese (BMI is greater than 29.9) before becoming pregnant. The prevalence of overweight and obesity before pregnancy was lowest among women under age 20, non-Hispanic Asian women, women with at least a college degree, women giving birth for the first time, and women using self-payment for delivery. Women with obesity before pregnancy were more likely to be older (aged 40\u201354), non-Hispanic black or non-Hispanic American Indian and Alaska Native, at least partially college educated, to have had three previous births or more, or using Medicaid for payment of delivery. Prepregnancy obesity prevalence increased in 30 of the 37 reporting areas that adopted the 2003 certificate in 2011 and 2014.", "author" : [ { "dropping-particle" : "", "family" : "Branum", "given" : "Amy M", "non-dropping-particle" : "", "parse-names" : false, "suffix" : "" }, { "dropping-particle" : "", "family" : "Kirmeyer", "given" : "Sharon E", "non-dropping-particle" : "", "parse-names" : false, "suffix" : "" }, { "dropping-particle" : "", "family" : "Gregory", "given" : "Elizabeth C W", "non-dropping-particle" : "", "parse-names" : false, "suffix" : "" } ], "id" : "ITEM-1", "issued" : { "date-parts" : [ [ "2014" ] ] }, "title" : "National Vital Statistics Reports Prepregnancy Body Mass Index by Maternal Characteristics and State: Data From the Birth Certificate, 2014", "type" : "article-journal" }, "uris" : [ "http://www.mendeley.com/documents/?uuid=daa9e96f-0732-31eb-bf5c-5a3baf4f0f24" ] } ], "mendeley" : { "formattedCitation" : "(Branum &lt;i&gt;et al.&lt;/i&gt;, 2014)", "plainTextFormattedCitation" : "(Branum et al., 2014)", "previouslyFormattedCitation" : "(Branum &lt;i&gt;et al.&lt;/i&gt;, 2014)" }, "properties" : {  }, "schema" : "https://github.com/citation-style-language/schema/raw/master/csl-citation.json" }</w:instrText>
+      </w:r>
+      <w:r>
+        <w:rPr>
+          <w:rFonts w:ascii="Times New Roman" w:hAnsi="Times New Roman" w:cs="Times New Roman"/>
+        </w:rPr>
+        <w:fldChar w:fldCharType="separate"/>
+      </w:r>
+      <w:r>
+        <w:rPr>
+          <w:rFonts w:ascii="Times New Roman" w:hAnsi="Times New Roman" w:cs="Times New Roman"/>
+          <w:noProof/>
+        </w:rPr>
+        <w:t xml:space="preserve">(Branum </w:t>
+      </w:r>
+      <w:r>
+        <w:rPr>
+          <w:rFonts w:ascii="Times New Roman" w:hAnsi="Times New Roman" w:cs="Times New Roman"/>
+          <w:i/>
+          <w:noProof/>
+        </w:rPr>
+        <w:t>et al.</w:t>
+      </w:r>
+      <w:r>
+        <w:rPr>
+          <w:rFonts w:ascii="Times New Roman" w:hAnsi="Times New Roman" w:cs="Times New Roman"/>
+          <w:noProof/>
+        </w:rPr>
+        <w:t>, 2014)</w:t>
+      </w:r>
+      <w:r>
+        <w:rPr>
+          <w:rFonts w:ascii="Times New Roman" w:hAnsi="Times New Roman" w:cs="Times New Roman"/>
+        </w:rPr>
+        <w:fldChar w:fldCharType="end"/>
+      </w:r>
+      <w:r>
+        <w:rPr>
+          <w:rFonts w:ascii="Times New Roman" w:hAnsi="Times New Roman" w:cs="Times New Roman"/>
+        </w:rPr>
+        <w:t xml:space="preserve">. Maternal obesity has a long-term effect on the health of the mother </w:t>
+      </w:r>
+      <w:r>
+        <w:rPr>
+          <w:rFonts w:ascii="Times New Roman" w:hAnsi="Times New Roman" w:cs="Times New Roman"/>
+        </w:rPr>
+        <w:fldChar w:fldCharType="begin" w:fldLock="1"/>
+      </w:r>
+      <w:r>
+        <w:rPr>
+          <w:rFonts w:ascii="Times New Roman" w:hAnsi="Times New Roman" w:cs="Times New Roman"/>
+        </w:rPr>
+        <w:instrText>ADDIN CSL_CITATION { "citationItems" : [ { "id" : "ITEM-1", "itemData" : { "DOI" : "10.1038/sj.ijo.0801670", "ISSN" : "0307-0565", "PMID" : "11477502", "abstract" : "OBJECTIVE To examine the maternal and foetal risks of adverse pregnancy outcome in relation to maternal obesity, expressed as body mass index (BMI, kg/m(2)) in a large unselected geographical population. DESIGN Retrospective analysis of data from a validated maternity database system which includes all but one of the maternity units in the North West Thames Region. A comparison of pregnancy outcomes was made on the basis of maternal BMI at booking. SUBJECTS A total of 287,213 completed singleton pregnancies were studied including 176,923 (61.6%) normal weight (BMI 20--24.9), 79 014 (27.5%) moderately obese (BMI 25--29.9) and 31,276 (10.9%) very obese (BMI&gt; or =30) women. MEASUREMENTS Ante-natal complications, intervention in labour, maternal morbidity and neonatal outcome were examined and data presented as raw frequencies and adjusted odds ratios with 99% confidence intervals following logistic regression analysis to account for confounding variables. RESULTS Compared to women with normal BMI, the following outcomes were significantly more common in obese pregnant women (odds ratio (99% confidence interval) for BMI 25--30 and BMI&gt; or =30 respectively): gestational diabetes mellitus (1.68 (1.53--1.84), 3.6 (3.25--3.98)); proteinuric pre-eclampsia (1.44 (1.28--1.62), 2.14 (1.85--2.47)); induction of labour (2.14 (1.85--2.47), 1.70 (1.64--1.76)); delivery by emergency caesarian section (1.30 (1.25--1.34), 1.83 (1.74--1.93)); postpartum haemorrhage (1.16 (1.12--1.21), 1.39 (1.32--1.46)); genital tract infection (1.24 (1.09--1.41), 1.30 (1.07--1.56)); urinary tract infection (1.17 (1.04-1.33), 1.39 (1.18--1.63)); wound infection (1.27 (1.09--1.48), 2.24 (1.91--2.64)); birthweight above the 90th centile (1.57 (1.50--1.64), 2.36 (2.23--2.50)), and intrauterine death (1.10 (0.94--1.28), 1.40 (1.14--1.71)). However, delivery before 32 weeks' gestation (0.73 (0.65--0.82), 0.81 (0.69--0.95)) and breastfeeding at discharge (0.86 (0.84--0.88), 0.58 (0.56--0.60)) were significantly less likely in the overweight groups. In all cases, increasing maternal BMI was associated with increased magnitude of risk. CONCLUSION Maternal obesity carries significant risks for the mother and foetus. The risk increases with the degree of obesity and persists after accounting for other confounding demographic factors. The basis of many of the complications is likely to be related to the altered metabolic state associated with morbid obesity.", "author" : [ { "dropping-particle" : "", "family" : "Sebire", "given" : "NJ", "non-dropping-particle" : "", "parse-names" : false, "suffix" : "" }, { "dropping-particle" : "", "family" : "Jolly", "given" : "M", "non-dropping-particle" : "", "parse-names" : false, "suffix" : "" }, { "dropping-particle" : "", "family" : "Harris", "given" : "JP", "non-dropping-particle" : "", "parse-names" : false, "suffix" : "" }, { "dropping-particle" : "", "family" : "Wadsworth", "given" : "J", "non-dropping-particle" : "", "parse-names" : false, "suffix" : "" }, { "dropping-particle" : "", "family" : "Joffe", "given" : "M", "non-dropping-particle" : "", "parse-names" : false, "suffix" : "" }, { "dropping-particle" : "", "family" : "Beard", "given" : "RW", "non-dropping-particle" : "", "parse-names" : false, "suffix" : "" }, { "dropping-particle" : "", "family" : "Regan", "given" : "L", "non-dropping-particle" : "", "parse-names" : false, "suffix" : "" }, { "dropping-particle" : "", "family" : "Robinson", "given" : "S", "non-dropping-particle" : "", "parse-names" : false, "suffix" : "" } ], "container-title" : "International Journal of Obesity", "id" : "ITEM-1", "issue" : "8", "issued" : { "date-parts" : [ [ "2001", "8", "2" ] ] }, "page" : "1175-1182", "title" : "Maternal obesity and pregnancy outcome: a study of 287\u2005213 pregnancies in London", "type" : "article-journal", "volume" : "25" }, "uris" : [ "http://www.mendeley.com/documents/?uuid=cb3c631a-dc1a-375a-b24f-4d2520679993" ] } ], "mendeley" : { "formattedCitation" : "(Sebire &lt;i&gt;et al.&lt;/i&gt;, 2001)", "plainTextFormattedCitation" : "(Sebire et al., 2001)", "previouslyFormattedCitation" : "(Sebire &lt;i&gt;et al.&lt;/i&gt;, 2001)" }, "properties" : {  }, "schema" : "https://github.com/citation-style-language/schema/raw/master/csl-citation.json" }</w:instrText>
+      </w:r>
+      <w:r>
+        <w:rPr>
+          <w:rFonts w:ascii="Times New Roman" w:hAnsi="Times New Roman" w:cs="Times New Roman"/>
+        </w:rPr>
+        <w:fldChar w:fldCharType="separate"/>
+      </w:r>
+      <w:r>
+        <w:rPr>
+          <w:rFonts w:ascii="Times New Roman" w:hAnsi="Times New Roman" w:cs="Times New Roman"/>
+          <w:noProof/>
+        </w:rPr>
+        <w:t xml:space="preserve">(Sebire </w:t>
+      </w:r>
+      <w:r>
+        <w:rPr>
+          <w:rFonts w:ascii="Times New Roman" w:hAnsi="Times New Roman" w:cs="Times New Roman"/>
+          <w:i/>
+          <w:noProof/>
+        </w:rPr>
+        <w:t>et al.</w:t>
+      </w:r>
+      <w:r>
+        <w:rPr>
+          <w:rFonts w:ascii="Times New Roman" w:hAnsi="Times New Roman" w:cs="Times New Roman"/>
+          <w:noProof/>
+        </w:rPr>
+        <w:t>, 2001)</w:t>
+      </w:r>
+      <w:r>
+        <w:rPr>
+          <w:rFonts w:ascii="Times New Roman" w:hAnsi="Times New Roman" w:cs="Times New Roman"/>
+        </w:rPr>
+        <w:fldChar w:fldCharType="end"/>
+      </w:r>
+      <w:r>
+        <w:rPr>
+          <w:rFonts w:ascii="Times New Roman" w:hAnsi="Times New Roman" w:cs="Times New Roman"/>
+        </w:rPr>
+        <w:t xml:space="preserve"> and the offspring </w:t>
+      </w:r>
+      <w:r>
+        <w:rPr>
+          <w:rFonts w:ascii="Times New Roman" w:hAnsi="Times New Roman" w:cs="Times New Roman"/>
+        </w:rPr>
+        <w:fldChar w:fldCharType="begin" w:fldLock="1"/>
+      </w:r>
+      <w:r>
+        <w:rPr>
+          <w:rFonts w:ascii="Times New Roman" w:hAnsi="Times New Roman" w:cs="Times New Roman"/>
+        </w:rPr>
+        <w:instrText>ADDIN CSL_CITATION { "citationItems" : [ { "id" : "ITEM-1", "itemData" : { "DOI" : "10.1111/cen.12055", "ISSN" : "03000664", "PMID" : "23009645", "abstract" : "The prevalence of maternal obesity has risen dramatically in recent years, with approximately one in five pregnant women in the UK now classed as obese (body mass index \u2265 30 kg/m(2) ) at antenatal booking. Obesity during pregnancy has been hypothesized to exert long-term health effects on the developing child through 'early life programming'. While this phenomenon has been well studied in a maternal undernutrition paradigm, the processes by which the programming effects of maternal obesity are mediated are less well understood. In humans, maternal obesity has been associated with a number of long-term adverse health outcomes in the offspring, including lifelong risk of obesity and metabolic dysregulation with increased insulin resistance, hypertension and dyslipidaemia, as well as behavioural problems and risk of asthma. The complex relationships between the maternal metabolic milieu and the developing foetus, as well as the potential influence of postnatal lifestyle and environment, have complicated efforts to study the programming effects of maternal overnutrition in humans. This review will examine the emerging evidence from human studies linking maternal obesity to adverse offspring outcomes.", "author" : [ { "dropping-particle" : "", "family" : "O'Reilly", "given" : "James R.", "non-dropping-particle" : "", "parse-names" : false, "suffix" : "" }, { "dropping-particle" : "", "family" : "Reynolds", "given" : "Rebecca M.", "non-dropping-particle" : "", "parse-names" : false, "suffix" : "" } ], "container-title" : "Clinical Endocrinology", "id" : "ITEM-1", "issue" : "1", "issued" : { "date-parts" : [ [ "2013", "1" ] ] }, "page" : "9-16", "title" : "The risk of maternal obesity to the long-term health of the offspring", "type" : "article-journal", "volume" : "78" }, "uris" : [ "http://www.mendeley.com/documents/?uuid=47cc935b-08ec-3c3f-8962-bd0b7d888653" ] } ], "mendeley" : { "formattedCitation" : "(O\u2019Reilly &amp; Reynolds, 2013)", "plainTextFormattedCitation" : "(O\u2019Reilly &amp; Reynolds, 2013)", "previouslyFormattedCitation" : "(O\u2019Reilly &amp; Reynolds, 2013)" }, "properties" : {  }, "schema" : "https://github.com/citation-style-language/schema/raw/master/csl-citation.json" }</w:instrText>
+      </w:r>
+      <w:r>
+        <w:rPr>
+          <w:rFonts w:ascii="Times New Roman" w:hAnsi="Times New Roman" w:cs="Times New Roman"/>
+        </w:rPr>
+        <w:fldChar w:fldCharType="separate"/>
+      </w:r>
+      <w:r>
+        <w:rPr>
+          <w:rFonts w:ascii="Times New Roman" w:hAnsi="Times New Roman" w:cs="Times New Roman"/>
+          <w:noProof/>
+        </w:rPr>
+        <w:t>(O’Reilly &amp; Reynolds, 2013)</w:t>
+      </w:r>
+      <w:r>
+        <w:rPr>
+          <w:rFonts w:ascii="Times New Roman" w:hAnsi="Times New Roman" w:cs="Times New Roman"/>
+        </w:rPr>
+        <w:fldChar w:fldCharType="end"/>
+      </w:r>
+      <w:r>
+        <w:rPr>
+          <w:rFonts w:ascii="Times New Roman" w:hAnsi="Times New Roman" w:cs="Times New Roman"/>
+        </w:rPr>
+        <w:t xml:space="preserve">. Offspring of obese mothers are at a higher risk of developing insulin resistance </w:t>
+      </w:r>
+      <w:r>
+        <w:rPr>
+          <w:rFonts w:ascii="Times New Roman" w:hAnsi="Times New Roman" w:cs="Times New Roman"/>
+        </w:rPr>
+        <w:fldChar w:fldCharType="begin" w:fldLock="1"/>
+      </w:r>
+      <w:r>
+        <w:rPr>
+          <w:rFonts w:ascii="Times New Roman" w:hAnsi="Times New Roman" w:cs="Times New Roman"/>
+        </w:rPr>
+        <w:instrText>ADDIN CSL_CITATION { "citationItems" : [ { "id" : "ITEM-1", "itemData" : { "DOI" : "10.1161/HYPERTENSIONAHA.107.101477", "ISSN" : "0194-911X", "PMID" : "18086952", "abstract" : "Maternal obesity is increasingly prevalent and may affect the long-term health of the child. We investigated the effects of maternal diet-induced obesity in mice on offspring metabolic and cardiovascular function. Female C57BL/6J mice were fed either a standard chow (3% fat, 7% sugar) or a palatable obesogenic diet (16% fat, 33% sugar) for 6 weeks before mating and throughout pregnancy and lactation. Offspring of control (OC) and obese dams (OO) were weaned onto standard chow and studied at 3 and 6 months of age. OO were hyperphagic from 4 to 6 weeks of age compared with OC and at 3 months locomotor activity was reduced and adiposity increased (abdominal fat pad mass; P&lt;0.01). OO were heavier than OC at 6 months (body weight, P&lt;0.05). OO abdominal obesity was associated with adipocyte hypertrophy and altered mRNA expression of beta-adrenoceptor 2 and 3, 11 beta HSD-1, and PPAR-gamma 2. OO showed resistance artery endothelial dysfunction at 3 months, and were hypertensive, as assessed by radiotelemetry (nighttime systolic blood pressure at 6 months [mm Hg] mean+/-SEM, male OO, 134+/-1 versus OC, 124+/-2, n=8, P&lt;0.05; female OO, 137+/-2 versus OC, 122+/-4, n=8, P&lt;0.01). OO skeletal muscle mass (tibialis anterior) was significantly reduced (P&lt;0.01) OO fasting insulin was raised at 3 months and by 6 months fasting plasma glucose was elevated. Exposure to the influences of maternal obesity in the developing mouse led to adult offspring adiposity and cardiovascular and metabolic dysfunction. Developmentally programmed hyperphagia, physical inactivity, and altered adipocyte metabolism may play a mechanistic role.", "author" : [ { "dropping-particle" : "", "family" : "Samuelsson", "given" : "A.-M.", "non-dropping-particle" : "", "parse-names" : false, "suffix" : "" }, { "dropping-particle" : "", "family" : "Matthews", "given" : "P. A.", "non-dropping-particle" : "", "parse-names" : false, "suffix" : "" }, { "dropping-particle" : "", "family" : "Argenton", "given" : "M.", "non-dropping-particle" : "", "parse-names" : false, "suffix" : "" }, { "dropping-particle" : "", "family" : "Christie", "given" : "M. R.", "non-dropping-particle" : "", "parse-names" : false, "suffix" : "" }, { "dropping-particle" : "", "family" : "McConnell", "given" : "J. M.", "non-dropping-particle" : "", "parse-names" : false, "suffix" : "" }, { "dropping-particle" : "", "family" : "Jansen", "given" : "E. H.J. M.", "non-dropping-particle" : "", "parse-names" : false, "suffix" : "" }, { "dropping-particle" : "", "family" : "Piersma", "given" : "A. H.", "non-dropping-particle" : "", "parse-names" : false, "suffix" : "" }, { "dropping-particle" : "", "family" : "Ozanne", "given" : "S. E.", "non-dropping-particle" : "", "parse-names" : false, "suffix" : "" }, { "dropping-particle" : "", "family" : "Twinn", "given" : "D. F.", "non-dropping-particle" : "", "parse-names" : false, "suffix" : "" }, { "dropping-particle" : "", "family" : "Remacle", "given" : "C.", "non-dropping-particle" : "", "parse-names" : false, "suffix" : "" }, { "dropping-particle" : "", "family" : "Rowlerson", "given" : "A.", "non-dropping-particle" : "", "parse-names" : false, "suffix" : "" }, { "dropping-particle" : "", "family" : "Poston", "given" : "L.", "non-dropping-particle" : "", "parse-names" : false, "suffix" : "" }, { "dropping-particle" : "", "family" : "Taylor", "given" : "P. D.", "non-dropping-particle" : "", "parse-names" : false, "suffix" : "" } ], "container-title" : "Hypertension", "id" : "ITEM-1", "issue" : "2", "issued" : { "date-parts" : [ [ "2008", "2", "1" ] ] }, "page" : "383-392", "title" : "Diet-Induced Obesity in Female Mice Leads to Offspring Hyperphagia, Adiposity, Hypertension, and Insulin Resistance: A Novel Murine Model of Developmental Programming", "type" : "article-journal", "volume" : "51" }, "uris" : [ "http://www.mendeley.com/documents/?uuid=c694ace5-ed1d-3ce1-954e-50086923aa89" ] }, { "id" : "ITEM-2", "itemData" : { "DOI" : "10.2337/dc08-0432", "ISSN" : "1935-5548", "PMID" : "18535193", "abstract" : "OBJECTIVE The purpose of this study was to clarify the effects of maternal obesity on insulin sensitivity and secretion in offspring. RESEARCH DESIGN AND METHODS Fifty-one offspring of both sexes of obese (Ob group) and 15 offspring of normal-weight (control group) mothers were studied. Plasma glucose, insulin, and C-peptide were measured during an oral glucose tolerance test (OGTT). Insulin sensitivity was calculated using the oral glucose insulin sensitivity index, and insulin secretion and beta-cell glucose sensitivity were computed by a mathematical model. Fasting leptin and adiponectin were also measured. Body composition was assessed by dual-X-ray absorptiometry. RESULTS No birth weight statistical difference was observed in the two groups. Of the Ob group, 69% were obese and 19% were overweight. The Ob group were more insulin resistant than the control group (398.58 +/- 79.32 vs. 513.81 +/- 70.70 ml(-1) x min(-1) x m(-2) in women, P &lt; 0.0001; 416.42 +/- 76.17 vs. 484.242 +/- 45.76 ml(-1) x min(-1) x m(-2) in men, P &lt; 0.05). Insulin secretion after OGTT was higher in Ob group than in control group men (63.94 +/- 21.20 vs. 35.71 +/- 10.02 nmol x m(-2), P &lt; 0.01) but did not differ significantly in women. beta-Cell glucose sensitivity was not statistically different between groups. A multivariate analysis of variance showed that maternal obesity and offspring sex concurred together with BMI and beta-cell glucose sensitivity to determine the differences in insulin sensitivity and secretion observed in offspring. CONCLUSIONS Obese mothers can give birth to normal birth weight babies who later develop obesity and insulin resistance. The maternal genetic/epigenetic transmission shows a clear sexual dimorphism, with male offspring having a higher value of insulin sensitivity (although not statistically significant) associated with significantly higher insulin secretion than female offspring.", "author" : [ { "dropping-particle" : "", "family" : "Mingrone", "given" : "Geltrude", "non-dropping-particle" : "", "parse-names" : false, "suffix" : "" }, { "dropping-particle" : "", "family" : "Manco", "given" : "Melania", "non-dropping-particle" : "", "parse-names" : false, "suffix" : "" }, { "dropping-particle" : "", "family" : "Mora", "given" : "Maria Elena Valera", "non-dropping-particle" : "", "parse-names" : false, "suffix" : "" }, { "dropping-particle" : "", "family" : "Guidone", "given" : "Caterina", "non-dropping-particle" : "", "parse-names" : false, "suffix" : "" }, { "dropping-particle" : "", "family" : "Iaconelli", "given" : "Amerigo", "non-dropping-particle" : "", "parse-names" : false, "suffix" : "" }, { "dropping-particle" : "", "family" : "Gniuli", "given" : "Donatella", "non-dropping-particle" : "", "parse-names" : false, "suffix" : "" }, { "dropping-particle" : "", "family" : "Leccesi", "given" : "Laura", "non-dropping-particle" : "", "parse-names" : false, "suffix" : "" }, { "dropping-particle" : "", "family" : "Chiellini", "given" : "Chiara", "non-dropping-particle" : "", "parse-names" : false, "suffix" : "" }, { "dropping-particle" : "", "family" : "Ghirlanda", "given" : "Giovanni", "non-dropping-particle" : "", "parse-names" : false, "suffix" : "" } ], "container-title" : "Diabetes care", "id" : "ITEM-2", "issue" : "9", "issued" : { "date-parts" : [ [ "2008", "9", "1" ] ] }, "page" : "1872-6", "publisher" : "American Diabetes Association", "title" : "Influence of maternal obesity on insulin sensitivity and secretion in offspring.", "type" : "article-journal", "volume" : "31" }, "uris" : [ "http://www.mendeley.com/documents/?uuid=fd163b5e-59e4-337f-9dfd-e3d53f439159" ] } ], "mendeley" : { "formattedCitation" : "(Samuelsson &lt;i&gt;et al.&lt;/i&gt;, 2008; Mingrone &lt;i&gt;et al.&lt;/i&gt;, 2008)", "plainTextFormattedCitation" : "(Samuelsson et al., 2008; Mingrone et al., 2008)", "previouslyFormattedCitation" : "(Samuelsson &lt;i&gt;et al.&lt;/i&gt;, 2008; Mingrone &lt;i&gt;et al.&lt;/i&gt;, 2008)" }, "properties" : {  }, "schema" : "https://github.com/citation-style-language/schema/raw/master/csl-citation.json" }</w:instrText>
+      </w:r>
+      <w:r>
+        <w:rPr>
+          <w:rFonts w:ascii="Times New Roman" w:hAnsi="Times New Roman" w:cs="Times New Roman"/>
+        </w:rPr>
+        <w:fldChar w:fldCharType="separate"/>
+      </w:r>
+      <w:r>
+        <w:rPr>
+          <w:rFonts w:ascii="Times New Roman" w:hAnsi="Times New Roman" w:cs="Times New Roman"/>
+          <w:noProof/>
+        </w:rPr>
+        <w:t xml:space="preserve">(Samuelsson </w:t>
+      </w:r>
+      <w:r>
+        <w:rPr>
+          <w:rFonts w:ascii="Times New Roman" w:hAnsi="Times New Roman" w:cs="Times New Roman"/>
+          <w:i/>
+          <w:noProof/>
+        </w:rPr>
+        <w:t>et al.</w:t>
+      </w:r>
+      <w:r>
+        <w:rPr>
+          <w:rFonts w:ascii="Times New Roman" w:hAnsi="Times New Roman" w:cs="Times New Roman"/>
+          <w:noProof/>
+        </w:rPr>
+        <w:t xml:space="preserve">, 2008; Mingrone </w:t>
+      </w:r>
+      <w:r>
+        <w:rPr>
+          <w:rFonts w:ascii="Times New Roman" w:hAnsi="Times New Roman" w:cs="Times New Roman"/>
+          <w:i/>
+          <w:noProof/>
+        </w:rPr>
+        <w:t>et al.</w:t>
+      </w:r>
+      <w:r>
+        <w:rPr>
+          <w:rFonts w:ascii="Times New Roman" w:hAnsi="Times New Roman" w:cs="Times New Roman"/>
+          <w:noProof/>
+        </w:rPr>
+        <w:t>, 2008)</w:t>
+      </w:r>
+      <w:r>
+        <w:rPr>
+          <w:rFonts w:ascii="Times New Roman" w:hAnsi="Times New Roman" w:cs="Times New Roman"/>
+        </w:rPr>
+        <w:fldChar w:fldCharType="end"/>
+      </w:r>
+      <w:r>
+        <w:rPr>
+          <w:rFonts w:ascii="Times New Roman" w:hAnsi="Times New Roman" w:cs="Times New Roman"/>
+        </w:rPr>
+        <w:t xml:space="preserve">, which increases their risk of developing diabetes </w:t>
+      </w:r>
+      <w:r>
+        <w:rPr>
+          <w:rFonts w:ascii="Times New Roman" w:hAnsi="Times New Roman" w:cs="Times New Roman"/>
+        </w:rPr>
+        <w:fldChar w:fldCharType="begin" w:fldLock="1"/>
+      </w:r>
+      <w:r>
+        <w:rPr>
+          <w:rFonts w:ascii="Times New Roman" w:hAnsi="Times New Roman" w:cs="Times New Roman"/>
+        </w:rPr>
+        <w:instrText>ADDIN CSL_CITATION { "citationItems" : [ { "id" : "ITEM-1", "itemData" : { "DOI" : "10.2337/dc08-2077", "ISSN" : "0149-5992", "PMID" : "19460915", "abstract" : "OBJECTIVE Offspring of obese mothers have an increased risk for obesity and diabetes. The purpose of this study was to determine whether fetuses of obese women have increased obesity, insulin resistance, and markers of inflammation, supporting the concept of fetal programming. RESEARCH DESIGN AND METHODS Fifty-three lean and 68 obese women with singleton term pregnancies were evaluated at elective cesarean delivery. Maternal and umbilical cord blood was obtained for measures of insulin resistance and cytokines. Neonatal body composition was estimated using anthropometric measurements within 24 h of delivery. RESULTS The fetuses of obese mothers had greater percent body fat (13.1 +/- 3.4 vs. 11.6 +/- 2.9%, P = 0.02), homeostasis model assessment of insulin resistance (1.51 +/- 0.86 vs. 1.06 +/- 0.70, P = 0.003), cord leptin (14.5 +/- 13.5 vs. 8.2 +/- 4.7 ng/ml, P = 0.001), and interleukin-6 (3.5 +/- 2.3 vs. 2.4 +/- 1.4 pg/ml, P = 0.02) than fetuses of lean women. There was a strong positive correlation between fetal adiposity and insulin resistance (r = 0.32, P = 0.0008) as well as maternal pregravid BMI and fetal insulin resistance (r = 0.31, P = 0.007) even with adjustment for potential confounders. Cord leptin had a significant correlation with fetal insulin resistance (r = 0.30, P = 0.001), but there was no significant correlation between any other umbilical cord cytokines and fetal insulin resistance. CONCLUSIONS These data suggest that maternal obesity creates a significant risk for the next generations with metabolic compromise already apparent at birth. Therefore, if prevention of obesity is the goal rather than treatment, the perinatal period may be an important focus of future research.", "author" : [ { "dropping-particle" : "", "family" : "Catalano", "given" : "P. M.", "non-dropping-particle" : "", "parse-names" : false, "suffix" : "" }, { "dropping-particle" : "", "family" : "Presley", "given" : "L.", "non-dropping-particle" : "", "parse-names" : false, "suffix" : "" }, { "dropping-particle" : "", "family" : "Minium", "given" : "J.", "non-dropping-particle" : "", "parse-names" : false, "suffix" : "" }, { "dropping-particle" : "", "family" : "Hauguel-de Mouzon", "given" : "S.", "non-dropping-particle" : "", "parse-names" : false, "suffix" : "" } ], "container-title" : "Diabetes Care", "id" : "ITEM-1", "issue" : "6", "issued" : { "date-parts" : [ [ "2009", "6", "1" ] ] }, "page" : "1076-1080", "title" : "Fetuses of Obese Mothers Develop Insulin Resistance in Utero", "type" : "article-journal", "volume" : "32" }, "uris" : [ "http://www.mendeley.com/documents/?uuid=269e23af-8ec1-3b6a-b149-a7530bb6aa94" ] } ], "mendeley" : { "formattedCitation" : "(Catalano &lt;i&gt;et al.&lt;/i&gt;, 2009)", "plainTextFormattedCitation" : "(Catalano et al., 2009)", "previouslyFormattedCitation" : "(Catalano &lt;i&gt;et al.&lt;/i&gt;, 2009)" }, "properties" : {  }, "schema" : "https://github.com/citation-style-language/schema/raw/master/csl-citation.json" }</w:instrText>
+      </w:r>
+      <w:r>
+        <w:rPr>
+          <w:rFonts w:ascii="Times New Roman" w:hAnsi="Times New Roman" w:cs="Times New Roman"/>
+        </w:rPr>
+        <w:fldChar w:fldCharType="separate"/>
+      </w:r>
+      <w:r>
+        <w:rPr>
+          <w:rFonts w:ascii="Times New Roman" w:hAnsi="Times New Roman" w:cs="Times New Roman"/>
+          <w:noProof/>
+        </w:rPr>
+        <w:t xml:space="preserve">(Catalano </w:t>
+      </w:r>
+      <w:r>
+        <w:rPr>
+          <w:rFonts w:ascii="Times New Roman" w:hAnsi="Times New Roman" w:cs="Times New Roman"/>
+          <w:i/>
+          <w:noProof/>
+        </w:rPr>
+        <w:t>et al.</w:t>
+      </w:r>
+      <w:r>
+        <w:rPr>
+          <w:rFonts w:ascii="Times New Roman" w:hAnsi="Times New Roman" w:cs="Times New Roman"/>
+          <w:noProof/>
+        </w:rPr>
+        <w:t>, 2009)</w:t>
+      </w:r>
+      <w:r>
+        <w:rPr>
+          <w:rFonts w:ascii="Times New Roman" w:hAnsi="Times New Roman" w:cs="Times New Roman"/>
+        </w:rPr>
+        <w:fldChar w:fldCharType="end"/>
+      </w:r>
+      <w:r>
+        <w:rPr>
+          <w:rFonts w:ascii="Times New Roman" w:hAnsi="Times New Roman" w:cs="Times New Roman"/>
+          <w:noProof/>
+        </w:rPr>
         <w:t xml:space="preserve">. </w:t>
       </w:r>
       <w:r>
         <w:rPr>
           <w:rFonts w:ascii="Times New Roman" w:hAnsi="Times New Roman" w:cs="Times New Roman"/>
         </w:rPr>
-        <w:t>Of concern, p</w:t>
-      </w:r>
-      <w:r>
-        <w:rPr>
-          <w:rFonts w:ascii="Times New Roman" w:hAnsi="Times New Roman" w:cs="Times New Roman"/>
-        </w:rPr>
-        <w:t xml:space="preserve">re-pregnancy obesity </w:t>
-      </w:r>
-      <w:r>
-        <w:rPr>
-          <w:rFonts w:ascii="Times New Roman" w:hAnsi="Times New Roman" w:cs="Times New Roman"/>
-        </w:rPr>
-        <w:t xml:space="preserve">has been increasing in </w:t>
-      </w:r>
-      <w:r>
-        <w:rPr>
-          <w:rFonts w:ascii="Times New Roman" w:hAnsi="Times New Roman" w:cs="Times New Roman"/>
-        </w:rPr>
-        <w:t>tandem</w:t>
-      </w:r>
-      <w:r>
-        <w:rPr>
-          <w:rFonts w:ascii="Times New Roman" w:hAnsi="Times New Roman" w:cs="Times New Roman"/>
-        </w:rPr>
-        <w:t xml:space="preserve"> </w:t>
-      </w:r>
-      <w:r>
-        <w:rPr>
-          <w:rFonts w:ascii="Times New Roman" w:hAnsi="Times New Roman" w:cs="Times New Roman"/>
-        </w:rPr>
-        <w:fldChar w:fldCharType="begin" w:fldLock="1"/>
-      </w:r>
-      <w:r>
-        <w:rPr>
-          <w:rFonts w:ascii="Times New Roman" w:hAnsi="Times New Roman" w:cs="Times New Roman"/>
-        </w:rPr>
-        <w:instrText>ADDIN CSL_CITATION { "citationItems" : [ { "id" : "ITEM-1", "itemData" : { "abstract" : "Objectives\u2014This report describes prepregnancy body mass index (BMI) among women giving birth in 2014 for the 47-state and District of Columbia reporting areas that implemented the 2003 U.S. Standard Certificate of Live Birth by January 1, 2014. Methods\u2014Data for 2014 are based on 100% of births to residents of the reporting areas that implemented the 2003 birth certificate revision by January 1, 2014 (96% of all births in 2014). Prepregnancy BMI was derived from the mother's reported height and prepregnancy weight. Results may not be generalizable to the entire United States, because the reporting areas do not represent a random sample of U.S. births. Approximately 4% of records from the revised reporting areas were missing data on maternal height or weight. Results\u2014Among women giving birth in 2014, 3.8% were underweight (BMI is less than 18.5), 45.9% were of normal weight (BMI is 18.5\u201324.9), 25.6% were overweight (BMI is 25.0\u201329.9), and 24.8% were obese (BMI is greater than 29.9) before becoming pregnant. The prevalence of overweight and obesity before pregnancy was lowest among women under age 20, non-Hispanic Asian women, women with at least a college degree, women giving birth for the first time, and women using self-payment for delivery. Women with obesity before pregnancy were more likely to be older (aged 40\u201354), non-Hispanic black or non-Hispanic American Indian and Alaska Native, at least partially college educated, to have had three previous births or more, or using Medicaid for payment of delivery. Prepregnancy obesity prevalence increased in 30 of the 37 reporting areas that adopted the 2003 certificate in 2011 and 2014.", "author" : [ { "dropping-particle" : "", "family" : "Branum", "given" : "Amy M", "non-dropping-particle" : "", "parse-names" : false, "suffix" : "" }, { "dropping-particle" : "", "family" : "Kirmeyer", "given" : "Sharon E", "non-dropping-particle" : "", "parse-names" : false, "suffix" : "" }, { "dropping-particle" : "", "family" : "Gregory", "given" : "Elizabeth C W", "non-dropping-particle" : "", "parse-names" : false, "suffix" : "" } ], "id" : "ITEM-1", "issued" : { "date-parts" : [ [ "2014" ] ] }, "title" : "National Vital Statistics Reports Prepregnancy Body Mass Index by Maternal Characteristics and State: Data From the Birth Certificate, 2014", "type" : "article-journal" }, "uris" : [ "http://www.mendeley.com/documents/?uuid=daa9e96f-0732-31eb-bf5c-5a3baf4f0f24" ] } ], "mendeley" : { "formattedCitation" : "(Branum &lt;i&gt;et al.&lt;/i&gt;, 2014)", "plainTextFormattedCitation" : "(Branum et al., 2014)", "previouslyFormattedCitation" : "(Branum &lt;i&gt;et al.&lt;/i&gt;, 2014)" }, "properties" : {  }, "schema" : "https://github.com/citation-style-language/schema/raw/master/csl-citation.json" }</w:instrText>
-      </w:r>
-      <w:r>
-        <w:rPr>
-          <w:rFonts w:ascii="Times New Roman" w:hAnsi="Times New Roman" w:cs="Times New Roman"/>
-        </w:rPr>
-        <w:fldChar w:fldCharType="separate"/>
-      </w:r>
-      <w:r>
-        <w:rPr>
-          <w:rFonts w:ascii="Times New Roman" w:hAnsi="Times New Roman" w:cs="Times New Roman"/>
-          <w:noProof/>
-        </w:rPr>
-        <w:t xml:space="preserve">(Branum </w:t>
-      </w:r>
-      <w:r>
-        <w:rPr>
-          <w:rFonts w:ascii="Times New Roman" w:hAnsi="Times New Roman" w:cs="Times New Roman"/>
-          <w:i/>
-          <w:noProof/>
-        </w:rPr>
-        <w:t>et al.</w:t>
-      </w:r>
-      <w:r>
-        <w:rPr>
-          <w:rFonts w:ascii="Times New Roman" w:hAnsi="Times New Roman" w:cs="Times New Roman"/>
-          <w:noProof/>
-        </w:rPr>
-        <w:t>, 2014)</w:t>
-      </w:r>
-      <w:r>
-        <w:rPr>
-          <w:rFonts w:ascii="Times New Roman" w:hAnsi="Times New Roman" w:cs="Times New Roman"/>
-        </w:rPr>
-        <w:fldChar w:fldCharType="end"/>
-      </w:r>
-      <w:r>
-        <w:rPr>
-          <w:rFonts w:ascii="Times New Roman" w:hAnsi="Times New Roman" w:cs="Times New Roman"/>
-        </w:rPr>
-        <w:t>. Maternal obesity</w:t>
-      </w:r>
-      <w:r>
-        <w:rPr>
-          <w:rFonts w:ascii="Times New Roman" w:hAnsi="Times New Roman" w:cs="Times New Roman"/>
-        </w:rPr>
-        <w:t xml:space="preserve"> has a long-term effec</w:t>
-      </w:r>
-      <w:r>
-        <w:rPr>
-          <w:rFonts w:ascii="Times New Roman" w:hAnsi="Times New Roman" w:cs="Times New Roman"/>
-        </w:rPr>
-        <w:t xml:space="preserve">t on the health of the </w:t>
-      </w:r>
-      <w:r>
-        <w:rPr>
-          <w:rFonts w:ascii="Times New Roman" w:hAnsi="Times New Roman" w:cs="Times New Roman"/>
-        </w:rPr>
-        <w:t>mother</w:t>
-      </w:r>
-      <w:r>
-        <w:rPr>
-          <w:rFonts w:ascii="Times New Roman" w:hAnsi="Times New Roman" w:cs="Times New Roman"/>
-        </w:rPr>
-        <w:t xml:space="preserve"> </w:t>
-      </w:r>
-      <w:r>
-        <w:rPr>
-          <w:rFonts w:ascii="Times New Roman" w:hAnsi="Times New Roman" w:cs="Times New Roman"/>
-        </w:rPr>
-        <w:fldChar w:fldCharType="begin" w:fldLock="1"/>
-      </w:r>
-      <w:r>
-        <w:rPr>
-          <w:rFonts w:ascii="Times New Roman" w:hAnsi="Times New Roman" w:cs="Times New Roman"/>
-        </w:rPr>
-        <w:instrText>ADDIN CSL_CITATION { "citationItems" : [ { "id" : "ITEM-1", "itemData" : { "DOI" : "10.1038/sj.ijo.0801670", "ISSN" : "0307-0565", "PMID" : "11477502", "abstract" : "OBJECTIVE To examine the maternal and foetal risks of adverse pregnancy outcome in relation to maternal obesity, expressed as body mass index (BMI, kg/m(2)) in a large unselected geographical population. DESIGN Retrospective analysis of data from a validated maternity database system which includes all but one of the maternity units in the North West Thames Region. A comparison of pregnancy outcomes was made on the basis of maternal BMI at booking. SUBJECTS A total of 287,213 completed singleton pregnancies were studied including 176,923 (61.6%) normal weight (BMI 20--24.9), 79 014 (27.5%) moderately obese (BMI 25--29.9) and 31,276 (10.9%) very obese (BMI&gt; or =30) women. MEASUREMENTS Ante-natal complications, intervention in labour, maternal morbidity and neonatal outcome were examined and data presented as raw frequencies and adjusted odds ratios with 99% confidence intervals following logistic regression analysis to account for confounding variables. RESULTS Compared to women with normal BMI, the following outcomes were significantly more common in obese pregnant women (odds ratio (99% confidence interval) for BMI 25--30 and BMI&gt; or =30 respectively): gestational diabetes mellitus (1.68 (1.53--1.84), 3.6 (3.25--3.98)); proteinuric pre-eclampsia (1.44 (1.28--1.62), 2.14 (1.85--2.47)); induction of labour (2.14 (1.85--2.47), 1.70 (1.64--1.76)); delivery by emergency caesarian section (1.30 (1.25--1.34), 1.83 (1.74--1.93)); postpartum haemorrhage (1.16 (1.12--1.21), 1.39 (1.32--1.46)); genital tract infection (1.24 (1.09--1.41), 1.30 (1.07--1.56)); urinary tract infection (1.17 (1.04-1.33), 1.39 (1.18--1.63)); wound infection (1.27 (1.09--1.48), 2.24 (1.91--2.64)); birthweight above the 90th centile (1.57 (1.50--1.64), 2.36 (2.23--2.50)), and intrauterine death (1.10 (0.94--1.28), 1.40 (1.14--1.71)). However, delivery before 32 weeks' gestation (0.73 (0.65--0.82), 0.81 (0.69--0.95)) and breastfeeding at discharge (0.86 (0.84--0.88), 0.58 (0.56--0.60)) were significantly less likely in the overweight groups. In all cases, increasing maternal BMI was associated with increased magnitude of risk. CONCLUSION Maternal obesity carries significant risks for the mother and foetus. The risk increases with the degree of obesity and persists after accounting for other confounding demographic factors. The basis of many of the complications is likely to be related to the altered metabolic state associated with morbid obesity.", "author" : [ { "dropping-particle" : "", "family" : "Sebire", "given" : "NJ", "non-dropping-particle" : "", "parse-names" : false, "suffix" : "" }, { "dropping-particle" : "", "family" : "Jolly", "given" : "M", "non-dropping-particle" : "", "parse-names" : false, "suffix" : "" }, { "dropping-particle" : "", "family" : "Harris", "given" : "JP", "non-dropping-particle" : "", "parse-names" : false, "suffix" : "" }, { "dropping-particle" : "", "family" : "Wadsworth", "given" : "J", "non-dropping-particle" : "", "parse-names" : false, "suffix" : "" }, { "dropping-particle" : "", "family" : "Joffe", "given" : "M", "non-dropping-particle" : "", "parse-names" : false, "suffix" : "" }, { "dropping-particle" : "", "family" : "Beard", "given" : "RW", "non-dropping-particle" : "", "parse-names" : false, "suffix" : "" }, { "dropping-particle" : "", "family" : "Regan", "given" : "L", "non-dropping-particle" : "", "parse-names" : false, "suffix" : "" }, { "dropping-particle" : "", "family" : "Robinson", "given" : "S", "non-dropping-particle" : "", "parse-names" : false, "suffix" : "" } ], "container-title" : "International Journal of Obesity", "id" : "ITEM-1", "issue" : "8", "issued" : { "date-parts" : [ [ "2001", "8", "2" ] ] }, "page" : "1175-1182", "title" : "Maternal obesity and pregnancy outcome: a study of 287\u2005213 pregnancies in London", "type" : "article-journal", "volume" : "25" }, "uris" : [ "http://www.mendeley.com/documents/?uuid=cb3c631a-dc1a-375a-b24f-4d2520679993" ] } ], "mendeley" : { "formattedCitation" : "(Sebire &lt;i&gt;et al.&lt;/i&gt;, 2001)", "plainTextFormattedCitation" : "(Sebire et al., 2001)", "previouslyFormattedCitation" : "(Sebire &lt;i&gt;et al.&lt;/i&gt;, 2001)" }, "properties" : {  }, "schema" : "https://github.com/citation-style-language/schema/raw/master/csl-citation.json" }</w:instrText>
-      </w:r>
-      <w:r>
-        <w:rPr>
-          <w:rFonts w:ascii="Times New Roman" w:hAnsi="Times New Roman" w:cs="Times New Roman"/>
-        </w:rPr>
-        <w:fldChar w:fldCharType="separate"/>
-      </w:r>
-      <w:r>
-        <w:rPr>
-          <w:rFonts w:ascii="Times New Roman" w:hAnsi="Times New Roman" w:cs="Times New Roman"/>
-          <w:noProof/>
-        </w:rPr>
-        <w:t xml:space="preserve">(Sebire </w:t>
-      </w:r>
-      <w:r>
-        <w:rPr>
-          <w:rFonts w:ascii="Times New Roman" w:hAnsi="Times New Roman" w:cs="Times New Roman"/>
-          <w:i/>
-          <w:noProof/>
-        </w:rPr>
-        <w:t>et al.</w:t>
-      </w:r>
-      <w:r>
-        <w:rPr>
-          <w:rFonts w:ascii="Times New Roman" w:hAnsi="Times New Roman" w:cs="Times New Roman"/>
-          <w:noProof/>
-        </w:rPr>
-        <w:t>, 2001)</w:t>
-      </w:r>
-      <w:r>
-        <w:rPr>
-          <w:rFonts w:ascii="Times New Roman" w:hAnsi="Times New Roman" w:cs="Times New Roman"/>
-        </w:rPr>
-        <w:fldChar w:fldCharType="end"/>
-      </w:r>
-      <w:r>
-        <w:rPr>
-          <w:rFonts w:ascii="Times New Roman" w:hAnsi="Times New Roman" w:cs="Times New Roman"/>
-        </w:rPr>
-        <w:t xml:space="preserve"> and the </w:t>
-      </w:r>
-      <w:r>
-        <w:rPr>
-          <w:rFonts w:ascii="Times New Roman" w:hAnsi="Times New Roman" w:cs="Times New Roman"/>
-        </w:rPr>
-        <w:t>offspring</w:t>
-      </w:r>
-      <w:r>
-        <w:rPr>
-          <w:rFonts w:ascii="Times New Roman" w:hAnsi="Times New Roman" w:cs="Times New Roman"/>
-        </w:rPr>
-        <w:t xml:space="preserve"> </w:t>
-      </w:r>
-      <w:r>
-        <w:rPr>
-          <w:rFonts w:ascii="Times New Roman" w:hAnsi="Times New Roman" w:cs="Times New Roman"/>
-        </w:rPr>
-        <w:fldChar w:fldCharType="begin" w:fldLock="1"/>
-      </w:r>
-      <w:r>
-        <w:rPr>
-          <w:rFonts w:ascii="Times New Roman" w:hAnsi="Times New Roman" w:cs="Times New Roman"/>
-        </w:rPr>
-        <w:instrText>ADDIN CSL_CITATION { "citationItems" : [ { "id" : "ITEM-1", "itemData" : { "DOI" : "10.1111/cen.12055", "ISSN" : "03000664", "PMID" : "23009645", "abstract" : "The prevalence of maternal obesity has risen dramatically in recent years, with approximately one in five pregnant women in the UK now classed as obese (body mass index \u2265 30 kg/m(2) ) at antenatal booking. Obesity during pregnancy has been hypothesized to exert long-term health effects on the developing child through 'early life programming'. While this phenomenon has been well studied in a maternal undernutrition paradigm, the processes by which the programming effects of maternal obesity are mediated are less well understood. In humans, maternal obesity has been associated with a number of long-term adverse health outcomes in the offspring, including lifelong risk of obesity and metabolic dysregulation with increased insulin resistance, hypertension and dyslipidaemia, as well as behavioural problems and risk of asthma. The complex relationships between the maternal metabolic milieu and the developing foetus, as well as the potential influence of postnatal lifestyle and environment, have complicated efforts to study the programming effects of maternal overnutrition in humans. This review will examine the emerging evidence from human studies linking maternal obesity to adverse offspring outcomes.", "author" : [ { "dropping-particle" : "", "family" : "O'Reilly", "given" : "James R.", "non-dropping-particle" : "", "parse-names" : false, "suffix" : "" }, { "dropping-particle" : "", "family" : "Reynolds", "given" : "Rebecca M.", "non-dropping-particle" : "", "parse-names" : false, "suffix" : "" } ], "container-title" : "Clinical Endocrinology", "id" : "ITEM-1", "issue" : "1", "issued" : { "date-parts" : [ [ "2013", "1" ] ] }, "page" : "9-16", "title" : "The risk of maternal obesity to the long-term health of the offspring", "type" : "article-journal", "volume" : "78" }, "uris" : [ "http://www.mendeley.com/documents/?uuid=47cc935b-08ec-3c3f-8962-bd0b7d888653" ] } ], "mendeley" : { "formattedCitation" : "(O\u2019Reilly &amp; Reynolds, 2013)", "plainTextFormattedCitation" : "(O\u2019Reilly &amp; Reynolds, 2013)", "previouslyFormattedCitation" : "(O\u2019Reilly &amp; Reynolds, 2013)" }, "properties" : {  }, "schema" : "https://github.com/citation-style-language/schema/raw/master/csl-citation.json" }</w:instrText>
-      </w:r>
-      <w:r>
-        <w:rPr>
-          <w:rFonts w:ascii="Times New Roman" w:hAnsi="Times New Roman" w:cs="Times New Roman"/>
-        </w:rPr>
-        <w:fldChar w:fldCharType="separate"/>
-      </w:r>
-      <w:r>
-        <w:rPr>
-          <w:rFonts w:ascii="Times New Roman" w:hAnsi="Times New Roman" w:cs="Times New Roman"/>
-          <w:noProof/>
-        </w:rPr>
-        <w:t>(O’Reilly &amp; Reynolds, 2013)</w:t>
-      </w:r>
-      <w:r>
-        <w:rPr>
-          <w:rFonts w:ascii="Times New Roman" w:hAnsi="Times New Roman" w:cs="Times New Roman"/>
-        </w:rPr>
-        <w:fldChar w:fldCharType="end"/>
-      </w:r>
-      <w:r>
-        <w:rPr>
-          <w:rFonts w:ascii="Times New Roman" w:hAnsi="Times New Roman" w:cs="Times New Roman"/>
-        </w:rPr>
-        <w:t xml:space="preserve">. </w:t>
-      </w:r>
-      <w:r>
-        <w:rPr>
-          <w:rFonts w:ascii="Times New Roman" w:hAnsi="Times New Roman" w:cs="Times New Roman"/>
-        </w:rPr>
-        <w:t xml:space="preserve">Offspring of obese mothers are at a higher risk of developing insulin resistance </w:t>
-      </w:r>
-      <w:r>
-        <w:rPr>
-          <w:rFonts w:ascii="Times New Roman" w:hAnsi="Times New Roman" w:cs="Times New Roman"/>
-        </w:rPr>
-        <w:fldChar w:fldCharType="begin" w:fldLock="1"/>
-      </w:r>
-      <w:r>
-        <w:rPr>
-          <w:rFonts w:ascii="Times New Roman" w:hAnsi="Times New Roman" w:cs="Times New Roman"/>
-        </w:rPr>
-        <w:instrText>ADDIN CSL_CITATION { "citationItems" : [ { "id" : "ITEM-1", "itemData" : { "DOI" : "10.1161/HYPERTENSIONAHA.107.101477", "ISSN" : "0194-911X", "PMID" : "18086952", "abstract" : "Maternal obesity is increasingly prevalent and may affect the long-term health of the child. We investigated the effects of maternal diet-induced obesity in mice on offspring metabolic and cardiovascular function. Female C57BL/6J mice were fed either a standard chow (3% fat, 7% sugar) or a palatable obesogenic diet (16% fat, 33% sugar) for 6 weeks before mating and throughout pregnancy and lactation. Offspring of control (OC) and obese dams (OO) were weaned onto standard chow and studied at 3 and 6 months of age. OO were hyperphagic from 4 to 6 weeks of age compared with OC and at 3 months locomotor activity was reduced and adiposity increased (abdominal fat pad mass; P&lt;0.01). OO were heavier than OC at 6 months (body weight, P&lt;0.05). OO abdominal obesity was associated with adipocyte hypertrophy and altered mRNA expression of beta-adrenoceptor 2 and 3, 11 beta HSD-1, and PPAR-gamma 2. OO showed resistance artery endothelial dysfunction at 3 months, and were hypertensive, as assessed by radiotelemetry (nighttime systolic blood pressure at 6 months [mm Hg] mean+/-SEM, male OO, 134+/-1 versus OC, 124+/-2, n=8, P&lt;0.05; female OO, 137+/-2 versus OC, 122+/-4, n=8, P&lt;0.01). OO skeletal muscle mass (tibialis anterior) was significantly reduced (P&lt;0.01) OO fasting insulin was raised at 3 months and by 6 months fasting plasma glucose was elevated. Exposure to the influences of maternal obesity in the developing mouse led to adult offspring adiposity and cardiovascular and metabolic dysfunction. Developmentally programmed hyperphagia, physical inactivity, and altered adipocyte metabolism may play a mechanistic role.", "author" : [ { "dropping-particle" : "", "family" : "Samuelsson", "given" : "A.-M.", "non-dropping-particle" : "", "parse-names" : false, "suffix" : "" }, { "dropping-particle" : "", "family" : "Matthews", "given" : "P. A.", "non-dropping-particle" : "", "parse-names" : false, "suffix" : "" }, { "dropping-particle" : "", "family" : "Argenton", "given" : "M.", "non-dropping-particle" : "", "parse-names" : false, "suffix" : "" }, { "dropping-particle" : "", "family" : "Christie", "given" : "M. R.", "non-dropping-particle" : "", "parse-names" : false, "suffix" : "" }, { "dropping-particle" : "", "family" : "McConnell", "given" : "J. M.", "non-dropping-particle" : "", "parse-names" : false, "suffix" : "" }, { "dropping-particle" : "", "family" : "Jansen", "given" : "E. H.J. M.", "non-dropping-particle" : "", "parse-names" : false, "suffix" : "" }, { "dropping-particle" : "", "family" : "Piersma", "given" : "A. H.", "non-dropping-particle" : "", "parse-names" : false, "suffix" : "" }, { "dropping-particle" : "", "family" : "Ozanne", "given" : "S. E.", "non-dropping-particle" : "", "parse-names" : false, "suffix" : "" }, { "dropping-particle" : "", "family" : "Twinn", "given" : "D. F.", "non-dropping-particle" : "", "parse-names" : false, "suffix" : "" }, { "dropping-particle" : "", "family" : "Remacle", "given" : "C.", "non-dropping-particle" : "", "parse-names" : false, "suffix" : "" }, { "dropping-particle" : "", "family" : "Rowlerson", "given" : "A.", "non-dropping-particle" : "", "parse-names" : false, "suffix" : "" }, { "dropping-particle" : "", "family" : "Poston", "given" : "L.", "non-dropping-particle" : "", "parse-names" : false, "suffix" : "" }, { "dropping-particle" : "", "family" : "Taylor", "given" : "P. D.", "non-dropping-particle" : "", "parse-names" : false, "suffix" : "" } ], "container-title" : "Hypertension", "id" : "ITEM-1", "issue" : "2", "issued" : { "date-parts" : [ [ "2008", "2", "1" ] ] }, "page" : "383-392", "title" : "Diet-Induced Obesity in Female Mice Leads to Offspring Hyperphagia, Adiposity, Hypertension, and Insulin Resistance: A Novel Murine Model of Developmental Programming", "type" : "article-journal", "volume" : "51" }, "uris" : [ "http://www.mendeley.com/documents/?uuid=c694ace5-ed1d-3ce1-954e-50086923aa89" ] }, { "id" : "ITEM-2", "itemData" : { "DOI" : "10.2337/dc08-0432", "ISSN" : "1935-5548", "PMID" : "18535193", "abstract" : "OBJECTIVE The purpose of this study was to clarify the effects of maternal obesity on insulin sensitivity and secretion in offspring. RESEARCH DESIGN AND METHODS Fifty-one offspring of both sexes of obese (Ob group) and 15 offspring of normal-weight (control group) mothers were studied. Plasma glucose, insulin, and C-peptide were measured during an oral glucose tolerance test (OGTT). Insulin sensitivity was calculated using the oral glucose insulin sensitivity index, and insulin secretion and beta-cell glucose sensitivity were computed by a mathematical model. Fasting leptin and adiponectin were also measured. Body composition was assessed by dual-X-ray absorptiometry. RESULTS No birth weight statistical difference was observed in the two groups. Of the Ob group, 69% were obese and 19% were overweight. The Ob group were more insulin resistant than the control group (398.58 +/- 79.32 vs. 513.81 +/- 70.70 ml(-1) x min(-1) x m(-2) in women, P &lt; 0.0001; 416.42 +/- 76.17 vs. 484.242 +/- 45.76 ml(-1) x min(-1) x m(-2) in men, P &lt; 0.05). Insulin secretion after OGTT was higher in Ob group than in control group men (63.94 +/- 21.20 vs. 35.71 +/- 10.02 nmol x m(-2), P &lt; 0.01) but did not differ significantly in women. beta-Cell glucose sensitivity was not statistically different between groups. A multivariate analysis of variance showed that maternal obesity and offspring sex concurred together with BMI and beta-cell glucose sensitivity to determine the differences in insulin sensitivity and secretion observed in offspring. CONCLUSIONS Obese mothers can give birth to normal birth weight babies who later develop obesity and insulin resistance. The maternal genetic/epigenetic transmission shows a clear sexual dimorphism, with male offspring having a higher value of insulin sensitivity (although not statistically significant) associated with significantly higher insulin secretion than female offspring.", "author" : [ { "dropping-particle" : "", "family" : "Mingrone", "given" : "Geltrude", "non-dropping-particle" : "", "parse-names" : false, "suffix" : "" }, { "dropping-particle" : "", "family" : "Manco", "given" : "Melania", "non-dropping-particle" : "", "parse-names" : false, "suffix" : "" }, { "dropping-particle" : "", "family" : "Mora", "given" : "Maria Elena Valera", "non-dropping-particle" : "", "parse-names" : false, "suffix" : "" }, { "dropping-particle" : "", "family" : "Guidone", "given" : "Caterina", "non-dropping-particle" : "", "parse-names" : false, "suffix" : "" }, { "dropping-particle" : "", "family" : "Iaconelli", "given" : "Amerigo", "non-dropping-particle" : "", "parse-names" : false, "suffix" : "" }, { "dropping-particle" : "", "family" : "Gniuli", "given" : "Donatella", "non-dropping-particle" : "", "parse-names" : false, "suffix" : "" }, { "dropping-particle" : "", "family" : "Leccesi", "given" : "Laura", "non-dropping-particle" : "", "parse-names" : false, "suffix" : "" }, { "dropping-particle" : "", "family" : "Chiellini", "given" : "Chiara", "non-dropping-particle" : "", "parse-names" : false, "suffix" : "" }, { "dropping-particle" : "", "family" : "Ghirlanda", "given" : "Giovanni", "non-dropping-particle" : "", "parse-names" : false, "suffix" : "" } ], "container-title" : "Diabetes care", "id" : "ITEM-2", "issue" : "9", "issued" : { "date-parts" : [ [ "2008", "9", "1" ] ] }, "page" : "1872-6", "publisher" : "American Diabetes Association", "title" : "Influence of maternal obesity on insulin sensitivity and secretion in offspring.", "type" : "article-journal", "volume" : "31" }, "uris" : [ "http://www.mendeley.com/documents/?uuid=fd163b5e-59e4-337f-9dfd-e3d53f439159" ] } ], "mendeley" : { "formattedCitation" : "(Samuelsson &lt;i&gt;et al.&lt;/i&gt;, 2008; Mingrone &lt;i&gt;et al.&lt;/i&gt;, 2008)", "plainTextFormattedCitation" : "(Samuelsson et al., 2008; Mingrone et al., 2008)", "previouslyFormattedCitation" : "(Samuelsson &lt;i&gt;et al.&lt;/i&gt;, 2008; Mingrone &lt;i&gt;et al.&lt;/i&gt;, 2008)" }, "properties" : {  }, "schema" : "https://github.com/citation-style-language/schema/raw/master/csl-citation.json" }</w:instrText>
-      </w:r>
-      <w:r>
-        <w:rPr>
-          <w:rFonts w:ascii="Times New Roman" w:hAnsi="Times New Roman" w:cs="Times New Roman"/>
-        </w:rPr>
-        <w:fldChar w:fldCharType="separate"/>
-      </w:r>
-      <w:r>
-        <w:rPr>
-          <w:rFonts w:ascii="Times New Roman" w:hAnsi="Times New Roman" w:cs="Times New Roman"/>
-          <w:noProof/>
-        </w:rPr>
-        <w:t xml:space="preserve">(Samuelsson </w:t>
-      </w:r>
-      <w:r>
-        <w:rPr>
-          <w:rFonts w:ascii="Times New Roman" w:hAnsi="Times New Roman" w:cs="Times New Roman"/>
-          <w:i/>
-          <w:noProof/>
-        </w:rPr>
-        <w:t>et al.</w:t>
-      </w:r>
-      <w:r>
-        <w:rPr>
-          <w:rFonts w:ascii="Times New Roman" w:hAnsi="Times New Roman" w:cs="Times New Roman"/>
-          <w:noProof/>
-        </w:rPr>
-        <w:t xml:space="preserve">, 2008; Mingrone </w:t>
-      </w:r>
-      <w:r>
-        <w:rPr>
-          <w:rFonts w:ascii="Times New Roman" w:hAnsi="Times New Roman" w:cs="Times New Roman"/>
-          <w:i/>
-          <w:noProof/>
-        </w:rPr>
-        <w:t>et al.</w:t>
-      </w:r>
-      <w:r>
-        <w:rPr>
-          <w:rFonts w:ascii="Times New Roman" w:hAnsi="Times New Roman" w:cs="Times New Roman"/>
-          <w:noProof/>
-        </w:rPr>
-        <w:t>, 2008)</w:t>
-      </w:r>
-      <w:r>
-        <w:rPr>
-          <w:rFonts w:ascii="Times New Roman" w:hAnsi="Times New Roman" w:cs="Times New Roman"/>
-        </w:rPr>
-        <w:fldChar w:fldCharType="end"/>
-      </w:r>
-      <w:r>
-        <w:rPr>
-          <w:rFonts w:ascii="Times New Roman" w:hAnsi="Times New Roman" w:cs="Times New Roman"/>
-        </w:rPr>
-        <w:t>, which increases their risk of developing diabetes</w:t>
-      </w:r>
-      <w:r>
-        <w:rPr>
-          <w:rFonts w:ascii="Times New Roman" w:hAnsi="Times New Roman" w:cs="Times New Roman"/>
-        </w:rPr>
-        <w:t xml:space="preserve"> </w:t>
-      </w:r>
-      <w:r>
-        <w:rPr>
-          <w:rFonts w:ascii="Times New Roman" w:hAnsi="Times New Roman" w:cs="Times New Roman"/>
-        </w:rPr>
-        <w:fldChar w:fldCharType="begin" w:fldLock="1"/>
-      </w:r>
-      <w:r>
-        <w:rPr>
-          <w:rFonts w:ascii="Times New Roman" w:hAnsi="Times New Roman" w:cs="Times New Roman"/>
-        </w:rPr>
-        <w:instrText>ADDIN CSL_CITATION { "citationItems" : [ { "id" : "ITEM-1", "itemData" : { "DOI" : "10.2337/dc08-2077", "ISSN" : "0149-5992", "PMID" : "19460915", "abstract" : "OBJECTIVE Offspring of obese mothers have an increased risk for obesity and diabetes. The purpose of this study was to determine whether fetuses of obese women have increased obesity, insulin resistance, and markers of inflammation, supporting the concept of fetal programming. RESEARCH DESIGN AND METHODS Fifty-three lean and 68 obese women with singleton term pregnancies were evaluated at elective cesarean delivery. Maternal and umbilical cord blood was obtained for measures of insulin resistance and cytokines. Neonatal body composition was estimated using anthropometric measurements within 24 h of delivery. RESULTS The fetuses of obese mothers had greater percent body fat (13.1 +/- 3.4 vs. 11.6 +/- 2.9%, P = 0.02), homeostasis model assessment of insulin resistance (1.51 +/- 0.86 vs. 1.06 +/- 0.70, P = 0.003), cord leptin (14.5 +/- 13.5 vs. 8.2 +/- 4.7 ng/ml, P = 0.001), and interleukin-6 (3.5 +/- 2.3 vs. 2.4 +/- 1.4 pg/ml, P = 0.02) than fetuses of lean women. There was a strong positive correlation between fetal adiposity and insulin resistance (r = 0.32, P = 0.0008) as well as maternal pregravid BMI and fetal insulin resistance (r = 0.31, P = 0.007) even with adjustment for potential confounders. Cord leptin had a significant correlation with fetal insulin resistance (r = 0.30, P = 0.001), but there was no significant correlation between any other umbilical cord cytokines and fetal insulin resistance. CONCLUSIONS These data suggest that maternal obesity creates a significant risk for the next generations with metabolic compromise already apparent at birth. Therefore, if prevention of obesity is the goal rather than treatment, the perinatal period may be an important focus of future research.", "author" : [ { "dropping-particle" : "", "family" : "Catalano", "given" : "P. M.", "non-dropping-particle" : "", "parse-names" : false, "suffix" : "" }, { "dropping-particle" : "", "family" : "Presley", "given" : "L.", "non-dropping-particle" : "", "parse-names" : false, "suffix" : "" }, { "dropping-particle" : "", "family" : "Minium", "given" : "J.", "non-dropping-particle" : "", "parse-names" : false, "suffix" : "" }, { "dropping-particle" : "", "family" : "Hauguel-de Mouzon", "given" : "S.", "non-dropping-particle" : "", "parse-names" : false, "suffix" : "" } ], "container-title" : "Diabetes Care", "id" : "ITEM-1", "issue" : "6", "issued" : { "date-parts" : [ [ "2009", "6", "1" ] ] }, "page" : "1076-1080", "title" : "Fetuses of Obese Mothers Develop Insulin Resistance in Utero", "type" : "article-journal", "volume" : "32" }, "uris" : [ "http://www.mendeley.com/documents/?uuid=269e23af-8ec1-3b6a-b149-a7530bb6aa94" ] } ], "mendeley" : { "formattedCitation" : "(Catalano &lt;i&gt;et al.&lt;/i&gt;, 2009)", "plainTextFormattedCitation" : "(Catalano et al., 2009)", "previouslyFormattedCitation" : "(Catalano &lt;i&gt;et al.&lt;/i&gt;, 2009)" }, "properties" : {  }, "schema" : "https://github.com/citation-style-language/schema/raw/master/csl-citation.json" }</w:instrText>
-      </w:r>
-      <w:r>
-        <w:rPr>
-          <w:rFonts w:ascii="Times New Roman" w:hAnsi="Times New Roman" w:cs="Times New Roman"/>
-        </w:rPr>
-        <w:fldChar w:fldCharType="separate"/>
-      </w:r>
-      <w:r>
-        <w:rPr>
-          <w:rFonts w:ascii="Times New Roman" w:hAnsi="Times New Roman" w:cs="Times New Roman"/>
-          <w:noProof/>
-        </w:rPr>
-        <w:t xml:space="preserve">(Catalano </w:t>
-      </w:r>
-      <w:r>
-        <w:rPr>
-          <w:rFonts w:ascii="Times New Roman" w:hAnsi="Times New Roman" w:cs="Times New Roman"/>
-          <w:i/>
-          <w:noProof/>
-        </w:rPr>
-        <w:t>et al.</w:t>
-      </w:r>
-      <w:r>
-        <w:rPr>
-          <w:rFonts w:ascii="Times New Roman" w:hAnsi="Times New Roman" w:cs="Times New Roman"/>
-          <w:noProof/>
-        </w:rPr>
-        <w:t>, 2009)</w:t>
-      </w:r>
-      <w:r>
-        <w:rPr>
-          <w:rFonts w:ascii="Times New Roman" w:hAnsi="Times New Roman" w:cs="Times New Roman"/>
-        </w:rPr>
-        <w:fldChar w:fldCharType="end"/>
-      </w:r>
-      <w:r>
-        <w:rPr>
-          <w:rFonts w:ascii="Times New Roman" w:hAnsi="Times New Roman" w:cs="Times New Roman"/>
-          <w:noProof/>
-        </w:rPr>
-        <w:t xml:space="preserve">. </w:t>
-      </w:r>
-      <w:r>
-        <w:rPr>
-          <w:rFonts w:ascii="Times New Roman" w:hAnsi="Times New Roman" w:cs="Times New Roman"/>
-        </w:rPr>
-        <w:t>Fetuses</w:t>
-      </w:r>
-      <w:r>
-        <w:rPr>
-          <w:rFonts w:ascii="Times New Roman" w:hAnsi="Times New Roman" w:cs="Times New Roman"/>
-        </w:rPr>
-        <w:t xml:space="preserve"> of obese mothers </w:t>
-      </w:r>
-      <w:r>
-        <w:rPr>
-          <w:rFonts w:ascii="Times New Roman" w:hAnsi="Times New Roman" w:cs="Times New Roman"/>
-        </w:rPr>
-        <w:t xml:space="preserve">have a significantly higher HOMA-IR index compared to fetuses of lean mothers indicating that offspring </w:t>
-      </w:r>
-      <w:r>
-        <w:rPr>
-          <w:rFonts w:ascii="Times New Roman" w:hAnsi="Times New Roman" w:cs="Times New Roman"/>
-        </w:rPr>
-        <w:t>insulin resistance can develop during gestation</w:t>
+        <w:t>Fetuses of obese mothers have a significantly higher HOMA-IR index compared to fetuses of lean mothers indicating that offspring insulin resistance can develop during gestation</w:t>
       </w:r>
       <w:r>
         <w:rPr>
@@ -592,73 +497,7 @@
         <w:rPr>
           <w:rFonts w:ascii="Times New Roman" w:hAnsi="Times New Roman" w:cs="Times New Roman"/>
         </w:rPr>
-        <w:t xml:space="preserve">The </w:t>
-      </w:r>
-      <w:r>
-        <w:rPr>
-          <w:rFonts w:ascii="Times New Roman" w:hAnsi="Times New Roman" w:cs="Times New Roman"/>
-        </w:rPr>
-        <w:t xml:space="preserve">underlying </w:t>
-      </w:r>
-      <w:r>
-        <w:rPr>
-          <w:rFonts w:ascii="Times New Roman" w:hAnsi="Times New Roman" w:cs="Times New Roman"/>
-        </w:rPr>
-        <w:t>mechanisms by which maternal o</w:t>
-      </w:r>
-      <w:r>
-        <w:rPr>
-          <w:rFonts w:ascii="Times New Roman" w:hAnsi="Times New Roman" w:cs="Times New Roman"/>
-        </w:rPr>
-        <w:t>besity</w:t>
-      </w:r>
-      <w:r>
-        <w:rPr>
-          <w:rFonts w:ascii="Times New Roman" w:hAnsi="Times New Roman" w:cs="Times New Roman"/>
-        </w:rPr>
-        <w:t xml:space="preserve"> influences offspring insulin</w:t>
-      </w:r>
-      <w:r>
-        <w:rPr>
-          <w:rFonts w:ascii="Times New Roman" w:hAnsi="Times New Roman" w:cs="Times New Roman"/>
-        </w:rPr>
-        <w:t xml:space="preserve"> </w:t>
-      </w:r>
-      <w:r>
-        <w:rPr>
-          <w:rFonts w:ascii="Times New Roman" w:hAnsi="Times New Roman" w:cs="Times New Roman"/>
-        </w:rPr>
-        <w:t xml:space="preserve">resistance </w:t>
-      </w:r>
-      <w:r>
-        <w:rPr>
-          <w:rFonts w:ascii="Times New Roman" w:hAnsi="Times New Roman" w:cs="Times New Roman"/>
-        </w:rPr>
-        <w:t xml:space="preserve">remain unclear. </w:t>
-      </w:r>
-      <w:r>
-        <w:rPr>
-          <w:rFonts w:ascii="Times New Roman" w:hAnsi="Times New Roman" w:cs="Times New Roman"/>
-        </w:rPr>
-        <w:t xml:space="preserve">We </w:t>
-      </w:r>
-      <w:r>
-        <w:rPr>
-          <w:rFonts w:ascii="Times New Roman" w:hAnsi="Times New Roman" w:cs="Times New Roman"/>
-        </w:rPr>
-        <w:t>propose to</w:t>
-      </w:r>
-      <w:r>
-        <w:rPr>
-          <w:rFonts w:ascii="Times New Roman" w:hAnsi="Times New Roman" w:cs="Times New Roman"/>
-        </w:rPr>
-        <w:t xml:space="preserve"> review the hypothesis</w:t>
-      </w:r>
-      <w:r>
-        <w:rPr>
-          <w:rFonts w:ascii="Times New Roman" w:hAnsi="Times New Roman" w:cs="Times New Roman"/>
-        </w:rPr>
-        <w:t xml:space="preserve"> that maternal obesity influences the offspring health through altering the maternofetal interface and placental transport capacity. The placenta is highly regulated to ensure adequate growth of the fetus in normal pregnancies </w:t>
+        <w:t xml:space="preserve">The underlying mechanisms by which maternal obesity influences offspring insulin resistance remain unclear. We propose to review the hypothesis that maternal obesity influences the offspring health through altering the maternofetal interface and placental transport capacity. The placenta is highly regulated to ensure adequate growth of the fetus in normal pregnancies </w:t>
       </w:r>
       <w:r>
         <w:rPr>
@@ -716,261 +555,41 @@
         <w:rPr>
           <w:rFonts w:ascii="Times New Roman" w:hAnsi="Times New Roman" w:cs="Times New Roman"/>
         </w:rPr>
-        <w:t>in obesity, placental</w:t>
-      </w:r>
-      <w:r>
-        <w:rPr>
-          <w:rFonts w:ascii="Times New Roman" w:hAnsi="Times New Roman" w:cs="Times New Roman"/>
-        </w:rPr>
-        <w:t xml:space="preserve"> </w:t>
-      </w:r>
-      <w:r>
-        <w:rPr>
-          <w:rFonts w:ascii="Times New Roman" w:hAnsi="Times New Roman" w:cs="Times New Roman"/>
-        </w:rPr>
-        <w:t>transport capacity is modified</w:t>
-      </w:r>
-      <w:r>
-        <w:rPr>
-          <w:rFonts w:ascii="Times New Roman" w:hAnsi="Times New Roman" w:cs="Times New Roman"/>
-        </w:rPr>
-        <w:t xml:space="preserve">. </w:t>
-      </w:r>
-      <w:r>
-        <w:rPr>
-          <w:rFonts w:ascii="Times New Roman" w:hAnsi="Times New Roman" w:cs="Times New Roman"/>
-        </w:rPr>
-        <w:t>We will</w:t>
-      </w:r>
-      <w:r>
-        <w:rPr>
-          <w:rFonts w:ascii="Times New Roman" w:hAnsi="Times New Roman" w:cs="Times New Roman"/>
-        </w:rPr>
-        <w:t xml:space="preserve"> focus on the role of the placenta in </w:t>
-      </w:r>
-      <w:r>
-        <w:rPr>
-          <w:rFonts w:ascii="Times New Roman" w:hAnsi="Times New Roman" w:cs="Times New Roman"/>
-        </w:rPr>
-        <w:t xml:space="preserve">modulating </w:t>
-      </w:r>
-      <w:r>
-        <w:rPr>
-          <w:rFonts w:ascii="Times New Roman" w:hAnsi="Times New Roman" w:cs="Times New Roman"/>
-        </w:rPr>
-        <w:t>altered offspring</w:t>
-      </w:r>
-      <w:r>
-        <w:rPr>
-          <w:rFonts w:ascii="Times New Roman" w:hAnsi="Times New Roman" w:cs="Times New Roman"/>
-        </w:rPr>
-        <w:t xml:space="preserve"> outcome</w:t>
-      </w:r>
-      <w:r>
-        <w:rPr>
-          <w:rFonts w:ascii="Times New Roman" w:hAnsi="Times New Roman" w:cs="Times New Roman"/>
-        </w:rPr>
-        <w:t>s</w:t>
-      </w:r>
-      <w:r>
-        <w:rPr>
-          <w:rFonts w:ascii="Times New Roman" w:hAnsi="Times New Roman" w:cs="Times New Roman"/>
-        </w:rPr>
-        <w:t>, recent findings on</w:t>
-      </w:r>
-      <w:r>
-        <w:rPr>
-          <w:rFonts w:ascii="Times New Roman" w:hAnsi="Times New Roman" w:cs="Times New Roman"/>
-        </w:rPr>
-        <w:t xml:space="preserve"> placental micro- and macr</w:t>
-      </w:r>
-      <w:r>
-        <w:rPr>
-          <w:rFonts w:ascii="Times New Roman" w:hAnsi="Times New Roman" w:cs="Times New Roman"/>
-        </w:rPr>
-        <w:t>onutrient transport</w:t>
-      </w:r>
-      <w:r>
-        <w:rPr>
-          <w:rFonts w:ascii="Times New Roman" w:hAnsi="Times New Roman" w:cs="Times New Roman"/>
-        </w:rPr>
-        <w:t xml:space="preserve">, and the underlying mechanisms and metabolic pathways that </w:t>
-      </w:r>
-      <w:r>
-        <w:rPr>
-          <w:rFonts w:ascii="Times New Roman" w:hAnsi="Times New Roman" w:cs="Times New Roman"/>
-        </w:rPr>
-        <w:t xml:space="preserve">result in </w:t>
-      </w:r>
-      <w:r>
-        <w:rPr>
-          <w:rFonts w:ascii="Times New Roman" w:hAnsi="Times New Roman" w:cs="Times New Roman"/>
-        </w:rPr>
-        <w:t xml:space="preserve">the impaired placental function. </w:t>
-      </w:r>
-    </w:p>
-    <w:p>
-      <w:pPr>
-        <w:rPr>
-          <w:rFonts w:ascii="Times New Roman" w:hAnsi="Times New Roman" w:cs="Times New Roman"/>
-        </w:rPr>
-      </w:pPr>
-    </w:p>
-    <w:p>
-      <w:pPr>
-        <w:rPr>
-          <w:rFonts w:ascii="Times New Roman" w:hAnsi="Times New Roman" w:cs="Times New Roman"/>
-        </w:rPr>
-      </w:pPr>
-      <w:r>
-        <w:rPr>
-          <w:rFonts w:ascii="Times New Roman" w:hAnsi="Times New Roman" w:cs="Times New Roman"/>
-        </w:rPr>
-        <w:t>The placenta is the rate-limiting step for fetal nutrient acquisition, and hence, fully unde</w:t>
-      </w:r>
-      <w:r>
-        <w:rPr>
-          <w:rFonts w:ascii="Times New Roman" w:hAnsi="Times New Roman" w:cs="Times New Roman"/>
-        </w:rPr>
-        <w:t xml:space="preserve">rstanding the placental </w:t>
-      </w:r>
-      <w:r>
-        <w:rPr>
-          <w:rFonts w:ascii="Times New Roman" w:hAnsi="Times New Roman" w:cs="Times New Roman"/>
-        </w:rPr>
-        <w:t xml:space="preserve">nutrient </w:t>
-      </w:r>
-      <w:r>
-        <w:rPr>
-          <w:rFonts w:ascii="Times New Roman" w:hAnsi="Times New Roman" w:cs="Times New Roman"/>
-        </w:rPr>
-        <w:t>transport</w:t>
-      </w:r>
-      <w:r>
-        <w:rPr>
-          <w:rFonts w:ascii="Times New Roman" w:hAnsi="Times New Roman" w:cs="Times New Roman"/>
-        </w:rPr>
-        <w:t xml:space="preserve"> will help develop future treatments that limit the effects of maternal obesity on the offspring. </w:t>
-      </w:r>
-      <w:r>
-        <w:rPr>
-          <w:rFonts w:ascii="Times New Roman" w:hAnsi="Times New Roman" w:cs="Times New Roman"/>
-        </w:rPr>
-        <w:t xml:space="preserve">This review will </w:t>
-      </w:r>
-      <w:r>
-        <w:rPr>
-          <w:rFonts w:ascii="Times New Roman" w:hAnsi="Times New Roman" w:cs="Times New Roman"/>
-        </w:rPr>
-        <w:t>also help</w:t>
-      </w:r>
-      <w:r>
-        <w:rPr>
-          <w:rFonts w:ascii="Times New Roman" w:hAnsi="Times New Roman" w:cs="Times New Roman"/>
-        </w:rPr>
-        <w:t xml:space="preserve"> bridge the gap in knowledge between </w:t>
-      </w:r>
-      <w:r>
-        <w:rPr>
-          <w:rFonts w:ascii="Times New Roman" w:hAnsi="Times New Roman" w:cs="Times New Roman"/>
-        </w:rPr>
-        <w:t xml:space="preserve">potential mechanisms that alter the placental </w:t>
-      </w:r>
-      <w:r>
-        <w:rPr>
-          <w:rFonts w:ascii="Times New Roman" w:hAnsi="Times New Roman" w:cs="Times New Roman"/>
-        </w:rPr>
-        <w:t xml:space="preserve">nutrient transport and the </w:t>
-      </w:r>
-      <w:r>
-        <w:rPr>
-          <w:rFonts w:ascii="Times New Roman" w:hAnsi="Times New Roman" w:cs="Times New Roman"/>
-        </w:rPr>
-        <w:t xml:space="preserve">offspring </w:t>
-      </w:r>
-      <w:r>
-        <w:rPr>
-          <w:rFonts w:ascii="Times New Roman" w:hAnsi="Times New Roman" w:cs="Times New Roman"/>
-        </w:rPr>
-        <w:t>risk of disease.</w:t>
-      </w:r>
-      <w:r>
-        <w:rPr>
-          <w:rFonts w:ascii="Times New Roman" w:hAnsi="Times New Roman" w:cs="Times New Roman"/>
-        </w:rPr>
-        <w:t xml:space="preserve"> </w:t>
-      </w:r>
-    </w:p>
-    <w:p>
-      <w:pPr>
-        <w:rPr>
-          <w:rFonts w:ascii="Times New Roman" w:hAnsi="Times New Roman" w:cs="Times New Roman"/>
-        </w:rPr>
-      </w:pPr>
-    </w:p>
-    <w:p>
-      <w:pPr>
-        <w:rPr>
-          <w:rFonts w:ascii="Times New Roman" w:hAnsi="Times New Roman" w:cs="Times New Roman"/>
-        </w:rPr>
-      </w:pPr>
-      <w:r>
-        <w:rPr>
-          <w:rFonts w:ascii="Times New Roman" w:hAnsi="Times New Roman" w:cs="Times New Roman"/>
-        </w:rPr>
-        <w:t>This review will in</w:t>
-      </w:r>
-      <w:r>
-        <w:rPr>
-          <w:rFonts w:ascii="Times New Roman" w:hAnsi="Times New Roman" w:cs="Times New Roman"/>
-        </w:rPr>
-        <w:t>clude the following sections:</w:t>
-      </w:r>
-    </w:p>
-    <w:p>
-      <w:pPr>
-        <w:rPr>
-          <w:rFonts w:ascii="Times New Roman" w:hAnsi="Times New Roman" w:cs="Times New Roman"/>
-        </w:rPr>
-      </w:pPr>
-    </w:p>
-    <w:p>
-      <w:pPr>
-        <w:pStyle w:val="Heading1"/>
-      </w:pPr>
-      <w:r>
-        <w:t xml:space="preserve">Introduction </w:t>
-      </w:r>
-    </w:p>
-    <w:p>
-      <w:pPr>
-        <w:pStyle w:val="ListParagraph"/>
-        <w:numPr>
-          <w:ilvl w:val="0"/>
-          <w:numId w:val="2"/>
-        </w:numPr>
-        <w:rPr>
-          <w:rFonts w:ascii="Times New Roman" w:hAnsi="Times New Roman" w:cs="Times New Roman"/>
-        </w:rPr>
-      </w:pPr>
-      <w:r>
-        <w:rPr>
-          <w:rFonts w:ascii="Times New Roman" w:hAnsi="Times New Roman" w:cs="Times New Roman"/>
-        </w:rPr>
-        <w:t>Associations between maternal obesity and</w:t>
-      </w:r>
-      <w:r>
-        <w:rPr>
-          <w:rFonts w:ascii="Times New Roman" w:hAnsi="Times New Roman" w:cs="Times New Roman"/>
-        </w:rPr>
-        <w:t xml:space="preserve"> offspring </w:t>
-      </w:r>
-      <w:r>
-        <w:rPr>
-          <w:rFonts w:ascii="Times New Roman" w:hAnsi="Times New Roman" w:cs="Times New Roman"/>
-        </w:rPr>
-        <w:t>obesity and metabolic disease</w:t>
-      </w:r>
+        <w:t>in obesity, placental transport capacity is modified</w:t>
+      </w:r>
+      <w:r>
+        <w:rPr>
+          <w:rFonts w:ascii="Times New Roman" w:hAnsi="Times New Roman" w:cs="Times New Roman"/>
+        </w:rPr>
+        <w:t xml:space="preserve">. We will focus on the role of the placenta in modulating altered offspring outcomes, recent findings on placental micro- and macronutrient transport, and the underlying mechanisms and metabolic pathways that result in the impaired placental function. </w:t>
+      </w:r>
+    </w:p>
+    <w:p>
+      <w:pPr>
+        <w:rPr>
+          <w:rFonts w:ascii="Times New Roman" w:hAnsi="Times New Roman" w:cs="Times New Roman"/>
+        </w:rPr>
+      </w:pPr>
+    </w:p>
+    <w:p>
+      <w:pPr>
+        <w:rPr>
+          <w:rFonts w:ascii="Times New Roman" w:hAnsi="Times New Roman" w:cs="Times New Roman"/>
+        </w:rPr>
+      </w:pPr>
+      <w:r>
+        <w:rPr>
+          <w:rFonts w:ascii="Times New Roman" w:hAnsi="Times New Roman" w:cs="Times New Roman"/>
+        </w:rPr>
+        <w:t xml:space="preserve">The placenta is the rate-limiting step for fetal nutrient acquisition, and hence, fully understanding the placental nutrient transport will help develop future treatments that limit the effects of maternal obesity on the offspring. This review will also help bridge the gap in knowledge between potential mechanisms that alter the placental nutrient transport and the offspring risk of disease. </w:t>
+      </w:r>
+    </w:p>
+    <w:p>
+      <w:pPr>
+        <w:rPr>
+          <w:rFonts w:ascii="Times New Roman" w:hAnsi="Times New Roman" w:cs="Times New Roman"/>
+        </w:rPr>
+      </w:pPr>
     </w:p>
     <w:p>
       <w:pPr>
@@ -1044,6 +663,7 @@
     </w:p>
     <w:p>
       <w:pPr>
+        <w:ind w:firstLine="720"/>
         <w:rPr>
           <w:rFonts w:ascii="Times New Roman" w:hAnsi="Times New Roman" w:cs="Times New Roman"/>
         </w:rPr>
@@ -1058,19 +678,19 @@
         <w:rPr>
           <w:rFonts w:ascii="Times New Roman" w:hAnsi="Times New Roman" w:cs="Times New Roman"/>
         </w:rPr>
-        <w:t xml:space="preserve">The human placenta is composed of three </w:t>
-      </w:r>
-      <w:r>
-        <w:rPr>
-          <w:rFonts w:ascii="Times New Roman" w:hAnsi="Times New Roman" w:cs="Times New Roman"/>
-        </w:rPr>
-        <w:t xml:space="preserve">interhemal </w:t>
-      </w:r>
-      <w:r>
-        <w:rPr>
-          <w:rFonts w:ascii="Times New Roman" w:hAnsi="Times New Roman" w:cs="Times New Roman"/>
-        </w:rPr>
-        <w:t xml:space="preserve">layers that have various functions in the materno-fetal interface. The human placenta </w:t>
+        <w:t xml:space="preserve">The human placenta is composed of </w:t>
+      </w:r>
+      <w:r>
+        <w:rPr>
+          <w:rFonts w:ascii="Times New Roman" w:hAnsi="Times New Roman" w:cs="Times New Roman"/>
+        </w:rPr>
+        <w:t>layers</w:t>
+      </w:r>
+      <w:r>
+        <w:rPr>
+          <w:rFonts w:ascii="Times New Roman" w:hAnsi="Times New Roman" w:cs="Times New Roman"/>
+        </w:rPr>
+        <w:t xml:space="preserve"> that have various functions in the materno-fetal interface. The human placenta </w:t>
       </w:r>
       <w:r>
         <w:rPr>
@@ -1088,25 +708,43 @@
         <w:rPr>
           <w:rFonts w:ascii="Times New Roman" w:hAnsi="Times New Roman" w:cs="Times New Roman"/>
         </w:rPr>
-        <w:t>and is in direct contact with the maternal circulation, and a basolateral membrane that is on the fetal side and is in direct contact with the fetal endothelium and capillaries w</w:t>
-      </w:r>
-      <w:r>
-        <w:rPr>
-          <w:rFonts w:ascii="Times New Roman" w:hAnsi="Times New Roman" w:cs="Times New Roman"/>
-        </w:rPr>
-        <w:t xml:space="preserve">here the nutrient </w:t>
-      </w:r>
-      <w:r>
-        <w:rPr>
-          <w:rFonts w:ascii="Times New Roman" w:hAnsi="Times New Roman" w:cs="Times New Roman"/>
-        </w:rPr>
-        <w:t xml:space="preserve">and oxygen </w:t>
-      </w:r>
-      <w:r>
-        <w:rPr>
-          <w:rFonts w:ascii="Times New Roman" w:hAnsi="Times New Roman" w:cs="Times New Roman"/>
-        </w:rPr>
-        <w:t>exchange to t</w:t>
+        <w:t>and is in direct contact with the maternal circulation, and a basolateral membrane</w:t>
+      </w:r>
+      <w:r>
+        <w:rPr>
+          <w:rFonts w:ascii="Times New Roman" w:hAnsi="Times New Roman" w:cs="Times New Roman"/>
+        </w:rPr>
+        <w:t xml:space="preserve"> (BM)</w:t>
+      </w:r>
+      <w:r>
+        <w:rPr>
+          <w:rFonts w:ascii="Times New Roman" w:hAnsi="Times New Roman" w:cs="Times New Roman"/>
+        </w:rPr>
+        <w:t xml:space="preserve"> that is on the fetal side and is in direct contact with the fetal endothelium and capillaries w</w:t>
+      </w:r>
+      <w:r>
+        <w:rPr>
+          <w:rFonts w:ascii="Times New Roman" w:hAnsi="Times New Roman" w:cs="Times New Roman"/>
+        </w:rPr>
+        <w:t xml:space="preserve">here the nutrient and gas </w:t>
+      </w:r>
+      <w:r>
+        <w:rPr>
+          <w:rFonts w:ascii="Times New Roman" w:hAnsi="Times New Roman" w:cs="Times New Roman"/>
+        </w:rPr>
+        <w:t>exchange to</w:t>
+      </w:r>
+      <w:r>
+        <w:rPr>
+          <w:rFonts w:ascii="Times New Roman" w:hAnsi="Times New Roman" w:cs="Times New Roman"/>
+        </w:rPr>
+        <w:t xml:space="preserve"> </w:t>
+      </w:r>
+      <w:r>
+        <w:rPr>
+          <w:rFonts w:ascii="Times New Roman" w:hAnsi="Times New Roman" w:cs="Times New Roman"/>
+        </w:rPr>
+        <w:t>t</w:t>
       </w:r>
       <w:r>
         <w:rPr>
@@ -1142,55 +780,221 @@
         <w:rPr>
           <w:rFonts w:ascii="Times New Roman" w:hAnsi="Times New Roman" w:cs="Times New Roman"/>
         </w:rPr>
+        <w:t xml:space="preserve"> extravillous </w:t>
+      </w:r>
+      <w:r>
+        <w:rPr>
+          <w:rFonts w:ascii="Times New Roman" w:hAnsi="Times New Roman" w:cs="Times New Roman"/>
+        </w:rPr>
+        <w:t>cytotrophoblasts</w:t>
+      </w:r>
+      <w:r>
+        <w:rPr>
+          <w:rFonts w:ascii="Times New Roman" w:hAnsi="Times New Roman" w:cs="Times New Roman"/>
+        </w:rPr>
+        <w:t>,</w:t>
+      </w:r>
+      <w:r>
+        <w:rPr>
+          <w:rFonts w:ascii="Times New Roman" w:hAnsi="Times New Roman" w:cs="Times New Roman"/>
+        </w:rPr>
+        <w:t xml:space="preserve"> syncytiotrophoblasts</w:t>
+      </w:r>
+      <w:r>
+        <w:rPr>
+          <w:rFonts w:ascii="Times New Roman" w:hAnsi="Times New Roman" w:cs="Times New Roman"/>
+        </w:rPr>
+        <w:t xml:space="preserve">, </w:t>
+      </w:r>
+      <w:r>
+        <w:rPr>
+          <w:rFonts w:ascii="Times New Roman" w:hAnsi="Times New Roman" w:cs="Times New Roman"/>
+        </w:rPr>
+        <w:t>villous cytotrophoblasts,</w:t>
+      </w:r>
+      <w:r>
+        <w:rPr>
+          <w:rFonts w:ascii="Times New Roman" w:hAnsi="Times New Roman" w:cs="Times New Roman"/>
+        </w:rPr>
         <w:t xml:space="preserve"> </w:t>
       </w:r>
       <w:r>
         <w:rPr>
           <w:rFonts w:ascii="Times New Roman" w:hAnsi="Times New Roman" w:cs="Times New Roman"/>
         </w:rPr>
-        <w:t>decidual cells,</w:t>
-      </w:r>
-      <w:r>
-        <w:rPr>
-          <w:rFonts w:ascii="Times New Roman" w:hAnsi="Times New Roman" w:cs="Times New Roman"/>
-        </w:rPr>
-        <w:t xml:space="preserve"> multinucleated cells, </w:t>
-      </w:r>
-      <w:r>
-        <w:rPr>
-          <w:rFonts w:ascii="Times New Roman" w:hAnsi="Times New Roman" w:cs="Times New Roman"/>
-        </w:rPr>
-        <w:t xml:space="preserve">extravillous </w:t>
-      </w:r>
-      <w:r>
-        <w:rPr>
-          <w:rFonts w:ascii="Times New Roman" w:hAnsi="Times New Roman" w:cs="Times New Roman"/>
-        </w:rPr>
         <w:t>cytotrophoblasts</w:t>
       </w:r>
       <w:r>
         <w:rPr>
           <w:rFonts w:ascii="Times New Roman" w:hAnsi="Times New Roman" w:cs="Times New Roman"/>
         </w:rPr>
-        <w:t>,</w:t>
-      </w:r>
-      <w:r>
-        <w:rPr>
-          <w:rFonts w:ascii="Times New Roman" w:hAnsi="Times New Roman" w:cs="Times New Roman"/>
-        </w:rPr>
-        <w:t xml:space="preserve"> syncytiotrophoblasts</w:t>
-      </w:r>
-      <w:r>
-        <w:rPr>
-          <w:rFonts w:ascii="Times New Roman" w:hAnsi="Times New Roman" w:cs="Times New Roman"/>
-        </w:rPr>
-        <w:t xml:space="preserve">, </w:t>
-      </w:r>
-      <w:r>
-        <w:rPr>
-          <w:rFonts w:ascii="Times New Roman" w:hAnsi="Times New Roman" w:cs="Times New Roman"/>
-        </w:rPr>
-        <w:t>villous cytotrophoblasts,</w:t>
+        <w:t xml:space="preserve"> and fetal capillary endothelium</w:t>
+      </w:r>
+      <w:r>
+        <w:rPr>
+          <w:rFonts w:ascii="Times New Roman" w:hAnsi="Times New Roman" w:cs="Times New Roman"/>
+        </w:rPr>
+        <w:t xml:space="preserve"> (CHECK THE EXACT CELL TYPES SINCE YOU WERE GUNNSA SAY STB </w:t>
+      </w:r>
+      <w:r>
+        <w:rPr>
+          <w:rFonts w:ascii="Times New Roman" w:hAnsi="Times New Roman" w:cs="Times New Roman"/>
+        </w:rPr>
+        <w:sym w:font="Wingdings" w:char="F0E0"/>
+      </w:r>
+      <w:r>
+        <w:rPr>
+          <w:rFonts w:ascii="Times New Roman" w:hAnsi="Times New Roman" w:cs="Times New Roman"/>
+        </w:rPr>
+        <w:t xml:space="preserve"> CTB </w:t>
+      </w:r>
+      <w:r>
+        <w:rPr>
+          <w:rFonts w:ascii="Times New Roman" w:hAnsi="Times New Roman" w:cs="Times New Roman"/>
+        </w:rPr>
+        <w:sym w:font="Wingdings" w:char="F0E0"/>
+      </w:r>
+      <w:r>
+        <w:rPr>
+          <w:rFonts w:ascii="Times New Roman" w:hAnsi="Times New Roman" w:cs="Times New Roman"/>
+        </w:rPr>
+        <w:t xml:space="preserve">ENDOTHELIAL FETAL CELLS)  </w:t>
+      </w:r>
+      <w:r>
+        <w:rPr>
+          <w:rFonts w:ascii="Times New Roman" w:hAnsi="Times New Roman" w:cs="Times New Roman"/>
+        </w:rPr>
+        <w:t xml:space="preserve">. </w:t>
+      </w:r>
+    </w:p>
+    <w:p>
+      <w:pPr>
+        <w:ind w:firstLine="720"/>
+        <w:rPr>
+          <w:rFonts w:ascii="Times New Roman" w:hAnsi="Times New Roman" w:cs="Times New Roman"/>
+        </w:rPr>
+      </w:pPr>
+    </w:p>
+    <w:p>
+      <w:pPr>
+        <w:ind w:firstLine="720"/>
+        <w:rPr>
+          <w:rFonts w:ascii="Times New Roman" w:hAnsi="Times New Roman" w:cs="Times New Roman"/>
+        </w:rPr>
+      </w:pPr>
+      <w:r>
+        <w:rPr>
+          <w:rFonts w:ascii="Times New Roman" w:hAnsi="Times New Roman" w:cs="Times New Roman"/>
+        </w:rPr>
+        <w:t xml:space="preserve">Animal placenta, mainly that of mice, </w:t>
+      </w:r>
+      <w:r>
+        <w:rPr>
+          <w:rFonts w:ascii="Times New Roman" w:hAnsi="Times New Roman" w:cs="Times New Roman"/>
+        </w:rPr>
+        <w:t xml:space="preserve">has different </w:t>
+      </w:r>
+      <w:r>
+        <w:rPr>
+          <w:rFonts w:ascii="Times New Roman" w:hAnsi="Times New Roman" w:cs="Times New Roman"/>
+        </w:rPr>
+        <w:t xml:space="preserve">cell </w:t>
+      </w:r>
+      <w:r>
+        <w:rPr>
+          <w:rFonts w:ascii="Times New Roman" w:hAnsi="Times New Roman" w:cs="Times New Roman"/>
+        </w:rPr>
+        <w:t>types</w:t>
+      </w:r>
+      <w:r>
+        <w:rPr>
+          <w:rFonts w:ascii="Times New Roman" w:hAnsi="Times New Roman" w:cs="Times New Roman"/>
+        </w:rPr>
+        <w:t xml:space="preserve"> but</w:t>
+      </w:r>
+      <w:r>
+        <w:rPr>
+          <w:rFonts w:ascii="Times New Roman" w:hAnsi="Times New Roman" w:cs="Times New Roman"/>
+        </w:rPr>
+        <w:t xml:space="preserve"> possesses the same discoid structure that the human placenta has. Due to </w:t>
+      </w:r>
+      <w:r>
+        <w:rPr>
+          <w:rFonts w:ascii="Times New Roman" w:hAnsi="Times New Roman" w:cs="Times New Roman"/>
+        </w:rPr>
+        <w:t xml:space="preserve">natural </w:t>
+      </w:r>
+      <w:r>
+        <w:rPr>
+          <w:rFonts w:ascii="Times New Roman" w:hAnsi="Times New Roman" w:cs="Times New Roman"/>
+        </w:rPr>
+        <w:t xml:space="preserve">differences </w:t>
+      </w:r>
+      <w:r>
+        <w:rPr>
+          <w:rFonts w:ascii="Times New Roman" w:hAnsi="Times New Roman" w:cs="Times New Roman"/>
+        </w:rPr>
+        <w:t>between mammalian physiology</w:t>
+      </w:r>
+      <w:r>
+        <w:rPr>
+          <w:rFonts w:ascii="Times New Roman" w:hAnsi="Times New Roman" w:cs="Times New Roman"/>
+        </w:rPr>
+        <w:t>, the placental growth and differentiation is expected to be unique to each</w:t>
+      </w:r>
+      <w:r>
+        <w:rPr>
+          <w:rFonts w:ascii="Times New Roman" w:hAnsi="Times New Roman" w:cs="Times New Roman"/>
+        </w:rPr>
+        <w:t xml:space="preserve"> species</w:t>
+      </w:r>
+      <w:r>
+        <w:rPr>
+          <w:rFonts w:ascii="Times New Roman" w:hAnsi="Times New Roman" w:cs="Times New Roman"/>
+        </w:rPr>
+        <w:t xml:space="preserve">. There is a number of differences between the </w:t>
+      </w:r>
+      <w:r>
+        <w:rPr>
+          <w:rFonts w:ascii="Times New Roman" w:hAnsi="Times New Roman" w:cs="Times New Roman"/>
+        </w:rPr>
+        <w:t>human and animal placenta tha</w:t>
+      </w:r>
+      <w:r>
+        <w:rPr>
+          <w:rFonts w:ascii="Times New Roman" w:hAnsi="Times New Roman" w:cs="Times New Roman"/>
+        </w:rPr>
+        <w:t>t</w:t>
+      </w:r>
+      <w:r>
+        <w:rPr>
+          <w:rFonts w:ascii="Times New Roman" w:hAnsi="Times New Roman" w:cs="Times New Roman"/>
+        </w:rPr>
+        <w:t xml:space="preserve"> include the difference in gestation age, </w:t>
+      </w:r>
+      <w:r>
+        <w:rPr>
+          <w:rFonts w:ascii="Times New Roman" w:hAnsi="Times New Roman" w:cs="Times New Roman"/>
+        </w:rPr>
+        <w:t xml:space="preserve">litter size, </w:t>
+      </w:r>
+      <w:r>
+        <w:rPr>
+          <w:rFonts w:ascii="Times New Roman" w:hAnsi="Times New Roman" w:cs="Times New Roman"/>
+        </w:rPr>
+        <w:t>maturation of the placenta, function of certain cell types in the placenta, differences in transporter expressions on the placental membranes, differences in</w:t>
+      </w:r>
+      <w:r>
+        <w:rPr>
+          <w:rFonts w:ascii="Times New Roman" w:hAnsi="Times New Roman" w:cs="Times New Roman"/>
+        </w:rPr>
+        <w:t xml:space="preserve"> interhemal layers and histo</w:t>
+      </w:r>
+      <w:r>
+        <w:rPr>
+          <w:rFonts w:ascii="Times New Roman" w:hAnsi="Times New Roman" w:cs="Times New Roman"/>
+        </w:rPr>
+        <w:t>logical differences.</w:t>
       </w:r>
       <w:r>
         <w:rPr>
@@ -1202,85 +1006,73 @@
         <w:rPr>
           <w:rFonts w:ascii="Times New Roman" w:hAnsi="Times New Roman" w:cs="Times New Roman"/>
         </w:rPr>
-        <w:t>cytotrophoblasts</w:t>
-      </w:r>
-      <w:r>
-        <w:rPr>
-          <w:rFonts w:ascii="Times New Roman" w:hAnsi="Times New Roman" w:cs="Times New Roman"/>
-        </w:rPr>
-        <w:t xml:space="preserve"> and fetal capillary endothelium</w:t>
-      </w:r>
-      <w:r>
-        <w:rPr>
-          <w:rFonts w:ascii="Times New Roman" w:hAnsi="Times New Roman" w:cs="Times New Roman"/>
-        </w:rPr>
-        <w:t xml:space="preserve">. </w:t>
-      </w:r>
-      <w:r>
-        <w:rPr>
-          <w:rFonts w:ascii="Times New Roman" w:hAnsi="Times New Roman" w:cs="Times New Roman"/>
-        </w:rPr>
-        <w:t>Animal placenta, mainly that of mice</w:t>
-      </w:r>
-      <w:r>
-        <w:rPr>
-          <w:rFonts w:ascii="Times New Roman" w:hAnsi="Times New Roman" w:cs="Times New Roman"/>
-        </w:rPr>
-        <w:t xml:space="preserve"> and rats </w:t>
-      </w:r>
-      <w:r>
-        <w:rPr>
-          <w:rFonts w:ascii="Times New Roman" w:hAnsi="Times New Roman" w:cs="Times New Roman"/>
-        </w:rPr>
-        <w:t xml:space="preserve">, </w:t>
-      </w:r>
-      <w:r>
-        <w:rPr>
-          <w:rFonts w:ascii="Times New Roman" w:hAnsi="Times New Roman" w:cs="Times New Roman"/>
-        </w:rPr>
-        <w:t xml:space="preserve">has different </w:t>
-      </w:r>
-      <w:r>
-        <w:rPr>
-          <w:rFonts w:ascii="Times New Roman" w:hAnsi="Times New Roman" w:cs="Times New Roman"/>
-        </w:rPr>
-        <w:t>cell structures but</w:t>
-      </w:r>
-      <w:r>
-        <w:rPr>
-          <w:rFonts w:ascii="Times New Roman" w:hAnsi="Times New Roman" w:cs="Times New Roman"/>
-        </w:rPr>
-        <w:t xml:space="preserve"> possesses the same discoid structure that the human placenta has. Due to differences in human and animal gestation periods, the placental growth and differentiation is expected to be unique to each. There is a number of differences between the </w:t>
-      </w:r>
-      <w:r>
-        <w:rPr>
-          <w:rFonts w:ascii="Times New Roman" w:hAnsi="Times New Roman" w:cs="Times New Roman"/>
-        </w:rPr>
-        <w:t>human and animal placenta tha</w:t>
-      </w:r>
-      <w:r>
-        <w:rPr>
-          <w:rFonts w:ascii="Times New Roman" w:hAnsi="Times New Roman" w:cs="Times New Roman"/>
-        </w:rPr>
-        <w:t>t</w:t>
-      </w:r>
-      <w:r>
-        <w:rPr>
-          <w:rFonts w:ascii="Times New Roman" w:hAnsi="Times New Roman" w:cs="Times New Roman"/>
-        </w:rPr>
-        <w:t xml:space="preserve"> include the difference in gestation age, maturation of the placenta, function of certain cell types in the placenta, differences in transporter expressions on the placental membranes, differences in</w:t>
-      </w:r>
-      <w:r>
-        <w:rPr>
-          <w:rFonts w:ascii="Times New Roman" w:hAnsi="Times New Roman" w:cs="Times New Roman"/>
-        </w:rPr>
-        <w:t xml:space="preserve"> interhemal layers and histo</w:t>
-      </w:r>
-      <w:r>
-        <w:rPr>
-          <w:rFonts w:ascii="Times New Roman" w:hAnsi="Times New Roman" w:cs="Times New Roman"/>
-        </w:rPr>
-        <w:t>logical differences.</w:t>
+        <w:t>The m</w:t>
+      </w:r>
+      <w:r>
+        <w:rPr>
+          <w:rFonts w:ascii="Times New Roman" w:hAnsi="Times New Roman" w:cs="Times New Roman"/>
+        </w:rPr>
+        <w:t xml:space="preserve">ouse placenta has an inverted yolk sac placenta that is active throughout gestation. The human yolk sac, although evident during </w:t>
+      </w:r>
+      <w:r>
+        <w:rPr>
+          <w:rFonts w:ascii="Times New Roman" w:hAnsi="Times New Roman" w:cs="Times New Roman"/>
+        </w:rPr>
+        <w:t xml:space="preserve">the first trimester, becomes inactive after the full maturation of the placenta. </w:t>
+      </w:r>
+      <w:r>
+        <w:rPr>
+          <w:rFonts w:ascii="Times New Roman" w:hAnsi="Times New Roman" w:cs="Times New Roman"/>
+        </w:rPr>
+        <w:t>Furthermore,</w:t>
+      </w:r>
+      <w:r>
+        <w:rPr>
+          <w:rFonts w:ascii="Times New Roman" w:hAnsi="Times New Roman" w:cs="Times New Roman"/>
+        </w:rPr>
+        <w:t xml:space="preserve"> the mouse placenta has more cell types and membranes than the human placenta. Moving inwards from the maternal membrane of the placenta to the fetal membran</w:t>
+      </w:r>
+      <w:r>
+        <w:rPr>
+          <w:rFonts w:ascii="Times New Roman" w:hAnsi="Times New Roman" w:cs="Times New Roman"/>
+        </w:rPr>
+        <w:t xml:space="preserve">e, the mouse placenta has </w:t>
+      </w:r>
+      <w:r>
+        <w:rPr>
+          <w:rFonts w:ascii="Times New Roman" w:hAnsi="Times New Roman" w:cs="Times New Roman"/>
+        </w:rPr>
+        <w:t>trophoblast</w:t>
+      </w:r>
+      <w:r>
+        <w:rPr>
+          <w:rFonts w:ascii="Times New Roman" w:hAnsi="Times New Roman" w:cs="Times New Roman"/>
+        </w:rPr>
+        <w:t xml:space="preserve"> giant</w:t>
+      </w:r>
+      <w:r>
+        <w:rPr>
+          <w:rFonts w:ascii="Times New Roman" w:hAnsi="Times New Roman" w:cs="Times New Roman"/>
+        </w:rPr>
+        <w:t xml:space="preserve"> cells, </w:t>
+      </w:r>
+      <w:r>
+        <w:rPr>
+          <w:rFonts w:ascii="Times New Roman" w:hAnsi="Times New Roman" w:cs="Times New Roman"/>
+        </w:rPr>
+        <w:t xml:space="preserve">spongiotrophoblast cells, </w:t>
+      </w:r>
+      <w:r>
+        <w:rPr>
+          <w:rFonts w:ascii="Times New Roman" w:hAnsi="Times New Roman" w:cs="Times New Roman"/>
+        </w:rPr>
+        <w:t>two syncytial trophoblast layers, one mono</w:t>
+      </w:r>
+      <w:r>
+        <w:rPr>
+          <w:rFonts w:ascii="Times New Roman" w:hAnsi="Times New Roman" w:cs="Times New Roman"/>
+        </w:rPr>
+        <w:t xml:space="preserve">nuclear trophoblast cell, and fetal endothelial cells. As many layers may resemble the human placenta, it is notable that the mouse placenta has an additional membrane due to the two syncytiotrophoblast layers. </w:t>
       </w:r>
     </w:p>
     <w:p>
@@ -1308,271 +1100,317 @@
     </w:p>
     <w:p>
       <w:pPr>
-        <w:rPr>
-          <w:rFonts w:ascii="Times New Roman" w:hAnsi="Times New Roman" w:cs="Times New Roman"/>
-        </w:rPr>
-      </w:pPr>
-      <w:r>
-        <w:rPr>
-          <w:rFonts w:ascii="Times New Roman" w:hAnsi="Times New Roman" w:cs="Times New Roman"/>
-        </w:rPr>
-        <w:t xml:space="preserve">The different types of cells in the placenta are the syncytiotrophoblast and cytotrophoblast, the </w:t>
-      </w:r>
-      <w:r>
-        <w:rPr>
-          <w:rFonts w:ascii="Times New Roman" w:hAnsi="Times New Roman" w:cs="Times New Roman"/>
-        </w:rPr>
-        <w:t>mesenchymal cells and the the fetal vascular cells. The trophoblasts take up the most sp</w:t>
-      </w:r>
-      <w:r>
-        <w:rPr>
-          <w:rFonts w:ascii="Times New Roman" w:hAnsi="Times New Roman" w:cs="Times New Roman"/>
-        </w:rPr>
-        <w:t>ace in the placenta (figure to s</w:t>
-      </w:r>
-      <w:r>
-        <w:rPr>
-          <w:rFonts w:ascii="Times New Roman" w:hAnsi="Times New Roman" w:cs="Times New Roman"/>
-        </w:rPr>
-        <w:t>how them) and besides having an endocrine function (hCG from sync CHECK IT EXACTLY), they are the main site of nutrient and gas exchange between</w:t>
-      </w:r>
-      <w:r>
-        <w:rPr>
-          <w:rFonts w:ascii="Times New Roman" w:hAnsi="Times New Roman" w:cs="Times New Roman"/>
-        </w:rPr>
-        <w:t xml:space="preserve"> t</w:t>
-      </w:r>
-      <w:r>
-        <w:rPr>
-          <w:rFonts w:ascii="Times New Roman" w:hAnsi="Times New Roman" w:cs="Times New Roman"/>
-        </w:rPr>
-        <w:t xml:space="preserve">he mother and the fetus. </w:t>
-      </w:r>
-      <w:r>
-        <w:rPr>
-          <w:rFonts w:ascii="Times New Roman" w:hAnsi="Times New Roman" w:cs="Times New Roman"/>
-        </w:rPr>
-        <w:t>The syncytiot</w:t>
-      </w:r>
-      <w:r>
-        <w:rPr>
-          <w:rFonts w:ascii="Times New Roman" w:hAnsi="Times New Roman" w:cs="Times New Roman"/>
-        </w:rPr>
-        <w:t>rophoblast and the extravillous</w:t>
-      </w:r>
-      <w:r>
-        <w:rPr>
-          <w:rFonts w:ascii="Times New Roman" w:hAnsi="Times New Roman" w:cs="Times New Roman"/>
-        </w:rPr>
-        <w:t xml:space="preserve"> cytotrophoblasts </w:t>
-      </w:r>
-      <w:r>
-        <w:rPr>
-          <w:rFonts w:ascii="Times New Roman" w:hAnsi="Times New Roman" w:cs="Times New Roman"/>
-        </w:rPr>
-        <w:t xml:space="preserve">(KNOW WHICH TB ARE ACTUALLY IN DIRECT CONTACT OR IS IT THE ENTIRE TB LAYER??) </w:t>
-      </w:r>
-      <w:r>
-        <w:rPr>
-          <w:rFonts w:ascii="Times New Roman" w:hAnsi="Times New Roman" w:cs="Times New Roman"/>
-        </w:rPr>
-        <w:t xml:space="preserve">are in direct contact with the maternal blood. </w:t>
-      </w:r>
-      <w:r>
-        <w:rPr>
-          <w:rFonts w:ascii="Times New Roman" w:hAnsi="Times New Roman" w:cs="Times New Roman"/>
-        </w:rPr>
-        <w:t xml:space="preserve">It is worthy to note that the syncytiotrophoblast is the main part of exchange since it is the outermost layer in the placenta. The survival of the placenta and the fetus heavily rely on the trophoblast ability to </w:t>
-      </w:r>
-      <w:r>
-        <w:rPr>
-          <w:rFonts w:ascii="Times New Roman" w:hAnsi="Times New Roman" w:cs="Times New Roman"/>
-        </w:rPr>
-        <w:t>invade t</w:t>
-      </w:r>
-      <w:r>
-        <w:rPr>
-          <w:rFonts w:ascii="Times New Roman" w:hAnsi="Times New Roman" w:cs="Times New Roman"/>
-        </w:rPr>
-        <w:t>he maternal myometrial spiral arteries. Failure to invade the myometrium jeopardizes the placental ability to successfully exchange nutrients and gases thus risking an early termination of pregnancy or an unhealthy pregnancy. The ability to invade the maternal myometrium occurs during the first trimester and determines whether the pregnancy will proceed. During the rest of the pregnancy, the syncytiotrophoblast undergoes a series of angiogenesis to allow for increased exchange of nutrients and gases coping with the increased fetal needs throughout gestation. The trophoblast is also the outermost layer of the placenta facing the mother so its structural function makes it a barrier that protects the g</w:t>
-      </w:r>
-      <w:r>
-        <w:rPr>
-          <w:rFonts w:ascii="Times New Roman" w:hAnsi="Times New Roman" w:cs="Times New Roman"/>
-        </w:rPr>
-        <w:t>rowing fetus. Finally, the syncytiotroph</w:t>
-      </w:r>
-      <w:r>
-        <w:rPr>
-          <w:rFonts w:ascii="Times New Roman" w:hAnsi="Times New Roman" w:cs="Times New Roman"/>
-        </w:rPr>
-        <w:t xml:space="preserve">oblast has an endocrine function. </w:t>
-      </w:r>
-      <w:r>
-        <w:rPr>
-          <w:rFonts w:ascii="Times New Roman" w:hAnsi="Times New Roman" w:cs="Times New Roman"/>
-        </w:rPr>
-        <w:t>The syncytiotrophoblast secretes the human chorionic gonadotropin, estrogens and progesterone, human placental lactogen, human placental growth hormone, insulin-like growth factor, and endothelial growth factor.</w:t>
-      </w:r>
-    </w:p>
-    <w:p>
-      <w:pPr>
-        <w:rPr>
-          <w:rFonts w:ascii="Times New Roman" w:hAnsi="Times New Roman" w:cs="Times New Roman"/>
-        </w:rPr>
-      </w:pPr>
-    </w:p>
-    <w:p>
-      <w:pPr>
-        <w:rPr>
-          <w:rFonts w:ascii="Times New Roman" w:hAnsi="Times New Roman" w:cs="Times New Roman"/>
-        </w:rPr>
-      </w:pPr>
-    </w:p>
-    <w:p>
-      <w:pPr>
-        <w:rPr>
-          <w:rFonts w:ascii="Times New Roman" w:hAnsi="Times New Roman" w:cs="Times New Roman"/>
-        </w:rPr>
-      </w:pPr>
-    </w:p>
-    <w:p>
-      <w:pPr>
-        <w:rPr>
-          <w:rFonts w:ascii="Times New Roman" w:hAnsi="Times New Roman" w:cs="Times New Roman"/>
-        </w:rPr>
-      </w:pPr>
-    </w:p>
-    <w:p>
-      <w:pPr>
-        <w:rPr>
-          <w:rFonts w:ascii="Times New Roman" w:hAnsi="Times New Roman" w:cs="Times New Roman"/>
-        </w:rPr>
-      </w:pPr>
-    </w:p>
-    <w:p>
-      <w:pPr>
-        <w:pStyle w:val="Heading2"/>
-      </w:pPr>
-      <w:r>
-        <w:t>Placental d</w:t>
-      </w:r>
-      <w:r>
-        <w:t xml:space="preserve">ifferentiation and </w:t>
-      </w:r>
-      <w:r>
-        <w:t xml:space="preserve">growth </w:t>
-      </w:r>
-      <w:r>
-        <w:t>processes throughout gestation</w:t>
-      </w:r>
-    </w:p>
-    <w:p/>
-    <w:p>
-      <w:pPr>
-        <w:rPr>
-          <w:rFonts w:ascii="Times New Roman" w:hAnsi="Times New Roman" w:cs="Times New Roman"/>
-        </w:rPr>
-      </w:pPr>
-      <w:r>
-        <w:rPr>
-          <w:rFonts w:ascii="Times New Roman" w:hAnsi="Times New Roman" w:cs="Times New Roman"/>
-        </w:rPr>
-        <w:t xml:space="preserve">Not </w:t>
-      </w:r>
-      <w:r>
-        <w:rPr>
-          <w:rFonts w:ascii="Times New Roman" w:hAnsi="Times New Roman" w:cs="Times New Roman"/>
-        </w:rPr>
-        <w:t>only does the placenta have hormonal re</w:t>
-      </w:r>
-      <w:r>
-        <w:rPr>
-          <w:rFonts w:ascii="Times New Roman" w:hAnsi="Times New Roman" w:cs="Times New Roman"/>
-        </w:rPr>
-        <w:t xml:space="preserve">ceptors that receive maternal signals from the </w:t>
-      </w:r>
-      <w:r>
-        <w:rPr>
-          <w:rFonts w:ascii="Times New Roman" w:hAnsi="Times New Roman" w:cs="Times New Roman"/>
-        </w:rPr>
-        <w:t>circulation, but</w:t>
-      </w:r>
-      <w:r>
-        <w:rPr>
-          <w:rFonts w:ascii="Times New Roman" w:hAnsi="Times New Roman" w:cs="Times New Roman"/>
-        </w:rPr>
-        <w:t xml:space="preserve"> </w:t>
-      </w:r>
-      <w:r>
-        <w:rPr>
-          <w:rFonts w:ascii="Times New Roman" w:hAnsi="Times New Roman" w:cs="Times New Roman"/>
-        </w:rPr>
-        <w:t>the placenta is also an</w:t>
-      </w:r>
-      <w:r>
-        <w:rPr>
-          <w:rFonts w:ascii="Times New Roman" w:hAnsi="Times New Roman" w:cs="Times New Roman"/>
-        </w:rPr>
-        <w:t xml:space="preserve"> active organ that secretes hormones to the maternal circulation</w:t>
-      </w:r>
-      <w:r>
-        <w:rPr>
-          <w:rFonts w:ascii="Times New Roman" w:hAnsi="Times New Roman" w:cs="Times New Roman"/>
-        </w:rPr>
-        <w:t>.</w:t>
-      </w:r>
-      <w:r>
-        <w:rPr>
-          <w:rFonts w:ascii="Times New Roman" w:hAnsi="Times New Roman" w:cs="Times New Roman"/>
-        </w:rPr>
-        <w:t xml:space="preserve"> </w:t>
-      </w:r>
-      <w:r>
-        <w:rPr>
-          <w:rFonts w:ascii="Times New Roman" w:hAnsi="Times New Roman" w:cs="Times New Roman"/>
-        </w:rPr>
-        <w:t>P</w:t>
-      </w:r>
-      <w:r>
-        <w:rPr>
-          <w:rFonts w:ascii="Times New Roman" w:hAnsi="Times New Roman" w:cs="Times New Roman"/>
-        </w:rPr>
-        <w:t>lacental secretions aim to increase the maternal catabolic signals to provide suf</w:t>
-      </w:r>
-      <w:r>
-        <w:rPr>
-          <w:rFonts w:ascii="Times New Roman" w:hAnsi="Times New Roman" w:cs="Times New Roman"/>
-        </w:rPr>
-        <w:t xml:space="preserve">ficient nutrition for the fetus in an attempt to adapt to the fetal growth rate and needs. This is thought to be sex-specific (CHECK IF SO) and thus the placenta has a distinct endocrine function depending on the sex of the embryo. </w:t>
-      </w:r>
-      <w:r>
-        <w:rPr>
-          <w:rFonts w:ascii="Times New Roman" w:hAnsi="Times New Roman" w:cs="Times New Roman"/>
-        </w:rPr>
-        <w:t xml:space="preserve"> </w:t>
-      </w:r>
-    </w:p>
-    <w:p>
-      <w:pPr>
-        <w:rPr>
-          <w:rFonts w:ascii="Times New Roman" w:hAnsi="Times New Roman" w:cs="Times New Roman"/>
-        </w:rPr>
-      </w:pPr>
-      <w:r>
-        <w:rPr>
-          <w:rFonts w:ascii="Times New Roman" w:hAnsi="Times New Roman" w:cs="Times New Roman"/>
-        </w:rPr>
-        <w:t xml:space="preserve">It seems like the cytotrophoblast differentiates into the syncytiotrophoblast but then at around 20 weeks of gestation, it disappears? </w:t>
-      </w:r>
+        <w:ind w:firstLine="720"/>
+        <w:rPr>
+          <w:rFonts w:ascii="Times New Roman" w:hAnsi="Times New Roman" w:cs="Times New Roman"/>
+        </w:rPr>
+      </w:pPr>
       <w:bookmarkStart w:id="0" w:name="_GoBack"/>
       <w:bookmarkEnd w:id="0"/>
+      <w:r>
+        <w:rPr>
+          <w:rFonts w:ascii="Times New Roman" w:hAnsi="Times New Roman" w:cs="Times New Roman"/>
+        </w:rPr>
+        <w:t>The trophoblasts take up the most sp</w:t>
+      </w:r>
+      <w:r>
+        <w:rPr>
+          <w:rFonts w:ascii="Times New Roman" w:hAnsi="Times New Roman" w:cs="Times New Roman"/>
+        </w:rPr>
+        <w:t>ace in the placenta (figure to s</w:t>
+      </w:r>
+      <w:r>
+        <w:rPr>
+          <w:rFonts w:ascii="Times New Roman" w:hAnsi="Times New Roman" w:cs="Times New Roman"/>
+        </w:rPr>
+        <w:t>how them) and besides having an endocrine function (hCG from sync CHECK IT EXACTLY), they are the main site of nutrient and gas exchange between</w:t>
+      </w:r>
+      <w:r>
+        <w:rPr>
+          <w:rFonts w:ascii="Times New Roman" w:hAnsi="Times New Roman" w:cs="Times New Roman"/>
+        </w:rPr>
+        <w:t xml:space="preserve"> t</w:t>
+      </w:r>
+      <w:r>
+        <w:rPr>
+          <w:rFonts w:ascii="Times New Roman" w:hAnsi="Times New Roman" w:cs="Times New Roman"/>
+        </w:rPr>
+        <w:t xml:space="preserve">he mother and the fetus. </w:t>
+      </w:r>
+      <w:r>
+        <w:rPr>
+          <w:rFonts w:ascii="Times New Roman" w:hAnsi="Times New Roman" w:cs="Times New Roman"/>
+        </w:rPr>
+        <w:t>The syncytiot</w:t>
+      </w:r>
+      <w:r>
+        <w:rPr>
+          <w:rFonts w:ascii="Times New Roman" w:hAnsi="Times New Roman" w:cs="Times New Roman"/>
+        </w:rPr>
+        <w:t>rophoblast and the extravillous</w:t>
+      </w:r>
+      <w:r>
+        <w:rPr>
+          <w:rFonts w:ascii="Times New Roman" w:hAnsi="Times New Roman" w:cs="Times New Roman"/>
+        </w:rPr>
+        <w:t xml:space="preserve"> cytotrophoblasts </w:t>
+      </w:r>
+      <w:r>
+        <w:rPr>
+          <w:rFonts w:ascii="Times New Roman" w:hAnsi="Times New Roman" w:cs="Times New Roman"/>
+        </w:rPr>
+        <w:t xml:space="preserve">(KNOW WHICH TB ARE ACTUALLY IN DIRECT CONTACT OR IS IT THE ENTIRE TB LAYER??) </w:t>
+      </w:r>
+      <w:r>
+        <w:rPr>
+          <w:rFonts w:ascii="Times New Roman" w:hAnsi="Times New Roman" w:cs="Times New Roman"/>
+        </w:rPr>
+        <w:t xml:space="preserve">are in direct contact with the maternal blood. </w:t>
+      </w:r>
+      <w:r>
+        <w:rPr>
+          <w:rFonts w:ascii="Times New Roman" w:hAnsi="Times New Roman" w:cs="Times New Roman"/>
+        </w:rPr>
+        <w:t xml:space="preserve">It is worthy to note that the syncytiotrophoblast is the main part of exchange since it is the outermost layer in the placenta. The survival of the placenta and the fetus heavily rely on the trophoblast ability to </w:t>
+      </w:r>
+      <w:r>
+        <w:rPr>
+          <w:rFonts w:ascii="Times New Roman" w:hAnsi="Times New Roman" w:cs="Times New Roman"/>
+        </w:rPr>
+        <w:t>invade t</w:t>
+      </w:r>
+      <w:r>
+        <w:rPr>
+          <w:rFonts w:ascii="Times New Roman" w:hAnsi="Times New Roman" w:cs="Times New Roman"/>
+        </w:rPr>
+        <w:t>he maternal myometrial spiral arteries. Failure to invade the myometrium jeopardizes the placental ability to successfully exchange nutrients and gases thus risking an early termination of pregnancy or an unhealthy pregnancy. The ability to invade the maternal myometrium occurs during the first trimester and determines whether the pregnancy will proceed. During the rest of the pregnancy, the syncytiotrophoblast undergoes a series of angiogenesis to allow for increased exchange of nutrients and gases coping with the increased fetal needs throughout gestation. The trophoblast is also the outermost layer of the placenta facing the mother so its structural function makes it a barrier that protects the g</w:t>
+      </w:r>
+      <w:r>
+        <w:rPr>
+          <w:rFonts w:ascii="Times New Roman" w:hAnsi="Times New Roman" w:cs="Times New Roman"/>
+        </w:rPr>
+        <w:t>rowing fetus. Finally, the syncytiotroph</w:t>
+      </w:r>
+      <w:r>
+        <w:rPr>
+          <w:rFonts w:ascii="Times New Roman" w:hAnsi="Times New Roman" w:cs="Times New Roman"/>
+        </w:rPr>
+        <w:t xml:space="preserve">oblast has an endocrine function. </w:t>
+      </w:r>
+      <w:r>
+        <w:rPr>
+          <w:rFonts w:ascii="Times New Roman" w:hAnsi="Times New Roman" w:cs="Times New Roman"/>
+        </w:rPr>
+        <w:t>The syncytiotrophoblast secretes the human chorionic gonadotropin, estrogens and progesterone, human placental lactogen, human placental growth hormone, insulin-like growth factor, and endothelial growth factor.</w:t>
+      </w:r>
+    </w:p>
+    <w:p>
+      <w:pPr>
+        <w:rPr>
+          <w:rFonts w:ascii="Times New Roman" w:hAnsi="Times New Roman" w:cs="Times New Roman"/>
+        </w:rPr>
+      </w:pPr>
+    </w:p>
+    <w:p>
+      <w:pPr>
+        <w:rPr>
+          <w:rFonts w:ascii="Times New Roman" w:hAnsi="Times New Roman" w:cs="Times New Roman"/>
+        </w:rPr>
+      </w:pPr>
+    </w:p>
+    <w:p>
+      <w:pPr>
+        <w:rPr>
+          <w:rFonts w:ascii="Times New Roman" w:hAnsi="Times New Roman" w:cs="Times New Roman"/>
+        </w:rPr>
+      </w:pPr>
+    </w:p>
+    <w:p>
+      <w:pPr>
+        <w:rPr>
+          <w:rFonts w:ascii="Times New Roman" w:hAnsi="Times New Roman" w:cs="Times New Roman"/>
+        </w:rPr>
+      </w:pPr>
+    </w:p>
+    <w:p>
+      <w:pPr>
+        <w:rPr>
+          <w:rFonts w:ascii="Times New Roman" w:hAnsi="Times New Roman" w:cs="Times New Roman"/>
+        </w:rPr>
+      </w:pPr>
     </w:p>
     <w:p>
       <w:pPr>
         <w:pStyle w:val="Heading2"/>
       </w:pPr>
       <w:r>
+        <w:t>Placental d</w:t>
+      </w:r>
+      <w:r>
+        <w:t xml:space="preserve">ifferentiation and </w:t>
+      </w:r>
+      <w:r>
+        <w:t xml:space="preserve">growth </w:t>
+      </w:r>
+      <w:r>
+        <w:t>processes throughout gestation</w:t>
+      </w:r>
+    </w:p>
+    <w:p/>
+    <w:p>
+      <w:pPr>
+        <w:rPr>
+          <w:rFonts w:ascii="Times New Roman" w:hAnsi="Times New Roman" w:cs="Times New Roman"/>
+        </w:rPr>
+      </w:pPr>
+      <w:r>
+        <w:rPr>
+          <w:rFonts w:ascii="Times New Roman" w:hAnsi="Times New Roman" w:cs="Times New Roman"/>
+        </w:rPr>
+        <w:t xml:space="preserve">In </w:t>
+      </w:r>
+      <w:r>
+        <w:rPr>
+          <w:rFonts w:ascii="Times New Roman" w:hAnsi="Times New Roman" w:cs="Times New Roman"/>
+        </w:rPr>
+        <w:t xml:space="preserve">humans, the trophoblast invasion of the </w:t>
+      </w:r>
+      <w:r>
+        <w:rPr>
+          <w:rFonts w:ascii="Times New Roman" w:hAnsi="Times New Roman" w:cs="Times New Roman"/>
+        </w:rPr>
+        <w:t xml:space="preserve">endometrium determines the fetal survival. the trophoblasts invade the endometrium to allow for maternofetal interaction. The cytotrophoblasts, located beneath the syncytiotrophoblast, </w:t>
+      </w:r>
+      <w:r>
+        <w:rPr>
+          <w:rFonts w:ascii="Times New Roman" w:hAnsi="Times New Roman" w:cs="Times New Roman"/>
+        </w:rPr>
+        <w:t>push through the syncytiotrophoblast thus forcing it to expand into the endometrial space. Upon the successful expansion of the STB into the decidua, the fetal villi develop enabling the placenta to exchange nutrients, gases and wastes with the maternal circulation. This process of trophoblastic invasion occurs within the first weeks of gestation. Prior to the full maturation of the palcenta, the fetus is thought to acquire nutrients through the nutrient endocytotic action of the syncytiotrophblasts.</w:t>
+      </w:r>
+      <w:r>
+        <w:rPr>
+          <w:rFonts w:ascii="Times New Roman" w:hAnsi="Times New Roman" w:cs="Times New Roman"/>
+        </w:rPr>
+        <w:t xml:space="preserve"> The cytotrophoblasts tend to decrease after the first half of pregnancy. </w:t>
+      </w:r>
+    </w:p>
+    <w:p>
+      <w:pPr>
+        <w:rPr>
+          <w:rFonts w:ascii="Times New Roman" w:hAnsi="Times New Roman" w:cs="Times New Roman"/>
+        </w:rPr>
+      </w:pPr>
+    </w:p>
+    <w:p>
+      <w:pPr>
+        <w:rPr>
+          <w:rFonts w:ascii="Times New Roman" w:hAnsi="Times New Roman" w:cs="Times New Roman"/>
+        </w:rPr>
+      </w:pPr>
+      <w:r>
+        <w:rPr>
+          <w:rFonts w:ascii="Times New Roman" w:hAnsi="Times New Roman" w:cs="Times New Roman"/>
+        </w:rPr>
+        <w:t xml:space="preserve">Not </w:t>
+      </w:r>
+      <w:r>
+        <w:rPr>
+          <w:rFonts w:ascii="Times New Roman" w:hAnsi="Times New Roman" w:cs="Times New Roman"/>
+        </w:rPr>
+        <w:t>only does the placenta have hormonal re</w:t>
+      </w:r>
+      <w:r>
+        <w:rPr>
+          <w:rFonts w:ascii="Times New Roman" w:hAnsi="Times New Roman" w:cs="Times New Roman"/>
+        </w:rPr>
+        <w:t xml:space="preserve">ceptors that receive maternal signals from the </w:t>
+      </w:r>
+      <w:r>
+        <w:rPr>
+          <w:rFonts w:ascii="Times New Roman" w:hAnsi="Times New Roman" w:cs="Times New Roman"/>
+        </w:rPr>
+        <w:t>circulation, but</w:t>
+      </w:r>
+      <w:r>
+        <w:rPr>
+          <w:rFonts w:ascii="Times New Roman" w:hAnsi="Times New Roman" w:cs="Times New Roman"/>
+        </w:rPr>
+        <w:t xml:space="preserve"> </w:t>
+      </w:r>
+      <w:r>
+        <w:rPr>
+          <w:rFonts w:ascii="Times New Roman" w:hAnsi="Times New Roman" w:cs="Times New Roman"/>
+        </w:rPr>
+        <w:t>the placenta is also an</w:t>
+      </w:r>
+      <w:r>
+        <w:rPr>
+          <w:rFonts w:ascii="Times New Roman" w:hAnsi="Times New Roman" w:cs="Times New Roman"/>
+        </w:rPr>
+        <w:t xml:space="preserve"> active organ that secretes hormones to the maternal circulation</w:t>
+      </w:r>
+      <w:r>
+        <w:rPr>
+          <w:rFonts w:ascii="Times New Roman" w:hAnsi="Times New Roman" w:cs="Times New Roman"/>
+        </w:rPr>
+        <w:t>.</w:t>
+      </w:r>
+      <w:r>
+        <w:rPr>
+          <w:rFonts w:ascii="Times New Roman" w:hAnsi="Times New Roman" w:cs="Times New Roman"/>
+        </w:rPr>
+        <w:t xml:space="preserve"> </w:t>
+      </w:r>
+      <w:r>
+        <w:rPr>
+          <w:rFonts w:ascii="Times New Roman" w:hAnsi="Times New Roman" w:cs="Times New Roman"/>
+        </w:rPr>
+        <w:t>P</w:t>
+      </w:r>
+      <w:r>
+        <w:rPr>
+          <w:rFonts w:ascii="Times New Roman" w:hAnsi="Times New Roman" w:cs="Times New Roman"/>
+        </w:rPr>
+        <w:t>lacental secretions aim to increase the maternal catabolic signals to provide suf</w:t>
+      </w:r>
+      <w:r>
+        <w:rPr>
+          <w:rFonts w:ascii="Times New Roman" w:hAnsi="Times New Roman" w:cs="Times New Roman"/>
+        </w:rPr>
+        <w:t xml:space="preserve">ficient nutrition for the fetus in an attempt to adapt to the fetal growth rate and needs. This is thought to be sex-specific (CHECK IF SO) and thus the placenta has a distinct endocrine function depending on the sex of the embryo. </w:t>
+      </w:r>
+      <w:r>
+        <w:rPr>
+          <w:rFonts w:ascii="Times New Roman" w:hAnsi="Times New Roman" w:cs="Times New Roman"/>
+        </w:rPr>
+        <w:t xml:space="preserve"> </w:t>
+      </w:r>
+    </w:p>
+    <w:p>
+      <w:pPr>
+        <w:rPr>
+          <w:rFonts w:ascii="Times New Roman" w:hAnsi="Times New Roman" w:cs="Times New Roman"/>
+        </w:rPr>
+      </w:pPr>
+      <w:r>
+        <w:rPr>
+          <w:rFonts w:ascii="Times New Roman" w:hAnsi="Times New Roman" w:cs="Times New Roman"/>
+        </w:rPr>
+        <w:t xml:space="preserve">It seems like the cytotrophoblast differentiates into the syncytiotrophoblast but then at around 20 weeks of gestation, it disappears? </w:t>
+      </w:r>
+    </w:p>
+    <w:p>
+      <w:pPr>
+        <w:rPr>
+          <w:rFonts w:ascii="Times New Roman" w:hAnsi="Times New Roman" w:cs="Times New Roman"/>
+        </w:rPr>
+      </w:pPr>
+    </w:p>
+    <w:p>
+      <w:pPr>
+        <w:pStyle w:val="Heading2"/>
+      </w:pPr>
+      <w:r>
         <w:t xml:space="preserve">Placental </w:t>
       </w:r>
       <w:r>
@@ -1637,6 +1475,21 @@
       </w:r>
       <w:r>
         <w:t xml:space="preserve">ted insulin cascade which can lead to increased fetal nutrient flux. In obese mothers, this mechanism is absent as obese mothers usually have hypoadiponectemia which fails to protect the placental transport capacity in times of maternal hyperglycemia. </w:t>
+      </w:r>
+    </w:p>
+    <w:p/>
+    <w:p>
+      <w:r>
+        <w:t>Another signaling mechanism is C</w:t>
+      </w:r>
+      <w:r>
+        <w:t>/EBP downstream</w:t>
+      </w:r>
+      <w:r>
+        <w:t xml:space="preserve"> of insulin. In obese</w:t>
+      </w:r>
+      <w:r>
+        <w:t xml:space="preserve"> women, it seems that CEBP is downregulated and its expression is decreased in syncytiotrophoblasts. Cytotrophoblasts that express C/EBP have a tendency to differentiate to STB in a normal placenta. Hence, the decreased C/EBP expression in cytotrophoblasts may be a protective mechanism maintaining the cytotrophoblasts in their initial state without further differentiation into STB. This could serve in decreasing the endocrine cfunction of the placenta which can mean that with increased obesity, the C/EBP pathway is less active in an effort to decrease STB hCG production. (CHECK ALL OF THIS and make more sense/ better wording)</w:t>
       </w:r>
     </w:p>
     <w:p>
@@ -1836,15 +1689,6 @@
         </w:rPr>
         <w:t>Emerging evidence on the role of placenta in determining offspring risk of disease in human and animal models</w:t>
       </w:r>
-    </w:p>
-    <w:p>
-      <w:pPr>
-        <w:pStyle w:val="ListParagraph"/>
-        <w:ind w:left="1260"/>
-        <w:rPr>
-          <w:rFonts w:ascii="Times New Roman" w:hAnsi="Times New Roman" w:cs="Times New Roman"/>
-        </w:rPr>
-      </w:pPr>
     </w:p>
     <w:p>
       <w:pPr>
@@ -4613,7 +4457,7 @@
 </file>
 
 <file path=customXml/itemProps1.xml><?xml version="1.0" encoding="utf-8"?>
-<ds:datastoreItem xmlns:ds="http://schemas.openxmlformats.org/officeDocument/2006/customXml" ds:itemID="{353AD012-DF3E-CD4A-9E8D-558E594C67A5}">
+<ds:datastoreItem xmlns:ds="http://schemas.openxmlformats.org/officeDocument/2006/customXml" ds:itemID="{2E3B2177-B0E1-644F-A86B-8AB662B66791}">
   <ds:schemaRefs>
     <ds:schemaRef ds:uri="http://schemas.openxmlformats.org/officeDocument/2006/bibliography"/>
   </ds:schemaRefs>

</xml_diff>

<commit_message>
added refined growth, differentiation, st. and fn of mouse vs human placenta
</commit_message>
<xml_diff>
--- a/Placental Transport Review/Manuscript.docx
+++ b/Placental Transport Review/Manuscript.docx
@@ -607,7 +607,21 @@
         <w:rPr>
           <w:rFonts w:ascii="Times New Roman" w:hAnsi="Times New Roman" w:cs="Times New Roman"/>
         </w:rPr>
-        <w:t xml:space="preserve"> Human chorionic gonadotropin hormone, released by the syncytiotrophoblasts, serves in </w:t>
+        <w:t xml:space="preserve"> Human chorionic gonadotropin hormone, released by the </w:t>
+      </w:r>
+      <w:proofErr w:type="spellStart"/>
+      <w:r>
+        <w:rPr>
+          <w:rFonts w:ascii="Times New Roman" w:hAnsi="Times New Roman" w:cs="Times New Roman"/>
+        </w:rPr>
+        <w:t>syncytiotrophoblasts</w:t>
+      </w:r>
+      <w:proofErr w:type="spellEnd"/>
+      <w:r>
+        <w:rPr>
+          <w:rFonts w:ascii="Times New Roman" w:hAnsi="Times New Roman" w:cs="Times New Roman"/>
+        </w:rPr>
+        <w:t xml:space="preserve">, serves in </w:t>
       </w:r>
       <w:r>
         <w:rPr>
@@ -690,13 +704,41 @@
         <w:rPr>
           <w:rFonts w:ascii="Times New Roman" w:hAnsi="Times New Roman" w:cs="Times New Roman"/>
         </w:rPr>
-        <w:t xml:space="preserve"> that have various functions in the materno-fetal interface. The human placenta </w:t>
-      </w:r>
-      <w:r>
-        <w:rPr>
-          <w:rFonts w:ascii="Times New Roman" w:hAnsi="Times New Roman" w:cs="Times New Roman"/>
-        </w:rPr>
-        <w:t xml:space="preserve">has two membranes, a microvillous membrane (MVM) that </w:t>
+        <w:t xml:space="preserve"> that have various functions in the </w:t>
+      </w:r>
+      <w:proofErr w:type="spellStart"/>
+      <w:r>
+        <w:rPr>
+          <w:rFonts w:ascii="Times New Roman" w:hAnsi="Times New Roman" w:cs="Times New Roman"/>
+        </w:rPr>
+        <w:t>materno</w:t>
+      </w:r>
+      <w:proofErr w:type="spellEnd"/>
+      <w:r>
+        <w:rPr>
+          <w:rFonts w:ascii="Times New Roman" w:hAnsi="Times New Roman" w:cs="Times New Roman"/>
+        </w:rPr>
+        <w:t xml:space="preserve">-fetal interface. The human placenta </w:t>
+      </w:r>
+      <w:r>
+        <w:rPr>
+          <w:rFonts w:ascii="Times New Roman" w:hAnsi="Times New Roman" w:cs="Times New Roman"/>
+        </w:rPr>
+        <w:t xml:space="preserve">has two membranes, a </w:t>
+      </w:r>
+      <w:proofErr w:type="spellStart"/>
+      <w:r>
+        <w:rPr>
+          <w:rFonts w:ascii="Times New Roman" w:hAnsi="Times New Roman" w:cs="Times New Roman"/>
+        </w:rPr>
+        <w:t>microvillous</w:t>
+      </w:r>
+      <w:proofErr w:type="spellEnd"/>
+      <w:r>
+        <w:rPr>
+          <w:rFonts w:ascii="Times New Roman" w:hAnsi="Times New Roman" w:cs="Times New Roman"/>
+        </w:rPr>
+        <w:t xml:space="preserve"> membrane (MVM) that </w:t>
       </w:r>
       <w:r>
         <w:rPr>
@@ -780,7 +822,21 @@
         <w:rPr>
           <w:rFonts w:ascii="Times New Roman" w:hAnsi="Times New Roman" w:cs="Times New Roman"/>
         </w:rPr>
-        <w:t xml:space="preserve"> extravillous </w:t>
+        <w:t xml:space="preserve"> </w:t>
+      </w:r>
+      <w:proofErr w:type="spellStart"/>
+      <w:r>
+        <w:rPr>
+          <w:rFonts w:ascii="Times New Roman" w:hAnsi="Times New Roman" w:cs="Times New Roman"/>
+        </w:rPr>
+        <w:t>extravillous</w:t>
+      </w:r>
+      <w:proofErr w:type="spellEnd"/>
+      <w:r>
+        <w:rPr>
+          <w:rFonts w:ascii="Times New Roman" w:hAnsi="Times New Roman" w:cs="Times New Roman"/>
+        </w:rPr>
+        <w:t xml:space="preserve"> </w:t>
       </w:r>
       <w:r>
         <w:rPr>
@@ -798,8 +854,16 @@
         <w:rPr>
           <w:rFonts w:ascii="Times New Roman" w:hAnsi="Times New Roman" w:cs="Times New Roman"/>
         </w:rPr>
-        <w:t xml:space="preserve"> syncytiotrophoblasts</w:t>
-      </w:r>
+        <w:t xml:space="preserve"> </w:t>
+      </w:r>
+      <w:proofErr w:type="spellStart"/>
+      <w:r>
+        <w:rPr>
+          <w:rFonts w:ascii="Times New Roman" w:hAnsi="Times New Roman" w:cs="Times New Roman"/>
+        </w:rPr>
+        <w:t>syncytiotrophoblasts</w:t>
+      </w:r>
+      <w:proofErr w:type="spellEnd"/>
       <w:r>
         <w:rPr>
           <w:rFonts w:ascii="Times New Roman" w:hAnsi="Times New Roman" w:cs="Times New Roman"/>
@@ -834,7 +898,19 @@
         <w:rPr>
           <w:rFonts w:ascii="Times New Roman" w:hAnsi="Times New Roman" w:cs="Times New Roman"/>
         </w:rPr>
-        <w:t xml:space="preserve"> (CHECK THE EXACT CELL TYPES SINCE YOU WERE GUNNSA SAY STB </w:t>
+        <w:t xml:space="preserve"> (CHECK THE EXACT CELL TYPES SINCE</w:t>
+      </w:r>
+      <w:r>
+        <w:rPr>
+          <w:rFonts w:ascii="Times New Roman" w:hAnsi="Times New Roman" w:cs="Times New Roman"/>
+        </w:rPr>
+        <w:t xml:space="preserve"> YOU WERE GUNN</w:t>
+      </w:r>
+      <w:r>
+        <w:rPr>
+          <w:rFonts w:ascii="Times New Roman" w:hAnsi="Times New Roman" w:cs="Times New Roman"/>
+        </w:rPr>
+        <w:t xml:space="preserve">A SAY STB </w:t>
       </w:r>
       <w:r>
         <w:rPr>
@@ -858,7 +934,293 @@
         <w:rPr>
           <w:rFonts w:ascii="Times New Roman" w:hAnsi="Times New Roman" w:cs="Times New Roman"/>
         </w:rPr>
-        <w:t xml:space="preserve">ENDOTHELIAL FETAL CELLS)  </w:t>
+        <w:t>ENDOTHELIAL FETAL CELLS</w:t>
+      </w:r>
+      <w:proofErr w:type="gramStart"/>
+      <w:r>
+        <w:rPr>
+          <w:rFonts w:ascii="Times New Roman" w:hAnsi="Times New Roman" w:cs="Times New Roman"/>
+        </w:rPr>
+        <w:t>)</w:t>
+      </w:r>
+      <w:r>
+        <w:rPr>
+          <w:rFonts w:ascii="Times New Roman" w:hAnsi="Times New Roman" w:cs="Times New Roman"/>
+        </w:rPr>
+        <w:t xml:space="preserve"> </w:t>
+      </w:r>
+      <w:r>
+        <w:rPr>
+          <w:rFonts w:ascii="Times New Roman" w:hAnsi="Times New Roman" w:cs="Times New Roman"/>
+        </w:rPr>
+        <w:t>.</w:t>
+      </w:r>
+      <w:proofErr w:type="gramEnd"/>
+      <w:r>
+        <w:rPr>
+          <w:rFonts w:ascii="Times New Roman" w:hAnsi="Times New Roman" w:cs="Times New Roman"/>
+        </w:rPr>
+        <w:t xml:space="preserve"> </w:t>
+      </w:r>
+    </w:p>
+    <w:p>
+      <w:pPr>
+        <w:ind w:firstLine="720"/>
+        <w:rPr>
+          <w:rFonts w:ascii="Times New Roman" w:hAnsi="Times New Roman" w:cs="Times New Roman"/>
+        </w:rPr>
+      </w:pPr>
+    </w:p>
+    <w:p>
+      <w:pPr>
+        <w:ind w:firstLine="720"/>
+        <w:rPr>
+          <w:rFonts w:ascii="Times New Roman" w:hAnsi="Times New Roman" w:cs="Times New Roman"/>
+        </w:rPr>
+      </w:pPr>
+      <w:r>
+        <w:rPr>
+          <w:rFonts w:ascii="Times New Roman" w:hAnsi="Times New Roman" w:cs="Times New Roman"/>
+        </w:rPr>
+        <w:t xml:space="preserve">Animal placenta, mainly that of mice, </w:t>
+      </w:r>
+      <w:r>
+        <w:rPr>
+          <w:rFonts w:ascii="Times New Roman" w:hAnsi="Times New Roman" w:cs="Times New Roman"/>
+        </w:rPr>
+        <w:t xml:space="preserve">has different </w:t>
+      </w:r>
+      <w:r>
+        <w:rPr>
+          <w:rFonts w:ascii="Times New Roman" w:hAnsi="Times New Roman" w:cs="Times New Roman"/>
+        </w:rPr>
+        <w:t xml:space="preserve">cell </w:t>
+      </w:r>
+      <w:r>
+        <w:rPr>
+          <w:rFonts w:ascii="Times New Roman" w:hAnsi="Times New Roman" w:cs="Times New Roman"/>
+        </w:rPr>
+        <w:t>types</w:t>
+      </w:r>
+      <w:r>
+        <w:rPr>
+          <w:rFonts w:ascii="Times New Roman" w:hAnsi="Times New Roman" w:cs="Times New Roman"/>
+        </w:rPr>
+        <w:t xml:space="preserve"> but</w:t>
+      </w:r>
+      <w:r>
+        <w:rPr>
+          <w:rFonts w:ascii="Times New Roman" w:hAnsi="Times New Roman" w:cs="Times New Roman"/>
+        </w:rPr>
+        <w:t xml:space="preserve"> possesses the same discoid structure that the human placenta has. Due to </w:t>
+      </w:r>
+      <w:r>
+        <w:rPr>
+          <w:rFonts w:ascii="Times New Roman" w:hAnsi="Times New Roman" w:cs="Times New Roman"/>
+        </w:rPr>
+        <w:t xml:space="preserve">natural </w:t>
+      </w:r>
+      <w:r>
+        <w:rPr>
+          <w:rFonts w:ascii="Times New Roman" w:hAnsi="Times New Roman" w:cs="Times New Roman"/>
+        </w:rPr>
+        <w:t xml:space="preserve">differences </w:t>
+      </w:r>
+      <w:r>
+        <w:rPr>
+          <w:rFonts w:ascii="Times New Roman" w:hAnsi="Times New Roman" w:cs="Times New Roman"/>
+        </w:rPr>
+        <w:t>between mammalian physiology</w:t>
+      </w:r>
+      <w:r>
+        <w:rPr>
+          <w:rFonts w:ascii="Times New Roman" w:hAnsi="Times New Roman" w:cs="Times New Roman"/>
+        </w:rPr>
+        <w:t>, the placental growth and differentiation is expected to be unique to each</w:t>
+      </w:r>
+      <w:r>
+        <w:rPr>
+          <w:rFonts w:ascii="Times New Roman" w:hAnsi="Times New Roman" w:cs="Times New Roman"/>
+        </w:rPr>
+        <w:t xml:space="preserve"> species</w:t>
+      </w:r>
+      <w:r>
+        <w:rPr>
+          <w:rFonts w:ascii="Times New Roman" w:hAnsi="Times New Roman" w:cs="Times New Roman"/>
+        </w:rPr>
+        <w:t xml:space="preserve">. There is a number of differences between the </w:t>
+      </w:r>
+      <w:r>
+        <w:rPr>
+          <w:rFonts w:ascii="Times New Roman" w:hAnsi="Times New Roman" w:cs="Times New Roman"/>
+        </w:rPr>
+        <w:t>human and animal placenta tha</w:t>
+      </w:r>
+      <w:r>
+        <w:rPr>
+          <w:rFonts w:ascii="Times New Roman" w:hAnsi="Times New Roman" w:cs="Times New Roman"/>
+        </w:rPr>
+        <w:t>t</w:t>
+      </w:r>
+      <w:r>
+        <w:rPr>
+          <w:rFonts w:ascii="Times New Roman" w:hAnsi="Times New Roman" w:cs="Times New Roman"/>
+        </w:rPr>
+        <w:t xml:space="preserve"> include the difference in gestation age, </w:t>
+      </w:r>
+      <w:r>
+        <w:rPr>
+          <w:rFonts w:ascii="Times New Roman" w:hAnsi="Times New Roman" w:cs="Times New Roman"/>
+        </w:rPr>
+        <w:t xml:space="preserve">litter size, </w:t>
+      </w:r>
+      <w:r>
+        <w:rPr>
+          <w:rFonts w:ascii="Times New Roman" w:hAnsi="Times New Roman" w:cs="Times New Roman"/>
+        </w:rPr>
+        <w:t>maturation of the placenta, function of certain cell types in the placenta, differences in transporter expressions on the placental membranes, differences in</w:t>
+      </w:r>
+      <w:r>
+        <w:rPr>
+          <w:rFonts w:ascii="Times New Roman" w:hAnsi="Times New Roman" w:cs="Times New Roman"/>
+        </w:rPr>
+        <w:t xml:space="preserve"> </w:t>
+      </w:r>
+      <w:proofErr w:type="spellStart"/>
+      <w:r>
+        <w:rPr>
+          <w:rFonts w:ascii="Times New Roman" w:hAnsi="Times New Roman" w:cs="Times New Roman"/>
+        </w:rPr>
+        <w:t>interhemal</w:t>
+      </w:r>
+      <w:proofErr w:type="spellEnd"/>
+      <w:r>
+        <w:rPr>
+          <w:rFonts w:ascii="Times New Roman" w:hAnsi="Times New Roman" w:cs="Times New Roman"/>
+        </w:rPr>
+        <w:t xml:space="preserve"> layers and histo</w:t>
+      </w:r>
+      <w:r>
+        <w:rPr>
+          <w:rFonts w:ascii="Times New Roman" w:hAnsi="Times New Roman" w:cs="Times New Roman"/>
+        </w:rPr>
+        <w:t>logical differences.</w:t>
+      </w:r>
+      <w:r>
+        <w:rPr>
+          <w:rFonts w:ascii="Times New Roman" w:hAnsi="Times New Roman" w:cs="Times New Roman"/>
+        </w:rPr>
+        <w:t xml:space="preserve"> </w:t>
+      </w:r>
+      <w:r>
+        <w:rPr>
+          <w:rFonts w:ascii="Times New Roman" w:hAnsi="Times New Roman" w:cs="Times New Roman"/>
+        </w:rPr>
+        <w:t>The m</w:t>
+      </w:r>
+      <w:r>
+        <w:rPr>
+          <w:rFonts w:ascii="Times New Roman" w:hAnsi="Times New Roman" w:cs="Times New Roman"/>
+        </w:rPr>
+        <w:t xml:space="preserve">ouse placenta has an inverted yolk sac placenta that is active throughout gestation. The human yolk sac, although evident during </w:t>
+      </w:r>
+      <w:r>
+        <w:rPr>
+          <w:rFonts w:ascii="Times New Roman" w:hAnsi="Times New Roman" w:cs="Times New Roman"/>
+        </w:rPr>
+        <w:t xml:space="preserve">the first trimester, becomes inactive after the full maturation of the placenta. </w:t>
+      </w:r>
+      <w:r>
+        <w:rPr>
+          <w:rFonts w:ascii="Times New Roman" w:hAnsi="Times New Roman" w:cs="Times New Roman"/>
+        </w:rPr>
+        <w:t>Furthermore,</w:t>
+      </w:r>
+      <w:r>
+        <w:rPr>
+          <w:rFonts w:ascii="Times New Roman" w:hAnsi="Times New Roman" w:cs="Times New Roman"/>
+        </w:rPr>
+        <w:t xml:space="preserve"> the mouse placenta has more cell types and membranes than the human placenta. Moving inwards from the maternal membrane of the placenta to the fetal membran</w:t>
+      </w:r>
+      <w:r>
+        <w:rPr>
+          <w:rFonts w:ascii="Times New Roman" w:hAnsi="Times New Roman" w:cs="Times New Roman"/>
+        </w:rPr>
+        <w:t xml:space="preserve">e, the mouse placenta has </w:t>
+      </w:r>
+      <w:r>
+        <w:rPr>
+          <w:rFonts w:ascii="Times New Roman" w:hAnsi="Times New Roman" w:cs="Times New Roman"/>
+        </w:rPr>
+        <w:t>trophoblast</w:t>
+      </w:r>
+      <w:r>
+        <w:rPr>
+          <w:rFonts w:ascii="Times New Roman" w:hAnsi="Times New Roman" w:cs="Times New Roman"/>
+        </w:rPr>
+        <w:t xml:space="preserve"> giant</w:t>
+      </w:r>
+      <w:r>
+        <w:rPr>
+          <w:rFonts w:ascii="Times New Roman" w:hAnsi="Times New Roman" w:cs="Times New Roman"/>
+        </w:rPr>
+        <w:t xml:space="preserve"> cells, </w:t>
+      </w:r>
+      <w:proofErr w:type="spellStart"/>
+      <w:r>
+        <w:rPr>
+          <w:rFonts w:ascii="Times New Roman" w:hAnsi="Times New Roman" w:cs="Times New Roman"/>
+        </w:rPr>
+        <w:t>spongiotrophoblast</w:t>
+      </w:r>
+      <w:proofErr w:type="spellEnd"/>
+      <w:r>
+        <w:rPr>
+          <w:rFonts w:ascii="Times New Roman" w:hAnsi="Times New Roman" w:cs="Times New Roman"/>
+        </w:rPr>
+        <w:t xml:space="preserve"> cells, </w:t>
+      </w:r>
+      <w:r>
+        <w:rPr>
+          <w:rFonts w:ascii="Times New Roman" w:hAnsi="Times New Roman" w:cs="Times New Roman"/>
+        </w:rPr>
+        <w:t>two sy</w:t>
+      </w:r>
+      <w:r>
+        <w:rPr>
+          <w:rFonts w:ascii="Times New Roman" w:hAnsi="Times New Roman" w:cs="Times New Roman"/>
+        </w:rPr>
+        <w:t xml:space="preserve">ncytial trophoblast layers, </w:t>
+      </w:r>
+      <w:r>
+        <w:rPr>
+          <w:rFonts w:ascii="Times New Roman" w:hAnsi="Times New Roman" w:cs="Times New Roman"/>
+        </w:rPr>
+        <w:t>mono</w:t>
+      </w:r>
+      <w:r>
+        <w:rPr>
+          <w:rFonts w:ascii="Times New Roman" w:hAnsi="Times New Roman" w:cs="Times New Roman"/>
+        </w:rPr>
+        <w:t>nuclear trophoblast cell</w:t>
+      </w:r>
+      <w:r>
+        <w:rPr>
+          <w:rFonts w:ascii="Times New Roman" w:hAnsi="Times New Roman" w:cs="Times New Roman"/>
+        </w:rPr>
+        <w:t>s</w:t>
+      </w:r>
+      <w:r>
+        <w:rPr>
+          <w:rFonts w:ascii="Times New Roman" w:hAnsi="Times New Roman" w:cs="Times New Roman"/>
+        </w:rPr>
+        <w:t>, and fetal endothelial cells. As many layers may resemble the human placenta, it is notable that the mouse placenta has an additional membrane due to the two syncytiotrophoblast layers</w:t>
+      </w:r>
+      <w:r>
+        <w:rPr>
+          <w:rFonts w:ascii="Times New Roman" w:hAnsi="Times New Roman" w:cs="Times New Roman"/>
+        </w:rPr>
+        <w:t xml:space="preserve"> that are linked by gap junctions</w:t>
       </w:r>
       <w:r>
         <w:rPr>
@@ -869,12 +1231,404 @@
     </w:p>
     <w:p>
       <w:pPr>
+        <w:rPr>
+          <w:rFonts w:ascii="Times New Roman" w:hAnsi="Times New Roman" w:cs="Times New Roman"/>
+          <w:b/>
+        </w:rPr>
+      </w:pPr>
+    </w:p>
+    <w:p>
+      <w:pPr>
         <w:ind w:firstLine="720"/>
         <w:rPr>
           <w:rFonts w:ascii="Times New Roman" w:hAnsi="Times New Roman" w:cs="Times New Roman"/>
         </w:rPr>
       </w:pPr>
-    </w:p>
+      <w:r>
+        <w:rPr>
+          <w:rFonts w:ascii="Times New Roman" w:hAnsi="Times New Roman" w:cs="Times New Roman"/>
+        </w:rPr>
+        <w:t>The trophoblasts take up the most sp</w:t>
+      </w:r>
+      <w:r>
+        <w:rPr>
+          <w:rFonts w:ascii="Times New Roman" w:hAnsi="Times New Roman" w:cs="Times New Roman"/>
+        </w:rPr>
+        <w:t xml:space="preserve">ace in the </w:t>
+      </w:r>
+      <w:r>
+        <w:rPr>
+          <w:rFonts w:ascii="Times New Roman" w:hAnsi="Times New Roman" w:cs="Times New Roman"/>
+        </w:rPr>
+        <w:t xml:space="preserve">human and mouse </w:t>
+      </w:r>
+      <w:r>
+        <w:rPr>
+          <w:rFonts w:ascii="Times New Roman" w:hAnsi="Times New Roman" w:cs="Times New Roman"/>
+        </w:rPr>
+        <w:t>placenta (figure to s</w:t>
+      </w:r>
+      <w:r>
+        <w:rPr>
+          <w:rFonts w:ascii="Times New Roman" w:hAnsi="Times New Roman" w:cs="Times New Roman"/>
+        </w:rPr>
+        <w:t>how them) and besides having an endocrine function (</w:t>
+      </w:r>
+      <w:proofErr w:type="spellStart"/>
+      <w:r>
+        <w:rPr>
+          <w:rFonts w:ascii="Times New Roman" w:hAnsi="Times New Roman" w:cs="Times New Roman"/>
+        </w:rPr>
+        <w:t>hCG</w:t>
+      </w:r>
+      <w:proofErr w:type="spellEnd"/>
+      <w:r>
+        <w:rPr>
+          <w:rFonts w:ascii="Times New Roman" w:hAnsi="Times New Roman" w:cs="Times New Roman"/>
+        </w:rPr>
+        <w:t xml:space="preserve"> from sync CHECK IT EXACTLY), they ar</w:t>
+      </w:r>
+      <w:r>
+        <w:rPr>
+          <w:rFonts w:ascii="Times New Roman" w:hAnsi="Times New Roman" w:cs="Times New Roman"/>
+        </w:rPr>
+        <w:t xml:space="preserve">e the main site of nutrient, </w:t>
+      </w:r>
+      <w:r>
+        <w:rPr>
+          <w:rFonts w:ascii="Times New Roman" w:hAnsi="Times New Roman" w:cs="Times New Roman"/>
+        </w:rPr>
+        <w:t>gas</w:t>
+      </w:r>
+      <w:r>
+        <w:rPr>
+          <w:rFonts w:ascii="Times New Roman" w:hAnsi="Times New Roman" w:cs="Times New Roman"/>
+        </w:rPr>
+        <w:t xml:space="preserve"> and waste</w:t>
+      </w:r>
+      <w:r>
+        <w:rPr>
+          <w:rFonts w:ascii="Times New Roman" w:hAnsi="Times New Roman" w:cs="Times New Roman"/>
+        </w:rPr>
+        <w:t xml:space="preserve"> exchange between</w:t>
+      </w:r>
+      <w:r>
+        <w:rPr>
+          <w:rFonts w:ascii="Times New Roman" w:hAnsi="Times New Roman" w:cs="Times New Roman"/>
+        </w:rPr>
+        <w:t xml:space="preserve"> t</w:t>
+      </w:r>
+      <w:r>
+        <w:rPr>
+          <w:rFonts w:ascii="Times New Roman" w:hAnsi="Times New Roman" w:cs="Times New Roman"/>
+        </w:rPr>
+        <w:t xml:space="preserve">he mother and the fetus. </w:t>
+      </w:r>
+      <w:r>
+        <w:rPr>
+          <w:rFonts w:ascii="Times New Roman" w:hAnsi="Times New Roman" w:cs="Times New Roman"/>
+        </w:rPr>
+        <w:t>The syncytiot</w:t>
+      </w:r>
+      <w:r>
+        <w:rPr>
+          <w:rFonts w:ascii="Times New Roman" w:hAnsi="Times New Roman" w:cs="Times New Roman"/>
+        </w:rPr>
+        <w:t xml:space="preserve">rophoblast and the </w:t>
+      </w:r>
+      <w:proofErr w:type="spellStart"/>
+      <w:r>
+        <w:rPr>
+          <w:rFonts w:ascii="Times New Roman" w:hAnsi="Times New Roman" w:cs="Times New Roman"/>
+        </w:rPr>
+        <w:t>extravillous</w:t>
+      </w:r>
+      <w:proofErr w:type="spellEnd"/>
+      <w:r>
+        <w:rPr>
+          <w:rFonts w:ascii="Times New Roman" w:hAnsi="Times New Roman" w:cs="Times New Roman"/>
+        </w:rPr>
+        <w:t xml:space="preserve"> cytotrophoblasts </w:t>
+      </w:r>
+      <w:r>
+        <w:rPr>
+          <w:rFonts w:ascii="Times New Roman" w:hAnsi="Times New Roman" w:cs="Times New Roman"/>
+        </w:rPr>
+        <w:t xml:space="preserve">(KNOW WHICH TB ARE ACTUALLY IN DIRECT CONTACT OR IS IT THE ENTIRE TB LAYER??) </w:t>
+      </w:r>
+      <w:r>
+        <w:rPr>
+          <w:rFonts w:ascii="Times New Roman" w:hAnsi="Times New Roman" w:cs="Times New Roman"/>
+        </w:rPr>
+        <w:t xml:space="preserve">are in direct contact with the maternal blood. </w:t>
+      </w:r>
+      <w:r>
+        <w:rPr>
+          <w:rFonts w:ascii="Times New Roman" w:hAnsi="Times New Roman" w:cs="Times New Roman"/>
+        </w:rPr>
+        <w:t xml:space="preserve">It is worthy to note that the syncytiotrophoblast is the main part of exchange since it is the outermost layer in the placenta. The survival of the </w:t>
+      </w:r>
+      <w:r>
+        <w:rPr>
+          <w:rFonts w:ascii="Times New Roman" w:hAnsi="Times New Roman" w:cs="Times New Roman"/>
+        </w:rPr>
+        <w:t xml:space="preserve">human </w:t>
+      </w:r>
+      <w:r>
+        <w:rPr>
+          <w:rFonts w:ascii="Times New Roman" w:hAnsi="Times New Roman" w:cs="Times New Roman"/>
+        </w:rPr>
+        <w:t xml:space="preserve">placenta and the fetus heavily rely on the trophoblast ability to </w:t>
+      </w:r>
+      <w:r>
+        <w:rPr>
+          <w:rFonts w:ascii="Times New Roman" w:hAnsi="Times New Roman" w:cs="Times New Roman"/>
+        </w:rPr>
+        <w:t>invade t</w:t>
+      </w:r>
+      <w:r>
+        <w:rPr>
+          <w:rFonts w:ascii="Times New Roman" w:hAnsi="Times New Roman" w:cs="Times New Roman"/>
+        </w:rPr>
+        <w:t>he maternal myometrial spiral arteries. Failure to invade the myometrium jeopardizes the placental ability to successfully exchange nutrients and gases thus risking an early termination of pregnancy or an unhealthy pregnancy. The ability to invade the maternal myometrium occurs during th</w:t>
+      </w:r>
+      <w:r>
+        <w:rPr>
+          <w:rFonts w:ascii="Times New Roman" w:hAnsi="Times New Roman" w:cs="Times New Roman"/>
+        </w:rPr>
+        <w:t>e first trimester and plays a role in determining pregnancy outcomes</w:t>
+      </w:r>
+      <w:r>
+        <w:rPr>
+          <w:rFonts w:ascii="Times New Roman" w:hAnsi="Times New Roman" w:cs="Times New Roman"/>
+        </w:rPr>
+        <w:t>. During the rest of the pregnancy, the syncytiotrophoblast undergoes a series of angiogenesis to allow for increased exchange of nutrients and gases coping with the increased fetal needs throughout gestation. The trophoblast is also the outermost layer of the placenta facing the mother so its structural function makes it a barrier that protects the g</w:t>
+      </w:r>
+      <w:r>
+        <w:rPr>
+          <w:rFonts w:ascii="Times New Roman" w:hAnsi="Times New Roman" w:cs="Times New Roman"/>
+        </w:rPr>
+        <w:t>rowing fetus. Finally, the syncytiotroph</w:t>
+      </w:r>
+      <w:r>
+        <w:rPr>
+          <w:rFonts w:ascii="Times New Roman" w:hAnsi="Times New Roman" w:cs="Times New Roman"/>
+        </w:rPr>
+        <w:t xml:space="preserve">oblast has an endocrine function. </w:t>
+      </w:r>
+      <w:r>
+        <w:rPr>
+          <w:rFonts w:ascii="Times New Roman" w:hAnsi="Times New Roman" w:cs="Times New Roman"/>
+        </w:rPr>
+        <w:t xml:space="preserve">The syncytiotrophoblast secretes the human chorionic gonadotropin, estrogens and progesterone, human placental </w:t>
+      </w:r>
+      <w:proofErr w:type="spellStart"/>
+      <w:r>
+        <w:rPr>
+          <w:rFonts w:ascii="Times New Roman" w:hAnsi="Times New Roman" w:cs="Times New Roman"/>
+        </w:rPr>
+        <w:t>lactogen</w:t>
+      </w:r>
+      <w:proofErr w:type="spellEnd"/>
+      <w:r>
+        <w:rPr>
+          <w:rFonts w:ascii="Times New Roman" w:hAnsi="Times New Roman" w:cs="Times New Roman"/>
+        </w:rPr>
+        <w:t>, human placental growth hormone, insulin-like growth factor, and endothelial growth factor.</w:t>
+      </w:r>
+      <w:r>
+        <w:rPr>
+          <w:rFonts w:ascii="Times New Roman" w:hAnsi="Times New Roman" w:cs="Times New Roman"/>
+        </w:rPr>
+        <w:t xml:space="preserve"> </w:t>
+      </w:r>
+      <w:r>
+        <w:rPr>
+          <w:rFonts w:ascii="Times New Roman" w:hAnsi="Times New Roman" w:cs="Times New Roman"/>
+        </w:rPr>
+        <w:t xml:space="preserve">In mice, the </w:t>
+      </w:r>
+      <w:r>
+        <w:rPr>
+          <w:rFonts w:ascii="Times New Roman" w:hAnsi="Times New Roman" w:cs="Times New Roman"/>
+        </w:rPr>
+        <w:t xml:space="preserve">placental survival does not depend on the deep trophoblastic invasion of the uterine wall, as the invasion is shallow </w:t>
+      </w:r>
+      <w:r>
+        <w:rPr>
+          <w:rFonts w:ascii="Times New Roman" w:hAnsi="Times New Roman" w:cs="Times New Roman"/>
+        </w:rPr>
+        <w:t xml:space="preserve">reaching only the endometrium. </w:t>
+      </w:r>
+      <w:r>
+        <w:rPr>
+          <w:rFonts w:ascii="Times New Roman" w:hAnsi="Times New Roman" w:cs="Times New Roman"/>
+        </w:rPr>
+        <w:t xml:space="preserve">Considering that the human chorionic gonadotropin is human specific, other placental endocrine functions vary between humans and mice. Mouse placenta has a unique set of </w:t>
+      </w:r>
+      <w:proofErr w:type="spellStart"/>
+      <w:r>
+        <w:rPr>
+          <w:rFonts w:ascii="Times New Roman" w:hAnsi="Times New Roman" w:cs="Times New Roman"/>
+        </w:rPr>
+        <w:t>lactogens</w:t>
+      </w:r>
+      <w:proofErr w:type="spellEnd"/>
+      <w:r>
+        <w:rPr>
+          <w:rFonts w:ascii="Times New Roman" w:hAnsi="Times New Roman" w:cs="Times New Roman"/>
+        </w:rPr>
+        <w:t xml:space="preserve"> </w:t>
+      </w:r>
+      <w:r>
+        <w:rPr>
+          <w:rFonts w:ascii="Times New Roman" w:hAnsi="Times New Roman" w:cs="Times New Roman"/>
+        </w:rPr>
+        <w:t>that do not exist in humans</w:t>
+      </w:r>
+      <w:r>
+        <w:rPr>
+          <w:rFonts w:ascii="Times New Roman" w:hAnsi="Times New Roman" w:cs="Times New Roman"/>
+        </w:rPr>
+        <w:t xml:space="preserve">. Furthermore, trophoblastic giant cells in the mouse placenta produce </w:t>
+      </w:r>
+      <w:proofErr w:type="spellStart"/>
+      <w:r>
+        <w:rPr>
+          <w:rFonts w:ascii="Times New Roman" w:hAnsi="Times New Roman" w:cs="Times New Roman"/>
+        </w:rPr>
+        <w:t>lactogen</w:t>
+      </w:r>
+      <w:proofErr w:type="spellEnd"/>
+      <w:r>
+        <w:rPr>
+          <w:rFonts w:ascii="Times New Roman" w:hAnsi="Times New Roman" w:cs="Times New Roman"/>
+        </w:rPr>
+        <w:t xml:space="preserve"> </w:t>
+      </w:r>
+      <w:r>
+        <w:rPr>
+          <w:rFonts w:ascii="Times New Roman" w:hAnsi="Times New Roman" w:cs="Times New Roman"/>
+        </w:rPr>
+        <w:t>througho</w:t>
+      </w:r>
+      <w:r>
+        <w:rPr>
+          <w:rFonts w:ascii="Times New Roman" w:hAnsi="Times New Roman" w:cs="Times New Roman"/>
+        </w:rPr>
+        <w:t xml:space="preserve">ut gestation. </w:t>
+      </w:r>
+      <w:r>
+        <w:rPr>
+          <w:rFonts w:ascii="Times New Roman" w:hAnsi="Times New Roman" w:cs="Times New Roman"/>
+        </w:rPr>
+        <w:t xml:space="preserve">The corpus luteum maintains the production of progesterone throughout the mouse gestational period, whereas in humans, the corpus </w:t>
+      </w:r>
+      <w:r>
+        <w:rPr>
+          <w:rFonts w:ascii="Times New Roman" w:hAnsi="Times New Roman" w:cs="Times New Roman"/>
+        </w:rPr>
+        <w:t>luteum function is overtaken by the p</w:t>
+      </w:r>
+      <w:r>
+        <w:rPr>
+          <w:rFonts w:ascii="Times New Roman" w:hAnsi="Times New Roman" w:cs="Times New Roman"/>
+        </w:rPr>
+        <w:t>l</w:t>
+      </w:r>
+      <w:r>
+        <w:rPr>
+          <w:rFonts w:ascii="Times New Roman" w:hAnsi="Times New Roman" w:cs="Times New Roman"/>
+        </w:rPr>
+        <w:t>a</w:t>
+      </w:r>
+      <w:r>
+        <w:rPr>
+          <w:rFonts w:ascii="Times New Roman" w:hAnsi="Times New Roman" w:cs="Times New Roman"/>
+        </w:rPr>
+        <w:t>centa</w:t>
+      </w:r>
+      <w:r>
+        <w:rPr>
+          <w:rFonts w:ascii="Times New Roman" w:hAnsi="Times New Roman" w:cs="Times New Roman"/>
+        </w:rPr>
+        <w:t>,</w:t>
+      </w:r>
+      <w:r>
+        <w:rPr>
+          <w:rFonts w:ascii="Times New Roman" w:hAnsi="Times New Roman" w:cs="Times New Roman"/>
+        </w:rPr>
+        <w:t xml:space="preserve"> specifically the syncytiotrophoblast. </w:t>
+      </w:r>
+      <w:r>
+        <w:rPr>
+          <w:rFonts w:ascii="Times New Roman" w:hAnsi="Times New Roman" w:cs="Times New Roman"/>
+        </w:rPr>
+        <w:t xml:space="preserve">The </w:t>
+      </w:r>
+      <w:r>
+        <w:rPr>
+          <w:rFonts w:ascii="Times New Roman" w:hAnsi="Times New Roman" w:cs="Times New Roman"/>
+        </w:rPr>
+        <w:t>definitive</w:t>
+      </w:r>
+      <w:r>
+        <w:rPr>
+          <w:rFonts w:ascii="Times New Roman" w:hAnsi="Times New Roman" w:cs="Times New Roman"/>
+        </w:rPr>
+        <w:t xml:space="preserve"> structure of the placenta in mice is determines almost halfway through gestation, </w:t>
+      </w:r>
+      <w:r>
+        <w:rPr>
+          <w:rFonts w:ascii="Times New Roman" w:hAnsi="Times New Roman" w:cs="Times New Roman"/>
+        </w:rPr>
+        <w:t>whereas in humans, this is determined ver</w:t>
+      </w:r>
+      <w:r>
+        <w:rPr>
+          <w:rFonts w:ascii="Times New Roman" w:hAnsi="Times New Roman" w:cs="Times New Roman"/>
+        </w:rPr>
+        <w:t>y early in pregnancy at around three</w:t>
+      </w:r>
+      <w:r>
+        <w:rPr>
+          <w:rFonts w:ascii="Times New Roman" w:hAnsi="Times New Roman" w:cs="Times New Roman"/>
+        </w:rPr>
+        <w:t xml:space="preserve"> weeks of gestation. </w:t>
+      </w:r>
+    </w:p>
+    <w:p>
+      <w:pPr>
+        <w:rPr>
+          <w:rFonts w:ascii="Times New Roman" w:hAnsi="Times New Roman" w:cs="Times New Roman"/>
+        </w:rPr>
+      </w:pPr>
+    </w:p>
+    <w:p>
+      <w:pPr>
+        <w:rPr>
+          <w:rFonts w:ascii="Times New Roman" w:hAnsi="Times New Roman" w:cs="Times New Roman"/>
+        </w:rPr>
+      </w:pPr>
+    </w:p>
+    <w:p>
+      <w:pPr>
+        <w:pStyle w:val="Heading2"/>
+      </w:pPr>
+      <w:r>
+        <w:t>Placental d</w:t>
+      </w:r>
+      <w:r>
+        <w:t xml:space="preserve">ifferentiation and </w:t>
+      </w:r>
+      <w:r>
+        <w:t xml:space="preserve">growth </w:t>
+      </w:r>
+      <w:r>
+        <w:t>processes throughout gestation</w:t>
+      </w:r>
+    </w:p>
+    <w:p/>
     <w:p>
       <w:pPr>
         <w:ind w:firstLine="720"/>
@@ -886,79 +1640,49 @@
         <w:rPr>
           <w:rFonts w:ascii="Times New Roman" w:hAnsi="Times New Roman" w:cs="Times New Roman"/>
         </w:rPr>
-        <w:t xml:space="preserve">Animal placenta, mainly that of mice, </w:t>
-      </w:r>
-      <w:r>
-        <w:rPr>
-          <w:rFonts w:ascii="Times New Roman" w:hAnsi="Times New Roman" w:cs="Times New Roman"/>
-        </w:rPr>
-        <w:t xml:space="preserve">has different </w:t>
-      </w:r>
-      <w:r>
-        <w:rPr>
-          <w:rFonts w:ascii="Times New Roman" w:hAnsi="Times New Roman" w:cs="Times New Roman"/>
-        </w:rPr>
-        <w:t xml:space="preserve">cell </w:t>
-      </w:r>
-      <w:r>
-        <w:rPr>
-          <w:rFonts w:ascii="Times New Roman" w:hAnsi="Times New Roman" w:cs="Times New Roman"/>
-        </w:rPr>
-        <w:t>types</w:t>
-      </w:r>
-      <w:r>
-        <w:rPr>
-          <w:rFonts w:ascii="Times New Roman" w:hAnsi="Times New Roman" w:cs="Times New Roman"/>
-        </w:rPr>
-        <w:t xml:space="preserve"> but</w:t>
-      </w:r>
-      <w:r>
-        <w:rPr>
-          <w:rFonts w:ascii="Times New Roman" w:hAnsi="Times New Roman" w:cs="Times New Roman"/>
-        </w:rPr>
-        <w:t xml:space="preserve"> possesses the same discoid structure that the human placenta has. Due to </w:t>
-      </w:r>
-      <w:r>
-        <w:rPr>
-          <w:rFonts w:ascii="Times New Roman" w:hAnsi="Times New Roman" w:cs="Times New Roman"/>
-        </w:rPr>
-        <w:t xml:space="preserve">natural </w:t>
-      </w:r>
-      <w:r>
-        <w:rPr>
-          <w:rFonts w:ascii="Times New Roman" w:hAnsi="Times New Roman" w:cs="Times New Roman"/>
-        </w:rPr>
-        <w:t xml:space="preserve">differences </w:t>
-      </w:r>
-      <w:r>
-        <w:rPr>
-          <w:rFonts w:ascii="Times New Roman" w:hAnsi="Times New Roman" w:cs="Times New Roman"/>
-        </w:rPr>
-        <w:t>between mammalian physiology</w:t>
-      </w:r>
-      <w:r>
-        <w:rPr>
-          <w:rFonts w:ascii="Times New Roman" w:hAnsi="Times New Roman" w:cs="Times New Roman"/>
-        </w:rPr>
-        <w:t>, the placental growth and differentiation is expected to be unique to each</w:t>
-      </w:r>
-      <w:r>
-        <w:rPr>
-          <w:rFonts w:ascii="Times New Roman" w:hAnsi="Times New Roman" w:cs="Times New Roman"/>
-        </w:rPr>
-        <w:t xml:space="preserve"> species</w:t>
-      </w:r>
-      <w:r>
-        <w:rPr>
-          <w:rFonts w:ascii="Times New Roman" w:hAnsi="Times New Roman" w:cs="Times New Roman"/>
-        </w:rPr>
-        <w:t xml:space="preserve">. There is a number of differences between the </w:t>
-      </w:r>
-      <w:r>
-        <w:rPr>
-          <w:rFonts w:ascii="Times New Roman" w:hAnsi="Times New Roman" w:cs="Times New Roman"/>
-        </w:rPr>
-        <w:t>human and animal placenta tha</w:t>
+        <w:t xml:space="preserve">In </w:t>
+      </w:r>
+      <w:r>
+        <w:rPr>
+          <w:rFonts w:ascii="Times New Roman" w:hAnsi="Times New Roman" w:cs="Times New Roman"/>
+        </w:rPr>
+        <w:t xml:space="preserve">humans, </w:t>
+      </w:r>
+      <w:r>
+        <w:rPr>
+          <w:rFonts w:ascii="Times New Roman" w:hAnsi="Times New Roman" w:cs="Times New Roman"/>
+        </w:rPr>
+        <w:t>after fertilization, the blastocyst</w:t>
+      </w:r>
+      <w:r>
+        <w:rPr>
+          <w:rFonts w:ascii="Times New Roman" w:hAnsi="Times New Roman" w:cs="Times New Roman"/>
+        </w:rPr>
+        <w:t xml:space="preserve"> attaches to the uteri</w:t>
+      </w:r>
+      <w:r>
+        <w:rPr>
+          <w:rFonts w:ascii="Times New Roman" w:hAnsi="Times New Roman" w:cs="Times New Roman"/>
+        </w:rPr>
+        <w:t>ne wall.</w:t>
+      </w:r>
+      <w:r>
+        <w:rPr>
+          <w:rFonts w:ascii="Times New Roman" w:hAnsi="Times New Roman" w:cs="Times New Roman"/>
+        </w:rPr>
+        <w:t xml:space="preserve"> The </w:t>
+      </w:r>
+      <w:r>
+        <w:rPr>
+          <w:rFonts w:ascii="Times New Roman" w:hAnsi="Times New Roman" w:cs="Times New Roman"/>
+        </w:rPr>
+        <w:t>trophobl</w:t>
+      </w:r>
+      <w:r>
+        <w:rPr>
+          <w:rFonts w:ascii="Times New Roman" w:hAnsi="Times New Roman" w:cs="Times New Roman"/>
+        </w:rPr>
+        <w:t>asts begin a</w:t>
       </w:r>
       <w:r>
         <w:rPr>
@@ -970,31 +1694,254 @@
         <w:rPr>
           <w:rFonts w:ascii="Times New Roman" w:hAnsi="Times New Roman" w:cs="Times New Roman"/>
         </w:rPr>
-        <w:t xml:space="preserve"> include the difference in gestation age, </w:t>
-      </w:r>
-      <w:r>
-        <w:rPr>
-          <w:rFonts w:ascii="Times New Roman" w:hAnsi="Times New Roman" w:cs="Times New Roman"/>
-        </w:rPr>
-        <w:t xml:space="preserve">litter size, </w:t>
-      </w:r>
-      <w:r>
-        <w:rPr>
-          <w:rFonts w:ascii="Times New Roman" w:hAnsi="Times New Roman" w:cs="Times New Roman"/>
-        </w:rPr>
-        <w:t>maturation of the placenta, function of certain cell types in the placenta, differences in transporter expressions on the placental membranes, differences in</w:t>
-      </w:r>
-      <w:r>
-        <w:rPr>
-          <w:rFonts w:ascii="Times New Roman" w:hAnsi="Times New Roman" w:cs="Times New Roman"/>
-        </w:rPr>
-        <w:t xml:space="preserve"> interhemal layers and histo</w:t>
-      </w:r>
-      <w:r>
-        <w:rPr>
-          <w:rFonts w:ascii="Times New Roman" w:hAnsi="Times New Roman" w:cs="Times New Roman"/>
-        </w:rPr>
-        <w:t>logical differences.</w:t>
+        <w:t xml:space="preserve"> rapid series of proliferation to produce</w:t>
+      </w:r>
+      <w:r>
+        <w:rPr>
+          <w:rFonts w:ascii="Times New Roman" w:hAnsi="Times New Roman" w:cs="Times New Roman"/>
+        </w:rPr>
+        <w:t xml:space="preserve"> the syncytiotrophoblast</w:t>
+      </w:r>
+      <w:r>
+        <w:rPr>
+          <w:rFonts w:ascii="Times New Roman" w:hAnsi="Times New Roman" w:cs="Times New Roman"/>
+        </w:rPr>
+        <w:t xml:space="preserve"> and </w:t>
+      </w:r>
+      <w:proofErr w:type="spellStart"/>
+      <w:r>
+        <w:rPr>
+          <w:rFonts w:ascii="Times New Roman" w:hAnsi="Times New Roman" w:cs="Times New Roman"/>
+        </w:rPr>
+        <w:t>cytotrophoblast</w:t>
+      </w:r>
+      <w:proofErr w:type="spellEnd"/>
+      <w:r>
+        <w:rPr>
+          <w:rFonts w:ascii="Times New Roman" w:hAnsi="Times New Roman" w:cs="Times New Roman"/>
+        </w:rPr>
+        <w:t xml:space="preserve"> layer</w:t>
+      </w:r>
+      <w:r>
+        <w:rPr>
+          <w:rFonts w:ascii="Times New Roman" w:hAnsi="Times New Roman" w:cs="Times New Roman"/>
+        </w:rPr>
+        <w:t xml:space="preserve">s. The syncytiotrophoblast </w:t>
+      </w:r>
+      <w:r>
+        <w:rPr>
+          <w:rFonts w:ascii="Times New Roman" w:hAnsi="Times New Roman" w:cs="Times New Roman"/>
+        </w:rPr>
+        <w:t xml:space="preserve">begins its invasion of </w:t>
+      </w:r>
+      <w:r>
+        <w:rPr>
+          <w:rFonts w:ascii="Times New Roman" w:hAnsi="Times New Roman" w:cs="Times New Roman"/>
+        </w:rPr>
+        <w:t xml:space="preserve">the </w:t>
+      </w:r>
+      <w:r>
+        <w:rPr>
+          <w:rFonts w:ascii="Times New Roman" w:hAnsi="Times New Roman" w:cs="Times New Roman"/>
+        </w:rPr>
+        <w:t>maternal uterine wall</w:t>
+      </w:r>
+      <w:r>
+        <w:rPr>
+          <w:rFonts w:ascii="Times New Roman" w:hAnsi="Times New Roman" w:cs="Times New Roman"/>
+        </w:rPr>
+        <w:t xml:space="preserve"> invading</w:t>
+      </w:r>
+      <w:r>
+        <w:rPr>
+          <w:rFonts w:ascii="Times New Roman" w:hAnsi="Times New Roman" w:cs="Times New Roman"/>
+        </w:rPr>
+        <w:t xml:space="preserve"> the endometrium to allow for maternofetal interaction</w:t>
+      </w:r>
+      <w:r>
+        <w:rPr>
+          <w:rFonts w:ascii="Times New Roman" w:hAnsi="Times New Roman" w:cs="Times New Roman"/>
+        </w:rPr>
+        <w:t xml:space="preserve"> through spiral arteries</w:t>
+      </w:r>
+      <w:r>
+        <w:rPr>
+          <w:rFonts w:ascii="Times New Roman" w:hAnsi="Times New Roman" w:cs="Times New Roman"/>
+        </w:rPr>
+        <w:t xml:space="preserve">. </w:t>
+      </w:r>
+      <w:r>
+        <w:rPr>
+          <w:rFonts w:ascii="Times New Roman" w:hAnsi="Times New Roman" w:cs="Times New Roman"/>
+        </w:rPr>
+        <w:t xml:space="preserve">(ONE ARTICLE SAID IT IS THE CTB THAT INVADES THE MYOMETRIUM, WHEREAS ANOTHER SAID IT IS THE </w:t>
+      </w:r>
+      <w:proofErr w:type="gramStart"/>
+      <w:r>
+        <w:rPr>
+          <w:rFonts w:ascii="Times New Roman" w:hAnsi="Times New Roman" w:cs="Times New Roman"/>
+        </w:rPr>
+        <w:t>STB</w:t>
+      </w:r>
+      <w:r>
+        <w:rPr>
+          <w:rFonts w:ascii="Times New Roman" w:hAnsi="Times New Roman" w:cs="Times New Roman"/>
+        </w:rPr>
+        <w:t>..</w:t>
+      </w:r>
+      <w:proofErr w:type="gramEnd"/>
+      <w:r>
+        <w:rPr>
+          <w:rFonts w:ascii="Times New Roman" w:hAnsi="Times New Roman" w:cs="Times New Roman"/>
+        </w:rPr>
+        <w:t xml:space="preserve"> CHECK IT). </w:t>
+      </w:r>
+      <w:r>
+        <w:rPr>
+          <w:rFonts w:ascii="Times New Roman" w:hAnsi="Times New Roman" w:cs="Times New Roman"/>
+        </w:rPr>
+        <w:t xml:space="preserve">The cytotrophoblasts, located beneath the syncytiotrophoblast, </w:t>
+      </w:r>
+      <w:r>
+        <w:rPr>
+          <w:rFonts w:ascii="Times New Roman" w:hAnsi="Times New Roman" w:cs="Times New Roman"/>
+        </w:rPr>
+        <w:t>push through the syncytiotrophoblast thus forcing it to expand into the endometrial space. Upon the successful expansion of the STB into the decidua, the fetal villi develop enabling the placenta to exchange nutrients, gases and wastes with the maternal circulation. This process of trophoblastic invasion occurs within the first weeks of gestation. Prior t</w:t>
+      </w:r>
+      <w:r>
+        <w:rPr>
+          <w:rFonts w:ascii="Times New Roman" w:hAnsi="Times New Roman" w:cs="Times New Roman"/>
+        </w:rPr>
+        <w:t>o the full maturation of the pla</w:t>
+      </w:r>
+      <w:r>
+        <w:rPr>
+          <w:rFonts w:ascii="Times New Roman" w:hAnsi="Times New Roman" w:cs="Times New Roman"/>
+        </w:rPr>
+        <w:t xml:space="preserve">centa, the fetus is thought to acquire nutrients through the nutrient </w:t>
+      </w:r>
+      <w:proofErr w:type="spellStart"/>
+      <w:r>
+        <w:rPr>
+          <w:rFonts w:ascii="Times New Roman" w:hAnsi="Times New Roman" w:cs="Times New Roman"/>
+        </w:rPr>
+        <w:t>endocytotic</w:t>
+      </w:r>
+      <w:proofErr w:type="spellEnd"/>
+      <w:r>
+        <w:rPr>
+          <w:rFonts w:ascii="Times New Roman" w:hAnsi="Times New Roman" w:cs="Times New Roman"/>
+        </w:rPr>
+        <w:t xml:space="preserve"> action of the syncytiotroph</w:t>
+      </w:r>
+      <w:r>
+        <w:rPr>
+          <w:rFonts w:ascii="Times New Roman" w:hAnsi="Times New Roman" w:cs="Times New Roman"/>
+        </w:rPr>
+        <w:t>oblast</w:t>
+      </w:r>
+      <w:r>
+        <w:rPr>
+          <w:rFonts w:ascii="Times New Roman" w:hAnsi="Times New Roman" w:cs="Times New Roman"/>
+        </w:rPr>
+        <w:t>.</w:t>
+      </w:r>
+      <w:r>
+        <w:rPr>
+          <w:rFonts w:ascii="Times New Roman" w:hAnsi="Times New Roman" w:cs="Times New Roman"/>
+        </w:rPr>
+        <w:t xml:space="preserve"> The cytotrophoblasts</w:t>
+      </w:r>
+      <w:r>
+        <w:rPr>
+          <w:rFonts w:ascii="Times New Roman" w:hAnsi="Times New Roman" w:cs="Times New Roman"/>
+        </w:rPr>
+        <w:t>, that differentiate into syncytiotrophoblast</w:t>
+      </w:r>
+      <w:r>
+        <w:rPr>
+          <w:rFonts w:ascii="Times New Roman" w:hAnsi="Times New Roman" w:cs="Times New Roman"/>
+        </w:rPr>
+        <w:t xml:space="preserve"> tend to decrease after the first half of pregnancy. </w:t>
+      </w:r>
+      <w:r>
+        <w:rPr>
+          <w:rFonts w:ascii="Times New Roman" w:hAnsi="Times New Roman" w:cs="Times New Roman"/>
+        </w:rPr>
+        <w:t xml:space="preserve">The endovascular trophoblasts act as a barrier preventing direct maternal blood circulation in the </w:t>
+      </w:r>
+      <w:proofErr w:type="spellStart"/>
+      <w:r>
+        <w:rPr>
+          <w:rFonts w:ascii="Times New Roman" w:hAnsi="Times New Roman" w:cs="Times New Roman"/>
+        </w:rPr>
+        <w:t>intervillous</w:t>
+      </w:r>
+      <w:proofErr w:type="spellEnd"/>
+      <w:r>
+        <w:rPr>
+          <w:rFonts w:ascii="Times New Roman" w:hAnsi="Times New Roman" w:cs="Times New Roman"/>
+        </w:rPr>
+        <w:t xml:space="preserve"> space until the 12</w:t>
+      </w:r>
+      <w:r>
+        <w:rPr>
+          <w:rFonts w:ascii="Times New Roman" w:hAnsi="Times New Roman" w:cs="Times New Roman"/>
+          <w:vertAlign w:val="superscript"/>
+        </w:rPr>
+        <w:t>th</w:t>
+      </w:r>
+      <w:r>
+        <w:rPr>
+          <w:rFonts w:ascii="Times New Roman" w:hAnsi="Times New Roman" w:cs="Times New Roman"/>
+        </w:rPr>
+        <w:t xml:space="preserve"> week of gestation to protect the developing fetus from the highly oxygenated maternal blood. A failure in the trophoblastic invasion of the myometrium or the spiral artery remodeling can be a leading cause of preeclampsia or gestational complications. </w:t>
+      </w:r>
+    </w:p>
+    <w:p>
+      <w:pPr>
+        <w:ind w:firstLine="720"/>
+        <w:rPr>
+          <w:rFonts w:ascii="Times New Roman" w:hAnsi="Times New Roman" w:cs="Times New Roman"/>
+        </w:rPr>
+      </w:pPr>
+    </w:p>
+    <w:p>
+      <w:pPr>
+        <w:ind w:firstLine="720"/>
+        <w:rPr>
+          <w:rFonts w:ascii="Times New Roman" w:hAnsi="Times New Roman" w:cs="Times New Roman"/>
+        </w:rPr>
+      </w:pPr>
+      <w:r>
+        <w:rPr>
+          <w:rFonts w:ascii="Times New Roman" w:hAnsi="Times New Roman" w:cs="Times New Roman"/>
+        </w:rPr>
+        <w:t xml:space="preserve">In mice, </w:t>
+      </w:r>
+      <w:r>
+        <w:rPr>
+          <w:rFonts w:ascii="Times New Roman" w:hAnsi="Times New Roman" w:cs="Times New Roman"/>
+        </w:rPr>
+        <w:t xml:space="preserve">the trophoblast proliferates and differentiates post-fertilization to give rise to </w:t>
+      </w:r>
+      <w:r>
+        <w:rPr>
+          <w:rFonts w:ascii="Times New Roman" w:hAnsi="Times New Roman" w:cs="Times New Roman"/>
+        </w:rPr>
+        <w:t>polar trophoblastic cells and murine trophoblastic cells</w:t>
+      </w:r>
+      <w:r>
+        <w:rPr>
+          <w:rFonts w:ascii="Times New Roman" w:hAnsi="Times New Roman" w:cs="Times New Roman"/>
+        </w:rPr>
+        <w:t xml:space="preserve"> that divide to give rise to the trophoblastic giant cells. </w:t>
+      </w:r>
+      <w:r>
+        <w:rPr>
+          <w:rFonts w:ascii="Times New Roman" w:hAnsi="Times New Roman" w:cs="Times New Roman"/>
+        </w:rPr>
+        <w:t>On the eighth day of gestation, mesoderm cells from the embryo give rise to the yolk sac which allows nutrient exchange between the mother and the fetus throughout gestation.</w:t>
       </w:r>
       <w:r>
         <w:rPr>
@@ -1006,231 +1953,318 @@
         <w:rPr>
           <w:rFonts w:ascii="Times New Roman" w:hAnsi="Times New Roman" w:cs="Times New Roman"/>
         </w:rPr>
-        <w:t>The m</w:t>
-      </w:r>
-      <w:r>
-        <w:rPr>
-          <w:rFonts w:ascii="Times New Roman" w:hAnsi="Times New Roman" w:cs="Times New Roman"/>
-        </w:rPr>
-        <w:t xml:space="preserve">ouse placenta has an inverted yolk sac placenta that is active throughout gestation. The human yolk sac, although evident during </w:t>
-      </w:r>
-      <w:r>
-        <w:rPr>
-          <w:rFonts w:ascii="Times New Roman" w:hAnsi="Times New Roman" w:cs="Times New Roman"/>
-        </w:rPr>
-        <w:t xml:space="preserve">the first trimester, becomes inactive after the full maturation of the placenta. </w:t>
-      </w:r>
-      <w:r>
-        <w:rPr>
-          <w:rFonts w:ascii="Times New Roman" w:hAnsi="Times New Roman" w:cs="Times New Roman"/>
-        </w:rPr>
-        <w:t>Furthermore,</w:t>
-      </w:r>
-      <w:r>
-        <w:rPr>
-          <w:rFonts w:ascii="Times New Roman" w:hAnsi="Times New Roman" w:cs="Times New Roman"/>
-        </w:rPr>
-        <w:t xml:space="preserve"> the mouse placenta has more cell types and membranes than the human placenta. Moving inwards from the maternal membrane of the placenta to the fetal membran</w:t>
-      </w:r>
-      <w:r>
-        <w:rPr>
-          <w:rFonts w:ascii="Times New Roman" w:hAnsi="Times New Roman" w:cs="Times New Roman"/>
-        </w:rPr>
-        <w:t xml:space="preserve">e, the mouse placenta has </w:t>
-      </w:r>
-      <w:r>
-        <w:rPr>
-          <w:rFonts w:ascii="Times New Roman" w:hAnsi="Times New Roman" w:cs="Times New Roman"/>
-        </w:rPr>
-        <w:t>trophoblast</w:t>
-      </w:r>
-      <w:r>
-        <w:rPr>
-          <w:rFonts w:ascii="Times New Roman" w:hAnsi="Times New Roman" w:cs="Times New Roman"/>
-        </w:rPr>
-        <w:t xml:space="preserve"> giant</w:t>
-      </w:r>
-      <w:r>
-        <w:rPr>
-          <w:rFonts w:ascii="Times New Roman" w:hAnsi="Times New Roman" w:cs="Times New Roman"/>
-        </w:rPr>
-        <w:t xml:space="preserve"> cells, </w:t>
-      </w:r>
-      <w:r>
-        <w:rPr>
-          <w:rFonts w:ascii="Times New Roman" w:hAnsi="Times New Roman" w:cs="Times New Roman"/>
-        </w:rPr>
-        <w:t xml:space="preserve">spongiotrophoblast cells, </w:t>
-      </w:r>
-      <w:r>
-        <w:rPr>
-          <w:rFonts w:ascii="Times New Roman" w:hAnsi="Times New Roman" w:cs="Times New Roman"/>
-        </w:rPr>
-        <w:t>two syncytial trophoblast layers, one mono</w:t>
-      </w:r>
-      <w:r>
-        <w:rPr>
-          <w:rFonts w:ascii="Times New Roman" w:hAnsi="Times New Roman" w:cs="Times New Roman"/>
-        </w:rPr>
-        <w:t xml:space="preserve">nuclear trophoblast cell, and fetal endothelial cells. As many layers may resemble the human placenta, it is notable that the mouse placenta has an additional membrane due to the two syncytiotrophoblast layers. </w:t>
-      </w:r>
-    </w:p>
-    <w:p>
-      <w:pPr>
-        <w:rPr>
-          <w:rFonts w:ascii="Times New Roman" w:hAnsi="Times New Roman" w:cs="Times New Roman"/>
-          <w:b/>
-        </w:rPr>
-      </w:pPr>
-    </w:p>
-    <w:p>
-      <w:pPr>
-        <w:rPr>
-          <w:rFonts w:ascii="Times New Roman" w:hAnsi="Times New Roman" w:cs="Times New Roman"/>
-          <w:b/>
-        </w:rPr>
-      </w:pPr>
-      <w:r>
-        <w:rPr>
-          <w:rFonts w:ascii="Times New Roman" w:hAnsi="Times New Roman" w:cs="Times New Roman"/>
-          <w:b/>
-        </w:rPr>
-        <w:t xml:space="preserve">Overall endocrine function, barrier function, exchange of nutrients and gases/waste, aids in growth of the fetus through the endocrine function. </w:t>
-      </w:r>
-    </w:p>
-    <w:p>
-      <w:pPr>
-        <w:ind w:firstLine="720"/>
-        <w:rPr>
-          <w:rFonts w:ascii="Times New Roman" w:hAnsi="Times New Roman" w:cs="Times New Roman"/>
-        </w:rPr>
-      </w:pPr>
+        <w:t>Part of the mesoderm invades the trophoblastic layer</w:t>
+      </w:r>
+      <w:r>
+        <w:rPr>
+          <w:rFonts w:ascii="Times New Roman" w:hAnsi="Times New Roman" w:cs="Times New Roman"/>
+        </w:rPr>
+        <w:t xml:space="preserve"> </w:t>
+      </w:r>
+      <w:r>
+        <w:rPr>
+          <w:rFonts w:ascii="Times New Roman" w:hAnsi="Times New Roman" w:cs="Times New Roman"/>
+        </w:rPr>
+        <w:t xml:space="preserve">to establish a labyrinthine layer </w:t>
+      </w:r>
+      <w:r>
+        <w:rPr>
+          <w:rFonts w:ascii="Times New Roman" w:hAnsi="Times New Roman" w:cs="Times New Roman"/>
+        </w:rPr>
+        <w:t xml:space="preserve">and a network of fetal blood vessels. The labyrinthine zone is </w:t>
+      </w:r>
+      <w:r>
+        <w:rPr>
+          <w:rFonts w:ascii="Times New Roman" w:hAnsi="Times New Roman" w:cs="Times New Roman"/>
+        </w:rPr>
+        <w:t xml:space="preserve">located underneath the maternal </w:t>
+      </w:r>
+      <w:proofErr w:type="spellStart"/>
+      <w:r>
+        <w:rPr>
+          <w:rFonts w:ascii="Times New Roman" w:hAnsi="Times New Roman" w:cs="Times New Roman"/>
+        </w:rPr>
+        <w:t>decidual</w:t>
+      </w:r>
+      <w:proofErr w:type="spellEnd"/>
+      <w:r>
+        <w:rPr>
+          <w:rFonts w:ascii="Times New Roman" w:hAnsi="Times New Roman" w:cs="Times New Roman"/>
+        </w:rPr>
+        <w:t xml:space="preserve"> zone and the junctional zone that lies betwee</w:t>
+      </w:r>
+      <w:r>
+        <w:rPr>
+          <w:rFonts w:ascii="Times New Roman" w:hAnsi="Times New Roman" w:cs="Times New Roman"/>
+        </w:rPr>
+        <w:t>n the fetal and maternal sites. Those layers are clearly evident in the mouse placenta at 12.5 days of gestation. The junctional zone contains the trophoblastic gi</w:t>
+      </w:r>
+      <w:r>
+        <w:rPr>
+          <w:rFonts w:ascii="Times New Roman" w:hAnsi="Times New Roman" w:cs="Times New Roman"/>
+        </w:rPr>
+        <w:t xml:space="preserve">ant cells, </w:t>
+      </w:r>
+      <w:proofErr w:type="spellStart"/>
+      <w:r>
+        <w:rPr>
+          <w:rFonts w:ascii="Times New Roman" w:hAnsi="Times New Roman" w:cs="Times New Roman"/>
+        </w:rPr>
+        <w:t>spongiotrophoblasts</w:t>
+      </w:r>
+      <w:proofErr w:type="spellEnd"/>
+      <w:r>
+        <w:rPr>
+          <w:rFonts w:ascii="Times New Roman" w:hAnsi="Times New Roman" w:cs="Times New Roman"/>
+        </w:rPr>
+        <w:t xml:space="preserve"> and trophoblastic glycogen cells that invade the decidua at day 13 of gestation. The </w:t>
+      </w:r>
+      <w:r>
+        <w:rPr>
+          <w:rFonts w:ascii="Times New Roman" w:hAnsi="Times New Roman" w:cs="Times New Roman"/>
+        </w:rPr>
+        <w:t xml:space="preserve">labyrinthine zone, developing from the trophoblasts, contains the differentiated trophoblasts: the double syncytiotrophoblast layers </w:t>
+      </w:r>
+      <w:r>
+        <w:rPr>
+          <w:rFonts w:ascii="Times New Roman" w:hAnsi="Times New Roman" w:cs="Times New Roman"/>
+        </w:rPr>
+        <w:t xml:space="preserve">and the </w:t>
+      </w:r>
+      <w:proofErr w:type="spellStart"/>
+      <w:r>
+        <w:rPr>
+          <w:rFonts w:ascii="Times New Roman" w:hAnsi="Times New Roman" w:cs="Times New Roman"/>
+        </w:rPr>
+        <w:t>cytotrophoblast</w:t>
+      </w:r>
+      <w:proofErr w:type="spellEnd"/>
+      <w:r>
+        <w:rPr>
+          <w:rFonts w:ascii="Times New Roman" w:hAnsi="Times New Roman" w:cs="Times New Roman"/>
+        </w:rPr>
+        <w:t xml:space="preserve"> in contact with maternal circulation</w:t>
+      </w:r>
+      <w:r>
+        <w:rPr>
+          <w:rFonts w:ascii="Times New Roman" w:hAnsi="Times New Roman" w:cs="Times New Roman"/>
+        </w:rPr>
+        <w:t>. Maternal blood</w:t>
+      </w:r>
+      <w:r>
+        <w:rPr>
+          <w:rFonts w:ascii="Times New Roman" w:hAnsi="Times New Roman" w:cs="Times New Roman"/>
+        </w:rPr>
+        <w:t xml:space="preserve"> passes </w:t>
+      </w:r>
+      <w:r>
+        <w:rPr>
+          <w:rFonts w:ascii="Times New Roman" w:hAnsi="Times New Roman" w:cs="Times New Roman"/>
+        </w:rPr>
+        <w:t xml:space="preserve">from the </w:t>
+      </w:r>
+      <w:proofErr w:type="spellStart"/>
+      <w:r>
+        <w:rPr>
+          <w:rFonts w:ascii="Times New Roman" w:hAnsi="Times New Roman" w:cs="Times New Roman"/>
+        </w:rPr>
+        <w:t>decidual</w:t>
+      </w:r>
+      <w:proofErr w:type="spellEnd"/>
+      <w:r>
+        <w:rPr>
+          <w:rFonts w:ascii="Times New Roman" w:hAnsi="Times New Roman" w:cs="Times New Roman"/>
+        </w:rPr>
+        <w:t xml:space="preserve"> zone </w:t>
+      </w:r>
+      <w:r>
+        <w:rPr>
+          <w:rFonts w:ascii="Times New Roman" w:hAnsi="Times New Roman" w:cs="Times New Roman"/>
+        </w:rPr>
+        <w:t xml:space="preserve">through the </w:t>
+      </w:r>
+      <w:proofErr w:type="spellStart"/>
+      <w:r>
+        <w:rPr>
+          <w:rFonts w:ascii="Times New Roman" w:hAnsi="Times New Roman" w:cs="Times New Roman"/>
+        </w:rPr>
+        <w:t>spongiotrophoblassts</w:t>
+      </w:r>
+      <w:proofErr w:type="spellEnd"/>
+      <w:r>
+        <w:rPr>
+          <w:rFonts w:ascii="Times New Roman" w:hAnsi="Times New Roman" w:cs="Times New Roman"/>
+        </w:rPr>
+        <w:t xml:space="preserve"> in the </w:t>
+      </w:r>
+      <w:r>
+        <w:rPr>
+          <w:rFonts w:ascii="Times New Roman" w:hAnsi="Times New Roman" w:cs="Times New Roman"/>
+        </w:rPr>
+        <w:t>junctional zone</w:t>
+      </w:r>
+      <w:r>
+        <w:rPr>
+          <w:rFonts w:ascii="Times New Roman" w:hAnsi="Times New Roman" w:cs="Times New Roman"/>
+        </w:rPr>
+        <w:t xml:space="preserve"> and into the </w:t>
+      </w:r>
+      <w:r>
+        <w:rPr>
+          <w:rFonts w:ascii="Times New Roman" w:hAnsi="Times New Roman" w:cs="Times New Roman"/>
+        </w:rPr>
+        <w:t xml:space="preserve">labyrinth zone to surround the trophoblastic cells and allow for the nutrient, gas and waste exchange. As mentioned earlier, the placental complete structure is established late in </w:t>
+      </w:r>
+      <w:proofErr w:type="spellStart"/>
+      <w:r>
+        <w:rPr>
+          <w:rFonts w:ascii="Times New Roman" w:hAnsi="Times New Roman" w:cs="Times New Roman"/>
+        </w:rPr>
+        <w:t>oregnancy</w:t>
+      </w:r>
+      <w:proofErr w:type="spellEnd"/>
+      <w:r>
+        <w:rPr>
+          <w:rFonts w:ascii="Times New Roman" w:hAnsi="Times New Roman" w:cs="Times New Roman"/>
+        </w:rPr>
+        <w:t xml:space="preserve">, </w:t>
+      </w:r>
+      <w:proofErr w:type="spellStart"/>
+      <w:r>
+        <w:rPr>
+          <w:rFonts w:ascii="Times New Roman" w:hAnsi="Times New Roman" w:cs="Times New Roman"/>
+        </w:rPr>
+        <w:t>uhnlike</w:t>
+      </w:r>
+      <w:proofErr w:type="spellEnd"/>
+      <w:r>
+        <w:rPr>
+          <w:rFonts w:ascii="Times New Roman" w:hAnsi="Times New Roman" w:cs="Times New Roman"/>
+        </w:rPr>
+        <w:t xml:space="preserve"> the human placental structure that develops in the first three weeks of gestation, and the trophoblast invasion of the uterine wall occurs towards late gestation and is less critical in determining the survival of the fetus in the mouse, unlike the human trophoblastic invasion of the myometrium that dictates fetal supply and occurs very early in pregnancy.</w:t>
+      </w:r>
       <w:bookmarkStart w:id="0" w:name="_GoBack"/>
       <w:bookmarkEnd w:id="0"/>
-      <w:r>
-        <w:rPr>
-          <w:rFonts w:ascii="Times New Roman" w:hAnsi="Times New Roman" w:cs="Times New Roman"/>
-        </w:rPr>
-        <w:t>The trophoblasts take up the most sp</w:t>
-      </w:r>
-      <w:r>
-        <w:rPr>
-          <w:rFonts w:ascii="Times New Roman" w:hAnsi="Times New Roman" w:cs="Times New Roman"/>
-        </w:rPr>
-        <w:t>ace in the placenta (figure to s</w:t>
-      </w:r>
-      <w:r>
-        <w:rPr>
-          <w:rFonts w:ascii="Times New Roman" w:hAnsi="Times New Roman" w:cs="Times New Roman"/>
-        </w:rPr>
-        <w:t>how them) and besides having an endocrine function (hCG from sync CHECK IT EXACTLY), they are the main site of nutrient and gas exchange between</w:t>
-      </w:r>
-      <w:r>
-        <w:rPr>
-          <w:rFonts w:ascii="Times New Roman" w:hAnsi="Times New Roman" w:cs="Times New Roman"/>
-        </w:rPr>
-        <w:t xml:space="preserve"> t</w:t>
-      </w:r>
-      <w:r>
-        <w:rPr>
-          <w:rFonts w:ascii="Times New Roman" w:hAnsi="Times New Roman" w:cs="Times New Roman"/>
-        </w:rPr>
-        <w:t xml:space="preserve">he mother and the fetus. </w:t>
-      </w:r>
-      <w:r>
-        <w:rPr>
-          <w:rFonts w:ascii="Times New Roman" w:hAnsi="Times New Roman" w:cs="Times New Roman"/>
-        </w:rPr>
-        <w:t>The syncytiot</w:t>
-      </w:r>
-      <w:r>
-        <w:rPr>
-          <w:rFonts w:ascii="Times New Roman" w:hAnsi="Times New Roman" w:cs="Times New Roman"/>
-        </w:rPr>
-        <w:t>rophoblast and the extravillous</w:t>
-      </w:r>
-      <w:r>
-        <w:rPr>
-          <w:rFonts w:ascii="Times New Roman" w:hAnsi="Times New Roman" w:cs="Times New Roman"/>
-        </w:rPr>
-        <w:t xml:space="preserve"> cytotrophoblasts </w:t>
-      </w:r>
-      <w:r>
-        <w:rPr>
-          <w:rFonts w:ascii="Times New Roman" w:hAnsi="Times New Roman" w:cs="Times New Roman"/>
-        </w:rPr>
-        <w:t xml:space="preserve">(KNOW WHICH TB ARE ACTUALLY IN DIRECT CONTACT OR IS IT THE ENTIRE TB LAYER??) </w:t>
-      </w:r>
-      <w:r>
-        <w:rPr>
-          <w:rFonts w:ascii="Times New Roman" w:hAnsi="Times New Roman" w:cs="Times New Roman"/>
-        </w:rPr>
-        <w:t xml:space="preserve">are in direct contact with the maternal blood. </w:t>
-      </w:r>
-      <w:r>
-        <w:rPr>
-          <w:rFonts w:ascii="Times New Roman" w:hAnsi="Times New Roman" w:cs="Times New Roman"/>
-        </w:rPr>
-        <w:t xml:space="preserve">It is worthy to note that the syncytiotrophoblast is the main part of exchange since it is the outermost layer in the placenta. The survival of the placenta and the fetus heavily rely on the trophoblast ability to </w:t>
-      </w:r>
-      <w:r>
-        <w:rPr>
-          <w:rFonts w:ascii="Times New Roman" w:hAnsi="Times New Roman" w:cs="Times New Roman"/>
-        </w:rPr>
-        <w:t>invade t</w:t>
-      </w:r>
-      <w:r>
-        <w:rPr>
-          <w:rFonts w:ascii="Times New Roman" w:hAnsi="Times New Roman" w:cs="Times New Roman"/>
-        </w:rPr>
-        <w:t>he maternal myometrial spiral arteries. Failure to invade the myometrium jeopardizes the placental ability to successfully exchange nutrients and gases thus risking an early termination of pregnancy or an unhealthy pregnancy. The ability to invade the maternal myometrium occurs during the first trimester and determines whether the pregnancy will proceed. During the rest of the pregnancy, the syncytiotrophoblast undergoes a series of angiogenesis to allow for increased exchange of nutrients and gases coping with the increased fetal needs throughout gestation. The trophoblast is also the outermost layer of the placenta facing the mother so its structural function makes it a barrier that protects the g</w:t>
-      </w:r>
-      <w:r>
-        <w:rPr>
-          <w:rFonts w:ascii="Times New Roman" w:hAnsi="Times New Roman" w:cs="Times New Roman"/>
-        </w:rPr>
-        <w:t>rowing fetus. Finally, the syncytiotroph</w:t>
-      </w:r>
-      <w:r>
-        <w:rPr>
-          <w:rFonts w:ascii="Times New Roman" w:hAnsi="Times New Roman" w:cs="Times New Roman"/>
-        </w:rPr>
-        <w:t xml:space="preserve">oblast has an endocrine function. </w:t>
-      </w:r>
-      <w:r>
-        <w:rPr>
-          <w:rFonts w:ascii="Times New Roman" w:hAnsi="Times New Roman" w:cs="Times New Roman"/>
-        </w:rPr>
-        <w:t>The syncytiotrophoblast secretes the human chorionic gonadotropin, estrogens and progesterone, human placental lactogen, human placental growth hormone, insulin-like growth factor, and endothelial growth factor.</w:t>
-      </w:r>
-    </w:p>
-    <w:p>
-      <w:pPr>
-        <w:rPr>
-          <w:rFonts w:ascii="Times New Roman" w:hAnsi="Times New Roman" w:cs="Times New Roman"/>
-        </w:rPr>
-      </w:pPr>
-    </w:p>
-    <w:p>
-      <w:pPr>
-        <w:rPr>
-          <w:rFonts w:ascii="Times New Roman" w:hAnsi="Times New Roman" w:cs="Times New Roman"/>
-        </w:rPr>
-      </w:pPr>
-    </w:p>
-    <w:p>
-      <w:pPr>
-        <w:rPr>
-          <w:rFonts w:ascii="Times New Roman" w:hAnsi="Times New Roman" w:cs="Times New Roman"/>
-        </w:rPr>
-      </w:pPr>
-    </w:p>
-    <w:p>
-      <w:pPr>
-        <w:rPr>
-          <w:rFonts w:ascii="Times New Roman" w:hAnsi="Times New Roman" w:cs="Times New Roman"/>
-        </w:rPr>
-      </w:pPr>
+    </w:p>
+    <w:p>
+      <w:pPr>
+        <w:ind w:firstLine="720"/>
+        <w:rPr>
+          <w:rFonts w:ascii="Times New Roman" w:hAnsi="Times New Roman" w:cs="Times New Roman"/>
+        </w:rPr>
+      </w:pPr>
+    </w:p>
+    <w:p>
+      <w:pPr>
+        <w:rPr>
+          <w:rFonts w:ascii="Times New Roman" w:hAnsi="Times New Roman" w:cs="Times New Roman"/>
+        </w:rPr>
+      </w:pPr>
+      <w:r>
+        <w:rPr>
+          <w:rFonts w:ascii="Times New Roman" w:hAnsi="Times New Roman" w:cs="Times New Roman"/>
+        </w:rPr>
+        <w:t xml:space="preserve">Not </w:t>
+      </w:r>
+      <w:r>
+        <w:rPr>
+          <w:rFonts w:ascii="Times New Roman" w:hAnsi="Times New Roman" w:cs="Times New Roman"/>
+        </w:rPr>
+        <w:t>only does the placenta have hormonal re</w:t>
+      </w:r>
+      <w:r>
+        <w:rPr>
+          <w:rFonts w:ascii="Times New Roman" w:hAnsi="Times New Roman" w:cs="Times New Roman"/>
+        </w:rPr>
+        <w:t xml:space="preserve">ceptors that receive maternal signals from the </w:t>
+      </w:r>
+      <w:r>
+        <w:rPr>
+          <w:rFonts w:ascii="Times New Roman" w:hAnsi="Times New Roman" w:cs="Times New Roman"/>
+        </w:rPr>
+        <w:t>circulation, but</w:t>
+      </w:r>
+      <w:r>
+        <w:rPr>
+          <w:rFonts w:ascii="Times New Roman" w:hAnsi="Times New Roman" w:cs="Times New Roman"/>
+        </w:rPr>
+        <w:t xml:space="preserve"> </w:t>
+      </w:r>
+      <w:r>
+        <w:rPr>
+          <w:rFonts w:ascii="Times New Roman" w:hAnsi="Times New Roman" w:cs="Times New Roman"/>
+        </w:rPr>
+        <w:t>the placenta is also an</w:t>
+      </w:r>
+      <w:r>
+        <w:rPr>
+          <w:rFonts w:ascii="Times New Roman" w:hAnsi="Times New Roman" w:cs="Times New Roman"/>
+        </w:rPr>
+        <w:t xml:space="preserve"> active organ that secretes hormones to the maternal circulation</w:t>
+      </w:r>
+      <w:r>
+        <w:rPr>
+          <w:rFonts w:ascii="Times New Roman" w:hAnsi="Times New Roman" w:cs="Times New Roman"/>
+        </w:rPr>
+        <w:t>.</w:t>
+      </w:r>
+      <w:r>
+        <w:rPr>
+          <w:rFonts w:ascii="Times New Roman" w:hAnsi="Times New Roman" w:cs="Times New Roman"/>
+        </w:rPr>
+        <w:t xml:space="preserve"> </w:t>
+      </w:r>
+      <w:r>
+        <w:rPr>
+          <w:rFonts w:ascii="Times New Roman" w:hAnsi="Times New Roman" w:cs="Times New Roman"/>
+        </w:rPr>
+        <w:t>P</w:t>
+      </w:r>
+      <w:r>
+        <w:rPr>
+          <w:rFonts w:ascii="Times New Roman" w:hAnsi="Times New Roman" w:cs="Times New Roman"/>
+        </w:rPr>
+        <w:t>lacental secretions aim to increase the maternal catabolic signals to provide suf</w:t>
+      </w:r>
+      <w:r>
+        <w:rPr>
+          <w:rFonts w:ascii="Times New Roman" w:hAnsi="Times New Roman" w:cs="Times New Roman"/>
+        </w:rPr>
+        <w:t xml:space="preserve">ficient nutrition for the fetus in an attempt to adapt to the fetal growth rate and needs. This is thought to be sex-specific (CHECK IF SO) and thus the placenta has a distinct endocrine function depending on the sex of the embryo. </w:t>
+      </w:r>
+      <w:r>
+        <w:rPr>
+          <w:rFonts w:ascii="Times New Roman" w:hAnsi="Times New Roman" w:cs="Times New Roman"/>
+        </w:rPr>
+        <w:t xml:space="preserve"> </w:t>
+      </w:r>
+    </w:p>
+    <w:p>
+      <w:pPr>
+        <w:rPr>
+          <w:rFonts w:ascii="Times New Roman" w:hAnsi="Times New Roman" w:cs="Times New Roman"/>
+        </w:rPr>
+      </w:pPr>
+      <w:r>
+        <w:rPr>
+          <w:rFonts w:ascii="Times New Roman" w:hAnsi="Times New Roman" w:cs="Times New Roman"/>
+        </w:rPr>
+        <w:t xml:space="preserve">It seems like the </w:t>
+      </w:r>
+      <w:proofErr w:type="spellStart"/>
+      <w:r>
+        <w:rPr>
+          <w:rFonts w:ascii="Times New Roman" w:hAnsi="Times New Roman" w:cs="Times New Roman"/>
+        </w:rPr>
+        <w:t>cytotrophoblast</w:t>
+      </w:r>
+      <w:proofErr w:type="spellEnd"/>
+      <w:r>
+        <w:rPr>
+          <w:rFonts w:ascii="Times New Roman" w:hAnsi="Times New Roman" w:cs="Times New Roman"/>
+        </w:rPr>
+        <w:t xml:space="preserve"> differentiates into the syncytiotrophoblast but then at around 20 weeks of gestation, it disappears? </w:t>
+      </w:r>
     </w:p>
     <w:p>
       <w:pPr>
@@ -1244,242 +2278,99 @@
         <w:pStyle w:val="Heading2"/>
       </w:pPr>
       <w:r>
-        <w:t>Placental d</w:t>
-      </w:r>
-      <w:r>
-        <w:t xml:space="preserve">ifferentiation and </w:t>
-      </w:r>
-      <w:r>
-        <w:t xml:space="preserve">growth </w:t>
-      </w:r>
-      <w:r>
-        <w:t>processes throughout gestation</w:t>
+        <w:t xml:space="preserve">Placental </w:t>
+      </w:r>
+      <w:r>
+        <w:t xml:space="preserve">responses </w:t>
+      </w:r>
+      <w:r>
+        <w:t>to maternal endocrine</w:t>
+      </w:r>
+      <w:r>
+        <w:t xml:space="preserve"> and nutritional</w:t>
+      </w:r>
+      <w:r>
+        <w:t xml:space="preserve"> signals </w:t>
+      </w:r>
+      <w:r>
+        <w:t xml:space="preserve">in </w:t>
+      </w:r>
+      <w:r>
+        <w:t>lean and obese mothers</w:t>
+      </w:r>
+      <w:r>
+        <w:t xml:space="preserve"> </w:t>
       </w:r>
     </w:p>
     <w:p/>
     <w:p>
-      <w:pPr>
-        <w:rPr>
-          <w:rFonts w:ascii="Times New Roman" w:hAnsi="Times New Roman" w:cs="Times New Roman"/>
-        </w:rPr>
-      </w:pPr>
-      <w:r>
-        <w:rPr>
-          <w:rFonts w:ascii="Times New Roman" w:hAnsi="Times New Roman" w:cs="Times New Roman"/>
-        </w:rPr>
-        <w:t xml:space="preserve">In </w:t>
-      </w:r>
-      <w:r>
-        <w:rPr>
-          <w:rFonts w:ascii="Times New Roman" w:hAnsi="Times New Roman" w:cs="Times New Roman"/>
-        </w:rPr>
-        <w:t xml:space="preserve">humans, the trophoblast invasion of the </w:t>
-      </w:r>
-      <w:r>
-        <w:rPr>
-          <w:rFonts w:ascii="Times New Roman" w:hAnsi="Times New Roman" w:cs="Times New Roman"/>
-        </w:rPr>
-        <w:t xml:space="preserve">endometrium determines the fetal survival. the trophoblasts invade the endometrium to allow for maternofetal interaction. The cytotrophoblasts, located beneath the syncytiotrophoblast, </w:t>
-      </w:r>
-      <w:r>
-        <w:rPr>
-          <w:rFonts w:ascii="Times New Roman" w:hAnsi="Times New Roman" w:cs="Times New Roman"/>
-        </w:rPr>
-        <w:t>push through the syncytiotrophoblast thus forcing it to expand into the endometrial space. Upon the successful expansion of the STB into the decidua, the fetal villi develop enabling the placenta to exchange nutrients, gases and wastes with the maternal circulation. This process of trophoblastic invasion occurs within the first weeks of gestation. Prior to the full maturation of the palcenta, the fetus is thought to acquire nutrients through the nutrient endocytotic action of the syncytiotrophblasts.</w:t>
-      </w:r>
-      <w:r>
-        <w:rPr>
-          <w:rFonts w:ascii="Times New Roman" w:hAnsi="Times New Roman" w:cs="Times New Roman"/>
-        </w:rPr>
-        <w:t xml:space="preserve"> The cytotrophoblasts tend to decrease after the first half of pregnancy. </w:t>
-      </w:r>
-    </w:p>
-    <w:p>
-      <w:pPr>
-        <w:rPr>
-          <w:rFonts w:ascii="Times New Roman" w:hAnsi="Times New Roman" w:cs="Times New Roman"/>
-        </w:rPr>
-      </w:pPr>
-    </w:p>
-    <w:p>
-      <w:pPr>
-        <w:rPr>
-          <w:rFonts w:ascii="Times New Roman" w:hAnsi="Times New Roman" w:cs="Times New Roman"/>
-        </w:rPr>
-      </w:pPr>
-      <w:r>
-        <w:rPr>
-          <w:rFonts w:ascii="Times New Roman" w:hAnsi="Times New Roman" w:cs="Times New Roman"/>
-        </w:rPr>
-        <w:t xml:space="preserve">Not </w:t>
-      </w:r>
-      <w:r>
-        <w:rPr>
-          <w:rFonts w:ascii="Times New Roman" w:hAnsi="Times New Roman" w:cs="Times New Roman"/>
-        </w:rPr>
-        <w:t>only does the placenta have hormonal re</w:t>
-      </w:r>
-      <w:r>
-        <w:rPr>
-          <w:rFonts w:ascii="Times New Roman" w:hAnsi="Times New Roman" w:cs="Times New Roman"/>
-        </w:rPr>
-        <w:t xml:space="preserve">ceptors that receive maternal signals from the </w:t>
-      </w:r>
-      <w:r>
-        <w:rPr>
-          <w:rFonts w:ascii="Times New Roman" w:hAnsi="Times New Roman" w:cs="Times New Roman"/>
-        </w:rPr>
-        <w:t>circulation, but</w:t>
-      </w:r>
-      <w:r>
-        <w:rPr>
-          <w:rFonts w:ascii="Times New Roman" w:hAnsi="Times New Roman" w:cs="Times New Roman"/>
-        </w:rPr>
-        <w:t xml:space="preserve"> </w:t>
-      </w:r>
-      <w:r>
-        <w:rPr>
-          <w:rFonts w:ascii="Times New Roman" w:hAnsi="Times New Roman" w:cs="Times New Roman"/>
-        </w:rPr>
-        <w:t>the placenta is also an</w:t>
-      </w:r>
-      <w:r>
-        <w:rPr>
-          <w:rFonts w:ascii="Times New Roman" w:hAnsi="Times New Roman" w:cs="Times New Roman"/>
-        </w:rPr>
-        <w:t xml:space="preserve"> active organ that secretes hormones to the maternal circulation</w:t>
-      </w:r>
-      <w:r>
-        <w:rPr>
-          <w:rFonts w:ascii="Times New Roman" w:hAnsi="Times New Roman" w:cs="Times New Roman"/>
-        </w:rPr>
-        <w:t>.</w:t>
-      </w:r>
-      <w:r>
-        <w:rPr>
-          <w:rFonts w:ascii="Times New Roman" w:hAnsi="Times New Roman" w:cs="Times New Roman"/>
-        </w:rPr>
-        <w:t xml:space="preserve"> </w:t>
-      </w:r>
-      <w:r>
-        <w:rPr>
-          <w:rFonts w:ascii="Times New Roman" w:hAnsi="Times New Roman" w:cs="Times New Roman"/>
-        </w:rPr>
-        <w:t>P</w:t>
-      </w:r>
-      <w:r>
-        <w:rPr>
-          <w:rFonts w:ascii="Times New Roman" w:hAnsi="Times New Roman" w:cs="Times New Roman"/>
-        </w:rPr>
-        <w:t>lacental secretions aim to increase the maternal catabolic signals to provide suf</w:t>
-      </w:r>
-      <w:r>
-        <w:rPr>
-          <w:rFonts w:ascii="Times New Roman" w:hAnsi="Times New Roman" w:cs="Times New Roman"/>
-        </w:rPr>
-        <w:t xml:space="preserve">ficient nutrition for the fetus in an attempt to adapt to the fetal growth rate and needs. This is thought to be sex-specific (CHECK IF SO) and thus the placenta has a distinct endocrine function depending on the sex of the embryo. </w:t>
-      </w:r>
-      <w:r>
-        <w:rPr>
-          <w:rFonts w:ascii="Times New Roman" w:hAnsi="Times New Roman" w:cs="Times New Roman"/>
-        </w:rPr>
-        <w:t xml:space="preserve"> </w:t>
-      </w:r>
-    </w:p>
-    <w:p>
-      <w:pPr>
-        <w:rPr>
-          <w:rFonts w:ascii="Times New Roman" w:hAnsi="Times New Roman" w:cs="Times New Roman"/>
-        </w:rPr>
-      </w:pPr>
-      <w:r>
-        <w:rPr>
-          <w:rFonts w:ascii="Times New Roman" w:hAnsi="Times New Roman" w:cs="Times New Roman"/>
-        </w:rPr>
-        <w:t xml:space="preserve">It seems like the cytotrophoblast differentiates into the syncytiotrophoblast but then at around 20 weeks of gestation, it disappears? </w:t>
-      </w:r>
-    </w:p>
-    <w:p>
-      <w:pPr>
-        <w:rPr>
-          <w:rFonts w:ascii="Times New Roman" w:hAnsi="Times New Roman" w:cs="Times New Roman"/>
-        </w:rPr>
-      </w:pPr>
-    </w:p>
-    <w:p>
-      <w:pPr>
-        <w:pStyle w:val="Heading2"/>
-      </w:pPr>
-      <w:r>
-        <w:t xml:space="preserve">Placental </w:t>
-      </w:r>
-      <w:r>
-        <w:t xml:space="preserve">responses </w:t>
-      </w:r>
-      <w:r>
-        <w:t>to maternal endocrine</w:t>
-      </w:r>
-      <w:r>
-        <w:t xml:space="preserve"> and nutritional</w:t>
-      </w:r>
-      <w:r>
-        <w:t xml:space="preserve"> signals </w:t>
-      </w:r>
-      <w:r>
-        <w:t xml:space="preserve">in </w:t>
-      </w:r>
-      <w:r>
-        <w:t>lean and obese mothers</w:t>
-      </w:r>
-      <w:r>
-        <w:t xml:space="preserve"> </w:t>
+      <w:r>
+        <w:t xml:space="preserve">The placental transport of glucose does not </w:t>
+      </w:r>
+      <w:r>
+        <w:t xml:space="preserve">rely on the circulating maternal insulin levels. In fact, maternal </w:t>
+      </w:r>
+      <w:r>
+        <w:t xml:space="preserve">insulin levels only mediate downstream </w:t>
+      </w:r>
+      <w:r>
+        <w:t>signaling molecules</w:t>
+      </w:r>
+      <w:r>
+        <w:t xml:space="preserve"> of insulin</w:t>
+      </w:r>
+      <w:r>
+        <w:t xml:space="preserve"> on the placental </w:t>
+      </w:r>
+      <w:proofErr w:type="spellStart"/>
+      <w:r>
+        <w:t>microvillous</w:t>
+      </w:r>
+      <w:proofErr w:type="spellEnd"/>
+      <w:r>
+        <w:t xml:space="preserve"> membrane</w:t>
+      </w:r>
+      <w:r>
+        <w:t xml:space="preserve">. For instance, insulin </w:t>
+      </w:r>
+      <w:r>
+        <w:t xml:space="preserve">activates mTORC1 on the maternal side of the placenta causing its upregulation. This ultimately causes increased lipogenesis mediated by mTORC1 signals and thus causes fat deposition on the placental barrier. Maternal insulin does not cross the placenta to the fetus and thus any correlation between the maternal insulin levels and those of the fetus are not due to direct transport of maternal insulin to the fetus through the placenta, but it might be caused by downstream activities of maternal insulin that lead to an increased macronutrient flux to the fetus. The fetus, in turn, responds by increasing insulin secretion and hence, the fetus develops an increased circulating insulin level indirectly associated to the maternal levels. </w:t>
+      </w:r>
+      <w:r>
+        <w:t>In lean women, adiponectin levels are thought to reduce insulin sensitivity in the placenta. This is considered a protective mechanism in lean women who encounter hyperglycemic episodes, as adiponecti</w:t>
+      </w:r>
+      <w:r>
+        <w:t>n reduces the placental insulin</w:t>
+      </w:r>
+      <w:r>
+        <w:t xml:space="preserve"> sensitivity</w:t>
+      </w:r>
+      <w:r>
+        <w:t>, it protects the fetus from the downstream upregula</w:t>
+      </w:r>
+      <w:r>
+        <w:t xml:space="preserve">ted insulin cascade which can lead to increased fetal nutrient flux. In obese mothers, this mechanism is </w:t>
+      </w:r>
+      <w:proofErr w:type="gramStart"/>
+      <w:r>
+        <w:t>absent</w:t>
+      </w:r>
+      <w:proofErr w:type="gramEnd"/>
+      <w:r>
+        <w:t xml:space="preserve"> as obese mothers usually have </w:t>
+      </w:r>
+      <w:proofErr w:type="spellStart"/>
+      <w:r>
+        <w:t>hypoadiponectemia</w:t>
+      </w:r>
+      <w:proofErr w:type="spellEnd"/>
+      <w:r>
+        <w:t xml:space="preserve"> which fails to protect the placental transport capacity in times of maternal hyperglycemia. </w:t>
       </w:r>
     </w:p>
     <w:p/>
     <w:p>
       <w:r>
-        <w:t xml:space="preserve">The placental transport of glucose does not </w:t>
-      </w:r>
-      <w:r>
-        <w:t xml:space="preserve">rely on the circulating maternal insulin levels. In fact, maternal </w:t>
-      </w:r>
-      <w:r>
-        <w:t xml:space="preserve">insulin levels only mediate downstream </w:t>
-      </w:r>
-      <w:r>
-        <w:t>signaling molecules</w:t>
-      </w:r>
-      <w:r>
-        <w:t xml:space="preserve"> of insulin</w:t>
-      </w:r>
-      <w:r>
-        <w:t xml:space="preserve"> on the placental microvillous membrane</w:t>
-      </w:r>
-      <w:r>
-        <w:t xml:space="preserve">. For instance, insulin </w:t>
-      </w:r>
-      <w:r>
-        <w:t xml:space="preserve">activates mTORC1 on the maternal side of the placenta causing its upregulation. This ultimately causes increased lipogenesis mediated by mTORC1 signals and thus causes fat deposition on the placental barrier. Maternal insulin does not cross the placenta to the fetus and thus any correlation between the maternal insulin levels and those of the fetus are not due to direct transport of maternal insulin to the fetus through the placenta, but it might be caused by downstream activities of maternal insulin that lead to an increased macronutrient flux to the fetus. The fetus, in turn, responds by increasing insulin secretion and hence, the fetus develops an increased circulating insulin level indirectly associated to the maternal levels. </w:t>
-      </w:r>
-      <w:r>
-        <w:t>In lean women, adiponectin levels are thought to reduce insulin sensitivity in the placenta. This is considered a protective mechanism in lean women who encounter hyperglycemic episodes, as adiponecti</w:t>
-      </w:r>
-      <w:r>
-        <w:t>n reduces the placental insulin</w:t>
-      </w:r>
-      <w:r>
-        <w:t xml:space="preserve"> sensitivity</w:t>
-      </w:r>
-      <w:r>
-        <w:t>, it protects the fetus from the downstream upregula</w:t>
-      </w:r>
-      <w:r>
-        <w:t xml:space="preserve">ted insulin cascade which can lead to increased fetal nutrient flux. In obese mothers, this mechanism is absent as obese mothers usually have hypoadiponectemia which fails to protect the placental transport capacity in times of maternal hyperglycemia. </w:t>
-      </w:r>
-    </w:p>
-    <w:p/>
-    <w:p>
-      <w:r>
         <w:t>Another signaling mechanism is C</w:t>
       </w:r>
       <w:r>
@@ -1489,7 +2380,31 @@
         <w:t xml:space="preserve"> of insulin. In obese</w:t>
       </w:r>
       <w:r>
-        <w:t xml:space="preserve"> women, it seems that CEBP is downregulated and its expression is decreased in syncytiotrophoblasts. Cytotrophoblasts that express C/EBP have a tendency to differentiate to STB in a normal placenta. Hence, the decreased C/EBP expression in cytotrophoblasts may be a protective mechanism maintaining the cytotrophoblasts in their initial state without further differentiation into STB. This could serve in decreasing the endocrine cfunction of the placenta which can mean that with increased obesity, the C/EBP pathway is less active in an effort to decrease STB hCG production. (CHECK ALL OF THIS and make more sense/ better wording)</w:t>
+        <w:t xml:space="preserve"> women, it seems that CEBP is downregulated and its expression is decreased in </w:t>
+      </w:r>
+      <w:proofErr w:type="spellStart"/>
+      <w:r>
+        <w:t>syncytiotrophoblasts</w:t>
+      </w:r>
+      <w:proofErr w:type="spellEnd"/>
+      <w:r>
+        <w:t xml:space="preserve">. Cytotrophoblasts that express C/EBP have a tendency to differentiate to STB in a normal placenta. Hence, the decreased C/EBP expression in cytotrophoblasts may be a protective mechanism maintaining the cytotrophoblasts in their initial state without further differentiation into STB. This could serve in decreasing the endocrine </w:t>
+      </w:r>
+      <w:proofErr w:type="spellStart"/>
+      <w:r>
+        <w:t>cfunction</w:t>
+      </w:r>
+      <w:proofErr w:type="spellEnd"/>
+      <w:r>
+        <w:t xml:space="preserve"> of the placenta which can mean that with increased obesity, the C/EBP pathway is less active in an effort to decrease STB </w:t>
+      </w:r>
+      <w:proofErr w:type="spellStart"/>
+      <w:r>
+        <w:t>hCG</w:t>
+      </w:r>
+      <w:proofErr w:type="spellEnd"/>
+      <w:r>
+        <w:t xml:space="preserve"> production. (CHECK ALL OF THIS and make more sense/ better wording)</w:t>
       </w:r>
     </w:p>
     <w:p>
@@ -4457,7 +5372,7 @@
 </file>
 
 <file path=customXml/itemProps1.xml><?xml version="1.0" encoding="utf-8"?>
-<ds:datastoreItem xmlns:ds="http://schemas.openxmlformats.org/officeDocument/2006/customXml" ds:itemID="{2E3B2177-B0E1-644F-A86B-8AB662B66791}">
+<ds:datastoreItem xmlns:ds="http://schemas.openxmlformats.org/officeDocument/2006/customXml" ds:itemID="{3414B9E3-606D-C14F-98CC-59EFE4FFDE2F}">
   <ds:schemaRefs>
     <ds:schemaRef ds:uri="http://schemas.openxmlformats.org/officeDocument/2006/bibliography"/>
   </ds:schemaRefs>

</xml_diff>

<commit_message>
added and edited parts in maternal endocrine and nutritional signals' effect on placenta in lean+obese
</commit_message>
<xml_diff>
--- a/Placental Transport Review/Manuscript.docx
+++ b/Placental Transport Review/Manuscript.docx
@@ -2,7 +2,13 @@
 <file path=word/document.xml><?xml version="1.0" encoding="utf-8"?>
 <w:document xmlns:wpc="http://schemas.microsoft.com/office/word/2010/wordprocessingCanvas" xmlns:mo="http://schemas.microsoft.com/office/mac/office/2008/main" xmlns:mc="http://schemas.openxmlformats.org/markup-compatibility/2006" xmlns:mv="urn:schemas-microsoft-com:mac:vml" xmlns:o="urn:schemas-microsoft-com:office:office" xmlns:r="http://schemas.openxmlformats.org/officeDocument/2006/relationships" xmlns:m="http://schemas.openxmlformats.org/officeDocument/2006/math" xmlns:v="urn:schemas-microsoft-com:vml" xmlns:wp14="http://schemas.microsoft.com/office/word/2010/wordprocessingDrawing" xmlns:wp="http://schemas.openxmlformats.org/drawingml/2006/wordprocessingDrawing" xmlns:w10="urn:schemas-microsoft-com:office:word" xmlns:w="http://schemas.openxmlformats.org/wordprocessingml/2006/main" xmlns:w14="http://schemas.microsoft.com/office/word/2010/wordml" xmlns:w15="http://schemas.microsoft.com/office/word/2012/wordml" xmlns:wpg="http://schemas.microsoft.com/office/word/2010/wordprocessingGroup" xmlns:wpi="http://schemas.microsoft.com/office/word/2010/wordprocessingInk" xmlns:wne="http://schemas.microsoft.com/office/word/2006/wordml" xmlns:wps="http://schemas.microsoft.com/office/word/2010/wordprocessingShape" mc:Ignorable="w14 w15 wp14">
   <w:body>
-    <w:p/>
+    <w:p>
+      <w:pPr>
+        <w:rPr>
+          <w:rFonts w:ascii="Times New Roman" w:hAnsi="Times New Roman" w:cs="Times New Roman"/>
+        </w:rPr>
+      </w:pPr>
+    </w:p>
     <w:p>
       <w:pPr>
         <w:rPr>
@@ -27,24 +33,56 @@
     <w:p>
       <w:pPr>
         <w:pStyle w:val="Heading1"/>
-      </w:pPr>
-      <w:r>
+        <w:rPr>
+          <w:rFonts w:ascii="Times New Roman" w:hAnsi="Times New Roman" w:cs="Times New Roman"/>
+        </w:rPr>
+      </w:pPr>
+      <w:r>
+        <w:rPr>
+          <w:rFonts w:ascii="Times New Roman" w:hAnsi="Times New Roman" w:cs="Times New Roman"/>
+        </w:rPr>
         <w:t xml:space="preserve">Introduction </w:t>
       </w:r>
     </w:p>
     <w:p>
       <w:pPr>
+        <w:rPr>
+          <w:rFonts w:ascii="Times New Roman" w:hAnsi="Times New Roman" w:cs="Times New Roman"/>
+        </w:rPr>
+      </w:pPr>
+    </w:p>
+    <w:p>
+      <w:pPr>
         <w:pStyle w:val="Heading2"/>
-      </w:pPr>
-      <w:r>
+        <w:rPr>
+          <w:rFonts w:ascii="Times New Roman" w:hAnsi="Times New Roman" w:cs="Times New Roman"/>
+        </w:rPr>
+      </w:pPr>
+      <w:r>
+        <w:rPr>
+          <w:rFonts w:ascii="Times New Roman" w:hAnsi="Times New Roman" w:cs="Times New Roman"/>
+        </w:rPr>
         <w:t>Associations between maternal obesity and</w:t>
       </w:r>
       <w:r>
+        <w:rPr>
+          <w:rFonts w:ascii="Times New Roman" w:hAnsi="Times New Roman" w:cs="Times New Roman"/>
+        </w:rPr>
         <w:t xml:space="preserve"> offspring </w:t>
       </w:r>
       <w:r>
+        <w:rPr>
+          <w:rFonts w:ascii="Times New Roman" w:hAnsi="Times New Roman" w:cs="Times New Roman"/>
+        </w:rPr>
         <w:t>obesity and metabolic disease</w:t>
       </w:r>
+    </w:p>
+    <w:p>
+      <w:pPr>
+        <w:rPr>
+          <w:rFonts w:ascii="Times New Roman" w:hAnsi="Times New Roman" w:cs="Times New Roman"/>
+        </w:rPr>
+      </w:pPr>
     </w:p>
     <w:p>
       <w:pPr>
@@ -411,13 +449,7 @@
         <w:rPr>
           <w:rFonts w:ascii="Times New Roman" w:hAnsi="Times New Roman" w:cs="Times New Roman"/>
         </w:rPr>
-        <w:t>Fetuses of obese mothers have a significantly higher HOMA-IR index compared to fetuses of lean mothers indicating that offspring insulin resistance can develop during gestation</w:t>
-      </w:r>
-      <w:r>
-        <w:rPr>
-          <w:rFonts w:ascii="Times New Roman" w:hAnsi="Times New Roman" w:cs="Times New Roman"/>
-        </w:rPr>
-        <w:t xml:space="preserve"> </w:t>
+        <w:t xml:space="preserve">Fetuses of obese mothers have a significantly higher HOMA-IR index compared to fetuses of lean mothers indicating that offspring insulin resistance can develop during gestation </w:t>
       </w:r>
       <w:r>
         <w:rPr>
@@ -549,19 +581,7 @@
         <w:rPr>
           <w:rFonts w:ascii="Times New Roman" w:hAnsi="Times New Roman" w:cs="Times New Roman"/>
         </w:rPr>
-        <w:t xml:space="preserve">, but </w:t>
-      </w:r>
-      <w:r>
-        <w:rPr>
-          <w:rFonts w:ascii="Times New Roman" w:hAnsi="Times New Roman" w:cs="Times New Roman"/>
-        </w:rPr>
-        <w:t>in obesity, placental transport capacity is modified</w:t>
-      </w:r>
-      <w:r>
-        <w:rPr>
-          <w:rFonts w:ascii="Times New Roman" w:hAnsi="Times New Roman" w:cs="Times New Roman"/>
-        </w:rPr>
-        <w:t xml:space="preserve">. We will focus on the role of the placenta in modulating altered offspring outcomes, recent findings on placental micro- and macronutrient transport, and the underlying mechanisms and metabolic pathways that result in the impaired placental function. </w:t>
+        <w:t xml:space="preserve">, but in obesity, placental transport capacity is modified. We will focus on the role of the placenta in modulating altered offspring outcomes, recent findings on placental micro- and macronutrient transport, and the underlying mechanisms and metabolic pathways that result in the impaired placental function. </w:t>
       </w:r>
     </w:p>
     <w:p>
@@ -607,21 +627,7 @@
         <w:rPr>
           <w:rFonts w:ascii="Times New Roman" w:hAnsi="Times New Roman" w:cs="Times New Roman"/>
         </w:rPr>
-        <w:t xml:space="preserve"> Human chorionic gonadotropin hormone, released by the </w:t>
-      </w:r>
-      <w:proofErr w:type="spellStart"/>
-      <w:r>
-        <w:rPr>
-          <w:rFonts w:ascii="Times New Roman" w:hAnsi="Times New Roman" w:cs="Times New Roman"/>
-        </w:rPr>
-        <w:t>syncytiotrophoblasts</w:t>
-      </w:r>
-      <w:proofErr w:type="spellEnd"/>
-      <w:r>
-        <w:rPr>
-          <w:rFonts w:ascii="Times New Roman" w:hAnsi="Times New Roman" w:cs="Times New Roman"/>
-        </w:rPr>
-        <w:t xml:space="preserve">, serves in </w:t>
+        <w:t xml:space="preserve"> Human chorionic gonadotropin hormone, released by the syncytiotrophoblasts, serves in </w:t>
       </w:r>
       <w:r>
         <w:rPr>
@@ -645,38 +651,84 @@
     <w:p>
       <w:pPr>
         <w:pStyle w:val="Heading1"/>
-      </w:pPr>
-      <w:r>
-        <w:t>Defining the placenta</w:t>
-      </w:r>
-    </w:p>
-    <w:p/>
+        <w:rPr>
+          <w:rFonts w:ascii="Times New Roman" w:hAnsi="Times New Roman" w:cs="Times New Roman"/>
+        </w:rPr>
+      </w:pPr>
+      <w:r>
+        <w:rPr>
+          <w:rFonts w:ascii="Times New Roman" w:hAnsi="Times New Roman" w:cs="Times New Roman"/>
+        </w:rPr>
+        <w:t>Defining the P</w:t>
+      </w:r>
+      <w:r>
+        <w:rPr>
+          <w:rFonts w:ascii="Times New Roman" w:hAnsi="Times New Roman" w:cs="Times New Roman"/>
+        </w:rPr>
+        <w:t>lacenta</w:t>
+      </w:r>
+    </w:p>
+    <w:p>
+      <w:pPr>
+        <w:rPr>
+          <w:rFonts w:ascii="Times New Roman" w:hAnsi="Times New Roman" w:cs="Times New Roman"/>
+        </w:rPr>
+      </w:pPr>
+    </w:p>
     <w:p>
       <w:pPr>
         <w:pStyle w:val="Heading2"/>
-      </w:pPr>
-      <w:r>
+        <w:rPr>
+          <w:rFonts w:ascii="Times New Roman" w:hAnsi="Times New Roman" w:cs="Times New Roman"/>
+        </w:rPr>
+      </w:pPr>
+      <w:r>
+        <w:rPr>
+          <w:rFonts w:ascii="Times New Roman" w:hAnsi="Times New Roman" w:cs="Times New Roman"/>
+        </w:rPr>
         <w:lastRenderedPageBreak/>
         <w:t>O</w:t>
       </w:r>
       <w:r>
+        <w:rPr>
+          <w:rFonts w:ascii="Times New Roman" w:hAnsi="Times New Roman" w:cs="Times New Roman"/>
+        </w:rPr>
         <w:t>verall structure and function</w:t>
       </w:r>
       <w:r>
+        <w:rPr>
+          <w:rFonts w:ascii="Times New Roman" w:hAnsi="Times New Roman" w:cs="Times New Roman"/>
+        </w:rPr>
         <w:t xml:space="preserve"> of the </w:t>
       </w:r>
       <w:r>
+        <w:rPr>
+          <w:rFonts w:ascii="Times New Roman" w:hAnsi="Times New Roman" w:cs="Times New Roman"/>
+        </w:rPr>
         <w:t xml:space="preserve">human and animal </w:t>
       </w:r>
       <w:r>
+        <w:rPr>
+          <w:rFonts w:ascii="Times New Roman" w:hAnsi="Times New Roman" w:cs="Times New Roman"/>
+        </w:rPr>
         <w:t>placenta</w:t>
       </w:r>
       <w:r>
+        <w:rPr>
+          <w:rFonts w:ascii="Times New Roman" w:hAnsi="Times New Roman" w:cs="Times New Roman"/>
+        </w:rPr>
         <w:t xml:space="preserve"> </w:t>
       </w:r>
     </w:p>
     <w:p>
       <w:pPr>
+        <w:rPr>
+          <w:rFonts w:ascii="Times New Roman" w:hAnsi="Times New Roman" w:cs="Times New Roman"/>
+        </w:rPr>
+      </w:pPr>
+    </w:p>
+    <w:p>
+      <w:pPr>
         <w:ind w:firstLine="720"/>
         <w:rPr>
           <w:rFonts w:ascii="Times New Roman" w:hAnsi="Times New Roman" w:cs="Times New Roman"/>
@@ -704,41 +756,13 @@
         <w:rPr>
           <w:rFonts w:ascii="Times New Roman" w:hAnsi="Times New Roman" w:cs="Times New Roman"/>
         </w:rPr>
-        <w:t xml:space="preserve"> that have various functions in the </w:t>
-      </w:r>
-      <w:proofErr w:type="spellStart"/>
-      <w:r>
-        <w:rPr>
-          <w:rFonts w:ascii="Times New Roman" w:hAnsi="Times New Roman" w:cs="Times New Roman"/>
-        </w:rPr>
-        <w:t>materno</w:t>
-      </w:r>
-      <w:proofErr w:type="spellEnd"/>
-      <w:r>
-        <w:rPr>
-          <w:rFonts w:ascii="Times New Roman" w:hAnsi="Times New Roman" w:cs="Times New Roman"/>
-        </w:rPr>
-        <w:t xml:space="preserve">-fetal interface. The human placenta </w:t>
-      </w:r>
-      <w:r>
-        <w:rPr>
-          <w:rFonts w:ascii="Times New Roman" w:hAnsi="Times New Roman" w:cs="Times New Roman"/>
-        </w:rPr>
-        <w:t xml:space="preserve">has two membranes, a </w:t>
-      </w:r>
-      <w:proofErr w:type="spellStart"/>
-      <w:r>
-        <w:rPr>
-          <w:rFonts w:ascii="Times New Roman" w:hAnsi="Times New Roman" w:cs="Times New Roman"/>
-        </w:rPr>
-        <w:t>microvillous</w:t>
-      </w:r>
-      <w:proofErr w:type="spellEnd"/>
-      <w:r>
-        <w:rPr>
-          <w:rFonts w:ascii="Times New Roman" w:hAnsi="Times New Roman" w:cs="Times New Roman"/>
-        </w:rPr>
-        <w:t xml:space="preserve"> membrane (MVM) that </w:t>
+        <w:t xml:space="preserve"> that have various functions in the materno-fetal interface. The human placenta </w:t>
+      </w:r>
+      <w:r>
+        <w:rPr>
+          <w:rFonts w:ascii="Times New Roman" w:hAnsi="Times New Roman" w:cs="Times New Roman"/>
+        </w:rPr>
+        <w:t xml:space="preserve">has two membranes, a microvillous membrane (MVM) that </w:t>
       </w:r>
       <w:r>
         <w:rPr>
@@ -822,16 +846,98 @@
         <w:rPr>
           <w:rFonts w:ascii="Times New Roman" w:hAnsi="Times New Roman" w:cs="Times New Roman"/>
         </w:rPr>
+        <w:t xml:space="preserve"> extravillous </w:t>
+      </w:r>
+      <w:r>
+        <w:rPr>
+          <w:rFonts w:ascii="Times New Roman" w:hAnsi="Times New Roman" w:cs="Times New Roman"/>
+        </w:rPr>
+        <w:t>cytotrophoblasts</w:t>
+      </w:r>
+      <w:r>
+        <w:rPr>
+          <w:rFonts w:ascii="Times New Roman" w:hAnsi="Times New Roman" w:cs="Times New Roman"/>
+        </w:rPr>
+        <w:t>,</w:t>
+      </w:r>
+      <w:r>
+        <w:rPr>
+          <w:rFonts w:ascii="Times New Roman" w:hAnsi="Times New Roman" w:cs="Times New Roman"/>
+        </w:rPr>
+        <w:t xml:space="preserve"> syncytiotrophoblasts</w:t>
+      </w:r>
+      <w:r>
+        <w:rPr>
+          <w:rFonts w:ascii="Times New Roman" w:hAnsi="Times New Roman" w:cs="Times New Roman"/>
+        </w:rPr>
+        <w:t xml:space="preserve">, </w:t>
+      </w:r>
+      <w:r>
+        <w:rPr>
+          <w:rFonts w:ascii="Times New Roman" w:hAnsi="Times New Roman" w:cs="Times New Roman"/>
+        </w:rPr>
+        <w:t>villous cytotrophoblasts,</w:t>
+      </w:r>
+      <w:r>
+        <w:rPr>
+          <w:rFonts w:ascii="Times New Roman" w:hAnsi="Times New Roman" w:cs="Times New Roman"/>
+        </w:rPr>
         <w:t xml:space="preserve"> </w:t>
       </w:r>
-      <w:proofErr w:type="spellStart"/>
-      <w:r>
-        <w:rPr>
-          <w:rFonts w:ascii="Times New Roman" w:hAnsi="Times New Roman" w:cs="Times New Roman"/>
-        </w:rPr>
-        <w:t>extravillous</w:t>
-      </w:r>
-      <w:proofErr w:type="spellEnd"/>
+      <w:r>
+        <w:rPr>
+          <w:rFonts w:ascii="Times New Roman" w:hAnsi="Times New Roman" w:cs="Times New Roman"/>
+        </w:rPr>
+        <w:t>cytotrophoblasts</w:t>
+      </w:r>
+      <w:r>
+        <w:rPr>
+          <w:rFonts w:ascii="Times New Roman" w:hAnsi="Times New Roman" w:cs="Times New Roman"/>
+        </w:rPr>
+        <w:t xml:space="preserve"> and fetal capillary endothelium</w:t>
+      </w:r>
+      <w:r>
+        <w:rPr>
+          <w:rFonts w:ascii="Times New Roman" w:hAnsi="Times New Roman" w:cs="Times New Roman"/>
+        </w:rPr>
+        <w:t xml:space="preserve"> (CHECK THE EXACT CELL TYPES SINCE</w:t>
+      </w:r>
+      <w:r>
+        <w:rPr>
+          <w:rFonts w:ascii="Times New Roman" w:hAnsi="Times New Roman" w:cs="Times New Roman"/>
+        </w:rPr>
+        <w:t xml:space="preserve"> YOU WERE GUNN</w:t>
+      </w:r>
+      <w:r>
+        <w:rPr>
+          <w:rFonts w:ascii="Times New Roman" w:hAnsi="Times New Roman" w:cs="Times New Roman"/>
+        </w:rPr>
+        <w:t xml:space="preserve">A SAY STB </w:t>
+      </w:r>
+      <w:r>
+        <w:rPr>
+          <w:rFonts w:ascii="Times New Roman" w:hAnsi="Times New Roman" w:cs="Times New Roman"/>
+        </w:rPr>
+        <w:sym w:font="Wingdings" w:char="F0E0"/>
+      </w:r>
+      <w:r>
+        <w:rPr>
+          <w:rFonts w:ascii="Times New Roman" w:hAnsi="Times New Roman" w:cs="Times New Roman"/>
+        </w:rPr>
+        <w:t xml:space="preserve"> CTB </w:t>
+      </w:r>
+      <w:r>
+        <w:rPr>
+          <w:rFonts w:ascii="Times New Roman" w:hAnsi="Times New Roman" w:cs="Times New Roman"/>
+        </w:rPr>
+        <w:sym w:font="Wingdings" w:char="F0E0"/>
+      </w:r>
+      <w:r>
+        <w:rPr>
+          <w:rFonts w:ascii="Times New Roman" w:hAnsi="Times New Roman" w:cs="Times New Roman"/>
+        </w:rPr>
+        <w:t>ENDOTHELIAL FETAL CELLS)</w:t>
+      </w:r>
       <w:r>
         <w:rPr>
           <w:rFonts w:ascii="Times New Roman" w:hAnsi="Times New Roman" w:cs="Times New Roman"/>
@@ -842,7 +948,543 @@
         <w:rPr>
           <w:rFonts w:ascii="Times New Roman" w:hAnsi="Times New Roman" w:cs="Times New Roman"/>
         </w:rPr>
-        <w:t>cytotrophoblasts</w:t>
+        <w:t xml:space="preserve">. </w:t>
+      </w:r>
+    </w:p>
+    <w:p>
+      <w:pPr>
+        <w:ind w:firstLine="720"/>
+        <w:rPr>
+          <w:rFonts w:ascii="Times New Roman" w:hAnsi="Times New Roman" w:cs="Times New Roman"/>
+        </w:rPr>
+      </w:pPr>
+    </w:p>
+    <w:p>
+      <w:pPr>
+        <w:ind w:firstLine="720"/>
+        <w:rPr>
+          <w:rFonts w:ascii="Times New Roman" w:hAnsi="Times New Roman" w:cs="Times New Roman"/>
+        </w:rPr>
+      </w:pPr>
+      <w:r>
+        <w:rPr>
+          <w:rFonts w:ascii="Times New Roman" w:hAnsi="Times New Roman" w:cs="Times New Roman"/>
+        </w:rPr>
+        <w:t xml:space="preserve">Animal placenta, mainly that of mice, </w:t>
+      </w:r>
+      <w:r>
+        <w:rPr>
+          <w:rFonts w:ascii="Times New Roman" w:hAnsi="Times New Roman" w:cs="Times New Roman"/>
+        </w:rPr>
+        <w:t xml:space="preserve">has different </w:t>
+      </w:r>
+      <w:r>
+        <w:rPr>
+          <w:rFonts w:ascii="Times New Roman" w:hAnsi="Times New Roman" w:cs="Times New Roman"/>
+        </w:rPr>
+        <w:t xml:space="preserve">cell </w:t>
+      </w:r>
+      <w:r>
+        <w:rPr>
+          <w:rFonts w:ascii="Times New Roman" w:hAnsi="Times New Roman" w:cs="Times New Roman"/>
+        </w:rPr>
+        <w:t>types</w:t>
+      </w:r>
+      <w:r>
+        <w:rPr>
+          <w:rFonts w:ascii="Times New Roman" w:hAnsi="Times New Roman" w:cs="Times New Roman"/>
+        </w:rPr>
+        <w:t xml:space="preserve"> but</w:t>
+      </w:r>
+      <w:r>
+        <w:rPr>
+          <w:rFonts w:ascii="Times New Roman" w:hAnsi="Times New Roman" w:cs="Times New Roman"/>
+        </w:rPr>
+        <w:t xml:space="preserve"> possesses the same discoid structure that the human placenta has. Due to </w:t>
+      </w:r>
+      <w:r>
+        <w:rPr>
+          <w:rFonts w:ascii="Times New Roman" w:hAnsi="Times New Roman" w:cs="Times New Roman"/>
+        </w:rPr>
+        <w:t xml:space="preserve">natural </w:t>
+      </w:r>
+      <w:r>
+        <w:rPr>
+          <w:rFonts w:ascii="Times New Roman" w:hAnsi="Times New Roman" w:cs="Times New Roman"/>
+        </w:rPr>
+        <w:t xml:space="preserve">differences </w:t>
+      </w:r>
+      <w:r>
+        <w:rPr>
+          <w:rFonts w:ascii="Times New Roman" w:hAnsi="Times New Roman" w:cs="Times New Roman"/>
+        </w:rPr>
+        <w:t>between mammalian physiology</w:t>
+      </w:r>
+      <w:r>
+        <w:rPr>
+          <w:rFonts w:ascii="Times New Roman" w:hAnsi="Times New Roman" w:cs="Times New Roman"/>
+        </w:rPr>
+        <w:t>, the placental growth and differentiation is expected to be unique to each</w:t>
+      </w:r>
+      <w:r>
+        <w:rPr>
+          <w:rFonts w:ascii="Times New Roman" w:hAnsi="Times New Roman" w:cs="Times New Roman"/>
+        </w:rPr>
+        <w:t xml:space="preserve"> species</w:t>
+      </w:r>
+      <w:r>
+        <w:rPr>
+          <w:rFonts w:ascii="Times New Roman" w:hAnsi="Times New Roman" w:cs="Times New Roman"/>
+        </w:rPr>
+        <w:t xml:space="preserve">. There is a number of differences between the </w:t>
+      </w:r>
+      <w:r>
+        <w:rPr>
+          <w:rFonts w:ascii="Times New Roman" w:hAnsi="Times New Roman" w:cs="Times New Roman"/>
+        </w:rPr>
+        <w:t>human and animal placenta tha</w:t>
+      </w:r>
+      <w:r>
+        <w:rPr>
+          <w:rFonts w:ascii="Times New Roman" w:hAnsi="Times New Roman" w:cs="Times New Roman"/>
+        </w:rPr>
+        <w:t>t</w:t>
+      </w:r>
+      <w:r>
+        <w:rPr>
+          <w:rFonts w:ascii="Times New Roman" w:hAnsi="Times New Roman" w:cs="Times New Roman"/>
+        </w:rPr>
+        <w:t xml:space="preserve"> include the difference in gestation age, </w:t>
+      </w:r>
+      <w:r>
+        <w:rPr>
+          <w:rFonts w:ascii="Times New Roman" w:hAnsi="Times New Roman" w:cs="Times New Roman"/>
+        </w:rPr>
+        <w:t xml:space="preserve">litter size, </w:t>
+      </w:r>
+      <w:r>
+        <w:rPr>
+          <w:rFonts w:ascii="Times New Roman" w:hAnsi="Times New Roman" w:cs="Times New Roman"/>
+        </w:rPr>
+        <w:t>maturation of the placenta, function of certain cell types in the placenta, differences in transporter expressions on the placental membranes, differences in</w:t>
+      </w:r>
+      <w:r>
+        <w:rPr>
+          <w:rFonts w:ascii="Times New Roman" w:hAnsi="Times New Roman" w:cs="Times New Roman"/>
+        </w:rPr>
+        <w:t xml:space="preserve"> interhemal layers and histo</w:t>
+      </w:r>
+      <w:r>
+        <w:rPr>
+          <w:rFonts w:ascii="Times New Roman" w:hAnsi="Times New Roman" w:cs="Times New Roman"/>
+        </w:rPr>
+        <w:t>logical differences.</w:t>
+      </w:r>
+      <w:r>
+        <w:rPr>
+          <w:rFonts w:ascii="Times New Roman" w:hAnsi="Times New Roman" w:cs="Times New Roman"/>
+        </w:rPr>
+        <w:t xml:space="preserve"> </w:t>
+      </w:r>
+      <w:r>
+        <w:rPr>
+          <w:rFonts w:ascii="Times New Roman" w:hAnsi="Times New Roman" w:cs="Times New Roman"/>
+        </w:rPr>
+        <w:t>The m</w:t>
+      </w:r>
+      <w:r>
+        <w:rPr>
+          <w:rFonts w:ascii="Times New Roman" w:hAnsi="Times New Roman" w:cs="Times New Roman"/>
+        </w:rPr>
+        <w:t xml:space="preserve">ouse placenta has an inverted yolk sac placenta that is active throughout gestation. The human yolk sac, although evident during </w:t>
+      </w:r>
+      <w:r>
+        <w:rPr>
+          <w:rFonts w:ascii="Times New Roman" w:hAnsi="Times New Roman" w:cs="Times New Roman"/>
+        </w:rPr>
+        <w:t xml:space="preserve">the first trimester, becomes inactive after the full maturation of the placenta. </w:t>
+      </w:r>
+      <w:r>
+        <w:rPr>
+          <w:rFonts w:ascii="Times New Roman" w:hAnsi="Times New Roman" w:cs="Times New Roman"/>
+        </w:rPr>
+        <w:t>Furthermore,</w:t>
+      </w:r>
+      <w:r>
+        <w:rPr>
+          <w:rFonts w:ascii="Times New Roman" w:hAnsi="Times New Roman" w:cs="Times New Roman"/>
+        </w:rPr>
+        <w:t xml:space="preserve"> the mouse placenta has more cell types and membranes than the human placenta. Moving inwards from the maternal membrane of the placenta to the fetal membran</w:t>
+      </w:r>
+      <w:r>
+        <w:rPr>
+          <w:rFonts w:ascii="Times New Roman" w:hAnsi="Times New Roman" w:cs="Times New Roman"/>
+        </w:rPr>
+        <w:t xml:space="preserve">e, the mouse placenta has </w:t>
+      </w:r>
+      <w:r>
+        <w:rPr>
+          <w:rFonts w:ascii="Times New Roman" w:hAnsi="Times New Roman" w:cs="Times New Roman"/>
+        </w:rPr>
+        <w:t>trophoblast</w:t>
+      </w:r>
+      <w:r>
+        <w:rPr>
+          <w:rFonts w:ascii="Times New Roman" w:hAnsi="Times New Roman" w:cs="Times New Roman"/>
+        </w:rPr>
+        <w:t xml:space="preserve"> giant</w:t>
+      </w:r>
+      <w:r>
+        <w:rPr>
+          <w:rFonts w:ascii="Times New Roman" w:hAnsi="Times New Roman" w:cs="Times New Roman"/>
+        </w:rPr>
+        <w:t xml:space="preserve"> cells, </w:t>
+      </w:r>
+      <w:r>
+        <w:rPr>
+          <w:rFonts w:ascii="Times New Roman" w:hAnsi="Times New Roman" w:cs="Times New Roman"/>
+        </w:rPr>
+        <w:t xml:space="preserve">spongiotrophoblast cells, </w:t>
+      </w:r>
+      <w:r>
+        <w:rPr>
+          <w:rFonts w:ascii="Times New Roman" w:hAnsi="Times New Roman" w:cs="Times New Roman"/>
+        </w:rPr>
+        <w:t>two sy</w:t>
+      </w:r>
+      <w:r>
+        <w:rPr>
+          <w:rFonts w:ascii="Times New Roman" w:hAnsi="Times New Roman" w:cs="Times New Roman"/>
+        </w:rPr>
+        <w:t xml:space="preserve">ncytial trophoblast layers, </w:t>
+      </w:r>
+      <w:r>
+        <w:rPr>
+          <w:rFonts w:ascii="Times New Roman" w:hAnsi="Times New Roman" w:cs="Times New Roman"/>
+        </w:rPr>
+        <w:t>mono</w:t>
+      </w:r>
+      <w:r>
+        <w:rPr>
+          <w:rFonts w:ascii="Times New Roman" w:hAnsi="Times New Roman" w:cs="Times New Roman"/>
+        </w:rPr>
+        <w:t>nuclear trophoblast cell</w:t>
+      </w:r>
+      <w:r>
+        <w:rPr>
+          <w:rFonts w:ascii="Times New Roman" w:hAnsi="Times New Roman" w:cs="Times New Roman"/>
+        </w:rPr>
+        <w:t>s</w:t>
+      </w:r>
+      <w:r>
+        <w:rPr>
+          <w:rFonts w:ascii="Times New Roman" w:hAnsi="Times New Roman" w:cs="Times New Roman"/>
+        </w:rPr>
+        <w:t>, and fetal endothelial cells. As many layers may resemble the human placenta, it is notable that the mouse placenta has an additional membrane due to the two syncytiotrophoblast layers</w:t>
+      </w:r>
+      <w:r>
+        <w:rPr>
+          <w:rFonts w:ascii="Times New Roman" w:hAnsi="Times New Roman" w:cs="Times New Roman"/>
+        </w:rPr>
+        <w:t xml:space="preserve"> that are linked by gap junctions</w:t>
+      </w:r>
+      <w:r>
+        <w:rPr>
+          <w:rFonts w:ascii="Times New Roman" w:hAnsi="Times New Roman" w:cs="Times New Roman"/>
+        </w:rPr>
+        <w:t xml:space="preserve">. </w:t>
+      </w:r>
+    </w:p>
+    <w:p>
+      <w:pPr>
+        <w:rPr>
+          <w:rFonts w:ascii="Times New Roman" w:hAnsi="Times New Roman" w:cs="Times New Roman"/>
+          <w:b/>
+        </w:rPr>
+      </w:pPr>
+    </w:p>
+    <w:p>
+      <w:pPr>
+        <w:ind w:firstLine="720"/>
+        <w:rPr>
+          <w:rFonts w:ascii="Times New Roman" w:hAnsi="Times New Roman" w:cs="Times New Roman"/>
+        </w:rPr>
+      </w:pPr>
+      <w:r>
+        <w:rPr>
+          <w:rFonts w:ascii="Times New Roman" w:hAnsi="Times New Roman" w:cs="Times New Roman"/>
+        </w:rPr>
+        <w:t>The trophoblasts take up the most sp</w:t>
+      </w:r>
+      <w:r>
+        <w:rPr>
+          <w:rFonts w:ascii="Times New Roman" w:hAnsi="Times New Roman" w:cs="Times New Roman"/>
+        </w:rPr>
+        <w:t xml:space="preserve">ace in the </w:t>
+      </w:r>
+      <w:r>
+        <w:rPr>
+          <w:rFonts w:ascii="Times New Roman" w:hAnsi="Times New Roman" w:cs="Times New Roman"/>
+        </w:rPr>
+        <w:t xml:space="preserve">human and mouse </w:t>
+      </w:r>
+      <w:r>
+        <w:rPr>
+          <w:rFonts w:ascii="Times New Roman" w:hAnsi="Times New Roman" w:cs="Times New Roman"/>
+        </w:rPr>
+        <w:t>placenta (figure to s</w:t>
+      </w:r>
+      <w:r>
+        <w:rPr>
+          <w:rFonts w:ascii="Times New Roman" w:hAnsi="Times New Roman" w:cs="Times New Roman"/>
+        </w:rPr>
+        <w:t>how them) and besides having an endocrine function (hCG from sync CHECK IT EXACTLY), they ar</w:t>
+      </w:r>
+      <w:r>
+        <w:rPr>
+          <w:rFonts w:ascii="Times New Roman" w:hAnsi="Times New Roman" w:cs="Times New Roman"/>
+        </w:rPr>
+        <w:t xml:space="preserve">e the main site of nutrient, </w:t>
+      </w:r>
+      <w:r>
+        <w:rPr>
+          <w:rFonts w:ascii="Times New Roman" w:hAnsi="Times New Roman" w:cs="Times New Roman"/>
+        </w:rPr>
+        <w:t>gas</w:t>
+      </w:r>
+      <w:r>
+        <w:rPr>
+          <w:rFonts w:ascii="Times New Roman" w:hAnsi="Times New Roman" w:cs="Times New Roman"/>
+        </w:rPr>
+        <w:t xml:space="preserve"> and waste</w:t>
+      </w:r>
+      <w:r>
+        <w:rPr>
+          <w:rFonts w:ascii="Times New Roman" w:hAnsi="Times New Roman" w:cs="Times New Roman"/>
+        </w:rPr>
+        <w:t xml:space="preserve"> exchange between</w:t>
+      </w:r>
+      <w:r>
+        <w:rPr>
+          <w:rFonts w:ascii="Times New Roman" w:hAnsi="Times New Roman" w:cs="Times New Roman"/>
+        </w:rPr>
+        <w:t xml:space="preserve"> t</w:t>
+      </w:r>
+      <w:r>
+        <w:rPr>
+          <w:rFonts w:ascii="Times New Roman" w:hAnsi="Times New Roman" w:cs="Times New Roman"/>
+        </w:rPr>
+        <w:t xml:space="preserve">he mother and the fetus. </w:t>
+      </w:r>
+      <w:r>
+        <w:rPr>
+          <w:rFonts w:ascii="Times New Roman" w:hAnsi="Times New Roman" w:cs="Times New Roman"/>
+        </w:rPr>
+        <w:t>The syncytiot</w:t>
+      </w:r>
+      <w:r>
+        <w:rPr>
+          <w:rFonts w:ascii="Times New Roman" w:hAnsi="Times New Roman" w:cs="Times New Roman"/>
+        </w:rPr>
+        <w:t>rophoblast and the extravillous</w:t>
+      </w:r>
+      <w:r>
+        <w:rPr>
+          <w:rFonts w:ascii="Times New Roman" w:hAnsi="Times New Roman" w:cs="Times New Roman"/>
+        </w:rPr>
+        <w:t xml:space="preserve"> cytotrophoblasts </w:t>
+      </w:r>
+      <w:r>
+        <w:rPr>
+          <w:rFonts w:ascii="Times New Roman" w:hAnsi="Times New Roman" w:cs="Times New Roman"/>
+        </w:rPr>
+        <w:t xml:space="preserve">(KNOW WHICH TB ARE ACTUALLY IN DIRECT CONTACT OR IS IT THE ENTIRE TB LAYER??) </w:t>
+      </w:r>
+      <w:r>
+        <w:rPr>
+          <w:rFonts w:ascii="Times New Roman" w:hAnsi="Times New Roman" w:cs="Times New Roman"/>
+        </w:rPr>
+        <w:t xml:space="preserve">are in direct contact with the maternal blood. </w:t>
+      </w:r>
+      <w:r>
+        <w:rPr>
+          <w:rFonts w:ascii="Times New Roman" w:hAnsi="Times New Roman" w:cs="Times New Roman"/>
+        </w:rPr>
+        <w:t xml:space="preserve">It is worthy to note that the syncytiotrophoblast is the main part of exchange since it is the outermost layer in the placenta. The survival of the </w:t>
+      </w:r>
+      <w:r>
+        <w:rPr>
+          <w:rFonts w:ascii="Times New Roman" w:hAnsi="Times New Roman" w:cs="Times New Roman"/>
+        </w:rPr>
+        <w:t xml:space="preserve">human </w:t>
+      </w:r>
+      <w:r>
+        <w:rPr>
+          <w:rFonts w:ascii="Times New Roman" w:hAnsi="Times New Roman" w:cs="Times New Roman"/>
+        </w:rPr>
+        <w:t xml:space="preserve">placenta and the fetus heavily rely on the trophoblast ability to </w:t>
+      </w:r>
+      <w:r>
+        <w:rPr>
+          <w:rFonts w:ascii="Times New Roman" w:hAnsi="Times New Roman" w:cs="Times New Roman"/>
+        </w:rPr>
+        <w:t>invade t</w:t>
+      </w:r>
+      <w:r>
+        <w:rPr>
+          <w:rFonts w:ascii="Times New Roman" w:hAnsi="Times New Roman" w:cs="Times New Roman"/>
+        </w:rPr>
+        <w:t>he maternal myometrial spiral arteries. Failure to invade the myometrium jeopardizes the placental ability to successfully exchange nutrients and gases thus risking an early termination of pregnancy or an unhealthy pregnancy. The ability to invade the maternal myometrium occurs during th</w:t>
+      </w:r>
+      <w:r>
+        <w:rPr>
+          <w:rFonts w:ascii="Times New Roman" w:hAnsi="Times New Roman" w:cs="Times New Roman"/>
+        </w:rPr>
+        <w:t>e first trimester and plays a role in determining pregnancy outcomes</w:t>
+      </w:r>
+      <w:r>
+        <w:rPr>
+          <w:rFonts w:ascii="Times New Roman" w:hAnsi="Times New Roman" w:cs="Times New Roman"/>
+        </w:rPr>
+        <w:t>. During the rest of the pregnancy, the syncytiotrophoblast undergoes a series of angiogenesis to allow for increased exchange of nutrients and gases coping with the increased fetal needs throughout gestation. The trophoblast is also the outermost layer of the placenta facing the mother so its structural function makes it a barrier that protects the g</w:t>
+      </w:r>
+      <w:r>
+        <w:rPr>
+          <w:rFonts w:ascii="Times New Roman" w:hAnsi="Times New Roman" w:cs="Times New Roman"/>
+        </w:rPr>
+        <w:t>rowing fetus. Finally, the syncytiotroph</w:t>
+      </w:r>
+      <w:r>
+        <w:rPr>
+          <w:rFonts w:ascii="Times New Roman" w:hAnsi="Times New Roman" w:cs="Times New Roman"/>
+        </w:rPr>
+        <w:t xml:space="preserve">oblast has an endocrine function. </w:t>
+      </w:r>
+      <w:r>
+        <w:rPr>
+          <w:rFonts w:ascii="Times New Roman" w:hAnsi="Times New Roman" w:cs="Times New Roman"/>
+        </w:rPr>
+        <w:t>The syncytiotrophoblast secretes the human chorionic gonadotropin, estrogens and progesterone, human placental lactogen, human placental growth hormone, insulin-like growth factor, and endothelial growth factor.</w:t>
+      </w:r>
+      <w:r>
+        <w:rPr>
+          <w:rFonts w:ascii="Times New Roman" w:hAnsi="Times New Roman" w:cs="Times New Roman"/>
+        </w:rPr>
+        <w:t xml:space="preserve"> </w:t>
+      </w:r>
+      <w:r>
+        <w:rPr>
+          <w:rFonts w:ascii="Times New Roman" w:hAnsi="Times New Roman" w:cs="Times New Roman"/>
+        </w:rPr>
+        <w:t xml:space="preserve">The placental endocrine </w:t>
+      </w:r>
+      <w:r>
+        <w:rPr>
+          <w:rFonts w:ascii="Times New Roman" w:hAnsi="Times New Roman" w:cs="Times New Roman"/>
+        </w:rPr>
+        <w:t xml:space="preserve">function </w:t>
+      </w:r>
+      <w:r>
+        <w:rPr>
+          <w:rFonts w:ascii="Times New Roman" w:hAnsi="Times New Roman" w:cs="Times New Roman"/>
+        </w:rPr>
+        <w:t>is thought to be sex-specific (CHECK IF SO) and thus the placenta has a distinct endocrine function depe</w:t>
+      </w:r>
+      <w:r>
+        <w:rPr>
+          <w:rFonts w:ascii="Times New Roman" w:hAnsi="Times New Roman" w:cs="Times New Roman"/>
+        </w:rPr>
+        <w:t xml:space="preserve">nding on the sex of the embryo. </w:t>
+      </w:r>
+      <w:r>
+        <w:rPr>
+          <w:rFonts w:ascii="Times New Roman" w:hAnsi="Times New Roman" w:cs="Times New Roman"/>
+        </w:rPr>
+        <w:t xml:space="preserve">In mice, the </w:t>
+      </w:r>
+      <w:r>
+        <w:rPr>
+          <w:rFonts w:ascii="Times New Roman" w:hAnsi="Times New Roman" w:cs="Times New Roman"/>
+        </w:rPr>
+        <w:t xml:space="preserve">placental survival does not depend on the deep trophoblastic invasion of the uterine wall, as the invasion is shallow </w:t>
+      </w:r>
+      <w:r>
+        <w:rPr>
+          <w:rFonts w:ascii="Times New Roman" w:hAnsi="Times New Roman" w:cs="Times New Roman"/>
+        </w:rPr>
+        <w:t xml:space="preserve">reaching only the endometrium. </w:t>
+      </w:r>
+      <w:r>
+        <w:rPr>
+          <w:rFonts w:ascii="Times New Roman" w:hAnsi="Times New Roman" w:cs="Times New Roman"/>
+        </w:rPr>
+        <w:t>Considering that the human chorionic gonadotropin is human specific, other placental endocrine functions vary between humans and mice. Mouse placenta has a unique set of lactogens</w:t>
+      </w:r>
+      <w:r>
+        <w:rPr>
+          <w:rFonts w:ascii="Times New Roman" w:hAnsi="Times New Roman" w:cs="Times New Roman"/>
+        </w:rPr>
+        <w:t xml:space="preserve"> </w:t>
+      </w:r>
+      <w:r>
+        <w:rPr>
+          <w:rFonts w:ascii="Times New Roman" w:hAnsi="Times New Roman" w:cs="Times New Roman"/>
+        </w:rPr>
+        <w:t>that do not exist in humans</w:t>
+      </w:r>
+      <w:r>
+        <w:rPr>
+          <w:rFonts w:ascii="Times New Roman" w:hAnsi="Times New Roman" w:cs="Times New Roman"/>
+        </w:rPr>
+        <w:t xml:space="preserve">. Furthermore, trophoblastic giant cells in the mouse placenta produce </w:t>
+      </w:r>
+      <w:r>
+        <w:rPr>
+          <w:rFonts w:ascii="Times New Roman" w:hAnsi="Times New Roman" w:cs="Times New Roman"/>
+        </w:rPr>
+        <w:t xml:space="preserve">lactogen </w:t>
+      </w:r>
+      <w:r>
+        <w:rPr>
+          <w:rFonts w:ascii="Times New Roman" w:hAnsi="Times New Roman" w:cs="Times New Roman"/>
+        </w:rPr>
+        <w:t>througho</w:t>
+      </w:r>
+      <w:r>
+        <w:rPr>
+          <w:rFonts w:ascii="Times New Roman" w:hAnsi="Times New Roman" w:cs="Times New Roman"/>
+        </w:rPr>
+        <w:t xml:space="preserve">ut gestation. </w:t>
+      </w:r>
+      <w:r>
+        <w:rPr>
+          <w:rFonts w:ascii="Times New Roman" w:hAnsi="Times New Roman" w:cs="Times New Roman"/>
+        </w:rPr>
+        <w:t xml:space="preserve">The corpus luteum maintains the production of progesterone throughout the mouse gestational period, whereas in humans, the corpus </w:t>
+      </w:r>
+      <w:r>
+        <w:rPr>
+          <w:rFonts w:ascii="Times New Roman" w:hAnsi="Times New Roman" w:cs="Times New Roman"/>
+        </w:rPr>
+        <w:t>luteum function is overtaken by the p</w:t>
+      </w:r>
+      <w:r>
+        <w:rPr>
+          <w:rFonts w:ascii="Times New Roman" w:hAnsi="Times New Roman" w:cs="Times New Roman"/>
+        </w:rPr>
+        <w:t>l</w:t>
+      </w:r>
+      <w:r>
+        <w:rPr>
+          <w:rFonts w:ascii="Times New Roman" w:hAnsi="Times New Roman" w:cs="Times New Roman"/>
+        </w:rPr>
+        <w:t>a</w:t>
+      </w:r>
+      <w:r>
+        <w:rPr>
+          <w:rFonts w:ascii="Times New Roman" w:hAnsi="Times New Roman" w:cs="Times New Roman"/>
+        </w:rPr>
+        <w:t>centa</w:t>
       </w:r>
       <w:r>
         <w:rPr>
@@ -854,27 +1496,366 @@
         <w:rPr>
           <w:rFonts w:ascii="Times New Roman" w:hAnsi="Times New Roman" w:cs="Times New Roman"/>
         </w:rPr>
+        <w:t xml:space="preserve"> specifically the syncytiotrophoblast. </w:t>
+      </w:r>
+      <w:r>
+        <w:rPr>
+          <w:rFonts w:ascii="Times New Roman" w:hAnsi="Times New Roman" w:cs="Times New Roman"/>
+        </w:rPr>
+        <w:t xml:space="preserve">The </w:t>
+      </w:r>
+      <w:r>
+        <w:rPr>
+          <w:rFonts w:ascii="Times New Roman" w:hAnsi="Times New Roman" w:cs="Times New Roman"/>
+        </w:rPr>
+        <w:t>definitive</w:t>
+      </w:r>
+      <w:r>
+        <w:rPr>
+          <w:rFonts w:ascii="Times New Roman" w:hAnsi="Times New Roman" w:cs="Times New Roman"/>
+        </w:rPr>
+        <w:t xml:space="preserve"> structure of the placenta in mice is determines almost halfway through gestation, </w:t>
+      </w:r>
+      <w:r>
+        <w:rPr>
+          <w:rFonts w:ascii="Times New Roman" w:hAnsi="Times New Roman" w:cs="Times New Roman"/>
+        </w:rPr>
+        <w:t>whereas in humans, this is determined ver</w:t>
+      </w:r>
+      <w:r>
+        <w:rPr>
+          <w:rFonts w:ascii="Times New Roman" w:hAnsi="Times New Roman" w:cs="Times New Roman"/>
+        </w:rPr>
+        <w:t>y early in pregnancy at around three</w:t>
+      </w:r>
+      <w:r>
+        <w:rPr>
+          <w:rFonts w:ascii="Times New Roman" w:hAnsi="Times New Roman" w:cs="Times New Roman"/>
+        </w:rPr>
+        <w:t xml:space="preserve"> weeks of gestation. </w:t>
+      </w:r>
+    </w:p>
+    <w:p>
+      <w:pPr>
+        <w:rPr>
+          <w:rFonts w:ascii="Times New Roman" w:hAnsi="Times New Roman" w:cs="Times New Roman"/>
+        </w:rPr>
+      </w:pPr>
+    </w:p>
+    <w:p>
+      <w:pPr>
+        <w:pStyle w:val="Heading2"/>
+        <w:rPr>
+          <w:rFonts w:ascii="Times New Roman" w:hAnsi="Times New Roman" w:cs="Times New Roman"/>
+        </w:rPr>
+      </w:pPr>
+      <w:r>
+        <w:rPr>
+          <w:rFonts w:ascii="Times New Roman" w:hAnsi="Times New Roman" w:cs="Times New Roman"/>
+        </w:rPr>
+        <w:t>Placental d</w:t>
+      </w:r>
+      <w:r>
+        <w:rPr>
+          <w:rFonts w:ascii="Times New Roman" w:hAnsi="Times New Roman" w:cs="Times New Roman"/>
+        </w:rPr>
+        <w:t xml:space="preserve">ifferentiation and </w:t>
+      </w:r>
+      <w:r>
+        <w:rPr>
+          <w:rFonts w:ascii="Times New Roman" w:hAnsi="Times New Roman" w:cs="Times New Roman"/>
+        </w:rPr>
+        <w:t xml:space="preserve">growth </w:t>
+      </w:r>
+      <w:r>
+        <w:rPr>
+          <w:rFonts w:ascii="Times New Roman" w:hAnsi="Times New Roman" w:cs="Times New Roman"/>
+        </w:rPr>
+        <w:t>processes throughout gestation</w:t>
+      </w:r>
+    </w:p>
+    <w:p>
+      <w:pPr>
+        <w:rPr>
+          <w:rFonts w:ascii="Times New Roman" w:hAnsi="Times New Roman" w:cs="Times New Roman"/>
+        </w:rPr>
+      </w:pPr>
+    </w:p>
+    <w:p>
+      <w:pPr>
+        <w:ind w:firstLine="720"/>
+        <w:rPr>
+          <w:rFonts w:ascii="Times New Roman" w:hAnsi="Times New Roman" w:cs="Times New Roman"/>
+        </w:rPr>
+      </w:pPr>
+      <w:r>
+        <w:rPr>
+          <w:rFonts w:ascii="Times New Roman" w:hAnsi="Times New Roman" w:cs="Times New Roman"/>
+        </w:rPr>
+        <w:t xml:space="preserve">In </w:t>
+      </w:r>
+      <w:r>
+        <w:rPr>
+          <w:rFonts w:ascii="Times New Roman" w:hAnsi="Times New Roman" w:cs="Times New Roman"/>
+        </w:rPr>
+        <w:t xml:space="preserve">humans, </w:t>
+      </w:r>
+      <w:r>
+        <w:rPr>
+          <w:rFonts w:ascii="Times New Roman" w:hAnsi="Times New Roman" w:cs="Times New Roman"/>
+        </w:rPr>
+        <w:t>after fertilization, the blastocyst</w:t>
+      </w:r>
+      <w:r>
+        <w:rPr>
+          <w:rFonts w:ascii="Times New Roman" w:hAnsi="Times New Roman" w:cs="Times New Roman"/>
+        </w:rPr>
+        <w:t xml:space="preserve"> attaches to the uteri</w:t>
+      </w:r>
+      <w:r>
+        <w:rPr>
+          <w:rFonts w:ascii="Times New Roman" w:hAnsi="Times New Roman" w:cs="Times New Roman"/>
+        </w:rPr>
+        <w:t>ne wall.</w:t>
+      </w:r>
+      <w:r>
+        <w:rPr>
+          <w:rFonts w:ascii="Times New Roman" w:hAnsi="Times New Roman" w:cs="Times New Roman"/>
+        </w:rPr>
+        <w:t xml:space="preserve"> The </w:t>
+      </w:r>
+      <w:r>
+        <w:rPr>
+          <w:rFonts w:ascii="Times New Roman" w:hAnsi="Times New Roman" w:cs="Times New Roman"/>
+        </w:rPr>
+        <w:t>trophobl</w:t>
+      </w:r>
+      <w:r>
+        <w:rPr>
+          <w:rFonts w:ascii="Times New Roman" w:hAnsi="Times New Roman" w:cs="Times New Roman"/>
+        </w:rPr>
+        <w:t>asts begin a</w:t>
+      </w:r>
+      <w:r>
+        <w:rPr>
+          <w:rFonts w:ascii="Times New Roman" w:hAnsi="Times New Roman" w:cs="Times New Roman"/>
+        </w:rPr>
+        <w:t>t</w:t>
+      </w:r>
+      <w:r>
+        <w:rPr>
+          <w:rFonts w:ascii="Times New Roman" w:hAnsi="Times New Roman" w:cs="Times New Roman"/>
+        </w:rPr>
+        <w:t xml:space="preserve"> rapid series of proliferation to produce</w:t>
+      </w:r>
+      <w:r>
+        <w:rPr>
+          <w:rFonts w:ascii="Times New Roman" w:hAnsi="Times New Roman" w:cs="Times New Roman"/>
+        </w:rPr>
+        <w:t xml:space="preserve"> the syncytiotrophoblast</w:t>
+      </w:r>
+      <w:r>
+        <w:rPr>
+          <w:rFonts w:ascii="Times New Roman" w:hAnsi="Times New Roman" w:cs="Times New Roman"/>
+        </w:rPr>
+        <w:t xml:space="preserve"> and cytotrophoblast</w:t>
+      </w:r>
+      <w:r>
+        <w:rPr>
+          <w:rFonts w:ascii="Times New Roman" w:hAnsi="Times New Roman" w:cs="Times New Roman"/>
+        </w:rPr>
+        <w:t xml:space="preserve"> layer</w:t>
+      </w:r>
+      <w:r>
+        <w:rPr>
+          <w:rFonts w:ascii="Times New Roman" w:hAnsi="Times New Roman" w:cs="Times New Roman"/>
+        </w:rPr>
+        <w:t xml:space="preserve">s. The syncytiotrophoblast </w:t>
+      </w:r>
+      <w:r>
+        <w:rPr>
+          <w:rFonts w:ascii="Times New Roman" w:hAnsi="Times New Roman" w:cs="Times New Roman"/>
+        </w:rPr>
+        <w:t xml:space="preserve">begins its invasion of </w:t>
+      </w:r>
+      <w:r>
+        <w:rPr>
+          <w:rFonts w:ascii="Times New Roman" w:hAnsi="Times New Roman" w:cs="Times New Roman"/>
+        </w:rPr>
+        <w:t xml:space="preserve">the </w:t>
+      </w:r>
+      <w:r>
+        <w:rPr>
+          <w:rFonts w:ascii="Times New Roman" w:hAnsi="Times New Roman" w:cs="Times New Roman"/>
+        </w:rPr>
+        <w:t>maternal uterine wall</w:t>
+      </w:r>
+      <w:r>
+        <w:rPr>
+          <w:rFonts w:ascii="Times New Roman" w:hAnsi="Times New Roman" w:cs="Times New Roman"/>
+        </w:rPr>
+        <w:t xml:space="preserve"> invading</w:t>
+      </w:r>
+      <w:r>
+        <w:rPr>
+          <w:rFonts w:ascii="Times New Roman" w:hAnsi="Times New Roman" w:cs="Times New Roman"/>
+        </w:rPr>
+        <w:t xml:space="preserve"> the endometrium to allow for maternofetal interaction</w:t>
+      </w:r>
+      <w:r>
+        <w:rPr>
+          <w:rFonts w:ascii="Times New Roman" w:hAnsi="Times New Roman" w:cs="Times New Roman"/>
+        </w:rPr>
+        <w:t xml:space="preserve"> through spiral arteries</w:t>
+      </w:r>
+      <w:r>
+        <w:rPr>
+          <w:rFonts w:ascii="Times New Roman" w:hAnsi="Times New Roman" w:cs="Times New Roman"/>
+        </w:rPr>
+        <w:t xml:space="preserve">. </w:t>
+      </w:r>
+      <w:r>
+        <w:rPr>
+          <w:rFonts w:ascii="Times New Roman" w:hAnsi="Times New Roman" w:cs="Times New Roman"/>
+        </w:rPr>
+        <w:t>(ONE ARTICLE SAID IT IS THE CTB THAT INVADES THE MYOMETRIUM, WHEREAS ANOTHER SAID IT IS THE STB</w:t>
+      </w:r>
+      <w:r>
+        <w:rPr>
+          <w:rFonts w:ascii="Times New Roman" w:hAnsi="Times New Roman" w:cs="Times New Roman"/>
+        </w:rPr>
+        <w:t xml:space="preserve">.. CHECK IT). </w:t>
+      </w:r>
+      <w:r>
+        <w:rPr>
+          <w:rFonts w:ascii="Times New Roman" w:hAnsi="Times New Roman" w:cs="Times New Roman"/>
+        </w:rPr>
+        <w:t xml:space="preserve">The cytotrophoblasts, located beneath the syncytiotrophoblast, </w:t>
+      </w:r>
+      <w:r>
+        <w:rPr>
+          <w:rFonts w:ascii="Times New Roman" w:hAnsi="Times New Roman" w:cs="Times New Roman"/>
+        </w:rPr>
+        <w:t>push through the syncytiotrophoblast thus forcing it to expand into the endometrial space. Upon the successful expansion of the STB into the decidua, the fetal villi develop enabling the placenta to exchange nutrients, gases and wastes with the maternal circulation. This process of trophoblastic invasion occurs within the first weeks of gestation. Prior t</w:t>
+      </w:r>
+      <w:r>
+        <w:rPr>
+          <w:rFonts w:ascii="Times New Roman" w:hAnsi="Times New Roman" w:cs="Times New Roman"/>
+        </w:rPr>
+        <w:t>o the full maturation of the pla</w:t>
+      </w:r>
+      <w:r>
+        <w:rPr>
+          <w:rFonts w:ascii="Times New Roman" w:hAnsi="Times New Roman" w:cs="Times New Roman"/>
+        </w:rPr>
+        <w:t>centa, the fetus is thought to acquire nutrients through the nutrient endocytotic action of the syncytiotroph</w:t>
+      </w:r>
+      <w:r>
+        <w:rPr>
+          <w:rFonts w:ascii="Times New Roman" w:hAnsi="Times New Roman" w:cs="Times New Roman"/>
+        </w:rPr>
+        <w:t>oblast</w:t>
+      </w:r>
+      <w:r>
+        <w:rPr>
+          <w:rFonts w:ascii="Times New Roman" w:hAnsi="Times New Roman" w:cs="Times New Roman"/>
+        </w:rPr>
+        <w:t>.</w:t>
+      </w:r>
+      <w:r>
+        <w:rPr>
+          <w:rFonts w:ascii="Times New Roman" w:hAnsi="Times New Roman" w:cs="Times New Roman"/>
+        </w:rPr>
+        <w:t xml:space="preserve"> The cytotrophoblasts</w:t>
+      </w:r>
+      <w:r>
+        <w:rPr>
+          <w:rFonts w:ascii="Times New Roman" w:hAnsi="Times New Roman" w:cs="Times New Roman"/>
+        </w:rPr>
+        <w:t>, that differentiate into syncytiotrophoblast</w:t>
+      </w:r>
+      <w:r>
+        <w:rPr>
+          <w:rFonts w:ascii="Times New Roman" w:hAnsi="Times New Roman" w:cs="Times New Roman"/>
+        </w:rPr>
+        <w:t xml:space="preserve"> tend to decrease after the first half of pregnancy. </w:t>
+      </w:r>
+      <w:r>
+        <w:rPr>
+          <w:rFonts w:ascii="Times New Roman" w:hAnsi="Times New Roman" w:cs="Times New Roman"/>
+        </w:rPr>
+        <w:t>The endovascular trophoblasts act as a barrier preventing direct maternal blood circulation in the intervillous space until the 12</w:t>
+      </w:r>
+      <w:r>
+        <w:rPr>
+          <w:rFonts w:ascii="Times New Roman" w:hAnsi="Times New Roman" w:cs="Times New Roman"/>
+          <w:vertAlign w:val="superscript"/>
+        </w:rPr>
+        <w:t>th</w:t>
+      </w:r>
+      <w:r>
+        <w:rPr>
+          <w:rFonts w:ascii="Times New Roman" w:hAnsi="Times New Roman" w:cs="Times New Roman"/>
+        </w:rPr>
+        <w:t xml:space="preserve"> week of gestation to protect the developing fetus from the highly oxygenated maternal blood. A failure in the trophoblastic invasion of the myometrium or the spiral artery remodeling can be a leading cause of preeclampsia or gestational complications. </w:t>
+      </w:r>
+    </w:p>
+    <w:p>
+      <w:pPr>
+        <w:ind w:firstLine="720"/>
+        <w:rPr>
+          <w:rFonts w:ascii="Times New Roman" w:hAnsi="Times New Roman" w:cs="Times New Roman"/>
+        </w:rPr>
+      </w:pPr>
+    </w:p>
+    <w:p>
+      <w:pPr>
+        <w:ind w:firstLine="720"/>
+        <w:rPr>
+          <w:rFonts w:ascii="Times New Roman" w:hAnsi="Times New Roman" w:cs="Times New Roman"/>
+        </w:rPr>
+      </w:pPr>
+      <w:r>
+        <w:rPr>
+          <w:rFonts w:ascii="Times New Roman" w:hAnsi="Times New Roman" w:cs="Times New Roman"/>
+        </w:rPr>
+        <w:t xml:space="preserve">In mice, </w:t>
+      </w:r>
+      <w:r>
+        <w:rPr>
+          <w:rFonts w:ascii="Times New Roman" w:hAnsi="Times New Roman" w:cs="Times New Roman"/>
+        </w:rPr>
+        <w:t xml:space="preserve">the trophoblast proliferates and differentiates post-fertilization to give rise to </w:t>
+      </w:r>
+      <w:r>
+        <w:rPr>
+          <w:rFonts w:ascii="Times New Roman" w:hAnsi="Times New Roman" w:cs="Times New Roman"/>
+        </w:rPr>
+        <w:t>polar trophoblastic cells and murine trophoblastic cells</w:t>
+      </w:r>
+      <w:r>
+        <w:rPr>
+          <w:rFonts w:ascii="Times New Roman" w:hAnsi="Times New Roman" w:cs="Times New Roman"/>
+        </w:rPr>
+        <w:t xml:space="preserve"> that divide to give rise to the trophoblastic giant cells. </w:t>
+      </w:r>
+      <w:r>
+        <w:rPr>
+          <w:rFonts w:ascii="Times New Roman" w:hAnsi="Times New Roman" w:cs="Times New Roman"/>
+        </w:rPr>
+        <w:t>On the eighth day of gestation, mesoderm cells from the embryo give rise to the yolk sac which allows nutrient exchange between the mother and the fetus throughout gestation.</w:t>
+      </w:r>
+      <w:r>
+        <w:rPr>
+          <w:rFonts w:ascii="Times New Roman" w:hAnsi="Times New Roman" w:cs="Times New Roman"/>
+        </w:rPr>
         <w:t xml:space="preserve"> </w:t>
       </w:r>
-      <w:proofErr w:type="spellStart"/>
-      <w:r>
-        <w:rPr>
-          <w:rFonts w:ascii="Times New Roman" w:hAnsi="Times New Roman" w:cs="Times New Roman"/>
-        </w:rPr>
-        <w:t>syncytiotrophoblasts</w:t>
-      </w:r>
-      <w:proofErr w:type="spellEnd"/>
-      <w:r>
-        <w:rPr>
-          <w:rFonts w:ascii="Times New Roman" w:hAnsi="Times New Roman" w:cs="Times New Roman"/>
-        </w:rPr>
-        <w:t xml:space="preserve">, </w:t>
-      </w:r>
-      <w:r>
-        <w:rPr>
-          <w:rFonts w:ascii="Times New Roman" w:hAnsi="Times New Roman" w:cs="Times New Roman"/>
-        </w:rPr>
-        <w:t>villous cytotrophoblasts,</w:t>
+      <w:r>
+        <w:rPr>
+          <w:rFonts w:ascii="Times New Roman" w:hAnsi="Times New Roman" w:cs="Times New Roman"/>
+        </w:rPr>
+        <w:t>Part of the mesoderm invades the trophoblastic layer</w:t>
       </w:r>
       <w:r>
         <w:rPr>
@@ -886,62 +1867,166 @@
         <w:rPr>
           <w:rFonts w:ascii="Times New Roman" w:hAnsi="Times New Roman" w:cs="Times New Roman"/>
         </w:rPr>
-        <w:t>cytotrophoblasts</w:t>
-      </w:r>
-      <w:r>
-        <w:rPr>
-          <w:rFonts w:ascii="Times New Roman" w:hAnsi="Times New Roman" w:cs="Times New Roman"/>
-        </w:rPr>
-        <w:t xml:space="preserve"> and fetal capillary endothelium</w:t>
-      </w:r>
-      <w:r>
-        <w:rPr>
-          <w:rFonts w:ascii="Times New Roman" w:hAnsi="Times New Roman" w:cs="Times New Roman"/>
-        </w:rPr>
-        <w:t xml:space="preserve"> (CHECK THE EXACT CELL TYPES SINCE</w:t>
-      </w:r>
-      <w:r>
-        <w:rPr>
-          <w:rFonts w:ascii="Times New Roman" w:hAnsi="Times New Roman" w:cs="Times New Roman"/>
-        </w:rPr>
-        <w:t xml:space="preserve"> YOU WERE GUNN</w:t>
-      </w:r>
-      <w:r>
-        <w:rPr>
-          <w:rFonts w:ascii="Times New Roman" w:hAnsi="Times New Roman" w:cs="Times New Roman"/>
-        </w:rPr>
-        <w:t xml:space="preserve">A SAY STB </w:t>
-      </w:r>
-      <w:r>
-        <w:rPr>
-          <w:rFonts w:ascii="Times New Roman" w:hAnsi="Times New Roman" w:cs="Times New Roman"/>
-        </w:rPr>
-        <w:sym w:font="Wingdings" w:char="F0E0"/>
-      </w:r>
-      <w:r>
-        <w:rPr>
-          <w:rFonts w:ascii="Times New Roman" w:hAnsi="Times New Roman" w:cs="Times New Roman"/>
-        </w:rPr>
-        <w:t xml:space="preserve"> CTB </w:t>
-      </w:r>
-      <w:r>
-        <w:rPr>
-          <w:rFonts w:ascii="Times New Roman" w:hAnsi="Times New Roman" w:cs="Times New Roman"/>
-        </w:rPr>
-        <w:sym w:font="Wingdings" w:char="F0E0"/>
-      </w:r>
-      <w:r>
-        <w:rPr>
-          <w:rFonts w:ascii="Times New Roman" w:hAnsi="Times New Roman" w:cs="Times New Roman"/>
-        </w:rPr>
-        <w:t>ENDOTHELIAL FETAL CELLS</w:t>
-      </w:r>
-      <w:proofErr w:type="gramStart"/>
-      <w:r>
-        <w:rPr>
-          <w:rFonts w:ascii="Times New Roman" w:hAnsi="Times New Roman" w:cs="Times New Roman"/>
-        </w:rPr>
-        <w:t>)</w:t>
+        <w:t xml:space="preserve">to establish a labyrinthine layer </w:t>
+      </w:r>
+      <w:r>
+        <w:rPr>
+          <w:rFonts w:ascii="Times New Roman" w:hAnsi="Times New Roman" w:cs="Times New Roman"/>
+        </w:rPr>
+        <w:t xml:space="preserve">and a network of fetal blood vessels. The labyrinthine zone is </w:t>
+      </w:r>
+      <w:r>
+        <w:rPr>
+          <w:rFonts w:ascii="Times New Roman" w:hAnsi="Times New Roman" w:cs="Times New Roman"/>
+        </w:rPr>
+        <w:t>located underneath the maternal decidual zone and the junctional zone that lies betwee</w:t>
+      </w:r>
+      <w:r>
+        <w:rPr>
+          <w:rFonts w:ascii="Times New Roman" w:hAnsi="Times New Roman" w:cs="Times New Roman"/>
+        </w:rPr>
+        <w:t>n the fetal and maternal sites. Those layers are clearly evident in the mouse placenta at 12.5 days of gestation. The junctional zone contains the trophoblastic gi</w:t>
+      </w:r>
+      <w:r>
+        <w:rPr>
+          <w:rFonts w:ascii="Times New Roman" w:hAnsi="Times New Roman" w:cs="Times New Roman"/>
+        </w:rPr>
+        <w:t xml:space="preserve">ant cells, spongiotrophoblasts and trophoblastic glycogen cells that invade the decidua at day 13 of gestation. The </w:t>
+      </w:r>
+      <w:r>
+        <w:rPr>
+          <w:rFonts w:ascii="Times New Roman" w:hAnsi="Times New Roman" w:cs="Times New Roman"/>
+        </w:rPr>
+        <w:t xml:space="preserve">labyrinthine zone, developing from the trophoblasts, contains the differentiated trophoblasts: the double syncytiotrophoblast layers </w:t>
+      </w:r>
+      <w:r>
+        <w:rPr>
+          <w:rFonts w:ascii="Times New Roman" w:hAnsi="Times New Roman" w:cs="Times New Roman"/>
+        </w:rPr>
+        <w:t>and the cytotrophoblast in contact with maternal circulation</w:t>
+      </w:r>
+      <w:r>
+        <w:rPr>
+          <w:rFonts w:ascii="Times New Roman" w:hAnsi="Times New Roman" w:cs="Times New Roman"/>
+        </w:rPr>
+        <w:t>. Maternal blood</w:t>
+      </w:r>
+      <w:r>
+        <w:rPr>
+          <w:rFonts w:ascii="Times New Roman" w:hAnsi="Times New Roman" w:cs="Times New Roman"/>
+        </w:rPr>
+        <w:t xml:space="preserve"> passes </w:t>
+      </w:r>
+      <w:r>
+        <w:rPr>
+          <w:rFonts w:ascii="Times New Roman" w:hAnsi="Times New Roman" w:cs="Times New Roman"/>
+        </w:rPr>
+        <w:t xml:space="preserve">from the decidual zone </w:t>
+      </w:r>
+      <w:r>
+        <w:rPr>
+          <w:rFonts w:ascii="Times New Roman" w:hAnsi="Times New Roman" w:cs="Times New Roman"/>
+        </w:rPr>
+        <w:t xml:space="preserve">through the </w:t>
+      </w:r>
+      <w:r>
+        <w:rPr>
+          <w:rFonts w:ascii="Times New Roman" w:hAnsi="Times New Roman" w:cs="Times New Roman"/>
+        </w:rPr>
+        <w:t>spongiotrophobla</w:t>
+      </w:r>
+      <w:r>
+        <w:rPr>
+          <w:rFonts w:ascii="Times New Roman" w:hAnsi="Times New Roman" w:cs="Times New Roman"/>
+        </w:rPr>
+        <w:t xml:space="preserve">sts in the </w:t>
+      </w:r>
+      <w:r>
+        <w:rPr>
+          <w:rFonts w:ascii="Times New Roman" w:hAnsi="Times New Roman" w:cs="Times New Roman"/>
+        </w:rPr>
+        <w:t>junctional zone</w:t>
+      </w:r>
+      <w:r>
+        <w:rPr>
+          <w:rFonts w:ascii="Times New Roman" w:hAnsi="Times New Roman" w:cs="Times New Roman"/>
+        </w:rPr>
+        <w:t xml:space="preserve"> and into the </w:t>
+      </w:r>
+      <w:r>
+        <w:rPr>
+          <w:rFonts w:ascii="Times New Roman" w:hAnsi="Times New Roman" w:cs="Times New Roman"/>
+        </w:rPr>
+        <w:t>labyrinth zone to surround the trophoblastic cells and allow for the nutrient, gas and waste exchange. As mentioned earlier, the placental complete structure is e</w:t>
+      </w:r>
+      <w:r>
+        <w:rPr>
+          <w:rFonts w:ascii="Times New Roman" w:hAnsi="Times New Roman" w:cs="Times New Roman"/>
+        </w:rPr>
+        <w:t>stablished late in pregnancy, u</w:t>
+      </w:r>
+      <w:r>
+        <w:rPr>
+          <w:rFonts w:ascii="Times New Roman" w:hAnsi="Times New Roman" w:cs="Times New Roman"/>
+        </w:rPr>
+        <w:t>nlike the human placental structure that develops in the first three weeks of gestation, and the trophoblast invasion of the uterine wall occurs towards late gestation and is less critical in determining the survival of the fetus in the mouse, unlike the human trophoblastic invasion of the myometrium that dictates fetal supply and occurs very early in pregnancy.</w:t>
+      </w:r>
+    </w:p>
+    <w:p>
+      <w:pPr>
+        <w:rPr>
+          <w:rFonts w:ascii="Times New Roman" w:hAnsi="Times New Roman" w:cs="Times New Roman"/>
+        </w:rPr>
+      </w:pPr>
+    </w:p>
+    <w:p>
+      <w:pPr>
+        <w:pStyle w:val="Heading2"/>
+        <w:rPr>
+          <w:rFonts w:ascii="Times New Roman" w:hAnsi="Times New Roman" w:cs="Times New Roman"/>
+        </w:rPr>
+      </w:pPr>
+      <w:r>
+        <w:rPr>
+          <w:rFonts w:ascii="Times New Roman" w:hAnsi="Times New Roman" w:cs="Times New Roman"/>
+        </w:rPr>
+        <w:t xml:space="preserve">Placental </w:t>
+      </w:r>
+      <w:r>
+        <w:rPr>
+          <w:rFonts w:ascii="Times New Roman" w:hAnsi="Times New Roman" w:cs="Times New Roman"/>
+        </w:rPr>
+        <w:t xml:space="preserve">responses </w:t>
+      </w:r>
+      <w:r>
+        <w:rPr>
+          <w:rFonts w:ascii="Times New Roman" w:hAnsi="Times New Roman" w:cs="Times New Roman"/>
+        </w:rPr>
+        <w:t>to maternal endocrine</w:t>
+      </w:r>
+      <w:r>
+        <w:rPr>
+          <w:rFonts w:ascii="Times New Roman" w:hAnsi="Times New Roman" w:cs="Times New Roman"/>
+        </w:rPr>
+        <w:t xml:space="preserve"> and nutritional</w:t>
+      </w:r>
+      <w:r>
+        <w:rPr>
+          <w:rFonts w:ascii="Times New Roman" w:hAnsi="Times New Roman" w:cs="Times New Roman"/>
+        </w:rPr>
+        <w:t xml:space="preserve"> signals </w:t>
+      </w:r>
+      <w:r>
+        <w:rPr>
+          <w:rFonts w:ascii="Times New Roman" w:hAnsi="Times New Roman" w:cs="Times New Roman"/>
+        </w:rPr>
+        <w:t xml:space="preserve">in </w:t>
+      </w:r>
+      <w:r>
+        <w:rPr>
+          <w:rFonts w:ascii="Times New Roman" w:hAnsi="Times New Roman" w:cs="Times New Roman"/>
+        </w:rPr>
+        <w:t>lean and obese mothers</w:t>
       </w:r>
       <w:r>
         <w:rPr>
@@ -949,260 +2034,453 @@
         </w:rPr>
         <w:t xml:space="preserve"> </w:t>
       </w:r>
+    </w:p>
+    <w:p>
+      <w:pPr>
+        <w:rPr>
+          <w:rFonts w:ascii="Times New Roman" w:hAnsi="Times New Roman" w:cs="Times New Roman"/>
+        </w:rPr>
+      </w:pPr>
+    </w:p>
+    <w:p>
+      <w:pPr>
+        <w:rPr>
+          <w:rFonts w:ascii="Times New Roman" w:hAnsi="Times New Roman" w:cs="Times New Roman"/>
+        </w:rPr>
+      </w:pPr>
+      <w:r>
+        <w:rPr>
+          <w:rFonts w:ascii="Times New Roman" w:hAnsi="Times New Roman" w:cs="Times New Roman"/>
+        </w:rPr>
+        <w:t xml:space="preserve">Not only does the placenta </w:t>
+      </w:r>
+      <w:r>
+        <w:rPr>
+          <w:rFonts w:ascii="Times New Roman" w:hAnsi="Times New Roman" w:cs="Times New Roman"/>
+        </w:rPr>
+        <w:t xml:space="preserve">secrete hormones to the maternal circulation to increase the maternal catabolism and ensure the demands of the fetus and its survival are met, but it is additionally affected by </w:t>
+      </w:r>
+      <w:r>
+        <w:rPr>
+          <w:rFonts w:ascii="Times New Roman" w:hAnsi="Times New Roman" w:cs="Times New Roman"/>
+        </w:rPr>
+        <w:t>maternal signals from the circulation</w:t>
+      </w:r>
+      <w:r>
+        <w:rPr>
+          <w:rFonts w:ascii="Times New Roman" w:hAnsi="Times New Roman" w:cs="Times New Roman"/>
+        </w:rPr>
+        <w:t xml:space="preserve">. </w:t>
+      </w:r>
+    </w:p>
+    <w:p>
+      <w:pPr>
+        <w:rPr>
+          <w:rFonts w:ascii="Times New Roman" w:hAnsi="Times New Roman" w:cs="Times New Roman"/>
+        </w:rPr>
+      </w:pPr>
+      <w:r>
+        <w:rPr>
+          <w:rFonts w:ascii="Times New Roman" w:hAnsi="Times New Roman" w:cs="Times New Roman"/>
+        </w:rPr>
+        <w:t xml:space="preserve">Some studies have shown </w:t>
+      </w:r>
+      <w:r>
+        <w:rPr>
+          <w:rFonts w:ascii="Times New Roman" w:hAnsi="Times New Roman" w:cs="Times New Roman"/>
+        </w:rPr>
+        <w:t>that insulin like growth factor-</w:t>
+      </w:r>
+      <w:r>
+        <w:rPr>
+          <w:rFonts w:ascii="Times New Roman" w:hAnsi="Times New Roman" w:cs="Times New Roman"/>
+        </w:rPr>
+        <w:t xml:space="preserve">1 </w:t>
+      </w:r>
+      <w:r>
+        <w:rPr>
+          <w:rFonts w:ascii="Times New Roman" w:hAnsi="Times New Roman" w:cs="Times New Roman"/>
+        </w:rPr>
+        <w:t xml:space="preserve">stimulates fetal nutrient uptake by the </w:t>
+      </w:r>
+      <w:r>
+        <w:rPr>
+          <w:rFonts w:ascii="Times New Roman" w:hAnsi="Times New Roman" w:cs="Times New Roman"/>
+        </w:rPr>
+        <w:t>placenta by i</w:t>
+      </w:r>
+      <w:r>
+        <w:rPr>
+          <w:rFonts w:ascii="Times New Roman" w:hAnsi="Times New Roman" w:cs="Times New Roman"/>
+        </w:rPr>
+        <w:t xml:space="preserve">ncreasing the </w:t>
+      </w:r>
+      <w:r>
+        <w:rPr>
+          <w:rFonts w:ascii="Times New Roman" w:hAnsi="Times New Roman" w:cs="Times New Roman"/>
+        </w:rPr>
+        <w:t>place</w:t>
+      </w:r>
+      <w:r>
+        <w:rPr>
+          <w:rFonts w:ascii="Times New Roman" w:hAnsi="Times New Roman" w:cs="Times New Roman"/>
+        </w:rPr>
+        <w:t xml:space="preserve">nta glucose transporter, GLUT1 and the placental amino acid transport system, system A. </w:t>
+      </w:r>
+      <w:r>
+        <w:rPr>
+          <w:rFonts w:ascii="Times New Roman" w:hAnsi="Times New Roman" w:cs="Times New Roman"/>
+        </w:rPr>
+        <w:t xml:space="preserve">Although insulin promotes the uptake of glucose in maternal cells, its activity in the placenta does not mediate glucose transport. </w:t>
+      </w:r>
+      <w:r>
+        <w:rPr>
+          <w:rFonts w:ascii="Times New Roman" w:hAnsi="Times New Roman" w:cs="Times New Roman"/>
+        </w:rPr>
+        <w:t xml:space="preserve">In fact, maternal </w:t>
+      </w:r>
+      <w:r>
+        <w:rPr>
+          <w:rFonts w:ascii="Times New Roman" w:hAnsi="Times New Roman" w:cs="Times New Roman"/>
+        </w:rPr>
+        <w:t xml:space="preserve">insulin levels only mediate downstream </w:t>
+      </w:r>
+      <w:r>
+        <w:rPr>
+          <w:rFonts w:ascii="Times New Roman" w:hAnsi="Times New Roman" w:cs="Times New Roman"/>
+        </w:rPr>
+        <w:t>signaling molecules</w:t>
+      </w:r>
+      <w:r>
+        <w:rPr>
+          <w:rFonts w:ascii="Times New Roman" w:hAnsi="Times New Roman" w:cs="Times New Roman"/>
+        </w:rPr>
+        <w:t xml:space="preserve"> of insulin</w:t>
+      </w:r>
+      <w:r>
+        <w:rPr>
+          <w:rFonts w:ascii="Times New Roman" w:hAnsi="Times New Roman" w:cs="Times New Roman"/>
+        </w:rPr>
+        <w:t xml:space="preserve"> on the placental microvillous membrane</w:t>
+      </w:r>
+      <w:r>
+        <w:rPr>
+          <w:rFonts w:ascii="Times New Roman" w:hAnsi="Times New Roman" w:cs="Times New Roman"/>
+        </w:rPr>
+        <w:t xml:space="preserve">. For instance, insulin </w:t>
+      </w:r>
+      <w:r>
+        <w:rPr>
+          <w:rFonts w:ascii="Times New Roman" w:hAnsi="Times New Roman" w:cs="Times New Roman"/>
+        </w:rPr>
+        <w:t xml:space="preserve">activates mTORC1 on the maternal side of the placenta causing its upregulation. </w:t>
+      </w:r>
+      <w:r>
+        <w:rPr>
+          <w:rFonts w:ascii="Times New Roman" w:hAnsi="Times New Roman" w:cs="Times New Roman"/>
+        </w:rPr>
+        <w:t>In maternal obesity, the increased circulating maternal levels of insulin increase</w:t>
+      </w:r>
+      <w:r>
+        <w:rPr>
+          <w:rFonts w:ascii="Times New Roman" w:hAnsi="Times New Roman" w:cs="Times New Roman"/>
+        </w:rPr>
+        <w:t xml:space="preserve"> lipogenesis mediated by mTORC1 signals</w:t>
+      </w:r>
+      <w:r>
+        <w:rPr>
+          <w:rFonts w:ascii="Times New Roman" w:hAnsi="Times New Roman" w:cs="Times New Roman"/>
+        </w:rPr>
+        <w:t>. This leads to</w:t>
+      </w:r>
+      <w:r>
+        <w:rPr>
+          <w:rFonts w:ascii="Times New Roman" w:hAnsi="Times New Roman" w:cs="Times New Roman"/>
+        </w:rPr>
+        <w:t xml:space="preserve"> fat deposition on the placental barrier. Maternal insulin does not cross the placenta to the fetus and thus any correlation between the maternal insulin levels and those of the fetus are not due to direct transport of maternal insulin to the fetus through the placenta, but it might be caused by downstream activities of maternal insulin that lead to an increased macronutrient flux to the fetus. The fetus, in turn, responds by increasing insulin secretion and hence, the fetus develops an increased circulating insulin level indirectly associated to the maternal levels.</w:t>
+      </w:r>
+      <w:r>
+        <w:rPr>
+          <w:rFonts w:ascii="Times New Roman" w:hAnsi="Times New Roman" w:cs="Times New Roman"/>
+        </w:rPr>
+        <w:t xml:space="preserve"> Insulin also stimulates system A </w:t>
+      </w:r>
+      <w:r>
+        <w:rPr>
+          <w:rFonts w:ascii="Times New Roman" w:hAnsi="Times New Roman" w:cs="Times New Roman"/>
+        </w:rPr>
+        <w:t xml:space="preserve">activity, which may be altered in events of maternal obesity. </w:t>
+      </w:r>
+    </w:p>
+    <w:p>
+      <w:pPr>
+        <w:rPr>
+          <w:rFonts w:ascii="Times New Roman" w:hAnsi="Times New Roman" w:cs="Times New Roman"/>
+        </w:rPr>
+      </w:pPr>
+    </w:p>
+    <w:p>
+      <w:pPr>
+        <w:rPr>
+          <w:rFonts w:ascii="Times New Roman" w:hAnsi="Times New Roman" w:cs="Times New Roman"/>
+        </w:rPr>
+      </w:pPr>
+      <w:r>
+        <w:rPr>
+          <w:rFonts w:ascii="Times New Roman" w:hAnsi="Times New Roman" w:cs="Times New Roman"/>
+        </w:rPr>
+        <w:t>Another signaling mechanism is C</w:t>
+      </w:r>
+      <w:r>
+        <w:rPr>
+          <w:rFonts w:ascii="Times New Roman" w:hAnsi="Times New Roman" w:cs="Times New Roman"/>
+        </w:rPr>
+        <w:t>/EBP downstream</w:t>
+      </w:r>
+      <w:r>
+        <w:rPr>
+          <w:rFonts w:ascii="Times New Roman" w:hAnsi="Times New Roman" w:cs="Times New Roman"/>
+        </w:rPr>
+        <w:t xml:space="preserve"> of insulin.</w:t>
+      </w:r>
+      <w:r>
+        <w:rPr>
+          <w:rFonts w:ascii="Times New Roman" w:hAnsi="Times New Roman" w:cs="Times New Roman"/>
+        </w:rPr>
+        <w:t xml:space="preserve"> </w:t>
+      </w:r>
+      <w:r>
+        <w:rPr>
+          <w:rFonts w:ascii="Times New Roman" w:hAnsi="Times New Roman" w:cs="Times New Roman"/>
+        </w:rPr>
+        <w:t>Syncytiotrophoblasts express C/EBP</w:t>
+      </w:r>
+      <w:r>
+        <w:rPr>
+          <w:rFonts w:ascii="Times New Roman" w:hAnsi="Times New Roman" w:cs="Times New Roman"/>
+        </w:rPr>
+        <w:t xml:space="preserve"> allowing c</w:t>
+      </w:r>
+      <w:r>
+        <w:rPr>
+          <w:rFonts w:ascii="Times New Roman" w:hAnsi="Times New Roman" w:cs="Times New Roman"/>
+        </w:rPr>
+        <w:t>yto</w:t>
+      </w:r>
+      <w:r>
+        <w:rPr>
+          <w:rFonts w:ascii="Times New Roman" w:hAnsi="Times New Roman" w:cs="Times New Roman"/>
+        </w:rPr>
+        <w:t>trophoblasts</w:t>
+      </w:r>
+      <w:r>
+        <w:rPr>
+          <w:rFonts w:ascii="Times New Roman" w:hAnsi="Times New Roman" w:cs="Times New Roman"/>
+        </w:rPr>
+        <w:t xml:space="preserve"> to differentiate to syncytiotrophoblasts</w:t>
+      </w:r>
+      <w:r>
+        <w:rPr>
+          <w:rFonts w:ascii="Times New Roman" w:hAnsi="Times New Roman" w:cs="Times New Roman"/>
+        </w:rPr>
+        <w:t xml:space="preserve"> in a normal placenta.</w:t>
+      </w:r>
+      <w:r>
+        <w:rPr>
+          <w:rFonts w:ascii="Times New Roman" w:hAnsi="Times New Roman" w:cs="Times New Roman"/>
+        </w:rPr>
+        <w:t xml:space="preserve"> In obese</w:t>
+      </w:r>
+      <w:r>
+        <w:rPr>
+          <w:rFonts w:ascii="Times New Roman" w:hAnsi="Times New Roman" w:cs="Times New Roman"/>
+        </w:rPr>
+        <w:t xml:space="preserve"> women,</w:t>
+      </w:r>
+      <w:r>
+        <w:rPr>
+          <w:rFonts w:ascii="Times New Roman" w:hAnsi="Times New Roman" w:cs="Times New Roman"/>
+        </w:rPr>
+        <w:t xml:space="preserve"> C</w:t>
+      </w:r>
+      <w:r>
+        <w:rPr>
+          <w:rFonts w:ascii="Times New Roman" w:hAnsi="Times New Roman" w:cs="Times New Roman"/>
+        </w:rPr>
+        <w:t>/</w:t>
+      </w:r>
+      <w:r>
+        <w:rPr>
+          <w:rFonts w:ascii="Times New Roman" w:hAnsi="Times New Roman" w:cs="Times New Roman"/>
+        </w:rPr>
+        <w:t xml:space="preserve">EBP is downregulated and its expression is decreased in syncytiotrophoblasts. </w:t>
+      </w:r>
+      <w:r>
+        <w:rPr>
+          <w:rFonts w:ascii="Times New Roman" w:hAnsi="Times New Roman" w:cs="Times New Roman"/>
+        </w:rPr>
+        <w:t>The d</w:t>
+      </w:r>
+      <w:r>
+        <w:rPr>
+          <w:rFonts w:ascii="Times New Roman" w:hAnsi="Times New Roman" w:cs="Times New Roman"/>
+        </w:rPr>
+        <w:t>ecreased C/EBP expressi</w:t>
+      </w:r>
+      <w:r>
+        <w:rPr>
+          <w:rFonts w:ascii="Times New Roman" w:hAnsi="Times New Roman" w:cs="Times New Roman"/>
+        </w:rPr>
+        <w:t xml:space="preserve">on </w:t>
+      </w:r>
+      <w:r>
+        <w:rPr>
+          <w:rFonts w:ascii="Times New Roman" w:hAnsi="Times New Roman" w:cs="Times New Roman"/>
+        </w:rPr>
+        <w:t xml:space="preserve">may </w:t>
+      </w:r>
+      <w:r>
+        <w:rPr>
+          <w:rFonts w:ascii="Times New Roman" w:hAnsi="Times New Roman" w:cs="Times New Roman"/>
+        </w:rPr>
+        <w:t>yield a less mature placenta or a placenta with a suboptimal structure due to the decreased syncytiotrophoblast growth. By reducing the cytotrophoblast capacity to differentiate to syncytiotrophoblasts, the placenta of obese women will have less syncytiotrophoblasts compared to that of lean women. This mechanism may not only alter the placental structure, but also its function</w:t>
+      </w:r>
       <w:r>
         <w:rPr>
           <w:rFonts w:ascii="Times New Roman" w:hAnsi="Times New Roman" w:cs="Times New Roman"/>
         </w:rPr>
         <w:t>.</w:t>
       </w:r>
-      <w:proofErr w:type="gramEnd"/>
-      <w:r>
-        <w:rPr>
-          <w:rFonts w:ascii="Times New Roman" w:hAnsi="Times New Roman" w:cs="Times New Roman"/>
-        </w:rPr>
-        <w:t xml:space="preserve"> </w:t>
-      </w:r>
-    </w:p>
-    <w:p>
-      <w:pPr>
-        <w:ind w:firstLine="720"/>
-        <w:rPr>
-          <w:rFonts w:ascii="Times New Roman" w:hAnsi="Times New Roman" w:cs="Times New Roman"/>
-        </w:rPr>
-      </w:pPr>
-    </w:p>
-    <w:p>
-      <w:pPr>
-        <w:ind w:firstLine="720"/>
-        <w:rPr>
-          <w:rFonts w:ascii="Times New Roman" w:hAnsi="Times New Roman" w:cs="Times New Roman"/>
-        </w:rPr>
-      </w:pPr>
-      <w:r>
-        <w:rPr>
-          <w:rFonts w:ascii="Times New Roman" w:hAnsi="Times New Roman" w:cs="Times New Roman"/>
-        </w:rPr>
-        <w:t xml:space="preserve">Animal placenta, mainly that of mice, </w:t>
-      </w:r>
-      <w:r>
-        <w:rPr>
-          <w:rFonts w:ascii="Times New Roman" w:hAnsi="Times New Roman" w:cs="Times New Roman"/>
-        </w:rPr>
-        <w:t xml:space="preserve">has different </w:t>
-      </w:r>
-      <w:r>
-        <w:rPr>
-          <w:rFonts w:ascii="Times New Roman" w:hAnsi="Times New Roman" w:cs="Times New Roman"/>
-        </w:rPr>
-        <w:t xml:space="preserve">cell </w:t>
-      </w:r>
-      <w:r>
-        <w:rPr>
-          <w:rFonts w:ascii="Times New Roman" w:hAnsi="Times New Roman" w:cs="Times New Roman"/>
-        </w:rPr>
-        <w:t>types</w:t>
-      </w:r>
-      <w:r>
-        <w:rPr>
-          <w:rFonts w:ascii="Times New Roman" w:hAnsi="Times New Roman" w:cs="Times New Roman"/>
-        </w:rPr>
-        <w:t xml:space="preserve"> but</w:t>
-      </w:r>
-      <w:r>
-        <w:rPr>
-          <w:rFonts w:ascii="Times New Roman" w:hAnsi="Times New Roman" w:cs="Times New Roman"/>
-        </w:rPr>
-        <w:t xml:space="preserve"> possesses the same discoid structure that the human placenta has. Due to </w:t>
-      </w:r>
-      <w:r>
-        <w:rPr>
-          <w:rFonts w:ascii="Times New Roman" w:hAnsi="Times New Roman" w:cs="Times New Roman"/>
-        </w:rPr>
-        <w:t xml:space="preserve">natural </w:t>
-      </w:r>
-      <w:r>
-        <w:rPr>
-          <w:rFonts w:ascii="Times New Roman" w:hAnsi="Times New Roman" w:cs="Times New Roman"/>
-        </w:rPr>
-        <w:t xml:space="preserve">differences </w:t>
-      </w:r>
-      <w:r>
-        <w:rPr>
-          <w:rFonts w:ascii="Times New Roman" w:hAnsi="Times New Roman" w:cs="Times New Roman"/>
-        </w:rPr>
-        <w:t>between mammalian physiology</w:t>
-      </w:r>
-      <w:r>
-        <w:rPr>
-          <w:rFonts w:ascii="Times New Roman" w:hAnsi="Times New Roman" w:cs="Times New Roman"/>
-        </w:rPr>
-        <w:t>, the placental growth and differentiation is expected to be unique to each</w:t>
-      </w:r>
-      <w:r>
-        <w:rPr>
-          <w:rFonts w:ascii="Times New Roman" w:hAnsi="Times New Roman" w:cs="Times New Roman"/>
-        </w:rPr>
-        <w:t xml:space="preserve"> species</w:t>
-      </w:r>
-      <w:r>
-        <w:rPr>
-          <w:rFonts w:ascii="Times New Roman" w:hAnsi="Times New Roman" w:cs="Times New Roman"/>
-        </w:rPr>
-        <w:t xml:space="preserve">. There is a number of differences between the </w:t>
-      </w:r>
-      <w:r>
-        <w:rPr>
-          <w:rFonts w:ascii="Times New Roman" w:hAnsi="Times New Roman" w:cs="Times New Roman"/>
-        </w:rPr>
-        <w:t>human and animal placenta tha</w:t>
-      </w:r>
-      <w:r>
-        <w:rPr>
-          <w:rFonts w:ascii="Times New Roman" w:hAnsi="Times New Roman" w:cs="Times New Roman"/>
-        </w:rPr>
-        <w:t>t</w:t>
-      </w:r>
-      <w:r>
-        <w:rPr>
-          <w:rFonts w:ascii="Times New Roman" w:hAnsi="Times New Roman" w:cs="Times New Roman"/>
-        </w:rPr>
-        <w:t xml:space="preserve"> include the difference in gestation age, </w:t>
-      </w:r>
-      <w:r>
-        <w:rPr>
-          <w:rFonts w:ascii="Times New Roman" w:hAnsi="Times New Roman" w:cs="Times New Roman"/>
-        </w:rPr>
-        <w:t xml:space="preserve">litter size, </w:t>
-      </w:r>
-      <w:r>
-        <w:rPr>
-          <w:rFonts w:ascii="Times New Roman" w:hAnsi="Times New Roman" w:cs="Times New Roman"/>
-        </w:rPr>
-        <w:t>maturation of the placenta, function of certain cell types in the placenta, differences in transporter expressions on the placental membranes, differences in</w:t>
-      </w:r>
-      <w:r>
-        <w:rPr>
-          <w:rFonts w:ascii="Times New Roman" w:hAnsi="Times New Roman" w:cs="Times New Roman"/>
-        </w:rPr>
-        <w:t xml:space="preserve"> </w:t>
-      </w:r>
-      <w:proofErr w:type="spellStart"/>
-      <w:r>
-        <w:rPr>
-          <w:rFonts w:ascii="Times New Roman" w:hAnsi="Times New Roman" w:cs="Times New Roman"/>
-        </w:rPr>
-        <w:t>interhemal</w:t>
-      </w:r>
-      <w:proofErr w:type="spellEnd"/>
-      <w:r>
-        <w:rPr>
-          <w:rFonts w:ascii="Times New Roman" w:hAnsi="Times New Roman" w:cs="Times New Roman"/>
-        </w:rPr>
-        <w:t xml:space="preserve"> layers and histo</w:t>
-      </w:r>
-      <w:r>
-        <w:rPr>
-          <w:rFonts w:ascii="Times New Roman" w:hAnsi="Times New Roman" w:cs="Times New Roman"/>
-        </w:rPr>
-        <w:t>logical differences.</w:t>
-      </w:r>
-      <w:r>
-        <w:rPr>
-          <w:rFonts w:ascii="Times New Roman" w:hAnsi="Times New Roman" w:cs="Times New Roman"/>
-        </w:rPr>
-        <w:t xml:space="preserve"> </w:t>
-      </w:r>
-      <w:r>
-        <w:rPr>
-          <w:rFonts w:ascii="Times New Roman" w:hAnsi="Times New Roman" w:cs="Times New Roman"/>
-        </w:rPr>
-        <w:t>The m</w:t>
-      </w:r>
-      <w:r>
-        <w:rPr>
-          <w:rFonts w:ascii="Times New Roman" w:hAnsi="Times New Roman" w:cs="Times New Roman"/>
-        </w:rPr>
-        <w:t xml:space="preserve">ouse placenta has an inverted yolk sac placenta that is active throughout gestation. The human yolk sac, although evident during </w:t>
-      </w:r>
-      <w:r>
-        <w:rPr>
-          <w:rFonts w:ascii="Times New Roman" w:hAnsi="Times New Roman" w:cs="Times New Roman"/>
-        </w:rPr>
-        <w:t xml:space="preserve">the first trimester, becomes inactive after the full maturation of the placenta. </w:t>
-      </w:r>
-      <w:r>
-        <w:rPr>
-          <w:rFonts w:ascii="Times New Roman" w:hAnsi="Times New Roman" w:cs="Times New Roman"/>
-        </w:rPr>
-        <w:t>Furthermore,</w:t>
-      </w:r>
-      <w:r>
-        <w:rPr>
-          <w:rFonts w:ascii="Times New Roman" w:hAnsi="Times New Roman" w:cs="Times New Roman"/>
-        </w:rPr>
-        <w:t xml:space="preserve"> the mouse placenta has more cell types and membranes than the human placenta. Moving inwards from the maternal membrane of the placenta to the fetal membran</w:t>
-      </w:r>
-      <w:r>
-        <w:rPr>
-          <w:rFonts w:ascii="Times New Roman" w:hAnsi="Times New Roman" w:cs="Times New Roman"/>
-        </w:rPr>
-        <w:t xml:space="preserve">e, the mouse placenta has </w:t>
-      </w:r>
-      <w:r>
-        <w:rPr>
-          <w:rFonts w:ascii="Times New Roman" w:hAnsi="Times New Roman" w:cs="Times New Roman"/>
-        </w:rPr>
-        <w:t>trophoblast</w:t>
-      </w:r>
-      <w:r>
-        <w:rPr>
-          <w:rFonts w:ascii="Times New Roman" w:hAnsi="Times New Roman" w:cs="Times New Roman"/>
-        </w:rPr>
-        <w:t xml:space="preserve"> giant</w:t>
-      </w:r>
-      <w:r>
-        <w:rPr>
-          <w:rFonts w:ascii="Times New Roman" w:hAnsi="Times New Roman" w:cs="Times New Roman"/>
-        </w:rPr>
-        <w:t xml:space="preserve"> cells, </w:t>
-      </w:r>
-      <w:proofErr w:type="spellStart"/>
-      <w:r>
-        <w:rPr>
-          <w:rFonts w:ascii="Times New Roman" w:hAnsi="Times New Roman" w:cs="Times New Roman"/>
-        </w:rPr>
-        <w:t>spongiotrophoblast</w:t>
-      </w:r>
-      <w:proofErr w:type="spellEnd"/>
-      <w:r>
-        <w:rPr>
-          <w:rFonts w:ascii="Times New Roman" w:hAnsi="Times New Roman" w:cs="Times New Roman"/>
-        </w:rPr>
-        <w:t xml:space="preserve"> cells, </w:t>
-      </w:r>
-      <w:r>
-        <w:rPr>
-          <w:rFonts w:ascii="Times New Roman" w:hAnsi="Times New Roman" w:cs="Times New Roman"/>
-        </w:rPr>
-        <w:t>two sy</w:t>
-      </w:r>
-      <w:r>
-        <w:rPr>
-          <w:rFonts w:ascii="Times New Roman" w:hAnsi="Times New Roman" w:cs="Times New Roman"/>
-        </w:rPr>
-        <w:t xml:space="preserve">ncytial trophoblast layers, </w:t>
-      </w:r>
-      <w:r>
-        <w:rPr>
-          <w:rFonts w:ascii="Times New Roman" w:hAnsi="Times New Roman" w:cs="Times New Roman"/>
-        </w:rPr>
-        <w:t>mono</w:t>
-      </w:r>
-      <w:r>
-        <w:rPr>
-          <w:rFonts w:ascii="Times New Roman" w:hAnsi="Times New Roman" w:cs="Times New Roman"/>
-        </w:rPr>
-        <w:t>nuclear trophoblast cell</w:t>
+      <w:r>
+        <w:rPr>
+          <w:rFonts w:ascii="Times New Roman" w:hAnsi="Times New Roman" w:cs="Times New Roman"/>
+        </w:rPr>
+        <w:t xml:space="preserve"> A decreased endocrine function, due to the decreased syncytiotrophoblast layer, would impair the syncytiotrophoblastic capability to produce hCG. Whether this mechanism may be protective to limit potential fetal overgrowth or if it results in suboptimal growth is not clearly identified. (CHECK ALL THE C/EBP THING).</w:t>
+      </w:r>
+    </w:p>
+    <w:p>
+      <w:pPr>
+        <w:rPr>
+          <w:rFonts w:ascii="Times New Roman" w:hAnsi="Times New Roman" w:cs="Times New Roman"/>
+        </w:rPr>
+      </w:pPr>
+    </w:p>
+    <w:p>
+      <w:pPr>
+        <w:rPr>
+          <w:rFonts w:ascii="Times New Roman" w:hAnsi="Times New Roman" w:cs="Times New Roman"/>
+        </w:rPr>
+      </w:pPr>
+      <w:r>
+        <w:rPr>
+          <w:rFonts w:ascii="Times New Roman" w:hAnsi="Times New Roman" w:cs="Times New Roman"/>
+        </w:rPr>
+        <w:t xml:space="preserve">Leptin in lean women stimulates system A function. In obese women, who may suffer from hyperleptinemia, system A function may be altered. </w:t>
+      </w:r>
+      <w:r>
+        <w:rPr>
+          <w:rFonts w:ascii="Times New Roman" w:hAnsi="Times New Roman" w:cs="Times New Roman"/>
+        </w:rPr>
+        <w:t xml:space="preserve">In lean women, adiponectin levels are thought to reduce insulin sensitivity in the placenta. This is considered a protective mechanism in lean women who encounter hyperglycemic episodes, naturally postprandial. As adiponectin reduces the placental insulin sensitivity, it protects the fetus from the downstream upregulated insulin cascade which may lead to increased fetal nutrient flux. In obese mothers, this mechanism is absent, as obese mothers usually have hypoadiponectemia, which fails to protect the placental transport capacity in times of maternal hyperglycemia. </w:t>
+      </w:r>
+    </w:p>
+    <w:p>
+      <w:pPr>
+        <w:rPr>
+          <w:rFonts w:ascii="Times New Roman" w:hAnsi="Times New Roman" w:cs="Times New Roman"/>
+        </w:rPr>
+      </w:pPr>
+      <w:r>
+        <w:rPr>
+          <w:rFonts w:ascii="Times New Roman" w:hAnsi="Times New Roman" w:cs="Times New Roman"/>
+        </w:rPr>
+        <w:t xml:space="preserve">Maternal nutritional status affects hormonal regulations and can influence placental function. It remains unclear whether the maternal nutrition milieu is translated to the fetus, but the role of the placenta in determining the nutrient flux, mediated by hormonal signals or passive uptake, is a mediator of this effect. </w:t>
+      </w:r>
+    </w:p>
+    <w:p>
+      <w:pPr>
+        <w:rPr>
+          <w:rFonts w:ascii="Times New Roman" w:hAnsi="Times New Roman" w:cs="Times New Roman"/>
+        </w:rPr>
+      </w:pPr>
+    </w:p>
+    <w:p>
+      <w:pPr>
+        <w:pStyle w:val="Heading1"/>
+        <w:rPr>
+          <w:rFonts w:ascii="Times New Roman" w:hAnsi="Times New Roman" w:cs="Times New Roman"/>
+        </w:rPr>
+      </w:pPr>
+      <w:r>
+        <w:rPr>
+          <w:rFonts w:ascii="Times New Roman" w:hAnsi="Times New Roman" w:cs="Times New Roman"/>
+        </w:rPr>
+        <w:t>Altered placental transport capacity in obesity</w:t>
+      </w:r>
+    </w:p>
+    <w:p>
+      <w:pPr>
+        <w:rPr>
+          <w:rFonts w:ascii="Times New Roman" w:hAnsi="Times New Roman" w:cs="Times New Roman"/>
+        </w:rPr>
+      </w:pPr>
+    </w:p>
+    <w:p>
+      <w:pPr>
+        <w:pStyle w:val="Heading2"/>
+        <w:rPr>
+          <w:rFonts w:ascii="Times New Roman" w:hAnsi="Times New Roman" w:cs="Times New Roman"/>
+        </w:rPr>
+      </w:pPr>
+      <w:r>
+        <w:rPr>
+          <w:rFonts w:ascii="Times New Roman" w:hAnsi="Times New Roman" w:cs="Times New Roman"/>
+        </w:rPr>
+        <w:t xml:space="preserve">Key </w:t>
+      </w:r>
+      <w:r>
+        <w:rPr>
+          <w:rFonts w:ascii="Times New Roman" w:hAnsi="Times New Roman" w:cs="Times New Roman"/>
+        </w:rPr>
+        <w:t xml:space="preserve">nutrient transporters </w:t>
+      </w:r>
+      <w:r>
+        <w:rPr>
+          <w:rFonts w:ascii="Times New Roman" w:hAnsi="Times New Roman" w:cs="Times New Roman"/>
+        </w:rPr>
+        <w:t xml:space="preserve">present </w:t>
+      </w:r>
+      <w:r>
+        <w:rPr>
+          <w:rFonts w:ascii="Times New Roman" w:hAnsi="Times New Roman" w:cs="Times New Roman"/>
+        </w:rPr>
+        <w:t xml:space="preserve">on the placental maternal and fetal membranes </w:t>
+      </w:r>
+    </w:p>
+    <w:p>
+      <w:pPr>
+        <w:rPr>
+          <w:rFonts w:ascii="Times New Roman" w:hAnsi="Times New Roman" w:cs="Times New Roman"/>
+        </w:rPr>
+      </w:pPr>
+    </w:p>
+    <w:p>
+      <w:pPr>
+        <w:rPr>
+          <w:rFonts w:ascii="Times New Roman" w:hAnsi="Times New Roman" w:cs="Times New Roman"/>
+        </w:rPr>
+      </w:pPr>
+      <w:r>
+        <w:rPr>
+          <w:rFonts w:ascii="Times New Roman" w:hAnsi="Times New Roman" w:cs="Times New Roman"/>
+        </w:rPr>
+        <w:t>ABC and SLC tra</w:t>
+      </w:r>
+      <w:r>
+        <w:rPr>
+          <w:rFonts w:ascii="Times New Roman" w:hAnsi="Times New Roman" w:cs="Times New Roman"/>
+        </w:rPr>
+        <w:t>n</w:t>
       </w:r>
       <w:r>
         <w:rPr>
@@ -1214,1264 +2492,17 @@
         <w:rPr>
           <w:rFonts w:ascii="Times New Roman" w:hAnsi="Times New Roman" w:cs="Times New Roman"/>
         </w:rPr>
-        <w:t>, and fetal endothelial cells. As many layers may resemble the human placenta, it is notable that the mouse placenta has an additional membrane due to the two syncytiotrophoblast layers</w:t>
-      </w:r>
-      <w:r>
-        <w:rPr>
-          <w:rFonts w:ascii="Times New Roman" w:hAnsi="Times New Roman" w:cs="Times New Roman"/>
-        </w:rPr>
-        <w:t xml:space="preserve"> that are linked by gap junctions</w:t>
-      </w:r>
-      <w:r>
-        <w:rPr>
-          <w:rFonts w:ascii="Times New Roman" w:hAnsi="Times New Roman" w:cs="Times New Roman"/>
-        </w:rPr>
-        <w:t xml:space="preserve">. </w:t>
-      </w:r>
-    </w:p>
-    <w:p>
-      <w:pPr>
-        <w:rPr>
-          <w:rFonts w:ascii="Times New Roman" w:hAnsi="Times New Roman" w:cs="Times New Roman"/>
-          <w:b/>
-        </w:rPr>
-      </w:pPr>
-    </w:p>
-    <w:p>
-      <w:pPr>
-        <w:ind w:firstLine="720"/>
-        <w:rPr>
-          <w:rFonts w:ascii="Times New Roman" w:hAnsi="Times New Roman" w:cs="Times New Roman"/>
-        </w:rPr>
-      </w:pPr>
-      <w:r>
-        <w:rPr>
-          <w:rFonts w:ascii="Times New Roman" w:hAnsi="Times New Roman" w:cs="Times New Roman"/>
-        </w:rPr>
-        <w:t>The trophoblasts take up the most sp</w:t>
-      </w:r>
-      <w:r>
-        <w:rPr>
-          <w:rFonts w:ascii="Times New Roman" w:hAnsi="Times New Roman" w:cs="Times New Roman"/>
-        </w:rPr>
-        <w:t xml:space="preserve">ace in the </w:t>
-      </w:r>
-      <w:r>
-        <w:rPr>
-          <w:rFonts w:ascii="Times New Roman" w:hAnsi="Times New Roman" w:cs="Times New Roman"/>
-        </w:rPr>
-        <w:t xml:space="preserve">human and mouse </w:t>
-      </w:r>
-      <w:r>
-        <w:rPr>
-          <w:rFonts w:ascii="Times New Roman" w:hAnsi="Times New Roman" w:cs="Times New Roman"/>
-        </w:rPr>
-        <w:t>placenta (figure to s</w:t>
-      </w:r>
-      <w:r>
-        <w:rPr>
-          <w:rFonts w:ascii="Times New Roman" w:hAnsi="Times New Roman" w:cs="Times New Roman"/>
-        </w:rPr>
-        <w:t>how them) and besides having an endocrine function (</w:t>
-      </w:r>
-      <w:proofErr w:type="spellStart"/>
-      <w:r>
-        <w:rPr>
-          <w:rFonts w:ascii="Times New Roman" w:hAnsi="Times New Roman" w:cs="Times New Roman"/>
-        </w:rPr>
-        <w:t>hCG</w:t>
-      </w:r>
-      <w:proofErr w:type="spellEnd"/>
-      <w:r>
-        <w:rPr>
-          <w:rFonts w:ascii="Times New Roman" w:hAnsi="Times New Roman" w:cs="Times New Roman"/>
-        </w:rPr>
-        <w:t xml:space="preserve"> from sync CHECK IT EXACTLY), they ar</w:t>
-      </w:r>
-      <w:r>
-        <w:rPr>
-          <w:rFonts w:ascii="Times New Roman" w:hAnsi="Times New Roman" w:cs="Times New Roman"/>
-        </w:rPr>
-        <w:t xml:space="preserve">e the main site of nutrient, </w:t>
-      </w:r>
-      <w:r>
-        <w:rPr>
-          <w:rFonts w:ascii="Times New Roman" w:hAnsi="Times New Roman" w:cs="Times New Roman"/>
-        </w:rPr>
-        <w:t>gas</w:t>
-      </w:r>
-      <w:r>
-        <w:rPr>
-          <w:rFonts w:ascii="Times New Roman" w:hAnsi="Times New Roman" w:cs="Times New Roman"/>
-        </w:rPr>
-        <w:t xml:space="preserve"> and waste</w:t>
-      </w:r>
-      <w:r>
-        <w:rPr>
-          <w:rFonts w:ascii="Times New Roman" w:hAnsi="Times New Roman" w:cs="Times New Roman"/>
-        </w:rPr>
-        <w:t xml:space="preserve"> exchange between</w:t>
-      </w:r>
-      <w:r>
-        <w:rPr>
-          <w:rFonts w:ascii="Times New Roman" w:hAnsi="Times New Roman" w:cs="Times New Roman"/>
-        </w:rPr>
-        <w:t xml:space="preserve"> t</w:t>
-      </w:r>
-      <w:r>
-        <w:rPr>
-          <w:rFonts w:ascii="Times New Roman" w:hAnsi="Times New Roman" w:cs="Times New Roman"/>
-        </w:rPr>
-        <w:t xml:space="preserve">he mother and the fetus. </w:t>
-      </w:r>
-      <w:r>
-        <w:rPr>
-          <w:rFonts w:ascii="Times New Roman" w:hAnsi="Times New Roman" w:cs="Times New Roman"/>
-        </w:rPr>
-        <w:t>The syncytiot</w:t>
-      </w:r>
-      <w:r>
-        <w:rPr>
-          <w:rFonts w:ascii="Times New Roman" w:hAnsi="Times New Roman" w:cs="Times New Roman"/>
-        </w:rPr>
-        <w:t xml:space="preserve">rophoblast and the </w:t>
-      </w:r>
-      <w:proofErr w:type="spellStart"/>
-      <w:r>
-        <w:rPr>
-          <w:rFonts w:ascii="Times New Roman" w:hAnsi="Times New Roman" w:cs="Times New Roman"/>
-        </w:rPr>
-        <w:t>extravillous</w:t>
-      </w:r>
-      <w:proofErr w:type="spellEnd"/>
-      <w:r>
-        <w:rPr>
-          <w:rFonts w:ascii="Times New Roman" w:hAnsi="Times New Roman" w:cs="Times New Roman"/>
-        </w:rPr>
-        <w:t xml:space="preserve"> cytotrophoblasts </w:t>
-      </w:r>
-      <w:r>
-        <w:rPr>
-          <w:rFonts w:ascii="Times New Roman" w:hAnsi="Times New Roman" w:cs="Times New Roman"/>
-        </w:rPr>
-        <w:t xml:space="preserve">(KNOW WHICH TB ARE ACTUALLY IN DIRECT CONTACT OR IS IT THE ENTIRE TB LAYER??) </w:t>
-      </w:r>
-      <w:r>
-        <w:rPr>
-          <w:rFonts w:ascii="Times New Roman" w:hAnsi="Times New Roman" w:cs="Times New Roman"/>
-        </w:rPr>
-        <w:t xml:space="preserve">are in direct contact with the maternal blood. </w:t>
-      </w:r>
-      <w:r>
-        <w:rPr>
-          <w:rFonts w:ascii="Times New Roman" w:hAnsi="Times New Roman" w:cs="Times New Roman"/>
-        </w:rPr>
-        <w:t xml:space="preserve">It is worthy to note that the syncytiotrophoblast is the main part of exchange since it is the outermost layer in the placenta. The survival of the </w:t>
-      </w:r>
-      <w:r>
-        <w:rPr>
-          <w:rFonts w:ascii="Times New Roman" w:hAnsi="Times New Roman" w:cs="Times New Roman"/>
-        </w:rPr>
-        <w:t xml:space="preserve">human </w:t>
-      </w:r>
-      <w:r>
-        <w:rPr>
-          <w:rFonts w:ascii="Times New Roman" w:hAnsi="Times New Roman" w:cs="Times New Roman"/>
-        </w:rPr>
-        <w:t xml:space="preserve">placenta and the fetus heavily rely on the trophoblast ability to </w:t>
-      </w:r>
-      <w:r>
-        <w:rPr>
-          <w:rFonts w:ascii="Times New Roman" w:hAnsi="Times New Roman" w:cs="Times New Roman"/>
-        </w:rPr>
-        <w:t>invade t</w:t>
-      </w:r>
-      <w:r>
-        <w:rPr>
-          <w:rFonts w:ascii="Times New Roman" w:hAnsi="Times New Roman" w:cs="Times New Roman"/>
-        </w:rPr>
-        <w:t>he maternal myometrial spiral arteries. Failure to invade the myometrium jeopardizes the placental ability to successfully exchange nutrients and gases thus risking an early termination of pregnancy or an unhealthy pregnancy. The ability to invade the maternal myometrium occurs during th</w:t>
-      </w:r>
-      <w:r>
-        <w:rPr>
-          <w:rFonts w:ascii="Times New Roman" w:hAnsi="Times New Roman" w:cs="Times New Roman"/>
-        </w:rPr>
-        <w:t>e first trimester and plays a role in determining pregnancy outcomes</w:t>
-      </w:r>
-      <w:r>
-        <w:rPr>
-          <w:rFonts w:ascii="Times New Roman" w:hAnsi="Times New Roman" w:cs="Times New Roman"/>
-        </w:rPr>
-        <w:t>. During the rest of the pregnancy, the syncytiotrophoblast undergoes a series of angiogenesis to allow for increased exchange of nutrients and gases coping with the increased fetal needs throughout gestation. The trophoblast is also the outermost layer of the placenta facing the mother so its structural function makes it a barrier that protects the g</w:t>
-      </w:r>
-      <w:r>
-        <w:rPr>
-          <w:rFonts w:ascii="Times New Roman" w:hAnsi="Times New Roman" w:cs="Times New Roman"/>
-        </w:rPr>
-        <w:t>rowing fetus. Finally, the syncytiotroph</w:t>
-      </w:r>
-      <w:r>
-        <w:rPr>
-          <w:rFonts w:ascii="Times New Roman" w:hAnsi="Times New Roman" w:cs="Times New Roman"/>
-        </w:rPr>
-        <w:t xml:space="preserve">oblast has an endocrine function. </w:t>
-      </w:r>
-      <w:r>
-        <w:rPr>
-          <w:rFonts w:ascii="Times New Roman" w:hAnsi="Times New Roman" w:cs="Times New Roman"/>
-        </w:rPr>
-        <w:t xml:space="preserve">The syncytiotrophoblast secretes the human chorionic gonadotropin, estrogens and progesterone, human placental </w:t>
-      </w:r>
-      <w:proofErr w:type="spellStart"/>
-      <w:r>
-        <w:rPr>
-          <w:rFonts w:ascii="Times New Roman" w:hAnsi="Times New Roman" w:cs="Times New Roman"/>
-        </w:rPr>
-        <w:t>lactogen</w:t>
-      </w:r>
-      <w:proofErr w:type="spellEnd"/>
-      <w:r>
-        <w:rPr>
-          <w:rFonts w:ascii="Times New Roman" w:hAnsi="Times New Roman" w:cs="Times New Roman"/>
-        </w:rPr>
-        <w:t>, human placental growth hormone, insulin-like growth factor, and endothelial growth factor.</w:t>
-      </w:r>
-      <w:r>
-        <w:rPr>
-          <w:rFonts w:ascii="Times New Roman" w:hAnsi="Times New Roman" w:cs="Times New Roman"/>
-        </w:rPr>
-        <w:t xml:space="preserve"> </w:t>
-      </w:r>
-      <w:r>
-        <w:rPr>
-          <w:rFonts w:ascii="Times New Roman" w:hAnsi="Times New Roman" w:cs="Times New Roman"/>
-        </w:rPr>
-        <w:t xml:space="preserve">In mice, the </w:t>
-      </w:r>
-      <w:r>
-        <w:rPr>
-          <w:rFonts w:ascii="Times New Roman" w:hAnsi="Times New Roman" w:cs="Times New Roman"/>
-        </w:rPr>
-        <w:t xml:space="preserve">placental survival does not depend on the deep trophoblastic invasion of the uterine wall, as the invasion is shallow </w:t>
-      </w:r>
-      <w:r>
-        <w:rPr>
-          <w:rFonts w:ascii="Times New Roman" w:hAnsi="Times New Roman" w:cs="Times New Roman"/>
-        </w:rPr>
-        <w:t xml:space="preserve">reaching only the endometrium. </w:t>
-      </w:r>
-      <w:r>
-        <w:rPr>
-          <w:rFonts w:ascii="Times New Roman" w:hAnsi="Times New Roman" w:cs="Times New Roman"/>
-        </w:rPr>
-        <w:t xml:space="preserve">Considering that the human chorionic gonadotropin is human specific, other placental endocrine functions vary between humans and mice. Mouse placenta has a unique set of </w:t>
-      </w:r>
-      <w:proofErr w:type="spellStart"/>
-      <w:r>
-        <w:rPr>
-          <w:rFonts w:ascii="Times New Roman" w:hAnsi="Times New Roman" w:cs="Times New Roman"/>
-        </w:rPr>
-        <w:t>lactogens</w:t>
-      </w:r>
-      <w:proofErr w:type="spellEnd"/>
-      <w:r>
-        <w:rPr>
-          <w:rFonts w:ascii="Times New Roman" w:hAnsi="Times New Roman" w:cs="Times New Roman"/>
-        </w:rPr>
-        <w:t xml:space="preserve"> </w:t>
-      </w:r>
-      <w:r>
-        <w:rPr>
-          <w:rFonts w:ascii="Times New Roman" w:hAnsi="Times New Roman" w:cs="Times New Roman"/>
-        </w:rPr>
-        <w:t>that do not exist in humans</w:t>
-      </w:r>
-      <w:r>
-        <w:rPr>
-          <w:rFonts w:ascii="Times New Roman" w:hAnsi="Times New Roman" w:cs="Times New Roman"/>
-        </w:rPr>
-        <w:t xml:space="preserve">. Furthermore, trophoblastic giant cells in the mouse placenta produce </w:t>
-      </w:r>
-      <w:proofErr w:type="spellStart"/>
-      <w:r>
-        <w:rPr>
-          <w:rFonts w:ascii="Times New Roman" w:hAnsi="Times New Roman" w:cs="Times New Roman"/>
-        </w:rPr>
-        <w:t>lactogen</w:t>
-      </w:r>
-      <w:proofErr w:type="spellEnd"/>
-      <w:r>
-        <w:rPr>
-          <w:rFonts w:ascii="Times New Roman" w:hAnsi="Times New Roman" w:cs="Times New Roman"/>
-        </w:rPr>
-        <w:t xml:space="preserve"> </w:t>
-      </w:r>
-      <w:r>
-        <w:rPr>
-          <w:rFonts w:ascii="Times New Roman" w:hAnsi="Times New Roman" w:cs="Times New Roman"/>
-        </w:rPr>
-        <w:t>througho</w:t>
-      </w:r>
-      <w:r>
-        <w:rPr>
-          <w:rFonts w:ascii="Times New Roman" w:hAnsi="Times New Roman" w:cs="Times New Roman"/>
-        </w:rPr>
-        <w:t xml:space="preserve">ut gestation. </w:t>
-      </w:r>
-      <w:r>
-        <w:rPr>
-          <w:rFonts w:ascii="Times New Roman" w:hAnsi="Times New Roman" w:cs="Times New Roman"/>
-        </w:rPr>
-        <w:t xml:space="preserve">The corpus luteum maintains the production of progesterone throughout the mouse gestational period, whereas in humans, the corpus </w:t>
-      </w:r>
-      <w:r>
-        <w:rPr>
-          <w:rFonts w:ascii="Times New Roman" w:hAnsi="Times New Roman" w:cs="Times New Roman"/>
-        </w:rPr>
-        <w:t>luteum function is overtaken by the p</w:t>
-      </w:r>
-      <w:r>
-        <w:rPr>
-          <w:rFonts w:ascii="Times New Roman" w:hAnsi="Times New Roman" w:cs="Times New Roman"/>
-        </w:rPr>
-        <w:t>l</w:t>
-      </w:r>
-      <w:r>
-        <w:rPr>
-          <w:rFonts w:ascii="Times New Roman" w:hAnsi="Times New Roman" w:cs="Times New Roman"/>
-        </w:rPr>
-        <w:t>a</w:t>
-      </w:r>
-      <w:r>
-        <w:rPr>
-          <w:rFonts w:ascii="Times New Roman" w:hAnsi="Times New Roman" w:cs="Times New Roman"/>
-        </w:rPr>
-        <w:t>centa</w:t>
-      </w:r>
-      <w:r>
-        <w:rPr>
-          <w:rFonts w:ascii="Times New Roman" w:hAnsi="Times New Roman" w:cs="Times New Roman"/>
-        </w:rPr>
-        <w:t>,</w:t>
-      </w:r>
-      <w:r>
-        <w:rPr>
-          <w:rFonts w:ascii="Times New Roman" w:hAnsi="Times New Roman" w:cs="Times New Roman"/>
-        </w:rPr>
-        <w:t xml:space="preserve"> specifically the syncytiotrophoblast. </w:t>
-      </w:r>
-      <w:r>
-        <w:rPr>
-          <w:rFonts w:ascii="Times New Roman" w:hAnsi="Times New Roman" w:cs="Times New Roman"/>
-        </w:rPr>
-        <w:t xml:space="preserve">The </w:t>
-      </w:r>
-      <w:r>
-        <w:rPr>
-          <w:rFonts w:ascii="Times New Roman" w:hAnsi="Times New Roman" w:cs="Times New Roman"/>
-        </w:rPr>
-        <w:t>definitive</w:t>
-      </w:r>
-      <w:r>
-        <w:rPr>
-          <w:rFonts w:ascii="Times New Roman" w:hAnsi="Times New Roman" w:cs="Times New Roman"/>
-        </w:rPr>
-        <w:t xml:space="preserve"> structure of the placenta in mice is determines almost halfway through gestation, </w:t>
-      </w:r>
-      <w:r>
-        <w:rPr>
-          <w:rFonts w:ascii="Times New Roman" w:hAnsi="Times New Roman" w:cs="Times New Roman"/>
-        </w:rPr>
-        <w:t>whereas in humans, this is determined ver</w:t>
-      </w:r>
-      <w:r>
-        <w:rPr>
-          <w:rFonts w:ascii="Times New Roman" w:hAnsi="Times New Roman" w:cs="Times New Roman"/>
-        </w:rPr>
-        <w:t>y early in pregnancy at around three</w:t>
-      </w:r>
-      <w:r>
-        <w:rPr>
-          <w:rFonts w:ascii="Times New Roman" w:hAnsi="Times New Roman" w:cs="Times New Roman"/>
-        </w:rPr>
-        <w:t xml:space="preserve"> weeks of gestation. </w:t>
-      </w:r>
-    </w:p>
-    <w:p>
-      <w:pPr>
-        <w:rPr>
-          <w:rFonts w:ascii="Times New Roman" w:hAnsi="Times New Roman" w:cs="Times New Roman"/>
-        </w:rPr>
-      </w:pPr>
-    </w:p>
-    <w:p>
-      <w:pPr>
-        <w:rPr>
-          <w:rFonts w:ascii="Times New Roman" w:hAnsi="Times New Roman" w:cs="Times New Roman"/>
-        </w:rPr>
-      </w:pPr>
-    </w:p>
-    <w:p>
-      <w:pPr>
-        <w:pStyle w:val="Heading2"/>
-      </w:pPr>
-      <w:r>
-        <w:t>Placental d</w:t>
-      </w:r>
-      <w:r>
-        <w:t xml:space="preserve">ifferentiation and </w:t>
-      </w:r>
-      <w:r>
-        <w:t xml:space="preserve">growth </w:t>
-      </w:r>
-      <w:r>
-        <w:t>processes throughout gestation</w:t>
-      </w:r>
-    </w:p>
-    <w:p/>
-    <w:p>
-      <w:pPr>
-        <w:ind w:firstLine="720"/>
-        <w:rPr>
-          <w:rFonts w:ascii="Times New Roman" w:hAnsi="Times New Roman" w:cs="Times New Roman"/>
-        </w:rPr>
-      </w:pPr>
-      <w:r>
-        <w:rPr>
-          <w:rFonts w:ascii="Times New Roman" w:hAnsi="Times New Roman" w:cs="Times New Roman"/>
-        </w:rPr>
-        <w:t xml:space="preserve">In </w:t>
-      </w:r>
-      <w:r>
-        <w:rPr>
-          <w:rFonts w:ascii="Times New Roman" w:hAnsi="Times New Roman" w:cs="Times New Roman"/>
-        </w:rPr>
-        <w:t xml:space="preserve">humans, </w:t>
-      </w:r>
-      <w:r>
-        <w:rPr>
-          <w:rFonts w:ascii="Times New Roman" w:hAnsi="Times New Roman" w:cs="Times New Roman"/>
-        </w:rPr>
-        <w:t>after fertilization, the blastocyst</w:t>
-      </w:r>
-      <w:r>
-        <w:rPr>
-          <w:rFonts w:ascii="Times New Roman" w:hAnsi="Times New Roman" w:cs="Times New Roman"/>
-        </w:rPr>
-        <w:t xml:space="preserve"> attaches to the uteri</w:t>
-      </w:r>
-      <w:r>
-        <w:rPr>
-          <w:rFonts w:ascii="Times New Roman" w:hAnsi="Times New Roman" w:cs="Times New Roman"/>
-        </w:rPr>
-        <w:t>ne wall.</w:t>
-      </w:r>
-      <w:r>
-        <w:rPr>
-          <w:rFonts w:ascii="Times New Roman" w:hAnsi="Times New Roman" w:cs="Times New Roman"/>
-        </w:rPr>
-        <w:t xml:space="preserve"> The </w:t>
-      </w:r>
-      <w:r>
-        <w:rPr>
-          <w:rFonts w:ascii="Times New Roman" w:hAnsi="Times New Roman" w:cs="Times New Roman"/>
-        </w:rPr>
-        <w:t>trophobl</w:t>
-      </w:r>
-      <w:r>
-        <w:rPr>
-          <w:rFonts w:ascii="Times New Roman" w:hAnsi="Times New Roman" w:cs="Times New Roman"/>
-        </w:rPr>
-        <w:t>asts begin a</w:t>
-      </w:r>
-      <w:r>
-        <w:rPr>
-          <w:rFonts w:ascii="Times New Roman" w:hAnsi="Times New Roman" w:cs="Times New Roman"/>
-        </w:rPr>
-        <w:t>t</w:t>
-      </w:r>
-      <w:r>
-        <w:rPr>
-          <w:rFonts w:ascii="Times New Roman" w:hAnsi="Times New Roman" w:cs="Times New Roman"/>
-        </w:rPr>
-        <w:t xml:space="preserve"> rapid series of proliferation to produce</w:t>
-      </w:r>
-      <w:r>
-        <w:rPr>
-          <w:rFonts w:ascii="Times New Roman" w:hAnsi="Times New Roman" w:cs="Times New Roman"/>
-        </w:rPr>
-        <w:t xml:space="preserve"> the syncytiotrophoblast</w:t>
-      </w:r>
-      <w:r>
-        <w:rPr>
-          <w:rFonts w:ascii="Times New Roman" w:hAnsi="Times New Roman" w:cs="Times New Roman"/>
-        </w:rPr>
-        <w:t xml:space="preserve"> and </w:t>
-      </w:r>
-      <w:proofErr w:type="spellStart"/>
-      <w:r>
-        <w:rPr>
-          <w:rFonts w:ascii="Times New Roman" w:hAnsi="Times New Roman" w:cs="Times New Roman"/>
-        </w:rPr>
-        <w:t>cytotrophoblast</w:t>
-      </w:r>
-      <w:proofErr w:type="spellEnd"/>
-      <w:r>
-        <w:rPr>
-          <w:rFonts w:ascii="Times New Roman" w:hAnsi="Times New Roman" w:cs="Times New Roman"/>
-        </w:rPr>
-        <w:t xml:space="preserve"> layer</w:t>
-      </w:r>
-      <w:r>
-        <w:rPr>
-          <w:rFonts w:ascii="Times New Roman" w:hAnsi="Times New Roman" w:cs="Times New Roman"/>
-        </w:rPr>
-        <w:t xml:space="preserve">s. The syncytiotrophoblast </w:t>
-      </w:r>
-      <w:r>
-        <w:rPr>
-          <w:rFonts w:ascii="Times New Roman" w:hAnsi="Times New Roman" w:cs="Times New Roman"/>
-        </w:rPr>
-        <w:t xml:space="preserve">begins its invasion of </w:t>
-      </w:r>
-      <w:r>
-        <w:rPr>
-          <w:rFonts w:ascii="Times New Roman" w:hAnsi="Times New Roman" w:cs="Times New Roman"/>
-        </w:rPr>
-        <w:t xml:space="preserve">the </w:t>
-      </w:r>
-      <w:r>
-        <w:rPr>
-          <w:rFonts w:ascii="Times New Roman" w:hAnsi="Times New Roman" w:cs="Times New Roman"/>
-        </w:rPr>
-        <w:t>maternal uterine wall</w:t>
-      </w:r>
-      <w:r>
-        <w:rPr>
-          <w:rFonts w:ascii="Times New Roman" w:hAnsi="Times New Roman" w:cs="Times New Roman"/>
-        </w:rPr>
-        <w:t xml:space="preserve"> invading</w:t>
-      </w:r>
-      <w:r>
-        <w:rPr>
-          <w:rFonts w:ascii="Times New Roman" w:hAnsi="Times New Roman" w:cs="Times New Roman"/>
-        </w:rPr>
-        <w:t xml:space="preserve"> the endometrium to allow for maternofetal interaction</w:t>
-      </w:r>
-      <w:r>
-        <w:rPr>
-          <w:rFonts w:ascii="Times New Roman" w:hAnsi="Times New Roman" w:cs="Times New Roman"/>
-        </w:rPr>
-        <w:t xml:space="preserve"> through spiral arteries</w:t>
-      </w:r>
-      <w:r>
-        <w:rPr>
-          <w:rFonts w:ascii="Times New Roman" w:hAnsi="Times New Roman" w:cs="Times New Roman"/>
-        </w:rPr>
-        <w:t xml:space="preserve">. </w:t>
-      </w:r>
-      <w:r>
-        <w:rPr>
-          <w:rFonts w:ascii="Times New Roman" w:hAnsi="Times New Roman" w:cs="Times New Roman"/>
-        </w:rPr>
-        <w:t xml:space="preserve">(ONE ARTICLE SAID IT IS THE CTB THAT INVADES THE MYOMETRIUM, WHEREAS ANOTHER SAID IT IS THE </w:t>
-      </w:r>
-      <w:proofErr w:type="gramStart"/>
-      <w:r>
-        <w:rPr>
-          <w:rFonts w:ascii="Times New Roman" w:hAnsi="Times New Roman" w:cs="Times New Roman"/>
-        </w:rPr>
-        <w:t>STB</w:t>
-      </w:r>
-      <w:r>
-        <w:rPr>
-          <w:rFonts w:ascii="Times New Roman" w:hAnsi="Times New Roman" w:cs="Times New Roman"/>
-        </w:rPr>
-        <w:t>..</w:t>
-      </w:r>
-      <w:proofErr w:type="gramEnd"/>
-      <w:r>
-        <w:rPr>
-          <w:rFonts w:ascii="Times New Roman" w:hAnsi="Times New Roman" w:cs="Times New Roman"/>
-        </w:rPr>
-        <w:t xml:space="preserve"> CHECK IT). </w:t>
-      </w:r>
-      <w:r>
-        <w:rPr>
-          <w:rFonts w:ascii="Times New Roman" w:hAnsi="Times New Roman" w:cs="Times New Roman"/>
-        </w:rPr>
-        <w:t xml:space="preserve">The cytotrophoblasts, located beneath the syncytiotrophoblast, </w:t>
-      </w:r>
-      <w:r>
-        <w:rPr>
-          <w:rFonts w:ascii="Times New Roman" w:hAnsi="Times New Roman" w:cs="Times New Roman"/>
-        </w:rPr>
-        <w:t>push through the syncytiotrophoblast thus forcing it to expand into the endometrial space. Upon the successful expansion of the STB into the decidua, the fetal villi develop enabling the placenta to exchange nutrients, gases and wastes with the maternal circulation. This process of trophoblastic invasion occurs within the first weeks of gestation. Prior t</w:t>
-      </w:r>
-      <w:r>
-        <w:rPr>
-          <w:rFonts w:ascii="Times New Roman" w:hAnsi="Times New Roman" w:cs="Times New Roman"/>
-        </w:rPr>
-        <w:t>o the full maturation of the pla</w:t>
-      </w:r>
-      <w:r>
-        <w:rPr>
-          <w:rFonts w:ascii="Times New Roman" w:hAnsi="Times New Roman" w:cs="Times New Roman"/>
-        </w:rPr>
-        <w:t xml:space="preserve">centa, the fetus is thought to acquire nutrients through the nutrient </w:t>
-      </w:r>
-      <w:proofErr w:type="spellStart"/>
-      <w:r>
-        <w:rPr>
-          <w:rFonts w:ascii="Times New Roman" w:hAnsi="Times New Roman" w:cs="Times New Roman"/>
-        </w:rPr>
-        <w:t>endocytotic</w:t>
-      </w:r>
-      <w:proofErr w:type="spellEnd"/>
-      <w:r>
-        <w:rPr>
-          <w:rFonts w:ascii="Times New Roman" w:hAnsi="Times New Roman" w:cs="Times New Roman"/>
-        </w:rPr>
-        <w:t xml:space="preserve"> action of the syncytiotroph</w:t>
-      </w:r>
-      <w:r>
-        <w:rPr>
-          <w:rFonts w:ascii="Times New Roman" w:hAnsi="Times New Roman" w:cs="Times New Roman"/>
-        </w:rPr>
-        <w:t>oblast</w:t>
-      </w:r>
-      <w:r>
-        <w:rPr>
-          <w:rFonts w:ascii="Times New Roman" w:hAnsi="Times New Roman" w:cs="Times New Roman"/>
-        </w:rPr>
-        <w:t>.</w:t>
-      </w:r>
-      <w:r>
-        <w:rPr>
-          <w:rFonts w:ascii="Times New Roman" w:hAnsi="Times New Roman" w:cs="Times New Roman"/>
-        </w:rPr>
-        <w:t xml:space="preserve"> The cytotrophoblasts</w:t>
-      </w:r>
-      <w:r>
-        <w:rPr>
-          <w:rFonts w:ascii="Times New Roman" w:hAnsi="Times New Roman" w:cs="Times New Roman"/>
-        </w:rPr>
-        <w:t>, that differentiate into syncytiotrophoblast</w:t>
-      </w:r>
-      <w:r>
-        <w:rPr>
-          <w:rFonts w:ascii="Times New Roman" w:hAnsi="Times New Roman" w:cs="Times New Roman"/>
-        </w:rPr>
-        <w:t xml:space="preserve"> tend to decrease after the first half of pregnancy. </w:t>
-      </w:r>
-      <w:r>
-        <w:rPr>
-          <w:rFonts w:ascii="Times New Roman" w:hAnsi="Times New Roman" w:cs="Times New Roman"/>
-        </w:rPr>
-        <w:t xml:space="preserve">The endovascular trophoblasts act as a barrier preventing direct maternal blood circulation in the </w:t>
-      </w:r>
-      <w:proofErr w:type="spellStart"/>
-      <w:r>
-        <w:rPr>
-          <w:rFonts w:ascii="Times New Roman" w:hAnsi="Times New Roman" w:cs="Times New Roman"/>
-        </w:rPr>
-        <w:t>intervillous</w:t>
-      </w:r>
-      <w:proofErr w:type="spellEnd"/>
-      <w:r>
-        <w:rPr>
-          <w:rFonts w:ascii="Times New Roman" w:hAnsi="Times New Roman" w:cs="Times New Roman"/>
-        </w:rPr>
-        <w:t xml:space="preserve"> space until the 12</w:t>
-      </w:r>
-      <w:r>
-        <w:rPr>
-          <w:rFonts w:ascii="Times New Roman" w:hAnsi="Times New Roman" w:cs="Times New Roman"/>
-          <w:vertAlign w:val="superscript"/>
-        </w:rPr>
-        <w:t>th</w:t>
-      </w:r>
-      <w:r>
-        <w:rPr>
-          <w:rFonts w:ascii="Times New Roman" w:hAnsi="Times New Roman" w:cs="Times New Roman"/>
-        </w:rPr>
-        <w:t xml:space="preserve"> week of gestation to protect the developing fetus from the highly oxygenated maternal blood. A failure in the trophoblastic invasion of the myometrium or the spiral artery remodeling can be a leading cause of preeclampsia or gestational complications. </w:t>
-      </w:r>
-    </w:p>
-    <w:p>
-      <w:pPr>
-        <w:ind w:firstLine="720"/>
-        <w:rPr>
-          <w:rFonts w:ascii="Times New Roman" w:hAnsi="Times New Roman" w:cs="Times New Roman"/>
-        </w:rPr>
-      </w:pPr>
-    </w:p>
-    <w:p>
-      <w:pPr>
-        <w:ind w:firstLine="720"/>
-        <w:rPr>
-          <w:rFonts w:ascii="Times New Roman" w:hAnsi="Times New Roman" w:cs="Times New Roman"/>
-        </w:rPr>
-      </w:pPr>
-      <w:r>
-        <w:rPr>
-          <w:rFonts w:ascii="Times New Roman" w:hAnsi="Times New Roman" w:cs="Times New Roman"/>
-        </w:rPr>
-        <w:t xml:space="preserve">In mice, </w:t>
-      </w:r>
-      <w:r>
-        <w:rPr>
-          <w:rFonts w:ascii="Times New Roman" w:hAnsi="Times New Roman" w:cs="Times New Roman"/>
-        </w:rPr>
-        <w:t xml:space="preserve">the trophoblast proliferates and differentiates post-fertilization to give rise to </w:t>
-      </w:r>
-      <w:r>
-        <w:rPr>
-          <w:rFonts w:ascii="Times New Roman" w:hAnsi="Times New Roman" w:cs="Times New Roman"/>
-        </w:rPr>
-        <w:t>polar trophoblastic cells and murine trophoblastic cells</w:t>
-      </w:r>
-      <w:r>
-        <w:rPr>
-          <w:rFonts w:ascii="Times New Roman" w:hAnsi="Times New Roman" w:cs="Times New Roman"/>
-        </w:rPr>
-        <w:t xml:space="preserve"> that divide to give rise to the trophoblastic giant cells. </w:t>
-      </w:r>
-      <w:r>
-        <w:rPr>
-          <w:rFonts w:ascii="Times New Roman" w:hAnsi="Times New Roman" w:cs="Times New Roman"/>
-        </w:rPr>
-        <w:t>On the eighth day of gestation, mesoderm cells from the embryo give rise to the yolk sac which allows nutrient exchange between the mother and the fetus throughout gestation.</w:t>
-      </w:r>
-      <w:r>
-        <w:rPr>
-          <w:rFonts w:ascii="Times New Roman" w:hAnsi="Times New Roman" w:cs="Times New Roman"/>
-        </w:rPr>
-        <w:t xml:space="preserve"> </w:t>
-      </w:r>
-      <w:r>
-        <w:rPr>
-          <w:rFonts w:ascii="Times New Roman" w:hAnsi="Times New Roman" w:cs="Times New Roman"/>
-        </w:rPr>
-        <w:t>Part of the mesoderm invades the trophoblastic layer</w:t>
-      </w:r>
-      <w:r>
-        <w:rPr>
-          <w:rFonts w:ascii="Times New Roman" w:hAnsi="Times New Roman" w:cs="Times New Roman"/>
-        </w:rPr>
-        <w:t xml:space="preserve"> </w:t>
-      </w:r>
-      <w:r>
-        <w:rPr>
-          <w:rFonts w:ascii="Times New Roman" w:hAnsi="Times New Roman" w:cs="Times New Roman"/>
-        </w:rPr>
-        <w:t xml:space="preserve">to establish a labyrinthine layer </w:t>
-      </w:r>
-      <w:r>
-        <w:rPr>
-          <w:rFonts w:ascii="Times New Roman" w:hAnsi="Times New Roman" w:cs="Times New Roman"/>
-        </w:rPr>
-        <w:t xml:space="preserve">and a network of fetal blood vessels. The labyrinthine zone is </w:t>
-      </w:r>
-      <w:r>
-        <w:rPr>
-          <w:rFonts w:ascii="Times New Roman" w:hAnsi="Times New Roman" w:cs="Times New Roman"/>
-        </w:rPr>
-        <w:t xml:space="preserve">located underneath the maternal </w:t>
-      </w:r>
-      <w:proofErr w:type="spellStart"/>
-      <w:r>
-        <w:rPr>
-          <w:rFonts w:ascii="Times New Roman" w:hAnsi="Times New Roman" w:cs="Times New Roman"/>
-        </w:rPr>
-        <w:t>decidual</w:t>
-      </w:r>
-      <w:proofErr w:type="spellEnd"/>
-      <w:r>
-        <w:rPr>
-          <w:rFonts w:ascii="Times New Roman" w:hAnsi="Times New Roman" w:cs="Times New Roman"/>
-        </w:rPr>
-        <w:t xml:space="preserve"> zone and the junctional zone that lies betwee</w:t>
-      </w:r>
-      <w:r>
-        <w:rPr>
-          <w:rFonts w:ascii="Times New Roman" w:hAnsi="Times New Roman" w:cs="Times New Roman"/>
-        </w:rPr>
-        <w:t>n the fetal and maternal sites. Those layers are clearly evident in the mouse placenta at 12.5 days of gestation. The junctional zone contains the trophoblastic gi</w:t>
-      </w:r>
-      <w:r>
-        <w:rPr>
-          <w:rFonts w:ascii="Times New Roman" w:hAnsi="Times New Roman" w:cs="Times New Roman"/>
-        </w:rPr>
-        <w:t xml:space="preserve">ant cells, </w:t>
-      </w:r>
-      <w:proofErr w:type="spellStart"/>
-      <w:r>
-        <w:rPr>
-          <w:rFonts w:ascii="Times New Roman" w:hAnsi="Times New Roman" w:cs="Times New Roman"/>
-        </w:rPr>
-        <w:t>spongiotrophoblasts</w:t>
-      </w:r>
-      <w:proofErr w:type="spellEnd"/>
-      <w:r>
-        <w:rPr>
-          <w:rFonts w:ascii="Times New Roman" w:hAnsi="Times New Roman" w:cs="Times New Roman"/>
-        </w:rPr>
-        <w:t xml:space="preserve"> and trophoblastic glycogen cells that invade the decidua at day 13 of gestation. The </w:t>
-      </w:r>
-      <w:r>
-        <w:rPr>
-          <w:rFonts w:ascii="Times New Roman" w:hAnsi="Times New Roman" w:cs="Times New Roman"/>
-        </w:rPr>
-        <w:t xml:space="preserve">labyrinthine zone, developing from the trophoblasts, contains the differentiated trophoblasts: the double syncytiotrophoblast layers </w:t>
-      </w:r>
-      <w:r>
-        <w:rPr>
-          <w:rFonts w:ascii="Times New Roman" w:hAnsi="Times New Roman" w:cs="Times New Roman"/>
-        </w:rPr>
-        <w:t xml:space="preserve">and the </w:t>
-      </w:r>
-      <w:proofErr w:type="spellStart"/>
-      <w:r>
-        <w:rPr>
-          <w:rFonts w:ascii="Times New Roman" w:hAnsi="Times New Roman" w:cs="Times New Roman"/>
-        </w:rPr>
-        <w:t>cytotrophoblast</w:t>
-      </w:r>
-      <w:proofErr w:type="spellEnd"/>
-      <w:r>
-        <w:rPr>
-          <w:rFonts w:ascii="Times New Roman" w:hAnsi="Times New Roman" w:cs="Times New Roman"/>
-        </w:rPr>
-        <w:t xml:space="preserve"> in contact with maternal circulation</w:t>
-      </w:r>
-      <w:r>
-        <w:rPr>
-          <w:rFonts w:ascii="Times New Roman" w:hAnsi="Times New Roman" w:cs="Times New Roman"/>
-        </w:rPr>
-        <w:t>. Maternal blood</w:t>
-      </w:r>
-      <w:r>
-        <w:rPr>
-          <w:rFonts w:ascii="Times New Roman" w:hAnsi="Times New Roman" w:cs="Times New Roman"/>
-        </w:rPr>
-        <w:t xml:space="preserve"> passes </w:t>
-      </w:r>
-      <w:r>
-        <w:rPr>
-          <w:rFonts w:ascii="Times New Roman" w:hAnsi="Times New Roman" w:cs="Times New Roman"/>
-        </w:rPr>
-        <w:t xml:space="preserve">from the </w:t>
-      </w:r>
-      <w:proofErr w:type="spellStart"/>
-      <w:r>
-        <w:rPr>
-          <w:rFonts w:ascii="Times New Roman" w:hAnsi="Times New Roman" w:cs="Times New Roman"/>
-        </w:rPr>
-        <w:t>decidual</w:t>
-      </w:r>
-      <w:proofErr w:type="spellEnd"/>
-      <w:r>
-        <w:rPr>
-          <w:rFonts w:ascii="Times New Roman" w:hAnsi="Times New Roman" w:cs="Times New Roman"/>
-        </w:rPr>
-        <w:t xml:space="preserve"> zone </w:t>
-      </w:r>
-      <w:r>
-        <w:rPr>
-          <w:rFonts w:ascii="Times New Roman" w:hAnsi="Times New Roman" w:cs="Times New Roman"/>
-        </w:rPr>
-        <w:t xml:space="preserve">through the </w:t>
-      </w:r>
-      <w:proofErr w:type="spellStart"/>
-      <w:r>
-        <w:rPr>
-          <w:rFonts w:ascii="Times New Roman" w:hAnsi="Times New Roman" w:cs="Times New Roman"/>
-        </w:rPr>
-        <w:t>spongiotrophoblassts</w:t>
-      </w:r>
-      <w:proofErr w:type="spellEnd"/>
-      <w:r>
-        <w:rPr>
-          <w:rFonts w:ascii="Times New Roman" w:hAnsi="Times New Roman" w:cs="Times New Roman"/>
-        </w:rPr>
-        <w:t xml:space="preserve"> in the </w:t>
-      </w:r>
-      <w:r>
-        <w:rPr>
-          <w:rFonts w:ascii="Times New Roman" w:hAnsi="Times New Roman" w:cs="Times New Roman"/>
-        </w:rPr>
-        <w:t>junctional zone</w:t>
-      </w:r>
-      <w:r>
-        <w:rPr>
-          <w:rFonts w:ascii="Times New Roman" w:hAnsi="Times New Roman" w:cs="Times New Roman"/>
-        </w:rPr>
-        <w:t xml:space="preserve"> and into the </w:t>
-      </w:r>
-      <w:r>
-        <w:rPr>
-          <w:rFonts w:ascii="Times New Roman" w:hAnsi="Times New Roman" w:cs="Times New Roman"/>
-        </w:rPr>
-        <w:t xml:space="preserve">labyrinth zone to surround the trophoblastic cells and allow for the nutrient, gas and waste exchange. As mentioned earlier, the placental complete structure is established late in </w:t>
-      </w:r>
-      <w:proofErr w:type="spellStart"/>
-      <w:r>
-        <w:rPr>
-          <w:rFonts w:ascii="Times New Roman" w:hAnsi="Times New Roman" w:cs="Times New Roman"/>
-        </w:rPr>
-        <w:t>oregnancy</w:t>
-      </w:r>
-      <w:proofErr w:type="spellEnd"/>
-      <w:r>
-        <w:rPr>
-          <w:rFonts w:ascii="Times New Roman" w:hAnsi="Times New Roman" w:cs="Times New Roman"/>
-        </w:rPr>
-        <w:t xml:space="preserve">, </w:t>
-      </w:r>
-      <w:proofErr w:type="spellStart"/>
-      <w:r>
-        <w:rPr>
-          <w:rFonts w:ascii="Times New Roman" w:hAnsi="Times New Roman" w:cs="Times New Roman"/>
-        </w:rPr>
-        <w:t>uhnlike</w:t>
-      </w:r>
-      <w:proofErr w:type="spellEnd"/>
-      <w:r>
-        <w:rPr>
-          <w:rFonts w:ascii="Times New Roman" w:hAnsi="Times New Roman" w:cs="Times New Roman"/>
-        </w:rPr>
-        <w:t xml:space="preserve"> the human placental structure that develops in the first three weeks of gestation, and the trophoblast invasion of the uterine wall occurs towards late gestation and is less critical in determining the survival of the fetus in the mouse, unlike the human trophoblastic invasion of the myometrium that dictates fetal supply and occurs very early in pregnancy.</w:t>
-      </w:r>
+        <w:t xml:space="preserve">porters </w:t>
+      </w:r>
+    </w:p>
+    <w:p>
+      <w:pPr>
+        <w:rPr>
+          <w:rFonts w:ascii="Times New Roman" w:hAnsi="Times New Roman" w:cs="Times New Roman"/>
+        </w:rPr>
+      </w:pPr>
       <w:bookmarkStart w:id="0" w:name="_GoBack"/>
       <w:bookmarkEnd w:id="0"/>
-    </w:p>
-    <w:p>
-      <w:pPr>
-        <w:ind w:firstLine="720"/>
-        <w:rPr>
-          <w:rFonts w:ascii="Times New Roman" w:hAnsi="Times New Roman" w:cs="Times New Roman"/>
-        </w:rPr>
-      </w:pPr>
-    </w:p>
-    <w:p>
-      <w:pPr>
-        <w:rPr>
-          <w:rFonts w:ascii="Times New Roman" w:hAnsi="Times New Roman" w:cs="Times New Roman"/>
-        </w:rPr>
-      </w:pPr>
-      <w:r>
-        <w:rPr>
-          <w:rFonts w:ascii="Times New Roman" w:hAnsi="Times New Roman" w:cs="Times New Roman"/>
-        </w:rPr>
-        <w:t xml:space="preserve">Not </w:t>
-      </w:r>
-      <w:r>
-        <w:rPr>
-          <w:rFonts w:ascii="Times New Roman" w:hAnsi="Times New Roman" w:cs="Times New Roman"/>
-        </w:rPr>
-        <w:t>only does the placenta have hormonal re</w:t>
-      </w:r>
-      <w:r>
-        <w:rPr>
-          <w:rFonts w:ascii="Times New Roman" w:hAnsi="Times New Roman" w:cs="Times New Roman"/>
-        </w:rPr>
-        <w:t xml:space="preserve">ceptors that receive maternal signals from the </w:t>
-      </w:r>
-      <w:r>
-        <w:rPr>
-          <w:rFonts w:ascii="Times New Roman" w:hAnsi="Times New Roman" w:cs="Times New Roman"/>
-        </w:rPr>
-        <w:t>circulation, but</w:t>
-      </w:r>
-      <w:r>
-        <w:rPr>
-          <w:rFonts w:ascii="Times New Roman" w:hAnsi="Times New Roman" w:cs="Times New Roman"/>
-        </w:rPr>
-        <w:t xml:space="preserve"> </w:t>
-      </w:r>
-      <w:r>
-        <w:rPr>
-          <w:rFonts w:ascii="Times New Roman" w:hAnsi="Times New Roman" w:cs="Times New Roman"/>
-        </w:rPr>
-        <w:t>the placenta is also an</w:t>
-      </w:r>
-      <w:r>
-        <w:rPr>
-          <w:rFonts w:ascii="Times New Roman" w:hAnsi="Times New Roman" w:cs="Times New Roman"/>
-        </w:rPr>
-        <w:t xml:space="preserve"> active organ that secretes hormones to the maternal circulation</w:t>
-      </w:r>
-      <w:r>
-        <w:rPr>
-          <w:rFonts w:ascii="Times New Roman" w:hAnsi="Times New Roman" w:cs="Times New Roman"/>
-        </w:rPr>
-        <w:t>.</w:t>
-      </w:r>
-      <w:r>
-        <w:rPr>
-          <w:rFonts w:ascii="Times New Roman" w:hAnsi="Times New Roman" w:cs="Times New Roman"/>
-        </w:rPr>
-        <w:t xml:space="preserve"> </w:t>
-      </w:r>
-      <w:r>
-        <w:rPr>
-          <w:rFonts w:ascii="Times New Roman" w:hAnsi="Times New Roman" w:cs="Times New Roman"/>
-        </w:rPr>
-        <w:t>P</w:t>
-      </w:r>
-      <w:r>
-        <w:rPr>
-          <w:rFonts w:ascii="Times New Roman" w:hAnsi="Times New Roman" w:cs="Times New Roman"/>
-        </w:rPr>
-        <w:t>lacental secretions aim to increase the maternal catabolic signals to provide suf</w:t>
-      </w:r>
-      <w:r>
-        <w:rPr>
-          <w:rFonts w:ascii="Times New Roman" w:hAnsi="Times New Roman" w:cs="Times New Roman"/>
-        </w:rPr>
-        <w:t xml:space="preserve">ficient nutrition for the fetus in an attempt to adapt to the fetal growth rate and needs. This is thought to be sex-specific (CHECK IF SO) and thus the placenta has a distinct endocrine function depending on the sex of the embryo. </w:t>
-      </w:r>
-      <w:r>
-        <w:rPr>
-          <w:rFonts w:ascii="Times New Roman" w:hAnsi="Times New Roman" w:cs="Times New Roman"/>
-        </w:rPr>
-        <w:t xml:space="preserve"> </w:t>
-      </w:r>
-    </w:p>
-    <w:p>
-      <w:pPr>
-        <w:rPr>
-          <w:rFonts w:ascii="Times New Roman" w:hAnsi="Times New Roman" w:cs="Times New Roman"/>
-        </w:rPr>
-      </w:pPr>
-      <w:r>
-        <w:rPr>
-          <w:rFonts w:ascii="Times New Roman" w:hAnsi="Times New Roman" w:cs="Times New Roman"/>
-        </w:rPr>
-        <w:t xml:space="preserve">It seems like the </w:t>
-      </w:r>
-      <w:proofErr w:type="spellStart"/>
-      <w:r>
-        <w:rPr>
-          <w:rFonts w:ascii="Times New Roman" w:hAnsi="Times New Roman" w:cs="Times New Roman"/>
-        </w:rPr>
-        <w:t>cytotrophoblast</w:t>
-      </w:r>
-      <w:proofErr w:type="spellEnd"/>
-      <w:r>
-        <w:rPr>
-          <w:rFonts w:ascii="Times New Roman" w:hAnsi="Times New Roman" w:cs="Times New Roman"/>
-        </w:rPr>
-        <w:t xml:space="preserve"> differentiates into the syncytiotrophoblast but then at around 20 weeks of gestation, it disappears? </w:t>
-      </w:r>
-    </w:p>
-    <w:p>
-      <w:pPr>
-        <w:rPr>
-          <w:rFonts w:ascii="Times New Roman" w:hAnsi="Times New Roman" w:cs="Times New Roman"/>
-        </w:rPr>
-      </w:pPr>
-    </w:p>
-    <w:p>
-      <w:pPr>
-        <w:pStyle w:val="Heading2"/>
-      </w:pPr>
-      <w:r>
-        <w:t xml:space="preserve">Placental </w:t>
-      </w:r>
-      <w:r>
-        <w:t xml:space="preserve">responses </w:t>
-      </w:r>
-      <w:r>
-        <w:t>to maternal endocrine</w:t>
-      </w:r>
-      <w:r>
-        <w:t xml:space="preserve"> and nutritional</w:t>
-      </w:r>
-      <w:r>
-        <w:t xml:space="preserve"> signals </w:t>
-      </w:r>
-      <w:r>
-        <w:t xml:space="preserve">in </w:t>
-      </w:r>
-      <w:r>
-        <w:t>lean and obese mothers</w:t>
-      </w:r>
-      <w:r>
-        <w:t xml:space="preserve"> </w:t>
-      </w:r>
-    </w:p>
-    <w:p/>
-    <w:p>
-      <w:r>
-        <w:t xml:space="preserve">The placental transport of glucose does not </w:t>
-      </w:r>
-      <w:r>
-        <w:t xml:space="preserve">rely on the circulating maternal insulin levels. In fact, maternal </w:t>
-      </w:r>
-      <w:r>
-        <w:t xml:space="preserve">insulin levels only mediate downstream </w:t>
-      </w:r>
-      <w:r>
-        <w:t>signaling molecules</w:t>
-      </w:r>
-      <w:r>
-        <w:t xml:space="preserve"> of insulin</w:t>
-      </w:r>
-      <w:r>
-        <w:t xml:space="preserve"> on the placental </w:t>
-      </w:r>
-      <w:proofErr w:type="spellStart"/>
-      <w:r>
-        <w:t>microvillous</w:t>
-      </w:r>
-      <w:proofErr w:type="spellEnd"/>
-      <w:r>
-        <w:t xml:space="preserve"> membrane</w:t>
-      </w:r>
-      <w:r>
-        <w:t xml:space="preserve">. For instance, insulin </w:t>
-      </w:r>
-      <w:r>
-        <w:t xml:space="preserve">activates mTORC1 on the maternal side of the placenta causing its upregulation. This ultimately causes increased lipogenesis mediated by mTORC1 signals and thus causes fat deposition on the placental barrier. Maternal insulin does not cross the placenta to the fetus and thus any correlation between the maternal insulin levels and those of the fetus are not due to direct transport of maternal insulin to the fetus through the placenta, but it might be caused by downstream activities of maternal insulin that lead to an increased macronutrient flux to the fetus. The fetus, in turn, responds by increasing insulin secretion and hence, the fetus develops an increased circulating insulin level indirectly associated to the maternal levels. </w:t>
-      </w:r>
-      <w:r>
-        <w:t>In lean women, adiponectin levels are thought to reduce insulin sensitivity in the placenta. This is considered a protective mechanism in lean women who encounter hyperglycemic episodes, as adiponecti</w:t>
-      </w:r>
-      <w:r>
-        <w:t>n reduces the placental insulin</w:t>
-      </w:r>
-      <w:r>
-        <w:t xml:space="preserve"> sensitivity</w:t>
-      </w:r>
-      <w:r>
-        <w:t>, it protects the fetus from the downstream upregula</w:t>
-      </w:r>
-      <w:r>
-        <w:t xml:space="preserve">ted insulin cascade which can lead to increased fetal nutrient flux. In obese mothers, this mechanism is </w:t>
-      </w:r>
-      <w:proofErr w:type="gramStart"/>
-      <w:r>
-        <w:t>absent</w:t>
-      </w:r>
-      <w:proofErr w:type="gramEnd"/>
-      <w:r>
-        <w:t xml:space="preserve"> as obese mothers usually have </w:t>
-      </w:r>
-      <w:proofErr w:type="spellStart"/>
-      <w:r>
-        <w:t>hypoadiponectemia</w:t>
-      </w:r>
-      <w:proofErr w:type="spellEnd"/>
-      <w:r>
-        <w:t xml:space="preserve"> which fails to protect the placental transport capacity in times of maternal hyperglycemia. </w:t>
-      </w:r>
-    </w:p>
-    <w:p/>
-    <w:p>
-      <w:r>
-        <w:t>Another signaling mechanism is C</w:t>
-      </w:r>
-      <w:r>
-        <w:t>/EBP downstream</w:t>
-      </w:r>
-      <w:r>
-        <w:t xml:space="preserve"> of insulin. In obese</w:t>
-      </w:r>
-      <w:r>
-        <w:t xml:space="preserve"> women, it seems that CEBP is downregulated and its expression is decreased in </w:t>
-      </w:r>
-      <w:proofErr w:type="spellStart"/>
-      <w:r>
-        <w:t>syncytiotrophoblasts</w:t>
-      </w:r>
-      <w:proofErr w:type="spellEnd"/>
-      <w:r>
-        <w:t xml:space="preserve">. Cytotrophoblasts that express C/EBP have a tendency to differentiate to STB in a normal placenta. Hence, the decreased C/EBP expression in cytotrophoblasts may be a protective mechanism maintaining the cytotrophoblasts in their initial state without further differentiation into STB. This could serve in decreasing the endocrine </w:t>
-      </w:r>
-      <w:proofErr w:type="spellStart"/>
-      <w:r>
-        <w:t>cfunction</w:t>
-      </w:r>
-      <w:proofErr w:type="spellEnd"/>
-      <w:r>
-        <w:t xml:space="preserve"> of the placenta which can mean that with increased obesity, the C/EBP pathway is less active in an effort to decrease STB </w:t>
-      </w:r>
-      <w:proofErr w:type="spellStart"/>
-      <w:r>
-        <w:t>hCG</w:t>
-      </w:r>
-      <w:proofErr w:type="spellEnd"/>
-      <w:r>
-        <w:t xml:space="preserve"> production. (CHECK ALL OF THIS and make more sense/ better wording)</w:t>
-      </w:r>
-    </w:p>
-    <w:p>
-      <w:pPr>
-        <w:rPr>
-          <w:rFonts w:ascii="Times New Roman" w:hAnsi="Times New Roman" w:cs="Times New Roman"/>
-        </w:rPr>
-      </w:pPr>
-    </w:p>
-    <w:p>
-      <w:pPr>
-        <w:pStyle w:val="ListParagraph"/>
-        <w:ind w:left="1440"/>
-        <w:rPr>
-          <w:rFonts w:ascii="Times New Roman" w:hAnsi="Times New Roman" w:cs="Times New Roman"/>
-        </w:rPr>
-      </w:pPr>
-    </w:p>
-    <w:p>
-      <w:pPr>
-        <w:pStyle w:val="Heading1"/>
-      </w:pPr>
-      <w:r>
-        <w:t>Altered placental transport capacity in obesity</w:t>
-      </w:r>
-    </w:p>
-    <w:p>
-      <w:pPr>
-        <w:pStyle w:val="ListParagraph"/>
-        <w:numPr>
-          <w:ilvl w:val="0"/>
-          <w:numId w:val="8"/>
-        </w:numPr>
-        <w:rPr>
-          <w:rFonts w:ascii="Times New Roman" w:hAnsi="Times New Roman" w:cs="Times New Roman"/>
-        </w:rPr>
-      </w:pPr>
-      <w:r>
-        <w:rPr>
-          <w:rFonts w:ascii="Times New Roman" w:hAnsi="Times New Roman" w:cs="Times New Roman"/>
-        </w:rPr>
-        <w:t>Key</w:t>
-      </w:r>
-      <w:r>
-        <w:rPr>
-          <w:rFonts w:ascii="Times New Roman" w:hAnsi="Times New Roman" w:cs="Times New Roman"/>
-        </w:rPr>
-        <w:t xml:space="preserve"> </w:t>
-      </w:r>
-      <w:r>
-        <w:rPr>
-          <w:rFonts w:ascii="Times New Roman" w:hAnsi="Times New Roman" w:cs="Times New Roman"/>
-        </w:rPr>
-        <w:t xml:space="preserve">nutrient transporters </w:t>
-      </w:r>
-      <w:r>
-        <w:rPr>
-          <w:rFonts w:ascii="Times New Roman" w:hAnsi="Times New Roman" w:cs="Times New Roman"/>
-        </w:rPr>
-        <w:t xml:space="preserve">present </w:t>
-      </w:r>
-      <w:r>
-        <w:rPr>
-          <w:rFonts w:ascii="Times New Roman" w:hAnsi="Times New Roman" w:cs="Times New Roman"/>
-        </w:rPr>
-        <w:t xml:space="preserve">on the placental maternal and fetal membranes </w:t>
-      </w:r>
     </w:p>
     <w:p>
       <w:pPr>
@@ -2617,8 +2648,14 @@
     <w:p>
       <w:pPr>
         <w:pStyle w:val="Heading1"/>
-      </w:pPr>
-      <w:r>
+        <w:rPr>
+          <w:rFonts w:ascii="Times New Roman" w:hAnsi="Times New Roman" w:cs="Times New Roman"/>
+        </w:rPr>
+      </w:pPr>
+      <w:r>
+        <w:rPr>
+          <w:rFonts w:ascii="Times New Roman" w:hAnsi="Times New Roman" w:cs="Times New Roman"/>
+        </w:rPr>
         <w:t>Future directions</w:t>
       </w:r>
     </w:p>
@@ -2697,13 +2734,22 @@
     <w:p>
       <w:pPr>
         <w:pStyle w:val="Heading1"/>
+        <w:rPr>
+          <w:rFonts w:ascii="Times New Roman" w:hAnsi="Times New Roman" w:cs="Times New Roman"/>
+        </w:rPr>
       </w:pPr>
     </w:p>
     <w:p>
       <w:pPr>
         <w:pStyle w:val="Heading1"/>
-      </w:pPr>
-      <w:r>
+        <w:rPr>
+          <w:rFonts w:ascii="Times New Roman" w:hAnsi="Times New Roman" w:cs="Times New Roman"/>
+        </w:rPr>
+      </w:pPr>
+      <w:r>
+        <w:rPr>
+          <w:rFonts w:ascii="Times New Roman" w:hAnsi="Times New Roman" w:cs="Times New Roman"/>
+        </w:rPr>
         <w:t>References</w:t>
       </w:r>
     </w:p>
@@ -5372,7 +5418,7 @@
 </file>
 
 <file path=customXml/itemProps1.xml><?xml version="1.0" encoding="utf-8"?>
-<ds:datastoreItem xmlns:ds="http://schemas.openxmlformats.org/officeDocument/2006/customXml" ds:itemID="{3414B9E3-606D-C14F-98CC-59EFE4FFDE2F}">
+<ds:datastoreItem xmlns:ds="http://schemas.openxmlformats.org/officeDocument/2006/customXml" ds:itemID="{1CA93850-B3BF-9646-9FE5-7F6A6D3173D7}">
   <ds:schemaRefs>
     <ds:schemaRef ds:uri="http://schemas.openxmlformats.org/officeDocument/2006/bibliography"/>
   </ds:schemaRefs>

</xml_diff>

<commit_message>
General trasnporters overview + GLUT1&3
</commit_message>
<xml_diff>
--- a/Placental Transport Review/Manuscript.docx
+++ b/Placental Transport Review/Manuscript.docx
@@ -1,6 +1,6 @@
 
 <file path=word/document.xml><?xml version="1.0" encoding="utf-8"?>
-<w:document xmlns:wpc="http://schemas.microsoft.com/office/word/2010/wordprocessingCanvas" xmlns:mo="http://schemas.microsoft.com/office/mac/office/2008/main" xmlns:mc="http://schemas.openxmlformats.org/markup-compatibility/2006" xmlns:mv="urn:schemas-microsoft-com:mac:vml" xmlns:o="urn:schemas-microsoft-com:office:office" xmlns:r="http://schemas.openxmlformats.org/officeDocument/2006/relationships" xmlns:m="http://schemas.openxmlformats.org/officeDocument/2006/math" xmlns:v="urn:schemas-microsoft-com:vml" xmlns:wp14="http://schemas.microsoft.com/office/word/2010/wordprocessingDrawing" xmlns:wp="http://schemas.openxmlformats.org/drawingml/2006/wordprocessingDrawing" xmlns:w10="urn:schemas-microsoft-com:office:word" xmlns:w="http://schemas.openxmlformats.org/wordprocessingml/2006/main" xmlns:w14="http://schemas.microsoft.com/office/word/2010/wordml" xmlns:w15="http://schemas.microsoft.com/office/word/2012/wordml" xmlns:wpg="http://schemas.microsoft.com/office/word/2010/wordprocessingGroup" xmlns:wpi="http://schemas.microsoft.com/office/word/2010/wordprocessingInk" xmlns:wne="http://schemas.microsoft.com/office/word/2006/wordml" xmlns:wps="http://schemas.microsoft.com/office/word/2010/wordprocessingShape" mc:Ignorable="w14 w15 wp14">
+<w:document xmlns:wpc="http://schemas.microsoft.com/office/word/2010/wordprocessingCanvas" xmlns:cx="http://schemas.microsoft.com/office/drawing/2014/chartex" xmlns:cx1="http://schemas.microsoft.com/office/drawing/2015/9/8/chartex" xmlns:cx2="http://schemas.microsoft.com/office/drawing/2015/10/21/chartex" xmlns:cx3="http://schemas.microsoft.com/office/drawing/2016/5/9/chartex" xmlns:cx4="http://schemas.microsoft.com/office/drawing/2016/5/10/chartex" xmlns:cx5="http://schemas.microsoft.com/office/drawing/2016/5/11/chartex" xmlns:cx6="http://schemas.microsoft.com/office/drawing/2016/5/12/chartex" xmlns:cx7="http://schemas.microsoft.com/office/drawing/2016/5/13/chartex" xmlns:cx8="http://schemas.microsoft.com/office/drawing/2016/5/14/chartex" xmlns:mc="http://schemas.openxmlformats.org/markup-compatibility/2006" xmlns:aink="http://schemas.microsoft.com/office/drawing/2016/ink" xmlns:am3d="http://schemas.microsoft.com/office/drawing/2017/model3d" xmlns:o="urn:schemas-microsoft-com:office:office" xmlns:r="http://schemas.openxmlformats.org/officeDocument/2006/relationships" xmlns:m="http://schemas.openxmlformats.org/officeDocument/2006/math" xmlns:v="urn:schemas-microsoft-com:vml" xmlns:wp14="http://schemas.microsoft.com/office/word/2010/wordprocessingDrawing" xmlns:wp="http://schemas.openxmlformats.org/drawingml/2006/wordprocessingDrawing" xmlns:w10="urn:schemas-microsoft-com:office:word" xmlns:w="http://schemas.openxmlformats.org/wordprocessingml/2006/main" xmlns:w14="http://schemas.microsoft.com/office/word/2010/wordml" xmlns:w15="http://schemas.microsoft.com/office/word/2012/wordml" xmlns:w16cid="http://schemas.microsoft.com/office/word/2016/wordml/cid" xmlns:w16se="http://schemas.microsoft.com/office/word/2015/wordml/symex" xmlns:wpg="http://schemas.microsoft.com/office/word/2010/wordprocessingGroup" xmlns:wpi="http://schemas.microsoft.com/office/word/2010/wordprocessingInk" xmlns:wne="http://schemas.microsoft.com/office/word/2006/wordml" xmlns:wps="http://schemas.microsoft.com/office/word/2010/wordprocessingShape" mc:Ignorable="w14 w15 w16se w16cid wp14">
   <w:body>
     <w:p>
       <w:pPr>
@@ -705,7 +705,13 @@
         <w:rPr>
           <w:rFonts w:ascii="Times New Roman" w:hAnsi="Times New Roman" w:cs="Times New Roman"/>
         </w:rPr>
-        <w:t xml:space="preserve">human and animal </w:t>
+        <w:t>human and non-human</w:t>
+      </w:r>
+      <w:r>
+        <w:rPr>
+          <w:rFonts w:ascii="Times New Roman" w:hAnsi="Times New Roman" w:cs="Times New Roman"/>
+        </w:rPr>
+        <w:t xml:space="preserve"> </w:t>
       </w:r>
       <w:r>
         <w:rPr>
@@ -970,7 +976,13 @@
         <w:rPr>
           <w:rFonts w:ascii="Times New Roman" w:hAnsi="Times New Roman" w:cs="Times New Roman"/>
         </w:rPr>
-        <w:t xml:space="preserve">Animal placenta, mainly that of mice, </w:t>
+        <w:t>Non-human</w:t>
+      </w:r>
+      <w:r>
+        <w:rPr>
+          <w:rFonts w:ascii="Times New Roman" w:hAnsi="Times New Roman" w:cs="Times New Roman"/>
+        </w:rPr>
+        <w:t xml:space="preserve"> placenta, mainly that of mice, </w:t>
       </w:r>
       <w:r>
         <w:rPr>
@@ -1358,7 +1370,14 @@
         <w:rPr>
           <w:rFonts w:ascii="Times New Roman" w:hAnsi="Times New Roman" w:cs="Times New Roman"/>
         </w:rPr>
-        <w:t xml:space="preserve">oblast has an endocrine function. </w:t>
+        <w:t xml:space="preserve">oblast has an endocrine </w:t>
+      </w:r>
+      <w:r>
+        <w:rPr>
+          <w:rFonts w:ascii="Times New Roman" w:hAnsi="Times New Roman" w:cs="Times New Roman"/>
+        </w:rPr>
+        <w:lastRenderedPageBreak/>
+        <w:t xml:space="preserve">function. </w:t>
       </w:r>
       <w:r>
         <w:rPr>
@@ -1370,55 +1389,456 @@
         <w:rPr>
           <w:rFonts w:ascii="Times New Roman" w:hAnsi="Times New Roman" w:cs="Times New Roman"/>
         </w:rPr>
+        <w:t xml:space="preserve"> The placental endocrine function is thought to be sex-specific (CHECK IF SO) and thus the placenta has a distinct endocrine function depending on the sex of the embryo. </w:t>
+      </w:r>
+      <w:r>
+        <w:rPr>
+          <w:rFonts w:ascii="Times New Roman" w:hAnsi="Times New Roman" w:cs="Times New Roman"/>
+        </w:rPr>
+        <w:t xml:space="preserve">In mice, the </w:t>
+      </w:r>
+      <w:r>
+        <w:rPr>
+          <w:rFonts w:ascii="Times New Roman" w:hAnsi="Times New Roman" w:cs="Times New Roman"/>
+        </w:rPr>
+        <w:t xml:space="preserve">placental survival does not depend on the deep trophoblastic invasion of the uterine wall, as the invasion is shallow </w:t>
+      </w:r>
+      <w:r>
+        <w:rPr>
+          <w:rFonts w:ascii="Times New Roman" w:hAnsi="Times New Roman" w:cs="Times New Roman"/>
+        </w:rPr>
+        <w:t xml:space="preserve">reaching only the endometrium. </w:t>
+      </w:r>
+      <w:r>
+        <w:rPr>
+          <w:rFonts w:ascii="Times New Roman" w:hAnsi="Times New Roman" w:cs="Times New Roman"/>
+        </w:rPr>
+        <w:t>Considering that the human chorionic gonadotropin is human specific, other placental endocrine functions vary between humans and mice. Mouse placenta has a unique set of lactogens</w:t>
+      </w:r>
+      <w:r>
+        <w:rPr>
+          <w:rFonts w:ascii="Times New Roman" w:hAnsi="Times New Roman" w:cs="Times New Roman"/>
+        </w:rPr>
         <w:t xml:space="preserve"> </w:t>
       </w:r>
       <w:r>
         <w:rPr>
           <w:rFonts w:ascii="Times New Roman" w:hAnsi="Times New Roman" w:cs="Times New Roman"/>
         </w:rPr>
-        <w:t xml:space="preserve">The placental endocrine </w:t>
-      </w:r>
-      <w:r>
-        <w:rPr>
-          <w:rFonts w:ascii="Times New Roman" w:hAnsi="Times New Roman" w:cs="Times New Roman"/>
-        </w:rPr>
-        <w:t xml:space="preserve">function </w:t>
-      </w:r>
-      <w:r>
-        <w:rPr>
-          <w:rFonts w:ascii="Times New Roman" w:hAnsi="Times New Roman" w:cs="Times New Roman"/>
-        </w:rPr>
-        <w:t>is thought to be sex-specific (CHECK IF SO) and thus the placenta has a distinct endocrine function depe</w:t>
-      </w:r>
-      <w:r>
-        <w:rPr>
-          <w:rFonts w:ascii="Times New Roman" w:hAnsi="Times New Roman" w:cs="Times New Roman"/>
-        </w:rPr>
-        <w:t xml:space="preserve">nding on the sex of the embryo. </w:t>
-      </w:r>
-      <w:r>
-        <w:rPr>
-          <w:rFonts w:ascii="Times New Roman" w:hAnsi="Times New Roman" w:cs="Times New Roman"/>
-        </w:rPr>
-        <w:t xml:space="preserve">In mice, the </w:t>
-      </w:r>
-      <w:r>
-        <w:rPr>
-          <w:rFonts w:ascii="Times New Roman" w:hAnsi="Times New Roman" w:cs="Times New Roman"/>
-        </w:rPr>
-        <w:t xml:space="preserve">placental survival does not depend on the deep trophoblastic invasion of the uterine wall, as the invasion is shallow </w:t>
-      </w:r>
-      <w:r>
-        <w:rPr>
-          <w:rFonts w:ascii="Times New Roman" w:hAnsi="Times New Roman" w:cs="Times New Roman"/>
-        </w:rPr>
-        <w:t xml:space="preserve">reaching only the endometrium. </w:t>
-      </w:r>
-      <w:r>
-        <w:rPr>
-          <w:rFonts w:ascii="Times New Roman" w:hAnsi="Times New Roman" w:cs="Times New Roman"/>
-        </w:rPr>
-        <w:t>Considering that the human chorionic gonadotropin is human specific, other placental endocrine functions vary between humans and mice. Mouse placenta has a unique set of lactogens</w:t>
+        <w:t>that do not exist in humans</w:t>
+      </w:r>
+      <w:r>
+        <w:rPr>
+          <w:rFonts w:ascii="Times New Roman" w:hAnsi="Times New Roman" w:cs="Times New Roman"/>
+        </w:rPr>
+        <w:t xml:space="preserve">. Furthermore, trophoblastic giant cells in the mouse placenta produce </w:t>
+      </w:r>
+      <w:r>
+        <w:rPr>
+          <w:rFonts w:ascii="Times New Roman" w:hAnsi="Times New Roman" w:cs="Times New Roman"/>
+        </w:rPr>
+        <w:t xml:space="preserve">lactogen </w:t>
+      </w:r>
+      <w:r>
+        <w:rPr>
+          <w:rFonts w:ascii="Times New Roman" w:hAnsi="Times New Roman" w:cs="Times New Roman"/>
+        </w:rPr>
+        <w:t>througho</w:t>
+      </w:r>
+      <w:r>
+        <w:rPr>
+          <w:rFonts w:ascii="Times New Roman" w:hAnsi="Times New Roman" w:cs="Times New Roman"/>
+        </w:rPr>
+        <w:t xml:space="preserve">ut gestation. </w:t>
+      </w:r>
+      <w:r>
+        <w:rPr>
+          <w:rFonts w:ascii="Times New Roman" w:hAnsi="Times New Roman" w:cs="Times New Roman"/>
+        </w:rPr>
+        <w:t xml:space="preserve">The corpus luteum maintains the production of progesterone throughout the mouse gestational period, whereas in humans, the corpus </w:t>
+      </w:r>
+      <w:r>
+        <w:rPr>
+          <w:rFonts w:ascii="Times New Roman" w:hAnsi="Times New Roman" w:cs="Times New Roman"/>
+        </w:rPr>
+        <w:t>luteum function is overtaken by the p</w:t>
+      </w:r>
+      <w:r>
+        <w:rPr>
+          <w:rFonts w:ascii="Times New Roman" w:hAnsi="Times New Roman" w:cs="Times New Roman"/>
+        </w:rPr>
+        <w:t>l</w:t>
+      </w:r>
+      <w:r>
+        <w:rPr>
+          <w:rFonts w:ascii="Times New Roman" w:hAnsi="Times New Roman" w:cs="Times New Roman"/>
+        </w:rPr>
+        <w:t>a</w:t>
+      </w:r>
+      <w:r>
+        <w:rPr>
+          <w:rFonts w:ascii="Times New Roman" w:hAnsi="Times New Roman" w:cs="Times New Roman"/>
+        </w:rPr>
+        <w:t>centa</w:t>
+      </w:r>
+      <w:r>
+        <w:rPr>
+          <w:rFonts w:ascii="Times New Roman" w:hAnsi="Times New Roman" w:cs="Times New Roman"/>
+        </w:rPr>
+        <w:t>,</w:t>
+      </w:r>
+      <w:r>
+        <w:rPr>
+          <w:rFonts w:ascii="Times New Roman" w:hAnsi="Times New Roman" w:cs="Times New Roman"/>
+        </w:rPr>
+        <w:t xml:space="preserve"> specifically the syncytiotrophoblast. </w:t>
+      </w:r>
+      <w:r>
+        <w:rPr>
+          <w:rFonts w:ascii="Times New Roman" w:hAnsi="Times New Roman" w:cs="Times New Roman"/>
+        </w:rPr>
+        <w:t xml:space="preserve">The </w:t>
+      </w:r>
+      <w:r>
+        <w:rPr>
+          <w:rFonts w:ascii="Times New Roman" w:hAnsi="Times New Roman" w:cs="Times New Roman"/>
+        </w:rPr>
+        <w:t>definitive</w:t>
+      </w:r>
+      <w:r>
+        <w:rPr>
+          <w:rFonts w:ascii="Times New Roman" w:hAnsi="Times New Roman" w:cs="Times New Roman"/>
+        </w:rPr>
+        <w:t xml:space="preserve"> structure of the placenta in mice is determines almost halfway through gestation, </w:t>
+      </w:r>
+      <w:r>
+        <w:rPr>
+          <w:rFonts w:ascii="Times New Roman" w:hAnsi="Times New Roman" w:cs="Times New Roman"/>
+        </w:rPr>
+        <w:t>whereas in humans, this is determined ver</w:t>
+      </w:r>
+      <w:r>
+        <w:rPr>
+          <w:rFonts w:ascii="Times New Roman" w:hAnsi="Times New Roman" w:cs="Times New Roman"/>
+        </w:rPr>
+        <w:t>y early in pregnancy at around three</w:t>
+      </w:r>
+      <w:r>
+        <w:rPr>
+          <w:rFonts w:ascii="Times New Roman" w:hAnsi="Times New Roman" w:cs="Times New Roman"/>
+        </w:rPr>
+        <w:t xml:space="preserve"> weeks of gestation. </w:t>
+      </w:r>
+    </w:p>
+    <w:p>
+      <w:pPr>
+        <w:rPr>
+          <w:rFonts w:ascii="Times New Roman" w:hAnsi="Times New Roman" w:cs="Times New Roman"/>
+        </w:rPr>
+      </w:pPr>
+    </w:p>
+    <w:p>
+      <w:pPr>
+        <w:pStyle w:val="Heading2"/>
+        <w:rPr>
+          <w:rFonts w:ascii="Times New Roman" w:hAnsi="Times New Roman" w:cs="Times New Roman"/>
+        </w:rPr>
+      </w:pPr>
+      <w:r>
+        <w:rPr>
+          <w:rFonts w:ascii="Times New Roman" w:hAnsi="Times New Roman" w:cs="Times New Roman"/>
+        </w:rPr>
+        <w:t>Placental d</w:t>
+      </w:r>
+      <w:r>
+        <w:rPr>
+          <w:rFonts w:ascii="Times New Roman" w:hAnsi="Times New Roman" w:cs="Times New Roman"/>
+        </w:rPr>
+        <w:t xml:space="preserve">ifferentiation and </w:t>
+      </w:r>
+      <w:r>
+        <w:rPr>
+          <w:rFonts w:ascii="Times New Roman" w:hAnsi="Times New Roman" w:cs="Times New Roman"/>
+        </w:rPr>
+        <w:t xml:space="preserve">growth </w:t>
+      </w:r>
+      <w:r>
+        <w:rPr>
+          <w:rFonts w:ascii="Times New Roman" w:hAnsi="Times New Roman" w:cs="Times New Roman"/>
+        </w:rPr>
+        <w:t>processes throughout gestation</w:t>
+      </w:r>
+    </w:p>
+    <w:p>
+      <w:pPr>
+        <w:rPr>
+          <w:rFonts w:ascii="Times New Roman" w:hAnsi="Times New Roman" w:cs="Times New Roman"/>
+        </w:rPr>
+      </w:pPr>
+    </w:p>
+    <w:p>
+      <w:pPr>
+        <w:ind w:firstLine="720"/>
+        <w:rPr>
+          <w:rFonts w:ascii="Times New Roman" w:hAnsi="Times New Roman" w:cs="Times New Roman"/>
+        </w:rPr>
+      </w:pPr>
+      <w:r>
+        <w:rPr>
+          <w:rFonts w:ascii="Times New Roman" w:hAnsi="Times New Roman" w:cs="Times New Roman"/>
+        </w:rPr>
+        <w:t xml:space="preserve">In </w:t>
+      </w:r>
+      <w:r>
+        <w:rPr>
+          <w:rFonts w:ascii="Times New Roman" w:hAnsi="Times New Roman" w:cs="Times New Roman"/>
+        </w:rPr>
+        <w:t xml:space="preserve">humans, </w:t>
+      </w:r>
+      <w:r>
+        <w:rPr>
+          <w:rFonts w:ascii="Times New Roman" w:hAnsi="Times New Roman" w:cs="Times New Roman"/>
+        </w:rPr>
+        <w:t>after fertilization, the blastocyst</w:t>
+      </w:r>
+      <w:r>
+        <w:rPr>
+          <w:rFonts w:ascii="Times New Roman" w:hAnsi="Times New Roman" w:cs="Times New Roman"/>
+        </w:rPr>
+        <w:t xml:space="preserve"> attaches to the uteri</w:t>
+      </w:r>
+      <w:r>
+        <w:rPr>
+          <w:rFonts w:ascii="Times New Roman" w:hAnsi="Times New Roman" w:cs="Times New Roman"/>
+        </w:rPr>
+        <w:t>ne wall.</w:t>
+      </w:r>
+      <w:r>
+        <w:rPr>
+          <w:rFonts w:ascii="Times New Roman" w:hAnsi="Times New Roman" w:cs="Times New Roman"/>
+        </w:rPr>
+        <w:t xml:space="preserve"> The </w:t>
+      </w:r>
+      <w:r>
+        <w:rPr>
+          <w:rFonts w:ascii="Times New Roman" w:hAnsi="Times New Roman" w:cs="Times New Roman"/>
+        </w:rPr>
+        <w:t>trophobl</w:t>
+      </w:r>
+      <w:r>
+        <w:rPr>
+          <w:rFonts w:ascii="Times New Roman" w:hAnsi="Times New Roman" w:cs="Times New Roman"/>
+        </w:rPr>
+        <w:t>asts begin a</w:t>
+      </w:r>
+      <w:r>
+        <w:rPr>
+          <w:rFonts w:ascii="Times New Roman" w:hAnsi="Times New Roman" w:cs="Times New Roman"/>
+        </w:rPr>
+        <w:t>t</w:t>
+      </w:r>
+      <w:r>
+        <w:rPr>
+          <w:rFonts w:ascii="Times New Roman" w:hAnsi="Times New Roman" w:cs="Times New Roman"/>
+        </w:rPr>
+        <w:t xml:space="preserve"> rapid series of proliferation to produce</w:t>
+      </w:r>
+      <w:r>
+        <w:rPr>
+          <w:rFonts w:ascii="Times New Roman" w:hAnsi="Times New Roman" w:cs="Times New Roman"/>
+        </w:rPr>
+        <w:t xml:space="preserve"> the syncytiotrophoblast</w:t>
+      </w:r>
+      <w:r>
+        <w:rPr>
+          <w:rFonts w:ascii="Times New Roman" w:hAnsi="Times New Roman" w:cs="Times New Roman"/>
+        </w:rPr>
+        <w:t xml:space="preserve"> and cytotrophoblast</w:t>
+      </w:r>
+      <w:r>
+        <w:rPr>
+          <w:rFonts w:ascii="Times New Roman" w:hAnsi="Times New Roman" w:cs="Times New Roman"/>
+        </w:rPr>
+        <w:t xml:space="preserve"> layer</w:t>
+      </w:r>
+      <w:r>
+        <w:rPr>
+          <w:rFonts w:ascii="Times New Roman" w:hAnsi="Times New Roman" w:cs="Times New Roman"/>
+        </w:rPr>
+        <w:t xml:space="preserve">s. The syncytiotrophoblast </w:t>
+      </w:r>
+      <w:r>
+        <w:rPr>
+          <w:rFonts w:ascii="Times New Roman" w:hAnsi="Times New Roman" w:cs="Times New Roman"/>
+        </w:rPr>
+        <w:t xml:space="preserve">begins its invasion of </w:t>
+      </w:r>
+      <w:r>
+        <w:rPr>
+          <w:rFonts w:ascii="Times New Roman" w:hAnsi="Times New Roman" w:cs="Times New Roman"/>
+        </w:rPr>
+        <w:t xml:space="preserve">the </w:t>
+      </w:r>
+      <w:r>
+        <w:rPr>
+          <w:rFonts w:ascii="Times New Roman" w:hAnsi="Times New Roman" w:cs="Times New Roman"/>
+        </w:rPr>
+        <w:t>maternal uterine wall</w:t>
+      </w:r>
+      <w:r>
+        <w:rPr>
+          <w:rFonts w:ascii="Times New Roman" w:hAnsi="Times New Roman" w:cs="Times New Roman"/>
+        </w:rPr>
+        <w:t xml:space="preserve"> invading</w:t>
+      </w:r>
+      <w:r>
+        <w:rPr>
+          <w:rFonts w:ascii="Times New Roman" w:hAnsi="Times New Roman" w:cs="Times New Roman"/>
+        </w:rPr>
+        <w:t xml:space="preserve"> the endometrium to allow for maternofetal interaction</w:t>
+      </w:r>
+      <w:r>
+        <w:rPr>
+          <w:rFonts w:ascii="Times New Roman" w:hAnsi="Times New Roman" w:cs="Times New Roman"/>
+        </w:rPr>
+        <w:t xml:space="preserve"> through spiral arteries</w:t>
+      </w:r>
+      <w:r>
+        <w:rPr>
+          <w:rFonts w:ascii="Times New Roman" w:hAnsi="Times New Roman" w:cs="Times New Roman"/>
+        </w:rPr>
+        <w:t xml:space="preserve">. </w:t>
+      </w:r>
+      <w:r>
+        <w:rPr>
+          <w:rFonts w:ascii="Times New Roman" w:hAnsi="Times New Roman" w:cs="Times New Roman"/>
+        </w:rPr>
+        <w:t>(ONE ARTICLE SAID IT IS THE CTB THAT INVADES THE MYOMETRIUM, WHEREAS ANOTHER SAID IT IS THE STB</w:t>
+      </w:r>
+      <w:r>
+        <w:rPr>
+          <w:rFonts w:ascii="Times New Roman" w:hAnsi="Times New Roman" w:cs="Times New Roman"/>
+        </w:rPr>
+        <w:t xml:space="preserve">.. CHECK IT). </w:t>
+      </w:r>
+      <w:r>
+        <w:rPr>
+          <w:rFonts w:ascii="Times New Roman" w:hAnsi="Times New Roman" w:cs="Times New Roman"/>
+        </w:rPr>
+        <w:t xml:space="preserve">The cytotrophoblasts, located beneath the syncytiotrophoblast, </w:t>
+      </w:r>
+      <w:r>
+        <w:rPr>
+          <w:rFonts w:ascii="Times New Roman" w:hAnsi="Times New Roman" w:cs="Times New Roman"/>
+        </w:rPr>
+        <w:t>push through the syncytiotrophoblast thus forcing it to expand into the endometrial space. Upon the successful expansion of the STB into the decidua, the fetal villi develop enabling the placenta to exchange nutrients, gases and wastes with the maternal circulation. This process of trophoblastic invasion occurs within the first weeks of gestation. Prior t</w:t>
+      </w:r>
+      <w:r>
+        <w:rPr>
+          <w:rFonts w:ascii="Times New Roman" w:hAnsi="Times New Roman" w:cs="Times New Roman"/>
+        </w:rPr>
+        <w:t>o the full maturation of the pla</w:t>
+      </w:r>
+      <w:r>
+        <w:rPr>
+          <w:rFonts w:ascii="Times New Roman" w:hAnsi="Times New Roman" w:cs="Times New Roman"/>
+        </w:rPr>
+        <w:t>centa, the fetus is thought to acquire nutrients through the nutrient endocytotic action of the syncytiotroph</w:t>
+      </w:r>
+      <w:r>
+        <w:rPr>
+          <w:rFonts w:ascii="Times New Roman" w:hAnsi="Times New Roman" w:cs="Times New Roman"/>
+        </w:rPr>
+        <w:t>oblast</w:t>
+      </w:r>
+      <w:r>
+        <w:rPr>
+          <w:rFonts w:ascii="Times New Roman" w:hAnsi="Times New Roman" w:cs="Times New Roman"/>
+        </w:rPr>
+        <w:t>.</w:t>
+      </w:r>
+      <w:r>
+        <w:rPr>
+          <w:rFonts w:ascii="Times New Roman" w:hAnsi="Times New Roman" w:cs="Times New Roman"/>
+        </w:rPr>
+        <w:t xml:space="preserve"> The cytotrophoblasts</w:t>
+      </w:r>
+      <w:r>
+        <w:rPr>
+          <w:rFonts w:ascii="Times New Roman" w:hAnsi="Times New Roman" w:cs="Times New Roman"/>
+        </w:rPr>
+        <w:t>, that differentiate into syncytiotrophoblast</w:t>
+      </w:r>
+      <w:r>
+        <w:rPr>
+          <w:rFonts w:ascii="Times New Roman" w:hAnsi="Times New Roman" w:cs="Times New Roman"/>
+        </w:rPr>
+        <w:t xml:space="preserve"> tend to decrease after the first half of pregnancy. </w:t>
+      </w:r>
+      <w:r>
+        <w:rPr>
+          <w:rFonts w:ascii="Times New Roman" w:hAnsi="Times New Roman" w:cs="Times New Roman"/>
+        </w:rPr>
+        <w:t>The endovascular trophoblasts act as a barrier preventing direct maternal blood circulation in the intervillous space until the 12</w:t>
+      </w:r>
+      <w:r>
+        <w:rPr>
+          <w:rFonts w:ascii="Times New Roman" w:hAnsi="Times New Roman" w:cs="Times New Roman"/>
+          <w:vertAlign w:val="superscript"/>
+        </w:rPr>
+        <w:t>th</w:t>
+      </w:r>
+      <w:r>
+        <w:rPr>
+          <w:rFonts w:ascii="Times New Roman" w:hAnsi="Times New Roman" w:cs="Times New Roman"/>
+        </w:rPr>
+        <w:t xml:space="preserve"> week of gestation to protect the developing fetus from the highly oxygenated maternal blood. A failure in the trophoblastic invasion of the myometrium or the spiral artery remodeling can be a leading cause of preeclampsia or gestational complications. </w:t>
+      </w:r>
+    </w:p>
+    <w:p>
+      <w:pPr>
+        <w:ind w:firstLine="720"/>
+        <w:rPr>
+          <w:rFonts w:ascii="Times New Roman" w:hAnsi="Times New Roman" w:cs="Times New Roman"/>
+        </w:rPr>
+      </w:pPr>
+    </w:p>
+    <w:p>
+      <w:pPr>
+        <w:ind w:firstLine="720"/>
+        <w:rPr>
+          <w:rFonts w:ascii="Times New Roman" w:hAnsi="Times New Roman" w:cs="Times New Roman"/>
+        </w:rPr>
+      </w:pPr>
+      <w:r>
+        <w:rPr>
+          <w:rFonts w:ascii="Times New Roman" w:hAnsi="Times New Roman" w:cs="Times New Roman"/>
+        </w:rPr>
+        <w:t xml:space="preserve">In mice, </w:t>
+      </w:r>
+      <w:r>
+        <w:rPr>
+          <w:rFonts w:ascii="Times New Roman" w:hAnsi="Times New Roman" w:cs="Times New Roman"/>
+        </w:rPr>
+        <w:t xml:space="preserve">the trophoblast proliferates and differentiates post-fertilization to give rise to </w:t>
+      </w:r>
+      <w:r>
+        <w:rPr>
+          <w:rFonts w:ascii="Times New Roman" w:hAnsi="Times New Roman" w:cs="Times New Roman"/>
+        </w:rPr>
+        <w:t>polar trophoblastic cells and murine trophoblastic cells</w:t>
+      </w:r>
+      <w:r>
+        <w:rPr>
+          <w:rFonts w:ascii="Times New Roman" w:hAnsi="Times New Roman" w:cs="Times New Roman"/>
+        </w:rPr>
+        <w:t xml:space="preserve"> that divide to give rise to the trophoblastic giant cells. </w:t>
+      </w:r>
+      <w:r>
+        <w:rPr>
+          <w:rFonts w:ascii="Times New Roman" w:hAnsi="Times New Roman" w:cs="Times New Roman"/>
+        </w:rPr>
+        <w:t>On the eighth day of gestation, mesoderm cells from the embryo give rise to the yolk sac which allows nutrient exchange between the mother and the fetus throughout gestation.</w:t>
       </w:r>
       <w:r>
         <w:rPr>
@@ -1430,73 +1850,664 @@
         <w:rPr>
           <w:rFonts w:ascii="Times New Roman" w:hAnsi="Times New Roman" w:cs="Times New Roman"/>
         </w:rPr>
-        <w:t>that do not exist in humans</w:t>
-      </w:r>
-      <w:r>
-        <w:rPr>
-          <w:rFonts w:ascii="Times New Roman" w:hAnsi="Times New Roman" w:cs="Times New Roman"/>
-        </w:rPr>
-        <w:t xml:space="preserve">. Furthermore, trophoblastic giant cells in the mouse placenta produce </w:t>
-      </w:r>
-      <w:r>
-        <w:rPr>
-          <w:rFonts w:ascii="Times New Roman" w:hAnsi="Times New Roman" w:cs="Times New Roman"/>
-        </w:rPr>
-        <w:t xml:space="preserve">lactogen </w:t>
-      </w:r>
-      <w:r>
-        <w:rPr>
-          <w:rFonts w:ascii="Times New Roman" w:hAnsi="Times New Roman" w:cs="Times New Roman"/>
-        </w:rPr>
-        <w:t>througho</w:t>
-      </w:r>
-      <w:r>
-        <w:rPr>
-          <w:rFonts w:ascii="Times New Roman" w:hAnsi="Times New Roman" w:cs="Times New Roman"/>
-        </w:rPr>
-        <w:t xml:space="preserve">ut gestation. </w:t>
-      </w:r>
-      <w:r>
-        <w:rPr>
-          <w:rFonts w:ascii="Times New Roman" w:hAnsi="Times New Roman" w:cs="Times New Roman"/>
-        </w:rPr>
-        <w:t xml:space="preserve">The corpus luteum maintains the production of progesterone throughout the mouse gestational period, whereas in humans, the corpus </w:t>
-      </w:r>
-      <w:r>
-        <w:rPr>
-          <w:rFonts w:ascii="Times New Roman" w:hAnsi="Times New Roman" w:cs="Times New Roman"/>
-        </w:rPr>
-        <w:t>luteum function is overtaken by the p</w:t>
-      </w:r>
-      <w:r>
-        <w:rPr>
-          <w:rFonts w:ascii="Times New Roman" w:hAnsi="Times New Roman" w:cs="Times New Roman"/>
-        </w:rPr>
-        <w:t>l</w:t>
-      </w:r>
-      <w:r>
-        <w:rPr>
-          <w:rFonts w:ascii="Times New Roman" w:hAnsi="Times New Roman" w:cs="Times New Roman"/>
-        </w:rPr>
-        <w:t>a</w:t>
-      </w:r>
-      <w:r>
-        <w:rPr>
-          <w:rFonts w:ascii="Times New Roman" w:hAnsi="Times New Roman" w:cs="Times New Roman"/>
-        </w:rPr>
-        <w:t>centa</w:t>
-      </w:r>
-      <w:r>
-        <w:rPr>
-          <w:rFonts w:ascii="Times New Roman" w:hAnsi="Times New Roman" w:cs="Times New Roman"/>
-        </w:rPr>
-        <w:t>,</w:t>
-      </w:r>
-      <w:r>
-        <w:rPr>
-          <w:rFonts w:ascii="Times New Roman" w:hAnsi="Times New Roman" w:cs="Times New Roman"/>
-        </w:rPr>
-        <w:t xml:space="preserve"> specifically the syncytiotrophoblast. </w:t>
+        <w:t>Part of the mesoderm invades the trophoblastic layer</w:t>
+      </w:r>
+      <w:r>
+        <w:rPr>
+          <w:rFonts w:ascii="Times New Roman" w:hAnsi="Times New Roman" w:cs="Times New Roman"/>
+        </w:rPr>
+        <w:t xml:space="preserve"> </w:t>
+      </w:r>
+      <w:r>
+        <w:rPr>
+          <w:rFonts w:ascii="Times New Roman" w:hAnsi="Times New Roman" w:cs="Times New Roman"/>
+        </w:rPr>
+        <w:t xml:space="preserve">to establish a labyrinthine layer </w:t>
+      </w:r>
+      <w:r>
+        <w:rPr>
+          <w:rFonts w:ascii="Times New Roman" w:hAnsi="Times New Roman" w:cs="Times New Roman"/>
+        </w:rPr>
+        <w:t xml:space="preserve">and a network of fetal blood vessels. The labyrinthine zone is </w:t>
+      </w:r>
+      <w:r>
+        <w:rPr>
+          <w:rFonts w:ascii="Times New Roman" w:hAnsi="Times New Roman" w:cs="Times New Roman"/>
+        </w:rPr>
+        <w:t>located underneath the maternal decidual zone and the junctional zone that lies betwee</w:t>
+      </w:r>
+      <w:r>
+        <w:rPr>
+          <w:rFonts w:ascii="Times New Roman" w:hAnsi="Times New Roman" w:cs="Times New Roman"/>
+        </w:rPr>
+        <w:t>n the fetal and maternal sites. Those layers are clearly evident in the mouse placenta at 12.5 days of gestation. The junctional zone contains the trophoblastic gi</w:t>
+      </w:r>
+      <w:r>
+        <w:rPr>
+          <w:rFonts w:ascii="Times New Roman" w:hAnsi="Times New Roman" w:cs="Times New Roman"/>
+        </w:rPr>
+        <w:t xml:space="preserve">ant cells, spongiotrophoblasts and trophoblastic glycogen cells that invade the decidua at day 13 of gestation. The </w:t>
+      </w:r>
+      <w:r>
+        <w:rPr>
+          <w:rFonts w:ascii="Times New Roman" w:hAnsi="Times New Roman" w:cs="Times New Roman"/>
+        </w:rPr>
+        <w:t xml:space="preserve">labyrinthine zone, developing from the trophoblasts, contains the differentiated trophoblasts: the double syncytiotrophoblast layers </w:t>
+      </w:r>
+      <w:r>
+        <w:rPr>
+          <w:rFonts w:ascii="Times New Roman" w:hAnsi="Times New Roman" w:cs="Times New Roman"/>
+        </w:rPr>
+        <w:t xml:space="preserve">and the cytotrophoblast in </w:t>
+      </w:r>
+      <w:r>
+        <w:rPr>
+          <w:rFonts w:ascii="Times New Roman" w:hAnsi="Times New Roman" w:cs="Times New Roman"/>
+        </w:rPr>
+        <w:lastRenderedPageBreak/>
+        <w:t>contact with maternal circulation</w:t>
+      </w:r>
+      <w:r>
+        <w:rPr>
+          <w:rFonts w:ascii="Times New Roman" w:hAnsi="Times New Roman" w:cs="Times New Roman"/>
+        </w:rPr>
+        <w:t>. Maternal blood</w:t>
+      </w:r>
+      <w:r>
+        <w:rPr>
+          <w:rFonts w:ascii="Times New Roman" w:hAnsi="Times New Roman" w:cs="Times New Roman"/>
+        </w:rPr>
+        <w:t xml:space="preserve"> passes </w:t>
+      </w:r>
+      <w:r>
+        <w:rPr>
+          <w:rFonts w:ascii="Times New Roman" w:hAnsi="Times New Roman" w:cs="Times New Roman"/>
+        </w:rPr>
+        <w:t xml:space="preserve">from the decidual zone </w:t>
+      </w:r>
+      <w:r>
+        <w:rPr>
+          <w:rFonts w:ascii="Times New Roman" w:hAnsi="Times New Roman" w:cs="Times New Roman"/>
+        </w:rPr>
+        <w:t xml:space="preserve">through the </w:t>
+      </w:r>
+      <w:r>
+        <w:rPr>
+          <w:rFonts w:ascii="Times New Roman" w:hAnsi="Times New Roman" w:cs="Times New Roman"/>
+        </w:rPr>
+        <w:t>spongiotrophobla</w:t>
+      </w:r>
+      <w:r>
+        <w:rPr>
+          <w:rFonts w:ascii="Times New Roman" w:hAnsi="Times New Roman" w:cs="Times New Roman"/>
+        </w:rPr>
+        <w:t xml:space="preserve">sts in the </w:t>
+      </w:r>
+      <w:r>
+        <w:rPr>
+          <w:rFonts w:ascii="Times New Roman" w:hAnsi="Times New Roman" w:cs="Times New Roman"/>
+        </w:rPr>
+        <w:t>junctional zone</w:t>
+      </w:r>
+      <w:r>
+        <w:rPr>
+          <w:rFonts w:ascii="Times New Roman" w:hAnsi="Times New Roman" w:cs="Times New Roman"/>
+        </w:rPr>
+        <w:t xml:space="preserve"> and into the </w:t>
+      </w:r>
+      <w:r>
+        <w:rPr>
+          <w:rFonts w:ascii="Times New Roman" w:hAnsi="Times New Roman" w:cs="Times New Roman"/>
+        </w:rPr>
+        <w:t>labyrinth zone to surround the trophoblastic cells and allow for the nutrient, gas and waste exchange. As mentioned earlier, the placental complete structure is e</w:t>
+      </w:r>
+      <w:r>
+        <w:rPr>
+          <w:rFonts w:ascii="Times New Roman" w:hAnsi="Times New Roman" w:cs="Times New Roman"/>
+        </w:rPr>
+        <w:t>stablished late in pregnancy, u</w:t>
+      </w:r>
+      <w:r>
+        <w:rPr>
+          <w:rFonts w:ascii="Times New Roman" w:hAnsi="Times New Roman" w:cs="Times New Roman"/>
+        </w:rPr>
+        <w:t>nlike the human placental structure that develops in the first three weeks of gestation, and the trophoblast invasion of the uterine wall occurs towards late gestation and is less critical in determining the survival of the fetus in the mouse, unlike the human trophoblastic invasion of the myometrium that dictates fetal supply and occurs very early in pregnancy.</w:t>
+      </w:r>
+    </w:p>
+    <w:p>
+      <w:pPr>
+        <w:rPr>
+          <w:rFonts w:ascii="Times New Roman" w:hAnsi="Times New Roman" w:cs="Times New Roman"/>
+        </w:rPr>
+      </w:pPr>
+    </w:p>
+    <w:p>
+      <w:pPr>
+        <w:pStyle w:val="Heading2"/>
+        <w:rPr>
+          <w:rFonts w:ascii="Times New Roman" w:hAnsi="Times New Roman" w:cs="Times New Roman"/>
+        </w:rPr>
+      </w:pPr>
+      <w:r>
+        <w:rPr>
+          <w:rFonts w:ascii="Times New Roman" w:hAnsi="Times New Roman" w:cs="Times New Roman"/>
+        </w:rPr>
+        <w:t xml:space="preserve">Placental </w:t>
+      </w:r>
+      <w:r>
+        <w:rPr>
+          <w:rFonts w:ascii="Times New Roman" w:hAnsi="Times New Roman" w:cs="Times New Roman"/>
+        </w:rPr>
+        <w:t xml:space="preserve">responses </w:t>
+      </w:r>
+      <w:r>
+        <w:rPr>
+          <w:rFonts w:ascii="Times New Roman" w:hAnsi="Times New Roman" w:cs="Times New Roman"/>
+        </w:rPr>
+        <w:t>to maternal endocrine</w:t>
+      </w:r>
+      <w:r>
+        <w:rPr>
+          <w:rFonts w:ascii="Times New Roman" w:hAnsi="Times New Roman" w:cs="Times New Roman"/>
+        </w:rPr>
+        <w:t xml:space="preserve"> and nutritional</w:t>
+      </w:r>
+      <w:r>
+        <w:rPr>
+          <w:rFonts w:ascii="Times New Roman" w:hAnsi="Times New Roman" w:cs="Times New Roman"/>
+        </w:rPr>
+        <w:t xml:space="preserve"> signals </w:t>
+      </w:r>
+      <w:r>
+        <w:rPr>
+          <w:rFonts w:ascii="Times New Roman" w:hAnsi="Times New Roman" w:cs="Times New Roman"/>
+        </w:rPr>
+        <w:t xml:space="preserve">in </w:t>
+      </w:r>
+      <w:r>
+        <w:rPr>
+          <w:rFonts w:ascii="Times New Roman" w:hAnsi="Times New Roman" w:cs="Times New Roman"/>
+        </w:rPr>
+        <w:t>lean and obese mothers</w:t>
+      </w:r>
+      <w:r>
+        <w:rPr>
+          <w:rFonts w:ascii="Times New Roman" w:hAnsi="Times New Roman" w:cs="Times New Roman"/>
+        </w:rPr>
+        <w:t xml:space="preserve"> </w:t>
+      </w:r>
+    </w:p>
+    <w:p>
+      <w:pPr>
+        <w:rPr>
+          <w:rFonts w:ascii="Times New Roman" w:hAnsi="Times New Roman" w:cs="Times New Roman"/>
+        </w:rPr>
+      </w:pPr>
+    </w:p>
+    <w:p>
+      <w:pPr>
+        <w:rPr>
+          <w:rFonts w:ascii="Times New Roman" w:hAnsi="Times New Roman" w:cs="Times New Roman"/>
+        </w:rPr>
+      </w:pPr>
+      <w:r>
+        <w:rPr>
+          <w:rFonts w:ascii="Times New Roman" w:hAnsi="Times New Roman" w:cs="Times New Roman"/>
+        </w:rPr>
+        <w:t xml:space="preserve">Not only does the placenta </w:t>
+      </w:r>
+      <w:r>
+        <w:rPr>
+          <w:rFonts w:ascii="Times New Roman" w:hAnsi="Times New Roman" w:cs="Times New Roman"/>
+        </w:rPr>
+        <w:t xml:space="preserve">secrete hormones to the maternal circulation to increase the maternal catabolism and ensure the demands of the fetus and its survival are met, but it is additionally affected by </w:t>
+      </w:r>
+      <w:r>
+        <w:rPr>
+          <w:rFonts w:ascii="Times New Roman" w:hAnsi="Times New Roman" w:cs="Times New Roman"/>
+        </w:rPr>
+        <w:t>maternal signals from the circulation</w:t>
+      </w:r>
+      <w:r>
+        <w:rPr>
+          <w:rFonts w:ascii="Times New Roman" w:hAnsi="Times New Roman" w:cs="Times New Roman"/>
+        </w:rPr>
+        <w:t xml:space="preserve">. </w:t>
+      </w:r>
+    </w:p>
+    <w:p>
+      <w:pPr>
+        <w:rPr>
+          <w:rFonts w:ascii="Times New Roman" w:hAnsi="Times New Roman" w:cs="Times New Roman"/>
+        </w:rPr>
+      </w:pPr>
+      <w:r>
+        <w:rPr>
+          <w:rFonts w:ascii="Times New Roman" w:hAnsi="Times New Roman" w:cs="Times New Roman"/>
+        </w:rPr>
+        <w:t xml:space="preserve">Some studies have shown </w:t>
+      </w:r>
+      <w:r>
+        <w:rPr>
+          <w:rFonts w:ascii="Times New Roman" w:hAnsi="Times New Roman" w:cs="Times New Roman"/>
+        </w:rPr>
+        <w:t>that insulin like growth factor-</w:t>
+      </w:r>
+      <w:r>
+        <w:rPr>
+          <w:rFonts w:ascii="Times New Roman" w:hAnsi="Times New Roman" w:cs="Times New Roman"/>
+        </w:rPr>
+        <w:t xml:space="preserve">1 </w:t>
+      </w:r>
+      <w:r>
+        <w:rPr>
+          <w:rFonts w:ascii="Times New Roman" w:hAnsi="Times New Roman" w:cs="Times New Roman"/>
+        </w:rPr>
+        <w:t xml:space="preserve">stimulates fetal nutrient uptake by the </w:t>
+      </w:r>
+      <w:r>
+        <w:rPr>
+          <w:rFonts w:ascii="Times New Roman" w:hAnsi="Times New Roman" w:cs="Times New Roman"/>
+        </w:rPr>
+        <w:t>placenta by i</w:t>
+      </w:r>
+      <w:r>
+        <w:rPr>
+          <w:rFonts w:ascii="Times New Roman" w:hAnsi="Times New Roman" w:cs="Times New Roman"/>
+        </w:rPr>
+        <w:t xml:space="preserve">ncreasing the </w:t>
+      </w:r>
+      <w:r>
+        <w:rPr>
+          <w:rFonts w:ascii="Times New Roman" w:hAnsi="Times New Roman" w:cs="Times New Roman"/>
+        </w:rPr>
+        <w:t>place</w:t>
+      </w:r>
+      <w:r>
+        <w:rPr>
+          <w:rFonts w:ascii="Times New Roman" w:hAnsi="Times New Roman" w:cs="Times New Roman"/>
+        </w:rPr>
+        <w:t xml:space="preserve">nta glucose transporter, GLUT1 and the placental amino acid transport system, system A. </w:t>
+      </w:r>
+      <w:r>
+        <w:rPr>
+          <w:rFonts w:ascii="Times New Roman" w:hAnsi="Times New Roman" w:cs="Times New Roman"/>
+        </w:rPr>
+        <w:t xml:space="preserve">Although insulin promotes the uptake of glucose in maternal cells, its activity in the placenta does not mediate glucose transport. </w:t>
+      </w:r>
+      <w:r>
+        <w:rPr>
+          <w:rFonts w:ascii="Times New Roman" w:hAnsi="Times New Roman" w:cs="Times New Roman"/>
+        </w:rPr>
+        <w:t xml:space="preserve">In fact, maternal </w:t>
+      </w:r>
+      <w:r>
+        <w:rPr>
+          <w:rFonts w:ascii="Times New Roman" w:hAnsi="Times New Roman" w:cs="Times New Roman"/>
+        </w:rPr>
+        <w:t xml:space="preserve">insulin levels only mediate downstream </w:t>
+      </w:r>
+      <w:r>
+        <w:rPr>
+          <w:rFonts w:ascii="Times New Roman" w:hAnsi="Times New Roman" w:cs="Times New Roman"/>
+        </w:rPr>
+        <w:t>signaling molecules</w:t>
+      </w:r>
+      <w:r>
+        <w:rPr>
+          <w:rFonts w:ascii="Times New Roman" w:hAnsi="Times New Roman" w:cs="Times New Roman"/>
+        </w:rPr>
+        <w:t xml:space="preserve"> of insulin</w:t>
+      </w:r>
+      <w:r>
+        <w:rPr>
+          <w:rFonts w:ascii="Times New Roman" w:hAnsi="Times New Roman" w:cs="Times New Roman"/>
+        </w:rPr>
+        <w:t xml:space="preserve"> on the placental microvillous membrane</w:t>
+      </w:r>
+      <w:r>
+        <w:rPr>
+          <w:rFonts w:ascii="Times New Roman" w:hAnsi="Times New Roman" w:cs="Times New Roman"/>
+        </w:rPr>
+        <w:t xml:space="preserve">. For instance, insulin </w:t>
+      </w:r>
+      <w:r>
+        <w:rPr>
+          <w:rFonts w:ascii="Times New Roman" w:hAnsi="Times New Roman" w:cs="Times New Roman"/>
+        </w:rPr>
+        <w:t xml:space="preserve">activates mTORC1 on the maternal side of the placenta causing its upregulation. </w:t>
+      </w:r>
+      <w:r>
+        <w:rPr>
+          <w:rFonts w:ascii="Times New Roman" w:hAnsi="Times New Roman" w:cs="Times New Roman"/>
+        </w:rPr>
+        <w:t>In maternal obesity, the increased circulating maternal levels of insulin increase</w:t>
+      </w:r>
+      <w:r>
+        <w:rPr>
+          <w:rFonts w:ascii="Times New Roman" w:hAnsi="Times New Roman" w:cs="Times New Roman"/>
+        </w:rPr>
+        <w:t xml:space="preserve"> lipogenesis mediated by mTORC1 signals</w:t>
+      </w:r>
+      <w:r>
+        <w:rPr>
+          <w:rFonts w:ascii="Times New Roman" w:hAnsi="Times New Roman" w:cs="Times New Roman"/>
+        </w:rPr>
+        <w:t>. This leads to</w:t>
+      </w:r>
+      <w:r>
+        <w:rPr>
+          <w:rFonts w:ascii="Times New Roman" w:hAnsi="Times New Roman" w:cs="Times New Roman"/>
+        </w:rPr>
+        <w:t xml:space="preserve"> fat deposition on the placental barrier. Maternal insulin does not cross the placenta to the fetus and thus any correlation between the maternal insulin levels and those of the fetus are not due to direct transport of maternal insulin to the fetus through the placenta, but it might be caused by downstream activities of maternal insulin that lead to an increased macronutrient flux to the fetus. The fetus, in turn, responds by increasing insulin secretion and hence, the fetus develops an increased circulating insulin level indirectly associated to the maternal levels.</w:t>
+      </w:r>
+      <w:r>
+        <w:rPr>
+          <w:rFonts w:ascii="Times New Roman" w:hAnsi="Times New Roman" w:cs="Times New Roman"/>
+        </w:rPr>
+        <w:t xml:space="preserve"> Insulin also stimulates system A </w:t>
+      </w:r>
+      <w:r>
+        <w:rPr>
+          <w:rFonts w:ascii="Times New Roman" w:hAnsi="Times New Roman" w:cs="Times New Roman"/>
+        </w:rPr>
+        <w:t xml:space="preserve">activity, which may be altered in events of maternal obesity. </w:t>
+      </w:r>
+    </w:p>
+    <w:p>
+      <w:pPr>
+        <w:rPr>
+          <w:rFonts w:ascii="Times New Roman" w:hAnsi="Times New Roman" w:cs="Times New Roman"/>
+        </w:rPr>
+      </w:pPr>
+    </w:p>
+    <w:p>
+      <w:pPr>
+        <w:rPr>
+          <w:rFonts w:ascii="Times New Roman" w:hAnsi="Times New Roman" w:cs="Times New Roman"/>
+        </w:rPr>
+      </w:pPr>
+      <w:r>
+        <w:rPr>
+          <w:rFonts w:ascii="Times New Roman" w:hAnsi="Times New Roman" w:cs="Times New Roman"/>
+        </w:rPr>
+        <w:t>Another signaling mechanism is C</w:t>
+      </w:r>
+      <w:r>
+        <w:rPr>
+          <w:rFonts w:ascii="Times New Roman" w:hAnsi="Times New Roman" w:cs="Times New Roman"/>
+        </w:rPr>
+        <w:t>/EBP downstream</w:t>
+      </w:r>
+      <w:r>
+        <w:rPr>
+          <w:rFonts w:ascii="Times New Roman" w:hAnsi="Times New Roman" w:cs="Times New Roman"/>
+        </w:rPr>
+        <w:t xml:space="preserve"> of insulin.</w:t>
+      </w:r>
+      <w:r>
+        <w:rPr>
+          <w:rFonts w:ascii="Times New Roman" w:hAnsi="Times New Roman" w:cs="Times New Roman"/>
+        </w:rPr>
+        <w:t xml:space="preserve"> </w:t>
+      </w:r>
+      <w:r>
+        <w:rPr>
+          <w:rFonts w:ascii="Times New Roman" w:hAnsi="Times New Roman" w:cs="Times New Roman"/>
+        </w:rPr>
+        <w:t>Syncytiotrophoblasts express C/EBP</w:t>
+      </w:r>
+      <w:r>
+        <w:rPr>
+          <w:rFonts w:ascii="Times New Roman" w:hAnsi="Times New Roman" w:cs="Times New Roman"/>
+        </w:rPr>
+        <w:t xml:space="preserve"> allowing c</w:t>
+      </w:r>
+      <w:r>
+        <w:rPr>
+          <w:rFonts w:ascii="Times New Roman" w:hAnsi="Times New Roman" w:cs="Times New Roman"/>
+        </w:rPr>
+        <w:t>yto</w:t>
+      </w:r>
+      <w:r>
+        <w:rPr>
+          <w:rFonts w:ascii="Times New Roman" w:hAnsi="Times New Roman" w:cs="Times New Roman"/>
+        </w:rPr>
+        <w:t>trophoblasts</w:t>
+      </w:r>
+      <w:r>
+        <w:rPr>
+          <w:rFonts w:ascii="Times New Roman" w:hAnsi="Times New Roman" w:cs="Times New Roman"/>
+        </w:rPr>
+        <w:t xml:space="preserve"> to differentiate to syncytiotrophoblasts in a normal placenta.</w:t>
+      </w:r>
+      <w:r>
+        <w:rPr>
+          <w:rFonts w:ascii="Times New Roman" w:hAnsi="Times New Roman" w:cs="Times New Roman"/>
+        </w:rPr>
+        <w:t xml:space="preserve"> In obese</w:t>
+      </w:r>
+      <w:r>
+        <w:rPr>
+          <w:rFonts w:ascii="Times New Roman" w:hAnsi="Times New Roman" w:cs="Times New Roman"/>
+        </w:rPr>
+        <w:t xml:space="preserve"> women,</w:t>
+      </w:r>
+      <w:r>
+        <w:rPr>
+          <w:rFonts w:ascii="Times New Roman" w:hAnsi="Times New Roman" w:cs="Times New Roman"/>
+        </w:rPr>
+        <w:t xml:space="preserve"> C</w:t>
+      </w:r>
+      <w:r>
+        <w:rPr>
+          <w:rFonts w:ascii="Times New Roman" w:hAnsi="Times New Roman" w:cs="Times New Roman"/>
+        </w:rPr>
+        <w:t>/</w:t>
+      </w:r>
+      <w:r>
+        <w:rPr>
+          <w:rFonts w:ascii="Times New Roman" w:hAnsi="Times New Roman" w:cs="Times New Roman"/>
+        </w:rPr>
+        <w:t xml:space="preserve">EBP is downregulated and its expression is decreased in syncytiotrophoblasts. </w:t>
+      </w:r>
+      <w:r>
+        <w:rPr>
+          <w:rFonts w:ascii="Times New Roman" w:hAnsi="Times New Roman" w:cs="Times New Roman"/>
+        </w:rPr>
+        <w:t>The d</w:t>
+      </w:r>
+      <w:r>
+        <w:rPr>
+          <w:rFonts w:ascii="Times New Roman" w:hAnsi="Times New Roman" w:cs="Times New Roman"/>
+        </w:rPr>
+        <w:t>ecreased C/EBP expressi</w:t>
+      </w:r>
+      <w:r>
+        <w:rPr>
+          <w:rFonts w:ascii="Times New Roman" w:hAnsi="Times New Roman" w:cs="Times New Roman"/>
+        </w:rPr>
+        <w:t xml:space="preserve">on </w:t>
+      </w:r>
+      <w:r>
+        <w:rPr>
+          <w:rFonts w:ascii="Times New Roman" w:hAnsi="Times New Roman" w:cs="Times New Roman"/>
+        </w:rPr>
+        <w:t xml:space="preserve">may </w:t>
+      </w:r>
+      <w:r>
+        <w:rPr>
+          <w:rFonts w:ascii="Times New Roman" w:hAnsi="Times New Roman" w:cs="Times New Roman"/>
+        </w:rPr>
+        <w:t>yield a less mature placenta or a placenta with a suboptimal structure due to the decreased syncytiotrophoblast growth. By reducing the cytotrophoblast capacity to differentiate to syncytiotrophoblasts, the placenta of obese women will have less syncytiotrophoblasts compared to that of lean women. This mechanism may not only alter the placental structure, but also its function</w:t>
+      </w:r>
+      <w:r>
+        <w:rPr>
+          <w:rFonts w:ascii="Times New Roman" w:hAnsi="Times New Roman" w:cs="Times New Roman"/>
+        </w:rPr>
+        <w:t>.</w:t>
+      </w:r>
+      <w:r>
+        <w:rPr>
+          <w:rFonts w:ascii="Times New Roman" w:hAnsi="Times New Roman" w:cs="Times New Roman"/>
+        </w:rPr>
+        <w:t xml:space="preserve"> A decreased endocrine function, due to the decreased syncytiotrophoblast layer, would impair the syncytiotrophoblastic capability to produce hCG. Whether this mechanism may be protective to limit potential fetal overgrowth or if it results in suboptimal growth is not clearly identified. (CHECK ALL THE C/EBP THING).</w:t>
+      </w:r>
+    </w:p>
+    <w:p>
+      <w:pPr>
+        <w:rPr>
+          <w:rFonts w:ascii="Times New Roman" w:hAnsi="Times New Roman" w:cs="Times New Roman"/>
+        </w:rPr>
+      </w:pPr>
+    </w:p>
+    <w:p>
+      <w:pPr>
+        <w:rPr>
+          <w:rFonts w:ascii="Times New Roman" w:hAnsi="Times New Roman" w:cs="Times New Roman"/>
+        </w:rPr>
+      </w:pPr>
+      <w:r>
+        <w:rPr>
+          <w:rFonts w:ascii="Times New Roman" w:hAnsi="Times New Roman" w:cs="Times New Roman"/>
+        </w:rPr>
+        <w:t xml:space="preserve">Leptin in lean women stimulates system A function. In obese women, who may suffer from hyperleptinemia, system A function may be altered. </w:t>
+      </w:r>
+      <w:r>
+        <w:rPr>
+          <w:rFonts w:ascii="Times New Roman" w:hAnsi="Times New Roman" w:cs="Times New Roman"/>
+        </w:rPr>
+        <w:t xml:space="preserve">In lean women, adiponectin levels are thought to reduce insulin sensitivity in the placenta. This is considered a protective mechanism in </w:t>
+      </w:r>
+      <w:r>
+        <w:rPr>
+          <w:rFonts w:ascii="Times New Roman" w:hAnsi="Times New Roman" w:cs="Times New Roman"/>
+        </w:rPr>
+        <w:lastRenderedPageBreak/>
+        <w:t xml:space="preserve">lean women who encounter hyperglycemic episodes, naturally postprandial. As adiponectin reduces the placental insulin sensitivity, it protects the fetus from the downstream upregulated insulin cascade which may lead to increased fetal nutrient flux. In obese mothers, this mechanism is absent, as obese mothers usually have hypoadiponectemia, which fails to protect the placental transport capacity in times of maternal hyperglycemia. </w:t>
+      </w:r>
+    </w:p>
+    <w:p>
+      <w:pPr>
+        <w:rPr>
+          <w:rFonts w:ascii="Times New Roman" w:hAnsi="Times New Roman" w:cs="Times New Roman"/>
+        </w:rPr>
+      </w:pPr>
+      <w:r>
+        <w:rPr>
+          <w:rFonts w:ascii="Times New Roman" w:hAnsi="Times New Roman" w:cs="Times New Roman"/>
+        </w:rPr>
+        <w:t xml:space="preserve">Maternal nutritional status affects hormonal regulations and can influence placental function. It remains unclear whether the maternal nutrition milieu is translated to the fetus, but the role of the placenta in determining the nutrient flux, mediated by hormonal signals or passive uptake, is a mediator of this effect. </w:t>
+      </w:r>
+    </w:p>
+    <w:p>
+      <w:pPr>
+        <w:rPr>
+          <w:rFonts w:ascii="Times New Roman" w:hAnsi="Times New Roman" w:cs="Times New Roman"/>
+        </w:rPr>
+      </w:pPr>
+    </w:p>
+    <w:p>
+      <w:pPr>
+        <w:pStyle w:val="Heading1"/>
+        <w:rPr>
+          <w:rFonts w:ascii="Times New Roman" w:hAnsi="Times New Roman" w:cs="Times New Roman"/>
+        </w:rPr>
+      </w:pPr>
+      <w:r>
+        <w:rPr>
+          <w:rFonts w:ascii="Times New Roman" w:hAnsi="Times New Roman" w:cs="Times New Roman"/>
+        </w:rPr>
+        <w:t>Altered placental transport capacity in obesity</w:t>
+      </w:r>
+    </w:p>
+    <w:p>
+      <w:pPr>
+        <w:rPr>
+          <w:rFonts w:ascii="Times New Roman" w:hAnsi="Times New Roman" w:cs="Times New Roman"/>
+        </w:rPr>
+      </w:pPr>
+    </w:p>
+    <w:p>
+      <w:pPr>
+        <w:pStyle w:val="Heading2"/>
+        <w:rPr>
+          <w:rFonts w:ascii="Times New Roman" w:hAnsi="Times New Roman" w:cs="Times New Roman"/>
+        </w:rPr>
+      </w:pPr>
+      <w:r>
+        <w:rPr>
+          <w:rFonts w:ascii="Times New Roman" w:hAnsi="Times New Roman" w:cs="Times New Roman"/>
+        </w:rPr>
+        <w:t xml:space="preserve">Key </w:t>
+      </w:r>
+      <w:r>
+        <w:rPr>
+          <w:rFonts w:ascii="Times New Roman" w:hAnsi="Times New Roman" w:cs="Times New Roman"/>
+        </w:rPr>
+        <w:t xml:space="preserve">nutrient transporters </w:t>
+      </w:r>
+      <w:r>
+        <w:rPr>
+          <w:rFonts w:ascii="Times New Roman" w:hAnsi="Times New Roman" w:cs="Times New Roman"/>
+        </w:rPr>
+        <w:t xml:space="preserve">present </w:t>
+      </w:r>
+      <w:r>
+        <w:rPr>
+          <w:rFonts w:ascii="Times New Roman" w:hAnsi="Times New Roman" w:cs="Times New Roman"/>
+        </w:rPr>
+        <w:t xml:space="preserve">on the placental maternal and fetal membranes </w:t>
+      </w:r>
+    </w:p>
+    <w:p>
+      <w:pPr>
+        <w:rPr>
+          <w:rFonts w:ascii="Times New Roman" w:hAnsi="Times New Roman" w:cs="Times New Roman"/>
+        </w:rPr>
+      </w:pPr>
+    </w:p>
+    <w:p>
+      <w:pPr>
+        <w:rPr>
+          <w:rFonts w:ascii="Times New Roman" w:hAnsi="Times New Roman" w:cs="Times New Roman"/>
+        </w:rPr>
+      </w:pPr>
+      <w:r>
+        <w:rPr>
+          <w:rFonts w:ascii="Times New Roman" w:hAnsi="Times New Roman" w:cs="Times New Roman"/>
+        </w:rPr>
+        <w:t>For nutrient</w:t>
+      </w:r>
+      <w:r>
+        <w:rPr>
+          <w:rFonts w:ascii="Times New Roman" w:hAnsi="Times New Roman" w:cs="Times New Roman"/>
+        </w:rPr>
+        <w:t>s</w:t>
+      </w:r>
+      <w:r>
+        <w:rPr>
+          <w:rFonts w:ascii="Times New Roman" w:hAnsi="Times New Roman" w:cs="Times New Roman"/>
+        </w:rPr>
+        <w:t xml:space="preserve"> to pass from the maternal circulation to the fet</w:t>
+      </w:r>
+      <w:r>
+        <w:rPr>
+          <w:rFonts w:ascii="Times New Roman" w:hAnsi="Times New Roman" w:cs="Times New Roman"/>
+        </w:rPr>
+        <w:t xml:space="preserve">al circulation, it has to cross the placental barriers. In humans, nutrients need to pass through three membranes, the apical membrane of the syncytiotrophoblast, the basolateral membrane of the syncytiotrophoblast and the fetal endothelial membrane before </w:t>
+      </w:r>
+      <w:r>
+        <w:rPr>
+          <w:rFonts w:ascii="Times New Roman" w:hAnsi="Times New Roman" w:cs="Times New Roman"/>
+        </w:rPr>
+        <w:t>to</w:t>
+      </w:r>
+      <w:r>
+        <w:rPr>
+          <w:rFonts w:ascii="Times New Roman" w:hAnsi="Times New Roman" w:cs="Times New Roman"/>
+        </w:rPr>
+        <w:t xml:space="preserve"> reach the fetal circulation. </w:t>
       </w:r>
       <w:r>
         <w:rPr>
@@ -1508,175 +2519,117 @@
         <w:rPr>
           <w:rFonts w:ascii="Times New Roman" w:hAnsi="Times New Roman" w:cs="Times New Roman"/>
         </w:rPr>
-        <w:t>definitive</w:t>
-      </w:r>
-      <w:r>
-        <w:rPr>
-          <w:rFonts w:ascii="Times New Roman" w:hAnsi="Times New Roman" w:cs="Times New Roman"/>
-        </w:rPr>
-        <w:t xml:space="preserve"> structure of the placenta in mice is determines almost halfway through gestation, </w:t>
-      </w:r>
-      <w:r>
-        <w:rPr>
-          <w:rFonts w:ascii="Times New Roman" w:hAnsi="Times New Roman" w:cs="Times New Roman"/>
-        </w:rPr>
-        <w:t>whereas in humans, this is determined ver</w:t>
-      </w:r>
-      <w:r>
-        <w:rPr>
-          <w:rFonts w:ascii="Times New Roman" w:hAnsi="Times New Roman" w:cs="Times New Roman"/>
-        </w:rPr>
-        <w:t>y early in pregnancy at around three</w:t>
-      </w:r>
-      <w:r>
-        <w:rPr>
-          <w:rFonts w:ascii="Times New Roman" w:hAnsi="Times New Roman" w:cs="Times New Roman"/>
-        </w:rPr>
-        <w:t xml:space="preserve"> weeks of gestation. </w:t>
-      </w:r>
-    </w:p>
-    <w:p>
-      <w:pPr>
-        <w:rPr>
-          <w:rFonts w:ascii="Times New Roman" w:hAnsi="Times New Roman" w:cs="Times New Roman"/>
-        </w:rPr>
-      </w:pPr>
-    </w:p>
-    <w:p>
-      <w:pPr>
-        <w:pStyle w:val="Heading2"/>
-        <w:rPr>
-          <w:rFonts w:ascii="Times New Roman" w:hAnsi="Times New Roman" w:cs="Times New Roman"/>
-        </w:rPr>
-      </w:pPr>
-      <w:r>
-        <w:rPr>
-          <w:rFonts w:ascii="Times New Roman" w:hAnsi="Times New Roman" w:cs="Times New Roman"/>
-        </w:rPr>
-        <w:t>Placental d</w:t>
-      </w:r>
-      <w:r>
-        <w:rPr>
-          <w:rFonts w:ascii="Times New Roman" w:hAnsi="Times New Roman" w:cs="Times New Roman"/>
-        </w:rPr>
-        <w:t xml:space="preserve">ifferentiation and </w:t>
-      </w:r>
-      <w:r>
-        <w:rPr>
-          <w:rFonts w:ascii="Times New Roman" w:hAnsi="Times New Roman" w:cs="Times New Roman"/>
-        </w:rPr>
-        <w:t xml:space="preserve">growth </w:t>
-      </w:r>
-      <w:r>
-        <w:rPr>
-          <w:rFonts w:ascii="Times New Roman" w:hAnsi="Times New Roman" w:cs="Times New Roman"/>
-        </w:rPr>
-        <w:t>processes throughout gestation</w:t>
-      </w:r>
-    </w:p>
-    <w:p>
-      <w:pPr>
-        <w:rPr>
-          <w:rFonts w:ascii="Times New Roman" w:hAnsi="Times New Roman" w:cs="Times New Roman"/>
-        </w:rPr>
-      </w:pPr>
-    </w:p>
-    <w:p>
-      <w:pPr>
-        <w:ind w:firstLine="720"/>
-        <w:rPr>
-          <w:rFonts w:ascii="Times New Roman" w:hAnsi="Times New Roman" w:cs="Times New Roman"/>
-        </w:rPr>
-      </w:pPr>
-      <w:r>
-        <w:rPr>
-          <w:rFonts w:ascii="Times New Roman" w:hAnsi="Times New Roman" w:cs="Times New Roman"/>
-        </w:rPr>
-        <w:t xml:space="preserve">In </w:t>
-      </w:r>
-      <w:r>
-        <w:rPr>
-          <w:rFonts w:ascii="Times New Roman" w:hAnsi="Times New Roman" w:cs="Times New Roman"/>
-        </w:rPr>
-        <w:t xml:space="preserve">humans, </w:t>
-      </w:r>
-      <w:r>
-        <w:rPr>
-          <w:rFonts w:ascii="Times New Roman" w:hAnsi="Times New Roman" w:cs="Times New Roman"/>
-        </w:rPr>
-        <w:t>after fertilization, the blastocyst</w:t>
-      </w:r>
-      <w:r>
-        <w:rPr>
-          <w:rFonts w:ascii="Times New Roman" w:hAnsi="Times New Roman" w:cs="Times New Roman"/>
-        </w:rPr>
-        <w:t xml:space="preserve"> attaches to the uteri</w:t>
-      </w:r>
-      <w:r>
-        <w:rPr>
-          <w:rFonts w:ascii="Times New Roman" w:hAnsi="Times New Roman" w:cs="Times New Roman"/>
-        </w:rPr>
-        <w:t>ne wall.</w:t>
-      </w:r>
-      <w:r>
-        <w:rPr>
-          <w:rFonts w:ascii="Times New Roman" w:hAnsi="Times New Roman" w:cs="Times New Roman"/>
-        </w:rPr>
-        <w:t xml:space="preserve"> The </w:t>
-      </w:r>
-      <w:r>
-        <w:rPr>
-          <w:rFonts w:ascii="Times New Roman" w:hAnsi="Times New Roman" w:cs="Times New Roman"/>
-        </w:rPr>
-        <w:t>trophobl</w:t>
-      </w:r>
-      <w:r>
-        <w:rPr>
-          <w:rFonts w:ascii="Times New Roman" w:hAnsi="Times New Roman" w:cs="Times New Roman"/>
-        </w:rPr>
-        <w:t>asts begin a</w:t>
-      </w:r>
-      <w:r>
-        <w:rPr>
-          <w:rFonts w:ascii="Times New Roman" w:hAnsi="Times New Roman" w:cs="Times New Roman"/>
-        </w:rPr>
-        <w:t>t</w:t>
-      </w:r>
-      <w:r>
-        <w:rPr>
-          <w:rFonts w:ascii="Times New Roman" w:hAnsi="Times New Roman" w:cs="Times New Roman"/>
-        </w:rPr>
-        <w:t xml:space="preserve"> rapid series of proliferation to produce</w:t>
-      </w:r>
-      <w:r>
-        <w:rPr>
-          <w:rFonts w:ascii="Times New Roman" w:hAnsi="Times New Roman" w:cs="Times New Roman"/>
-        </w:rPr>
-        <w:t xml:space="preserve"> the syncytiotrophoblast</w:t>
-      </w:r>
-      <w:r>
-        <w:rPr>
-          <w:rFonts w:ascii="Times New Roman" w:hAnsi="Times New Roman" w:cs="Times New Roman"/>
-        </w:rPr>
-        <w:t xml:space="preserve"> and cytotrophoblast</w:t>
-      </w:r>
-      <w:r>
-        <w:rPr>
-          <w:rFonts w:ascii="Times New Roman" w:hAnsi="Times New Roman" w:cs="Times New Roman"/>
-        </w:rPr>
-        <w:t xml:space="preserve"> layer</w:t>
-      </w:r>
-      <w:r>
-        <w:rPr>
-          <w:rFonts w:ascii="Times New Roman" w:hAnsi="Times New Roman" w:cs="Times New Roman"/>
-        </w:rPr>
-        <w:t xml:space="preserve">s. The syncytiotrophoblast </w:t>
-      </w:r>
-      <w:r>
-        <w:rPr>
-          <w:rFonts w:ascii="Times New Roman" w:hAnsi="Times New Roman" w:cs="Times New Roman"/>
-        </w:rPr>
-        <w:t xml:space="preserve">begins its invasion of </w:t>
+        <w:t>nutrient flux to the fetus depends on the circulating levels of maternal nutrients, the placental transporter and metabolic capacity, fetal requirements (CHECK IF SO) and proper maternal blood flow through the placenta.</w:t>
+      </w:r>
+      <w:r>
+        <w:rPr>
+          <w:rFonts w:ascii="Times New Roman" w:hAnsi="Times New Roman" w:cs="Times New Roman"/>
+        </w:rPr>
+        <w:t xml:space="preserve"> </w:t>
+      </w:r>
+      <w:r>
+        <w:rPr>
+          <w:rFonts w:ascii="Times New Roman" w:hAnsi="Times New Roman" w:cs="Times New Roman"/>
+        </w:rPr>
+        <w:t xml:space="preserve">The </w:t>
+      </w:r>
+      <w:r>
+        <w:rPr>
+          <w:rFonts w:ascii="Times New Roman" w:hAnsi="Times New Roman" w:cs="Times New Roman"/>
+        </w:rPr>
+        <w:t>localization of transporters across placental barri</w:t>
+      </w:r>
+      <w:r>
+        <w:rPr>
+          <w:rFonts w:ascii="Times New Roman" w:hAnsi="Times New Roman" w:cs="Times New Roman"/>
+        </w:rPr>
+        <w:t xml:space="preserve">ers has been studied for years, and yet there is inconsistent data and undiscovered mechanisms involved in the transport of certain nutrients, especially the impaired mechanisms in light of gestational </w:t>
+      </w:r>
+      <w:r>
+        <w:rPr>
+          <w:rFonts w:ascii="Times New Roman" w:hAnsi="Times New Roman" w:cs="Times New Roman"/>
+        </w:rPr>
+        <w:t xml:space="preserve">complications. </w:t>
+      </w:r>
+      <w:r>
+        <w:rPr>
+          <w:rFonts w:ascii="Times New Roman" w:hAnsi="Times New Roman" w:cs="Times New Roman"/>
+        </w:rPr>
+        <w:t>Data from this field support two schools of thought regarding the role of the placenta in nutrient transport. One theory suggests that the placenta allows for transport of nutrients in a manner that the fetal milieu reflects the maternal milieu and fetal growth adapts to the available maternal supplies. Hence, any deficiencies in the mother will be</w:t>
+      </w:r>
+      <w:r>
+        <w:rPr>
+          <w:rFonts w:ascii="Times New Roman" w:hAnsi="Times New Roman" w:cs="Times New Roman"/>
+        </w:rPr>
+        <w:t xml:space="preserve"> passed on to the</w:t>
+      </w:r>
+      <w:r>
+        <w:rPr>
+          <w:rFonts w:ascii="Times New Roman" w:hAnsi="Times New Roman" w:cs="Times New Roman"/>
+        </w:rPr>
+        <w:t xml:space="preserve"> fetus. On the other hand, </w:t>
+      </w:r>
+      <w:r>
+        <w:rPr>
+          <w:rFonts w:ascii="Times New Roman" w:hAnsi="Times New Roman" w:cs="Times New Roman"/>
+        </w:rPr>
+        <w:t>others believe that the placenta has the capacity to regulate the flux of nutrient</w:t>
+      </w:r>
+      <w:r>
+        <w:rPr>
+          <w:rFonts w:ascii="Times New Roman" w:hAnsi="Times New Roman" w:cs="Times New Roman"/>
+        </w:rPr>
+        <w:t>s</w:t>
+      </w:r>
+      <w:r>
+        <w:rPr>
+          <w:rFonts w:ascii="Times New Roman" w:hAnsi="Times New Roman" w:cs="Times New Roman"/>
+        </w:rPr>
+        <w:t xml:space="preserve"> to the fetus by </w:t>
+      </w:r>
+      <w:r>
+        <w:rPr>
+          <w:rFonts w:ascii="Times New Roman" w:hAnsi="Times New Roman" w:cs="Times New Roman"/>
+        </w:rPr>
+        <w:t xml:space="preserve">compensating for under or over nutrition </w:t>
+      </w:r>
+      <w:r>
+        <w:rPr>
+          <w:rFonts w:ascii="Times New Roman" w:hAnsi="Times New Roman" w:cs="Times New Roman"/>
+        </w:rPr>
+        <w:t xml:space="preserve">as it senses both the available maternal nutrients and manages the flux so that it matches the fetal growth needs. The two theories may sound contradictory but they may also help justify why the fetal outcomes for obesity may be macrosomia or microsomia supporting that maternal milieu may be reflected in the fetus or that the maternal milieu was overcompensated for by the placenta to yield either outcomes, respectively. </w:t>
+      </w:r>
+    </w:p>
+    <w:p>
+      <w:pPr>
+        <w:rPr>
+          <w:rFonts w:ascii="Times New Roman" w:hAnsi="Times New Roman" w:cs="Times New Roman"/>
+        </w:rPr>
+      </w:pPr>
+    </w:p>
+    <w:p>
+      <w:pPr>
+        <w:rPr>
+          <w:rFonts w:ascii="Times New Roman" w:hAnsi="Times New Roman" w:cs="Times New Roman"/>
+        </w:rPr>
+      </w:pPr>
+      <w:r>
+        <w:rPr>
+          <w:rFonts w:ascii="Times New Roman" w:hAnsi="Times New Roman" w:cs="Times New Roman"/>
+        </w:rPr>
+        <w:t xml:space="preserve">Transport of glucose occurs via passive diffusion mediated by glucose transporters. </w:t>
+      </w:r>
+      <w:r>
+        <w:rPr>
+          <w:rFonts w:ascii="Times New Roman" w:hAnsi="Times New Roman" w:cs="Times New Roman"/>
+        </w:rPr>
+        <w:t xml:space="preserve">The fetus relies solely on circulating maternal glucose. </w:t>
+      </w:r>
+      <w:r>
+        <w:rPr>
+          <w:rFonts w:ascii="Times New Roman" w:hAnsi="Times New Roman" w:cs="Times New Roman"/>
+        </w:rPr>
+        <w:t xml:space="preserve">In humans, GLUT 1 and GLUT 3 are </w:t>
       </w:r>
       <w:r>
         <w:rPr>
@@ -1688,821 +2641,114 @@
         <w:rPr>
           <w:rFonts w:ascii="Times New Roman" w:hAnsi="Times New Roman" w:cs="Times New Roman"/>
         </w:rPr>
-        <w:t>maternal uterine wall</w:t>
-      </w:r>
-      <w:r>
-        <w:rPr>
-          <w:rFonts w:ascii="Times New Roman" w:hAnsi="Times New Roman" w:cs="Times New Roman"/>
-        </w:rPr>
-        <w:t xml:space="preserve"> invading</w:t>
-      </w:r>
-      <w:r>
-        <w:rPr>
-          <w:rFonts w:ascii="Times New Roman" w:hAnsi="Times New Roman" w:cs="Times New Roman"/>
-        </w:rPr>
-        <w:t xml:space="preserve"> the endometrium to allow for maternofetal interaction</w:t>
-      </w:r>
-      <w:r>
-        <w:rPr>
-          <w:rFonts w:ascii="Times New Roman" w:hAnsi="Times New Roman" w:cs="Times New Roman"/>
-        </w:rPr>
-        <w:t xml:space="preserve"> through spiral arteries</w:t>
-      </w:r>
-      <w:r>
-        <w:rPr>
-          <w:rFonts w:ascii="Times New Roman" w:hAnsi="Times New Roman" w:cs="Times New Roman"/>
-        </w:rPr>
-        <w:t xml:space="preserve">. </w:t>
-      </w:r>
-      <w:r>
-        <w:rPr>
-          <w:rFonts w:ascii="Times New Roman" w:hAnsi="Times New Roman" w:cs="Times New Roman"/>
-        </w:rPr>
-        <w:t>(ONE ARTICLE SAID IT IS THE CTB THAT INVADES THE MYOMETRIUM, WHEREAS ANOTHER SAID IT IS THE STB</w:t>
-      </w:r>
-      <w:r>
-        <w:rPr>
-          <w:rFonts w:ascii="Times New Roman" w:hAnsi="Times New Roman" w:cs="Times New Roman"/>
-        </w:rPr>
-        <w:t xml:space="preserve">.. CHECK IT). </w:t>
-      </w:r>
-      <w:r>
-        <w:rPr>
-          <w:rFonts w:ascii="Times New Roman" w:hAnsi="Times New Roman" w:cs="Times New Roman"/>
-        </w:rPr>
-        <w:t xml:space="preserve">The cytotrophoblasts, located beneath the syncytiotrophoblast, </w:t>
-      </w:r>
-      <w:r>
-        <w:rPr>
-          <w:rFonts w:ascii="Times New Roman" w:hAnsi="Times New Roman" w:cs="Times New Roman"/>
-        </w:rPr>
-        <w:t>push through the syncytiotrophoblast thus forcing it to expand into the endometrial space. Upon the successful expansion of the STB into the decidua, the fetal villi develop enabling the placenta to exchange nutrients, gases and wastes with the maternal circulation. This process of trophoblastic invasion occurs within the first weeks of gestation. Prior t</w:t>
-      </w:r>
-      <w:r>
-        <w:rPr>
-          <w:rFonts w:ascii="Times New Roman" w:hAnsi="Times New Roman" w:cs="Times New Roman"/>
-        </w:rPr>
-        <w:t>o the full maturation of the pla</w:t>
-      </w:r>
-      <w:r>
-        <w:rPr>
-          <w:rFonts w:ascii="Times New Roman" w:hAnsi="Times New Roman" w:cs="Times New Roman"/>
-        </w:rPr>
-        <w:t>centa, the fetus is thought to acquire nutrients through the nutrient endocytotic action of the syncytiotroph</w:t>
-      </w:r>
-      <w:r>
-        <w:rPr>
-          <w:rFonts w:ascii="Times New Roman" w:hAnsi="Times New Roman" w:cs="Times New Roman"/>
-        </w:rPr>
-        <w:t>oblast</w:t>
-      </w:r>
-      <w:r>
-        <w:rPr>
-          <w:rFonts w:ascii="Times New Roman" w:hAnsi="Times New Roman" w:cs="Times New Roman"/>
-        </w:rPr>
-        <w:t>.</w:t>
-      </w:r>
-      <w:r>
-        <w:rPr>
-          <w:rFonts w:ascii="Times New Roman" w:hAnsi="Times New Roman" w:cs="Times New Roman"/>
-        </w:rPr>
-        <w:t xml:space="preserve"> The cytotrophoblasts</w:t>
-      </w:r>
-      <w:r>
-        <w:rPr>
-          <w:rFonts w:ascii="Times New Roman" w:hAnsi="Times New Roman" w:cs="Times New Roman"/>
-        </w:rPr>
-        <w:t>, that differentiate into syncytiotrophoblast</w:t>
-      </w:r>
-      <w:r>
-        <w:rPr>
-          <w:rFonts w:ascii="Times New Roman" w:hAnsi="Times New Roman" w:cs="Times New Roman"/>
-        </w:rPr>
-        <w:t xml:space="preserve"> tend to decrease after the first half of pregnancy. </w:t>
-      </w:r>
-      <w:r>
-        <w:rPr>
-          <w:rFonts w:ascii="Times New Roman" w:hAnsi="Times New Roman" w:cs="Times New Roman"/>
-        </w:rPr>
-        <w:t>The endovascular trophoblasts act as a barrier preventing direct maternal blood circulation in the intervillous space until the 12</w:t>
-      </w:r>
-      <w:r>
-        <w:rPr>
-          <w:rFonts w:ascii="Times New Roman" w:hAnsi="Times New Roman" w:cs="Times New Roman"/>
-          <w:vertAlign w:val="superscript"/>
-        </w:rPr>
-        <w:t>th</w:t>
-      </w:r>
-      <w:r>
-        <w:rPr>
-          <w:rFonts w:ascii="Times New Roman" w:hAnsi="Times New Roman" w:cs="Times New Roman"/>
-        </w:rPr>
-        <w:t xml:space="preserve"> week of gestation to protect the developing fetus from the highly oxygenated maternal blood. A failure in the trophoblastic invasion of the myometrium or the spiral artery remodeling can be a leading cause of preeclampsia or gestational complications. </w:t>
-      </w:r>
-    </w:p>
-    <w:p>
-      <w:pPr>
-        <w:ind w:firstLine="720"/>
-        <w:rPr>
-          <w:rFonts w:ascii="Times New Roman" w:hAnsi="Times New Roman" w:cs="Times New Roman"/>
-        </w:rPr>
-      </w:pPr>
-    </w:p>
-    <w:p>
-      <w:pPr>
-        <w:ind w:firstLine="720"/>
-        <w:rPr>
-          <w:rFonts w:ascii="Times New Roman" w:hAnsi="Times New Roman" w:cs="Times New Roman"/>
-        </w:rPr>
-      </w:pPr>
-      <w:r>
-        <w:rPr>
-          <w:rFonts w:ascii="Times New Roman" w:hAnsi="Times New Roman" w:cs="Times New Roman"/>
-        </w:rPr>
-        <w:t xml:space="preserve">In mice, </w:t>
-      </w:r>
-      <w:r>
-        <w:rPr>
-          <w:rFonts w:ascii="Times New Roman" w:hAnsi="Times New Roman" w:cs="Times New Roman"/>
-        </w:rPr>
-        <w:t xml:space="preserve">the trophoblast proliferates and differentiates post-fertilization to give rise to </w:t>
-      </w:r>
-      <w:r>
-        <w:rPr>
-          <w:rFonts w:ascii="Times New Roman" w:hAnsi="Times New Roman" w:cs="Times New Roman"/>
-        </w:rPr>
-        <w:t>polar trophoblastic cells and murine trophoblastic cells</w:t>
-      </w:r>
-      <w:r>
-        <w:rPr>
-          <w:rFonts w:ascii="Times New Roman" w:hAnsi="Times New Roman" w:cs="Times New Roman"/>
-        </w:rPr>
-        <w:t xml:space="preserve"> that divide to give rise to the trophoblastic giant cells. </w:t>
-      </w:r>
-      <w:r>
-        <w:rPr>
-          <w:rFonts w:ascii="Times New Roman" w:hAnsi="Times New Roman" w:cs="Times New Roman"/>
-        </w:rPr>
-        <w:t>On the eighth day of gestation, mesoderm cells from the embryo give rise to the yolk sac which allows nutrient exchange between the mother and the fetus throughout gestation.</w:t>
-      </w:r>
-      <w:r>
-        <w:rPr>
-          <w:rFonts w:ascii="Times New Roman" w:hAnsi="Times New Roman" w:cs="Times New Roman"/>
-        </w:rPr>
-        <w:t xml:space="preserve"> </w:t>
-      </w:r>
-      <w:r>
-        <w:rPr>
-          <w:rFonts w:ascii="Times New Roman" w:hAnsi="Times New Roman" w:cs="Times New Roman"/>
-        </w:rPr>
-        <w:t>Part of the mesoderm invades the trophoblastic layer</w:t>
-      </w:r>
-      <w:r>
-        <w:rPr>
-          <w:rFonts w:ascii="Times New Roman" w:hAnsi="Times New Roman" w:cs="Times New Roman"/>
-        </w:rPr>
-        <w:t xml:space="preserve"> </w:t>
-      </w:r>
-      <w:r>
-        <w:rPr>
-          <w:rFonts w:ascii="Times New Roman" w:hAnsi="Times New Roman" w:cs="Times New Roman"/>
-        </w:rPr>
-        <w:t xml:space="preserve">to establish a labyrinthine layer </w:t>
-      </w:r>
-      <w:r>
-        <w:rPr>
-          <w:rFonts w:ascii="Times New Roman" w:hAnsi="Times New Roman" w:cs="Times New Roman"/>
-        </w:rPr>
-        <w:t xml:space="preserve">and a network of fetal blood vessels. The labyrinthine zone is </w:t>
-      </w:r>
-      <w:r>
-        <w:rPr>
-          <w:rFonts w:ascii="Times New Roman" w:hAnsi="Times New Roman" w:cs="Times New Roman"/>
-        </w:rPr>
-        <w:t>located underneath the maternal decidual zone and the junctional zone that lies betwee</w:t>
-      </w:r>
-      <w:r>
-        <w:rPr>
-          <w:rFonts w:ascii="Times New Roman" w:hAnsi="Times New Roman" w:cs="Times New Roman"/>
-        </w:rPr>
-        <w:t>n the fetal and maternal sites. Those layers are clearly evident in the mouse placenta at 12.5 days of gestation. The junctional zone contains the trophoblastic gi</w:t>
-      </w:r>
-      <w:r>
-        <w:rPr>
-          <w:rFonts w:ascii="Times New Roman" w:hAnsi="Times New Roman" w:cs="Times New Roman"/>
-        </w:rPr>
-        <w:t xml:space="preserve">ant cells, spongiotrophoblasts and trophoblastic glycogen cells that invade the decidua at day 13 of gestation. The </w:t>
-      </w:r>
-      <w:r>
-        <w:rPr>
-          <w:rFonts w:ascii="Times New Roman" w:hAnsi="Times New Roman" w:cs="Times New Roman"/>
-        </w:rPr>
-        <w:t xml:space="preserve">labyrinthine zone, developing from the trophoblasts, contains the differentiated trophoblasts: the double syncytiotrophoblast layers </w:t>
-      </w:r>
-      <w:r>
-        <w:rPr>
-          <w:rFonts w:ascii="Times New Roman" w:hAnsi="Times New Roman" w:cs="Times New Roman"/>
-        </w:rPr>
-        <w:t>and the cytotrophoblast in contact with maternal circulation</w:t>
-      </w:r>
-      <w:r>
-        <w:rPr>
-          <w:rFonts w:ascii="Times New Roman" w:hAnsi="Times New Roman" w:cs="Times New Roman"/>
-        </w:rPr>
-        <w:t>. Maternal blood</w:t>
-      </w:r>
-      <w:r>
-        <w:rPr>
-          <w:rFonts w:ascii="Times New Roman" w:hAnsi="Times New Roman" w:cs="Times New Roman"/>
-        </w:rPr>
-        <w:t xml:space="preserve"> passes </w:t>
-      </w:r>
-      <w:r>
-        <w:rPr>
-          <w:rFonts w:ascii="Times New Roman" w:hAnsi="Times New Roman" w:cs="Times New Roman"/>
-        </w:rPr>
-        <w:t xml:space="preserve">from the decidual zone </w:t>
-      </w:r>
-      <w:r>
-        <w:rPr>
-          <w:rFonts w:ascii="Times New Roman" w:hAnsi="Times New Roman" w:cs="Times New Roman"/>
-        </w:rPr>
-        <w:t xml:space="preserve">through the </w:t>
-      </w:r>
-      <w:r>
-        <w:rPr>
-          <w:rFonts w:ascii="Times New Roman" w:hAnsi="Times New Roman" w:cs="Times New Roman"/>
-        </w:rPr>
-        <w:t>spongiotrophobla</w:t>
-      </w:r>
-      <w:r>
-        <w:rPr>
-          <w:rFonts w:ascii="Times New Roman" w:hAnsi="Times New Roman" w:cs="Times New Roman"/>
-        </w:rPr>
-        <w:t xml:space="preserve">sts in the </w:t>
-      </w:r>
-      <w:r>
-        <w:rPr>
-          <w:rFonts w:ascii="Times New Roman" w:hAnsi="Times New Roman" w:cs="Times New Roman"/>
-        </w:rPr>
-        <w:t>junctional zone</w:t>
-      </w:r>
-      <w:r>
-        <w:rPr>
-          <w:rFonts w:ascii="Times New Roman" w:hAnsi="Times New Roman" w:cs="Times New Roman"/>
-        </w:rPr>
-        <w:t xml:space="preserve"> and into the </w:t>
-      </w:r>
-      <w:r>
-        <w:rPr>
-          <w:rFonts w:ascii="Times New Roman" w:hAnsi="Times New Roman" w:cs="Times New Roman"/>
-        </w:rPr>
-        <w:t>labyrinth zone to surround the trophoblastic cells and allow for the nutrient, gas and waste exchange. As mentioned earlier, the placental complete structure is e</w:t>
-      </w:r>
-      <w:r>
-        <w:rPr>
-          <w:rFonts w:ascii="Times New Roman" w:hAnsi="Times New Roman" w:cs="Times New Roman"/>
-        </w:rPr>
-        <w:t>stablished late in pregnancy, u</w:t>
-      </w:r>
-      <w:r>
-        <w:rPr>
-          <w:rFonts w:ascii="Times New Roman" w:hAnsi="Times New Roman" w:cs="Times New Roman"/>
-        </w:rPr>
-        <w:t>nlike the human placental structure that develops in the first three weeks of gestation, and the trophoblast invasion of the uterine wall occurs towards late gestation and is less critical in determining the survival of the fetus in the mouse, unlike the human trophoblastic invasion of the myometrium that dictates fetal supply and occurs very early in pregnancy.</w:t>
-      </w:r>
-    </w:p>
-    <w:p>
-      <w:pPr>
-        <w:rPr>
-          <w:rFonts w:ascii="Times New Roman" w:hAnsi="Times New Roman" w:cs="Times New Roman"/>
-        </w:rPr>
-      </w:pPr>
-    </w:p>
-    <w:p>
-      <w:pPr>
-        <w:pStyle w:val="Heading2"/>
-        <w:rPr>
-          <w:rFonts w:ascii="Times New Roman" w:hAnsi="Times New Roman" w:cs="Times New Roman"/>
-        </w:rPr>
-      </w:pPr>
-      <w:r>
-        <w:rPr>
-          <w:rFonts w:ascii="Times New Roman" w:hAnsi="Times New Roman" w:cs="Times New Roman"/>
-        </w:rPr>
-        <w:t xml:space="preserve">Placental </w:t>
-      </w:r>
-      <w:r>
-        <w:rPr>
-          <w:rFonts w:ascii="Times New Roman" w:hAnsi="Times New Roman" w:cs="Times New Roman"/>
-        </w:rPr>
-        <w:t xml:space="preserve">responses </w:t>
-      </w:r>
-      <w:r>
-        <w:rPr>
-          <w:rFonts w:ascii="Times New Roman" w:hAnsi="Times New Roman" w:cs="Times New Roman"/>
-        </w:rPr>
-        <w:t>to maternal endocrine</w:t>
-      </w:r>
-      <w:r>
-        <w:rPr>
-          <w:rFonts w:ascii="Times New Roman" w:hAnsi="Times New Roman" w:cs="Times New Roman"/>
-        </w:rPr>
-        <w:t xml:space="preserve"> and nutritional</w:t>
-      </w:r>
-      <w:r>
-        <w:rPr>
-          <w:rFonts w:ascii="Times New Roman" w:hAnsi="Times New Roman" w:cs="Times New Roman"/>
-        </w:rPr>
-        <w:t xml:space="preserve"> signals </w:t>
-      </w:r>
-      <w:r>
-        <w:rPr>
-          <w:rFonts w:ascii="Times New Roman" w:hAnsi="Times New Roman" w:cs="Times New Roman"/>
-        </w:rPr>
-        <w:t xml:space="preserve">in </w:t>
-      </w:r>
-      <w:r>
-        <w:rPr>
-          <w:rFonts w:ascii="Times New Roman" w:hAnsi="Times New Roman" w:cs="Times New Roman"/>
-        </w:rPr>
-        <w:t>lean and obese mothers</w:t>
-      </w:r>
-      <w:r>
-        <w:rPr>
-          <w:rFonts w:ascii="Times New Roman" w:hAnsi="Times New Roman" w:cs="Times New Roman"/>
-        </w:rPr>
-        <w:t xml:space="preserve"> </w:t>
-      </w:r>
-    </w:p>
-    <w:p>
-      <w:pPr>
-        <w:rPr>
-          <w:rFonts w:ascii="Times New Roman" w:hAnsi="Times New Roman" w:cs="Times New Roman"/>
-        </w:rPr>
-      </w:pPr>
-    </w:p>
-    <w:p>
-      <w:pPr>
-        <w:rPr>
-          <w:rFonts w:ascii="Times New Roman" w:hAnsi="Times New Roman" w:cs="Times New Roman"/>
-        </w:rPr>
-      </w:pPr>
-      <w:r>
-        <w:rPr>
-          <w:rFonts w:ascii="Times New Roman" w:hAnsi="Times New Roman" w:cs="Times New Roman"/>
-        </w:rPr>
-        <w:t xml:space="preserve">Not only does the placenta </w:t>
-      </w:r>
-      <w:r>
-        <w:rPr>
-          <w:rFonts w:ascii="Times New Roman" w:hAnsi="Times New Roman" w:cs="Times New Roman"/>
-        </w:rPr>
-        <w:t xml:space="preserve">secrete hormones to the maternal circulation to increase the maternal catabolism and ensure the demands of the fetus and its survival are met, but it is additionally affected by </w:t>
-      </w:r>
-      <w:r>
-        <w:rPr>
-          <w:rFonts w:ascii="Times New Roman" w:hAnsi="Times New Roman" w:cs="Times New Roman"/>
-        </w:rPr>
-        <w:t>maternal signals from the circulation</w:t>
-      </w:r>
-      <w:r>
-        <w:rPr>
-          <w:rFonts w:ascii="Times New Roman" w:hAnsi="Times New Roman" w:cs="Times New Roman"/>
-        </w:rPr>
-        <w:t xml:space="preserve">. </w:t>
-      </w:r>
-    </w:p>
-    <w:p>
-      <w:pPr>
-        <w:rPr>
-          <w:rFonts w:ascii="Times New Roman" w:hAnsi="Times New Roman" w:cs="Times New Roman"/>
-        </w:rPr>
-      </w:pPr>
-      <w:r>
-        <w:rPr>
-          <w:rFonts w:ascii="Times New Roman" w:hAnsi="Times New Roman" w:cs="Times New Roman"/>
-        </w:rPr>
-        <w:t xml:space="preserve">Some studies have shown </w:t>
-      </w:r>
-      <w:r>
-        <w:rPr>
-          <w:rFonts w:ascii="Times New Roman" w:hAnsi="Times New Roman" w:cs="Times New Roman"/>
-        </w:rPr>
-        <w:t>that insulin like growth factor-</w:t>
-      </w:r>
-      <w:r>
-        <w:rPr>
-          <w:rFonts w:ascii="Times New Roman" w:hAnsi="Times New Roman" w:cs="Times New Roman"/>
-        </w:rPr>
-        <w:t xml:space="preserve">1 </w:t>
-      </w:r>
-      <w:r>
-        <w:rPr>
-          <w:rFonts w:ascii="Times New Roman" w:hAnsi="Times New Roman" w:cs="Times New Roman"/>
-        </w:rPr>
-        <w:t xml:space="preserve">stimulates fetal nutrient uptake by the </w:t>
-      </w:r>
-      <w:r>
-        <w:rPr>
-          <w:rFonts w:ascii="Times New Roman" w:hAnsi="Times New Roman" w:cs="Times New Roman"/>
-        </w:rPr>
-        <w:t>placenta by i</w:t>
-      </w:r>
-      <w:r>
-        <w:rPr>
-          <w:rFonts w:ascii="Times New Roman" w:hAnsi="Times New Roman" w:cs="Times New Roman"/>
-        </w:rPr>
-        <w:t xml:space="preserve">ncreasing the </w:t>
-      </w:r>
-      <w:r>
-        <w:rPr>
-          <w:rFonts w:ascii="Times New Roman" w:hAnsi="Times New Roman" w:cs="Times New Roman"/>
-        </w:rPr>
-        <w:t>place</w:t>
-      </w:r>
-      <w:r>
-        <w:rPr>
-          <w:rFonts w:ascii="Times New Roman" w:hAnsi="Times New Roman" w:cs="Times New Roman"/>
-        </w:rPr>
-        <w:t xml:space="preserve">nta glucose transporter, GLUT1 and the placental amino acid transport system, system A. </w:t>
-      </w:r>
-      <w:r>
-        <w:rPr>
-          <w:rFonts w:ascii="Times New Roman" w:hAnsi="Times New Roman" w:cs="Times New Roman"/>
-        </w:rPr>
-        <w:t xml:space="preserve">Although insulin promotes the uptake of glucose in maternal cells, its activity in the placenta does not mediate glucose transport. </w:t>
-      </w:r>
-      <w:r>
-        <w:rPr>
-          <w:rFonts w:ascii="Times New Roman" w:hAnsi="Times New Roman" w:cs="Times New Roman"/>
-        </w:rPr>
-        <w:t xml:space="preserve">In fact, maternal </w:t>
-      </w:r>
-      <w:r>
-        <w:rPr>
-          <w:rFonts w:ascii="Times New Roman" w:hAnsi="Times New Roman" w:cs="Times New Roman"/>
-        </w:rPr>
-        <w:t xml:space="preserve">insulin levels only mediate downstream </w:t>
-      </w:r>
-      <w:r>
-        <w:rPr>
-          <w:rFonts w:ascii="Times New Roman" w:hAnsi="Times New Roman" w:cs="Times New Roman"/>
-        </w:rPr>
-        <w:t>signaling molecules</w:t>
-      </w:r>
-      <w:r>
-        <w:rPr>
-          <w:rFonts w:ascii="Times New Roman" w:hAnsi="Times New Roman" w:cs="Times New Roman"/>
-        </w:rPr>
-        <w:t xml:space="preserve"> of insulin</w:t>
-      </w:r>
-      <w:r>
-        <w:rPr>
-          <w:rFonts w:ascii="Times New Roman" w:hAnsi="Times New Roman" w:cs="Times New Roman"/>
-        </w:rPr>
-        <w:t xml:space="preserve"> on the placental microvillous membrane</w:t>
-      </w:r>
-      <w:r>
-        <w:rPr>
-          <w:rFonts w:ascii="Times New Roman" w:hAnsi="Times New Roman" w:cs="Times New Roman"/>
-        </w:rPr>
-        <w:t xml:space="preserve">. For instance, insulin </w:t>
-      </w:r>
-      <w:r>
-        <w:rPr>
-          <w:rFonts w:ascii="Times New Roman" w:hAnsi="Times New Roman" w:cs="Times New Roman"/>
-        </w:rPr>
-        <w:t xml:space="preserve">activates mTORC1 on the maternal side of the placenta causing its upregulation. </w:t>
-      </w:r>
-      <w:r>
-        <w:rPr>
-          <w:rFonts w:ascii="Times New Roman" w:hAnsi="Times New Roman" w:cs="Times New Roman"/>
-        </w:rPr>
-        <w:t>In maternal obesity, the increased circulating maternal levels of insulin increase</w:t>
-      </w:r>
-      <w:r>
-        <w:rPr>
-          <w:rFonts w:ascii="Times New Roman" w:hAnsi="Times New Roman" w:cs="Times New Roman"/>
-        </w:rPr>
-        <w:t xml:space="preserve"> lipogenesis mediated by mTORC1 signals</w:t>
-      </w:r>
-      <w:r>
-        <w:rPr>
-          <w:rFonts w:ascii="Times New Roman" w:hAnsi="Times New Roman" w:cs="Times New Roman"/>
-        </w:rPr>
-        <w:t>. This leads to</w:t>
-      </w:r>
-      <w:r>
-        <w:rPr>
-          <w:rFonts w:ascii="Times New Roman" w:hAnsi="Times New Roman" w:cs="Times New Roman"/>
-        </w:rPr>
-        <w:t xml:space="preserve"> fat deposition on the placental barrier. Maternal insulin does not cross the placenta to the fetus and thus any correlation between the maternal insulin levels and those of the fetus are not due to direct transport of maternal insulin to the fetus through the placenta, but it might be caused by downstream activities of maternal insulin that lead to an increased macronutrient flux to the fetus. The fetus, in turn, responds by increasing insulin secretion and hence, the fetus develops an increased circulating insulin level indirectly associated to the maternal levels.</w:t>
-      </w:r>
-      <w:r>
-        <w:rPr>
-          <w:rFonts w:ascii="Times New Roman" w:hAnsi="Times New Roman" w:cs="Times New Roman"/>
-        </w:rPr>
-        <w:t xml:space="preserve"> Insulin also stimulates system A </w:t>
-      </w:r>
-      <w:r>
-        <w:rPr>
-          <w:rFonts w:ascii="Times New Roman" w:hAnsi="Times New Roman" w:cs="Times New Roman"/>
-        </w:rPr>
-        <w:t xml:space="preserve">activity, which may be altered in events of maternal obesity. </w:t>
-      </w:r>
-    </w:p>
-    <w:p>
-      <w:pPr>
-        <w:rPr>
-          <w:rFonts w:ascii="Times New Roman" w:hAnsi="Times New Roman" w:cs="Times New Roman"/>
-        </w:rPr>
-      </w:pPr>
-    </w:p>
-    <w:p>
-      <w:pPr>
-        <w:rPr>
-          <w:rFonts w:ascii="Times New Roman" w:hAnsi="Times New Roman" w:cs="Times New Roman"/>
-        </w:rPr>
-      </w:pPr>
-      <w:r>
-        <w:rPr>
-          <w:rFonts w:ascii="Times New Roman" w:hAnsi="Times New Roman" w:cs="Times New Roman"/>
-        </w:rPr>
-        <w:t>Another signaling mechanism is C</w:t>
-      </w:r>
-      <w:r>
-        <w:rPr>
-          <w:rFonts w:ascii="Times New Roman" w:hAnsi="Times New Roman" w:cs="Times New Roman"/>
-        </w:rPr>
-        <w:t>/EBP downstream</w:t>
-      </w:r>
-      <w:r>
-        <w:rPr>
-          <w:rFonts w:ascii="Times New Roman" w:hAnsi="Times New Roman" w:cs="Times New Roman"/>
-        </w:rPr>
-        <w:t xml:space="preserve"> of insulin.</w:t>
-      </w:r>
-      <w:r>
-        <w:rPr>
-          <w:rFonts w:ascii="Times New Roman" w:hAnsi="Times New Roman" w:cs="Times New Roman"/>
-        </w:rPr>
-        <w:t xml:space="preserve"> </w:t>
-      </w:r>
-      <w:r>
-        <w:rPr>
-          <w:rFonts w:ascii="Times New Roman" w:hAnsi="Times New Roman" w:cs="Times New Roman"/>
-        </w:rPr>
-        <w:t>Syncytiotrophoblasts express C/EBP</w:t>
-      </w:r>
-      <w:r>
-        <w:rPr>
-          <w:rFonts w:ascii="Times New Roman" w:hAnsi="Times New Roman" w:cs="Times New Roman"/>
-        </w:rPr>
-        <w:t xml:space="preserve"> allowing c</w:t>
-      </w:r>
-      <w:r>
-        <w:rPr>
-          <w:rFonts w:ascii="Times New Roman" w:hAnsi="Times New Roman" w:cs="Times New Roman"/>
-        </w:rPr>
-        <w:t>yto</w:t>
-      </w:r>
-      <w:r>
-        <w:rPr>
-          <w:rFonts w:ascii="Times New Roman" w:hAnsi="Times New Roman" w:cs="Times New Roman"/>
-        </w:rPr>
-        <w:t>trophoblasts</w:t>
-      </w:r>
-      <w:r>
-        <w:rPr>
-          <w:rFonts w:ascii="Times New Roman" w:hAnsi="Times New Roman" w:cs="Times New Roman"/>
-        </w:rPr>
-        <w:t xml:space="preserve"> to differentiate to syncytiotrophoblasts</w:t>
-      </w:r>
-      <w:r>
-        <w:rPr>
-          <w:rFonts w:ascii="Times New Roman" w:hAnsi="Times New Roman" w:cs="Times New Roman"/>
-        </w:rPr>
-        <w:t xml:space="preserve"> in a normal placenta.</w:t>
-      </w:r>
-      <w:r>
-        <w:rPr>
-          <w:rFonts w:ascii="Times New Roman" w:hAnsi="Times New Roman" w:cs="Times New Roman"/>
-        </w:rPr>
-        <w:t xml:space="preserve"> In obese</w:t>
-      </w:r>
-      <w:r>
-        <w:rPr>
-          <w:rFonts w:ascii="Times New Roman" w:hAnsi="Times New Roman" w:cs="Times New Roman"/>
-        </w:rPr>
-        <w:t xml:space="preserve"> women,</w:t>
-      </w:r>
-      <w:r>
-        <w:rPr>
-          <w:rFonts w:ascii="Times New Roman" w:hAnsi="Times New Roman" w:cs="Times New Roman"/>
-        </w:rPr>
-        <w:t xml:space="preserve"> C</w:t>
-      </w:r>
-      <w:r>
-        <w:rPr>
-          <w:rFonts w:ascii="Times New Roman" w:hAnsi="Times New Roman" w:cs="Times New Roman"/>
-        </w:rPr>
-        <w:t>/</w:t>
-      </w:r>
-      <w:r>
-        <w:rPr>
-          <w:rFonts w:ascii="Times New Roman" w:hAnsi="Times New Roman" w:cs="Times New Roman"/>
-        </w:rPr>
-        <w:t xml:space="preserve">EBP is downregulated and its expression is decreased in syncytiotrophoblasts. </w:t>
-      </w:r>
-      <w:r>
-        <w:rPr>
-          <w:rFonts w:ascii="Times New Roman" w:hAnsi="Times New Roman" w:cs="Times New Roman"/>
-        </w:rPr>
-        <w:t>The d</w:t>
-      </w:r>
-      <w:r>
-        <w:rPr>
-          <w:rFonts w:ascii="Times New Roman" w:hAnsi="Times New Roman" w:cs="Times New Roman"/>
-        </w:rPr>
-        <w:t>ecreased C/EBP expressi</w:t>
-      </w:r>
-      <w:r>
-        <w:rPr>
-          <w:rFonts w:ascii="Times New Roman" w:hAnsi="Times New Roman" w:cs="Times New Roman"/>
-        </w:rPr>
-        <w:t xml:space="preserve">on </w:t>
-      </w:r>
-      <w:r>
-        <w:rPr>
-          <w:rFonts w:ascii="Times New Roman" w:hAnsi="Times New Roman" w:cs="Times New Roman"/>
-        </w:rPr>
-        <w:t xml:space="preserve">may </w:t>
-      </w:r>
-      <w:r>
-        <w:rPr>
-          <w:rFonts w:ascii="Times New Roman" w:hAnsi="Times New Roman" w:cs="Times New Roman"/>
-        </w:rPr>
-        <w:t>yield a less mature placenta or a placenta with a suboptimal structure due to the decreased syncytiotrophoblast growth. By reducing the cytotrophoblast capacity to differentiate to syncytiotrophoblasts, the placenta of obese women will have less syncytiotrophoblasts compared to that of lean women. This mechanism may not only alter the placental structure, but also its function</w:t>
-      </w:r>
-      <w:r>
-        <w:rPr>
-          <w:rFonts w:ascii="Times New Roman" w:hAnsi="Times New Roman" w:cs="Times New Roman"/>
-        </w:rPr>
-        <w:t>.</w:t>
-      </w:r>
-      <w:r>
-        <w:rPr>
-          <w:rFonts w:ascii="Times New Roman" w:hAnsi="Times New Roman" w:cs="Times New Roman"/>
-        </w:rPr>
-        <w:t xml:space="preserve"> A decreased endocrine function, due to the decreased syncytiotrophoblast layer, would impair the syncytiotrophoblastic capability to produce hCG. Whether this mechanism may be protective to limit potential fetal overgrowth or if it results in suboptimal growth is not clearly identified. (CHECK ALL THE C/EBP THING).</w:t>
-      </w:r>
-    </w:p>
-    <w:p>
-      <w:pPr>
-        <w:rPr>
-          <w:rFonts w:ascii="Times New Roman" w:hAnsi="Times New Roman" w:cs="Times New Roman"/>
-        </w:rPr>
-      </w:pPr>
-    </w:p>
-    <w:p>
-      <w:pPr>
-        <w:rPr>
-          <w:rFonts w:ascii="Times New Roman" w:hAnsi="Times New Roman" w:cs="Times New Roman"/>
-        </w:rPr>
-      </w:pPr>
-      <w:r>
-        <w:rPr>
-          <w:rFonts w:ascii="Times New Roman" w:hAnsi="Times New Roman" w:cs="Times New Roman"/>
-        </w:rPr>
-        <w:t xml:space="preserve">Leptin in lean women stimulates system A function. In obese women, who may suffer from hyperleptinemia, system A function may be altered. </w:t>
-      </w:r>
-      <w:r>
-        <w:rPr>
-          <w:rFonts w:ascii="Times New Roman" w:hAnsi="Times New Roman" w:cs="Times New Roman"/>
-        </w:rPr>
-        <w:t xml:space="preserve">In lean women, adiponectin levels are thought to reduce insulin sensitivity in the placenta. This is considered a protective mechanism in lean women who encounter hyperglycemic episodes, naturally postprandial. As adiponectin reduces the placental insulin sensitivity, it protects the fetus from the downstream upregulated insulin cascade which may lead to increased fetal nutrient flux. In obese mothers, this mechanism is absent, as obese mothers usually have hypoadiponectemia, which fails to protect the placental transport capacity in times of maternal hyperglycemia. </w:t>
-      </w:r>
-    </w:p>
-    <w:p>
-      <w:pPr>
-        <w:rPr>
-          <w:rFonts w:ascii="Times New Roman" w:hAnsi="Times New Roman" w:cs="Times New Roman"/>
-        </w:rPr>
-      </w:pPr>
-      <w:r>
-        <w:rPr>
-          <w:rFonts w:ascii="Times New Roman" w:hAnsi="Times New Roman" w:cs="Times New Roman"/>
-        </w:rPr>
-        <w:t xml:space="preserve">Maternal nutritional status affects hormonal regulations and can influence placental function. It remains unclear whether the maternal nutrition milieu is translated to the fetus, but the role of the placenta in determining the nutrient flux, mediated by hormonal signals or passive uptake, is a mediator of this effect. </w:t>
-      </w:r>
-    </w:p>
-    <w:p>
-      <w:pPr>
-        <w:rPr>
-          <w:rFonts w:ascii="Times New Roman" w:hAnsi="Times New Roman" w:cs="Times New Roman"/>
-        </w:rPr>
-      </w:pPr>
-    </w:p>
-    <w:p>
-      <w:pPr>
-        <w:pStyle w:val="Heading1"/>
-        <w:rPr>
-          <w:rFonts w:ascii="Times New Roman" w:hAnsi="Times New Roman" w:cs="Times New Roman"/>
-        </w:rPr>
-      </w:pPr>
-      <w:r>
-        <w:rPr>
-          <w:rFonts w:ascii="Times New Roman" w:hAnsi="Times New Roman" w:cs="Times New Roman"/>
-        </w:rPr>
-        <w:t>Altered placental transport capacity in obesity</w:t>
-      </w:r>
-    </w:p>
-    <w:p>
-      <w:pPr>
-        <w:rPr>
-          <w:rFonts w:ascii="Times New Roman" w:hAnsi="Times New Roman" w:cs="Times New Roman"/>
-        </w:rPr>
-      </w:pPr>
-    </w:p>
-    <w:p>
-      <w:pPr>
-        <w:pStyle w:val="Heading2"/>
-        <w:rPr>
-          <w:rFonts w:ascii="Times New Roman" w:hAnsi="Times New Roman" w:cs="Times New Roman"/>
-        </w:rPr>
-      </w:pPr>
-      <w:r>
-        <w:rPr>
-          <w:rFonts w:ascii="Times New Roman" w:hAnsi="Times New Roman" w:cs="Times New Roman"/>
-        </w:rPr>
-        <w:t xml:space="preserve">Key </w:t>
-      </w:r>
-      <w:r>
-        <w:rPr>
-          <w:rFonts w:ascii="Times New Roman" w:hAnsi="Times New Roman" w:cs="Times New Roman"/>
-        </w:rPr>
-        <w:t xml:space="preserve">nutrient transporters </w:t>
-      </w:r>
-      <w:r>
-        <w:rPr>
-          <w:rFonts w:ascii="Times New Roman" w:hAnsi="Times New Roman" w:cs="Times New Roman"/>
-        </w:rPr>
-        <w:t xml:space="preserve">present </w:t>
-      </w:r>
-      <w:r>
-        <w:rPr>
-          <w:rFonts w:ascii="Times New Roman" w:hAnsi="Times New Roman" w:cs="Times New Roman"/>
-        </w:rPr>
-        <w:t xml:space="preserve">on the placental maternal and fetal membranes </w:t>
-      </w:r>
-    </w:p>
-    <w:p>
-      <w:pPr>
-        <w:rPr>
-          <w:rFonts w:ascii="Times New Roman" w:hAnsi="Times New Roman" w:cs="Times New Roman"/>
-        </w:rPr>
-      </w:pPr>
-    </w:p>
-    <w:p>
-      <w:pPr>
-        <w:rPr>
-          <w:rFonts w:ascii="Times New Roman" w:hAnsi="Times New Roman" w:cs="Times New Roman"/>
-        </w:rPr>
-      </w:pPr>
-      <w:r>
-        <w:rPr>
-          <w:rFonts w:ascii="Times New Roman" w:hAnsi="Times New Roman" w:cs="Times New Roman"/>
-        </w:rPr>
-        <w:t>ABC and SLC tra</w:t>
-      </w:r>
-      <w:r>
-        <w:rPr>
-          <w:rFonts w:ascii="Times New Roman" w:hAnsi="Times New Roman" w:cs="Times New Roman"/>
-        </w:rPr>
-        <w:t>n</w:t>
-      </w:r>
-      <w:r>
-        <w:rPr>
-          <w:rFonts w:ascii="Times New Roman" w:hAnsi="Times New Roman" w:cs="Times New Roman"/>
-        </w:rPr>
-        <w:t>s</w:t>
-      </w:r>
-      <w:r>
-        <w:rPr>
-          <w:rFonts w:ascii="Times New Roman" w:hAnsi="Times New Roman" w:cs="Times New Roman"/>
-        </w:rPr>
-        <w:t xml:space="preserve">porters </w:t>
-      </w:r>
-    </w:p>
-    <w:p>
-      <w:pPr>
-        <w:rPr>
-          <w:rFonts w:ascii="Times New Roman" w:hAnsi="Times New Roman" w:cs="Times New Roman"/>
-        </w:rPr>
-      </w:pPr>
+        <w:t xml:space="preserve">major transporters expressed at different periods of gestation. </w:t>
+      </w:r>
+      <w:r>
+        <w:rPr>
+          <w:rFonts w:ascii="Times New Roman" w:hAnsi="Times New Roman" w:cs="Times New Roman"/>
+        </w:rPr>
+        <w:t xml:space="preserve">GLUT3 is thought to be essential during the early stages of pregnancy, whereas GLUT1 seems to be expressed throughout gestation. The localization of the transporters is unique as GLUT 3 is mainly expressed at the syncytial membranes towards early pregnancy then limited to the fetal endothelial cells during the late periods of pregnancy. GLUT1 is </w:t>
+      </w:r>
+      <w:r>
+        <w:rPr>
+          <w:rFonts w:ascii="Times New Roman" w:hAnsi="Times New Roman" w:cs="Times New Roman"/>
+        </w:rPr>
+        <w:t xml:space="preserve">expressed on the syncytial barriers but tends to have an increased expression on the microvillous membrane of the syncytiotrophoblast compared to the basolateral membrane towards late pregnancy. This might indicate that the glucose entering the placenta down the concentration gradient may be used by the placenta or stored, as transporters </w:t>
+      </w:r>
+      <w:r>
+        <w:rPr>
+          <w:rFonts w:ascii="Times New Roman" w:hAnsi="Times New Roman" w:cs="Times New Roman"/>
+        </w:rPr>
+        <w:lastRenderedPageBreak/>
+        <w:t xml:space="preserve">on the basolateral membrane are limited or that the fetus depends less on glucose towards the late pregnancy stages. </w:t>
+      </w:r>
       <w:bookmarkStart w:id="0" w:name="_GoBack"/>
       <w:bookmarkEnd w:id="0"/>
+    </w:p>
+    <w:p>
+      <w:pPr>
+        <w:rPr>
+          <w:rFonts w:ascii="Times New Roman" w:hAnsi="Times New Roman" w:cs="Times New Roman"/>
+        </w:rPr>
+      </w:pPr>
+    </w:p>
+    <w:p>
+      <w:pPr>
+        <w:rPr>
+          <w:rFonts w:ascii="Times New Roman" w:hAnsi="Times New Roman" w:cs="Times New Roman"/>
+        </w:rPr>
+      </w:pPr>
+      <w:hyperlink r:id="rId8" w:history="1">
+        <w:r>
+          <w:rPr>
+            <w:rStyle w:val="Hyperlink"/>
+            <w:rFonts w:ascii="Times New Roman" w:hAnsi="Times New Roman" w:cs="Times New Roman"/>
+          </w:rPr>
+          <w:t>http://slc.bioparadigms.org/</w:t>
+        </w:r>
+      </w:hyperlink>
+      <w:r>
+        <w:rPr>
+          <w:rFonts w:ascii="Times New Roman" w:hAnsi="Times New Roman" w:cs="Times New Roman"/>
+        </w:rPr>
+        <w:t xml:space="preserve">  FOR SLC TRANSPORTERS</w:t>
+      </w:r>
+    </w:p>
+    <w:p>
+      <w:pPr>
+        <w:rPr>
+          <w:rFonts w:ascii="Times New Roman" w:hAnsi="Times New Roman" w:cs="Times New Roman"/>
+        </w:rPr>
+      </w:pPr>
+      <w:hyperlink r:id="rId9" w:history="1">
+        <w:r>
+          <w:rPr>
+            <w:rStyle w:val="Hyperlink"/>
+            <w:rFonts w:ascii="Times New Roman" w:hAnsi="Times New Roman" w:cs="Times New Roman"/>
+          </w:rPr>
+          <w:t>https://www.ncbi.nlm.nih.gov/books/NBK3/table/A145/</w:t>
+        </w:r>
+      </w:hyperlink>
+      <w:r>
+        <w:rPr>
+          <w:rFonts w:ascii="Times New Roman" w:hAnsi="Times New Roman" w:cs="Times New Roman"/>
+        </w:rPr>
+        <w:t xml:space="preserve">  FOR ABC TRASNPORTERS </w:t>
+      </w:r>
+    </w:p>
+    <w:p>
+      <w:pPr>
+        <w:rPr>
+          <w:rFonts w:ascii="Times New Roman" w:hAnsi="Times New Roman" w:cs="Times New Roman"/>
+        </w:rPr>
+      </w:pPr>
+    </w:p>
+    <w:p>
+      <w:pPr>
+        <w:rPr>
+          <w:rFonts w:ascii="Times New Roman" w:hAnsi="Times New Roman" w:cs="Times New Roman"/>
+        </w:rPr>
+      </w:pPr>
+      <w:r>
+        <w:rPr>
+          <w:rFonts w:ascii="Times New Roman" w:hAnsi="Times New Roman" w:cs="Times New Roman"/>
+        </w:rPr>
+        <w:t xml:space="preserve">Choline is necessary during the fetal development to allow for the synthesis of phospholipids. Human data has shown that the transporters for choline are CTL1 and CTL2 localized at syncytial membranes and endothelial fetal membrane throughout gestation. </w:t>
+      </w:r>
+    </w:p>
+    <w:p>
+      <w:pPr>
+        <w:rPr>
+          <w:rFonts w:ascii="Times New Roman" w:hAnsi="Times New Roman" w:cs="Times New Roman"/>
+        </w:rPr>
+      </w:pPr>
+    </w:p>
+    <w:p>
+      <w:pPr>
+        <w:rPr>
+          <w:rFonts w:ascii="Times New Roman" w:hAnsi="Times New Roman" w:cs="Times New Roman"/>
+        </w:rPr>
+      </w:pPr>
     </w:p>
     <w:p>
       <w:pPr>
@@ -2991,7 +3237,15 @@
           <w:rFonts w:ascii="Times New Roman" w:eastAsia="Times New Roman" w:hAnsi="Times New Roman" w:cs="Times New Roman"/>
           <w:noProof/>
         </w:rPr>
-        <w:t xml:space="preserve">Mingrone G, Manco M, Mora MEV, Guidone C, Iaconelli A, Gniuli D, Leccesi L, Chiellini C &amp; Ghirlanda G (2008). Influence of maternal obesity on insulin sensitivity and secretion in offspring. </w:t>
+        <w:t xml:space="preserve">Mingrone G, Manco M, Mora MEV, Guidone C, Iaconelli A, Gniuli D, Leccesi L, Chiellini C &amp; Ghirlanda G (2008). Influence of maternal obesity on insulin sensitivity and secretion in </w:t>
+      </w:r>
+      <w:r>
+        <w:rPr>
+          <w:rFonts w:ascii="Times New Roman" w:eastAsia="Times New Roman" w:hAnsi="Times New Roman" w:cs="Times New Roman"/>
+          <w:noProof/>
+        </w:rPr>
+        <w:lastRenderedPageBreak/>
+        <w:t xml:space="preserve">offspring. </w:t>
       </w:r>
       <w:r>
         <w:rPr>
@@ -3214,7 +3468,7 @@
 </file>
 
 <file path=word/endnotes.xml><?xml version="1.0" encoding="utf-8"?>
-<w:endnotes xmlns:wpc="http://schemas.microsoft.com/office/word/2010/wordprocessingCanvas" xmlns:mo="http://schemas.microsoft.com/office/mac/office/2008/main" xmlns:mc="http://schemas.openxmlformats.org/markup-compatibility/2006" xmlns:mv="urn:schemas-microsoft-com:mac:vml" xmlns:o="urn:schemas-microsoft-com:office:office" xmlns:r="http://schemas.openxmlformats.org/officeDocument/2006/relationships" xmlns:m="http://schemas.openxmlformats.org/officeDocument/2006/math" xmlns:v="urn:schemas-microsoft-com:vml" xmlns:wp14="http://schemas.microsoft.com/office/word/2010/wordprocessingDrawing" xmlns:wp="http://schemas.openxmlformats.org/drawingml/2006/wordprocessingDrawing" xmlns:w10="urn:schemas-microsoft-com:office:word" xmlns:w="http://schemas.openxmlformats.org/wordprocessingml/2006/main" xmlns:w14="http://schemas.microsoft.com/office/word/2010/wordml" xmlns:w15="http://schemas.microsoft.com/office/word/2012/wordml" xmlns:wpg="http://schemas.microsoft.com/office/word/2010/wordprocessingGroup" xmlns:wpi="http://schemas.microsoft.com/office/word/2010/wordprocessingInk" xmlns:wne="http://schemas.microsoft.com/office/word/2006/wordml" xmlns:wps="http://schemas.microsoft.com/office/word/2010/wordprocessingShape" mc:Ignorable="w14 w15 wp14">
+<w:endnotes xmlns:wpc="http://schemas.microsoft.com/office/word/2010/wordprocessingCanvas" xmlns:cx="http://schemas.microsoft.com/office/drawing/2014/chartex" xmlns:cx1="http://schemas.microsoft.com/office/drawing/2015/9/8/chartex" xmlns:cx2="http://schemas.microsoft.com/office/drawing/2015/10/21/chartex" xmlns:cx3="http://schemas.microsoft.com/office/drawing/2016/5/9/chartex" xmlns:cx4="http://schemas.microsoft.com/office/drawing/2016/5/10/chartex" xmlns:cx5="http://schemas.microsoft.com/office/drawing/2016/5/11/chartex" xmlns:cx6="http://schemas.microsoft.com/office/drawing/2016/5/12/chartex" xmlns:cx7="http://schemas.microsoft.com/office/drawing/2016/5/13/chartex" xmlns:cx8="http://schemas.microsoft.com/office/drawing/2016/5/14/chartex" xmlns:mc="http://schemas.openxmlformats.org/markup-compatibility/2006" xmlns:aink="http://schemas.microsoft.com/office/drawing/2016/ink" xmlns:am3d="http://schemas.microsoft.com/office/drawing/2017/model3d" xmlns:o="urn:schemas-microsoft-com:office:office" xmlns:r="http://schemas.openxmlformats.org/officeDocument/2006/relationships" xmlns:m="http://schemas.openxmlformats.org/officeDocument/2006/math" xmlns:v="urn:schemas-microsoft-com:vml" xmlns:wp14="http://schemas.microsoft.com/office/word/2010/wordprocessingDrawing" xmlns:wp="http://schemas.openxmlformats.org/drawingml/2006/wordprocessingDrawing" xmlns:w10="urn:schemas-microsoft-com:office:word" xmlns:w="http://schemas.openxmlformats.org/wordprocessingml/2006/main" xmlns:w14="http://schemas.microsoft.com/office/word/2010/wordml" xmlns:w15="http://schemas.microsoft.com/office/word/2012/wordml" xmlns:w16cid="http://schemas.microsoft.com/office/word/2016/wordml/cid" xmlns:w16se="http://schemas.microsoft.com/office/word/2015/wordml/symex" xmlns:wpg="http://schemas.microsoft.com/office/word/2010/wordprocessingGroup" xmlns:wpi="http://schemas.microsoft.com/office/word/2010/wordprocessingInk" xmlns:wne="http://schemas.microsoft.com/office/word/2006/wordml" xmlns:wps="http://schemas.microsoft.com/office/word/2010/wordprocessingShape" mc:Ignorable="w14 w15 w16se w16cid wp14">
   <w:endnote w:type="separator" w:id="-1">
     <w:p>
       <w:r>
@@ -3233,7 +3487,7 @@
 </file>
 
 <file path=word/footnotes.xml><?xml version="1.0" encoding="utf-8"?>
-<w:footnotes xmlns:wpc="http://schemas.microsoft.com/office/word/2010/wordprocessingCanvas" xmlns:mo="http://schemas.microsoft.com/office/mac/office/2008/main" xmlns:mc="http://schemas.openxmlformats.org/markup-compatibility/2006" xmlns:mv="urn:schemas-microsoft-com:mac:vml" xmlns:o="urn:schemas-microsoft-com:office:office" xmlns:r="http://schemas.openxmlformats.org/officeDocument/2006/relationships" xmlns:m="http://schemas.openxmlformats.org/officeDocument/2006/math" xmlns:v="urn:schemas-microsoft-com:vml" xmlns:wp14="http://schemas.microsoft.com/office/word/2010/wordprocessingDrawing" xmlns:wp="http://schemas.openxmlformats.org/drawingml/2006/wordprocessingDrawing" xmlns:w10="urn:schemas-microsoft-com:office:word" xmlns:w="http://schemas.openxmlformats.org/wordprocessingml/2006/main" xmlns:w14="http://schemas.microsoft.com/office/word/2010/wordml" xmlns:w15="http://schemas.microsoft.com/office/word/2012/wordml" xmlns:wpg="http://schemas.microsoft.com/office/word/2010/wordprocessingGroup" xmlns:wpi="http://schemas.microsoft.com/office/word/2010/wordprocessingInk" xmlns:wne="http://schemas.microsoft.com/office/word/2006/wordml" xmlns:wps="http://schemas.microsoft.com/office/word/2010/wordprocessingShape" mc:Ignorable="w14 w15 wp14">
+<w:footnotes xmlns:wpc="http://schemas.microsoft.com/office/word/2010/wordprocessingCanvas" xmlns:cx="http://schemas.microsoft.com/office/drawing/2014/chartex" xmlns:cx1="http://schemas.microsoft.com/office/drawing/2015/9/8/chartex" xmlns:cx2="http://schemas.microsoft.com/office/drawing/2015/10/21/chartex" xmlns:cx3="http://schemas.microsoft.com/office/drawing/2016/5/9/chartex" xmlns:cx4="http://schemas.microsoft.com/office/drawing/2016/5/10/chartex" xmlns:cx5="http://schemas.microsoft.com/office/drawing/2016/5/11/chartex" xmlns:cx6="http://schemas.microsoft.com/office/drawing/2016/5/12/chartex" xmlns:cx7="http://schemas.microsoft.com/office/drawing/2016/5/13/chartex" xmlns:cx8="http://schemas.microsoft.com/office/drawing/2016/5/14/chartex" xmlns:mc="http://schemas.openxmlformats.org/markup-compatibility/2006" xmlns:aink="http://schemas.microsoft.com/office/drawing/2016/ink" xmlns:am3d="http://schemas.microsoft.com/office/drawing/2017/model3d" xmlns:o="urn:schemas-microsoft-com:office:office" xmlns:r="http://schemas.openxmlformats.org/officeDocument/2006/relationships" xmlns:m="http://schemas.openxmlformats.org/officeDocument/2006/math" xmlns:v="urn:schemas-microsoft-com:vml" xmlns:wp14="http://schemas.microsoft.com/office/word/2010/wordprocessingDrawing" xmlns:wp="http://schemas.openxmlformats.org/drawingml/2006/wordprocessingDrawing" xmlns:w10="urn:schemas-microsoft-com:office:word" xmlns:w="http://schemas.openxmlformats.org/wordprocessingml/2006/main" xmlns:w14="http://schemas.microsoft.com/office/word/2010/wordml" xmlns:w15="http://schemas.microsoft.com/office/word/2012/wordml" xmlns:w16cid="http://schemas.microsoft.com/office/word/2016/wordml/cid" xmlns:w16se="http://schemas.microsoft.com/office/word/2015/wordml/symex" xmlns:wpg="http://schemas.microsoft.com/office/word/2010/wordprocessingGroup" xmlns:wpi="http://schemas.microsoft.com/office/word/2010/wordprocessingInk" xmlns:wne="http://schemas.microsoft.com/office/word/2006/wordml" xmlns:wps="http://schemas.microsoft.com/office/word/2010/wordprocessingShape" mc:Ignorable="w14 w15 w16se w16cid wp14">
   <w:footnote w:type="separator" w:id="-1">
     <w:p>
       <w:r>
@@ -3252,8 +3506,8 @@
 </file>
 
 <file path=word/numbering.xml><?xml version="1.0" encoding="utf-8"?>
-<w:numbering xmlns:wpc="http://schemas.microsoft.com/office/word/2010/wordprocessingCanvas" xmlns:mo="http://schemas.microsoft.com/office/mac/office/2008/main" xmlns:mc="http://schemas.openxmlformats.org/markup-compatibility/2006" xmlns:mv="urn:schemas-microsoft-com:mac:vml" xmlns:o="urn:schemas-microsoft-com:office:office" xmlns:r="http://schemas.openxmlformats.org/officeDocument/2006/relationships" xmlns:m="http://schemas.openxmlformats.org/officeDocument/2006/math" xmlns:v="urn:schemas-microsoft-com:vml" xmlns:wp14="http://schemas.microsoft.com/office/word/2010/wordprocessingDrawing" xmlns:wp="http://schemas.openxmlformats.org/drawingml/2006/wordprocessingDrawing" xmlns:w10="urn:schemas-microsoft-com:office:word" xmlns:w="http://schemas.openxmlformats.org/wordprocessingml/2006/main" xmlns:w14="http://schemas.microsoft.com/office/word/2010/wordml" xmlns:w15="http://schemas.microsoft.com/office/word/2012/wordml" xmlns:wpg="http://schemas.microsoft.com/office/word/2010/wordprocessingGroup" xmlns:wpi="http://schemas.microsoft.com/office/word/2010/wordprocessingInk" xmlns:wne="http://schemas.microsoft.com/office/word/2006/wordml" xmlns:wps="http://schemas.microsoft.com/office/word/2010/wordprocessingShape" mc:Ignorable="w14 w15 wp14">
-  <w:abstractNum w:abstractNumId="0">
+<w:numbering xmlns:wpc="http://schemas.microsoft.com/office/word/2010/wordprocessingCanvas" xmlns:cx="http://schemas.microsoft.com/office/drawing/2014/chartex" xmlns:cx1="http://schemas.microsoft.com/office/drawing/2015/9/8/chartex" xmlns:cx2="http://schemas.microsoft.com/office/drawing/2015/10/21/chartex" xmlns:cx3="http://schemas.microsoft.com/office/drawing/2016/5/9/chartex" xmlns:cx4="http://schemas.microsoft.com/office/drawing/2016/5/10/chartex" xmlns:cx5="http://schemas.microsoft.com/office/drawing/2016/5/11/chartex" xmlns:cx6="http://schemas.microsoft.com/office/drawing/2016/5/12/chartex" xmlns:cx7="http://schemas.microsoft.com/office/drawing/2016/5/13/chartex" xmlns:cx8="http://schemas.microsoft.com/office/drawing/2016/5/14/chartex" xmlns:mc="http://schemas.openxmlformats.org/markup-compatibility/2006" xmlns:aink="http://schemas.microsoft.com/office/drawing/2016/ink" xmlns:am3d="http://schemas.microsoft.com/office/drawing/2017/model3d" xmlns:o="urn:schemas-microsoft-com:office:office" xmlns:r="http://schemas.openxmlformats.org/officeDocument/2006/relationships" xmlns:m="http://schemas.openxmlformats.org/officeDocument/2006/math" xmlns:v="urn:schemas-microsoft-com:vml" xmlns:wp14="http://schemas.microsoft.com/office/word/2010/wordprocessingDrawing" xmlns:wp="http://schemas.openxmlformats.org/drawingml/2006/wordprocessingDrawing" xmlns:w10="urn:schemas-microsoft-com:office:word" xmlns:w="http://schemas.openxmlformats.org/wordprocessingml/2006/main" xmlns:w14="http://schemas.microsoft.com/office/word/2010/wordml" xmlns:w15="http://schemas.microsoft.com/office/word/2012/wordml" xmlns:w16cid="http://schemas.microsoft.com/office/word/2016/wordml/cid" xmlns:w16se="http://schemas.microsoft.com/office/word/2015/wordml/symex" xmlns:wpg="http://schemas.microsoft.com/office/word/2010/wordprocessingGroup" xmlns:wpi="http://schemas.microsoft.com/office/word/2010/wordprocessingInk" xmlns:wne="http://schemas.microsoft.com/office/word/2006/wordml" xmlns:wps="http://schemas.microsoft.com/office/word/2010/wordprocessingShape" mc:Ignorable="w14 w15 w16se w16cid wp14">
+  <w:abstractNum w:abstractNumId="0" w15:restartNumberingAfterBreak="0">
     <w:nsid w:val="09564E01"/>
     <w:multiLevelType w:val="hybridMultilevel"/>
     <w:tmpl w:val="71040844"/>
@@ -3339,7 +3593,7 @@
       </w:pPr>
     </w:lvl>
   </w:abstractNum>
-  <w:abstractNum w:abstractNumId="1">
+  <w:abstractNum w:abstractNumId="1" w15:restartNumberingAfterBreak="0">
     <w:nsid w:val="25DC3168"/>
     <w:multiLevelType w:val="hybridMultilevel"/>
     <w:tmpl w:val="037E3250"/>
@@ -3425,7 +3679,7 @@
       </w:pPr>
     </w:lvl>
   </w:abstractNum>
-  <w:abstractNum w:abstractNumId="2">
+  <w:abstractNum w:abstractNumId="2" w15:restartNumberingAfterBreak="0">
     <w:nsid w:val="2ACB63BA"/>
     <w:multiLevelType w:val="hybridMultilevel"/>
     <w:tmpl w:val="234EC67A"/>
@@ -3538,7 +3792,7 @@
       </w:rPr>
     </w:lvl>
   </w:abstractNum>
-  <w:abstractNum w:abstractNumId="3">
+  <w:abstractNum w:abstractNumId="3" w15:restartNumberingAfterBreak="0">
     <w:nsid w:val="3C3B62A5"/>
     <w:multiLevelType w:val="hybridMultilevel"/>
     <w:tmpl w:val="60EE03F6"/>
@@ -3651,7 +3905,7 @@
       </w:rPr>
     </w:lvl>
   </w:abstractNum>
-  <w:abstractNum w:abstractNumId="4">
+  <w:abstractNum w:abstractNumId="4" w15:restartNumberingAfterBreak="0">
     <w:nsid w:val="3EB328B0"/>
     <w:multiLevelType w:val="hybridMultilevel"/>
     <w:tmpl w:val="444684CC"/>
@@ -3764,7 +4018,7 @@
       </w:rPr>
     </w:lvl>
   </w:abstractNum>
-  <w:abstractNum w:abstractNumId="5">
+  <w:abstractNum w:abstractNumId="5" w15:restartNumberingAfterBreak="0">
     <w:nsid w:val="41290799"/>
     <w:multiLevelType w:val="hybridMultilevel"/>
     <w:tmpl w:val="BBA2CBC4"/>
@@ -3877,7 +4131,7 @@
       </w:rPr>
     </w:lvl>
   </w:abstractNum>
-  <w:abstractNum w:abstractNumId="6">
+  <w:abstractNum w:abstractNumId="6" w15:restartNumberingAfterBreak="0">
     <w:nsid w:val="49B61FE0"/>
     <w:multiLevelType w:val="hybridMultilevel"/>
     <w:tmpl w:val="C6B20DAC"/>
@@ -3963,7 +4217,7 @@
       </w:pPr>
     </w:lvl>
   </w:abstractNum>
-  <w:abstractNum w:abstractNumId="7">
+  <w:abstractNum w:abstractNumId="7" w15:restartNumberingAfterBreak="0">
     <w:nsid w:val="513A5B4A"/>
     <w:multiLevelType w:val="hybridMultilevel"/>
     <w:tmpl w:val="684A8046"/>
@@ -4049,7 +4303,7 @@
       </w:pPr>
     </w:lvl>
   </w:abstractNum>
-  <w:abstractNum w:abstractNumId="8">
+  <w:abstractNum w:abstractNumId="8" w15:restartNumberingAfterBreak="0">
     <w:nsid w:val="635B5E14"/>
     <w:multiLevelType w:val="hybridMultilevel"/>
     <w:tmpl w:val="D49869AA"/>
@@ -4162,7 +4416,7 @@
       </w:rPr>
     </w:lvl>
   </w:abstractNum>
-  <w:abstractNum w:abstractNumId="9">
+  <w:abstractNum w:abstractNumId="9" w15:restartNumberingAfterBreak="0">
     <w:nsid w:val="6B877B17"/>
     <w:multiLevelType w:val="hybridMultilevel"/>
     <w:tmpl w:val="082CFB62"/>
@@ -4275,7 +4529,7 @@
       </w:rPr>
     </w:lvl>
   </w:abstractNum>
-  <w:abstractNum w:abstractNumId="10">
+  <w:abstractNum w:abstractNumId="10" w15:restartNumberingAfterBreak="0">
     <w:nsid w:val="7B3C6FD9"/>
     <w:multiLevelType w:val="hybridMultilevel"/>
     <w:tmpl w:val="4B067972"/>
@@ -4425,7 +4679,7 @@
 </file>
 
 <file path=word/styles.xml><?xml version="1.0" encoding="utf-8"?>
-<w:styles xmlns:mc="http://schemas.openxmlformats.org/markup-compatibility/2006" xmlns:r="http://schemas.openxmlformats.org/officeDocument/2006/relationships" xmlns:w="http://schemas.openxmlformats.org/wordprocessingml/2006/main" xmlns:w14="http://schemas.microsoft.com/office/word/2010/wordml" xmlns:w15="http://schemas.microsoft.com/office/word/2012/wordml" mc:Ignorable="w14 w15">
+<w:styles xmlns:mc="http://schemas.openxmlformats.org/markup-compatibility/2006" xmlns:r="http://schemas.openxmlformats.org/officeDocument/2006/relationships" xmlns:w="http://schemas.openxmlformats.org/wordprocessingml/2006/main" xmlns:w14="http://schemas.microsoft.com/office/word/2010/wordml" xmlns:w15="http://schemas.microsoft.com/office/word/2012/wordml" xmlns:w16cid="http://schemas.microsoft.com/office/word/2016/wordml/cid" xmlns:w16se="http://schemas.microsoft.com/office/word/2015/wordml/symex" mc:Ignorable="w14 w15 w16se w16cid">
   <w:docDefaults>
     <w:rPrDefault>
       <w:rPr>
@@ -4437,7 +4691,7 @@
     </w:rPrDefault>
     <w:pPrDefault/>
   </w:docDefaults>
-  <w:latentStyles w:defLockedState="0" w:defUIPriority="99" w:defSemiHidden="0" w:defUnhideWhenUsed="0" w:defQFormat="0" w:count="382">
+  <w:latentStyles w:defLockedState="0" w:defUIPriority="99" w:defSemiHidden="0" w:defUnhideWhenUsed="0" w:defQFormat="0" w:count="375">
     <w:lsdException w:name="Normal" w:uiPriority="0" w:qFormat="1"/>
     <w:lsdException w:name="heading 1" w:uiPriority="9" w:qFormat="1"/>
     <w:lsdException w:name="heading 2" w:semiHidden="1" w:uiPriority="9" w:unhideWhenUsed="1" w:qFormat="1"/>
@@ -4594,15 +4848,6 @@
     <w:lsdException w:name="Balloon Text" w:semiHidden="1" w:unhideWhenUsed="1"/>
     <w:lsdException w:name="Table Grid" w:uiPriority="39"/>
     <w:lsdException w:name="Table Theme" w:semiHidden="1" w:unhideWhenUsed="1"/>
-    <w:lsdException w:name="Note Level 1" w:semiHidden="1" w:unhideWhenUsed="1"/>
-    <w:lsdException w:name="Note Level 2" w:semiHidden="1" w:unhideWhenUsed="1"/>
-    <w:lsdException w:name="Note Level 3" w:semiHidden="1" w:unhideWhenUsed="1"/>
-    <w:lsdException w:name="Note Level 4" w:semiHidden="1" w:unhideWhenUsed="1"/>
-    <w:lsdException w:name="Note Level 5" w:semiHidden="1" w:unhideWhenUsed="1"/>
-    <w:lsdException w:name="Note Level 6" w:semiHidden="1" w:unhideWhenUsed="1"/>
-    <w:lsdException w:name="Note Level 7" w:semiHidden="1" w:unhideWhenUsed="1"/>
-    <w:lsdException w:name="Note Level 8" w:semiHidden="1" w:unhideWhenUsed="1"/>
-    <w:lsdException w:name="Note Level 9" w:semiHidden="1" w:unhideWhenUsed="1"/>
     <w:lsdException w:name="Placeholder Text" w:semiHidden="1"/>
     <w:lsdException w:name="No Spacing" w:uiPriority="1" w:qFormat="1"/>
     <w:lsdException w:name="Light Shading" w:uiPriority="60"/>
@@ -5149,6 +5394,16 @@
       <w:szCs w:val="26"/>
     </w:rPr>
   </w:style>
+  <w:style w:type="character" w:styleId="UnresolvedMention">
+    <w:name w:val="Unresolved Mention"/>
+    <w:basedOn w:val="DefaultParagraphFont"/>
+    <w:uiPriority w:val="99"/>
+    <w:rsid w:val="003A1EB0"/>
+    <w:rPr>
+      <w:color w:val="808080"/>
+      <w:shd w:val="clear" w:color="auto" w:fill="E6E6E6"/>
+    </w:rPr>
+  </w:style>
 </w:styles>
 </file>
 
@@ -5418,7 +5673,7 @@
 </file>
 
 <file path=customXml/itemProps1.xml><?xml version="1.0" encoding="utf-8"?>
-<ds:datastoreItem xmlns:ds="http://schemas.openxmlformats.org/officeDocument/2006/customXml" ds:itemID="{1CA93850-B3BF-9646-9FE5-7F6A6D3173D7}">
+<ds:datastoreItem xmlns:ds="http://schemas.openxmlformats.org/officeDocument/2006/customXml" ds:itemID="{F2896363-B711-A24B-9BFE-1F5364712696}">
   <ds:schemaRefs>
     <ds:schemaRef ds:uri="http://schemas.openxmlformats.org/officeDocument/2006/bibliography"/>
   </ds:schemaRefs>

</xml_diff>

<commit_message>
Role of vit D in system A fn added
</commit_message>
<xml_diff>
--- a/Placental Transport Review/Manuscript.docx
+++ b/Placental Transport Review/Manuscript.docx
@@ -2662,8 +2662,6 @@
         <w:lastRenderedPageBreak/>
         <w:t xml:space="preserve">on the basolateral membrane are limited or that the fetus depends less on glucose towards the late pregnancy stages. </w:t>
       </w:r>
-      <w:bookmarkStart w:id="0" w:name="_GoBack"/>
-      <w:bookmarkEnd w:id="0"/>
     </w:p>
     <w:p>
       <w:pPr>
@@ -2745,6 +2743,84 @@
     </w:p>
     <w:p>
       <w:pPr>
+        <w:pStyle w:val="Heading2"/>
+        <w:rPr>
+          <w:rFonts w:ascii="Times New Roman" w:eastAsiaTheme="minorHAnsi" w:hAnsi="Times New Roman" w:cs="Times New Roman"/>
+          <w:color w:val="auto"/>
+          <w:sz w:val="24"/>
+          <w:szCs w:val="24"/>
+        </w:rPr>
+      </w:pPr>
+      <w:r>
+        <w:rPr>
+          <w:rFonts w:ascii="Times New Roman" w:eastAsiaTheme="minorHAnsi" w:hAnsi="Times New Roman" w:cs="Times New Roman"/>
+          <w:color w:val="auto"/>
+          <w:sz w:val="24"/>
+          <w:szCs w:val="24"/>
+        </w:rPr>
+        <w:t>A recent study showed that 1,25-Dihydroxy vitamin D3 plays an important role in the placental amino acid transport through system A transport by upregulating the mRNA expression of SNAT2 on placental trophoblast cells</w:t>
+      </w:r>
+      <w:r>
+        <w:rPr>
+          <w:rFonts w:ascii="Times New Roman" w:eastAsiaTheme="minorHAnsi" w:hAnsi="Times New Roman" w:cs="Times New Roman"/>
+          <w:color w:val="auto"/>
+          <w:sz w:val="24"/>
+          <w:szCs w:val="24"/>
+        </w:rPr>
+        <w:t>. The underlying mechanisms are thought to be transcriptional but are not yet well understood</w:t>
+      </w:r>
+      <w:r>
+        <w:rPr>
+          <w:rFonts w:ascii="Times New Roman" w:eastAsiaTheme="minorHAnsi" w:hAnsi="Times New Roman" w:cs="Times New Roman"/>
+          <w:color w:val="auto"/>
+          <w:sz w:val="24"/>
+          <w:szCs w:val="24"/>
+        </w:rPr>
+        <w:t xml:space="preserve">. </w:t>
+      </w:r>
+      <w:r>
+        <w:rPr>
+          <w:rFonts w:ascii="Times New Roman" w:eastAsiaTheme="minorHAnsi" w:hAnsi="Times New Roman" w:cs="Times New Roman"/>
+          <w:color w:val="auto"/>
+          <w:sz w:val="24"/>
+          <w:szCs w:val="24"/>
+        </w:rPr>
+        <w:t xml:space="preserve">In previous studies, maternal vitamin D has been associated with suboptimal fetal growth and this could be attributed to vitamin D’s role in regulating the extracellular cytotrophoblast cell invasion of the uterus which determines access to maternal circulation (CHECK ALL OF THIS). </w:t>
+      </w:r>
+      <w:bookmarkStart w:id="0" w:name="_GoBack"/>
+      <w:bookmarkEnd w:id="0"/>
+    </w:p>
+    <w:p/>
+    <w:p>
+      <w:pPr>
+        <w:pStyle w:val="Heading2"/>
+      </w:pPr>
+      <w:r>
+        <w:t xml:space="preserve">How </w:t>
+      </w:r>
+      <w:r>
+        <w:t>micro- and macronutrient</w:t>
+      </w:r>
+      <w:r>
+        <w:t xml:space="preserve"> </w:t>
+      </w:r>
+      <w:r>
+        <w:t xml:space="preserve">placental </w:t>
+      </w:r>
+      <w:r>
+        <w:t>transporters</w:t>
+      </w:r>
+      <w:r>
+        <w:t xml:space="preserve"> </w:t>
+      </w:r>
+      <w:r>
+        <w:t>are altered in obesity and how this affects nutrient flux and macronutrient accretion in the fetus</w:t>
+      </w:r>
+    </w:p>
+    <w:p/>
+    <w:p/>
+    <w:p>
+      <w:pPr>
         <w:rPr>
           <w:rFonts w:ascii="Times New Roman" w:hAnsi="Times New Roman" w:cs="Times New Roman"/>
         </w:rPr>
@@ -2765,43 +2841,49 @@
         <w:rPr>
           <w:rFonts w:ascii="Times New Roman" w:hAnsi="Times New Roman" w:cs="Times New Roman"/>
         </w:rPr>
-        <w:t xml:space="preserve">How </w:t>
-      </w:r>
-      <w:r>
-        <w:rPr>
-          <w:rFonts w:ascii="Times New Roman" w:hAnsi="Times New Roman" w:cs="Times New Roman"/>
-        </w:rPr>
-        <w:t>micro- and macronutrient</w:t>
-      </w:r>
-      <w:r>
-        <w:rPr>
-          <w:rFonts w:ascii="Times New Roman" w:hAnsi="Times New Roman" w:cs="Times New Roman"/>
-        </w:rPr>
-        <w:t xml:space="preserve"> </w:t>
-      </w:r>
-      <w:r>
-        <w:rPr>
-          <w:rFonts w:ascii="Times New Roman" w:hAnsi="Times New Roman" w:cs="Times New Roman"/>
-        </w:rPr>
-        <w:t xml:space="preserve">placental </w:t>
-      </w:r>
-      <w:r>
-        <w:rPr>
-          <w:rFonts w:ascii="Times New Roman" w:hAnsi="Times New Roman" w:cs="Times New Roman"/>
-        </w:rPr>
-        <w:t>transporters</w:t>
-      </w:r>
-      <w:r>
-        <w:rPr>
-          <w:rFonts w:ascii="Times New Roman" w:hAnsi="Times New Roman" w:cs="Times New Roman"/>
-        </w:rPr>
-        <w:t xml:space="preserve"> </w:t>
-      </w:r>
-      <w:r>
-        <w:rPr>
-          <w:rFonts w:ascii="Times New Roman" w:hAnsi="Times New Roman" w:cs="Times New Roman"/>
-        </w:rPr>
-        <w:t>are altered in obesity and how this affects nutrient flux and macronutrient accretion in the fetus</w:t>
+        <w:t xml:space="preserve">Alterations in </w:t>
+      </w:r>
+      <w:r>
+        <w:rPr>
+          <w:rFonts w:ascii="Times New Roman" w:hAnsi="Times New Roman" w:cs="Times New Roman"/>
+        </w:rPr>
+        <w:t xml:space="preserve">metabolic </w:t>
+      </w:r>
+      <w:r>
+        <w:rPr>
+          <w:rFonts w:ascii="Times New Roman" w:hAnsi="Times New Roman" w:cs="Times New Roman"/>
+        </w:rPr>
+        <w:t xml:space="preserve">and signaling </w:t>
+      </w:r>
+      <w:r>
+        <w:rPr>
+          <w:rFonts w:ascii="Times New Roman" w:hAnsi="Times New Roman" w:cs="Times New Roman"/>
+        </w:rPr>
+        <w:t xml:space="preserve">pathways </w:t>
+      </w:r>
+      <w:r>
+        <w:rPr>
+          <w:rFonts w:ascii="Times New Roman" w:hAnsi="Times New Roman" w:cs="Times New Roman"/>
+        </w:rPr>
+        <w:t xml:space="preserve">that result in </w:t>
+      </w:r>
+      <w:r>
+        <w:rPr>
+          <w:rFonts w:ascii="Times New Roman" w:hAnsi="Times New Roman" w:cs="Times New Roman"/>
+        </w:rPr>
+        <w:t xml:space="preserve">altered </w:t>
+      </w:r>
+      <w:r>
+        <w:rPr>
+          <w:rFonts w:ascii="Times New Roman" w:hAnsi="Times New Roman" w:cs="Times New Roman"/>
+        </w:rPr>
+        <w:t>nutrient transport</w:t>
+      </w:r>
+      <w:r>
+        <w:rPr>
+          <w:rFonts w:ascii="Times New Roman" w:hAnsi="Times New Roman" w:cs="Times New Roman"/>
+        </w:rPr>
+        <w:t xml:space="preserve"> at the placental level</w:t>
       </w:r>
     </w:p>
     <w:p>
@@ -2819,66 +2901,6 @@
         <w:rPr>
           <w:rFonts w:ascii="Times New Roman" w:hAnsi="Times New Roman" w:cs="Times New Roman"/>
         </w:rPr>
-        <w:t xml:space="preserve">Alterations in </w:t>
-      </w:r>
-      <w:r>
-        <w:rPr>
-          <w:rFonts w:ascii="Times New Roman" w:hAnsi="Times New Roman" w:cs="Times New Roman"/>
-        </w:rPr>
-        <w:t xml:space="preserve">metabolic </w:t>
-      </w:r>
-      <w:r>
-        <w:rPr>
-          <w:rFonts w:ascii="Times New Roman" w:hAnsi="Times New Roman" w:cs="Times New Roman"/>
-        </w:rPr>
-        <w:t xml:space="preserve">and signaling </w:t>
-      </w:r>
-      <w:r>
-        <w:rPr>
-          <w:rFonts w:ascii="Times New Roman" w:hAnsi="Times New Roman" w:cs="Times New Roman"/>
-        </w:rPr>
-        <w:t xml:space="preserve">pathways </w:t>
-      </w:r>
-      <w:r>
-        <w:rPr>
-          <w:rFonts w:ascii="Times New Roman" w:hAnsi="Times New Roman" w:cs="Times New Roman"/>
-        </w:rPr>
-        <w:t xml:space="preserve">that result in </w:t>
-      </w:r>
-      <w:r>
-        <w:rPr>
-          <w:rFonts w:ascii="Times New Roman" w:hAnsi="Times New Roman" w:cs="Times New Roman"/>
-        </w:rPr>
-        <w:t xml:space="preserve">altered </w:t>
-      </w:r>
-      <w:r>
-        <w:rPr>
-          <w:rFonts w:ascii="Times New Roman" w:hAnsi="Times New Roman" w:cs="Times New Roman"/>
-        </w:rPr>
-        <w:t>nutrient transport</w:t>
-      </w:r>
-      <w:r>
-        <w:rPr>
-          <w:rFonts w:ascii="Times New Roman" w:hAnsi="Times New Roman" w:cs="Times New Roman"/>
-        </w:rPr>
-        <w:t xml:space="preserve"> at the placental level</w:t>
-      </w:r>
-    </w:p>
-    <w:p>
-      <w:pPr>
-        <w:pStyle w:val="ListParagraph"/>
-        <w:numPr>
-          <w:ilvl w:val="0"/>
-          <w:numId w:val="5"/>
-        </w:numPr>
-        <w:rPr>
-          <w:rFonts w:ascii="Times New Roman" w:hAnsi="Times New Roman" w:cs="Times New Roman"/>
-        </w:rPr>
-      </w:pPr>
-      <w:r>
-        <w:rPr>
-          <w:rFonts w:ascii="Times New Roman" w:hAnsi="Times New Roman" w:cs="Times New Roman"/>
-        </w:rPr>
         <w:t>Emerging evidence on the role of placenta in determining offspring risk of disease in human and animal models</w:t>
       </w:r>
     </w:p>
@@ -3113,6 +3135,7 @@
           <w:rFonts w:ascii="Times New Roman" w:eastAsia="Times New Roman" w:hAnsi="Times New Roman" w:cs="Times New Roman"/>
           <w:noProof/>
         </w:rPr>
+        <w:lastRenderedPageBreak/>
         <w:t xml:space="preserve">Flegal KM, Kruszon-Moran D, Carroll MD, Fryar CD &amp; Ogden CL (2016). Trends in Obesity Among Adults in the United States, 2005 to 2014. </w:t>
       </w:r>
       <w:r>
@@ -3237,15 +3260,7 @@
           <w:rFonts w:ascii="Times New Roman" w:eastAsia="Times New Roman" w:hAnsi="Times New Roman" w:cs="Times New Roman"/>
           <w:noProof/>
         </w:rPr>
-        <w:t xml:space="preserve">Mingrone G, Manco M, Mora MEV, Guidone C, Iaconelli A, Gniuli D, Leccesi L, Chiellini C &amp; Ghirlanda G (2008). Influence of maternal obesity on insulin sensitivity and secretion in </w:t>
-      </w:r>
-      <w:r>
-        <w:rPr>
-          <w:rFonts w:ascii="Times New Roman" w:eastAsia="Times New Roman" w:hAnsi="Times New Roman" w:cs="Times New Roman"/>
-          <w:noProof/>
-        </w:rPr>
-        <w:lastRenderedPageBreak/>
-        <w:t xml:space="preserve">offspring. </w:t>
+        <w:t xml:space="preserve">Mingrone G, Manco M, Mora MEV, Guidone C, Iaconelli A, Gniuli D, Leccesi L, Chiellini C &amp; Ghirlanda G (2008). Influence of maternal obesity on insulin sensitivity and secretion in offspring. </w:t>
       </w:r>
       <w:r>
         <w:rPr>
@@ -5673,7 +5688,7 @@
 </file>
 
 <file path=customXml/itemProps1.xml><?xml version="1.0" encoding="utf-8"?>
-<ds:datastoreItem xmlns:ds="http://schemas.openxmlformats.org/officeDocument/2006/customXml" ds:itemID="{F2896363-B711-A24B-9BFE-1F5364712696}">
+<ds:datastoreItem xmlns:ds="http://schemas.openxmlformats.org/officeDocument/2006/customXml" ds:itemID="{21A03493-1109-394B-A13A-D79F56316376}">
   <ds:schemaRefs>
     <ds:schemaRef ds:uri="http://schemas.openxmlformats.org/officeDocument/2006/bibliography"/>
   </ds:schemaRefs>

</xml_diff>

<commit_message>
no changes just trying to update the file
</commit_message>
<xml_diff>
--- a/Placental Transport Review/Manuscript.docx
+++ b/Placental Transport Review/Manuscript.docx
@@ -3234,14 +3234,232 @@
         <w:rPr>
           <w:rFonts w:ascii="Times New Roman" w:hAnsi="Times New Roman" w:cs="Times New Roman"/>
         </w:rPr>
-        <w:t xml:space="preserve">, high-affinity </w:t>
-      </w:r>
-      <w:r>
-        <w:rPr>
-          <w:rFonts w:ascii="Times New Roman" w:hAnsi="Times New Roman" w:cs="Times New Roman"/>
-        </w:rPr>
-        <w:t xml:space="preserve">folate transporter allows for the transport of folate from the microvillous membrane to the basolateral membrane. </w:t>
-      </w:r>
+        <w:t>, proton-coupled folate transporter,</w:t>
+      </w:r>
+      <w:r>
+        <w:rPr>
+          <w:rFonts w:ascii="Times New Roman" w:hAnsi="Times New Roman" w:cs="Times New Roman"/>
+        </w:rPr>
+        <w:t xml:space="preserve"> PCFT, </w:t>
+      </w:r>
+      <w:r>
+        <w:rPr>
+          <w:rFonts w:ascii="Times New Roman" w:hAnsi="Times New Roman" w:cs="Times New Roman"/>
+        </w:rPr>
+        <w:t xml:space="preserve"> allows for the transport of folate from the microvillous membrane to the basolateral membrane. </w:t>
+      </w:r>
+    </w:p>
+    <w:p>
+      <w:pPr>
+        <w:rPr>
+          <w:rFonts w:ascii="Times New Roman" w:hAnsi="Times New Roman" w:cs="Times New Roman"/>
+        </w:rPr>
+      </w:pPr>
+    </w:p>
+    <w:p>
+      <w:pPr>
+        <w:rPr>
+          <w:rFonts w:ascii="Times New Roman" w:hAnsi="Times New Roman" w:cs="Times New Roman"/>
+        </w:rPr>
+      </w:pPr>
+      <w:r>
+        <w:rPr>
+          <w:rFonts w:ascii="Times New Roman" w:hAnsi="Times New Roman" w:cs="Times New Roman"/>
+        </w:rPr>
+        <w:t>Iron</w:t>
+      </w:r>
+    </w:p>
+    <w:p>
+      <w:pPr>
+        <w:rPr>
+          <w:rFonts w:ascii="Times New Roman" w:hAnsi="Times New Roman" w:cs="Times New Roman"/>
+        </w:rPr>
+      </w:pPr>
+      <w:r>
+        <w:rPr>
+          <w:rFonts w:ascii="Times New Roman" w:hAnsi="Times New Roman" w:cs="Times New Roman"/>
+        </w:rPr>
+        <w:lastRenderedPageBreak/>
+        <w:t>Vitamin B 12</w:t>
+      </w:r>
+    </w:p>
+    <w:p>
+      <w:pPr>
+        <w:rPr>
+          <w:rFonts w:ascii="Times New Roman" w:hAnsi="Times New Roman" w:cs="Times New Roman"/>
+        </w:rPr>
+      </w:pPr>
+      <w:r>
+        <w:rPr>
+          <w:rFonts w:ascii="Times New Roman" w:hAnsi="Times New Roman" w:cs="Times New Roman"/>
+        </w:rPr>
+        <w:t>Calcium</w:t>
+      </w:r>
+    </w:p>
+    <w:p>
+      <w:pPr>
+        <w:rPr>
+          <w:rFonts w:ascii="Times New Roman" w:hAnsi="Times New Roman" w:cs="Times New Roman"/>
+        </w:rPr>
+      </w:pPr>
+      <w:r>
+        <w:rPr>
+          <w:rFonts w:ascii="Times New Roman" w:hAnsi="Times New Roman" w:cs="Times New Roman"/>
+        </w:rPr>
+        <w:t xml:space="preserve">Zinc </w:t>
+      </w:r>
+    </w:p>
+    <w:p>
+      <w:pPr>
+        <w:rPr>
+          <w:rFonts w:ascii="Times New Roman" w:hAnsi="Times New Roman" w:cs="Times New Roman"/>
+        </w:rPr>
+      </w:pPr>
+      <w:r>
+        <w:rPr>
+          <w:rFonts w:ascii="Times New Roman" w:hAnsi="Times New Roman" w:cs="Times New Roman"/>
+        </w:rPr>
+        <w:t xml:space="preserve">Selenium </w:t>
+      </w:r>
+    </w:p>
+    <w:p>
+      <w:pPr>
+        <w:rPr>
+          <w:rFonts w:ascii="Times New Roman" w:hAnsi="Times New Roman" w:cs="Times New Roman"/>
+        </w:rPr>
+      </w:pPr>
+      <w:r>
+        <w:rPr>
+          <w:rFonts w:ascii="Times New Roman" w:hAnsi="Times New Roman" w:cs="Times New Roman"/>
+        </w:rPr>
+        <w:t xml:space="preserve"> </w:t>
+      </w:r>
+    </w:p>
+    <w:p>
+      <w:pPr>
+        <w:rPr>
+          <w:rFonts w:ascii="Times New Roman" w:hAnsi="Times New Roman" w:cs="Times New Roman"/>
+        </w:rPr>
+      </w:pPr>
+    </w:p>
+    <w:p>
+      <w:pPr>
+        <w:rPr>
+          <w:rFonts w:ascii="Times New Roman" w:hAnsi="Times New Roman" w:cs="Times New Roman"/>
+        </w:rPr>
+      </w:pPr>
+    </w:p>
+    <w:p>
+      <w:pPr>
+        <w:pStyle w:val="Heading2"/>
+        <w:rPr>
+          <w:rFonts w:ascii="Times New Roman" w:hAnsi="Times New Roman" w:cs="Times New Roman"/>
+          <w:sz w:val="24"/>
+          <w:szCs w:val="24"/>
+        </w:rPr>
+      </w:pPr>
+      <w:r>
+        <w:rPr>
+          <w:rFonts w:ascii="Times New Roman" w:hAnsi="Times New Roman" w:cs="Times New Roman"/>
+          <w:sz w:val="24"/>
+          <w:szCs w:val="24"/>
+        </w:rPr>
+        <w:t xml:space="preserve">How </w:t>
+      </w:r>
+      <w:r>
+        <w:rPr>
+          <w:rFonts w:ascii="Times New Roman" w:hAnsi="Times New Roman" w:cs="Times New Roman"/>
+          <w:sz w:val="24"/>
+          <w:szCs w:val="24"/>
+        </w:rPr>
+        <w:t>micro- and macronutrient</w:t>
+      </w:r>
+      <w:r>
+        <w:rPr>
+          <w:rFonts w:ascii="Times New Roman" w:hAnsi="Times New Roman" w:cs="Times New Roman"/>
+          <w:sz w:val="24"/>
+          <w:szCs w:val="24"/>
+        </w:rPr>
+        <w:t xml:space="preserve"> </w:t>
+      </w:r>
+      <w:r>
+        <w:rPr>
+          <w:rFonts w:ascii="Times New Roman" w:hAnsi="Times New Roman" w:cs="Times New Roman"/>
+          <w:sz w:val="24"/>
+          <w:szCs w:val="24"/>
+        </w:rPr>
+        <w:t xml:space="preserve">placental </w:t>
+      </w:r>
+      <w:r>
+        <w:rPr>
+          <w:rFonts w:ascii="Times New Roman" w:hAnsi="Times New Roman" w:cs="Times New Roman"/>
+          <w:sz w:val="24"/>
+          <w:szCs w:val="24"/>
+        </w:rPr>
+        <w:t>transporters</w:t>
+      </w:r>
+      <w:r>
+        <w:rPr>
+          <w:rFonts w:ascii="Times New Roman" w:hAnsi="Times New Roman" w:cs="Times New Roman"/>
+          <w:sz w:val="24"/>
+          <w:szCs w:val="24"/>
+        </w:rPr>
+        <w:t xml:space="preserve"> </w:t>
+      </w:r>
+      <w:r>
+        <w:rPr>
+          <w:rFonts w:ascii="Times New Roman" w:hAnsi="Times New Roman" w:cs="Times New Roman"/>
+          <w:sz w:val="24"/>
+          <w:szCs w:val="24"/>
+        </w:rPr>
+        <w:t>are altered in obesity and how this affects nutrient flux and macronutrient accretion in the fetus</w:t>
+      </w:r>
+    </w:p>
+    <w:p>
+      <w:pPr>
+        <w:rPr>
+          <w:rFonts w:ascii="Times New Roman" w:hAnsi="Times New Roman" w:cs="Times New Roman"/>
+        </w:rPr>
+      </w:pPr>
+    </w:p>
+    <w:p>
+      <w:pPr>
+        <w:rPr>
+          <w:rFonts w:ascii="Times New Roman" w:hAnsi="Times New Roman" w:cs="Times New Roman"/>
+        </w:rPr>
+      </w:pPr>
+      <w:r>
+        <w:rPr>
+          <w:rFonts w:ascii="Times New Roman" w:hAnsi="Times New Roman" w:cs="Times New Roman"/>
+        </w:rPr>
+        <w:t>In maternal obesity</w:t>
+      </w:r>
+    </w:p>
+    <w:p>
+      <w:pPr>
+        <w:rPr>
+          <w:rFonts w:ascii="Times New Roman" w:hAnsi="Times New Roman" w:cs="Times New Roman"/>
+        </w:rPr>
+      </w:pPr>
+      <w:r>
+        <w:rPr>
+          <w:rFonts w:ascii="Times New Roman" w:hAnsi="Times New Roman" w:cs="Times New Roman"/>
+        </w:rPr>
+        <w:t xml:space="preserve">Adiponectin </w:t>
+      </w:r>
+      <w:r>
+        <w:rPr>
+          <w:rFonts w:ascii="Times New Roman" w:hAnsi="Times New Roman" w:cs="Times New Roman"/>
+        </w:rPr>
+        <w:t xml:space="preserve">supplementation may prevent the adverse outcomes of maternal obesity on the fetus. </w:t>
+      </w:r>
+    </w:p>
+    <w:p>
+      <w:pPr>
+        <w:rPr>
+          <w:rFonts w:ascii="Times New Roman" w:hAnsi="Times New Roman" w:cs="Times New Roman"/>
+        </w:rPr>
+      </w:pPr>
       <w:bookmarkStart w:id="0" w:name="_GoBack"/>
       <w:bookmarkEnd w:id="0"/>
     </w:p>
@@ -3254,105 +3472,6 @@
     </w:p>
     <w:p>
       <w:pPr>
-        <w:rPr>
-          <w:rFonts w:ascii="Times New Roman" w:hAnsi="Times New Roman" w:cs="Times New Roman"/>
-        </w:rPr>
-      </w:pPr>
-      <w:r>
-        <w:rPr>
-          <w:rFonts w:ascii="Times New Roman" w:hAnsi="Times New Roman" w:cs="Times New Roman"/>
-        </w:rPr>
-        <w:t xml:space="preserve">Iron </w:t>
-      </w:r>
-    </w:p>
-    <w:p>
-      <w:pPr>
-        <w:rPr>
-          <w:rFonts w:ascii="Times New Roman" w:hAnsi="Times New Roman" w:cs="Times New Roman"/>
-        </w:rPr>
-      </w:pPr>
-    </w:p>
-    <w:p>
-      <w:pPr>
-        <w:rPr>
-          <w:rFonts w:ascii="Times New Roman" w:hAnsi="Times New Roman" w:cs="Times New Roman"/>
-        </w:rPr>
-      </w:pPr>
-      <w:r>
-        <w:rPr>
-          <w:rFonts w:ascii="Times New Roman" w:hAnsi="Times New Roman" w:cs="Times New Roman"/>
-        </w:rPr>
-        <w:t>Vitamin B 12</w:t>
-      </w:r>
-    </w:p>
-    <w:p>
-      <w:pPr>
-        <w:rPr>
-          <w:rFonts w:ascii="Times New Roman" w:hAnsi="Times New Roman" w:cs="Times New Roman"/>
-        </w:rPr>
-      </w:pPr>
-      <w:r>
-        <w:rPr>
-          <w:rFonts w:ascii="Times New Roman" w:hAnsi="Times New Roman" w:cs="Times New Roman"/>
-        </w:rPr>
-        <w:t>Calcium</w:t>
-      </w:r>
-    </w:p>
-    <w:p>
-      <w:pPr>
-        <w:rPr>
-          <w:rFonts w:ascii="Times New Roman" w:hAnsi="Times New Roman" w:cs="Times New Roman"/>
-        </w:rPr>
-      </w:pPr>
-      <w:r>
-        <w:rPr>
-          <w:rFonts w:ascii="Times New Roman" w:hAnsi="Times New Roman" w:cs="Times New Roman"/>
-        </w:rPr>
-        <w:t xml:space="preserve">Zinc </w:t>
-      </w:r>
-    </w:p>
-    <w:p>
-      <w:pPr>
-        <w:rPr>
-          <w:rFonts w:ascii="Times New Roman" w:hAnsi="Times New Roman" w:cs="Times New Roman"/>
-        </w:rPr>
-      </w:pPr>
-      <w:r>
-        <w:rPr>
-          <w:rFonts w:ascii="Times New Roman" w:hAnsi="Times New Roman" w:cs="Times New Roman"/>
-        </w:rPr>
-        <w:t xml:space="preserve">Selenium </w:t>
-      </w:r>
-    </w:p>
-    <w:p>
-      <w:pPr>
-        <w:rPr>
-          <w:rFonts w:ascii="Times New Roman" w:hAnsi="Times New Roman" w:cs="Times New Roman"/>
-        </w:rPr>
-      </w:pPr>
-      <w:r>
-        <w:rPr>
-          <w:rFonts w:ascii="Times New Roman" w:hAnsi="Times New Roman" w:cs="Times New Roman"/>
-        </w:rPr>
-        <w:t xml:space="preserve"> </w:t>
-      </w:r>
-    </w:p>
-    <w:p>
-      <w:pPr>
-        <w:rPr>
-          <w:rFonts w:ascii="Times New Roman" w:hAnsi="Times New Roman" w:cs="Times New Roman"/>
-        </w:rPr>
-      </w:pPr>
-    </w:p>
-    <w:p>
-      <w:pPr>
-        <w:rPr>
-          <w:rFonts w:ascii="Times New Roman" w:hAnsi="Times New Roman" w:cs="Times New Roman"/>
-        </w:rPr>
-      </w:pPr>
-    </w:p>
-    <w:p>
-      <w:pPr>
         <w:pStyle w:val="Heading2"/>
         <w:rPr>
           <w:rFonts w:ascii="Times New Roman" w:hAnsi="Times New Roman" w:cs="Times New Roman"/>
@@ -3366,125 +3485,6 @@
           <w:sz w:val="24"/>
           <w:szCs w:val="24"/>
         </w:rPr>
-        <w:t xml:space="preserve">How </w:t>
-      </w:r>
-      <w:r>
-        <w:rPr>
-          <w:rFonts w:ascii="Times New Roman" w:hAnsi="Times New Roman" w:cs="Times New Roman"/>
-          <w:sz w:val="24"/>
-          <w:szCs w:val="24"/>
-        </w:rPr>
-        <w:t>micro- and macronutrient</w:t>
-      </w:r>
-      <w:r>
-        <w:rPr>
-          <w:rFonts w:ascii="Times New Roman" w:hAnsi="Times New Roman" w:cs="Times New Roman"/>
-          <w:sz w:val="24"/>
-          <w:szCs w:val="24"/>
-        </w:rPr>
-        <w:t xml:space="preserve"> </w:t>
-      </w:r>
-      <w:r>
-        <w:rPr>
-          <w:rFonts w:ascii="Times New Roman" w:hAnsi="Times New Roman" w:cs="Times New Roman"/>
-          <w:sz w:val="24"/>
-          <w:szCs w:val="24"/>
-        </w:rPr>
-        <w:t xml:space="preserve">placental </w:t>
-      </w:r>
-      <w:r>
-        <w:rPr>
-          <w:rFonts w:ascii="Times New Roman" w:hAnsi="Times New Roman" w:cs="Times New Roman"/>
-          <w:sz w:val="24"/>
-          <w:szCs w:val="24"/>
-        </w:rPr>
-        <w:t>transporters</w:t>
-      </w:r>
-      <w:r>
-        <w:rPr>
-          <w:rFonts w:ascii="Times New Roman" w:hAnsi="Times New Roman" w:cs="Times New Roman"/>
-          <w:sz w:val="24"/>
-          <w:szCs w:val="24"/>
-        </w:rPr>
-        <w:t xml:space="preserve"> </w:t>
-      </w:r>
-      <w:r>
-        <w:rPr>
-          <w:rFonts w:ascii="Times New Roman" w:hAnsi="Times New Roman" w:cs="Times New Roman"/>
-          <w:sz w:val="24"/>
-          <w:szCs w:val="24"/>
-        </w:rPr>
-        <w:t>are altered in obesity and how this affects nutrient flux and macronutrient accretion in the fetus</w:t>
-      </w:r>
-    </w:p>
-    <w:p>
-      <w:pPr>
-        <w:rPr>
-          <w:rFonts w:ascii="Times New Roman" w:hAnsi="Times New Roman" w:cs="Times New Roman"/>
-        </w:rPr>
-      </w:pPr>
-    </w:p>
-    <w:p>
-      <w:pPr>
-        <w:rPr>
-          <w:rFonts w:ascii="Times New Roman" w:hAnsi="Times New Roman" w:cs="Times New Roman"/>
-        </w:rPr>
-      </w:pPr>
-      <w:r>
-        <w:rPr>
-          <w:rFonts w:ascii="Times New Roman" w:hAnsi="Times New Roman" w:cs="Times New Roman"/>
-        </w:rPr>
-        <w:t>In maternal obesity</w:t>
-      </w:r>
-    </w:p>
-    <w:p>
-      <w:pPr>
-        <w:rPr>
-          <w:rFonts w:ascii="Times New Roman" w:hAnsi="Times New Roman" w:cs="Times New Roman"/>
-        </w:rPr>
-      </w:pPr>
-      <w:r>
-        <w:rPr>
-          <w:rFonts w:ascii="Times New Roman" w:hAnsi="Times New Roman" w:cs="Times New Roman"/>
-        </w:rPr>
-        <w:t xml:space="preserve">Adiponectin </w:t>
-      </w:r>
-      <w:r>
-        <w:rPr>
-          <w:rFonts w:ascii="Times New Roman" w:hAnsi="Times New Roman" w:cs="Times New Roman"/>
-        </w:rPr>
-        <w:t xml:space="preserve">supplementation may prevent the adverse outcomes of maternal obesity on the fetus. </w:t>
-      </w:r>
-    </w:p>
-    <w:p>
-      <w:pPr>
-        <w:rPr>
-          <w:rFonts w:ascii="Times New Roman" w:hAnsi="Times New Roman" w:cs="Times New Roman"/>
-        </w:rPr>
-      </w:pPr>
-    </w:p>
-    <w:p>
-      <w:pPr>
-        <w:rPr>
-          <w:rFonts w:ascii="Times New Roman" w:hAnsi="Times New Roman" w:cs="Times New Roman"/>
-        </w:rPr>
-      </w:pPr>
-    </w:p>
-    <w:p>
-      <w:pPr>
-        <w:pStyle w:val="Heading2"/>
-        <w:rPr>
-          <w:rFonts w:ascii="Times New Roman" w:hAnsi="Times New Roman" w:cs="Times New Roman"/>
-          <w:sz w:val="24"/>
-          <w:szCs w:val="24"/>
-        </w:rPr>
-      </w:pPr>
-      <w:r>
-        <w:rPr>
-          <w:rFonts w:ascii="Times New Roman" w:hAnsi="Times New Roman" w:cs="Times New Roman"/>
-          <w:sz w:val="24"/>
-          <w:szCs w:val="24"/>
-        </w:rPr>
         <w:t xml:space="preserve">Alterations in </w:t>
       </w:r>
       <w:r>
@@ -3544,6 +3544,7 @@
         <w:t xml:space="preserve"> at the placental level</w:t>
       </w:r>
     </w:p>
+    <w:p/>
     <w:p>
       <w:pPr>
         <w:rPr>
@@ -6370,7 +6371,7 @@
 </file>
 
 <file path=customXml/itemProps1.xml><?xml version="1.0" encoding="utf-8"?>
-<ds:datastoreItem xmlns:ds="http://schemas.openxmlformats.org/officeDocument/2006/customXml" ds:itemID="{2685A381-861D-504C-8977-6208F0CA9B29}">
+<ds:datastoreItem xmlns:ds="http://schemas.openxmlformats.org/officeDocument/2006/customXml" ds:itemID="{02D24F82-6F8F-CF4F-8D65-5B50FC6B7EAD}">
   <ds:schemaRefs>
     <ds:schemaRef ds:uri="http://schemas.openxmlformats.org/officeDocument/2006/bibliography"/>
   </ds:schemaRefs>

</xml_diff>

<commit_message>
iron trasnport added on Mac
</commit_message>
<xml_diff>
--- a/Placental Transport Review/Manuscript.docx
+++ b/Placental Transport Review/Manuscript.docx
@@ -3266,192 +3266,20 @@
         <w:rPr>
           <w:rFonts w:ascii="Times New Roman" w:hAnsi="Times New Roman" w:cs="Times New Roman"/>
         </w:rPr>
+        <w:lastRenderedPageBreak/>
         <w:t>Iron</w:t>
       </w:r>
-    </w:p>
-    <w:p>
-      <w:pPr>
-        <w:rPr>
-          <w:rFonts w:ascii="Times New Roman" w:hAnsi="Times New Roman" w:cs="Times New Roman"/>
-        </w:rPr>
-      </w:pPr>
-      <w:r>
-        <w:rPr>
-          <w:rFonts w:ascii="Times New Roman" w:hAnsi="Times New Roman" w:cs="Times New Roman"/>
-        </w:rPr>
-        <w:lastRenderedPageBreak/>
-        <w:t>Vitamin B 12</w:t>
-      </w:r>
-    </w:p>
-    <w:p>
-      <w:pPr>
-        <w:rPr>
-          <w:rFonts w:ascii="Times New Roman" w:hAnsi="Times New Roman" w:cs="Times New Roman"/>
-        </w:rPr>
-      </w:pPr>
-      <w:r>
-        <w:rPr>
-          <w:rFonts w:ascii="Times New Roman" w:hAnsi="Times New Roman" w:cs="Times New Roman"/>
-        </w:rPr>
-        <w:t>Calcium</w:t>
-      </w:r>
-    </w:p>
-    <w:p>
-      <w:pPr>
-        <w:rPr>
-          <w:rFonts w:ascii="Times New Roman" w:hAnsi="Times New Roman" w:cs="Times New Roman"/>
-        </w:rPr>
-      </w:pPr>
-      <w:r>
-        <w:rPr>
-          <w:rFonts w:ascii="Times New Roman" w:hAnsi="Times New Roman" w:cs="Times New Roman"/>
-        </w:rPr>
-        <w:t xml:space="preserve">Zinc </w:t>
-      </w:r>
-    </w:p>
-    <w:p>
-      <w:pPr>
-        <w:rPr>
-          <w:rFonts w:ascii="Times New Roman" w:hAnsi="Times New Roman" w:cs="Times New Roman"/>
-        </w:rPr>
-      </w:pPr>
-      <w:r>
-        <w:rPr>
-          <w:rFonts w:ascii="Times New Roman" w:hAnsi="Times New Roman" w:cs="Times New Roman"/>
-        </w:rPr>
-        <w:t xml:space="preserve">Selenium </w:t>
-      </w:r>
-    </w:p>
-    <w:p>
-      <w:pPr>
-        <w:rPr>
-          <w:rFonts w:ascii="Times New Roman" w:hAnsi="Times New Roman" w:cs="Times New Roman"/>
-        </w:rPr>
-      </w:pPr>
-      <w:r>
-        <w:rPr>
-          <w:rFonts w:ascii="Times New Roman" w:hAnsi="Times New Roman" w:cs="Times New Roman"/>
-        </w:rPr>
-        <w:t xml:space="preserve"> </w:t>
-      </w:r>
-    </w:p>
-    <w:p>
-      <w:pPr>
-        <w:rPr>
-          <w:rFonts w:ascii="Times New Roman" w:hAnsi="Times New Roman" w:cs="Times New Roman"/>
-        </w:rPr>
-      </w:pPr>
-    </w:p>
-    <w:p>
-      <w:pPr>
-        <w:rPr>
-          <w:rFonts w:ascii="Times New Roman" w:hAnsi="Times New Roman" w:cs="Times New Roman"/>
-        </w:rPr>
-      </w:pPr>
-    </w:p>
-    <w:p>
-      <w:pPr>
-        <w:pStyle w:val="Heading2"/>
-        <w:rPr>
-          <w:rFonts w:ascii="Times New Roman" w:hAnsi="Times New Roman" w:cs="Times New Roman"/>
-          <w:sz w:val="24"/>
-          <w:szCs w:val="24"/>
-        </w:rPr>
-      </w:pPr>
-      <w:r>
-        <w:rPr>
-          <w:rFonts w:ascii="Times New Roman" w:hAnsi="Times New Roman" w:cs="Times New Roman"/>
-          <w:sz w:val="24"/>
-          <w:szCs w:val="24"/>
-        </w:rPr>
-        <w:t xml:space="preserve">How </w:t>
-      </w:r>
-      <w:r>
-        <w:rPr>
-          <w:rFonts w:ascii="Times New Roman" w:hAnsi="Times New Roman" w:cs="Times New Roman"/>
-          <w:sz w:val="24"/>
-          <w:szCs w:val="24"/>
-        </w:rPr>
-        <w:t>micro- and macronutrient</w:t>
-      </w:r>
-      <w:r>
-        <w:rPr>
-          <w:rFonts w:ascii="Times New Roman" w:hAnsi="Times New Roman" w:cs="Times New Roman"/>
-          <w:sz w:val="24"/>
-          <w:szCs w:val="24"/>
-        </w:rPr>
-        <w:t xml:space="preserve"> </w:t>
-      </w:r>
-      <w:r>
-        <w:rPr>
-          <w:rFonts w:ascii="Times New Roman" w:hAnsi="Times New Roman" w:cs="Times New Roman"/>
-          <w:sz w:val="24"/>
-          <w:szCs w:val="24"/>
-        </w:rPr>
-        <w:t xml:space="preserve">placental </w:t>
-      </w:r>
-      <w:r>
-        <w:rPr>
-          <w:rFonts w:ascii="Times New Roman" w:hAnsi="Times New Roman" w:cs="Times New Roman"/>
-          <w:sz w:val="24"/>
-          <w:szCs w:val="24"/>
-        </w:rPr>
-        <w:t>transporters</w:t>
-      </w:r>
-      <w:r>
-        <w:rPr>
-          <w:rFonts w:ascii="Times New Roman" w:hAnsi="Times New Roman" w:cs="Times New Roman"/>
-          <w:sz w:val="24"/>
-          <w:szCs w:val="24"/>
-        </w:rPr>
-        <w:t xml:space="preserve"> </w:t>
-      </w:r>
-      <w:r>
-        <w:rPr>
-          <w:rFonts w:ascii="Times New Roman" w:hAnsi="Times New Roman" w:cs="Times New Roman"/>
-          <w:sz w:val="24"/>
-          <w:szCs w:val="24"/>
-        </w:rPr>
-        <w:t>are altered in obesity and how this affects nutrient flux and macronutrient accretion in the fetus</w:t>
-      </w:r>
-    </w:p>
-    <w:p>
-      <w:pPr>
-        <w:rPr>
-          <w:rFonts w:ascii="Times New Roman" w:hAnsi="Times New Roman" w:cs="Times New Roman"/>
-        </w:rPr>
-      </w:pPr>
-    </w:p>
-    <w:p>
-      <w:pPr>
-        <w:rPr>
-          <w:rFonts w:ascii="Times New Roman" w:hAnsi="Times New Roman" w:cs="Times New Roman"/>
-        </w:rPr>
-      </w:pPr>
-      <w:r>
-        <w:rPr>
-          <w:rFonts w:ascii="Times New Roman" w:hAnsi="Times New Roman" w:cs="Times New Roman"/>
-        </w:rPr>
-        <w:t>In maternal obesity</w:t>
-      </w:r>
-    </w:p>
-    <w:p>
-      <w:pPr>
-        <w:rPr>
-          <w:rFonts w:ascii="Times New Roman" w:hAnsi="Times New Roman" w:cs="Times New Roman"/>
-        </w:rPr>
-      </w:pPr>
-      <w:r>
-        <w:rPr>
-          <w:rFonts w:ascii="Times New Roman" w:hAnsi="Times New Roman" w:cs="Times New Roman"/>
-        </w:rPr>
-        <w:t xml:space="preserve">Adiponectin </w:t>
-      </w:r>
-      <w:r>
-        <w:rPr>
-          <w:rFonts w:ascii="Times New Roman" w:hAnsi="Times New Roman" w:cs="Times New Roman"/>
-        </w:rPr>
-        <w:t xml:space="preserve">supplementation may prevent the adverse outcomes of maternal obesity on the fetus. </w:t>
+      <w:r>
+        <w:rPr>
+          <w:rFonts w:ascii="Times New Roman" w:hAnsi="Times New Roman" w:cs="Times New Roman"/>
+        </w:rPr>
+        <w:t xml:space="preserve"> recommendations increase during gestation to cope with the increased maternal and fetal circulation needs and to avoid anemia with the expected maternal blood loss post-delivery. Iron, metabolized into transferrin, binds to transferrin receptor-1 that is located on the placental microvillous membrane. Once transferrin is bound to its transporter, it is translocated into the placenta where transferrin receptor-1 dissociates from transferrin. It is then transferred to the fetus by ferroportin transporter located on the placental basolateral membrane of the syncytiotrophoblast and through the fetal endothelial cells by unknown mechanisms. It seems that maternal levels of transferrin dictate the expression of placental transferrin receptors. Low maternal iron concentrations cause an increase in the expression of microvillous membrane trasnferrin receptor-1 to compensate for the maternal deficiency and provide sufficient iron for the developing fetus. High maternal levels of iron aldso promote an increase in the trasnferrin receptor-1 expression, but since fetal liver iron levels dictate fetal needs, the excess iron is stored in the placenta. Placental iron trasnporters are not yet fully understood but are thought to increase with </w:t>
+      </w:r>
+      <w:r>
+        <w:rPr>
+          <w:rFonts w:ascii="Times New Roman" w:hAnsi="Times New Roman" w:cs="Times New Roman"/>
+        </w:rPr>
+        <w:t xml:space="preserve">gestational age to meet fetal requirements. </w:t>
       </w:r>
     </w:p>
     <w:p>
@@ -3462,6 +3290,197 @@
       </w:pPr>
       <w:bookmarkStart w:id="0" w:name="_GoBack"/>
       <w:bookmarkEnd w:id="0"/>
+    </w:p>
+    <w:p>
+      <w:pPr>
+        <w:rPr>
+          <w:rFonts w:ascii="Times New Roman" w:hAnsi="Times New Roman" w:cs="Times New Roman"/>
+        </w:rPr>
+      </w:pPr>
+      <w:r>
+        <w:rPr>
+          <w:rFonts w:ascii="Times New Roman" w:hAnsi="Times New Roman" w:cs="Times New Roman"/>
+        </w:rPr>
+        <w:t>Vitamin B 12</w:t>
+      </w:r>
+    </w:p>
+    <w:p>
+      <w:pPr>
+        <w:rPr>
+          <w:rFonts w:ascii="Times New Roman" w:hAnsi="Times New Roman" w:cs="Times New Roman"/>
+        </w:rPr>
+      </w:pPr>
+      <w:r>
+        <w:rPr>
+          <w:rFonts w:ascii="Times New Roman" w:hAnsi="Times New Roman" w:cs="Times New Roman"/>
+        </w:rPr>
+        <w:t>Calcium</w:t>
+      </w:r>
+    </w:p>
+    <w:p>
+      <w:pPr>
+        <w:rPr>
+          <w:rFonts w:ascii="Times New Roman" w:hAnsi="Times New Roman" w:cs="Times New Roman"/>
+        </w:rPr>
+      </w:pPr>
+      <w:r>
+        <w:rPr>
+          <w:rFonts w:ascii="Times New Roman" w:hAnsi="Times New Roman" w:cs="Times New Roman"/>
+        </w:rPr>
+        <w:t xml:space="preserve">Zinc </w:t>
+      </w:r>
+    </w:p>
+    <w:p>
+      <w:pPr>
+        <w:rPr>
+          <w:rFonts w:ascii="Times New Roman" w:hAnsi="Times New Roman" w:cs="Times New Roman"/>
+        </w:rPr>
+      </w:pPr>
+      <w:r>
+        <w:rPr>
+          <w:rFonts w:ascii="Times New Roman" w:hAnsi="Times New Roman" w:cs="Times New Roman"/>
+        </w:rPr>
+        <w:t xml:space="preserve">Selenium </w:t>
+      </w:r>
+    </w:p>
+    <w:p>
+      <w:pPr>
+        <w:rPr>
+          <w:rFonts w:ascii="Times New Roman" w:hAnsi="Times New Roman" w:cs="Times New Roman"/>
+        </w:rPr>
+      </w:pPr>
+      <w:r>
+        <w:rPr>
+          <w:rFonts w:ascii="Times New Roman" w:hAnsi="Times New Roman" w:cs="Times New Roman"/>
+        </w:rPr>
+        <w:t xml:space="preserve"> </w:t>
+      </w:r>
+    </w:p>
+    <w:p>
+      <w:pPr>
+        <w:rPr>
+          <w:rFonts w:ascii="Times New Roman" w:hAnsi="Times New Roman" w:cs="Times New Roman"/>
+        </w:rPr>
+      </w:pPr>
+    </w:p>
+    <w:p>
+      <w:pPr>
+        <w:rPr>
+          <w:rFonts w:ascii="Times New Roman" w:hAnsi="Times New Roman" w:cs="Times New Roman"/>
+        </w:rPr>
+      </w:pPr>
+    </w:p>
+    <w:p>
+      <w:pPr>
+        <w:pStyle w:val="Heading2"/>
+        <w:rPr>
+          <w:rFonts w:ascii="Times New Roman" w:hAnsi="Times New Roman" w:cs="Times New Roman"/>
+          <w:sz w:val="24"/>
+          <w:szCs w:val="24"/>
+        </w:rPr>
+      </w:pPr>
+      <w:r>
+        <w:rPr>
+          <w:rFonts w:ascii="Times New Roman" w:hAnsi="Times New Roman" w:cs="Times New Roman"/>
+          <w:sz w:val="24"/>
+          <w:szCs w:val="24"/>
+        </w:rPr>
+        <w:t xml:space="preserve">How </w:t>
+      </w:r>
+      <w:r>
+        <w:rPr>
+          <w:rFonts w:ascii="Times New Roman" w:hAnsi="Times New Roman" w:cs="Times New Roman"/>
+          <w:sz w:val="24"/>
+          <w:szCs w:val="24"/>
+        </w:rPr>
+        <w:t>micro- and macronutrient</w:t>
+      </w:r>
+      <w:r>
+        <w:rPr>
+          <w:rFonts w:ascii="Times New Roman" w:hAnsi="Times New Roman" w:cs="Times New Roman"/>
+          <w:sz w:val="24"/>
+          <w:szCs w:val="24"/>
+        </w:rPr>
+        <w:t xml:space="preserve"> </w:t>
+      </w:r>
+      <w:r>
+        <w:rPr>
+          <w:rFonts w:ascii="Times New Roman" w:hAnsi="Times New Roman" w:cs="Times New Roman"/>
+          <w:sz w:val="24"/>
+          <w:szCs w:val="24"/>
+        </w:rPr>
+        <w:t xml:space="preserve">placental </w:t>
+      </w:r>
+      <w:r>
+        <w:rPr>
+          <w:rFonts w:ascii="Times New Roman" w:hAnsi="Times New Roman" w:cs="Times New Roman"/>
+          <w:sz w:val="24"/>
+          <w:szCs w:val="24"/>
+        </w:rPr>
+        <w:t>transporters</w:t>
+      </w:r>
+      <w:r>
+        <w:rPr>
+          <w:rFonts w:ascii="Times New Roman" w:hAnsi="Times New Roman" w:cs="Times New Roman"/>
+          <w:sz w:val="24"/>
+          <w:szCs w:val="24"/>
+        </w:rPr>
+        <w:t xml:space="preserve"> </w:t>
+      </w:r>
+      <w:r>
+        <w:rPr>
+          <w:rFonts w:ascii="Times New Roman" w:hAnsi="Times New Roman" w:cs="Times New Roman"/>
+          <w:sz w:val="24"/>
+          <w:szCs w:val="24"/>
+        </w:rPr>
+        <w:t>are altered in obesity and how this affects nutrient flux and macronutrient accretion in the fetus</w:t>
+      </w:r>
+    </w:p>
+    <w:p>
+      <w:pPr>
+        <w:rPr>
+          <w:rFonts w:ascii="Times New Roman" w:hAnsi="Times New Roman" w:cs="Times New Roman"/>
+        </w:rPr>
+      </w:pPr>
+    </w:p>
+    <w:p>
+      <w:pPr>
+        <w:rPr>
+          <w:rFonts w:ascii="Times New Roman" w:hAnsi="Times New Roman" w:cs="Times New Roman"/>
+        </w:rPr>
+      </w:pPr>
+      <w:r>
+        <w:rPr>
+          <w:rFonts w:ascii="Times New Roman" w:hAnsi="Times New Roman" w:cs="Times New Roman"/>
+        </w:rPr>
+        <w:t>In maternal obesity</w:t>
+      </w:r>
+    </w:p>
+    <w:p>
+      <w:pPr>
+        <w:rPr>
+          <w:rFonts w:ascii="Times New Roman" w:hAnsi="Times New Roman" w:cs="Times New Roman"/>
+        </w:rPr>
+      </w:pPr>
+      <w:r>
+        <w:rPr>
+          <w:rFonts w:ascii="Times New Roman" w:hAnsi="Times New Roman" w:cs="Times New Roman"/>
+        </w:rPr>
+        <w:t xml:space="preserve">Adiponectin </w:t>
+      </w:r>
+      <w:r>
+        <w:rPr>
+          <w:rFonts w:ascii="Times New Roman" w:hAnsi="Times New Roman" w:cs="Times New Roman"/>
+        </w:rPr>
+        <w:t xml:space="preserve">supplementation may prevent the adverse outcomes of maternal obesity on the fetus. </w:t>
+      </w:r>
+    </w:p>
+    <w:p>
+      <w:pPr>
+        <w:rPr>
+          <w:rFonts w:ascii="Times New Roman" w:hAnsi="Times New Roman" w:cs="Times New Roman"/>
+        </w:rPr>
+      </w:pPr>
     </w:p>
     <w:p>
       <w:pPr>
@@ -3915,15 +3934,7 @@
           <w:rFonts w:ascii="Times New Roman" w:eastAsia="Times New Roman" w:hAnsi="Times New Roman" w:cs="Times New Roman"/>
           <w:noProof/>
         </w:rPr>
-        <w:t xml:space="preserve">Hales CM, Carroll MD, Fryar CD &amp; Ogden CL (2015). Prevalence of Obesity Among Adults and Youth: United States, 2015–2016 Key findings Data from the National Health and Nutrition Examination Survey. Available at: </w:t>
-      </w:r>
-      <w:r>
-        <w:rPr>
-          <w:rFonts w:ascii="Times New Roman" w:eastAsia="Times New Roman" w:hAnsi="Times New Roman" w:cs="Times New Roman"/>
-          <w:noProof/>
-        </w:rPr>
-        <w:lastRenderedPageBreak/>
-        <w:t>https://www.cdc.gov/nchs/data/databriefs/db288.pdf [Accessed December 8, 2017].</w:t>
+        <w:t>Hales CM, Carroll MD, Fryar CD &amp; Ogden CL (2015). Prevalence of Obesity Among Adults and Youth: United States, 2015–2016 Key findings Data from the National Health and Nutrition Examination Survey. Available at: https://www.cdc.gov/nchs/data/databriefs/db288.pdf [Accessed December 8, 2017].</w:t>
       </w:r>
     </w:p>
     <w:p>
@@ -6371,7 +6382,7 @@
 </file>
 
 <file path=customXml/itemProps1.xml><?xml version="1.0" encoding="utf-8"?>
-<ds:datastoreItem xmlns:ds="http://schemas.openxmlformats.org/officeDocument/2006/customXml" ds:itemID="{02D24F82-6F8F-CF4F-8D65-5B50FC6B7EAD}">
+<ds:datastoreItem xmlns:ds="http://schemas.openxmlformats.org/officeDocument/2006/customXml" ds:itemID="{88629858-816D-544B-8705-5B37D14C5EC4}">
   <ds:schemaRefs>
     <ds:schemaRef ds:uri="http://schemas.openxmlformats.org/officeDocument/2006/bibliography"/>
   </ds:schemaRefs>

</xml_diff>

<commit_message>
vit b12 transport added
</commit_message>
<xml_diff>
--- a/Placental Transport Review/Manuscript.docx
+++ b/Placental Transport Review/Manuscript.docx
@@ -3273,7 +3273,115 @@
         <w:rPr>
           <w:rFonts w:ascii="Times New Roman" w:hAnsi="Times New Roman" w:cs="Times New Roman"/>
         </w:rPr>
-        <w:t xml:space="preserve"> recommendations increase during gestation to cope with the increased maternal and fetal circulation needs and to avoid anemia with the expected maternal blood loss post-delivery. Iron, metabolized into transferrin, binds to transferrin receptor-1 that is located on the placental microvillous membrane. Once transferrin is bound to its transporter, it is translocated into the placenta where transferrin receptor-1 dissociates from transferrin. It is then transferred to the fetus by ferroportin transporter located on the placental basolateral membrane of the syncytiotrophoblast and through the fetal endothelial cells by unknown mechanisms. It seems that maternal levels of transferrin dictate the expression of placental transferrin receptors. Low maternal iron concentrations cause an increase in the expression of microvillous membrane trasnferrin receptor-1 to compensate for the maternal deficiency and provide sufficient iron for the developing fetus. High maternal levels of iron aldso promote an increase in the trasnferrin receptor-1 expression, but since fetal liver iron levels dictate fetal needs, the excess iron is stored in the placenta. Placental iron trasnporters are not yet fully understood but are thought to increase with </w:t>
+        <w:t xml:space="preserve"> recommendations increase during gestation to cope with the increased maternal and fetal circulation needs and to avoid anemia with the expected maternal blood loss post-delivery. Iron, metabolized into transferrin, binds to transferrin receptor-1 that is located on the placental microvillous membrane. Once transferrin is bound to its transporter, it is</w:t>
+      </w:r>
+      <w:r>
+        <w:rPr>
+          <w:rFonts w:ascii="Times New Roman" w:hAnsi="Times New Roman" w:cs="Times New Roman"/>
+        </w:rPr>
+        <w:t xml:space="preserve"> endocytosed</w:t>
+      </w:r>
+      <w:r>
+        <w:rPr>
+          <w:rFonts w:ascii="Times New Roman" w:hAnsi="Times New Roman" w:cs="Times New Roman"/>
+        </w:rPr>
+        <w:t xml:space="preserve"> into the placenta where transferrin receptor-1 dissociates from transferrin. It is then transferr</w:t>
+      </w:r>
+      <w:r>
+        <w:rPr>
+          <w:rFonts w:ascii="Times New Roman" w:hAnsi="Times New Roman" w:cs="Times New Roman"/>
+        </w:rPr>
+        <w:t>ed to the fetus by ferroportin exp</w:t>
+      </w:r>
+      <w:r>
+        <w:rPr>
+          <w:rFonts w:ascii="Times New Roman" w:hAnsi="Times New Roman" w:cs="Times New Roman"/>
+        </w:rPr>
+        <w:t>orter located on the placental basolateral membrane of the syncytiotrophoblast and through the fetal endothelial cells by unknown mechanisms. It seems that maternal levels of transferrin dictate the expression of placental transferrin receptors. Low maternal iron concentrations cause an increase in the expressi</w:t>
+      </w:r>
+      <w:r>
+        <w:rPr>
+          <w:rFonts w:ascii="Times New Roman" w:hAnsi="Times New Roman" w:cs="Times New Roman"/>
+        </w:rPr>
+        <w:t>on of microvillous membrane tra</w:t>
+      </w:r>
+      <w:r>
+        <w:rPr>
+          <w:rFonts w:ascii="Times New Roman" w:hAnsi="Times New Roman" w:cs="Times New Roman"/>
+        </w:rPr>
+        <w:t>n</w:t>
+      </w:r>
+      <w:r>
+        <w:rPr>
+          <w:rFonts w:ascii="Times New Roman" w:hAnsi="Times New Roman" w:cs="Times New Roman"/>
+        </w:rPr>
+        <w:t>s</w:t>
+      </w:r>
+      <w:r>
+        <w:rPr>
+          <w:rFonts w:ascii="Times New Roman" w:hAnsi="Times New Roman" w:cs="Times New Roman"/>
+        </w:rPr>
+        <w:t xml:space="preserve">ferrin receptor-1 to compensate for the maternal deficiency and provide sufficient iron for the developing fetus. </w:t>
+      </w:r>
+      <w:r>
+        <w:rPr>
+          <w:rFonts w:ascii="Times New Roman" w:hAnsi="Times New Roman" w:cs="Times New Roman"/>
+        </w:rPr>
+        <w:t>High maternal levels of iron al</w:t>
+      </w:r>
+      <w:r>
+        <w:rPr>
+          <w:rFonts w:ascii="Times New Roman" w:hAnsi="Times New Roman" w:cs="Times New Roman"/>
+        </w:rPr>
+        <w:t>so</w:t>
+      </w:r>
+      <w:r>
+        <w:rPr>
+          <w:rFonts w:ascii="Times New Roman" w:hAnsi="Times New Roman" w:cs="Times New Roman"/>
+        </w:rPr>
+        <w:t xml:space="preserve"> promote an increase in the tra</w:t>
+      </w:r>
+      <w:r>
+        <w:rPr>
+          <w:rFonts w:ascii="Times New Roman" w:hAnsi="Times New Roman" w:cs="Times New Roman"/>
+        </w:rPr>
+        <w:t>n</w:t>
+      </w:r>
+      <w:r>
+        <w:rPr>
+          <w:rFonts w:ascii="Times New Roman" w:hAnsi="Times New Roman" w:cs="Times New Roman"/>
+        </w:rPr>
+        <w:t>s</w:t>
+      </w:r>
+      <w:r>
+        <w:rPr>
+          <w:rFonts w:ascii="Times New Roman" w:hAnsi="Times New Roman" w:cs="Times New Roman"/>
+        </w:rPr>
+        <w:t>ferrin receptor-1 expression, but since fetal liver iron levels dictate fetal needs, the excess iron is stored in t</w:t>
+      </w:r>
+      <w:r>
+        <w:rPr>
+          <w:rFonts w:ascii="Times New Roman" w:hAnsi="Times New Roman" w:cs="Times New Roman"/>
+        </w:rPr>
+        <w:t>he placenta. Placental iron tra</w:t>
+      </w:r>
+      <w:r>
+        <w:rPr>
+          <w:rFonts w:ascii="Times New Roman" w:hAnsi="Times New Roman" w:cs="Times New Roman"/>
+        </w:rPr>
+        <w:t>n</w:t>
+      </w:r>
+      <w:r>
+        <w:rPr>
+          <w:rFonts w:ascii="Times New Roman" w:hAnsi="Times New Roman" w:cs="Times New Roman"/>
+        </w:rPr>
+        <w:t>s</w:t>
+      </w:r>
+      <w:r>
+        <w:rPr>
+          <w:rFonts w:ascii="Times New Roman" w:hAnsi="Times New Roman" w:cs="Times New Roman"/>
+        </w:rPr>
+        <w:t xml:space="preserve">porters are not yet fully understood but are thought to increase with </w:t>
       </w:r>
       <w:r>
         <w:rPr>
@@ -3288,6 +3396,69 @@
           <w:rFonts w:ascii="Times New Roman" w:hAnsi="Times New Roman" w:cs="Times New Roman"/>
         </w:rPr>
       </w:pPr>
+    </w:p>
+    <w:p>
+      <w:pPr>
+        <w:rPr>
+          <w:rFonts w:ascii="Times New Roman" w:hAnsi="Times New Roman" w:cs="Times New Roman"/>
+        </w:rPr>
+      </w:pPr>
+    </w:p>
+    <w:p>
+      <w:pPr>
+        <w:rPr>
+          <w:rFonts w:ascii="Times New Roman" w:hAnsi="Times New Roman" w:cs="Times New Roman"/>
+        </w:rPr>
+      </w:pPr>
+    </w:p>
+    <w:p>
+      <w:pPr>
+        <w:rPr>
+          <w:rFonts w:ascii="Times New Roman" w:hAnsi="Times New Roman" w:cs="Times New Roman"/>
+        </w:rPr>
+      </w:pPr>
+      <w:r>
+        <w:rPr>
+          <w:rFonts w:ascii="Times New Roman" w:hAnsi="Times New Roman" w:cs="Times New Roman"/>
+        </w:rPr>
+        <w:t>Vitamin B 12</w:t>
+      </w:r>
+      <w:r>
+        <w:rPr>
+          <w:rFonts w:ascii="Times New Roman" w:hAnsi="Times New Roman" w:cs="Times New Roman"/>
+        </w:rPr>
+        <w:t>, in the form of cobalamin,</w:t>
+      </w:r>
+      <w:r>
+        <w:rPr>
+          <w:rFonts w:ascii="Times New Roman" w:hAnsi="Times New Roman" w:cs="Times New Roman"/>
+        </w:rPr>
+        <w:t xml:space="preserve"> is transported from maternal circulation into the placenta by two primary transporters, transcobalamin and haptocorrin.</w:t>
+      </w:r>
+      <w:r>
+        <w:rPr>
+          <w:rFonts w:ascii="Times New Roman" w:hAnsi="Times New Roman" w:cs="Times New Roman"/>
+        </w:rPr>
+        <w:t xml:space="preserve"> </w:t>
+      </w:r>
+      <w:r>
+        <w:rPr>
+          <w:rFonts w:ascii="Times New Roman" w:hAnsi="Times New Roman" w:cs="Times New Roman"/>
+        </w:rPr>
+        <w:t xml:space="preserve">Transcobalamin is responsible for the transport of the majority of cobalamin, and according to a novel findings, the expression of this transporter on the microvillous membrane seems to increase with gestational age and is expressed more in male offspring compared to female offspring. </w:t>
+      </w:r>
+      <w:r>
+        <w:rPr>
+          <w:rFonts w:ascii="Times New Roman" w:hAnsi="Times New Roman" w:cs="Times New Roman"/>
+        </w:rPr>
+        <w:t>The exact mechanisms by which cobalamin is transported within the placenta to the fetus remain vague a</w:t>
+      </w:r>
+      <w:r>
+        <w:rPr>
+          <w:rFonts w:ascii="Times New Roman" w:hAnsi="Times New Roman" w:cs="Times New Roman"/>
+        </w:rPr>
+        <w:t>nd require further studies.</w:t>
+      </w:r>
       <w:bookmarkStart w:id="0" w:name="_GoBack"/>
       <w:bookmarkEnd w:id="0"/>
     </w:p>
@@ -3297,12 +3468,6 @@
           <w:rFonts w:ascii="Times New Roman" w:hAnsi="Times New Roman" w:cs="Times New Roman"/>
         </w:rPr>
       </w:pPr>
-      <w:r>
-        <w:rPr>
-          <w:rFonts w:ascii="Times New Roman" w:hAnsi="Times New Roman" w:cs="Times New Roman"/>
-        </w:rPr>
-        <w:t>Vitamin B 12</w:t>
-      </w:r>
     </w:p>
     <w:p>
       <w:pPr>
@@ -3613,6 +3778,7 @@
           <w:sz w:val="24"/>
           <w:szCs w:val="24"/>
         </w:rPr>
+        <w:lastRenderedPageBreak/>
         <w:t>Future directions</w:t>
       </w:r>
     </w:p>
@@ -3686,6 +3852,19 @@
           <w:rFonts w:ascii="Times New Roman" w:hAnsi="Times New Roman" w:cs="Times New Roman"/>
         </w:rPr>
         <w:t>Discussing the mechanisms by which altered transport could affect susceptibility to chronic disease in the offspring</w:t>
+      </w:r>
+    </w:p>
+    <w:p>
+      <w:pPr>
+        <w:rPr>
+          <w:rFonts w:ascii="Times New Roman" w:hAnsi="Times New Roman" w:cs="Times New Roman"/>
+        </w:rPr>
+      </w:pPr>
+      <w:r>
+        <w:rPr>
+          <w:rFonts w:ascii="Times New Roman" w:hAnsi="Times New Roman" w:cs="Times New Roman"/>
+        </w:rPr>
+        <w:t>mTORC</w:t>
       </w:r>
     </w:p>
     <w:p>
@@ -6382,7 +6561,7 @@
 </file>
 
 <file path=customXml/itemProps1.xml><?xml version="1.0" encoding="utf-8"?>
-<ds:datastoreItem xmlns:ds="http://schemas.openxmlformats.org/officeDocument/2006/customXml" ds:itemID="{88629858-816D-544B-8705-5B37D14C5EC4}">
+<ds:datastoreItem xmlns:ds="http://schemas.openxmlformats.org/officeDocument/2006/customXml" ds:itemID="{125A4AD5-2264-2A41-BBE7-BC45A8974213}">
   <ds:schemaRefs>
     <ds:schemaRef ds:uri="http://schemas.openxmlformats.org/officeDocument/2006/bibliography"/>
   </ds:schemaRefs>

</xml_diff>

<commit_message>
zinc and selenium trasnport added
</commit_message>
<xml_diff>
--- a/Placental Transport Review/Manuscript.docx
+++ b/Placental Transport Review/Manuscript.docx
@@ -3389,6 +3389,12 @@
         </w:rPr>
         <w:t xml:space="preserve">gestational age to meet fetal requirements. </w:t>
       </w:r>
+      <w:r>
+        <w:rPr>
+          <w:rFonts w:ascii="Times New Roman" w:hAnsi="Times New Roman" w:cs="Times New Roman"/>
+        </w:rPr>
+        <w:t xml:space="preserve">Active transport to the fetus </w:t>
+      </w:r>
     </w:p>
     <w:p>
       <w:pPr>
@@ -3458,54 +3464,177 @@
           <w:rFonts w:ascii="Times New Roman" w:hAnsi="Times New Roman" w:cs="Times New Roman"/>
         </w:rPr>
         <w:t>nd require further studies.</w:t>
+      </w:r>
+    </w:p>
+    <w:p>
+      <w:pPr>
+        <w:rPr>
+          <w:rFonts w:ascii="Times New Roman" w:hAnsi="Times New Roman" w:cs="Times New Roman"/>
+        </w:rPr>
+      </w:pPr>
+    </w:p>
+    <w:p>
+      <w:pPr>
+        <w:rPr>
+          <w:rFonts w:ascii="Times New Roman" w:hAnsi="Times New Roman" w:cs="Times New Roman"/>
+        </w:rPr>
+      </w:pPr>
+      <w:r>
+        <w:rPr>
+          <w:rFonts w:ascii="Times New Roman" w:hAnsi="Times New Roman" w:cs="Times New Roman"/>
+        </w:rPr>
+        <w:t>Calcium</w:t>
+      </w:r>
+    </w:p>
+    <w:p>
+      <w:pPr>
+        <w:rPr>
+          <w:rFonts w:ascii="Times New Roman" w:hAnsi="Times New Roman" w:cs="Times New Roman"/>
+        </w:rPr>
+      </w:pPr>
+    </w:p>
+    <w:p>
+      <w:pPr>
+        <w:rPr>
+          <w:rFonts w:ascii="Times New Roman" w:hAnsi="Times New Roman" w:cs="Times New Roman"/>
+        </w:rPr>
+      </w:pPr>
+      <w:r>
+        <w:rPr>
+          <w:rFonts w:ascii="Times New Roman" w:hAnsi="Times New Roman" w:cs="Times New Roman"/>
+        </w:rPr>
+        <w:t xml:space="preserve">Inadequate maternal zinc levels seem to be uncommon but can affect trophoblastic differentiation and reduce placental weight which implies a suboptimal placental function. </w:t>
+      </w:r>
+      <w:r>
+        <w:rPr>
+          <w:rFonts w:ascii="Times New Roman" w:hAnsi="Times New Roman" w:cs="Times New Roman"/>
+        </w:rPr>
+        <w:t xml:space="preserve">Zinc </w:t>
+      </w:r>
+      <w:r>
+        <w:rPr>
+          <w:rFonts w:ascii="Times New Roman" w:hAnsi="Times New Roman" w:cs="Times New Roman"/>
+        </w:rPr>
+        <w:t xml:space="preserve">is </w:t>
+      </w:r>
+      <w:r>
+        <w:rPr>
+          <w:rFonts w:ascii="Times New Roman" w:hAnsi="Times New Roman" w:cs="Times New Roman"/>
+        </w:rPr>
+        <w:t>actively transported t</w:t>
+      </w:r>
+      <w:r>
+        <w:rPr>
+          <w:rFonts w:ascii="Times New Roman" w:hAnsi="Times New Roman" w:cs="Times New Roman"/>
+        </w:rPr>
+        <w:t>o</w:t>
+      </w:r>
+      <w:r>
+        <w:rPr>
+          <w:rFonts w:ascii="Times New Roman" w:hAnsi="Times New Roman" w:cs="Times New Roman"/>
+        </w:rPr>
+        <w:t xml:space="preserve"> the fetus</w:t>
+      </w:r>
+      <w:r>
+        <w:rPr>
+          <w:rFonts w:ascii="Times New Roman" w:hAnsi="Times New Roman" w:cs="Times New Roman"/>
+        </w:rPr>
+        <w:t xml:space="preserve"> via zinc transporter 5 and human Znt-like 1 which are expressed on the microvillous membrane of the placenta</w:t>
+      </w:r>
+      <w:r>
+        <w:rPr>
+          <w:rFonts w:ascii="Times New Roman" w:hAnsi="Times New Roman" w:cs="Times New Roman"/>
+        </w:rPr>
+        <w:t>. Endocytosis allows for the uptake of zinc by the placenta to be transported to the fetus but the mechanism are not fully understood (CHECK ZINC TRASNPORT ACROSS BASOLATERLA MEMBRANE AND ENDOTHELIALL FETAL CELLS?)</w:t>
+      </w:r>
+      <w:r>
+        <w:rPr>
+          <w:rFonts w:ascii="Times New Roman" w:hAnsi="Times New Roman" w:cs="Times New Roman"/>
+        </w:rPr>
+        <w:t xml:space="preserve">. Contrary to transferrin, zinc transporters show a reduced expression in vitro when maternal levels are high due to supplementation, and transporters increase in cases of maternal deficiency to allow for optimal zinc uptake and transport to the fetus. </w:t>
+      </w:r>
+      <w:r>
+        <w:rPr>
+          <w:rFonts w:ascii="Times New Roman" w:hAnsi="Times New Roman" w:cs="Times New Roman"/>
+        </w:rPr>
+        <w:t xml:space="preserve">Interestingly, saturation of the transferrin receptor across the microvillous membrane due to increased transferrin levels causes the employment of zinc transporter ZIP 14 to allow for the uptake of excess transferrin to be stored in the placenta. </w:t>
+      </w:r>
+      <w:r>
+        <w:rPr>
+          <w:rFonts w:ascii="Times New Roman" w:hAnsi="Times New Roman" w:cs="Times New Roman"/>
+        </w:rPr>
+        <w:t>Recent research showed that maternal exposure to cadmium can</w:t>
+      </w:r>
+      <w:r>
+        <w:rPr>
+          <w:rFonts w:ascii="Times New Roman" w:hAnsi="Times New Roman" w:cs="Times New Roman"/>
+        </w:rPr>
+        <w:t xml:space="preserve"> impair placental zinc transport and limit fetal growth. Fetal zinc needs are higher during early gestation periods.</w:t>
+      </w:r>
+    </w:p>
+    <w:p>
+      <w:pPr>
+        <w:rPr>
+          <w:rFonts w:ascii="Times New Roman" w:hAnsi="Times New Roman" w:cs="Times New Roman"/>
+        </w:rPr>
+      </w:pPr>
+    </w:p>
+    <w:p>
+      <w:pPr>
+        <w:rPr>
+          <w:rFonts w:ascii="Times New Roman" w:hAnsi="Times New Roman" w:cs="Times New Roman"/>
+        </w:rPr>
+      </w:pPr>
+      <w:r>
+        <w:rPr>
+          <w:rFonts w:ascii="Times New Roman" w:hAnsi="Times New Roman" w:cs="Times New Roman"/>
+        </w:rPr>
+        <w:t xml:space="preserve">Selenium deficiency can cause drastic pregnancy outcomes like miscarriage. </w:t>
+      </w:r>
+      <w:r>
+        <w:rPr>
+          <w:rFonts w:ascii="Times New Roman" w:hAnsi="Times New Roman" w:cs="Times New Roman"/>
+        </w:rPr>
+        <w:t>The fetus cannot produce selenium and requires constant supply from the maternal circulation to be able to produce selenoproteins. On the placenta, apolipipoprotein E receptor-2 is expressed on the sy</w:t>
+      </w:r>
+      <w:r>
+        <w:rPr>
+          <w:rFonts w:ascii="Times New Roman" w:hAnsi="Times New Roman" w:cs="Times New Roman"/>
+        </w:rPr>
+        <w:t xml:space="preserve">ncytial membranes and </w:t>
+      </w:r>
+      <w:r>
+        <w:rPr>
+          <w:rFonts w:ascii="Times New Roman" w:hAnsi="Times New Roman" w:cs="Times New Roman"/>
+        </w:rPr>
+        <w:t>allows for the uptake of selenoprotein</w:t>
       </w:r>
       <w:bookmarkStart w:id="0" w:name="_GoBack"/>
       <w:bookmarkEnd w:id="0"/>
-    </w:p>
-    <w:p>
-      <w:pPr>
-        <w:rPr>
-          <w:rFonts w:ascii="Times New Roman" w:hAnsi="Times New Roman" w:cs="Times New Roman"/>
-        </w:rPr>
-      </w:pPr>
-    </w:p>
-    <w:p>
-      <w:pPr>
-        <w:rPr>
-          <w:rFonts w:ascii="Times New Roman" w:hAnsi="Times New Roman" w:cs="Times New Roman"/>
-        </w:rPr>
-      </w:pPr>
-      <w:r>
-        <w:rPr>
-          <w:rFonts w:ascii="Times New Roman" w:hAnsi="Times New Roman" w:cs="Times New Roman"/>
-        </w:rPr>
-        <w:t>Calcium</w:t>
-      </w:r>
-    </w:p>
-    <w:p>
-      <w:pPr>
-        <w:rPr>
-          <w:rFonts w:ascii="Times New Roman" w:hAnsi="Times New Roman" w:cs="Times New Roman"/>
-        </w:rPr>
-      </w:pPr>
-      <w:r>
-        <w:rPr>
-          <w:rFonts w:ascii="Times New Roman" w:hAnsi="Times New Roman" w:cs="Times New Roman"/>
-        </w:rPr>
-        <w:t xml:space="preserve">Zinc </w:t>
-      </w:r>
-    </w:p>
-    <w:p>
-      <w:pPr>
-        <w:rPr>
-          <w:rFonts w:ascii="Times New Roman" w:hAnsi="Times New Roman" w:cs="Times New Roman"/>
-        </w:rPr>
-      </w:pPr>
-      <w:r>
-        <w:rPr>
-          <w:rFonts w:ascii="Times New Roman" w:hAnsi="Times New Roman" w:cs="Times New Roman"/>
-        </w:rPr>
-        <w:t xml:space="preserve">Selenium </w:t>
+      <w:r>
+        <w:rPr>
+          <w:rFonts w:ascii="Times New Roman" w:hAnsi="Times New Roman" w:cs="Times New Roman"/>
+        </w:rPr>
+        <w:t xml:space="preserve"> P via endocytosis</w:t>
+      </w:r>
+      <w:r>
+        <w:rPr>
+          <w:rFonts w:ascii="Times New Roman" w:hAnsi="Times New Roman" w:cs="Times New Roman"/>
+        </w:rPr>
+        <w:t xml:space="preserve">. It appears that </w:t>
+      </w:r>
+      <w:r>
+        <w:rPr>
+          <w:rFonts w:ascii="Times New Roman" w:hAnsi="Times New Roman" w:cs="Times New Roman"/>
+        </w:rPr>
+        <w:lastRenderedPageBreak/>
+        <w:t xml:space="preserve">selenium is passively transported into the placenta and to the fetus. It is worthy of mentioning that selenium competes with sulphates to cross that microvillous membrane as they share a common pathway. </w:t>
+      </w:r>
+      <w:r>
+        <w:rPr>
+          <w:rFonts w:ascii="Times New Roman" w:hAnsi="Times New Roman" w:cs="Times New Roman"/>
+        </w:rPr>
+        <w:t>In mice, megalin is expressed in the yolk sac and contributes to the uptake of selenium to the fetus as well (ASK DAVE ABOUT MEGALIN AND CHECK WHAT IT DOES EXACTLY).</w:t>
       </w:r>
     </w:p>
     <w:p>
@@ -3778,7 +3907,6 @@
           <w:sz w:val="24"/>
           <w:szCs w:val="24"/>
         </w:rPr>
-        <w:lastRenderedPageBreak/>
         <w:t>Future directions</w:t>
       </w:r>
     </w:p>
@@ -4113,7 +4241,15 @@
           <w:rFonts w:ascii="Times New Roman" w:eastAsia="Times New Roman" w:hAnsi="Times New Roman" w:cs="Times New Roman"/>
           <w:noProof/>
         </w:rPr>
-        <w:t>Hales CM, Carroll MD, Fryar CD &amp; Ogden CL (2015). Prevalence of Obesity Among Adults and Youth: United States, 2015–2016 Key findings Data from the National Health and Nutrition Examination Survey. Available at: https://www.cdc.gov/nchs/data/databriefs/db288.pdf [Accessed December 8, 2017].</w:t>
+        <w:t xml:space="preserve">Hales CM, Carroll MD, Fryar CD &amp; Ogden CL (2015). Prevalence of Obesity Among Adults </w:t>
+      </w:r>
+      <w:r>
+        <w:rPr>
+          <w:rFonts w:ascii="Times New Roman" w:eastAsia="Times New Roman" w:hAnsi="Times New Roman" w:cs="Times New Roman"/>
+          <w:noProof/>
+        </w:rPr>
+        <w:lastRenderedPageBreak/>
+        <w:t>and Youth: United States, 2015–2016 Key findings Data from the National Health and Nutrition Examination Survey. Available at: https://www.cdc.gov/nchs/data/databriefs/db288.pdf [Accessed December 8, 2017].</w:t>
       </w:r>
     </w:p>
     <w:p>
@@ -6561,7 +6697,7 @@
 </file>
 
 <file path=customXml/itemProps1.xml><?xml version="1.0" encoding="utf-8"?>
-<ds:datastoreItem xmlns:ds="http://schemas.openxmlformats.org/officeDocument/2006/customXml" ds:itemID="{125A4AD5-2264-2A41-BBE7-BC45A8974213}">
+<ds:datastoreItem xmlns:ds="http://schemas.openxmlformats.org/officeDocument/2006/customXml" ds:itemID="{B9BD0350-E0AC-604A-9F29-359C7D81AA3F}">
   <ds:schemaRefs>
     <ds:schemaRef ds:uri="http://schemas.openxmlformats.org/officeDocument/2006/bibliography"/>
   </ds:schemaRefs>

</xml_diff>

<commit_message>
future directions started & AA tranport in obesity
</commit_message>
<xml_diff>
--- a/Placental Transport Review/Manuscript.docx
+++ b/Placental Transport Review/Manuscript.docx
@@ -3549,15 +3549,7 @@
         <w:rPr>
           <w:rFonts w:ascii="Times New Roman" w:hAnsi="Times New Roman" w:cs="Times New Roman"/>
         </w:rPr>
-        <w:t>ell signaling, and invasion. The exact mechanism by which calcium is transported to the fetus are not yet elucidated and can d</w:t>
-      </w:r>
-      <w:bookmarkStart w:id="0" w:name="_GoBack"/>
-      <w:bookmarkEnd w:id="0"/>
-      <w:r>
-        <w:rPr>
-          <w:rFonts w:ascii="Times New Roman" w:hAnsi="Times New Roman" w:cs="Times New Roman"/>
-        </w:rPr>
-        <w:t xml:space="preserve">iffer by mammalian species. </w:t>
+        <w:t xml:space="preserve">ell signaling, and invasion. The exact mechanism by which calcium is transported to the fetus are not yet elucidated and can differ by mammalian species. </w:t>
       </w:r>
     </w:p>
     <w:p>
@@ -3831,7 +3823,141 @@
         <w:rPr>
           <w:rFonts w:ascii="Times New Roman" w:hAnsi="Times New Roman" w:cs="Times New Roman"/>
         </w:rPr>
-        <w:t>In maternal obesity</w:t>
+        <w:t>Maternal obes</w:t>
+      </w:r>
+      <w:r>
+        <w:rPr>
+          <w:rFonts w:ascii="Times New Roman" w:hAnsi="Times New Roman" w:cs="Times New Roman"/>
+        </w:rPr>
+        <w:t>i</w:t>
+      </w:r>
+      <w:r>
+        <w:rPr>
+          <w:rFonts w:ascii="Times New Roman" w:hAnsi="Times New Roman" w:cs="Times New Roman"/>
+        </w:rPr>
+        <w:t>ty is considered a risk factor for maternal and offspring health</w:t>
+      </w:r>
+      <w:r>
+        <w:rPr>
+          <w:rFonts w:ascii="Times New Roman" w:hAnsi="Times New Roman" w:cs="Times New Roman"/>
+        </w:rPr>
+        <w:t>. Maternal obesity is usually associated with higher levels of glucose,</w:t>
+      </w:r>
+      <w:r>
+        <w:rPr>
+          <w:rFonts w:ascii="Times New Roman" w:hAnsi="Times New Roman" w:cs="Times New Roman"/>
+        </w:rPr>
+        <w:t xml:space="preserve"> triglycerides,</w:t>
+      </w:r>
+      <w:r>
+        <w:rPr>
+          <w:rFonts w:ascii="Times New Roman" w:hAnsi="Times New Roman" w:cs="Times New Roman"/>
+        </w:rPr>
+        <w:t xml:space="preserve"> insulin, leptin and inflammatory markers but lower adiponectin levels. </w:t>
+      </w:r>
+      <w:r>
+        <w:rPr>
+          <w:rFonts w:ascii="Times New Roman" w:hAnsi="Times New Roman" w:cs="Times New Roman"/>
+        </w:rPr>
+        <w:t xml:space="preserve"> </w:t>
+      </w:r>
+      <w:r>
+        <w:rPr>
+          <w:rFonts w:ascii="Times New Roman" w:hAnsi="Times New Roman" w:cs="Times New Roman"/>
+        </w:rPr>
+        <w:t xml:space="preserve">Research has been inconsistent regarding placental transport in maternal obesity with conflicting data from human and non-human data. </w:t>
+      </w:r>
+      <w:r>
+        <w:rPr>
+          <w:rFonts w:ascii="Times New Roman" w:hAnsi="Times New Roman" w:cs="Times New Roman"/>
+        </w:rPr>
+        <w:t xml:space="preserve">In this review, we will focus on maternal obesity in the absence of gestational diabetes. </w:t>
+      </w:r>
+    </w:p>
+    <w:p>
+      <w:pPr>
+        <w:rPr>
+          <w:rFonts w:ascii="Times New Roman" w:hAnsi="Times New Roman" w:cs="Times New Roman"/>
+        </w:rPr>
+      </w:pPr>
+    </w:p>
+    <w:p>
+      <w:pPr>
+        <w:rPr>
+          <w:rFonts w:ascii="Times New Roman" w:hAnsi="Times New Roman" w:cs="Times New Roman"/>
+        </w:rPr>
+      </w:pPr>
+      <w:r>
+        <w:rPr>
+          <w:rFonts w:ascii="Times New Roman" w:hAnsi="Times New Roman" w:cs="Times New Roman"/>
+        </w:rPr>
+        <w:t xml:space="preserve">Glucose transport in obesity (MOLLY’S PART TO BE ADDED) </w:t>
+      </w:r>
+    </w:p>
+    <w:p>
+      <w:pPr>
+        <w:rPr>
+          <w:rFonts w:ascii="Times New Roman" w:hAnsi="Times New Roman" w:cs="Times New Roman"/>
+        </w:rPr>
+      </w:pPr>
+    </w:p>
+    <w:p>
+      <w:pPr>
+        <w:rPr>
+          <w:rFonts w:ascii="Times New Roman" w:hAnsi="Times New Roman" w:cs="Times New Roman"/>
+        </w:rPr>
+      </w:pPr>
+      <w:r>
+        <w:rPr>
+          <w:rFonts w:ascii="Times New Roman" w:hAnsi="Times New Roman" w:cs="Times New Roman"/>
+        </w:rPr>
+        <w:t xml:space="preserve">Amino acid transport through the placenta has been the most inconsistent. </w:t>
+      </w:r>
+      <w:r>
+        <w:rPr>
+          <w:rFonts w:ascii="Times New Roman" w:hAnsi="Times New Roman" w:cs="Times New Roman"/>
+        </w:rPr>
+        <w:t xml:space="preserve">Amino acid transport system A was shown to have increased activity especially with the expression of SNAT1 and SNAT2 transporters on the microvillous membrane implying an increased amino acid flux to the fetus. Amino acid transport system L activity was not altered with maternal obesity as the expression of its </w:t>
+      </w:r>
+    </w:p>
+    <w:p>
+      <w:pPr>
+        <w:rPr>
+          <w:rFonts w:ascii="Times New Roman" w:hAnsi="Times New Roman" w:cs="Times New Roman"/>
+        </w:rPr>
+      </w:pPr>
+    </w:p>
+    <w:p>
+      <w:pPr>
+        <w:rPr>
+          <w:rFonts w:ascii="Times New Roman" w:hAnsi="Times New Roman" w:cs="Times New Roman"/>
+        </w:rPr>
+      </w:pPr>
+      <w:r>
+        <w:rPr>
+          <w:rFonts w:ascii="Times New Roman" w:hAnsi="Times New Roman" w:cs="Times New Roman"/>
+        </w:rPr>
+        <w:t xml:space="preserve">Fatty acid and cholesterol transport in obesity </w:t>
+      </w:r>
+    </w:p>
+    <w:p>
+      <w:pPr>
+        <w:rPr>
+          <w:rFonts w:ascii="Times New Roman" w:hAnsi="Times New Roman" w:cs="Times New Roman"/>
+        </w:rPr>
+      </w:pPr>
+    </w:p>
+    <w:p>
+      <w:pPr>
+        <w:rPr>
+          <w:rFonts w:ascii="Times New Roman" w:hAnsi="Times New Roman" w:cs="Times New Roman"/>
+        </w:rPr>
+      </w:pPr>
+      <w:r>
+        <w:rPr>
+          <w:rFonts w:ascii="Times New Roman" w:hAnsi="Times New Roman" w:cs="Times New Roman"/>
+        </w:rPr>
+        <w:t xml:space="preserve"> </w:t>
       </w:r>
     </w:p>
     <w:p>
@@ -3882,6 +4008,7 @@
           <w:sz w:val="24"/>
           <w:szCs w:val="24"/>
         </w:rPr>
+        <w:lastRenderedPageBreak/>
         <w:t xml:space="preserve">Alterations in </w:t>
       </w:r>
       <w:r>
@@ -3948,6 +4075,12 @@
           <w:rFonts w:ascii="Times New Roman" w:hAnsi="Times New Roman" w:cs="Times New Roman"/>
         </w:rPr>
       </w:pPr>
+      <w:r>
+        <w:rPr>
+          <w:rFonts w:ascii="Times New Roman" w:hAnsi="Times New Roman" w:cs="Times New Roman"/>
+        </w:rPr>
+        <w:t xml:space="preserve">Placentas collected from women with obesity had decreased amino acid transport system function and a reduced placental leptin sensitivity. Despite giving birth to normal-weight newborns, the alterations in placental </w:t>
+      </w:r>
     </w:p>
     <w:p>
       <w:pPr>
@@ -4032,6 +4165,52 @@
     </w:p>
     <w:p>
       <w:pPr>
+        <w:rPr>
+          <w:rFonts w:ascii="Times New Roman" w:hAnsi="Times New Roman" w:cs="Times New Roman"/>
+        </w:rPr>
+      </w:pPr>
+    </w:p>
+    <w:p>
+      <w:pPr>
+        <w:rPr>
+          <w:rFonts w:ascii="Times New Roman" w:hAnsi="Times New Roman" w:cs="Times New Roman"/>
+        </w:rPr>
+      </w:pPr>
+      <w:r>
+        <w:rPr>
+          <w:rFonts w:ascii="Times New Roman" w:hAnsi="Times New Roman" w:cs="Times New Roman"/>
+        </w:rPr>
+        <w:t xml:space="preserve">Data from human and rodent models may be similar but mechanistically different especially that the histology of the rodent and human placentas differs along with the differences in transporter expression, gestation period and multiple versus singleton pregnancy. </w:t>
+      </w:r>
+    </w:p>
+    <w:p>
+      <w:pPr>
+        <w:rPr>
+          <w:rFonts w:ascii="Times New Roman" w:hAnsi="Times New Roman" w:cs="Times New Roman"/>
+        </w:rPr>
+      </w:pPr>
+      <w:r>
+        <w:rPr>
+          <w:rFonts w:ascii="Times New Roman" w:hAnsi="Times New Roman" w:cs="Times New Roman"/>
+        </w:rPr>
+        <w:t>Need to assess the flux through endothelial fetal cells since they may be a rate-limiting step</w:t>
+      </w:r>
+    </w:p>
+    <w:p>
+      <w:pPr>
+        <w:rPr>
+          <w:rFonts w:ascii="Times New Roman" w:hAnsi="Times New Roman" w:cs="Times New Roman"/>
+        </w:rPr>
+      </w:pPr>
+      <w:r>
+        <w:rPr>
+          <w:rFonts w:ascii="Times New Roman" w:hAnsi="Times New Roman" w:cs="Times New Roman"/>
+        </w:rPr>
+        <w:t xml:space="preserve">An increase in transporters does not necessarily translate to an increase in flux as the last interhemal part is not thoroughly studied to determine guaranteed passage of nutrients and the full functions of the placenta especially under altered gestational conditions like obesity or other complications is not yet fully understood to determine placental </w:t>
+      </w:r>
+    </w:p>
+    <w:p>
+      <w:pPr>
         <w:pStyle w:val="ListParagraph"/>
         <w:numPr>
           <w:ilvl w:val="0"/>
@@ -4065,6 +4244,8 @@
         </w:rPr>
         <w:t>Discussing the mechanisms by which altered transport could affect susceptibility to chronic disease in the offspring</w:t>
       </w:r>
+      <w:bookmarkStart w:id="0" w:name="_GoBack"/>
+      <w:bookmarkEnd w:id="0"/>
     </w:p>
     <w:p>
       <w:pPr>
@@ -4345,7 +4526,15 @@
           <w:rFonts w:ascii="Times New Roman" w:eastAsia="Times New Roman" w:hAnsi="Times New Roman" w:cs="Times New Roman"/>
           <w:noProof/>
         </w:rPr>
-        <w:t xml:space="preserve">Mingrone G, Manco M, Mora MEV, Guidone C, Iaconelli A, Gniuli D, Leccesi L, Chiellini C &amp; Ghirlanda G (2008). Influence of maternal obesity on insulin sensitivity and secretion in offspring. </w:t>
+        <w:t xml:space="preserve">Mingrone G, Manco M, Mora MEV, Guidone C, Iaconelli A, Gniuli D, Leccesi L, Chiellini C &amp; Ghirlanda G (2008). Influence of maternal obesity on insulin sensitivity and secretion in </w:t>
+      </w:r>
+      <w:r>
+        <w:rPr>
+          <w:rFonts w:ascii="Times New Roman" w:eastAsia="Times New Roman" w:hAnsi="Times New Roman" w:cs="Times New Roman"/>
+          <w:noProof/>
+        </w:rPr>
+        <w:lastRenderedPageBreak/>
+        <w:t xml:space="preserve">offspring. </w:t>
       </w:r>
       <w:r>
         <w:rPr>
@@ -6773,7 +6962,7 @@
 </file>
 
 <file path=customXml/itemProps1.xml><?xml version="1.0" encoding="utf-8"?>
-<ds:datastoreItem xmlns:ds="http://schemas.openxmlformats.org/officeDocument/2006/customXml" ds:itemID="{B244E3D1-38EE-194A-816A-F8E2AB7ACA34}">
+<ds:datastoreItem xmlns:ds="http://schemas.openxmlformats.org/officeDocument/2006/customXml" ds:itemID="{7C7824F0-2A0D-D547-95F3-548DD1240B37}">
   <ds:schemaRefs>
     <ds:schemaRef ds:uri="http://schemas.openxmlformats.org/officeDocument/2006/bibliography"/>
   </ds:schemaRefs>

</xml_diff>

<commit_message>
AA mechanism and altered expression :)
</commit_message>
<xml_diff>
--- a/Placental Transport Review/Manuscript.docx
+++ b/Placental Transport Review/Manuscript.docx
@@ -3172,7 +3172,16 @@
           <w:sz w:val="24"/>
           <w:szCs w:val="24"/>
         </w:rPr>
-        <w:t xml:space="preserve">In previous studies, maternal vitamin D has been associated with suboptimal fetal growth and this could be attributed to vitamin D’s role in regulating the extracellular cytotrophoblast cell invasion of the uterus which determines access to maternal circulation (CHECK ALL OF THIS). </w:t>
+        <w:t>In previous studies, maternal vitamin D has been associated with suboptimal fetal growth and this could be attributed to vitamin D’s role in regulating the extracellular cytotrophoblast cell invasion of the uterus which determines access to maternal c</w:t>
+      </w:r>
+      <w:r>
+        <w:rPr>
+          <w:rFonts w:ascii="Times New Roman" w:eastAsiaTheme="minorHAnsi" w:hAnsi="Times New Roman" w:cs="Times New Roman"/>
+          <w:color w:val="auto"/>
+          <w:sz w:val="24"/>
+          <w:szCs w:val="24"/>
+        </w:rPr>
+        <w:t>irculation (CHECK ALL OF THIS) (ADD THE NEW STUDY MENTIONED IN THE RATIONALE).</w:t>
       </w:r>
     </w:p>
     <w:p>
@@ -3551,6 +3560,18 @@
         </w:rPr>
         <w:t xml:space="preserve">ell signaling, and invasion. The exact mechanism by which calcium is transported to the fetus are not yet elucidated and can differ by mammalian species. </w:t>
       </w:r>
+      <w:r>
+        <w:rPr>
+          <w:rFonts w:ascii="Times New Roman" w:hAnsi="Times New Roman" w:cs="Times New Roman"/>
+        </w:rPr>
+        <w:t xml:space="preserve">(WORTH KNOWING </w:t>
+      </w:r>
+      <w:r>
+        <w:rPr>
+          <w:rFonts w:ascii="Times New Roman" w:hAnsi="Times New Roman" w:cs="Times New Roman"/>
+        </w:rPr>
+        <w:t>IF FETAL PTH CAN CASUE MATERNAL BONE RESORPTION OR NOT. IS FETAL PTH ONLY AFFECTING PLACENTAL CALCIUM TRANSPORTERS AND FETAL CALCIUM REGULATORY MECHANISMS?)</w:t>
+      </w:r>
     </w:p>
     <w:p>
       <w:pPr>
@@ -3611,20 +3632,20 @@
         <w:rPr>
           <w:rFonts w:ascii="Times New Roman" w:hAnsi="Times New Roman" w:cs="Times New Roman"/>
         </w:rPr>
-        <w:t>. Endocytosis allows for the uptake of zinc by the placenta to be transported to the fetus but the mechanism are not fully understood (CHECK ZINC TRASNPORT ACROSS BASOLATERLA MEMBRANE AND ENDOTHELIALL FETAL CELLS?)</w:t>
-      </w:r>
-      <w:r>
-        <w:rPr>
-          <w:rFonts w:ascii="Times New Roman" w:hAnsi="Times New Roman" w:cs="Times New Roman"/>
-        </w:rPr>
-        <w:t xml:space="preserve">. Contrary to transferrin, zinc transporters show a reduced expression in vitro when maternal levels are high due to supplementation, and transporters </w:t>
+        <w:t xml:space="preserve">. Endocytosis allows for the uptake of zinc by the placenta to be transported to the fetus but the mechanism are not fully understood </w:t>
       </w:r>
       <w:r>
         <w:rPr>
           <w:rFonts w:ascii="Times New Roman" w:hAnsi="Times New Roman" w:cs="Times New Roman"/>
         </w:rPr>
         <w:lastRenderedPageBreak/>
-        <w:t xml:space="preserve">increase in cases of maternal deficiency to allow for optimal zinc uptake and transport to the fetus. </w:t>
+        <w:t>(CHECK ZINC TRASNPORT ACROSS BASOLATERLA MEMBRANE AND ENDOTHELIALL FETAL CELLS?)</w:t>
+      </w:r>
+      <w:r>
+        <w:rPr>
+          <w:rFonts w:ascii="Times New Roman" w:hAnsi="Times New Roman" w:cs="Times New Roman"/>
+        </w:rPr>
+        <w:t xml:space="preserve">. Contrary to transferrin, zinc transporters show a reduced expression in vitro when maternal levels are high due to supplementation, and transporters increase in cases of maternal deficiency to allow for optimal zinc uptake and transport to the fetus. </w:t>
       </w:r>
       <w:r>
         <w:rPr>
@@ -3890,8 +3911,15 @@
       <w:r>
         <w:rPr>
           <w:rFonts w:ascii="Times New Roman" w:hAnsi="Times New Roman" w:cs="Times New Roman"/>
-        </w:rPr>
-        <w:t xml:space="preserve">Glucose transport in obesity (MOLLY’S PART TO BE ADDED) </w:t>
+          <w:highlight w:val="yellow"/>
+        </w:rPr>
+        <w:t>Glucose transport in obesity (MOLLY’S PART TO BE ADDED)</w:t>
+      </w:r>
+      <w:r>
+        <w:rPr>
+          <w:rFonts w:ascii="Times New Roman" w:hAnsi="Times New Roman" w:cs="Times New Roman"/>
+        </w:rPr>
+        <w:t xml:space="preserve"> </w:t>
       </w:r>
     </w:p>
     <w:p>
@@ -3917,7 +3945,63 @@
         <w:rPr>
           <w:rFonts w:ascii="Times New Roman" w:hAnsi="Times New Roman" w:cs="Times New Roman"/>
         </w:rPr>
-        <w:t xml:space="preserve">Amino acid transport system A was shown to have increased activity especially with the expression of SNAT1 and SNAT2 transporters on the microvillous membrane implying an increased amino acid flux to the fetus. Amino acid transport system L activity was not altered with maternal obesity as the expression of its </w:t>
+        <w:t>Amino acid transport system A was shown to have increased activity especially with the expression of SNAT1 and SNAT2 transporters on the microvillous membrane implying an increased</w:t>
+      </w:r>
+      <w:r>
+        <w:rPr>
+          <w:rFonts w:ascii="Times New Roman" w:hAnsi="Times New Roman" w:cs="Times New Roman"/>
+        </w:rPr>
+        <w:t xml:space="preserve"> amino acid flux to the fetus, while a</w:t>
+      </w:r>
+      <w:r>
+        <w:rPr>
+          <w:rFonts w:ascii="Times New Roman" w:hAnsi="Times New Roman" w:cs="Times New Roman"/>
+        </w:rPr>
+        <w:t>mino acid transport system L activity was not altered with maternal obesity</w:t>
+      </w:r>
+      <w:r>
+        <w:rPr>
+          <w:rFonts w:ascii="Times New Roman" w:hAnsi="Times New Roman" w:cs="Times New Roman"/>
+        </w:rPr>
+        <w:t>.</w:t>
+      </w:r>
+      <w:r>
+        <w:rPr>
+          <w:rFonts w:ascii="Times New Roman" w:hAnsi="Times New Roman" w:cs="Times New Roman"/>
+        </w:rPr>
+        <w:t xml:space="preserve"> </w:t>
+      </w:r>
+      <w:r>
+        <w:rPr>
+          <w:rFonts w:ascii="Times New Roman" w:hAnsi="Times New Roman" w:cs="Times New Roman"/>
+        </w:rPr>
+        <w:t>Sex differences may appear with male offspring having increased system A activity compared to females.</w:t>
+      </w:r>
+      <w:r>
+        <w:rPr>
+          <w:rFonts w:ascii="Times New Roman" w:hAnsi="Times New Roman" w:cs="Times New Roman"/>
+        </w:rPr>
+        <w:t xml:space="preserve"> The increased expression of the transporter system can contribute to the birth of macrosomic newborns due to the increased supply of amino acids.</w:t>
+      </w:r>
+      <w:r>
+        <w:rPr>
+          <w:rFonts w:ascii="Times New Roman" w:hAnsi="Times New Roman" w:cs="Times New Roman"/>
+        </w:rPr>
+        <w:t xml:space="preserve"> Earlier research demonstrated a decrease in term placental amino acid transporter activities in mothers with obesity. </w:t>
+      </w:r>
+      <w:r>
+        <w:rPr>
+          <w:rFonts w:ascii="Times New Roman" w:hAnsi="Times New Roman" w:cs="Times New Roman"/>
+        </w:rPr>
+        <w:t xml:space="preserve">Most current </w:t>
+      </w:r>
+      <w:bookmarkStart w:id="0" w:name="_GoBack"/>
+      <w:bookmarkEnd w:id="0"/>
+      <w:r>
+        <w:rPr>
+          <w:rFonts w:ascii="Times New Roman" w:hAnsi="Times New Roman" w:cs="Times New Roman"/>
+        </w:rPr>
+        <w:t xml:space="preserve">data suggests either an unaltered or increased system A transport. </w:t>
       </w:r>
     </w:p>
     <w:p>
@@ -3938,6 +4022,26 @@
           <w:rFonts w:ascii="Times New Roman" w:hAnsi="Times New Roman" w:cs="Times New Roman"/>
         </w:rPr>
         <w:t xml:space="preserve">Fatty acid and cholesterol transport in obesity </w:t>
+      </w:r>
+    </w:p>
+    <w:p>
+      <w:pPr>
+        <w:rPr>
+          <w:rFonts w:ascii="Times New Roman" w:hAnsi="Times New Roman" w:cs="Times New Roman"/>
+        </w:rPr>
+      </w:pPr>
+      <w:r>
+        <w:rPr>
+          <w:rFonts w:ascii="Times New Roman" w:hAnsi="Times New Roman" w:cs="Times New Roman"/>
+        </w:rPr>
+        <w:lastRenderedPageBreak/>
+        <w:t xml:space="preserve">Emerging evidence shows that </w:t>
+      </w:r>
+      <w:r>
+        <w:rPr>
+          <w:rFonts w:ascii="Times New Roman" w:hAnsi="Times New Roman" w:cs="Times New Roman"/>
+        </w:rPr>
+        <w:t xml:space="preserve">the fetal endothelial cells have a decreased transporter expression which may indicate that the rate-limiting step of fatty acid transport could be at the fetal side despite an upregulation in transporters at the syncytiotrophoblastic membrane. </w:t>
       </w:r>
     </w:p>
     <w:p>
@@ -4008,7 +4112,6 @@
           <w:sz w:val="24"/>
           <w:szCs w:val="24"/>
         </w:rPr>
-        <w:lastRenderedPageBreak/>
         <w:t xml:space="preserve">Alterations in </w:t>
       </w:r>
       <w:r>
@@ -4084,6 +4187,58 @@
     </w:p>
     <w:p>
       <w:pPr>
+        <w:rPr>
+          <w:rFonts w:ascii="Times New Roman" w:hAnsi="Times New Roman" w:cs="Times New Roman"/>
+        </w:rPr>
+      </w:pPr>
+    </w:p>
+    <w:p>
+      <w:pPr>
+        <w:rPr>
+          <w:rFonts w:ascii="Times New Roman" w:hAnsi="Times New Roman" w:cs="Times New Roman"/>
+        </w:rPr>
+      </w:pPr>
+      <w:r>
+        <w:rPr>
+          <w:rFonts w:ascii="Times New Roman" w:hAnsi="Times New Roman" w:cs="Times New Roman"/>
+        </w:rPr>
+        <w:t xml:space="preserve">The </w:t>
+      </w:r>
+      <w:r>
+        <w:rPr>
+          <w:rFonts w:ascii="Times New Roman" w:hAnsi="Times New Roman" w:cs="Times New Roman"/>
+        </w:rPr>
+        <w:t>upregulated amino acid transporters may be attributed to increased metabolic pathways upstream of amino acid uptake like placentla mammalian target of rapamycin, insulin and insuli</w:t>
+      </w:r>
+      <w:r>
+        <w:rPr>
+          <w:rFonts w:ascii="Times New Roman" w:hAnsi="Times New Roman" w:cs="Times New Roman"/>
+        </w:rPr>
+        <w:t xml:space="preserve">n-like growth factor, leptin, and adiponectin. </w:t>
+      </w:r>
+      <w:r>
+        <w:rPr>
+          <w:rFonts w:ascii="Times New Roman" w:hAnsi="Times New Roman" w:cs="Times New Roman"/>
+        </w:rPr>
+        <w:t xml:space="preserve"> </w:t>
+      </w:r>
+    </w:p>
+    <w:p>
+      <w:pPr>
+        <w:rPr>
+          <w:rFonts w:ascii="Times New Roman" w:hAnsi="Times New Roman" w:cs="Times New Roman"/>
+        </w:rPr>
+      </w:pPr>
+    </w:p>
+    <w:p>
+      <w:pPr>
+        <w:rPr>
+          <w:rFonts w:ascii="Times New Roman" w:hAnsi="Times New Roman" w:cs="Times New Roman"/>
+        </w:rPr>
+      </w:pPr>
+    </w:p>
+    <w:p>
+      <w:pPr>
         <w:pStyle w:val="Heading2"/>
         <w:rPr>
           <w:rFonts w:ascii="Times New Roman" w:hAnsi="Times New Roman" w:cs="Times New Roman"/>
@@ -4099,6 +4254,15 @@
         </w:rPr>
         <w:t>Emerging evidence on the role of placenta in determining offspring risk of disease in human and animal models</w:t>
       </w:r>
+    </w:p>
+    <w:p>
+      <w:pPr>
+        <w:pStyle w:val="ListParagraph"/>
+        <w:ind w:left="1260"/>
+        <w:rPr>
+          <w:rFonts w:ascii="Times New Roman" w:hAnsi="Times New Roman" w:cs="Times New Roman"/>
+        </w:rPr>
+      </w:pPr>
     </w:p>
     <w:p>
       <w:pPr>
@@ -4211,6 +4375,25 @@
     </w:p>
     <w:p>
       <w:pPr>
+        <w:rPr>
+          <w:rFonts w:ascii="Times New Roman" w:hAnsi="Times New Roman" w:cs="Times New Roman"/>
+        </w:rPr>
+      </w:pPr>
+      <w:r>
+        <w:rPr>
+          <w:rFonts w:ascii="Times New Roman" w:hAnsi="Times New Roman" w:cs="Times New Roman"/>
+        </w:rPr>
+        <w:t xml:space="preserve">Although umbilical cord nutrient concentrations may resemble </w:t>
+      </w:r>
+      <w:r>
+        <w:rPr>
+          <w:rFonts w:ascii="Times New Roman" w:hAnsi="Times New Roman" w:cs="Times New Roman"/>
+        </w:rPr>
+        <w:t xml:space="preserve">placental concentrations, understanding the transport and mechanisms by which those concentrations are alters are vital to assess impaired transport or metabolism. </w:t>
+      </w:r>
+    </w:p>
+    <w:p>
+      <w:pPr>
         <w:pStyle w:val="ListParagraph"/>
         <w:numPr>
           <w:ilvl w:val="0"/>
@@ -4244,8 +4427,6 @@
         </w:rPr>
         <w:t>Discussing the mechanisms by which altered transport could affect susceptibility to chronic disease in the offspring</w:t>
       </w:r>
-      <w:bookmarkStart w:id="0" w:name="_GoBack"/>
-      <w:bookmarkEnd w:id="0"/>
     </w:p>
     <w:p>
       <w:pPr>
@@ -4526,15 +4707,7 @@
           <w:rFonts w:ascii="Times New Roman" w:eastAsia="Times New Roman" w:hAnsi="Times New Roman" w:cs="Times New Roman"/>
           <w:noProof/>
         </w:rPr>
-        <w:t xml:space="preserve">Mingrone G, Manco M, Mora MEV, Guidone C, Iaconelli A, Gniuli D, Leccesi L, Chiellini C &amp; Ghirlanda G (2008). Influence of maternal obesity on insulin sensitivity and secretion in </w:t>
-      </w:r>
-      <w:r>
-        <w:rPr>
-          <w:rFonts w:ascii="Times New Roman" w:eastAsia="Times New Roman" w:hAnsi="Times New Roman" w:cs="Times New Roman"/>
-          <w:noProof/>
-        </w:rPr>
-        <w:lastRenderedPageBreak/>
-        <w:t xml:space="preserve">offspring. </w:t>
+        <w:t xml:space="preserve">Mingrone G, Manco M, Mora MEV, Guidone C, Iaconelli A, Gniuli D, Leccesi L, Chiellini C &amp; Ghirlanda G (2008). Influence of maternal obesity on insulin sensitivity and secretion in offspring. </w:t>
       </w:r>
       <w:r>
         <w:rPr>
@@ -6962,7 +7135,7 @@
 </file>
 
 <file path=customXml/itemProps1.xml><?xml version="1.0" encoding="utf-8"?>
-<ds:datastoreItem xmlns:ds="http://schemas.openxmlformats.org/officeDocument/2006/customXml" ds:itemID="{7C7824F0-2A0D-D547-95F3-548DD1240B37}">
+<ds:datastoreItem xmlns:ds="http://schemas.openxmlformats.org/officeDocument/2006/customXml" ds:itemID="{79A69BDD-1E23-B140-AAA6-FDEAA028D224}">
   <ds:schemaRefs>
     <ds:schemaRef ds:uri="http://schemas.openxmlformats.org/officeDocument/2006/bibliography"/>
   </ds:schemaRefs>

</xml_diff>

<commit_message>
FA/cholesterol in MO and micronutrients
</commit_message>
<xml_diff>
--- a/Placental Transport Review/Manuscript.docx
+++ b/Placental Transport Review/Manuscript.docx
@@ -3892,7 +3892,25 @@
         <w:rPr>
           <w:rFonts w:ascii="Times New Roman" w:hAnsi="Times New Roman" w:cs="Times New Roman"/>
         </w:rPr>
-        <w:t xml:space="preserve">In this review, we will focus on maternal obesity in the absence of gestational diabetes. </w:t>
+        <w:t xml:space="preserve">Furthermore, the majority of the data has focused on the syncytiotrophoblastic membranes without an emphasis on the fetal endothelial cellular membrane. </w:t>
+      </w:r>
+      <w:r>
+        <w:rPr>
+          <w:rFonts w:ascii="Times New Roman" w:hAnsi="Times New Roman" w:cs="Times New Roman"/>
+        </w:rPr>
+        <w:t xml:space="preserve">In this review, we will focus on </w:t>
+      </w:r>
+      <w:r>
+        <w:rPr>
+          <w:rFonts w:ascii="Times New Roman" w:hAnsi="Times New Roman" w:cs="Times New Roman"/>
+        </w:rPr>
+        <w:t>recent findings on altered placental transport mechanisms in maternal obesity absent</w:t>
+      </w:r>
+      <w:r>
+        <w:rPr>
+          <w:rFonts w:ascii="Times New Roman" w:hAnsi="Times New Roman" w:cs="Times New Roman"/>
+        </w:rPr>
+        <w:t xml:space="preserve"> of gestational diabetes. </w:t>
       </w:r>
     </w:p>
     <w:p>
@@ -3993,56 +4011,177 @@
         <w:rPr>
           <w:rFonts w:ascii="Times New Roman" w:hAnsi="Times New Roman" w:cs="Times New Roman"/>
         </w:rPr>
-        <w:t xml:space="preserve">Most current </w:t>
+        <w:t xml:space="preserve">Most </w:t>
+      </w:r>
+      <w:r>
+        <w:rPr>
+          <w:rFonts w:ascii="Times New Roman" w:hAnsi="Times New Roman" w:cs="Times New Roman"/>
+        </w:rPr>
+        <w:lastRenderedPageBreak/>
+        <w:t xml:space="preserve">current data suggests an </w:t>
+      </w:r>
+      <w:r>
+        <w:rPr>
+          <w:rFonts w:ascii="Times New Roman" w:hAnsi="Times New Roman" w:cs="Times New Roman"/>
+        </w:rPr>
+        <w:t xml:space="preserve">altered amino acid transport but the specific transport </w:t>
+      </w:r>
+      <w:r>
+        <w:rPr>
+          <w:rFonts w:ascii="Times New Roman" w:hAnsi="Times New Roman" w:cs="Times New Roman"/>
+        </w:rPr>
+        <w:t>expressions remain inconclusive.</w:t>
+      </w:r>
+    </w:p>
+    <w:p>
+      <w:pPr>
+        <w:rPr>
+          <w:rFonts w:ascii="Times New Roman" w:hAnsi="Times New Roman" w:cs="Times New Roman"/>
+        </w:rPr>
+      </w:pPr>
+    </w:p>
+    <w:p>
+      <w:pPr>
+        <w:rPr>
+          <w:rFonts w:ascii="Times New Roman" w:hAnsi="Times New Roman" w:cs="Times New Roman"/>
+        </w:rPr>
+      </w:pPr>
+      <w:r>
+        <w:rPr>
+          <w:rFonts w:ascii="Times New Roman" w:hAnsi="Times New Roman" w:cs="Times New Roman"/>
+        </w:rPr>
+        <w:t>The expression of fatty acid and cholesterol uptake and metabolism were inconsistently altered with maternal obesity. A novel article demonstrated that t</w:t>
+      </w:r>
+      <w:r>
+        <w:rPr>
+          <w:rFonts w:ascii="Times New Roman" w:hAnsi="Times New Roman" w:cs="Times New Roman"/>
+        </w:rPr>
+        <w:t>he expression of fatty acid tra</w:t>
+      </w:r>
+      <w:r>
+        <w:rPr>
+          <w:rFonts w:ascii="Times New Roman" w:hAnsi="Times New Roman" w:cs="Times New Roman"/>
+        </w:rPr>
+        <w:t>n</w:t>
+      </w:r>
+      <w:r>
+        <w:rPr>
+          <w:rFonts w:ascii="Times New Roman" w:hAnsi="Times New Roman" w:cs="Times New Roman"/>
+        </w:rPr>
+        <w:t>s</w:t>
+      </w:r>
+      <w:r>
+        <w:rPr>
+          <w:rFonts w:ascii="Times New Roman" w:hAnsi="Times New Roman" w:cs="Times New Roman"/>
+        </w:rPr>
+        <w:t>porters was signi</w:t>
+      </w:r>
+      <w:r>
+        <w:rPr>
+          <w:rFonts w:ascii="Times New Roman" w:hAnsi="Times New Roman" w:cs="Times New Roman"/>
+        </w:rPr>
+        <w:t xml:space="preserve">ficantly reduced in obese rats. It is worthy to note that recent findings demonstrated an increased fatty acid esterification in the placenta promoted </w:t>
+      </w:r>
+      <w:r>
+        <w:rPr>
+          <w:rFonts w:ascii="Times New Roman" w:hAnsi="Times New Roman" w:cs="Times New Roman"/>
+        </w:rPr>
+        <w:t xml:space="preserve">whereas mitochondrial fatty acid was downregulated and compensated for by peroxisomal </w:t>
+      </w:r>
+      <w:r>
+        <w:rPr>
+          <w:rFonts w:ascii="Times New Roman" w:hAnsi="Times New Roman" w:cs="Times New Roman"/>
+        </w:rPr>
+        <w:t xml:space="preserve">oxidation. The increased placental storage of fatty acids was thought to be a protective mechanism to prevent excess fatty acids from crossing the fetal-placental membrane. </w:t>
+      </w:r>
+      <w:r>
+        <w:rPr>
+          <w:rFonts w:ascii="Times New Roman" w:hAnsi="Times New Roman" w:cs="Times New Roman"/>
+        </w:rPr>
+        <w:t xml:space="preserve">Further studies have found an increase in the expression of </w:t>
+      </w:r>
+      <w:r>
+        <w:rPr>
+          <w:rFonts w:ascii="Times New Roman" w:hAnsi="Times New Roman" w:cs="Times New Roman"/>
+        </w:rPr>
+        <w:t xml:space="preserve">CD36 but a decrease in </w:t>
+      </w:r>
+      <w:r>
+        <w:rPr>
+          <w:rFonts w:ascii="Times New Roman" w:hAnsi="Times New Roman" w:cs="Times New Roman"/>
+        </w:rPr>
+        <w:t>fatty acid transporters inclu</w:t>
+      </w:r>
+      <w:r>
+        <w:rPr>
+          <w:rFonts w:ascii="Times New Roman" w:hAnsi="Times New Roman" w:cs="Times New Roman"/>
+        </w:rPr>
+        <w:t>ding fatty acid binding protein-</w:t>
+      </w:r>
+      <w:r>
+        <w:rPr>
+          <w:rFonts w:ascii="Times New Roman" w:hAnsi="Times New Roman" w:cs="Times New Roman"/>
+        </w:rPr>
+        <w:t xml:space="preserve">4 </w:t>
+      </w:r>
+      <w:r>
+        <w:rPr>
+          <w:rFonts w:ascii="Times New Roman" w:hAnsi="Times New Roman" w:cs="Times New Roman"/>
+        </w:rPr>
+        <w:t>and endothelial lipase.</w:t>
+      </w:r>
+      <w:r>
+        <w:rPr>
+          <w:rFonts w:ascii="Times New Roman" w:hAnsi="Times New Roman" w:cs="Times New Roman"/>
+        </w:rPr>
+        <w:t xml:space="preserve"> </w:t>
+      </w:r>
+      <w:r>
+        <w:rPr>
+          <w:rFonts w:ascii="Times New Roman" w:hAnsi="Times New Roman" w:cs="Times New Roman"/>
+        </w:rPr>
+        <w:t xml:space="preserve">Emerging evidence shows that </w:t>
+      </w:r>
+      <w:r>
+        <w:rPr>
+          <w:rFonts w:ascii="Times New Roman" w:hAnsi="Times New Roman" w:cs="Times New Roman"/>
+        </w:rPr>
+        <w:t xml:space="preserve">the fetal endothelial cells have a decreased </w:t>
+      </w:r>
+      <w:r>
+        <w:rPr>
+          <w:rFonts w:ascii="Times New Roman" w:hAnsi="Times New Roman" w:cs="Times New Roman"/>
+        </w:rPr>
+        <w:t xml:space="preserve">fatty acid </w:t>
+      </w:r>
+      <w:r>
+        <w:rPr>
+          <w:rFonts w:ascii="Times New Roman" w:hAnsi="Times New Roman" w:cs="Times New Roman"/>
+        </w:rPr>
+        <w:t xml:space="preserve">transporter expression which may indicate that the rate-limiting step of fatty acid transport could be at the fetal side despite an upregulation in transporters at the syncytiotrophoblastic membrane. </w:t>
+      </w:r>
+    </w:p>
+    <w:p>
+      <w:pPr>
+        <w:rPr>
+          <w:rFonts w:ascii="Times New Roman" w:hAnsi="Times New Roman" w:cs="Times New Roman"/>
+        </w:rPr>
+      </w:pPr>
+    </w:p>
+    <w:p>
+      <w:pPr>
+        <w:rPr>
+          <w:rFonts w:ascii="Times New Roman" w:hAnsi="Times New Roman" w:cs="Times New Roman"/>
+        </w:rPr>
+      </w:pPr>
+      <w:r>
+        <w:rPr>
+          <w:rFonts w:ascii="Times New Roman" w:hAnsi="Times New Roman" w:cs="Times New Roman"/>
+        </w:rPr>
+        <w:t xml:space="preserve">Obesity is often associated with micronutrient deficiency, and thus the maternal circulating levels of micronutrients will determine placental responses. As mentioned earlier, the adaptations to maternal levels of circulating micronutrients is unique to every nutrient. </w:t>
       </w:r>
       <w:bookmarkStart w:id="0" w:name="_GoBack"/>
       <w:bookmarkEnd w:id="0"/>
-      <w:r>
-        <w:rPr>
-          <w:rFonts w:ascii="Times New Roman" w:hAnsi="Times New Roman" w:cs="Times New Roman"/>
-        </w:rPr>
-        <w:t xml:space="preserve">data suggests either an unaltered or increased system A transport. </w:t>
-      </w:r>
-    </w:p>
-    <w:p>
-      <w:pPr>
-        <w:rPr>
-          <w:rFonts w:ascii="Times New Roman" w:hAnsi="Times New Roman" w:cs="Times New Roman"/>
-        </w:rPr>
-      </w:pPr>
-    </w:p>
-    <w:p>
-      <w:pPr>
-        <w:rPr>
-          <w:rFonts w:ascii="Times New Roman" w:hAnsi="Times New Roman" w:cs="Times New Roman"/>
-        </w:rPr>
-      </w:pPr>
-      <w:r>
-        <w:rPr>
-          <w:rFonts w:ascii="Times New Roman" w:hAnsi="Times New Roman" w:cs="Times New Roman"/>
-        </w:rPr>
-        <w:t xml:space="preserve">Fatty acid and cholesterol transport in obesity </w:t>
-      </w:r>
-    </w:p>
-    <w:p>
-      <w:pPr>
-        <w:rPr>
-          <w:rFonts w:ascii="Times New Roman" w:hAnsi="Times New Roman" w:cs="Times New Roman"/>
-        </w:rPr>
-      </w:pPr>
-      <w:r>
-        <w:rPr>
-          <w:rFonts w:ascii="Times New Roman" w:hAnsi="Times New Roman" w:cs="Times New Roman"/>
-        </w:rPr>
-        <w:lastRenderedPageBreak/>
-        <w:t xml:space="preserve">Emerging evidence shows that </w:t>
-      </w:r>
-      <w:r>
-        <w:rPr>
-          <w:rFonts w:ascii="Times New Roman" w:hAnsi="Times New Roman" w:cs="Times New Roman"/>
-        </w:rPr>
-        <w:t xml:space="preserve">the fetal endothelial cells have a decreased transporter expression which may indicate that the rate-limiting step of fatty acid transport could be at the fetal side despite an upregulation in transporters at the syncytiotrophoblastic membrane. </w:t>
-      </w:r>
     </w:p>
     <w:p>
       <w:pPr>
@@ -4062,25 +4201,6 @@
           <w:rFonts w:ascii="Times New Roman" w:hAnsi="Times New Roman" w:cs="Times New Roman"/>
         </w:rPr>
         <w:t xml:space="preserve"> </w:t>
-      </w:r>
-    </w:p>
-    <w:p>
-      <w:pPr>
-        <w:rPr>
-          <w:rFonts w:ascii="Times New Roman" w:hAnsi="Times New Roman" w:cs="Times New Roman"/>
-        </w:rPr>
-      </w:pPr>
-      <w:r>
-        <w:rPr>
-          <w:rFonts w:ascii="Times New Roman" w:hAnsi="Times New Roman" w:cs="Times New Roman"/>
-        </w:rPr>
-        <w:t xml:space="preserve">Adiponectin </w:t>
-      </w:r>
-      <w:r>
-        <w:rPr>
-          <w:rFonts w:ascii="Times New Roman" w:hAnsi="Times New Roman" w:cs="Times New Roman"/>
-        </w:rPr>
-        <w:t xml:space="preserve">supplementation may prevent the adverse outcomes of maternal obesity on the fetus. </w:t>
       </w:r>
     </w:p>
     <w:p>
@@ -4208,7 +4328,55 @@
         <w:rPr>
           <w:rFonts w:ascii="Times New Roman" w:hAnsi="Times New Roman" w:cs="Times New Roman"/>
         </w:rPr>
-        <w:t>upregulated amino acid transporters may be attributed to increased metabolic pathways upstream of amino acid uptake like placentla mammalian target of rapamycin, insulin and insuli</w:t>
+        <w:t>upregulated amino acid transporters may be attributed to increased metabolic pathways upstream of ami</w:t>
+      </w:r>
+      <w:r>
+        <w:rPr>
+          <w:rFonts w:ascii="Times New Roman" w:hAnsi="Times New Roman" w:cs="Times New Roman"/>
+        </w:rPr>
+        <w:t>no acid uptake like placen</w:t>
+      </w:r>
+      <w:r>
+        <w:rPr>
+          <w:rFonts w:ascii="Times New Roman" w:hAnsi="Times New Roman" w:cs="Times New Roman"/>
+        </w:rPr>
+        <w:t>t</w:t>
+      </w:r>
+      <w:r>
+        <w:rPr>
+          <w:rFonts w:ascii="Times New Roman" w:hAnsi="Times New Roman" w:cs="Times New Roman"/>
+        </w:rPr>
+        <w:t>a</w:t>
+      </w:r>
+      <w:r>
+        <w:rPr>
+          <w:rFonts w:ascii="Times New Roman" w:hAnsi="Times New Roman" w:cs="Times New Roman"/>
+        </w:rPr>
+        <w:t>l</w:t>
+      </w:r>
+      <w:r>
+        <w:rPr>
+          <w:rFonts w:ascii="Times New Roman" w:hAnsi="Times New Roman" w:cs="Times New Roman"/>
+        </w:rPr>
+        <w:t xml:space="preserve"> mechanistic </w:t>
+      </w:r>
+      <w:r>
+        <w:rPr>
+          <w:rFonts w:ascii="Times New Roman" w:hAnsi="Times New Roman" w:cs="Times New Roman"/>
+        </w:rPr>
+        <w:t>target of rapamycin</w:t>
+      </w:r>
+      <w:r>
+        <w:rPr>
+          <w:rFonts w:ascii="Times New Roman" w:hAnsi="Times New Roman" w:cs="Times New Roman"/>
+        </w:rPr>
+        <w:t xml:space="preserve"> (mTORC)</w:t>
+      </w:r>
+      <w:r>
+        <w:rPr>
+          <w:rFonts w:ascii="Times New Roman" w:hAnsi="Times New Roman" w:cs="Times New Roman"/>
+        </w:rPr>
+        <w:t>, insulin and insuli</w:t>
       </w:r>
       <w:r>
         <w:rPr>
@@ -4220,15 +4388,58 @@
         <w:rPr>
           <w:rFonts w:ascii="Times New Roman" w:hAnsi="Times New Roman" w:cs="Times New Roman"/>
         </w:rPr>
-        <w:t xml:space="preserve"> </w:t>
-      </w:r>
-    </w:p>
-    <w:p>
-      <w:pPr>
-        <w:rPr>
-          <w:rFonts w:ascii="Times New Roman" w:hAnsi="Times New Roman" w:cs="Times New Roman"/>
-        </w:rPr>
-      </w:pPr>
+        <w:t xml:space="preserve">In lean mothers, adiponectin decreases amino acid uptake especially postprandial and is thought to be a protective mechanism to limit </w:t>
+      </w:r>
+      <w:r>
+        <w:rPr>
+          <w:rFonts w:ascii="Times New Roman" w:hAnsi="Times New Roman" w:cs="Times New Roman"/>
+        </w:rPr>
+        <w:t>excessive uptake of amino acids to the fetus especially that insulin levels are elevated postprandial. Due to hypoadiponectenemia associated with maternal obesity, this mechanism is altered and the effect of adiponectin on the placenta is reduced.</w:t>
+      </w:r>
+    </w:p>
+    <w:p>
+      <w:pPr>
+        <w:rPr>
+          <w:rFonts w:ascii="Times New Roman" w:hAnsi="Times New Roman" w:cs="Times New Roman"/>
+        </w:rPr>
+      </w:pPr>
+    </w:p>
+    <w:p>
+      <w:pPr>
+        <w:rPr>
+          <w:rFonts w:ascii="Times New Roman" w:hAnsi="Times New Roman" w:cs="Times New Roman"/>
+        </w:rPr>
+      </w:pPr>
+      <w:r>
+        <w:rPr>
+          <w:rFonts w:ascii="Times New Roman" w:hAnsi="Times New Roman" w:cs="Times New Roman"/>
+        </w:rPr>
+        <w:t xml:space="preserve">Maternal </w:t>
+      </w:r>
+      <w:r>
+        <w:rPr>
+          <w:rFonts w:ascii="Times New Roman" w:hAnsi="Times New Roman" w:cs="Times New Roman"/>
+        </w:rPr>
+        <w:t xml:space="preserve">levels of insulin, adiponectin, leptin, and cytokines due to the inflammatory milieu induced by obesity have a significant role in regulating the downstream metabolic pathways of insulin, peroxisome proliferator-activated receptor and mechanistic target of rapamycin. Maternal </w:t>
+      </w:r>
+      <w:r>
+        <w:rPr>
+          <w:rFonts w:ascii="Times New Roman" w:hAnsi="Times New Roman" w:cs="Times New Roman"/>
+        </w:rPr>
+        <w:t xml:space="preserve">obesity is assumed to directly influence placental </w:t>
+      </w:r>
+      <w:r>
+        <w:rPr>
+          <w:rFonts w:ascii="Times New Roman" w:hAnsi="Times New Roman" w:cs="Times New Roman"/>
+        </w:rPr>
+        <w:t xml:space="preserve">lipid metabolism with evidence suggesting a protective role of the placenta in limiting available fatty acids for fetal supply by esterifying and storing the lipids that cross the microvillous membrane. </w:t>
+      </w:r>
+      <w:r>
+        <w:rPr>
+          <w:rFonts w:ascii="Times New Roman" w:hAnsi="Times New Roman" w:cs="Times New Roman"/>
+        </w:rPr>
+        <w:t xml:space="preserve">Alterations in the inflammatory milieu of the mother is also though to induce </w:t>
+      </w:r>
     </w:p>
     <w:p>
       <w:pPr>
@@ -4252,17 +4463,42 @@
           <w:sz w:val="24"/>
           <w:szCs w:val="24"/>
         </w:rPr>
+        <w:lastRenderedPageBreak/>
         <w:t>Emerging evidence on the role of placenta in determining offspring risk of disease in human and animal models</w:t>
       </w:r>
     </w:p>
     <w:p>
       <w:pPr>
-        <w:pStyle w:val="ListParagraph"/>
-        <w:ind w:left="1260"/>
-        <w:rPr>
-          <w:rFonts w:ascii="Times New Roman" w:hAnsi="Times New Roman" w:cs="Times New Roman"/>
-        </w:rPr>
-      </w:pPr>
+        <w:rPr>
+          <w:rFonts w:ascii="Times New Roman" w:hAnsi="Times New Roman" w:cs="Times New Roman"/>
+        </w:rPr>
+      </w:pPr>
+    </w:p>
+    <w:p>
+      <w:pPr>
+        <w:rPr>
+          <w:rFonts w:ascii="Times New Roman" w:hAnsi="Times New Roman" w:cs="Times New Roman"/>
+        </w:rPr>
+      </w:pPr>
+      <w:r>
+        <w:rPr>
+          <w:rFonts w:ascii="Times New Roman" w:hAnsi="Times New Roman" w:cs="Times New Roman"/>
+        </w:rPr>
+        <w:t xml:space="preserve">Adiponectin supplementation may prevent the adverse outcomes of maternal obesity on the fetus. </w:t>
+      </w:r>
+    </w:p>
+    <w:p>
+      <w:pPr>
+        <w:rPr>
+          <w:rFonts w:ascii="Times New Roman" w:hAnsi="Times New Roman" w:cs="Times New Roman"/>
+        </w:rPr>
+      </w:pPr>
+      <w:r>
+        <w:rPr>
+          <w:rFonts w:ascii="Times New Roman" w:hAnsi="Times New Roman" w:cs="Times New Roman"/>
+        </w:rPr>
+        <w:t xml:space="preserve">Exercise during pregnancy minimized adverse fetal outcomes. </w:t>
+      </w:r>
     </w:p>
     <w:p>
       <w:pPr>
@@ -4707,7 +4943,15 @@
           <w:rFonts w:ascii="Times New Roman" w:eastAsia="Times New Roman" w:hAnsi="Times New Roman" w:cs="Times New Roman"/>
           <w:noProof/>
         </w:rPr>
-        <w:t xml:space="preserve">Mingrone G, Manco M, Mora MEV, Guidone C, Iaconelli A, Gniuli D, Leccesi L, Chiellini C &amp; Ghirlanda G (2008). Influence of maternal obesity on insulin sensitivity and secretion in offspring. </w:t>
+        <w:t xml:space="preserve">Mingrone G, Manco M, Mora MEV, Guidone C, Iaconelli A, Gniuli D, Leccesi L, Chiellini C &amp; Ghirlanda G (2008). Influence of maternal obesity on insulin sensitivity and secretion in </w:t>
+      </w:r>
+      <w:r>
+        <w:rPr>
+          <w:rFonts w:ascii="Times New Roman" w:eastAsia="Times New Roman" w:hAnsi="Times New Roman" w:cs="Times New Roman"/>
+          <w:noProof/>
+        </w:rPr>
+        <w:lastRenderedPageBreak/>
+        <w:t xml:space="preserve">offspring. </w:t>
       </w:r>
       <w:r>
         <w:rPr>
@@ -7135,7 +7379,7 @@
 </file>
 
 <file path=customXml/itemProps1.xml><?xml version="1.0" encoding="utf-8"?>
-<ds:datastoreItem xmlns:ds="http://schemas.openxmlformats.org/officeDocument/2006/customXml" ds:itemID="{79A69BDD-1E23-B140-AAA6-FDEAA028D224}">
+<ds:datastoreItem xmlns:ds="http://schemas.openxmlformats.org/officeDocument/2006/customXml" ds:itemID="{A62FA119-B5E2-4F41-902C-3726806841FF}">
   <ds:schemaRefs>
     <ds:schemaRef ds:uri="http://schemas.openxmlformats.org/officeDocument/2006/bibliography"/>
   </ds:schemaRefs>

</xml_diff>

<commit_message>
MO micronutrient changes/ some edits
</commit_message>
<xml_diff>
--- a/Placental Transport Review/Manuscript.docx
+++ b/Placental Transport Review/Manuscript.docx
@@ -35,15 +35,11 @@
         <w:pStyle w:val="Heading1"/>
         <w:rPr>
           <w:rFonts w:ascii="Times New Roman" w:hAnsi="Times New Roman" w:cs="Times New Roman"/>
-          <w:sz w:val="24"/>
-          <w:szCs w:val="24"/>
-        </w:rPr>
-      </w:pPr>
-      <w:r>
-        <w:rPr>
-          <w:rFonts w:ascii="Times New Roman" w:hAnsi="Times New Roman" w:cs="Times New Roman"/>
-          <w:sz w:val="24"/>
-          <w:szCs w:val="24"/>
+        </w:rPr>
+      </w:pPr>
+      <w:r>
+        <w:rPr>
+          <w:rFonts w:ascii="Times New Roman" w:hAnsi="Times New Roman" w:cs="Times New Roman"/>
         </w:rPr>
         <w:t xml:space="preserve">Introduction </w:t>
       </w:r>
@@ -60,31 +56,23 @@
         <w:pStyle w:val="Heading2"/>
         <w:rPr>
           <w:rFonts w:ascii="Times New Roman" w:hAnsi="Times New Roman" w:cs="Times New Roman"/>
-          <w:sz w:val="24"/>
-          <w:szCs w:val="24"/>
-        </w:rPr>
-      </w:pPr>
-      <w:r>
-        <w:rPr>
-          <w:rFonts w:ascii="Times New Roman" w:hAnsi="Times New Roman" w:cs="Times New Roman"/>
-          <w:sz w:val="24"/>
-          <w:szCs w:val="24"/>
+        </w:rPr>
+      </w:pPr>
+      <w:r>
+        <w:rPr>
+          <w:rFonts w:ascii="Times New Roman" w:hAnsi="Times New Roman" w:cs="Times New Roman"/>
         </w:rPr>
         <w:t>Associations between maternal obesity and</w:t>
       </w:r>
       <w:r>
         <w:rPr>
           <w:rFonts w:ascii="Times New Roman" w:hAnsi="Times New Roman" w:cs="Times New Roman"/>
-          <w:sz w:val="24"/>
-          <w:szCs w:val="24"/>
         </w:rPr>
         <w:t xml:space="preserve"> offspring </w:t>
       </w:r>
       <w:r>
         <w:rPr>
           <w:rFonts w:ascii="Times New Roman" w:hAnsi="Times New Roman" w:cs="Times New Roman"/>
-          <w:sz w:val="24"/>
-          <w:szCs w:val="24"/>
         </w:rPr>
         <w:t>obesity and metabolic disease</w:t>
       </w:r>
@@ -665,23 +653,17 @@
         <w:pStyle w:val="Heading1"/>
         <w:rPr>
           <w:rFonts w:ascii="Times New Roman" w:hAnsi="Times New Roman" w:cs="Times New Roman"/>
-          <w:sz w:val="24"/>
-          <w:szCs w:val="24"/>
-        </w:rPr>
-      </w:pPr>
-      <w:r>
-        <w:rPr>
-          <w:rFonts w:ascii="Times New Roman" w:hAnsi="Times New Roman" w:cs="Times New Roman"/>
-          <w:sz w:val="24"/>
-          <w:szCs w:val="24"/>
+        </w:rPr>
+      </w:pPr>
+      <w:r>
+        <w:rPr>
+          <w:rFonts w:ascii="Times New Roman" w:hAnsi="Times New Roman" w:cs="Times New Roman"/>
         </w:rPr>
         <w:t>Defining the P</w:t>
       </w:r>
       <w:r>
         <w:rPr>
           <w:rFonts w:ascii="Times New Roman" w:hAnsi="Times New Roman" w:cs="Times New Roman"/>
-          <w:sz w:val="24"/>
-          <w:szCs w:val="24"/>
         </w:rPr>
         <w:t>lacenta</w:t>
       </w:r>
@@ -698,15 +680,11 @@
         <w:pStyle w:val="Heading2"/>
         <w:rPr>
           <w:rFonts w:ascii="Times New Roman" w:hAnsi="Times New Roman" w:cs="Times New Roman"/>
-          <w:sz w:val="24"/>
-          <w:szCs w:val="24"/>
-        </w:rPr>
-      </w:pPr>
-      <w:r>
-        <w:rPr>
-          <w:rFonts w:ascii="Times New Roman" w:hAnsi="Times New Roman" w:cs="Times New Roman"/>
-          <w:sz w:val="24"/>
-          <w:szCs w:val="24"/>
+        </w:rPr>
+      </w:pPr>
+      <w:r>
+        <w:rPr>
+          <w:rFonts w:ascii="Times New Roman" w:hAnsi="Times New Roman" w:cs="Times New Roman"/>
         </w:rPr>
         <w:lastRenderedPageBreak/>
         <w:t>O</w:t>
@@ -714,48 +692,36 @@
       <w:r>
         <w:rPr>
           <w:rFonts w:ascii="Times New Roman" w:hAnsi="Times New Roman" w:cs="Times New Roman"/>
-          <w:sz w:val="24"/>
-          <w:szCs w:val="24"/>
         </w:rPr>
         <w:t>verall structure and function</w:t>
       </w:r>
       <w:r>
         <w:rPr>
           <w:rFonts w:ascii="Times New Roman" w:hAnsi="Times New Roman" w:cs="Times New Roman"/>
-          <w:sz w:val="24"/>
-          <w:szCs w:val="24"/>
         </w:rPr>
         <w:t xml:space="preserve"> of the </w:t>
       </w:r>
       <w:r>
         <w:rPr>
           <w:rFonts w:ascii="Times New Roman" w:hAnsi="Times New Roman" w:cs="Times New Roman"/>
-          <w:sz w:val="24"/>
-          <w:szCs w:val="24"/>
         </w:rPr>
         <w:t>human and non-human</w:t>
       </w:r>
       <w:r>
         <w:rPr>
           <w:rFonts w:ascii="Times New Roman" w:hAnsi="Times New Roman" w:cs="Times New Roman"/>
-          <w:sz w:val="24"/>
-          <w:szCs w:val="24"/>
         </w:rPr>
         <w:t xml:space="preserve"> </w:t>
       </w:r>
       <w:r>
         <w:rPr>
           <w:rFonts w:ascii="Times New Roman" w:hAnsi="Times New Roman" w:cs="Times New Roman"/>
-          <w:sz w:val="24"/>
-          <w:szCs w:val="24"/>
         </w:rPr>
         <w:t>placenta</w:t>
       </w:r>
       <w:r>
         <w:rPr>
           <w:rFonts w:ascii="Times New Roman" w:hAnsi="Times New Roman" w:cs="Times New Roman"/>
-          <w:sz w:val="24"/>
-          <w:szCs w:val="24"/>
         </w:rPr>
         <w:t xml:space="preserve"> </w:t>
       </w:r>
@@ -1576,39 +1542,29 @@
         <w:pStyle w:val="Heading2"/>
         <w:rPr>
           <w:rFonts w:ascii="Times New Roman" w:hAnsi="Times New Roman" w:cs="Times New Roman"/>
-          <w:sz w:val="24"/>
-          <w:szCs w:val="24"/>
-        </w:rPr>
-      </w:pPr>
-      <w:r>
-        <w:rPr>
-          <w:rFonts w:ascii="Times New Roman" w:hAnsi="Times New Roman" w:cs="Times New Roman"/>
-          <w:sz w:val="24"/>
-          <w:szCs w:val="24"/>
+        </w:rPr>
+      </w:pPr>
+      <w:r>
+        <w:rPr>
+          <w:rFonts w:ascii="Times New Roman" w:hAnsi="Times New Roman" w:cs="Times New Roman"/>
         </w:rPr>
         <w:t>Placental d</w:t>
       </w:r>
       <w:r>
         <w:rPr>
           <w:rFonts w:ascii="Times New Roman" w:hAnsi="Times New Roman" w:cs="Times New Roman"/>
-          <w:sz w:val="24"/>
-          <w:szCs w:val="24"/>
         </w:rPr>
         <w:t xml:space="preserve">ifferentiation and </w:t>
       </w:r>
       <w:r>
         <w:rPr>
           <w:rFonts w:ascii="Times New Roman" w:hAnsi="Times New Roman" w:cs="Times New Roman"/>
-          <w:sz w:val="24"/>
-          <w:szCs w:val="24"/>
         </w:rPr>
         <w:t xml:space="preserve">growth </w:t>
       </w:r>
       <w:r>
         <w:rPr>
           <w:rFonts w:ascii="Times New Roman" w:hAnsi="Times New Roman" w:cs="Times New Roman"/>
-          <w:sz w:val="24"/>
-          <w:szCs w:val="24"/>
         </w:rPr>
         <w:t>processes throughout gestation</w:t>
       </w:r>
@@ -2030,71 +1986,53 @@
         <w:pStyle w:val="Heading2"/>
         <w:rPr>
           <w:rFonts w:ascii="Times New Roman" w:hAnsi="Times New Roman" w:cs="Times New Roman"/>
-          <w:sz w:val="24"/>
-          <w:szCs w:val="24"/>
-        </w:rPr>
-      </w:pPr>
-      <w:r>
-        <w:rPr>
-          <w:rFonts w:ascii="Times New Roman" w:hAnsi="Times New Roman" w:cs="Times New Roman"/>
-          <w:sz w:val="24"/>
-          <w:szCs w:val="24"/>
+        </w:rPr>
+      </w:pPr>
+      <w:r>
+        <w:rPr>
+          <w:rFonts w:ascii="Times New Roman" w:hAnsi="Times New Roman" w:cs="Times New Roman"/>
         </w:rPr>
         <w:t xml:space="preserve">Placental </w:t>
       </w:r>
       <w:r>
         <w:rPr>
           <w:rFonts w:ascii="Times New Roman" w:hAnsi="Times New Roman" w:cs="Times New Roman"/>
-          <w:sz w:val="24"/>
-          <w:szCs w:val="24"/>
         </w:rPr>
         <w:t xml:space="preserve">responses </w:t>
       </w:r>
       <w:r>
         <w:rPr>
           <w:rFonts w:ascii="Times New Roman" w:hAnsi="Times New Roman" w:cs="Times New Roman"/>
-          <w:sz w:val="24"/>
-          <w:szCs w:val="24"/>
         </w:rPr>
         <w:t>to maternal endocrine</w:t>
       </w:r>
       <w:r>
         <w:rPr>
           <w:rFonts w:ascii="Times New Roman" w:hAnsi="Times New Roman" w:cs="Times New Roman"/>
-          <w:sz w:val="24"/>
-          <w:szCs w:val="24"/>
         </w:rPr>
         <w:t xml:space="preserve"> and nutritional</w:t>
       </w:r>
       <w:r>
         <w:rPr>
           <w:rFonts w:ascii="Times New Roman" w:hAnsi="Times New Roman" w:cs="Times New Roman"/>
-          <w:sz w:val="24"/>
-          <w:szCs w:val="24"/>
         </w:rPr>
         <w:t xml:space="preserve"> signals </w:t>
       </w:r>
       <w:r>
         <w:rPr>
           <w:rFonts w:ascii="Times New Roman" w:hAnsi="Times New Roman" w:cs="Times New Roman"/>
-          <w:sz w:val="24"/>
-          <w:szCs w:val="24"/>
         </w:rPr>
         <w:t xml:space="preserve">in </w:t>
       </w:r>
       <w:r>
         <w:rPr>
           <w:rFonts w:ascii="Times New Roman" w:hAnsi="Times New Roman" w:cs="Times New Roman"/>
-          <w:sz w:val="24"/>
-          <w:szCs w:val="24"/>
         </w:rPr>
         <w:t>lean and obese mothers</w:t>
       </w:r>
       <w:r>
         <w:rPr>
           <w:rFonts w:ascii="Times New Roman" w:hAnsi="Times New Roman" w:cs="Times New Roman"/>
-          <w:sz w:val="24"/>
-          <w:szCs w:val="24"/>
         </w:rPr>
         <w:t xml:space="preserve"> </w:t>
       </w:r>
@@ -2439,14 +2377,14 @@
         <w:rPr>
           <w:rFonts w:ascii="Times New Roman" w:hAnsi="Times New Roman" w:cs="Times New Roman"/>
         </w:rPr>
-        <w:t xml:space="preserve">In lean women, adiponectin levels are thought to reduce insulin sensitivity in the placenta. This is considered a protective mechanism in lean women who encounter hyperglycemic episodes, naturally postprandial. As adiponectin </w:t>
+        <w:t xml:space="preserve">In lean women, adiponectin levels are thought to reduce insulin sensitivity in the placenta. This is considered a protective mechanism in </w:t>
       </w:r>
       <w:r>
         <w:rPr>
           <w:rFonts w:ascii="Times New Roman" w:hAnsi="Times New Roman" w:cs="Times New Roman"/>
         </w:rPr>
         <w:lastRenderedPageBreak/>
-        <w:t xml:space="preserve">reduces the placental insulin sensitivity, it protects the fetus from the downstream upregulated insulin cascade which may lead to increased fetal nutrient flux. In obese mothers, this mechanism is absent, as obese mothers usually have hypoadiponectemia, which fails to protect the placental transport capacity in times of maternal hyperglycemia. </w:t>
+        <w:t xml:space="preserve">lean women who encounter hyperglycemic episodes, naturally postprandial. As adiponectin reduces the placental insulin sensitivity, it protects the fetus from the downstream upregulated insulin cascade which may lead to increased fetal nutrient flux. In obese mothers, this mechanism is absent, as obese mothers usually have hypoadiponectemia, which fails to protect the placental transport capacity in times of maternal hyperglycemia. </w:t>
       </w:r>
     </w:p>
     <w:p>
@@ -2474,15 +2412,11 @@
         <w:pStyle w:val="Heading1"/>
         <w:rPr>
           <w:rFonts w:ascii="Times New Roman" w:hAnsi="Times New Roman" w:cs="Times New Roman"/>
-          <w:sz w:val="24"/>
-          <w:szCs w:val="24"/>
-        </w:rPr>
-      </w:pPr>
-      <w:r>
-        <w:rPr>
-          <w:rFonts w:ascii="Times New Roman" w:hAnsi="Times New Roman" w:cs="Times New Roman"/>
-          <w:sz w:val="24"/>
-          <w:szCs w:val="24"/>
+        </w:rPr>
+      </w:pPr>
+      <w:r>
+        <w:rPr>
+          <w:rFonts w:ascii="Times New Roman" w:hAnsi="Times New Roman" w:cs="Times New Roman"/>
         </w:rPr>
         <w:t>Altered placental transport capacity in obesity</w:t>
       </w:r>
@@ -2499,39 +2433,29 @@
         <w:pStyle w:val="Heading2"/>
         <w:rPr>
           <w:rFonts w:ascii="Times New Roman" w:hAnsi="Times New Roman" w:cs="Times New Roman"/>
-          <w:sz w:val="24"/>
-          <w:szCs w:val="24"/>
-        </w:rPr>
-      </w:pPr>
-      <w:r>
-        <w:rPr>
-          <w:rFonts w:ascii="Times New Roman" w:hAnsi="Times New Roman" w:cs="Times New Roman"/>
-          <w:sz w:val="24"/>
-          <w:szCs w:val="24"/>
+        </w:rPr>
+      </w:pPr>
+      <w:r>
+        <w:rPr>
+          <w:rFonts w:ascii="Times New Roman" w:hAnsi="Times New Roman" w:cs="Times New Roman"/>
         </w:rPr>
         <w:t xml:space="preserve">Key </w:t>
       </w:r>
       <w:r>
         <w:rPr>
           <w:rFonts w:ascii="Times New Roman" w:hAnsi="Times New Roman" w:cs="Times New Roman"/>
-          <w:sz w:val="24"/>
-          <w:szCs w:val="24"/>
         </w:rPr>
         <w:t xml:space="preserve">nutrient transporters </w:t>
       </w:r>
       <w:r>
         <w:rPr>
           <w:rFonts w:ascii="Times New Roman" w:hAnsi="Times New Roman" w:cs="Times New Roman"/>
-          <w:sz w:val="24"/>
-          <w:szCs w:val="24"/>
         </w:rPr>
         <w:t xml:space="preserve">present </w:t>
       </w:r>
       <w:r>
         <w:rPr>
           <w:rFonts w:ascii="Times New Roman" w:hAnsi="Times New Roman" w:cs="Times New Roman"/>
-          <w:sz w:val="24"/>
-          <w:szCs w:val="24"/>
         </w:rPr>
         <w:t xml:space="preserve">on the placental maternal and fetal membranes </w:t>
       </w:r>
@@ -2735,14 +2659,14 @@
         <w:rPr>
           <w:rFonts w:ascii="Times New Roman" w:hAnsi="Times New Roman" w:cs="Times New Roman"/>
         </w:rPr>
-        <w:t xml:space="preserve">expressed on the syncytial barriers but tends to have an increased expression on the microvillous membrane of the syncytiotrophoblast compared to the basolateral membrane towards late pregnancy. This might indicate that the glucose entering the placenta down the concentration gradient may be used by the placenta or stored, as transporters on the basolateral membrane are limited or that the fetus depends less on glucose towards the late </w:t>
+        <w:t xml:space="preserve">expressed on the syncytial barriers but tends to have an increased expression on the microvillous membrane of the syncytiotrophoblast compared to the basolateral membrane towards late pregnancy. This might indicate that the glucose entering the placenta down the concentration gradient may be used by the placenta or stored, as transporters </w:t>
       </w:r>
       <w:r>
         <w:rPr>
           <w:rFonts w:ascii="Times New Roman" w:hAnsi="Times New Roman" w:cs="Times New Roman"/>
         </w:rPr>
         <w:lastRenderedPageBreak/>
-        <w:t xml:space="preserve">pregnancy stages. </w:t>
+        <w:t xml:space="preserve">on the basolateral membrane are limited or that the fetus depends less on glucose towards the late pregnancy stages. </w:t>
       </w:r>
       <w:r>
         <w:rPr>
@@ -3275,606 +3199,646 @@
         <w:rPr>
           <w:rFonts w:ascii="Times New Roman" w:hAnsi="Times New Roman" w:cs="Times New Roman"/>
         </w:rPr>
+        <w:t>Iron</w:t>
+      </w:r>
+      <w:r>
+        <w:rPr>
+          <w:rFonts w:ascii="Times New Roman" w:hAnsi="Times New Roman" w:cs="Times New Roman"/>
+        </w:rPr>
+        <w:t xml:space="preserve"> recommendations increase during gestation to cope with the increased maternal and fetal circulation needs and to avoid anemia with the expected maternal blood loss post-delivery. Iron, metabolized into transferrin, binds to transferrin receptor-1 that is located on the placental microvillous membrane. Once transferrin is bound to its transporter, it is</w:t>
+      </w:r>
+      <w:r>
+        <w:rPr>
+          <w:rFonts w:ascii="Times New Roman" w:hAnsi="Times New Roman" w:cs="Times New Roman"/>
+        </w:rPr>
+        <w:t xml:space="preserve"> endocytosed</w:t>
+      </w:r>
+      <w:r>
+        <w:rPr>
+          <w:rFonts w:ascii="Times New Roman" w:hAnsi="Times New Roman" w:cs="Times New Roman"/>
+        </w:rPr>
+        <w:t xml:space="preserve"> into the placenta where transferrin receptor-1 dissociates from transferrin. It is then transferr</w:t>
+      </w:r>
+      <w:r>
+        <w:rPr>
+          <w:rFonts w:ascii="Times New Roman" w:hAnsi="Times New Roman" w:cs="Times New Roman"/>
+        </w:rPr>
+        <w:t>ed to the fetus by ferroportin exp</w:t>
+      </w:r>
+      <w:r>
+        <w:rPr>
+          <w:rFonts w:ascii="Times New Roman" w:hAnsi="Times New Roman" w:cs="Times New Roman"/>
+        </w:rPr>
+        <w:t>orter located on the placental basolateral membrane of the syncytiotrophoblast and through the fetal endothelial cells by unknown mechanisms. It seems that maternal levels of transferrin dictate the expression of placental transferrin receptors. Low maternal iron concentrations cause an increase in the expressi</w:t>
+      </w:r>
+      <w:r>
+        <w:rPr>
+          <w:rFonts w:ascii="Times New Roman" w:hAnsi="Times New Roman" w:cs="Times New Roman"/>
+        </w:rPr>
+        <w:t>on of microvillous membrane tra</w:t>
+      </w:r>
+      <w:r>
+        <w:rPr>
+          <w:rFonts w:ascii="Times New Roman" w:hAnsi="Times New Roman" w:cs="Times New Roman"/>
+        </w:rPr>
+        <w:t>n</w:t>
+      </w:r>
+      <w:r>
+        <w:rPr>
+          <w:rFonts w:ascii="Times New Roman" w:hAnsi="Times New Roman" w:cs="Times New Roman"/>
+        </w:rPr>
+        <w:t>s</w:t>
+      </w:r>
+      <w:r>
+        <w:rPr>
+          <w:rFonts w:ascii="Times New Roman" w:hAnsi="Times New Roman" w:cs="Times New Roman"/>
+        </w:rPr>
+        <w:t xml:space="preserve">ferrin receptor-1 to compensate for the maternal deficiency and provide sufficient iron for the developing fetus. </w:t>
+      </w:r>
+      <w:r>
+        <w:rPr>
+          <w:rFonts w:ascii="Times New Roman" w:hAnsi="Times New Roman" w:cs="Times New Roman"/>
+        </w:rPr>
+        <w:t>High maternal levels of iron al</w:t>
+      </w:r>
+      <w:r>
+        <w:rPr>
+          <w:rFonts w:ascii="Times New Roman" w:hAnsi="Times New Roman" w:cs="Times New Roman"/>
+        </w:rPr>
+        <w:t>so</w:t>
+      </w:r>
+      <w:r>
+        <w:rPr>
+          <w:rFonts w:ascii="Times New Roman" w:hAnsi="Times New Roman" w:cs="Times New Roman"/>
+        </w:rPr>
+        <w:t xml:space="preserve"> promote an increase in the tra</w:t>
+      </w:r>
+      <w:r>
+        <w:rPr>
+          <w:rFonts w:ascii="Times New Roman" w:hAnsi="Times New Roman" w:cs="Times New Roman"/>
+        </w:rPr>
+        <w:t>n</w:t>
+      </w:r>
+      <w:r>
+        <w:rPr>
+          <w:rFonts w:ascii="Times New Roman" w:hAnsi="Times New Roman" w:cs="Times New Roman"/>
+        </w:rPr>
+        <w:t>s</w:t>
+      </w:r>
+      <w:r>
+        <w:rPr>
+          <w:rFonts w:ascii="Times New Roman" w:hAnsi="Times New Roman" w:cs="Times New Roman"/>
+        </w:rPr>
+        <w:t>ferrin receptor-1 expression, but since fetal liver iron levels dictate fetal needs, the excess iron is stored in t</w:t>
+      </w:r>
+      <w:r>
+        <w:rPr>
+          <w:rFonts w:ascii="Times New Roman" w:hAnsi="Times New Roman" w:cs="Times New Roman"/>
+        </w:rPr>
+        <w:t>he placenta. Placental iron tra</w:t>
+      </w:r>
+      <w:r>
+        <w:rPr>
+          <w:rFonts w:ascii="Times New Roman" w:hAnsi="Times New Roman" w:cs="Times New Roman"/>
+        </w:rPr>
+        <w:t>n</w:t>
+      </w:r>
+      <w:r>
+        <w:rPr>
+          <w:rFonts w:ascii="Times New Roman" w:hAnsi="Times New Roman" w:cs="Times New Roman"/>
+        </w:rPr>
+        <w:t>s</w:t>
+      </w:r>
+      <w:r>
+        <w:rPr>
+          <w:rFonts w:ascii="Times New Roman" w:hAnsi="Times New Roman" w:cs="Times New Roman"/>
+        </w:rPr>
+        <w:t xml:space="preserve">porters are not yet fully understood but are thought to increase with </w:t>
+      </w:r>
+      <w:r>
+        <w:rPr>
+          <w:rFonts w:ascii="Times New Roman" w:hAnsi="Times New Roman" w:cs="Times New Roman"/>
+        </w:rPr>
+        <w:t xml:space="preserve">gestational age to meet fetal requirements. </w:t>
+      </w:r>
+      <w:r>
+        <w:rPr>
+          <w:rFonts w:ascii="Times New Roman" w:hAnsi="Times New Roman" w:cs="Times New Roman"/>
+        </w:rPr>
+        <w:t xml:space="preserve">Active transport to the fetus </w:t>
+      </w:r>
+    </w:p>
+    <w:p>
+      <w:pPr>
+        <w:rPr>
+          <w:rFonts w:ascii="Times New Roman" w:hAnsi="Times New Roman" w:cs="Times New Roman"/>
+        </w:rPr>
+      </w:pPr>
+    </w:p>
+    <w:p>
+      <w:pPr>
+        <w:rPr>
+          <w:rFonts w:ascii="Times New Roman" w:hAnsi="Times New Roman" w:cs="Times New Roman"/>
+        </w:rPr>
+      </w:pPr>
+    </w:p>
+    <w:p>
+      <w:pPr>
+        <w:rPr>
+          <w:rFonts w:ascii="Times New Roman" w:hAnsi="Times New Roman" w:cs="Times New Roman"/>
+        </w:rPr>
+      </w:pPr>
+    </w:p>
+    <w:p>
+      <w:pPr>
+        <w:rPr>
+          <w:rFonts w:ascii="Times New Roman" w:hAnsi="Times New Roman" w:cs="Times New Roman"/>
+        </w:rPr>
+      </w:pPr>
+      <w:r>
+        <w:rPr>
+          <w:rFonts w:ascii="Times New Roman" w:hAnsi="Times New Roman" w:cs="Times New Roman"/>
+        </w:rPr>
+        <w:t>Vitamin B 12</w:t>
+      </w:r>
+      <w:r>
+        <w:rPr>
+          <w:rFonts w:ascii="Times New Roman" w:hAnsi="Times New Roman" w:cs="Times New Roman"/>
+        </w:rPr>
+        <w:t>, in the form of cobalamin,</w:t>
+      </w:r>
+      <w:r>
+        <w:rPr>
+          <w:rFonts w:ascii="Times New Roman" w:hAnsi="Times New Roman" w:cs="Times New Roman"/>
+        </w:rPr>
+        <w:t xml:space="preserve"> is transported from maternal circulation into the placenta by two primary transporters, transcobalamin and haptocorrin.</w:t>
+      </w:r>
+      <w:r>
+        <w:rPr>
+          <w:rFonts w:ascii="Times New Roman" w:hAnsi="Times New Roman" w:cs="Times New Roman"/>
+        </w:rPr>
+        <w:t xml:space="preserve"> </w:t>
+      </w:r>
+      <w:r>
+        <w:rPr>
+          <w:rFonts w:ascii="Times New Roman" w:hAnsi="Times New Roman" w:cs="Times New Roman"/>
+        </w:rPr>
+        <w:t xml:space="preserve">Transcobalamin is responsible for the transport of the majority of cobalamin, and according to a novel findings, the expression of this transporter on the microvillous membrane seems to increase with gestational age and is expressed more in male offspring compared to female offspring. </w:t>
+      </w:r>
+      <w:r>
+        <w:rPr>
+          <w:rFonts w:ascii="Times New Roman" w:hAnsi="Times New Roman" w:cs="Times New Roman"/>
+        </w:rPr>
+        <w:t>The exact mechanisms by which cobalamin is transported within the placenta to the fetus remain vague a</w:t>
+      </w:r>
+      <w:r>
+        <w:rPr>
+          <w:rFonts w:ascii="Times New Roman" w:hAnsi="Times New Roman" w:cs="Times New Roman"/>
+        </w:rPr>
+        <w:t>nd require further studies.</w:t>
+      </w:r>
+    </w:p>
+    <w:p>
+      <w:pPr>
+        <w:rPr>
+          <w:rFonts w:ascii="Times New Roman" w:hAnsi="Times New Roman" w:cs="Times New Roman"/>
+        </w:rPr>
+      </w:pPr>
+    </w:p>
+    <w:p>
+      <w:pPr>
+        <w:rPr>
+          <w:rFonts w:ascii="Times New Roman" w:hAnsi="Times New Roman" w:cs="Times New Roman"/>
+        </w:rPr>
+      </w:pPr>
+      <w:r>
+        <w:rPr>
+          <w:rFonts w:ascii="Times New Roman" w:hAnsi="Times New Roman" w:cs="Times New Roman"/>
+        </w:rPr>
+        <w:t>Calcium</w:t>
+      </w:r>
+      <w:r>
+        <w:rPr>
+          <w:rFonts w:ascii="Times New Roman" w:hAnsi="Times New Roman" w:cs="Times New Roman"/>
+        </w:rPr>
+        <w:t xml:space="preserve"> in fetal circulations is regulated in a similar manner to adult circu</w:t>
+      </w:r>
+      <w:r>
+        <w:rPr>
+          <w:rFonts w:ascii="Times New Roman" w:hAnsi="Times New Roman" w:cs="Times New Roman"/>
+        </w:rPr>
+        <w:t xml:space="preserve">lations via parathyroid hormone secretions and the active form of vitamin D in the plasma. </w:t>
+      </w:r>
+      <w:r>
+        <w:rPr>
+          <w:rFonts w:ascii="Times New Roman" w:hAnsi="Times New Roman" w:cs="Times New Roman"/>
+        </w:rPr>
+        <w:t>PTH secretions are thought to be regulated by calcium-sensing receptor</w:t>
+      </w:r>
+      <w:r>
+        <w:rPr>
+          <w:rFonts w:ascii="Times New Roman" w:hAnsi="Times New Roman" w:cs="Times New Roman"/>
+        </w:rPr>
+        <w:t xml:space="preserve">, which is vital for transplacental calcium transport. Calcium-sensing receptor is localized at the extracellular cytotrophoblast layer, . </w:t>
+      </w:r>
+      <w:r>
+        <w:rPr>
+          <w:rFonts w:ascii="Times New Roman" w:hAnsi="Times New Roman" w:cs="Times New Roman"/>
+        </w:rPr>
+        <w:t>It is determined that fetal calcium is higher than maternal calcium concentrations</w:t>
+      </w:r>
+      <w:r>
+        <w:rPr>
+          <w:rFonts w:ascii="Times New Roman" w:hAnsi="Times New Roman" w:cs="Times New Roman"/>
+        </w:rPr>
+        <w:t>, and therefore, calcium transport is active</w:t>
+      </w:r>
+      <w:r>
+        <w:rPr>
+          <w:rFonts w:ascii="Times New Roman" w:hAnsi="Times New Roman" w:cs="Times New Roman"/>
+        </w:rPr>
+        <w:t xml:space="preserve">. Transient receptor potential channels and calcium ATPase, calcium transporters, are localized at both membranes of the syncytiotrophoblast, </w:t>
+      </w:r>
+      <w:r>
+        <w:rPr>
+          <w:rFonts w:ascii="Times New Roman" w:hAnsi="Times New Roman" w:cs="Times New Roman"/>
+        </w:rPr>
+        <w:t>with</w:t>
+      </w:r>
+      <w:r>
+        <w:rPr>
+          <w:rFonts w:ascii="Times New Roman" w:hAnsi="Times New Roman" w:cs="Times New Roman"/>
+        </w:rPr>
+        <w:t xml:space="preserve"> calcium ATPase being primarily evident on the basolateral membrane. The rapid fetal development requires high amounts of calcium to be transported to support fetal development. </w:t>
+      </w:r>
+      <w:r>
+        <w:rPr>
+          <w:rFonts w:ascii="Times New Roman" w:hAnsi="Times New Roman" w:cs="Times New Roman"/>
+        </w:rPr>
+        <w:t>Besides meeting fetal calcium needs, calcium plays a role in placental maturation, c</w:t>
+      </w:r>
+      <w:r>
+        <w:rPr>
+          <w:rFonts w:ascii="Times New Roman" w:hAnsi="Times New Roman" w:cs="Times New Roman"/>
+        </w:rPr>
+        <w:t xml:space="preserve">ell signaling, and invasion. The exact mechanism by which calcium is transported to the fetus are not yet elucidated and can differ by mammalian species. </w:t>
+      </w:r>
+      <w:r>
+        <w:rPr>
+          <w:rFonts w:ascii="Times New Roman" w:hAnsi="Times New Roman" w:cs="Times New Roman"/>
+        </w:rPr>
+        <w:t xml:space="preserve">(WORTH KNOWING </w:t>
+      </w:r>
+      <w:r>
+        <w:rPr>
+          <w:rFonts w:ascii="Times New Roman" w:hAnsi="Times New Roman" w:cs="Times New Roman"/>
+        </w:rPr>
+        <w:t>IF FETAL PTH CAN CASUE MATERNAL BONE RESORPTION OR NOT. IS FETAL PTH ONLY AFFECTING PLACENTAL CALCIUM TRANSPORTERS AND FETAL CALCIUM REGULATORY MECHANISMS?)</w:t>
+      </w:r>
+    </w:p>
+    <w:p>
+      <w:pPr>
+        <w:rPr>
+          <w:rFonts w:ascii="Times New Roman" w:hAnsi="Times New Roman" w:cs="Times New Roman"/>
+        </w:rPr>
+      </w:pPr>
+    </w:p>
+    <w:p>
+      <w:pPr>
+        <w:rPr>
+          <w:rFonts w:ascii="Times New Roman" w:hAnsi="Times New Roman" w:cs="Times New Roman"/>
+        </w:rPr>
+      </w:pPr>
+      <w:r>
+        <w:rPr>
+          <w:rFonts w:ascii="Times New Roman" w:hAnsi="Times New Roman" w:cs="Times New Roman"/>
+        </w:rPr>
+        <w:t xml:space="preserve">Inadequate maternal zinc levels seem to be uncommon but can affect trophoblastic differentiation and reduce placental weight which implies a suboptimal placental function. </w:t>
+      </w:r>
+      <w:r>
+        <w:rPr>
+          <w:rFonts w:ascii="Times New Roman" w:hAnsi="Times New Roman" w:cs="Times New Roman"/>
+        </w:rPr>
+        <w:t xml:space="preserve">Zinc </w:t>
+      </w:r>
+      <w:r>
+        <w:rPr>
+          <w:rFonts w:ascii="Times New Roman" w:hAnsi="Times New Roman" w:cs="Times New Roman"/>
+        </w:rPr>
+        <w:t xml:space="preserve">is </w:t>
+      </w:r>
+      <w:r>
+        <w:rPr>
+          <w:rFonts w:ascii="Times New Roman" w:hAnsi="Times New Roman" w:cs="Times New Roman"/>
+        </w:rPr>
+        <w:t>actively transported t</w:t>
+      </w:r>
+      <w:r>
+        <w:rPr>
+          <w:rFonts w:ascii="Times New Roman" w:hAnsi="Times New Roman" w:cs="Times New Roman"/>
+        </w:rPr>
+        <w:t>o</w:t>
+      </w:r>
+      <w:r>
+        <w:rPr>
+          <w:rFonts w:ascii="Times New Roman" w:hAnsi="Times New Roman" w:cs="Times New Roman"/>
+        </w:rPr>
+        <w:t xml:space="preserve"> the fetus</w:t>
+      </w:r>
+      <w:r>
+        <w:rPr>
+          <w:rFonts w:ascii="Times New Roman" w:hAnsi="Times New Roman" w:cs="Times New Roman"/>
+        </w:rPr>
+        <w:t xml:space="preserve"> via zinc transporter 5 and human Znt-like 1 which are expressed on the microvillous membrane of the placenta</w:t>
+      </w:r>
+      <w:r>
+        <w:rPr>
+          <w:rFonts w:ascii="Times New Roman" w:hAnsi="Times New Roman" w:cs="Times New Roman"/>
+        </w:rPr>
+        <w:t xml:space="preserve">. Endocytosis allows for the uptake of </w:t>
+      </w:r>
+      <w:r>
+        <w:rPr>
+          <w:rFonts w:ascii="Times New Roman" w:hAnsi="Times New Roman" w:cs="Times New Roman"/>
+        </w:rPr>
         <w:lastRenderedPageBreak/>
-        <w:t>Iron</w:t>
-      </w:r>
-      <w:r>
-        <w:rPr>
-          <w:rFonts w:ascii="Times New Roman" w:hAnsi="Times New Roman" w:cs="Times New Roman"/>
-        </w:rPr>
-        <w:t xml:space="preserve"> recommendations increase during gestation to cope with the increased maternal and fetal circulation needs and to avoid anemia with the expected maternal blood loss post-delivery. Iron, metabolized into transferrin, binds to transferrin receptor-1 that is located on the placental microvillous membrane. Once transferrin is bound to its transporter, it is</w:t>
-      </w:r>
-      <w:r>
-        <w:rPr>
-          <w:rFonts w:ascii="Times New Roman" w:hAnsi="Times New Roman" w:cs="Times New Roman"/>
-        </w:rPr>
-        <w:t xml:space="preserve"> endocytosed</w:t>
-      </w:r>
-      <w:r>
-        <w:rPr>
-          <w:rFonts w:ascii="Times New Roman" w:hAnsi="Times New Roman" w:cs="Times New Roman"/>
-        </w:rPr>
-        <w:t xml:space="preserve"> into the placenta where transferrin receptor-1 dissociates from transferrin. It is then transferr</w:t>
-      </w:r>
-      <w:r>
-        <w:rPr>
-          <w:rFonts w:ascii="Times New Roman" w:hAnsi="Times New Roman" w:cs="Times New Roman"/>
-        </w:rPr>
-        <w:t>ed to the fetus by ferroportin exp</w:t>
-      </w:r>
-      <w:r>
-        <w:rPr>
-          <w:rFonts w:ascii="Times New Roman" w:hAnsi="Times New Roman" w:cs="Times New Roman"/>
-        </w:rPr>
-        <w:t>orter located on the placental basolateral membrane of the syncytiotrophoblast and through the fetal endothelial cells by unknown mechanisms. It seems that maternal levels of transferrin dictate the expression of placental transferrin receptors. Low maternal iron concentrations cause an increase in the expressi</w:t>
-      </w:r>
-      <w:r>
-        <w:rPr>
-          <w:rFonts w:ascii="Times New Roman" w:hAnsi="Times New Roman" w:cs="Times New Roman"/>
-        </w:rPr>
-        <w:t>on of microvillous membrane tra</w:t>
-      </w:r>
-      <w:r>
-        <w:rPr>
-          <w:rFonts w:ascii="Times New Roman" w:hAnsi="Times New Roman" w:cs="Times New Roman"/>
-        </w:rPr>
-        <w:t>n</w:t>
-      </w:r>
-      <w:r>
-        <w:rPr>
-          <w:rFonts w:ascii="Times New Roman" w:hAnsi="Times New Roman" w:cs="Times New Roman"/>
-        </w:rPr>
-        <w:t>s</w:t>
-      </w:r>
-      <w:r>
-        <w:rPr>
-          <w:rFonts w:ascii="Times New Roman" w:hAnsi="Times New Roman" w:cs="Times New Roman"/>
-        </w:rPr>
-        <w:t xml:space="preserve">ferrin receptor-1 to compensate for the maternal deficiency and provide sufficient iron for the developing fetus. </w:t>
-      </w:r>
-      <w:r>
-        <w:rPr>
-          <w:rFonts w:ascii="Times New Roman" w:hAnsi="Times New Roman" w:cs="Times New Roman"/>
-        </w:rPr>
-        <w:t>High maternal levels of iron al</w:t>
-      </w:r>
-      <w:r>
-        <w:rPr>
-          <w:rFonts w:ascii="Times New Roman" w:hAnsi="Times New Roman" w:cs="Times New Roman"/>
-        </w:rPr>
-        <w:t>so</w:t>
-      </w:r>
-      <w:r>
-        <w:rPr>
-          <w:rFonts w:ascii="Times New Roman" w:hAnsi="Times New Roman" w:cs="Times New Roman"/>
-        </w:rPr>
-        <w:t xml:space="preserve"> promote an increase in the tra</w:t>
-      </w:r>
-      <w:r>
-        <w:rPr>
-          <w:rFonts w:ascii="Times New Roman" w:hAnsi="Times New Roman" w:cs="Times New Roman"/>
-        </w:rPr>
-        <w:t>n</w:t>
-      </w:r>
-      <w:r>
-        <w:rPr>
-          <w:rFonts w:ascii="Times New Roman" w:hAnsi="Times New Roman" w:cs="Times New Roman"/>
-        </w:rPr>
-        <w:t>s</w:t>
-      </w:r>
-      <w:r>
-        <w:rPr>
-          <w:rFonts w:ascii="Times New Roman" w:hAnsi="Times New Roman" w:cs="Times New Roman"/>
-        </w:rPr>
-        <w:t>ferrin receptor-1 expression, but since fetal liver iron levels dictate fetal needs, the excess iron is stored in t</w:t>
-      </w:r>
-      <w:r>
-        <w:rPr>
-          <w:rFonts w:ascii="Times New Roman" w:hAnsi="Times New Roman" w:cs="Times New Roman"/>
-        </w:rPr>
-        <w:t>he placenta. Placental iron tra</w:t>
-      </w:r>
-      <w:r>
-        <w:rPr>
-          <w:rFonts w:ascii="Times New Roman" w:hAnsi="Times New Roman" w:cs="Times New Roman"/>
-        </w:rPr>
-        <w:t>n</w:t>
-      </w:r>
-      <w:r>
-        <w:rPr>
-          <w:rFonts w:ascii="Times New Roman" w:hAnsi="Times New Roman" w:cs="Times New Roman"/>
-        </w:rPr>
-        <w:t>s</w:t>
-      </w:r>
-      <w:r>
-        <w:rPr>
-          <w:rFonts w:ascii="Times New Roman" w:hAnsi="Times New Roman" w:cs="Times New Roman"/>
-        </w:rPr>
-        <w:t xml:space="preserve">porters are not yet fully understood but are thought to increase with </w:t>
-      </w:r>
-      <w:r>
-        <w:rPr>
-          <w:rFonts w:ascii="Times New Roman" w:hAnsi="Times New Roman" w:cs="Times New Roman"/>
-        </w:rPr>
-        <w:t xml:space="preserve">gestational age to meet fetal requirements. </w:t>
-      </w:r>
-      <w:r>
-        <w:rPr>
-          <w:rFonts w:ascii="Times New Roman" w:hAnsi="Times New Roman" w:cs="Times New Roman"/>
-        </w:rPr>
-        <w:t xml:space="preserve">Active transport to the fetus </w:t>
-      </w:r>
-    </w:p>
-    <w:p>
-      <w:pPr>
-        <w:rPr>
-          <w:rFonts w:ascii="Times New Roman" w:hAnsi="Times New Roman" w:cs="Times New Roman"/>
-        </w:rPr>
-      </w:pPr>
-    </w:p>
-    <w:p>
-      <w:pPr>
-        <w:rPr>
-          <w:rFonts w:ascii="Times New Roman" w:hAnsi="Times New Roman" w:cs="Times New Roman"/>
-        </w:rPr>
-      </w:pPr>
-    </w:p>
-    <w:p>
-      <w:pPr>
-        <w:rPr>
-          <w:rFonts w:ascii="Times New Roman" w:hAnsi="Times New Roman" w:cs="Times New Roman"/>
-        </w:rPr>
-      </w:pPr>
-    </w:p>
-    <w:p>
-      <w:pPr>
-        <w:rPr>
-          <w:rFonts w:ascii="Times New Roman" w:hAnsi="Times New Roman" w:cs="Times New Roman"/>
-        </w:rPr>
-      </w:pPr>
-      <w:r>
-        <w:rPr>
-          <w:rFonts w:ascii="Times New Roman" w:hAnsi="Times New Roman" w:cs="Times New Roman"/>
-        </w:rPr>
-        <w:t>Vitamin B 12</w:t>
-      </w:r>
-      <w:r>
-        <w:rPr>
-          <w:rFonts w:ascii="Times New Roman" w:hAnsi="Times New Roman" w:cs="Times New Roman"/>
-        </w:rPr>
-        <w:t>, in the form of cobalamin,</w:t>
-      </w:r>
-      <w:r>
-        <w:rPr>
-          <w:rFonts w:ascii="Times New Roman" w:hAnsi="Times New Roman" w:cs="Times New Roman"/>
-        </w:rPr>
-        <w:t xml:space="preserve"> is transported from maternal circulation into the placenta by two primary transporters, transcobalamin and haptocorrin.</w:t>
-      </w:r>
+        <w:t>zinc by the placenta to be transported to the fetus but the mechanism are not fully understood (CHECK ZINC TRASNPORT ACROSS BASOLATERLA MEMBRANE AND ENDOTHELIALL FETAL CELLS?)</w:t>
+      </w:r>
+      <w:r>
+        <w:rPr>
+          <w:rFonts w:ascii="Times New Roman" w:hAnsi="Times New Roman" w:cs="Times New Roman"/>
+        </w:rPr>
+        <w:t xml:space="preserve">. Contrary to transferrin, zinc transporters show a reduced expression in vitro when maternal levels are high due to supplementation, and transporters increase in cases of maternal deficiency to allow for optimal zinc uptake and transport to the fetus. </w:t>
+      </w:r>
+      <w:r>
+        <w:rPr>
+          <w:rFonts w:ascii="Times New Roman" w:hAnsi="Times New Roman" w:cs="Times New Roman"/>
+        </w:rPr>
+        <w:t xml:space="preserve">Interestingly, saturation of the transferrin receptor across the microvillous membrane due to increased transferrin levels causes the employment of zinc transporter ZIP 14 to allow for the uptake of excess transferrin to be stored in the placenta. </w:t>
+      </w:r>
+      <w:r>
+        <w:rPr>
+          <w:rFonts w:ascii="Times New Roman" w:hAnsi="Times New Roman" w:cs="Times New Roman"/>
+        </w:rPr>
+        <w:t>Recent research showed that maternal exposure to cadmium can</w:t>
+      </w:r>
+      <w:r>
+        <w:rPr>
+          <w:rFonts w:ascii="Times New Roman" w:hAnsi="Times New Roman" w:cs="Times New Roman"/>
+        </w:rPr>
+        <w:t xml:space="preserve"> impair placental zinc transport and limit fetal growth. Fetal zinc needs are higher during early gestation periods.</w:t>
+      </w:r>
+      <w:r>
+        <w:rPr>
+          <w:rFonts w:ascii="Times New Roman" w:hAnsi="Times New Roman" w:cs="Times New Roman"/>
+        </w:rPr>
+        <w:t xml:space="preserve"> Zinc levels are high</w:t>
+      </w:r>
+      <w:r>
+        <w:rPr>
+          <w:rFonts w:ascii="Times New Roman" w:hAnsi="Times New Roman" w:cs="Times New Roman"/>
+        </w:rPr>
+        <w:t>e</w:t>
+      </w:r>
+      <w:r>
+        <w:rPr>
+          <w:rFonts w:ascii="Times New Roman" w:hAnsi="Times New Roman" w:cs="Times New Roman"/>
+        </w:rPr>
+        <w:t xml:space="preserve">r in the fetal circulation than in the maternal circulation. </w:t>
+      </w:r>
+    </w:p>
+    <w:p>
+      <w:pPr>
+        <w:rPr>
+          <w:rFonts w:ascii="Times New Roman" w:hAnsi="Times New Roman" w:cs="Times New Roman"/>
+        </w:rPr>
+      </w:pPr>
+    </w:p>
+    <w:p>
+      <w:pPr>
+        <w:rPr>
+          <w:rFonts w:ascii="Times New Roman" w:hAnsi="Times New Roman" w:cs="Times New Roman"/>
+        </w:rPr>
+      </w:pPr>
+      <w:r>
+        <w:rPr>
+          <w:rFonts w:ascii="Times New Roman" w:hAnsi="Times New Roman" w:cs="Times New Roman"/>
+        </w:rPr>
+        <w:t xml:space="preserve">Selenium deficiency can cause drastic pregnancy outcomes like miscarriage. </w:t>
+      </w:r>
+      <w:r>
+        <w:rPr>
+          <w:rFonts w:ascii="Times New Roman" w:hAnsi="Times New Roman" w:cs="Times New Roman"/>
+        </w:rPr>
+        <w:t>The fetus cannot produce selenium and requires constant supply from the maternal circulation to be able to produce selenoproteins. On the placenta, apolipipoprotein E receptor-2 is expressed on the sy</w:t>
+      </w:r>
+      <w:r>
+        <w:rPr>
+          <w:rFonts w:ascii="Times New Roman" w:hAnsi="Times New Roman" w:cs="Times New Roman"/>
+        </w:rPr>
+        <w:t xml:space="preserve">ncytial membranes and </w:t>
+      </w:r>
+      <w:r>
+        <w:rPr>
+          <w:rFonts w:ascii="Times New Roman" w:hAnsi="Times New Roman" w:cs="Times New Roman"/>
+        </w:rPr>
+        <w:t>allows for the uptake of selenoprotein P via endocytosis</w:t>
+      </w:r>
+      <w:r>
+        <w:rPr>
+          <w:rFonts w:ascii="Times New Roman" w:hAnsi="Times New Roman" w:cs="Times New Roman"/>
+        </w:rPr>
+        <w:t xml:space="preserve">. It appears that selenium is passively transported into the placenta and to the fetus. It is worthy of mentioning that selenium competes with sulphates to cross that microvillous membrane as they share a common pathway. </w:t>
+      </w:r>
+      <w:r>
+        <w:rPr>
+          <w:rFonts w:ascii="Times New Roman" w:hAnsi="Times New Roman" w:cs="Times New Roman"/>
+        </w:rPr>
+        <w:t>In mice, megalin is expressed in the yolk sac and contributes to the uptake of selenium to the fetus as well (ASK DAVE ABOUT MEGALIN AND CHECK WHAT IT DOES EXACTLY).</w:t>
+      </w:r>
+    </w:p>
+    <w:p>
+      <w:pPr>
+        <w:rPr>
+          <w:rFonts w:ascii="Times New Roman" w:hAnsi="Times New Roman" w:cs="Times New Roman"/>
+        </w:rPr>
+      </w:pPr>
       <w:r>
         <w:rPr>
           <w:rFonts w:ascii="Times New Roman" w:hAnsi="Times New Roman" w:cs="Times New Roman"/>
         </w:rPr>
         <w:t xml:space="preserve"> </w:t>
       </w:r>
-      <w:r>
-        <w:rPr>
-          <w:rFonts w:ascii="Times New Roman" w:hAnsi="Times New Roman" w:cs="Times New Roman"/>
-        </w:rPr>
-        <w:t xml:space="preserve">Transcobalamin is responsible for the transport of the majority of cobalamin, and according to a novel findings, the expression of this transporter on the microvillous membrane seems to increase with gestational age and is expressed more in male offspring compared to female offspring. </w:t>
-      </w:r>
-      <w:r>
-        <w:rPr>
-          <w:rFonts w:ascii="Times New Roman" w:hAnsi="Times New Roman" w:cs="Times New Roman"/>
-        </w:rPr>
-        <w:t>The exact mechanisms by which cobalamin is transported within the placenta to the fetus remain vague a</w:t>
-      </w:r>
-      <w:r>
-        <w:rPr>
-          <w:rFonts w:ascii="Times New Roman" w:hAnsi="Times New Roman" w:cs="Times New Roman"/>
-        </w:rPr>
-        <w:t>nd require further studies.</w:t>
-      </w:r>
-    </w:p>
-    <w:p>
-      <w:pPr>
-        <w:rPr>
-          <w:rFonts w:ascii="Times New Roman" w:hAnsi="Times New Roman" w:cs="Times New Roman"/>
-        </w:rPr>
-      </w:pPr>
-    </w:p>
-    <w:p>
-      <w:pPr>
-        <w:rPr>
-          <w:rFonts w:ascii="Times New Roman" w:hAnsi="Times New Roman" w:cs="Times New Roman"/>
-        </w:rPr>
-      </w:pPr>
-      <w:r>
-        <w:rPr>
-          <w:rFonts w:ascii="Times New Roman" w:hAnsi="Times New Roman" w:cs="Times New Roman"/>
-        </w:rPr>
-        <w:t>Calcium</w:t>
-      </w:r>
-      <w:r>
-        <w:rPr>
-          <w:rFonts w:ascii="Times New Roman" w:hAnsi="Times New Roman" w:cs="Times New Roman"/>
-        </w:rPr>
-        <w:t xml:space="preserve"> in fetal circulations is regulated in a similar manner to adult circu</w:t>
-      </w:r>
-      <w:r>
-        <w:rPr>
-          <w:rFonts w:ascii="Times New Roman" w:hAnsi="Times New Roman" w:cs="Times New Roman"/>
-        </w:rPr>
-        <w:t xml:space="preserve">lations via parathyroid hormone secretions and the active form of vitamin D in the plasma. </w:t>
-      </w:r>
-      <w:r>
-        <w:rPr>
-          <w:rFonts w:ascii="Times New Roman" w:hAnsi="Times New Roman" w:cs="Times New Roman"/>
-        </w:rPr>
-        <w:t>PTH secretions are thought to be regulated by calcium-sensing receptor</w:t>
-      </w:r>
-      <w:r>
-        <w:rPr>
-          <w:rFonts w:ascii="Times New Roman" w:hAnsi="Times New Roman" w:cs="Times New Roman"/>
-        </w:rPr>
-        <w:t xml:space="preserve">, which is vital for transplacental calcium transport. Calcium-sensing receptor is localized at the extracellular cytotrophoblast layer, . </w:t>
-      </w:r>
-      <w:r>
-        <w:rPr>
-          <w:rFonts w:ascii="Times New Roman" w:hAnsi="Times New Roman" w:cs="Times New Roman"/>
-        </w:rPr>
-        <w:t>It is determined that fetal calcium is higher than maternal calcium concentrations</w:t>
-      </w:r>
-      <w:r>
-        <w:rPr>
-          <w:rFonts w:ascii="Times New Roman" w:hAnsi="Times New Roman" w:cs="Times New Roman"/>
-        </w:rPr>
-        <w:t>, and therefore, calcium transport is active</w:t>
-      </w:r>
-      <w:r>
-        <w:rPr>
-          <w:rFonts w:ascii="Times New Roman" w:hAnsi="Times New Roman" w:cs="Times New Roman"/>
-        </w:rPr>
-        <w:t xml:space="preserve">. Transient receptor potential channels and calcium ATPase, calcium transporters, are localized at both membranes of the syncytiotrophoblast, </w:t>
-      </w:r>
-      <w:r>
-        <w:rPr>
-          <w:rFonts w:ascii="Times New Roman" w:hAnsi="Times New Roman" w:cs="Times New Roman"/>
-        </w:rPr>
-        <w:t>with</w:t>
-      </w:r>
-      <w:r>
-        <w:rPr>
-          <w:rFonts w:ascii="Times New Roman" w:hAnsi="Times New Roman" w:cs="Times New Roman"/>
-        </w:rPr>
-        <w:t xml:space="preserve"> calcium ATPase being primarily evident on the basolateral membrane. The rapid fetal development requires high amounts of calcium to be transported to support fetal development. </w:t>
-      </w:r>
-      <w:r>
-        <w:rPr>
-          <w:rFonts w:ascii="Times New Roman" w:hAnsi="Times New Roman" w:cs="Times New Roman"/>
-        </w:rPr>
-        <w:t>Besides meeting fetal calcium needs, calcium plays a role in placental maturation, c</w:t>
-      </w:r>
-      <w:r>
-        <w:rPr>
-          <w:rFonts w:ascii="Times New Roman" w:hAnsi="Times New Roman" w:cs="Times New Roman"/>
-        </w:rPr>
-        <w:t xml:space="preserve">ell signaling, and invasion. The exact mechanism by which calcium is transported to the fetus are not yet elucidated and can differ by mammalian species. </w:t>
-      </w:r>
-      <w:r>
-        <w:rPr>
-          <w:rFonts w:ascii="Times New Roman" w:hAnsi="Times New Roman" w:cs="Times New Roman"/>
-        </w:rPr>
-        <w:t xml:space="preserve">(WORTH KNOWING </w:t>
-      </w:r>
-      <w:r>
-        <w:rPr>
-          <w:rFonts w:ascii="Times New Roman" w:hAnsi="Times New Roman" w:cs="Times New Roman"/>
-        </w:rPr>
-        <w:t>IF FETAL PTH CAN CASUE MATERNAL BONE RESORPTION OR NOT. IS FETAL PTH ONLY AFFECTING PLACENTAL CALCIUM TRANSPORTERS AND FETAL CALCIUM REGULATORY MECHANISMS?)</w:t>
-      </w:r>
-    </w:p>
-    <w:p>
-      <w:pPr>
-        <w:rPr>
-          <w:rFonts w:ascii="Times New Roman" w:hAnsi="Times New Roman" w:cs="Times New Roman"/>
-        </w:rPr>
-      </w:pPr>
-    </w:p>
-    <w:p>
-      <w:pPr>
-        <w:rPr>
-          <w:rFonts w:ascii="Times New Roman" w:hAnsi="Times New Roman" w:cs="Times New Roman"/>
-        </w:rPr>
-      </w:pPr>
-      <w:r>
-        <w:rPr>
-          <w:rFonts w:ascii="Times New Roman" w:hAnsi="Times New Roman" w:cs="Times New Roman"/>
-        </w:rPr>
-        <w:t xml:space="preserve">Inadequate maternal zinc levels seem to be uncommon but can affect trophoblastic differentiation and reduce placental weight which implies a suboptimal placental function. </w:t>
-      </w:r>
-      <w:r>
-        <w:rPr>
-          <w:rFonts w:ascii="Times New Roman" w:hAnsi="Times New Roman" w:cs="Times New Roman"/>
-        </w:rPr>
-        <w:t xml:space="preserve">Zinc </w:t>
-      </w:r>
-      <w:r>
-        <w:rPr>
-          <w:rFonts w:ascii="Times New Roman" w:hAnsi="Times New Roman" w:cs="Times New Roman"/>
-        </w:rPr>
-        <w:t xml:space="preserve">is </w:t>
-      </w:r>
-      <w:r>
-        <w:rPr>
-          <w:rFonts w:ascii="Times New Roman" w:hAnsi="Times New Roman" w:cs="Times New Roman"/>
-        </w:rPr>
-        <w:t>actively transported t</w:t>
-      </w:r>
-      <w:r>
-        <w:rPr>
-          <w:rFonts w:ascii="Times New Roman" w:hAnsi="Times New Roman" w:cs="Times New Roman"/>
-        </w:rPr>
-        <w:t>o</w:t>
-      </w:r>
-      <w:r>
-        <w:rPr>
-          <w:rFonts w:ascii="Times New Roman" w:hAnsi="Times New Roman" w:cs="Times New Roman"/>
-        </w:rPr>
-        <w:t xml:space="preserve"> the fetus</w:t>
-      </w:r>
-      <w:r>
-        <w:rPr>
-          <w:rFonts w:ascii="Times New Roman" w:hAnsi="Times New Roman" w:cs="Times New Roman"/>
-        </w:rPr>
-        <w:t xml:space="preserve"> via zinc transporter 5 and human Znt-like 1 which are expressed on the microvillous membrane of the placenta</w:t>
-      </w:r>
-      <w:r>
-        <w:rPr>
-          <w:rFonts w:ascii="Times New Roman" w:hAnsi="Times New Roman" w:cs="Times New Roman"/>
-        </w:rPr>
-        <w:t xml:space="preserve">. Endocytosis allows for the uptake of zinc by the placenta to be transported to the fetus but the mechanism are not fully understood </w:t>
-      </w:r>
-      <w:r>
-        <w:rPr>
-          <w:rFonts w:ascii="Times New Roman" w:hAnsi="Times New Roman" w:cs="Times New Roman"/>
-        </w:rPr>
-        <w:lastRenderedPageBreak/>
-        <w:t>(CHECK ZINC TRASNPORT ACROSS BASOLATERLA MEMBRANE AND ENDOTHELIALL FETAL CELLS?)</w:t>
-      </w:r>
-      <w:r>
-        <w:rPr>
-          <w:rFonts w:ascii="Times New Roman" w:hAnsi="Times New Roman" w:cs="Times New Roman"/>
-        </w:rPr>
-        <w:t xml:space="preserve">. Contrary to transferrin, zinc transporters show a reduced expression in vitro when maternal levels are high due to supplementation, and transporters increase in cases of maternal deficiency to allow for optimal zinc uptake and transport to the fetus. </w:t>
-      </w:r>
-      <w:r>
-        <w:rPr>
-          <w:rFonts w:ascii="Times New Roman" w:hAnsi="Times New Roman" w:cs="Times New Roman"/>
-        </w:rPr>
-        <w:t xml:space="preserve">Interestingly, saturation of the transferrin receptor across the microvillous membrane due to increased transferrin levels causes the employment of zinc transporter ZIP 14 to allow for the uptake of excess transferrin to be stored in the placenta. </w:t>
-      </w:r>
-      <w:r>
-        <w:rPr>
-          <w:rFonts w:ascii="Times New Roman" w:hAnsi="Times New Roman" w:cs="Times New Roman"/>
-        </w:rPr>
-        <w:t>Recent research showed that maternal exposure to cadmium can</w:t>
-      </w:r>
-      <w:r>
-        <w:rPr>
-          <w:rFonts w:ascii="Times New Roman" w:hAnsi="Times New Roman" w:cs="Times New Roman"/>
-        </w:rPr>
-        <w:t xml:space="preserve"> impair placental zinc transport and limit fetal growth. Fetal zinc needs are higher during early gestation periods.</w:t>
-      </w:r>
-      <w:r>
-        <w:rPr>
-          <w:rFonts w:ascii="Times New Roman" w:hAnsi="Times New Roman" w:cs="Times New Roman"/>
-        </w:rPr>
-        <w:t xml:space="preserve"> Zinc levels are high</w:t>
-      </w:r>
-      <w:r>
-        <w:rPr>
-          <w:rFonts w:ascii="Times New Roman" w:hAnsi="Times New Roman" w:cs="Times New Roman"/>
-        </w:rPr>
-        <w:t>e</w:t>
-      </w:r>
-      <w:r>
-        <w:rPr>
-          <w:rFonts w:ascii="Times New Roman" w:hAnsi="Times New Roman" w:cs="Times New Roman"/>
-        </w:rPr>
-        <w:t xml:space="preserve">r in the fetal circulation than in the maternal circulation. </w:t>
-      </w:r>
-    </w:p>
-    <w:p>
-      <w:pPr>
-        <w:rPr>
-          <w:rFonts w:ascii="Times New Roman" w:hAnsi="Times New Roman" w:cs="Times New Roman"/>
-        </w:rPr>
-      </w:pPr>
-    </w:p>
-    <w:p>
-      <w:pPr>
-        <w:rPr>
-          <w:rFonts w:ascii="Times New Roman" w:hAnsi="Times New Roman" w:cs="Times New Roman"/>
-        </w:rPr>
-      </w:pPr>
-      <w:r>
-        <w:rPr>
-          <w:rFonts w:ascii="Times New Roman" w:hAnsi="Times New Roman" w:cs="Times New Roman"/>
-        </w:rPr>
-        <w:t xml:space="preserve">Selenium deficiency can cause drastic pregnancy outcomes like miscarriage. </w:t>
-      </w:r>
-      <w:r>
-        <w:rPr>
-          <w:rFonts w:ascii="Times New Roman" w:hAnsi="Times New Roman" w:cs="Times New Roman"/>
-        </w:rPr>
-        <w:t>The fetus cannot produce selenium and requires constant supply from the maternal circulation to be able to produce selenoproteins. On the placenta, apolipipoprotein E receptor-2 is expressed on the sy</w:t>
-      </w:r>
-      <w:r>
-        <w:rPr>
-          <w:rFonts w:ascii="Times New Roman" w:hAnsi="Times New Roman" w:cs="Times New Roman"/>
-        </w:rPr>
-        <w:t xml:space="preserve">ncytial membranes and </w:t>
-      </w:r>
-      <w:r>
-        <w:rPr>
-          <w:rFonts w:ascii="Times New Roman" w:hAnsi="Times New Roman" w:cs="Times New Roman"/>
-        </w:rPr>
-        <w:t>allows for the uptake of selenoprotein P via endocytosis</w:t>
-      </w:r>
-      <w:r>
-        <w:rPr>
-          <w:rFonts w:ascii="Times New Roman" w:hAnsi="Times New Roman" w:cs="Times New Roman"/>
-        </w:rPr>
-        <w:t xml:space="preserve">. It appears that selenium is passively transported into the placenta and to the fetus. It is worthy of mentioning that selenium competes with sulphates to cross that microvillous membrane as they share a common pathway. </w:t>
-      </w:r>
-      <w:r>
-        <w:rPr>
-          <w:rFonts w:ascii="Times New Roman" w:hAnsi="Times New Roman" w:cs="Times New Roman"/>
-        </w:rPr>
-        <w:t>In mice, megalin is expressed in the yolk sac and contributes to the uptake of selenium to the fetus as well (ASK DAVE ABOUT MEGALIN AND CHECK WHAT IT DOES EXACTLY).</w:t>
-      </w:r>
-    </w:p>
-    <w:p>
-      <w:pPr>
-        <w:rPr>
-          <w:rFonts w:ascii="Times New Roman" w:hAnsi="Times New Roman" w:cs="Times New Roman"/>
-        </w:rPr>
-      </w:pPr>
+    </w:p>
+    <w:p>
+      <w:pPr>
+        <w:rPr>
+          <w:rFonts w:ascii="Times New Roman" w:hAnsi="Times New Roman" w:cs="Times New Roman"/>
+        </w:rPr>
+      </w:pPr>
+    </w:p>
+    <w:p>
+      <w:pPr>
+        <w:rPr>
+          <w:rFonts w:ascii="Times New Roman" w:hAnsi="Times New Roman" w:cs="Times New Roman"/>
+        </w:rPr>
+      </w:pPr>
+    </w:p>
+    <w:p>
+      <w:pPr>
+        <w:pStyle w:val="Heading2"/>
+        <w:rPr>
+          <w:rFonts w:ascii="Times New Roman" w:hAnsi="Times New Roman" w:cs="Times New Roman"/>
+        </w:rPr>
+      </w:pPr>
+      <w:r>
+        <w:rPr>
+          <w:rFonts w:ascii="Times New Roman" w:hAnsi="Times New Roman" w:cs="Times New Roman"/>
+        </w:rPr>
+        <w:t xml:space="preserve">How </w:t>
+      </w:r>
+      <w:r>
+        <w:rPr>
+          <w:rFonts w:ascii="Times New Roman" w:hAnsi="Times New Roman" w:cs="Times New Roman"/>
+        </w:rPr>
+        <w:t>micro- and macronutrient</w:t>
+      </w:r>
       <w:r>
         <w:rPr>
           <w:rFonts w:ascii="Times New Roman" w:hAnsi="Times New Roman" w:cs="Times New Roman"/>
         </w:rPr>
         <w:t xml:space="preserve"> </w:t>
       </w:r>
-    </w:p>
-    <w:p>
-      <w:pPr>
-        <w:rPr>
-          <w:rFonts w:ascii="Times New Roman" w:hAnsi="Times New Roman" w:cs="Times New Roman"/>
-        </w:rPr>
-      </w:pPr>
-    </w:p>
-    <w:p>
-      <w:pPr>
-        <w:rPr>
-          <w:rFonts w:ascii="Times New Roman" w:hAnsi="Times New Roman" w:cs="Times New Roman"/>
-        </w:rPr>
-      </w:pPr>
-    </w:p>
-    <w:p>
-      <w:pPr>
-        <w:pStyle w:val="Heading2"/>
-        <w:rPr>
-          <w:rFonts w:ascii="Times New Roman" w:hAnsi="Times New Roman" w:cs="Times New Roman"/>
-          <w:sz w:val="24"/>
-          <w:szCs w:val="24"/>
-        </w:rPr>
-      </w:pPr>
-      <w:r>
-        <w:rPr>
-          <w:rFonts w:ascii="Times New Roman" w:hAnsi="Times New Roman" w:cs="Times New Roman"/>
-          <w:sz w:val="24"/>
-          <w:szCs w:val="24"/>
-        </w:rPr>
-        <w:t xml:space="preserve">How </w:t>
-      </w:r>
-      <w:r>
-        <w:rPr>
-          <w:rFonts w:ascii="Times New Roman" w:hAnsi="Times New Roman" w:cs="Times New Roman"/>
-          <w:sz w:val="24"/>
-          <w:szCs w:val="24"/>
-        </w:rPr>
-        <w:t>micro- and macronutrient</w:t>
-      </w:r>
-      <w:r>
-        <w:rPr>
-          <w:rFonts w:ascii="Times New Roman" w:hAnsi="Times New Roman" w:cs="Times New Roman"/>
-          <w:sz w:val="24"/>
-          <w:szCs w:val="24"/>
+      <w:r>
+        <w:rPr>
+          <w:rFonts w:ascii="Times New Roman" w:hAnsi="Times New Roman" w:cs="Times New Roman"/>
+        </w:rPr>
+        <w:t xml:space="preserve">placental </w:t>
+      </w:r>
+      <w:r>
+        <w:rPr>
+          <w:rFonts w:ascii="Times New Roman" w:hAnsi="Times New Roman" w:cs="Times New Roman"/>
+        </w:rPr>
+        <w:t>transporters</w:t>
+      </w:r>
+      <w:r>
+        <w:rPr>
+          <w:rFonts w:ascii="Times New Roman" w:hAnsi="Times New Roman" w:cs="Times New Roman"/>
         </w:rPr>
         <w:t xml:space="preserve"> </w:t>
       </w:r>
       <w:r>
         <w:rPr>
           <w:rFonts w:ascii="Times New Roman" w:hAnsi="Times New Roman" w:cs="Times New Roman"/>
-          <w:sz w:val="24"/>
-          <w:szCs w:val="24"/>
-        </w:rPr>
-        <w:t xml:space="preserve">placental </w:t>
-      </w:r>
-      <w:r>
-        <w:rPr>
-          <w:rFonts w:ascii="Times New Roman" w:hAnsi="Times New Roman" w:cs="Times New Roman"/>
-          <w:sz w:val="24"/>
-          <w:szCs w:val="24"/>
-        </w:rPr>
-        <w:t>transporters</w:t>
-      </w:r>
-      <w:r>
-        <w:rPr>
-          <w:rFonts w:ascii="Times New Roman" w:hAnsi="Times New Roman" w:cs="Times New Roman"/>
-          <w:sz w:val="24"/>
-          <w:szCs w:val="24"/>
+        </w:rPr>
+        <w:t>are altered in obesity and how this affects nutrient flux and macronutrient accretion in the fetus</w:t>
+      </w:r>
+    </w:p>
+    <w:p>
+      <w:pPr>
+        <w:rPr>
+          <w:rFonts w:ascii="Times New Roman" w:hAnsi="Times New Roman" w:cs="Times New Roman"/>
+        </w:rPr>
+      </w:pPr>
+    </w:p>
+    <w:p>
+      <w:pPr>
+        <w:rPr>
+          <w:rFonts w:ascii="Times New Roman" w:hAnsi="Times New Roman" w:cs="Times New Roman"/>
+        </w:rPr>
+      </w:pPr>
+      <w:r>
+        <w:rPr>
+          <w:rFonts w:ascii="Times New Roman" w:hAnsi="Times New Roman" w:cs="Times New Roman"/>
+        </w:rPr>
+        <w:t>Maternal obes</w:t>
+      </w:r>
+      <w:r>
+        <w:rPr>
+          <w:rFonts w:ascii="Times New Roman" w:hAnsi="Times New Roman" w:cs="Times New Roman"/>
+        </w:rPr>
+        <w:t>i</w:t>
+      </w:r>
+      <w:r>
+        <w:rPr>
+          <w:rFonts w:ascii="Times New Roman" w:hAnsi="Times New Roman" w:cs="Times New Roman"/>
+        </w:rPr>
+        <w:t>ty is considered a risk factor for maternal and offspring health</w:t>
+      </w:r>
+      <w:r>
+        <w:rPr>
+          <w:rFonts w:ascii="Times New Roman" w:hAnsi="Times New Roman" w:cs="Times New Roman"/>
+        </w:rPr>
+        <w:t>. Maternal obesity is usually associated with higher levels of glucose,</w:t>
+      </w:r>
+      <w:r>
+        <w:rPr>
+          <w:rFonts w:ascii="Times New Roman" w:hAnsi="Times New Roman" w:cs="Times New Roman"/>
+        </w:rPr>
+        <w:t xml:space="preserve"> triglycerides,</w:t>
+      </w:r>
+      <w:r>
+        <w:rPr>
+          <w:rFonts w:ascii="Times New Roman" w:hAnsi="Times New Roman" w:cs="Times New Roman"/>
+        </w:rPr>
+        <w:t xml:space="preserve"> insulin, leptin and inflammatory markers but lower adiponectin levels. </w:t>
+      </w:r>
+      <w:r>
+        <w:rPr>
+          <w:rFonts w:ascii="Times New Roman" w:hAnsi="Times New Roman" w:cs="Times New Roman"/>
         </w:rPr>
         <w:t xml:space="preserve"> </w:t>
       </w:r>
       <w:r>
         <w:rPr>
           <w:rFonts w:ascii="Times New Roman" w:hAnsi="Times New Roman" w:cs="Times New Roman"/>
-          <w:sz w:val="24"/>
-          <w:szCs w:val="24"/>
-        </w:rPr>
-        <w:t>are altered in obesity and how this affects nutrient flux and macronutrient accretion in the fetus</w:t>
-      </w:r>
-    </w:p>
-    <w:p>
-      <w:pPr>
-        <w:rPr>
-          <w:rFonts w:ascii="Times New Roman" w:hAnsi="Times New Roman" w:cs="Times New Roman"/>
-        </w:rPr>
-      </w:pPr>
-    </w:p>
-    <w:p>
-      <w:pPr>
-        <w:rPr>
-          <w:rFonts w:ascii="Times New Roman" w:hAnsi="Times New Roman" w:cs="Times New Roman"/>
-        </w:rPr>
-      </w:pPr>
-      <w:r>
-        <w:rPr>
-          <w:rFonts w:ascii="Times New Roman" w:hAnsi="Times New Roman" w:cs="Times New Roman"/>
-        </w:rPr>
-        <w:t>Maternal obes</w:t>
-      </w:r>
-      <w:r>
-        <w:rPr>
-          <w:rFonts w:ascii="Times New Roman" w:hAnsi="Times New Roman" w:cs="Times New Roman"/>
-        </w:rPr>
-        <w:t>i</w:t>
-      </w:r>
-      <w:r>
-        <w:rPr>
-          <w:rFonts w:ascii="Times New Roman" w:hAnsi="Times New Roman" w:cs="Times New Roman"/>
-        </w:rPr>
-        <w:t>ty is considered a risk factor for maternal and offspring health</w:t>
-      </w:r>
-      <w:r>
-        <w:rPr>
-          <w:rFonts w:ascii="Times New Roman" w:hAnsi="Times New Roman" w:cs="Times New Roman"/>
-        </w:rPr>
-        <w:t>. Maternal obesity is usually associated with higher levels of glucose,</w:t>
-      </w:r>
-      <w:r>
-        <w:rPr>
-          <w:rFonts w:ascii="Times New Roman" w:hAnsi="Times New Roman" w:cs="Times New Roman"/>
-        </w:rPr>
-        <w:t xml:space="preserve"> triglycerides,</w:t>
-      </w:r>
-      <w:r>
-        <w:rPr>
-          <w:rFonts w:ascii="Times New Roman" w:hAnsi="Times New Roman" w:cs="Times New Roman"/>
-        </w:rPr>
-        <w:t xml:space="preserve"> insulin, leptin and inflammatory markers but lower adiponectin levels. </w:t>
+        </w:rPr>
+        <w:t xml:space="preserve">Research has been inconsistent regarding placental transport in maternal obesity with conflicting data from human and non-human data. </w:t>
+      </w:r>
+      <w:r>
+        <w:rPr>
+          <w:rFonts w:ascii="Times New Roman" w:hAnsi="Times New Roman" w:cs="Times New Roman"/>
+        </w:rPr>
+        <w:t xml:space="preserve">Furthermore, the majority of the data has focused on the syncytiotrophoblastic membranes without an emphasis on the fetal endothelial cellular membrane. </w:t>
+      </w:r>
+      <w:r>
+        <w:rPr>
+          <w:rFonts w:ascii="Times New Roman" w:hAnsi="Times New Roman" w:cs="Times New Roman"/>
+        </w:rPr>
+        <w:t xml:space="preserve">In this review, we will focus on </w:t>
+      </w:r>
+      <w:r>
+        <w:rPr>
+          <w:rFonts w:ascii="Times New Roman" w:hAnsi="Times New Roman" w:cs="Times New Roman"/>
+        </w:rPr>
+        <w:t>recent findings on altered placental transport mechanisms in maternal obesity absent</w:t>
+      </w:r>
+      <w:r>
+        <w:rPr>
+          <w:rFonts w:ascii="Times New Roman" w:hAnsi="Times New Roman" w:cs="Times New Roman"/>
+        </w:rPr>
+        <w:t xml:space="preserve"> of gestational diabetes. </w:t>
+      </w:r>
+    </w:p>
+    <w:p>
+      <w:pPr>
+        <w:rPr>
+          <w:rFonts w:ascii="Times New Roman" w:hAnsi="Times New Roman" w:cs="Times New Roman"/>
+        </w:rPr>
+      </w:pPr>
+    </w:p>
+    <w:p>
+      <w:pPr>
+        <w:rPr>
+          <w:rFonts w:ascii="Times New Roman" w:hAnsi="Times New Roman" w:cs="Times New Roman"/>
+        </w:rPr>
+      </w:pPr>
+      <w:r>
+        <w:rPr>
+          <w:rFonts w:ascii="Times New Roman" w:hAnsi="Times New Roman" w:cs="Times New Roman"/>
+          <w:highlight w:val="yellow"/>
+        </w:rPr>
+        <w:t>Glucose transport in obesity (MOLLY’S PART TO BE ADDED)</w:t>
       </w:r>
       <w:r>
         <w:rPr>
@@ -3882,63 +3846,6 @@
         </w:rPr>
         <w:t xml:space="preserve"> </w:t>
       </w:r>
-      <w:r>
-        <w:rPr>
-          <w:rFonts w:ascii="Times New Roman" w:hAnsi="Times New Roman" w:cs="Times New Roman"/>
-        </w:rPr>
-        <w:t xml:space="preserve">Research has been inconsistent regarding placental transport in maternal obesity with conflicting data from human and non-human data. </w:t>
-      </w:r>
-      <w:r>
-        <w:rPr>
-          <w:rFonts w:ascii="Times New Roman" w:hAnsi="Times New Roman" w:cs="Times New Roman"/>
-        </w:rPr>
-        <w:t xml:space="preserve">Furthermore, the majority of the data has focused on the syncytiotrophoblastic membranes without an emphasis on the fetal endothelial cellular membrane. </w:t>
-      </w:r>
-      <w:r>
-        <w:rPr>
-          <w:rFonts w:ascii="Times New Roman" w:hAnsi="Times New Roman" w:cs="Times New Roman"/>
-        </w:rPr>
-        <w:t xml:space="preserve">In this review, we will focus on </w:t>
-      </w:r>
-      <w:r>
-        <w:rPr>
-          <w:rFonts w:ascii="Times New Roman" w:hAnsi="Times New Roman" w:cs="Times New Roman"/>
-        </w:rPr>
-        <w:t>recent findings on altered placental transport mechanisms in maternal obesity absent</w:t>
-      </w:r>
-      <w:r>
-        <w:rPr>
-          <w:rFonts w:ascii="Times New Roman" w:hAnsi="Times New Roman" w:cs="Times New Roman"/>
-        </w:rPr>
-        <w:t xml:space="preserve"> of gestational diabetes. </w:t>
-      </w:r>
-    </w:p>
-    <w:p>
-      <w:pPr>
-        <w:rPr>
-          <w:rFonts w:ascii="Times New Roman" w:hAnsi="Times New Roman" w:cs="Times New Roman"/>
-        </w:rPr>
-      </w:pPr>
-    </w:p>
-    <w:p>
-      <w:pPr>
-        <w:rPr>
-          <w:rFonts w:ascii="Times New Roman" w:hAnsi="Times New Roman" w:cs="Times New Roman"/>
-        </w:rPr>
-      </w:pPr>
-      <w:r>
-        <w:rPr>
-          <w:rFonts w:ascii="Times New Roman" w:hAnsi="Times New Roman" w:cs="Times New Roman"/>
-          <w:highlight w:val="yellow"/>
-        </w:rPr>
-        <w:t>Glucose transport in obesity (MOLLY’S PART TO BE ADDED)</w:t>
-      </w:r>
-      <w:r>
-        <w:rPr>
-          <w:rFonts w:ascii="Times New Roman" w:hAnsi="Times New Roman" w:cs="Times New Roman"/>
-        </w:rPr>
-        <w:t xml:space="preserve"> </w:t>
-      </w:r>
     </w:p>
     <w:p>
       <w:pPr>
@@ -3981,13 +3888,7 @@
         <w:rPr>
           <w:rFonts w:ascii="Times New Roman" w:hAnsi="Times New Roman" w:cs="Times New Roman"/>
         </w:rPr>
-        <w:t>.</w:t>
-      </w:r>
-      <w:r>
-        <w:rPr>
-          <w:rFonts w:ascii="Times New Roman" w:hAnsi="Times New Roman" w:cs="Times New Roman"/>
-        </w:rPr>
-        <w:t xml:space="preserve"> </w:t>
+        <w:t xml:space="preserve">. </w:t>
       </w:r>
       <w:r>
         <w:rPr>
@@ -4050,7 +3951,13 @@
         <w:rPr>
           <w:rFonts w:ascii="Times New Roman" w:hAnsi="Times New Roman" w:cs="Times New Roman"/>
         </w:rPr>
-        <w:t>The expression of fatty acid and cholesterol uptake and metabolism were inconsistently altered with maternal obesity. A novel article demonstrated that t</w:t>
+        <w:t>Fatty</w:t>
+      </w:r>
+      <w:r>
+        <w:rPr>
+          <w:rFonts w:ascii="Times New Roman" w:hAnsi="Times New Roman" w:cs="Times New Roman"/>
+        </w:rPr>
+        <w:t xml:space="preserve"> acid and cholesterol uptake and metabolism were inconsistently altered with maternal obesity. A novel article demonstrated that t</w:t>
       </w:r>
       <w:r>
         <w:rPr>
@@ -4178,312 +4085,301 @@
         <w:rPr>
           <w:rFonts w:ascii="Times New Roman" w:hAnsi="Times New Roman" w:cs="Times New Roman"/>
         </w:rPr>
-        <w:t xml:space="preserve">Obesity is often associated with micronutrient deficiency, and thus the maternal circulating levels of micronutrients will determine placental responses. As mentioned earlier, the adaptations to maternal levels of circulating micronutrients is unique to every nutrient. </w:t>
-      </w:r>
+        <w:t>Obesity is often associated with micronutrient deficiency, and thus the maternal circulating levels of micronutrients will determine placental responses. As mentioned earlier, the adaptations to maternal levels of circulating micronutrien</w:t>
+      </w:r>
+      <w:r>
+        <w:rPr>
+          <w:rFonts w:ascii="Times New Roman" w:hAnsi="Times New Roman" w:cs="Times New Roman"/>
+        </w:rPr>
+        <w:t xml:space="preserve">ts is unique to every nutrient although exact mechanisms remain unclear for the transport of the majority of micronutrients. </w:t>
+      </w:r>
+    </w:p>
+    <w:p>
+      <w:pPr>
+        <w:rPr>
+          <w:rFonts w:ascii="Times New Roman" w:hAnsi="Times New Roman" w:cs="Times New Roman"/>
+        </w:rPr>
+      </w:pPr>
+    </w:p>
+    <w:p>
+      <w:pPr>
+        <w:rPr>
+          <w:rFonts w:ascii="Times New Roman" w:hAnsi="Times New Roman" w:cs="Times New Roman"/>
+        </w:rPr>
+      </w:pPr>
+    </w:p>
+    <w:p>
+      <w:pPr>
+        <w:pStyle w:val="Heading2"/>
+        <w:rPr>
+          <w:rFonts w:ascii="Times New Roman" w:hAnsi="Times New Roman" w:cs="Times New Roman"/>
+        </w:rPr>
+      </w:pPr>
+      <w:r>
+        <w:rPr>
+          <w:rFonts w:ascii="Times New Roman" w:hAnsi="Times New Roman" w:cs="Times New Roman"/>
+        </w:rPr>
+        <w:t xml:space="preserve">Alterations in </w:t>
+      </w:r>
+      <w:r>
+        <w:rPr>
+          <w:rFonts w:ascii="Times New Roman" w:hAnsi="Times New Roman" w:cs="Times New Roman"/>
+        </w:rPr>
+        <w:t xml:space="preserve">metabolic </w:t>
+      </w:r>
+      <w:r>
+        <w:rPr>
+          <w:rFonts w:ascii="Times New Roman" w:hAnsi="Times New Roman" w:cs="Times New Roman"/>
+        </w:rPr>
+        <w:t xml:space="preserve">and signaling </w:t>
+      </w:r>
+      <w:r>
+        <w:rPr>
+          <w:rFonts w:ascii="Times New Roman" w:hAnsi="Times New Roman" w:cs="Times New Roman"/>
+        </w:rPr>
+        <w:t xml:space="preserve">pathways </w:t>
+      </w:r>
+      <w:r>
+        <w:rPr>
+          <w:rFonts w:ascii="Times New Roman" w:hAnsi="Times New Roman" w:cs="Times New Roman"/>
+        </w:rPr>
+        <w:t xml:space="preserve">that result in </w:t>
+      </w:r>
+      <w:r>
+        <w:rPr>
+          <w:rFonts w:ascii="Times New Roman" w:hAnsi="Times New Roman" w:cs="Times New Roman"/>
+        </w:rPr>
+        <w:t xml:space="preserve">altered </w:t>
+      </w:r>
+      <w:r>
+        <w:rPr>
+          <w:rFonts w:ascii="Times New Roman" w:hAnsi="Times New Roman" w:cs="Times New Roman"/>
+        </w:rPr>
+        <w:t>nutrient transport</w:t>
+      </w:r>
+      <w:r>
+        <w:rPr>
+          <w:rFonts w:ascii="Times New Roman" w:hAnsi="Times New Roman" w:cs="Times New Roman"/>
+        </w:rPr>
+        <w:t xml:space="preserve"> at the placental level</w:t>
+      </w:r>
+    </w:p>
+    <w:p>
+      <w:pPr>
+        <w:rPr>
+          <w:rFonts w:ascii="Times New Roman" w:hAnsi="Times New Roman" w:cs="Times New Roman"/>
+        </w:rPr>
+      </w:pPr>
+    </w:p>
+    <w:p>
+      <w:pPr>
+        <w:rPr>
+          <w:rFonts w:ascii="Times New Roman" w:hAnsi="Times New Roman" w:cs="Times New Roman"/>
+        </w:rPr>
+      </w:pPr>
+      <w:r>
+        <w:rPr>
+          <w:rFonts w:ascii="Times New Roman" w:hAnsi="Times New Roman" w:cs="Times New Roman"/>
+          <w:highlight w:val="yellow"/>
+        </w:rPr>
+        <w:t>Glucose transport in obesity (MOLLY’S PART TO BE ADDED)</w:t>
+      </w:r>
+      <w:r>
+        <w:rPr>
+          <w:rFonts w:ascii="Times New Roman" w:hAnsi="Times New Roman" w:cs="Times New Roman"/>
+        </w:rPr>
+        <w:t xml:space="preserve"> </w:t>
+      </w:r>
+    </w:p>
+    <w:p>
+      <w:pPr>
+        <w:rPr>
+          <w:rFonts w:ascii="Times New Roman" w:hAnsi="Times New Roman" w:cs="Times New Roman"/>
+        </w:rPr>
+      </w:pPr>
+    </w:p>
+    <w:p>
+      <w:pPr>
+        <w:rPr>
+          <w:rFonts w:ascii="Times New Roman" w:hAnsi="Times New Roman" w:cs="Times New Roman"/>
+        </w:rPr>
+      </w:pPr>
+      <w:r>
+        <w:rPr>
+          <w:rFonts w:ascii="Times New Roman" w:hAnsi="Times New Roman" w:cs="Times New Roman"/>
+        </w:rPr>
+        <w:t xml:space="preserve">The </w:t>
+      </w:r>
+      <w:r>
+        <w:rPr>
+          <w:rFonts w:ascii="Times New Roman" w:hAnsi="Times New Roman" w:cs="Times New Roman"/>
+        </w:rPr>
+        <w:t>upregulated amino acid transporters may be attributed to increased metabolic pathways upstream of ami</w:t>
+      </w:r>
+      <w:r>
+        <w:rPr>
+          <w:rFonts w:ascii="Times New Roman" w:hAnsi="Times New Roman" w:cs="Times New Roman"/>
+        </w:rPr>
+        <w:t>no acid uptake like placen</w:t>
+      </w:r>
+      <w:r>
+        <w:rPr>
+          <w:rFonts w:ascii="Times New Roman" w:hAnsi="Times New Roman" w:cs="Times New Roman"/>
+        </w:rPr>
+        <w:t>t</w:t>
+      </w:r>
+      <w:r>
+        <w:rPr>
+          <w:rFonts w:ascii="Times New Roman" w:hAnsi="Times New Roman" w:cs="Times New Roman"/>
+        </w:rPr>
+        <w:t>a</w:t>
+      </w:r>
+      <w:r>
+        <w:rPr>
+          <w:rFonts w:ascii="Times New Roman" w:hAnsi="Times New Roman" w:cs="Times New Roman"/>
+        </w:rPr>
+        <w:t>l</w:t>
+      </w:r>
+      <w:r>
+        <w:rPr>
+          <w:rFonts w:ascii="Times New Roman" w:hAnsi="Times New Roman" w:cs="Times New Roman"/>
+        </w:rPr>
+        <w:t xml:space="preserve"> mechanistic </w:t>
+      </w:r>
+      <w:r>
+        <w:rPr>
+          <w:rFonts w:ascii="Times New Roman" w:hAnsi="Times New Roman" w:cs="Times New Roman"/>
+        </w:rPr>
+        <w:t>target of rapamycin</w:t>
+      </w:r>
+      <w:r>
+        <w:rPr>
+          <w:rFonts w:ascii="Times New Roman" w:hAnsi="Times New Roman" w:cs="Times New Roman"/>
+        </w:rPr>
+        <w:t xml:space="preserve"> (mTORC)</w:t>
+      </w:r>
+      <w:r>
+        <w:rPr>
+          <w:rFonts w:ascii="Times New Roman" w:hAnsi="Times New Roman" w:cs="Times New Roman"/>
+        </w:rPr>
+        <w:t>, insulin and insuli</w:t>
+      </w:r>
+      <w:r>
+        <w:rPr>
+          <w:rFonts w:ascii="Times New Roman" w:hAnsi="Times New Roman" w:cs="Times New Roman"/>
+        </w:rPr>
+        <w:t xml:space="preserve">n-like growth factor, leptin, and adiponectin. </w:t>
+      </w:r>
+      <w:r>
+        <w:rPr>
+          <w:rFonts w:ascii="Times New Roman" w:hAnsi="Times New Roman" w:cs="Times New Roman"/>
+        </w:rPr>
+        <w:t xml:space="preserve">In lean mothers, adiponectin decreases amino acid uptake especially postprandial and is thought to be a protective mechanism to limit </w:t>
+      </w:r>
+      <w:r>
+        <w:rPr>
+          <w:rFonts w:ascii="Times New Roman" w:hAnsi="Times New Roman" w:cs="Times New Roman"/>
+        </w:rPr>
+        <w:t>excessive uptake of amino acids to the fetus especially that insulin levels are elevated postprandial. Due to hypoadiponectenemia associated with maternal obesity, this mechanism is altered and the effect of adiponectin on the placenta is reduced.</w:t>
+      </w:r>
+    </w:p>
+    <w:p>
+      <w:pPr>
+        <w:rPr>
+          <w:rFonts w:ascii="Times New Roman" w:hAnsi="Times New Roman" w:cs="Times New Roman"/>
+        </w:rPr>
+      </w:pPr>
+    </w:p>
+    <w:p>
+      <w:pPr>
+        <w:rPr>
+          <w:rFonts w:ascii="Times New Roman" w:hAnsi="Times New Roman" w:cs="Times New Roman"/>
+        </w:rPr>
+      </w:pPr>
+      <w:r>
+        <w:rPr>
+          <w:rFonts w:ascii="Times New Roman" w:hAnsi="Times New Roman" w:cs="Times New Roman"/>
+        </w:rPr>
+        <w:t xml:space="preserve">Maternal </w:t>
+      </w:r>
+      <w:r>
+        <w:rPr>
+          <w:rFonts w:ascii="Times New Roman" w:hAnsi="Times New Roman" w:cs="Times New Roman"/>
+        </w:rPr>
+        <w:t xml:space="preserve">levels of insulin, adiponectin, leptin, and cytokines due to the inflammatory milieu induced by obesity have a significant role in regulating the downstream metabolic pathways of insulin, peroxisome proliferator-activated receptor and mechanistic target of rapamycin. Maternal </w:t>
+      </w:r>
+      <w:r>
+        <w:rPr>
+          <w:rFonts w:ascii="Times New Roman" w:hAnsi="Times New Roman" w:cs="Times New Roman"/>
+        </w:rPr>
+        <w:t xml:space="preserve">obesity is assumed to directly influence placental </w:t>
+      </w:r>
+      <w:r>
+        <w:rPr>
+          <w:rFonts w:ascii="Times New Roman" w:hAnsi="Times New Roman" w:cs="Times New Roman"/>
+        </w:rPr>
+        <w:t xml:space="preserve">lipid metabolism with evidence suggesting a protective role of the placenta in limiting available fatty acids for fetal supply by esterifying and storing the lipids that cross the microvillous membrane. </w:t>
+      </w:r>
+      <w:r>
+        <w:rPr>
+          <w:rFonts w:ascii="Times New Roman" w:hAnsi="Times New Roman" w:cs="Times New Roman"/>
+        </w:rPr>
+        <w:t xml:space="preserve">Alterations in the inflammatory milieu of the mother is also </w:t>
+      </w:r>
+      <w:r>
+        <w:rPr>
+          <w:rFonts w:ascii="Times New Roman" w:hAnsi="Times New Roman" w:cs="Times New Roman"/>
+        </w:rPr>
+        <w:t>thought</w:t>
+      </w:r>
+      <w:r>
+        <w:rPr>
+          <w:rFonts w:ascii="Times New Roman" w:hAnsi="Times New Roman" w:cs="Times New Roman"/>
+        </w:rPr>
+        <w:t xml:space="preserve"> to affect placental function.</w:t>
+      </w:r>
+    </w:p>
+    <w:p>
+      <w:pPr>
+        <w:rPr>
+          <w:rFonts w:ascii="Times New Roman" w:hAnsi="Times New Roman" w:cs="Times New Roman"/>
+        </w:rPr>
+      </w:pPr>
+    </w:p>
+    <w:p>
+      <w:pPr>
+        <w:pStyle w:val="Heading2"/>
+        <w:rPr>
+          <w:rFonts w:ascii="Times New Roman" w:hAnsi="Times New Roman" w:cs="Times New Roman"/>
+        </w:rPr>
+      </w:pPr>
       <w:bookmarkStart w:id="0" w:name="_GoBack"/>
-      <w:bookmarkEnd w:id="0"/>
-    </w:p>
-    <w:p>
-      <w:pPr>
-        <w:rPr>
-          <w:rFonts w:ascii="Times New Roman" w:hAnsi="Times New Roman" w:cs="Times New Roman"/>
-        </w:rPr>
-      </w:pPr>
-    </w:p>
-    <w:p>
-      <w:pPr>
-        <w:rPr>
-          <w:rFonts w:ascii="Times New Roman" w:hAnsi="Times New Roman" w:cs="Times New Roman"/>
-        </w:rPr>
-      </w:pPr>
-      <w:r>
-        <w:rPr>
-          <w:rFonts w:ascii="Times New Roman" w:hAnsi="Times New Roman" w:cs="Times New Roman"/>
-        </w:rPr>
-        <w:t xml:space="preserve"> </w:t>
-      </w:r>
-    </w:p>
-    <w:p>
-      <w:pPr>
-        <w:rPr>
-          <w:rFonts w:ascii="Times New Roman" w:hAnsi="Times New Roman" w:cs="Times New Roman"/>
-        </w:rPr>
-      </w:pPr>
-    </w:p>
-    <w:p>
-      <w:pPr>
-        <w:rPr>
-          <w:rFonts w:ascii="Times New Roman" w:hAnsi="Times New Roman" w:cs="Times New Roman"/>
-        </w:rPr>
-      </w:pPr>
-    </w:p>
-    <w:p>
-      <w:pPr>
-        <w:pStyle w:val="Heading2"/>
-        <w:rPr>
-          <w:rFonts w:ascii="Times New Roman" w:hAnsi="Times New Roman" w:cs="Times New Roman"/>
-          <w:sz w:val="24"/>
-          <w:szCs w:val="24"/>
-        </w:rPr>
-      </w:pPr>
-      <w:r>
-        <w:rPr>
-          <w:rFonts w:ascii="Times New Roman" w:hAnsi="Times New Roman" w:cs="Times New Roman"/>
-          <w:sz w:val="24"/>
-          <w:szCs w:val="24"/>
-        </w:rPr>
-        <w:t xml:space="preserve">Alterations in </w:t>
-      </w:r>
-      <w:r>
-        <w:rPr>
-          <w:rFonts w:ascii="Times New Roman" w:hAnsi="Times New Roman" w:cs="Times New Roman"/>
-          <w:sz w:val="24"/>
-          <w:szCs w:val="24"/>
-        </w:rPr>
-        <w:t xml:space="preserve">metabolic </w:t>
-      </w:r>
-      <w:r>
-        <w:rPr>
-          <w:rFonts w:ascii="Times New Roman" w:hAnsi="Times New Roman" w:cs="Times New Roman"/>
-          <w:sz w:val="24"/>
-          <w:szCs w:val="24"/>
-        </w:rPr>
-        <w:t xml:space="preserve">and signaling </w:t>
-      </w:r>
-      <w:r>
-        <w:rPr>
-          <w:rFonts w:ascii="Times New Roman" w:hAnsi="Times New Roman" w:cs="Times New Roman"/>
-          <w:sz w:val="24"/>
-          <w:szCs w:val="24"/>
-        </w:rPr>
-        <w:t xml:space="preserve">pathways </w:t>
-      </w:r>
-      <w:r>
-        <w:rPr>
-          <w:rFonts w:ascii="Times New Roman" w:hAnsi="Times New Roman" w:cs="Times New Roman"/>
-          <w:sz w:val="24"/>
-          <w:szCs w:val="24"/>
-        </w:rPr>
-        <w:t xml:space="preserve">that result in </w:t>
-      </w:r>
-      <w:r>
-        <w:rPr>
-          <w:rFonts w:ascii="Times New Roman" w:hAnsi="Times New Roman" w:cs="Times New Roman"/>
-          <w:sz w:val="24"/>
-          <w:szCs w:val="24"/>
-        </w:rPr>
-        <w:t xml:space="preserve">altered </w:t>
-      </w:r>
-      <w:r>
-        <w:rPr>
-          <w:rFonts w:ascii="Times New Roman" w:hAnsi="Times New Roman" w:cs="Times New Roman"/>
-          <w:sz w:val="24"/>
-          <w:szCs w:val="24"/>
-        </w:rPr>
-        <w:t>nutrient transport</w:t>
-      </w:r>
-      <w:r>
-        <w:rPr>
-          <w:rFonts w:ascii="Times New Roman" w:hAnsi="Times New Roman" w:cs="Times New Roman"/>
-          <w:sz w:val="24"/>
-          <w:szCs w:val="24"/>
-        </w:rPr>
-        <w:t xml:space="preserve"> at the placental level</w:t>
-      </w:r>
-    </w:p>
-    <w:p/>
-    <w:p>
-      <w:pPr>
-        <w:rPr>
-          <w:rFonts w:ascii="Times New Roman" w:hAnsi="Times New Roman" w:cs="Times New Roman"/>
-        </w:rPr>
-      </w:pPr>
-      <w:r>
-        <w:rPr>
-          <w:rFonts w:ascii="Times New Roman" w:hAnsi="Times New Roman" w:cs="Times New Roman"/>
-        </w:rPr>
-        <w:t xml:space="preserve">Placentas collected from women with obesity had decreased amino acid transport system function and a reduced placental leptin sensitivity. Despite giving birth to normal-weight newborns, the alterations in placental </w:t>
-      </w:r>
-    </w:p>
-    <w:p>
-      <w:pPr>
-        <w:rPr>
-          <w:rFonts w:ascii="Times New Roman" w:hAnsi="Times New Roman" w:cs="Times New Roman"/>
-        </w:rPr>
-      </w:pPr>
-    </w:p>
-    <w:p>
-      <w:pPr>
-        <w:rPr>
-          <w:rFonts w:ascii="Times New Roman" w:hAnsi="Times New Roman" w:cs="Times New Roman"/>
-        </w:rPr>
-      </w:pPr>
-      <w:r>
-        <w:rPr>
-          <w:rFonts w:ascii="Times New Roman" w:hAnsi="Times New Roman" w:cs="Times New Roman"/>
-        </w:rPr>
-        <w:t xml:space="preserve">The </w:t>
-      </w:r>
-      <w:r>
-        <w:rPr>
-          <w:rFonts w:ascii="Times New Roman" w:hAnsi="Times New Roman" w:cs="Times New Roman"/>
-        </w:rPr>
-        <w:t>upregulated amino acid transporters may be attributed to increased metabolic pathways upstream of ami</w:t>
-      </w:r>
-      <w:r>
-        <w:rPr>
-          <w:rFonts w:ascii="Times New Roman" w:hAnsi="Times New Roman" w:cs="Times New Roman"/>
-        </w:rPr>
-        <w:t>no acid uptake like placen</w:t>
-      </w:r>
-      <w:r>
-        <w:rPr>
-          <w:rFonts w:ascii="Times New Roman" w:hAnsi="Times New Roman" w:cs="Times New Roman"/>
-        </w:rPr>
-        <w:t>t</w:t>
-      </w:r>
-      <w:r>
-        <w:rPr>
-          <w:rFonts w:ascii="Times New Roman" w:hAnsi="Times New Roman" w:cs="Times New Roman"/>
-        </w:rPr>
-        <w:t>a</w:t>
-      </w:r>
-      <w:r>
-        <w:rPr>
-          <w:rFonts w:ascii="Times New Roman" w:hAnsi="Times New Roman" w:cs="Times New Roman"/>
-        </w:rPr>
-        <w:t>l</w:t>
-      </w:r>
-      <w:r>
-        <w:rPr>
-          <w:rFonts w:ascii="Times New Roman" w:hAnsi="Times New Roman" w:cs="Times New Roman"/>
-        </w:rPr>
-        <w:t xml:space="preserve"> mechanistic </w:t>
-      </w:r>
-      <w:r>
-        <w:rPr>
-          <w:rFonts w:ascii="Times New Roman" w:hAnsi="Times New Roman" w:cs="Times New Roman"/>
-        </w:rPr>
-        <w:t>target of rapamycin</w:t>
-      </w:r>
-      <w:r>
-        <w:rPr>
-          <w:rFonts w:ascii="Times New Roman" w:hAnsi="Times New Roman" w:cs="Times New Roman"/>
-        </w:rPr>
-        <w:t xml:space="preserve"> (mTORC)</w:t>
-      </w:r>
-      <w:r>
-        <w:rPr>
-          <w:rFonts w:ascii="Times New Roman" w:hAnsi="Times New Roman" w:cs="Times New Roman"/>
-        </w:rPr>
-        <w:t>, insulin and insuli</w:t>
-      </w:r>
-      <w:r>
-        <w:rPr>
-          <w:rFonts w:ascii="Times New Roman" w:hAnsi="Times New Roman" w:cs="Times New Roman"/>
-        </w:rPr>
-        <w:t xml:space="preserve">n-like growth factor, leptin, and adiponectin. </w:t>
-      </w:r>
-      <w:r>
-        <w:rPr>
-          <w:rFonts w:ascii="Times New Roman" w:hAnsi="Times New Roman" w:cs="Times New Roman"/>
-        </w:rPr>
-        <w:t xml:space="preserve">In lean mothers, adiponectin decreases amino acid uptake especially postprandial and is thought to be a protective mechanism to limit </w:t>
-      </w:r>
-      <w:r>
-        <w:rPr>
-          <w:rFonts w:ascii="Times New Roman" w:hAnsi="Times New Roman" w:cs="Times New Roman"/>
-        </w:rPr>
-        <w:t>excessive uptake of amino acids to the fetus especially that insulin levels are elevated postprandial. Due to hypoadiponectenemia associated with maternal obesity, this mechanism is altered and the effect of adiponectin on the placenta is reduced.</w:t>
-      </w:r>
-    </w:p>
-    <w:p>
-      <w:pPr>
-        <w:rPr>
-          <w:rFonts w:ascii="Times New Roman" w:hAnsi="Times New Roman" w:cs="Times New Roman"/>
-        </w:rPr>
-      </w:pPr>
-    </w:p>
-    <w:p>
-      <w:pPr>
-        <w:rPr>
-          <w:rFonts w:ascii="Times New Roman" w:hAnsi="Times New Roman" w:cs="Times New Roman"/>
-        </w:rPr>
-      </w:pPr>
-      <w:r>
-        <w:rPr>
-          <w:rFonts w:ascii="Times New Roman" w:hAnsi="Times New Roman" w:cs="Times New Roman"/>
-        </w:rPr>
-        <w:t xml:space="preserve">Maternal </w:t>
-      </w:r>
-      <w:r>
-        <w:rPr>
-          <w:rFonts w:ascii="Times New Roman" w:hAnsi="Times New Roman" w:cs="Times New Roman"/>
-        </w:rPr>
-        <w:t xml:space="preserve">levels of insulin, adiponectin, leptin, and cytokines due to the inflammatory milieu induced by obesity have a significant role in regulating the downstream metabolic pathways of insulin, peroxisome proliferator-activated receptor and mechanistic target of rapamycin. Maternal </w:t>
-      </w:r>
-      <w:r>
-        <w:rPr>
-          <w:rFonts w:ascii="Times New Roman" w:hAnsi="Times New Roman" w:cs="Times New Roman"/>
-        </w:rPr>
-        <w:t xml:space="preserve">obesity is assumed to directly influence placental </w:t>
-      </w:r>
-      <w:r>
-        <w:rPr>
-          <w:rFonts w:ascii="Times New Roman" w:hAnsi="Times New Roman" w:cs="Times New Roman"/>
-        </w:rPr>
-        <w:t xml:space="preserve">lipid metabolism with evidence suggesting a protective role of the placenta in limiting available fatty acids for fetal supply by esterifying and storing the lipids that cross the microvillous membrane. </w:t>
-      </w:r>
-      <w:r>
-        <w:rPr>
-          <w:rFonts w:ascii="Times New Roman" w:hAnsi="Times New Roman" w:cs="Times New Roman"/>
-        </w:rPr>
-        <w:t xml:space="preserve">Alterations in the inflammatory milieu of the mother is also though to induce </w:t>
-      </w:r>
-    </w:p>
-    <w:p>
-      <w:pPr>
-        <w:rPr>
-          <w:rFonts w:ascii="Times New Roman" w:hAnsi="Times New Roman" w:cs="Times New Roman"/>
-        </w:rPr>
-      </w:pPr>
-    </w:p>
-    <w:p>
-      <w:pPr>
-        <w:pStyle w:val="Heading2"/>
-        <w:rPr>
-          <w:rFonts w:ascii="Times New Roman" w:hAnsi="Times New Roman" w:cs="Times New Roman"/>
-          <w:sz w:val="24"/>
-          <w:szCs w:val="24"/>
-        </w:rPr>
-      </w:pPr>
-      <w:r>
-        <w:rPr>
-          <w:rFonts w:ascii="Times New Roman" w:hAnsi="Times New Roman" w:cs="Times New Roman"/>
-          <w:sz w:val="24"/>
-          <w:szCs w:val="24"/>
+      <w:r>
+        <w:rPr>
+          <w:rFonts w:ascii="Times New Roman" w:hAnsi="Times New Roman" w:cs="Times New Roman"/>
+        </w:rPr>
+        <w:t>Emerging evidence on the role of placenta in determining offspring risk of disease in human and animal models</w:t>
+      </w:r>
+    </w:p>
+    <w:bookmarkEnd w:id="0"/>
+    <w:p>
+      <w:pPr>
+        <w:rPr>
+          <w:rFonts w:ascii="Times New Roman" w:hAnsi="Times New Roman" w:cs="Times New Roman"/>
+        </w:rPr>
+      </w:pPr>
+    </w:p>
+    <w:p>
+      <w:pPr>
+        <w:rPr>
+          <w:rFonts w:ascii="Times New Roman" w:hAnsi="Times New Roman" w:cs="Times New Roman"/>
+        </w:rPr>
+      </w:pPr>
+      <w:r>
+        <w:rPr>
+          <w:rFonts w:ascii="Times New Roman" w:hAnsi="Times New Roman" w:cs="Times New Roman"/>
         </w:rPr>
         <w:lastRenderedPageBreak/>
-        <w:t>Emerging evidence on the role of placenta in determining offspring risk of disease in human and animal models</w:t>
-      </w:r>
-    </w:p>
-    <w:p>
-      <w:pPr>
-        <w:rPr>
-          <w:rFonts w:ascii="Times New Roman" w:hAnsi="Times New Roman" w:cs="Times New Roman"/>
-        </w:rPr>
-      </w:pPr>
-    </w:p>
-    <w:p>
-      <w:pPr>
-        <w:rPr>
-          <w:rFonts w:ascii="Times New Roman" w:hAnsi="Times New Roman" w:cs="Times New Roman"/>
-        </w:rPr>
-      </w:pPr>
-      <w:r>
-        <w:rPr>
-          <w:rFonts w:ascii="Times New Roman" w:hAnsi="Times New Roman" w:cs="Times New Roman"/>
-        </w:rPr>
         <w:t xml:space="preserve">Adiponectin supplementation may prevent the adverse outcomes of maternal obesity on the fetus. </w:t>
       </w:r>
     </w:p>
@@ -4514,26 +4410,25 @@
         <w:pStyle w:val="Heading1"/>
         <w:rPr>
           <w:rFonts w:ascii="Times New Roman" w:hAnsi="Times New Roman" w:cs="Times New Roman"/>
-          <w:sz w:val="24"/>
-          <w:szCs w:val="24"/>
-        </w:rPr>
-      </w:pPr>
-      <w:r>
-        <w:rPr>
-          <w:rFonts w:ascii="Times New Roman" w:hAnsi="Times New Roman" w:cs="Times New Roman"/>
-          <w:sz w:val="24"/>
-          <w:szCs w:val="24"/>
+        </w:rPr>
+      </w:pPr>
+      <w:r>
+        <w:rPr>
+          <w:rFonts w:ascii="Times New Roman" w:hAnsi="Times New Roman" w:cs="Times New Roman"/>
         </w:rPr>
         <w:t>Future directions</w:t>
       </w:r>
     </w:p>
     <w:p>
       <w:pPr>
-        <w:pStyle w:val="ListParagraph"/>
-        <w:numPr>
-          <w:ilvl w:val="0"/>
-          <w:numId w:val="6"/>
-        </w:numPr>
+        <w:rPr>
+          <w:rFonts w:ascii="Times New Roman" w:hAnsi="Times New Roman" w:cs="Times New Roman"/>
+        </w:rPr>
+      </w:pPr>
+    </w:p>
+    <w:p>
+      <w:pPr>
+        <w:pStyle w:val="Heading2"/>
         <w:rPr>
           <w:rFonts w:ascii="Times New Roman" w:hAnsi="Times New Roman" w:cs="Times New Roman"/>
         </w:rPr>
@@ -4565,6 +4460,7 @@
     </w:p>
     <w:p>
       <w:pPr>
+        <w:pStyle w:val="Heading2"/>
         <w:rPr>
           <w:rFonts w:ascii="Times New Roman" w:hAnsi="Times New Roman" w:cs="Times New Roman"/>
         </w:rPr>
@@ -4630,11 +4526,14 @@
     </w:p>
     <w:p>
       <w:pPr>
-        <w:pStyle w:val="ListParagraph"/>
-        <w:numPr>
-          <w:ilvl w:val="0"/>
-          <w:numId w:val="6"/>
-        </w:numPr>
+        <w:rPr>
+          <w:rFonts w:ascii="Times New Roman" w:hAnsi="Times New Roman" w:cs="Times New Roman"/>
+        </w:rPr>
+      </w:pPr>
+    </w:p>
+    <w:p>
+      <w:pPr>
+        <w:pStyle w:val="Heading2"/>
         <w:rPr>
           <w:rFonts w:ascii="Times New Roman" w:hAnsi="Times New Roman" w:cs="Times New Roman"/>
         </w:rPr>
@@ -4648,11 +4547,21 @@
     </w:p>
     <w:p>
       <w:pPr>
-        <w:pStyle w:val="ListParagraph"/>
-        <w:numPr>
-          <w:ilvl w:val="0"/>
-          <w:numId w:val="6"/>
-        </w:numPr>
+        <w:rPr>
+          <w:rFonts w:ascii="Times New Roman" w:hAnsi="Times New Roman" w:cs="Times New Roman"/>
+        </w:rPr>
+      </w:pPr>
+    </w:p>
+    <w:p>
+      <w:pPr>
+        <w:rPr>
+          <w:rFonts w:ascii="Times New Roman" w:hAnsi="Times New Roman" w:cs="Times New Roman"/>
+        </w:rPr>
+      </w:pPr>
+    </w:p>
+    <w:p>
+      <w:pPr>
+        <w:pStyle w:val="Heading2"/>
         <w:rPr>
           <w:rFonts w:ascii="Times New Roman" w:hAnsi="Times New Roman" w:cs="Times New Roman"/>
         </w:rPr>
@@ -4670,37 +4579,24 @@
           <w:rFonts w:ascii="Times New Roman" w:hAnsi="Times New Roman" w:cs="Times New Roman"/>
         </w:rPr>
       </w:pPr>
-      <w:r>
-        <w:rPr>
-          <w:rFonts w:ascii="Times New Roman" w:hAnsi="Times New Roman" w:cs="Times New Roman"/>
-        </w:rPr>
-        <w:t>mTORC</w:t>
-      </w:r>
+    </w:p>
+    <w:p>
+      <w:pPr>
+        <w:rPr>
+          <w:rFonts w:ascii="Times New Roman" w:hAnsi="Times New Roman" w:cs="Times New Roman"/>
+        </w:rPr>
+      </w:pPr>
     </w:p>
     <w:p>
       <w:pPr>
         <w:pStyle w:val="Heading1"/>
         <w:rPr>
           <w:rFonts w:ascii="Times New Roman" w:hAnsi="Times New Roman" w:cs="Times New Roman"/>
-          <w:sz w:val="24"/>
-          <w:szCs w:val="24"/>
-        </w:rPr>
-      </w:pPr>
-    </w:p>
-    <w:p>
-      <w:pPr>
-        <w:pStyle w:val="Heading1"/>
-        <w:rPr>
-          <w:rFonts w:ascii="Times New Roman" w:hAnsi="Times New Roman" w:cs="Times New Roman"/>
-          <w:sz w:val="24"/>
-          <w:szCs w:val="24"/>
-        </w:rPr>
-      </w:pPr>
-      <w:r>
-        <w:rPr>
-          <w:rFonts w:ascii="Times New Roman" w:hAnsi="Times New Roman" w:cs="Times New Roman"/>
-          <w:sz w:val="24"/>
-          <w:szCs w:val="24"/>
+        </w:rPr>
+      </w:pPr>
+      <w:r>
+        <w:rPr>
+          <w:rFonts w:ascii="Times New Roman" w:hAnsi="Times New Roman" w:cs="Times New Roman"/>
         </w:rPr>
         <w:t>References</w:t>
       </w:r>
@@ -4943,15 +4839,8 @@
           <w:rFonts w:ascii="Times New Roman" w:eastAsia="Times New Roman" w:hAnsi="Times New Roman" w:cs="Times New Roman"/>
           <w:noProof/>
         </w:rPr>
-        <w:t xml:space="preserve">Mingrone G, Manco M, Mora MEV, Guidone C, Iaconelli A, Gniuli D, Leccesi L, Chiellini C &amp; Ghirlanda G (2008). Influence of maternal obesity on insulin sensitivity and secretion in </w:t>
-      </w:r>
-      <w:r>
-        <w:rPr>
-          <w:rFonts w:ascii="Times New Roman" w:eastAsia="Times New Roman" w:hAnsi="Times New Roman" w:cs="Times New Roman"/>
-          <w:noProof/>
-        </w:rPr>
         <w:lastRenderedPageBreak/>
-        <w:t xml:space="preserve">offspring. </w:t>
+        <w:t xml:space="preserve">Mingrone G, Manco M, Mora MEV, Guidone C, Iaconelli A, Gniuli D, Leccesi L, Chiellini C &amp; Ghirlanda G (2008). Influence of maternal obesity on insulin sensitivity and secretion in offspring. </w:t>
       </w:r>
       <w:r>
         <w:rPr>
@@ -5159,6 +5048,18 @@
         </w:rPr>
         <w:fldChar w:fldCharType="end"/>
       </w:r>
+    </w:p>
+    <w:p>
+      <w:pPr>
+        <w:widowControl w:val="0"/>
+        <w:autoSpaceDE w:val="0"/>
+        <w:autoSpaceDN w:val="0"/>
+        <w:adjustRightInd w:val="0"/>
+        <w:ind w:left="480" w:hanging="480"/>
+        <w:rPr>
+          <w:rFonts w:ascii="Times New Roman" w:hAnsi="Times New Roman" w:cs="Times New Roman"/>
+        </w:rPr>
+      </w:pPr>
     </w:p>
     <w:sectPr>
       <w:endnotePr>
@@ -7379,7 +7280,7 @@
 </file>
 
 <file path=customXml/itemProps1.xml><?xml version="1.0" encoding="utf-8"?>
-<ds:datastoreItem xmlns:ds="http://schemas.openxmlformats.org/officeDocument/2006/customXml" ds:itemID="{A62FA119-B5E2-4F41-902C-3726806841FF}">
+<ds:datastoreItem xmlns:ds="http://schemas.openxmlformats.org/officeDocument/2006/customXml" ds:itemID="{A7DC2FCA-7DD7-AC49-92CC-09429D942842}">
   <ds:schemaRefs>
     <ds:schemaRef ds:uri="http://schemas.openxmlformats.org/officeDocument/2006/bibliography"/>
   </ds:schemaRefs>

</xml_diff>

<commit_message>
ffect of placenta on fetus/future direction added
</commit_message>
<xml_diff>
--- a/Placental Transport Review/Manuscript.docx
+++ b/Placental Transport Review/Manuscript.docx
@@ -3888,13 +3888,7 @@
         <w:rPr>
           <w:rFonts w:ascii="Times New Roman" w:hAnsi="Times New Roman" w:cs="Times New Roman"/>
         </w:rPr>
-        <w:t xml:space="preserve">. </w:t>
-      </w:r>
-      <w:r>
-        <w:rPr>
-          <w:rFonts w:ascii="Times New Roman" w:hAnsi="Times New Roman" w:cs="Times New Roman"/>
-        </w:rPr>
-        <w:t>Sex differences may appear with male offspring having increased system A activity compared to females.</w:t>
+        <w:t>. Sex differences may appear with male offspring having increased system A activity compared to females.</w:t>
       </w:r>
       <w:r>
         <w:rPr>
@@ -4306,7 +4300,19 @@
         <w:rPr>
           <w:rFonts w:ascii="Times New Roman" w:hAnsi="Times New Roman" w:cs="Times New Roman"/>
         </w:rPr>
-        <w:t xml:space="preserve">levels of insulin, adiponectin, leptin, and cytokines due to the inflammatory milieu induced by obesity have a significant role in regulating the downstream metabolic pathways of insulin, peroxisome proliferator-activated receptor and mechanistic target of rapamycin. Maternal </w:t>
+        <w:t xml:space="preserve">levels of insulin, adiponectin, leptin, and cytokines due to the inflammatory milieu induced by obesity have a significant role in regulating the downstream </w:t>
+      </w:r>
+      <w:r>
+        <w:rPr>
+          <w:rFonts w:ascii="Times New Roman" w:hAnsi="Times New Roman" w:cs="Times New Roman"/>
+        </w:rPr>
+        <w:t xml:space="preserve">placental </w:t>
+      </w:r>
+      <w:r>
+        <w:rPr>
+          <w:rFonts w:ascii="Times New Roman" w:hAnsi="Times New Roman" w:cs="Times New Roman"/>
+        </w:rPr>
+        <w:t xml:space="preserve">metabolic pathways of insulin, peroxisome proliferator-activated receptor and mechanistic target of rapamycin. Maternal </w:t>
       </w:r>
       <w:r>
         <w:rPr>
@@ -4324,7 +4330,19 @@
         <w:rPr>
           <w:rFonts w:ascii="Times New Roman" w:hAnsi="Times New Roman" w:cs="Times New Roman"/>
         </w:rPr>
-        <w:t xml:space="preserve">Alterations in the inflammatory milieu of the mother is also </w:t>
+        <w:t>Alterations in the inflammatory milieu of the mother</w:t>
+      </w:r>
+      <w:r>
+        <w:rPr>
+          <w:rFonts w:ascii="Times New Roman" w:hAnsi="Times New Roman" w:cs="Times New Roman"/>
+        </w:rPr>
+        <w:t>, which is usually elevated due to obesity,</w:t>
+      </w:r>
+      <w:r>
+        <w:rPr>
+          <w:rFonts w:ascii="Times New Roman" w:hAnsi="Times New Roman" w:cs="Times New Roman"/>
+        </w:rPr>
+        <w:t xml:space="preserve"> is also </w:t>
       </w:r>
       <w:r>
         <w:rPr>
@@ -4353,33 +4371,31 @@
           <w:rFonts w:ascii="Times New Roman" w:hAnsi="Times New Roman" w:cs="Times New Roman"/>
         </w:rPr>
       </w:pPr>
-      <w:bookmarkStart w:id="0" w:name="_GoBack"/>
-      <w:r>
-        <w:rPr>
-          <w:rFonts w:ascii="Times New Roman" w:hAnsi="Times New Roman" w:cs="Times New Roman"/>
-        </w:rPr>
+      <w:r>
+        <w:rPr>
+          <w:rFonts w:ascii="Times New Roman" w:hAnsi="Times New Roman" w:cs="Times New Roman"/>
+        </w:rPr>
+        <w:lastRenderedPageBreak/>
         <w:t>Emerging evidence on the role of placenta in determining offspring risk of disease in human and animal models</w:t>
       </w:r>
     </w:p>
-    <w:bookmarkEnd w:id="0"/>
-    <w:p>
-      <w:pPr>
-        <w:rPr>
-          <w:rFonts w:ascii="Times New Roman" w:hAnsi="Times New Roman" w:cs="Times New Roman"/>
-        </w:rPr>
-      </w:pPr>
-    </w:p>
-    <w:p>
-      <w:pPr>
-        <w:rPr>
-          <w:rFonts w:ascii="Times New Roman" w:hAnsi="Times New Roman" w:cs="Times New Roman"/>
-        </w:rPr>
-      </w:pPr>
-      <w:r>
-        <w:rPr>
-          <w:rFonts w:ascii="Times New Roman" w:hAnsi="Times New Roman" w:cs="Times New Roman"/>
-        </w:rPr>
-        <w:lastRenderedPageBreak/>
+    <w:p>
+      <w:pPr>
+        <w:rPr>
+          <w:rFonts w:ascii="Times New Roman" w:hAnsi="Times New Roman" w:cs="Times New Roman"/>
+        </w:rPr>
+      </w:pPr>
+    </w:p>
+    <w:p>
+      <w:pPr>
+        <w:rPr>
+          <w:rFonts w:ascii="Times New Roman" w:hAnsi="Times New Roman" w:cs="Times New Roman"/>
+        </w:rPr>
+      </w:pPr>
+      <w:r>
+        <w:rPr>
+          <w:rFonts w:ascii="Times New Roman" w:hAnsi="Times New Roman" w:cs="Times New Roman"/>
+        </w:rPr>
         <w:t xml:space="preserve">Adiponectin supplementation may prevent the adverse outcomes of maternal obesity on the fetus. </w:t>
       </w:r>
     </w:p>
@@ -4543,6 +4559,64 @@
           <w:rFonts w:ascii="Times New Roman" w:hAnsi="Times New Roman" w:cs="Times New Roman"/>
         </w:rPr>
         <w:t>The effect of placental impaired function on offspring risk of disease</w:t>
+      </w:r>
+    </w:p>
+    <w:p>
+      <w:pPr>
+        <w:rPr>
+          <w:rFonts w:ascii="Times New Roman" w:hAnsi="Times New Roman" w:cs="Times New Roman"/>
+        </w:rPr>
+      </w:pPr>
+    </w:p>
+    <w:p>
+      <w:pPr>
+        <w:rPr>
+          <w:rFonts w:ascii="Times New Roman" w:hAnsi="Times New Roman" w:cs="Times New Roman"/>
+        </w:rPr>
+      </w:pPr>
+      <w:r>
+        <w:rPr>
+          <w:rFonts w:ascii="Times New Roman" w:hAnsi="Times New Roman" w:cs="Times New Roman"/>
+        </w:rPr>
+        <w:t xml:space="preserve">Focus </w:t>
+      </w:r>
+      <w:r>
+        <w:rPr>
+          <w:rFonts w:ascii="Times New Roman" w:hAnsi="Times New Roman" w:cs="Times New Roman"/>
+        </w:rPr>
+        <w:t>i</w:t>
+      </w:r>
+      <w:r>
+        <w:rPr>
+          <w:rFonts w:ascii="Times New Roman" w:hAnsi="Times New Roman" w:cs="Times New Roman"/>
+        </w:rPr>
+        <w:t xml:space="preserve">n research has been </w:t>
+      </w:r>
+      <w:r>
+        <w:rPr>
+          <w:rFonts w:ascii="Times New Roman" w:hAnsi="Times New Roman" w:cs="Times New Roman"/>
+        </w:rPr>
+        <w:t>geared</w:t>
+      </w:r>
+      <w:r>
+        <w:rPr>
+          <w:rFonts w:ascii="Times New Roman" w:hAnsi="Times New Roman" w:cs="Times New Roman"/>
+        </w:rPr>
+        <w:t xml:space="preserve"> towards </w:t>
+      </w:r>
+      <w:r>
+        <w:rPr>
+          <w:rFonts w:ascii="Times New Roman" w:hAnsi="Times New Roman" w:cs="Times New Roman"/>
+        </w:rPr>
+        <w:t xml:space="preserve">developmental origins of disease as risk of disease can be determined in utero and before  implantation. </w:t>
+      </w:r>
+      <w:bookmarkStart w:id="0" w:name="_GoBack"/>
+      <w:bookmarkEnd w:id="0"/>
+      <w:r>
+        <w:rPr>
+          <w:rFonts w:ascii="Times New Roman" w:hAnsi="Times New Roman" w:cs="Times New Roman"/>
+        </w:rPr>
+        <w:t xml:space="preserve"> </w:t>
       </w:r>
     </w:p>
     <w:p>
@@ -4767,6 +4841,7 @@
           <w:rFonts w:ascii="Times New Roman" w:eastAsia="Times New Roman" w:hAnsi="Times New Roman" w:cs="Times New Roman"/>
           <w:noProof/>
         </w:rPr>
+        <w:lastRenderedPageBreak/>
         <w:t xml:space="preserve">Gude NM, Roberts CT, Kalionis B &amp; King RG (2004). Growth and function of the normal human placenta. </w:t>
       </w:r>
       <w:r>
@@ -4839,7 +4914,6 @@
           <w:rFonts w:ascii="Times New Roman" w:eastAsia="Times New Roman" w:hAnsi="Times New Roman" w:cs="Times New Roman"/>
           <w:noProof/>
         </w:rPr>
-        <w:lastRenderedPageBreak/>
         <w:t xml:space="preserve">Mingrone G, Manco M, Mora MEV, Guidone C, Iaconelli A, Gniuli D, Leccesi L, Chiellini C &amp; Ghirlanda G (2008). Influence of maternal obesity on insulin sensitivity and secretion in offspring. </w:t>
       </w:r>
       <w:r>
@@ -7280,7 +7354,7 @@
 </file>
 
 <file path=customXml/itemProps1.xml><?xml version="1.0" encoding="utf-8"?>
-<ds:datastoreItem xmlns:ds="http://schemas.openxmlformats.org/officeDocument/2006/customXml" ds:itemID="{A7DC2FCA-7DD7-AC49-92CC-09429D942842}">
+<ds:datastoreItem xmlns:ds="http://schemas.openxmlformats.org/officeDocument/2006/customXml" ds:itemID="{553D1D0B-BD4A-5142-8BD9-360E94884B13}">
   <ds:schemaRefs>
     <ds:schemaRef ds:uri="http://schemas.openxmlformats.org/officeDocument/2006/bibliography"/>
   </ds:schemaRefs>

</xml_diff>

<commit_message>
gaps in lit fully synthesized :D
</commit_message>
<xml_diff>
--- a/Placental Transport Review/Manuscript.docx
+++ b/Placental Transport Review/Manuscript.docx
@@ -4492,52 +4492,205 @@
         <w:rPr>
           <w:rFonts w:ascii="Times New Roman" w:hAnsi="Times New Roman" w:cs="Times New Roman"/>
         </w:rPr>
-        <w:t xml:space="preserve">Data from human and rodent models may be similar but mechanistically different especially that the histology of the rodent and human placentas differs along with the differences in transporter expression, gestation period and multiple versus singleton pregnancy. </w:t>
-      </w:r>
-    </w:p>
-    <w:p>
-      <w:pPr>
-        <w:rPr>
-          <w:rFonts w:ascii="Times New Roman" w:hAnsi="Times New Roman" w:cs="Times New Roman"/>
-        </w:rPr>
-      </w:pPr>
-      <w:r>
-        <w:rPr>
-          <w:rFonts w:ascii="Times New Roman" w:hAnsi="Times New Roman" w:cs="Times New Roman"/>
-        </w:rPr>
-        <w:t>Need to assess the flux through endothelial fetal cells since they may be a rate-limiting step</w:t>
-      </w:r>
-    </w:p>
-    <w:p>
-      <w:pPr>
-        <w:rPr>
-          <w:rFonts w:ascii="Times New Roman" w:hAnsi="Times New Roman" w:cs="Times New Roman"/>
-        </w:rPr>
-      </w:pPr>
-      <w:r>
-        <w:rPr>
-          <w:rFonts w:ascii="Times New Roman" w:hAnsi="Times New Roman" w:cs="Times New Roman"/>
-        </w:rPr>
-        <w:t xml:space="preserve">An increase in transporters does not necessarily translate to an increase in flux as the last interhemal part is not thoroughly studied to determine guaranteed passage of nutrients and the full functions of the placenta especially under altered gestational conditions like obesity or other complications is not yet fully understood to determine placental </w:t>
-      </w:r>
-    </w:p>
-    <w:p>
-      <w:pPr>
-        <w:rPr>
-          <w:rFonts w:ascii="Times New Roman" w:hAnsi="Times New Roman" w:cs="Times New Roman"/>
-        </w:rPr>
-      </w:pPr>
-      <w:r>
-        <w:rPr>
-          <w:rFonts w:ascii="Times New Roman" w:hAnsi="Times New Roman" w:cs="Times New Roman"/>
-        </w:rPr>
-        <w:t xml:space="preserve">Although umbilical cord nutrient concentrations may resemble </w:t>
-      </w:r>
-      <w:r>
-        <w:rPr>
-          <w:rFonts w:ascii="Times New Roman" w:hAnsi="Times New Roman" w:cs="Times New Roman"/>
-        </w:rPr>
-        <w:t>placental concentrations, understanding the transport and mechanisms by which</w:t>
+        <w:t xml:space="preserve">Data from human and rodent models may </w:t>
+      </w:r>
+      <w:r>
+        <w:rPr>
+          <w:rFonts w:ascii="Times New Roman" w:hAnsi="Times New Roman" w:cs="Times New Roman"/>
+        </w:rPr>
+        <w:t>overlap in certain findings</w:t>
+      </w:r>
+      <w:r>
+        <w:rPr>
+          <w:rFonts w:ascii="Times New Roman" w:hAnsi="Times New Roman" w:cs="Times New Roman"/>
+        </w:rPr>
+        <w:t xml:space="preserve"> but </w:t>
+      </w:r>
+      <w:r>
+        <w:rPr>
+          <w:rFonts w:ascii="Times New Roman" w:hAnsi="Times New Roman" w:cs="Times New Roman"/>
+        </w:rPr>
+        <w:t>can mechanistically differ</w:t>
+      </w:r>
+      <w:r>
+        <w:rPr>
+          <w:rFonts w:ascii="Times New Roman" w:hAnsi="Times New Roman" w:cs="Times New Roman"/>
+        </w:rPr>
+        <w:t xml:space="preserve"> especially that the histology of the rodent and human placentas </w:t>
+      </w:r>
+      <w:r>
+        <w:rPr>
+          <w:rFonts w:ascii="Times New Roman" w:hAnsi="Times New Roman" w:cs="Times New Roman"/>
+        </w:rPr>
+        <w:t>varies</w:t>
+      </w:r>
+      <w:r>
+        <w:rPr>
+          <w:rFonts w:ascii="Times New Roman" w:hAnsi="Times New Roman" w:cs="Times New Roman"/>
+        </w:rPr>
+        <w:t xml:space="preserve"> along with the </w:t>
+      </w:r>
+      <w:r>
+        <w:rPr>
+          <w:rFonts w:ascii="Times New Roman" w:hAnsi="Times New Roman" w:cs="Times New Roman"/>
+        </w:rPr>
+        <w:t>dissimilarities</w:t>
+      </w:r>
+      <w:r>
+        <w:rPr>
+          <w:rFonts w:ascii="Times New Roman" w:hAnsi="Times New Roman" w:cs="Times New Roman"/>
+        </w:rPr>
+        <w:t xml:space="preserve"> in transporter expression, gestation period and mul</w:t>
+      </w:r>
+      <w:r>
+        <w:rPr>
+          <w:rFonts w:ascii="Times New Roman" w:hAnsi="Times New Roman" w:cs="Times New Roman"/>
+        </w:rPr>
+        <w:t>tiple versus singleton pregnancies</w:t>
+      </w:r>
+      <w:r>
+        <w:rPr>
+          <w:rFonts w:ascii="Times New Roman" w:hAnsi="Times New Roman" w:cs="Times New Roman"/>
+        </w:rPr>
+        <w:t xml:space="preserve">. </w:t>
+      </w:r>
+      <w:r>
+        <w:rPr>
+          <w:rFonts w:ascii="Times New Roman" w:hAnsi="Times New Roman" w:cs="Times New Roman"/>
+        </w:rPr>
+        <w:t xml:space="preserve">In addition, the majority of studies focuses on the transporters on the syncytial membrane, which is helpful in determining the flux of nutrients to the placenta, but since the placenta is metabolically active and not simply a passive conduit, the fate of nutrients in the placenta needs to be further studied and assessed. Furthermore, it is essential to </w:t>
+      </w:r>
+      <w:r>
+        <w:rPr>
+          <w:rFonts w:ascii="Times New Roman" w:hAnsi="Times New Roman" w:cs="Times New Roman"/>
+        </w:rPr>
+        <w:t>emphasize the importance of the endothelial fetal membrane which is the last membrane that nutrients need to pass through before reaching fetal circulation. The endothelial fetal cells have major transporters that can indeed be the rate limiting steps to assess fetal nutrient flux.  Based on the aforementioned reasons, it is necessary to appreciate that an</w:t>
+      </w:r>
+      <w:r>
+        <w:rPr>
+          <w:rFonts w:ascii="Times New Roman" w:hAnsi="Times New Roman" w:cs="Times New Roman"/>
+        </w:rPr>
+        <w:t xml:space="preserve"> </w:t>
+      </w:r>
+      <w:r>
+        <w:rPr>
+          <w:rFonts w:ascii="Times New Roman" w:hAnsi="Times New Roman" w:cs="Times New Roman"/>
+        </w:rPr>
+        <w:t>alteration</w:t>
+      </w:r>
+      <w:r>
+        <w:rPr>
+          <w:rFonts w:ascii="Times New Roman" w:hAnsi="Times New Roman" w:cs="Times New Roman"/>
+        </w:rPr>
+        <w:t xml:space="preserve"> in </w:t>
+      </w:r>
+      <w:r>
+        <w:rPr>
+          <w:rFonts w:ascii="Times New Roman" w:hAnsi="Times New Roman" w:cs="Times New Roman"/>
+        </w:rPr>
+        <w:t xml:space="preserve">placental membrane </w:t>
+      </w:r>
+      <w:r>
+        <w:rPr>
+          <w:rFonts w:ascii="Times New Roman" w:hAnsi="Times New Roman" w:cs="Times New Roman"/>
+        </w:rPr>
+        <w:t xml:space="preserve">transporters does </w:t>
+      </w:r>
+      <w:r>
+        <w:rPr>
+          <w:rFonts w:ascii="Times New Roman" w:hAnsi="Times New Roman" w:cs="Times New Roman"/>
+        </w:rPr>
+        <w:t>not necessarily translate to an equivalent alteration</w:t>
+      </w:r>
+      <w:r>
+        <w:rPr>
+          <w:rFonts w:ascii="Times New Roman" w:hAnsi="Times New Roman" w:cs="Times New Roman"/>
+        </w:rPr>
+        <w:t xml:space="preserve"> in </w:t>
+      </w:r>
+      <w:r>
+        <w:rPr>
+          <w:rFonts w:ascii="Times New Roman" w:hAnsi="Times New Roman" w:cs="Times New Roman"/>
+        </w:rPr>
+        <w:t xml:space="preserve">nutrient </w:t>
+      </w:r>
+      <w:r>
+        <w:rPr>
+          <w:rFonts w:ascii="Times New Roman" w:hAnsi="Times New Roman" w:cs="Times New Roman"/>
+        </w:rPr>
+        <w:t>flux</w:t>
+      </w:r>
+      <w:r>
+        <w:rPr>
+          <w:rFonts w:ascii="Times New Roman" w:hAnsi="Times New Roman" w:cs="Times New Roman"/>
+        </w:rPr>
+        <w:t xml:space="preserve"> unless the transporters are simultaneously changing on both syncytial membranes and on the endothelial fetal membrane.</w:t>
+      </w:r>
+      <w:r>
+        <w:rPr>
+          <w:rFonts w:ascii="Times New Roman" w:hAnsi="Times New Roman" w:cs="Times New Roman"/>
+        </w:rPr>
+        <w:t xml:space="preserve"> </w:t>
+      </w:r>
+      <w:r>
+        <w:rPr>
+          <w:rFonts w:ascii="Times New Roman" w:hAnsi="Times New Roman" w:cs="Times New Roman"/>
+        </w:rPr>
+        <w:t>Placental functions and transport remain poorly understood</w:t>
+      </w:r>
+      <w:r>
+        <w:rPr>
+          <w:rFonts w:ascii="Times New Roman" w:hAnsi="Times New Roman" w:cs="Times New Roman"/>
+        </w:rPr>
+        <w:t xml:space="preserve"> especially </w:t>
+      </w:r>
+      <w:r>
+        <w:rPr>
+          <w:rFonts w:ascii="Times New Roman" w:hAnsi="Times New Roman" w:cs="Times New Roman"/>
+        </w:rPr>
+        <w:t xml:space="preserve">in </w:t>
+      </w:r>
+      <w:r>
+        <w:rPr>
+          <w:rFonts w:ascii="Times New Roman" w:hAnsi="Times New Roman" w:cs="Times New Roman"/>
+        </w:rPr>
+        <w:t>altered gestati</w:t>
+      </w:r>
+      <w:r>
+        <w:rPr>
+          <w:rFonts w:ascii="Times New Roman" w:hAnsi="Times New Roman" w:cs="Times New Roman"/>
+        </w:rPr>
+        <w:t xml:space="preserve">onal conditions complicated by maternal obesity or other conditions. </w:t>
+      </w:r>
+      <w:r>
+        <w:rPr>
+          <w:rFonts w:ascii="Times New Roman" w:hAnsi="Times New Roman" w:cs="Times New Roman"/>
+        </w:rPr>
+        <w:t>On a final note, a</w:t>
+      </w:r>
+      <w:r>
+        <w:rPr>
+          <w:rFonts w:ascii="Times New Roman" w:hAnsi="Times New Roman" w:cs="Times New Roman"/>
+        </w:rPr>
+        <w:t xml:space="preserve">lthough umbilical cord nutrient concentrations may resemble </w:t>
+      </w:r>
+      <w:r>
+        <w:rPr>
+          <w:rFonts w:ascii="Times New Roman" w:hAnsi="Times New Roman" w:cs="Times New Roman"/>
+        </w:rPr>
+        <w:t>placental concentrations</w:t>
+      </w:r>
+      <w:r>
+        <w:rPr>
+          <w:rFonts w:ascii="Times New Roman" w:hAnsi="Times New Roman" w:cs="Times New Roman"/>
+        </w:rPr>
+        <w:t xml:space="preserve"> in some aspects</w:t>
+      </w:r>
+      <w:r>
+        <w:rPr>
+          <w:rFonts w:ascii="Times New Roman" w:hAnsi="Times New Roman" w:cs="Times New Roman"/>
+        </w:rPr>
+        <w:t>, understanding the transport and mechanisms by which</w:t>
       </w:r>
       <w:r>
         <w:rPr>
@@ -4555,202 +4708,273 @@
         <w:rPr>
           <w:rFonts w:ascii="Times New Roman" w:hAnsi="Times New Roman" w:cs="Times New Roman"/>
         </w:rPr>
+        <w:t xml:space="preserve">in entity of the placental membranes </w:t>
+      </w:r>
+      <w:r>
+        <w:rPr>
+          <w:rFonts w:ascii="Times New Roman" w:hAnsi="Times New Roman" w:cs="Times New Roman"/>
+        </w:rPr>
         <w:t>is</w:t>
       </w:r>
       <w:r>
         <w:rPr>
           <w:rFonts w:ascii="Times New Roman" w:hAnsi="Times New Roman" w:cs="Times New Roman"/>
         </w:rPr>
-        <w:t xml:space="preserve"> vital to assess impaired transport or metabolism. </w:t>
-      </w:r>
-    </w:p>
-    <w:p>
-      <w:pPr>
-        <w:rPr>
-          <w:rFonts w:ascii="Times New Roman" w:hAnsi="Times New Roman" w:cs="Times New Roman"/>
-        </w:rPr>
-      </w:pPr>
-    </w:p>
-    <w:p>
-      <w:pPr>
-        <w:pStyle w:val="Heading2"/>
-        <w:rPr>
-          <w:rFonts w:ascii="Times New Roman" w:hAnsi="Times New Roman" w:cs="Times New Roman"/>
-        </w:rPr>
-      </w:pPr>
-      <w:r>
-        <w:rPr>
-          <w:rFonts w:ascii="Times New Roman" w:hAnsi="Times New Roman" w:cs="Times New Roman"/>
-        </w:rPr>
-        <w:t>The effect of placental impaired function on offspring risk of disease</w:t>
-      </w:r>
-    </w:p>
-    <w:p>
-      <w:pPr>
-        <w:rPr>
-          <w:rFonts w:ascii="Times New Roman" w:hAnsi="Times New Roman" w:cs="Times New Roman"/>
-        </w:rPr>
-      </w:pPr>
-    </w:p>
-    <w:p>
-      <w:pPr>
-        <w:rPr>
-          <w:rFonts w:ascii="Times New Roman" w:hAnsi="Times New Roman" w:cs="Times New Roman"/>
-        </w:rPr>
-      </w:pPr>
-      <w:r>
-        <w:rPr>
-          <w:rFonts w:ascii="Times New Roman" w:hAnsi="Times New Roman" w:cs="Times New Roman"/>
-        </w:rPr>
-        <w:t xml:space="preserve">Focus </w:t>
-      </w:r>
-      <w:r>
-        <w:rPr>
-          <w:rFonts w:ascii="Times New Roman" w:hAnsi="Times New Roman" w:cs="Times New Roman"/>
-        </w:rPr>
-        <w:t>i</w:t>
-      </w:r>
-      <w:r>
-        <w:rPr>
-          <w:rFonts w:ascii="Times New Roman" w:hAnsi="Times New Roman" w:cs="Times New Roman"/>
-        </w:rPr>
-        <w:t xml:space="preserve">n research has been </w:t>
-      </w:r>
-      <w:r>
-        <w:rPr>
-          <w:rFonts w:ascii="Times New Roman" w:hAnsi="Times New Roman" w:cs="Times New Roman"/>
-        </w:rPr>
-        <w:t>geared</w:t>
-      </w:r>
-      <w:r>
-        <w:rPr>
-          <w:rFonts w:ascii="Times New Roman" w:hAnsi="Times New Roman" w:cs="Times New Roman"/>
-        </w:rPr>
-        <w:t xml:space="preserve"> towards </w:t>
-      </w:r>
-      <w:r>
-        <w:rPr>
-          <w:rFonts w:ascii="Times New Roman" w:hAnsi="Times New Roman" w:cs="Times New Roman"/>
-        </w:rPr>
-        <w:t xml:space="preserve">developmental origins of disease as risk of disease can be determined </w:t>
-      </w:r>
-      <w:r>
-        <w:rPr>
-          <w:rFonts w:ascii="Times New Roman" w:hAnsi="Times New Roman" w:cs="Times New Roman"/>
-        </w:rPr>
-        <w:t xml:space="preserve">in utero and before </w:t>
-      </w:r>
-      <w:r>
-        <w:rPr>
-          <w:rFonts w:ascii="Times New Roman" w:hAnsi="Times New Roman" w:cs="Times New Roman"/>
-        </w:rPr>
-        <w:t>implantation.</w:t>
-      </w:r>
-      <w:r>
-        <w:rPr>
-          <w:rFonts w:ascii="Times New Roman" w:hAnsi="Times New Roman" w:cs="Times New Roman"/>
-        </w:rPr>
         <w:t xml:space="preserve"> </w:t>
       </w:r>
       <w:r>
         <w:rPr>
           <w:rFonts w:ascii="Times New Roman" w:hAnsi="Times New Roman" w:cs="Times New Roman"/>
         </w:rPr>
-        <w:t xml:space="preserve">In utero, the placenta is the major organ determining the passage of nutrients and oxygen to the fetus. Improper placentation or altered placental transport capacity can have a dire effect on the fetus. In addition to the probability of having inadequate placentation or altered placental function due to yet undetermined causes that may be of fetal or maternal origins, maternal obesity augments the inadequate conditions for the placenta to function normally. Maternal obesity has been associated with  </w:t>
-      </w:r>
-      <w:r>
-        <w:rPr>
-          <w:rFonts w:ascii="Times New Roman" w:hAnsi="Times New Roman" w:cs="Times New Roman"/>
-        </w:rPr>
-        <w:t xml:space="preserve">fetal macrosomia, increased risk of childhood obesity, insulin resistance, type II diabetes </w:t>
-      </w:r>
-      <w:r>
-        <w:rPr>
-          <w:rFonts w:ascii="Times New Roman" w:hAnsi="Times New Roman" w:cs="Times New Roman"/>
-        </w:rPr>
-        <w:t xml:space="preserve">, increased fetal adiposity, </w:t>
-      </w:r>
-      <w:r>
-        <w:rPr>
-          <w:rFonts w:ascii="Times New Roman" w:hAnsi="Times New Roman" w:cs="Times New Roman"/>
-        </w:rPr>
-        <w:t xml:space="preserve">and other complications. Hence, the placenta is thought to be a crucial organ, despite its short lifespan, in determining fetal outcomes, and it is influenced directly by fetal </w:t>
-      </w:r>
-      <w:r>
-        <w:rPr>
-          <w:rFonts w:ascii="Times New Roman" w:hAnsi="Times New Roman" w:cs="Times New Roman"/>
-        </w:rPr>
-        <w:t>nutrient needs</w:t>
-      </w:r>
-      <w:r>
-        <w:rPr>
-          <w:rFonts w:ascii="Times New Roman" w:hAnsi="Times New Roman" w:cs="Times New Roman"/>
-        </w:rPr>
-        <w:t xml:space="preserve"> and maternal supply</w:t>
-      </w:r>
-      <w:r>
-        <w:rPr>
-          <w:rFonts w:ascii="Times New Roman" w:hAnsi="Times New Roman" w:cs="Times New Roman"/>
-        </w:rPr>
-        <w:t xml:space="preserve"> with altered functions when the needs and supply are nonsynchronous. </w:t>
-      </w:r>
-    </w:p>
-    <w:p>
-      <w:pPr>
-        <w:rPr>
-          <w:rFonts w:ascii="Times New Roman" w:hAnsi="Times New Roman" w:cs="Times New Roman"/>
-        </w:rPr>
-      </w:pPr>
-    </w:p>
-    <w:p>
-      <w:pPr>
-        <w:rPr>
-          <w:rFonts w:ascii="Times New Roman" w:hAnsi="Times New Roman" w:cs="Times New Roman"/>
-        </w:rPr>
-      </w:pPr>
-    </w:p>
-    <w:p>
-      <w:pPr>
-        <w:pStyle w:val="Heading2"/>
-        <w:rPr>
-          <w:rFonts w:ascii="Times New Roman" w:hAnsi="Times New Roman" w:cs="Times New Roman"/>
-        </w:rPr>
-      </w:pPr>
-      <w:r>
-        <w:rPr>
-          <w:rFonts w:ascii="Times New Roman" w:hAnsi="Times New Roman" w:cs="Times New Roman"/>
-        </w:rPr>
-        <w:t>Discussing the mechanisms by which altered transport could affect susceptibility to chronic disease in the offspring</w:t>
-      </w:r>
-    </w:p>
-    <w:p>
-      <w:pPr>
-        <w:rPr>
-          <w:rFonts w:ascii="Times New Roman" w:hAnsi="Times New Roman" w:cs="Times New Roman"/>
-        </w:rPr>
-      </w:pPr>
-    </w:p>
-    <w:p>
-      <w:pPr>
-        <w:rPr>
-          <w:rFonts w:ascii="Times New Roman" w:hAnsi="Times New Roman" w:cs="Times New Roman"/>
-        </w:rPr>
-      </w:pPr>
-      <w:r>
-        <w:rPr>
-          <w:rFonts w:ascii="Times New Roman" w:hAnsi="Times New Roman" w:cs="Times New Roman"/>
-        </w:rPr>
-        <w:t xml:space="preserve">There has been a lot of focus on the mTORC pathway as it is a key activator in multiple pathways including glucose, amino acids and lipid metabolism. mTORC’s sensitivity to leptin and insulin has given it a lot of attention especially in maternal obesity where hyperinsulinemia </w:t>
-      </w:r>
-      <w:r>
-        <w:rPr>
-          <w:rFonts w:ascii="Times New Roman" w:hAnsi="Times New Roman" w:cs="Times New Roman"/>
-        </w:rPr>
-        <w:lastRenderedPageBreak/>
-        <w:t xml:space="preserve">and hyperleptinemia are usually expected. The altered activity of mTORC directly influences the metabolism and uptake of nutrients </w:t>
+        <w:t xml:space="preserve">crucial </w:t>
+      </w:r>
+      <w:r>
+        <w:rPr>
+          <w:rFonts w:ascii="Times New Roman" w:hAnsi="Times New Roman" w:cs="Times New Roman"/>
+        </w:rPr>
+        <w:t xml:space="preserve">to </w:t>
+      </w:r>
+      <w:r>
+        <w:rPr>
+          <w:rFonts w:ascii="Times New Roman" w:hAnsi="Times New Roman" w:cs="Times New Roman"/>
+        </w:rPr>
+        <w:t xml:space="preserve">isolate sites of </w:t>
+      </w:r>
+      <w:r>
+        <w:rPr>
+          <w:rFonts w:ascii="Times New Roman" w:hAnsi="Times New Roman" w:cs="Times New Roman"/>
+        </w:rPr>
+        <w:t>im</w:t>
+      </w:r>
+      <w:r>
+        <w:rPr>
+          <w:rFonts w:ascii="Times New Roman" w:hAnsi="Times New Roman" w:cs="Times New Roman"/>
+        </w:rPr>
+        <w:t>paired transport or metabolism and better target future treatments to limit adverse effects of ma</w:t>
       </w:r>
       <w:bookmarkStart w:id="0" w:name="_GoBack"/>
       <w:bookmarkEnd w:id="0"/>
+      <w:r>
+        <w:rPr>
+          <w:rFonts w:ascii="Times New Roman" w:hAnsi="Times New Roman" w:cs="Times New Roman"/>
+        </w:rPr>
+        <w:t xml:space="preserve">ternal obesity. </w:t>
+      </w:r>
+    </w:p>
+    <w:p>
+      <w:pPr>
+        <w:rPr>
+          <w:rFonts w:ascii="Times New Roman" w:hAnsi="Times New Roman" w:cs="Times New Roman"/>
+        </w:rPr>
+      </w:pPr>
+    </w:p>
+    <w:p>
+      <w:pPr>
+        <w:pStyle w:val="Heading2"/>
+        <w:rPr>
+          <w:rFonts w:ascii="Times New Roman" w:hAnsi="Times New Roman" w:cs="Times New Roman"/>
+        </w:rPr>
+      </w:pPr>
+      <w:r>
+        <w:rPr>
+          <w:rFonts w:ascii="Times New Roman" w:hAnsi="Times New Roman" w:cs="Times New Roman"/>
+        </w:rPr>
+        <w:t>The effect of placental impaired function on offspring risk of disease</w:t>
+      </w:r>
+    </w:p>
+    <w:p>
+      <w:pPr>
+        <w:rPr>
+          <w:rFonts w:ascii="Times New Roman" w:hAnsi="Times New Roman" w:cs="Times New Roman"/>
+        </w:rPr>
+      </w:pPr>
+    </w:p>
+    <w:p>
+      <w:pPr>
+        <w:rPr>
+          <w:rFonts w:ascii="Times New Roman" w:hAnsi="Times New Roman" w:cs="Times New Roman"/>
+        </w:rPr>
+      </w:pPr>
+      <w:r>
+        <w:rPr>
+          <w:rFonts w:ascii="Times New Roman" w:hAnsi="Times New Roman" w:cs="Times New Roman"/>
+        </w:rPr>
+        <w:t xml:space="preserve">Focus </w:t>
+      </w:r>
+      <w:r>
+        <w:rPr>
+          <w:rFonts w:ascii="Times New Roman" w:hAnsi="Times New Roman" w:cs="Times New Roman"/>
+        </w:rPr>
+        <w:t>i</w:t>
+      </w:r>
+      <w:r>
+        <w:rPr>
+          <w:rFonts w:ascii="Times New Roman" w:hAnsi="Times New Roman" w:cs="Times New Roman"/>
+        </w:rPr>
+        <w:t xml:space="preserve">n research has been </w:t>
+      </w:r>
+      <w:r>
+        <w:rPr>
+          <w:rFonts w:ascii="Times New Roman" w:hAnsi="Times New Roman" w:cs="Times New Roman"/>
+        </w:rPr>
+        <w:t>geared</w:t>
+      </w:r>
+      <w:r>
+        <w:rPr>
+          <w:rFonts w:ascii="Times New Roman" w:hAnsi="Times New Roman" w:cs="Times New Roman"/>
+        </w:rPr>
+        <w:t xml:space="preserve"> towards </w:t>
+      </w:r>
+      <w:r>
+        <w:rPr>
+          <w:rFonts w:ascii="Times New Roman" w:hAnsi="Times New Roman" w:cs="Times New Roman"/>
+        </w:rPr>
+        <w:t xml:space="preserve">developmental origins of disease as risk of disease can be determined </w:t>
+      </w:r>
+      <w:r>
+        <w:rPr>
+          <w:rFonts w:ascii="Times New Roman" w:hAnsi="Times New Roman" w:cs="Times New Roman"/>
+        </w:rPr>
+        <w:t xml:space="preserve">in utero and before </w:t>
+      </w:r>
+      <w:r>
+        <w:rPr>
+          <w:rFonts w:ascii="Times New Roman" w:hAnsi="Times New Roman" w:cs="Times New Roman"/>
+        </w:rPr>
+        <w:t>implantation.</w:t>
+      </w:r>
+      <w:r>
+        <w:rPr>
+          <w:rFonts w:ascii="Times New Roman" w:hAnsi="Times New Roman" w:cs="Times New Roman"/>
+        </w:rPr>
+        <w:t xml:space="preserve"> </w:t>
+      </w:r>
+      <w:r>
+        <w:rPr>
+          <w:rFonts w:ascii="Times New Roman" w:hAnsi="Times New Roman" w:cs="Times New Roman"/>
+        </w:rPr>
+        <w:t xml:space="preserve">In utero, the placenta is the major organ determining the passage of nutrients and oxygen to the fetus. Improper placentation or altered placental transport capacity can have a dire effect on the fetus. In addition to the probability of having inadequate placentation or altered placental function due to yet undetermined causes that may be of fetal or maternal origins, maternal obesity augments the inadequate conditions for the placenta to function normally. Maternal obesity has been associated with  </w:t>
+      </w:r>
+      <w:r>
+        <w:rPr>
+          <w:rFonts w:ascii="Times New Roman" w:hAnsi="Times New Roman" w:cs="Times New Roman"/>
+        </w:rPr>
+        <w:t xml:space="preserve">fetal macrosomia, increased risk of childhood obesity, insulin resistance, type II diabetes </w:t>
+      </w:r>
+      <w:r>
+        <w:rPr>
+          <w:rFonts w:ascii="Times New Roman" w:hAnsi="Times New Roman" w:cs="Times New Roman"/>
+        </w:rPr>
+        <w:t xml:space="preserve">, increased fetal adiposity, </w:t>
+      </w:r>
+      <w:r>
+        <w:rPr>
+          <w:rFonts w:ascii="Times New Roman" w:hAnsi="Times New Roman" w:cs="Times New Roman"/>
+        </w:rPr>
+        <w:t xml:space="preserve">and other complications. Hence, the placenta is thought to be a crucial organ, despite its short lifespan, in determining fetal outcomes, and it is influenced directly by fetal </w:t>
+      </w:r>
+      <w:r>
+        <w:rPr>
+          <w:rFonts w:ascii="Times New Roman" w:hAnsi="Times New Roman" w:cs="Times New Roman"/>
+        </w:rPr>
+        <w:t>nutrient needs</w:t>
+      </w:r>
+      <w:r>
+        <w:rPr>
+          <w:rFonts w:ascii="Times New Roman" w:hAnsi="Times New Roman" w:cs="Times New Roman"/>
+        </w:rPr>
+        <w:t xml:space="preserve"> and maternal supply</w:t>
+      </w:r>
+      <w:r>
+        <w:rPr>
+          <w:rFonts w:ascii="Times New Roman" w:hAnsi="Times New Roman" w:cs="Times New Roman"/>
+        </w:rPr>
+        <w:t xml:space="preserve"> with altered functions when the needs and supply are nonsynchronous. </w:t>
+      </w:r>
+    </w:p>
+    <w:p>
+      <w:pPr>
+        <w:rPr>
+          <w:rFonts w:ascii="Times New Roman" w:hAnsi="Times New Roman" w:cs="Times New Roman"/>
+        </w:rPr>
+      </w:pPr>
+    </w:p>
+    <w:p>
+      <w:pPr>
+        <w:rPr>
+          <w:rFonts w:ascii="Times New Roman" w:hAnsi="Times New Roman" w:cs="Times New Roman"/>
+        </w:rPr>
+      </w:pPr>
+    </w:p>
+    <w:p>
+      <w:pPr>
+        <w:pStyle w:val="Heading2"/>
+        <w:rPr>
+          <w:rFonts w:ascii="Times New Roman" w:hAnsi="Times New Roman" w:cs="Times New Roman"/>
+        </w:rPr>
+      </w:pPr>
+      <w:r>
+        <w:rPr>
+          <w:rFonts w:ascii="Times New Roman" w:hAnsi="Times New Roman" w:cs="Times New Roman"/>
+        </w:rPr>
+        <w:t>Discussing the mechanisms by which altered transport could affect susceptibility to chronic disease in the offspring</w:t>
+      </w:r>
+    </w:p>
+    <w:p>
+      <w:pPr>
+        <w:rPr>
+          <w:rFonts w:ascii="Times New Roman" w:hAnsi="Times New Roman" w:cs="Times New Roman"/>
+        </w:rPr>
+      </w:pPr>
+    </w:p>
+    <w:p>
+      <w:pPr>
+        <w:rPr>
+          <w:rFonts w:ascii="Times New Roman" w:hAnsi="Times New Roman" w:cs="Times New Roman"/>
+        </w:rPr>
+      </w:pPr>
+      <w:r>
+        <w:rPr>
+          <w:rFonts w:ascii="Times New Roman" w:hAnsi="Times New Roman" w:cs="Times New Roman"/>
+        </w:rPr>
+        <w:t>There has been a lot of focus on the mTORC pathway as it is a key activator in multiple pathways including glucose, amino acids and lipid metabolism. mTORC’s sensitivity to leptin and insulin has given it a lot of attention especially in maternal obesity where hyperinsulinemia a</w:t>
+      </w:r>
+      <w:r>
+        <w:rPr>
+          <w:rFonts w:ascii="Times New Roman" w:hAnsi="Times New Roman" w:cs="Times New Roman"/>
+        </w:rPr>
+        <w:t>nd hyperleptinemia are usually detected</w:t>
+      </w:r>
+      <w:r>
+        <w:rPr>
+          <w:rFonts w:ascii="Times New Roman" w:hAnsi="Times New Roman" w:cs="Times New Roman"/>
+        </w:rPr>
+        <w:t xml:space="preserve">. The altered activity of mTORC directly influences the metabolism and uptake of nutrients </w:t>
+      </w:r>
+      <w:r>
+        <w:rPr>
+          <w:rFonts w:ascii="Times New Roman" w:hAnsi="Times New Roman" w:cs="Times New Roman"/>
+        </w:rPr>
+        <w:t>into the placenta. Activation of this pathway may be the un</w:t>
+      </w:r>
+      <w:r>
+        <w:rPr>
+          <w:rFonts w:ascii="Times New Roman" w:hAnsi="Times New Roman" w:cs="Times New Roman"/>
+        </w:rPr>
+        <w:t>derlying cause of macrosomia and increased fetal fat accretion, while</w:t>
+      </w:r>
+      <w:r>
+        <w:rPr>
+          <w:rFonts w:ascii="Times New Roman" w:hAnsi="Times New Roman" w:cs="Times New Roman"/>
+        </w:rPr>
+        <w:t xml:space="preserve"> its inactivation due to </w:t>
+      </w:r>
+      <w:r>
+        <w:rPr>
+          <w:rFonts w:ascii="Times New Roman" w:hAnsi="Times New Roman" w:cs="Times New Roman"/>
+        </w:rPr>
+        <w:t>decreased trophoblastic invasion or decreased maternal hormonal signal can underlie the growth-restricted fetal outcome. Despite the fact that maternal insulin does not cross the placental barrier, its downstream pathway including mTORC may increase fetal nutrient supply and elevate fetal insulin production. Activation of this pathway leads to fetal pancreatic beta cell exhaustion and early maturation of progenitor cells, which can also underlie a secondary cause of offspring insulin resistance.</w:t>
+      </w:r>
     </w:p>
     <w:p>
       <w:pPr>
@@ -4763,6 +4987,12 @@
           <w:rFonts w:ascii="Times New Roman" w:hAnsi="Times New Roman" w:cs="Times New Roman"/>
         </w:rPr>
         <w:t xml:space="preserve">Some research has also </w:t>
+      </w:r>
+      <w:r>
+        <w:rPr>
+          <w:rFonts w:ascii="Times New Roman" w:hAnsi="Times New Roman" w:cs="Times New Roman"/>
+        </w:rPr>
+        <w:t xml:space="preserve">focused on leptin </w:t>
       </w:r>
     </w:p>
     <w:p>
@@ -5173,7 +5403,15 @@
           <w:rFonts w:ascii="Times New Roman" w:eastAsia="Times New Roman" w:hAnsi="Times New Roman" w:cs="Times New Roman"/>
           <w:noProof/>
         </w:rPr>
-        <w:t xml:space="preserve">Sebire N, Jolly M, Harris J, Wadsworth J, Joffe M, Beard R, Regan L &amp; Robinson S (2001). Maternal obesity and pregnancy outcome: a study of 287 213 pregnancies in London. </w:t>
+        <w:t xml:space="preserve">Sebire N, Jolly M, Harris J, Wadsworth J, Joffe M, Beard R, Regan L &amp; Robinson S (2001). </w:t>
+      </w:r>
+      <w:r>
+        <w:rPr>
+          <w:rFonts w:ascii="Times New Roman" w:eastAsia="Times New Roman" w:hAnsi="Times New Roman" w:cs="Times New Roman"/>
+          <w:noProof/>
+        </w:rPr>
+        <w:lastRenderedPageBreak/>
+        <w:t xml:space="preserve">Maternal obesity and pregnancy outcome: a study of 287 213 pregnancies in London. </w:t>
       </w:r>
       <w:r>
         <w:rPr>
@@ -7457,7 +7695,7 @@
 </file>
 
 <file path=customXml/itemProps1.xml><?xml version="1.0" encoding="utf-8"?>
-<ds:datastoreItem xmlns:ds="http://schemas.openxmlformats.org/officeDocument/2006/customXml" ds:itemID="{BD797CA6-3626-2B4D-AC3A-C6E59F3EF3D4}">
+<ds:datastoreItem xmlns:ds="http://schemas.openxmlformats.org/officeDocument/2006/customXml" ds:itemID="{6E688BCE-D74C-8B4C-A3B4-F0036DFBFF9F}">
   <ds:schemaRefs>
     <ds:schemaRef ds:uri="http://schemas.openxmlformats.org/officeDocument/2006/bibliography"/>
   </ds:schemaRefs>

</xml_diff>

<commit_message>
emerging evidence on placenta role added
</commit_message>
<xml_diff>
--- a/Placental Transport Review/Manuscript.docx
+++ b/Placental Transport Review/Manuscript.docx
@@ -4396,21 +4396,144 @@
         <w:rPr>
           <w:rFonts w:ascii="Times New Roman" w:hAnsi="Times New Roman" w:cs="Times New Roman"/>
         </w:rPr>
-        <w:t xml:space="preserve">Adiponectin supplementation may prevent the adverse outcomes of maternal obesity on the fetus. </w:t>
-      </w:r>
-    </w:p>
-    <w:p>
-      <w:pPr>
-        <w:rPr>
-          <w:rFonts w:ascii="Times New Roman" w:hAnsi="Times New Roman" w:cs="Times New Roman"/>
-        </w:rPr>
-      </w:pPr>
-      <w:r>
-        <w:rPr>
-          <w:rFonts w:ascii="Times New Roman" w:hAnsi="Times New Roman" w:cs="Times New Roman"/>
-        </w:rPr>
-        <w:t xml:space="preserve">Exercise during pregnancy minimized adverse fetal outcomes. </w:t>
-      </w:r>
+        <w:t xml:space="preserve">Improper placentation has been linked to intrauterine growth restriction and the health risks associated with it. Overnutrition, in the event of maternal obesity for example, is currently being associated with altered placental transport of nutrients which alters fetal risk of developing disease. Fetal overfeeding due to increased nutrient flux </w:t>
+      </w:r>
+      <w:r>
+        <w:rPr>
+          <w:rFonts w:ascii="Times New Roman" w:hAnsi="Times New Roman" w:cs="Times New Roman"/>
+        </w:rPr>
+        <w:t>are at a higher risk of developing a similar metabolic profile as a person with obesity. The maternal milieu has a crucial role in determining the health and function of the placenta which ultimately influences fetal health and development. A recent study</w:t>
+      </w:r>
+      <w:r>
+        <w:rPr>
+          <w:rFonts w:ascii="Times New Roman" w:hAnsi="Times New Roman" w:cs="Times New Roman"/>
+        </w:rPr>
+        <w:t xml:space="preserve"> on mice</w:t>
+      </w:r>
+      <w:r>
+        <w:rPr>
+          <w:rFonts w:ascii="Times New Roman" w:hAnsi="Times New Roman" w:cs="Times New Roman"/>
+        </w:rPr>
+        <w:t xml:space="preserve"> showed that adiponectin supplementation given during gestation prevents the adverse outcomes of maternal obesity on the fetus. Adiponectin supplementation restores adequate levels for adiponectin in the maternal circulation, and thus restores some of the placental normal sensitivity to adiponectin in maternal obesity. This study showed that </w:t>
+      </w:r>
+      <w:r>
+        <w:rPr>
+          <w:rFonts w:ascii="Times New Roman" w:hAnsi="Times New Roman" w:cs="Times New Roman"/>
+        </w:rPr>
+        <w:t xml:space="preserve">adiponectin restores the normal insulin, mTORC and </w:t>
+      </w:r>
+      <w:r>
+        <w:rPr>
+          <w:rFonts w:ascii="Times New Roman" w:hAnsi="Times New Roman" w:cs="Times New Roman"/>
+        </w:rPr>
+        <w:t>peroxisome proliferator-activated receptor alpha</w:t>
+      </w:r>
+      <w:r>
+        <w:rPr>
+          <w:rFonts w:ascii="Times New Roman" w:hAnsi="Times New Roman" w:cs="Times New Roman"/>
+        </w:rPr>
+        <w:t xml:space="preserve"> signals that were altered increased in maternal obesity. Adiponectin supplementation thus restores the normal placental activity and seems like a promising intervention that is yet to be translated to humans. This highlights the placental sensitivity to any alterations in the maternal </w:t>
+      </w:r>
+      <w:r>
+        <w:rPr>
+          <w:rFonts w:ascii="Times New Roman" w:hAnsi="Times New Roman" w:cs="Times New Roman"/>
+        </w:rPr>
+        <w:t>environment</w:t>
+      </w:r>
+      <w:r>
+        <w:rPr>
+          <w:rFonts w:ascii="Times New Roman" w:hAnsi="Times New Roman" w:cs="Times New Roman"/>
+        </w:rPr>
+        <w:t xml:space="preserve"> and how the placenta can influence fetal outcomes. </w:t>
+      </w:r>
+    </w:p>
+    <w:p>
+      <w:pPr>
+        <w:rPr>
+          <w:rFonts w:ascii="Times New Roman" w:hAnsi="Times New Roman" w:cs="Times New Roman"/>
+        </w:rPr>
+      </w:pPr>
+      <w:r>
+        <w:rPr>
+          <w:rFonts w:ascii="Times New Roman" w:hAnsi="Times New Roman" w:cs="Times New Roman"/>
+        </w:rPr>
+        <w:t xml:space="preserve">Exercise </w:t>
+      </w:r>
+      <w:r>
+        <w:rPr>
+          <w:rFonts w:ascii="Times New Roman" w:hAnsi="Times New Roman" w:cs="Times New Roman"/>
+        </w:rPr>
+        <w:t xml:space="preserve">in mice </w:t>
+      </w:r>
+      <w:r>
+        <w:rPr>
+          <w:rFonts w:ascii="Times New Roman" w:hAnsi="Times New Roman" w:cs="Times New Roman"/>
+        </w:rPr>
+        <w:t xml:space="preserve">during pregnancy has also been suggested as a less invasive method to restore some of the normal functions of the placenta in light of maternal obesity. </w:t>
+      </w:r>
+      <w:r>
+        <w:rPr>
+          <w:rFonts w:ascii="Times New Roman" w:hAnsi="Times New Roman" w:cs="Times New Roman"/>
+        </w:rPr>
+        <w:t>Maternal obesity caused a hypoxic placental setting and lipid accretion on the placenta, and exercise alleviate</w:t>
+      </w:r>
+      <w:r>
+        <w:rPr>
+          <w:rFonts w:ascii="Times New Roman" w:hAnsi="Times New Roman" w:cs="Times New Roman"/>
+        </w:rPr>
+        <w:t>d</w:t>
+      </w:r>
+      <w:r>
+        <w:rPr>
+          <w:rFonts w:ascii="Times New Roman" w:hAnsi="Times New Roman" w:cs="Times New Roman"/>
+        </w:rPr>
+        <w:t xml:space="preserve"> the hypoxic environment as seen by a reduction in hypoxia-inducible factor 1-alpha</w:t>
+      </w:r>
+      <w:r>
+        <w:rPr>
+          <w:rFonts w:ascii="Times New Roman" w:hAnsi="Times New Roman" w:cs="Times New Roman"/>
+        </w:rPr>
+        <w:t xml:space="preserve"> and reduced lipid deposition on the placental zones</w:t>
+      </w:r>
+      <w:r>
+        <w:rPr>
+          <w:rFonts w:ascii="Times New Roman" w:hAnsi="Times New Roman" w:cs="Times New Roman"/>
+        </w:rPr>
+        <w:t>.</w:t>
+      </w:r>
+      <w:r>
+        <w:rPr>
+          <w:rFonts w:ascii="Times New Roman" w:hAnsi="Times New Roman" w:cs="Times New Roman"/>
+        </w:rPr>
+        <w:t xml:space="preserve"> </w:t>
+      </w:r>
+      <w:r>
+        <w:rPr>
+          <w:rFonts w:ascii="Times New Roman" w:hAnsi="Times New Roman" w:cs="Times New Roman"/>
+        </w:rPr>
+        <w:t xml:space="preserve">Exercise </w:t>
+      </w:r>
+      <w:r>
+        <w:rPr>
+          <w:rFonts w:ascii="Times New Roman" w:hAnsi="Times New Roman" w:cs="Times New Roman"/>
+        </w:rPr>
+        <w:t xml:space="preserve">also had an indirect effect on the offspring outcome by which offspring of obese dams who exercised during gestation did not have hyperinsulinemia or adipose tissue insulin resistance unlike offspring of obese dams who did not exercise. This emphasizes the role of the placenta in determining the fetal health outcome. </w:t>
+      </w:r>
+    </w:p>
+    <w:p>
+      <w:pPr>
+        <w:rPr>
+          <w:rFonts w:ascii="Times New Roman" w:hAnsi="Times New Roman" w:cs="Times New Roman"/>
+        </w:rPr>
+      </w:pPr>
+      <w:r>
+        <w:rPr>
+          <w:rFonts w:ascii="Times New Roman" w:hAnsi="Times New Roman" w:cs="Times New Roman"/>
+        </w:rPr>
+        <w:t>It is important to appreciate that maternal obesity effect on the fetus may be attenuated as further data emerges on the mechanisms underlying placental altered functions.</w:t>
+      </w:r>
+      <w:bookmarkStart w:id="0" w:name="_GoBack"/>
+      <w:bookmarkEnd w:id="0"/>
     </w:p>
     <w:p>
       <w:pPr>
@@ -4624,7 +4747,14 @@
         <w:rPr>
           <w:rFonts w:ascii="Times New Roman" w:hAnsi="Times New Roman" w:cs="Times New Roman"/>
         </w:rPr>
-        <w:t xml:space="preserve"> unless the transporters are simultaneously changing on both syncytial membranes and on the endothelial fetal membrane.</w:t>
+        <w:t xml:space="preserve"> unless the </w:t>
+      </w:r>
+      <w:r>
+        <w:rPr>
+          <w:rFonts w:ascii="Times New Roman" w:hAnsi="Times New Roman" w:cs="Times New Roman"/>
+        </w:rPr>
+        <w:lastRenderedPageBreak/>
+        <w:t>transporters are simultaneously changing on both syncytial membranes and on the endothelial fetal membrane.</w:t>
       </w:r>
       <w:r>
         <w:rPr>
@@ -4750,15 +4880,7 @@
         <w:rPr>
           <w:rFonts w:ascii="Times New Roman" w:hAnsi="Times New Roman" w:cs="Times New Roman"/>
         </w:rPr>
-        <w:t>paired transport or metabolism and better target future treatments to limit adverse effects of ma</w:t>
-      </w:r>
-      <w:bookmarkStart w:id="0" w:name="_GoBack"/>
-      <w:bookmarkEnd w:id="0"/>
-      <w:r>
-        <w:rPr>
-          <w:rFonts w:ascii="Times New Roman" w:hAnsi="Times New Roman" w:cs="Times New Roman"/>
-        </w:rPr>
-        <w:t xml:space="preserve">ternal obesity. </w:t>
+        <w:t xml:space="preserve">paired transport or metabolism and better target future treatments to limit adverse effects of maternal obesity. </w:t>
       </w:r>
     </w:p>
     <w:p>
@@ -4889,7 +5011,43 @@
         <w:rPr>
           <w:rFonts w:ascii="Times New Roman" w:hAnsi="Times New Roman" w:cs="Times New Roman"/>
         </w:rPr>
-        <w:t xml:space="preserve"> with altered functions when the needs and supply are nonsynchronous. </w:t>
+        <w:t xml:space="preserve"> at which placental function becomes impaired when fetal </w:t>
+      </w:r>
+      <w:r>
+        <w:rPr>
+          <w:rFonts w:ascii="Times New Roman" w:hAnsi="Times New Roman" w:cs="Times New Roman"/>
+        </w:rPr>
+        <w:t xml:space="preserve">needs and </w:t>
+      </w:r>
+      <w:r>
+        <w:rPr>
+          <w:rFonts w:ascii="Times New Roman" w:hAnsi="Times New Roman" w:cs="Times New Roman"/>
+        </w:rPr>
+        <w:t xml:space="preserve">maternal </w:t>
+      </w:r>
+      <w:r>
+        <w:rPr>
+          <w:rFonts w:ascii="Times New Roman" w:hAnsi="Times New Roman" w:cs="Times New Roman"/>
+        </w:rPr>
+        <w:t xml:space="preserve">supply </w:t>
+      </w:r>
+      <w:r>
+        <w:rPr>
+          <w:rFonts w:ascii="Times New Roman" w:hAnsi="Times New Roman" w:cs="Times New Roman"/>
+        </w:rPr>
+        <w:t xml:space="preserve">and signals </w:t>
+      </w:r>
+      <w:r>
+        <w:rPr>
+          <w:rFonts w:ascii="Times New Roman" w:hAnsi="Times New Roman" w:cs="Times New Roman"/>
+        </w:rPr>
+        <w:t xml:space="preserve">are nonsynchronous. </w:t>
+      </w:r>
+      <w:r>
+        <w:rPr>
+          <w:rFonts w:ascii="Times New Roman" w:hAnsi="Times New Roman" w:cs="Times New Roman"/>
+        </w:rPr>
+        <w:t>Cortisol levels have been shown to play a role in the expression of placental 11 beta-HSD2 which inactivates cortisol thus allowing passage of active cortisol to the fetus. This is due to maternal stress and is associated with impaired fetal cognitive development. The maternal influence on the fetal development is influenced by placental transport and metabolism.</w:t>
       </w:r>
     </w:p>
     <w:p>
@@ -4975,24 +5133,38 @@
         </w:rPr>
         <w:t>decreased trophoblastic invasion or decreased maternal hormonal signal can underlie the growth-restricted fetal outcome. Despite the fact that maternal insulin does not cross the placental barrier, its downstream pathway including mTORC may increase fetal nutrient supply and elevate fetal insulin production. Activation of this pathway leads to fetal pancreatic beta cell exhaustion and early maturation of progenitor cells, which can also underlie a secondary cause of offspring insulin resistance.</w:t>
       </w:r>
-    </w:p>
-    <w:p>
-      <w:pPr>
-        <w:rPr>
-          <w:rFonts w:ascii="Times New Roman" w:hAnsi="Times New Roman" w:cs="Times New Roman"/>
-        </w:rPr>
-      </w:pPr>
-      <w:r>
-        <w:rPr>
-          <w:rFonts w:ascii="Times New Roman" w:hAnsi="Times New Roman" w:cs="Times New Roman"/>
+      <w:r>
+        <w:rPr>
+          <w:rFonts w:ascii="Times New Roman" w:hAnsi="Times New Roman" w:cs="Times New Roman"/>
+        </w:rPr>
+        <w:t xml:space="preserve"> Furthermore, mTORC pathways causes increased de novo lipogenesis which leads to placental fat accretion hat may have a deleterious impact on placental function. </w:t>
+      </w:r>
+    </w:p>
+    <w:p>
+      <w:pPr>
+        <w:rPr>
+          <w:rFonts w:ascii="Times New Roman" w:hAnsi="Times New Roman" w:cs="Times New Roman"/>
+        </w:rPr>
+      </w:pPr>
+      <w:r>
+        <w:rPr>
+          <w:rFonts w:ascii="Times New Roman" w:hAnsi="Times New Roman" w:cs="Times New Roman"/>
+          <w:highlight w:val="yellow"/>
         </w:rPr>
         <w:t xml:space="preserve">Some research has also </w:t>
       </w:r>
       <w:r>
         <w:rPr>
           <w:rFonts w:ascii="Times New Roman" w:hAnsi="Times New Roman" w:cs="Times New Roman"/>
-        </w:rPr>
-        <w:t xml:space="preserve">focused on leptin </w:t>
+          <w:highlight w:val="yellow"/>
+        </w:rPr>
+        <w:t>focused on leptin</w:t>
+      </w:r>
+      <w:r>
+        <w:rPr>
+          <w:rFonts w:ascii="Times New Roman" w:hAnsi="Times New Roman" w:cs="Times New Roman"/>
+        </w:rPr>
+        <w:t xml:space="preserve"> </w:t>
       </w:r>
     </w:p>
     <w:p>
@@ -5006,6 +5178,7 @@
         <w:rPr>
           <w:rFonts w:ascii="Times New Roman" w:hAnsi="Times New Roman" w:cs="Times New Roman"/>
         </w:rPr>
+        <w:lastRenderedPageBreak/>
         <w:t>References</w:t>
       </w:r>
     </w:p>
@@ -5403,15 +5576,7 @@
           <w:rFonts w:ascii="Times New Roman" w:eastAsia="Times New Roman" w:hAnsi="Times New Roman" w:cs="Times New Roman"/>
           <w:noProof/>
         </w:rPr>
-        <w:t xml:space="preserve">Sebire N, Jolly M, Harris J, Wadsworth J, Joffe M, Beard R, Regan L &amp; Robinson S (2001). </w:t>
-      </w:r>
-      <w:r>
-        <w:rPr>
-          <w:rFonts w:ascii="Times New Roman" w:eastAsia="Times New Roman" w:hAnsi="Times New Roman" w:cs="Times New Roman"/>
-          <w:noProof/>
-        </w:rPr>
-        <w:lastRenderedPageBreak/>
-        <w:t xml:space="preserve">Maternal obesity and pregnancy outcome: a study of 287 213 pregnancies in London. </w:t>
+        <w:t xml:space="preserve">Sebire N, Jolly M, Harris J, Wadsworth J, Joffe M, Beard R, Regan L &amp; Robinson S (2001). Maternal obesity and pregnancy outcome: a study of 287 213 pregnancies in London. </w:t>
       </w:r>
       <w:r>
         <w:rPr>
@@ -7695,7 +7860,7 @@
 </file>
 
 <file path=customXml/itemProps1.xml><?xml version="1.0" encoding="utf-8"?>
-<ds:datastoreItem xmlns:ds="http://schemas.openxmlformats.org/officeDocument/2006/customXml" ds:itemID="{6E688BCE-D74C-8B4C-A3B4-F0036DFBFF9F}">
+<ds:datastoreItem xmlns:ds="http://schemas.openxmlformats.org/officeDocument/2006/customXml" ds:itemID="{131F0967-9229-EB4A-BEEA-9BF4FA9C4B19}">
   <ds:schemaRefs>
     <ds:schemaRef ds:uri="http://schemas.openxmlformats.org/officeDocument/2006/bibliography"/>
   </ds:schemaRefs>

</xml_diff>

<commit_message>
Comments on placental structure.  A sketch of this might be a good illustration (see issue #3 )
</commit_message>
<xml_diff>
--- a/Placental Transport Review/Manuscript.docx
+++ b/Placental Transport Review/Manuscript.docx
@@ -574,7 +574,7 @@
     <w:p>
       <w:pPr>
         <w:rPr>
-          <w:del w:id="23" w:author="Dave Bridges" w:date="2018-01-31T20:08:00Z"/>
+          <w:del w:id="22" w:author="Dave Bridges" w:date="2018-01-31T20:08:00Z"/>
         </w:rPr>
       </w:pPr>
     </w:p>
@@ -587,20 +587,20 @@
         </w:rPr>
         <w:t xml:space="preserve">Emerging </w:t>
       </w:r>
-      <w:commentRangeStart w:id="24"/>
+      <w:commentRangeStart w:id="23"/>
       <w:r>
         <w:rPr>
           <w:highlight w:val="yellow"/>
         </w:rPr>
         <w:t xml:space="preserve">evidence </w:t>
       </w:r>
-      <w:commentRangeEnd w:id="24"/>
+      <w:commentRangeEnd w:id="23"/>
       <w:r>
         <w:rPr>
           <w:rStyle w:val="CommentReference"/>
           <w:rFonts w:asciiTheme="minorHAnsi" w:eastAsiaTheme="minorHAnsi" w:hAnsiTheme="minorHAnsi" w:cstheme="minorBidi"/>
         </w:rPr>
-        <w:commentReference w:id="24"/>
+        <w:commentReference w:id="23"/>
       </w:r>
       <w:r>
         <w:rPr>
@@ -608,20 +608,20 @@
         </w:rPr>
         <w:t xml:space="preserve">shows that a disruption in the placental growth or structure not only impacts the fetus, but also the </w:t>
       </w:r>
-      <w:commentRangeStart w:id="25"/>
+      <w:commentRangeStart w:id="24"/>
       <w:r>
         <w:rPr>
           <w:highlight w:val="yellow"/>
         </w:rPr>
         <w:t>mother</w:t>
       </w:r>
-      <w:commentRangeEnd w:id="25"/>
+      <w:commentRangeEnd w:id="24"/>
       <w:r>
         <w:rPr>
           <w:rStyle w:val="CommentReference"/>
           <w:rFonts w:asciiTheme="minorHAnsi" w:eastAsiaTheme="minorHAnsi" w:hAnsiTheme="minorHAnsi" w:cstheme="minorBidi"/>
         </w:rPr>
-        <w:commentReference w:id="25"/>
+        <w:commentReference w:id="24"/>
       </w:r>
       <w:r>
         <w:rPr>
@@ -629,7 +629,7 @@
         </w:rPr>
         <w:t xml:space="preserve">. </w:t>
       </w:r>
-      <w:commentRangeStart w:id="26"/>
+      <w:commentRangeStart w:id="25"/>
       <w:r>
         <w:rPr>
           <w:highlight w:val="yellow"/>
@@ -642,13 +642,13 @@
         </w:rPr>
         <w:t xml:space="preserve"> </w:t>
       </w:r>
-      <w:commentRangeEnd w:id="26"/>
+      <w:commentRangeEnd w:id="25"/>
       <w:r>
         <w:rPr>
           <w:rStyle w:val="CommentReference"/>
           <w:rFonts w:asciiTheme="minorHAnsi" w:eastAsiaTheme="minorHAnsi" w:hAnsiTheme="minorHAnsi" w:cstheme="minorBidi"/>
         </w:rPr>
-        <w:commentReference w:id="26"/>
+        <w:commentReference w:id="25"/>
       </w:r>
       <w:r>
         <w:rPr>
@@ -662,7 +662,7 @@
         </w:rPr>
         <w:t xml:space="preserve">maintaining the corpus luteum which allows for a </w:t>
       </w:r>
-      <w:commentRangeStart w:id="27"/>
+      <w:commentRangeStart w:id="26"/>
       <w:r>
         <w:rPr>
           <w:highlight w:val="yellow"/>
@@ -681,13 +681,13 @@
         </w:rPr>
         <w:t xml:space="preserve"> till about ten weeks of gestation </w:t>
       </w:r>
-      <w:commentRangeEnd w:id="27"/>
+      <w:commentRangeEnd w:id="26"/>
       <w:r>
         <w:rPr>
           <w:rStyle w:val="CommentReference"/>
           <w:rFonts w:asciiTheme="minorHAnsi" w:eastAsiaTheme="minorHAnsi" w:hAnsiTheme="minorHAnsi" w:cstheme="minorBidi"/>
         </w:rPr>
-        <w:commentReference w:id="27"/>
+        <w:commentReference w:id="26"/>
       </w:r>
       <w:r>
         <w:rPr>
@@ -782,8 +782,20 @@
       <w:r>
         <w:t xml:space="preserve">human </w:t>
       </w:r>
-      <w:r>
-        <w:t xml:space="preserve">pregnancy. </w:t>
+      <w:commentRangeStart w:id="27"/>
+      <w:r>
+        <w:t>pregnancy</w:t>
+      </w:r>
+      <w:commentRangeEnd w:id="27"/>
+      <w:r>
+        <w:rPr>
+          <w:rStyle w:val="CommentReference"/>
+          <w:rFonts w:asciiTheme="minorHAnsi" w:eastAsiaTheme="minorHAnsi" w:hAnsiTheme="minorHAnsi" w:cstheme="minorBidi"/>
+        </w:rPr>
+        <w:commentReference w:id="27"/>
+      </w:r>
+      <w:r>
+        <w:t xml:space="preserve">. </w:t>
       </w:r>
       <w:r>
         <w:t xml:space="preserve">The human placenta is composed of </w:t>
@@ -798,7 +810,26 @@
         <w:t>with</w:t>
       </w:r>
       <w:r>
-        <w:t xml:space="preserve"> various functions in the materno-fetal interface. The human placenta </w:t>
+        <w:t xml:space="preserve"> </w:t>
+      </w:r>
+      <w:commentRangeStart w:id="28"/>
+      <w:r>
+        <w:t xml:space="preserve">various </w:t>
+      </w:r>
+      <w:commentRangeEnd w:id="28"/>
+      <w:r>
+        <w:rPr>
+          <w:rStyle w:val="CommentReference"/>
+          <w:rFonts w:asciiTheme="minorHAnsi" w:eastAsiaTheme="minorHAnsi" w:hAnsiTheme="minorHAnsi" w:cstheme="minorBidi"/>
+        </w:rPr>
+        <w:commentReference w:id="28"/>
+      </w:r>
+      <w:r>
+        <w:t xml:space="preserve">functions in the materno-fetal interface. </w:t>
+      </w:r>
+      <w:commentRangeStart w:id="29"/>
+      <w:r>
+        <w:t xml:space="preserve">The human placenta </w:t>
       </w:r>
       <w:r>
         <w:t xml:space="preserve">has two membranes, a microvillous membrane (MVM) that </w:t>
@@ -836,6 +867,14 @@
       <w:r>
         <w:t xml:space="preserve"> fetus occurs through transporters. </w:t>
       </w:r>
+      <w:commentRangeEnd w:id="29"/>
+      <w:r>
+        <w:rPr>
+          <w:rStyle w:val="CommentReference"/>
+          <w:rFonts w:asciiTheme="minorHAnsi" w:eastAsiaTheme="minorHAnsi" w:hAnsiTheme="minorHAnsi" w:cstheme="minorBidi"/>
+        </w:rPr>
+        <w:commentReference w:id="29"/>
+      </w:r>
       <w:r>
         <w:t xml:space="preserve">The cell types lying between the maternal and fetal </w:t>
       </w:r>
@@ -899,16 +938,16 @@
       <w:r>
         <w:t xml:space="preserve"> </w:t>
       </w:r>
-      <w:commentRangeStart w:id="28"/>
+      <w:commentRangeStart w:id="31"/>
       <w:r>
         <w:t>and</w:t>
       </w:r>
-      <w:commentRangeEnd w:id="28"/>
+      <w:commentRangeEnd w:id="31"/>
       <w:r>
         <w:rPr>
           <w:rStyle w:val="CommentReference"/>
         </w:rPr>
-        <w:commentReference w:id="28"/>
+        <w:commentReference w:id="31"/>
       </w:r>
       <w:r>
         <w:t xml:space="preserve"> fetal </w:t>
@@ -1070,16 +1109,16 @@
       <w:r>
         <w:t xml:space="preserve">placenta </w:t>
       </w:r>
-      <w:commentRangeStart w:id="29"/>
+      <w:commentRangeStart w:id="32"/>
       <w:r>
         <w:t>and</w:t>
       </w:r>
-      <w:commentRangeEnd w:id="29"/>
+      <w:commentRangeEnd w:id="32"/>
       <w:r>
         <w:rPr>
           <w:rStyle w:val="CommentReference"/>
         </w:rPr>
-        <w:commentReference w:id="29"/>
+        <w:commentReference w:id="32"/>
       </w:r>
       <w:r>
         <w:t xml:space="preserve"> besides having an endocrine function</w:t>
@@ -1862,16 +1901,16 @@
       <w:r>
         <w:t xml:space="preserve">wth is not clearly </w:t>
       </w:r>
-      <w:commentRangeStart w:id="30"/>
+      <w:commentRangeStart w:id="33"/>
       <w:r>
         <w:t>identified</w:t>
       </w:r>
-      <w:commentRangeEnd w:id="30"/>
+      <w:commentRangeEnd w:id="33"/>
       <w:r>
         <w:rPr>
           <w:rStyle w:val="CommentReference"/>
         </w:rPr>
-        <w:commentReference w:id="30"/>
+        <w:commentReference w:id="33"/>
       </w:r>
       <w:r>
         <w:t>.</w:t>
@@ -2054,16 +2093,16 @@
       <w:r>
         <w:t xml:space="preserve"> supporting that maternal milieu may be reflected in the fetus or that the maternal milieu was overcompensated for by the placenta to yield either outcomes, </w:t>
       </w:r>
-      <w:commentRangeStart w:id="31"/>
+      <w:commentRangeStart w:id="34"/>
       <w:r>
         <w:t>respectively</w:t>
       </w:r>
-      <w:commentRangeEnd w:id="31"/>
+      <w:commentRangeEnd w:id="34"/>
       <w:r>
         <w:rPr>
           <w:rStyle w:val="CommentReference"/>
         </w:rPr>
-        <w:commentReference w:id="31"/>
+        <w:commentReference w:id="34"/>
       </w:r>
       <w:r>
         <w:t xml:space="preserve">. </w:t>
@@ -2116,16 +2155,16 @@
       <w:r>
         <w:t xml:space="preserve">be used as a source of </w:t>
       </w:r>
-      <w:commentRangeStart w:id="32"/>
+      <w:commentRangeStart w:id="35"/>
       <w:r>
         <w:t>energy</w:t>
       </w:r>
-      <w:commentRangeEnd w:id="32"/>
+      <w:commentRangeEnd w:id="35"/>
       <w:r>
         <w:rPr>
           <w:rStyle w:val="CommentReference"/>
         </w:rPr>
-        <w:commentReference w:id="32"/>
+        <w:commentReference w:id="35"/>
       </w:r>
       <w:r>
         <w:t xml:space="preserve">. </w:t>
@@ -2308,16 +2347,16 @@
       <w:r>
         <w:t xml:space="preserve">drug transfer from the maternal circulation to the fetal </w:t>
       </w:r>
-      <w:commentRangeStart w:id="33"/>
+      <w:commentRangeStart w:id="36"/>
       <w:r>
         <w:t>circulation</w:t>
       </w:r>
-      <w:commentRangeEnd w:id="33"/>
+      <w:commentRangeEnd w:id="36"/>
       <w:r>
         <w:rPr>
           <w:rStyle w:val="CommentReference"/>
         </w:rPr>
-        <w:commentReference w:id="33"/>
+        <w:commentReference w:id="36"/>
       </w:r>
       <w:r>
         <w:t xml:space="preserve">. </w:t>
@@ -2382,16 +2421,16 @@
       <w:r>
         <w:t xml:space="preserve">ne to the basolateral </w:t>
       </w:r>
-      <w:commentRangeStart w:id="34"/>
+      <w:commentRangeStart w:id="37"/>
       <w:r>
         <w:t>membrane</w:t>
       </w:r>
-      <w:commentRangeEnd w:id="34"/>
+      <w:commentRangeEnd w:id="37"/>
       <w:r>
         <w:rPr>
           <w:rStyle w:val="CommentReference"/>
         </w:rPr>
-        <w:commentReference w:id="34"/>
+        <w:commentReference w:id="37"/>
       </w:r>
       <w:r>
         <w:t>.</w:t>
@@ -2408,16 +2447,16 @@
       <w:r>
         <w:t xml:space="preserve"> is transported from maternal circulation into the placenta by two primary transporters, transcobalamin and </w:t>
       </w:r>
-      <w:commentRangeStart w:id="35"/>
+      <w:commentRangeStart w:id="38"/>
       <w:r>
         <w:t>haptocorrin</w:t>
       </w:r>
-      <w:commentRangeEnd w:id="35"/>
+      <w:commentRangeEnd w:id="38"/>
       <w:r>
         <w:rPr>
           <w:rStyle w:val="CommentReference"/>
         </w:rPr>
-        <w:commentReference w:id="35"/>
+        <w:commentReference w:id="38"/>
       </w:r>
       <w:r>
         <w:t>.</w:t>
@@ -2458,16 +2497,16 @@
       <w:r>
         <w:t xml:space="preserve"> share a common pathway. In mice, megalin is expressed in the yolk sac and contributes to the uptake of selenium to the fetus as </w:t>
       </w:r>
-      <w:commentRangeStart w:id="36"/>
+      <w:commentRangeStart w:id="39"/>
       <w:r>
         <w:t>well</w:t>
       </w:r>
-      <w:commentRangeEnd w:id="36"/>
+      <w:commentRangeEnd w:id="39"/>
       <w:r>
         <w:rPr>
           <w:rStyle w:val="CommentReference"/>
         </w:rPr>
-        <w:commentReference w:id="36"/>
+        <w:commentReference w:id="39"/>
       </w:r>
       <w:r>
         <w:t>.</w:t>
@@ -2538,7 +2577,7 @@
         </w:rPr>
         <w:t xml:space="preserve">attributed to vitamin D’s role in regulating the extracellular cytotrophoblast cell invasion of the uterus which determines access to maternal </w:t>
       </w:r>
-      <w:commentRangeStart w:id="37"/>
+      <w:commentRangeStart w:id="40"/>
       <w:r>
         <w:rPr>
           <w:rFonts w:eastAsiaTheme="minorHAnsi"/>
@@ -2548,12 +2587,12 @@
       <w:r>
         <w:t>irculation</w:t>
       </w:r>
-      <w:commentRangeEnd w:id="37"/>
+      <w:commentRangeEnd w:id="40"/>
       <w:r>
         <w:rPr>
           <w:rStyle w:val="CommentReference"/>
         </w:rPr>
-        <w:commentReference w:id="37"/>
+        <w:commentReference w:id="40"/>
       </w:r>
       <w:r>
         <w:t xml:space="preserve">. </w:t>
@@ -2625,16 +2664,16 @@
       <w:r>
         <w:t xml:space="preserve">ell signaling, and invasion. The exact mechanism by which calcium is transported to the fetus are not yet elucidated and can differ by mammalian </w:t>
       </w:r>
-      <w:commentRangeStart w:id="38"/>
+      <w:commentRangeStart w:id="41"/>
       <w:r>
         <w:t>species</w:t>
       </w:r>
-      <w:commentRangeEnd w:id="38"/>
+      <w:commentRangeEnd w:id="41"/>
       <w:r>
         <w:rPr>
           <w:rStyle w:val="CommentReference"/>
         </w:rPr>
-        <w:commentReference w:id="38"/>
+        <w:commentReference w:id="41"/>
       </w:r>
       <w:r>
         <w:t xml:space="preserve">. </w:t>
@@ -2699,16 +2738,16 @@
       <w:r>
         <w:t xml:space="preserve">hanism are not fully </w:t>
       </w:r>
-      <w:commentRangeStart w:id="39"/>
+      <w:commentRangeStart w:id="42"/>
       <w:r>
         <w:t>understood</w:t>
       </w:r>
-      <w:commentRangeEnd w:id="39"/>
+      <w:commentRangeEnd w:id="42"/>
       <w:r>
         <w:rPr>
           <w:rStyle w:val="CommentReference"/>
         </w:rPr>
-        <w:commentReference w:id="39"/>
+        <w:commentReference w:id="42"/>
       </w:r>
       <w:r>
         <w:t xml:space="preserve">. </w:t>
@@ -3020,16 +3059,16 @@
       <w:r>
         <w:t xml:space="preserve">transporters at the syncytiotrophoblastic </w:t>
       </w:r>
-      <w:commentRangeStart w:id="40"/>
+      <w:commentRangeStart w:id="43"/>
       <w:r>
         <w:t>membrane</w:t>
       </w:r>
-      <w:commentRangeEnd w:id="40"/>
+      <w:commentRangeEnd w:id="43"/>
       <w:r>
         <w:rPr>
           <w:rStyle w:val="CommentReference"/>
         </w:rPr>
-        <w:commentReference w:id="40"/>
+        <w:commentReference w:id="43"/>
       </w:r>
       <w:r>
         <w:t xml:space="preserve">. </w:t>
@@ -3143,16 +3182,16 @@
       <w:r>
         <w:t xml:space="preserve">no acid uptake like </w:t>
       </w:r>
-      <w:commentRangeStart w:id="41"/>
+      <w:commentRangeStart w:id="44"/>
       <w:r>
         <w:t>mTORC</w:t>
       </w:r>
-      <w:commentRangeEnd w:id="41"/>
+      <w:commentRangeEnd w:id="44"/>
       <w:r>
         <w:rPr>
           <w:rStyle w:val="CommentReference"/>
         </w:rPr>
-        <w:commentReference w:id="41"/>
+        <w:commentReference w:id="44"/>
       </w:r>
       <w:r>
         <w:t>, insulin and insuli</w:t>
@@ -3169,16 +3208,16 @@
       <w:r>
         <w:t xml:space="preserve"> </w:t>
       </w:r>
-      <w:commentRangeStart w:id="42"/>
+      <w:commentRangeStart w:id="45"/>
       <w:r>
         <w:t>Maternal</w:t>
       </w:r>
-      <w:commentRangeEnd w:id="42"/>
+      <w:commentRangeEnd w:id="45"/>
       <w:r>
         <w:rPr>
           <w:rStyle w:val="CommentReference"/>
         </w:rPr>
-        <w:commentReference w:id="42"/>
+        <w:commentReference w:id="45"/>
       </w:r>
       <w:r>
         <w:t xml:space="preserve"> </w:t>
@@ -3198,16 +3237,16 @@
       <w:r>
         <w:t xml:space="preserve">and </w:t>
       </w:r>
-      <w:commentRangeStart w:id="43"/>
+      <w:commentRangeStart w:id="46"/>
       <w:r>
         <w:t>mTORC</w:t>
       </w:r>
-      <w:commentRangeEnd w:id="43"/>
+      <w:commentRangeEnd w:id="46"/>
       <w:r>
         <w:rPr>
           <w:rStyle w:val="CommentReference"/>
         </w:rPr>
-        <w:commentReference w:id="43"/>
+        <w:commentReference w:id="46"/>
       </w:r>
       <w:r>
         <w:t xml:space="preserve">. </w:t>
@@ -3305,16 +3344,16 @@
       <w:r>
         <w:t xml:space="preserve">promising intervention that is yet to be translated to </w:t>
       </w:r>
-      <w:commentRangeStart w:id="44"/>
+      <w:commentRangeStart w:id="47"/>
       <w:r>
         <w:t>humans</w:t>
       </w:r>
-      <w:commentRangeEnd w:id="44"/>
+      <w:commentRangeEnd w:id="47"/>
       <w:r>
         <w:rPr>
           <w:rStyle w:val="CommentReference"/>
         </w:rPr>
-        <w:commentReference w:id="44"/>
+        <w:commentReference w:id="47"/>
       </w:r>
       <w:r>
         <w:t xml:space="preserve">. This highlights the placental sensitivity to any alterations in the maternal </w:t>
@@ -4465,8 +4504,22 @@
       <w:r>
         <w:t>This might actually make a good abstract.</w:t>
       </w:r>
-      <w:bookmarkStart w:id="22" w:name="_GoBack"/>
-      <w:bookmarkEnd w:id="22"/>
+    </w:p>
+  </w:comment>
+  <w:comment w:id="23" w:author="Dave Bridges" w:date="2018-01-31T20:09:00Z" w:initials="DB">
+    <w:p>
+      <w:pPr>
+        <w:pStyle w:val="CommentText"/>
+      </w:pPr>
+      <w:r>
+        <w:rPr>
+          <w:rStyle w:val="CommentReference"/>
+        </w:rPr>
+        <w:annotationRef/>
+      </w:r>
+      <w:r>
+        <w:t>Be explicit, what is the evidence?</w:t>
+      </w:r>
     </w:p>
   </w:comment>
   <w:comment w:id="24" w:author="Dave Bridges" w:date="2018-01-31T20:09:00Z" w:initials="DB">
@@ -4481,11 +4534,11 @@
         <w:annotationRef/>
       </w:r>
       <w:r>
-        <w:t>Be explicit, what is the evidence?</w:t>
+        <w:t>This does not flow well from the previous paragraph.</w:t>
       </w:r>
     </w:p>
   </w:comment>
-  <w:comment w:id="25" w:author="Dave Bridges" w:date="2018-01-31T20:09:00Z" w:initials="DB">
+  <w:comment w:id="25" w:author="Dave Bridges" w:date="2018-01-31T20:10:00Z" w:initials="DB">
     <w:p>
       <w:pPr>
         <w:pStyle w:val="CommentText"/>
@@ -4497,7 +4550,7 @@
         <w:annotationRef/>
       </w:r>
       <w:r>
-        <w:t>This does not flow well from the previous paragraph.</w:t>
+        <w:t>Pretty long sentence maybe break it down to two thoughts</w:t>
       </w:r>
     </w:p>
   </w:comment>
@@ -4513,11 +4566,11 @@
         <w:annotationRef/>
       </w:r>
       <w:r>
-        <w:t>Pretty long sentence maybe break it down to two thoughts</w:t>
+        <w:t>Im unclear why this is relevant now.  This sentence incorporates several un-introduced topics.</w:t>
       </w:r>
     </w:p>
   </w:comment>
-  <w:comment w:id="27" w:author="Dave Bridges" w:date="2018-01-31T20:10:00Z" w:initials="DB">
+  <w:comment w:id="27" w:author="Dave Bridges" w:date="2018-01-31T20:11:00Z" w:initials="DB">
     <w:p>
       <w:pPr>
         <w:pStyle w:val="CommentText"/>
@@ -4529,11 +4582,11 @@
         <w:annotationRef/>
       </w:r>
       <w:r>
-        <w:t>Im unclear why this is relevant now.  This sentence incorporates several un-introduced topics.</w:t>
+        <w:t>Ref needed</w:t>
       </w:r>
     </w:p>
   </w:comment>
-  <w:comment w:id="28" w:author="Microsoft Office User" w:date="2018-01-31T12:36:00Z" w:initials="MOU">
+  <w:comment w:id="28" w:author="Dave Bridges" w:date="2018-01-31T20:11:00Z" w:initials="DB">
     <w:p>
       <w:pPr>
         <w:pStyle w:val="CommentText"/>
@@ -4545,11 +4598,48 @@
         <w:annotationRef/>
       </w:r>
       <w:r>
+        <w:t>Be explicit</w:t>
+      </w:r>
+      <w:r>
+        <w:t>.  What are these?</w:t>
+      </w:r>
+    </w:p>
+  </w:comment>
+  <w:comment w:id="29" w:author="Dave Bridges" w:date="2018-01-31T20:12:00Z" w:initials="DB">
+    <w:p>
+      <w:pPr>
+        <w:pStyle w:val="CommentText"/>
+      </w:pPr>
+      <w:r>
+        <w:rPr>
+          <w:rStyle w:val="CommentReference"/>
+        </w:rPr>
+        <w:annotationRef/>
+      </w:r>
+      <w:r>
+        <w:t>This might be a good illustration example.</w:t>
+      </w:r>
+      <w:bookmarkStart w:id="30" w:name="_GoBack"/>
+      <w:bookmarkEnd w:id="30"/>
+    </w:p>
+  </w:comment>
+  <w:comment w:id="31" w:author="Microsoft Office User" w:date="2018-01-31T12:36:00Z" w:initials="MOU">
+    <w:p>
+      <w:pPr>
+        <w:pStyle w:val="CommentText"/>
+      </w:pPr>
+      <w:r>
+        <w:rPr>
+          <w:rStyle w:val="CommentReference"/>
+        </w:rPr>
+        <w:annotationRef/>
+      </w:r>
+      <w:r>
         <w:t>Not sure if it is CTB (undifferentiated yet) and villous, or are all of them villous?</w:t>
       </w:r>
     </w:p>
   </w:comment>
-  <w:comment w:id="29" w:author="Microsoft Office User" w:date="2018-01-31T12:54:00Z" w:initials="MOU">
+  <w:comment w:id="32" w:author="Microsoft Office User" w:date="2018-01-31T12:54:00Z" w:initials="MOU">
     <w:p>
       <w:pPr>
         <w:pStyle w:val="CommentText"/>
@@ -4565,7 +4655,7 @@
       </w:r>
     </w:p>
   </w:comment>
-  <w:comment w:id="30" w:author="Microsoft Office User" w:date="2018-01-31T15:49:00Z" w:initials="MOU">
+  <w:comment w:id="33" w:author="Microsoft Office User" w:date="2018-01-31T15:49:00Z" w:initials="MOU">
     <w:p>
       <w:pPr>
         <w:pStyle w:val="CommentText"/>
@@ -4581,7 +4671,7 @@
       </w:r>
     </w:p>
   </w:comment>
-  <w:comment w:id="31" w:author="Microsoft Office User" w:date="2018-01-31T16:02:00Z" w:initials="MOU">
+  <w:comment w:id="34" w:author="Microsoft Office User" w:date="2018-01-31T16:02:00Z" w:initials="MOU">
     <w:p>
       <w:pPr>
         <w:pStyle w:val="Heading1"/>
@@ -4627,7 +4717,7 @@
       </w:pPr>
     </w:p>
   </w:comment>
-  <w:comment w:id="32" w:author="Microsoft Office User" w:date="2018-01-31T16:05:00Z" w:initials="MOU">
+  <w:comment w:id="35" w:author="Microsoft Office User" w:date="2018-01-31T16:05:00Z" w:initials="MOU">
     <w:p>
       <w:pPr>
         <w:pStyle w:val="CommentText"/>
@@ -4643,7 +4733,7 @@
       </w:r>
     </w:p>
   </w:comment>
-  <w:comment w:id="33" w:author="Microsoft Office User" w:date="2018-01-31T16:10:00Z" w:initials="MOU">
+  <w:comment w:id="36" w:author="Microsoft Office User" w:date="2018-01-31T16:10:00Z" w:initials="MOU">
     <w:p>
       <w:pPr>
         <w:ind w:firstLine="720"/>
@@ -4709,7 +4799,7 @@
       </w:r>
     </w:p>
   </w:comment>
-  <w:comment w:id="34" w:author="Microsoft Office User" w:date="2018-01-31T16:17:00Z" w:initials="MOU">
+  <w:comment w:id="37" w:author="Microsoft Office User" w:date="2018-01-31T16:17:00Z" w:initials="MOU">
     <w:p>
       <w:pPr>
         <w:pStyle w:val="CommentText"/>
@@ -4725,7 +4815,7 @@
       </w:r>
     </w:p>
   </w:comment>
-  <w:comment w:id="35" w:author="Microsoft Office User" w:date="2018-01-31T16:20:00Z" w:initials="MOU">
+  <w:comment w:id="38" w:author="Microsoft Office User" w:date="2018-01-31T16:20:00Z" w:initials="MOU">
     <w:p>
       <w:pPr>
         <w:pStyle w:val="CommentText"/>
@@ -4741,7 +4831,7 @@
       </w:r>
     </w:p>
   </w:comment>
-  <w:comment w:id="36" w:author="Microsoft Office User" w:date="2018-01-31T16:31:00Z" w:initials="MOU">
+  <w:comment w:id="39" w:author="Microsoft Office User" w:date="2018-01-31T16:31:00Z" w:initials="MOU">
     <w:p>
       <w:pPr>
         <w:pStyle w:val="CommentText"/>
@@ -4757,7 +4847,7 @@
       </w:r>
     </w:p>
   </w:comment>
-  <w:comment w:id="37" w:author="Microsoft Office User" w:date="2018-01-31T16:15:00Z" w:initials="MOU">
+  <w:comment w:id="40" w:author="Microsoft Office User" w:date="2018-01-31T16:15:00Z" w:initials="MOU">
     <w:p>
       <w:pPr>
         <w:pStyle w:val="CommentText"/>
@@ -4773,7 +4863,7 @@
       </w:r>
     </w:p>
   </w:comment>
-  <w:comment w:id="38" w:author="Microsoft Office User" w:date="2018-01-31T16:24:00Z" w:initials="MOU">
+  <w:comment w:id="41" w:author="Microsoft Office User" w:date="2018-01-31T16:24:00Z" w:initials="MOU">
     <w:p>
       <w:pPr>
         <w:ind w:firstLine="720"/>
@@ -4797,7 +4887,7 @@
       </w:pPr>
     </w:p>
   </w:comment>
-  <w:comment w:id="39" w:author="Microsoft Office User" w:date="2018-01-31T16:25:00Z" w:initials="MOU">
+  <w:comment w:id="42" w:author="Microsoft Office User" w:date="2018-01-31T16:25:00Z" w:initials="MOU">
     <w:p>
       <w:pPr>
         <w:pStyle w:val="CommentText"/>
@@ -4822,7 +4912,7 @@
       </w:r>
     </w:p>
   </w:comment>
-  <w:comment w:id="40" w:author="Microsoft Office User" w:date="2018-01-31T16:39:00Z" w:initials="MOU">
+  <w:comment w:id="43" w:author="Microsoft Office User" w:date="2018-01-31T16:39:00Z" w:initials="MOU">
     <w:p>
       <w:pPr>
         <w:pStyle w:val="CommentText"/>
@@ -4844,7 +4934,7 @@
       </w:r>
     </w:p>
   </w:comment>
-  <w:comment w:id="41" w:author="Microsoft Office User" w:date="2018-01-31T16:41:00Z" w:initials="MOU">
+  <w:comment w:id="44" w:author="Microsoft Office User" w:date="2018-01-31T16:41:00Z" w:initials="MOU">
     <w:p>
       <w:pPr>
         <w:pStyle w:val="CommentText"/>
@@ -4860,7 +4950,7 @@
       </w:r>
     </w:p>
   </w:comment>
-  <w:comment w:id="42" w:author="Microsoft Office User" w:date="2018-01-31T16:43:00Z" w:initials="MOU">
+  <w:comment w:id="45" w:author="Microsoft Office User" w:date="2018-01-31T16:43:00Z" w:initials="MOU">
     <w:p>
       <w:pPr>
         <w:pStyle w:val="CommentText"/>
@@ -4876,7 +4966,7 @@
       </w:r>
     </w:p>
   </w:comment>
-  <w:comment w:id="43" w:author="Microsoft Office User" w:date="2018-01-31T16:45:00Z" w:initials="MOU">
+  <w:comment w:id="46" w:author="Microsoft Office User" w:date="2018-01-31T16:45:00Z" w:initials="MOU">
     <w:p>
       <w:pPr>
         <w:pStyle w:val="CommentText"/>
@@ -4892,7 +4982,7 @@
       </w:r>
     </w:p>
   </w:comment>
-  <w:comment w:id="44" w:author="Microsoft Office User" w:date="2018-01-31T16:48:00Z" w:initials="MOU">
+  <w:comment w:id="47" w:author="Microsoft Office User" w:date="2018-01-31T16:48:00Z" w:initials="MOU">
     <w:p>
       <w:pPr>
         <w:pStyle w:val="CommentText"/>
@@ -4925,6 +5015,9 @@
   <w15:commentEx w15:paraId="7AD3BD4E" w15:done="0"/>
   <w15:commentEx w15:paraId="63FD552A" w15:done="0"/>
   <w15:commentEx w15:paraId="538D1E08" w15:done="0"/>
+  <w15:commentEx w15:paraId="7E82C193" w15:done="0"/>
+  <w15:commentEx w15:paraId="2D44D667" w15:done="0"/>
+  <w15:commentEx w15:paraId="19B99F8E" w15:done="0"/>
   <w15:commentEx w15:paraId="31465ACA" w15:done="0"/>
   <w15:commentEx w15:paraId="1F84ED6B" w15:done="0"/>
   <w15:commentEx w15:paraId="0D4EDA77" w15:done="0"/>
@@ -4959,6 +5052,9 @@
   <w16cid:commentId w16cid:paraId="7AD3BD4E" w16cid:durableId="1E1CA0DE"/>
   <w16cid:commentId w16cid:paraId="63FD552A" w16cid:durableId="1E1CA119"/>
   <w16cid:commentId w16cid:paraId="538D1E08" w16cid:durableId="1E1CA133"/>
+  <w16cid:commentId w16cid:paraId="7E82C193" w16cid:durableId="1E1CA17F"/>
+  <w16cid:commentId w16cid:paraId="2D44D667" w16cid:durableId="1E1CA18B"/>
+  <w16cid:commentId w16cid:paraId="19B99F8E" w16cid:durableId="1E1CA1A6"/>
   <w16cid:commentId w16cid:paraId="31465ACA" w16cid:durableId="1E1C36DF"/>
   <w16cid:commentId w16cid:paraId="1F84ED6B" w16cid:durableId="1E1C3B02"/>
   <w16cid:commentId w16cid:paraId="0D4EDA77" w16cid:durableId="1E1C641E"/>
@@ -7212,7 +7308,7 @@
 </file>
 
 <file path=customXml/itemProps1.xml><?xml version="1.0" encoding="utf-8"?>
-<ds:datastoreItem xmlns:ds="http://schemas.openxmlformats.org/officeDocument/2006/customXml" ds:itemID="{876F3F03-710D-374F-B26A-567A063ADFCA}">
+<ds:datastoreItem xmlns:ds="http://schemas.openxmlformats.org/officeDocument/2006/customXml" ds:itemID="{3E3A1BAD-2EF6-D64C-BDCB-517A2A086E73}">
   <ds:schemaRefs>
     <ds:schemaRef ds:uri="http://schemas.openxmlformats.org/officeDocument/2006/bibliography"/>
   </ds:schemaRefs>

</xml_diff>

<commit_message>
Comments on structure, more notes that might be relevant to deciding on a figure (issue #3)
</commit_message>
<xml_diff>
--- a/Placental Transport Review/Manuscript.docx
+++ b/Placental Transport Review/Manuscript.docx
@@ -890,11 +890,23 @@
       <w:r>
         <w:t xml:space="preserve"> </w:t>
       </w:r>
+      <w:commentRangeStart w:id="30"/>
       <w:r>
         <w:t>varying</w:t>
       </w:r>
       <w:r>
-        <w:t xml:space="preserve"> role</w:t>
+        <w:t xml:space="preserve"> </w:t>
+      </w:r>
+      <w:commentRangeEnd w:id="30"/>
+      <w:r>
+        <w:rPr>
+          <w:rStyle w:val="CommentReference"/>
+          <w:rFonts w:asciiTheme="minorHAnsi" w:eastAsiaTheme="minorHAnsi" w:hAnsiTheme="minorHAnsi" w:cstheme="minorBidi"/>
+        </w:rPr>
+        <w:commentReference w:id="30"/>
+      </w:r>
+      <w:r>
+        <w:t>role</w:t>
       </w:r>
       <w:r>
         <w:t>s</w:t>
@@ -939,6 +951,7 @@
         <w:t xml:space="preserve"> </w:t>
       </w:r>
       <w:commentRangeStart w:id="31"/>
+      <w:commentRangeStart w:id="32"/>
       <w:r>
         <w:t>and</w:t>
       </w:r>
@@ -949,6 +962,14 @@
         </w:rPr>
         <w:commentReference w:id="31"/>
       </w:r>
+      <w:commentRangeEnd w:id="32"/>
+      <w:r>
+        <w:rPr>
+          <w:rStyle w:val="CommentReference"/>
+          <w:rFonts w:asciiTheme="minorHAnsi" w:eastAsiaTheme="minorHAnsi" w:hAnsiTheme="minorHAnsi" w:cstheme="minorBidi"/>
+        </w:rPr>
+        <w:commentReference w:id="32"/>
+      </w:r>
       <w:r>
         <w:t xml:space="preserve"> fetal </w:t>
       </w:r>
@@ -972,10 +993,51 @@
         <w:t>Non-human</w:t>
       </w:r>
       <w:r>
-        <w:t xml:space="preserve"> placenta, mainly that of mice, </w:t>
-      </w:r>
-      <w:r>
-        <w:t xml:space="preserve">has different </w:t>
+        <w:t xml:space="preserve"> placenta, </w:t>
+      </w:r>
+      <w:del w:id="33" w:author="Dave Bridges" w:date="2018-01-31T20:16:00Z">
+        <w:r>
+          <w:delText xml:space="preserve">mainly </w:delText>
+        </w:r>
+      </w:del>
+      <w:ins w:id="34" w:author="Dave Bridges" w:date="2018-01-31T20:16:00Z">
+        <w:r>
+          <w:t>for example</w:t>
+        </w:r>
+        <w:r>
+          <w:t xml:space="preserve"> </w:t>
+        </w:r>
+      </w:ins>
+      <w:r>
+        <w:t xml:space="preserve">that of </w:t>
+      </w:r>
+      <w:del w:id="35" w:author="Dave Bridges" w:date="2018-01-31T20:16:00Z">
+        <w:r>
+          <w:delText>mice</w:delText>
+        </w:r>
+      </w:del>
+      <w:ins w:id="36" w:author="Dave Bridges" w:date="2018-01-31T20:16:00Z">
+        <w:r>
+          <w:t>the mouse</w:t>
+        </w:r>
+      </w:ins>
+      <w:r>
+        <w:t xml:space="preserve">, </w:t>
+      </w:r>
+      <w:r>
+        <w:t xml:space="preserve">has </w:t>
+      </w:r>
+      <w:commentRangeStart w:id="37"/>
+      <w:r>
+        <w:t xml:space="preserve">different </w:t>
+      </w:r>
+      <w:commentRangeEnd w:id="37"/>
+      <w:r>
+        <w:rPr>
+          <w:rStyle w:val="CommentReference"/>
+          <w:rFonts w:asciiTheme="minorHAnsi" w:eastAsiaTheme="minorHAnsi" w:hAnsiTheme="minorHAnsi" w:cstheme="minorBidi"/>
+        </w:rPr>
+        <w:commentReference w:id="37"/>
       </w:r>
       <w:r>
         <w:t xml:space="preserve">cell </w:t>
@@ -989,9 +1051,11 @@
       <w:r>
         <w:t xml:space="preserve"> possesses the same discoid structure that the human placenta has. Due to </w:t>
       </w:r>
-      <w:r>
-        <w:t xml:space="preserve">natural </w:t>
-      </w:r>
+      <w:del w:id="38" w:author="Dave Bridges" w:date="2018-01-31T20:16:00Z">
+        <w:r>
+          <w:delText xml:space="preserve">natural </w:delText>
+        </w:r>
+      </w:del>
       <w:r>
         <w:t xml:space="preserve">differences </w:t>
       </w:r>
@@ -999,16 +1063,76 @@
         <w:t>between mammalian physiology</w:t>
       </w:r>
       <w:r>
-        <w:t>, the placental growth and differentiation is unique to each</w:t>
-      </w:r>
-      <w:r>
-        <w:t xml:space="preserve"> species</w:t>
-      </w:r>
-      <w:r>
-        <w:t xml:space="preserve">. There is a number of differences between the </w:t>
-      </w:r>
-      <w:r>
-        <w:t>human and animal placenta tha</w:t>
+        <w:t xml:space="preserve">, the placental growth and </w:t>
+      </w:r>
+      <w:commentRangeStart w:id="39"/>
+      <w:r>
+        <w:t xml:space="preserve">differentiation </w:t>
+      </w:r>
+      <w:commentRangeEnd w:id="39"/>
+      <w:r>
+        <w:rPr>
+          <w:rStyle w:val="CommentReference"/>
+          <w:rFonts w:asciiTheme="minorHAnsi" w:eastAsiaTheme="minorHAnsi" w:hAnsiTheme="minorHAnsi" w:cstheme="minorBidi"/>
+        </w:rPr>
+        <w:commentReference w:id="39"/>
+      </w:r>
+      <w:r>
+        <w:t xml:space="preserve">is unique to </w:t>
+      </w:r>
+      <w:commentRangeStart w:id="40"/>
+      <w:r>
+        <w:t>each</w:t>
+      </w:r>
+      <w:r>
+        <w:t xml:space="preserve"> </w:t>
+      </w:r>
+      <w:commentRangeEnd w:id="40"/>
+      <w:r>
+        <w:rPr>
+          <w:rStyle w:val="CommentReference"/>
+          <w:rFonts w:asciiTheme="minorHAnsi" w:eastAsiaTheme="minorHAnsi" w:hAnsiTheme="minorHAnsi" w:cstheme="minorBidi"/>
+        </w:rPr>
+        <w:commentReference w:id="40"/>
+      </w:r>
+      <w:r>
+        <w:t>species</w:t>
+      </w:r>
+      <w:r>
+        <w:t xml:space="preserve">. There is a </w:t>
+      </w:r>
+      <w:commentRangeStart w:id="41"/>
+      <w:r>
+        <w:t xml:space="preserve">number of differences </w:t>
+      </w:r>
+      <w:commentRangeEnd w:id="41"/>
+      <w:r>
+        <w:rPr>
+          <w:rStyle w:val="CommentReference"/>
+          <w:rFonts w:asciiTheme="minorHAnsi" w:eastAsiaTheme="minorHAnsi" w:hAnsiTheme="minorHAnsi" w:cstheme="minorBidi"/>
+        </w:rPr>
+        <w:commentReference w:id="41"/>
+      </w:r>
+      <w:r>
+        <w:t xml:space="preserve">between the </w:t>
+      </w:r>
+      <w:r>
+        <w:t xml:space="preserve">human and </w:t>
+      </w:r>
+      <w:commentRangeStart w:id="42"/>
+      <w:r>
+        <w:t xml:space="preserve">animal </w:t>
+      </w:r>
+      <w:commentRangeEnd w:id="42"/>
+      <w:r>
+        <w:rPr>
+          <w:rStyle w:val="CommentReference"/>
+          <w:rFonts w:asciiTheme="minorHAnsi" w:eastAsiaTheme="minorHAnsi" w:hAnsiTheme="minorHAnsi" w:cstheme="minorBidi"/>
+        </w:rPr>
+        <w:commentReference w:id="42"/>
+      </w:r>
+      <w:r>
+        <w:t>placenta tha</w:t>
       </w:r>
       <w:r>
         <w:t>t</w:t>
@@ -1077,10 +1201,37 @@
         <w:t>s</w:t>
       </w:r>
       <w:r>
-        <w:t>, and fetal endothelial cells. As many layers may resemble the human placenta, it is notable that the mouse placenta has an additional membrane due to the two syncytiotrophoblast layers</w:t>
-      </w:r>
-      <w:r>
-        <w:t xml:space="preserve"> that are linked by gap junctions</w:t>
+        <w:t xml:space="preserve">, and fetal endothelial cells. As </w:t>
+      </w:r>
+      <w:commentRangeStart w:id="43"/>
+      <w:r>
+        <w:t xml:space="preserve">many </w:t>
+      </w:r>
+      <w:commentRangeEnd w:id="43"/>
+      <w:r>
+        <w:rPr>
+          <w:rStyle w:val="CommentReference"/>
+          <w:rFonts w:asciiTheme="minorHAnsi" w:eastAsiaTheme="minorHAnsi" w:hAnsiTheme="minorHAnsi" w:cstheme="minorBidi"/>
+        </w:rPr>
+        <w:commentReference w:id="43"/>
+      </w:r>
+      <w:r>
+        <w:t>layers may resemble the human placenta, it is notable that the mouse placenta has an additional membrane due to the two syncytiotrophoblast layers</w:t>
+      </w:r>
+      <w:r>
+        <w:t xml:space="preserve"> that are linked by gap </w:t>
+      </w:r>
+      <w:commentRangeStart w:id="44"/>
+      <w:r>
+        <w:t>junctions</w:t>
+      </w:r>
+      <w:commentRangeEnd w:id="44"/>
+      <w:r>
+        <w:rPr>
+          <w:rStyle w:val="CommentReference"/>
+          <w:rFonts w:asciiTheme="minorHAnsi" w:eastAsiaTheme="minorHAnsi" w:hAnsiTheme="minorHAnsi" w:cstheme="minorBidi"/>
+        </w:rPr>
+        <w:commentReference w:id="44"/>
       </w:r>
       <w:r>
         <w:t xml:space="preserve">. </w:t>
@@ -1098,10 +1249,25 @@
         <w:ind w:firstLine="720"/>
       </w:pPr>
       <w:r>
-        <w:t>The trophoblasts take up the most sp</w:t>
-      </w:r>
-      <w:r>
-        <w:t xml:space="preserve">ace in the </w:t>
+        <w:t xml:space="preserve">The trophoblasts take up the most </w:t>
+      </w:r>
+      <w:commentRangeStart w:id="45"/>
+      <w:r>
+        <w:t>sp</w:t>
+      </w:r>
+      <w:r>
+        <w:t xml:space="preserve">ace </w:t>
+      </w:r>
+      <w:commentRangeEnd w:id="45"/>
+      <w:r>
+        <w:rPr>
+          <w:rStyle w:val="CommentReference"/>
+          <w:rFonts w:asciiTheme="minorHAnsi" w:eastAsiaTheme="minorHAnsi" w:hAnsiTheme="minorHAnsi" w:cstheme="minorBidi"/>
+        </w:rPr>
+        <w:commentReference w:id="45"/>
+      </w:r>
+      <w:r>
+        <w:t xml:space="preserve">in the </w:t>
       </w:r>
       <w:r>
         <w:t xml:space="preserve">human and mouse </w:t>
@@ -1109,19 +1275,35 @@
       <w:r>
         <w:t xml:space="preserve">placenta </w:t>
       </w:r>
-      <w:commentRangeStart w:id="32"/>
+      <w:commentRangeStart w:id="46"/>
       <w:r>
         <w:t>and</w:t>
       </w:r>
-      <w:commentRangeEnd w:id="32"/>
-      <w:r>
-        <w:rPr>
-          <w:rStyle w:val="CommentReference"/>
-        </w:rPr>
-        <w:commentReference w:id="32"/>
-      </w:r>
-      <w:r>
-        <w:t xml:space="preserve"> besides having an endocrine function</w:t>
+      <w:commentRangeEnd w:id="46"/>
+      <w:r>
+        <w:rPr>
+          <w:rStyle w:val="CommentReference"/>
+        </w:rPr>
+        <w:commentReference w:id="46"/>
+      </w:r>
+      <w:r>
+        <w:t xml:space="preserve"> </w:t>
+      </w:r>
+      <w:del w:id="47" w:author="Dave Bridges" w:date="2018-01-31T20:20:00Z">
+        <w:r>
+          <w:delText xml:space="preserve">besides </w:delText>
+        </w:r>
+      </w:del>
+      <w:ins w:id="48" w:author="Dave Bridges" w:date="2018-01-31T20:20:00Z">
+        <w:r>
+          <w:t>aside from</w:t>
+        </w:r>
+        <w:r>
+          <w:t xml:space="preserve"> </w:t>
+        </w:r>
+      </w:ins>
+      <w:r>
+        <w:t>having an endocrine function</w:t>
       </w:r>
       <w:r>
         <w:t>, trophoblasts</w:t>
@@ -1160,7 +1342,19 @@
         <w:t xml:space="preserve">It is worthy to note that the syncytiotrophoblast is the main part of exchange since it is the outermost layer in the </w:t>
       </w:r>
       <w:r>
-        <w:t>fetal villous tree</w:t>
+        <w:t xml:space="preserve">fetal villous </w:t>
+      </w:r>
+      <w:commentRangeStart w:id="49"/>
+      <w:r>
+        <w:t>tree</w:t>
+      </w:r>
+      <w:commentRangeEnd w:id="49"/>
+      <w:r>
+        <w:rPr>
+          <w:rStyle w:val="CommentReference"/>
+          <w:rFonts w:asciiTheme="minorHAnsi" w:eastAsiaTheme="minorHAnsi" w:hAnsiTheme="minorHAnsi" w:cstheme="minorBidi"/>
+        </w:rPr>
+        <w:commentReference w:id="49"/>
       </w:r>
       <w:r>
         <w:t xml:space="preserve">. The survival of the </w:t>
@@ -1901,16 +2095,16 @@
       <w:r>
         <w:t xml:space="preserve">wth is not clearly </w:t>
       </w:r>
-      <w:commentRangeStart w:id="33"/>
+      <w:commentRangeStart w:id="51"/>
       <w:r>
         <w:t>identified</w:t>
       </w:r>
-      <w:commentRangeEnd w:id="33"/>
-      <w:r>
-        <w:rPr>
-          <w:rStyle w:val="CommentReference"/>
-        </w:rPr>
-        <w:commentReference w:id="33"/>
+      <w:commentRangeEnd w:id="51"/>
+      <w:r>
+        <w:rPr>
+          <w:rStyle w:val="CommentReference"/>
+        </w:rPr>
+        <w:commentReference w:id="51"/>
       </w:r>
       <w:r>
         <w:t>.</w:t>
@@ -2093,16 +2287,16 @@
       <w:r>
         <w:t xml:space="preserve"> supporting that maternal milieu may be reflected in the fetus or that the maternal milieu was overcompensated for by the placenta to yield either outcomes, </w:t>
       </w:r>
-      <w:commentRangeStart w:id="34"/>
+      <w:commentRangeStart w:id="52"/>
       <w:r>
         <w:t>respectively</w:t>
       </w:r>
-      <w:commentRangeEnd w:id="34"/>
-      <w:r>
-        <w:rPr>
-          <w:rStyle w:val="CommentReference"/>
-        </w:rPr>
-        <w:commentReference w:id="34"/>
+      <w:commentRangeEnd w:id="52"/>
+      <w:r>
+        <w:rPr>
+          <w:rStyle w:val="CommentReference"/>
+        </w:rPr>
+        <w:commentReference w:id="52"/>
       </w:r>
       <w:r>
         <w:t xml:space="preserve">. </w:t>
@@ -2155,16 +2349,16 @@
       <w:r>
         <w:t xml:space="preserve">be used as a source of </w:t>
       </w:r>
-      <w:commentRangeStart w:id="35"/>
+      <w:commentRangeStart w:id="53"/>
       <w:r>
         <w:t>energy</w:t>
       </w:r>
-      <w:commentRangeEnd w:id="35"/>
-      <w:r>
-        <w:rPr>
-          <w:rStyle w:val="CommentReference"/>
-        </w:rPr>
-        <w:commentReference w:id="35"/>
+      <w:commentRangeEnd w:id="53"/>
+      <w:r>
+        <w:rPr>
+          <w:rStyle w:val="CommentReference"/>
+        </w:rPr>
+        <w:commentReference w:id="53"/>
       </w:r>
       <w:r>
         <w:t xml:space="preserve">. </w:t>
@@ -2347,16 +2541,16 @@
       <w:r>
         <w:t xml:space="preserve">drug transfer from the maternal circulation to the fetal </w:t>
       </w:r>
-      <w:commentRangeStart w:id="36"/>
+      <w:commentRangeStart w:id="54"/>
       <w:r>
         <w:t>circulation</w:t>
       </w:r>
-      <w:commentRangeEnd w:id="36"/>
-      <w:r>
-        <w:rPr>
-          <w:rStyle w:val="CommentReference"/>
-        </w:rPr>
-        <w:commentReference w:id="36"/>
+      <w:commentRangeEnd w:id="54"/>
+      <w:r>
+        <w:rPr>
+          <w:rStyle w:val="CommentReference"/>
+        </w:rPr>
+        <w:commentReference w:id="54"/>
       </w:r>
       <w:r>
         <w:t xml:space="preserve">. </w:t>
@@ -2421,16 +2615,16 @@
       <w:r>
         <w:t xml:space="preserve">ne to the basolateral </w:t>
       </w:r>
-      <w:commentRangeStart w:id="37"/>
+      <w:commentRangeStart w:id="55"/>
       <w:r>
         <w:t>membrane</w:t>
       </w:r>
-      <w:commentRangeEnd w:id="37"/>
-      <w:r>
-        <w:rPr>
-          <w:rStyle w:val="CommentReference"/>
-        </w:rPr>
-        <w:commentReference w:id="37"/>
+      <w:commentRangeEnd w:id="55"/>
+      <w:r>
+        <w:rPr>
+          <w:rStyle w:val="CommentReference"/>
+        </w:rPr>
+        <w:commentReference w:id="55"/>
       </w:r>
       <w:r>
         <w:t>.</w:t>
@@ -2447,16 +2641,16 @@
       <w:r>
         <w:t xml:space="preserve"> is transported from maternal circulation into the placenta by two primary transporters, transcobalamin and </w:t>
       </w:r>
-      <w:commentRangeStart w:id="38"/>
+      <w:commentRangeStart w:id="56"/>
       <w:r>
         <w:t>haptocorrin</w:t>
       </w:r>
-      <w:commentRangeEnd w:id="38"/>
-      <w:r>
-        <w:rPr>
-          <w:rStyle w:val="CommentReference"/>
-        </w:rPr>
-        <w:commentReference w:id="38"/>
+      <w:commentRangeEnd w:id="56"/>
+      <w:r>
+        <w:rPr>
+          <w:rStyle w:val="CommentReference"/>
+        </w:rPr>
+        <w:commentReference w:id="56"/>
       </w:r>
       <w:r>
         <w:t>.</w:t>
@@ -2497,16 +2691,16 @@
       <w:r>
         <w:t xml:space="preserve"> share a common pathway. In mice, megalin is expressed in the yolk sac and contributes to the uptake of selenium to the fetus as </w:t>
       </w:r>
-      <w:commentRangeStart w:id="39"/>
+      <w:commentRangeStart w:id="57"/>
       <w:r>
         <w:t>well</w:t>
       </w:r>
-      <w:commentRangeEnd w:id="39"/>
-      <w:r>
-        <w:rPr>
-          <w:rStyle w:val="CommentReference"/>
-        </w:rPr>
-        <w:commentReference w:id="39"/>
+      <w:commentRangeEnd w:id="57"/>
+      <w:r>
+        <w:rPr>
+          <w:rStyle w:val="CommentReference"/>
+        </w:rPr>
+        <w:commentReference w:id="57"/>
       </w:r>
       <w:r>
         <w:t>.</w:t>
@@ -2577,7 +2771,7 @@
         </w:rPr>
         <w:t xml:space="preserve">attributed to vitamin D’s role in regulating the extracellular cytotrophoblast cell invasion of the uterus which determines access to maternal </w:t>
       </w:r>
-      <w:commentRangeStart w:id="40"/>
+      <w:commentRangeStart w:id="58"/>
       <w:r>
         <w:rPr>
           <w:rFonts w:eastAsiaTheme="minorHAnsi"/>
@@ -2587,12 +2781,12 @@
       <w:r>
         <w:t>irculation</w:t>
       </w:r>
-      <w:commentRangeEnd w:id="40"/>
-      <w:r>
-        <w:rPr>
-          <w:rStyle w:val="CommentReference"/>
-        </w:rPr>
-        <w:commentReference w:id="40"/>
+      <w:commentRangeEnd w:id="58"/>
+      <w:r>
+        <w:rPr>
+          <w:rStyle w:val="CommentReference"/>
+        </w:rPr>
+        <w:commentReference w:id="58"/>
       </w:r>
       <w:r>
         <w:t xml:space="preserve">. </w:t>
@@ -2664,16 +2858,16 @@
       <w:r>
         <w:t xml:space="preserve">ell signaling, and invasion. The exact mechanism by which calcium is transported to the fetus are not yet elucidated and can differ by mammalian </w:t>
       </w:r>
-      <w:commentRangeStart w:id="41"/>
+      <w:commentRangeStart w:id="59"/>
       <w:r>
         <w:t>species</w:t>
       </w:r>
-      <w:commentRangeEnd w:id="41"/>
-      <w:r>
-        <w:rPr>
-          <w:rStyle w:val="CommentReference"/>
-        </w:rPr>
-        <w:commentReference w:id="41"/>
+      <w:commentRangeEnd w:id="59"/>
+      <w:r>
+        <w:rPr>
+          <w:rStyle w:val="CommentReference"/>
+        </w:rPr>
+        <w:commentReference w:id="59"/>
       </w:r>
       <w:r>
         <w:t xml:space="preserve">. </w:t>
@@ -2738,16 +2932,16 @@
       <w:r>
         <w:t xml:space="preserve">hanism are not fully </w:t>
       </w:r>
-      <w:commentRangeStart w:id="42"/>
+      <w:commentRangeStart w:id="60"/>
       <w:r>
         <w:t>understood</w:t>
       </w:r>
-      <w:commentRangeEnd w:id="42"/>
-      <w:r>
-        <w:rPr>
-          <w:rStyle w:val="CommentReference"/>
-        </w:rPr>
-        <w:commentReference w:id="42"/>
+      <w:commentRangeEnd w:id="60"/>
+      <w:r>
+        <w:rPr>
+          <w:rStyle w:val="CommentReference"/>
+        </w:rPr>
+        <w:commentReference w:id="60"/>
       </w:r>
       <w:r>
         <w:t xml:space="preserve">. </w:t>
@@ -3059,16 +3253,16 @@
       <w:r>
         <w:t xml:space="preserve">transporters at the syncytiotrophoblastic </w:t>
       </w:r>
-      <w:commentRangeStart w:id="43"/>
+      <w:commentRangeStart w:id="61"/>
       <w:r>
         <w:t>membrane</w:t>
       </w:r>
-      <w:commentRangeEnd w:id="43"/>
-      <w:r>
-        <w:rPr>
-          <w:rStyle w:val="CommentReference"/>
-        </w:rPr>
-        <w:commentReference w:id="43"/>
+      <w:commentRangeEnd w:id="61"/>
+      <w:r>
+        <w:rPr>
+          <w:rStyle w:val="CommentReference"/>
+        </w:rPr>
+        <w:commentReference w:id="61"/>
       </w:r>
       <w:r>
         <w:t xml:space="preserve">. </w:t>
@@ -3182,16 +3376,16 @@
       <w:r>
         <w:t xml:space="preserve">no acid uptake like </w:t>
       </w:r>
-      <w:commentRangeStart w:id="44"/>
+      <w:commentRangeStart w:id="62"/>
       <w:r>
         <w:t>mTORC</w:t>
       </w:r>
-      <w:commentRangeEnd w:id="44"/>
-      <w:r>
-        <w:rPr>
-          <w:rStyle w:val="CommentReference"/>
-        </w:rPr>
-        <w:commentReference w:id="44"/>
+      <w:commentRangeEnd w:id="62"/>
+      <w:r>
+        <w:rPr>
+          <w:rStyle w:val="CommentReference"/>
+        </w:rPr>
+        <w:commentReference w:id="62"/>
       </w:r>
       <w:r>
         <w:t>, insulin and insuli</w:t>
@@ -3208,16 +3402,16 @@
       <w:r>
         <w:t xml:space="preserve"> </w:t>
       </w:r>
-      <w:commentRangeStart w:id="45"/>
+      <w:commentRangeStart w:id="63"/>
       <w:r>
         <w:t>Maternal</w:t>
       </w:r>
-      <w:commentRangeEnd w:id="45"/>
-      <w:r>
-        <w:rPr>
-          <w:rStyle w:val="CommentReference"/>
-        </w:rPr>
-        <w:commentReference w:id="45"/>
+      <w:commentRangeEnd w:id="63"/>
+      <w:r>
+        <w:rPr>
+          <w:rStyle w:val="CommentReference"/>
+        </w:rPr>
+        <w:commentReference w:id="63"/>
       </w:r>
       <w:r>
         <w:t xml:space="preserve"> </w:t>
@@ -3237,16 +3431,16 @@
       <w:r>
         <w:t xml:space="preserve">and </w:t>
       </w:r>
-      <w:commentRangeStart w:id="46"/>
+      <w:commentRangeStart w:id="64"/>
       <w:r>
         <w:t>mTORC</w:t>
       </w:r>
-      <w:commentRangeEnd w:id="46"/>
-      <w:r>
-        <w:rPr>
-          <w:rStyle w:val="CommentReference"/>
-        </w:rPr>
-        <w:commentReference w:id="46"/>
+      <w:commentRangeEnd w:id="64"/>
+      <w:r>
+        <w:rPr>
+          <w:rStyle w:val="CommentReference"/>
+        </w:rPr>
+        <w:commentReference w:id="64"/>
       </w:r>
       <w:r>
         <w:t xml:space="preserve">. </w:t>
@@ -3344,16 +3538,16 @@
       <w:r>
         <w:t xml:space="preserve">promising intervention that is yet to be translated to </w:t>
       </w:r>
-      <w:commentRangeStart w:id="47"/>
+      <w:commentRangeStart w:id="65"/>
       <w:r>
         <w:t>humans</w:t>
       </w:r>
-      <w:commentRangeEnd w:id="47"/>
-      <w:r>
-        <w:rPr>
-          <w:rStyle w:val="CommentReference"/>
-        </w:rPr>
-        <w:commentReference w:id="47"/>
+      <w:commentRangeEnd w:id="65"/>
+      <w:r>
+        <w:rPr>
+          <w:rStyle w:val="CommentReference"/>
+        </w:rPr>
+        <w:commentReference w:id="65"/>
       </w:r>
       <w:r>
         <w:t xml:space="preserve">. This highlights the placental sensitivity to any alterations in the maternal </w:t>
@@ -4619,8 +4813,22 @@
       <w:r>
         <w:t>This might be a good illustration example.</w:t>
       </w:r>
-      <w:bookmarkStart w:id="30" w:name="_GoBack"/>
-      <w:bookmarkEnd w:id="30"/>
+    </w:p>
+  </w:comment>
+  <w:comment w:id="30" w:author="Dave Bridges" w:date="2018-01-31T20:13:00Z" w:initials="DB">
+    <w:p>
+      <w:pPr>
+        <w:pStyle w:val="CommentText"/>
+      </w:pPr>
+      <w:r>
+        <w:rPr>
+          <w:rStyle w:val="CommentReference"/>
+        </w:rPr>
+        <w:annotationRef/>
+      </w:r>
+      <w:r>
+        <w:t>Again, be explicit, though some of this could be located in an illustration.  This section would seem more relevant if you can introduce how these cells function differentially.</w:t>
+      </w:r>
     </w:p>
   </w:comment>
   <w:comment w:id="31" w:author="Microsoft Office User" w:date="2018-01-31T12:36:00Z" w:initials="MOU">
@@ -4639,7 +4847,7 @@
       </w:r>
     </w:p>
   </w:comment>
-  <w:comment w:id="32" w:author="Microsoft Office User" w:date="2018-01-31T12:54:00Z" w:initials="MOU">
+  <w:comment w:id="32" w:author="Dave Bridges" w:date="2018-01-31T20:15:00Z" w:initials="DB">
     <w:p>
       <w:pPr>
         <w:pStyle w:val="CommentText"/>
@@ -4651,11 +4859,155 @@
         <w:annotationRef/>
       </w:r>
       <w:r>
+        <w:t xml:space="preserve">I think cytotrophoblasts have vlli but im not sure.  </w:t>
+      </w:r>
+    </w:p>
+  </w:comment>
+  <w:comment w:id="37" w:author="Dave Bridges" w:date="2018-01-31T20:16:00Z" w:initials="DB">
+    <w:p>
+      <w:pPr>
+        <w:pStyle w:val="CommentText"/>
+      </w:pPr>
+      <w:r>
+        <w:rPr>
+          <w:rStyle w:val="CommentReference"/>
+        </w:rPr>
+        <w:annotationRef/>
+      </w:r>
+      <w:r>
+        <w:t>Could this be incorporated into the figure too?</w:t>
+      </w:r>
+    </w:p>
+  </w:comment>
+  <w:comment w:id="39" w:author="Dave Bridges" w:date="2018-01-31T20:16:00Z" w:initials="DB">
+    <w:p>
+      <w:pPr>
+        <w:pStyle w:val="CommentText"/>
+      </w:pPr>
+      <w:r>
+        <w:rPr>
+          <w:rStyle w:val="CommentReference"/>
+        </w:rPr>
+        <w:annotationRef/>
+      </w:r>
+      <w:r>
+        <w:t>Process?  Final structure?</w:t>
+      </w:r>
+    </w:p>
+  </w:comment>
+  <w:comment w:id="40" w:author="Dave Bridges" w:date="2018-01-31T20:17:00Z" w:initials="DB">
+    <w:p>
+      <w:pPr>
+        <w:pStyle w:val="CommentText"/>
+      </w:pPr>
+      <w:r>
+        <w:rPr>
+          <w:rStyle w:val="CommentReference"/>
+        </w:rPr>
+        <w:annotationRef/>
+      </w:r>
+      <w:r>
+        <w:t>This seems overly broad.  Maybe rats and mice are similar, so that would make this not entirely unique to each species.</w:t>
+      </w:r>
+    </w:p>
+  </w:comment>
+  <w:comment w:id="41" w:author="Dave Bridges" w:date="2018-01-31T20:18:00Z" w:initials="DB">
+    <w:p>
+      <w:pPr>
+        <w:pStyle w:val="CommentText"/>
+      </w:pPr>
+      <w:r>
+        <w:rPr>
+          <w:rStyle w:val="CommentReference"/>
+        </w:rPr>
+        <w:annotationRef/>
+      </w:r>
+      <w:r>
+        <w:t>Again, this should be explicit, what are the relevant differences?</w:t>
+      </w:r>
+    </w:p>
+  </w:comment>
+  <w:comment w:id="42" w:author="Dave Bridges" w:date="2018-01-31T20:17:00Z" w:initials="DB">
+    <w:p>
+      <w:pPr>
+        <w:pStyle w:val="CommentText"/>
+      </w:pPr>
+      <w:r>
+        <w:rPr>
+          <w:rStyle w:val="CommentReference"/>
+        </w:rPr>
+        <w:annotationRef/>
+      </w:r>
+      <w:r>
+        <w:t>Humans are often considered animals.  Do you mean rodent?</w:t>
+      </w:r>
+    </w:p>
+  </w:comment>
+  <w:comment w:id="43" w:author="Dave Bridges" w:date="2018-01-31T20:18:00Z" w:initials="DB">
+    <w:p>
+      <w:pPr>
+        <w:pStyle w:val="CommentText"/>
+      </w:pPr>
+      <w:r>
+        <w:rPr>
+          <w:rStyle w:val="CommentReference"/>
+        </w:rPr>
+        <w:annotationRef/>
+      </w:r>
+      <w:r>
+        <w:t>Not sure what you mean here</w:t>
+      </w:r>
+    </w:p>
+  </w:comment>
+  <w:comment w:id="44" w:author="Dave Bridges" w:date="2018-01-31T20:18:00Z" w:initials="DB">
+    <w:p>
+      <w:pPr>
+        <w:pStyle w:val="CommentText"/>
+      </w:pPr>
+      <w:r>
+        <w:rPr>
+          <w:rStyle w:val="CommentReference"/>
+        </w:rPr>
+        <w:annotationRef/>
+      </w:r>
+      <w:r>
+        <w:t>This is an important section, but I don’t think its clear why this is important.  It would be good to start by saying we have learened a lot from rodent studies but it is worth considering some differences from humans including…</w:t>
+      </w:r>
+    </w:p>
+  </w:comment>
+  <w:comment w:id="45" w:author="Dave Bridges" w:date="2018-01-31T20:19:00Z" w:initials="DB">
+    <w:p>
+      <w:pPr>
+        <w:pStyle w:val="CommentText"/>
+      </w:pPr>
+      <w:r>
+        <w:rPr>
+          <w:rStyle w:val="CommentReference"/>
+        </w:rPr>
+        <w:annotationRef/>
+      </w:r>
+      <w:r>
+        <w:t>Volume?</w:t>
+      </w:r>
+    </w:p>
+  </w:comment>
+  <w:comment w:id="46" w:author="Microsoft Office User" w:date="2018-01-31T12:54:00Z" w:initials="MOU">
+    <w:p>
+      <w:pPr>
+        <w:pStyle w:val="CommentText"/>
+      </w:pPr>
+      <w:r>
+        <w:rPr>
+          <w:rStyle w:val="CommentReference"/>
+        </w:rPr>
+        <w:annotationRef/>
+      </w:r>
+      <w:r>
         <w:t>Probably a figure here to show human vs mouse placenta</w:t>
       </w:r>
     </w:p>
   </w:comment>
-  <w:comment w:id="33" w:author="Microsoft Office User" w:date="2018-01-31T15:49:00Z" w:initials="MOU">
+  <w:comment w:id="49" w:author="Dave Bridges" w:date="2018-01-31T20:20:00Z" w:initials="DB">
     <w:p>
       <w:pPr>
         <w:pStyle w:val="CommentText"/>
@@ -4667,11 +5019,29 @@
         <w:annotationRef/>
       </w:r>
       <w:r>
+        <w:t>Again I think this would be most clear with a nice image.</w:t>
+      </w:r>
+      <w:bookmarkStart w:id="50" w:name="_GoBack"/>
+      <w:bookmarkEnd w:id="50"/>
+    </w:p>
+  </w:comment>
+  <w:comment w:id="51" w:author="Microsoft Office User" w:date="2018-01-31T15:49:00Z" w:initials="MOU">
+    <w:p>
+      <w:pPr>
+        <w:pStyle w:val="CommentText"/>
+      </w:pPr>
+      <w:r>
+        <w:rPr>
+          <w:rStyle w:val="CommentReference"/>
+        </w:rPr>
+        <w:annotationRef/>
+      </w:r>
+      <w:r>
         <w:t>Not sure if I understood this new article correctly! Once I have the reference, I will check it with Dave</w:t>
       </w:r>
     </w:p>
   </w:comment>
-  <w:comment w:id="34" w:author="Microsoft Office User" w:date="2018-01-31T16:02:00Z" w:initials="MOU">
+  <w:comment w:id="52" w:author="Microsoft Office User" w:date="2018-01-31T16:02:00Z" w:initials="MOU">
     <w:p>
       <w:pPr>
         <w:pStyle w:val="Heading1"/>
@@ -4717,7 +5087,7 @@
       </w:pPr>
     </w:p>
   </w:comment>
-  <w:comment w:id="35" w:author="Microsoft Office User" w:date="2018-01-31T16:05:00Z" w:initials="MOU">
+  <w:comment w:id="53" w:author="Microsoft Office User" w:date="2018-01-31T16:05:00Z" w:initials="MOU">
     <w:p>
       <w:pPr>
         <w:pStyle w:val="CommentText"/>
@@ -4733,7 +5103,7 @@
       </w:r>
     </w:p>
   </w:comment>
-  <w:comment w:id="36" w:author="Microsoft Office User" w:date="2018-01-31T16:10:00Z" w:initials="MOU">
+  <w:comment w:id="54" w:author="Microsoft Office User" w:date="2018-01-31T16:10:00Z" w:initials="MOU">
     <w:p>
       <w:pPr>
         <w:ind w:firstLine="720"/>
@@ -4799,7 +5169,7 @@
       </w:r>
     </w:p>
   </w:comment>
-  <w:comment w:id="37" w:author="Microsoft Office User" w:date="2018-01-31T16:17:00Z" w:initials="MOU">
+  <w:comment w:id="55" w:author="Microsoft Office User" w:date="2018-01-31T16:17:00Z" w:initials="MOU">
     <w:p>
       <w:pPr>
         <w:pStyle w:val="CommentText"/>
@@ -4815,7 +5185,7 @@
       </w:r>
     </w:p>
   </w:comment>
-  <w:comment w:id="38" w:author="Microsoft Office User" w:date="2018-01-31T16:20:00Z" w:initials="MOU">
+  <w:comment w:id="56" w:author="Microsoft Office User" w:date="2018-01-31T16:20:00Z" w:initials="MOU">
     <w:p>
       <w:pPr>
         <w:pStyle w:val="CommentText"/>
@@ -4831,7 +5201,7 @@
       </w:r>
     </w:p>
   </w:comment>
-  <w:comment w:id="39" w:author="Microsoft Office User" w:date="2018-01-31T16:31:00Z" w:initials="MOU">
+  <w:comment w:id="57" w:author="Microsoft Office User" w:date="2018-01-31T16:31:00Z" w:initials="MOU">
     <w:p>
       <w:pPr>
         <w:pStyle w:val="CommentText"/>
@@ -4847,7 +5217,7 @@
       </w:r>
     </w:p>
   </w:comment>
-  <w:comment w:id="40" w:author="Microsoft Office User" w:date="2018-01-31T16:15:00Z" w:initials="MOU">
+  <w:comment w:id="58" w:author="Microsoft Office User" w:date="2018-01-31T16:15:00Z" w:initials="MOU">
     <w:p>
       <w:pPr>
         <w:pStyle w:val="CommentText"/>
@@ -4863,7 +5233,7 @@
       </w:r>
     </w:p>
   </w:comment>
-  <w:comment w:id="41" w:author="Microsoft Office User" w:date="2018-01-31T16:24:00Z" w:initials="MOU">
+  <w:comment w:id="59" w:author="Microsoft Office User" w:date="2018-01-31T16:24:00Z" w:initials="MOU">
     <w:p>
       <w:pPr>
         <w:ind w:firstLine="720"/>
@@ -4887,7 +5257,7 @@
       </w:pPr>
     </w:p>
   </w:comment>
-  <w:comment w:id="42" w:author="Microsoft Office User" w:date="2018-01-31T16:25:00Z" w:initials="MOU">
+  <w:comment w:id="60" w:author="Microsoft Office User" w:date="2018-01-31T16:25:00Z" w:initials="MOU">
     <w:p>
       <w:pPr>
         <w:pStyle w:val="CommentText"/>
@@ -4912,7 +5282,7 @@
       </w:r>
     </w:p>
   </w:comment>
-  <w:comment w:id="43" w:author="Microsoft Office User" w:date="2018-01-31T16:39:00Z" w:initials="MOU">
+  <w:comment w:id="61" w:author="Microsoft Office User" w:date="2018-01-31T16:39:00Z" w:initials="MOU">
     <w:p>
       <w:pPr>
         <w:pStyle w:val="CommentText"/>
@@ -4934,7 +5304,7 @@
       </w:r>
     </w:p>
   </w:comment>
-  <w:comment w:id="44" w:author="Microsoft Office User" w:date="2018-01-31T16:41:00Z" w:initials="MOU">
+  <w:comment w:id="62" w:author="Microsoft Office User" w:date="2018-01-31T16:41:00Z" w:initials="MOU">
     <w:p>
       <w:pPr>
         <w:pStyle w:val="CommentText"/>
@@ -4950,7 +5320,7 @@
       </w:r>
     </w:p>
   </w:comment>
-  <w:comment w:id="45" w:author="Microsoft Office User" w:date="2018-01-31T16:43:00Z" w:initials="MOU">
+  <w:comment w:id="63" w:author="Microsoft Office User" w:date="2018-01-31T16:43:00Z" w:initials="MOU">
     <w:p>
       <w:pPr>
         <w:pStyle w:val="CommentText"/>
@@ -4966,7 +5336,7 @@
       </w:r>
     </w:p>
   </w:comment>
-  <w:comment w:id="46" w:author="Microsoft Office User" w:date="2018-01-31T16:45:00Z" w:initials="MOU">
+  <w:comment w:id="64" w:author="Microsoft Office User" w:date="2018-01-31T16:45:00Z" w:initials="MOU">
     <w:p>
       <w:pPr>
         <w:pStyle w:val="CommentText"/>
@@ -4982,7 +5352,7 @@
       </w:r>
     </w:p>
   </w:comment>
-  <w:comment w:id="47" w:author="Microsoft Office User" w:date="2018-01-31T16:48:00Z" w:initials="MOU">
+  <w:comment w:id="65" w:author="Microsoft Office User" w:date="2018-01-31T16:48:00Z" w:initials="MOU">
     <w:p>
       <w:pPr>
         <w:pStyle w:val="CommentText"/>
@@ -5018,8 +5388,19 @@
   <w15:commentEx w15:paraId="7E82C193" w15:done="0"/>
   <w15:commentEx w15:paraId="2D44D667" w15:done="0"/>
   <w15:commentEx w15:paraId="19B99F8E" w15:done="0"/>
-  <w15:commentEx w15:paraId="31465ACA" w15:done="0"/>
+  <w15:commentEx w15:paraId="7B9B3535" w15:done="0"/>
+  <w15:commentEx w15:paraId="060D5B1E" w15:done="0"/>
+  <w15:commentEx w15:paraId="7E7A9CAA" w15:paraIdParent="060D5B1E" w15:done="0"/>
+  <w15:commentEx w15:paraId="4632AD5E" w15:done="0"/>
+  <w15:commentEx w15:paraId="02D0B807" w15:done="0"/>
+  <w15:commentEx w15:paraId="031FAED4" w15:done="0"/>
+  <w15:commentEx w15:paraId="24F0A35C" w15:done="0"/>
+  <w15:commentEx w15:paraId="47A2B424" w15:done="0"/>
+  <w15:commentEx w15:paraId="5A8CEED2" w15:done="0"/>
+  <w15:commentEx w15:paraId="6F795252" w15:done="0"/>
+  <w15:commentEx w15:paraId="5448C525" w15:done="0"/>
   <w15:commentEx w15:paraId="1F84ED6B" w15:done="0"/>
+  <w15:commentEx w15:paraId="2601CBAC" w15:done="0"/>
   <w15:commentEx w15:paraId="0D4EDA77" w15:done="0"/>
   <w15:commentEx w15:paraId="1C4B4643" w15:done="0"/>
   <w15:commentEx w15:paraId="49AD7B1A" w15:done="0"/>
@@ -5055,8 +5436,19 @@
   <w16cid:commentId w16cid:paraId="7E82C193" w16cid:durableId="1E1CA17F"/>
   <w16cid:commentId w16cid:paraId="2D44D667" w16cid:durableId="1E1CA18B"/>
   <w16cid:commentId w16cid:paraId="19B99F8E" w16cid:durableId="1E1CA1A6"/>
-  <w16cid:commentId w16cid:paraId="31465ACA" w16cid:durableId="1E1C36DF"/>
+  <w16cid:commentId w16cid:paraId="7B9B3535" w16cid:durableId="1E1CA1FD"/>
+  <w16cid:commentId w16cid:paraId="060D5B1E" w16cid:durableId="1E1C36DF"/>
+  <w16cid:commentId w16cid:paraId="7E7A9CAA" w16cid:durableId="1E1CA24D"/>
+  <w16cid:commentId w16cid:paraId="4632AD5E" w16cid:durableId="1E1CA2A2"/>
+  <w16cid:commentId w16cid:paraId="02D0B807" w16cid:durableId="1E1CA2B8"/>
+  <w16cid:commentId w16cid:paraId="031FAED4" w16cid:durableId="1E1CA2C7"/>
+  <w16cid:commentId w16cid:paraId="24F0A35C" w16cid:durableId="1E1CA2F9"/>
+  <w16cid:commentId w16cid:paraId="47A2B424" w16cid:durableId="1E1CA2E2"/>
+  <w16cid:commentId w16cid:paraId="5A8CEED2" w16cid:durableId="1E1CA31E"/>
+  <w16cid:commentId w16cid:paraId="6F795252" w16cid:durableId="1E1CA32F"/>
+  <w16cid:commentId w16cid:paraId="5448C525" w16cid:durableId="1E1CA368"/>
   <w16cid:commentId w16cid:paraId="1F84ED6B" w16cid:durableId="1E1C3B02"/>
+  <w16cid:commentId w16cid:paraId="2601CBAC" w16cid:durableId="1E1CA38B"/>
   <w16cid:commentId w16cid:paraId="0D4EDA77" w16cid:durableId="1E1C641E"/>
   <w16cid:commentId w16cid:paraId="1C4B4643" w16cid:durableId="1E1C6724"/>
   <w16cid:commentId w16cid:paraId="49AD7B1A" w16cid:durableId="1E1C67DB"/>
@@ -7308,7 +7700,7 @@
 </file>
 
 <file path=customXml/itemProps1.xml><?xml version="1.0" encoding="utf-8"?>
-<ds:datastoreItem xmlns:ds="http://schemas.openxmlformats.org/officeDocument/2006/customXml" ds:itemID="{3E3A1BAD-2EF6-D64C-BDCB-517A2A086E73}">
+<ds:datastoreItem xmlns:ds="http://schemas.openxmlformats.org/officeDocument/2006/customXml" ds:itemID="{3D8D811C-7AC8-B648-83F4-1AC8D3EFCB29}">
   <ds:schemaRefs>
     <ds:schemaRef ds:uri="http://schemas.openxmlformats.org/officeDocument/2006/bibliography"/>
   </ds:schemaRefs>

</xml_diff>

<commit_message>
Comments on mouse/human differences in placental function
</commit_message>
<xml_diff>
--- a/Placental Transport Review/Manuscript.docx
+++ b/Placental Transport Review/Manuscript.docx
@@ -1363,16 +1363,90 @@
         <w:t xml:space="preserve">human </w:t>
       </w:r>
       <w:r>
-        <w:t xml:space="preserve">placenta and the fetus heavily rely on the trophoblast ability to </w:t>
-      </w:r>
-      <w:r>
-        <w:t>invade t</w:t>
-      </w:r>
-      <w:r>
-        <w:t>he maternal myometrial spiral arteries. Failure to invade the myometrium jeopardizes the placental ability to successfully exchange nutrients and gases thus risking an early termination of pregnancy or an unhealthy pregnancy. The ability to invade the maternal myometrium occurs during th</w:t>
-      </w:r>
-      <w:r>
-        <w:t>e first trimester and plays a role in determining pregnancy outcomes</w:t>
+        <w:t>placenta and the fetus heavily rely on the trophoblast</w:t>
+      </w:r>
+      <w:ins w:id="50" w:author="Dave Bridges" w:date="2018-01-31T20:20:00Z">
+        <w:r>
+          <w:t>’s</w:t>
+        </w:r>
+      </w:ins>
+      <w:r>
+        <w:t xml:space="preserve"> ability to </w:t>
+      </w:r>
+      <w:commentRangeStart w:id="51"/>
+      <w:r>
+        <w:t xml:space="preserve">invade </w:t>
+      </w:r>
+      <w:commentRangeEnd w:id="51"/>
+      <w:r>
+        <w:rPr>
+          <w:rStyle w:val="CommentReference"/>
+          <w:rFonts w:asciiTheme="minorHAnsi" w:eastAsiaTheme="minorHAnsi" w:hAnsiTheme="minorHAnsi" w:cstheme="minorBidi"/>
+        </w:rPr>
+        <w:commentReference w:id="51"/>
+      </w:r>
+      <w:r>
+        <w:t>t</w:t>
+      </w:r>
+      <w:r>
+        <w:t xml:space="preserve">he maternal </w:t>
+      </w:r>
+      <w:commentRangeStart w:id="52"/>
+      <w:r>
+        <w:t>myometrial spiral arteries</w:t>
+      </w:r>
+      <w:commentRangeEnd w:id="52"/>
+      <w:r>
+        <w:rPr>
+          <w:rStyle w:val="CommentReference"/>
+          <w:rFonts w:asciiTheme="minorHAnsi" w:eastAsiaTheme="minorHAnsi" w:hAnsiTheme="minorHAnsi" w:cstheme="minorBidi"/>
+        </w:rPr>
+        <w:commentReference w:id="52"/>
+      </w:r>
+      <w:r>
+        <w:t xml:space="preserve">. Failure </w:t>
+      </w:r>
+      <w:ins w:id="53" w:author="Dave Bridges" w:date="2018-01-31T20:21:00Z">
+        <w:r>
+          <w:t xml:space="preserve">of the trophoblasts </w:t>
+        </w:r>
+      </w:ins>
+      <w:r>
+        <w:t xml:space="preserve">to invade the myometrium jeopardizes the placental ability to successfully exchange nutrients and gases thus risking an early termination </w:t>
+      </w:r>
+      <w:del w:id="54" w:author="Dave Bridges" w:date="2018-01-31T20:21:00Z">
+        <w:r>
+          <w:delText xml:space="preserve">of pregnancy </w:delText>
+        </w:r>
+      </w:del>
+      <w:r>
+        <w:t xml:space="preserve">or </w:t>
+      </w:r>
+      <w:del w:id="55" w:author="Dave Bridges" w:date="2018-01-31T20:21:00Z">
+        <w:r>
+          <w:delText xml:space="preserve">an </w:delText>
+        </w:r>
+      </w:del>
+      <w:r>
+        <w:t>unhealthy pregnancy. The ability to invade the maternal myometrium occurs during th</w:t>
+      </w:r>
+      <w:r>
+        <w:t xml:space="preserve">e first trimester and </w:t>
+      </w:r>
+      <w:commentRangeStart w:id="56"/>
+      <w:r>
+        <w:t xml:space="preserve">plays a role </w:t>
+      </w:r>
+      <w:commentRangeEnd w:id="56"/>
+      <w:r>
+        <w:rPr>
+          <w:rStyle w:val="CommentReference"/>
+          <w:rFonts w:asciiTheme="minorHAnsi" w:eastAsiaTheme="minorHAnsi" w:hAnsiTheme="minorHAnsi" w:cstheme="minorBidi"/>
+        </w:rPr>
+        <w:commentReference w:id="56"/>
+      </w:r>
+      <w:r>
+        <w:t>in determining pregnancy outcomes</w:t>
       </w:r>
       <w:r>
         <w:t xml:space="preserve">. </w:t>
@@ -1381,7 +1455,30 @@
         <w:t>After the first trimester</w:t>
       </w:r>
       <w:r>
-        <w:t xml:space="preserve">, the syncytiotrophoblast undergoes a series of angiogenesis to allow for increased exchange of nutrients and gases coping with the increased fetal needs throughout gestation. The </w:t>
+        <w:t xml:space="preserve">, the syncytiotrophoblast undergoes </w:t>
+      </w:r>
+      <w:del w:id="57" w:author="Dave Bridges" w:date="2018-01-31T20:22:00Z">
+        <w:r>
+          <w:delText>a series of</w:delText>
+        </w:r>
+      </w:del>
+      <w:r>
+        <w:t xml:space="preserve"> </w:t>
+      </w:r>
+      <w:commentRangeStart w:id="58"/>
+      <w:r>
+        <w:t xml:space="preserve">angiogenesis </w:t>
+      </w:r>
+      <w:commentRangeEnd w:id="58"/>
+      <w:r>
+        <w:rPr>
+          <w:rStyle w:val="CommentReference"/>
+          <w:rFonts w:asciiTheme="minorHAnsi" w:eastAsiaTheme="minorHAnsi" w:hAnsiTheme="minorHAnsi" w:cstheme="minorBidi"/>
+        </w:rPr>
+        <w:commentReference w:id="58"/>
+      </w:r>
+      <w:r>
+        <w:t xml:space="preserve">to allow for increased exchange of nutrients and gases coping with the increased fetal needs throughout gestation. The </w:t>
       </w:r>
       <w:r>
         <w:t>syncytio</w:t>
@@ -1390,47 +1487,155 @@
         <w:t>trophoblast is also the outermost layer of the placenta facing the mother so its structural function makes it a barrier that protects the g</w:t>
       </w:r>
       <w:r>
-        <w:t>rowing fetus. Finally, the syncytiotroph</w:t>
+        <w:t xml:space="preserve">rowing fetus. </w:t>
+      </w:r>
+      <w:del w:id="59" w:author="Dave Bridges" w:date="2018-01-31T20:23:00Z">
+        <w:r>
+          <w:delText>Finally</w:delText>
+        </w:r>
+      </w:del>
+      <w:ins w:id="60" w:author="Dave Bridges" w:date="2018-01-31T20:23:00Z">
+        <w:r>
+          <w:t>In addition</w:t>
+        </w:r>
+      </w:ins>
+      <w:r>
+        <w:t>, the syncytiotroph</w:t>
       </w:r>
       <w:r>
         <w:t xml:space="preserve">oblast has an endocrine function. </w:t>
       </w:r>
-      <w:r>
-        <w:t>The syncytiotrophoblast secretes the human chorionic gonadotropin</w:t>
+      <w:del w:id="61" w:author="Dave Bridges" w:date="2018-01-31T20:23:00Z">
+        <w:r>
+          <w:delText>The syncytiotrophoblast</w:delText>
+        </w:r>
+      </w:del>
+      <w:ins w:id="62" w:author="Dave Bridges" w:date="2018-01-31T20:23:00Z">
+        <w:r>
+          <w:t>These cells</w:t>
+        </w:r>
+      </w:ins>
+      <w:r>
+        <w:t xml:space="preserve"> secrete</w:t>
+      </w:r>
+      <w:del w:id="63" w:author="Dave Bridges" w:date="2018-01-31T20:23:00Z">
+        <w:r>
+          <w:delText>s</w:delText>
+        </w:r>
+      </w:del>
+      <w:r>
+        <w:t xml:space="preserve"> the human chorionic gonadotropin</w:t>
       </w:r>
       <w:r>
         <w:t xml:space="preserve"> (hCG)</w:t>
       </w:r>
       <w:r>
-        <w:t xml:space="preserve">, </w:t>
+        <w:t xml:space="preserve">, estrogens and </w:t>
       </w:r>
       <w:r>
         <w:lastRenderedPageBreak/>
-        <w:t>estrogens and progesterone, human placental lactogen, human placental growth hormone, insulin-like growth factor, and endothelial growth factor.</w:t>
-      </w:r>
-      <w:r>
-        <w:t xml:space="preserve"> The placental endocrine function is thought to be sex-specific and thus the placenta has a distinct endocrine function depending on the sex of the embryo. </w:t>
-      </w:r>
-      <w:r>
-        <w:t xml:space="preserve">In mice, the </w:t>
-      </w:r>
+        <w:t>progesterone, human placental lactogen, human placental growth hormone, insulin-like growth factor, and endothelial growth factor.</w:t>
+      </w:r>
+      <w:r>
+        <w:t xml:space="preserve"> </w:t>
+      </w:r>
+      <w:commentRangeStart w:id="64"/>
+      <w:r>
+        <w:t>The placental endocrine function is thought to be sex-specific and thus the placenta has a distinct endocrine function depending on the sex of the embryo</w:t>
+      </w:r>
+      <w:commentRangeEnd w:id="64"/>
+      <w:r>
+        <w:rPr>
+          <w:rStyle w:val="CommentReference"/>
+          <w:rFonts w:asciiTheme="minorHAnsi" w:eastAsiaTheme="minorHAnsi" w:hAnsiTheme="minorHAnsi" w:cstheme="minorBidi"/>
+        </w:rPr>
+        <w:commentReference w:id="64"/>
+      </w:r>
+      <w:r>
+        <w:t xml:space="preserve">. </w:t>
+      </w:r>
+      <w:commentRangeStart w:id="65"/>
+      <w:r>
+        <w:t xml:space="preserve">In mice, </w:t>
+      </w:r>
+      <w:del w:id="66" w:author="Dave Bridges" w:date="2018-01-31T20:24:00Z">
+        <w:r>
+          <w:delText xml:space="preserve">the </w:delText>
+        </w:r>
+      </w:del>
       <w:r>
         <w:t xml:space="preserve">placental survival does not depend on the deep trophoblastic invasion of the uterine wall, as the invasion is shallow </w:t>
       </w:r>
       <w:r>
         <w:t xml:space="preserve">reaching only the endometrium. </w:t>
       </w:r>
-      <w:r>
-        <w:t xml:space="preserve">Considering that the </w:t>
-      </w:r>
+      <w:commentRangeEnd w:id="65"/>
+      <w:r>
+        <w:rPr>
+          <w:rStyle w:val="CommentReference"/>
+          <w:rFonts w:asciiTheme="minorHAnsi" w:eastAsiaTheme="minorHAnsi" w:hAnsiTheme="minorHAnsi" w:cstheme="minorBidi"/>
+        </w:rPr>
+        <w:commentReference w:id="65"/>
+      </w:r>
+      <w:r>
+        <w:t xml:space="preserve">Considering that </w:t>
+      </w:r>
+      <w:del w:id="67" w:author="Dave Bridges" w:date="2018-01-31T20:24:00Z">
+        <w:r>
+          <w:delText xml:space="preserve">the </w:delText>
+        </w:r>
+      </w:del>
       <w:r>
         <w:t>hCG</w:t>
       </w:r>
       <w:r>
-        <w:t xml:space="preserve"> gonadotropin is human specific, other placental endocrine functions vary between humans and mice. Mouse placenta has a unique set of lactogens</w:t>
-      </w:r>
-      <w:r>
         <w:t xml:space="preserve"> </w:t>
+      </w:r>
+      <w:del w:id="68" w:author="Dave Bridges" w:date="2018-01-31T20:24:00Z">
+        <w:r>
+          <w:delText xml:space="preserve">gonadotropin </w:delText>
+        </w:r>
+      </w:del>
+      <w:r>
+        <w:t xml:space="preserve">is human specific, other placental endocrine functions vary between humans and </w:t>
+      </w:r>
+      <w:commentRangeStart w:id="69"/>
+      <w:r>
+        <w:t>mice</w:t>
+      </w:r>
+      <w:commentRangeEnd w:id="69"/>
+      <w:r>
+        <w:rPr>
+          <w:rStyle w:val="CommentReference"/>
+          <w:rFonts w:asciiTheme="minorHAnsi" w:eastAsiaTheme="minorHAnsi" w:hAnsiTheme="minorHAnsi" w:cstheme="minorBidi"/>
+        </w:rPr>
+        <w:commentReference w:id="69"/>
+      </w:r>
+      <w:r>
+        <w:t xml:space="preserve">. Mouse placenta </w:t>
+      </w:r>
+      <w:ins w:id="70" w:author="Dave Bridges" w:date="2018-01-31T20:25:00Z">
+        <w:r>
+          <w:t xml:space="preserve">also </w:t>
+        </w:r>
+      </w:ins>
+      <w:r>
+        <w:t xml:space="preserve">has a unique set of </w:t>
+      </w:r>
+      <w:commentRangeStart w:id="71"/>
+      <w:r>
+        <w:t>lactogens</w:t>
+      </w:r>
+      <w:r>
+        <w:t xml:space="preserve"> </w:t>
+      </w:r>
+      <w:commentRangeEnd w:id="71"/>
+      <w:r>
+        <w:rPr>
+          <w:rStyle w:val="CommentReference"/>
+          <w:rFonts w:asciiTheme="minorHAnsi" w:eastAsiaTheme="minorHAnsi" w:hAnsiTheme="minorHAnsi" w:cstheme="minorBidi"/>
+        </w:rPr>
+        <w:commentReference w:id="71"/>
       </w:r>
       <w:r>
         <w:t>that do not exist in humans</w:t>
@@ -2095,16 +2300,16 @@
       <w:r>
         <w:t xml:space="preserve">wth is not clearly </w:t>
       </w:r>
-      <w:commentRangeStart w:id="51"/>
+      <w:commentRangeStart w:id="73"/>
       <w:r>
         <w:t>identified</w:t>
       </w:r>
-      <w:commentRangeEnd w:id="51"/>
-      <w:r>
-        <w:rPr>
-          <w:rStyle w:val="CommentReference"/>
-        </w:rPr>
-        <w:commentReference w:id="51"/>
+      <w:commentRangeEnd w:id="73"/>
+      <w:r>
+        <w:rPr>
+          <w:rStyle w:val="CommentReference"/>
+        </w:rPr>
+        <w:commentReference w:id="73"/>
       </w:r>
       <w:r>
         <w:t>.</w:t>
@@ -2287,16 +2492,16 @@
       <w:r>
         <w:t xml:space="preserve"> supporting that maternal milieu may be reflected in the fetus or that the maternal milieu was overcompensated for by the placenta to yield either outcomes, </w:t>
       </w:r>
-      <w:commentRangeStart w:id="52"/>
+      <w:commentRangeStart w:id="74"/>
       <w:r>
         <w:t>respectively</w:t>
       </w:r>
-      <w:commentRangeEnd w:id="52"/>
-      <w:r>
-        <w:rPr>
-          <w:rStyle w:val="CommentReference"/>
-        </w:rPr>
-        <w:commentReference w:id="52"/>
+      <w:commentRangeEnd w:id="74"/>
+      <w:r>
+        <w:rPr>
+          <w:rStyle w:val="CommentReference"/>
+        </w:rPr>
+        <w:commentReference w:id="74"/>
       </w:r>
       <w:r>
         <w:t xml:space="preserve">. </w:t>
@@ -2349,16 +2554,16 @@
       <w:r>
         <w:t xml:space="preserve">be used as a source of </w:t>
       </w:r>
-      <w:commentRangeStart w:id="53"/>
+      <w:commentRangeStart w:id="75"/>
       <w:r>
         <w:t>energy</w:t>
       </w:r>
-      <w:commentRangeEnd w:id="53"/>
-      <w:r>
-        <w:rPr>
-          <w:rStyle w:val="CommentReference"/>
-        </w:rPr>
-        <w:commentReference w:id="53"/>
+      <w:commentRangeEnd w:id="75"/>
+      <w:r>
+        <w:rPr>
+          <w:rStyle w:val="CommentReference"/>
+        </w:rPr>
+        <w:commentReference w:id="75"/>
       </w:r>
       <w:r>
         <w:t xml:space="preserve">. </w:t>
@@ -2541,16 +2746,16 @@
       <w:r>
         <w:t xml:space="preserve">drug transfer from the maternal circulation to the fetal </w:t>
       </w:r>
-      <w:commentRangeStart w:id="54"/>
+      <w:commentRangeStart w:id="76"/>
       <w:r>
         <w:t>circulation</w:t>
       </w:r>
-      <w:commentRangeEnd w:id="54"/>
-      <w:r>
-        <w:rPr>
-          <w:rStyle w:val="CommentReference"/>
-        </w:rPr>
-        <w:commentReference w:id="54"/>
+      <w:commentRangeEnd w:id="76"/>
+      <w:r>
+        <w:rPr>
+          <w:rStyle w:val="CommentReference"/>
+        </w:rPr>
+        <w:commentReference w:id="76"/>
       </w:r>
       <w:r>
         <w:t xml:space="preserve">. </w:t>
@@ -2615,16 +2820,16 @@
       <w:r>
         <w:t xml:space="preserve">ne to the basolateral </w:t>
       </w:r>
-      <w:commentRangeStart w:id="55"/>
+      <w:commentRangeStart w:id="77"/>
       <w:r>
         <w:t>membrane</w:t>
       </w:r>
-      <w:commentRangeEnd w:id="55"/>
-      <w:r>
-        <w:rPr>
-          <w:rStyle w:val="CommentReference"/>
-        </w:rPr>
-        <w:commentReference w:id="55"/>
+      <w:commentRangeEnd w:id="77"/>
+      <w:r>
+        <w:rPr>
+          <w:rStyle w:val="CommentReference"/>
+        </w:rPr>
+        <w:commentReference w:id="77"/>
       </w:r>
       <w:r>
         <w:t>.</w:t>
@@ -2641,16 +2846,16 @@
       <w:r>
         <w:t xml:space="preserve"> is transported from maternal circulation into the placenta by two primary transporters, transcobalamin and </w:t>
       </w:r>
-      <w:commentRangeStart w:id="56"/>
+      <w:commentRangeStart w:id="78"/>
       <w:r>
         <w:t>haptocorrin</w:t>
       </w:r>
-      <w:commentRangeEnd w:id="56"/>
-      <w:r>
-        <w:rPr>
-          <w:rStyle w:val="CommentReference"/>
-        </w:rPr>
-        <w:commentReference w:id="56"/>
+      <w:commentRangeEnd w:id="78"/>
+      <w:r>
+        <w:rPr>
+          <w:rStyle w:val="CommentReference"/>
+        </w:rPr>
+        <w:commentReference w:id="78"/>
       </w:r>
       <w:r>
         <w:t>.</w:t>
@@ -2691,16 +2896,16 @@
       <w:r>
         <w:t xml:space="preserve"> share a common pathway. In mice, megalin is expressed in the yolk sac and contributes to the uptake of selenium to the fetus as </w:t>
       </w:r>
-      <w:commentRangeStart w:id="57"/>
+      <w:commentRangeStart w:id="79"/>
       <w:r>
         <w:t>well</w:t>
       </w:r>
-      <w:commentRangeEnd w:id="57"/>
-      <w:r>
-        <w:rPr>
-          <w:rStyle w:val="CommentReference"/>
-        </w:rPr>
-        <w:commentReference w:id="57"/>
+      <w:commentRangeEnd w:id="79"/>
+      <w:r>
+        <w:rPr>
+          <w:rStyle w:val="CommentReference"/>
+        </w:rPr>
+        <w:commentReference w:id="79"/>
       </w:r>
       <w:r>
         <w:t>.</w:t>
@@ -2771,7 +2976,7 @@
         </w:rPr>
         <w:t xml:space="preserve">attributed to vitamin D’s role in regulating the extracellular cytotrophoblast cell invasion of the uterus which determines access to maternal </w:t>
       </w:r>
-      <w:commentRangeStart w:id="58"/>
+      <w:commentRangeStart w:id="80"/>
       <w:r>
         <w:rPr>
           <w:rFonts w:eastAsiaTheme="minorHAnsi"/>
@@ -2781,12 +2986,12 @@
       <w:r>
         <w:t>irculation</w:t>
       </w:r>
-      <w:commentRangeEnd w:id="58"/>
-      <w:r>
-        <w:rPr>
-          <w:rStyle w:val="CommentReference"/>
-        </w:rPr>
-        <w:commentReference w:id="58"/>
+      <w:commentRangeEnd w:id="80"/>
+      <w:r>
+        <w:rPr>
+          <w:rStyle w:val="CommentReference"/>
+        </w:rPr>
+        <w:commentReference w:id="80"/>
       </w:r>
       <w:r>
         <w:t xml:space="preserve">. </w:t>
@@ -2858,16 +3063,16 @@
       <w:r>
         <w:t xml:space="preserve">ell signaling, and invasion. The exact mechanism by which calcium is transported to the fetus are not yet elucidated and can differ by mammalian </w:t>
       </w:r>
-      <w:commentRangeStart w:id="59"/>
+      <w:commentRangeStart w:id="81"/>
       <w:r>
         <w:t>species</w:t>
       </w:r>
-      <w:commentRangeEnd w:id="59"/>
-      <w:r>
-        <w:rPr>
-          <w:rStyle w:val="CommentReference"/>
-        </w:rPr>
-        <w:commentReference w:id="59"/>
+      <w:commentRangeEnd w:id="81"/>
+      <w:r>
+        <w:rPr>
+          <w:rStyle w:val="CommentReference"/>
+        </w:rPr>
+        <w:commentReference w:id="81"/>
       </w:r>
       <w:r>
         <w:t xml:space="preserve">. </w:t>
@@ -2932,16 +3137,16 @@
       <w:r>
         <w:t xml:space="preserve">hanism are not fully </w:t>
       </w:r>
-      <w:commentRangeStart w:id="60"/>
+      <w:commentRangeStart w:id="82"/>
       <w:r>
         <w:t>understood</w:t>
       </w:r>
-      <w:commentRangeEnd w:id="60"/>
-      <w:r>
-        <w:rPr>
-          <w:rStyle w:val="CommentReference"/>
-        </w:rPr>
-        <w:commentReference w:id="60"/>
+      <w:commentRangeEnd w:id="82"/>
+      <w:r>
+        <w:rPr>
+          <w:rStyle w:val="CommentReference"/>
+        </w:rPr>
+        <w:commentReference w:id="82"/>
       </w:r>
       <w:r>
         <w:t xml:space="preserve">. </w:t>
@@ -3253,16 +3458,16 @@
       <w:r>
         <w:t xml:space="preserve">transporters at the syncytiotrophoblastic </w:t>
       </w:r>
-      <w:commentRangeStart w:id="61"/>
+      <w:commentRangeStart w:id="83"/>
       <w:r>
         <w:t>membrane</w:t>
       </w:r>
-      <w:commentRangeEnd w:id="61"/>
-      <w:r>
-        <w:rPr>
-          <w:rStyle w:val="CommentReference"/>
-        </w:rPr>
-        <w:commentReference w:id="61"/>
+      <w:commentRangeEnd w:id="83"/>
+      <w:r>
+        <w:rPr>
+          <w:rStyle w:val="CommentReference"/>
+        </w:rPr>
+        <w:commentReference w:id="83"/>
       </w:r>
       <w:r>
         <w:t xml:space="preserve">. </w:t>
@@ -3376,16 +3581,16 @@
       <w:r>
         <w:t xml:space="preserve">no acid uptake like </w:t>
       </w:r>
-      <w:commentRangeStart w:id="62"/>
+      <w:commentRangeStart w:id="84"/>
       <w:r>
         <w:t>mTORC</w:t>
       </w:r>
-      <w:commentRangeEnd w:id="62"/>
-      <w:r>
-        <w:rPr>
-          <w:rStyle w:val="CommentReference"/>
-        </w:rPr>
-        <w:commentReference w:id="62"/>
+      <w:commentRangeEnd w:id="84"/>
+      <w:r>
+        <w:rPr>
+          <w:rStyle w:val="CommentReference"/>
+        </w:rPr>
+        <w:commentReference w:id="84"/>
       </w:r>
       <w:r>
         <w:t>, insulin and insuli</w:t>
@@ -3402,16 +3607,16 @@
       <w:r>
         <w:t xml:space="preserve"> </w:t>
       </w:r>
-      <w:commentRangeStart w:id="63"/>
+      <w:commentRangeStart w:id="85"/>
       <w:r>
         <w:t>Maternal</w:t>
       </w:r>
-      <w:commentRangeEnd w:id="63"/>
-      <w:r>
-        <w:rPr>
-          <w:rStyle w:val="CommentReference"/>
-        </w:rPr>
-        <w:commentReference w:id="63"/>
+      <w:commentRangeEnd w:id="85"/>
+      <w:r>
+        <w:rPr>
+          <w:rStyle w:val="CommentReference"/>
+        </w:rPr>
+        <w:commentReference w:id="85"/>
       </w:r>
       <w:r>
         <w:t xml:space="preserve"> </w:t>
@@ -3431,16 +3636,16 @@
       <w:r>
         <w:t xml:space="preserve">and </w:t>
       </w:r>
-      <w:commentRangeStart w:id="64"/>
+      <w:commentRangeStart w:id="86"/>
       <w:r>
         <w:t>mTORC</w:t>
       </w:r>
-      <w:commentRangeEnd w:id="64"/>
-      <w:r>
-        <w:rPr>
-          <w:rStyle w:val="CommentReference"/>
-        </w:rPr>
-        <w:commentReference w:id="64"/>
+      <w:commentRangeEnd w:id="86"/>
+      <w:r>
+        <w:rPr>
+          <w:rStyle w:val="CommentReference"/>
+        </w:rPr>
+        <w:commentReference w:id="86"/>
       </w:r>
       <w:r>
         <w:t xml:space="preserve">. </w:t>
@@ -3538,16 +3743,16 @@
       <w:r>
         <w:t xml:space="preserve">promising intervention that is yet to be translated to </w:t>
       </w:r>
-      <w:commentRangeStart w:id="65"/>
+      <w:commentRangeStart w:id="87"/>
       <w:r>
         <w:t>humans</w:t>
       </w:r>
-      <w:commentRangeEnd w:id="65"/>
-      <w:r>
-        <w:rPr>
-          <w:rStyle w:val="CommentReference"/>
-        </w:rPr>
-        <w:commentReference w:id="65"/>
+      <w:commentRangeEnd w:id="87"/>
+      <w:r>
+        <w:rPr>
+          <w:rStyle w:val="CommentReference"/>
+        </w:rPr>
+        <w:commentReference w:id="87"/>
       </w:r>
       <w:r>
         <w:t xml:space="preserve">. This highlights the placental sensitivity to any alterations in the maternal </w:t>
@@ -5021,11 +5226,9 @@
       <w:r>
         <w:t>Again I think this would be most clear with a nice image.</w:t>
       </w:r>
-      <w:bookmarkStart w:id="50" w:name="_GoBack"/>
-      <w:bookmarkEnd w:id="50"/>
     </w:p>
   </w:comment>
-  <w:comment w:id="51" w:author="Microsoft Office User" w:date="2018-01-31T15:49:00Z" w:initials="MOU">
+  <w:comment w:id="51" w:author="Dave Bridges" w:date="2018-01-31T20:21:00Z" w:initials="DB">
     <w:p>
       <w:pPr>
         <w:pStyle w:val="CommentText"/>
@@ -5037,11 +5240,141 @@
         <w:annotationRef/>
       </w:r>
       <w:r>
+        <w:t>What do you mean by invade here?</w:t>
+      </w:r>
+    </w:p>
+  </w:comment>
+  <w:comment w:id="52" w:author="Dave Bridges" w:date="2018-01-31T20:21:00Z" w:initials="DB">
+    <w:p>
+      <w:pPr>
+        <w:pStyle w:val="CommentText"/>
+      </w:pPr>
+      <w:r>
+        <w:rPr>
+          <w:rStyle w:val="CommentReference"/>
+        </w:rPr>
+        <w:annotationRef/>
+      </w:r>
+      <w:r>
+        <w:t>Probably need to introduce what these are before this section.</w:t>
+      </w:r>
+    </w:p>
+  </w:comment>
+  <w:comment w:id="56" w:author="Dave Bridges" w:date="2018-01-31T20:22:00Z" w:initials="DB">
+    <w:p>
+      <w:pPr>
+        <w:pStyle w:val="CommentText"/>
+      </w:pPr>
+      <w:r>
+        <w:rPr>
+          <w:rStyle w:val="CommentReference"/>
+        </w:rPr>
+        <w:annotationRef/>
+      </w:r>
+      <w:r>
+        <w:t>What role?</w:t>
+      </w:r>
+    </w:p>
+  </w:comment>
+  <w:comment w:id="58" w:author="Dave Bridges" w:date="2018-01-31T20:22:00Z" w:initials="DB">
+    <w:p>
+      <w:pPr>
+        <w:pStyle w:val="CommentText"/>
+      </w:pPr>
+      <w:r>
+        <w:rPr>
+          <w:rStyle w:val="CommentReference"/>
+        </w:rPr>
+        <w:annotationRef/>
+      </w:r>
+      <w:r>
+        <w:t>Only tissues can undergo angiogenesis.  Is ths SCTB a cell type or a tissue?</w:t>
+      </w:r>
+    </w:p>
+  </w:comment>
+  <w:comment w:id="64" w:author="Dave Bridges" w:date="2018-01-31T20:23:00Z" w:initials="DB">
+    <w:p>
+      <w:pPr>
+        <w:pStyle w:val="CommentText"/>
+      </w:pPr>
+      <w:r>
+        <w:rPr>
+          <w:rStyle w:val="CommentReference"/>
+        </w:rPr>
+        <w:annotationRef/>
+      </w:r>
+      <w:r>
+        <w:t>Why is this relevant?</w:t>
+      </w:r>
+    </w:p>
+  </w:comment>
+  <w:comment w:id="65" w:author="Dave Bridges" w:date="2018-01-31T20:24:00Z" w:initials="DB">
+    <w:p>
+      <w:pPr>
+        <w:pStyle w:val="CommentText"/>
+      </w:pPr>
+      <w:r>
+        <w:rPr>
+          <w:rStyle w:val="CommentReference"/>
+        </w:rPr>
+        <w:annotationRef/>
+      </w:r>
+      <w:r>
+        <w:t>This might be more useful to include above when you are discussing invation, or in the section on mouse/human differences.</w:t>
+      </w:r>
+    </w:p>
+  </w:comment>
+  <w:comment w:id="69" w:author="Dave Bridges" w:date="2018-01-31T20:24:00Z" w:initials="DB">
+    <w:p>
+      <w:pPr>
+        <w:pStyle w:val="CommentText"/>
+      </w:pPr>
+      <w:r>
+        <w:rPr>
+          <w:rStyle w:val="CommentReference"/>
+        </w:rPr>
+        <w:annotationRef/>
+      </w:r>
+      <w:r>
+        <w:t>Is there a mCG?</w:t>
+      </w:r>
+    </w:p>
+  </w:comment>
+  <w:comment w:id="71" w:author="Dave Bridges" w:date="2018-01-31T20:25:00Z" w:initials="DB">
+    <w:p>
+      <w:pPr>
+        <w:pStyle w:val="CommentText"/>
+      </w:pPr>
+      <w:r>
+        <w:rPr>
+          <w:rStyle w:val="CommentReference"/>
+        </w:rPr>
+        <w:annotationRef/>
+      </w:r>
+      <w:r>
+        <w:t>What are these?</w:t>
+      </w:r>
+      <w:bookmarkStart w:id="72" w:name="_GoBack"/>
+      <w:bookmarkEnd w:id="72"/>
+    </w:p>
+  </w:comment>
+  <w:comment w:id="73" w:author="Microsoft Office User" w:date="2018-01-31T15:49:00Z" w:initials="MOU">
+    <w:p>
+      <w:pPr>
+        <w:pStyle w:val="CommentText"/>
+      </w:pPr>
+      <w:r>
+        <w:rPr>
+          <w:rStyle w:val="CommentReference"/>
+        </w:rPr>
+        <w:annotationRef/>
+      </w:r>
+      <w:r>
         <w:t>Not sure if I understood this new article correctly! Once I have the reference, I will check it with Dave</w:t>
       </w:r>
     </w:p>
   </w:comment>
-  <w:comment w:id="52" w:author="Microsoft Office User" w:date="2018-01-31T16:02:00Z" w:initials="MOU">
+  <w:comment w:id="74" w:author="Microsoft Office User" w:date="2018-01-31T16:02:00Z" w:initials="MOU">
     <w:p>
       <w:pPr>
         <w:pStyle w:val="Heading1"/>
@@ -5087,7 +5420,7 @@
       </w:pPr>
     </w:p>
   </w:comment>
-  <w:comment w:id="53" w:author="Microsoft Office User" w:date="2018-01-31T16:05:00Z" w:initials="MOU">
+  <w:comment w:id="75" w:author="Microsoft Office User" w:date="2018-01-31T16:05:00Z" w:initials="MOU">
     <w:p>
       <w:pPr>
         <w:pStyle w:val="CommentText"/>
@@ -5103,7 +5436,7 @@
       </w:r>
     </w:p>
   </w:comment>
-  <w:comment w:id="54" w:author="Microsoft Office User" w:date="2018-01-31T16:10:00Z" w:initials="MOU">
+  <w:comment w:id="76" w:author="Microsoft Office User" w:date="2018-01-31T16:10:00Z" w:initials="MOU">
     <w:p>
       <w:pPr>
         <w:ind w:firstLine="720"/>
@@ -5169,7 +5502,7 @@
       </w:r>
     </w:p>
   </w:comment>
-  <w:comment w:id="55" w:author="Microsoft Office User" w:date="2018-01-31T16:17:00Z" w:initials="MOU">
+  <w:comment w:id="77" w:author="Microsoft Office User" w:date="2018-01-31T16:17:00Z" w:initials="MOU">
     <w:p>
       <w:pPr>
         <w:pStyle w:val="CommentText"/>
@@ -5185,7 +5518,7 @@
       </w:r>
     </w:p>
   </w:comment>
-  <w:comment w:id="56" w:author="Microsoft Office User" w:date="2018-01-31T16:20:00Z" w:initials="MOU">
+  <w:comment w:id="78" w:author="Microsoft Office User" w:date="2018-01-31T16:20:00Z" w:initials="MOU">
     <w:p>
       <w:pPr>
         <w:pStyle w:val="CommentText"/>
@@ -5201,7 +5534,7 @@
       </w:r>
     </w:p>
   </w:comment>
-  <w:comment w:id="57" w:author="Microsoft Office User" w:date="2018-01-31T16:31:00Z" w:initials="MOU">
+  <w:comment w:id="79" w:author="Microsoft Office User" w:date="2018-01-31T16:31:00Z" w:initials="MOU">
     <w:p>
       <w:pPr>
         <w:pStyle w:val="CommentText"/>
@@ -5217,7 +5550,7 @@
       </w:r>
     </w:p>
   </w:comment>
-  <w:comment w:id="58" w:author="Microsoft Office User" w:date="2018-01-31T16:15:00Z" w:initials="MOU">
+  <w:comment w:id="80" w:author="Microsoft Office User" w:date="2018-01-31T16:15:00Z" w:initials="MOU">
     <w:p>
       <w:pPr>
         <w:pStyle w:val="CommentText"/>
@@ -5233,7 +5566,7 @@
       </w:r>
     </w:p>
   </w:comment>
-  <w:comment w:id="59" w:author="Microsoft Office User" w:date="2018-01-31T16:24:00Z" w:initials="MOU">
+  <w:comment w:id="81" w:author="Microsoft Office User" w:date="2018-01-31T16:24:00Z" w:initials="MOU">
     <w:p>
       <w:pPr>
         <w:ind w:firstLine="720"/>
@@ -5257,7 +5590,7 @@
       </w:pPr>
     </w:p>
   </w:comment>
-  <w:comment w:id="60" w:author="Microsoft Office User" w:date="2018-01-31T16:25:00Z" w:initials="MOU">
+  <w:comment w:id="82" w:author="Microsoft Office User" w:date="2018-01-31T16:25:00Z" w:initials="MOU">
     <w:p>
       <w:pPr>
         <w:pStyle w:val="CommentText"/>
@@ -5282,7 +5615,7 @@
       </w:r>
     </w:p>
   </w:comment>
-  <w:comment w:id="61" w:author="Microsoft Office User" w:date="2018-01-31T16:39:00Z" w:initials="MOU">
+  <w:comment w:id="83" w:author="Microsoft Office User" w:date="2018-01-31T16:39:00Z" w:initials="MOU">
     <w:p>
       <w:pPr>
         <w:pStyle w:val="CommentText"/>
@@ -5304,7 +5637,7 @@
       </w:r>
     </w:p>
   </w:comment>
-  <w:comment w:id="62" w:author="Microsoft Office User" w:date="2018-01-31T16:41:00Z" w:initials="MOU">
+  <w:comment w:id="84" w:author="Microsoft Office User" w:date="2018-01-31T16:41:00Z" w:initials="MOU">
     <w:p>
       <w:pPr>
         <w:pStyle w:val="CommentText"/>
@@ -5320,7 +5653,7 @@
       </w:r>
     </w:p>
   </w:comment>
-  <w:comment w:id="63" w:author="Microsoft Office User" w:date="2018-01-31T16:43:00Z" w:initials="MOU">
+  <w:comment w:id="85" w:author="Microsoft Office User" w:date="2018-01-31T16:43:00Z" w:initials="MOU">
     <w:p>
       <w:pPr>
         <w:pStyle w:val="CommentText"/>
@@ -5336,7 +5669,7 @@
       </w:r>
     </w:p>
   </w:comment>
-  <w:comment w:id="64" w:author="Microsoft Office User" w:date="2018-01-31T16:45:00Z" w:initials="MOU">
+  <w:comment w:id="86" w:author="Microsoft Office User" w:date="2018-01-31T16:45:00Z" w:initials="MOU">
     <w:p>
       <w:pPr>
         <w:pStyle w:val="CommentText"/>
@@ -5352,7 +5685,7 @@
       </w:r>
     </w:p>
   </w:comment>
-  <w:comment w:id="65" w:author="Microsoft Office User" w:date="2018-01-31T16:48:00Z" w:initials="MOU">
+  <w:comment w:id="87" w:author="Microsoft Office User" w:date="2018-01-31T16:48:00Z" w:initials="MOU">
     <w:p>
       <w:pPr>
         <w:pStyle w:val="CommentText"/>
@@ -5401,6 +5734,14 @@
   <w15:commentEx w15:paraId="5448C525" w15:done="0"/>
   <w15:commentEx w15:paraId="1F84ED6B" w15:done="0"/>
   <w15:commentEx w15:paraId="2601CBAC" w15:done="0"/>
+  <w15:commentEx w15:paraId="0B12AFDD" w15:done="0"/>
+  <w15:commentEx w15:paraId="45080909" w15:done="0"/>
+  <w15:commentEx w15:paraId="7D470A1D" w15:done="0"/>
+  <w15:commentEx w15:paraId="11BC3F00" w15:done="0"/>
+  <w15:commentEx w15:paraId="7690C3C9" w15:done="0"/>
+  <w15:commentEx w15:paraId="18620622" w15:done="0"/>
+  <w15:commentEx w15:paraId="3538B040" w15:done="0"/>
+  <w15:commentEx w15:paraId="44FF0691" w15:done="0"/>
   <w15:commentEx w15:paraId="0D4EDA77" w15:done="0"/>
   <w15:commentEx w15:paraId="1C4B4643" w15:done="0"/>
   <w15:commentEx w15:paraId="49AD7B1A" w15:done="0"/>
@@ -5449,6 +5790,14 @@
   <w16cid:commentId w16cid:paraId="5448C525" w16cid:durableId="1E1CA368"/>
   <w16cid:commentId w16cid:paraId="1F84ED6B" w16cid:durableId="1E1C3B02"/>
   <w16cid:commentId w16cid:paraId="2601CBAC" w16cid:durableId="1E1CA38B"/>
+  <w16cid:commentId w16cid:paraId="0B12AFDD" w16cid:durableId="1E1CA3AE"/>
+  <w16cid:commentId w16cid:paraId="45080909" w16cid:durableId="1E1CA3BD"/>
+  <w16cid:commentId w16cid:paraId="7D470A1D" w16cid:durableId="1E1CA3F2"/>
+  <w16cid:commentId w16cid:paraId="11BC3F00" w16cid:durableId="1E1CA405"/>
+  <w16cid:commentId w16cid:paraId="7690C3C9" w16cid:durableId="1E1CA457"/>
+  <w16cid:commentId w16cid:paraId="18620622" w16cid:durableId="1E1CA46B"/>
+  <w16cid:commentId w16cid:paraId="3538B040" w16cid:durableId="1E1CA497"/>
+  <w16cid:commentId w16cid:paraId="44FF0691" w16cid:durableId="1E1CA4A8"/>
   <w16cid:commentId w16cid:paraId="0D4EDA77" w16cid:durableId="1E1C641E"/>
   <w16cid:commentId w16cid:paraId="1C4B4643" w16cid:durableId="1E1C6724"/>
   <w16cid:commentId w16cid:paraId="49AD7B1A" w16cid:durableId="1E1C67DB"/>
@@ -7700,7 +8049,7 @@
 </file>
 
 <file path=customXml/itemProps1.xml><?xml version="1.0" encoding="utf-8"?>
-<ds:datastoreItem xmlns:ds="http://schemas.openxmlformats.org/officeDocument/2006/customXml" ds:itemID="{3D8D811C-7AC8-B648-83F4-1AC8D3EFCB29}">
+<ds:datastoreItem xmlns:ds="http://schemas.openxmlformats.org/officeDocument/2006/customXml" ds:itemID="{513A0C32-8C57-D349-AB8E-4FE58FE9E2FA}">
   <ds:schemaRefs>
     <ds:schemaRef ds:uri="http://schemas.openxmlformats.org/officeDocument/2006/bibliography"/>
   </ds:schemaRefs>

</xml_diff>

<commit_message>
Some comments on placental development.
</commit_message>
<xml_diff>
--- a/Placental Transport Review/Manuscript.docx
+++ b/Placental Transport Review/Manuscript.docx
@@ -1724,6 +1724,7 @@
           <w:rFonts w:ascii="Times New Roman" w:hAnsi="Times New Roman" w:cs="Times New Roman"/>
         </w:rPr>
       </w:pPr>
+      <w:commentRangeStart w:id="72"/>
       <w:r>
         <w:rPr>
           <w:rFonts w:ascii="Times New Roman" w:hAnsi="Times New Roman" w:cs="Times New Roman"/>
@@ -1748,6 +1749,15 @@
         </w:rPr>
         <w:t>processes throughout gestation</w:t>
       </w:r>
+      <w:commentRangeEnd w:id="72"/>
+      <w:r>
+        <w:rPr>
+          <w:rStyle w:val="CommentReference"/>
+          <w:rFonts w:asciiTheme="minorHAnsi" w:eastAsiaTheme="minorHAnsi" w:hAnsiTheme="minorHAnsi" w:cstheme="minorBidi"/>
+          <w:color w:val="auto"/>
+        </w:rPr>
+        <w:commentReference w:id="72"/>
+      </w:r>
     </w:p>
     <w:p/>
     <w:p>
@@ -1776,7 +1786,20 @@
         <w:t>trophobl</w:t>
       </w:r>
       <w:r>
-        <w:t>asts begin a rapid series of proliferation to produce</w:t>
+        <w:t xml:space="preserve">asts begin a rapid </w:t>
+      </w:r>
+      <w:del w:id="73" w:author="Dave Bridges" w:date="2018-01-31T20:28:00Z">
+        <w:r>
+          <w:delText>series of proliferation</w:delText>
+        </w:r>
+      </w:del>
+      <w:ins w:id="74" w:author="Dave Bridges" w:date="2018-01-31T20:28:00Z">
+        <w:r>
+          <w:t>expansion</w:t>
+        </w:r>
+      </w:ins>
+      <w:r>
+        <w:t xml:space="preserve"> to produce</w:t>
       </w:r>
       <w:r>
         <w:t xml:space="preserve"> the syncytiotrophoblast</w:t>
@@ -1821,13 +1844,43 @@
         <w:t xml:space="preserve">. </w:t>
       </w:r>
       <w:r>
-        <w:t>The spiral arteries, arising from the maternal uterine will be invaded by endovascular cytotrophoblasts that</w:t>
+        <w:t xml:space="preserve">The spiral arteries, arising from the maternal uterine will be </w:t>
+      </w:r>
+      <w:commentRangeStart w:id="75"/>
+      <w:r>
+        <w:t xml:space="preserve">invaded </w:t>
+      </w:r>
+      <w:commentRangeEnd w:id="75"/>
+      <w:r>
+        <w:rPr>
+          <w:rStyle w:val="CommentReference"/>
+          <w:rFonts w:asciiTheme="minorHAnsi" w:eastAsiaTheme="minorHAnsi" w:hAnsiTheme="minorHAnsi" w:cstheme="minorBidi"/>
+        </w:rPr>
+        <w:commentReference w:id="75"/>
+      </w:r>
+      <w:r>
+        <w:t>by endovascular cytotrophoblasts that</w:t>
       </w:r>
       <w:r>
         <w:t xml:space="preserve"> initially form plugs allowing maternal blood to leak to the placenta. </w:t>
       </w:r>
       <w:r>
-        <w:t>The endovascular trophoblasts act as a barrier preventing direct maternal blood circulation in the intervillous space until the 12</w:t>
+        <w:t xml:space="preserve">The endovascular trophoblasts act as a barrier preventing direct maternal blood circulation in the intervillous space until </w:t>
+      </w:r>
+      <w:commentRangeStart w:id="76"/>
+      <w:r>
+        <w:t xml:space="preserve">the </w:t>
+      </w:r>
+      <w:commentRangeEnd w:id="76"/>
+      <w:r>
+        <w:rPr>
+          <w:rStyle w:val="CommentReference"/>
+          <w:rFonts w:asciiTheme="minorHAnsi" w:eastAsiaTheme="minorHAnsi" w:hAnsiTheme="minorHAnsi" w:cstheme="minorBidi"/>
+        </w:rPr>
+        <w:commentReference w:id="76"/>
+      </w:r>
+      <w:r>
+        <w:t>12</w:t>
       </w:r>
       <w:r>
         <w:rPr>
@@ -1836,7 +1889,22 @@
         <w:t>th</w:t>
       </w:r>
       <w:r>
-        <w:t xml:space="preserve"> week of gestation to protect the developing fetus from the highly oxygenated maternal blood. </w:t>
+        <w:t xml:space="preserve"> week of gestation to protect the developing fetus from the highly oxygenated maternal </w:t>
+      </w:r>
+      <w:commentRangeStart w:id="77"/>
+      <w:r>
+        <w:t>blood</w:t>
+      </w:r>
+      <w:commentRangeEnd w:id="77"/>
+      <w:r>
+        <w:rPr>
+          <w:rStyle w:val="CommentReference"/>
+          <w:rFonts w:asciiTheme="minorHAnsi" w:eastAsiaTheme="minorHAnsi" w:hAnsiTheme="minorHAnsi" w:cstheme="minorBidi"/>
+        </w:rPr>
+        <w:commentReference w:id="77"/>
+      </w:r>
+      <w:r>
+        <w:t xml:space="preserve">. </w:t>
       </w:r>
       <w:r>
         <w:t>Endoglandular</w:t>
@@ -1844,8 +1912,20 @@
       <w:r>
         <w:t xml:space="preserve"> cytotrophoblasts </w:t>
       </w:r>
-      <w:r>
-        <w:t xml:space="preserve">invade uterine glands to allow for maternal blood flow prior to the </w:t>
+      <w:commentRangeStart w:id="78"/>
+      <w:r>
+        <w:t xml:space="preserve">invade </w:t>
+      </w:r>
+      <w:commentRangeEnd w:id="78"/>
+      <w:r>
+        <w:rPr>
+          <w:rStyle w:val="CommentReference"/>
+          <w:rFonts w:asciiTheme="minorHAnsi" w:eastAsiaTheme="minorHAnsi" w:hAnsiTheme="minorHAnsi" w:cstheme="minorBidi"/>
+        </w:rPr>
+        <w:commentReference w:id="78"/>
+      </w:r>
+      <w:r>
+        <w:t xml:space="preserve">uterine glands to allow for maternal blood flow prior to the </w:t>
       </w:r>
       <w:r>
         <w:t>widen</w:t>
@@ -1863,7 +1943,37 @@
         <w:t xml:space="preserve">. </w:t>
       </w:r>
       <w:r>
-        <w:t>The bathing of the trophoblasts in maternal blood does not occur until the second trimester and thus the trophoblastic invasion is vital during the first trimester to allow for nutrient and gas exchange.</w:t>
+        <w:t xml:space="preserve">The </w:t>
+      </w:r>
+      <w:commentRangeStart w:id="79"/>
+      <w:r>
+        <w:t xml:space="preserve">bathing </w:t>
+      </w:r>
+      <w:commentRangeEnd w:id="79"/>
+      <w:r>
+        <w:rPr>
+          <w:rStyle w:val="CommentReference"/>
+          <w:rFonts w:asciiTheme="minorHAnsi" w:eastAsiaTheme="minorHAnsi" w:hAnsiTheme="minorHAnsi" w:cstheme="minorBidi"/>
+        </w:rPr>
+        <w:commentReference w:id="79"/>
+      </w:r>
+      <w:r>
+        <w:t xml:space="preserve">of the trophoblasts in maternal blood does not occur until the </w:t>
+      </w:r>
+      <w:commentRangeStart w:id="80"/>
+      <w:r>
+        <w:t xml:space="preserve">second trimester </w:t>
+      </w:r>
+      <w:commentRangeEnd w:id="80"/>
+      <w:r>
+        <w:rPr>
+          <w:rStyle w:val="CommentReference"/>
+          <w:rFonts w:asciiTheme="minorHAnsi" w:eastAsiaTheme="minorHAnsi" w:hAnsiTheme="minorHAnsi" w:cstheme="minorBidi"/>
+        </w:rPr>
+        <w:commentReference w:id="80"/>
+      </w:r>
+      <w:r>
+        <w:t>and thus the trophoblastic invasion is vital during the first trimester to allow for nutrient and gas exchange.</w:t>
       </w:r>
       <w:r>
         <w:t xml:space="preserve"> </w:t>
@@ -1872,23 +1982,65 @@
         <w:t xml:space="preserve">The cytotrophoblasts, located beneath the syncytiotrophoblast, </w:t>
       </w:r>
       <w:r>
-        <w:t xml:space="preserve">push through the syncytiotrophoblast thus forcing it to expand into the endometrial space. Upon the successful expansion of the STB into the </w:t>
+        <w:t xml:space="preserve">push through the syncytiotrophoblast thus forcing it to expand into the endometrial space. Upon the successful expansion of the </w:t>
+      </w:r>
+      <w:commentRangeStart w:id="81"/>
+      <w:r>
+        <w:t xml:space="preserve">STB </w:t>
+      </w:r>
+      <w:commentRangeEnd w:id="81"/>
+      <w:r>
+        <w:rPr>
+          <w:rStyle w:val="CommentReference"/>
+          <w:rFonts w:asciiTheme="minorHAnsi" w:eastAsiaTheme="minorHAnsi" w:hAnsiTheme="minorHAnsi" w:cstheme="minorBidi"/>
+        </w:rPr>
+        <w:commentReference w:id="81"/>
+      </w:r>
+      <w:r>
+        <w:t xml:space="preserve">into the </w:t>
       </w:r>
       <w:r>
         <w:t>uterus</w:t>
       </w:r>
       <w:r>
-        <w:t>, the fetal villi develop enabling the placenta to exchange nutrients, gases and wastes with the maternal circulation. This process of trophoblastic invasion occurs within the first weeks of gestation. Prior t</w:t>
+        <w:t xml:space="preserve">, the fetal villi develop enabling the placenta to exchange nutrients, gases and wastes with the maternal circulation. This process of trophoblastic invasion occurs within the first </w:t>
+      </w:r>
+      <w:commentRangeStart w:id="82"/>
+      <w:r>
+        <w:t>weeks</w:t>
+      </w:r>
+      <w:commentRangeEnd w:id="82"/>
+      <w:r>
+        <w:rPr>
+          <w:rStyle w:val="CommentReference"/>
+          <w:rFonts w:asciiTheme="minorHAnsi" w:eastAsiaTheme="minorHAnsi" w:hAnsiTheme="minorHAnsi" w:cstheme="minorBidi"/>
+        </w:rPr>
+        <w:commentReference w:id="82"/>
+      </w:r>
+      <w:r>
+        <w:t xml:space="preserve"> of gestation. Prior t</w:t>
       </w:r>
       <w:r>
         <w:t>o the full maturation of the pla</w:t>
       </w:r>
       <w:r>
-        <w:t>centa, the fetus is thought to acquire nutrients through the nutrient endocytotic action of the syncytiotroph</w:t>
+        <w:t xml:space="preserve">centa, the fetus is thought to acquire nutrients through the nutrient endocytotic action of the </w:t>
+      </w:r>
+      <w:commentRangeStart w:id="83"/>
+      <w:r>
+        <w:t>syncytiotroph</w:t>
       </w:r>
       <w:r>
         <w:t>oblast</w:t>
       </w:r>
+      <w:commentRangeEnd w:id="83"/>
+      <w:r>
+        <w:rPr>
+          <w:rStyle w:val="CommentReference"/>
+          <w:rFonts w:asciiTheme="minorHAnsi" w:eastAsiaTheme="minorHAnsi" w:hAnsiTheme="minorHAnsi" w:cstheme="minorBidi"/>
+        </w:rPr>
+        <w:commentReference w:id="83"/>
+      </w:r>
       <w:r>
         <w:t>.</w:t>
       </w:r>
@@ -1921,10 +2073,25 @@
         <w:t xml:space="preserve">the trophoblast proliferates and differentiates post-fertilization to give rise to </w:t>
       </w:r>
       <w:r>
-        <w:t>polar trophoblastic cells and murine trophoblastic cells</w:t>
-      </w:r>
-      <w:r>
-        <w:t xml:space="preserve"> that </w:t>
+        <w:t xml:space="preserve">polar trophoblastic cells and </w:t>
+      </w:r>
+      <w:commentRangeStart w:id="84"/>
+      <w:r>
+        <w:t>murine trophoblastic cells</w:t>
+      </w:r>
+      <w:r>
+        <w:t xml:space="preserve"> </w:t>
+      </w:r>
+      <w:commentRangeEnd w:id="84"/>
+      <w:r>
+        <w:rPr>
+          <w:rStyle w:val="CommentReference"/>
+          <w:rFonts w:asciiTheme="minorHAnsi" w:eastAsiaTheme="minorHAnsi" w:hAnsiTheme="minorHAnsi" w:cstheme="minorBidi"/>
+        </w:rPr>
+        <w:commentReference w:id="84"/>
+      </w:r>
+      <w:r>
+        <w:t xml:space="preserve">that </w:t>
       </w:r>
       <w:r>
         <w:t>differentiate into</w:t>
@@ -1933,11 +2100,24 @@
         <w:t xml:space="preserve"> trophoblastic giant cells. </w:t>
       </w:r>
       <w:r>
-        <w:t xml:space="preserve">On the eighth day of gestation, mesoderm cells from the embryo </w:t>
+        <w:t>On the eighth day of</w:t>
+      </w:r>
+      <w:ins w:id="85" w:author="Dave Bridges" w:date="2018-01-31T20:32:00Z">
+        <w:r>
+          <w:t xml:space="preserve"> </w:t>
+        </w:r>
+      </w:ins>
+      <w:ins w:id="86" w:author="Dave Bridges" w:date="2018-01-31T20:33:00Z">
+        <w:r>
+          <w:t>mouse?</w:t>
+        </w:r>
+      </w:ins>
+      <w:r>
+        <w:t xml:space="preserve"> gestation, mesoderm cells from the </w:t>
       </w:r>
       <w:r>
         <w:lastRenderedPageBreak/>
-        <w:t>give rise to the yolk sac which allows nutrient exchange between the mother and the fetus throughout gestation.</w:t>
+        <w:t>embryo give rise to the yolk sac which allows nutrient exchange between the mother and the fetus throughout gestation.</w:t>
       </w:r>
       <w:r>
         <w:t xml:space="preserve"> </w:t>
@@ -1994,10 +2174,30 @@
         <w:t xml:space="preserve"> and into the </w:t>
       </w:r>
       <w:r>
-        <w:t>labyrinth zone to surround the trophoblastic cells and allow for the nutrient, gas and waste exchange. As mentioned earlier, the placental complete structure is e</w:t>
-      </w:r>
-      <w:r>
-        <w:t>stablished late in pregnancy. U</w:t>
+        <w:t xml:space="preserve">labyrinth zone to surround the trophoblastic cells and allow for the nutrient, gas and waste exchange. As mentioned earlier, the </w:t>
+      </w:r>
+      <w:ins w:id="87" w:author="Dave Bridges" w:date="2018-01-31T20:33:00Z">
+        <w:r>
+          <w:t xml:space="preserve">mature </w:t>
+        </w:r>
+      </w:ins>
+      <w:r>
+        <w:t xml:space="preserve">placental </w:t>
+      </w:r>
+      <w:del w:id="88" w:author="Dave Bridges" w:date="2018-01-31T20:33:00Z">
+        <w:r>
+          <w:delText xml:space="preserve">complete </w:delText>
+        </w:r>
+      </w:del>
+      <w:r>
+        <w:t>structure is e</w:t>
+      </w:r>
+      <w:r>
+        <w:t xml:space="preserve">stablished late in pregnancy. </w:t>
+      </w:r>
+      <w:commentRangeStart w:id="89"/>
+      <w:r>
+        <w:t>U</w:t>
       </w:r>
       <w:r>
         <w:t>nlike the human placental structure that develops in the first three weeks of gestation</w:t>
@@ -2022,6 +2222,14 @@
       </w:r>
       <w:r>
         <w:t>vival of the fetus in the mouse due to the constant activity of the murine yolk sac.</w:t>
+      </w:r>
+      <w:commentRangeEnd w:id="89"/>
+      <w:r>
+        <w:rPr>
+          <w:rStyle w:val="CommentReference"/>
+          <w:rFonts w:asciiTheme="minorHAnsi" w:eastAsiaTheme="minorHAnsi" w:hAnsiTheme="minorHAnsi" w:cstheme="minorBidi"/>
+        </w:rPr>
+        <w:commentReference w:id="89"/>
       </w:r>
     </w:p>
     <w:p/>
@@ -2300,16 +2508,16 @@
       <w:r>
         <w:t xml:space="preserve">wth is not clearly </w:t>
       </w:r>
-      <w:commentRangeStart w:id="73"/>
+      <w:commentRangeStart w:id="91"/>
       <w:r>
         <w:t>identified</w:t>
       </w:r>
-      <w:commentRangeEnd w:id="73"/>
-      <w:r>
-        <w:rPr>
-          <w:rStyle w:val="CommentReference"/>
-        </w:rPr>
-        <w:commentReference w:id="73"/>
+      <w:commentRangeEnd w:id="91"/>
+      <w:r>
+        <w:rPr>
+          <w:rStyle w:val="CommentReference"/>
+        </w:rPr>
+        <w:commentReference w:id="91"/>
       </w:r>
       <w:r>
         <w:t>.</w:t>
@@ -2492,16 +2700,16 @@
       <w:r>
         <w:t xml:space="preserve"> supporting that maternal milieu may be reflected in the fetus or that the maternal milieu was overcompensated for by the placenta to yield either outcomes, </w:t>
       </w:r>
-      <w:commentRangeStart w:id="74"/>
+      <w:commentRangeStart w:id="92"/>
       <w:r>
         <w:t>respectively</w:t>
       </w:r>
-      <w:commentRangeEnd w:id="74"/>
-      <w:r>
-        <w:rPr>
-          <w:rStyle w:val="CommentReference"/>
-        </w:rPr>
-        <w:commentReference w:id="74"/>
+      <w:commentRangeEnd w:id="92"/>
+      <w:r>
+        <w:rPr>
+          <w:rStyle w:val="CommentReference"/>
+        </w:rPr>
+        <w:commentReference w:id="92"/>
       </w:r>
       <w:r>
         <w:t xml:space="preserve">. </w:t>
@@ -2554,16 +2762,16 @@
       <w:r>
         <w:t xml:space="preserve">be used as a source of </w:t>
       </w:r>
-      <w:commentRangeStart w:id="75"/>
+      <w:commentRangeStart w:id="93"/>
       <w:r>
         <w:t>energy</w:t>
       </w:r>
-      <w:commentRangeEnd w:id="75"/>
-      <w:r>
-        <w:rPr>
-          <w:rStyle w:val="CommentReference"/>
-        </w:rPr>
-        <w:commentReference w:id="75"/>
+      <w:commentRangeEnd w:id="93"/>
+      <w:r>
+        <w:rPr>
+          <w:rStyle w:val="CommentReference"/>
+        </w:rPr>
+        <w:commentReference w:id="93"/>
       </w:r>
       <w:r>
         <w:t xml:space="preserve">. </w:t>
@@ -2746,16 +2954,16 @@
       <w:r>
         <w:t xml:space="preserve">drug transfer from the maternal circulation to the fetal </w:t>
       </w:r>
-      <w:commentRangeStart w:id="76"/>
+      <w:commentRangeStart w:id="94"/>
       <w:r>
         <w:t>circulation</w:t>
       </w:r>
-      <w:commentRangeEnd w:id="76"/>
-      <w:r>
-        <w:rPr>
-          <w:rStyle w:val="CommentReference"/>
-        </w:rPr>
-        <w:commentReference w:id="76"/>
+      <w:commentRangeEnd w:id="94"/>
+      <w:r>
+        <w:rPr>
+          <w:rStyle w:val="CommentReference"/>
+        </w:rPr>
+        <w:commentReference w:id="94"/>
       </w:r>
       <w:r>
         <w:t xml:space="preserve">. </w:t>
@@ -2820,16 +3028,16 @@
       <w:r>
         <w:t xml:space="preserve">ne to the basolateral </w:t>
       </w:r>
-      <w:commentRangeStart w:id="77"/>
+      <w:commentRangeStart w:id="95"/>
       <w:r>
         <w:t>membrane</w:t>
       </w:r>
-      <w:commentRangeEnd w:id="77"/>
-      <w:r>
-        <w:rPr>
-          <w:rStyle w:val="CommentReference"/>
-        </w:rPr>
-        <w:commentReference w:id="77"/>
+      <w:commentRangeEnd w:id="95"/>
+      <w:r>
+        <w:rPr>
+          <w:rStyle w:val="CommentReference"/>
+        </w:rPr>
+        <w:commentReference w:id="95"/>
       </w:r>
       <w:r>
         <w:t>.</w:t>
@@ -2846,16 +3054,16 @@
       <w:r>
         <w:t xml:space="preserve"> is transported from maternal circulation into the placenta by two primary transporters, transcobalamin and </w:t>
       </w:r>
-      <w:commentRangeStart w:id="78"/>
+      <w:commentRangeStart w:id="96"/>
       <w:r>
         <w:t>haptocorrin</w:t>
       </w:r>
-      <w:commentRangeEnd w:id="78"/>
-      <w:r>
-        <w:rPr>
-          <w:rStyle w:val="CommentReference"/>
-        </w:rPr>
-        <w:commentReference w:id="78"/>
+      <w:commentRangeEnd w:id="96"/>
+      <w:r>
+        <w:rPr>
+          <w:rStyle w:val="CommentReference"/>
+        </w:rPr>
+        <w:commentReference w:id="96"/>
       </w:r>
       <w:r>
         <w:t>.</w:t>
@@ -2896,16 +3104,16 @@
       <w:r>
         <w:t xml:space="preserve"> share a common pathway. In mice, megalin is expressed in the yolk sac and contributes to the uptake of selenium to the fetus as </w:t>
       </w:r>
-      <w:commentRangeStart w:id="79"/>
+      <w:commentRangeStart w:id="97"/>
       <w:r>
         <w:t>well</w:t>
       </w:r>
-      <w:commentRangeEnd w:id="79"/>
-      <w:r>
-        <w:rPr>
-          <w:rStyle w:val="CommentReference"/>
-        </w:rPr>
-        <w:commentReference w:id="79"/>
+      <w:commentRangeEnd w:id="97"/>
+      <w:r>
+        <w:rPr>
+          <w:rStyle w:val="CommentReference"/>
+        </w:rPr>
+        <w:commentReference w:id="97"/>
       </w:r>
       <w:r>
         <w:t>.</w:t>
@@ -2976,7 +3184,7 @@
         </w:rPr>
         <w:t xml:space="preserve">attributed to vitamin D’s role in regulating the extracellular cytotrophoblast cell invasion of the uterus which determines access to maternal </w:t>
       </w:r>
-      <w:commentRangeStart w:id="80"/>
+      <w:commentRangeStart w:id="98"/>
       <w:r>
         <w:rPr>
           <w:rFonts w:eastAsiaTheme="minorHAnsi"/>
@@ -2986,12 +3194,12 @@
       <w:r>
         <w:t>irculation</w:t>
       </w:r>
-      <w:commentRangeEnd w:id="80"/>
-      <w:r>
-        <w:rPr>
-          <w:rStyle w:val="CommentReference"/>
-        </w:rPr>
-        <w:commentReference w:id="80"/>
+      <w:commentRangeEnd w:id="98"/>
+      <w:r>
+        <w:rPr>
+          <w:rStyle w:val="CommentReference"/>
+        </w:rPr>
+        <w:commentReference w:id="98"/>
       </w:r>
       <w:r>
         <w:t xml:space="preserve">. </w:t>
@@ -3063,16 +3271,16 @@
       <w:r>
         <w:t xml:space="preserve">ell signaling, and invasion. The exact mechanism by which calcium is transported to the fetus are not yet elucidated and can differ by mammalian </w:t>
       </w:r>
-      <w:commentRangeStart w:id="81"/>
+      <w:commentRangeStart w:id="99"/>
       <w:r>
         <w:t>species</w:t>
       </w:r>
-      <w:commentRangeEnd w:id="81"/>
-      <w:r>
-        <w:rPr>
-          <w:rStyle w:val="CommentReference"/>
-        </w:rPr>
-        <w:commentReference w:id="81"/>
+      <w:commentRangeEnd w:id="99"/>
+      <w:r>
+        <w:rPr>
+          <w:rStyle w:val="CommentReference"/>
+        </w:rPr>
+        <w:commentReference w:id="99"/>
       </w:r>
       <w:r>
         <w:t xml:space="preserve">. </w:t>
@@ -3137,16 +3345,16 @@
       <w:r>
         <w:t xml:space="preserve">hanism are not fully </w:t>
       </w:r>
-      <w:commentRangeStart w:id="82"/>
+      <w:commentRangeStart w:id="100"/>
       <w:r>
         <w:t>understood</w:t>
       </w:r>
-      <w:commentRangeEnd w:id="82"/>
-      <w:r>
-        <w:rPr>
-          <w:rStyle w:val="CommentReference"/>
-        </w:rPr>
-        <w:commentReference w:id="82"/>
+      <w:commentRangeEnd w:id="100"/>
+      <w:r>
+        <w:rPr>
+          <w:rStyle w:val="CommentReference"/>
+        </w:rPr>
+        <w:commentReference w:id="100"/>
       </w:r>
       <w:r>
         <w:t xml:space="preserve">. </w:t>
@@ -3458,16 +3666,16 @@
       <w:r>
         <w:t xml:space="preserve">transporters at the syncytiotrophoblastic </w:t>
       </w:r>
-      <w:commentRangeStart w:id="83"/>
+      <w:commentRangeStart w:id="101"/>
       <w:r>
         <w:t>membrane</w:t>
       </w:r>
-      <w:commentRangeEnd w:id="83"/>
-      <w:r>
-        <w:rPr>
-          <w:rStyle w:val="CommentReference"/>
-        </w:rPr>
-        <w:commentReference w:id="83"/>
+      <w:commentRangeEnd w:id="101"/>
+      <w:r>
+        <w:rPr>
+          <w:rStyle w:val="CommentReference"/>
+        </w:rPr>
+        <w:commentReference w:id="101"/>
       </w:r>
       <w:r>
         <w:t xml:space="preserve">. </w:t>
@@ -3581,16 +3789,16 @@
       <w:r>
         <w:t xml:space="preserve">no acid uptake like </w:t>
       </w:r>
-      <w:commentRangeStart w:id="84"/>
+      <w:commentRangeStart w:id="102"/>
       <w:r>
         <w:t>mTORC</w:t>
       </w:r>
-      <w:commentRangeEnd w:id="84"/>
-      <w:r>
-        <w:rPr>
-          <w:rStyle w:val="CommentReference"/>
-        </w:rPr>
-        <w:commentReference w:id="84"/>
+      <w:commentRangeEnd w:id="102"/>
+      <w:r>
+        <w:rPr>
+          <w:rStyle w:val="CommentReference"/>
+        </w:rPr>
+        <w:commentReference w:id="102"/>
       </w:r>
       <w:r>
         <w:t>, insulin and insuli</w:t>
@@ -3607,16 +3815,16 @@
       <w:r>
         <w:t xml:space="preserve"> </w:t>
       </w:r>
-      <w:commentRangeStart w:id="85"/>
+      <w:commentRangeStart w:id="103"/>
       <w:r>
         <w:t>Maternal</w:t>
       </w:r>
-      <w:commentRangeEnd w:id="85"/>
-      <w:r>
-        <w:rPr>
-          <w:rStyle w:val="CommentReference"/>
-        </w:rPr>
-        <w:commentReference w:id="85"/>
+      <w:commentRangeEnd w:id="103"/>
+      <w:r>
+        <w:rPr>
+          <w:rStyle w:val="CommentReference"/>
+        </w:rPr>
+        <w:commentReference w:id="103"/>
       </w:r>
       <w:r>
         <w:t xml:space="preserve"> </w:t>
@@ -3636,16 +3844,16 @@
       <w:r>
         <w:t xml:space="preserve">and </w:t>
       </w:r>
-      <w:commentRangeStart w:id="86"/>
+      <w:commentRangeStart w:id="104"/>
       <w:r>
         <w:t>mTORC</w:t>
       </w:r>
-      <w:commentRangeEnd w:id="86"/>
-      <w:r>
-        <w:rPr>
-          <w:rStyle w:val="CommentReference"/>
-        </w:rPr>
-        <w:commentReference w:id="86"/>
+      <w:commentRangeEnd w:id="104"/>
+      <w:r>
+        <w:rPr>
+          <w:rStyle w:val="CommentReference"/>
+        </w:rPr>
+        <w:commentReference w:id="104"/>
       </w:r>
       <w:r>
         <w:t xml:space="preserve">. </w:t>
@@ -3743,16 +3951,16 @@
       <w:r>
         <w:t xml:space="preserve">promising intervention that is yet to be translated to </w:t>
       </w:r>
-      <w:commentRangeStart w:id="87"/>
+      <w:commentRangeStart w:id="105"/>
       <w:r>
         <w:t>humans</w:t>
       </w:r>
-      <w:commentRangeEnd w:id="87"/>
-      <w:r>
-        <w:rPr>
-          <w:rStyle w:val="CommentReference"/>
-        </w:rPr>
-        <w:commentReference w:id="87"/>
+      <w:commentRangeEnd w:id="105"/>
+      <w:r>
+        <w:rPr>
+          <w:rStyle w:val="CommentReference"/>
+        </w:rPr>
+        <w:commentReference w:id="105"/>
       </w:r>
       <w:r>
         <w:t xml:space="preserve">. This highlights the placental sensitivity to any alterations in the maternal </w:t>
@@ -5354,11 +5562,9 @@
       <w:r>
         <w:t>What are these?</w:t>
       </w:r>
-      <w:bookmarkStart w:id="72" w:name="_GoBack"/>
-      <w:bookmarkEnd w:id="72"/>
     </w:p>
   </w:comment>
-  <w:comment w:id="73" w:author="Microsoft Office User" w:date="2018-01-31T15:49:00Z" w:initials="MOU">
+  <w:comment w:id="72" w:author="Dave Bridges" w:date="2018-01-31T20:27:00Z" w:initials="DB">
     <w:p>
       <w:pPr>
         <w:pStyle w:val="CommentText"/>
@@ -5370,11 +5576,208 @@
         <w:annotationRef/>
       </w:r>
       <w:r>
+        <w:t>I wonder if this might make more sense before the discussion of mature placental function</w:t>
+      </w:r>
+    </w:p>
+  </w:comment>
+  <w:comment w:id="75" w:author="Dave Bridges" w:date="2018-01-31T20:28:00Z" w:initials="DB">
+    <w:p>
+      <w:pPr>
+        <w:pStyle w:val="CommentText"/>
+      </w:pPr>
+      <w:r>
+        <w:rPr>
+          <w:rStyle w:val="CommentReference"/>
+        </w:rPr>
+        <w:annotationRef/>
+      </w:r>
+      <w:r>
+        <w:t>Synonym?</w:t>
+      </w:r>
+    </w:p>
+  </w:comment>
+  <w:comment w:id="76" w:author="Dave Bridges" w:date="2018-01-31T20:28:00Z" w:initials="DB">
+    <w:p>
+      <w:pPr>
+        <w:pStyle w:val="CommentText"/>
+      </w:pPr>
+      <w:r>
+        <w:rPr>
+          <w:rStyle w:val="CommentReference"/>
+        </w:rPr>
+        <w:annotationRef/>
+      </w:r>
+      <w:r>
+        <w:t>Exactly?  Approximately?</w:t>
+      </w:r>
+    </w:p>
+  </w:comment>
+  <w:comment w:id="77" w:author="Dave Bridges" w:date="2018-01-31T20:29:00Z" w:initials="DB">
+    <w:p>
+      <w:pPr>
+        <w:pStyle w:val="CommentText"/>
+      </w:pPr>
+      <w:r>
+        <w:rPr>
+          <w:rStyle w:val="CommentReference"/>
+        </w:rPr>
+        <w:annotationRef/>
+      </w:r>
+      <w:r>
+        <w:t>Ref needed</w:t>
+      </w:r>
+    </w:p>
+  </w:comment>
+  <w:comment w:id="78" w:author="Dave Bridges" w:date="2018-01-31T20:29:00Z" w:initials="DB">
+    <w:p>
+      <w:pPr>
+        <w:pStyle w:val="CommentText"/>
+      </w:pPr>
+      <w:r>
+        <w:rPr>
+          <w:rStyle w:val="CommentReference"/>
+        </w:rPr>
+        <w:annotationRef/>
+      </w:r>
+      <w:r>
+        <w:t>I feel like this word is being used too much</w:t>
+      </w:r>
+    </w:p>
+  </w:comment>
+  <w:comment w:id="79" w:author="Dave Bridges" w:date="2018-01-31T20:29:00Z" w:initials="DB">
+    <w:p>
+      <w:pPr>
+        <w:pStyle w:val="CommentText"/>
+      </w:pPr>
+      <w:r>
+        <w:rPr>
+          <w:rStyle w:val="CommentReference"/>
+        </w:rPr>
+        <w:annotationRef/>
+      </w:r>
+      <w:r>
+        <w:t>Bathing used twice in back to back sentences, find a different verb that is a reasonable change</w:t>
+      </w:r>
+    </w:p>
+  </w:comment>
+  <w:comment w:id="80" w:author="Dave Bridges" w:date="2018-01-31T20:30:00Z" w:initials="DB">
+    <w:p>
+      <w:pPr>
+        <w:pStyle w:val="CommentText"/>
+      </w:pPr>
+      <w:r>
+        <w:rPr>
+          <w:rStyle w:val="CommentReference"/>
+        </w:rPr>
+        <w:annotationRef/>
+      </w:r>
+      <w:r>
+        <w:t>Is this the same 12w time point from before?</w:t>
+      </w:r>
+      <w:r>
+        <w:t xml:space="preserve">  Or after?</w:t>
+      </w:r>
+    </w:p>
+  </w:comment>
+  <w:comment w:id="81" w:author="Dave Bridges" w:date="2018-01-31T20:30:00Z" w:initials="DB">
+    <w:p>
+      <w:pPr>
+        <w:pStyle w:val="CommentText"/>
+      </w:pPr>
+      <w:r>
+        <w:rPr>
+          <w:rStyle w:val="CommentReference"/>
+        </w:rPr>
+        <w:annotationRef/>
+      </w:r>
+      <w:r>
+        <w:t>Make sure you decide which cell types you want to abbreviate, that those abbreviations are canonical, and then use them througout</w:t>
+      </w:r>
+    </w:p>
+  </w:comment>
+  <w:comment w:id="82" w:author="Dave Bridges" w:date="2018-01-31T20:31:00Z" w:initials="DB">
+    <w:p>
+      <w:pPr>
+        <w:pStyle w:val="CommentText"/>
+      </w:pPr>
+      <w:r>
+        <w:rPr>
+          <w:rStyle w:val="CommentReference"/>
+        </w:rPr>
+        <w:annotationRef/>
+      </w:r>
+      <w:r>
+        <w:t>Few? Several?  Couple?</w:t>
+      </w:r>
+    </w:p>
+  </w:comment>
+  <w:comment w:id="83" w:author="Dave Bridges" w:date="2018-01-31T20:31:00Z" w:initials="DB">
+    <w:p>
+      <w:pPr>
+        <w:pStyle w:val="CommentText"/>
+      </w:pPr>
+      <w:r>
+        <w:rPr>
+          <w:rStyle w:val="CommentReference"/>
+        </w:rPr>
+        <w:annotationRef/>
+      </w:r>
+      <w:r>
+        <w:t>Ref needed</w:t>
+      </w:r>
+    </w:p>
+  </w:comment>
+  <w:comment w:id="84" w:author="Dave Bridges" w:date="2018-01-31T20:32:00Z" w:initials="DB">
+    <w:p>
+      <w:pPr>
+        <w:pStyle w:val="CommentText"/>
+      </w:pPr>
+      <w:r>
+        <w:rPr>
+          <w:rStyle w:val="CommentReference"/>
+        </w:rPr>
+        <w:annotationRef/>
+      </w:r>
+      <w:r>
+        <w:t>Wouldn’t mouse-derived polar trophoblastic cells still be murine.</w:t>
+      </w:r>
+    </w:p>
+  </w:comment>
+  <w:comment w:id="89" w:author="Dave Bridges" w:date="2018-01-31T20:34:00Z" w:initials="DB">
+    <w:p>
+      <w:pPr>
+        <w:pStyle w:val="CommentText"/>
+      </w:pPr>
+      <w:r>
+        <w:rPr>
+          <w:rStyle w:val="CommentReference"/>
+        </w:rPr>
+        <w:annotationRef/>
+      </w:r>
+      <w:r>
+        <w:t>Run on sentence</w:t>
+      </w:r>
+      <w:bookmarkStart w:id="90" w:name="_GoBack"/>
+      <w:bookmarkEnd w:id="90"/>
+    </w:p>
+  </w:comment>
+  <w:comment w:id="91" w:author="Microsoft Office User" w:date="2018-01-31T15:49:00Z" w:initials="MOU">
+    <w:p>
+      <w:pPr>
+        <w:pStyle w:val="CommentText"/>
+      </w:pPr>
+      <w:r>
+        <w:rPr>
+          <w:rStyle w:val="CommentReference"/>
+        </w:rPr>
+        <w:annotationRef/>
+      </w:r>
+      <w:r>
         <w:t>Not sure if I understood this new article correctly! Once I have the reference, I will check it with Dave</w:t>
       </w:r>
     </w:p>
   </w:comment>
-  <w:comment w:id="74" w:author="Microsoft Office User" w:date="2018-01-31T16:02:00Z" w:initials="MOU">
+  <w:comment w:id="92" w:author="Microsoft Office User" w:date="2018-01-31T16:02:00Z" w:initials="MOU">
     <w:p>
       <w:pPr>
         <w:pStyle w:val="Heading1"/>
@@ -5420,7 +5823,7 @@
       </w:pPr>
     </w:p>
   </w:comment>
-  <w:comment w:id="75" w:author="Microsoft Office User" w:date="2018-01-31T16:05:00Z" w:initials="MOU">
+  <w:comment w:id="93" w:author="Microsoft Office User" w:date="2018-01-31T16:05:00Z" w:initials="MOU">
     <w:p>
       <w:pPr>
         <w:pStyle w:val="CommentText"/>
@@ -5436,7 +5839,7 @@
       </w:r>
     </w:p>
   </w:comment>
-  <w:comment w:id="76" w:author="Microsoft Office User" w:date="2018-01-31T16:10:00Z" w:initials="MOU">
+  <w:comment w:id="94" w:author="Microsoft Office User" w:date="2018-01-31T16:10:00Z" w:initials="MOU">
     <w:p>
       <w:pPr>
         <w:ind w:firstLine="720"/>
@@ -5502,7 +5905,7 @@
       </w:r>
     </w:p>
   </w:comment>
-  <w:comment w:id="77" w:author="Microsoft Office User" w:date="2018-01-31T16:17:00Z" w:initials="MOU">
+  <w:comment w:id="95" w:author="Microsoft Office User" w:date="2018-01-31T16:17:00Z" w:initials="MOU">
     <w:p>
       <w:pPr>
         <w:pStyle w:val="CommentText"/>
@@ -5518,7 +5921,7 @@
       </w:r>
     </w:p>
   </w:comment>
-  <w:comment w:id="78" w:author="Microsoft Office User" w:date="2018-01-31T16:20:00Z" w:initials="MOU">
+  <w:comment w:id="96" w:author="Microsoft Office User" w:date="2018-01-31T16:20:00Z" w:initials="MOU">
     <w:p>
       <w:pPr>
         <w:pStyle w:val="CommentText"/>
@@ -5534,7 +5937,7 @@
       </w:r>
     </w:p>
   </w:comment>
-  <w:comment w:id="79" w:author="Microsoft Office User" w:date="2018-01-31T16:31:00Z" w:initials="MOU">
+  <w:comment w:id="97" w:author="Microsoft Office User" w:date="2018-01-31T16:31:00Z" w:initials="MOU">
     <w:p>
       <w:pPr>
         <w:pStyle w:val="CommentText"/>
@@ -5550,7 +5953,7 @@
       </w:r>
     </w:p>
   </w:comment>
-  <w:comment w:id="80" w:author="Microsoft Office User" w:date="2018-01-31T16:15:00Z" w:initials="MOU">
+  <w:comment w:id="98" w:author="Microsoft Office User" w:date="2018-01-31T16:15:00Z" w:initials="MOU">
     <w:p>
       <w:pPr>
         <w:pStyle w:val="CommentText"/>
@@ -5566,7 +5969,7 @@
       </w:r>
     </w:p>
   </w:comment>
-  <w:comment w:id="81" w:author="Microsoft Office User" w:date="2018-01-31T16:24:00Z" w:initials="MOU">
+  <w:comment w:id="99" w:author="Microsoft Office User" w:date="2018-01-31T16:24:00Z" w:initials="MOU">
     <w:p>
       <w:pPr>
         <w:ind w:firstLine="720"/>
@@ -5590,7 +5993,7 @@
       </w:pPr>
     </w:p>
   </w:comment>
-  <w:comment w:id="82" w:author="Microsoft Office User" w:date="2018-01-31T16:25:00Z" w:initials="MOU">
+  <w:comment w:id="100" w:author="Microsoft Office User" w:date="2018-01-31T16:25:00Z" w:initials="MOU">
     <w:p>
       <w:pPr>
         <w:pStyle w:val="CommentText"/>
@@ -5615,7 +6018,7 @@
       </w:r>
     </w:p>
   </w:comment>
-  <w:comment w:id="83" w:author="Microsoft Office User" w:date="2018-01-31T16:39:00Z" w:initials="MOU">
+  <w:comment w:id="101" w:author="Microsoft Office User" w:date="2018-01-31T16:39:00Z" w:initials="MOU">
     <w:p>
       <w:pPr>
         <w:pStyle w:val="CommentText"/>
@@ -5637,7 +6040,7 @@
       </w:r>
     </w:p>
   </w:comment>
-  <w:comment w:id="84" w:author="Microsoft Office User" w:date="2018-01-31T16:41:00Z" w:initials="MOU">
+  <w:comment w:id="102" w:author="Microsoft Office User" w:date="2018-01-31T16:41:00Z" w:initials="MOU">
     <w:p>
       <w:pPr>
         <w:pStyle w:val="CommentText"/>
@@ -5653,7 +6056,7 @@
       </w:r>
     </w:p>
   </w:comment>
-  <w:comment w:id="85" w:author="Microsoft Office User" w:date="2018-01-31T16:43:00Z" w:initials="MOU">
+  <w:comment w:id="103" w:author="Microsoft Office User" w:date="2018-01-31T16:43:00Z" w:initials="MOU">
     <w:p>
       <w:pPr>
         <w:pStyle w:val="CommentText"/>
@@ -5669,7 +6072,7 @@
       </w:r>
     </w:p>
   </w:comment>
-  <w:comment w:id="86" w:author="Microsoft Office User" w:date="2018-01-31T16:45:00Z" w:initials="MOU">
+  <w:comment w:id="104" w:author="Microsoft Office User" w:date="2018-01-31T16:45:00Z" w:initials="MOU">
     <w:p>
       <w:pPr>
         <w:pStyle w:val="CommentText"/>
@@ -5685,7 +6088,7 @@
       </w:r>
     </w:p>
   </w:comment>
-  <w:comment w:id="87" w:author="Microsoft Office User" w:date="2018-01-31T16:48:00Z" w:initials="MOU">
+  <w:comment w:id="105" w:author="Microsoft Office User" w:date="2018-01-31T16:48:00Z" w:initials="MOU">
     <w:p>
       <w:pPr>
         <w:pStyle w:val="CommentText"/>
@@ -5742,6 +6145,18 @@
   <w15:commentEx w15:paraId="18620622" w15:done="0"/>
   <w15:commentEx w15:paraId="3538B040" w15:done="0"/>
   <w15:commentEx w15:paraId="44FF0691" w15:done="0"/>
+  <w15:commentEx w15:paraId="40606859" w15:done="0"/>
+  <w15:commentEx w15:paraId="1C936D07" w15:done="0"/>
+  <w15:commentEx w15:paraId="6066199D" w15:done="0"/>
+  <w15:commentEx w15:paraId="3E392365" w15:done="0"/>
+  <w15:commentEx w15:paraId="1A2E4293" w15:done="0"/>
+  <w15:commentEx w15:paraId="2E6F57D1" w15:done="0"/>
+  <w15:commentEx w15:paraId="174A8D21" w15:done="0"/>
+  <w15:commentEx w15:paraId="2B6F0D4F" w15:done="0"/>
+  <w15:commentEx w15:paraId="38D8ABBF" w15:done="0"/>
+  <w15:commentEx w15:paraId="0323D971" w15:done="0"/>
+  <w15:commentEx w15:paraId="6549D68C" w15:done="0"/>
+  <w15:commentEx w15:paraId="2E27699E" w15:done="0"/>
   <w15:commentEx w15:paraId="0D4EDA77" w15:done="0"/>
   <w15:commentEx w15:paraId="1C4B4643" w15:done="0"/>
   <w15:commentEx w15:paraId="49AD7B1A" w15:done="0"/>
@@ -5798,6 +6213,18 @@
   <w16cid:commentId w16cid:paraId="18620622" w16cid:durableId="1E1CA46B"/>
   <w16cid:commentId w16cid:paraId="3538B040" w16cid:durableId="1E1CA497"/>
   <w16cid:commentId w16cid:paraId="44FF0691" w16cid:durableId="1E1CA4A8"/>
+  <w16cid:commentId w16cid:paraId="40606859" w16cid:durableId="1E1CA53B"/>
+  <w16cid:commentId w16cid:paraId="1C936D07" w16cid:durableId="1E1CA56A"/>
+  <w16cid:commentId w16cid:paraId="6066199D" w16cid:durableId="1E1CA585"/>
+  <w16cid:commentId w16cid:paraId="3E392365" w16cid:durableId="1E1CA594"/>
+  <w16cid:commentId w16cid:paraId="1A2E4293" w16cid:durableId="1E1CA59F"/>
+  <w16cid:commentId w16cid:paraId="2E6F57D1" w16cid:durableId="1E1CA5B5"/>
+  <w16cid:commentId w16cid:paraId="174A8D21" w16cid:durableId="1E1CA5D7"/>
+  <w16cid:commentId w16cid:paraId="2B6F0D4F" w16cid:durableId="1E1CA5EC"/>
+  <w16cid:commentId w16cid:paraId="38D8ABBF" w16cid:durableId="1E1CA61A"/>
+  <w16cid:commentId w16cid:paraId="0323D971" w16cid:durableId="1E1CA62D"/>
+  <w16cid:commentId w16cid:paraId="6549D68C" w16cid:durableId="1E1CA65A"/>
+  <w16cid:commentId w16cid:paraId="2E27699E" w16cid:durableId="1E1CA6B9"/>
   <w16cid:commentId w16cid:paraId="0D4EDA77" w16cid:durableId="1E1C641E"/>
   <w16cid:commentId w16cid:paraId="1C4B4643" w16cid:durableId="1E1C6724"/>
   <w16cid:commentId w16cid:paraId="49AD7B1A" w16cid:durableId="1E1C67DB"/>
@@ -8049,7 +8476,7 @@
 </file>
 
 <file path=customXml/itemProps1.xml><?xml version="1.0" encoding="utf-8"?>
-<ds:datastoreItem xmlns:ds="http://schemas.openxmlformats.org/officeDocument/2006/customXml" ds:itemID="{513A0C32-8C57-D349-AB8E-4FE58FE9E2FA}">
+<ds:datastoreItem xmlns:ds="http://schemas.openxmlformats.org/officeDocument/2006/customXml" ds:itemID="{610FBB3F-6CE7-F645-A39A-5639F2688F7D}">
   <ds:schemaRefs>
     <ds:schemaRef ds:uri="http://schemas.openxmlformats.org/officeDocument/2006/bibliography"/>
   </ds:schemaRefs>

</xml_diff>

<commit_message>
Wrote about insulin signaling section.
</commit_message>
<xml_diff>
--- a/Placental Transport Review/Manuscript.docx
+++ b/Placental Transport Review/Manuscript.docx
@@ -2240,6 +2240,7 @@
           <w:rFonts w:ascii="Times New Roman" w:hAnsi="Times New Roman" w:cs="Times New Roman"/>
         </w:rPr>
       </w:pPr>
+      <w:commentRangeStart w:id="90"/>
       <w:r>
         <w:rPr>
           <w:rFonts w:ascii="Times New Roman" w:hAnsi="Times New Roman" w:cs="Times New Roman"/>
@@ -2288,12 +2289,22 @@
         </w:rPr>
         <w:t xml:space="preserve"> </w:t>
       </w:r>
+      <w:commentRangeEnd w:id="90"/>
+      <w:r>
+        <w:rPr>
+          <w:rStyle w:val="CommentReference"/>
+          <w:rFonts w:asciiTheme="minorHAnsi" w:eastAsiaTheme="minorHAnsi" w:hAnsiTheme="minorHAnsi" w:cstheme="minorBidi"/>
+          <w:color w:val="auto"/>
+        </w:rPr>
+        <w:commentReference w:id="90"/>
+      </w:r>
     </w:p>
     <w:p/>
     <w:p>
       <w:pPr>
         <w:ind w:firstLine="720"/>
       </w:pPr>
+      <w:commentRangeStart w:id="91"/>
       <w:r>
         <w:t xml:space="preserve">Not only does the placenta </w:t>
       </w:r>
@@ -2303,14 +2314,42 @@
       <w:r>
         <w:t>maternal signals from the circulation</w:t>
       </w:r>
+      <w:commentRangeEnd w:id="91"/>
+      <w:r>
+        <w:rPr>
+          <w:rStyle w:val="CommentReference"/>
+          <w:rFonts w:asciiTheme="minorHAnsi" w:eastAsiaTheme="minorHAnsi" w:hAnsiTheme="minorHAnsi" w:cstheme="minorBidi"/>
+        </w:rPr>
+        <w:commentReference w:id="91"/>
+      </w:r>
       <w:r>
         <w:t xml:space="preserve">. </w:t>
       </w:r>
-      <w:r>
-        <w:t xml:space="preserve">Some studies have shown </w:t>
-      </w:r>
-      <w:r>
-        <w:t>that insulin like growth factor-</w:t>
+      <w:commentRangeStart w:id="92"/>
+      <w:r>
+        <w:t xml:space="preserve">Some studies </w:t>
+      </w:r>
+      <w:commentRangeEnd w:id="92"/>
+      <w:r>
+        <w:rPr>
+          <w:rStyle w:val="CommentReference"/>
+          <w:rFonts w:asciiTheme="minorHAnsi" w:eastAsiaTheme="minorHAnsi" w:hAnsiTheme="minorHAnsi" w:cstheme="minorBidi"/>
+        </w:rPr>
+        <w:commentReference w:id="92"/>
+      </w:r>
+      <w:r>
+        <w:t xml:space="preserve">have shown </w:t>
+      </w:r>
+      <w:r>
+        <w:t xml:space="preserve">that </w:t>
+      </w:r>
+      <w:ins w:id="93" w:author="Dave Bridges" w:date="2018-02-05T14:16:00Z">
+        <w:r>
+          <w:t xml:space="preserve">maternal </w:t>
+        </w:r>
+      </w:ins>
+      <w:r>
+        <w:t>insulin like growth factor-</w:t>
       </w:r>
       <w:r>
         <w:t xml:space="preserve">1 </w:t>
@@ -2321,11 +2360,32 @@
       <w:r>
         <w:t xml:space="preserve">placental </w:t>
       </w:r>
-      <w:r>
-        <w:t xml:space="preserve">nutrient uptake </w:t>
-      </w:r>
-      <w:r>
-        <w:t>by i</w:t>
+      <w:del w:id="94" w:author="Dave Bridges" w:date="2018-02-05T14:16:00Z">
+        <w:r>
+          <w:delText xml:space="preserve">nutrient </w:delText>
+        </w:r>
+      </w:del>
+      <w:ins w:id="95" w:author="Dave Bridges" w:date="2018-02-05T14:16:00Z">
+        <w:r>
+          <w:t>macronutrient</w:t>
+        </w:r>
+        <w:r>
+          <w:t xml:space="preserve"> </w:t>
+        </w:r>
+      </w:ins>
+      <w:r>
+        <w:t xml:space="preserve">uptake </w:t>
+      </w:r>
+      <w:r>
+        <w:t xml:space="preserve">by </w:t>
+      </w:r>
+      <w:ins w:id="96" w:author="Dave Bridges" w:date="2018-02-05T14:17:00Z">
+        <w:r>
+          <w:t xml:space="preserve">transcriptionally? </w:t>
+        </w:r>
+      </w:ins>
+      <w:r>
+        <w:t>i</w:t>
       </w:r>
       <w:r>
         <w:t xml:space="preserve">ncreasing the </w:t>
@@ -2334,16 +2394,77 @@
         <w:t>place</w:t>
       </w:r>
       <w:r>
-        <w:t xml:space="preserve">nta glucose transporter, GLUT1 and the placental amino acid transport system, system A. </w:t>
-      </w:r>
-      <w:r>
-        <w:t xml:space="preserve">Although insulin promotes the uptake of glucose in maternal cells, its activity in the placenta does not mediate glucose transport. </w:t>
+        <w:t xml:space="preserve">nta glucose transporter, GLUT1 and the placental amino acid transport system, </w:t>
+      </w:r>
+      <w:commentRangeStart w:id="97"/>
+      <w:r>
+        <w:t xml:space="preserve">system </w:t>
+      </w:r>
+      <w:commentRangeStart w:id="98"/>
+      <w:r>
+        <w:t>A</w:t>
+      </w:r>
+      <w:commentRangeEnd w:id="98"/>
+      <w:r>
+        <w:rPr>
+          <w:rStyle w:val="CommentReference"/>
+          <w:rFonts w:asciiTheme="minorHAnsi" w:eastAsiaTheme="minorHAnsi" w:hAnsiTheme="minorHAnsi" w:cstheme="minorBidi"/>
+        </w:rPr>
+        <w:commentReference w:id="98"/>
+      </w:r>
+      <w:commentRangeEnd w:id="97"/>
+      <w:r>
+        <w:rPr>
+          <w:rStyle w:val="CommentReference"/>
+          <w:rFonts w:asciiTheme="minorHAnsi" w:eastAsiaTheme="minorHAnsi" w:hAnsiTheme="minorHAnsi" w:cstheme="minorBidi"/>
+        </w:rPr>
+        <w:commentReference w:id="97"/>
+      </w:r>
+      <w:r>
+        <w:t xml:space="preserve">. </w:t>
+      </w:r>
+      <w:r>
+        <w:t xml:space="preserve">Although insulin promotes the uptake of glucose in </w:t>
+      </w:r>
+      <w:commentRangeStart w:id="99"/>
+      <w:r>
+        <w:t>maternal cells</w:t>
+      </w:r>
+      <w:commentRangeEnd w:id="99"/>
+      <w:r>
+        <w:rPr>
+          <w:rStyle w:val="CommentReference"/>
+          <w:rFonts w:asciiTheme="minorHAnsi" w:eastAsiaTheme="minorHAnsi" w:hAnsiTheme="minorHAnsi" w:cstheme="minorBidi"/>
+        </w:rPr>
+        <w:commentReference w:id="99"/>
+      </w:r>
+      <w:r>
+        <w:t xml:space="preserve">, its activity in the placenta does not mediate glucose </w:t>
+      </w:r>
+      <w:commentRangeStart w:id="100"/>
+      <w:r>
+        <w:t>transport</w:t>
+      </w:r>
+      <w:commentRangeEnd w:id="100"/>
+      <w:r>
+        <w:rPr>
+          <w:rStyle w:val="CommentReference"/>
+          <w:rFonts w:asciiTheme="minorHAnsi" w:eastAsiaTheme="minorHAnsi" w:hAnsiTheme="minorHAnsi" w:cstheme="minorBidi"/>
+        </w:rPr>
+        <w:commentReference w:id="100"/>
+      </w:r>
+      <w:r>
+        <w:t xml:space="preserve">. </w:t>
       </w:r>
       <w:r>
         <w:t xml:space="preserve">In fact, maternal </w:t>
       </w:r>
       <w:r>
-        <w:t xml:space="preserve">insulin levels only mediate downstream </w:t>
+        <w:t xml:space="preserve">insulin levels only mediate </w:t>
+      </w:r>
+      <w:commentRangeStart w:id="101"/>
+      <w:r>
+        <w:t xml:space="preserve">downstream </w:t>
       </w:r>
       <w:r>
         <w:t>signaling molecules</w:t>
@@ -2352,7 +2473,18 @@
         <w:t xml:space="preserve"> of insulin</w:t>
       </w:r>
       <w:r>
-        <w:t xml:space="preserve"> on the placental microvillou</w:t>
+        <w:t xml:space="preserve"> </w:t>
+      </w:r>
+      <w:commentRangeEnd w:id="101"/>
+      <w:r>
+        <w:rPr>
+          <w:rStyle w:val="CommentReference"/>
+          <w:rFonts w:asciiTheme="minorHAnsi" w:eastAsiaTheme="minorHAnsi" w:hAnsiTheme="minorHAnsi" w:cstheme="minorBidi"/>
+        </w:rPr>
+        <w:commentReference w:id="101"/>
+      </w:r>
+      <w:r>
+        <w:t>on the placental microvillou</w:t>
       </w:r>
       <w:r>
         <w:t>s membrane</w:t>
@@ -2367,13 +2499,38 @@
         <w:t>mammalian target of rapamycin (mTOR)</w:t>
       </w:r>
       <w:r>
-        <w:t xml:space="preserve"> on the maternal side of the placenta causing its upregulation. </w:t>
-      </w:r>
-      <w:r>
-        <w:t>In maternal obesity, the increased circulating maternal levels of insulin increase</w:t>
-      </w:r>
-      <w:r>
-        <w:t xml:space="preserve"> lipogenesis mediated by mTOR</w:t>
+        <w:t xml:space="preserve"> on the maternal side of the placenta causing its </w:t>
+      </w:r>
+      <w:del w:id="102" w:author="Dave Bridges" w:date="2018-02-05T14:18:00Z">
+        <w:r>
+          <w:delText>upregulation</w:delText>
+        </w:r>
+      </w:del>
+      <w:ins w:id="103" w:author="Dave Bridges" w:date="2018-02-05T14:18:00Z">
+        <w:r>
+          <w:t>activation</w:t>
+        </w:r>
+      </w:ins>
+      <w:r>
+        <w:t xml:space="preserve">. </w:t>
+      </w:r>
+      <w:r>
+        <w:t xml:space="preserve">In maternal obesity, </w:t>
+      </w:r>
+      <w:del w:id="104" w:author="Dave Bridges" w:date="2018-02-05T14:18:00Z">
+        <w:r>
+          <w:delText xml:space="preserve">the </w:delText>
+        </w:r>
+      </w:del>
+      <w:r>
+        <w:t>increased circulating maternal levels of insulin increase</w:t>
+      </w:r>
+      <w:r>
+        <w:t xml:space="preserve"> lipogenesis mediated by </w:t>
+      </w:r>
+      <w:commentRangeStart w:id="105"/>
+      <w:r>
+        <w:t>mTOR</w:t>
       </w:r>
       <w:r>
         <w:t xml:space="preserve"> complex 1 (mTORC1)</w:t>
@@ -2382,25 +2539,124 @@
         <w:t xml:space="preserve"> signals</w:t>
       </w:r>
       <w:r>
-        <w:t>. This leads to</w:t>
-      </w:r>
-      <w:r>
-        <w:t xml:space="preserve"> fat deposition on the placental barrier. Maternal insulin does not cross the placenta to the fetus and thus any correlation between the maternal insulin levels and those of the fetus are not due to direct transport of maternal insulin to </w:t>
-      </w:r>
-      <w:r>
-        <w:t xml:space="preserve">the fetus through the placenta but </w:t>
-      </w:r>
-      <w:r>
-        <w:t>might be</w:t>
-      </w:r>
-      <w:r>
-        <w:t xml:space="preserve"> rather</w:t>
-      </w:r>
-      <w:r>
-        <w:t xml:space="preserve"> caused by downstream activities of maternal insulin that lead to an increased macronutrient flux to the fetus. The fetus, in turn, responds by increasing insulin secretion and hence, the fetus develops an increased circulating insulin level indirectly associated to the maternal levels.</w:t>
-      </w:r>
-      <w:r>
-        <w:t xml:space="preserve"> Insulin also stimulates system A </w:t>
+        <w:t xml:space="preserve">. </w:t>
+      </w:r>
+      <w:commentRangeEnd w:id="105"/>
+      <w:r>
+        <w:rPr>
+          <w:rStyle w:val="CommentReference"/>
+          <w:rFonts w:asciiTheme="minorHAnsi" w:eastAsiaTheme="minorHAnsi" w:hAnsiTheme="minorHAnsi" w:cstheme="minorBidi"/>
+        </w:rPr>
+        <w:commentReference w:id="105"/>
+      </w:r>
+      <w:r>
+        <w:t>This leads to</w:t>
+      </w:r>
+      <w:r>
+        <w:t xml:space="preserve"> fat deposition on the placental barrier</w:t>
+      </w:r>
+      <w:ins w:id="106" w:author="Dave Bridges" w:date="2018-02-05T14:26:00Z">
+        <w:r>
+          <w:t xml:space="preserve"> under conditions of maternal hyperinsulinemia</w:t>
+        </w:r>
+      </w:ins>
+      <w:r>
+        <w:t xml:space="preserve">. Maternal insulin does not cross the placenta to the </w:t>
+      </w:r>
+      <w:commentRangeStart w:id="107"/>
+      <w:r>
+        <w:t>fetus</w:t>
+      </w:r>
+      <w:commentRangeEnd w:id="107"/>
+      <w:r>
+        <w:rPr>
+          <w:rStyle w:val="CommentReference"/>
+          <w:rFonts w:asciiTheme="minorHAnsi" w:eastAsiaTheme="minorHAnsi" w:hAnsiTheme="minorHAnsi" w:cstheme="minorBidi"/>
+        </w:rPr>
+        <w:commentReference w:id="107"/>
+      </w:r>
+      <w:ins w:id="108" w:author="Dave Bridges" w:date="2018-02-05T14:19:00Z">
+        <w:r>
+          <w:t>.</w:t>
+        </w:r>
+      </w:ins>
+      <w:r>
+        <w:t xml:space="preserve"> </w:t>
+      </w:r>
+      <w:del w:id="109" w:author="Dave Bridges" w:date="2018-02-05T14:19:00Z">
+        <w:r>
+          <w:delText xml:space="preserve">and thus any correlation between the maternal insulin levels and those of the fetus are not due to direct transport of maternal insulin to </w:delText>
+        </w:r>
+        <w:r>
+          <w:delText xml:space="preserve">the fetus through the placenta but </w:delText>
+        </w:r>
+        <w:r>
+          <w:delText>might be</w:delText>
+        </w:r>
+        <w:r>
+          <w:delText xml:space="preserve"> rather</w:delText>
+        </w:r>
+        <w:r>
+          <w:delText xml:space="preserve"> caused by downstream activities of m</w:delText>
+        </w:r>
+      </w:del>
+      <w:ins w:id="110" w:author="Dave Bridges" w:date="2018-02-05T14:19:00Z">
+        <w:r>
+          <w:t>M</w:t>
+        </w:r>
+      </w:ins>
+      <w:r>
+        <w:t xml:space="preserve">aternal insulin </w:t>
+      </w:r>
+      <w:del w:id="111" w:author="Dave Bridges" w:date="2018-02-05T14:19:00Z">
+        <w:r>
+          <w:delText xml:space="preserve">that </w:delText>
+        </w:r>
+      </w:del>
+      <w:ins w:id="112" w:author="Dave Bridges" w:date="2018-02-05T14:19:00Z">
+        <w:r>
+          <w:t>can</w:t>
+        </w:r>
+        <w:r>
+          <w:t xml:space="preserve"> </w:t>
+        </w:r>
+      </w:ins>
+      <w:r>
+        <w:t xml:space="preserve">lead to an increased macronutrient flux to the fetus. The fetus, in turn, responds by increasing </w:t>
+      </w:r>
+      <w:ins w:id="113" w:author="Dave Bridges" w:date="2018-02-05T14:19:00Z">
+        <w:r>
+          <w:t xml:space="preserve">its own </w:t>
+        </w:r>
+      </w:ins>
+      <w:r>
+        <w:t xml:space="preserve">insulin secretion and hence, the fetus develops an increased circulating insulin level indirectly associated to the maternal </w:t>
+      </w:r>
+      <w:commentRangeStart w:id="114"/>
+      <w:r>
+        <w:t>levels</w:t>
+      </w:r>
+      <w:commentRangeEnd w:id="114"/>
+      <w:r>
+        <w:rPr>
+          <w:rStyle w:val="CommentReference"/>
+          <w:rFonts w:asciiTheme="minorHAnsi" w:eastAsiaTheme="minorHAnsi" w:hAnsiTheme="minorHAnsi" w:cstheme="minorBidi"/>
+        </w:rPr>
+        <w:commentReference w:id="114"/>
+      </w:r>
+      <w:r>
+        <w:t>.</w:t>
+      </w:r>
+      <w:r>
+        <w:t xml:space="preserve"> Insulin also stimulates </w:t>
+      </w:r>
+      <w:ins w:id="115" w:author="Dave Bridges" w:date="2018-02-05T14:20:00Z">
+        <w:r>
+          <w:t xml:space="preserve">amino acid transport </w:t>
+        </w:r>
+      </w:ins>
+      <w:r>
+        <w:t xml:space="preserve">system A </w:t>
       </w:r>
       <w:r>
         <w:t xml:space="preserve">activity, which may be altered in events of maternal obesity. </w:t>
@@ -2411,11 +2667,27 @@
       <w:pPr>
         <w:ind w:firstLine="720"/>
       </w:pPr>
-      <w:r>
-        <w:t xml:space="preserve">Another signaling mechanism is </w:t>
-      </w:r>
-      <w:r>
-        <w:t>CCAAT-enhancer-binding protein (C</w:t>
+      <w:commentRangeStart w:id="116"/>
+      <w:r>
+        <w:t>Another</w:t>
+      </w:r>
+      <w:commentRangeEnd w:id="116"/>
+      <w:r>
+        <w:rPr>
+          <w:rStyle w:val="CommentReference"/>
+          <w:rFonts w:asciiTheme="minorHAnsi" w:eastAsiaTheme="minorHAnsi" w:hAnsiTheme="minorHAnsi" w:cstheme="minorBidi"/>
+        </w:rPr>
+        <w:commentReference w:id="116"/>
+      </w:r>
+      <w:r>
+        <w:t xml:space="preserve"> signaling mechanism is </w:t>
+      </w:r>
+      <w:r>
+        <w:t xml:space="preserve">CCAAT-enhancer-binding protein </w:t>
+      </w:r>
+      <w:commentRangeStart w:id="117"/>
+      <w:r>
+        <w:t>(C</w:t>
       </w:r>
       <w:r>
         <w:t>/EBP</w:t>
@@ -2424,7 +2696,18 @@
         <w:t>)</w:t>
       </w:r>
       <w:r>
-        <w:t xml:space="preserve"> downstream</w:t>
+        <w:t xml:space="preserve"> </w:t>
+      </w:r>
+      <w:commentRangeEnd w:id="117"/>
+      <w:r>
+        <w:rPr>
+          <w:rStyle w:val="CommentReference"/>
+          <w:rFonts w:asciiTheme="minorHAnsi" w:eastAsiaTheme="minorHAnsi" w:hAnsiTheme="minorHAnsi" w:cstheme="minorBidi"/>
+        </w:rPr>
+        <w:commentReference w:id="117"/>
+      </w:r>
+      <w:r>
+        <w:t>downstream</w:t>
       </w:r>
       <w:r>
         <w:t xml:space="preserve"> of insulin.</w:t>
@@ -2451,26 +2734,26 @@
         <w:t>trophoblasts</w:t>
       </w:r>
       <w:r>
-        <w:t xml:space="preserve"> to </w:t>
+        <w:t xml:space="preserve"> to differentiate to syncytiotrophoblasts in a normal placenta.</w:t>
+      </w:r>
+      <w:r>
+        <w:t xml:space="preserve"> In obese</w:t>
+      </w:r>
+      <w:r>
+        <w:t xml:space="preserve"> women,</w:t>
+      </w:r>
+      <w:r>
+        <w:t xml:space="preserve"> C</w:t>
+      </w:r>
+      <w:r>
+        <w:t>/</w:t>
+      </w:r>
+      <w:r>
+        <w:t xml:space="preserve">EBP is </w:t>
       </w:r>
       <w:r>
         <w:lastRenderedPageBreak/>
-        <w:t>differentiate to syncytiotrophoblasts in a normal placenta.</w:t>
-      </w:r>
-      <w:r>
-        <w:t xml:space="preserve"> In obese</w:t>
-      </w:r>
-      <w:r>
-        <w:t xml:space="preserve"> women,</w:t>
-      </w:r>
-      <w:r>
-        <w:t xml:space="preserve"> C</w:t>
-      </w:r>
-      <w:r>
-        <w:t>/</w:t>
-      </w:r>
-      <w:r>
-        <w:t xml:space="preserve">EBP is downregulated and its expression is decreased in syncytiotrophoblasts. </w:t>
+        <w:t xml:space="preserve">downregulated and its expression is decreased in syncytiotrophoblasts. </w:t>
       </w:r>
       <w:r>
         <w:t>The d</w:t>
@@ -2481,11 +2764,65 @@
       <w:r>
         <w:t xml:space="preserve">on </w:t>
       </w:r>
+      <w:commentRangeStart w:id="118"/>
       <w:r>
         <w:t xml:space="preserve">may </w:t>
       </w:r>
-      <w:r>
-        <w:t>yield a less mature placenta or a placenta with a suboptimal structure due to the decreased syncytiotrophoblast growth. By reducing the cytotrophoblast capacity to differentiate to syncytiotrophoblasts, the placenta of obese women will have less syncytiotrophoblasts compared to that of lean women. This mechanism may not only alter the placental structure, but also its function</w:t>
+      <w:commentRangeEnd w:id="118"/>
+      <w:r>
+        <w:rPr>
+          <w:rStyle w:val="CommentReference"/>
+          <w:rFonts w:asciiTheme="minorHAnsi" w:eastAsiaTheme="minorHAnsi" w:hAnsiTheme="minorHAnsi" w:cstheme="minorBidi"/>
+        </w:rPr>
+        <w:commentReference w:id="118"/>
+      </w:r>
+      <w:r>
+        <w:t xml:space="preserve">yield a less mature placenta or a placenta with a </w:t>
+      </w:r>
+      <w:commentRangeStart w:id="119"/>
+      <w:r>
+        <w:t xml:space="preserve">suboptimal </w:t>
+      </w:r>
+      <w:commentRangeEnd w:id="119"/>
+      <w:r>
+        <w:rPr>
+          <w:rStyle w:val="CommentReference"/>
+          <w:rFonts w:asciiTheme="minorHAnsi" w:eastAsiaTheme="minorHAnsi" w:hAnsiTheme="minorHAnsi" w:cstheme="minorBidi"/>
+        </w:rPr>
+        <w:commentReference w:id="119"/>
+      </w:r>
+      <w:r>
+        <w:t xml:space="preserve">structure due to the decreased syncytiotrophoblast growth. By reducing the cytotrophoblast capacity to differentiate to syncytiotrophoblasts, the placenta of obese women will have less syncytiotrophoblasts compared to that of lean </w:t>
+      </w:r>
+      <w:commentRangeStart w:id="120"/>
+      <w:r>
+        <w:t>women</w:t>
+      </w:r>
+      <w:commentRangeEnd w:id="120"/>
+      <w:r>
+        <w:rPr>
+          <w:rStyle w:val="CommentReference"/>
+          <w:rFonts w:asciiTheme="minorHAnsi" w:eastAsiaTheme="minorHAnsi" w:hAnsiTheme="minorHAnsi" w:cstheme="minorBidi"/>
+        </w:rPr>
+        <w:commentReference w:id="120"/>
+      </w:r>
+      <w:r>
+        <w:t xml:space="preserve">. This mechanism </w:t>
+      </w:r>
+      <w:commentRangeStart w:id="121"/>
+      <w:r>
+        <w:t xml:space="preserve">may </w:t>
+      </w:r>
+      <w:commentRangeEnd w:id="121"/>
+      <w:r>
+        <w:rPr>
+          <w:rStyle w:val="CommentReference"/>
+          <w:rFonts w:asciiTheme="minorHAnsi" w:eastAsiaTheme="minorHAnsi" w:hAnsiTheme="minorHAnsi" w:cstheme="minorBidi"/>
+        </w:rPr>
+        <w:commentReference w:id="121"/>
+      </w:r>
+      <w:r>
+        <w:t>not only alter the placental structure, but also its function</w:t>
       </w:r>
       <w:r>
         <w:t>.</w:t>
@@ -2497,27 +2834,39 @@
         <w:t xml:space="preserve"> and exchange surface area</w:t>
       </w:r>
       <w:r>
-        <w:t>, due to the decreased syncytiotrophoblast layer, would impair the syncytiotrophoblastic capability to produce h</w:t>
+        <w:t xml:space="preserve">, due to the decreased syncytiotrophoblast layer, would impair the syncytiotrophoblastic capability to produce </w:t>
+      </w:r>
+      <w:commentRangeStart w:id="122"/>
+      <w:r>
+        <w:t>h</w:t>
       </w:r>
       <w:r>
         <w:t>CG</w:t>
       </w:r>
+      <w:commentRangeEnd w:id="122"/>
+      <w:r>
+        <w:rPr>
+          <w:rStyle w:val="CommentReference"/>
+          <w:rFonts w:asciiTheme="minorHAnsi" w:eastAsiaTheme="minorHAnsi" w:hAnsiTheme="minorHAnsi" w:cstheme="minorBidi"/>
+        </w:rPr>
+        <w:commentReference w:id="122"/>
+      </w:r>
       <w:r>
         <w:t>. Whether this mechanism may be protective to limit potential fetal overgrowth or if it results in suboptimal gro</w:t>
       </w:r>
       <w:r>
         <w:t xml:space="preserve">wth is not clearly </w:t>
       </w:r>
-      <w:commentRangeStart w:id="91"/>
+      <w:commentRangeStart w:id="124"/>
       <w:r>
         <w:t>identified</w:t>
       </w:r>
-      <w:commentRangeEnd w:id="91"/>
-      <w:r>
-        <w:rPr>
-          <w:rStyle w:val="CommentReference"/>
-        </w:rPr>
-        <w:commentReference w:id="91"/>
+      <w:commentRangeEnd w:id="124"/>
+      <w:r>
+        <w:rPr>
+          <w:rStyle w:val="CommentReference"/>
+        </w:rPr>
+        <w:commentReference w:id="124"/>
       </w:r>
       <w:r>
         <w:t>.</w:t>
@@ -2667,20 +3016,20 @@
         <w:t xml:space="preserve">complications. </w:t>
       </w:r>
       <w:r>
-        <w:t xml:space="preserve">Data from this field support two schools of thought regarding the role of the placenta in nutrient transport. One theory suggests that the placenta allows for transport of nutrients in a manner that the fetal milieu reflects the maternal milieu and fetal growth adapts to the available maternal supplies. Hence, any deficiencies in the mother will </w:t>
+        <w:t>Data from this field support two schools of thought regarding the role of the placenta in nutrient transport. One theory suggests that the placenta allows for transport of nutrients in a manner that the fetal milieu reflects the maternal milieu and fetal growth adapts to the available maternal supplies. Hence, any deficiencies in the mother will be</w:t>
+      </w:r>
+      <w:r>
+        <w:t xml:space="preserve"> passed on to the</w:t>
+      </w:r>
+      <w:r>
+        <w:t xml:space="preserve"> fetus. On the other hand, </w:t>
+      </w:r>
+      <w:r>
+        <w:t xml:space="preserve">others believe that the placenta has the </w:t>
       </w:r>
       <w:r>
         <w:lastRenderedPageBreak/>
-        <w:t>be</w:t>
-      </w:r>
-      <w:r>
-        <w:t xml:space="preserve"> passed on to the</w:t>
-      </w:r>
-      <w:r>
-        <w:t xml:space="preserve"> fetus. On the other hand, </w:t>
-      </w:r>
-      <w:r>
-        <w:t>others believe that the placenta has the capacity to regulate the flux of nutrient</w:t>
+        <w:t>capacity to regulate the flux of nutrient</w:t>
       </w:r>
       <w:r>
         <w:t>s</w:t>
@@ -2700,16 +3049,16 @@
       <w:r>
         <w:t xml:space="preserve"> supporting that maternal milieu may be reflected in the fetus or that the maternal milieu was overcompensated for by the placenta to yield either outcomes, </w:t>
       </w:r>
-      <w:commentRangeStart w:id="92"/>
+      <w:commentRangeStart w:id="125"/>
       <w:r>
         <w:t>respectively</w:t>
       </w:r>
-      <w:commentRangeEnd w:id="92"/>
-      <w:r>
-        <w:rPr>
-          <w:rStyle w:val="CommentReference"/>
-        </w:rPr>
-        <w:commentReference w:id="92"/>
+      <w:commentRangeEnd w:id="125"/>
+      <w:r>
+        <w:rPr>
+          <w:rStyle w:val="CommentReference"/>
+        </w:rPr>
+        <w:commentReference w:id="125"/>
       </w:r>
       <w:r>
         <w:t xml:space="preserve">. </w:t>
@@ -2762,16 +3111,16 @@
       <w:r>
         <w:t xml:space="preserve">be used as a source of </w:t>
       </w:r>
-      <w:commentRangeStart w:id="93"/>
+      <w:commentRangeStart w:id="126"/>
       <w:r>
         <w:t>energy</w:t>
       </w:r>
-      <w:commentRangeEnd w:id="93"/>
-      <w:r>
-        <w:rPr>
-          <w:rStyle w:val="CommentReference"/>
-        </w:rPr>
-        <w:commentReference w:id="93"/>
+      <w:commentRangeEnd w:id="126"/>
+      <w:r>
+        <w:rPr>
+          <w:rStyle w:val="CommentReference"/>
+        </w:rPr>
+        <w:commentReference w:id="126"/>
       </w:r>
       <w:r>
         <w:t xml:space="preserve">. </w:t>
@@ -2936,41 +3285,351 @@
         <w:t>membranes was evaluated.</w:t>
       </w:r>
       <w:r>
-        <w:t xml:space="preserve"> ABC and SLC transporters differ on both </w:t>
+        <w:t xml:space="preserve"> ABC and SLC transporters differ on both membranes </w:t>
+      </w:r>
+      <w:r>
+        <w:t>and</w:t>
+      </w:r>
+      <w:r>
+        <w:t xml:space="preserve"> regulate fetal nutrient supply. The transporters </w:t>
+      </w:r>
+      <w:r>
+        <w:t xml:space="preserve">also control </w:t>
+      </w:r>
+      <w:r>
+        <w:t xml:space="preserve">drug transfer from the maternal circulation to the fetal </w:t>
+      </w:r>
+      <w:commentRangeStart w:id="127"/>
+      <w:r>
+        <w:t>circulation</w:t>
+      </w:r>
+      <w:commentRangeEnd w:id="127"/>
+      <w:r>
+        <w:rPr>
+          <w:rStyle w:val="CommentReference"/>
+        </w:rPr>
+        <w:commentReference w:id="127"/>
+      </w:r>
+      <w:r>
+        <w:t xml:space="preserve">. </w:t>
+      </w:r>
+      <w:r>
+        <w:t xml:space="preserve"> </w:t>
+      </w:r>
+    </w:p>
+    <w:p/>
+    <w:p>
+      <w:pPr>
+        <w:ind w:firstLine="720"/>
+      </w:pPr>
+      <w:r>
+        <w:t xml:space="preserve">Micronutrient transport is vital to ensure adequate fetal development and fetal and placental function. </w:t>
+      </w:r>
+      <w:r>
+        <w:t xml:space="preserve">Choline is necessary during the fetal development to allow for the synthesis of phospholipids. Human data has shown that the transporters for choline are CTL1 and CTL2 localized at syncytial membranes and endothelial fetal membrane throughout gestation. </w:t>
+      </w:r>
+      <w:r>
+        <w:t xml:space="preserve">Folate </w:t>
+      </w:r>
+      <w:r>
+        <w:t>tra</w:t>
+      </w:r>
+      <w:r>
+        <w:t>n</w:t>
+      </w:r>
+      <w:r>
+        <w:t>s</w:t>
+      </w:r>
+      <w:r>
+        <w:t>porters h</w:t>
+      </w:r>
+      <w:r>
+        <w:t xml:space="preserve">ave been localized to the placenta microvillous membrane </w:t>
+      </w:r>
+      <w:r>
+        <w:t>and basolateral membrane. Folate receptor alpha was expressed on the microvillous membrane during t</w:t>
+      </w:r>
+      <w:r>
+        <w:t>he first trimester and at term. R</w:t>
+      </w:r>
+      <w:r>
+        <w:t>educed folate carrier was expressed on the basolateral membrane of the placenta</w:t>
+      </w:r>
+      <w:r>
+        <w:t xml:space="preserve">, and </w:t>
+      </w:r>
+      <w:r>
+        <w:t>proton-coupled folate transporter,</w:t>
+      </w:r>
+      <w:r>
+        <w:t xml:space="preserve"> PCFT, </w:t>
+      </w:r>
+      <w:r>
+        <w:t xml:space="preserve">was expressed on the syncytial layer to </w:t>
+      </w:r>
+      <w:r>
+        <w:t>allows for the transport of folate from the microvillous membra</w:t>
+      </w:r>
+      <w:r>
+        <w:t xml:space="preserve">ne to the basolateral </w:t>
+      </w:r>
+      <w:commentRangeStart w:id="128"/>
+      <w:r>
+        <w:t>membrane</w:t>
+      </w:r>
+      <w:commentRangeEnd w:id="128"/>
+      <w:r>
+        <w:rPr>
+          <w:rStyle w:val="CommentReference"/>
+        </w:rPr>
+        <w:commentReference w:id="128"/>
+      </w:r>
+      <w:r>
+        <w:t>.</w:t>
+      </w:r>
+      <w:r>
+        <w:t xml:space="preserve"> </w:t>
+      </w:r>
+      <w:r>
+        <w:t>Vitamin B 12</w:t>
+      </w:r>
+      <w:r>
+        <w:t>, in the form of cobalamin,</w:t>
+      </w:r>
+      <w:r>
+        <w:t xml:space="preserve"> is transported from maternal circulation into the placenta by two primary transporters, transcobalamin and </w:t>
+      </w:r>
+      <w:commentRangeStart w:id="129"/>
+      <w:r>
+        <w:t>haptocorrin</w:t>
+      </w:r>
+      <w:commentRangeEnd w:id="129"/>
+      <w:r>
+        <w:rPr>
+          <w:rStyle w:val="CommentReference"/>
+        </w:rPr>
+        <w:commentReference w:id="129"/>
+      </w:r>
+      <w:r>
+        <w:t>.</w:t>
+      </w:r>
+      <w:r>
+        <w:t xml:space="preserve"> </w:t>
+      </w:r>
+      <w:r>
+        <w:t>Transcobalamin is responsible for the transport of the majority of cobalamin, a</w:t>
+      </w:r>
+      <w:r>
+        <w:t>nd according to a novel finding</w:t>
+      </w:r>
+      <w:r>
+        <w:t xml:space="preserve">, the expression of this transporter on the microvillous membrane seems to increase with gestational age and is expressed more in male offspring compared to female offspring. </w:t>
+      </w:r>
+      <w:r>
+        <w:t>The exact mechanisms by which cobalamin is transported within the placenta to the fetus remain vague a</w:t>
+      </w:r>
+      <w:r>
+        <w:t>nd require further studies.</w:t>
+      </w:r>
+      <w:r>
+        <w:t xml:space="preserve"> </w:t>
+      </w:r>
+      <w:r>
+        <w:t xml:space="preserve">Selenium deficiency can cause drastic pregnancy outcomes like miscarriage. The fetus cannot produce selenium and requires constant supply from the maternal circulation to be able to produce selenoproteins. On the placenta, apolipoprotein E receptor-2 is expressed on the syncytial membranes and allows for the uptake of selenoprotein P via endocytosis. It appears that selenium is passively transported into the placenta and to the fetus. It is worthy of mentioning that selenium competes with sulphates to cross </w:t>
+      </w:r>
+      <w:r>
+        <w:t>the</w:t>
+      </w:r>
+      <w:r>
+        <w:t xml:space="preserve"> microvillous membrane as </w:t>
+      </w:r>
+      <w:r>
+        <w:t>both micronutrients</w:t>
+      </w:r>
+      <w:r>
+        <w:t xml:space="preserve"> share a common pathway. In mice, megalin is expressed in the yolk sac and contributes to the uptake of selenium to the fetus as </w:t>
+      </w:r>
+      <w:commentRangeStart w:id="130"/>
+      <w:r>
+        <w:t>well</w:t>
+      </w:r>
+      <w:commentRangeEnd w:id="130"/>
+      <w:r>
+        <w:rPr>
+          <w:rStyle w:val="CommentReference"/>
+        </w:rPr>
+        <w:commentReference w:id="130"/>
+      </w:r>
+      <w:r>
+        <w:t>.</w:t>
+      </w:r>
+    </w:p>
+    <w:p>
+      <w:pPr>
+        <w:ind w:firstLine="720"/>
+      </w:pPr>
+    </w:p>
+    <w:p>
+      <w:pPr>
+        <w:ind w:firstLine="720"/>
+      </w:pPr>
+    </w:p>
+    <w:p>
+      <w:pPr>
+        <w:ind w:firstLine="720"/>
+      </w:pPr>
+      <w:r>
+        <w:rPr>
+          <w:rFonts w:eastAsiaTheme="minorHAnsi"/>
+        </w:rPr>
+        <w:t>A recent study showed that 1,25-Dihydroxy vitamin D3 plays an important role in the placental amino acid transport through system A transport</w:t>
+      </w:r>
+      <w:r>
+        <w:t>. Calcitriol</w:t>
+      </w:r>
+      <w:r>
+        <w:rPr>
+          <w:rFonts w:eastAsiaTheme="minorHAnsi"/>
+        </w:rPr>
+        <w:t xml:space="preserve"> </w:t>
+      </w:r>
+      <w:r>
+        <w:t>upregulates</w:t>
+      </w:r>
+      <w:r>
+        <w:rPr>
+          <w:rFonts w:eastAsiaTheme="minorHAnsi"/>
+        </w:rPr>
+        <w:t xml:space="preserve"> the mRNA expression of</w:t>
+      </w:r>
+      <w:r>
+        <w:t xml:space="preserve"> neutral amino acid transporter </w:t>
+      </w:r>
+      <w:r>
+        <w:rPr>
+          <w:rFonts w:eastAsiaTheme="minorHAnsi"/>
+        </w:rPr>
+        <w:t>SNAT2 on placental trophoblast cells. The underlying mechanisms are thought to be transcriptional but are not yet well understood. In previous studies, maternal vitamin D</w:t>
+      </w:r>
+      <w:r>
+        <w:t xml:space="preserve"> deficiency</w:t>
+      </w:r>
+      <w:r>
+        <w:rPr>
+          <w:rFonts w:eastAsiaTheme="minorHAnsi"/>
+        </w:rPr>
+        <w:t xml:space="preserve"> has been associat</w:t>
+      </w:r>
+      <w:r>
+        <w:t xml:space="preserve">ed with suboptimal fetal growth. The suboptimal fetal development can be </w:t>
+      </w:r>
+      <w:r>
+        <w:rPr>
+          <w:rFonts w:eastAsiaTheme="minorHAnsi"/>
+        </w:rPr>
+        <w:t xml:space="preserve">attributed to vitamin D’s role in regulating the extracellular cytotrophoblast cell invasion of the uterus which determines access to maternal </w:t>
+      </w:r>
+      <w:commentRangeStart w:id="131"/>
+      <w:r>
+        <w:rPr>
+          <w:rFonts w:eastAsiaTheme="minorHAnsi"/>
+        </w:rPr>
+        <w:t>c</w:t>
+      </w:r>
+      <w:r>
+        <w:t>irculation</w:t>
+      </w:r>
+      <w:commentRangeEnd w:id="131"/>
+      <w:r>
+        <w:rPr>
+          <w:rStyle w:val="CommentReference"/>
+        </w:rPr>
+        <w:commentReference w:id="131"/>
+      </w:r>
+      <w:r>
+        <w:t xml:space="preserve">. </w:t>
+      </w:r>
+      <w:r>
+        <w:t>Calcium</w:t>
+      </w:r>
+      <w:r>
+        <w:t xml:space="preserve"> in fetal circulations is regulated in a similar manner to adult circu</w:t>
+      </w:r>
+      <w:r>
+        <w:t xml:space="preserve">lations via </w:t>
+      </w:r>
+      <w:r>
+        <w:t xml:space="preserve">fetal </w:t>
+      </w:r>
+      <w:r>
+        <w:t xml:space="preserve">parathyroid hormone </w:t>
+      </w:r>
+      <w:r>
+        <w:t xml:space="preserve">(PTH) </w:t>
+      </w:r>
+      <w:r>
+        <w:t xml:space="preserve">secretions and the active form of vitamin D in the plasma. </w:t>
+      </w:r>
+      <w:r>
+        <w:t>PTH secretions are thought to be regulated by calcium-sensing receptor</w:t>
+      </w:r>
+      <w:r>
+        <w:t xml:space="preserve">, which is vital for transplacental calcium transport. Calcium-sensing receptor is localized at the extracellular cytotrophoblast layer, . </w:t>
+      </w:r>
+      <w:r>
+        <w:t>It is determined that fetal calcium is higher than maternal calcium concentrations</w:t>
+      </w:r>
+      <w:r>
+        <w:t>, and therefore, calcium transport is active</w:t>
+      </w:r>
+      <w:r>
+        <w:t>. Transient receptor potential channels and calcium ATPase</w:t>
+      </w:r>
+      <w:r>
+        <w:t xml:space="preserve"> transporters </w:t>
+      </w:r>
+      <w:r>
+        <w:t xml:space="preserve">are localized at both membranes of the syncytiotrophoblast, </w:t>
+      </w:r>
+      <w:r>
+        <w:t>with</w:t>
+      </w:r>
+      <w:r>
+        <w:t xml:space="preserve"> calcium ATPase being primarily to be </w:t>
+      </w:r>
+      <w:r>
+        <w:t xml:space="preserve">evident on the basolateral membrane. The rapid fetal development requires high amounts of calcium </w:t>
+      </w:r>
+      <w:r>
+        <w:t xml:space="preserve">be </w:t>
+      </w:r>
+      <w:r>
+        <w:t xml:space="preserve">transported to support fetal development. </w:t>
+      </w:r>
+      <w:r>
+        <w:t xml:space="preserve">Besides meeting fetal </w:t>
       </w:r>
       <w:r>
         <w:lastRenderedPageBreak/>
-        <w:t xml:space="preserve">membranes </w:t>
-      </w:r>
-      <w:r>
-        <w:t>and</w:t>
-      </w:r>
-      <w:r>
-        <w:t xml:space="preserve"> regulate fetal nutrient supply. The transporters </w:t>
-      </w:r>
-      <w:r>
-        <w:t xml:space="preserve">also control </w:t>
-      </w:r>
-      <w:r>
-        <w:t xml:space="preserve">drug transfer from the maternal circulation to the fetal </w:t>
-      </w:r>
-      <w:commentRangeStart w:id="94"/>
-      <w:r>
-        <w:t>circulation</w:t>
-      </w:r>
-      <w:commentRangeEnd w:id="94"/>
-      <w:r>
-        <w:rPr>
-          <w:rStyle w:val="CommentReference"/>
-        </w:rPr>
-        <w:commentReference w:id="94"/>
+        <w:t>calcium needs, calcium plays a role in placental maturation, c</w:t>
+      </w:r>
+      <w:r>
+        <w:t xml:space="preserve">ell signaling, and invasion. The exact mechanism by which calcium is transported to the fetus are not yet elucidated and can differ by mammalian </w:t>
+      </w:r>
+      <w:commentRangeStart w:id="132"/>
+      <w:r>
+        <w:t>species</w:t>
+      </w:r>
+      <w:commentRangeEnd w:id="132"/>
+      <w:r>
+        <w:rPr>
+          <w:rStyle w:val="CommentReference"/>
+        </w:rPr>
+        <w:commentReference w:id="132"/>
       </w:r>
       <w:r>
         <w:t xml:space="preserve">. </w:t>
       </w:r>
-      <w:r>
-        <w:t xml:space="preserve"> </w:t>
-      </w:r>
     </w:p>
     <w:p/>
     <w:p>
@@ -2978,362 +3637,48 @@
         <w:ind w:firstLine="720"/>
       </w:pPr>
       <w:r>
-        <w:t xml:space="preserve">Micronutrient transport is vital to ensure adequate fetal development and fetal and placental function. </w:t>
-      </w:r>
-      <w:r>
-        <w:t xml:space="preserve">Choline is necessary during the fetal development to allow for the synthesis of phospholipids. Human data has shown that the transporters for choline are CTL1 and CTL2 localized at syncytial membranes and endothelial fetal membrane throughout gestation. </w:t>
-      </w:r>
-      <w:r>
-        <w:t xml:space="preserve">Folate </w:t>
-      </w:r>
-      <w:r>
-        <w:t>tra</w:t>
-      </w:r>
-      <w:r>
-        <w:t>n</w:t>
-      </w:r>
-      <w:r>
-        <w:t>s</w:t>
-      </w:r>
-      <w:r>
-        <w:t>porters h</w:t>
-      </w:r>
-      <w:r>
-        <w:t xml:space="preserve">ave been localized to the placenta microvillous membrane </w:t>
-      </w:r>
-      <w:r>
-        <w:t>and basolateral membrane. Folate receptor alpha was expressed on the microvillous membrane during t</w:t>
-      </w:r>
-      <w:r>
-        <w:t>he first trimester and at term. R</w:t>
-      </w:r>
-      <w:r>
-        <w:t>educed folate carrier was expressed on the basolateral membrane of the placenta</w:t>
-      </w:r>
-      <w:r>
-        <w:t xml:space="preserve">, and </w:t>
-      </w:r>
-      <w:r>
-        <w:t>proton-coupled folate transporter,</w:t>
-      </w:r>
-      <w:r>
-        <w:t xml:space="preserve"> PCFT, </w:t>
-      </w:r>
-      <w:r>
-        <w:t xml:space="preserve">was expressed on the syncytial layer to </w:t>
-      </w:r>
-      <w:r>
-        <w:t>allows for the transport of folate from the microvillous membra</w:t>
-      </w:r>
-      <w:r>
-        <w:t xml:space="preserve">ne to the basolateral </w:t>
-      </w:r>
-      <w:commentRangeStart w:id="95"/>
-      <w:r>
-        <w:t>membrane</w:t>
-      </w:r>
-      <w:commentRangeEnd w:id="95"/>
-      <w:r>
-        <w:rPr>
-          <w:rStyle w:val="CommentReference"/>
-        </w:rPr>
-        <w:commentReference w:id="95"/>
-      </w:r>
-      <w:r>
-        <w:t>.</w:t>
-      </w:r>
-      <w:r>
-        <w:t xml:space="preserve"> </w:t>
-      </w:r>
-      <w:r>
-        <w:t>Vitamin B 12</w:t>
-      </w:r>
-      <w:r>
-        <w:t>, in the form of cobalamin,</w:t>
-      </w:r>
-      <w:r>
-        <w:t xml:space="preserve"> is transported from maternal circulation into the placenta by two primary transporters, transcobalamin and </w:t>
-      </w:r>
-      <w:commentRangeStart w:id="96"/>
-      <w:r>
-        <w:t>haptocorrin</w:t>
-      </w:r>
-      <w:commentRangeEnd w:id="96"/>
-      <w:r>
-        <w:rPr>
-          <w:rStyle w:val="CommentReference"/>
-        </w:rPr>
-        <w:commentReference w:id="96"/>
-      </w:r>
-      <w:r>
-        <w:t>.</w:t>
-      </w:r>
-      <w:r>
-        <w:t xml:space="preserve"> </w:t>
-      </w:r>
-      <w:r>
-        <w:t>Transcobalamin is responsible for the transport of the majority of cobalamin, a</w:t>
-      </w:r>
-      <w:r>
-        <w:t>nd according to a novel finding</w:t>
-      </w:r>
-      <w:r>
-        <w:t xml:space="preserve">, the expression of this transporter on the microvillous membrane seems to increase with gestational age and is expressed more in male offspring compared to female offspring. </w:t>
-      </w:r>
-      <w:r>
-        <w:t>The exact mechanisms by which cobalamin is transported within the placenta to the fetus remain vague a</w:t>
-      </w:r>
-      <w:r>
-        <w:t>nd require further studies.</w:t>
-      </w:r>
-      <w:r>
-        <w:t xml:space="preserve"> </w:t>
-      </w:r>
-      <w:r>
-        <w:t xml:space="preserve">Selenium deficiency can cause drastic pregnancy outcomes like miscarriage. The fetus cannot produce selenium and requires constant supply from the maternal circulation to be able to produce selenoproteins. On the placenta, apolipoprotein E receptor-2 is expressed on the syncytial membranes and allows for the uptake of selenoprotein P via endocytosis. It appears that selenium is passively transported into the placenta and to the fetus. It is worthy of mentioning that selenium competes with sulphates to cross </w:t>
-      </w:r>
-      <w:r>
-        <w:t>the</w:t>
-      </w:r>
-      <w:r>
-        <w:t xml:space="preserve"> microvillous membrane as </w:t>
-      </w:r>
-      <w:r>
-        <w:t>both micronutrients</w:t>
-      </w:r>
-      <w:r>
-        <w:t xml:space="preserve"> share a common pathway. In mice, megalin is expressed in the yolk sac and contributes to the uptake of selenium to the fetus as </w:t>
-      </w:r>
-      <w:commentRangeStart w:id="97"/>
-      <w:r>
-        <w:t>well</w:t>
-      </w:r>
-      <w:commentRangeEnd w:id="97"/>
-      <w:r>
-        <w:rPr>
-          <w:rStyle w:val="CommentReference"/>
-        </w:rPr>
-        <w:commentReference w:id="97"/>
-      </w:r>
-      <w:r>
-        <w:t>.</w:t>
-      </w:r>
-    </w:p>
-    <w:p>
-      <w:pPr>
-        <w:ind w:firstLine="720"/>
-      </w:pPr>
-    </w:p>
-    <w:p>
-      <w:pPr>
-        <w:ind w:firstLine="720"/>
-      </w:pPr>
-    </w:p>
-    <w:p>
-      <w:pPr>
-        <w:ind w:firstLine="720"/>
-      </w:pPr>
-      <w:r>
-        <w:rPr>
-          <w:rFonts w:eastAsiaTheme="minorHAnsi"/>
-        </w:rPr>
-        <w:t>A recent study showed that 1,25-Dihydroxy vitamin D3 plays an important role in the placental amino acid transport through system A transport</w:t>
-      </w:r>
-      <w:r>
-        <w:t>. Calcitriol</w:t>
-      </w:r>
-      <w:r>
-        <w:rPr>
-          <w:rFonts w:eastAsiaTheme="minorHAnsi"/>
-        </w:rPr>
-        <w:t xml:space="preserve"> </w:t>
-      </w:r>
-      <w:r>
-        <w:t>upregulates</w:t>
-      </w:r>
-      <w:r>
-        <w:rPr>
-          <w:rFonts w:eastAsiaTheme="minorHAnsi"/>
-        </w:rPr>
-        <w:t xml:space="preserve"> the mRNA expression of</w:t>
-      </w:r>
-      <w:r>
-        <w:t xml:space="preserve"> neutral amino acid transporter </w:t>
-      </w:r>
-      <w:r>
-        <w:rPr>
-          <w:rFonts w:eastAsiaTheme="minorHAnsi"/>
-        </w:rPr>
-        <w:t>SNAT2 on placental trophoblast cells. The underlying mechanisms are thought to be transcriptional but are not yet well understood. In previous studies, maternal vitamin D</w:t>
-      </w:r>
-      <w:r>
-        <w:t xml:space="preserve"> deficiency</w:t>
-      </w:r>
-      <w:r>
-        <w:rPr>
-          <w:rFonts w:eastAsiaTheme="minorHAnsi"/>
-        </w:rPr>
-        <w:t xml:space="preserve"> has been associat</w:t>
-      </w:r>
-      <w:r>
-        <w:t xml:space="preserve">ed with suboptimal fetal growth. The suboptimal fetal development can be </w:t>
-      </w:r>
-      <w:r>
-        <w:rPr>
-          <w:rFonts w:eastAsiaTheme="minorHAnsi"/>
-        </w:rPr>
-        <w:t xml:space="preserve">attributed to vitamin D’s role in regulating the extracellular cytotrophoblast cell invasion of the uterus which determines access to maternal </w:t>
-      </w:r>
-      <w:commentRangeStart w:id="98"/>
-      <w:r>
-        <w:rPr>
-          <w:rFonts w:eastAsiaTheme="minorHAnsi"/>
-        </w:rPr>
-        <w:t>c</w:t>
-      </w:r>
-      <w:r>
-        <w:t>irculation</w:t>
-      </w:r>
-      <w:commentRangeEnd w:id="98"/>
-      <w:r>
-        <w:rPr>
-          <w:rStyle w:val="CommentReference"/>
-        </w:rPr>
-        <w:commentReference w:id="98"/>
+        <w:t xml:space="preserve">Iron recommendations increase during gestation to cope with the increased maternal and fetal circulation needs and to avoid anemia with the expected maternal blood loss post-delivery. Iron, metabolized into transferrin, binds to transferrin receptor-1 that is located on the placental microvillous membrane. Once transferrin is bound to its transporter, it is endocytosed into the placenta where transferrin receptor-1 dissociates from transferrin. It is then transferred to the fetus by ferroportin exporter located on the placental basolateral membrane of the syncytiotrophoblast and through the fetal endothelial cells by unknown mechanisms. It seems that maternal levels of transferrin dictate the expression of placental transferrin receptors. Low maternal iron concentrations cause an increase in the expression of microvillous membrane transferrin receptor-1 to compensate for the maternal deficiency and provide sufficient iron for the developing fetus. High maternal levels of iron also promote an increase in the transferrin receptor-1 expression, but since fetal liver iron levels dictate fetal </w:t>
+      </w:r>
+      <w:r>
+        <w:t xml:space="preserve">iron </w:t>
+      </w:r>
+      <w:r>
+        <w:t>needs, the excess iron is stored in the placenta. Placental iron transporters are not yet fully understood but are thought to increase with gestational age to meet fetal requirements.</w:t>
+      </w:r>
+      <w:r>
+        <w:t xml:space="preserve"> On the other hand,</w:t>
+      </w:r>
+      <w:r>
+        <w:t xml:space="preserve"> zinc </w:t>
+      </w:r>
+      <w:r>
+        <w:t>deficiencies</w:t>
+      </w:r>
+      <w:r>
+        <w:t xml:space="preserve"> seem to be uncommon but can affect trophoblastic differentiation and reduce placental weight which implies a suboptimal placental function. </w:t>
+      </w:r>
+      <w:r>
+        <w:t xml:space="preserve">Zinc </w:t>
+      </w:r>
+      <w:r>
+        <w:t xml:space="preserve">is </w:t>
+      </w:r>
+      <w:r>
+        <w:t>actively transported t</w:t>
+      </w:r>
+      <w:r>
+        <w:t>o</w:t>
+      </w:r>
+      <w:r>
+        <w:t xml:space="preserve"> the fetus</w:t>
+      </w:r>
+      <w:r>
+        <w:t xml:space="preserve"> via zinc transporter 5 and human Znt-like 1 which are expressed on the microvillous membrane of the placenta</w:t>
       </w:r>
       <w:r>
         <w:t xml:space="preserve">. </w:t>
       </w:r>
       <w:r>
-        <w:t>Calcium</w:t>
-      </w:r>
-      <w:r>
-        <w:t xml:space="preserve"> in fetal circulations is regulated in a similar manner to adult circu</w:t>
-      </w:r>
-      <w:r>
-        <w:t xml:space="preserve">lations via </w:t>
-      </w:r>
-      <w:r>
-        <w:t xml:space="preserve">fetal </w:t>
-      </w:r>
-      <w:r>
-        <w:t xml:space="preserve">parathyroid hormone </w:t>
-      </w:r>
-      <w:r>
-        <w:t xml:space="preserve">(PTH) </w:t>
-      </w:r>
-      <w:r>
-        <w:t xml:space="preserve">secretions and the active form of vitamin D in the plasma. </w:t>
-      </w:r>
-      <w:r>
-        <w:t>PTH secretions are thought to be regulated by calcium-sensing receptor</w:t>
-      </w:r>
-      <w:r>
-        <w:t xml:space="preserve">, which is vital for transplacental calcium transport. Calcium-sensing receptor is localized at the extracellular cytotrophoblast layer, . </w:t>
-      </w:r>
-      <w:r>
-        <w:t>It is determined that fetal calcium is higher than maternal calcium concentrations</w:t>
-      </w:r>
-      <w:r>
-        <w:t>, and therefore, calcium transport is active</w:t>
-      </w:r>
-      <w:r>
-        <w:t>. Transient receptor potential channels and calcium ATPase</w:t>
-      </w:r>
-      <w:r>
-        <w:t xml:space="preserve"> transporters </w:t>
-      </w:r>
-      <w:r>
-        <w:t xml:space="preserve">are localized at both membranes of the syncytiotrophoblast, </w:t>
-      </w:r>
-      <w:r>
-        <w:t>with</w:t>
-      </w:r>
-      <w:r>
-        <w:t xml:space="preserve"> calcium ATPase being </w:t>
-      </w:r>
-      <w:r>
-        <w:lastRenderedPageBreak/>
-        <w:t xml:space="preserve">primarily to be </w:t>
-      </w:r>
-      <w:r>
-        <w:t xml:space="preserve">evident on the basolateral membrane. The rapid fetal development requires high amounts of calcium </w:t>
-      </w:r>
-      <w:r>
-        <w:t xml:space="preserve">be </w:t>
-      </w:r>
-      <w:r>
-        <w:t xml:space="preserve">transported to support fetal development. </w:t>
-      </w:r>
-      <w:r>
-        <w:t>Besides meeting fetal calcium needs, calcium plays a role in placental maturation, c</w:t>
-      </w:r>
-      <w:r>
-        <w:t xml:space="preserve">ell signaling, and invasion. The exact mechanism by which calcium is transported to the fetus are not yet elucidated and can differ by mammalian </w:t>
-      </w:r>
-      <w:commentRangeStart w:id="99"/>
-      <w:r>
-        <w:t>species</w:t>
-      </w:r>
-      <w:commentRangeEnd w:id="99"/>
-      <w:r>
-        <w:rPr>
-          <w:rStyle w:val="CommentReference"/>
-        </w:rPr>
-        <w:commentReference w:id="99"/>
-      </w:r>
-      <w:r>
-        <w:t xml:space="preserve">. </w:t>
-      </w:r>
-    </w:p>
-    <w:p/>
-    <w:p>
-      <w:pPr>
-        <w:ind w:firstLine="720"/>
-      </w:pPr>
-      <w:r>
-        <w:t xml:space="preserve">Iron recommendations increase during gestation to cope with the increased maternal and fetal circulation needs and to avoid anemia with the expected maternal blood loss post-delivery. Iron, metabolized into transferrin, binds to transferrin receptor-1 that is located on the placental microvillous membrane. Once transferrin is bound to its transporter, it is endocytosed into the placenta where transferrin receptor-1 dissociates from transferrin. It is then transferred to the fetus by ferroportin exporter located on the placental basolateral membrane of the syncytiotrophoblast and through the fetal endothelial cells by unknown mechanisms. It seems that maternal levels of transferrin dictate the expression of placental transferrin receptors. Low maternal iron concentrations cause an increase in the expression of microvillous membrane transferrin receptor-1 to compensate for the maternal deficiency and provide sufficient iron for the developing fetus. High maternal levels of iron also promote an increase in the transferrin receptor-1 expression, but since fetal liver iron levels dictate fetal </w:t>
-      </w:r>
-      <w:r>
-        <w:t xml:space="preserve">iron </w:t>
-      </w:r>
-      <w:r>
-        <w:t>needs, the excess iron is stored in the placenta. Placental iron transporters are not yet fully understood but are thought to increase with gestational age to meet fetal requirements.</w:t>
-      </w:r>
-      <w:r>
-        <w:t xml:space="preserve"> On the other hand,</w:t>
-      </w:r>
-      <w:r>
-        <w:t xml:space="preserve"> zinc </w:t>
-      </w:r>
-      <w:r>
-        <w:t>deficiencies</w:t>
-      </w:r>
-      <w:r>
-        <w:t xml:space="preserve"> seem to be uncommon but can affect trophoblastic differentiation and reduce placental weight which implies a suboptimal placental function. </w:t>
-      </w:r>
-      <w:r>
-        <w:t xml:space="preserve">Zinc </w:t>
-      </w:r>
-      <w:r>
-        <w:t xml:space="preserve">is </w:t>
-      </w:r>
-      <w:r>
-        <w:t>actively transported t</w:t>
-      </w:r>
-      <w:r>
-        <w:t>o</w:t>
-      </w:r>
-      <w:r>
-        <w:t xml:space="preserve"> the fetus</w:t>
-      </w:r>
-      <w:r>
-        <w:t xml:space="preserve"> via zinc transporter 5 and human Znt-like 1 which are expressed on the microvillous membrane of the placenta</w:t>
-      </w:r>
-      <w:r>
-        <w:t xml:space="preserve">. </w:t>
-      </w:r>
-      <w:r>
         <w:t>Zinc levels are higher in the fetal circulation th</w:t>
       </w:r>
       <w:r>
@@ -3345,16 +3690,16 @@
       <w:r>
         <w:t xml:space="preserve">hanism are not fully </w:t>
       </w:r>
-      <w:commentRangeStart w:id="100"/>
+      <w:commentRangeStart w:id="133"/>
       <w:r>
         <w:t>understood</w:t>
       </w:r>
-      <w:commentRangeEnd w:id="100"/>
-      <w:r>
-        <w:rPr>
-          <w:rStyle w:val="CommentReference"/>
-        </w:rPr>
-        <w:commentReference w:id="100"/>
+      <w:commentRangeEnd w:id="133"/>
+      <w:r>
+        <w:rPr>
+          <w:rStyle w:val="CommentReference"/>
+        </w:rPr>
+        <w:commentReference w:id="133"/>
       </w:r>
       <w:r>
         <w:t xml:space="preserve">. </w:t>
@@ -3471,14 +3816,14 @@
         <w:t xml:space="preserve"> </w:t>
       </w:r>
       <w:r>
-        <w:t xml:space="preserve">Research has been inconsistent regarding placental transport in maternal obesity with conflicting data from </w:t>
+        <w:t xml:space="preserve">Research has been inconsistent regarding placental transport in maternal obesity with conflicting data from human and non-human data. </w:t>
+      </w:r>
+      <w:r>
+        <w:t xml:space="preserve">Furthermore, the majority of the data has focused on the syncytiotrophoblastic membranes without an emphasis on the fetal endothelial cellular </w:t>
       </w:r>
       <w:r>
         <w:lastRenderedPageBreak/>
-        <w:t xml:space="preserve">human and non-human data. </w:t>
-      </w:r>
-      <w:r>
-        <w:t xml:space="preserve">Furthermore, the majority of the data has focused on the syncytiotrophoblastic membranes without an emphasis on the fetal endothelial cellular membrane. </w:t>
+        <w:t xml:space="preserve">membrane. </w:t>
       </w:r>
       <w:r>
         <w:t xml:space="preserve">In this review, we will focus on </w:t>
@@ -3666,16 +4011,16 @@
       <w:r>
         <w:t xml:space="preserve">transporters at the syncytiotrophoblastic </w:t>
       </w:r>
-      <w:commentRangeStart w:id="101"/>
+      <w:commentRangeStart w:id="134"/>
       <w:r>
         <w:t>membrane</w:t>
       </w:r>
-      <w:commentRangeEnd w:id="101"/>
-      <w:r>
-        <w:rPr>
-          <w:rStyle w:val="CommentReference"/>
-        </w:rPr>
-        <w:commentReference w:id="101"/>
+      <w:commentRangeEnd w:id="134"/>
+      <w:r>
+        <w:rPr>
+          <w:rStyle w:val="CommentReference"/>
+        </w:rPr>
+        <w:commentReference w:id="134"/>
       </w:r>
       <w:r>
         <w:t xml:space="preserve">. </w:t>
@@ -3775,6 +4120,7 @@
         <w:ind w:firstLine="720"/>
       </w:pPr>
       <w:r>
+        <w:lastRenderedPageBreak/>
         <w:t xml:space="preserve">The </w:t>
       </w:r>
       <w:r>
@@ -3789,16 +4135,16 @@
       <w:r>
         <w:t xml:space="preserve">no acid uptake like </w:t>
       </w:r>
-      <w:commentRangeStart w:id="102"/>
+      <w:commentRangeStart w:id="135"/>
       <w:r>
         <w:t>mTORC</w:t>
       </w:r>
-      <w:commentRangeEnd w:id="102"/>
-      <w:r>
-        <w:rPr>
-          <w:rStyle w:val="CommentReference"/>
-        </w:rPr>
-        <w:commentReference w:id="102"/>
+      <w:commentRangeEnd w:id="135"/>
+      <w:r>
+        <w:rPr>
+          <w:rStyle w:val="CommentReference"/>
+        </w:rPr>
+        <w:commentReference w:id="135"/>
       </w:r>
       <w:r>
         <w:t>, insulin and insuli</w:t>
@@ -3815,16 +4161,16 @@
       <w:r>
         <w:t xml:space="preserve"> </w:t>
       </w:r>
-      <w:commentRangeStart w:id="103"/>
+      <w:commentRangeStart w:id="136"/>
       <w:r>
         <w:t>Maternal</w:t>
       </w:r>
-      <w:commentRangeEnd w:id="103"/>
-      <w:r>
-        <w:rPr>
-          <w:rStyle w:val="CommentReference"/>
-        </w:rPr>
-        <w:commentReference w:id="103"/>
+      <w:commentRangeEnd w:id="136"/>
+      <w:r>
+        <w:rPr>
+          <w:rStyle w:val="CommentReference"/>
+        </w:rPr>
+        <w:commentReference w:id="136"/>
       </w:r>
       <w:r>
         <w:t xml:space="preserve"> </w:t>
@@ -3844,16 +4190,16 @@
       <w:r>
         <w:t xml:space="preserve">and </w:t>
       </w:r>
-      <w:commentRangeStart w:id="104"/>
+      <w:commentRangeStart w:id="137"/>
       <w:r>
         <w:t>mTORC</w:t>
       </w:r>
-      <w:commentRangeEnd w:id="104"/>
-      <w:r>
-        <w:rPr>
-          <w:rStyle w:val="CommentReference"/>
-        </w:rPr>
-        <w:commentReference w:id="104"/>
+      <w:commentRangeEnd w:id="137"/>
+      <w:r>
+        <w:rPr>
+          <w:rStyle w:val="CommentReference"/>
+        </w:rPr>
+        <w:commentReference w:id="137"/>
       </w:r>
       <w:r>
         <w:t xml:space="preserve">. </w:t>
@@ -3951,16 +4297,16 @@
       <w:r>
         <w:t xml:space="preserve">promising intervention that is yet to be translated to </w:t>
       </w:r>
-      <w:commentRangeStart w:id="105"/>
+      <w:commentRangeStart w:id="138"/>
       <w:r>
         <w:t>humans</w:t>
       </w:r>
-      <w:commentRangeEnd w:id="105"/>
-      <w:r>
-        <w:rPr>
-          <w:rStyle w:val="CommentReference"/>
-        </w:rPr>
-        <w:commentReference w:id="105"/>
+      <w:commentRangeEnd w:id="138"/>
+      <w:r>
+        <w:rPr>
+          <w:rStyle w:val="CommentReference"/>
+        </w:rPr>
+        <w:commentReference w:id="138"/>
       </w:r>
       <w:r>
         <w:t xml:space="preserve">. This highlights the placental sensitivity to any alterations in the maternal </w:t>
@@ -4026,21 +4372,18 @@
         <w:t>develop</w:t>
       </w:r>
       <w:r>
-        <w:t xml:space="preserve"> hyperinsulinemia or adipose </w:t>
-      </w:r>
+        <w:t xml:space="preserve"> hyperinsulinemia or adipose tissue insulin resistance unlike offspring of obese dams who did not exercise</w:t>
+      </w:r>
+      <w:r>
+        <w:t xml:space="preserve"> during gestation</w:t>
+      </w:r>
+      <w:r>
+        <w:t xml:space="preserve">. This emphasizes the role of the placenta in determining the fetal health outcome. </w:t>
+      </w:r>
+    </w:p>
+    <w:p>
       <w:r>
         <w:lastRenderedPageBreak/>
-        <w:t>tissue insulin resistance unlike offspring of obese dams who did not exercise</w:t>
-      </w:r>
-      <w:r>
-        <w:t xml:space="preserve"> during gestation</w:t>
-      </w:r>
-      <w:r>
-        <w:t xml:space="preserve">. This emphasizes the role of the placenta in determining the fetal health outcome. </w:t>
-      </w:r>
-    </w:p>
-    <w:p>
-      <w:r>
         <w:t>It is important to appreciate that maternal obesity effect on the fetus may be attenuated as further data emerges on the mechanisms underlying placental altered functions.</w:t>
       </w:r>
     </w:p>
@@ -4326,34 +4669,31 @@
         <w:t xml:space="preserve">, increased fetal adiposity, </w:t>
       </w:r>
       <w:r>
-        <w:t xml:space="preserve">and other complications. Hence, the placenta is thought to be a crucial organ, despite its short </w:t>
+        <w:t>and other complications. Hence, the placenta is thought to be a crucial organ, despite its short lifespan,</w:t>
+      </w:r>
+      <w:r>
+        <w:t xml:space="preserve"> in determining fetal outcomes. The placenta </w:t>
+      </w:r>
+      <w:r>
+        <w:t xml:space="preserve">is influenced directly by fetal </w:t>
+      </w:r>
+      <w:r>
+        <w:t>nutrient needs</w:t>
+      </w:r>
+      <w:r>
+        <w:t xml:space="preserve"> and maternal supply</w:t>
+      </w:r>
+      <w:r>
+        <w:t xml:space="preserve"> at which placental function becomes impaired when </w:t>
+      </w:r>
+      <w:r>
+        <w:t>the f</w:t>
+      </w:r>
+      <w:r>
+        <w:t xml:space="preserve">etal </w:t>
       </w:r>
       <w:r>
         <w:lastRenderedPageBreak/>
-        <w:t>lifespan,</w:t>
-      </w:r>
-      <w:r>
-        <w:t xml:space="preserve"> in determining fetal outcomes. The placenta </w:t>
-      </w:r>
-      <w:r>
-        <w:t xml:space="preserve">is influenced directly by fetal </w:t>
-      </w:r>
-      <w:r>
-        <w:t>nutrient needs</w:t>
-      </w:r>
-      <w:r>
-        <w:t xml:space="preserve"> and maternal supply</w:t>
-      </w:r>
-      <w:r>
-        <w:t xml:space="preserve"> at which placental function becomes impaired when </w:t>
-      </w:r>
-      <w:r>
-        <w:t>the f</w:t>
-      </w:r>
-      <w:r>
-        <w:t xml:space="preserve">etal </w:t>
-      </w:r>
-      <w:r>
         <w:t xml:space="preserve">needs and </w:t>
       </w:r>
       <w:r>
@@ -4593,20 +4933,26 @@
         </w:rPr>
       </w:pPr>
       <w:r>
+        <w:fldChar w:fldCharType="begin" w:fldLock="1"/>
+      </w:r>
+      <w:r>
+        <w:instrText xml:space="preserve">ADDIN Mendeley Bibliography CSL_BIBLIOGRAPHY </w:instrText>
+      </w:r>
+      <w:r>
+        <w:fldChar w:fldCharType="separate"/>
+      </w:r>
+      <w:r>
+        <w:rPr>
+          <w:noProof/>
+        </w:rPr>
+        <w:t xml:space="preserve">Branum AM, Kirmeyer SE &amp; Gregory ECW (2014). National Vital Statistics Reports Prepregnancy Body Mass Index by Maternal Characteristics and State: Data From the </w:t>
+      </w:r>
+      <w:r>
+        <w:rPr>
+          <w:noProof/>
+        </w:rPr>
         <w:lastRenderedPageBreak/>
-        <w:fldChar w:fldCharType="begin" w:fldLock="1"/>
-      </w:r>
-      <w:r>
-        <w:instrText xml:space="preserve">ADDIN Mendeley Bibliography CSL_BIBLIOGRAPHY </w:instrText>
-      </w:r>
-      <w:r>
-        <w:fldChar w:fldCharType="separate"/>
-      </w:r>
-      <w:r>
-        <w:rPr>
-          <w:noProof/>
-        </w:rPr>
-        <w:t>Branum AM, Kirmeyer SE &amp; Gregory ECW (2014). National Vital Statistics Reports Prepregnancy Body Mass Index by Maternal Characteristics and State: Data From the Birth Certificate, 2014. Available at: https://www.cdc.gov/nchs/data/nvsr/nvsr65/nvsr65_06.pdf [Accessed December 8, 2017].</w:t>
+        <w:t>Birth Certificate, 2014. Available at: https://www.cdc.gov/nchs/data/nvsr/nvsr65/nvsr65_06.pdf [Accessed December 8, 2017].</w:t>
       </w:r>
     </w:p>
     <w:p>
@@ -5757,11 +6103,9 @@
       <w:r>
         <w:t>Run on sentence</w:t>
       </w:r>
-      <w:bookmarkStart w:id="90" w:name="_GoBack"/>
-      <w:bookmarkEnd w:id="90"/>
     </w:p>
   </w:comment>
-  <w:comment w:id="91" w:author="Microsoft Office User" w:date="2018-01-31T15:49:00Z" w:initials="MOU">
+  <w:comment w:id="90" w:author="Dave Bridges" w:date="2018-02-05T14:15:00Z" w:initials="DB">
     <w:p>
       <w:pPr>
         <w:pStyle w:val="CommentText"/>
@@ -5773,11 +6117,301 @@
         <w:annotationRef/>
       </w:r>
       <w:r>
+        <w:t>This is a bit wordy, maybe try to make more succinct</w:t>
+      </w:r>
+    </w:p>
+  </w:comment>
+  <w:comment w:id="91" w:author="Dave Bridges" w:date="2018-02-05T14:15:00Z" w:initials="DB">
+    <w:p>
+      <w:pPr>
+        <w:pStyle w:val="CommentText"/>
+      </w:pPr>
+      <w:r>
+        <w:rPr>
+          <w:rStyle w:val="CommentReference"/>
+        </w:rPr>
+        <w:annotationRef/>
+      </w:r>
+      <w:r>
+        <w:t>Could be shorter, maybe the placenta both signals and responds to maternal signals.</w:t>
+      </w:r>
+    </w:p>
+  </w:comment>
+  <w:comment w:id="92" w:author="Dave Bridges" w:date="2018-02-05T14:16:00Z" w:initials="DB">
+    <w:p>
+      <w:pPr>
+        <w:pStyle w:val="CommentText"/>
+      </w:pPr>
+      <w:r>
+        <w:rPr>
+          <w:rStyle w:val="CommentReference"/>
+        </w:rPr>
+        <w:annotationRef/>
+      </w:r>
+      <w:r>
+        <w:t xml:space="preserve">This makes it sound like some haven’t.  </w:t>
+      </w:r>
+    </w:p>
+  </w:comment>
+  <w:comment w:id="98" w:author="Dave Bridges" w:date="2018-02-05T14:16:00Z" w:initials="DB">
+    <w:p>
+      <w:pPr>
+        <w:pStyle w:val="CommentText"/>
+      </w:pPr>
+      <w:r>
+        <w:rPr>
+          <w:rStyle w:val="CommentReference"/>
+        </w:rPr>
+        <w:annotationRef/>
+      </w:r>
+      <w:r>
+        <w:t>List these protein names</w:t>
+      </w:r>
+    </w:p>
+  </w:comment>
+  <w:comment w:id="97" w:author="Dave Bridges" w:date="2018-02-05T14:20:00Z" w:initials="DB">
+    <w:p>
+      <w:pPr>
+        <w:pStyle w:val="CommentText"/>
+      </w:pPr>
+      <w:r>
+        <w:rPr>
+          <w:rStyle w:val="CommentReference"/>
+        </w:rPr>
+        <w:annotationRef/>
+      </w:r>
+      <w:r>
+        <w:t>Just A?  Would be helpful to list what amino acids this transports</w:t>
+      </w:r>
+    </w:p>
+  </w:comment>
+  <w:comment w:id="99" w:author="Dave Bridges" w:date="2018-02-05T14:17:00Z" w:initials="DB">
+    <w:p>
+      <w:pPr>
+        <w:pStyle w:val="CommentText"/>
+      </w:pPr>
+      <w:r>
+        <w:rPr>
+          <w:rStyle w:val="CommentReference"/>
+        </w:rPr>
+        <w:annotationRef/>
+      </w:r>
+      <w:r>
+        <w:t>Do you mean at the maternal interface, or are you talking about like, muscle or adipose in the mother</w:t>
+      </w:r>
+    </w:p>
+  </w:comment>
+  <w:comment w:id="100" w:author="Dave Bridges" w:date="2018-02-05T14:26:00Z" w:initials="DB">
+    <w:p>
+      <w:pPr>
+        <w:pStyle w:val="CommentText"/>
+      </w:pPr>
+      <w:r>
+        <w:rPr>
+          <w:rStyle w:val="CommentReference"/>
+        </w:rPr>
+        <w:annotationRef/>
+      </w:r>
+      <w:r>
+        <w:t>ref</w:t>
+      </w:r>
+    </w:p>
+  </w:comment>
+  <w:comment w:id="101" w:author="Dave Bridges" w:date="2018-02-05T14:17:00Z" w:initials="DB">
+    <w:p>
+      <w:pPr>
+        <w:pStyle w:val="CommentText"/>
+      </w:pPr>
+      <w:r>
+        <w:rPr>
+          <w:rStyle w:val="CommentReference"/>
+        </w:rPr>
+        <w:annotationRef/>
+      </w:r>
+      <w:r>
+        <w:t>This is unclear, are you talking about insulin signal transduction or other hormones.  I think the broader question is which placental cell types are responsive to insulin and in which ways.</w:t>
+      </w:r>
+    </w:p>
+  </w:comment>
+  <w:comment w:id="105" w:author="Dave Bridges" w:date="2018-02-05T14:18:00Z" w:initials="DB">
+    <w:p>
+      <w:pPr>
+        <w:pStyle w:val="CommentText"/>
+      </w:pPr>
+      <w:r>
+        <w:rPr>
+          <w:rStyle w:val="CommentReference"/>
+        </w:rPr>
+        <w:annotationRef/>
+      </w:r>
+      <w:r>
+        <w:t>I would love to see the reference for this.</w:t>
+      </w:r>
+    </w:p>
+  </w:comment>
+  <w:comment w:id="107" w:author="Dave Bridges" w:date="2018-02-05T14:19:00Z" w:initials="DB">
+    <w:p>
+      <w:pPr>
+        <w:pStyle w:val="CommentText"/>
+      </w:pPr>
+      <w:r>
+        <w:rPr>
+          <w:rStyle w:val="CommentReference"/>
+        </w:rPr>
+        <w:annotationRef/>
+      </w:r>
+      <w:r>
+        <w:t>ref</w:t>
+      </w:r>
+    </w:p>
+  </w:comment>
+  <w:comment w:id="114" w:author="Dave Bridges" w:date="2018-02-05T14:20:00Z" w:initials="DB">
+    <w:p>
+      <w:pPr>
+        <w:pStyle w:val="CommentText"/>
+      </w:pPr>
+      <w:r>
+        <w:rPr>
+          <w:rStyle w:val="CommentReference"/>
+        </w:rPr>
+        <w:annotationRef/>
+      </w:r>
+      <w:r>
+        <w:t>ref</w:t>
+      </w:r>
+    </w:p>
+  </w:comment>
+  <w:comment w:id="116" w:author="Dave Bridges" w:date="2018-02-05T14:27:00Z" w:initials="DB">
+    <w:p>
+      <w:pPr>
+        <w:pStyle w:val="CommentText"/>
+      </w:pPr>
+      <w:r>
+        <w:rPr>
+          <w:rStyle w:val="CommentReference"/>
+        </w:rPr>
+        <w:annotationRef/>
+      </w:r>
+      <w:r>
+        <w:t>Start off here by describing what the relevance of differentiation is, before you get into how this is modified</w:t>
+      </w:r>
+    </w:p>
+  </w:comment>
+  <w:comment w:id="117" w:author="Dave Bridges" w:date="2018-02-05T14:27:00Z" w:initials="DB">
+    <w:p>
+      <w:pPr>
+        <w:pStyle w:val="CommentText"/>
+      </w:pPr>
+      <w:r>
+        <w:rPr>
+          <w:rStyle w:val="CommentReference"/>
+        </w:rPr>
+        <w:annotationRef/>
+      </w:r>
+      <w:r>
+        <w:t>there are four of these, alpha beta delta and gamma.  Which one(s) do you mean?</w:t>
+      </w:r>
+    </w:p>
+  </w:comment>
+  <w:comment w:id="118" w:author="Dave Bridges" w:date="2018-02-05T14:28:00Z" w:initials="DB">
+    <w:p>
+      <w:pPr>
+        <w:pStyle w:val="CommentText"/>
+      </w:pPr>
+      <w:r>
+        <w:rPr>
+          <w:rStyle w:val="CommentReference"/>
+        </w:rPr>
+        <w:annotationRef/>
+      </w:r>
+      <w:r>
+        <w:t>Is his not shown?</w:t>
+      </w:r>
+    </w:p>
+  </w:comment>
+  <w:comment w:id="119" w:author="Dave Bridges" w:date="2018-02-05T14:28:00Z" w:initials="DB">
+    <w:p>
+      <w:pPr>
+        <w:pStyle w:val="CommentText"/>
+      </w:pPr>
+      <w:r>
+        <w:rPr>
+          <w:rStyle w:val="CommentReference"/>
+        </w:rPr>
+        <w:annotationRef/>
+      </w:r>
+      <w:r>
+        <w:t>How so?</w:t>
+      </w:r>
+    </w:p>
+  </w:comment>
+  <w:comment w:id="120" w:author="Dave Bridges" w:date="2018-02-05T14:28:00Z" w:initials="DB">
+    <w:p>
+      <w:pPr>
+        <w:pStyle w:val="CommentText"/>
+      </w:pPr>
+      <w:r>
+        <w:rPr>
+          <w:rStyle w:val="CommentReference"/>
+        </w:rPr>
+        <w:annotationRef/>
+      </w:r>
+      <w:r>
+        <w:t>ref</w:t>
+      </w:r>
+    </w:p>
+  </w:comment>
+  <w:comment w:id="121" w:author="Dave Bridges" w:date="2018-02-05T14:28:00Z" w:initials="DB">
+    <w:p>
+      <w:pPr>
+        <w:pStyle w:val="CommentText"/>
+      </w:pPr>
+      <w:r>
+        <w:rPr>
+          <w:rStyle w:val="CommentReference"/>
+        </w:rPr>
+        <w:annotationRef/>
+      </w:r>
+      <w:r>
+        <w:t>again either it does or it dosent</w:t>
+      </w:r>
+    </w:p>
+  </w:comment>
+  <w:comment w:id="122" w:author="Dave Bridges" w:date="2018-02-05T14:28:00Z" w:initials="DB">
+    <w:p>
+      <w:pPr>
+        <w:pStyle w:val="CommentText"/>
+      </w:pPr>
+      <w:r>
+        <w:rPr>
+          <w:rStyle w:val="CommentReference"/>
+        </w:rPr>
+        <w:annotationRef/>
+      </w:r>
+      <w:r>
+        <w:t>what would be the relevance of this?</w:t>
+      </w:r>
+      <w:bookmarkStart w:id="123" w:name="_GoBack"/>
+      <w:bookmarkEnd w:id="123"/>
+    </w:p>
+  </w:comment>
+  <w:comment w:id="124" w:author="Microsoft Office User" w:date="2018-01-31T15:49:00Z" w:initials="MOU">
+    <w:p>
+      <w:pPr>
+        <w:pStyle w:val="CommentText"/>
+      </w:pPr>
+      <w:r>
+        <w:rPr>
+          <w:rStyle w:val="CommentReference"/>
+        </w:rPr>
+        <w:annotationRef/>
+      </w:r>
+      <w:r>
         <w:t>Not sure if I understood this new article correctly! Once I have the reference, I will check it with Dave</w:t>
       </w:r>
     </w:p>
   </w:comment>
-  <w:comment w:id="92" w:author="Microsoft Office User" w:date="2018-01-31T16:02:00Z" w:initials="MOU">
+  <w:comment w:id="125" w:author="Microsoft Office User" w:date="2018-01-31T16:02:00Z" w:initials="MOU">
     <w:p>
       <w:pPr>
         <w:pStyle w:val="Heading1"/>
@@ -5823,7 +6457,7 @@
       </w:pPr>
     </w:p>
   </w:comment>
-  <w:comment w:id="93" w:author="Microsoft Office User" w:date="2018-01-31T16:05:00Z" w:initials="MOU">
+  <w:comment w:id="126" w:author="Microsoft Office User" w:date="2018-01-31T16:05:00Z" w:initials="MOU">
     <w:p>
       <w:pPr>
         <w:pStyle w:val="CommentText"/>
@@ -5839,7 +6473,7 @@
       </w:r>
     </w:p>
   </w:comment>
-  <w:comment w:id="94" w:author="Microsoft Office User" w:date="2018-01-31T16:10:00Z" w:initials="MOU">
+  <w:comment w:id="127" w:author="Microsoft Office User" w:date="2018-01-31T16:10:00Z" w:initials="MOU">
     <w:p>
       <w:pPr>
         <w:ind w:firstLine="720"/>
@@ -5905,7 +6539,7 @@
       </w:r>
     </w:p>
   </w:comment>
-  <w:comment w:id="95" w:author="Microsoft Office User" w:date="2018-01-31T16:17:00Z" w:initials="MOU">
+  <w:comment w:id="128" w:author="Microsoft Office User" w:date="2018-01-31T16:17:00Z" w:initials="MOU">
     <w:p>
       <w:pPr>
         <w:pStyle w:val="CommentText"/>
@@ -5921,7 +6555,7 @@
       </w:r>
     </w:p>
   </w:comment>
-  <w:comment w:id="96" w:author="Microsoft Office User" w:date="2018-01-31T16:20:00Z" w:initials="MOU">
+  <w:comment w:id="129" w:author="Microsoft Office User" w:date="2018-01-31T16:20:00Z" w:initials="MOU">
     <w:p>
       <w:pPr>
         <w:pStyle w:val="CommentText"/>
@@ -5937,7 +6571,7 @@
       </w:r>
     </w:p>
   </w:comment>
-  <w:comment w:id="97" w:author="Microsoft Office User" w:date="2018-01-31T16:31:00Z" w:initials="MOU">
+  <w:comment w:id="130" w:author="Microsoft Office User" w:date="2018-01-31T16:31:00Z" w:initials="MOU">
     <w:p>
       <w:pPr>
         <w:pStyle w:val="CommentText"/>
@@ -5953,7 +6587,7 @@
       </w:r>
     </w:p>
   </w:comment>
-  <w:comment w:id="98" w:author="Microsoft Office User" w:date="2018-01-31T16:15:00Z" w:initials="MOU">
+  <w:comment w:id="131" w:author="Microsoft Office User" w:date="2018-01-31T16:15:00Z" w:initials="MOU">
     <w:p>
       <w:pPr>
         <w:pStyle w:val="CommentText"/>
@@ -5969,7 +6603,7 @@
       </w:r>
     </w:p>
   </w:comment>
-  <w:comment w:id="99" w:author="Microsoft Office User" w:date="2018-01-31T16:24:00Z" w:initials="MOU">
+  <w:comment w:id="132" w:author="Microsoft Office User" w:date="2018-01-31T16:24:00Z" w:initials="MOU">
     <w:p>
       <w:pPr>
         <w:ind w:firstLine="720"/>
@@ -5993,7 +6627,7 @@
       </w:pPr>
     </w:p>
   </w:comment>
-  <w:comment w:id="100" w:author="Microsoft Office User" w:date="2018-01-31T16:25:00Z" w:initials="MOU">
+  <w:comment w:id="133" w:author="Microsoft Office User" w:date="2018-01-31T16:25:00Z" w:initials="MOU">
     <w:p>
       <w:pPr>
         <w:pStyle w:val="CommentText"/>
@@ -6018,7 +6652,7 @@
       </w:r>
     </w:p>
   </w:comment>
-  <w:comment w:id="101" w:author="Microsoft Office User" w:date="2018-01-31T16:39:00Z" w:initials="MOU">
+  <w:comment w:id="134" w:author="Microsoft Office User" w:date="2018-01-31T16:39:00Z" w:initials="MOU">
     <w:p>
       <w:pPr>
         <w:pStyle w:val="CommentText"/>
@@ -6040,7 +6674,7 @@
       </w:r>
     </w:p>
   </w:comment>
-  <w:comment w:id="102" w:author="Microsoft Office User" w:date="2018-01-31T16:41:00Z" w:initials="MOU">
+  <w:comment w:id="135" w:author="Microsoft Office User" w:date="2018-01-31T16:41:00Z" w:initials="MOU">
     <w:p>
       <w:pPr>
         <w:pStyle w:val="CommentText"/>
@@ -6056,7 +6690,7 @@
       </w:r>
     </w:p>
   </w:comment>
-  <w:comment w:id="103" w:author="Microsoft Office User" w:date="2018-01-31T16:43:00Z" w:initials="MOU">
+  <w:comment w:id="136" w:author="Microsoft Office User" w:date="2018-01-31T16:43:00Z" w:initials="MOU">
     <w:p>
       <w:pPr>
         <w:pStyle w:val="CommentText"/>
@@ -6072,7 +6706,7 @@
       </w:r>
     </w:p>
   </w:comment>
-  <w:comment w:id="104" w:author="Microsoft Office User" w:date="2018-01-31T16:45:00Z" w:initials="MOU">
+  <w:comment w:id="137" w:author="Microsoft Office User" w:date="2018-01-31T16:45:00Z" w:initials="MOU">
     <w:p>
       <w:pPr>
         <w:pStyle w:val="CommentText"/>
@@ -6088,7 +6722,7 @@
       </w:r>
     </w:p>
   </w:comment>
-  <w:comment w:id="105" w:author="Microsoft Office User" w:date="2018-01-31T16:48:00Z" w:initials="MOU">
+  <w:comment w:id="138" w:author="Microsoft Office User" w:date="2018-01-31T16:48:00Z" w:initials="MOU">
     <w:p>
       <w:pPr>
         <w:pStyle w:val="CommentText"/>
@@ -6157,6 +6791,24 @@
   <w15:commentEx w15:paraId="0323D971" w15:done="0"/>
   <w15:commentEx w15:paraId="6549D68C" w15:done="0"/>
   <w15:commentEx w15:paraId="2E27699E" w15:done="0"/>
+  <w15:commentEx w15:paraId="03CD3873" w15:done="0"/>
+  <w15:commentEx w15:paraId="401C01C2" w15:done="0"/>
+  <w15:commentEx w15:paraId="0F816932" w15:done="0"/>
+  <w15:commentEx w15:paraId="0B449A2E" w15:done="0"/>
+  <w15:commentEx w15:paraId="188ADAAA" w15:done="0"/>
+  <w15:commentEx w15:paraId="6C66EE8B" w15:done="0"/>
+  <w15:commentEx w15:paraId="39247F41" w15:done="0"/>
+  <w15:commentEx w15:paraId="2D377936" w15:done="0"/>
+  <w15:commentEx w15:paraId="42E9837E" w15:done="0"/>
+  <w15:commentEx w15:paraId="4241680E" w15:done="0"/>
+  <w15:commentEx w15:paraId="55D4D807" w15:done="0"/>
+  <w15:commentEx w15:paraId="3E0E7BA2" w15:done="0"/>
+  <w15:commentEx w15:paraId="071600A9" w15:done="0"/>
+  <w15:commentEx w15:paraId="4C4A2EC6" w15:done="0"/>
+  <w15:commentEx w15:paraId="7BDC5F16" w15:done="0"/>
+  <w15:commentEx w15:paraId="77996849" w15:done="0"/>
+  <w15:commentEx w15:paraId="23E3F224" w15:done="0"/>
+  <w15:commentEx w15:paraId="50FDBA68" w15:done="0"/>
   <w15:commentEx w15:paraId="0D4EDA77" w15:done="0"/>
   <w15:commentEx w15:paraId="1C4B4643" w15:done="0"/>
   <w15:commentEx w15:paraId="49AD7B1A" w15:done="0"/>
@@ -6225,6 +6877,24 @@
   <w16cid:commentId w16cid:paraId="0323D971" w16cid:durableId="1E1CA62D"/>
   <w16cid:commentId w16cid:paraId="6549D68C" w16cid:durableId="1E1CA65A"/>
   <w16cid:commentId w16cid:paraId="2E27699E" w16cid:durableId="1E1CA6B9"/>
+  <w16cid:commentId w16cid:paraId="03CD3873" w16cid:durableId="1E22E57F"/>
+  <w16cid:commentId w16cid:paraId="401C01C2" w16cid:durableId="1E22E586"/>
+  <w16cid:commentId w16cid:paraId="0F816932" w16cid:durableId="1E22E5AD"/>
+  <w16cid:commentId w16cid:paraId="0B449A2E" w16cid:durableId="1E22E5D1"/>
+  <w16cid:commentId w16cid:paraId="188ADAAA" w16cid:durableId="1E22E69B"/>
+  <w16cid:commentId w16cid:paraId="6C66EE8B" w16cid:durableId="1E22E5E0"/>
+  <w16cid:commentId w16cid:paraId="39247F41" w16cid:durableId="1E22E821"/>
+  <w16cid:commentId w16cid:paraId="2D377936" w16cid:durableId="1E22E60B"/>
+  <w16cid:commentId w16cid:paraId="42E9837E" w16cid:durableId="1E22E63B"/>
+  <w16cid:commentId w16cid:paraId="4241680E" w16cid:durableId="1E22E658"/>
+  <w16cid:commentId w16cid:paraId="55D4D807" w16cid:durableId="1E22E690"/>
+  <w16cid:commentId w16cid:paraId="3E0E7BA2" w16cid:durableId="1E22E854"/>
+  <w16cid:commentId w16cid:paraId="071600A9" w16cid:durableId="1E22E83D"/>
+  <w16cid:commentId w16cid:paraId="4C4A2EC6" w16cid:durableId="1E22E871"/>
+  <w16cid:commentId w16cid:paraId="7BDC5F16" w16cid:durableId="1E22E87D"/>
+  <w16cid:commentId w16cid:paraId="77996849" w16cid:durableId="1E22E88A"/>
+  <w16cid:commentId w16cid:paraId="23E3F224" w16cid:durableId="1E22E890"/>
+  <w16cid:commentId w16cid:paraId="50FDBA68" w16cid:durableId="1E22E89E"/>
   <w16cid:commentId w16cid:paraId="0D4EDA77" w16cid:durableId="1E1C641E"/>
   <w16cid:commentId w16cid:paraId="1C4B4643" w16cid:durableId="1E1C6724"/>
   <w16cid:commentId w16cid:paraId="49AD7B1A" w16cid:durableId="1E1C67DB"/>
@@ -8476,7 +9146,7 @@
 </file>
 
 <file path=customXml/itemProps1.xml><?xml version="1.0" encoding="utf-8"?>
-<ds:datastoreItem xmlns:ds="http://schemas.openxmlformats.org/officeDocument/2006/customXml" ds:itemID="{610FBB3F-6CE7-F645-A39A-5639F2688F7D}">
+<ds:datastoreItem xmlns:ds="http://schemas.openxmlformats.org/officeDocument/2006/customXml" ds:itemID="{883A08E3-EC24-4740-91CB-53243241423F}">
   <ds:schemaRefs>
     <ds:schemaRef ds:uri="http://schemas.openxmlformats.org/officeDocument/2006/bibliography"/>
   </ds:schemaRefs>

</xml_diff>

<commit_message>
Made comments on the transporters section.  Potentially the transporters could be mapped onto the figure (issue #3 )
</commit_message>
<xml_diff>
--- a/Placental Transport Review/Manuscript.docx
+++ b/Placental Transport Review/Manuscript.docx
@@ -2241,6 +2241,7 @@
         </w:rPr>
       </w:pPr>
       <w:commentRangeStart w:id="90"/>
+      <w:commentRangeStart w:id="91"/>
       <w:r>
         <w:rPr>
           <w:rFonts w:ascii="Times New Roman" w:hAnsi="Times New Roman" w:cs="Times New Roman"/>
@@ -2298,13 +2299,22 @@
         </w:rPr>
         <w:commentReference w:id="90"/>
       </w:r>
+      <w:commentRangeEnd w:id="91"/>
+      <w:r>
+        <w:rPr>
+          <w:rStyle w:val="CommentReference"/>
+          <w:rFonts w:asciiTheme="minorHAnsi" w:eastAsiaTheme="minorHAnsi" w:hAnsiTheme="minorHAnsi" w:cstheme="minorBidi"/>
+          <w:color w:val="auto"/>
+        </w:rPr>
+        <w:commentReference w:id="91"/>
+      </w:r>
     </w:p>
     <w:p/>
     <w:p>
       <w:pPr>
         <w:ind w:firstLine="720"/>
       </w:pPr>
-      <w:commentRangeStart w:id="91"/>
+      <w:commentRangeStart w:id="92"/>
       <w:r>
         <w:t xml:space="preserve">Not only does the placenta </w:t>
       </w:r>
@@ -2314,28 +2324,28 @@
       <w:r>
         <w:t>maternal signals from the circulation</w:t>
       </w:r>
-      <w:commentRangeEnd w:id="91"/>
+      <w:commentRangeEnd w:id="92"/>
       <w:r>
         <w:rPr>
           <w:rStyle w:val="CommentReference"/>
           <w:rFonts w:asciiTheme="minorHAnsi" w:eastAsiaTheme="minorHAnsi" w:hAnsiTheme="minorHAnsi" w:cstheme="minorBidi"/>
         </w:rPr>
-        <w:commentReference w:id="91"/>
+        <w:commentReference w:id="92"/>
       </w:r>
       <w:r>
         <w:t xml:space="preserve">. </w:t>
       </w:r>
-      <w:commentRangeStart w:id="92"/>
+      <w:commentRangeStart w:id="93"/>
       <w:r>
         <w:t xml:space="preserve">Some studies </w:t>
       </w:r>
-      <w:commentRangeEnd w:id="92"/>
+      <w:commentRangeEnd w:id="93"/>
       <w:r>
         <w:rPr>
           <w:rStyle w:val="CommentReference"/>
           <w:rFonts w:asciiTheme="minorHAnsi" w:eastAsiaTheme="minorHAnsi" w:hAnsiTheme="minorHAnsi" w:cstheme="minorBidi"/>
         </w:rPr>
-        <w:commentReference w:id="92"/>
+        <w:commentReference w:id="93"/>
       </w:r>
       <w:r>
         <w:t xml:space="preserve">have shown </w:t>
@@ -2343,7 +2353,7 @@
       <w:r>
         <w:t xml:space="preserve">that </w:t>
       </w:r>
-      <w:ins w:id="93" w:author="Dave Bridges" w:date="2018-02-05T14:16:00Z">
+      <w:ins w:id="94" w:author="Dave Bridges" w:date="2018-02-05T14:16:00Z">
         <w:r>
           <w:t xml:space="preserve">maternal </w:t>
         </w:r>
@@ -2360,12 +2370,12 @@
       <w:r>
         <w:t xml:space="preserve">placental </w:t>
       </w:r>
-      <w:del w:id="94" w:author="Dave Bridges" w:date="2018-02-05T14:16:00Z">
+      <w:del w:id="95" w:author="Dave Bridges" w:date="2018-02-05T14:16:00Z">
         <w:r>
           <w:delText xml:space="preserve">nutrient </w:delText>
         </w:r>
       </w:del>
-      <w:ins w:id="95" w:author="Dave Bridges" w:date="2018-02-05T14:16:00Z">
+      <w:ins w:id="96" w:author="Dave Bridges" w:date="2018-02-05T14:16:00Z">
         <w:r>
           <w:t>macronutrient</w:t>
         </w:r>
@@ -2379,7 +2389,7 @@
       <w:r>
         <w:t xml:space="preserve">by </w:t>
       </w:r>
-      <w:ins w:id="96" w:author="Dave Bridges" w:date="2018-02-05T14:17:00Z">
+      <w:ins w:id="97" w:author="Dave Bridges" w:date="2018-02-05T14:17:00Z">
         <w:r>
           <w:t xml:space="preserve">transcriptionally? </w:t>
         </w:r>
@@ -2396,14 +2406,22 @@
       <w:r>
         <w:t xml:space="preserve">nta glucose transporter, GLUT1 and the placental amino acid transport system, </w:t>
       </w:r>
-      <w:commentRangeStart w:id="97"/>
+      <w:commentRangeStart w:id="98"/>
       <w:r>
         <w:t xml:space="preserve">system </w:t>
       </w:r>
-      <w:commentRangeStart w:id="98"/>
+      <w:commentRangeStart w:id="99"/>
       <w:r>
         <w:t>A</w:t>
       </w:r>
+      <w:commentRangeEnd w:id="99"/>
+      <w:r>
+        <w:rPr>
+          <w:rStyle w:val="CommentReference"/>
+          <w:rFonts w:asciiTheme="minorHAnsi" w:eastAsiaTheme="minorHAnsi" w:hAnsiTheme="minorHAnsi" w:cstheme="minorBidi"/>
+        </w:rPr>
+        <w:commentReference w:id="99"/>
+      </w:r>
       <w:commentRangeEnd w:id="98"/>
       <w:r>
         <w:rPr>
@@ -2412,299 +2430,291 @@
         </w:rPr>
         <w:commentReference w:id="98"/>
       </w:r>
-      <w:commentRangeEnd w:id="97"/>
+      <w:r>
+        <w:t xml:space="preserve">. </w:t>
+      </w:r>
+      <w:r>
+        <w:t xml:space="preserve">Although insulin promotes the uptake of glucose in </w:t>
+      </w:r>
+      <w:commentRangeStart w:id="100"/>
+      <w:r>
+        <w:t>maternal cells</w:t>
+      </w:r>
+      <w:commentRangeEnd w:id="100"/>
       <w:r>
         <w:rPr>
           <w:rStyle w:val="CommentReference"/>
           <w:rFonts w:asciiTheme="minorHAnsi" w:eastAsiaTheme="minorHAnsi" w:hAnsiTheme="minorHAnsi" w:cstheme="minorBidi"/>
         </w:rPr>
-        <w:commentReference w:id="97"/>
+        <w:commentReference w:id="100"/>
+      </w:r>
+      <w:r>
+        <w:t xml:space="preserve">, its activity in the placenta does not mediate glucose </w:t>
+      </w:r>
+      <w:commentRangeStart w:id="101"/>
+      <w:r>
+        <w:t>transport</w:t>
+      </w:r>
+      <w:commentRangeEnd w:id="101"/>
+      <w:r>
+        <w:rPr>
+          <w:rStyle w:val="CommentReference"/>
+          <w:rFonts w:asciiTheme="minorHAnsi" w:eastAsiaTheme="minorHAnsi" w:hAnsiTheme="minorHAnsi" w:cstheme="minorBidi"/>
+        </w:rPr>
+        <w:commentReference w:id="101"/>
       </w:r>
       <w:r>
         <w:t xml:space="preserve">. </w:t>
       </w:r>
       <w:r>
-        <w:t xml:space="preserve">Although insulin promotes the uptake of glucose in </w:t>
-      </w:r>
-      <w:commentRangeStart w:id="99"/>
-      <w:r>
-        <w:t>maternal cells</w:t>
-      </w:r>
-      <w:commentRangeEnd w:id="99"/>
+        <w:t xml:space="preserve">In fact, maternal </w:t>
+      </w:r>
+      <w:r>
+        <w:t xml:space="preserve">insulin levels only mediate </w:t>
+      </w:r>
+      <w:commentRangeStart w:id="102"/>
+      <w:r>
+        <w:t xml:space="preserve">downstream </w:t>
+      </w:r>
+      <w:r>
+        <w:t>signaling molecules</w:t>
+      </w:r>
+      <w:r>
+        <w:t xml:space="preserve"> of insulin</w:t>
+      </w:r>
+      <w:r>
+        <w:t xml:space="preserve"> </w:t>
+      </w:r>
+      <w:commentRangeEnd w:id="102"/>
       <w:r>
         <w:rPr>
           <w:rStyle w:val="CommentReference"/>
           <w:rFonts w:asciiTheme="minorHAnsi" w:eastAsiaTheme="minorHAnsi" w:hAnsiTheme="minorHAnsi" w:cstheme="minorBidi"/>
         </w:rPr>
-        <w:commentReference w:id="99"/>
-      </w:r>
-      <w:r>
-        <w:t xml:space="preserve">, its activity in the placenta does not mediate glucose </w:t>
-      </w:r>
-      <w:commentRangeStart w:id="100"/>
-      <w:r>
-        <w:t>transport</w:t>
-      </w:r>
-      <w:commentRangeEnd w:id="100"/>
+        <w:commentReference w:id="102"/>
+      </w:r>
+      <w:r>
+        <w:t>on the placental microvillou</w:t>
+      </w:r>
+      <w:r>
+        <w:t>s membrane</w:t>
+      </w:r>
+      <w:r>
+        <w:t xml:space="preserve">. For instance, insulin </w:t>
+      </w:r>
+      <w:r>
+        <w:t xml:space="preserve">activates </w:t>
+      </w:r>
+      <w:r>
+        <w:t>mammalian target of rapamycin (mTOR)</w:t>
+      </w:r>
+      <w:r>
+        <w:t xml:space="preserve"> on the maternal side of the placenta causing its </w:t>
+      </w:r>
+      <w:del w:id="103" w:author="Dave Bridges" w:date="2018-02-05T14:18:00Z">
+        <w:r>
+          <w:delText>upregulation</w:delText>
+        </w:r>
+      </w:del>
+      <w:ins w:id="104" w:author="Dave Bridges" w:date="2018-02-05T14:18:00Z">
+        <w:r>
+          <w:t>activation</w:t>
+        </w:r>
+      </w:ins>
+      <w:r>
+        <w:t xml:space="preserve">. </w:t>
+      </w:r>
+      <w:r>
+        <w:t xml:space="preserve">In maternal obesity, </w:t>
+      </w:r>
+      <w:del w:id="105" w:author="Dave Bridges" w:date="2018-02-05T14:18:00Z">
+        <w:r>
+          <w:delText xml:space="preserve">the </w:delText>
+        </w:r>
+      </w:del>
+      <w:r>
+        <w:t>increased circulating maternal levels of insulin increase</w:t>
+      </w:r>
+      <w:r>
+        <w:t xml:space="preserve"> lipogenesis mediated by </w:t>
+      </w:r>
+      <w:commentRangeStart w:id="106"/>
+      <w:r>
+        <w:t>mTOR</w:t>
+      </w:r>
+      <w:r>
+        <w:t xml:space="preserve"> complex 1 (mTORC1)</w:t>
+      </w:r>
+      <w:r>
+        <w:t xml:space="preserve"> signals</w:t>
+      </w:r>
+      <w:r>
+        <w:t xml:space="preserve">. </w:t>
+      </w:r>
+      <w:commentRangeEnd w:id="106"/>
       <w:r>
         <w:rPr>
           <w:rStyle w:val="CommentReference"/>
           <w:rFonts w:asciiTheme="minorHAnsi" w:eastAsiaTheme="minorHAnsi" w:hAnsiTheme="minorHAnsi" w:cstheme="minorBidi"/>
         </w:rPr>
-        <w:commentReference w:id="100"/>
-      </w:r>
-      <w:r>
-        <w:t xml:space="preserve">. </w:t>
-      </w:r>
-      <w:r>
-        <w:t xml:space="preserve">In fact, maternal </w:t>
-      </w:r>
-      <w:r>
-        <w:t xml:space="preserve">insulin levels only mediate </w:t>
-      </w:r>
-      <w:commentRangeStart w:id="101"/>
-      <w:r>
-        <w:t xml:space="preserve">downstream </w:t>
-      </w:r>
-      <w:r>
-        <w:t>signaling molecules</w:t>
-      </w:r>
-      <w:r>
-        <w:t xml:space="preserve"> of insulin</w:t>
-      </w:r>
+        <w:commentReference w:id="106"/>
+      </w:r>
+      <w:r>
+        <w:t>This leads to</w:t>
+      </w:r>
+      <w:r>
+        <w:t xml:space="preserve"> fat deposition on the placental barrier</w:t>
+      </w:r>
+      <w:ins w:id="107" w:author="Dave Bridges" w:date="2018-02-05T14:26:00Z">
+        <w:r>
+          <w:t xml:space="preserve"> under conditions of maternal hyperinsulinemia</w:t>
+        </w:r>
+      </w:ins>
+      <w:r>
+        <w:t xml:space="preserve">. Maternal insulin does not cross the placenta to the </w:t>
+      </w:r>
+      <w:commentRangeStart w:id="108"/>
+      <w:r>
+        <w:t>fetus</w:t>
+      </w:r>
+      <w:commentRangeEnd w:id="108"/>
+      <w:r>
+        <w:rPr>
+          <w:rStyle w:val="CommentReference"/>
+          <w:rFonts w:asciiTheme="minorHAnsi" w:eastAsiaTheme="minorHAnsi" w:hAnsiTheme="minorHAnsi" w:cstheme="minorBidi"/>
+        </w:rPr>
+        <w:commentReference w:id="108"/>
+      </w:r>
+      <w:ins w:id="109" w:author="Dave Bridges" w:date="2018-02-05T14:19:00Z">
+        <w:r>
+          <w:t>.</w:t>
+        </w:r>
+      </w:ins>
       <w:r>
         <w:t xml:space="preserve"> </w:t>
       </w:r>
-      <w:commentRangeEnd w:id="101"/>
+      <w:del w:id="110" w:author="Dave Bridges" w:date="2018-02-05T14:19:00Z">
+        <w:r>
+          <w:delText xml:space="preserve">and thus any correlation between the maternal insulin levels and those of the fetus are not due to direct transport of maternal insulin to </w:delText>
+        </w:r>
+        <w:r>
+          <w:delText xml:space="preserve">the fetus through the placenta but </w:delText>
+        </w:r>
+        <w:r>
+          <w:delText>might be</w:delText>
+        </w:r>
+        <w:r>
+          <w:delText xml:space="preserve"> rather</w:delText>
+        </w:r>
+        <w:r>
+          <w:delText xml:space="preserve"> caused by downstream activities of m</w:delText>
+        </w:r>
+      </w:del>
+      <w:ins w:id="111" w:author="Dave Bridges" w:date="2018-02-05T14:19:00Z">
+        <w:r>
+          <w:t>M</w:t>
+        </w:r>
+      </w:ins>
+      <w:r>
+        <w:t xml:space="preserve">aternal insulin </w:t>
+      </w:r>
+      <w:del w:id="112" w:author="Dave Bridges" w:date="2018-02-05T14:19:00Z">
+        <w:r>
+          <w:delText xml:space="preserve">that </w:delText>
+        </w:r>
+      </w:del>
+      <w:ins w:id="113" w:author="Dave Bridges" w:date="2018-02-05T14:19:00Z">
+        <w:r>
+          <w:t>can</w:t>
+        </w:r>
+        <w:r>
+          <w:t xml:space="preserve"> </w:t>
+        </w:r>
+      </w:ins>
+      <w:r>
+        <w:t xml:space="preserve">lead to an increased macronutrient flux to the fetus. The fetus, in turn, responds by increasing </w:t>
+      </w:r>
+      <w:ins w:id="114" w:author="Dave Bridges" w:date="2018-02-05T14:19:00Z">
+        <w:r>
+          <w:t xml:space="preserve">its own </w:t>
+        </w:r>
+      </w:ins>
+      <w:r>
+        <w:t xml:space="preserve">insulin secretion and hence, the fetus develops an increased circulating insulin level indirectly associated to the maternal </w:t>
+      </w:r>
+      <w:commentRangeStart w:id="115"/>
+      <w:r>
+        <w:t>levels</w:t>
+      </w:r>
+      <w:commentRangeEnd w:id="115"/>
       <w:r>
         <w:rPr>
           <w:rStyle w:val="CommentReference"/>
           <w:rFonts w:asciiTheme="minorHAnsi" w:eastAsiaTheme="minorHAnsi" w:hAnsiTheme="minorHAnsi" w:cstheme="minorBidi"/>
         </w:rPr>
-        <w:commentReference w:id="101"/>
-      </w:r>
-      <w:r>
-        <w:t>on the placental microvillou</w:t>
-      </w:r>
-      <w:r>
-        <w:t>s membrane</w:t>
-      </w:r>
-      <w:r>
-        <w:t xml:space="preserve">. For instance, insulin </w:t>
-      </w:r>
-      <w:r>
-        <w:t xml:space="preserve">activates </w:t>
-      </w:r>
-      <w:r>
-        <w:t>mammalian target of rapamycin (mTOR)</w:t>
-      </w:r>
-      <w:r>
-        <w:t xml:space="preserve"> on the maternal side of the placenta causing its </w:t>
-      </w:r>
-      <w:del w:id="102" w:author="Dave Bridges" w:date="2018-02-05T14:18:00Z">
-        <w:r>
-          <w:delText>upregulation</w:delText>
-        </w:r>
-      </w:del>
-      <w:ins w:id="103" w:author="Dave Bridges" w:date="2018-02-05T14:18:00Z">
-        <w:r>
-          <w:t>activation</w:t>
+        <w:commentReference w:id="115"/>
+      </w:r>
+      <w:r>
+        <w:t>.</w:t>
+      </w:r>
+      <w:r>
+        <w:t xml:space="preserve"> Insulin also stimulates </w:t>
+      </w:r>
+      <w:ins w:id="116" w:author="Dave Bridges" w:date="2018-02-05T14:20:00Z">
+        <w:r>
+          <w:t xml:space="preserve">amino acid transport </w:t>
         </w:r>
       </w:ins>
       <w:r>
-        <w:t xml:space="preserve">. </w:t>
-      </w:r>
-      <w:r>
-        <w:t xml:space="preserve">In maternal obesity, </w:t>
-      </w:r>
-      <w:del w:id="104" w:author="Dave Bridges" w:date="2018-02-05T14:18:00Z">
-        <w:r>
-          <w:delText xml:space="preserve">the </w:delText>
-        </w:r>
-      </w:del>
-      <w:r>
-        <w:t>increased circulating maternal levels of insulin increase</w:t>
-      </w:r>
-      <w:r>
-        <w:t xml:space="preserve"> lipogenesis mediated by </w:t>
-      </w:r>
-      <w:commentRangeStart w:id="105"/>
-      <w:r>
-        <w:t>mTOR</w:t>
-      </w:r>
-      <w:r>
-        <w:t xml:space="preserve"> complex 1 (mTORC1)</w:t>
-      </w:r>
-      <w:r>
-        <w:t xml:space="preserve"> signals</w:t>
-      </w:r>
-      <w:r>
-        <w:t xml:space="preserve">. </w:t>
-      </w:r>
-      <w:commentRangeEnd w:id="105"/>
+        <w:t xml:space="preserve">system A </w:t>
+      </w:r>
+      <w:r>
+        <w:t xml:space="preserve">activity, which may be altered in events of maternal obesity. </w:t>
+      </w:r>
+    </w:p>
+    <w:p/>
+    <w:p>
+      <w:pPr>
+        <w:ind w:firstLine="720"/>
+      </w:pPr>
+      <w:commentRangeStart w:id="117"/>
+      <w:r>
+        <w:t>Another</w:t>
+      </w:r>
+      <w:commentRangeEnd w:id="117"/>
       <w:r>
         <w:rPr>
           <w:rStyle w:val="CommentReference"/>
           <w:rFonts w:asciiTheme="minorHAnsi" w:eastAsiaTheme="minorHAnsi" w:hAnsiTheme="minorHAnsi" w:cstheme="minorBidi"/>
         </w:rPr>
-        <w:commentReference w:id="105"/>
-      </w:r>
-      <w:r>
-        <w:t>This leads to</w:t>
-      </w:r>
-      <w:r>
-        <w:t xml:space="preserve"> fat deposition on the placental barrier</w:t>
-      </w:r>
-      <w:ins w:id="106" w:author="Dave Bridges" w:date="2018-02-05T14:26:00Z">
-        <w:r>
-          <w:t xml:space="preserve"> under conditions of maternal hyperinsulinemia</w:t>
-        </w:r>
-      </w:ins>
-      <w:r>
-        <w:t xml:space="preserve">. Maternal insulin does not cross the placenta to the </w:t>
-      </w:r>
-      <w:commentRangeStart w:id="107"/>
-      <w:r>
-        <w:t>fetus</w:t>
-      </w:r>
-      <w:commentRangeEnd w:id="107"/>
+        <w:commentReference w:id="117"/>
+      </w:r>
+      <w:r>
+        <w:t xml:space="preserve"> signaling mechanism is </w:t>
+      </w:r>
+      <w:r>
+        <w:t xml:space="preserve">CCAAT-enhancer-binding protein </w:t>
+      </w:r>
+      <w:commentRangeStart w:id="118"/>
+      <w:r>
+        <w:t>(C</w:t>
+      </w:r>
+      <w:r>
+        <w:t>/EBP</w:t>
+      </w:r>
+      <w:r>
+        <w:t>)</w:t>
+      </w:r>
+      <w:r>
+        <w:t xml:space="preserve"> </w:t>
+      </w:r>
+      <w:commentRangeEnd w:id="118"/>
       <w:r>
         <w:rPr>
           <w:rStyle w:val="CommentReference"/>
           <w:rFonts w:asciiTheme="minorHAnsi" w:eastAsiaTheme="minorHAnsi" w:hAnsiTheme="minorHAnsi" w:cstheme="minorBidi"/>
         </w:rPr>
-        <w:commentReference w:id="107"/>
-      </w:r>
-      <w:ins w:id="108" w:author="Dave Bridges" w:date="2018-02-05T14:19:00Z">
-        <w:r>
-          <w:t>.</w:t>
-        </w:r>
-      </w:ins>
-      <w:r>
-        <w:t xml:space="preserve"> </w:t>
-      </w:r>
-      <w:del w:id="109" w:author="Dave Bridges" w:date="2018-02-05T14:19:00Z">
-        <w:r>
-          <w:delText xml:space="preserve">and thus any correlation between the maternal insulin levels and those of the fetus are not due to direct transport of maternal insulin to </w:delText>
-        </w:r>
-        <w:r>
-          <w:delText xml:space="preserve">the fetus through the placenta but </w:delText>
-        </w:r>
-        <w:r>
-          <w:delText>might be</w:delText>
-        </w:r>
-        <w:r>
-          <w:delText xml:space="preserve"> rather</w:delText>
-        </w:r>
-        <w:r>
-          <w:delText xml:space="preserve"> caused by downstream activities of m</w:delText>
-        </w:r>
-      </w:del>
-      <w:ins w:id="110" w:author="Dave Bridges" w:date="2018-02-05T14:19:00Z">
-        <w:r>
-          <w:t>M</w:t>
-        </w:r>
-      </w:ins>
-      <w:r>
-        <w:t xml:space="preserve">aternal insulin </w:t>
-      </w:r>
-      <w:del w:id="111" w:author="Dave Bridges" w:date="2018-02-05T14:19:00Z">
-        <w:r>
-          <w:delText xml:space="preserve">that </w:delText>
-        </w:r>
-      </w:del>
-      <w:ins w:id="112" w:author="Dave Bridges" w:date="2018-02-05T14:19:00Z">
-        <w:r>
-          <w:t>can</w:t>
-        </w:r>
-        <w:r>
-          <w:t xml:space="preserve"> </w:t>
-        </w:r>
-      </w:ins>
-      <w:r>
-        <w:t xml:space="preserve">lead to an increased macronutrient flux to the fetus. The fetus, in turn, responds by increasing </w:t>
-      </w:r>
-      <w:ins w:id="113" w:author="Dave Bridges" w:date="2018-02-05T14:19:00Z">
-        <w:r>
-          <w:t xml:space="preserve">its own </w:t>
-        </w:r>
-      </w:ins>
-      <w:r>
-        <w:t xml:space="preserve">insulin secretion and hence, the fetus develops an increased circulating insulin level indirectly associated to the maternal </w:t>
-      </w:r>
-      <w:commentRangeStart w:id="114"/>
-      <w:r>
-        <w:t>levels</w:t>
-      </w:r>
-      <w:commentRangeEnd w:id="114"/>
-      <w:r>
-        <w:rPr>
-          <w:rStyle w:val="CommentReference"/>
-          <w:rFonts w:asciiTheme="minorHAnsi" w:eastAsiaTheme="minorHAnsi" w:hAnsiTheme="minorHAnsi" w:cstheme="minorBidi"/>
-        </w:rPr>
-        <w:commentReference w:id="114"/>
-      </w:r>
-      <w:r>
-        <w:t>.</w:t>
-      </w:r>
-      <w:r>
-        <w:t xml:space="preserve"> Insulin also stimulates </w:t>
-      </w:r>
-      <w:ins w:id="115" w:author="Dave Bridges" w:date="2018-02-05T14:20:00Z">
-        <w:r>
-          <w:t xml:space="preserve">amino acid transport </w:t>
-        </w:r>
-      </w:ins>
-      <w:r>
-        <w:t xml:space="preserve">system A </w:t>
-      </w:r>
-      <w:r>
-        <w:t xml:space="preserve">activity, which may be altered in events of maternal obesity. </w:t>
-      </w:r>
-    </w:p>
-    <w:p/>
-    <w:p>
-      <w:pPr>
-        <w:ind w:firstLine="720"/>
-      </w:pPr>
-      <w:commentRangeStart w:id="116"/>
-      <w:r>
-        <w:t>Another</w:t>
-      </w:r>
-      <w:commentRangeEnd w:id="116"/>
-      <w:r>
-        <w:rPr>
-          <w:rStyle w:val="CommentReference"/>
-          <w:rFonts w:asciiTheme="minorHAnsi" w:eastAsiaTheme="minorHAnsi" w:hAnsiTheme="minorHAnsi" w:cstheme="minorBidi"/>
-        </w:rPr>
-        <w:commentReference w:id="116"/>
-      </w:r>
-      <w:r>
-        <w:t xml:space="preserve"> signaling mechanism is </w:t>
-      </w:r>
-      <w:r>
-        <w:t xml:space="preserve">CCAAT-enhancer-binding protein </w:t>
-      </w:r>
-      <w:commentRangeStart w:id="117"/>
-      <w:r>
-        <w:t>(C</w:t>
-      </w:r>
-      <w:r>
-        <w:t>/EBP</w:t>
-      </w:r>
-      <w:r>
-        <w:t>)</w:t>
-      </w:r>
-      <w:r>
-        <w:t xml:space="preserve"> </w:t>
-      </w:r>
-      <w:commentRangeEnd w:id="117"/>
-      <w:r>
-        <w:rPr>
-          <w:rStyle w:val="CommentReference"/>
-          <w:rFonts w:asciiTheme="minorHAnsi" w:eastAsiaTheme="minorHAnsi" w:hAnsiTheme="minorHAnsi" w:cstheme="minorBidi"/>
-        </w:rPr>
-        <w:commentReference w:id="117"/>
+        <w:commentReference w:id="118"/>
       </w:r>
       <w:r>
         <w:t>downstream</w:t>
@@ -2764,62 +2774,62 @@
       <w:r>
         <w:t xml:space="preserve">on </w:t>
       </w:r>
-      <w:commentRangeStart w:id="118"/>
+      <w:commentRangeStart w:id="119"/>
       <w:r>
         <w:t xml:space="preserve">may </w:t>
       </w:r>
-      <w:commentRangeEnd w:id="118"/>
+      <w:commentRangeEnd w:id="119"/>
       <w:r>
         <w:rPr>
           <w:rStyle w:val="CommentReference"/>
           <w:rFonts w:asciiTheme="minorHAnsi" w:eastAsiaTheme="minorHAnsi" w:hAnsiTheme="minorHAnsi" w:cstheme="minorBidi"/>
         </w:rPr>
-        <w:commentReference w:id="118"/>
+        <w:commentReference w:id="119"/>
       </w:r>
       <w:r>
         <w:t xml:space="preserve">yield a less mature placenta or a placenta with a </w:t>
       </w:r>
-      <w:commentRangeStart w:id="119"/>
+      <w:commentRangeStart w:id="120"/>
       <w:r>
         <w:t xml:space="preserve">suboptimal </w:t>
       </w:r>
-      <w:commentRangeEnd w:id="119"/>
+      <w:commentRangeEnd w:id="120"/>
       <w:r>
         <w:rPr>
           <w:rStyle w:val="CommentReference"/>
           <w:rFonts w:asciiTheme="minorHAnsi" w:eastAsiaTheme="minorHAnsi" w:hAnsiTheme="minorHAnsi" w:cstheme="minorBidi"/>
         </w:rPr>
-        <w:commentReference w:id="119"/>
+        <w:commentReference w:id="120"/>
       </w:r>
       <w:r>
         <w:t xml:space="preserve">structure due to the decreased syncytiotrophoblast growth. By reducing the cytotrophoblast capacity to differentiate to syncytiotrophoblasts, the placenta of obese women will have less syncytiotrophoblasts compared to that of lean </w:t>
       </w:r>
-      <w:commentRangeStart w:id="120"/>
+      <w:commentRangeStart w:id="121"/>
       <w:r>
         <w:t>women</w:t>
       </w:r>
-      <w:commentRangeEnd w:id="120"/>
+      <w:commentRangeEnd w:id="121"/>
       <w:r>
         <w:rPr>
           <w:rStyle w:val="CommentReference"/>
           <w:rFonts w:asciiTheme="minorHAnsi" w:eastAsiaTheme="minorHAnsi" w:hAnsiTheme="minorHAnsi" w:cstheme="minorBidi"/>
         </w:rPr>
-        <w:commentReference w:id="120"/>
+        <w:commentReference w:id="121"/>
       </w:r>
       <w:r>
         <w:t xml:space="preserve">. This mechanism </w:t>
       </w:r>
-      <w:commentRangeStart w:id="121"/>
+      <w:commentRangeStart w:id="122"/>
       <w:r>
         <w:t xml:space="preserve">may </w:t>
       </w:r>
-      <w:commentRangeEnd w:id="121"/>
+      <w:commentRangeEnd w:id="122"/>
       <w:r>
         <w:rPr>
           <w:rStyle w:val="CommentReference"/>
           <w:rFonts w:asciiTheme="minorHAnsi" w:eastAsiaTheme="minorHAnsi" w:hAnsiTheme="minorHAnsi" w:cstheme="minorBidi"/>
         </w:rPr>
-        <w:commentReference w:id="121"/>
+        <w:commentReference w:id="122"/>
       </w:r>
       <w:r>
         <w:t>not only alter the placental structure, but also its function</w:t>
@@ -2836,20 +2846,20 @@
       <w:r>
         <w:t xml:space="preserve">, due to the decreased syncytiotrophoblast layer, would impair the syncytiotrophoblastic capability to produce </w:t>
       </w:r>
-      <w:commentRangeStart w:id="122"/>
+      <w:commentRangeStart w:id="123"/>
       <w:r>
         <w:t>h</w:t>
       </w:r>
       <w:r>
         <w:t>CG</w:t>
       </w:r>
-      <w:commentRangeEnd w:id="122"/>
+      <w:commentRangeEnd w:id="123"/>
       <w:r>
         <w:rPr>
           <w:rStyle w:val="CommentReference"/>
           <w:rFonts w:asciiTheme="minorHAnsi" w:eastAsiaTheme="minorHAnsi" w:hAnsiTheme="minorHAnsi" w:cstheme="minorBidi"/>
         </w:rPr>
-        <w:commentReference w:id="122"/>
+        <w:commentReference w:id="123"/>
       </w:r>
       <w:r>
         <w:t>. Whether this mechanism may be protective to limit potential fetal overgrowth or if it results in suboptimal gro</w:t>
@@ -2858,6 +2868,7 @@
         <w:t xml:space="preserve">wth is not clearly </w:t>
       </w:r>
       <w:commentRangeStart w:id="124"/>
+      <w:commentRangeStart w:id="125"/>
       <w:r>
         <w:t>identified</w:t>
       </w:r>
@@ -2868,6 +2879,14 @@
         </w:rPr>
         <w:commentReference w:id="124"/>
       </w:r>
+      <w:commentRangeEnd w:id="125"/>
+      <w:r>
+        <w:rPr>
+          <w:rStyle w:val="CommentReference"/>
+          <w:rFonts w:asciiTheme="minorHAnsi" w:eastAsiaTheme="minorHAnsi" w:hAnsiTheme="minorHAnsi" w:cstheme="minorBidi"/>
+        </w:rPr>
+        <w:commentReference w:id="125"/>
+      </w:r>
       <w:r>
         <w:t>.</w:t>
       </w:r>
@@ -2878,13 +2897,134 @@
         <w:ind w:firstLine="720"/>
       </w:pPr>
       <w:r>
-        <w:t xml:space="preserve">In lean women, adiponectin levels are thought to reduce insulin sensitivity in the placenta. This is considered a protective mechanism in lean women who encounter hyperglycemic episodes, naturally postprandial. As adiponectin reduces the placental insulin sensitivity, it protects the fetus from the downstream upregulated insulin cascade which may lead to increased fetal nutrient flux. In obese mothers, this mechanism is absent, as obese mothers usually have hypoadiponectemia, which fails to protect the placental transport capacity in times of maternal hyperglycemia. </w:t>
-      </w:r>
+        <w:t xml:space="preserve">In lean women, adiponectin </w:t>
+      </w:r>
+      <w:del w:id="126" w:author="Dave Bridges" w:date="2018-02-05T14:29:00Z">
+        <w:r>
+          <w:delText xml:space="preserve">levels are thought to </w:delText>
+        </w:r>
+      </w:del>
+      <w:r>
+        <w:t>reduce</w:t>
+      </w:r>
+      <w:ins w:id="127" w:author="Dave Bridges" w:date="2018-02-05T14:29:00Z">
+        <w:r>
+          <w:t>s</w:t>
+        </w:r>
+      </w:ins>
+      <w:r>
+        <w:t xml:space="preserve"> </w:t>
+      </w:r>
+      <w:commentRangeStart w:id="128"/>
+      <w:r>
+        <w:t xml:space="preserve">insulin sensitivity </w:t>
+      </w:r>
+      <w:commentRangeEnd w:id="128"/>
+      <w:r>
+        <w:rPr>
+          <w:rStyle w:val="CommentReference"/>
+          <w:rFonts w:asciiTheme="minorHAnsi" w:eastAsiaTheme="minorHAnsi" w:hAnsiTheme="minorHAnsi" w:cstheme="minorBidi"/>
+        </w:rPr>
+        <w:commentReference w:id="128"/>
+      </w:r>
+      <w:r>
+        <w:t xml:space="preserve">in the </w:t>
+      </w:r>
+      <w:commentRangeStart w:id="129"/>
+      <w:r>
+        <w:t>placenta</w:t>
+      </w:r>
+      <w:commentRangeEnd w:id="129"/>
+      <w:r>
+        <w:rPr>
+          <w:rStyle w:val="CommentReference"/>
+          <w:rFonts w:asciiTheme="minorHAnsi" w:eastAsiaTheme="minorHAnsi" w:hAnsiTheme="minorHAnsi" w:cstheme="minorBidi"/>
+        </w:rPr>
+        <w:commentReference w:id="129"/>
+      </w:r>
+      <w:r>
+        <w:t xml:space="preserve">. This is considered a protective mechanism in lean women who encounter hyperglycemic episodes, </w:t>
+      </w:r>
+      <w:del w:id="130" w:author="Dave Bridges" w:date="2018-02-05T14:29:00Z">
+        <w:r>
+          <w:delText xml:space="preserve">naturally </w:delText>
+        </w:r>
+      </w:del>
+      <w:ins w:id="131" w:author="Dave Bridges" w:date="2018-02-05T14:29:00Z">
+        <w:r>
+          <w:t>such as the</w:t>
+        </w:r>
+        <w:r>
+          <w:t xml:space="preserve"> </w:t>
+        </w:r>
+      </w:ins>
+      <w:r>
+        <w:t>postprandial</w:t>
+      </w:r>
+      <w:ins w:id="132" w:author="Dave Bridges" w:date="2018-02-05T14:29:00Z">
+        <w:r>
+          <w:t xml:space="preserve"> state</w:t>
+        </w:r>
+      </w:ins>
+      <w:r>
+        <w:t xml:space="preserve">. As adiponectin reduces the placental insulin sensitivity, it protects the fetus from the </w:t>
+      </w:r>
+      <w:del w:id="133" w:author="Dave Bridges" w:date="2018-02-05T14:29:00Z">
+        <w:r>
+          <w:delText xml:space="preserve">downstream upregulated </w:delText>
+        </w:r>
+      </w:del>
+      <w:r>
+        <w:t xml:space="preserve">insulin cascade which </w:t>
+      </w:r>
+      <w:del w:id="134" w:author="Dave Bridges" w:date="2018-02-05T14:29:00Z">
+        <w:r>
+          <w:delText xml:space="preserve">may </w:delText>
+        </w:r>
+      </w:del>
+      <w:ins w:id="135" w:author="Dave Bridges" w:date="2018-02-05T14:29:00Z">
+        <w:r>
+          <w:t>would normally</w:t>
+        </w:r>
+        <w:r>
+          <w:t xml:space="preserve"> </w:t>
+        </w:r>
+      </w:ins>
+      <w:r>
+        <w:t xml:space="preserve">lead to increased fetal nutrient flux. In obese mothers, this mechanism is absent, as obese mothers usually have hypoadiponectemia, which fails to protect the placental transport capacity in times of maternal </w:t>
+      </w:r>
+      <w:commentRangeStart w:id="136"/>
+      <w:r>
+        <w:t>hyperglycemia</w:t>
+      </w:r>
+      <w:commentRangeEnd w:id="136"/>
+      <w:r>
+        <w:rPr>
+          <w:rStyle w:val="CommentReference"/>
+          <w:rFonts w:asciiTheme="minorHAnsi" w:eastAsiaTheme="minorHAnsi" w:hAnsiTheme="minorHAnsi" w:cstheme="minorBidi"/>
+        </w:rPr>
+        <w:commentReference w:id="136"/>
+      </w:r>
+      <w:r>
+        <w:t xml:space="preserve">. </w:t>
+      </w:r>
+      <w:commentRangeStart w:id="137"/>
       <w:r>
         <w:t>Furthermore, l</w:t>
       </w:r>
       <w:r>
-        <w:t>eptin in lean women stimulates system A function. In obese w</w:t>
+        <w:t xml:space="preserve">eptin in lean women stimulates system A function. </w:t>
+      </w:r>
+      <w:commentRangeEnd w:id="137"/>
+      <w:r>
+        <w:rPr>
+          <w:rStyle w:val="CommentReference"/>
+          <w:rFonts w:asciiTheme="minorHAnsi" w:eastAsiaTheme="minorHAnsi" w:hAnsiTheme="minorHAnsi" w:cstheme="minorBidi"/>
+        </w:rPr>
+        <w:commentReference w:id="137"/>
+      </w:r>
+      <w:r>
+        <w:t>In obese w</w:t>
       </w:r>
       <w:r>
         <w:t>omen, who may suffer from hyperleptinemia and leptin resistance may have a reduced</w:t>
@@ -2901,6 +3041,7 @@
       <w:r>
         <w:t xml:space="preserve">, is a </w:t>
       </w:r>
+      <w:commentRangeStart w:id="138"/>
       <w:r>
         <w:t xml:space="preserve">definite </w:t>
       </w:r>
@@ -2908,7 +3049,18 @@
         <w:t>moderator</w:t>
       </w:r>
       <w:r>
-        <w:t xml:space="preserve"> of this effect. </w:t>
+        <w:t xml:space="preserve"> of this effect</w:t>
+      </w:r>
+      <w:commentRangeEnd w:id="138"/>
+      <w:r>
+        <w:rPr>
+          <w:rStyle w:val="CommentReference"/>
+          <w:rFonts w:asciiTheme="minorHAnsi" w:eastAsiaTheme="minorHAnsi" w:hAnsiTheme="minorHAnsi" w:cstheme="minorBidi"/>
+        </w:rPr>
+        <w:commentReference w:id="138"/>
+      </w:r>
+      <w:r>
+        <w:t xml:space="preserve">. </w:t>
       </w:r>
     </w:p>
     <w:p/>
@@ -2934,6 +3086,7 @@
           <w:rFonts w:ascii="Times New Roman" w:hAnsi="Times New Roman" w:cs="Times New Roman"/>
         </w:rPr>
       </w:pPr>
+      <w:commentRangeStart w:id="139"/>
       <w:r>
         <w:rPr>
           <w:rFonts w:ascii="Times New Roman" w:hAnsi="Times New Roman" w:cs="Times New Roman"/>
@@ -2946,6 +3099,15 @@
         </w:rPr>
         <w:t xml:space="preserve">nutrient transporters </w:t>
       </w:r>
+      <w:commentRangeEnd w:id="139"/>
+      <w:r>
+        <w:rPr>
+          <w:rStyle w:val="CommentReference"/>
+          <w:rFonts w:asciiTheme="minorHAnsi" w:eastAsiaTheme="minorHAnsi" w:hAnsiTheme="minorHAnsi" w:cstheme="minorBidi"/>
+          <w:color w:val="auto"/>
+        </w:rPr>
+        <w:commentReference w:id="139"/>
+      </w:r>
       <w:r>
         <w:rPr>
           <w:rFonts w:ascii="Times New Roman" w:hAnsi="Times New Roman" w:cs="Times New Roman"/>
@@ -2974,7 +3136,33 @@
         <w:t xml:space="preserve"> to pass from the maternal circulation to the fet</w:t>
       </w:r>
       <w:r>
-        <w:t xml:space="preserve">al circulation, it has to cross the placental barriers. In humans, nutrients need to pass through three membranes, the </w:t>
+        <w:t xml:space="preserve">al circulation, </w:t>
+      </w:r>
+      <w:del w:id="141" w:author="Dave Bridges" w:date="2018-02-05T14:32:00Z">
+        <w:r>
+          <w:delText xml:space="preserve">it </w:delText>
+        </w:r>
+      </w:del>
+      <w:ins w:id="142" w:author="Dave Bridges" w:date="2018-02-05T14:32:00Z">
+        <w:r>
+          <w:t>molecules</w:t>
+        </w:r>
+        <w:r>
+          <w:t xml:space="preserve"> </w:t>
+        </w:r>
+      </w:ins>
+      <w:del w:id="143" w:author="Dave Bridges" w:date="2018-02-05T14:32:00Z">
+        <w:r>
+          <w:delText>has to</w:delText>
+        </w:r>
+      </w:del>
+      <w:ins w:id="144" w:author="Dave Bridges" w:date="2018-02-05T14:32:00Z">
+        <w:r>
+          <w:t>must</w:t>
+        </w:r>
+      </w:ins>
+      <w:r>
+        <w:t xml:space="preserve"> cross the placental barriers. In humans, nutrients need to pass through three membranes, the </w:t>
       </w:r>
       <w:r>
         <w:t>microvillous</w:t>
@@ -2997,12 +3185,48 @@
       <w:r>
         <w:t>s</w:t>
       </w:r>
-      <w:r>
-        <w:t xml:space="preserve"> and metabolic capacity, fetal requirements and proper maternal blood flow through the placenta.</w:t>
-      </w:r>
+      <w:ins w:id="145" w:author="Dave Bridges" w:date="2018-02-05T17:25:00Z">
+        <w:r>
+          <w:t>,</w:t>
+        </w:r>
+      </w:ins>
       <w:r>
         <w:t xml:space="preserve"> </w:t>
       </w:r>
+      <w:del w:id="146" w:author="Dave Bridges" w:date="2018-02-05T17:24:00Z">
+        <w:r>
+          <w:delText>and metabolic capacity</w:delText>
+        </w:r>
+      </w:del>
+      <w:ins w:id="147" w:author="Dave Bridges" w:date="2018-02-05T17:24:00Z">
+        <w:r>
+          <w:t>int</w:t>
+        </w:r>
+      </w:ins>
+      <w:ins w:id="148" w:author="Dave Bridges" w:date="2018-02-05T17:25:00Z">
+        <w:r>
+          <w:t>r</w:t>
+        </w:r>
+      </w:ins>
+      <w:ins w:id="149" w:author="Dave Bridges" w:date="2018-02-05T17:24:00Z">
+        <w:r>
+          <w:t>a-placental metabolism</w:t>
+        </w:r>
+      </w:ins>
+      <w:r>
+        <w:t xml:space="preserve">, fetal requirements and </w:t>
+      </w:r>
+      <w:del w:id="150" w:author="Dave Bridges" w:date="2018-02-05T17:25:00Z">
+        <w:r>
+          <w:delText xml:space="preserve">proper </w:delText>
+        </w:r>
+      </w:del>
+      <w:r>
+        <w:t>maternal blood flow through the placenta.</w:t>
+      </w:r>
+      <w:r>
+        <w:t xml:space="preserve"> </w:t>
+      </w:r>
       <w:r>
         <w:t xml:space="preserve">The </w:t>
       </w:r>
@@ -3010,55 +3234,421 @@
         <w:t>localization of transporters across placental barri</w:t>
       </w:r>
       <w:r>
-        <w:t xml:space="preserve">ers has been studied for years, and yet there is inconsistent data and undiscovered mechanisms involved in the transport of certain nutrients, especially the impaired mechanisms in light of gestational </w:t>
-      </w:r>
-      <w:r>
-        <w:t xml:space="preserve">complications. </w:t>
-      </w:r>
-      <w:r>
-        <w:t>Data from this field support two schools of thought regarding the role of the placenta in nutrient transport. One theory suggests that the placenta allows for transport of nutrients in a manner that the fetal milieu reflects the maternal milieu and fetal growth adapts to the available maternal supplies. Hence, any deficiencies in the mother will be</w:t>
+        <w:t xml:space="preserve">ers has been </w:t>
+      </w:r>
+      <w:ins w:id="151" w:author="Dave Bridges" w:date="2018-02-05T17:25:00Z">
+        <w:r>
+          <w:t xml:space="preserve">intensely </w:t>
+        </w:r>
+      </w:ins>
+      <w:r>
+        <w:t>studied</w:t>
+      </w:r>
+      <w:del w:id="152" w:author="Dave Bridges" w:date="2018-02-05T17:25:00Z">
+        <w:r>
+          <w:delText xml:space="preserve"> for years</w:delText>
+        </w:r>
+      </w:del>
+      <w:r>
+        <w:t xml:space="preserve">, </w:t>
+      </w:r>
+      <w:del w:id="153" w:author="Dave Bridges" w:date="2018-02-05T17:25:00Z">
+        <w:r>
+          <w:delText xml:space="preserve">and yet </w:delText>
+        </w:r>
+      </w:del>
+      <w:r>
+        <w:t xml:space="preserve">there </w:t>
+      </w:r>
+      <w:del w:id="154" w:author="Dave Bridges" w:date="2018-02-05T17:25:00Z">
+        <w:r>
+          <w:delText xml:space="preserve">is </w:delText>
+        </w:r>
+      </w:del>
+      <w:ins w:id="155" w:author="Dave Bridges" w:date="2018-02-05T17:25:00Z">
+        <w:r>
+          <w:t>are</w:t>
+        </w:r>
+        <w:r>
+          <w:t xml:space="preserve"> </w:t>
+        </w:r>
+      </w:ins>
+      <w:r>
+        <w:t xml:space="preserve">inconsistent data and </w:t>
+      </w:r>
+      <w:del w:id="156" w:author="Dave Bridges" w:date="2018-02-05T17:25:00Z">
+        <w:r>
+          <w:delText xml:space="preserve">undiscovered </w:delText>
+        </w:r>
+      </w:del>
+      <w:ins w:id="157" w:author="Dave Bridges" w:date="2018-02-05T17:25:00Z">
+        <w:r>
+          <w:t>unclear</w:t>
+        </w:r>
+        <w:r>
+          <w:t xml:space="preserve"> </w:t>
+        </w:r>
+      </w:ins>
+      <w:r>
+        <w:t xml:space="preserve">mechanisms involved in the </w:t>
+      </w:r>
+      <w:ins w:id="158" w:author="Dave Bridges" w:date="2018-02-05T17:25:00Z">
+        <w:r>
+          <w:t xml:space="preserve">regulation of </w:t>
+        </w:r>
+      </w:ins>
+      <w:r>
+        <w:t>transport of certain nutrients</w:t>
+      </w:r>
+      <w:commentRangeStart w:id="159"/>
+      <w:r>
+        <w:t xml:space="preserve">, especially the impaired mechanisms in light of gestational </w:t>
+      </w:r>
+      <w:r>
+        <w:t>complications</w:t>
+      </w:r>
+      <w:commentRangeEnd w:id="159"/>
+      <w:r>
+        <w:rPr>
+          <w:rStyle w:val="CommentReference"/>
+          <w:rFonts w:asciiTheme="minorHAnsi" w:eastAsiaTheme="minorHAnsi" w:hAnsiTheme="minorHAnsi" w:cstheme="minorBidi"/>
+        </w:rPr>
+        <w:commentReference w:id="159"/>
+      </w:r>
+      <w:r>
+        <w:t xml:space="preserve">. </w:t>
+      </w:r>
+      <w:r>
+        <w:t xml:space="preserve">Data </w:t>
+      </w:r>
+      <w:del w:id="160" w:author="Dave Bridges" w:date="2018-02-05T17:26:00Z">
+        <w:r>
+          <w:delText xml:space="preserve">from this field </w:delText>
+        </w:r>
+      </w:del>
+      <w:r>
+        <w:t xml:space="preserve">support two schools of thought regarding the role of the placenta in nutrient transport. One theory suggests that the placenta allows for transport of nutrients in a manner that the fetal milieu reflects the maternal milieu and fetal growth adapts to the available maternal supplies. Hence, any deficiencies </w:t>
+      </w:r>
+      <w:ins w:id="161" w:author="Dave Bridges" w:date="2018-02-05T17:26:00Z">
+        <w:r>
+          <w:t xml:space="preserve">or excesses </w:t>
+        </w:r>
+      </w:ins>
+      <w:r>
+        <w:t>in the mother will be</w:t>
       </w:r>
       <w:r>
         <w:t xml:space="preserve"> passed on to the</w:t>
       </w:r>
       <w:r>
-        <w:t xml:space="preserve"> fetus. On the other hand, </w:t>
-      </w:r>
-      <w:r>
-        <w:t xml:space="preserve">others believe that the placenta has the </w:t>
+        <w:t xml:space="preserve"> fetus. </w:t>
+      </w:r>
+      <w:del w:id="162" w:author="Dave Bridges" w:date="2018-02-05T17:26:00Z">
+        <w:r>
+          <w:delText>On the other hand</w:delText>
+        </w:r>
+      </w:del>
+      <w:ins w:id="163" w:author="Dave Bridges" w:date="2018-02-05T17:26:00Z">
+        <w:r>
+          <w:t>I another model</w:t>
+        </w:r>
+      </w:ins>
+      <w:r>
+        <w:t xml:space="preserve">, </w:t>
+      </w:r>
+      <w:del w:id="164" w:author="Dave Bridges" w:date="2018-02-05T17:26:00Z">
+        <w:r>
+          <w:delText xml:space="preserve">others believe that </w:delText>
+        </w:r>
+      </w:del>
+      <w:r>
+        <w:t>the placenta has the capacity to regulate the flux of nutrient</w:t>
+      </w:r>
+      <w:r>
+        <w:t>s</w:t>
+      </w:r>
+      <w:r>
+        <w:t xml:space="preserve"> to the fetus by </w:t>
+      </w:r>
+      <w:r>
+        <w:t xml:space="preserve">compensating for </w:t>
       </w:r>
       <w:r>
         <w:lastRenderedPageBreak/>
-        <w:t>capacity to regulate the flux of nutrient</w:t>
+        <w:t xml:space="preserve">under or over nutrition </w:t>
+      </w:r>
+      <w:r>
+        <w:t xml:space="preserve">as it senses both the available maternal nutrients and manages the flux so that it matches the fetal growth needs. </w:t>
+      </w:r>
+      <w:commentRangeStart w:id="165"/>
+      <w:r>
+        <w:t>The two theories may sound contradictory but they may also help justify why the fetal outcomes for obesity</w:t>
+      </w:r>
+      <w:r>
+        <w:t xml:space="preserve"> may be macrosomia or growth restriction</w:t>
+      </w:r>
+      <w:r>
+        <w:t xml:space="preserve"> supporting that maternal milieu may be reflected in the fetus or that the maternal milieu was overcompensated for by the placenta to yield either outcomes, </w:t>
+      </w:r>
+      <w:commentRangeStart w:id="166"/>
+      <w:r>
+        <w:t>respectively</w:t>
+      </w:r>
+      <w:commentRangeEnd w:id="166"/>
+      <w:r>
+        <w:rPr>
+          <w:rStyle w:val="CommentReference"/>
+        </w:rPr>
+        <w:commentReference w:id="166"/>
+      </w:r>
+      <w:r>
+        <w:t xml:space="preserve">. </w:t>
+      </w:r>
+      <w:commentRangeEnd w:id="165"/>
+      <w:r>
+        <w:rPr>
+          <w:rStyle w:val="CommentReference"/>
+          <w:rFonts w:asciiTheme="minorHAnsi" w:eastAsiaTheme="minorHAnsi" w:hAnsiTheme="minorHAnsi" w:cstheme="minorBidi"/>
+        </w:rPr>
+        <w:commentReference w:id="165"/>
+      </w:r>
+    </w:p>
+    <w:p/>
+    <w:p>
+      <w:pPr>
+        <w:ind w:firstLine="720"/>
+      </w:pPr>
+      <w:r>
+        <w:t xml:space="preserve">Transport of glucose occurs via passive diffusion mediated by glucose transporters. </w:t>
+      </w:r>
+      <w:r>
+        <w:t xml:space="preserve">The fetus </w:t>
+      </w:r>
+      <w:commentRangeStart w:id="167"/>
+      <w:r>
+        <w:t xml:space="preserve">relies </w:t>
+      </w:r>
+      <w:commentRangeEnd w:id="167"/>
+      <w:r>
+        <w:rPr>
+          <w:rStyle w:val="CommentReference"/>
+          <w:rFonts w:asciiTheme="minorHAnsi" w:eastAsiaTheme="minorHAnsi" w:hAnsiTheme="minorHAnsi" w:cstheme="minorBidi"/>
+        </w:rPr>
+        <w:commentReference w:id="167"/>
+      </w:r>
+      <w:r>
+        <w:t>solely on circulating maternal glucose.</w:t>
+      </w:r>
+      <w:del w:id="168" w:author="Dave Bridges" w:date="2018-02-05T17:28:00Z">
+        <w:r>
+          <w:delText xml:space="preserve"> </w:delText>
+        </w:r>
+        <w:r>
+          <w:delText>In humans, there has been a few identified GLUT transporters</w:delText>
+        </w:r>
+        <w:r>
+          <w:delText xml:space="preserve"> expressed at different periods of gestation.</w:delText>
+        </w:r>
+      </w:del>
+      <w:r>
+        <w:t xml:space="preserve"> </w:t>
+      </w:r>
+      <w:r>
+        <w:t xml:space="preserve">GLUT3 is </w:t>
+      </w:r>
+      <w:del w:id="169" w:author="Dave Bridges" w:date="2018-02-05T17:28:00Z">
+        <w:r>
+          <w:delText xml:space="preserve">thought to be </w:delText>
+        </w:r>
+      </w:del>
+      <w:r>
+        <w:t>essential</w:t>
+      </w:r>
+      <w:ins w:id="170" w:author="Dave Bridges" w:date="2018-02-05T17:28:00Z">
+        <w:r>
+          <w:t xml:space="preserve"> only</w:t>
+        </w:r>
+      </w:ins>
+      <w:r>
+        <w:t xml:space="preserve"> during the early stages of </w:t>
+      </w:r>
+      <w:commentRangeStart w:id="171"/>
+      <w:r>
+        <w:t>pregnancy</w:t>
+      </w:r>
+      <w:commentRangeEnd w:id="171"/>
+      <w:r>
+        <w:rPr>
+          <w:rStyle w:val="CommentReference"/>
+          <w:rFonts w:asciiTheme="minorHAnsi" w:eastAsiaTheme="minorHAnsi" w:hAnsiTheme="minorHAnsi" w:cstheme="minorBidi"/>
+        </w:rPr>
+        <w:commentReference w:id="171"/>
+      </w:r>
+      <w:r>
+        <w:t>, whereas GLUT1 seems to be expressed throughout gestation. The localization of the transporters is unique as GLUT</w:t>
+      </w:r>
+      <w:del w:id="172" w:author="Dave Bridges" w:date="2018-02-05T17:28:00Z">
+        <w:r>
+          <w:delText xml:space="preserve"> </w:delText>
+        </w:r>
+      </w:del>
+      <w:r>
+        <w:t xml:space="preserve">3 is mainly expressed at the syncytial membranes towards early pregnancy then limited to the fetal endothelial cells during the late periods of pregnancy. GLUT1 is </w:t>
+      </w:r>
+      <w:r>
+        <w:t xml:space="preserve">expressed on the syncytial barriers but tends to have an increased expression on the microvillous membrane of the syncytiotrophoblast compared to the basolateral membrane towards late pregnancy. </w:t>
+      </w:r>
+      <w:commentRangeStart w:id="173"/>
+      <w:r>
+        <w:t xml:space="preserve">This might indicate that the glucose entering the placenta down the concentration gradient may be used by the placenta or stored, as transporters on the basolateral membrane are </w:t>
+      </w:r>
+      <w:r>
+        <w:t>reduced</w:t>
+      </w:r>
+      <w:commentRangeEnd w:id="173"/>
+      <w:r>
+        <w:rPr>
+          <w:rStyle w:val="CommentReference"/>
+          <w:rFonts w:asciiTheme="minorHAnsi" w:eastAsiaTheme="minorHAnsi" w:hAnsiTheme="minorHAnsi" w:cstheme="minorBidi"/>
+        </w:rPr>
+        <w:commentReference w:id="173"/>
+      </w:r>
+      <w:r>
+        <w:t xml:space="preserve">, or this could indicate </w:t>
+      </w:r>
+      <w:r>
+        <w:t xml:space="preserve">that the fetus depends less on glucose towards the late pregnancy stages. </w:t>
+      </w:r>
+      <w:r>
+        <w:t xml:space="preserve">There is </w:t>
+      </w:r>
+      <w:ins w:id="174" w:author="Dave Bridges" w:date="2018-02-05T17:29:00Z">
+        <w:r>
+          <w:t xml:space="preserve">some </w:t>
+        </w:r>
+      </w:ins>
+      <w:r>
+        <w:t xml:space="preserve">evidence showing that the placenta transforms </w:t>
+      </w:r>
+      <w:del w:id="175" w:author="Dave Bridges" w:date="2018-02-05T17:29:00Z">
+        <w:r>
+          <w:delText xml:space="preserve">part of </w:delText>
+        </w:r>
+        <w:r>
+          <w:delText xml:space="preserve">the </w:delText>
+        </w:r>
+      </w:del>
+      <w:r>
+        <w:t xml:space="preserve">glucose to </w:t>
+      </w:r>
+      <w:commentRangeStart w:id="176"/>
+      <w:r>
+        <w:t xml:space="preserve">lactate </w:t>
+      </w:r>
+      <w:commentRangeEnd w:id="176"/>
+      <w:r>
+        <w:rPr>
+          <w:rStyle w:val="CommentReference"/>
+          <w:rFonts w:asciiTheme="minorHAnsi" w:eastAsiaTheme="minorHAnsi" w:hAnsiTheme="minorHAnsi" w:cstheme="minorBidi"/>
+        </w:rPr>
+        <w:commentReference w:id="176"/>
+      </w:r>
+      <w:r>
+        <w:t xml:space="preserve">to </w:t>
+      </w:r>
+      <w:r>
+        <w:t xml:space="preserve">be used as a source of </w:t>
+      </w:r>
+      <w:commentRangeStart w:id="177"/>
+      <w:commentRangeStart w:id="178"/>
+      <w:r>
+        <w:t>energy</w:t>
+      </w:r>
+      <w:commentRangeEnd w:id="177"/>
+      <w:r>
+        <w:rPr>
+          <w:rStyle w:val="CommentReference"/>
+        </w:rPr>
+        <w:commentReference w:id="177"/>
+      </w:r>
+      <w:commentRangeEnd w:id="178"/>
+      <w:r>
+        <w:rPr>
+          <w:rStyle w:val="CommentReference"/>
+          <w:rFonts w:asciiTheme="minorHAnsi" w:eastAsiaTheme="minorHAnsi" w:hAnsiTheme="minorHAnsi" w:cstheme="minorBidi"/>
+        </w:rPr>
+        <w:commentReference w:id="178"/>
+      </w:r>
+      <w:r>
+        <w:t xml:space="preserve">. </w:t>
+      </w:r>
+      <w:r>
+        <w:t xml:space="preserve"> </w:t>
+      </w:r>
+    </w:p>
+    <w:p/>
+    <w:p>
+      <w:pPr>
+        <w:ind w:firstLine="720"/>
+      </w:pPr>
+      <w:del w:id="179" w:author="Dave Bridges" w:date="2018-02-05T17:30:00Z">
+        <w:r>
+          <w:delText xml:space="preserve">Around </w:delText>
+        </w:r>
+        <w:r>
+          <w:delText>20 tra</w:delText>
+        </w:r>
+        <w:r>
+          <w:delText>n</w:delText>
+        </w:r>
+        <w:r>
+          <w:delText>s</w:delText>
+        </w:r>
+        <w:r>
+          <w:delText>port systems</w:delText>
+        </w:r>
+        <w:r>
+          <w:delText xml:space="preserve"> of amino acids have been identified. </w:delText>
+        </w:r>
+      </w:del>
+      <w:r>
+        <w:t xml:space="preserve">The amino acid concentration </w:t>
+      </w:r>
+      <w:r>
+        <w:t xml:space="preserve">is higher in the </w:t>
+      </w:r>
+      <w:r>
+        <w:t>feta</w:t>
+      </w:r>
+      <w:r>
+        <w:t xml:space="preserve">l compartment than in the maternal circulation and therefore amino acid uptake requires active transport. To allow for this transport, the microvillous membrane has more transporters than the basolateral membrane. In the basolateral membrane, the uptake becomes passive </w:t>
+      </w:r>
+      <w:r>
+        <w:t xml:space="preserve">via system L transporters, LAT3 and LAT4, </w:t>
+      </w:r>
+      <w:r>
+        <w:t>as the placenta hold</w:t>
       </w:r>
       <w:r>
         <w:t>s</w:t>
       </w:r>
       <w:r>
-        <w:t xml:space="preserve"> to the fetus by </w:t>
-      </w:r>
-      <w:r>
-        <w:t xml:space="preserve">compensating for under or over nutrition </w:t>
-      </w:r>
-      <w:r>
-        <w:t>as it senses both the available maternal nutrients and manages the flux so that it matches the fetal growth needs. The two theories may sound contradictory but they may also help justify why the fetal outcomes for obesity</w:t>
-      </w:r>
-      <w:r>
-        <w:t xml:space="preserve"> may be macrosomia or growth restriction</w:t>
-      </w:r>
-      <w:r>
-        <w:t xml:space="preserve"> supporting that maternal milieu may be reflected in the fetus or that the maternal milieu was overcompensated for by the placenta to yield either outcomes, </w:t>
-      </w:r>
-      <w:commentRangeStart w:id="125"/>
-      <w:r>
-        <w:t>respectively</w:t>
-      </w:r>
-      <w:commentRangeEnd w:id="125"/>
-      <w:r>
-        <w:rPr>
-          <w:rStyle w:val="CommentReference"/>
-        </w:rPr>
-        <w:commentReference w:id="125"/>
+        <w:t xml:space="preserve"> the higher concentration gradient </w:t>
+      </w:r>
+      <w:r>
+        <w:t xml:space="preserve">compared to the fetal </w:t>
+      </w:r>
+      <w:commentRangeStart w:id="180"/>
+      <w:r>
+        <w:t>concentration</w:t>
+      </w:r>
+      <w:commentRangeEnd w:id="180"/>
+      <w:r>
+        <w:rPr>
+          <w:rStyle w:val="CommentReference"/>
+          <w:rFonts w:asciiTheme="minorHAnsi" w:eastAsiaTheme="minorHAnsi" w:hAnsiTheme="minorHAnsi" w:cstheme="minorBidi"/>
+        </w:rPr>
+        <w:commentReference w:id="180"/>
       </w:r>
       <w:r>
         <w:t xml:space="preserve">. </w:t>
@@ -3070,64 +3660,146 @@
         <w:ind w:firstLine="720"/>
       </w:pPr>
       <w:r>
-        <w:t xml:space="preserve">Transport of glucose occurs via passive diffusion mediated by glucose transporters. </w:t>
-      </w:r>
-      <w:r>
-        <w:t xml:space="preserve">The fetus relies </w:t>
-      </w:r>
-      <w:r>
-        <w:t xml:space="preserve">solely on circulating maternal glucose. </w:t>
-      </w:r>
-      <w:r>
-        <w:t>In humans, there has been a few identified GLUT transporters</w:t>
-      </w:r>
-      <w:r>
-        <w:t xml:space="preserve"> expressed at different periods of gestation. </w:t>
-      </w:r>
-      <w:r>
-        <w:t xml:space="preserve">GLUT3 is thought to be essential during the early stages of pregnancy, whereas GLUT1 seems to be expressed throughout gestation. The localization of the transporters is unique as GLUT 3 is mainly expressed at the syncytial membranes towards early pregnancy then limited to the fetal endothelial cells during the late periods of pregnancy. GLUT1 is </w:t>
-      </w:r>
-      <w:r>
-        <w:t xml:space="preserve">expressed on the syncytial barriers but tends to have an increased expression on the microvillous membrane of the syncytiotrophoblast compared to the basolateral membrane towards late pregnancy. This might indicate that the glucose entering the placenta down the concentration gradient may be used by the placenta or stored, as transporters on the basolateral membrane are </w:t>
-      </w:r>
-      <w:r>
-        <w:t>reduced</w:t>
-      </w:r>
-      <w:r>
-        <w:t xml:space="preserve">, or this could indicate </w:t>
-      </w:r>
-      <w:r>
-        <w:t xml:space="preserve">that the fetus depends less on glucose towards the late pregnancy stages. </w:t>
-      </w:r>
-      <w:r>
-        <w:t xml:space="preserve">There is evidence showing that the placenta transforms </w:t>
-      </w:r>
-      <w:r>
-        <w:t xml:space="preserve">part of </w:t>
-      </w:r>
-      <w:r>
-        <w:t xml:space="preserve">the glucose to lactate to </w:t>
-      </w:r>
-      <w:r>
-        <w:t xml:space="preserve">be used as a source of </w:t>
-      </w:r>
-      <w:commentRangeStart w:id="126"/>
-      <w:r>
-        <w:t>energy</w:t>
-      </w:r>
-      <w:commentRangeEnd w:id="126"/>
-      <w:r>
-        <w:rPr>
-          <w:rStyle w:val="CommentReference"/>
-        </w:rPr>
-        <w:commentReference w:id="126"/>
+        <w:t xml:space="preserve">Lipid transport is </w:t>
+      </w:r>
+      <w:commentRangeStart w:id="181"/>
+      <w:r>
+        <w:t xml:space="preserve">maximized </w:t>
+      </w:r>
+      <w:commentRangeEnd w:id="181"/>
+      <w:r>
+        <w:rPr>
+          <w:rStyle w:val="CommentReference"/>
+          <w:rFonts w:asciiTheme="minorHAnsi" w:eastAsiaTheme="minorHAnsi" w:hAnsiTheme="minorHAnsi" w:cstheme="minorBidi"/>
+        </w:rPr>
+        <w:commentReference w:id="181"/>
+      </w:r>
+      <w:r>
+        <w:t xml:space="preserve">during </w:t>
+      </w:r>
+      <w:r>
+        <w:t>the last trimester of gestation wi</w:t>
+      </w:r>
+      <w:r>
+        <w:t xml:space="preserve">th </w:t>
+      </w:r>
+      <w:commentRangeStart w:id="182"/>
+      <w:r>
+        <w:t xml:space="preserve">evidence </w:t>
+      </w:r>
+      <w:commentRangeEnd w:id="182"/>
+      <w:r>
+        <w:rPr>
+          <w:rStyle w:val="CommentReference"/>
+          <w:rFonts w:asciiTheme="minorHAnsi" w:eastAsiaTheme="minorHAnsi" w:hAnsiTheme="minorHAnsi" w:cstheme="minorBidi"/>
+        </w:rPr>
+        <w:commentReference w:id="182"/>
+      </w:r>
+      <w:r>
+        <w:t>showing that the exp</w:t>
+      </w:r>
+      <w:r>
+        <w:t xml:space="preserve">ression of lipid transporters on the placenta increases during the last three months of gestation. </w:t>
+      </w:r>
+      <w:r>
+        <w:t>The exact mechanisms by which fatty acids are transported through the placenta remai</w:t>
+      </w:r>
+      <w:r>
+        <w:t xml:space="preserve">n unclear with evidence supporting </w:t>
+      </w:r>
+      <w:commentRangeStart w:id="183"/>
+      <w:r>
+        <w:t>passive</w:t>
+      </w:r>
+      <w:r>
+        <w:t xml:space="preserve"> </w:t>
+      </w:r>
+      <w:r>
+        <w:t xml:space="preserve">diffusion </w:t>
+      </w:r>
+      <w:commentRangeEnd w:id="183"/>
+      <w:r>
+        <w:rPr>
+          <w:rStyle w:val="CommentReference"/>
+          <w:rFonts w:asciiTheme="minorHAnsi" w:eastAsiaTheme="minorHAnsi" w:hAnsiTheme="minorHAnsi" w:cstheme="minorBidi"/>
+        </w:rPr>
+        <w:commentReference w:id="183"/>
+      </w:r>
+      <w:r>
+        <w:t>and</w:t>
+      </w:r>
+      <w:r>
+        <w:t xml:space="preserve"> protein-</w:t>
+      </w:r>
+      <w:r>
+        <w:t xml:space="preserve">mediated transport. </w:t>
+      </w:r>
+      <w:r>
+        <w:t xml:space="preserve">The </w:t>
+      </w:r>
+      <w:r>
+        <w:t xml:space="preserve">placenta </w:t>
+      </w:r>
+      <w:r>
+        <w:t>allows metabolism, transport, and storage of the fatty acids</w:t>
+      </w:r>
+      <w:r>
+        <w:t xml:space="preserve"> and triglycerides</w:t>
       </w:r>
       <w:r>
         <w:t xml:space="preserve">. </w:t>
       </w:r>
       <w:r>
+        <w:t>The transporter</w:t>
+      </w:r>
+      <w:r>
+        <w:t>s FATP and FABP play</w:t>
+      </w:r>
+      <w:r>
+        <w:t xml:space="preserve"> a major role in the transport of </w:t>
+      </w:r>
+      <w:r>
+        <w:t xml:space="preserve">free and bound </w:t>
+      </w:r>
+      <w:r>
+        <w:t xml:space="preserve">fatty acids. Furthermore, </w:t>
+      </w:r>
+      <w:r>
+        <w:t xml:space="preserve">the placenta is capable of transporting </w:t>
+      </w:r>
+      <w:r>
+        <w:t>and metabolizing triglycerides with the activity of</w:t>
+      </w:r>
+      <w:r>
+        <w:t xml:space="preserve"> placental lipoprotein lipase and</w:t>
+      </w:r>
+      <w:r>
+        <w:t xml:space="preserve"> endothelial lipase.</w:t>
+      </w:r>
+      <w:r>
         <w:t xml:space="preserve"> </w:t>
       </w:r>
+      <w:r>
+        <w:t>T</w:t>
+      </w:r>
+      <w:r>
+        <w:t xml:space="preserve">he fetus relies on maternal supply of cholesterol, as the fetal capacity to biosynthesize cholesterol develops in later </w:t>
+      </w:r>
+      <w:commentRangeStart w:id="184"/>
+      <w:r>
+        <w:t>pregnancy</w:t>
+      </w:r>
+      <w:commentRangeEnd w:id="184"/>
+      <w:r>
+        <w:rPr>
+          <w:rStyle w:val="CommentReference"/>
+          <w:rFonts w:asciiTheme="minorHAnsi" w:eastAsiaTheme="minorHAnsi" w:hAnsiTheme="minorHAnsi" w:cstheme="minorBidi"/>
+        </w:rPr>
+        <w:commentReference w:id="184"/>
+      </w:r>
+      <w:r>
+        <w:t>.</w:t>
+      </w:r>
     </w:p>
     <w:p/>
     <w:p>
@@ -3135,10 +3807,82 @@
         <w:ind w:firstLine="720"/>
       </w:pPr>
       <w:r>
-        <w:t xml:space="preserve">Around </w:t>
-      </w:r>
-      <w:r>
-        <w:t>20 tra</w:t>
+        <w:t>A</w:t>
+      </w:r>
+      <w:r>
+        <w:t xml:space="preserve">ccording to a </w:t>
+      </w:r>
+      <w:commentRangeStart w:id="185"/>
+      <w:r>
+        <w:t>recent review</w:t>
+      </w:r>
+      <w:commentRangeEnd w:id="185"/>
+      <w:r>
+        <w:rPr>
+          <w:rStyle w:val="CommentReference"/>
+          <w:rFonts w:asciiTheme="minorHAnsi" w:eastAsiaTheme="minorHAnsi" w:hAnsiTheme="minorHAnsi" w:cstheme="minorBidi"/>
+        </w:rPr>
+        <w:commentReference w:id="185"/>
+      </w:r>
+      <w:r>
+        <w:t>, localization of fetal transporters a</w:t>
+      </w:r>
+      <w:r>
+        <w:t xml:space="preserve">cross the syncytiotrophoblastic </w:t>
+      </w:r>
+      <w:r>
+        <w:t>membranes was evaluated.</w:t>
+      </w:r>
+      <w:r>
+        <w:t xml:space="preserve"> ABC and SLC transporters differ on both membranes </w:t>
+      </w:r>
+      <w:r>
+        <w:t>and</w:t>
+      </w:r>
+      <w:r>
+        <w:t xml:space="preserve"> regulate fetal nutrient supply. The transporters </w:t>
+      </w:r>
+      <w:r>
+        <w:t xml:space="preserve">also control </w:t>
+      </w:r>
+      <w:r>
+        <w:t xml:space="preserve">drug transfer from the maternal circulation to the fetal </w:t>
+      </w:r>
+      <w:commentRangeStart w:id="186"/>
+      <w:r>
+        <w:t>circulation</w:t>
+      </w:r>
+      <w:commentRangeEnd w:id="186"/>
+      <w:r>
+        <w:rPr>
+          <w:rStyle w:val="CommentReference"/>
+        </w:rPr>
+        <w:commentReference w:id="186"/>
+      </w:r>
+      <w:r>
+        <w:t xml:space="preserve">. </w:t>
+      </w:r>
+      <w:r>
+        <w:t xml:space="preserve"> </w:t>
+      </w:r>
+    </w:p>
+    <w:p/>
+    <w:p>
+      <w:pPr>
+        <w:ind w:firstLine="720"/>
+      </w:pPr>
+      <w:r>
+        <w:lastRenderedPageBreak/>
+        <w:t xml:space="preserve">Micronutrient transport is vital to ensure adequate fetal development and fetal and placental function. </w:t>
+      </w:r>
+      <w:r>
+        <w:t xml:space="preserve">Choline is necessary during the fetal development to allow for the synthesis of phospholipids. Human data has shown that the transporters for choline are CTL1 and CTL2 localized at syncytial membranes and endothelial fetal membrane throughout gestation. </w:t>
+      </w:r>
+      <w:r>
+        <w:t xml:space="preserve">Folate </w:t>
+      </w:r>
+      <w:r>
+        <w:t>tra</w:t>
       </w:r>
       <w:r>
         <w:t>n</w:t>
@@ -3147,37 +3891,294 @@
         <w:t>s</w:t>
       </w:r>
       <w:r>
-        <w:t>port systems</w:t>
-      </w:r>
-      <w:r>
-        <w:t xml:space="preserve"> of amino acids have been identified. </w:t>
-      </w:r>
-      <w:r>
-        <w:t xml:space="preserve">The amino acid concentration </w:t>
-      </w:r>
-      <w:r>
-        <w:t xml:space="preserve">is higher in the </w:t>
-      </w:r>
-      <w:r>
-        <w:t>feta</w:t>
-      </w:r>
-      <w:r>
-        <w:t xml:space="preserve">l compartment than in the maternal circulation and therefore amino acid uptake requires active transport. To allow for this transport, the microvillous membrane has more transporters than the basolateral membrane. In the basolateral membrane, the uptake becomes passive </w:t>
-      </w:r>
-      <w:r>
-        <w:t xml:space="preserve">via system L transporters, LAT3 and LAT4, </w:t>
-      </w:r>
-      <w:r>
-        <w:t>as the placenta hold</w:t>
-      </w:r>
-      <w:r>
-        <w:t>s</w:t>
-      </w:r>
-      <w:r>
-        <w:t xml:space="preserve"> the higher concentration gradient </w:t>
-      </w:r>
-      <w:r>
-        <w:t xml:space="preserve">compared to the fetal concentration. </w:t>
+        <w:t>porters h</w:t>
+      </w:r>
+      <w:r>
+        <w:t xml:space="preserve">ave been localized to the placenta microvillous membrane </w:t>
+      </w:r>
+      <w:r>
+        <w:t>and basolateral membrane. Folate receptor alpha was expressed on the microvillous membrane during t</w:t>
+      </w:r>
+      <w:r>
+        <w:t>he first trimester and at term. R</w:t>
+      </w:r>
+      <w:r>
+        <w:t>educed folate carrier was expressed on the basolateral membrane of the placenta</w:t>
+      </w:r>
+      <w:r>
+        <w:t xml:space="preserve">, and </w:t>
+      </w:r>
+      <w:r>
+        <w:t>proton-coupled folate transporter,</w:t>
+      </w:r>
+      <w:r>
+        <w:t xml:space="preserve"> PCFT, </w:t>
+      </w:r>
+      <w:r>
+        <w:t xml:space="preserve">was expressed on the syncytial layer to </w:t>
+      </w:r>
+      <w:r>
+        <w:t>allows for the transport of folate from the microvillous membra</w:t>
+      </w:r>
+      <w:r>
+        <w:t xml:space="preserve">ne to the basolateral </w:t>
+      </w:r>
+      <w:commentRangeStart w:id="187"/>
+      <w:r>
+        <w:t>membrane</w:t>
+      </w:r>
+      <w:commentRangeEnd w:id="187"/>
+      <w:r>
+        <w:rPr>
+          <w:rStyle w:val="CommentReference"/>
+        </w:rPr>
+        <w:commentReference w:id="187"/>
+      </w:r>
+      <w:r>
+        <w:t>.</w:t>
+      </w:r>
+      <w:r>
+        <w:t xml:space="preserve"> </w:t>
+      </w:r>
+      <w:r>
+        <w:t>Vitamin B 12</w:t>
+      </w:r>
+      <w:r>
+        <w:t>, in the form of cobalamin,</w:t>
+      </w:r>
+      <w:r>
+        <w:t xml:space="preserve"> is transported from maternal circulation into the placenta by two primary transporters, transcobalamin and </w:t>
+      </w:r>
+      <w:commentRangeStart w:id="188"/>
+      <w:r>
+        <w:t>haptocorrin</w:t>
+      </w:r>
+      <w:commentRangeEnd w:id="188"/>
+      <w:r>
+        <w:rPr>
+          <w:rStyle w:val="CommentReference"/>
+        </w:rPr>
+        <w:commentReference w:id="188"/>
+      </w:r>
+      <w:r>
+        <w:t>.</w:t>
+      </w:r>
+      <w:r>
+        <w:t xml:space="preserve"> </w:t>
+      </w:r>
+      <w:r>
+        <w:t>Transcobalamin is responsible for the transport of the majority of cobalamin, a</w:t>
+      </w:r>
+      <w:r>
+        <w:t>nd according to a novel finding</w:t>
+      </w:r>
+      <w:r>
+        <w:t xml:space="preserve">, the expression of this transporter on the microvillous membrane seems to increase with gestational age and is expressed more in male offspring compared to female offspring. </w:t>
+      </w:r>
+      <w:r>
+        <w:t>The exact mechanisms by which cobalamin is transported within the placenta to the fetus remain vague a</w:t>
+      </w:r>
+      <w:r>
+        <w:t>nd require further studies.</w:t>
+      </w:r>
+      <w:r>
+        <w:t xml:space="preserve"> </w:t>
+      </w:r>
+      <w:r>
+        <w:t xml:space="preserve">Selenium deficiency can cause drastic pregnancy outcomes like miscarriage. The fetus cannot produce selenium and requires constant supply from the maternal circulation to be able to produce selenoproteins. On the placenta, apolipoprotein E receptor-2 is expressed on the syncytial membranes and allows for the uptake of selenoprotein P via endocytosis. It appears that selenium is passively transported into the placenta and to the fetus. It is worthy of mentioning that selenium competes with sulphates to cross </w:t>
+      </w:r>
+      <w:r>
+        <w:t>the</w:t>
+      </w:r>
+      <w:r>
+        <w:t xml:space="preserve"> microvillous membrane as </w:t>
+      </w:r>
+      <w:r>
+        <w:t>both micronutrients</w:t>
+      </w:r>
+      <w:r>
+        <w:t xml:space="preserve"> share a common pathway. In mice, megalin is expressed in the yolk sac and contributes to the uptake of selenium to the fetus as </w:t>
+      </w:r>
+      <w:commentRangeStart w:id="189"/>
+      <w:r>
+        <w:t>well</w:t>
+      </w:r>
+      <w:commentRangeEnd w:id="189"/>
+      <w:r>
+        <w:rPr>
+          <w:rStyle w:val="CommentReference"/>
+        </w:rPr>
+        <w:commentReference w:id="189"/>
+      </w:r>
+      <w:r>
+        <w:t>.</w:t>
+      </w:r>
+    </w:p>
+    <w:p>
+      <w:pPr>
+        <w:ind w:firstLine="720"/>
+      </w:pPr>
+    </w:p>
+    <w:p>
+      <w:pPr>
+        <w:ind w:firstLine="720"/>
+      </w:pPr>
+    </w:p>
+    <w:p>
+      <w:pPr>
+        <w:ind w:firstLine="720"/>
+      </w:pPr>
+      <w:r>
+        <w:rPr>
+          <w:rFonts w:eastAsiaTheme="minorHAnsi"/>
+        </w:rPr>
+        <w:t>A recent study showed that 1,25-Dihydroxy vitamin D3 plays an important role in the placental amino acid transport through system A transport</w:t>
+      </w:r>
+      <w:r>
+        <w:t>. Calcitriol</w:t>
+      </w:r>
+      <w:r>
+        <w:rPr>
+          <w:rFonts w:eastAsiaTheme="minorHAnsi"/>
+        </w:rPr>
+        <w:t xml:space="preserve"> </w:t>
+      </w:r>
+      <w:r>
+        <w:t>upregulates</w:t>
+      </w:r>
+      <w:r>
+        <w:rPr>
+          <w:rFonts w:eastAsiaTheme="minorHAnsi"/>
+        </w:rPr>
+        <w:t xml:space="preserve"> the mRNA expression of</w:t>
+      </w:r>
+      <w:r>
+        <w:t xml:space="preserve"> neutral amino acid transporter </w:t>
+      </w:r>
+      <w:r>
+        <w:rPr>
+          <w:rFonts w:eastAsiaTheme="minorHAnsi"/>
+        </w:rPr>
+        <w:t>SNAT2 on placental trophoblast cells. The underlying mechanisms are thought to be transcriptional but are not yet well understood. In previous studies, maternal vitamin D</w:t>
+      </w:r>
+      <w:r>
+        <w:t xml:space="preserve"> deficiency</w:t>
+      </w:r>
+      <w:r>
+        <w:rPr>
+          <w:rFonts w:eastAsiaTheme="minorHAnsi"/>
+        </w:rPr>
+        <w:t xml:space="preserve"> has been associat</w:t>
+      </w:r>
+      <w:r>
+        <w:t xml:space="preserve">ed with suboptimal fetal growth. The suboptimal fetal development can be </w:t>
+      </w:r>
+      <w:r>
+        <w:rPr>
+          <w:rFonts w:eastAsiaTheme="minorHAnsi"/>
+        </w:rPr>
+        <w:t xml:space="preserve">attributed to vitamin D’s role in regulating the extracellular cytotrophoblast cell invasion of the uterus which determines access to maternal </w:t>
+      </w:r>
+      <w:commentRangeStart w:id="190"/>
+      <w:r>
+        <w:rPr>
+          <w:rFonts w:eastAsiaTheme="minorHAnsi"/>
+        </w:rPr>
+        <w:t>c</w:t>
+      </w:r>
+      <w:r>
+        <w:t>irculation</w:t>
+      </w:r>
+      <w:commentRangeEnd w:id="190"/>
+      <w:r>
+        <w:rPr>
+          <w:rStyle w:val="CommentReference"/>
+        </w:rPr>
+        <w:commentReference w:id="190"/>
+      </w:r>
+      <w:r>
+        <w:t xml:space="preserve">. </w:t>
+      </w:r>
+      <w:r>
+        <w:t>Calcium</w:t>
+      </w:r>
+      <w:r>
+        <w:t xml:space="preserve"> in fetal circulations is regulated in a similar manner to adult circu</w:t>
+      </w:r>
+      <w:r>
+        <w:t xml:space="preserve">lations via </w:t>
+      </w:r>
+      <w:r>
+        <w:t xml:space="preserve">fetal </w:t>
+      </w:r>
+      <w:r>
+        <w:t xml:space="preserve">parathyroid hormone </w:t>
+      </w:r>
+      <w:r>
+        <w:t xml:space="preserve">(PTH) </w:t>
+      </w:r>
+      <w:r>
+        <w:t xml:space="preserve">secretions and the active form of vitamin D in the plasma. </w:t>
+      </w:r>
+      <w:r>
+        <w:t>PTH secretions are thought to be regulated by calcium-sensing receptor</w:t>
+      </w:r>
+      <w:r>
+        <w:t xml:space="preserve">, which is vital for transplacental calcium transport. Calcium-sensing receptor is localized at the extracellular cytotrophoblast layer, . </w:t>
+      </w:r>
+      <w:r>
+        <w:t>It is determined that fetal calcium is higher than maternal calcium concentrations</w:t>
+      </w:r>
+      <w:r>
+        <w:t>, and therefore, calcium transport is active</w:t>
+      </w:r>
+      <w:r>
+        <w:t>. Transient receptor potential channels and calcium ATPase</w:t>
+      </w:r>
+      <w:r>
+        <w:t xml:space="preserve"> transporters </w:t>
+      </w:r>
+      <w:r>
+        <w:t xml:space="preserve">are localized at both membranes of the syncytiotrophoblast, </w:t>
+      </w:r>
+      <w:r>
+        <w:t>with</w:t>
+      </w:r>
+      <w:r>
+        <w:t xml:space="preserve"> calcium ATPase being primarily to be </w:t>
+      </w:r>
+      <w:r>
+        <w:t xml:space="preserve">evident on the basolateral membrane. The rapid fetal development requires high amounts of calcium </w:t>
+      </w:r>
+      <w:r>
+        <w:t xml:space="preserve">be </w:t>
+      </w:r>
+      <w:r>
+        <w:t xml:space="preserve">transported to support fetal development. </w:t>
+      </w:r>
+      <w:r>
+        <w:t>Besides meeting fetal calcium needs, calcium plays a role in placental maturation, c</w:t>
+      </w:r>
+      <w:r>
+        <w:t xml:space="preserve">ell signaling, and invasion. </w:t>
+      </w:r>
+      <w:r>
+        <w:lastRenderedPageBreak/>
+        <w:t xml:space="preserve">The exact mechanism by which calcium is transported to the fetus are not yet elucidated and can differ by mammalian </w:t>
+      </w:r>
+      <w:commentRangeStart w:id="191"/>
+      <w:r>
+        <w:t>species</w:t>
+      </w:r>
+      <w:commentRangeEnd w:id="191"/>
+      <w:r>
+        <w:rPr>
+          <w:rStyle w:val="CommentReference"/>
+        </w:rPr>
+        <w:commentReference w:id="191"/>
+      </w:r>
+      <w:r>
+        <w:t xml:space="preserve">. </w:t>
       </w:r>
     </w:p>
     <w:p/>
@@ -3186,499 +4187,48 @@
         <w:ind w:firstLine="720"/>
       </w:pPr>
       <w:r>
-        <w:t xml:space="preserve">Lipid transport is maximized during </w:t>
-      </w:r>
-      <w:r>
-        <w:t>the last trimester of gestation wi</w:t>
-      </w:r>
-      <w:r>
-        <w:t>th evidence showing that the exp</w:t>
-      </w:r>
-      <w:r>
-        <w:t xml:space="preserve">ression of lipid transporters on the placenta increases during the last three months of gestation. </w:t>
-      </w:r>
-      <w:r>
-        <w:t>The exact mechanisms by which fatty acids are transported through the placenta remai</w:t>
-      </w:r>
-      <w:r>
-        <w:t>n unclear with evidence supporting passive</w:t>
-      </w:r>
-      <w:r>
-        <w:t xml:space="preserve"> </w:t>
-      </w:r>
-      <w:r>
-        <w:t>diffusion and</w:t>
-      </w:r>
-      <w:r>
-        <w:t xml:space="preserve"> protein-</w:t>
-      </w:r>
-      <w:r>
-        <w:t xml:space="preserve">mediated transport. </w:t>
-      </w:r>
-      <w:r>
-        <w:t xml:space="preserve">The </w:t>
-      </w:r>
-      <w:r>
-        <w:t xml:space="preserve">placenta </w:t>
-      </w:r>
-      <w:r>
-        <w:t>allows metabolism, transport, and storage of the fatty acids</w:t>
-      </w:r>
-      <w:r>
-        <w:t xml:space="preserve"> and triglycerides</w:t>
+        <w:t xml:space="preserve">Iron recommendations increase during gestation to cope with the increased maternal and fetal circulation needs and to avoid anemia with the expected maternal blood loss post-delivery. Iron, metabolized into transferrin, binds to transferrin receptor-1 that is located on the placental microvillous membrane. Once transferrin is bound to its transporter, it is endocytosed into the placenta where transferrin receptor-1 dissociates from transferrin. It is then transferred to the fetus by ferroportin exporter located on the placental basolateral membrane of the syncytiotrophoblast and through the fetal endothelial cells by unknown mechanisms. It seems that maternal levels of transferrin dictate the expression of placental transferrin receptors. Low maternal iron concentrations cause an increase in the expression of microvillous membrane transferrin receptor-1 to compensate for the maternal deficiency and provide sufficient iron for the developing fetus. High maternal levels of iron also promote an increase in the transferrin receptor-1 expression, but since fetal liver iron levels dictate fetal </w:t>
+      </w:r>
+      <w:r>
+        <w:t xml:space="preserve">iron </w:t>
+      </w:r>
+      <w:r>
+        <w:t>needs, the excess iron is stored in the placenta. Placental iron transporters are not yet fully understood but are thought to increase with gestational age to meet fetal requirements.</w:t>
+      </w:r>
+      <w:r>
+        <w:t xml:space="preserve"> On the other hand,</w:t>
+      </w:r>
+      <w:r>
+        <w:t xml:space="preserve"> zinc </w:t>
+      </w:r>
+      <w:r>
+        <w:t>deficiencies</w:t>
+      </w:r>
+      <w:r>
+        <w:t xml:space="preserve"> seem to be uncommon but can affect trophoblastic differentiation and reduce placental weight which implies a suboptimal placental function. </w:t>
+      </w:r>
+      <w:r>
+        <w:t xml:space="preserve">Zinc </w:t>
+      </w:r>
+      <w:r>
+        <w:t xml:space="preserve">is </w:t>
+      </w:r>
+      <w:r>
+        <w:t>actively transported t</w:t>
+      </w:r>
+      <w:r>
+        <w:t>o</w:t>
+      </w:r>
+      <w:r>
+        <w:t xml:space="preserve"> the fetus</w:t>
+      </w:r>
+      <w:r>
+        <w:t xml:space="preserve"> via zinc transporter 5 and human Znt-like 1 which are expressed on the microvillous membrane of the placenta</w:t>
       </w:r>
       <w:r>
         <w:t xml:space="preserve">. </w:t>
       </w:r>
       <w:r>
-        <w:t>The transporter</w:t>
-      </w:r>
-      <w:r>
-        <w:t>s FATP and FABP play</w:t>
-      </w:r>
-      <w:r>
-        <w:t xml:space="preserve"> a major role in the transport of </w:t>
-      </w:r>
-      <w:r>
-        <w:t xml:space="preserve">free and bound </w:t>
-      </w:r>
-      <w:r>
-        <w:t xml:space="preserve">fatty acids. Furthermore, </w:t>
-      </w:r>
-      <w:r>
-        <w:t xml:space="preserve">the placenta is capable of transporting </w:t>
-      </w:r>
-      <w:r>
-        <w:t>and metabolizing triglycerides with the activity of</w:t>
-      </w:r>
-      <w:r>
-        <w:t xml:space="preserve"> placental lipoprotein lipase and</w:t>
-      </w:r>
-      <w:r>
-        <w:t xml:space="preserve"> endothelial lipase.</w:t>
-      </w:r>
-      <w:r>
-        <w:t xml:space="preserve"> </w:t>
-      </w:r>
-      <w:r>
-        <w:t>T</w:t>
-      </w:r>
-      <w:r>
-        <w:t>he fetus relies on maternal supply of cholesterol, as the fetal capacity to biosynthesize cholesterol develops in later pregnancy.</w:t>
-      </w:r>
-    </w:p>
-    <w:p/>
-    <w:p>
-      <w:pPr>
-        <w:ind w:firstLine="720"/>
-      </w:pPr>
-      <w:r>
-        <w:t>A</w:t>
-      </w:r>
-      <w:r>
-        <w:t>ccording to a recent review, localization of fetal transporters a</w:t>
-      </w:r>
-      <w:r>
-        <w:t xml:space="preserve">cross the syncytiotrophoblastic </w:t>
-      </w:r>
-      <w:r>
-        <w:t>membranes was evaluated.</w:t>
-      </w:r>
-      <w:r>
-        <w:t xml:space="preserve"> ABC and SLC transporters differ on both membranes </w:t>
-      </w:r>
-      <w:r>
-        <w:t>and</w:t>
-      </w:r>
-      <w:r>
-        <w:t xml:space="preserve"> regulate fetal nutrient supply. The transporters </w:t>
-      </w:r>
-      <w:r>
-        <w:t xml:space="preserve">also control </w:t>
-      </w:r>
-      <w:r>
-        <w:t xml:space="preserve">drug transfer from the maternal circulation to the fetal </w:t>
-      </w:r>
-      <w:commentRangeStart w:id="127"/>
-      <w:r>
-        <w:t>circulation</w:t>
-      </w:r>
-      <w:commentRangeEnd w:id="127"/>
-      <w:r>
-        <w:rPr>
-          <w:rStyle w:val="CommentReference"/>
-        </w:rPr>
-        <w:commentReference w:id="127"/>
-      </w:r>
-      <w:r>
-        <w:t xml:space="preserve">. </w:t>
-      </w:r>
-      <w:r>
-        <w:t xml:space="preserve"> </w:t>
-      </w:r>
-    </w:p>
-    <w:p/>
-    <w:p>
-      <w:pPr>
-        <w:ind w:firstLine="720"/>
-      </w:pPr>
-      <w:r>
-        <w:t xml:space="preserve">Micronutrient transport is vital to ensure adequate fetal development and fetal and placental function. </w:t>
-      </w:r>
-      <w:r>
-        <w:t xml:space="preserve">Choline is necessary during the fetal development to allow for the synthesis of phospholipids. Human data has shown that the transporters for choline are CTL1 and CTL2 localized at syncytial membranes and endothelial fetal membrane throughout gestation. </w:t>
-      </w:r>
-      <w:r>
-        <w:t xml:space="preserve">Folate </w:t>
-      </w:r>
-      <w:r>
-        <w:t>tra</w:t>
-      </w:r>
-      <w:r>
-        <w:t>n</w:t>
-      </w:r>
-      <w:r>
-        <w:t>s</w:t>
-      </w:r>
-      <w:r>
-        <w:t>porters h</w:t>
-      </w:r>
-      <w:r>
-        <w:t xml:space="preserve">ave been localized to the placenta microvillous membrane </w:t>
-      </w:r>
-      <w:r>
-        <w:t>and basolateral membrane. Folate receptor alpha was expressed on the microvillous membrane during t</w:t>
-      </w:r>
-      <w:r>
-        <w:t>he first trimester and at term. R</w:t>
-      </w:r>
-      <w:r>
-        <w:t>educed folate carrier was expressed on the basolateral membrane of the placenta</w:t>
-      </w:r>
-      <w:r>
-        <w:t xml:space="preserve">, and </w:t>
-      </w:r>
-      <w:r>
-        <w:t>proton-coupled folate transporter,</w:t>
-      </w:r>
-      <w:r>
-        <w:t xml:space="preserve"> PCFT, </w:t>
-      </w:r>
-      <w:r>
-        <w:t xml:space="preserve">was expressed on the syncytial layer to </w:t>
-      </w:r>
-      <w:r>
-        <w:t>allows for the transport of folate from the microvillous membra</w:t>
-      </w:r>
-      <w:r>
-        <w:t xml:space="preserve">ne to the basolateral </w:t>
-      </w:r>
-      <w:commentRangeStart w:id="128"/>
-      <w:r>
-        <w:t>membrane</w:t>
-      </w:r>
-      <w:commentRangeEnd w:id="128"/>
-      <w:r>
-        <w:rPr>
-          <w:rStyle w:val="CommentReference"/>
-        </w:rPr>
-        <w:commentReference w:id="128"/>
-      </w:r>
-      <w:r>
-        <w:t>.</w:t>
-      </w:r>
-      <w:r>
-        <w:t xml:space="preserve"> </w:t>
-      </w:r>
-      <w:r>
-        <w:t>Vitamin B 12</w:t>
-      </w:r>
-      <w:r>
-        <w:t>, in the form of cobalamin,</w:t>
-      </w:r>
-      <w:r>
-        <w:t xml:space="preserve"> is transported from maternal circulation into the placenta by two primary transporters, transcobalamin and </w:t>
-      </w:r>
-      <w:commentRangeStart w:id="129"/>
-      <w:r>
-        <w:t>haptocorrin</w:t>
-      </w:r>
-      <w:commentRangeEnd w:id="129"/>
-      <w:r>
-        <w:rPr>
-          <w:rStyle w:val="CommentReference"/>
-        </w:rPr>
-        <w:commentReference w:id="129"/>
-      </w:r>
-      <w:r>
-        <w:t>.</w:t>
-      </w:r>
-      <w:r>
-        <w:t xml:space="preserve"> </w:t>
-      </w:r>
-      <w:r>
-        <w:t>Transcobalamin is responsible for the transport of the majority of cobalamin, a</w:t>
-      </w:r>
-      <w:r>
-        <w:t>nd according to a novel finding</w:t>
-      </w:r>
-      <w:r>
-        <w:t xml:space="preserve">, the expression of this transporter on the microvillous membrane seems to increase with gestational age and is expressed more in male offspring compared to female offspring. </w:t>
-      </w:r>
-      <w:r>
-        <w:t>The exact mechanisms by which cobalamin is transported within the placenta to the fetus remain vague a</w:t>
-      </w:r>
-      <w:r>
-        <w:t>nd require further studies.</w:t>
-      </w:r>
-      <w:r>
-        <w:t xml:space="preserve"> </w:t>
-      </w:r>
-      <w:r>
-        <w:t xml:space="preserve">Selenium deficiency can cause drastic pregnancy outcomes like miscarriage. The fetus cannot produce selenium and requires constant supply from the maternal circulation to be able to produce selenoproteins. On the placenta, apolipoprotein E receptor-2 is expressed on the syncytial membranes and allows for the uptake of selenoprotein P via endocytosis. It appears that selenium is passively transported into the placenta and to the fetus. It is worthy of mentioning that selenium competes with sulphates to cross </w:t>
-      </w:r>
-      <w:r>
-        <w:t>the</w:t>
-      </w:r>
-      <w:r>
-        <w:t xml:space="preserve"> microvillous membrane as </w:t>
-      </w:r>
-      <w:r>
-        <w:t>both micronutrients</w:t>
-      </w:r>
-      <w:r>
-        <w:t xml:space="preserve"> share a common pathway. In mice, megalin is expressed in the yolk sac and contributes to the uptake of selenium to the fetus as </w:t>
-      </w:r>
-      <w:commentRangeStart w:id="130"/>
-      <w:r>
-        <w:t>well</w:t>
-      </w:r>
-      <w:commentRangeEnd w:id="130"/>
-      <w:r>
-        <w:rPr>
-          <w:rStyle w:val="CommentReference"/>
-        </w:rPr>
-        <w:commentReference w:id="130"/>
-      </w:r>
-      <w:r>
-        <w:t>.</w:t>
-      </w:r>
-    </w:p>
-    <w:p>
-      <w:pPr>
-        <w:ind w:firstLine="720"/>
-      </w:pPr>
-    </w:p>
-    <w:p>
-      <w:pPr>
-        <w:ind w:firstLine="720"/>
-      </w:pPr>
-    </w:p>
-    <w:p>
-      <w:pPr>
-        <w:ind w:firstLine="720"/>
-      </w:pPr>
-      <w:r>
-        <w:rPr>
-          <w:rFonts w:eastAsiaTheme="minorHAnsi"/>
-        </w:rPr>
-        <w:t>A recent study showed that 1,25-Dihydroxy vitamin D3 plays an important role in the placental amino acid transport through system A transport</w:t>
-      </w:r>
-      <w:r>
-        <w:t>. Calcitriol</w:t>
-      </w:r>
-      <w:r>
-        <w:rPr>
-          <w:rFonts w:eastAsiaTheme="minorHAnsi"/>
-        </w:rPr>
-        <w:t xml:space="preserve"> </w:t>
-      </w:r>
-      <w:r>
-        <w:t>upregulates</w:t>
-      </w:r>
-      <w:r>
-        <w:rPr>
-          <w:rFonts w:eastAsiaTheme="minorHAnsi"/>
-        </w:rPr>
-        <w:t xml:space="preserve"> the mRNA expression of</w:t>
-      </w:r>
-      <w:r>
-        <w:t xml:space="preserve"> neutral amino acid transporter </w:t>
-      </w:r>
-      <w:r>
-        <w:rPr>
-          <w:rFonts w:eastAsiaTheme="minorHAnsi"/>
-        </w:rPr>
-        <w:t>SNAT2 on placental trophoblast cells. The underlying mechanisms are thought to be transcriptional but are not yet well understood. In previous studies, maternal vitamin D</w:t>
-      </w:r>
-      <w:r>
-        <w:t xml:space="preserve"> deficiency</w:t>
-      </w:r>
-      <w:r>
-        <w:rPr>
-          <w:rFonts w:eastAsiaTheme="minorHAnsi"/>
-        </w:rPr>
-        <w:t xml:space="preserve"> has been associat</w:t>
-      </w:r>
-      <w:r>
-        <w:t xml:space="preserve">ed with suboptimal fetal growth. The suboptimal fetal development can be </w:t>
-      </w:r>
-      <w:r>
-        <w:rPr>
-          <w:rFonts w:eastAsiaTheme="minorHAnsi"/>
-        </w:rPr>
-        <w:t xml:space="preserve">attributed to vitamin D’s role in regulating the extracellular cytotrophoblast cell invasion of the uterus which determines access to maternal </w:t>
-      </w:r>
-      <w:commentRangeStart w:id="131"/>
-      <w:r>
-        <w:rPr>
-          <w:rFonts w:eastAsiaTheme="minorHAnsi"/>
-        </w:rPr>
-        <w:t>c</w:t>
-      </w:r>
-      <w:r>
-        <w:t>irculation</w:t>
-      </w:r>
-      <w:commentRangeEnd w:id="131"/>
-      <w:r>
-        <w:rPr>
-          <w:rStyle w:val="CommentReference"/>
-        </w:rPr>
-        <w:commentReference w:id="131"/>
-      </w:r>
-      <w:r>
-        <w:t xml:space="preserve">. </w:t>
-      </w:r>
-      <w:r>
-        <w:t>Calcium</w:t>
-      </w:r>
-      <w:r>
-        <w:t xml:space="preserve"> in fetal circulations is regulated in a similar manner to adult circu</w:t>
-      </w:r>
-      <w:r>
-        <w:t xml:space="preserve">lations via </w:t>
-      </w:r>
-      <w:r>
-        <w:t xml:space="preserve">fetal </w:t>
-      </w:r>
-      <w:r>
-        <w:t xml:space="preserve">parathyroid hormone </w:t>
-      </w:r>
-      <w:r>
-        <w:t xml:space="preserve">(PTH) </w:t>
-      </w:r>
-      <w:r>
-        <w:t xml:space="preserve">secretions and the active form of vitamin D in the plasma. </w:t>
-      </w:r>
-      <w:r>
-        <w:t>PTH secretions are thought to be regulated by calcium-sensing receptor</w:t>
-      </w:r>
-      <w:r>
-        <w:t xml:space="preserve">, which is vital for transplacental calcium transport. Calcium-sensing receptor is localized at the extracellular cytotrophoblast layer, . </w:t>
-      </w:r>
-      <w:r>
-        <w:t>It is determined that fetal calcium is higher than maternal calcium concentrations</w:t>
-      </w:r>
-      <w:r>
-        <w:t>, and therefore, calcium transport is active</w:t>
-      </w:r>
-      <w:r>
-        <w:t>. Transient receptor potential channels and calcium ATPase</w:t>
-      </w:r>
-      <w:r>
-        <w:t xml:space="preserve"> transporters </w:t>
-      </w:r>
-      <w:r>
-        <w:t xml:space="preserve">are localized at both membranes of the syncytiotrophoblast, </w:t>
-      </w:r>
-      <w:r>
-        <w:t>with</w:t>
-      </w:r>
-      <w:r>
-        <w:t xml:space="preserve"> calcium ATPase being primarily to be </w:t>
-      </w:r>
-      <w:r>
-        <w:t xml:space="preserve">evident on the basolateral membrane. The rapid fetal development requires high amounts of calcium </w:t>
-      </w:r>
-      <w:r>
-        <w:t xml:space="preserve">be </w:t>
-      </w:r>
-      <w:r>
-        <w:t xml:space="preserve">transported to support fetal development. </w:t>
-      </w:r>
-      <w:r>
-        <w:t xml:space="preserve">Besides meeting fetal </w:t>
-      </w:r>
-      <w:r>
-        <w:lastRenderedPageBreak/>
-        <w:t>calcium needs, calcium plays a role in placental maturation, c</w:t>
-      </w:r>
-      <w:r>
-        <w:t xml:space="preserve">ell signaling, and invasion. The exact mechanism by which calcium is transported to the fetus are not yet elucidated and can differ by mammalian </w:t>
-      </w:r>
-      <w:commentRangeStart w:id="132"/>
-      <w:r>
-        <w:t>species</w:t>
-      </w:r>
-      <w:commentRangeEnd w:id="132"/>
-      <w:r>
-        <w:rPr>
-          <w:rStyle w:val="CommentReference"/>
-        </w:rPr>
-        <w:commentReference w:id="132"/>
-      </w:r>
-      <w:r>
-        <w:t xml:space="preserve">. </w:t>
-      </w:r>
-    </w:p>
-    <w:p/>
-    <w:p>
-      <w:pPr>
-        <w:ind w:firstLine="720"/>
-      </w:pPr>
-      <w:r>
-        <w:t xml:space="preserve">Iron recommendations increase during gestation to cope with the increased maternal and fetal circulation needs and to avoid anemia with the expected maternal blood loss post-delivery. Iron, metabolized into transferrin, binds to transferrin receptor-1 that is located on the placental microvillous membrane. Once transferrin is bound to its transporter, it is endocytosed into the placenta where transferrin receptor-1 dissociates from transferrin. It is then transferred to the fetus by ferroportin exporter located on the placental basolateral membrane of the syncytiotrophoblast and through the fetal endothelial cells by unknown mechanisms. It seems that maternal levels of transferrin dictate the expression of placental transferrin receptors. Low maternal iron concentrations cause an increase in the expression of microvillous membrane transferrin receptor-1 to compensate for the maternal deficiency and provide sufficient iron for the developing fetus. High maternal levels of iron also promote an increase in the transferrin receptor-1 expression, but since fetal liver iron levels dictate fetal </w:t>
-      </w:r>
-      <w:r>
-        <w:t xml:space="preserve">iron </w:t>
-      </w:r>
-      <w:r>
-        <w:t>needs, the excess iron is stored in the placenta. Placental iron transporters are not yet fully understood but are thought to increase with gestational age to meet fetal requirements.</w:t>
-      </w:r>
-      <w:r>
-        <w:t xml:space="preserve"> On the other hand,</w:t>
-      </w:r>
-      <w:r>
-        <w:t xml:space="preserve"> zinc </w:t>
-      </w:r>
-      <w:r>
-        <w:t>deficiencies</w:t>
-      </w:r>
-      <w:r>
-        <w:t xml:space="preserve"> seem to be uncommon but can affect trophoblastic differentiation and reduce placental weight which implies a suboptimal placental function. </w:t>
-      </w:r>
-      <w:r>
-        <w:t xml:space="preserve">Zinc </w:t>
-      </w:r>
-      <w:r>
-        <w:t xml:space="preserve">is </w:t>
-      </w:r>
-      <w:r>
-        <w:t>actively transported t</w:t>
-      </w:r>
-      <w:r>
-        <w:t>o</w:t>
-      </w:r>
-      <w:r>
-        <w:t xml:space="preserve"> the fetus</w:t>
-      </w:r>
-      <w:r>
-        <w:t xml:space="preserve"> via zinc transporter 5 and human Znt-like 1 which are expressed on the microvillous membrane of the placenta</w:t>
-      </w:r>
-      <w:r>
-        <w:t xml:space="preserve">. </w:t>
-      </w:r>
-      <w:r>
         <w:t>Zinc levels are higher in the fetal circulation th</w:t>
       </w:r>
       <w:r>
@@ -3690,16 +4240,16 @@
       <w:r>
         <w:t xml:space="preserve">hanism are not fully </w:t>
       </w:r>
-      <w:commentRangeStart w:id="133"/>
+      <w:commentRangeStart w:id="192"/>
       <w:r>
         <w:t>understood</w:t>
       </w:r>
-      <w:commentRangeEnd w:id="133"/>
-      <w:r>
-        <w:rPr>
-          <w:rStyle w:val="CommentReference"/>
-        </w:rPr>
-        <w:commentReference w:id="133"/>
+      <w:commentRangeEnd w:id="192"/>
+      <w:r>
+        <w:rPr>
+          <w:rStyle w:val="CommentReference"/>
+        </w:rPr>
+        <w:commentReference w:id="192"/>
       </w:r>
       <w:r>
         <w:t xml:space="preserve">. </w:t>
@@ -4011,16 +4561,16 @@
       <w:r>
         <w:t xml:space="preserve">transporters at the syncytiotrophoblastic </w:t>
       </w:r>
-      <w:commentRangeStart w:id="134"/>
+      <w:commentRangeStart w:id="193"/>
       <w:r>
         <w:t>membrane</w:t>
       </w:r>
-      <w:commentRangeEnd w:id="134"/>
-      <w:r>
-        <w:rPr>
-          <w:rStyle w:val="CommentReference"/>
-        </w:rPr>
-        <w:commentReference w:id="134"/>
+      <w:commentRangeEnd w:id="193"/>
+      <w:r>
+        <w:rPr>
+          <w:rStyle w:val="CommentReference"/>
+        </w:rPr>
+        <w:commentReference w:id="193"/>
       </w:r>
       <w:r>
         <w:t xml:space="preserve">. </w:t>
@@ -4135,16 +4685,16 @@
       <w:r>
         <w:t xml:space="preserve">no acid uptake like </w:t>
       </w:r>
-      <w:commentRangeStart w:id="135"/>
+      <w:commentRangeStart w:id="194"/>
       <w:r>
         <w:t>mTORC</w:t>
       </w:r>
-      <w:commentRangeEnd w:id="135"/>
-      <w:r>
-        <w:rPr>
-          <w:rStyle w:val="CommentReference"/>
-        </w:rPr>
-        <w:commentReference w:id="135"/>
+      <w:commentRangeEnd w:id="194"/>
+      <w:r>
+        <w:rPr>
+          <w:rStyle w:val="CommentReference"/>
+        </w:rPr>
+        <w:commentReference w:id="194"/>
       </w:r>
       <w:r>
         <w:t>, insulin and insuli</w:t>
@@ -4161,16 +4711,16 @@
       <w:r>
         <w:t xml:space="preserve"> </w:t>
       </w:r>
-      <w:commentRangeStart w:id="136"/>
+      <w:commentRangeStart w:id="195"/>
       <w:r>
         <w:t>Maternal</w:t>
       </w:r>
-      <w:commentRangeEnd w:id="136"/>
-      <w:r>
-        <w:rPr>
-          <w:rStyle w:val="CommentReference"/>
-        </w:rPr>
-        <w:commentReference w:id="136"/>
+      <w:commentRangeEnd w:id="195"/>
+      <w:r>
+        <w:rPr>
+          <w:rStyle w:val="CommentReference"/>
+        </w:rPr>
+        <w:commentReference w:id="195"/>
       </w:r>
       <w:r>
         <w:t xml:space="preserve"> </w:t>
@@ -4190,16 +4740,16 @@
       <w:r>
         <w:t xml:space="preserve">and </w:t>
       </w:r>
-      <w:commentRangeStart w:id="137"/>
+      <w:commentRangeStart w:id="196"/>
       <w:r>
         <w:t>mTORC</w:t>
       </w:r>
-      <w:commentRangeEnd w:id="137"/>
-      <w:r>
-        <w:rPr>
-          <w:rStyle w:val="CommentReference"/>
-        </w:rPr>
-        <w:commentReference w:id="137"/>
+      <w:commentRangeEnd w:id="196"/>
+      <w:r>
+        <w:rPr>
+          <w:rStyle w:val="CommentReference"/>
+        </w:rPr>
+        <w:commentReference w:id="196"/>
       </w:r>
       <w:r>
         <w:t xml:space="preserve">. </w:t>
@@ -4297,16 +4847,16 @@
       <w:r>
         <w:t xml:space="preserve">promising intervention that is yet to be translated to </w:t>
       </w:r>
-      <w:commentRangeStart w:id="138"/>
+      <w:commentRangeStart w:id="197"/>
       <w:r>
         <w:t>humans</w:t>
       </w:r>
-      <w:commentRangeEnd w:id="138"/>
-      <w:r>
-        <w:rPr>
-          <w:rStyle w:val="CommentReference"/>
-        </w:rPr>
-        <w:commentReference w:id="138"/>
+      <w:commentRangeEnd w:id="197"/>
+      <w:r>
+        <w:rPr>
+          <w:rStyle w:val="CommentReference"/>
+        </w:rPr>
+        <w:commentReference w:id="197"/>
       </w:r>
       <w:r>
         <w:t xml:space="preserve">. This highlights the placental sensitivity to any alterations in the maternal </w:t>
@@ -6121,7 +6671,23 @@
       </w:r>
     </w:p>
   </w:comment>
-  <w:comment w:id="91" w:author="Dave Bridges" w:date="2018-02-05T14:15:00Z" w:initials="DB">
+  <w:comment w:id="91" w:author="Dave Bridges" w:date="2018-02-05T17:23:00Z" w:initials="DB">
+    <w:p>
+      <w:pPr>
+        <w:pStyle w:val="CommentText"/>
+      </w:pPr>
+      <w:r>
+        <w:rPr>
+          <w:rStyle w:val="CommentReference"/>
+        </w:rPr>
+        <w:annotationRef/>
+      </w:r>
+      <w:r>
+        <w:t>This section seems to overlap with the second one, unless your goal is to talk about the normal placental endocrine effects.  If that’s the case, I think you probably missed a few driving signals.</w:t>
+      </w:r>
+    </w:p>
+  </w:comment>
+  <w:comment w:id="92" w:author="Dave Bridges" w:date="2018-02-05T14:15:00Z" w:initials="DB">
     <w:p>
       <w:pPr>
         <w:pStyle w:val="CommentText"/>
@@ -6137,7 +6703,7 @@
       </w:r>
     </w:p>
   </w:comment>
-  <w:comment w:id="92" w:author="Dave Bridges" w:date="2018-02-05T14:16:00Z" w:initials="DB">
+  <w:comment w:id="93" w:author="Dave Bridges" w:date="2018-02-05T14:16:00Z" w:initials="DB">
     <w:p>
       <w:pPr>
         <w:pStyle w:val="CommentText"/>
@@ -6153,7 +6719,7 @@
       </w:r>
     </w:p>
   </w:comment>
-  <w:comment w:id="98" w:author="Dave Bridges" w:date="2018-02-05T14:16:00Z" w:initials="DB">
+  <w:comment w:id="99" w:author="Dave Bridges" w:date="2018-02-05T14:16:00Z" w:initials="DB">
     <w:p>
       <w:pPr>
         <w:pStyle w:val="CommentText"/>
@@ -6169,7 +6735,7 @@
       </w:r>
     </w:p>
   </w:comment>
-  <w:comment w:id="97" w:author="Dave Bridges" w:date="2018-02-05T14:20:00Z" w:initials="DB">
+  <w:comment w:id="98" w:author="Dave Bridges" w:date="2018-02-05T14:20:00Z" w:initials="DB">
     <w:p>
       <w:pPr>
         <w:pStyle w:val="CommentText"/>
@@ -6185,7 +6751,7 @@
       </w:r>
     </w:p>
   </w:comment>
-  <w:comment w:id="99" w:author="Dave Bridges" w:date="2018-02-05T14:17:00Z" w:initials="DB">
+  <w:comment w:id="100" w:author="Dave Bridges" w:date="2018-02-05T14:17:00Z" w:initials="DB">
     <w:p>
       <w:pPr>
         <w:pStyle w:val="CommentText"/>
@@ -6201,7 +6767,7 @@
       </w:r>
     </w:p>
   </w:comment>
-  <w:comment w:id="100" w:author="Dave Bridges" w:date="2018-02-05T14:26:00Z" w:initials="DB">
+  <w:comment w:id="101" w:author="Dave Bridges" w:date="2018-02-05T14:26:00Z" w:initials="DB">
     <w:p>
       <w:pPr>
         <w:pStyle w:val="CommentText"/>
@@ -6217,7 +6783,7 @@
       </w:r>
     </w:p>
   </w:comment>
-  <w:comment w:id="101" w:author="Dave Bridges" w:date="2018-02-05T14:17:00Z" w:initials="DB">
+  <w:comment w:id="102" w:author="Dave Bridges" w:date="2018-02-05T14:17:00Z" w:initials="DB">
     <w:p>
       <w:pPr>
         <w:pStyle w:val="CommentText"/>
@@ -6233,7 +6799,7 @@
       </w:r>
     </w:p>
   </w:comment>
-  <w:comment w:id="105" w:author="Dave Bridges" w:date="2018-02-05T14:18:00Z" w:initials="DB">
+  <w:comment w:id="106" w:author="Dave Bridges" w:date="2018-02-05T14:18:00Z" w:initials="DB">
     <w:p>
       <w:pPr>
         <w:pStyle w:val="CommentText"/>
@@ -6249,7 +6815,7 @@
       </w:r>
     </w:p>
   </w:comment>
-  <w:comment w:id="107" w:author="Dave Bridges" w:date="2018-02-05T14:19:00Z" w:initials="DB">
+  <w:comment w:id="108" w:author="Dave Bridges" w:date="2018-02-05T14:19:00Z" w:initials="DB">
     <w:p>
       <w:pPr>
         <w:pStyle w:val="CommentText"/>
@@ -6265,7 +6831,7 @@
       </w:r>
     </w:p>
   </w:comment>
-  <w:comment w:id="114" w:author="Dave Bridges" w:date="2018-02-05T14:20:00Z" w:initials="DB">
+  <w:comment w:id="115" w:author="Dave Bridges" w:date="2018-02-05T14:20:00Z" w:initials="DB">
     <w:p>
       <w:pPr>
         <w:pStyle w:val="CommentText"/>
@@ -6281,7 +6847,7 @@
       </w:r>
     </w:p>
   </w:comment>
-  <w:comment w:id="116" w:author="Dave Bridges" w:date="2018-02-05T14:27:00Z" w:initials="DB">
+  <w:comment w:id="117" w:author="Dave Bridges" w:date="2018-02-05T14:27:00Z" w:initials="DB">
     <w:p>
       <w:pPr>
         <w:pStyle w:val="CommentText"/>
@@ -6297,7 +6863,7 @@
       </w:r>
     </w:p>
   </w:comment>
-  <w:comment w:id="117" w:author="Dave Bridges" w:date="2018-02-05T14:27:00Z" w:initials="DB">
+  <w:comment w:id="118" w:author="Dave Bridges" w:date="2018-02-05T14:27:00Z" w:initials="DB">
     <w:p>
       <w:pPr>
         <w:pStyle w:val="CommentText"/>
@@ -6313,7 +6879,7 @@
       </w:r>
     </w:p>
   </w:comment>
-  <w:comment w:id="118" w:author="Dave Bridges" w:date="2018-02-05T14:28:00Z" w:initials="DB">
+  <w:comment w:id="119" w:author="Dave Bridges" w:date="2018-02-05T14:28:00Z" w:initials="DB">
     <w:p>
       <w:pPr>
         <w:pStyle w:val="CommentText"/>
@@ -6329,7 +6895,7 @@
       </w:r>
     </w:p>
   </w:comment>
-  <w:comment w:id="119" w:author="Dave Bridges" w:date="2018-02-05T14:28:00Z" w:initials="DB">
+  <w:comment w:id="120" w:author="Dave Bridges" w:date="2018-02-05T14:28:00Z" w:initials="DB">
     <w:p>
       <w:pPr>
         <w:pStyle w:val="CommentText"/>
@@ -6345,7 +6911,7 @@
       </w:r>
     </w:p>
   </w:comment>
-  <w:comment w:id="120" w:author="Dave Bridges" w:date="2018-02-05T14:28:00Z" w:initials="DB">
+  <w:comment w:id="121" w:author="Dave Bridges" w:date="2018-02-05T14:28:00Z" w:initials="DB">
     <w:p>
       <w:pPr>
         <w:pStyle w:val="CommentText"/>
@@ -6361,7 +6927,7 @@
       </w:r>
     </w:p>
   </w:comment>
-  <w:comment w:id="121" w:author="Dave Bridges" w:date="2018-02-05T14:28:00Z" w:initials="DB">
+  <w:comment w:id="122" w:author="Dave Bridges" w:date="2018-02-05T14:28:00Z" w:initials="DB">
     <w:p>
       <w:pPr>
         <w:pStyle w:val="CommentText"/>
@@ -6377,7 +6943,7 @@
       </w:r>
     </w:p>
   </w:comment>
-  <w:comment w:id="122" w:author="Dave Bridges" w:date="2018-02-05T14:28:00Z" w:initials="DB">
+  <w:comment w:id="123" w:author="Dave Bridges" w:date="2018-02-05T14:28:00Z" w:initials="DB">
     <w:p>
       <w:pPr>
         <w:pStyle w:val="CommentText"/>
@@ -6391,8 +6957,6 @@
       <w:r>
         <w:t>what would be the relevance of this?</w:t>
       </w:r>
-      <w:bookmarkStart w:id="123" w:name="_GoBack"/>
-      <w:bookmarkEnd w:id="123"/>
     </w:p>
   </w:comment>
   <w:comment w:id="124" w:author="Microsoft Office User" w:date="2018-01-31T15:49:00Z" w:initials="MOU">
@@ -6411,7 +6975,137 @@
       </w:r>
     </w:p>
   </w:comment>
-  <w:comment w:id="125" w:author="Microsoft Office User" w:date="2018-01-31T16:02:00Z" w:initials="MOU">
+  <w:comment w:id="125" w:author="Dave Bridges" w:date="2018-02-05T17:23:00Z" w:initials="DB">
+    <w:p>
+      <w:pPr>
+        <w:pStyle w:val="CommentText"/>
+      </w:pPr>
+      <w:r>
+        <w:rPr>
+          <w:rStyle w:val="CommentReference"/>
+        </w:rPr>
+        <w:annotationRef/>
+      </w:r>
+      <w:r>
+        <w:t>Sure, there is no reference so I have nothing to check now.</w:t>
+      </w:r>
+    </w:p>
+  </w:comment>
+  <w:comment w:id="128" w:author="Dave Bridges" w:date="2018-02-05T17:23:00Z" w:initials="DB">
+    <w:p>
+      <w:pPr>
+        <w:pStyle w:val="CommentText"/>
+      </w:pPr>
+      <w:r>
+        <w:rPr>
+          <w:rStyle w:val="CommentReference"/>
+        </w:rPr>
+        <w:annotationRef/>
+      </w:r>
+      <w:r>
+        <w:t>This might flow better coming after they hyperinsulinmea one.</w:t>
+      </w:r>
+    </w:p>
+  </w:comment>
+  <w:comment w:id="129" w:author="Dave Bridges" w:date="2018-02-05T14:29:00Z" w:initials="DB">
+    <w:p>
+      <w:pPr>
+        <w:pStyle w:val="CommentText"/>
+      </w:pPr>
+      <w:r>
+        <w:rPr>
+          <w:rStyle w:val="CommentReference"/>
+        </w:rPr>
+        <w:annotationRef/>
+      </w:r>
+      <w:r>
+        <w:t>ref</w:t>
+      </w:r>
+    </w:p>
+  </w:comment>
+  <w:comment w:id="136" w:author="Dave Bridges" w:date="2018-02-05T14:30:00Z" w:initials="DB">
+    <w:p>
+      <w:pPr>
+        <w:pStyle w:val="CommentText"/>
+      </w:pPr>
+      <w:r>
+        <w:rPr>
+          <w:rStyle w:val="CommentReference"/>
+        </w:rPr>
+        <w:annotationRef/>
+      </w:r>
+      <w:r>
+        <w:t>Has this been demonstrated to result in pulses of nutrient transport?</w:t>
+      </w:r>
+    </w:p>
+  </w:comment>
+  <w:comment w:id="137" w:author="Dave Bridges" w:date="2018-02-05T14:30:00Z" w:initials="DB">
+    <w:p>
+      <w:pPr>
+        <w:pStyle w:val="CommentText"/>
+      </w:pPr>
+      <w:r>
+        <w:rPr>
+          <w:rStyle w:val="CommentReference"/>
+        </w:rPr>
+        <w:annotationRef/>
+      </w:r>
+      <w:r>
+        <w:t>What is the functional relevance of this</w:t>
+      </w:r>
+    </w:p>
+  </w:comment>
+  <w:comment w:id="138" w:author="Dave Bridges" w:date="2018-02-05T14:31:00Z" w:initials="DB">
+    <w:p>
+      <w:pPr>
+        <w:pStyle w:val="CommentText"/>
+      </w:pPr>
+      <w:r>
+        <w:rPr>
+          <w:rStyle w:val="CommentReference"/>
+        </w:rPr>
+        <w:annotationRef/>
+      </w:r>
+      <w:r>
+        <w:t>You could think of this in terms of three potential models, the placenta increases flux, the placenta does not respond (but allows things to pass down a concentration gradient), the placenta buffers flux, or the placenta increases transport (by active transport).  Which do you think it is?</w:t>
+      </w:r>
+    </w:p>
+  </w:comment>
+  <w:comment w:id="139" w:author="Dave Bridges" w:date="2018-02-05T17:33:00Z" w:initials="DB">
+    <w:p>
+      <w:pPr>
+        <w:pStyle w:val="CommentText"/>
+      </w:pPr>
+      <w:r>
+        <w:rPr>
+          <w:rStyle w:val="CommentReference"/>
+        </w:rPr>
+        <w:annotationRef/>
+      </w:r>
+      <w:r>
+        <w:t>Could this be overlayed onto the figure?</w:t>
+      </w:r>
+      <w:bookmarkStart w:id="140" w:name="_GoBack"/>
+      <w:bookmarkEnd w:id="140"/>
+    </w:p>
+  </w:comment>
+  <w:comment w:id="159" w:author="Dave Bridges" w:date="2018-02-05T17:25:00Z" w:initials="DB">
+    <w:p>
+      <w:pPr>
+        <w:pStyle w:val="CommentText"/>
+      </w:pPr>
+      <w:r>
+        <w:rPr>
+          <w:rStyle w:val="CommentReference"/>
+        </w:rPr>
+        <w:annotationRef/>
+      </w:r>
+      <w:r>
+        <w:t>This seems tagged on, im not sure what you mean here.</w:t>
+      </w:r>
+    </w:p>
+  </w:comment>
+  <w:comment w:id="166" w:author="Microsoft Office User" w:date="2018-01-31T16:02:00Z" w:initials="MOU">
     <w:p>
       <w:pPr>
         <w:pStyle w:val="Heading1"/>
@@ -6457,7 +7151,87 @@
       </w:pPr>
     </w:p>
   </w:comment>
-  <w:comment w:id="126" w:author="Microsoft Office User" w:date="2018-01-31T16:05:00Z" w:initials="MOU">
+  <w:comment w:id="165" w:author="Dave Bridges" w:date="2018-02-05T17:27:00Z" w:initials="DB">
+    <w:p>
+      <w:pPr>
+        <w:pStyle w:val="CommentText"/>
+      </w:pPr>
+      <w:r>
+        <w:rPr>
+          <w:rStyle w:val="CommentReference"/>
+        </w:rPr>
+        <w:annotationRef/>
+      </w:r>
+      <w:r>
+        <w:t>This is confusing, im not sure what you are trying to say here.</w:t>
+      </w:r>
+    </w:p>
+  </w:comment>
+  <w:comment w:id="167" w:author="Dave Bridges" w:date="2018-02-05T17:27:00Z" w:initials="DB">
+    <w:p>
+      <w:pPr>
+        <w:pStyle w:val="CommentText"/>
+      </w:pPr>
+      <w:r>
+        <w:rPr>
+          <w:rStyle w:val="CommentReference"/>
+        </w:rPr>
+        <w:annotationRef/>
+      </w:r>
+      <w:r>
+        <w:t>As in there is no gluconeogenesis, or this is the only/primary energy source</w:t>
+      </w:r>
+    </w:p>
+  </w:comment>
+  <w:comment w:id="171" w:author="Dave Bridges" w:date="2018-02-05T17:28:00Z" w:initials="DB">
+    <w:p>
+      <w:pPr>
+        <w:pStyle w:val="CommentText"/>
+      </w:pPr>
+      <w:r>
+        <w:rPr>
+          <w:rStyle w:val="CommentReference"/>
+        </w:rPr>
+        <w:annotationRef/>
+      </w:r>
+      <w:r>
+        <w:t>ref</w:t>
+      </w:r>
+    </w:p>
+  </w:comment>
+  <w:comment w:id="173" w:author="Dave Bridges" w:date="2018-02-05T17:29:00Z" w:initials="DB">
+    <w:p>
+      <w:pPr>
+        <w:pStyle w:val="CommentText"/>
+      </w:pPr>
+      <w:r>
+        <w:rPr>
+          <w:rStyle w:val="CommentReference"/>
+        </w:rPr>
+        <w:annotationRef/>
+      </w:r>
+      <w:r>
+        <w:t>If im paraphrasing correctly could this mean “this might indicate increasing control of glucose flux as pregnancy advances”</w:t>
+      </w:r>
+    </w:p>
+  </w:comment>
+  <w:comment w:id="176" w:author="Dave Bridges" w:date="2018-02-05T17:30:00Z" w:initials="DB">
+    <w:p>
+      <w:pPr>
+        <w:pStyle w:val="CommentText"/>
+      </w:pPr>
+      <w:r>
+        <w:rPr>
+          <w:rStyle w:val="CommentReference"/>
+        </w:rPr>
+        <w:annotationRef/>
+      </w:r>
+      <w:r>
+        <w:t>What proportion</w:t>
+      </w:r>
+    </w:p>
+  </w:comment>
+  <w:comment w:id="177" w:author="Microsoft Office User" w:date="2018-01-31T16:05:00Z" w:initials="MOU">
     <w:p>
       <w:pPr>
         <w:pStyle w:val="CommentText"/>
@@ -6473,7 +7247,119 @@
       </w:r>
     </w:p>
   </w:comment>
-  <w:comment w:id="127" w:author="Microsoft Office User" w:date="2018-01-31T16:10:00Z" w:initials="MOU">
+  <w:comment w:id="178" w:author="Dave Bridges" w:date="2018-02-05T17:30:00Z" w:initials="DB">
+    <w:p>
+      <w:pPr>
+        <w:pStyle w:val="CommentText"/>
+      </w:pPr>
+      <w:r>
+        <w:rPr>
+          <w:rStyle w:val="CommentReference"/>
+        </w:rPr>
+        <w:annotationRef/>
+      </w:r>
+      <w:r>
+        <w:t>ref</w:t>
+      </w:r>
+    </w:p>
+  </w:comment>
+  <w:comment w:id="180" w:author="Dave Bridges" w:date="2018-02-05T17:31:00Z" w:initials="DB">
+    <w:p>
+      <w:pPr>
+        <w:pStyle w:val="CommentText"/>
+      </w:pPr>
+      <w:r>
+        <w:rPr>
+          <w:rStyle w:val="CommentReference"/>
+        </w:rPr>
+        <w:annotationRef/>
+      </w:r>
+      <w:r>
+        <w:t>earlier you talked a lot about A system transporters, where are those here?</w:t>
+      </w:r>
+    </w:p>
+  </w:comment>
+  <w:comment w:id="181" w:author="Dave Bridges" w:date="2018-02-05T17:31:00Z" w:initials="DB">
+    <w:p>
+      <w:pPr>
+        <w:pStyle w:val="CommentText"/>
+      </w:pPr>
+      <w:r>
+        <w:rPr>
+          <w:rStyle w:val="CommentReference"/>
+        </w:rPr>
+        <w:annotationRef/>
+      </w:r>
+      <w:r>
+        <w:t>Does this mean that flux is highest, or it is at maximum capacity?</w:t>
+      </w:r>
+    </w:p>
+  </w:comment>
+  <w:comment w:id="182" w:author="Dave Bridges" w:date="2018-02-05T17:31:00Z" w:initials="DB">
+    <w:p>
+      <w:pPr>
+        <w:pStyle w:val="CommentText"/>
+      </w:pPr>
+      <w:r>
+        <w:rPr>
+          <w:rStyle w:val="CommentReference"/>
+        </w:rPr>
+        <w:annotationRef/>
+      </w:r>
+      <w:r>
+        <w:t>What evidence?</w:t>
+      </w:r>
+    </w:p>
+  </w:comment>
+  <w:comment w:id="183" w:author="Dave Bridges" w:date="2018-02-05T17:32:00Z" w:initials="DB">
+    <w:p>
+      <w:pPr>
+        <w:pStyle w:val="CommentText"/>
+      </w:pPr>
+      <w:r>
+        <w:rPr>
+          <w:rStyle w:val="CommentReference"/>
+        </w:rPr>
+        <w:annotationRef/>
+      </w:r>
+      <w:r>
+        <w:t>Im not sure I know of any active transport mechanisms of fatty acids.  Not that they don’t exist I just cant think of any.</w:t>
+      </w:r>
+    </w:p>
+  </w:comment>
+  <w:comment w:id="184" w:author="Dave Bridges" w:date="2018-02-05T17:33:00Z" w:initials="DB">
+    <w:p>
+      <w:pPr>
+        <w:pStyle w:val="CommentText"/>
+      </w:pPr>
+      <w:r>
+        <w:rPr>
+          <w:rStyle w:val="CommentReference"/>
+        </w:rPr>
+        <w:annotationRef/>
+      </w:r>
+      <w:r>
+        <w:t>ref</w:t>
+      </w:r>
+    </w:p>
+  </w:comment>
+  <w:comment w:id="185" w:author="Dave Bridges" w:date="2018-02-05T17:32:00Z" w:initials="DB">
+    <w:p>
+      <w:pPr>
+        <w:pStyle w:val="CommentText"/>
+      </w:pPr>
+      <w:r>
+        <w:rPr>
+          <w:rStyle w:val="CommentReference"/>
+        </w:rPr>
+        <w:annotationRef/>
+      </w:r>
+      <w:r>
+        <w:t xml:space="preserve">This is a recent review!  </w:t>
+      </w:r>
+    </w:p>
+  </w:comment>
+  <w:comment w:id="186" w:author="Microsoft Office User" w:date="2018-01-31T16:10:00Z" w:initials="MOU">
     <w:p>
       <w:pPr>
         <w:ind w:firstLine="720"/>
@@ -6539,7 +7425,7 @@
       </w:r>
     </w:p>
   </w:comment>
-  <w:comment w:id="128" w:author="Microsoft Office User" w:date="2018-01-31T16:17:00Z" w:initials="MOU">
+  <w:comment w:id="187" w:author="Microsoft Office User" w:date="2018-01-31T16:17:00Z" w:initials="MOU">
     <w:p>
       <w:pPr>
         <w:pStyle w:val="CommentText"/>
@@ -6555,7 +7441,7 @@
       </w:r>
     </w:p>
   </w:comment>
-  <w:comment w:id="129" w:author="Microsoft Office User" w:date="2018-01-31T16:20:00Z" w:initials="MOU">
+  <w:comment w:id="188" w:author="Microsoft Office User" w:date="2018-01-31T16:20:00Z" w:initials="MOU">
     <w:p>
       <w:pPr>
         <w:pStyle w:val="CommentText"/>
@@ -6571,7 +7457,7 @@
       </w:r>
     </w:p>
   </w:comment>
-  <w:comment w:id="130" w:author="Microsoft Office User" w:date="2018-01-31T16:31:00Z" w:initials="MOU">
+  <w:comment w:id="189" w:author="Microsoft Office User" w:date="2018-01-31T16:31:00Z" w:initials="MOU">
     <w:p>
       <w:pPr>
         <w:pStyle w:val="CommentText"/>
@@ -6587,7 +7473,7 @@
       </w:r>
     </w:p>
   </w:comment>
-  <w:comment w:id="131" w:author="Microsoft Office User" w:date="2018-01-31T16:15:00Z" w:initials="MOU">
+  <w:comment w:id="190" w:author="Microsoft Office User" w:date="2018-01-31T16:15:00Z" w:initials="MOU">
     <w:p>
       <w:pPr>
         <w:pStyle w:val="CommentText"/>
@@ -6603,7 +7489,7 @@
       </w:r>
     </w:p>
   </w:comment>
-  <w:comment w:id="132" w:author="Microsoft Office User" w:date="2018-01-31T16:24:00Z" w:initials="MOU">
+  <w:comment w:id="191" w:author="Microsoft Office User" w:date="2018-01-31T16:24:00Z" w:initials="MOU">
     <w:p>
       <w:pPr>
         <w:ind w:firstLine="720"/>
@@ -6627,7 +7513,7 @@
       </w:pPr>
     </w:p>
   </w:comment>
-  <w:comment w:id="133" w:author="Microsoft Office User" w:date="2018-01-31T16:25:00Z" w:initials="MOU">
+  <w:comment w:id="192" w:author="Microsoft Office User" w:date="2018-01-31T16:25:00Z" w:initials="MOU">
     <w:p>
       <w:pPr>
         <w:pStyle w:val="CommentText"/>
@@ -6652,7 +7538,7 @@
       </w:r>
     </w:p>
   </w:comment>
-  <w:comment w:id="134" w:author="Microsoft Office User" w:date="2018-01-31T16:39:00Z" w:initials="MOU">
+  <w:comment w:id="193" w:author="Microsoft Office User" w:date="2018-01-31T16:39:00Z" w:initials="MOU">
     <w:p>
       <w:pPr>
         <w:pStyle w:val="CommentText"/>
@@ -6674,7 +7560,7 @@
       </w:r>
     </w:p>
   </w:comment>
-  <w:comment w:id="135" w:author="Microsoft Office User" w:date="2018-01-31T16:41:00Z" w:initials="MOU">
+  <w:comment w:id="194" w:author="Microsoft Office User" w:date="2018-01-31T16:41:00Z" w:initials="MOU">
     <w:p>
       <w:pPr>
         <w:pStyle w:val="CommentText"/>
@@ -6690,7 +7576,7 @@
       </w:r>
     </w:p>
   </w:comment>
-  <w:comment w:id="136" w:author="Microsoft Office User" w:date="2018-01-31T16:43:00Z" w:initials="MOU">
+  <w:comment w:id="195" w:author="Microsoft Office User" w:date="2018-01-31T16:43:00Z" w:initials="MOU">
     <w:p>
       <w:pPr>
         <w:pStyle w:val="CommentText"/>
@@ -6706,7 +7592,7 @@
       </w:r>
     </w:p>
   </w:comment>
-  <w:comment w:id="137" w:author="Microsoft Office User" w:date="2018-01-31T16:45:00Z" w:initials="MOU">
+  <w:comment w:id="196" w:author="Microsoft Office User" w:date="2018-01-31T16:45:00Z" w:initials="MOU">
     <w:p>
       <w:pPr>
         <w:pStyle w:val="CommentText"/>
@@ -6722,7 +7608,7 @@
       </w:r>
     </w:p>
   </w:comment>
-  <w:comment w:id="138" w:author="Microsoft Office User" w:date="2018-01-31T16:48:00Z" w:initials="MOU">
+  <w:comment w:id="197" w:author="Microsoft Office User" w:date="2018-01-31T16:48:00Z" w:initials="MOU">
     <w:p>
       <w:pPr>
         <w:pStyle w:val="CommentText"/>
@@ -6792,6 +7678,7 @@
   <w15:commentEx w15:paraId="6549D68C" w15:done="0"/>
   <w15:commentEx w15:paraId="2E27699E" w15:done="0"/>
   <w15:commentEx w15:paraId="03CD3873" w15:done="0"/>
+  <w15:commentEx w15:paraId="65F1ABCF" w15:done="0"/>
   <w15:commentEx w15:paraId="401C01C2" w15:done="0"/>
   <w15:commentEx w15:paraId="0F816932" w15:done="0"/>
   <w15:commentEx w15:paraId="0B449A2E" w15:done="0"/>
@@ -6810,8 +7697,28 @@
   <w15:commentEx w15:paraId="23E3F224" w15:done="0"/>
   <w15:commentEx w15:paraId="50FDBA68" w15:done="0"/>
   <w15:commentEx w15:paraId="0D4EDA77" w15:done="0"/>
+  <w15:commentEx w15:paraId="708A2266" w15:paraIdParent="0D4EDA77" w15:done="0"/>
+  <w15:commentEx w15:paraId="506417C6" w15:done="0"/>
+  <w15:commentEx w15:paraId="33490DB7" w15:done="0"/>
+  <w15:commentEx w15:paraId="77869E06" w15:done="0"/>
+  <w15:commentEx w15:paraId="4C01D70E" w15:done="0"/>
+  <w15:commentEx w15:paraId="213BB162" w15:done="0"/>
+  <w15:commentEx w15:paraId="4BBDFF41" w15:done="0"/>
+  <w15:commentEx w15:paraId="65CEC3BE" w15:done="0"/>
   <w15:commentEx w15:paraId="1C4B4643" w15:done="0"/>
+  <w15:commentEx w15:paraId="4EA8FBDC" w15:done="0"/>
+  <w15:commentEx w15:paraId="1507ED40" w15:done="0"/>
+  <w15:commentEx w15:paraId="2C49C2D2" w15:done="0"/>
+  <w15:commentEx w15:paraId="3EA9DF7D" w15:done="0"/>
+  <w15:commentEx w15:paraId="331E32BD" w15:done="0"/>
   <w15:commentEx w15:paraId="49AD7B1A" w15:done="0"/>
+  <w15:commentEx w15:paraId="1934040B" w15:done="0"/>
+  <w15:commentEx w15:paraId="1F7E785F" w15:done="0"/>
+  <w15:commentEx w15:paraId="0812A3A3" w15:done="0"/>
+  <w15:commentEx w15:paraId="7C84C2DC" w15:done="0"/>
+  <w15:commentEx w15:paraId="089B4027" w15:done="0"/>
+  <w15:commentEx w15:paraId="68BFD62A" w15:done="0"/>
+  <w15:commentEx w15:paraId="1AFBE0A4" w15:done="0"/>
   <w15:commentEx w15:paraId="56CF851A" w15:done="0"/>
   <w15:commentEx w15:paraId="1473A47E" w15:done="0"/>
   <w15:commentEx w15:paraId="2FAB4E2B" w15:done="0"/>
@@ -6878,6 +7785,7 @@
   <w16cid:commentId w16cid:paraId="6549D68C" w16cid:durableId="1E1CA65A"/>
   <w16cid:commentId w16cid:paraId="2E27699E" w16cid:durableId="1E1CA6B9"/>
   <w16cid:commentId w16cid:paraId="03CD3873" w16cid:durableId="1E22E57F"/>
+  <w16cid:commentId w16cid:paraId="65F1ABCF" w16cid:durableId="1E2311AA"/>
   <w16cid:commentId w16cid:paraId="401C01C2" w16cid:durableId="1E22E586"/>
   <w16cid:commentId w16cid:paraId="0F816932" w16cid:durableId="1E22E5AD"/>
   <w16cid:commentId w16cid:paraId="0B449A2E" w16cid:durableId="1E22E5D1"/>
@@ -6896,8 +7804,28 @@
   <w16cid:commentId w16cid:paraId="23E3F224" w16cid:durableId="1E22E890"/>
   <w16cid:commentId w16cid:paraId="50FDBA68" w16cid:durableId="1E22E89E"/>
   <w16cid:commentId w16cid:paraId="0D4EDA77" w16cid:durableId="1E1C641E"/>
+  <w16cid:commentId w16cid:paraId="708A2266" w16cid:durableId="1E231194"/>
+  <w16cid:commentId w16cid:paraId="506417C6" w16cid:durableId="1E231185"/>
+  <w16cid:commentId w16cid:paraId="33490DB7" w16cid:durableId="1E22E8B8"/>
+  <w16cid:commentId w16cid:paraId="77869E06" w16cid:durableId="1E22E8F3"/>
+  <w16cid:commentId w16cid:paraId="4C01D70E" w16cid:durableId="1E22E90C"/>
+  <w16cid:commentId w16cid:paraId="213BB162" w16cid:durableId="1E22E931"/>
+  <w16cid:commentId w16cid:paraId="4BBDFF41" w16cid:durableId="1E2313EF"/>
+  <w16cid:commentId w16cid:paraId="65CEC3BE" w16cid:durableId="1E231225"/>
   <w16cid:commentId w16cid:paraId="1C4B4643" w16cid:durableId="1E1C6724"/>
+  <w16cid:commentId w16cid:paraId="4EA8FBDC" w16cid:durableId="1E231282"/>
+  <w16cid:commentId w16cid:paraId="1507ED40" w16cid:durableId="1E231293"/>
+  <w16cid:commentId w16cid:paraId="2C49C2D2" w16cid:durableId="1E2312BF"/>
+  <w16cid:commentId w16cid:paraId="3EA9DF7D" w16cid:durableId="1E2312EA"/>
+  <w16cid:commentId w16cid:paraId="331E32BD" w16cid:durableId="1E23131B"/>
   <w16cid:commentId w16cid:paraId="49AD7B1A" w16cid:durableId="1E1C67DB"/>
+  <w16cid:commentId w16cid:paraId="1934040B" w16cid:durableId="1E231325"/>
+  <w16cid:commentId w16cid:paraId="1F7E785F" w16cid:durableId="1E23135A"/>
+  <w16cid:commentId w16cid:paraId="0812A3A3" w16cid:durableId="1E231378"/>
+  <w16cid:commentId w16cid:paraId="7C84C2DC" w16cid:durableId="1E231387"/>
+  <w16cid:commentId w16cid:paraId="089B4027" w16cid:durableId="1E231396"/>
+  <w16cid:commentId w16cid:paraId="68BFD62A" w16cid:durableId="1E2313E2"/>
+  <w16cid:commentId w16cid:paraId="1AFBE0A4" w16cid:durableId="1E2313C6"/>
   <w16cid:commentId w16cid:paraId="56CF851A" w16cid:durableId="1E1C68FB"/>
   <w16cid:commentId w16cid:paraId="1473A47E" w16cid:durableId="1E1C6AAD"/>
   <w16cid:commentId w16cid:paraId="2FAB4E2B" w16cid:durableId="1E1C6B4E"/>
@@ -9146,7 +10074,7 @@
 </file>
 
 <file path=customXml/itemProps1.xml><?xml version="1.0" encoding="utf-8"?>
-<ds:datastoreItem xmlns:ds="http://schemas.openxmlformats.org/officeDocument/2006/customXml" ds:itemID="{883A08E3-EC24-4740-91CB-53243241423F}">
+<ds:datastoreItem xmlns:ds="http://schemas.openxmlformats.org/officeDocument/2006/customXml" ds:itemID="{F209D719-F9A4-E94A-BB16-EB8B5B41DF2E}">
   <ds:schemaRefs>
     <ds:schemaRef ds:uri="http://schemas.openxmlformats.org/officeDocument/2006/bibliography"/>
   </ds:schemaRefs>

</xml_diff>

<commit_message>
Comments on the first few parts of the micronutrient transporters.
</commit_message>
<xml_diff>
--- a/Placental Transport Review/Manuscript.docx
+++ b/Placental Transport Review/Manuscript.docx
@@ -3138,12 +3138,12 @@
       <w:r>
         <w:t xml:space="preserve">al circulation, </w:t>
       </w:r>
-      <w:del w:id="141" w:author="Dave Bridges" w:date="2018-02-05T14:32:00Z">
+      <w:del w:id="140" w:author="Dave Bridges" w:date="2018-02-05T14:32:00Z">
         <w:r>
           <w:delText xml:space="preserve">it </w:delText>
         </w:r>
       </w:del>
-      <w:ins w:id="142" w:author="Dave Bridges" w:date="2018-02-05T14:32:00Z">
+      <w:ins w:id="141" w:author="Dave Bridges" w:date="2018-02-05T14:32:00Z">
         <w:r>
           <w:t>molecules</w:t>
         </w:r>
@@ -3151,12 +3151,12 @@
           <w:t xml:space="preserve"> </w:t>
         </w:r>
       </w:ins>
-      <w:del w:id="143" w:author="Dave Bridges" w:date="2018-02-05T14:32:00Z">
+      <w:del w:id="142" w:author="Dave Bridges" w:date="2018-02-05T14:32:00Z">
         <w:r>
           <w:delText>has to</w:delText>
         </w:r>
       </w:del>
-      <w:ins w:id="144" w:author="Dave Bridges" w:date="2018-02-05T14:32:00Z">
+      <w:ins w:id="143" w:author="Dave Bridges" w:date="2018-02-05T14:32:00Z">
         <w:r>
           <w:t>must</w:t>
         </w:r>
@@ -3185,7 +3185,7 @@
       <w:r>
         <w:t>s</w:t>
       </w:r>
-      <w:ins w:id="145" w:author="Dave Bridges" w:date="2018-02-05T17:25:00Z">
+      <w:ins w:id="144" w:author="Dave Bridges" w:date="2018-02-05T17:25:00Z">
         <w:r>
           <w:t>,</w:t>
         </w:r>
@@ -3193,22 +3193,22 @@
       <w:r>
         <w:t xml:space="preserve"> </w:t>
       </w:r>
-      <w:del w:id="146" w:author="Dave Bridges" w:date="2018-02-05T17:24:00Z">
+      <w:del w:id="145" w:author="Dave Bridges" w:date="2018-02-05T17:24:00Z">
         <w:r>
           <w:delText>and metabolic capacity</w:delText>
         </w:r>
       </w:del>
-      <w:ins w:id="147" w:author="Dave Bridges" w:date="2018-02-05T17:24:00Z">
+      <w:ins w:id="146" w:author="Dave Bridges" w:date="2018-02-05T17:24:00Z">
         <w:r>
           <w:t>int</w:t>
         </w:r>
       </w:ins>
-      <w:ins w:id="148" w:author="Dave Bridges" w:date="2018-02-05T17:25:00Z">
+      <w:ins w:id="147" w:author="Dave Bridges" w:date="2018-02-05T17:25:00Z">
         <w:r>
           <w:t>r</w:t>
         </w:r>
       </w:ins>
-      <w:ins w:id="149" w:author="Dave Bridges" w:date="2018-02-05T17:24:00Z">
+      <w:ins w:id="148" w:author="Dave Bridges" w:date="2018-02-05T17:24:00Z">
         <w:r>
           <w:t>a-placental metabolism</w:t>
         </w:r>
@@ -3216,7 +3216,7 @@
       <w:r>
         <w:t xml:space="preserve">, fetal requirements and </w:t>
       </w:r>
-      <w:del w:id="150" w:author="Dave Bridges" w:date="2018-02-05T17:25:00Z">
+      <w:del w:id="149" w:author="Dave Bridges" w:date="2018-02-05T17:25:00Z">
         <w:r>
           <w:delText xml:space="preserve">proper </w:delText>
         </w:r>
@@ -3236,7 +3236,7 @@
       <w:r>
         <w:t xml:space="preserve">ers has been </w:t>
       </w:r>
-      <w:ins w:id="151" w:author="Dave Bridges" w:date="2018-02-05T17:25:00Z">
+      <w:ins w:id="150" w:author="Dave Bridges" w:date="2018-02-05T17:25:00Z">
         <w:r>
           <w:t xml:space="preserve">intensely </w:t>
         </w:r>
@@ -3244,119 +3244,129 @@
       <w:r>
         <w:t>studied</w:t>
       </w:r>
+      <w:del w:id="151" w:author="Dave Bridges" w:date="2018-02-05T17:25:00Z">
+        <w:r>
+          <w:delText xml:space="preserve"> for years</w:delText>
+        </w:r>
+      </w:del>
+      <w:r>
+        <w:t xml:space="preserve">, </w:t>
+      </w:r>
       <w:del w:id="152" w:author="Dave Bridges" w:date="2018-02-05T17:25:00Z">
         <w:r>
-          <w:delText xml:space="preserve"> for years</w:delText>
+          <w:delText xml:space="preserve">and yet </w:delText>
         </w:r>
       </w:del>
       <w:r>
+        <w:t xml:space="preserve">there </w:t>
+      </w:r>
+      <w:del w:id="153" w:author="Dave Bridges" w:date="2018-02-05T17:25:00Z">
+        <w:r>
+          <w:delText xml:space="preserve">is </w:delText>
+        </w:r>
+      </w:del>
+      <w:ins w:id="154" w:author="Dave Bridges" w:date="2018-02-05T17:25:00Z">
+        <w:r>
+          <w:t>are</w:t>
+        </w:r>
+        <w:r>
+          <w:t xml:space="preserve"> </w:t>
+        </w:r>
+      </w:ins>
+      <w:r>
+        <w:t xml:space="preserve">inconsistent data and </w:t>
+      </w:r>
+      <w:del w:id="155" w:author="Dave Bridges" w:date="2018-02-05T17:25:00Z">
+        <w:r>
+          <w:delText xml:space="preserve">undiscovered </w:delText>
+        </w:r>
+      </w:del>
+      <w:ins w:id="156" w:author="Dave Bridges" w:date="2018-02-05T17:25:00Z">
+        <w:r>
+          <w:t>unclear</w:t>
+        </w:r>
+        <w:r>
+          <w:t xml:space="preserve"> </w:t>
+        </w:r>
+      </w:ins>
+      <w:r>
+        <w:t xml:space="preserve">mechanisms involved in the </w:t>
+      </w:r>
+      <w:ins w:id="157" w:author="Dave Bridges" w:date="2018-02-05T17:25:00Z">
+        <w:r>
+          <w:t xml:space="preserve">regulation of </w:t>
+        </w:r>
+      </w:ins>
+      <w:r>
+        <w:t>transport of certain nutrients</w:t>
+      </w:r>
+      <w:commentRangeStart w:id="158"/>
+      <w:r>
+        <w:t xml:space="preserve">, especially the impaired mechanisms in light of gestational </w:t>
+      </w:r>
+      <w:r>
+        <w:t>complications</w:t>
+      </w:r>
+      <w:commentRangeEnd w:id="158"/>
+      <w:r>
+        <w:rPr>
+          <w:rStyle w:val="CommentReference"/>
+          <w:rFonts w:asciiTheme="minorHAnsi" w:eastAsiaTheme="minorHAnsi" w:hAnsiTheme="minorHAnsi" w:cstheme="minorBidi"/>
+        </w:rPr>
+        <w:commentReference w:id="158"/>
+      </w:r>
+      <w:r>
+        <w:t xml:space="preserve">. </w:t>
+      </w:r>
+      <w:r>
+        <w:t xml:space="preserve">Data </w:t>
+      </w:r>
+      <w:del w:id="159" w:author="Dave Bridges" w:date="2018-02-05T17:26:00Z">
+        <w:r>
+          <w:delText xml:space="preserve">from this field </w:delText>
+        </w:r>
+      </w:del>
+      <w:r>
+        <w:t xml:space="preserve">support two schools of thought regarding the role of the placenta in nutrient transport. One theory suggests that the placenta allows for transport of nutrients in a manner that the fetal milieu reflects the maternal milieu and fetal growth adapts to the available maternal supplies. Hence, any deficiencies </w:t>
+      </w:r>
+      <w:ins w:id="160" w:author="Dave Bridges" w:date="2018-02-05T17:26:00Z">
+        <w:r>
+          <w:t xml:space="preserve">or excesses </w:t>
+        </w:r>
+      </w:ins>
+      <w:r>
+        <w:t>in the mother will be</w:t>
+      </w:r>
+      <w:r>
+        <w:t xml:space="preserve"> passed on to the</w:t>
+      </w:r>
+      <w:r>
+        <w:t xml:space="preserve"> fetus. </w:t>
+      </w:r>
+      <w:del w:id="161" w:author="Dave Bridges" w:date="2018-02-05T17:26:00Z">
+        <w:r>
+          <w:delText>On the other hand</w:delText>
+        </w:r>
+      </w:del>
+      <w:ins w:id="162" w:author="Dave Bridges" w:date="2018-02-05T17:26:00Z">
+        <w:r>
+          <w:t>I</w:t>
+        </w:r>
+      </w:ins>
+      <w:ins w:id="163" w:author="Dave Bridges" w:date="2018-02-05T17:34:00Z">
+        <w:r>
+          <w:t>n</w:t>
+        </w:r>
+      </w:ins>
+      <w:ins w:id="164" w:author="Dave Bridges" w:date="2018-02-05T17:26:00Z">
+        <w:r>
+          <w:t xml:space="preserve"> another model</w:t>
+        </w:r>
+      </w:ins>
+      <w:r>
         <w:t xml:space="preserve">, </w:t>
       </w:r>
-      <w:del w:id="153" w:author="Dave Bridges" w:date="2018-02-05T17:25:00Z">
-        <w:r>
-          <w:delText xml:space="preserve">and yet </w:delText>
-        </w:r>
-      </w:del>
-      <w:r>
-        <w:t xml:space="preserve">there </w:t>
-      </w:r>
-      <w:del w:id="154" w:author="Dave Bridges" w:date="2018-02-05T17:25:00Z">
-        <w:r>
-          <w:delText xml:space="preserve">is </w:delText>
-        </w:r>
-      </w:del>
-      <w:ins w:id="155" w:author="Dave Bridges" w:date="2018-02-05T17:25:00Z">
-        <w:r>
-          <w:t>are</w:t>
-        </w:r>
-        <w:r>
-          <w:t xml:space="preserve"> </w:t>
-        </w:r>
-      </w:ins>
-      <w:r>
-        <w:t xml:space="preserve">inconsistent data and </w:t>
-      </w:r>
-      <w:del w:id="156" w:author="Dave Bridges" w:date="2018-02-05T17:25:00Z">
-        <w:r>
-          <w:delText xml:space="preserve">undiscovered </w:delText>
-        </w:r>
-      </w:del>
-      <w:ins w:id="157" w:author="Dave Bridges" w:date="2018-02-05T17:25:00Z">
-        <w:r>
-          <w:t>unclear</w:t>
-        </w:r>
-        <w:r>
-          <w:t xml:space="preserve"> </w:t>
-        </w:r>
-      </w:ins>
-      <w:r>
-        <w:t xml:space="preserve">mechanisms involved in the </w:t>
-      </w:r>
-      <w:ins w:id="158" w:author="Dave Bridges" w:date="2018-02-05T17:25:00Z">
-        <w:r>
-          <w:t xml:space="preserve">regulation of </w:t>
-        </w:r>
-      </w:ins>
-      <w:r>
-        <w:t>transport of certain nutrients</w:t>
-      </w:r>
-      <w:commentRangeStart w:id="159"/>
-      <w:r>
-        <w:t xml:space="preserve">, especially the impaired mechanisms in light of gestational </w:t>
-      </w:r>
-      <w:r>
-        <w:t>complications</w:t>
-      </w:r>
-      <w:commentRangeEnd w:id="159"/>
-      <w:r>
-        <w:rPr>
-          <w:rStyle w:val="CommentReference"/>
-          <w:rFonts w:asciiTheme="minorHAnsi" w:eastAsiaTheme="minorHAnsi" w:hAnsiTheme="minorHAnsi" w:cstheme="minorBidi"/>
-        </w:rPr>
-        <w:commentReference w:id="159"/>
-      </w:r>
-      <w:r>
-        <w:t xml:space="preserve">. </w:t>
-      </w:r>
-      <w:r>
-        <w:t xml:space="preserve">Data </w:t>
-      </w:r>
-      <w:del w:id="160" w:author="Dave Bridges" w:date="2018-02-05T17:26:00Z">
-        <w:r>
-          <w:delText xml:space="preserve">from this field </w:delText>
-        </w:r>
-      </w:del>
-      <w:r>
-        <w:t xml:space="preserve">support two schools of thought regarding the role of the placenta in nutrient transport. One theory suggests that the placenta allows for transport of nutrients in a manner that the fetal milieu reflects the maternal milieu and fetal growth adapts to the available maternal supplies. Hence, any deficiencies </w:t>
-      </w:r>
-      <w:ins w:id="161" w:author="Dave Bridges" w:date="2018-02-05T17:26:00Z">
-        <w:r>
-          <w:t xml:space="preserve">or excesses </w:t>
-        </w:r>
-      </w:ins>
-      <w:r>
-        <w:t>in the mother will be</w:t>
-      </w:r>
-      <w:r>
-        <w:t xml:space="preserve"> passed on to the</w:t>
-      </w:r>
-      <w:r>
-        <w:t xml:space="preserve"> fetus. </w:t>
-      </w:r>
-      <w:del w:id="162" w:author="Dave Bridges" w:date="2018-02-05T17:26:00Z">
-        <w:r>
-          <w:delText>On the other hand</w:delText>
-        </w:r>
-      </w:del>
-      <w:ins w:id="163" w:author="Dave Bridges" w:date="2018-02-05T17:26:00Z">
-        <w:r>
-          <w:t>I another model</w:t>
-        </w:r>
-      </w:ins>
-      <w:r>
-        <w:t xml:space="preserve">, </w:t>
-      </w:r>
-      <w:del w:id="164" w:author="Dave Bridges" w:date="2018-02-05T17:26:00Z">
+      <w:del w:id="165" w:author="Dave Bridges" w:date="2018-02-05T17:26:00Z">
         <w:r>
           <w:delText xml:space="preserve">others believe that </w:delText>
         </w:r>
@@ -3380,7 +3390,7 @@
       <w:r>
         <w:t xml:space="preserve">as it senses both the available maternal nutrients and manages the flux so that it matches the fetal growth needs. </w:t>
       </w:r>
-      <w:commentRangeStart w:id="165"/>
+      <w:commentRangeStart w:id="166"/>
       <w:r>
         <w:t>The two theories may sound contradictory but they may also help justify why the fetal outcomes for obesity</w:t>
       </w:r>
@@ -3390,27 +3400,268 @@
       <w:r>
         <w:t xml:space="preserve"> supporting that maternal milieu may be reflected in the fetus or that the maternal milieu was overcompensated for by the placenta to yield either outcomes, </w:t>
       </w:r>
-      <w:commentRangeStart w:id="166"/>
+      <w:commentRangeStart w:id="167"/>
       <w:r>
         <w:t>respectively</w:t>
       </w:r>
+      <w:commentRangeEnd w:id="167"/>
+      <w:r>
+        <w:rPr>
+          <w:rStyle w:val="CommentReference"/>
+        </w:rPr>
+        <w:commentReference w:id="167"/>
+      </w:r>
+      <w:r>
+        <w:t xml:space="preserve">. </w:t>
+      </w:r>
       <w:commentRangeEnd w:id="166"/>
       <w:r>
         <w:rPr>
           <w:rStyle w:val="CommentReference"/>
+          <w:rFonts w:asciiTheme="minorHAnsi" w:eastAsiaTheme="minorHAnsi" w:hAnsiTheme="minorHAnsi" w:cstheme="minorBidi"/>
         </w:rPr>
         <w:commentReference w:id="166"/>
       </w:r>
+    </w:p>
+    <w:p/>
+    <w:p>
+      <w:pPr>
+        <w:ind w:firstLine="720"/>
+      </w:pPr>
+      <w:r>
+        <w:t xml:space="preserve">Transport of glucose occurs via passive diffusion mediated by glucose transporters. </w:t>
+      </w:r>
+      <w:r>
+        <w:t xml:space="preserve">The fetus </w:t>
+      </w:r>
+      <w:commentRangeStart w:id="168"/>
+      <w:r>
+        <w:t xml:space="preserve">relies </w:t>
+      </w:r>
+      <w:commentRangeEnd w:id="168"/>
+      <w:r>
+        <w:rPr>
+          <w:rStyle w:val="CommentReference"/>
+          <w:rFonts w:asciiTheme="minorHAnsi" w:eastAsiaTheme="minorHAnsi" w:hAnsiTheme="minorHAnsi" w:cstheme="minorBidi"/>
+        </w:rPr>
+        <w:commentReference w:id="168"/>
+      </w:r>
+      <w:r>
+        <w:t>solely on circulating maternal glucose.</w:t>
+      </w:r>
+      <w:del w:id="169" w:author="Dave Bridges" w:date="2018-02-05T17:28:00Z">
+        <w:r>
+          <w:delText xml:space="preserve"> </w:delText>
+        </w:r>
+        <w:r>
+          <w:delText>In humans, there has been a few identified GLUT transporters</w:delText>
+        </w:r>
+        <w:r>
+          <w:delText xml:space="preserve"> expressed at different periods of gestation.</w:delText>
+        </w:r>
+      </w:del>
+      <w:r>
+        <w:t xml:space="preserve"> </w:t>
+      </w:r>
+      <w:r>
+        <w:t xml:space="preserve">GLUT3 is </w:t>
+      </w:r>
+      <w:del w:id="170" w:author="Dave Bridges" w:date="2018-02-05T17:28:00Z">
+        <w:r>
+          <w:delText xml:space="preserve">thought to be </w:delText>
+        </w:r>
+      </w:del>
+      <w:r>
+        <w:t>essential</w:t>
+      </w:r>
+      <w:ins w:id="171" w:author="Dave Bridges" w:date="2018-02-05T17:28:00Z">
+        <w:r>
+          <w:t xml:space="preserve"> only</w:t>
+        </w:r>
+      </w:ins>
+      <w:r>
+        <w:t xml:space="preserve"> during the early stages of </w:t>
+      </w:r>
+      <w:commentRangeStart w:id="172"/>
+      <w:r>
+        <w:t>pregnancy</w:t>
+      </w:r>
+      <w:commentRangeEnd w:id="172"/>
+      <w:r>
+        <w:rPr>
+          <w:rStyle w:val="CommentReference"/>
+          <w:rFonts w:asciiTheme="minorHAnsi" w:eastAsiaTheme="minorHAnsi" w:hAnsiTheme="minorHAnsi" w:cstheme="minorBidi"/>
+        </w:rPr>
+        <w:commentReference w:id="172"/>
+      </w:r>
+      <w:r>
+        <w:t>, whereas GLUT1 seems to be expressed throughout gestation. The localization of the transporters is unique as GLUT</w:t>
+      </w:r>
+      <w:del w:id="173" w:author="Dave Bridges" w:date="2018-02-05T17:28:00Z">
+        <w:r>
+          <w:delText xml:space="preserve"> </w:delText>
+        </w:r>
+      </w:del>
+      <w:r>
+        <w:t xml:space="preserve">3 is mainly expressed at the syncytial membranes towards early pregnancy then limited to the fetal endothelial cells during the late periods of pregnancy. GLUT1 is </w:t>
+      </w:r>
+      <w:r>
+        <w:t xml:space="preserve">expressed on the syncytial barriers but tends to have an increased expression on the microvillous membrane of the syncytiotrophoblast compared to the basolateral membrane towards late pregnancy. </w:t>
+      </w:r>
+      <w:commentRangeStart w:id="174"/>
+      <w:r>
+        <w:t xml:space="preserve">This might indicate that the glucose entering the placenta down the concentration gradient may be used by the placenta or stored, as transporters on the basolateral membrane are </w:t>
+      </w:r>
+      <w:r>
+        <w:t>reduced</w:t>
+      </w:r>
+      <w:commentRangeEnd w:id="174"/>
+      <w:r>
+        <w:rPr>
+          <w:rStyle w:val="CommentReference"/>
+          <w:rFonts w:asciiTheme="minorHAnsi" w:eastAsiaTheme="minorHAnsi" w:hAnsiTheme="minorHAnsi" w:cstheme="minorBidi"/>
+        </w:rPr>
+        <w:commentReference w:id="174"/>
+      </w:r>
+      <w:r>
+        <w:t xml:space="preserve">, or this could indicate </w:t>
+      </w:r>
+      <w:r>
+        <w:t xml:space="preserve">that the fetus depends less on glucose towards the late pregnancy stages. </w:t>
+      </w:r>
+      <w:r>
+        <w:t xml:space="preserve">There is </w:t>
+      </w:r>
+      <w:ins w:id="175" w:author="Dave Bridges" w:date="2018-02-05T17:29:00Z">
+        <w:r>
+          <w:t xml:space="preserve">some </w:t>
+        </w:r>
+      </w:ins>
+      <w:r>
+        <w:t xml:space="preserve">evidence showing that the placenta transforms </w:t>
+      </w:r>
+      <w:del w:id="176" w:author="Dave Bridges" w:date="2018-02-05T17:29:00Z">
+        <w:r>
+          <w:delText xml:space="preserve">part of </w:delText>
+        </w:r>
+        <w:r>
+          <w:delText xml:space="preserve">the </w:delText>
+        </w:r>
+      </w:del>
+      <w:r>
+        <w:t xml:space="preserve">glucose to </w:t>
+      </w:r>
+      <w:commentRangeStart w:id="177"/>
+      <w:r>
+        <w:t xml:space="preserve">lactate </w:t>
+      </w:r>
+      <w:commentRangeEnd w:id="177"/>
+      <w:r>
+        <w:rPr>
+          <w:rStyle w:val="CommentReference"/>
+          <w:rFonts w:asciiTheme="minorHAnsi" w:eastAsiaTheme="minorHAnsi" w:hAnsiTheme="minorHAnsi" w:cstheme="minorBidi"/>
+        </w:rPr>
+        <w:commentReference w:id="177"/>
+      </w:r>
+      <w:r>
+        <w:t xml:space="preserve">to </w:t>
+      </w:r>
+      <w:r>
+        <w:t xml:space="preserve">be used as a source of </w:t>
+      </w:r>
+      <w:commentRangeStart w:id="178"/>
+      <w:commentRangeStart w:id="179"/>
+      <w:r>
+        <w:t>energy</w:t>
+      </w:r>
+      <w:commentRangeEnd w:id="178"/>
+      <w:r>
+        <w:rPr>
+          <w:rStyle w:val="CommentReference"/>
+        </w:rPr>
+        <w:commentReference w:id="178"/>
+      </w:r>
+      <w:commentRangeEnd w:id="179"/>
+      <w:r>
+        <w:rPr>
+          <w:rStyle w:val="CommentReference"/>
+          <w:rFonts w:asciiTheme="minorHAnsi" w:eastAsiaTheme="minorHAnsi" w:hAnsiTheme="minorHAnsi" w:cstheme="minorBidi"/>
+        </w:rPr>
+        <w:commentReference w:id="179"/>
+      </w:r>
       <w:r>
         <w:t xml:space="preserve">. </w:t>
       </w:r>
-      <w:commentRangeEnd w:id="165"/>
+      <w:r>
+        <w:t xml:space="preserve"> </w:t>
+      </w:r>
+    </w:p>
+    <w:p/>
+    <w:p>
+      <w:pPr>
+        <w:ind w:firstLine="720"/>
+      </w:pPr>
+      <w:del w:id="180" w:author="Dave Bridges" w:date="2018-02-05T17:30:00Z">
+        <w:r>
+          <w:delText xml:space="preserve">Around </w:delText>
+        </w:r>
+        <w:r>
+          <w:delText>20 tra</w:delText>
+        </w:r>
+        <w:r>
+          <w:delText>n</w:delText>
+        </w:r>
+        <w:r>
+          <w:delText>s</w:delText>
+        </w:r>
+        <w:r>
+          <w:delText>port systems</w:delText>
+        </w:r>
+        <w:r>
+          <w:delText xml:space="preserve"> of amino acids have been identified. </w:delText>
+        </w:r>
+      </w:del>
+      <w:r>
+        <w:t xml:space="preserve">The amino acid concentration </w:t>
+      </w:r>
+      <w:r>
+        <w:t xml:space="preserve">is higher in the </w:t>
+      </w:r>
+      <w:r>
+        <w:t>feta</w:t>
+      </w:r>
+      <w:r>
+        <w:t xml:space="preserve">l compartment than in the maternal circulation and therefore amino acid uptake requires active transport. To allow for this transport, the microvillous membrane has more transporters than the basolateral membrane. In the basolateral membrane, the uptake becomes passive </w:t>
+      </w:r>
+      <w:r>
+        <w:t xml:space="preserve">via system L transporters, LAT3 and LAT4, </w:t>
+      </w:r>
+      <w:r>
+        <w:t>as the placenta hold</w:t>
+      </w:r>
+      <w:r>
+        <w:t>s</w:t>
+      </w:r>
+      <w:r>
+        <w:t xml:space="preserve"> the higher concentration gradient </w:t>
+      </w:r>
+      <w:r>
+        <w:t xml:space="preserve">compared to the fetal </w:t>
+      </w:r>
+      <w:commentRangeStart w:id="181"/>
+      <w:r>
+        <w:t>concentration</w:t>
+      </w:r>
+      <w:commentRangeEnd w:id="181"/>
       <w:r>
         <w:rPr>
           <w:rStyle w:val="CommentReference"/>
           <w:rFonts w:asciiTheme="minorHAnsi" w:eastAsiaTheme="minorHAnsi" w:hAnsiTheme="minorHAnsi" w:cstheme="minorBidi"/>
         </w:rPr>
-        <w:commentReference w:id="165"/>
+        <w:commentReference w:id="181"/>
+      </w:r>
+      <w:r>
+        <w:t xml:space="preserve">. </w:t>
       </w:r>
     </w:p>
     <w:p/>
@@ -3419,427 +3670,186 @@
         <w:ind w:firstLine="720"/>
       </w:pPr>
       <w:r>
-        <w:t xml:space="preserve">Transport of glucose occurs via passive diffusion mediated by glucose transporters. </w:t>
-      </w:r>
-      <w:r>
-        <w:t xml:space="preserve">The fetus </w:t>
-      </w:r>
-      <w:commentRangeStart w:id="167"/>
-      <w:r>
-        <w:t xml:space="preserve">relies </w:t>
-      </w:r>
-      <w:commentRangeEnd w:id="167"/>
+        <w:t xml:space="preserve">Lipid transport is </w:t>
+      </w:r>
+      <w:commentRangeStart w:id="182"/>
+      <w:r>
+        <w:t xml:space="preserve">maximized </w:t>
+      </w:r>
+      <w:commentRangeEnd w:id="182"/>
       <w:r>
         <w:rPr>
           <w:rStyle w:val="CommentReference"/>
           <w:rFonts w:asciiTheme="minorHAnsi" w:eastAsiaTheme="minorHAnsi" w:hAnsiTheme="minorHAnsi" w:cstheme="minorBidi"/>
         </w:rPr>
-        <w:commentReference w:id="167"/>
-      </w:r>
-      <w:r>
-        <w:t>solely on circulating maternal glucose.</w:t>
-      </w:r>
-      <w:del w:id="168" w:author="Dave Bridges" w:date="2018-02-05T17:28:00Z">
-        <w:r>
-          <w:delText xml:space="preserve"> </w:delText>
-        </w:r>
-        <w:r>
-          <w:delText>In humans, there has been a few identified GLUT transporters</w:delText>
-        </w:r>
-        <w:r>
-          <w:delText xml:space="preserve"> expressed at different periods of gestation.</w:delText>
-        </w:r>
-      </w:del>
+        <w:commentReference w:id="182"/>
+      </w:r>
+      <w:r>
+        <w:t xml:space="preserve">during </w:t>
+      </w:r>
+      <w:r>
+        <w:t>the last trimester of gestation wi</w:t>
+      </w:r>
+      <w:r>
+        <w:t xml:space="preserve">th </w:t>
+      </w:r>
+      <w:commentRangeStart w:id="183"/>
+      <w:r>
+        <w:t xml:space="preserve">evidence </w:t>
+      </w:r>
+      <w:commentRangeEnd w:id="183"/>
+      <w:r>
+        <w:rPr>
+          <w:rStyle w:val="CommentReference"/>
+          <w:rFonts w:asciiTheme="minorHAnsi" w:eastAsiaTheme="minorHAnsi" w:hAnsiTheme="minorHAnsi" w:cstheme="minorBidi"/>
+        </w:rPr>
+        <w:commentReference w:id="183"/>
+      </w:r>
+      <w:r>
+        <w:t>showing that the exp</w:t>
+      </w:r>
+      <w:r>
+        <w:t xml:space="preserve">ression of lipid transporters on the placenta increases during the last three months of gestation. </w:t>
+      </w:r>
+      <w:r>
+        <w:t>The exact mechanisms by which fatty acids are transported through the placenta remai</w:t>
+      </w:r>
+      <w:r>
+        <w:t xml:space="preserve">n unclear with evidence supporting </w:t>
+      </w:r>
+      <w:commentRangeStart w:id="184"/>
+      <w:r>
+        <w:t>passive</w:t>
+      </w:r>
       <w:r>
         <w:t xml:space="preserve"> </w:t>
       </w:r>
       <w:r>
-        <w:t xml:space="preserve">GLUT3 is </w:t>
-      </w:r>
-      <w:del w:id="169" w:author="Dave Bridges" w:date="2018-02-05T17:28:00Z">
-        <w:r>
-          <w:delText xml:space="preserve">thought to be </w:delText>
-        </w:r>
-      </w:del>
-      <w:r>
-        <w:t>essential</w:t>
-      </w:r>
-      <w:ins w:id="170" w:author="Dave Bridges" w:date="2018-02-05T17:28:00Z">
-        <w:r>
-          <w:t xml:space="preserve"> only</w:t>
-        </w:r>
-      </w:ins>
-      <w:r>
-        <w:t xml:space="preserve"> during the early stages of </w:t>
-      </w:r>
-      <w:commentRangeStart w:id="171"/>
+        <w:t xml:space="preserve">diffusion </w:t>
+      </w:r>
+      <w:commentRangeEnd w:id="184"/>
+      <w:r>
+        <w:rPr>
+          <w:rStyle w:val="CommentReference"/>
+          <w:rFonts w:asciiTheme="minorHAnsi" w:eastAsiaTheme="minorHAnsi" w:hAnsiTheme="minorHAnsi" w:cstheme="minorBidi"/>
+        </w:rPr>
+        <w:commentReference w:id="184"/>
+      </w:r>
+      <w:r>
+        <w:t>and</w:t>
+      </w:r>
+      <w:r>
+        <w:t xml:space="preserve"> protein-</w:t>
+      </w:r>
+      <w:r>
+        <w:t xml:space="preserve">mediated transport. </w:t>
+      </w:r>
+      <w:r>
+        <w:t xml:space="preserve">The </w:t>
+      </w:r>
+      <w:r>
+        <w:t xml:space="preserve">placenta </w:t>
+      </w:r>
+      <w:r>
+        <w:t>allows metabolism, transport, and storage of the fatty acids</w:t>
+      </w:r>
+      <w:r>
+        <w:t xml:space="preserve"> and triglycerides</w:t>
+      </w:r>
+      <w:r>
+        <w:t xml:space="preserve">. </w:t>
+      </w:r>
+      <w:r>
+        <w:t>The transporter</w:t>
+      </w:r>
+      <w:r>
+        <w:t>s FATP and FABP play</w:t>
+      </w:r>
+      <w:r>
+        <w:t xml:space="preserve"> a major role in the transport of </w:t>
+      </w:r>
+      <w:r>
+        <w:t xml:space="preserve">free and bound </w:t>
+      </w:r>
+      <w:r>
+        <w:t xml:space="preserve">fatty acids. Furthermore, </w:t>
+      </w:r>
+      <w:r>
+        <w:t xml:space="preserve">the placenta is capable of transporting </w:t>
+      </w:r>
+      <w:r>
+        <w:t>and metabolizing triglycerides with the activity of</w:t>
+      </w:r>
+      <w:r>
+        <w:t xml:space="preserve"> placental lipoprotein lipase and</w:t>
+      </w:r>
+      <w:r>
+        <w:t xml:space="preserve"> endothelial lipase.</w:t>
+      </w:r>
+      <w:r>
+        <w:t xml:space="preserve"> </w:t>
+      </w:r>
+      <w:r>
+        <w:t>T</w:t>
+      </w:r>
+      <w:r>
+        <w:t xml:space="preserve">he fetus relies on maternal supply of cholesterol, as the fetal capacity to biosynthesize cholesterol develops in later </w:t>
+      </w:r>
+      <w:commentRangeStart w:id="185"/>
       <w:r>
         <w:t>pregnancy</w:t>
       </w:r>
-      <w:commentRangeEnd w:id="171"/>
+      <w:commentRangeEnd w:id="185"/>
       <w:r>
         <w:rPr>
           <w:rStyle w:val="CommentReference"/>
           <w:rFonts w:asciiTheme="minorHAnsi" w:eastAsiaTheme="minorHAnsi" w:hAnsiTheme="minorHAnsi" w:cstheme="minorBidi"/>
         </w:rPr>
-        <w:commentReference w:id="171"/>
-      </w:r>
-      <w:r>
-        <w:t>, whereas GLUT1 seems to be expressed throughout gestation. The localization of the transporters is unique as GLUT</w:t>
-      </w:r>
-      <w:del w:id="172" w:author="Dave Bridges" w:date="2018-02-05T17:28:00Z">
-        <w:r>
-          <w:delText xml:space="preserve"> </w:delText>
-        </w:r>
-      </w:del>
-      <w:r>
-        <w:t xml:space="preserve">3 is mainly expressed at the syncytial membranes towards early pregnancy then limited to the fetal endothelial cells during the late periods of pregnancy. GLUT1 is </w:t>
-      </w:r>
-      <w:r>
-        <w:t xml:space="preserve">expressed on the syncytial barriers but tends to have an increased expression on the microvillous membrane of the syncytiotrophoblast compared to the basolateral membrane towards late pregnancy. </w:t>
-      </w:r>
-      <w:commentRangeStart w:id="173"/>
-      <w:r>
-        <w:t xml:space="preserve">This might indicate that the glucose entering the placenta down the concentration gradient may be used by the placenta or stored, as transporters on the basolateral membrane are </w:t>
-      </w:r>
-      <w:r>
-        <w:t>reduced</w:t>
-      </w:r>
-      <w:commentRangeEnd w:id="173"/>
+        <w:commentReference w:id="185"/>
+      </w:r>
+      <w:r>
+        <w:t>.</w:t>
+      </w:r>
+    </w:p>
+    <w:p/>
+    <w:p>
+      <w:pPr>
+        <w:ind w:firstLine="720"/>
+      </w:pPr>
+      <w:r>
+        <w:t>A</w:t>
+      </w:r>
+      <w:r>
+        <w:t xml:space="preserve">ccording to a </w:t>
+      </w:r>
+      <w:commentRangeStart w:id="186"/>
+      <w:r>
+        <w:t>recent review</w:t>
+      </w:r>
+      <w:commentRangeEnd w:id="186"/>
       <w:r>
         <w:rPr>
           <w:rStyle w:val="CommentReference"/>
           <w:rFonts w:asciiTheme="minorHAnsi" w:eastAsiaTheme="minorHAnsi" w:hAnsiTheme="minorHAnsi" w:cstheme="minorBidi"/>
         </w:rPr>
-        <w:commentReference w:id="173"/>
-      </w:r>
-      <w:r>
-        <w:t xml:space="preserve">, or this could indicate </w:t>
-      </w:r>
-      <w:r>
-        <w:t xml:space="preserve">that the fetus depends less on glucose towards the late pregnancy stages. </w:t>
-      </w:r>
-      <w:r>
-        <w:t xml:space="preserve">There is </w:t>
-      </w:r>
-      <w:ins w:id="174" w:author="Dave Bridges" w:date="2018-02-05T17:29:00Z">
-        <w:r>
-          <w:t xml:space="preserve">some </w:t>
-        </w:r>
-      </w:ins>
-      <w:r>
-        <w:t xml:space="preserve">evidence showing that the placenta transforms </w:t>
-      </w:r>
-      <w:del w:id="175" w:author="Dave Bridges" w:date="2018-02-05T17:29:00Z">
-        <w:r>
-          <w:delText xml:space="preserve">part of </w:delText>
-        </w:r>
-        <w:r>
-          <w:delText xml:space="preserve">the </w:delText>
-        </w:r>
-      </w:del>
-      <w:r>
-        <w:t xml:space="preserve">glucose to </w:t>
-      </w:r>
-      <w:commentRangeStart w:id="176"/>
-      <w:r>
-        <w:t xml:space="preserve">lactate </w:t>
-      </w:r>
-      <w:commentRangeEnd w:id="176"/>
-      <w:r>
-        <w:rPr>
-          <w:rStyle w:val="CommentReference"/>
-          <w:rFonts w:asciiTheme="minorHAnsi" w:eastAsiaTheme="minorHAnsi" w:hAnsiTheme="minorHAnsi" w:cstheme="minorBidi"/>
-        </w:rPr>
-        <w:commentReference w:id="176"/>
-      </w:r>
-      <w:r>
-        <w:t xml:space="preserve">to </w:t>
-      </w:r>
-      <w:r>
-        <w:t xml:space="preserve">be used as a source of </w:t>
-      </w:r>
-      <w:commentRangeStart w:id="177"/>
-      <w:commentRangeStart w:id="178"/>
-      <w:r>
-        <w:t>energy</w:t>
-      </w:r>
-      <w:commentRangeEnd w:id="177"/>
-      <w:r>
-        <w:rPr>
-          <w:rStyle w:val="CommentReference"/>
-        </w:rPr>
-        <w:commentReference w:id="177"/>
-      </w:r>
-      <w:commentRangeEnd w:id="178"/>
-      <w:r>
-        <w:rPr>
-          <w:rStyle w:val="CommentReference"/>
-          <w:rFonts w:asciiTheme="minorHAnsi" w:eastAsiaTheme="minorHAnsi" w:hAnsiTheme="minorHAnsi" w:cstheme="minorBidi"/>
-        </w:rPr>
-        <w:commentReference w:id="178"/>
-      </w:r>
-      <w:r>
-        <w:t xml:space="preserve">. </w:t>
-      </w:r>
-      <w:r>
-        <w:t xml:space="preserve"> </w:t>
-      </w:r>
-    </w:p>
-    <w:p/>
-    <w:p>
-      <w:pPr>
-        <w:ind w:firstLine="720"/>
-      </w:pPr>
-      <w:del w:id="179" w:author="Dave Bridges" w:date="2018-02-05T17:30:00Z">
-        <w:r>
-          <w:delText xml:space="preserve">Around </w:delText>
-        </w:r>
-        <w:r>
-          <w:delText>20 tra</w:delText>
-        </w:r>
-        <w:r>
-          <w:delText>n</w:delText>
-        </w:r>
-        <w:r>
-          <w:delText>s</w:delText>
-        </w:r>
-        <w:r>
-          <w:delText>port systems</w:delText>
-        </w:r>
-        <w:r>
-          <w:delText xml:space="preserve"> of amino acids have been identified. </w:delText>
-        </w:r>
-      </w:del>
-      <w:r>
-        <w:t xml:space="preserve">The amino acid concentration </w:t>
-      </w:r>
-      <w:r>
-        <w:t xml:space="preserve">is higher in the </w:t>
-      </w:r>
-      <w:r>
-        <w:t>feta</w:t>
-      </w:r>
-      <w:r>
-        <w:t xml:space="preserve">l compartment than in the maternal circulation and therefore amino acid uptake requires active transport. To allow for this transport, the microvillous membrane has more transporters than the basolateral membrane. In the basolateral membrane, the uptake becomes passive </w:t>
-      </w:r>
-      <w:r>
-        <w:t xml:space="preserve">via system L transporters, LAT3 and LAT4, </w:t>
-      </w:r>
-      <w:r>
-        <w:t>as the placenta hold</w:t>
-      </w:r>
-      <w:r>
-        <w:t>s</w:t>
-      </w:r>
-      <w:r>
-        <w:t xml:space="preserve"> the higher concentration gradient </w:t>
-      </w:r>
-      <w:r>
-        <w:t xml:space="preserve">compared to the fetal </w:t>
-      </w:r>
-      <w:commentRangeStart w:id="180"/>
-      <w:r>
-        <w:t>concentration</w:t>
-      </w:r>
-      <w:commentRangeEnd w:id="180"/>
-      <w:r>
-        <w:rPr>
-          <w:rStyle w:val="CommentReference"/>
-          <w:rFonts w:asciiTheme="minorHAnsi" w:eastAsiaTheme="minorHAnsi" w:hAnsiTheme="minorHAnsi" w:cstheme="minorBidi"/>
-        </w:rPr>
-        <w:commentReference w:id="180"/>
-      </w:r>
-      <w:r>
-        <w:t xml:space="preserve">. </w:t>
-      </w:r>
-    </w:p>
-    <w:p/>
-    <w:p>
-      <w:pPr>
-        <w:ind w:firstLine="720"/>
-      </w:pPr>
-      <w:r>
-        <w:t xml:space="preserve">Lipid transport is </w:t>
-      </w:r>
-      <w:commentRangeStart w:id="181"/>
-      <w:r>
-        <w:t xml:space="preserve">maximized </w:t>
-      </w:r>
-      <w:commentRangeEnd w:id="181"/>
-      <w:r>
-        <w:rPr>
-          <w:rStyle w:val="CommentReference"/>
-          <w:rFonts w:asciiTheme="minorHAnsi" w:eastAsiaTheme="minorHAnsi" w:hAnsiTheme="minorHAnsi" w:cstheme="minorBidi"/>
-        </w:rPr>
-        <w:commentReference w:id="181"/>
-      </w:r>
-      <w:r>
-        <w:t xml:space="preserve">during </w:t>
-      </w:r>
-      <w:r>
-        <w:t>the last trimester of gestation wi</w:t>
-      </w:r>
-      <w:r>
-        <w:t xml:space="preserve">th </w:t>
-      </w:r>
-      <w:commentRangeStart w:id="182"/>
-      <w:r>
-        <w:t xml:space="preserve">evidence </w:t>
-      </w:r>
-      <w:commentRangeEnd w:id="182"/>
-      <w:r>
-        <w:rPr>
-          <w:rStyle w:val="CommentReference"/>
-          <w:rFonts w:asciiTheme="minorHAnsi" w:eastAsiaTheme="minorHAnsi" w:hAnsiTheme="minorHAnsi" w:cstheme="minorBidi"/>
-        </w:rPr>
-        <w:commentReference w:id="182"/>
-      </w:r>
-      <w:r>
-        <w:t>showing that the exp</w:t>
-      </w:r>
-      <w:r>
-        <w:t xml:space="preserve">ression of lipid transporters on the placenta increases during the last three months of gestation. </w:t>
-      </w:r>
-      <w:r>
-        <w:t>The exact mechanisms by which fatty acids are transported through the placenta remai</w:t>
-      </w:r>
-      <w:r>
-        <w:t xml:space="preserve">n unclear with evidence supporting </w:t>
-      </w:r>
-      <w:commentRangeStart w:id="183"/>
-      <w:r>
-        <w:t>passive</w:t>
-      </w:r>
-      <w:r>
-        <w:t xml:space="preserve"> </w:t>
-      </w:r>
-      <w:r>
-        <w:t xml:space="preserve">diffusion </w:t>
-      </w:r>
-      <w:commentRangeEnd w:id="183"/>
-      <w:r>
-        <w:rPr>
-          <w:rStyle w:val="CommentReference"/>
-          <w:rFonts w:asciiTheme="minorHAnsi" w:eastAsiaTheme="minorHAnsi" w:hAnsiTheme="minorHAnsi" w:cstheme="minorBidi"/>
-        </w:rPr>
-        <w:commentReference w:id="183"/>
+        <w:commentReference w:id="186"/>
+      </w:r>
+      <w:r>
+        <w:t>, localization of fetal transporters a</w:t>
+      </w:r>
+      <w:r>
+        <w:t xml:space="preserve">cross the syncytiotrophoblastic </w:t>
+      </w:r>
+      <w:r>
+        <w:t>membranes was evaluated.</w:t>
+      </w:r>
+      <w:r>
+        <w:t xml:space="preserve"> ABC and SLC transporters differ on both membranes </w:t>
       </w:r>
       <w:r>
         <w:t>and</w:t>
       </w:r>
       <w:r>
-        <w:t xml:space="preserve"> protein-</w:t>
-      </w:r>
-      <w:r>
-        <w:t xml:space="preserve">mediated transport. </w:t>
-      </w:r>
-      <w:r>
-        <w:t xml:space="preserve">The </w:t>
-      </w:r>
-      <w:r>
-        <w:t xml:space="preserve">placenta </w:t>
-      </w:r>
-      <w:r>
-        <w:t>allows metabolism, transport, and storage of the fatty acids</w:t>
-      </w:r>
-      <w:r>
-        <w:t xml:space="preserve"> and triglycerides</w:t>
-      </w:r>
-      <w:r>
-        <w:t xml:space="preserve">. </w:t>
-      </w:r>
-      <w:r>
-        <w:t>The transporter</w:t>
-      </w:r>
-      <w:r>
-        <w:t>s FATP and FABP play</w:t>
-      </w:r>
-      <w:r>
-        <w:t xml:space="preserve"> a major role in the transport of </w:t>
-      </w:r>
-      <w:r>
-        <w:t xml:space="preserve">free and bound </w:t>
-      </w:r>
-      <w:r>
-        <w:t xml:space="preserve">fatty acids. Furthermore, </w:t>
-      </w:r>
-      <w:r>
-        <w:t xml:space="preserve">the placenta is capable of transporting </w:t>
-      </w:r>
-      <w:r>
-        <w:t>and metabolizing triglycerides with the activity of</w:t>
-      </w:r>
-      <w:r>
-        <w:t xml:space="preserve"> placental lipoprotein lipase and</w:t>
-      </w:r>
-      <w:r>
-        <w:t xml:space="preserve"> endothelial lipase.</w:t>
-      </w:r>
-      <w:r>
-        <w:t xml:space="preserve"> </w:t>
-      </w:r>
-      <w:r>
-        <w:t>T</w:t>
-      </w:r>
-      <w:r>
-        <w:t xml:space="preserve">he fetus relies on maternal supply of cholesterol, as the fetal capacity to biosynthesize cholesterol develops in later </w:t>
-      </w:r>
-      <w:commentRangeStart w:id="184"/>
-      <w:r>
-        <w:t>pregnancy</w:t>
-      </w:r>
-      <w:commentRangeEnd w:id="184"/>
-      <w:r>
-        <w:rPr>
-          <w:rStyle w:val="CommentReference"/>
-          <w:rFonts w:asciiTheme="minorHAnsi" w:eastAsiaTheme="minorHAnsi" w:hAnsiTheme="minorHAnsi" w:cstheme="minorBidi"/>
-        </w:rPr>
-        <w:commentReference w:id="184"/>
-      </w:r>
-      <w:r>
-        <w:t>.</w:t>
-      </w:r>
-    </w:p>
-    <w:p/>
-    <w:p>
-      <w:pPr>
-        <w:ind w:firstLine="720"/>
-      </w:pPr>
-      <w:r>
-        <w:t>A</w:t>
-      </w:r>
-      <w:r>
-        <w:t xml:space="preserve">ccording to a </w:t>
-      </w:r>
-      <w:commentRangeStart w:id="185"/>
-      <w:r>
-        <w:t>recent review</w:t>
-      </w:r>
-      <w:commentRangeEnd w:id="185"/>
-      <w:r>
-        <w:rPr>
-          <w:rStyle w:val="CommentReference"/>
-          <w:rFonts w:asciiTheme="minorHAnsi" w:eastAsiaTheme="minorHAnsi" w:hAnsiTheme="minorHAnsi" w:cstheme="minorBidi"/>
-        </w:rPr>
-        <w:commentReference w:id="185"/>
-      </w:r>
-      <w:r>
-        <w:t>, localization of fetal transporters a</w:t>
-      </w:r>
-      <w:r>
-        <w:t xml:space="preserve">cross the syncytiotrophoblastic </w:t>
-      </w:r>
-      <w:r>
-        <w:t>membranes was evaluated.</w:t>
-      </w:r>
-      <w:r>
-        <w:t xml:space="preserve"> ABC and SLC transporters differ on both membranes </w:t>
-      </w:r>
-      <w:r>
-        <w:t>and</w:t>
-      </w:r>
-      <w:r>
         <w:t xml:space="preserve"> regulate fetal nutrient supply. The transporters </w:t>
       </w:r>
       <w:r>
@@ -3848,16 +3858,16 @@
       <w:r>
         <w:t xml:space="preserve">drug transfer from the maternal circulation to the fetal </w:t>
       </w:r>
-      <w:commentRangeStart w:id="186"/>
+      <w:commentRangeStart w:id="187"/>
       <w:r>
         <w:t>circulation</w:t>
       </w:r>
-      <w:commentRangeEnd w:id="186"/>
-      <w:r>
-        <w:rPr>
-          <w:rStyle w:val="CommentReference"/>
-        </w:rPr>
-        <w:commentReference w:id="186"/>
+      <w:commentRangeEnd w:id="187"/>
+      <w:r>
+        <w:rPr>
+          <w:rStyle w:val="CommentReference"/>
+        </w:rPr>
+        <w:commentReference w:id="187"/>
       </w:r>
       <w:r>
         <w:t xml:space="preserve">. </w:t>
@@ -3897,7 +3907,23 @@
         <w:t xml:space="preserve">ave been localized to the placenta microvillous membrane </w:t>
       </w:r>
       <w:r>
-        <w:t>and basolateral membrane. Folate receptor alpha was expressed on the microvillous membrane during t</w:t>
+        <w:t xml:space="preserve">and basolateral membrane. Folate receptor alpha </w:t>
+      </w:r>
+      <w:del w:id="188" w:author="Dave Bridges" w:date="2018-02-05T17:35:00Z">
+        <w:r>
+          <w:delText xml:space="preserve">was </w:delText>
+        </w:r>
+      </w:del>
+      <w:ins w:id="189" w:author="Dave Bridges" w:date="2018-02-05T17:35:00Z">
+        <w:r>
+          <w:t>is</w:t>
+        </w:r>
+        <w:r>
+          <w:t xml:space="preserve"> </w:t>
+        </w:r>
+      </w:ins>
+      <w:r>
+        <w:t>expressed on the microvillous membrane during t</w:t>
       </w:r>
       <w:r>
         <w:t>he first trimester and at term. R</w:t>
@@ -3923,16 +3949,16 @@
       <w:r>
         <w:t xml:space="preserve">ne to the basolateral </w:t>
       </w:r>
-      <w:commentRangeStart w:id="187"/>
+      <w:commentRangeStart w:id="190"/>
       <w:r>
         <w:t>membrane</w:t>
       </w:r>
-      <w:commentRangeEnd w:id="187"/>
-      <w:r>
-        <w:rPr>
-          <w:rStyle w:val="CommentReference"/>
-        </w:rPr>
-        <w:commentReference w:id="187"/>
+      <w:commentRangeEnd w:id="190"/>
+      <w:r>
+        <w:rPr>
+          <w:rStyle w:val="CommentReference"/>
+        </w:rPr>
+        <w:commentReference w:id="190"/>
       </w:r>
       <w:r>
         <w:t>.</w:t>
@@ -3941,7 +3967,27 @@
         <w:t xml:space="preserve"> </w:t>
       </w:r>
       <w:r>
-        <w:t>Vitamin B 12</w:t>
+        <w:t>Vitamin B</w:t>
+      </w:r>
+      <w:del w:id="191" w:author="Dave Bridges" w:date="2018-02-05T17:35:00Z">
+        <w:r>
+          <w:rPr>
+            <w:vertAlign w:val="subscript"/>
+            <w:rPrChange w:id="192" w:author="Dave Bridges" w:date="2018-02-05T17:35:00Z">
+              <w:rPr/>
+            </w:rPrChange>
+          </w:rPr>
+          <w:delText xml:space="preserve"> </w:delText>
+        </w:r>
+      </w:del>
+      <w:r>
+        <w:rPr>
+          <w:vertAlign w:val="subscript"/>
+          <w:rPrChange w:id="193" w:author="Dave Bridges" w:date="2018-02-05T17:35:00Z">
+            <w:rPr/>
+          </w:rPrChange>
+        </w:rPr>
+        <w:t>12</w:t>
       </w:r>
       <w:r>
         <w:t>, in the form of cobalamin,</w:t>
@@ -3949,16 +3995,16 @@
       <w:r>
         <w:t xml:space="preserve"> is transported from maternal circulation into the placenta by two primary transporters, transcobalamin and </w:t>
       </w:r>
-      <w:commentRangeStart w:id="188"/>
+      <w:commentRangeStart w:id="194"/>
       <w:r>
         <w:t>haptocorrin</w:t>
       </w:r>
-      <w:commentRangeEnd w:id="188"/>
-      <w:r>
-        <w:rPr>
-          <w:rStyle w:val="CommentReference"/>
-        </w:rPr>
-        <w:commentReference w:id="188"/>
+      <w:commentRangeEnd w:id="194"/>
+      <w:r>
+        <w:rPr>
+          <w:rStyle w:val="CommentReference"/>
+        </w:rPr>
+        <w:commentReference w:id="194"/>
       </w:r>
       <w:r>
         <w:t>.</w:t>
@@ -3979,13 +4025,37 @@
         <w:t>The exact mechanisms by which cobalamin is transported within the placenta to the fetus remain vague a</w:t>
       </w:r>
       <w:r>
-        <w:t>nd require further studies.</w:t>
+        <w:t>nd require</w:t>
+      </w:r>
+      <w:ins w:id="195" w:author="Dave Bridges" w:date="2018-02-05T17:35:00Z">
+        <w:r>
+          <w:t>s</w:t>
+        </w:r>
+      </w:ins>
+      <w:r>
+        <w:t xml:space="preserve"> further studies.</w:t>
       </w:r>
       <w:r>
         <w:t xml:space="preserve"> </w:t>
       </w:r>
       <w:r>
-        <w:t xml:space="preserve">Selenium deficiency can cause drastic pregnancy outcomes like miscarriage. The fetus cannot produce selenium and requires constant supply from the maternal circulation to be able to produce selenoproteins. On the placenta, apolipoprotein E receptor-2 is expressed on the syncytial membranes and allows for the uptake of selenoprotein P via endocytosis. It appears that selenium is passively transported into the placenta and to the fetus. It is worthy of mentioning that selenium competes with sulphates to cross </w:t>
+        <w:t xml:space="preserve">Selenium deficiency can cause drastic pregnancy outcomes like miscarriage. </w:t>
+      </w:r>
+      <w:del w:id="196" w:author="Dave Bridges" w:date="2018-02-05T17:36:00Z">
+        <w:r>
+          <w:delText xml:space="preserve">The </w:delText>
+        </w:r>
+      </w:del>
+      <w:ins w:id="197" w:author="Dave Bridges" w:date="2018-02-05T17:36:00Z">
+        <w:r>
+          <w:t>Since the</w:t>
+        </w:r>
+        <w:r>
+          <w:t xml:space="preserve"> </w:t>
+        </w:r>
+      </w:ins>
+      <w:r>
+        <w:t xml:space="preserve">fetus cannot produce selenium and requires constant supply from the maternal circulation to be able to produce selenoproteins. On the placenta, apolipoprotein E receptor-2 is expressed on the syncytial membranes and allows for the uptake of selenoprotein P via endocytosis. It appears that selenium is passively transported into the placenta and to the fetus. It is worthy of mentioning that selenium competes with sulphates to cross </w:t>
       </w:r>
       <w:r>
         <w:t>the</w:t>
@@ -3999,16 +4069,16 @@
       <w:r>
         <w:t xml:space="preserve"> share a common pathway. In mice, megalin is expressed in the yolk sac and contributes to the uptake of selenium to the fetus as </w:t>
       </w:r>
-      <w:commentRangeStart w:id="189"/>
+      <w:commentRangeStart w:id="198"/>
       <w:r>
         <w:t>well</w:t>
       </w:r>
-      <w:commentRangeEnd w:id="189"/>
-      <w:r>
-        <w:rPr>
-          <w:rStyle w:val="CommentReference"/>
-        </w:rPr>
-        <w:commentReference w:id="189"/>
+      <w:commentRangeEnd w:id="198"/>
+      <w:r>
+        <w:rPr>
+          <w:rStyle w:val="CommentReference"/>
+        </w:rPr>
+        <w:commentReference w:id="198"/>
       </w:r>
       <w:r>
         <w:t>.</w:t>
@@ -4028,11 +4098,19 @@
       <w:pPr>
         <w:ind w:firstLine="720"/>
       </w:pPr>
+      <w:del w:id="199" w:author="Dave Bridges" w:date="2018-02-05T17:34:00Z">
+        <w:r>
+          <w:rPr>
+            <w:rFonts w:eastAsiaTheme="minorHAnsi"/>
+          </w:rPr>
+          <w:delText xml:space="preserve">A recent study showed that </w:delText>
+        </w:r>
+      </w:del>
       <w:r>
         <w:rPr>
           <w:rFonts w:eastAsiaTheme="minorHAnsi"/>
         </w:rPr>
-        <w:t>A recent study showed that 1,25-Dihydroxy vitamin D3 plays an important role in the placental amino acid transport through system A transport</w:t>
+        <w:t>1,25-Dihydroxy vitamin D3 plays an important role in the placental amino acid transport through system A transport</w:t>
       </w:r>
       <w:r>
         <w:t>. Calcitriol</w:t>
@@ -4055,11 +4133,26 @@
       <w:r>
         <w:t xml:space="preserve"> neutral amino acid transporter </w:t>
       </w:r>
+      <w:commentRangeStart w:id="200"/>
       <w:r>
         <w:rPr>
           <w:rFonts w:eastAsiaTheme="minorHAnsi"/>
         </w:rPr>
-        <w:t>SNAT2 on placental trophoblast cells. The underlying mechanisms are thought to be transcriptional but are not yet well understood. In previous studies, maternal vitamin D</w:t>
+        <w:t xml:space="preserve">SNAT2 </w:t>
+      </w:r>
+      <w:commentRangeEnd w:id="200"/>
+      <w:r>
+        <w:rPr>
+          <w:rStyle w:val="CommentReference"/>
+          <w:rFonts w:asciiTheme="minorHAnsi" w:eastAsiaTheme="minorHAnsi" w:hAnsiTheme="minorHAnsi" w:cstheme="minorBidi"/>
+        </w:rPr>
+        <w:commentReference w:id="200"/>
+      </w:r>
+      <w:r>
+        <w:rPr>
+          <w:rFonts w:eastAsiaTheme="minorHAnsi"/>
+        </w:rPr>
+        <w:t>on placental trophoblast cells. The underlying mechanisms are thought to be transcriptional but are not yet well understood. In previous studies, maternal vitamin D</w:t>
       </w:r>
       <w:r>
         <w:t xml:space="preserve"> deficiency</w:t>
@@ -4079,7 +4172,7 @@
         </w:rPr>
         <w:t xml:space="preserve">attributed to vitamin D’s role in regulating the extracellular cytotrophoblast cell invasion of the uterus which determines access to maternal </w:t>
       </w:r>
-      <w:commentRangeStart w:id="190"/>
+      <w:commentRangeStart w:id="201"/>
       <w:r>
         <w:rPr>
           <w:rFonts w:eastAsiaTheme="minorHAnsi"/>
@@ -4089,12 +4182,12 @@
       <w:r>
         <w:t>irculation</w:t>
       </w:r>
-      <w:commentRangeEnd w:id="190"/>
-      <w:r>
-        <w:rPr>
-          <w:rStyle w:val="CommentReference"/>
-        </w:rPr>
-        <w:commentReference w:id="190"/>
+      <w:commentRangeEnd w:id="201"/>
+      <w:r>
+        <w:rPr>
+          <w:rStyle w:val="CommentReference"/>
+        </w:rPr>
+        <w:commentReference w:id="201"/>
       </w:r>
       <w:r>
         <w:t xml:space="preserve">. </w:t>
@@ -4124,14 +4217,52 @@
         <w:t>PTH secretions are thought to be regulated by calcium-sensing receptor</w:t>
       </w:r>
       <w:r>
-        <w:t xml:space="preserve">, which is vital for transplacental calcium transport. Calcium-sensing receptor is localized at the extracellular cytotrophoblast layer, . </w:t>
-      </w:r>
-      <w:r>
-        <w:t>It is determined that fetal calcium is higher than maternal calcium concentrations</w:t>
+        <w:t xml:space="preserve">, which is vital for transplacental calcium transport. </w:t>
+      </w:r>
+      <w:ins w:id="202" w:author="Dave Bridges" w:date="2018-02-05T17:37:00Z">
+        <w:r>
+          <w:t xml:space="preserve">The </w:t>
+        </w:r>
+      </w:ins>
+      <w:del w:id="203" w:author="Dave Bridges" w:date="2018-02-05T17:37:00Z">
+        <w:r>
+          <w:delText>C</w:delText>
+        </w:r>
+      </w:del>
+      <w:ins w:id="204" w:author="Dave Bridges" w:date="2018-02-05T17:37:00Z">
+        <w:r>
+          <w:t>c</w:t>
+        </w:r>
+      </w:ins>
+      <w:r>
+        <w:t>alcium-sensing receptor is localized at the extracellular cytotrophoblast layer</w:t>
+      </w:r>
+      <w:del w:id="205" w:author="Dave Bridges" w:date="2018-02-05T17:37:00Z">
+        <w:r>
+          <w:delText>,</w:delText>
+        </w:r>
+      </w:del>
+      <w:r>
+        <w:t xml:space="preserve"> . </w:t>
+      </w:r>
+      <w:del w:id="206" w:author="Dave Bridges" w:date="2018-02-05T17:38:00Z">
+        <w:r>
+          <w:delText>It is determined that fetal</w:delText>
+        </w:r>
+      </w:del>
+      <w:ins w:id="207" w:author="Dave Bridges" w:date="2018-02-05T17:38:00Z">
+        <w:r>
+          <w:t>Fetal</w:t>
+        </w:r>
+      </w:ins>
+      <w:r>
+        <w:t xml:space="preserve"> calcium is higher than maternal calcium concentrations</w:t>
       </w:r>
       <w:r>
         <w:t>, and therefore, calcium transport is active</w:t>
       </w:r>
+      <w:bookmarkStart w:id="208" w:name="_GoBack"/>
+      <w:bookmarkEnd w:id="208"/>
       <w:r>
         <w:t>. Transient receptor potential channels and calcium ATPase</w:t>
       </w:r>
@@ -4157,25 +4288,25 @@
         <w:t xml:space="preserve">transported to support fetal development. </w:t>
       </w:r>
       <w:r>
-        <w:t>Besides meeting fetal calcium needs, calcium plays a role in placental maturation, c</w:t>
-      </w:r>
-      <w:r>
-        <w:t xml:space="preserve">ell signaling, and invasion. </w:t>
+        <w:t xml:space="preserve">Besides meeting fetal calcium needs, calcium plays a role in </w:t>
       </w:r>
       <w:r>
         <w:lastRenderedPageBreak/>
-        <w:t xml:space="preserve">The exact mechanism by which calcium is transported to the fetus are not yet elucidated and can differ by mammalian </w:t>
-      </w:r>
-      <w:commentRangeStart w:id="191"/>
+        <w:t>placental maturation, c</w:t>
+      </w:r>
+      <w:r>
+        <w:t xml:space="preserve">ell signaling, and invasion. The exact mechanism by which calcium is transported to the fetus are not yet elucidated and can differ by mammalian </w:t>
+      </w:r>
+      <w:commentRangeStart w:id="209"/>
       <w:r>
         <w:t>species</w:t>
       </w:r>
-      <w:commentRangeEnd w:id="191"/>
-      <w:r>
-        <w:rPr>
-          <w:rStyle w:val="CommentReference"/>
-        </w:rPr>
-        <w:commentReference w:id="191"/>
+      <w:commentRangeEnd w:id="209"/>
+      <w:r>
+        <w:rPr>
+          <w:rStyle w:val="CommentReference"/>
+        </w:rPr>
+        <w:commentReference w:id="209"/>
       </w:r>
       <w:r>
         <w:t xml:space="preserve">. </w:t>
@@ -4240,16 +4371,16 @@
       <w:r>
         <w:t xml:space="preserve">hanism are not fully </w:t>
       </w:r>
-      <w:commentRangeStart w:id="192"/>
+      <w:commentRangeStart w:id="210"/>
       <w:r>
         <w:t>understood</w:t>
       </w:r>
-      <w:commentRangeEnd w:id="192"/>
-      <w:r>
-        <w:rPr>
-          <w:rStyle w:val="CommentReference"/>
-        </w:rPr>
-        <w:commentReference w:id="192"/>
+      <w:commentRangeEnd w:id="210"/>
+      <w:r>
+        <w:rPr>
+          <w:rStyle w:val="CommentReference"/>
+        </w:rPr>
+        <w:commentReference w:id="210"/>
       </w:r>
       <w:r>
         <w:t xml:space="preserve">. </w:t>
@@ -4561,16 +4692,16 @@
       <w:r>
         <w:t xml:space="preserve">transporters at the syncytiotrophoblastic </w:t>
       </w:r>
-      <w:commentRangeStart w:id="193"/>
+      <w:commentRangeStart w:id="211"/>
       <w:r>
         <w:t>membrane</w:t>
       </w:r>
-      <w:commentRangeEnd w:id="193"/>
-      <w:r>
-        <w:rPr>
-          <w:rStyle w:val="CommentReference"/>
-        </w:rPr>
-        <w:commentReference w:id="193"/>
+      <w:commentRangeEnd w:id="211"/>
+      <w:r>
+        <w:rPr>
+          <w:rStyle w:val="CommentReference"/>
+        </w:rPr>
+        <w:commentReference w:id="211"/>
       </w:r>
       <w:r>
         <w:t xml:space="preserve">. </w:t>
@@ -4685,16 +4816,16 @@
       <w:r>
         <w:t xml:space="preserve">no acid uptake like </w:t>
       </w:r>
-      <w:commentRangeStart w:id="194"/>
+      <w:commentRangeStart w:id="212"/>
       <w:r>
         <w:t>mTORC</w:t>
       </w:r>
-      <w:commentRangeEnd w:id="194"/>
-      <w:r>
-        <w:rPr>
-          <w:rStyle w:val="CommentReference"/>
-        </w:rPr>
-        <w:commentReference w:id="194"/>
+      <w:commentRangeEnd w:id="212"/>
+      <w:r>
+        <w:rPr>
+          <w:rStyle w:val="CommentReference"/>
+        </w:rPr>
+        <w:commentReference w:id="212"/>
       </w:r>
       <w:r>
         <w:t>, insulin and insuli</w:t>
@@ -4711,16 +4842,16 @@
       <w:r>
         <w:t xml:space="preserve"> </w:t>
       </w:r>
-      <w:commentRangeStart w:id="195"/>
+      <w:commentRangeStart w:id="213"/>
       <w:r>
         <w:t>Maternal</w:t>
       </w:r>
-      <w:commentRangeEnd w:id="195"/>
-      <w:r>
-        <w:rPr>
-          <w:rStyle w:val="CommentReference"/>
-        </w:rPr>
-        <w:commentReference w:id="195"/>
+      <w:commentRangeEnd w:id="213"/>
+      <w:r>
+        <w:rPr>
+          <w:rStyle w:val="CommentReference"/>
+        </w:rPr>
+        <w:commentReference w:id="213"/>
       </w:r>
       <w:r>
         <w:t xml:space="preserve"> </w:t>
@@ -4740,16 +4871,16 @@
       <w:r>
         <w:t xml:space="preserve">and </w:t>
       </w:r>
-      <w:commentRangeStart w:id="196"/>
+      <w:commentRangeStart w:id="214"/>
       <w:r>
         <w:t>mTORC</w:t>
       </w:r>
-      <w:commentRangeEnd w:id="196"/>
-      <w:r>
-        <w:rPr>
-          <w:rStyle w:val="CommentReference"/>
-        </w:rPr>
-        <w:commentReference w:id="196"/>
+      <w:commentRangeEnd w:id="214"/>
+      <w:r>
+        <w:rPr>
+          <w:rStyle w:val="CommentReference"/>
+        </w:rPr>
+        <w:commentReference w:id="214"/>
       </w:r>
       <w:r>
         <w:t xml:space="preserve">. </w:t>
@@ -4847,16 +4978,16 @@
       <w:r>
         <w:t xml:space="preserve">promising intervention that is yet to be translated to </w:t>
       </w:r>
-      <w:commentRangeStart w:id="197"/>
+      <w:commentRangeStart w:id="215"/>
       <w:r>
         <w:t>humans</w:t>
       </w:r>
-      <w:commentRangeEnd w:id="197"/>
-      <w:r>
-        <w:rPr>
-          <w:rStyle w:val="CommentReference"/>
-        </w:rPr>
-        <w:commentReference w:id="197"/>
+      <w:commentRangeEnd w:id="215"/>
+      <w:r>
+        <w:rPr>
+          <w:rStyle w:val="CommentReference"/>
+        </w:rPr>
+        <w:commentReference w:id="215"/>
       </w:r>
       <w:r>
         <w:t xml:space="preserve">. This highlights the placental sensitivity to any alterations in the maternal </w:t>
@@ -7085,11 +7216,9 @@
       <w:r>
         <w:t>Could this be overlayed onto the figure?</w:t>
       </w:r>
-      <w:bookmarkStart w:id="140" w:name="_GoBack"/>
-      <w:bookmarkEnd w:id="140"/>
     </w:p>
   </w:comment>
-  <w:comment w:id="159" w:author="Dave Bridges" w:date="2018-02-05T17:25:00Z" w:initials="DB">
+  <w:comment w:id="158" w:author="Dave Bridges" w:date="2018-02-05T17:25:00Z" w:initials="DB">
     <w:p>
       <w:pPr>
         <w:pStyle w:val="CommentText"/>
@@ -7105,7 +7234,7 @@
       </w:r>
     </w:p>
   </w:comment>
-  <w:comment w:id="166" w:author="Microsoft Office User" w:date="2018-01-31T16:02:00Z" w:initials="MOU">
+  <w:comment w:id="167" w:author="Microsoft Office User" w:date="2018-01-31T16:02:00Z" w:initials="MOU">
     <w:p>
       <w:pPr>
         <w:pStyle w:val="Heading1"/>
@@ -7151,7 +7280,7 @@
       </w:pPr>
     </w:p>
   </w:comment>
-  <w:comment w:id="165" w:author="Dave Bridges" w:date="2018-02-05T17:27:00Z" w:initials="DB">
+  <w:comment w:id="166" w:author="Dave Bridges" w:date="2018-02-05T17:27:00Z" w:initials="DB">
     <w:p>
       <w:pPr>
         <w:pStyle w:val="CommentText"/>
@@ -7167,7 +7296,7 @@
       </w:r>
     </w:p>
   </w:comment>
-  <w:comment w:id="167" w:author="Dave Bridges" w:date="2018-02-05T17:27:00Z" w:initials="DB">
+  <w:comment w:id="168" w:author="Dave Bridges" w:date="2018-02-05T17:27:00Z" w:initials="DB">
     <w:p>
       <w:pPr>
         <w:pStyle w:val="CommentText"/>
@@ -7183,7 +7312,7 @@
       </w:r>
     </w:p>
   </w:comment>
-  <w:comment w:id="171" w:author="Dave Bridges" w:date="2018-02-05T17:28:00Z" w:initials="DB">
+  <w:comment w:id="172" w:author="Dave Bridges" w:date="2018-02-05T17:28:00Z" w:initials="DB">
     <w:p>
       <w:pPr>
         <w:pStyle w:val="CommentText"/>
@@ -7199,7 +7328,7 @@
       </w:r>
     </w:p>
   </w:comment>
-  <w:comment w:id="173" w:author="Dave Bridges" w:date="2018-02-05T17:29:00Z" w:initials="DB">
+  <w:comment w:id="174" w:author="Dave Bridges" w:date="2018-02-05T17:29:00Z" w:initials="DB">
     <w:p>
       <w:pPr>
         <w:pStyle w:val="CommentText"/>
@@ -7215,7 +7344,7 @@
       </w:r>
     </w:p>
   </w:comment>
-  <w:comment w:id="176" w:author="Dave Bridges" w:date="2018-02-05T17:30:00Z" w:initials="DB">
+  <w:comment w:id="177" w:author="Dave Bridges" w:date="2018-02-05T17:30:00Z" w:initials="DB">
     <w:p>
       <w:pPr>
         <w:pStyle w:val="CommentText"/>
@@ -7231,7 +7360,7 @@
       </w:r>
     </w:p>
   </w:comment>
-  <w:comment w:id="177" w:author="Microsoft Office User" w:date="2018-01-31T16:05:00Z" w:initials="MOU">
+  <w:comment w:id="178" w:author="Microsoft Office User" w:date="2018-01-31T16:05:00Z" w:initials="MOU">
     <w:p>
       <w:pPr>
         <w:pStyle w:val="CommentText"/>
@@ -7247,7 +7376,7 @@
       </w:r>
     </w:p>
   </w:comment>
-  <w:comment w:id="178" w:author="Dave Bridges" w:date="2018-02-05T17:30:00Z" w:initials="DB">
+  <w:comment w:id="179" w:author="Dave Bridges" w:date="2018-02-05T17:30:00Z" w:initials="DB">
     <w:p>
       <w:pPr>
         <w:pStyle w:val="CommentText"/>
@@ -7260,22 +7389,6 @@
       </w:r>
       <w:r>
         <w:t>ref</w:t>
-      </w:r>
-    </w:p>
-  </w:comment>
-  <w:comment w:id="180" w:author="Dave Bridges" w:date="2018-02-05T17:31:00Z" w:initials="DB">
-    <w:p>
-      <w:pPr>
-        <w:pStyle w:val="CommentText"/>
-      </w:pPr>
-      <w:r>
-        <w:rPr>
-          <w:rStyle w:val="CommentReference"/>
-        </w:rPr>
-        <w:annotationRef/>
-      </w:r>
-      <w:r>
-        <w:t>earlier you talked a lot about A system transporters, where are those here?</w:t>
       </w:r>
     </w:p>
   </w:comment>
@@ -7291,7 +7404,7 @@
         <w:annotationRef/>
       </w:r>
       <w:r>
-        <w:t>Does this mean that flux is highest, or it is at maximum capacity?</w:t>
+        <w:t>earlier you talked a lot about A system transporters, where are those here?</w:t>
       </w:r>
     </w:p>
   </w:comment>
@@ -7307,11 +7420,27 @@
         <w:annotationRef/>
       </w:r>
       <w:r>
+        <w:t>Does this mean that flux is highest, or it is at maximum capacity?</w:t>
+      </w:r>
+    </w:p>
+  </w:comment>
+  <w:comment w:id="183" w:author="Dave Bridges" w:date="2018-02-05T17:31:00Z" w:initials="DB">
+    <w:p>
+      <w:pPr>
+        <w:pStyle w:val="CommentText"/>
+      </w:pPr>
+      <w:r>
+        <w:rPr>
+          <w:rStyle w:val="CommentReference"/>
+        </w:rPr>
+        <w:annotationRef/>
+      </w:r>
+      <w:r>
         <w:t>What evidence?</w:t>
       </w:r>
     </w:p>
   </w:comment>
-  <w:comment w:id="183" w:author="Dave Bridges" w:date="2018-02-05T17:32:00Z" w:initials="DB">
+  <w:comment w:id="184" w:author="Dave Bridges" w:date="2018-02-05T17:32:00Z" w:initials="DB">
     <w:p>
       <w:pPr>
         <w:pStyle w:val="CommentText"/>
@@ -7327,7 +7456,7 @@
       </w:r>
     </w:p>
   </w:comment>
-  <w:comment w:id="184" w:author="Dave Bridges" w:date="2018-02-05T17:33:00Z" w:initials="DB">
+  <w:comment w:id="185" w:author="Dave Bridges" w:date="2018-02-05T17:33:00Z" w:initials="DB">
     <w:p>
       <w:pPr>
         <w:pStyle w:val="CommentText"/>
@@ -7343,7 +7472,7 @@
       </w:r>
     </w:p>
   </w:comment>
-  <w:comment w:id="185" w:author="Dave Bridges" w:date="2018-02-05T17:32:00Z" w:initials="DB">
+  <w:comment w:id="186" w:author="Dave Bridges" w:date="2018-02-05T17:32:00Z" w:initials="DB">
     <w:p>
       <w:pPr>
         <w:pStyle w:val="CommentText"/>
@@ -7359,7 +7488,7 @@
       </w:r>
     </w:p>
   </w:comment>
-  <w:comment w:id="186" w:author="Microsoft Office User" w:date="2018-01-31T16:10:00Z" w:initials="MOU">
+  <w:comment w:id="187" w:author="Microsoft Office User" w:date="2018-01-31T16:10:00Z" w:initials="MOU">
     <w:p>
       <w:pPr>
         <w:ind w:firstLine="720"/>
@@ -7425,7 +7554,7 @@
       </w:r>
     </w:p>
   </w:comment>
-  <w:comment w:id="187" w:author="Microsoft Office User" w:date="2018-01-31T16:17:00Z" w:initials="MOU">
+  <w:comment w:id="190" w:author="Microsoft Office User" w:date="2018-01-31T16:17:00Z" w:initials="MOU">
     <w:p>
       <w:pPr>
         <w:pStyle w:val="CommentText"/>
@@ -7441,7 +7570,7 @@
       </w:r>
     </w:p>
   </w:comment>
-  <w:comment w:id="188" w:author="Microsoft Office User" w:date="2018-01-31T16:20:00Z" w:initials="MOU">
+  <w:comment w:id="194" w:author="Microsoft Office User" w:date="2018-01-31T16:20:00Z" w:initials="MOU">
     <w:p>
       <w:pPr>
         <w:pStyle w:val="CommentText"/>
@@ -7457,7 +7586,7 @@
       </w:r>
     </w:p>
   </w:comment>
-  <w:comment w:id="189" w:author="Microsoft Office User" w:date="2018-01-31T16:31:00Z" w:initials="MOU">
+  <w:comment w:id="198" w:author="Microsoft Office User" w:date="2018-01-31T16:31:00Z" w:initials="MOU">
     <w:p>
       <w:pPr>
         <w:pStyle w:val="CommentText"/>
@@ -7473,7 +7602,7 @@
       </w:r>
     </w:p>
   </w:comment>
-  <w:comment w:id="190" w:author="Microsoft Office User" w:date="2018-01-31T16:15:00Z" w:initials="MOU">
+  <w:comment w:id="200" w:author="Dave Bridges" w:date="2018-02-05T17:37:00Z" w:initials="DB">
     <w:p>
       <w:pPr>
         <w:pStyle w:val="CommentText"/>
@@ -7485,11 +7614,27 @@
         <w:annotationRef/>
       </w:r>
       <w:r>
+        <w:t>Is this part of system A?</w:t>
+      </w:r>
+    </w:p>
+  </w:comment>
+  <w:comment w:id="201" w:author="Microsoft Office User" w:date="2018-01-31T16:15:00Z" w:initials="MOU">
+    <w:p>
+      <w:pPr>
+        <w:pStyle w:val="CommentText"/>
+      </w:pPr>
+      <w:r>
+        <w:rPr>
+          <w:rStyle w:val="CommentReference"/>
+        </w:rPr>
+        <w:annotationRef/>
+      </w:r>
+      <w:r>
         <w:t>New study check if this is what they meant with Dave</w:t>
       </w:r>
     </w:p>
   </w:comment>
-  <w:comment w:id="191" w:author="Microsoft Office User" w:date="2018-01-31T16:24:00Z" w:initials="MOU">
+  <w:comment w:id="209" w:author="Microsoft Office User" w:date="2018-01-31T16:24:00Z" w:initials="MOU">
     <w:p>
       <w:pPr>
         <w:ind w:firstLine="720"/>
@@ -7513,7 +7658,7 @@
       </w:pPr>
     </w:p>
   </w:comment>
-  <w:comment w:id="192" w:author="Microsoft Office User" w:date="2018-01-31T16:25:00Z" w:initials="MOU">
+  <w:comment w:id="210" w:author="Microsoft Office User" w:date="2018-01-31T16:25:00Z" w:initials="MOU">
     <w:p>
       <w:pPr>
         <w:pStyle w:val="CommentText"/>
@@ -7538,7 +7683,7 @@
       </w:r>
     </w:p>
   </w:comment>
-  <w:comment w:id="193" w:author="Microsoft Office User" w:date="2018-01-31T16:39:00Z" w:initials="MOU">
+  <w:comment w:id="211" w:author="Microsoft Office User" w:date="2018-01-31T16:39:00Z" w:initials="MOU">
     <w:p>
       <w:pPr>
         <w:pStyle w:val="CommentText"/>
@@ -7560,7 +7705,7 @@
       </w:r>
     </w:p>
   </w:comment>
-  <w:comment w:id="194" w:author="Microsoft Office User" w:date="2018-01-31T16:41:00Z" w:initials="MOU">
+  <w:comment w:id="212" w:author="Microsoft Office User" w:date="2018-01-31T16:41:00Z" w:initials="MOU">
     <w:p>
       <w:pPr>
         <w:pStyle w:val="CommentText"/>
@@ -7576,7 +7721,7 @@
       </w:r>
     </w:p>
   </w:comment>
-  <w:comment w:id="195" w:author="Microsoft Office User" w:date="2018-01-31T16:43:00Z" w:initials="MOU">
+  <w:comment w:id="213" w:author="Microsoft Office User" w:date="2018-01-31T16:43:00Z" w:initials="MOU">
     <w:p>
       <w:pPr>
         <w:pStyle w:val="CommentText"/>
@@ -7592,7 +7737,7 @@
       </w:r>
     </w:p>
   </w:comment>
-  <w:comment w:id="196" w:author="Microsoft Office User" w:date="2018-01-31T16:45:00Z" w:initials="MOU">
+  <w:comment w:id="214" w:author="Microsoft Office User" w:date="2018-01-31T16:45:00Z" w:initials="MOU">
     <w:p>
       <w:pPr>
         <w:pStyle w:val="CommentText"/>
@@ -7608,7 +7753,7 @@
       </w:r>
     </w:p>
   </w:comment>
-  <w:comment w:id="197" w:author="Microsoft Office User" w:date="2018-01-31T16:48:00Z" w:initials="MOU">
+  <w:comment w:id="215" w:author="Microsoft Office User" w:date="2018-01-31T16:48:00Z" w:initials="MOU">
     <w:p>
       <w:pPr>
         <w:pStyle w:val="CommentText"/>
@@ -7723,6 +7868,7 @@
   <w15:commentEx w15:paraId="1473A47E" w15:done="0"/>
   <w15:commentEx w15:paraId="2FAB4E2B" w15:done="0"/>
   <w15:commentEx w15:paraId="3DE5E1AD" w15:done="0"/>
+  <w15:commentEx w15:paraId="0929FD55" w15:done="0"/>
   <w15:commentEx w15:paraId="12769828" w15:done="0"/>
   <w15:commentEx w15:paraId="326F4C2D" w15:done="0"/>
   <w15:commentEx w15:paraId="60541B8F" w15:done="0"/>
@@ -7830,6 +7976,7 @@
   <w16cid:commentId w16cid:paraId="1473A47E" w16cid:durableId="1E1C6AAD"/>
   <w16cid:commentId w16cid:paraId="2FAB4E2B" w16cid:durableId="1E1C6B4E"/>
   <w16cid:commentId w16cid:paraId="3DE5E1AD" w16cid:durableId="1E1C6DF3"/>
+  <w16cid:commentId w16cid:paraId="0929FD55" w16cid:durableId="1E2314BE"/>
   <w16cid:commentId w16cid:paraId="12769828" w16cid:durableId="1E1C6A3A"/>
   <w16cid:commentId w16cid:paraId="326F4C2D" w16cid:durableId="1E1C6C4C"/>
   <w16cid:commentId w16cid:paraId="60541B8F" w16cid:durableId="1E1C6C88"/>
@@ -10074,7 +10221,7 @@
 </file>
 
 <file path=customXml/itemProps1.xml><?xml version="1.0" encoding="utf-8"?>
-<ds:datastoreItem xmlns:ds="http://schemas.openxmlformats.org/officeDocument/2006/customXml" ds:itemID="{F209D719-F9A4-E94A-BB16-EB8B5B41DF2E}">
+<ds:datastoreItem xmlns:ds="http://schemas.openxmlformats.org/officeDocument/2006/customXml" ds:itemID="{F6EBB257-7E06-3347-9A08-B05C86F24290}">
   <ds:schemaRefs>
     <ds:schemaRef ds:uri="http://schemas.openxmlformats.org/officeDocument/2006/bibliography"/>
   </ds:schemaRefs>

</xml_diff>

<commit_message>
Comments on amino acid transport alterations.
</commit_message>
<xml_diff>
--- a/Placental Transport Review/Manuscript.docx
+++ b/Placental Transport Review/Manuscript.docx
@@ -4261,8 +4261,6 @@
       <w:r>
         <w:t>, and therefore, calcium transport is active</w:t>
       </w:r>
-      <w:bookmarkStart w:id="208" w:name="_GoBack"/>
-      <w:bookmarkEnd w:id="208"/>
       <w:r>
         <w:t>. Transient receptor potential channels and calcium ATPase</w:t>
       </w:r>
@@ -4297,9 +4295,83 @@
       <w:r>
         <w:t xml:space="preserve">ell signaling, and invasion. The exact mechanism by which calcium is transported to the fetus are not yet elucidated and can differ by mammalian </w:t>
       </w:r>
+      <w:commentRangeStart w:id="208"/>
+      <w:r>
+        <w:t>species</w:t>
+      </w:r>
+      <w:commentRangeEnd w:id="208"/>
+      <w:r>
+        <w:rPr>
+          <w:rStyle w:val="CommentReference"/>
+        </w:rPr>
+        <w:commentReference w:id="208"/>
+      </w:r>
+      <w:r>
+        <w:t xml:space="preserve">. </w:t>
+      </w:r>
+    </w:p>
+    <w:p/>
+    <w:p>
+      <w:pPr>
+        <w:ind w:firstLine="720"/>
+      </w:pPr>
+      <w:r>
+        <w:t xml:space="preserve">Iron recommendations increase during gestation to cope with the increased maternal and fetal circulation needs and to avoid anemia with the expected maternal blood loss post-delivery. Iron, metabolized into transferrin, binds to transferrin receptor-1 that is located on the placental microvillous membrane. Once transferrin is bound to its transporter, it is endocytosed into the placenta where transferrin receptor-1 dissociates from transferrin. It is then transferred to the fetus by ferroportin exporter located on the placental basolateral membrane of the syncytiotrophoblast and through the fetal endothelial cells by unknown mechanisms. It seems that maternal levels of transferrin dictate the expression of placental transferrin receptors. Low maternal iron concentrations cause an increase in the expression of microvillous membrane transferrin receptor-1 to compensate for the maternal deficiency and provide sufficient iron for the developing fetus. High maternal levels of iron also promote an increase in the transferrin receptor-1 expression, but since fetal liver iron levels dictate fetal </w:t>
+      </w:r>
+      <w:r>
+        <w:t xml:space="preserve">iron </w:t>
+      </w:r>
+      <w:r>
+        <w:t>needs, the excess iron is stored in the placenta. Placental iron transporters are not yet fully understood but are thought to increase with gestational age to meet fetal requirements.</w:t>
+      </w:r>
+      <w:r>
+        <w:t xml:space="preserve"> On the other hand,</w:t>
+      </w:r>
+      <w:r>
+        <w:t xml:space="preserve"> zinc </w:t>
+      </w:r>
+      <w:r>
+        <w:t>deficiencies</w:t>
+      </w:r>
+      <w:r>
+        <w:t xml:space="preserve"> seem to be uncommon but can affect trophoblastic differentiation and reduce placental weight which implies a suboptimal placental function. </w:t>
+      </w:r>
+      <w:r>
+        <w:t xml:space="preserve">Zinc </w:t>
+      </w:r>
+      <w:r>
+        <w:t xml:space="preserve">is </w:t>
+      </w:r>
+      <w:r>
+        <w:t>actively transported t</w:t>
+      </w:r>
+      <w:r>
+        <w:t>o</w:t>
+      </w:r>
+      <w:r>
+        <w:t xml:space="preserve"> the fetus</w:t>
+      </w:r>
+      <w:r>
+        <w:t xml:space="preserve"> via zinc transporter 5 and human Znt-like 1 which are expressed on the microvillous membrane of the placenta</w:t>
+      </w:r>
+      <w:r>
+        <w:t xml:space="preserve">. </w:t>
+      </w:r>
+      <w:r>
+        <w:t>Zinc levels are higher in the fetal circulation th</w:t>
+      </w:r>
+      <w:r>
+        <w:t xml:space="preserve">an in the maternal circulation. </w:t>
+      </w:r>
+      <w:r>
+        <w:t>Endocytosis allows for the uptake of zinc by the placenta to be transported to the fetus but the mec</w:t>
+      </w:r>
+      <w:r>
+        <w:t xml:space="preserve">hanism are not fully </w:t>
+      </w:r>
       <w:commentRangeStart w:id="209"/>
       <w:r>
-        <w:t>species</w:t>
+        <w:t>understood</w:t>
       </w:r>
       <w:commentRangeEnd w:id="209"/>
       <w:r>
@@ -4307,80 +4379,6 @@
           <w:rStyle w:val="CommentReference"/>
         </w:rPr>
         <w:commentReference w:id="209"/>
-      </w:r>
-      <w:r>
-        <w:t xml:space="preserve">. </w:t>
-      </w:r>
-    </w:p>
-    <w:p/>
-    <w:p>
-      <w:pPr>
-        <w:ind w:firstLine="720"/>
-      </w:pPr>
-      <w:r>
-        <w:t xml:space="preserve">Iron recommendations increase during gestation to cope with the increased maternal and fetal circulation needs and to avoid anemia with the expected maternal blood loss post-delivery. Iron, metabolized into transferrin, binds to transferrin receptor-1 that is located on the placental microvillous membrane. Once transferrin is bound to its transporter, it is endocytosed into the placenta where transferrin receptor-1 dissociates from transferrin. It is then transferred to the fetus by ferroportin exporter located on the placental basolateral membrane of the syncytiotrophoblast and through the fetal endothelial cells by unknown mechanisms. It seems that maternal levels of transferrin dictate the expression of placental transferrin receptors. Low maternal iron concentrations cause an increase in the expression of microvillous membrane transferrin receptor-1 to compensate for the maternal deficiency and provide sufficient iron for the developing fetus. High maternal levels of iron also promote an increase in the transferrin receptor-1 expression, but since fetal liver iron levels dictate fetal </w:t>
-      </w:r>
-      <w:r>
-        <w:t xml:space="preserve">iron </w:t>
-      </w:r>
-      <w:r>
-        <w:t>needs, the excess iron is stored in the placenta. Placental iron transporters are not yet fully understood but are thought to increase with gestational age to meet fetal requirements.</w:t>
-      </w:r>
-      <w:r>
-        <w:t xml:space="preserve"> On the other hand,</w:t>
-      </w:r>
-      <w:r>
-        <w:t xml:space="preserve"> zinc </w:t>
-      </w:r>
-      <w:r>
-        <w:t>deficiencies</w:t>
-      </w:r>
-      <w:r>
-        <w:t xml:space="preserve"> seem to be uncommon but can affect trophoblastic differentiation and reduce placental weight which implies a suboptimal placental function. </w:t>
-      </w:r>
-      <w:r>
-        <w:t xml:space="preserve">Zinc </w:t>
-      </w:r>
-      <w:r>
-        <w:t xml:space="preserve">is </w:t>
-      </w:r>
-      <w:r>
-        <w:t>actively transported t</w:t>
-      </w:r>
-      <w:r>
-        <w:t>o</w:t>
-      </w:r>
-      <w:r>
-        <w:t xml:space="preserve"> the fetus</w:t>
-      </w:r>
-      <w:r>
-        <w:t xml:space="preserve"> via zinc transporter 5 and human Znt-like 1 which are expressed on the microvillous membrane of the placenta</w:t>
-      </w:r>
-      <w:r>
-        <w:t xml:space="preserve">. </w:t>
-      </w:r>
-      <w:r>
-        <w:t>Zinc levels are higher in the fetal circulation th</w:t>
-      </w:r>
-      <w:r>
-        <w:t xml:space="preserve">an in the maternal circulation. </w:t>
-      </w:r>
-      <w:r>
-        <w:t>Endocytosis allows for the uptake of zinc by the placenta to be transported to the fetus but the mec</w:t>
-      </w:r>
-      <w:r>
-        <w:t xml:space="preserve">hanism are not fully </w:t>
-      </w:r>
-      <w:commentRangeStart w:id="210"/>
-      <w:r>
-        <w:t>understood</w:t>
-      </w:r>
-      <w:commentRangeEnd w:id="210"/>
-      <w:r>
-        <w:rPr>
-          <w:rStyle w:val="CommentReference"/>
-        </w:rPr>
-        <w:commentReference w:id="210"/>
       </w:r>
       <w:r>
         <w:t xml:space="preserve">. </w:t>
@@ -4530,11 +4528,89 @@
     </w:p>
     <w:p/>
     <w:p>
-      <w:r>
-        <w:t xml:space="preserve">Amino acid transport through the placenta has been the most inconsistent. </w:t>
-      </w:r>
-      <w:r>
-        <w:t xml:space="preserve">Amino acid transport system A was shown to have increased activity especially with the expression of </w:t>
+      <w:ins w:id="210" w:author="Dave Bridges" w:date="2018-02-07T19:02:00Z">
+        <w:r>
+          <w:t xml:space="preserve">Fetal development requires a constant supply of amino acids, particularly the </w:t>
+        </w:r>
+        <w:commentRangeStart w:id="211"/>
+        <w:r>
+          <w:t xml:space="preserve">essential </w:t>
+        </w:r>
+      </w:ins>
+      <w:commentRangeEnd w:id="211"/>
+      <w:ins w:id="212" w:author="Dave Bridges" w:date="2018-02-07T19:04:00Z">
+        <w:r>
+          <w:rPr>
+            <w:rStyle w:val="CommentReference"/>
+            <w:rFonts w:asciiTheme="minorHAnsi" w:eastAsiaTheme="minorHAnsi" w:hAnsiTheme="minorHAnsi" w:cstheme="minorBidi"/>
+          </w:rPr>
+          <w:commentReference w:id="211"/>
+        </w:r>
+      </w:ins>
+      <w:ins w:id="214" w:author="Dave Bridges" w:date="2018-02-07T19:02:00Z">
+        <w:r>
+          <w:t xml:space="preserve">amino acids.  </w:t>
+        </w:r>
+      </w:ins>
+      <w:ins w:id="215" w:author="Dave Bridges" w:date="2018-02-07T18:58:00Z">
+        <w:r>
+          <w:t>The study of a</w:t>
+        </w:r>
+      </w:ins>
+      <w:del w:id="216" w:author="Dave Bridges" w:date="2018-02-07T18:58:00Z">
+        <w:r>
+          <w:delText>A</w:delText>
+        </w:r>
+      </w:del>
+      <w:r>
+        <w:t>mino acid transport through the placenta</w:t>
+      </w:r>
+      <w:ins w:id="217" w:author="Dave Bridges" w:date="2018-02-07T18:58:00Z">
+        <w:r>
+          <w:t xml:space="preserve"> and how it is modified by obesity</w:t>
+        </w:r>
+      </w:ins>
+      <w:r>
+        <w:t xml:space="preserve"> has </w:t>
+      </w:r>
+      <w:ins w:id="218" w:author="Dave Bridges" w:date="2018-02-07T18:59:00Z">
+        <w:r>
+          <w:t xml:space="preserve">yielded </w:t>
+        </w:r>
+      </w:ins>
+      <w:del w:id="219" w:author="Dave Bridges" w:date="2018-02-07T18:59:00Z">
+        <w:r>
+          <w:delText xml:space="preserve">been the most </w:delText>
+        </w:r>
+      </w:del>
+      <w:r>
+        <w:t>inconsistent</w:t>
+      </w:r>
+      <w:ins w:id="220" w:author="Dave Bridges" w:date="2018-02-07T18:59:00Z">
+        <w:r>
+          <w:t xml:space="preserve"> results</w:t>
+        </w:r>
+      </w:ins>
+      <w:r>
+        <w:t xml:space="preserve">. </w:t>
+      </w:r>
+      <w:r>
+        <w:t xml:space="preserve">Amino acid transport system A was shown to have increased </w:t>
+      </w:r>
+      <w:commentRangeStart w:id="221"/>
+      <w:r>
+        <w:t xml:space="preserve">activity </w:t>
+      </w:r>
+      <w:commentRangeEnd w:id="221"/>
+      <w:r>
+        <w:rPr>
+          <w:rStyle w:val="CommentReference"/>
+          <w:rFonts w:asciiTheme="minorHAnsi" w:eastAsiaTheme="minorHAnsi" w:hAnsiTheme="minorHAnsi" w:cstheme="minorBidi"/>
+        </w:rPr>
+        <w:commentReference w:id="221"/>
+      </w:r>
+      <w:r>
+        <w:t xml:space="preserve">especially with the expression of </w:t>
       </w:r>
       <w:r>
         <w:t xml:space="preserve">neutral amino acid transporters </w:t>
@@ -4543,28 +4619,119 @@
         <w:t>SNAT1 and SNAT2 on the microvillous membrane implying an increased</w:t>
       </w:r>
       <w:r>
-        <w:t xml:space="preserve"> amino acid flux to the fetus, while a</w:t>
-      </w:r>
-      <w:r>
-        <w:t>mino acid transport system L activity was not altered with maternal obesity</w:t>
-      </w:r>
-      <w:r>
-        <w:t>. Sex differences may appear with male offspring having increased system A activity compared to females.</w:t>
-      </w:r>
-      <w:r>
-        <w:t xml:space="preserve"> The increased expression of the transporter system can contribute to the birth of macrosomic newborns due to the increased supply of amino acids.</w:t>
+        <w:t xml:space="preserve"> amino acid flux to the fetus, </w:t>
+      </w:r>
+      <w:commentRangeStart w:id="222"/>
+      <w:r>
+        <w:t>while</w:t>
+      </w:r>
+      <w:commentRangeEnd w:id="222"/>
+      <w:r>
+        <w:rPr>
+          <w:rStyle w:val="CommentReference"/>
+          <w:rFonts w:asciiTheme="minorHAnsi" w:eastAsiaTheme="minorHAnsi" w:hAnsiTheme="minorHAnsi" w:cstheme="minorBidi"/>
+        </w:rPr>
+        <w:commentReference w:id="222"/>
+      </w:r>
+      <w:r>
+        <w:t xml:space="preserve"> a</w:t>
+      </w:r>
+      <w:r>
+        <w:t xml:space="preserve">mino acid transport system L </w:t>
+      </w:r>
+      <w:commentRangeStart w:id="223"/>
+      <w:r>
+        <w:t xml:space="preserve">activity </w:t>
+      </w:r>
+      <w:commentRangeEnd w:id="223"/>
+      <w:r>
+        <w:rPr>
+          <w:rStyle w:val="CommentReference"/>
+          <w:rFonts w:asciiTheme="minorHAnsi" w:eastAsiaTheme="minorHAnsi" w:hAnsiTheme="minorHAnsi" w:cstheme="minorBidi"/>
+        </w:rPr>
+        <w:commentReference w:id="223"/>
+      </w:r>
+      <w:r>
+        <w:t>was not altered with maternal obesity</w:t>
+      </w:r>
+      <w:r>
+        <w:t xml:space="preserve">. Sex differences may appear with male offspring having increased system A </w:t>
+      </w:r>
+      <w:commentRangeStart w:id="224"/>
+      <w:r>
+        <w:t xml:space="preserve">activity </w:t>
+      </w:r>
+      <w:commentRangeEnd w:id="224"/>
+      <w:r>
+        <w:rPr>
+          <w:rStyle w:val="CommentReference"/>
+          <w:rFonts w:asciiTheme="minorHAnsi" w:eastAsiaTheme="minorHAnsi" w:hAnsiTheme="minorHAnsi" w:cstheme="minorBidi"/>
+        </w:rPr>
+        <w:commentReference w:id="224"/>
+      </w:r>
+      <w:r>
+        <w:t>compared to females.</w:t>
+      </w:r>
+      <w:r>
+        <w:t xml:space="preserve"> The increased expression of the transporter system can contribute to the birth of macrosomic newborns due to the increased supply of amino </w:t>
+      </w:r>
+      <w:commentRangeStart w:id="225"/>
+      <w:r>
+        <w:t>acids</w:t>
+      </w:r>
+      <w:commentRangeEnd w:id="225"/>
+      <w:r>
+        <w:rPr>
+          <w:rStyle w:val="CommentReference"/>
+          <w:rFonts w:asciiTheme="minorHAnsi" w:eastAsiaTheme="minorHAnsi" w:hAnsiTheme="minorHAnsi" w:cstheme="minorBidi"/>
+        </w:rPr>
+        <w:commentReference w:id="225"/>
+      </w:r>
+      <w:r>
+        <w:t>.</w:t>
       </w:r>
       <w:r>
         <w:t xml:space="preserve"> Earlier research demonstrated a decrease in term placental amino acid transporter activities in mothers with obesity. </w:t>
       </w:r>
       <w:r>
-        <w:t xml:space="preserve">Most current data suggests an </w:t>
+        <w:t xml:space="preserve">Most current data </w:t>
+      </w:r>
+      <w:del w:id="226" w:author="Dave Bridges" w:date="2018-02-07T19:03:00Z">
+        <w:r>
+          <w:delText xml:space="preserve">suggests </w:delText>
+        </w:r>
+      </w:del>
+      <w:ins w:id="227" w:author="Dave Bridges" w:date="2018-02-07T19:03:00Z">
+        <w:r>
+          <w:t>supports</w:t>
+        </w:r>
+        <w:r>
+          <w:t xml:space="preserve"> </w:t>
+        </w:r>
+      </w:ins>
+      <w:r>
+        <w:t xml:space="preserve">an </w:t>
       </w:r>
       <w:r>
         <w:t xml:space="preserve">altered amino acid transport but the specific transport </w:t>
       </w:r>
       <w:r>
-        <w:t>expressions remain inconclusive.</w:t>
+        <w:t xml:space="preserve">expressions remain </w:t>
+      </w:r>
+      <w:commentRangeStart w:id="228"/>
+      <w:r>
+        <w:t>inconclusive</w:t>
+      </w:r>
+      <w:commentRangeEnd w:id="228"/>
+      <w:r>
+        <w:rPr>
+          <w:rStyle w:val="CommentReference"/>
+          <w:rFonts w:asciiTheme="minorHAnsi" w:eastAsiaTheme="minorHAnsi" w:hAnsiTheme="minorHAnsi" w:cstheme="minorBidi"/>
+        </w:rPr>
+        <w:commentReference w:id="228"/>
+      </w:r>
+      <w:r>
+        <w:t>.</w:t>
       </w:r>
     </w:p>
     <w:p/>
@@ -4579,7 +4746,22 @@
         <w:t xml:space="preserve"> acid and cholesterol uptake and metabol</w:t>
       </w:r>
       <w:r>
-        <w:t xml:space="preserve">ism were inconsistently altered in </w:t>
+        <w:t xml:space="preserve">ism were </w:t>
+      </w:r>
+      <w:commentRangeStart w:id="229"/>
+      <w:r>
+        <w:t xml:space="preserve">inconsistently </w:t>
+      </w:r>
+      <w:commentRangeEnd w:id="229"/>
+      <w:r>
+        <w:rPr>
+          <w:rStyle w:val="CommentReference"/>
+          <w:rFonts w:asciiTheme="minorHAnsi" w:eastAsiaTheme="minorHAnsi" w:hAnsiTheme="minorHAnsi" w:cstheme="minorBidi"/>
+        </w:rPr>
+        <w:commentReference w:id="229"/>
+      </w:r>
+      <w:r>
+        <w:t xml:space="preserve">altered in </w:t>
       </w:r>
       <w:r>
         <w:t>maternal obesity. A</w:t>
@@ -4692,16 +4874,16 @@
       <w:r>
         <w:t xml:space="preserve">transporters at the syncytiotrophoblastic </w:t>
       </w:r>
-      <w:commentRangeStart w:id="211"/>
+      <w:commentRangeStart w:id="230"/>
       <w:r>
         <w:t>membrane</w:t>
       </w:r>
-      <w:commentRangeEnd w:id="211"/>
-      <w:r>
-        <w:rPr>
-          <w:rStyle w:val="CommentReference"/>
-        </w:rPr>
-        <w:commentReference w:id="211"/>
+      <w:commentRangeEnd w:id="230"/>
+      <w:r>
+        <w:rPr>
+          <w:rStyle w:val="CommentReference"/>
+        </w:rPr>
+        <w:commentReference w:id="230"/>
       </w:r>
       <w:r>
         <w:t xml:space="preserve">. </w:t>
@@ -4816,16 +4998,16 @@
       <w:r>
         <w:t xml:space="preserve">no acid uptake like </w:t>
       </w:r>
-      <w:commentRangeStart w:id="212"/>
+      <w:commentRangeStart w:id="231"/>
       <w:r>
         <w:t>mTORC</w:t>
       </w:r>
-      <w:commentRangeEnd w:id="212"/>
-      <w:r>
-        <w:rPr>
-          <w:rStyle w:val="CommentReference"/>
-        </w:rPr>
-        <w:commentReference w:id="212"/>
+      <w:commentRangeEnd w:id="231"/>
+      <w:r>
+        <w:rPr>
+          <w:rStyle w:val="CommentReference"/>
+        </w:rPr>
+        <w:commentReference w:id="231"/>
       </w:r>
       <w:r>
         <w:t>, insulin and insuli</w:t>
@@ -4842,16 +5024,16 @@
       <w:r>
         <w:t xml:space="preserve"> </w:t>
       </w:r>
-      <w:commentRangeStart w:id="213"/>
+      <w:commentRangeStart w:id="232"/>
       <w:r>
         <w:t>Maternal</w:t>
       </w:r>
-      <w:commentRangeEnd w:id="213"/>
-      <w:r>
-        <w:rPr>
-          <w:rStyle w:val="CommentReference"/>
-        </w:rPr>
-        <w:commentReference w:id="213"/>
+      <w:commentRangeEnd w:id="232"/>
+      <w:r>
+        <w:rPr>
+          <w:rStyle w:val="CommentReference"/>
+        </w:rPr>
+        <w:commentReference w:id="232"/>
       </w:r>
       <w:r>
         <w:t xml:space="preserve"> </w:t>
@@ -4871,16 +5053,16 @@
       <w:r>
         <w:t xml:space="preserve">and </w:t>
       </w:r>
-      <w:commentRangeStart w:id="214"/>
+      <w:commentRangeStart w:id="233"/>
       <w:r>
         <w:t>mTORC</w:t>
       </w:r>
-      <w:commentRangeEnd w:id="214"/>
-      <w:r>
-        <w:rPr>
-          <w:rStyle w:val="CommentReference"/>
-        </w:rPr>
-        <w:commentReference w:id="214"/>
+      <w:commentRangeEnd w:id="233"/>
+      <w:r>
+        <w:rPr>
+          <w:rStyle w:val="CommentReference"/>
+        </w:rPr>
+        <w:commentReference w:id="233"/>
       </w:r>
       <w:r>
         <w:t xml:space="preserve">. </w:t>
@@ -4978,16 +5160,16 @@
       <w:r>
         <w:t xml:space="preserve">promising intervention that is yet to be translated to </w:t>
       </w:r>
-      <w:commentRangeStart w:id="215"/>
+      <w:commentRangeStart w:id="234"/>
       <w:r>
         <w:t>humans</w:t>
       </w:r>
-      <w:commentRangeEnd w:id="215"/>
-      <w:r>
-        <w:rPr>
-          <w:rStyle w:val="CommentReference"/>
-        </w:rPr>
-        <w:commentReference w:id="215"/>
+      <w:commentRangeEnd w:id="234"/>
+      <w:r>
+        <w:rPr>
+          <w:rStyle w:val="CommentReference"/>
+        </w:rPr>
+        <w:commentReference w:id="234"/>
       </w:r>
       <w:r>
         <w:t xml:space="preserve">. This highlights the placental sensitivity to any alterations in the maternal </w:t>
@@ -5341,7 +5523,15 @@
         <w:t xml:space="preserve"> or develop</w:t>
       </w:r>
       <w:r>
-        <w:t xml:space="preserve"> normally. Maternal obesity has been associated with  </w:t>
+        <w:t xml:space="preserve"> normally. Maternal obesity has been associated with</w:t>
+      </w:r>
+      <w:del w:id="235" w:author="Dave Bridges" w:date="2018-02-05T17:46:00Z">
+        <w:r>
+          <w:delText xml:space="preserve"> </w:delText>
+        </w:r>
+      </w:del>
+      <w:r>
+        <w:t xml:space="preserve"> </w:t>
       </w:r>
       <w:r>
         <w:t xml:space="preserve">fetal macrosomia, increased risk of childhood obesity, insulin resistance, type II diabetes </w:t>
@@ -7634,7 +7824,7 @@
       </w:r>
     </w:p>
   </w:comment>
-  <w:comment w:id="209" w:author="Microsoft Office User" w:date="2018-01-31T16:24:00Z" w:initials="MOU">
+  <w:comment w:id="208" w:author="Microsoft Office User" w:date="2018-01-31T16:24:00Z" w:initials="MOU">
     <w:p>
       <w:pPr>
         <w:ind w:firstLine="720"/>
@@ -7658,7 +7848,7 @@
       </w:pPr>
     </w:p>
   </w:comment>
-  <w:comment w:id="210" w:author="Microsoft Office User" w:date="2018-01-31T16:25:00Z" w:initials="MOU">
+  <w:comment w:id="209" w:author="Microsoft Office User" w:date="2018-01-31T16:25:00Z" w:initials="MOU">
     <w:p>
       <w:pPr>
         <w:pStyle w:val="CommentText"/>
@@ -7683,7 +7873,137 @@
       </w:r>
     </w:p>
   </w:comment>
-  <w:comment w:id="211" w:author="Microsoft Office User" w:date="2018-01-31T16:39:00Z" w:initials="MOU">
+  <w:comment w:id="211" w:author="Dave Bridges" w:date="2018-02-07T19:04:00Z" w:initials="DB">
+    <w:p>
+      <w:pPr>
+        <w:pStyle w:val="CommentText"/>
+      </w:pPr>
+      <w:r>
+        <w:rPr>
+          <w:rStyle w:val="CommentReference"/>
+        </w:rPr>
+        <w:annotationRef/>
+      </w:r>
+      <w:r>
+        <w:t>Can the pancreas convert glucose to NEAA in appreciable amounts?</w:t>
+      </w:r>
+      <w:bookmarkStart w:id="213" w:name="_GoBack"/>
+      <w:bookmarkEnd w:id="213"/>
+    </w:p>
+  </w:comment>
+  <w:comment w:id="221" w:author="Dave Bridges" w:date="2018-02-07T18:59:00Z" w:initials="DB">
+    <w:p>
+      <w:pPr>
+        <w:pStyle w:val="CommentText"/>
+      </w:pPr>
+      <w:r>
+        <w:rPr>
+          <w:rStyle w:val="CommentReference"/>
+        </w:rPr>
+        <w:annotationRef/>
+      </w:r>
+      <w:r>
+        <w:t>Was this measured?</w:t>
+      </w:r>
+    </w:p>
+  </w:comment>
+  <w:comment w:id="222" w:author="Dave Bridges" w:date="2018-02-07T19:01:00Z" w:initials="DB">
+    <w:p>
+      <w:pPr>
+        <w:pStyle w:val="CommentText"/>
+      </w:pPr>
+      <w:r>
+        <w:rPr>
+          <w:rStyle w:val="CommentReference"/>
+        </w:rPr>
+        <w:annotationRef/>
+      </w:r>
+      <w:r>
+        <w:t>Which amino acids</w:t>
+      </w:r>
+    </w:p>
+  </w:comment>
+  <w:comment w:id="223" w:author="Dave Bridges" w:date="2018-02-07T19:02:00Z" w:initials="DB">
+    <w:p>
+      <w:pPr>
+        <w:pStyle w:val="CommentText"/>
+      </w:pPr>
+      <w:r>
+        <w:rPr>
+          <w:rStyle w:val="CommentReference"/>
+        </w:rPr>
+        <w:annotationRef/>
+      </w:r>
+      <w:r>
+        <w:t>Activity or transcript levels</w:t>
+      </w:r>
+    </w:p>
+  </w:comment>
+  <w:comment w:id="224" w:author="Dave Bridges" w:date="2018-02-07T19:02:00Z" w:initials="DB">
+    <w:p>
+      <w:pPr>
+        <w:pStyle w:val="CommentText"/>
+      </w:pPr>
+      <w:r>
+        <w:rPr>
+          <w:rStyle w:val="CommentReference"/>
+        </w:rPr>
+        <w:annotationRef/>
+      </w:r>
+      <w:r>
+        <w:t>Same point, only should be able to say activity if its measured biochemically</w:t>
+      </w:r>
+    </w:p>
+  </w:comment>
+  <w:comment w:id="225" w:author="Dave Bridges" w:date="2018-02-07T19:02:00Z" w:initials="DB">
+    <w:p>
+      <w:pPr>
+        <w:pStyle w:val="CommentText"/>
+      </w:pPr>
+      <w:r>
+        <w:rPr>
+          <w:rStyle w:val="CommentReference"/>
+        </w:rPr>
+        <w:annotationRef/>
+      </w:r>
+      <w:r>
+        <w:t>ref</w:t>
+      </w:r>
+    </w:p>
+  </w:comment>
+  <w:comment w:id="228" w:author="Dave Bridges" w:date="2018-02-07T19:03:00Z" w:initials="DB">
+    <w:p>
+      <w:pPr>
+        <w:pStyle w:val="CommentText"/>
+      </w:pPr>
+      <w:r>
+        <w:rPr>
+          <w:rStyle w:val="CommentReference"/>
+        </w:rPr>
+        <w:annotationRef/>
+      </w:r>
+      <w:r>
+        <w:t>part of what we have to do here is to make sense of this.</w:t>
+      </w:r>
+    </w:p>
+  </w:comment>
+  <w:comment w:id="229" w:author="Dave Bridges" w:date="2018-02-07T19:03:00Z" w:initials="DB">
+    <w:p>
+      <w:pPr>
+        <w:pStyle w:val="CommentText"/>
+      </w:pPr>
+      <w:r>
+        <w:rPr>
+          <w:rStyle w:val="CommentReference"/>
+        </w:rPr>
+        <w:annotationRef/>
+      </w:r>
+      <w:r>
+        <w:t>Again, we have to be able to say either similar studies have varied in these results, or most do this.  Saying its inconsistent is unhelpful unless we have a solution in mind.</w:t>
+      </w:r>
+    </w:p>
+  </w:comment>
+  <w:comment w:id="230" w:author="Microsoft Office User" w:date="2018-01-31T16:39:00Z" w:initials="MOU">
     <w:p>
       <w:pPr>
         <w:pStyle w:val="CommentText"/>
@@ -7705,7 +8025,7 @@
       </w:r>
     </w:p>
   </w:comment>
-  <w:comment w:id="212" w:author="Microsoft Office User" w:date="2018-01-31T16:41:00Z" w:initials="MOU">
+  <w:comment w:id="231" w:author="Microsoft Office User" w:date="2018-01-31T16:41:00Z" w:initials="MOU">
     <w:p>
       <w:pPr>
         <w:pStyle w:val="CommentText"/>
@@ -7721,7 +8041,7 @@
       </w:r>
     </w:p>
   </w:comment>
-  <w:comment w:id="213" w:author="Microsoft Office User" w:date="2018-01-31T16:43:00Z" w:initials="MOU">
+  <w:comment w:id="232" w:author="Microsoft Office User" w:date="2018-01-31T16:43:00Z" w:initials="MOU">
     <w:p>
       <w:pPr>
         <w:pStyle w:val="CommentText"/>
@@ -7737,7 +8057,7 @@
       </w:r>
     </w:p>
   </w:comment>
-  <w:comment w:id="214" w:author="Microsoft Office User" w:date="2018-01-31T16:45:00Z" w:initials="MOU">
+  <w:comment w:id="233" w:author="Microsoft Office User" w:date="2018-01-31T16:45:00Z" w:initials="MOU">
     <w:p>
       <w:pPr>
         <w:pStyle w:val="CommentText"/>
@@ -7753,7 +8073,7 @@
       </w:r>
     </w:p>
   </w:comment>
-  <w:comment w:id="215" w:author="Microsoft Office User" w:date="2018-01-31T16:48:00Z" w:initials="MOU">
+  <w:comment w:id="234" w:author="Microsoft Office User" w:date="2018-01-31T16:48:00Z" w:initials="MOU">
     <w:p>
       <w:pPr>
         <w:pStyle w:val="CommentText"/>
@@ -7872,6 +8192,14 @@
   <w15:commentEx w15:paraId="12769828" w15:done="0"/>
   <w15:commentEx w15:paraId="326F4C2D" w15:done="0"/>
   <w15:commentEx w15:paraId="60541B8F" w15:done="0"/>
+  <w15:commentEx w15:paraId="7514C059" w15:done="0"/>
+  <w15:commentEx w15:paraId="3D527B8F" w15:done="0"/>
+  <w15:commentEx w15:paraId="0046516C" w15:done="0"/>
+  <w15:commentEx w15:paraId="1B04DB1D" w15:done="0"/>
+  <w15:commentEx w15:paraId="52FED14A" w15:done="0"/>
+  <w15:commentEx w15:paraId="5B4E1DD1" w15:done="0"/>
+  <w15:commentEx w15:paraId="404BE2CE" w15:done="0"/>
+  <w15:commentEx w15:paraId="11F8BFFE" w15:done="0"/>
   <w15:commentEx w15:paraId="4642EA29" w15:done="0"/>
   <w15:commentEx w15:paraId="38E63F2F" w15:done="0"/>
   <w15:commentEx w15:paraId="03E70B8D" w15:done="0"/>
@@ -7980,6 +8308,14 @@
   <w16cid:commentId w16cid:paraId="12769828" w16cid:durableId="1E1C6A3A"/>
   <w16cid:commentId w16cid:paraId="326F4C2D" w16cid:durableId="1E1C6C4C"/>
   <w16cid:commentId w16cid:paraId="60541B8F" w16cid:durableId="1E1C6C88"/>
+  <w16cid:commentId w16cid:paraId="7514C059" w16cid:durableId="1E25CC33"/>
+  <w16cid:commentId w16cid:paraId="3D527B8F" w16cid:durableId="1E25CB0A"/>
+  <w16cid:commentId w16cid:paraId="0046516C" w16cid:durableId="1E25CBA3"/>
+  <w16cid:commentId w16cid:paraId="1B04DB1D" w16cid:durableId="1E25CBA8"/>
+  <w16cid:commentId w16cid:paraId="52FED14A" w16cid:durableId="1E25CBB1"/>
+  <w16cid:commentId w16cid:paraId="5B4E1DD1" w16cid:durableId="1E25CBC3"/>
+  <w16cid:commentId w16cid:paraId="404BE2CE" w16cid:durableId="1E25CBEC"/>
+  <w16cid:commentId w16cid:paraId="11F8BFFE" w16cid:durableId="1E25CBFD"/>
   <w16cid:commentId w16cid:paraId="4642EA29" w16cid:durableId="1E1C6FCC"/>
   <w16cid:commentId w16cid:paraId="38E63F2F" w16cid:durableId="1E1C7051"/>
   <w16cid:commentId w16cid:paraId="03E70B8D" w16cid:durableId="1E1C70B4"/>
@@ -10221,7 +10557,7 @@
 </file>
 
 <file path=customXml/itemProps1.xml><?xml version="1.0" encoding="utf-8"?>
-<ds:datastoreItem xmlns:ds="http://schemas.openxmlformats.org/officeDocument/2006/customXml" ds:itemID="{F6EBB257-7E06-3347-9A08-B05C86F24290}">
+<ds:datastoreItem xmlns:ds="http://schemas.openxmlformats.org/officeDocument/2006/customXml" ds:itemID="{209E427A-D046-F945-99B9-CA249018D6B5}">
   <ds:schemaRefs>
     <ds:schemaRef ds:uri="http://schemas.openxmlformats.org/officeDocument/2006/bibliography"/>
   </ds:schemaRefs>

</xml_diff>

<commit_message>
Wrote comments about the signaling mechanisms sections.
</commit_message>
<xml_diff>
--- a/Placental Transport Review/Manuscript.docx
+++ b/Placental Transport Review/Manuscript.docx
@@ -4547,17 +4547,17 @@
           <w:commentReference w:id="211"/>
         </w:r>
       </w:ins>
-      <w:ins w:id="214" w:author="Dave Bridges" w:date="2018-02-07T19:02:00Z">
+      <w:ins w:id="213" w:author="Dave Bridges" w:date="2018-02-07T19:02:00Z">
         <w:r>
           <w:t xml:space="preserve">amino acids.  </w:t>
         </w:r>
       </w:ins>
-      <w:ins w:id="215" w:author="Dave Bridges" w:date="2018-02-07T18:58:00Z">
+      <w:ins w:id="214" w:author="Dave Bridges" w:date="2018-02-07T18:58:00Z">
         <w:r>
           <w:t>The study of a</w:t>
         </w:r>
       </w:ins>
-      <w:del w:id="216" w:author="Dave Bridges" w:date="2018-02-07T18:58:00Z">
+      <w:del w:id="215" w:author="Dave Bridges" w:date="2018-02-07T18:58:00Z">
         <w:r>
           <w:delText>A</w:delText>
         </w:r>
@@ -4565,7 +4565,7 @@
       <w:r>
         <w:t>mino acid transport through the placenta</w:t>
       </w:r>
-      <w:ins w:id="217" w:author="Dave Bridges" w:date="2018-02-07T18:58:00Z">
+      <w:ins w:id="216" w:author="Dave Bridges" w:date="2018-02-07T18:58:00Z">
         <w:r>
           <w:t xml:space="preserve"> and how it is modified by obesity</w:t>
         </w:r>
@@ -4573,12 +4573,12 @@
       <w:r>
         <w:t xml:space="preserve"> has </w:t>
       </w:r>
-      <w:ins w:id="218" w:author="Dave Bridges" w:date="2018-02-07T18:59:00Z">
+      <w:ins w:id="217" w:author="Dave Bridges" w:date="2018-02-07T18:59:00Z">
         <w:r>
           <w:t xml:space="preserve">yielded </w:t>
         </w:r>
       </w:ins>
-      <w:del w:id="219" w:author="Dave Bridges" w:date="2018-02-07T18:59:00Z">
+      <w:del w:id="218" w:author="Dave Bridges" w:date="2018-02-07T18:59:00Z">
         <w:r>
           <w:delText xml:space="preserve">been the most </w:delText>
         </w:r>
@@ -4586,7 +4586,7 @@
       <w:r>
         <w:t>inconsistent</w:t>
       </w:r>
-      <w:ins w:id="220" w:author="Dave Bridges" w:date="2018-02-07T18:59:00Z">
+      <w:ins w:id="219" w:author="Dave Bridges" w:date="2018-02-07T18:59:00Z">
         <w:r>
           <w:t xml:space="preserve"> results</w:t>
         </w:r>
@@ -4597,305 +4597,442 @@
       <w:r>
         <w:t xml:space="preserve">Amino acid transport system A was shown to have increased </w:t>
       </w:r>
+      <w:commentRangeStart w:id="220"/>
+      <w:r>
+        <w:t xml:space="preserve">activity </w:t>
+      </w:r>
+      <w:commentRangeEnd w:id="220"/>
+      <w:r>
+        <w:rPr>
+          <w:rStyle w:val="CommentReference"/>
+          <w:rFonts w:asciiTheme="minorHAnsi" w:eastAsiaTheme="minorHAnsi" w:hAnsiTheme="minorHAnsi" w:cstheme="minorBidi"/>
+        </w:rPr>
+        <w:commentReference w:id="220"/>
+      </w:r>
+      <w:r>
+        <w:t xml:space="preserve">especially with the expression of </w:t>
+      </w:r>
+      <w:r>
+        <w:t xml:space="preserve">neutral amino acid transporters </w:t>
+      </w:r>
+      <w:r>
+        <w:t>SNAT1 and SNAT2 on the microvillous membrane implying an increased</w:t>
+      </w:r>
+      <w:r>
+        <w:t xml:space="preserve"> amino acid flux to the fetus, </w:t>
+      </w:r>
       <w:commentRangeStart w:id="221"/>
       <w:r>
+        <w:t>while</w:t>
+      </w:r>
+      <w:commentRangeEnd w:id="221"/>
+      <w:r>
+        <w:rPr>
+          <w:rStyle w:val="CommentReference"/>
+          <w:rFonts w:asciiTheme="minorHAnsi" w:eastAsiaTheme="minorHAnsi" w:hAnsiTheme="minorHAnsi" w:cstheme="minorBidi"/>
+        </w:rPr>
+        <w:commentReference w:id="221"/>
+      </w:r>
+      <w:r>
+        <w:t xml:space="preserve"> a</w:t>
+      </w:r>
+      <w:r>
+        <w:t xml:space="preserve">mino acid transport system L </w:t>
+      </w:r>
+      <w:commentRangeStart w:id="222"/>
+      <w:r>
         <w:t xml:space="preserve">activity </w:t>
       </w:r>
-      <w:commentRangeEnd w:id="221"/>
+      <w:commentRangeEnd w:id="222"/>
       <w:r>
         <w:rPr>
           <w:rStyle w:val="CommentReference"/>
           <w:rFonts w:asciiTheme="minorHAnsi" w:eastAsiaTheme="minorHAnsi" w:hAnsiTheme="minorHAnsi" w:cstheme="minorBidi"/>
         </w:rPr>
-        <w:commentReference w:id="221"/>
-      </w:r>
-      <w:r>
-        <w:t xml:space="preserve">especially with the expression of </w:t>
-      </w:r>
-      <w:r>
-        <w:t xml:space="preserve">neutral amino acid transporters </w:t>
-      </w:r>
-      <w:r>
-        <w:t>SNAT1 and SNAT2 on the microvillous membrane implying an increased</w:t>
-      </w:r>
-      <w:r>
-        <w:t xml:space="preserve"> amino acid flux to the fetus, </w:t>
-      </w:r>
-      <w:commentRangeStart w:id="222"/>
-      <w:r>
-        <w:t>while</w:t>
-      </w:r>
-      <w:commentRangeEnd w:id="222"/>
+        <w:commentReference w:id="222"/>
+      </w:r>
+      <w:r>
+        <w:t>was not altered with maternal obesity</w:t>
+      </w:r>
+      <w:r>
+        <w:t xml:space="preserve">. Sex differences may appear with male offspring having increased system A </w:t>
+      </w:r>
+      <w:commentRangeStart w:id="223"/>
+      <w:r>
+        <w:t xml:space="preserve">activity </w:t>
+      </w:r>
+      <w:commentRangeEnd w:id="223"/>
       <w:r>
         <w:rPr>
           <w:rStyle w:val="CommentReference"/>
           <w:rFonts w:asciiTheme="minorHAnsi" w:eastAsiaTheme="minorHAnsi" w:hAnsiTheme="minorHAnsi" w:cstheme="minorBidi"/>
         </w:rPr>
-        <w:commentReference w:id="222"/>
-      </w:r>
-      <w:r>
-        <w:t xml:space="preserve"> a</w:t>
-      </w:r>
-      <w:r>
-        <w:t xml:space="preserve">mino acid transport system L </w:t>
-      </w:r>
-      <w:commentRangeStart w:id="223"/>
-      <w:r>
-        <w:t xml:space="preserve">activity </w:t>
-      </w:r>
-      <w:commentRangeEnd w:id="223"/>
+        <w:commentReference w:id="223"/>
+      </w:r>
+      <w:r>
+        <w:t>compared to females.</w:t>
+      </w:r>
+      <w:r>
+        <w:t xml:space="preserve"> The increased expression of the transporter system can contribute to the birth of macrosomic newborns due to the increased supply of amino </w:t>
+      </w:r>
+      <w:commentRangeStart w:id="224"/>
+      <w:r>
+        <w:t>acids</w:t>
+      </w:r>
+      <w:commentRangeEnd w:id="224"/>
       <w:r>
         <w:rPr>
           <w:rStyle w:val="CommentReference"/>
           <w:rFonts w:asciiTheme="minorHAnsi" w:eastAsiaTheme="minorHAnsi" w:hAnsiTheme="minorHAnsi" w:cstheme="minorBidi"/>
         </w:rPr>
-        <w:commentReference w:id="223"/>
-      </w:r>
-      <w:r>
-        <w:t>was not altered with maternal obesity</w:t>
-      </w:r>
-      <w:r>
-        <w:t xml:space="preserve">. Sex differences may appear with male offspring having increased system A </w:t>
-      </w:r>
-      <w:commentRangeStart w:id="224"/>
-      <w:r>
-        <w:t xml:space="preserve">activity </w:t>
-      </w:r>
-      <w:commentRangeEnd w:id="224"/>
+        <w:commentReference w:id="224"/>
+      </w:r>
+      <w:r>
+        <w:t>.</w:t>
+      </w:r>
+      <w:r>
+        <w:t xml:space="preserve"> Earlier research demonstrated a decrease in term placental amino acid transporter activities in mothers with obesity. </w:t>
+      </w:r>
+      <w:r>
+        <w:t xml:space="preserve">Most current data </w:t>
+      </w:r>
+      <w:del w:id="225" w:author="Dave Bridges" w:date="2018-02-07T19:03:00Z">
+        <w:r>
+          <w:delText xml:space="preserve">suggests </w:delText>
+        </w:r>
+      </w:del>
+      <w:ins w:id="226" w:author="Dave Bridges" w:date="2018-02-07T19:03:00Z">
+        <w:r>
+          <w:t>supports</w:t>
+        </w:r>
+        <w:r>
+          <w:t xml:space="preserve"> </w:t>
+        </w:r>
+      </w:ins>
+      <w:r>
+        <w:t xml:space="preserve">an </w:t>
+      </w:r>
+      <w:r>
+        <w:t xml:space="preserve">altered amino acid transport but the specific transport </w:t>
+      </w:r>
+      <w:r>
+        <w:t xml:space="preserve">expressions remain </w:t>
+      </w:r>
+      <w:commentRangeStart w:id="227"/>
+      <w:r>
+        <w:t>inconclusive</w:t>
+      </w:r>
+      <w:commentRangeEnd w:id="227"/>
       <w:r>
         <w:rPr>
           <w:rStyle w:val="CommentReference"/>
           <w:rFonts w:asciiTheme="minorHAnsi" w:eastAsiaTheme="minorHAnsi" w:hAnsiTheme="minorHAnsi" w:cstheme="minorBidi"/>
         </w:rPr>
-        <w:commentReference w:id="224"/>
-      </w:r>
-      <w:r>
-        <w:t>compared to females.</w:t>
-      </w:r>
-      <w:r>
-        <w:t xml:space="preserve"> The increased expression of the transporter system can contribute to the birth of macrosomic newborns due to the increased supply of amino </w:t>
-      </w:r>
-      <w:commentRangeStart w:id="225"/>
-      <w:r>
-        <w:t>acids</w:t>
-      </w:r>
-      <w:commentRangeEnd w:id="225"/>
+        <w:commentReference w:id="227"/>
+      </w:r>
+      <w:r>
+        <w:t>.</w:t>
+      </w:r>
+    </w:p>
+    <w:p/>
+    <w:p>
+      <w:pPr>
+        <w:ind w:firstLine="720"/>
+      </w:pPr>
+      <w:r>
+        <w:t>Fatty</w:t>
+      </w:r>
+      <w:r>
+        <w:t xml:space="preserve"> acid and cholesterol uptake and metabol</w:t>
+      </w:r>
+      <w:r>
+        <w:t xml:space="preserve">ism were </w:t>
+      </w:r>
+      <w:commentRangeStart w:id="228"/>
+      <w:r>
+        <w:t xml:space="preserve">inconsistently </w:t>
+      </w:r>
+      <w:commentRangeEnd w:id="228"/>
       <w:r>
         <w:rPr>
           <w:rStyle w:val="CommentReference"/>
           <w:rFonts w:asciiTheme="minorHAnsi" w:eastAsiaTheme="minorHAnsi" w:hAnsiTheme="minorHAnsi" w:cstheme="minorBidi"/>
         </w:rPr>
-        <w:commentReference w:id="225"/>
+        <w:commentReference w:id="228"/>
+      </w:r>
+      <w:r>
+        <w:t xml:space="preserve">altered in </w:t>
+      </w:r>
+      <w:r>
+        <w:t xml:space="preserve">maternal obesity. </w:t>
+      </w:r>
+      <w:del w:id="229" w:author="Dave Bridges" w:date="2018-02-07T19:05:00Z">
+        <w:r>
+          <w:delText>A</w:delText>
+        </w:r>
+        <w:r>
+          <w:delText>n</w:delText>
+        </w:r>
+        <w:r>
+          <w:delText xml:space="preserve"> </w:delText>
+        </w:r>
+        <w:r>
+          <w:delText>original</w:delText>
+        </w:r>
+        <w:r>
+          <w:delText xml:space="preserve"> article</w:delText>
+        </w:r>
+      </w:del>
+      <w:ins w:id="230" w:author="Dave Bridges" w:date="2018-02-07T19:05:00Z">
+        <w:r>
+          <w:t>One study</w:t>
+        </w:r>
+      </w:ins>
+      <w:r>
+        <w:t xml:space="preserve"> demonstrated that t</w:t>
+      </w:r>
+      <w:r>
+        <w:t>he expression of fatty acid tra</w:t>
+      </w:r>
+      <w:r>
+        <w:t>n</w:t>
+      </w:r>
+      <w:r>
+        <w:t>s</w:t>
+      </w:r>
+      <w:r>
+        <w:t>porters was signi</w:t>
+      </w:r>
+      <w:r>
+        <w:t xml:space="preserve">ficantly reduced in </w:t>
+      </w:r>
+      <w:commentRangeStart w:id="231"/>
+      <w:r>
+        <w:t>obese</w:t>
+      </w:r>
+      <w:commentRangeEnd w:id="231"/>
+      <w:r>
+        <w:rPr>
+          <w:rStyle w:val="CommentReference"/>
+          <w:rFonts w:asciiTheme="minorHAnsi" w:eastAsiaTheme="minorHAnsi" w:hAnsiTheme="minorHAnsi" w:cstheme="minorBidi"/>
+        </w:rPr>
+        <w:commentReference w:id="231"/>
+      </w:r>
+      <w:r>
+        <w:t xml:space="preserve"> rats. </w:t>
+      </w:r>
+      <w:commentRangeStart w:id="232"/>
+      <w:r>
+        <w:t>It is worthy to note that recent findings demonstrated an increased fatty acid</w:t>
+      </w:r>
+      <w:r>
+        <w:t xml:space="preserve"> esterification in the placenta, </w:t>
+      </w:r>
+      <w:r>
+        <w:t>however</w:t>
+      </w:r>
+      <w:r>
+        <w:t>,</w:t>
+      </w:r>
+      <w:r>
+        <w:t xml:space="preserve"> mitochondrial fatty acid </w:t>
+      </w:r>
+      <w:r>
+        <w:t xml:space="preserve">oxidation </w:t>
+      </w:r>
+      <w:r>
+        <w:t xml:space="preserve">was downregulated and compensated for by peroxisomal </w:t>
+      </w:r>
+      <w:r>
+        <w:t>oxidation</w:t>
+      </w:r>
+      <w:commentRangeEnd w:id="232"/>
+      <w:r>
+        <w:rPr>
+          <w:rStyle w:val="CommentReference"/>
+          <w:rFonts w:asciiTheme="minorHAnsi" w:eastAsiaTheme="minorHAnsi" w:hAnsiTheme="minorHAnsi" w:cstheme="minorBidi"/>
+        </w:rPr>
+        <w:commentReference w:id="232"/>
+      </w:r>
+      <w:r>
+        <w:t xml:space="preserve">. The increased placental storage of fatty acids </w:t>
+      </w:r>
+      <w:del w:id="233" w:author="Dave Bridges" w:date="2018-02-07T19:06:00Z">
+        <w:r>
+          <w:delText xml:space="preserve">was </w:delText>
+        </w:r>
+      </w:del>
+      <w:ins w:id="234" w:author="Dave Bridges" w:date="2018-02-07T19:06:00Z">
+        <w:r>
+          <w:t>is</w:t>
+        </w:r>
+        <w:r>
+          <w:t xml:space="preserve"> </w:t>
+        </w:r>
+      </w:ins>
+      <w:del w:id="235" w:author="Dave Bridges" w:date="2018-02-07T19:06:00Z">
+        <w:r>
+          <w:delText xml:space="preserve">thought </w:delText>
+        </w:r>
+      </w:del>
+      <w:ins w:id="236" w:author="Dave Bridges" w:date="2018-02-07T19:06:00Z">
+        <w:r>
+          <w:t>proposed</w:t>
+        </w:r>
+        <w:r>
+          <w:t xml:space="preserve"> </w:t>
+        </w:r>
+      </w:ins>
+      <w:r>
+        <w:t xml:space="preserve">to be a protective mechanism to prevent excess fatty acids from crossing the fetal-placental </w:t>
+      </w:r>
+      <w:commentRangeStart w:id="237"/>
+      <w:r>
+        <w:t>membrane</w:t>
+      </w:r>
+      <w:commentRangeEnd w:id="237"/>
+      <w:r>
+        <w:rPr>
+          <w:rStyle w:val="CommentReference"/>
+          <w:rFonts w:asciiTheme="minorHAnsi" w:eastAsiaTheme="minorHAnsi" w:hAnsiTheme="minorHAnsi" w:cstheme="minorBidi"/>
+        </w:rPr>
+        <w:commentReference w:id="237"/>
+      </w:r>
+      <w:r>
+        <w:t xml:space="preserve">. </w:t>
+      </w:r>
+      <w:r>
+        <w:t xml:space="preserve">Further studies have found an increase in the expression of </w:t>
+      </w:r>
+      <w:r>
+        <w:t>cluster of differentiation 36 (</w:t>
+      </w:r>
+      <w:r>
+        <w:t>CD36</w:t>
+      </w:r>
+      <w:r>
+        <w:t>)</w:t>
+      </w:r>
+      <w:r>
+        <w:t xml:space="preserve"> but a decrease in </w:t>
+      </w:r>
+      <w:r>
+        <w:t>fatty acid transporters inclu</w:t>
+      </w:r>
+      <w:r>
+        <w:t>ding fatty acid binding protein-</w:t>
+      </w:r>
+      <w:r>
+        <w:t>4</w:t>
+      </w:r>
+      <w:r>
+        <w:t xml:space="preserve"> (FABP-4)</w:t>
+      </w:r>
+      <w:r>
+        <w:t xml:space="preserve"> </w:t>
+      </w:r>
+      <w:r>
+        <w:t>and endothelial lipase</w:t>
+      </w:r>
+      <w:r>
+        <w:t xml:space="preserve"> (EL)</w:t>
       </w:r>
       <w:r>
         <w:t>.</w:t>
       </w:r>
       <w:r>
-        <w:t xml:space="preserve"> Earlier research demonstrated a decrease in term placental amino acid transporter activities in mothers with obesity. </w:t>
-      </w:r>
-      <w:r>
-        <w:t xml:space="preserve">Most current data </w:t>
-      </w:r>
-      <w:del w:id="226" w:author="Dave Bridges" w:date="2018-02-07T19:03:00Z">
-        <w:r>
-          <w:delText xml:space="preserve">suggests </w:delText>
-        </w:r>
-      </w:del>
-      <w:ins w:id="227" w:author="Dave Bridges" w:date="2018-02-07T19:03:00Z">
-        <w:r>
-          <w:t>supports</w:t>
-        </w:r>
-        <w:r>
-          <w:t xml:space="preserve"> </w:t>
+        <w:t xml:space="preserve"> </w:t>
+      </w:r>
+      <w:commentRangeStart w:id="238"/>
+      <w:r>
+        <w:t xml:space="preserve">Emerging </w:t>
+      </w:r>
+      <w:commentRangeEnd w:id="238"/>
+      <w:r>
+        <w:rPr>
+          <w:rStyle w:val="CommentReference"/>
+          <w:rFonts w:asciiTheme="minorHAnsi" w:eastAsiaTheme="minorHAnsi" w:hAnsiTheme="minorHAnsi" w:cstheme="minorBidi"/>
+        </w:rPr>
+        <w:commentReference w:id="238"/>
+      </w:r>
+      <w:r>
+        <w:t xml:space="preserve">evidence shows that </w:t>
+      </w:r>
+      <w:r>
+        <w:t xml:space="preserve">the fetal endothelial cells have a decreased </w:t>
+      </w:r>
+      <w:r>
+        <w:t xml:space="preserve">fatty acid </w:t>
+      </w:r>
+      <w:r>
+        <w:t xml:space="preserve">transporter expression which may indicate that the rate-limiting step of fatty acid transport could </w:t>
+      </w:r>
+      <w:r>
+        <w:t xml:space="preserve">be at the fetal side despite the change in </w:t>
+      </w:r>
+      <w:r>
+        <w:t xml:space="preserve">transporters at the syncytiotrophoblastic </w:t>
+      </w:r>
+      <w:commentRangeStart w:id="239"/>
+      <w:r>
+        <w:t>membrane</w:t>
+      </w:r>
+      <w:commentRangeEnd w:id="239"/>
+      <w:r>
+        <w:rPr>
+          <w:rStyle w:val="CommentReference"/>
+        </w:rPr>
+        <w:commentReference w:id="239"/>
+      </w:r>
+      <w:r>
+        <w:t xml:space="preserve">. </w:t>
+      </w:r>
+    </w:p>
+    <w:p/>
+    <w:p>
+      <w:pPr>
+        <w:ind w:firstLine="720"/>
+      </w:pPr>
+      <w:r>
+        <w:t xml:space="preserve">Obesity is often associated with </w:t>
+      </w:r>
+      <w:ins w:id="240" w:author="Dave Bridges" w:date="2018-02-07T19:07:00Z">
+        <w:r>
+          <w:t xml:space="preserve">maternal? </w:t>
         </w:r>
       </w:ins>
       <w:r>
-        <w:t xml:space="preserve">an </w:t>
-      </w:r>
-      <w:r>
-        <w:t xml:space="preserve">altered amino acid transport but the specific transport </w:t>
-      </w:r>
-      <w:r>
-        <w:t xml:space="preserve">expressions remain </w:t>
-      </w:r>
-      <w:commentRangeStart w:id="228"/>
-      <w:r>
-        <w:t>inconclusive</w:t>
-      </w:r>
-      <w:commentRangeEnd w:id="228"/>
+        <w:t xml:space="preserve">micronutrient </w:t>
+      </w:r>
+      <w:commentRangeStart w:id="241"/>
+      <w:r>
+        <w:t>deficiency</w:t>
+      </w:r>
+      <w:commentRangeEnd w:id="241"/>
       <w:r>
         <w:rPr>
           <w:rStyle w:val="CommentReference"/>
           <w:rFonts w:asciiTheme="minorHAnsi" w:eastAsiaTheme="minorHAnsi" w:hAnsiTheme="minorHAnsi" w:cstheme="minorBidi"/>
         </w:rPr>
-        <w:commentReference w:id="228"/>
-      </w:r>
-      <w:r>
-        <w:t>.</w:t>
-      </w:r>
-    </w:p>
-    <w:p/>
-    <w:p>
-      <w:pPr>
-        <w:ind w:firstLine="720"/>
-      </w:pPr>
-      <w:r>
-        <w:t>Fatty</w:t>
-      </w:r>
-      <w:r>
-        <w:t xml:space="preserve"> acid and cholesterol uptake and metabol</w:t>
-      </w:r>
-      <w:r>
-        <w:t xml:space="preserve">ism were </w:t>
-      </w:r>
-      <w:commentRangeStart w:id="229"/>
-      <w:r>
-        <w:t xml:space="preserve">inconsistently </w:t>
-      </w:r>
-      <w:commentRangeEnd w:id="229"/>
+        <w:commentReference w:id="241"/>
+      </w:r>
+      <w:r>
+        <w:t xml:space="preserve">, and thus the maternal circulating levels of micronutrients will determine placental </w:t>
+      </w:r>
+      <w:commentRangeStart w:id="242"/>
+      <w:r>
+        <w:t>responses</w:t>
+      </w:r>
+      <w:commentRangeEnd w:id="242"/>
       <w:r>
         <w:rPr>
           <w:rStyle w:val="CommentReference"/>
           <w:rFonts w:asciiTheme="minorHAnsi" w:eastAsiaTheme="minorHAnsi" w:hAnsiTheme="minorHAnsi" w:cstheme="minorBidi"/>
         </w:rPr>
-        <w:commentReference w:id="229"/>
-      </w:r>
-      <w:r>
-        <w:t xml:space="preserve">altered in </w:t>
-      </w:r>
-      <w:r>
-        <w:t>maternal obesity. A</w:t>
-      </w:r>
-      <w:r>
-        <w:t>n</w:t>
-      </w:r>
-      <w:r>
-        <w:t xml:space="preserve"> </w:t>
-      </w:r>
-      <w:r>
-        <w:t>original</w:t>
-      </w:r>
-      <w:r>
-        <w:t xml:space="preserve"> article demonstrated that t</w:t>
-      </w:r>
-      <w:r>
-        <w:t>he expression of fatty acid tra</w:t>
-      </w:r>
-      <w:r>
-        <w:t>n</w:t>
-      </w:r>
-      <w:r>
-        <w:t>s</w:t>
-      </w:r>
-      <w:r>
-        <w:t>porters was signi</w:t>
-      </w:r>
-      <w:r>
-        <w:t>ficantly reduced in obese rats. It is worthy to note that recent findings demonstrated an increased fatty acid</w:t>
-      </w:r>
-      <w:r>
-        <w:t xml:space="preserve"> esterification in the placenta, </w:t>
-      </w:r>
-      <w:r>
-        <w:t>however</w:t>
-      </w:r>
-      <w:r>
-        <w:t>,</w:t>
-      </w:r>
-      <w:r>
-        <w:t xml:space="preserve"> mitochondrial fatty acid </w:t>
-      </w:r>
-      <w:r>
-        <w:t xml:space="preserve">oxidation </w:t>
-      </w:r>
-      <w:r>
-        <w:t xml:space="preserve">was downregulated and compensated for by peroxisomal </w:t>
-      </w:r>
-      <w:r>
-        <w:t xml:space="preserve">oxidation. The increased placental storage of fatty acids was thought to be a protective mechanism to prevent excess fatty acids from crossing the fetal-placental membrane. </w:t>
-      </w:r>
-      <w:r>
-        <w:t xml:space="preserve">Further studies have found an increase in the expression of </w:t>
-      </w:r>
-      <w:r>
-        <w:t>cluster of differentiation 36 (</w:t>
-      </w:r>
-      <w:r>
-        <w:t>CD36</w:t>
-      </w:r>
-      <w:r>
-        <w:t>)</w:t>
-      </w:r>
-      <w:r>
-        <w:t xml:space="preserve"> but a decrease in </w:t>
-      </w:r>
-      <w:r>
-        <w:t>fatty acid transporters inclu</w:t>
-      </w:r>
-      <w:r>
-        <w:t>ding fatty acid binding protein-</w:t>
-      </w:r>
-      <w:r>
-        <w:t>4</w:t>
-      </w:r>
-      <w:r>
-        <w:t xml:space="preserve"> (FABP-4)</w:t>
-      </w:r>
-      <w:r>
-        <w:t xml:space="preserve"> </w:t>
-      </w:r>
-      <w:r>
-        <w:t>and endothelial lipase</w:t>
-      </w:r>
-      <w:r>
-        <w:t xml:space="preserve"> (EL)</w:t>
-      </w:r>
-      <w:r>
-        <w:t>.</w:t>
-      </w:r>
-      <w:r>
-        <w:t xml:space="preserve"> </w:t>
-      </w:r>
-      <w:r>
-        <w:t xml:space="preserve">Emerging evidence shows that </w:t>
-      </w:r>
-      <w:r>
-        <w:t xml:space="preserve">the fetal endothelial cells have a decreased </w:t>
-      </w:r>
-      <w:r>
-        <w:t xml:space="preserve">fatty acid </w:t>
-      </w:r>
-      <w:r>
-        <w:t xml:space="preserve">transporter expression which may indicate that the rate-limiting step of fatty acid transport could </w:t>
-      </w:r>
-      <w:r>
-        <w:t xml:space="preserve">be at the fetal side despite the change in </w:t>
-      </w:r>
-      <w:r>
-        <w:t xml:space="preserve">transporters at the syncytiotrophoblastic </w:t>
-      </w:r>
-      <w:commentRangeStart w:id="230"/>
-      <w:r>
-        <w:t>membrane</w:t>
-      </w:r>
-      <w:commentRangeEnd w:id="230"/>
-      <w:r>
-        <w:rPr>
-          <w:rStyle w:val="CommentReference"/>
-        </w:rPr>
-        <w:commentReference w:id="230"/>
-      </w:r>
-      <w:r>
-        <w:t xml:space="preserve">. </w:t>
-      </w:r>
-    </w:p>
-    <w:p/>
-    <w:p>
-      <w:pPr>
-        <w:ind w:firstLine="720"/>
-      </w:pPr>
-      <w:r>
-        <w:t>Obesity is often associated with micronutrient deficiency, and thus the maternal circulating levels of micronutrients will determine placental responses. As mentioned earlier, the adaptations to maternal levels of circulating micronutrien</w:t>
+        <w:commentReference w:id="242"/>
+      </w:r>
+      <w:r>
+        <w:t>. As mentioned earlier, the adaptations to maternal levels of circulating micronutrien</w:t>
       </w:r>
       <w:r>
         <w:t xml:space="preserve">ts </w:t>
@@ -4916,203 +5053,333 @@
           <w:rFonts w:ascii="Times New Roman" w:hAnsi="Times New Roman" w:cs="Times New Roman"/>
         </w:rPr>
       </w:pPr>
+      <w:ins w:id="243" w:author="Dave Bridges" w:date="2018-02-07T19:08:00Z">
+        <w:r>
+          <w:rPr>
+            <w:rFonts w:ascii="Times New Roman" w:hAnsi="Times New Roman" w:cs="Times New Roman"/>
+          </w:rPr>
+          <w:t>M</w:t>
+        </w:r>
+      </w:ins>
+      <w:del w:id="244" w:author="Dave Bridges" w:date="2018-02-07T19:08:00Z">
+        <w:r>
+          <w:rPr>
+            <w:rFonts w:ascii="Times New Roman" w:hAnsi="Times New Roman" w:cs="Times New Roman"/>
+          </w:rPr>
+          <w:delText xml:space="preserve">Alterations in </w:delText>
+        </w:r>
+        <w:r>
+          <w:rPr>
+            <w:rFonts w:ascii="Times New Roman" w:hAnsi="Times New Roman" w:cs="Times New Roman"/>
+          </w:rPr>
+          <w:delText>m</w:delText>
+        </w:r>
+      </w:del>
       <w:r>
         <w:rPr>
           <w:rFonts w:ascii="Times New Roman" w:hAnsi="Times New Roman" w:cs="Times New Roman"/>
         </w:rPr>
-        <w:t xml:space="preserve">Alterations in </w:t>
+        <w:t xml:space="preserve">etabolic </w:t>
       </w:r>
       <w:r>
         <w:rPr>
           <w:rFonts w:ascii="Times New Roman" w:hAnsi="Times New Roman" w:cs="Times New Roman"/>
         </w:rPr>
-        <w:t xml:space="preserve">metabolic </w:t>
+        <w:t xml:space="preserve">and signaling </w:t>
       </w:r>
       <w:r>
         <w:rPr>
           <w:rFonts w:ascii="Times New Roman" w:hAnsi="Times New Roman" w:cs="Times New Roman"/>
         </w:rPr>
-        <w:t xml:space="preserve">and signaling </w:t>
+        <w:t xml:space="preserve">pathways </w:t>
       </w:r>
       <w:r>
         <w:rPr>
           <w:rFonts w:ascii="Times New Roman" w:hAnsi="Times New Roman" w:cs="Times New Roman"/>
         </w:rPr>
-        <w:t xml:space="preserve">pathways </w:t>
+        <w:t xml:space="preserve">that result in </w:t>
       </w:r>
       <w:r>
         <w:rPr>
           <w:rFonts w:ascii="Times New Roman" w:hAnsi="Times New Roman" w:cs="Times New Roman"/>
         </w:rPr>
-        <w:t xml:space="preserve">that result in </w:t>
+        <w:t xml:space="preserve">altered </w:t>
       </w:r>
       <w:r>
         <w:rPr>
           <w:rFonts w:ascii="Times New Roman" w:hAnsi="Times New Roman" w:cs="Times New Roman"/>
         </w:rPr>
-        <w:t xml:space="preserve">altered </w:t>
+        <w:t>nutrient transport</w:t>
       </w:r>
       <w:r>
         <w:rPr>
           <w:rFonts w:ascii="Times New Roman" w:hAnsi="Times New Roman" w:cs="Times New Roman"/>
         </w:rPr>
-        <w:t>nutrient transport</w:t>
-      </w:r>
-      <w:r>
+        <w:t xml:space="preserve"> at the placental level</w:t>
+      </w:r>
+    </w:p>
+    <w:p/>
+    <w:p>
+      <w:r>
+        <w:rPr>
+          <w:highlight w:val="yellow"/>
+        </w:rPr>
+        <w:t>Glucose transport in obesity (MOLLY’S PART TO BE ADDED)</w:t>
+      </w:r>
+      <w:r>
+        <w:t xml:space="preserve"> </w:t>
+      </w:r>
+    </w:p>
+    <w:p/>
+    <w:p>
+      <w:pPr>
+        <w:ind w:firstLine="720"/>
+      </w:pPr>
+      <w:del w:id="245" w:author="Dave Bridges" w:date="2018-02-07T19:08:00Z">
+        <w:r>
+          <w:lastRenderedPageBreak/>
+          <w:delText xml:space="preserve">The </w:delText>
+        </w:r>
+      </w:del>
+      <w:ins w:id="246" w:author="Dave Bridges" w:date="2018-02-07T19:08:00Z">
+        <w:r>
+          <w:t>Obesity-associated</w:t>
+        </w:r>
+        <w:r>
+          <w:t xml:space="preserve"> </w:t>
+        </w:r>
+      </w:ins>
+      <w:r>
+        <w:t>upregula</w:t>
+      </w:r>
+      <w:ins w:id="247" w:author="Dave Bridges" w:date="2018-02-07T19:08:00Z">
+        <w:r>
+          <w:t>tion of</w:t>
+        </w:r>
+      </w:ins>
+      <w:del w:id="248" w:author="Dave Bridges" w:date="2018-02-07T19:08:00Z">
+        <w:r>
+          <w:delText>ted</w:delText>
+        </w:r>
+      </w:del>
+      <w:r>
+        <w:t xml:space="preserve"> amino acid transporters </w:t>
+      </w:r>
+      <w:del w:id="249" w:author="Dave Bridges" w:date="2018-02-07T19:08:00Z">
+        <w:r>
+          <w:delText xml:space="preserve">may </w:delText>
+        </w:r>
+      </w:del>
+      <w:ins w:id="250" w:author="Dave Bridges" w:date="2018-02-07T19:08:00Z">
+        <w:r>
+          <w:t>could</w:t>
+        </w:r>
+        <w:r>
+          <w:t xml:space="preserve"> </w:t>
+        </w:r>
+      </w:ins>
+      <w:r>
+        <w:t>be attribu</w:t>
+      </w:r>
+      <w:r>
+        <w:t>ted to increased metabolic pathw</w:t>
+      </w:r>
+      <w:r>
+        <w:t>ays upstream of ami</w:t>
+      </w:r>
+      <w:r>
+        <w:t xml:space="preserve">no acid uptake like </w:t>
+      </w:r>
+      <w:commentRangeStart w:id="251"/>
+      <w:r>
+        <w:t>mTORC</w:t>
+      </w:r>
+      <w:commentRangeEnd w:id="251"/>
+      <w:r>
+        <w:rPr>
+          <w:rStyle w:val="CommentReference"/>
+        </w:rPr>
+        <w:commentReference w:id="251"/>
+      </w:r>
+      <w:r>
+        <w:t>, insulin and insuli</w:t>
+      </w:r>
+      <w:r>
+        <w:t xml:space="preserve">n-like growth factor, leptin, and </w:t>
+      </w:r>
+      <w:commentRangeStart w:id="252"/>
+      <w:r>
+        <w:t>adiponectin</w:t>
+      </w:r>
+      <w:commentRangeEnd w:id="252"/>
+      <w:r>
+        <w:rPr>
+          <w:rStyle w:val="CommentReference"/>
+          <w:rFonts w:asciiTheme="minorHAnsi" w:eastAsiaTheme="minorHAnsi" w:hAnsiTheme="minorHAnsi" w:cstheme="minorBidi"/>
+        </w:rPr>
+        <w:commentReference w:id="252"/>
+      </w:r>
+      <w:r>
+        <w:t xml:space="preserve">. </w:t>
+      </w:r>
+      <w:r>
+        <w:t xml:space="preserve">In lean mothers, adiponectin decreases amino acid uptake </w:t>
+      </w:r>
+      <w:commentRangeStart w:id="253"/>
+      <w:r>
+        <w:t>especially</w:t>
+      </w:r>
+      <w:commentRangeEnd w:id="253"/>
+      <w:r>
+        <w:rPr>
+          <w:rStyle w:val="CommentReference"/>
+          <w:rFonts w:asciiTheme="minorHAnsi" w:eastAsiaTheme="minorHAnsi" w:hAnsiTheme="minorHAnsi" w:cstheme="minorBidi"/>
+        </w:rPr>
+        <w:commentReference w:id="253"/>
+      </w:r>
+      <w:r>
+        <w:t xml:space="preserve"> postprandial and is thought to be a protective mechanism to limit </w:t>
+      </w:r>
+      <w:r>
+        <w:t>excessive uptake of amino acids to the fetus especially that insulin levels are elevated postprandial. Due to hypoadiponectenemia associated with maternal obesity, this mechanism is altered and the effect of adiponectin on the placenta is reduced.</w:t>
+      </w:r>
+      <w:r>
+        <w:t xml:space="preserve"> </w:t>
+      </w:r>
+      <w:commentRangeStart w:id="254"/>
+      <w:r>
+        <w:t>Maternal</w:t>
+      </w:r>
+      <w:commentRangeEnd w:id="254"/>
+      <w:r>
+        <w:rPr>
+          <w:rStyle w:val="CommentReference"/>
+        </w:rPr>
+        <w:commentReference w:id="254"/>
+      </w:r>
+      <w:r>
+        <w:t xml:space="preserve"> </w:t>
+      </w:r>
+      <w:r>
+        <w:t xml:space="preserve">levels of insulin, </w:t>
+      </w:r>
+      <w:commentRangeStart w:id="255"/>
+      <w:r>
+        <w:t>adiponectin</w:t>
+      </w:r>
+      <w:commentRangeEnd w:id="255"/>
+      <w:r>
+        <w:rPr>
+          <w:rStyle w:val="CommentReference"/>
+          <w:rFonts w:asciiTheme="minorHAnsi" w:eastAsiaTheme="minorHAnsi" w:hAnsiTheme="minorHAnsi" w:cstheme="minorBidi"/>
+        </w:rPr>
+        <w:commentReference w:id="255"/>
+      </w:r>
+      <w:r>
+        <w:t xml:space="preserve">, leptin, and cytokines due to the inflammatory milieu induced by obesity have a significant role in regulating the downstream </w:t>
+      </w:r>
+      <w:r>
+        <w:t xml:space="preserve">placental </w:t>
+      </w:r>
+      <w:r>
+        <w:t xml:space="preserve">metabolic pathways of insulin, peroxisome proliferator-activated receptor </w:t>
+      </w:r>
+      <w:r>
+        <w:t>alpha (</w:t>
+      </w:r>
+      <w:commentRangeStart w:id="256"/>
+      <w:r>
+        <w:t>PPARα</w:t>
+      </w:r>
+      <w:commentRangeEnd w:id="256"/>
+      <w:r>
+        <w:rPr>
+          <w:rStyle w:val="CommentReference"/>
+          <w:rFonts w:asciiTheme="minorHAnsi" w:eastAsiaTheme="minorHAnsi" w:hAnsiTheme="minorHAnsi" w:cstheme="minorBidi"/>
+        </w:rPr>
+        <w:commentReference w:id="256"/>
+      </w:r>
+      <w:r>
+        <w:t xml:space="preserve">) </w:t>
+      </w:r>
+      <w:r>
+        <w:t xml:space="preserve">and </w:t>
+      </w:r>
+      <w:commentRangeStart w:id="257"/>
+      <w:r>
+        <w:t>mTORC</w:t>
+      </w:r>
+      <w:commentRangeEnd w:id="257"/>
+      <w:r>
+        <w:rPr>
+          <w:rStyle w:val="CommentReference"/>
+        </w:rPr>
+        <w:commentReference w:id="257"/>
+      </w:r>
+      <w:r>
+        <w:t xml:space="preserve">. </w:t>
+      </w:r>
+      <w:r>
+        <w:t xml:space="preserve">Maternal </w:t>
+      </w:r>
+      <w:r>
+        <w:t xml:space="preserve">obesity is assumed to directly influence placental </w:t>
+      </w:r>
+      <w:r>
+        <w:t xml:space="preserve">lipid metabolism with </w:t>
+      </w:r>
+      <w:commentRangeStart w:id="258"/>
+      <w:r>
+        <w:t xml:space="preserve">evidence </w:t>
+      </w:r>
+      <w:commentRangeEnd w:id="258"/>
+      <w:r>
+        <w:rPr>
+          <w:rStyle w:val="CommentReference"/>
+          <w:rFonts w:asciiTheme="minorHAnsi" w:eastAsiaTheme="minorHAnsi" w:hAnsiTheme="minorHAnsi" w:cstheme="minorBidi"/>
+        </w:rPr>
+        <w:commentReference w:id="258"/>
+      </w:r>
+      <w:r>
+        <w:t xml:space="preserve">suggesting a protective role of the placenta in limiting available fatty acids for fetal supply by esterifying and storing the lipids that cross the microvillous membrane. </w:t>
+      </w:r>
+      <w:r>
+        <w:t>Alterations in the inflammatory milieu of the mother</w:t>
+      </w:r>
+      <w:r>
+        <w:t>, which is usually elevated due to obesity,</w:t>
+      </w:r>
+      <w:r>
+        <w:t xml:space="preserve"> is also </w:t>
+      </w:r>
+      <w:r>
+        <w:t>thought</w:t>
+      </w:r>
+      <w:r>
+        <w:t xml:space="preserve"> to affect placental function.</w:t>
+      </w:r>
+    </w:p>
+    <w:p/>
+    <w:p>
+      <w:pPr>
+        <w:pStyle w:val="Heading2"/>
         <w:rPr>
           <w:rFonts w:ascii="Times New Roman" w:hAnsi="Times New Roman" w:cs="Times New Roman"/>
         </w:rPr>
-        <w:t xml:space="preserve"> at the placental level</w:t>
+      </w:pPr>
+      <w:r>
+        <w:rPr>
+          <w:rFonts w:ascii="Times New Roman" w:hAnsi="Times New Roman" w:cs="Times New Roman"/>
+        </w:rPr>
+        <w:t>Emerging evidence on the role of placenta in determining offspring risk of disease in human and animal models</w:t>
       </w:r>
     </w:p>
     <w:p/>
     <w:p>
-      <w:r>
-        <w:rPr>
-          <w:highlight w:val="yellow"/>
-        </w:rPr>
-        <w:t>Glucose transport in obesity (MOLLY’S PART TO BE ADDED)</w:t>
-      </w:r>
-      <w:r>
-        <w:t xml:space="preserve"> </w:t>
-      </w:r>
-    </w:p>
-    <w:p/>
-    <w:p>
       <w:pPr>
         <w:ind w:firstLine="720"/>
       </w:pPr>
       <w:r>
-        <w:lastRenderedPageBreak/>
-        <w:t xml:space="preserve">The </w:t>
-      </w:r>
-      <w:r>
-        <w:t>upregulated amino acid transporters may be attribu</w:t>
-      </w:r>
-      <w:r>
-        <w:t>ted to increased metabolic pathw</w:t>
-      </w:r>
-      <w:r>
-        <w:t>ays upstream of ami</w:t>
-      </w:r>
-      <w:r>
-        <w:t xml:space="preserve">no acid uptake like </w:t>
-      </w:r>
-      <w:commentRangeStart w:id="231"/>
-      <w:r>
-        <w:t>mTORC</w:t>
-      </w:r>
-      <w:commentRangeEnd w:id="231"/>
-      <w:r>
-        <w:rPr>
-          <w:rStyle w:val="CommentReference"/>
-        </w:rPr>
-        <w:commentReference w:id="231"/>
-      </w:r>
-      <w:r>
-        <w:t>, insulin and insuli</w:t>
-      </w:r>
-      <w:r>
-        <w:t xml:space="preserve">n-like growth factor, leptin, and adiponectin. </w:t>
-      </w:r>
-      <w:r>
-        <w:t xml:space="preserve">In lean mothers, adiponectin decreases amino acid uptake especially postprandial and is thought to be a protective mechanism to limit </w:t>
-      </w:r>
-      <w:r>
-        <w:t>excessive uptake of amino acids to the fetus especially that insulin levels are elevated postprandial. Due to hypoadiponectenemia associated with maternal obesity, this mechanism is altered and the effect of adiponectin on the placenta is reduced.</w:t>
-      </w:r>
-      <w:r>
-        <w:t xml:space="preserve"> </w:t>
-      </w:r>
-      <w:commentRangeStart w:id="232"/>
-      <w:r>
-        <w:t>Maternal</w:t>
-      </w:r>
-      <w:commentRangeEnd w:id="232"/>
-      <w:r>
-        <w:rPr>
-          <w:rStyle w:val="CommentReference"/>
-        </w:rPr>
-        <w:commentReference w:id="232"/>
-      </w:r>
-      <w:r>
-        <w:t xml:space="preserve"> </w:t>
-      </w:r>
-      <w:r>
-        <w:t xml:space="preserve">levels of insulin, adiponectin, leptin, and cytokines due to the inflammatory milieu induced by obesity have a significant role in regulating the downstream </w:t>
-      </w:r>
-      <w:r>
-        <w:t xml:space="preserve">placental </w:t>
-      </w:r>
-      <w:r>
-        <w:t xml:space="preserve">metabolic pathways of insulin, peroxisome proliferator-activated receptor </w:t>
-      </w:r>
-      <w:r>
-        <w:t xml:space="preserve">alpha (PPARα) </w:t>
-      </w:r>
-      <w:r>
-        <w:t xml:space="preserve">and </w:t>
-      </w:r>
-      <w:commentRangeStart w:id="233"/>
-      <w:r>
-        <w:t>mTORC</w:t>
-      </w:r>
-      <w:commentRangeEnd w:id="233"/>
-      <w:r>
-        <w:rPr>
-          <w:rStyle w:val="CommentReference"/>
-        </w:rPr>
-        <w:commentReference w:id="233"/>
-      </w:r>
-      <w:r>
-        <w:t xml:space="preserve">. </w:t>
-      </w:r>
-      <w:r>
-        <w:t xml:space="preserve">Maternal </w:t>
-      </w:r>
-      <w:r>
-        <w:t xml:space="preserve">obesity is assumed to directly influence placental </w:t>
-      </w:r>
-      <w:r>
-        <w:t xml:space="preserve">lipid metabolism with evidence suggesting a protective role of the placenta in limiting available fatty acids for fetal supply by esterifying and storing the lipids that cross the microvillous membrane. </w:t>
-      </w:r>
-      <w:r>
-        <w:t>Alterations in the inflammatory milieu of the mother</w:t>
-      </w:r>
-      <w:r>
-        <w:t>, which is usually elevated due to obesity,</w:t>
-      </w:r>
-      <w:r>
-        <w:t xml:space="preserve"> is also </w:t>
-      </w:r>
-      <w:r>
-        <w:t>thought</w:t>
-      </w:r>
-      <w:r>
-        <w:t xml:space="preserve"> to affect placental function.</w:t>
-      </w:r>
-    </w:p>
-    <w:p/>
-    <w:p>
-      <w:pPr>
-        <w:pStyle w:val="Heading2"/>
-        <w:rPr>
-          <w:rFonts w:ascii="Times New Roman" w:hAnsi="Times New Roman" w:cs="Times New Roman"/>
-        </w:rPr>
-      </w:pPr>
-      <w:r>
-        <w:rPr>
-          <w:rFonts w:ascii="Times New Roman" w:hAnsi="Times New Roman" w:cs="Times New Roman"/>
-        </w:rPr>
-        <w:t>Emerging evidence on the role of placenta in determining offspring risk of disease in human and animal models</w:t>
-      </w:r>
-    </w:p>
-    <w:p/>
-    <w:p>
-      <w:pPr>
-        <w:ind w:firstLine="720"/>
-      </w:pPr>
-      <w:r>
         <w:t xml:space="preserve">Improper placentation has been linked to intrauterine growth restriction and the health risks associated with it. Overnutrition, in the event of maternal obesity for example, is currently being associated with altered placental transport of nutrients which alters fetal risk of developing disease. </w:t>
       </w:r>
       <w:r>
@@ -5160,16 +5427,16 @@
       <w:r>
         <w:t xml:space="preserve">promising intervention that is yet to be translated to </w:t>
       </w:r>
-      <w:commentRangeStart w:id="234"/>
+      <w:commentRangeStart w:id="260"/>
       <w:r>
         <w:t>humans</w:t>
       </w:r>
-      <w:commentRangeEnd w:id="234"/>
-      <w:r>
-        <w:rPr>
-          <w:rStyle w:val="CommentReference"/>
-        </w:rPr>
-        <w:commentReference w:id="234"/>
+      <w:commentRangeEnd w:id="260"/>
+      <w:r>
+        <w:rPr>
+          <w:rStyle w:val="CommentReference"/>
+        </w:rPr>
+        <w:commentReference w:id="260"/>
       </w:r>
       <w:r>
         <w:t xml:space="preserve">. This highlights the placental sensitivity to any alterations in the maternal </w:t>
@@ -5525,7 +5792,7 @@
       <w:r>
         <w:t xml:space="preserve"> normally. Maternal obesity has been associated with</w:t>
       </w:r>
-      <w:del w:id="235" w:author="Dave Bridges" w:date="2018-02-05T17:46:00Z">
+      <w:del w:id="261" w:author="Dave Bridges" w:date="2018-02-05T17:46:00Z">
         <w:r>
           <w:delText xml:space="preserve"> </w:delText>
         </w:r>
@@ -7887,11 +8154,9 @@
       <w:r>
         <w:t>Can the pancreas convert glucose to NEAA in appreciable amounts?</w:t>
       </w:r>
-      <w:bookmarkStart w:id="213" w:name="_GoBack"/>
-      <w:bookmarkEnd w:id="213"/>
-    </w:p>
-  </w:comment>
-  <w:comment w:id="221" w:author="Dave Bridges" w:date="2018-02-07T18:59:00Z" w:initials="DB">
+    </w:p>
+  </w:comment>
+  <w:comment w:id="220" w:author="Dave Bridges" w:date="2018-02-07T18:59:00Z" w:initials="DB">
     <w:p>
       <w:pPr>
         <w:pStyle w:val="CommentText"/>
@@ -7907,7 +8172,7 @@
       </w:r>
     </w:p>
   </w:comment>
-  <w:comment w:id="222" w:author="Dave Bridges" w:date="2018-02-07T19:01:00Z" w:initials="DB">
+  <w:comment w:id="221" w:author="Dave Bridges" w:date="2018-02-07T19:01:00Z" w:initials="DB">
     <w:p>
       <w:pPr>
         <w:pStyle w:val="CommentText"/>
@@ -7923,6 +8188,22 @@
       </w:r>
     </w:p>
   </w:comment>
+  <w:comment w:id="222" w:author="Dave Bridges" w:date="2018-02-07T19:02:00Z" w:initials="DB">
+    <w:p>
+      <w:pPr>
+        <w:pStyle w:val="CommentText"/>
+      </w:pPr>
+      <w:r>
+        <w:rPr>
+          <w:rStyle w:val="CommentReference"/>
+        </w:rPr>
+        <w:annotationRef/>
+      </w:r>
+      <w:r>
+        <w:t>Activity or transcript levels</w:t>
+      </w:r>
+    </w:p>
+  </w:comment>
   <w:comment w:id="223" w:author="Dave Bridges" w:date="2018-02-07T19:02:00Z" w:initials="DB">
     <w:p>
       <w:pPr>
@@ -7935,7 +8216,7 @@
         <w:annotationRef/>
       </w:r>
       <w:r>
-        <w:t>Activity or transcript levels</w:t>
+        <w:t>Same point, only should be able to say activity if its measured biochemically</w:t>
       </w:r>
     </w:p>
   </w:comment>
@@ -7951,26 +8232,26 @@
         <w:annotationRef/>
       </w:r>
       <w:r>
-        <w:t>Same point, only should be able to say activity if its measured biochemically</w:t>
-      </w:r>
-    </w:p>
-  </w:comment>
-  <w:comment w:id="225" w:author="Dave Bridges" w:date="2018-02-07T19:02:00Z" w:initials="DB">
-    <w:p>
-      <w:pPr>
-        <w:pStyle w:val="CommentText"/>
-      </w:pPr>
-      <w:r>
-        <w:rPr>
-          <w:rStyle w:val="CommentReference"/>
-        </w:rPr>
-        <w:annotationRef/>
-      </w:r>
-      <w:r>
         <w:t>ref</w:t>
       </w:r>
     </w:p>
   </w:comment>
+  <w:comment w:id="227" w:author="Dave Bridges" w:date="2018-02-07T19:03:00Z" w:initials="DB">
+    <w:p>
+      <w:pPr>
+        <w:pStyle w:val="CommentText"/>
+      </w:pPr>
+      <w:r>
+        <w:rPr>
+          <w:rStyle w:val="CommentReference"/>
+        </w:rPr>
+        <w:annotationRef/>
+      </w:r>
+      <w:r>
+        <w:t>part of what we have to do here is to make sense of this.</w:t>
+      </w:r>
+    </w:p>
+  </w:comment>
   <w:comment w:id="228" w:author="Dave Bridges" w:date="2018-02-07T19:03:00Z" w:initials="DB">
     <w:p>
       <w:pPr>
@@ -7983,27 +8264,75 @@
         <w:annotationRef/>
       </w:r>
       <w:r>
-        <w:t>part of what we have to do here is to make sense of this.</w:t>
-      </w:r>
-    </w:p>
-  </w:comment>
-  <w:comment w:id="229" w:author="Dave Bridges" w:date="2018-02-07T19:03:00Z" w:initials="DB">
-    <w:p>
-      <w:pPr>
-        <w:pStyle w:val="CommentText"/>
-      </w:pPr>
-      <w:r>
-        <w:rPr>
-          <w:rStyle w:val="CommentReference"/>
-        </w:rPr>
-        <w:annotationRef/>
-      </w:r>
-      <w:r>
         <w:t>Again, we have to be able to say either similar studies have varied in these results, or most do this.  Saying its inconsistent is unhelpful unless we have a solution in mind.</w:t>
       </w:r>
     </w:p>
   </w:comment>
-  <w:comment w:id="230" w:author="Microsoft Office User" w:date="2018-01-31T16:39:00Z" w:initials="MOU">
+  <w:comment w:id="231" w:author="Dave Bridges" w:date="2018-02-07T19:05:00Z" w:initials="DB">
+    <w:p>
+      <w:pPr>
+        <w:pStyle w:val="CommentText"/>
+      </w:pPr>
+      <w:r>
+        <w:rPr>
+          <w:rStyle w:val="CommentReference"/>
+        </w:rPr>
+        <w:annotationRef/>
+      </w:r>
+      <w:r>
+        <w:t>Placentas in general, or specific cell types?</w:t>
+      </w:r>
+    </w:p>
+  </w:comment>
+  <w:comment w:id="232" w:author="Dave Bridges" w:date="2018-02-07T19:05:00Z" w:initials="DB">
+    <w:p>
+      <w:pPr>
+        <w:pStyle w:val="CommentText"/>
+      </w:pPr>
+      <w:r>
+        <w:rPr>
+          <w:rStyle w:val="CommentReference"/>
+        </w:rPr>
+        <w:annotationRef/>
+      </w:r>
+      <w:r>
+        <w:t>This is several thoughts that probably need to be isolated.</w:t>
+      </w:r>
+    </w:p>
+  </w:comment>
+  <w:comment w:id="237" w:author="Dave Bridges" w:date="2018-02-07T19:06:00Z" w:initials="DB">
+    <w:p>
+      <w:pPr>
+        <w:pStyle w:val="CommentText"/>
+      </w:pPr>
+      <w:r>
+        <w:rPr>
+          <w:rStyle w:val="CommentReference"/>
+        </w:rPr>
+        <w:annotationRef/>
+      </w:r>
+      <w:r>
+        <w:t>This is why direct measurements of the rates is important here.  More transporters could also allow for buffering rather than flow.</w:t>
+      </w:r>
+    </w:p>
+  </w:comment>
+  <w:comment w:id="238" w:author="Dave Bridges" w:date="2018-02-07T19:06:00Z" w:initials="DB">
+    <w:p>
+      <w:pPr>
+        <w:pStyle w:val="CommentText"/>
+      </w:pPr>
+      <w:r>
+        <w:rPr>
+          <w:rStyle w:val="CommentReference"/>
+        </w:rPr>
+        <w:annotationRef/>
+      </w:r>
+      <w:r>
+        <w:t>Try not to use words like recent, emerging, etc.  You want your writing to be timeless, not only relevant to some recent study.</w:t>
+      </w:r>
+    </w:p>
+  </w:comment>
+  <w:comment w:id="239" w:author="Microsoft Office User" w:date="2018-01-31T16:39:00Z" w:initials="MOU">
     <w:p>
       <w:pPr>
         <w:pStyle w:val="CommentText"/>
@@ -8025,7 +8354,39 @@
       </w:r>
     </w:p>
   </w:comment>
-  <w:comment w:id="231" w:author="Microsoft Office User" w:date="2018-01-31T16:41:00Z" w:initials="MOU">
+  <w:comment w:id="241" w:author="Dave Bridges" w:date="2018-02-07T19:08:00Z" w:initials="DB">
+    <w:p>
+      <w:pPr>
+        <w:pStyle w:val="CommentText"/>
+      </w:pPr>
+      <w:r>
+        <w:rPr>
+          <w:rStyle w:val="CommentReference"/>
+        </w:rPr>
+        <w:annotationRef/>
+      </w:r>
+      <w:r>
+        <w:t>Needs specific examples.  These are important things to know, as they could confound the apparent effects of obesity.</w:t>
+      </w:r>
+    </w:p>
+  </w:comment>
+  <w:comment w:id="242" w:author="Dave Bridges" w:date="2018-02-07T19:07:00Z" w:initials="DB">
+    <w:p>
+      <w:pPr>
+        <w:pStyle w:val="CommentText"/>
+      </w:pPr>
+      <w:r>
+        <w:rPr>
+          <w:rStyle w:val="CommentReference"/>
+        </w:rPr>
+        <w:annotationRef/>
+      </w:r>
+      <w:r>
+        <w:t>Do you mean will upregulate transport of limiting micronutrients?</w:t>
+      </w:r>
+    </w:p>
+  </w:comment>
+  <w:comment w:id="251" w:author="Microsoft Office User" w:date="2018-01-31T16:41:00Z" w:initials="MOU">
     <w:p>
       <w:pPr>
         <w:pStyle w:val="CommentText"/>
@@ -8041,7 +8402,39 @@
       </w:r>
     </w:p>
   </w:comment>
-  <w:comment w:id="232" w:author="Microsoft Office User" w:date="2018-01-31T16:43:00Z" w:initials="MOU">
+  <w:comment w:id="252" w:author="Dave Bridges" w:date="2018-02-07T19:09:00Z" w:initials="DB">
+    <w:p>
+      <w:pPr>
+        <w:pStyle w:val="CommentText"/>
+      </w:pPr>
+      <w:r>
+        <w:rPr>
+          <w:rStyle w:val="CommentReference"/>
+        </w:rPr>
+        <w:annotationRef/>
+      </w:r>
+      <w:r>
+        <w:t>ef</w:t>
+      </w:r>
+    </w:p>
+  </w:comment>
+  <w:comment w:id="253" w:author="Dave Bridges" w:date="2018-02-07T19:09:00Z" w:initials="DB">
+    <w:p>
+      <w:pPr>
+        <w:pStyle w:val="CommentText"/>
+      </w:pPr>
+      <w:r>
+        <w:rPr>
+          <w:rStyle w:val="CommentReference"/>
+        </w:rPr>
+        <w:annotationRef/>
+      </w:r>
+      <w:r>
+        <w:t>into where?</w:t>
+      </w:r>
+    </w:p>
+  </w:comment>
+  <w:comment w:id="254" w:author="Microsoft Office User" w:date="2018-01-31T16:43:00Z" w:initials="MOU">
     <w:p>
       <w:pPr>
         <w:pStyle w:val="CommentText"/>
@@ -8057,7 +8450,39 @@
       </w:r>
     </w:p>
   </w:comment>
-  <w:comment w:id="233" w:author="Microsoft Office User" w:date="2018-01-31T16:45:00Z" w:initials="MOU">
+  <w:comment w:id="255" w:author="Dave Bridges" w:date="2018-02-07T19:09:00Z" w:initials="DB">
+    <w:p>
+      <w:pPr>
+        <w:pStyle w:val="CommentText"/>
+      </w:pPr>
+      <w:r>
+        <w:rPr>
+          <w:rStyle w:val="CommentReference"/>
+        </w:rPr>
+        <w:annotationRef/>
+      </w:r>
+      <w:r>
+        <w:t>What is the association between maternal adiponectin and fetal outcomes (obesity, risk of diabetes, etc).  Is this secondary to, or dependent on the obesity?</w:t>
+      </w:r>
+    </w:p>
+  </w:comment>
+  <w:comment w:id="256" w:author="Dave Bridges" w:date="2018-02-07T19:10:00Z" w:initials="DB">
+    <w:p>
+      <w:pPr>
+        <w:pStyle w:val="CommentText"/>
+      </w:pPr>
+      <w:r>
+        <w:rPr>
+          <w:rStyle w:val="CommentReference"/>
+        </w:rPr>
+        <w:annotationRef/>
+      </w:r>
+      <w:r>
+        <w:t>Is there any studies on PPARa and placental function?</w:t>
+      </w:r>
+    </w:p>
+  </w:comment>
+  <w:comment w:id="257" w:author="Microsoft Office User" w:date="2018-01-31T16:45:00Z" w:initials="MOU">
     <w:p>
       <w:pPr>
         <w:pStyle w:val="CommentText"/>
@@ -8073,7 +8498,25 @@
       </w:r>
     </w:p>
   </w:comment>
-  <w:comment w:id="234" w:author="Microsoft Office User" w:date="2018-01-31T16:48:00Z" w:initials="MOU">
+  <w:comment w:id="258" w:author="Dave Bridges" w:date="2018-02-07T19:10:00Z" w:initials="DB">
+    <w:p>
+      <w:pPr>
+        <w:pStyle w:val="CommentText"/>
+      </w:pPr>
+      <w:r>
+        <w:rPr>
+          <w:rStyle w:val="CommentReference"/>
+        </w:rPr>
+        <w:annotationRef/>
+      </w:r>
+      <w:r>
+        <w:t>What evidence?</w:t>
+      </w:r>
+      <w:bookmarkStart w:id="259" w:name="_GoBack"/>
+      <w:bookmarkEnd w:id="259"/>
+    </w:p>
+  </w:comment>
+  <w:comment w:id="260" w:author="Microsoft Office User" w:date="2018-01-31T16:48:00Z" w:initials="MOU">
     <w:p>
       <w:pPr>
         <w:pStyle w:val="CommentText"/>
@@ -8200,10 +8643,21 @@
   <w15:commentEx w15:paraId="5B4E1DD1" w15:done="0"/>
   <w15:commentEx w15:paraId="404BE2CE" w15:done="0"/>
   <w15:commentEx w15:paraId="11F8BFFE" w15:done="0"/>
+  <w15:commentEx w15:paraId="181EFDAF" w15:done="0"/>
+  <w15:commentEx w15:paraId="678F26AA" w15:done="0"/>
+  <w15:commentEx w15:paraId="79604E79" w15:done="0"/>
+  <w15:commentEx w15:paraId="0235E973" w15:done="0"/>
   <w15:commentEx w15:paraId="4642EA29" w15:done="0"/>
+  <w15:commentEx w15:paraId="1F0C845E" w15:done="0"/>
+  <w15:commentEx w15:paraId="2E39C8CA" w15:done="0"/>
   <w15:commentEx w15:paraId="38E63F2F" w15:done="0"/>
+  <w15:commentEx w15:paraId="4E8A8F83" w15:done="0"/>
+  <w15:commentEx w15:paraId="3CBCC9D3" w15:done="0"/>
   <w15:commentEx w15:paraId="03E70B8D" w15:done="0"/>
+  <w15:commentEx w15:paraId="23121C1F" w15:done="0"/>
+  <w15:commentEx w15:paraId="4DED600E" w15:done="0"/>
   <w15:commentEx w15:paraId="4B03CB67" w15:done="0"/>
+  <w15:commentEx w15:paraId="35E668F1" w15:done="0"/>
   <w15:commentEx w15:paraId="58F7DA53" w15:done="0"/>
 </w15:commentsEx>
 </file>
@@ -8316,10 +8770,21 @@
   <w16cid:commentId w16cid:paraId="5B4E1DD1" w16cid:durableId="1E25CBC3"/>
   <w16cid:commentId w16cid:paraId="404BE2CE" w16cid:durableId="1E25CBEC"/>
   <w16cid:commentId w16cid:paraId="11F8BFFE" w16cid:durableId="1E25CBFD"/>
+  <w16cid:commentId w16cid:paraId="181EFDAF" w16cid:durableId="1E25CC74"/>
+  <w16cid:commentId w16cid:paraId="678F26AA" w16cid:durableId="1E25CC8E"/>
+  <w16cid:commentId w16cid:paraId="79604E79" w16cid:durableId="1E25CCAB"/>
+  <w16cid:commentId w16cid:paraId="0235E973" w16cid:durableId="1E25CCC9"/>
   <w16cid:commentId w16cid:paraId="4642EA29" w16cid:durableId="1E1C6FCC"/>
+  <w16cid:commentId w16cid:paraId="1F0C845E" w16cid:durableId="1E25CD12"/>
+  <w16cid:commentId w16cid:paraId="2E39C8CA" w16cid:durableId="1E25CCFA"/>
   <w16cid:commentId w16cid:paraId="38E63F2F" w16cid:durableId="1E1C7051"/>
+  <w16cid:commentId w16cid:paraId="4E8A8F83" w16cid:durableId="1E25CD4F"/>
+  <w16cid:commentId w16cid:paraId="3CBCC9D3" w16cid:durableId="1E25CD56"/>
   <w16cid:commentId w16cid:paraId="03E70B8D" w16cid:durableId="1E1C70B4"/>
+  <w16cid:commentId w16cid:paraId="23121C1F" w16cid:durableId="1E25CD69"/>
+  <w16cid:commentId w16cid:paraId="4DED600E" w16cid:durableId="1E25CDA1"/>
   <w16cid:commentId w16cid:paraId="4B03CB67" w16cid:durableId="1E1C711F"/>
+  <w16cid:commentId w16cid:paraId="35E668F1" w16cid:durableId="1E25CDB4"/>
   <w16cid:commentId w16cid:paraId="58F7DA53" w16cid:durableId="1E1C71F3"/>
 </w16cid:commentsIds>
 </file>
@@ -10557,7 +11022,7 @@
 </file>
 
 <file path=customXml/itemProps1.xml><?xml version="1.0" encoding="utf-8"?>
-<ds:datastoreItem xmlns:ds="http://schemas.openxmlformats.org/officeDocument/2006/customXml" ds:itemID="{209E427A-D046-F945-99B9-CA249018D6B5}">
+<ds:datastoreItem xmlns:ds="http://schemas.openxmlformats.org/officeDocument/2006/customXml" ds:itemID="{429BBD71-354F-BC4A-B96E-B1D49625E547}">
   <ds:schemaRefs>
     <ds:schemaRef ds:uri="http://schemas.openxmlformats.org/officeDocument/2006/bibliography"/>
   </ds:schemaRefs>

</xml_diff>

<commit_message>
Added comments about the summary sections.  Biggest next step is to incorporate references (issue #5) so we can better consider the data.
</commit_message>
<xml_diff>
--- a/Placental Transport Review/Manuscript.docx
+++ b/Placental Transport Review/Manuscript.docx
@@ -5367,20 +5367,62 @@
           <w:rFonts w:ascii="Times New Roman" w:hAnsi="Times New Roman" w:cs="Times New Roman"/>
         </w:rPr>
       </w:pPr>
+      <w:del w:id="259" w:author="Dave Bridges" w:date="2018-02-07T19:11:00Z">
+        <w:r>
+          <w:rPr>
+            <w:rFonts w:ascii="Times New Roman" w:hAnsi="Times New Roman" w:cs="Times New Roman"/>
+          </w:rPr>
+          <w:delText>Emerging evidence on the role of placenta</w:delText>
+        </w:r>
+      </w:del>
+      <w:ins w:id="260" w:author="Dave Bridges" w:date="2018-02-07T19:11:00Z">
+        <w:r>
+          <w:rPr>
+            <w:rFonts w:ascii="Times New Roman" w:hAnsi="Times New Roman" w:cs="Times New Roman"/>
+          </w:rPr>
+          <w:t>Role of the placenta</w:t>
+        </w:r>
+      </w:ins>
       <w:r>
         <w:rPr>
           <w:rFonts w:ascii="Times New Roman" w:hAnsi="Times New Roman" w:cs="Times New Roman"/>
         </w:rPr>
-        <w:t>Emerging evidence on the role of placenta in determining offspring risk of disease in human and animal models</w:t>
+        <w:t xml:space="preserve"> in determining offspring risk of disease in human and animal models</w:t>
       </w:r>
     </w:p>
     <w:p/>
     <w:p>
       <w:pPr>
         <w:ind w:firstLine="720"/>
-      </w:pPr>
-      <w:r>
-        <w:t xml:space="preserve">Improper placentation has been linked to intrauterine growth restriction and the health risks associated with it. Overnutrition, in the event of maternal obesity for example, is currently being associated with altered placental transport of nutrients which alters fetal risk of developing disease. </w:t>
+        <w:rPr>
+          <w:del w:id="261" w:author="Dave Bridges" w:date="2018-02-07T19:14:00Z"/>
+        </w:rPr>
+      </w:pPr>
+      <w:r>
+        <w:t xml:space="preserve">Improper </w:t>
+      </w:r>
+      <w:commentRangeStart w:id="262"/>
+      <w:r>
+        <w:t xml:space="preserve">placentation </w:t>
+      </w:r>
+      <w:commentRangeEnd w:id="262"/>
+      <w:r>
+        <w:rPr>
+          <w:rStyle w:val="CommentReference"/>
+          <w:rFonts w:asciiTheme="minorHAnsi" w:eastAsiaTheme="minorHAnsi" w:hAnsiTheme="minorHAnsi" w:cstheme="minorBidi"/>
+        </w:rPr>
+        <w:commentReference w:id="262"/>
+      </w:r>
+      <w:r>
+        <w:t>has been linked to intrauterine growth restriction and the health risks associated with it. Over</w:t>
+      </w:r>
+      <w:ins w:id="263" w:author="Dave Bridges" w:date="2018-02-07T19:11:00Z">
+        <w:r>
+          <w:t>-</w:t>
+        </w:r>
+      </w:ins>
+      <w:r>
+        <w:t xml:space="preserve">nutrition, in the event of maternal obesity for example, is currently being associated with altered placental transport of nutrients which alters fetal risk of developing disease. </w:t>
       </w:r>
       <w:r>
         <w:t>Fetuses who are overfed</w:t>
@@ -5404,22 +5446,92 @@
         <w:t>n mice</w:t>
       </w:r>
       <w:r>
-        <w:t xml:space="preserve"> showed that adiponectin supplementation given during gestation prevents the adverse outcomes of maternal obesity on the fetus. Adiponectin supplementation restores adequate levels for adiponectin in the maternal circulation, and thus restores some of the placental normal sensitivity to adiponectin in maternal obesity. This study showed that </w:t>
-      </w:r>
-      <w:r>
-        <w:t xml:space="preserve">adiponectin restores the normal insulin, mTORC and </w:t>
-      </w:r>
-      <w:r>
-        <w:t>PPARα signals that were altered</w:t>
+        <w:t xml:space="preserve"> showed that adiponectin supplementation given during gestation prevents the adverse outcomes of maternal obesity on the </w:t>
+      </w:r>
+      <w:commentRangeStart w:id="264"/>
+      <w:r>
+        <w:t>fetus</w:t>
+      </w:r>
+      <w:commentRangeEnd w:id="264"/>
+      <w:r>
+        <w:rPr>
+          <w:rStyle w:val="CommentReference"/>
+          <w:rFonts w:asciiTheme="minorHAnsi" w:eastAsiaTheme="minorHAnsi" w:hAnsiTheme="minorHAnsi" w:cstheme="minorBidi"/>
+        </w:rPr>
+        <w:commentReference w:id="264"/>
+      </w:r>
+      <w:r>
+        <w:t xml:space="preserve">. Adiponectin supplementation restores adequate levels for adiponectin in the maternal circulation, and thus restores some of the placental normal sensitivity to adiponectin in maternal obesity. This study showed that </w:t>
+      </w:r>
+      <w:r>
+        <w:t xml:space="preserve">adiponectin restores the normal insulin, </w:t>
+      </w:r>
+      <w:commentRangeStart w:id="265"/>
+      <w:r>
+        <w:t xml:space="preserve">mTORC </w:t>
+      </w:r>
+      <w:commentRangeEnd w:id="265"/>
+      <w:r>
+        <w:rPr>
+          <w:rStyle w:val="CommentReference"/>
+          <w:rFonts w:asciiTheme="minorHAnsi" w:eastAsiaTheme="minorHAnsi" w:hAnsiTheme="minorHAnsi" w:cstheme="minorBidi"/>
+        </w:rPr>
+        <w:commentReference w:id="265"/>
+      </w:r>
+      <w:r>
+        <w:t xml:space="preserve">and </w:t>
+      </w:r>
+      <w:commentRangeStart w:id="266"/>
+      <w:r>
+        <w:t xml:space="preserve">PPARα </w:t>
+      </w:r>
+      <w:commentRangeEnd w:id="266"/>
+      <w:r>
+        <w:rPr>
+          <w:rStyle w:val="CommentReference"/>
+          <w:rFonts w:asciiTheme="minorHAnsi" w:eastAsiaTheme="minorHAnsi" w:hAnsiTheme="minorHAnsi" w:cstheme="minorBidi"/>
+        </w:rPr>
+        <w:commentReference w:id="266"/>
+      </w:r>
+      <w:r>
+        <w:t>signals that were altered</w:t>
       </w:r>
       <w:r>
         <w:t xml:space="preserve"> in maternal obesity. Adiponectin supplementation </w:t>
       </w:r>
-      <w:r>
-        <w:t>seems successful in restoring</w:t>
-      </w:r>
-      <w:r>
-        <w:t xml:space="preserve"> normal placental activity and </w:t>
+      <w:del w:id="267" w:author="Dave Bridges" w:date="2018-02-07T19:12:00Z">
+        <w:r>
+          <w:delText xml:space="preserve">seems </w:delText>
+        </w:r>
+      </w:del>
+      <w:ins w:id="268" w:author="Dave Bridges" w:date="2018-02-07T19:12:00Z">
+        <w:r>
+          <w:t>was</w:t>
+        </w:r>
+        <w:r>
+          <w:t xml:space="preserve"> </w:t>
+        </w:r>
+      </w:ins>
+      <w:r>
+        <w:t>successful in restoring</w:t>
+      </w:r>
+      <w:r>
+        <w:t xml:space="preserve"> normal placental </w:t>
+      </w:r>
+      <w:commentRangeStart w:id="269"/>
+      <w:r>
+        <w:t xml:space="preserve">activity </w:t>
+      </w:r>
+      <w:commentRangeEnd w:id="269"/>
+      <w:r>
+        <w:rPr>
+          <w:rStyle w:val="CommentReference"/>
+          <w:rFonts w:asciiTheme="minorHAnsi" w:eastAsiaTheme="minorHAnsi" w:hAnsiTheme="minorHAnsi" w:cstheme="minorBidi"/>
+        </w:rPr>
+        <w:commentReference w:id="269"/>
+      </w:r>
+      <w:r>
+        <w:t xml:space="preserve">and </w:t>
       </w:r>
       <w:r>
         <w:t xml:space="preserve">might be a </w:t>
@@ -5427,16 +5539,16 @@
       <w:r>
         <w:t xml:space="preserve">promising intervention that is yet to be translated to </w:t>
       </w:r>
-      <w:commentRangeStart w:id="260"/>
+      <w:commentRangeStart w:id="270"/>
       <w:r>
         <w:t>humans</w:t>
       </w:r>
-      <w:commentRangeEnd w:id="260"/>
-      <w:r>
-        <w:rPr>
-          <w:rStyle w:val="CommentReference"/>
-        </w:rPr>
-        <w:commentReference w:id="260"/>
+      <w:commentRangeEnd w:id="270"/>
+      <w:r>
+        <w:rPr>
+          <w:rStyle w:val="CommentReference"/>
+        </w:rPr>
+        <w:commentReference w:id="270"/>
       </w:r>
       <w:r>
         <w:t xml:space="preserve">. This highlights the placental sensitivity to any alterations in the maternal </w:t>
@@ -5450,8 +5562,21 @@
       <w:r>
         <w:t xml:space="preserve">Other approaches to </w:t>
       </w:r>
-      <w:r>
-        <w:t xml:space="preserve">hamper outcomes of maternal obesity on the fetus incorporated exercise. </w:t>
+      <w:del w:id="271" w:author="Dave Bridges" w:date="2018-02-07T19:12:00Z">
+        <w:r>
+          <w:delText xml:space="preserve">hamper </w:delText>
+        </w:r>
+      </w:del>
+      <w:ins w:id="272" w:author="Dave Bridges" w:date="2018-02-07T19:12:00Z">
+        <w:r>
+          <w:t>modify</w:t>
+        </w:r>
+        <w:r>
+          <w:t xml:space="preserve"> </w:t>
+        </w:r>
+      </w:ins>
+      <w:r>
+        <w:t xml:space="preserve">outcomes of maternal obesity on the fetus incorporated exercise. </w:t>
       </w:r>
       <w:r>
         <w:t xml:space="preserve">Exercise </w:t>
@@ -5469,7 +5594,20 @@
         <w:t xml:space="preserve"> as a less invasive method to restore some of the normal functions of the placenta in light of maternal obesity. </w:t>
       </w:r>
       <w:r>
-        <w:t>Maternal obesity caused a hypoxic placental setting and lipid accretion on the placenta, and exercise alleviate</w:t>
+        <w:t>Maternal obesity cause</w:t>
+      </w:r>
+      <w:ins w:id="273" w:author="Dave Bridges" w:date="2018-02-07T19:13:00Z">
+        <w:r>
+          <w:t>s</w:t>
+        </w:r>
+      </w:ins>
+      <w:del w:id="274" w:author="Dave Bridges" w:date="2018-02-07T19:13:00Z">
+        <w:r>
+          <w:delText>d</w:delText>
+        </w:r>
+      </w:del>
+      <w:r>
+        <w:t xml:space="preserve"> a hypoxic placental setting and lipid accretion on the placenta, and exercise alleviate</w:t>
       </w:r>
       <w:r>
         <w:t>d</w:t>
@@ -5481,10 +5619,35 @@
         <w:t xml:space="preserve"> </w:t>
       </w:r>
       <w:r>
-        <w:t xml:space="preserve">(HIF1A) </w:t>
-      </w:r>
-      <w:r>
-        <w:t>and reduced lipid deposition on the placental zones</w:t>
+        <w:t>(HIF1A)</w:t>
+      </w:r>
+      <w:ins w:id="275" w:author="Dave Bridges" w:date="2018-02-07T19:13:00Z">
+        <w:r>
+          <w:t>.  This results in</w:t>
+        </w:r>
+      </w:ins>
+      <w:del w:id="276" w:author="Dave Bridges" w:date="2018-02-07T19:13:00Z">
+        <w:r>
+          <w:delText xml:space="preserve"> </w:delText>
+        </w:r>
+        <w:r>
+          <w:delText>and</w:delText>
+        </w:r>
+      </w:del>
+      <w:r>
+        <w:t xml:space="preserve"> reduced lipid deposition on the placental </w:t>
+      </w:r>
+      <w:commentRangeStart w:id="277"/>
+      <w:r>
+        <w:t>zones</w:t>
+      </w:r>
+      <w:commentRangeEnd w:id="277"/>
+      <w:r>
+        <w:rPr>
+          <w:rStyle w:val="CommentReference"/>
+          <w:rFonts w:asciiTheme="minorHAnsi" w:eastAsiaTheme="minorHAnsi" w:hAnsiTheme="minorHAnsi" w:cstheme="minorBidi"/>
+        </w:rPr>
+        <w:commentReference w:id="277"/>
       </w:r>
       <w:r>
         <w:t>.</w:t>
@@ -5508,13 +5671,59 @@
         <w:t xml:space="preserve"> during gestation</w:t>
       </w:r>
       <w:r>
-        <w:t xml:space="preserve">. This emphasizes the role of the placenta in determining the fetal health outcome. </w:t>
-      </w:r>
-    </w:p>
-    <w:p>
+        <w:t xml:space="preserve">. This emphasizes the role of the placenta in determining the fetal health </w:t>
+      </w:r>
+      <w:commentRangeStart w:id="278"/>
       <w:r>
         <w:lastRenderedPageBreak/>
-        <w:t>It is important to appreciate that maternal obesity effect on the fetus may be attenuated as further data emerges on the mechanisms underlying placental altered functions.</w:t>
+        <w:t>outcome</w:t>
+      </w:r>
+      <w:commentRangeEnd w:id="278"/>
+      <w:r>
+        <w:rPr>
+          <w:rStyle w:val="CommentReference"/>
+          <w:rFonts w:asciiTheme="minorHAnsi" w:eastAsiaTheme="minorHAnsi" w:hAnsiTheme="minorHAnsi" w:cstheme="minorBidi"/>
+        </w:rPr>
+        <w:commentReference w:id="278"/>
+      </w:r>
+      <w:r>
+        <w:t xml:space="preserve">. </w:t>
+      </w:r>
+      <w:ins w:id="279" w:author="Dave Bridges" w:date="2018-02-07T19:14:00Z">
+        <w:r>
+          <w:t xml:space="preserve">  </w:t>
+        </w:r>
+      </w:ins>
+    </w:p>
+    <w:p>
+      <w:pPr>
+        <w:ind w:firstLine="720"/>
+        <w:pPrChange w:id="280" w:author="Dave Bridges" w:date="2018-02-07T19:14:00Z">
+          <w:pPr/>
+        </w:pPrChange>
+      </w:pPr>
+      <w:r>
+        <w:t>It is important to appreciate that maternal obesity effect</w:t>
+      </w:r>
+      <w:ins w:id="281" w:author="Dave Bridges" w:date="2018-02-07T19:14:00Z">
+        <w:r>
+          <w:t>s</w:t>
+        </w:r>
+      </w:ins>
+      <w:r>
+        <w:t xml:space="preserve"> on the fetus may be attenuated </w:t>
+      </w:r>
+      <w:commentRangeStart w:id="282"/>
+      <w:r>
+        <w:t>as further data emerges on the mechanisms underlying placental altered functions.</w:t>
+      </w:r>
+      <w:commentRangeEnd w:id="282"/>
+      <w:r>
+        <w:rPr>
+          <w:rStyle w:val="CommentReference"/>
+          <w:rFonts w:asciiTheme="minorHAnsi" w:eastAsiaTheme="minorHAnsi" w:hAnsiTheme="minorHAnsi" w:cstheme="minorBidi"/>
+        </w:rPr>
+        <w:commentReference w:id="282"/>
       </w:r>
     </w:p>
     <w:p>
@@ -5586,13 +5795,33 @@
         <w:ind w:firstLine="720"/>
       </w:pPr>
       <w:r>
-        <w:t xml:space="preserve">Data from human and rodent models may </w:t>
-      </w:r>
-      <w:r>
-        <w:t>overlap in certain findings</w:t>
-      </w:r>
-      <w:r>
-        <w:t xml:space="preserve"> but </w:t>
+        <w:t xml:space="preserve">Data from human and rodent models </w:t>
+      </w:r>
+      <w:del w:id="283" w:author="Dave Bridges" w:date="2018-02-07T19:15:00Z">
+        <w:r>
+          <w:delText xml:space="preserve">may </w:delText>
+        </w:r>
+      </w:del>
+      <w:r>
+        <w:t xml:space="preserve">overlap </w:t>
+      </w:r>
+      <w:commentRangeStart w:id="284"/>
+      <w:r>
+        <w:t>in certain findings</w:t>
+      </w:r>
+      <w:r>
+        <w:t xml:space="preserve"> </w:t>
+      </w:r>
+      <w:commentRangeEnd w:id="284"/>
+      <w:r>
+        <w:rPr>
+          <w:rStyle w:val="CommentReference"/>
+          <w:rFonts w:asciiTheme="minorHAnsi" w:eastAsiaTheme="minorHAnsi" w:hAnsiTheme="minorHAnsi" w:cstheme="minorBidi"/>
+        </w:rPr>
+        <w:commentReference w:id="284"/>
+      </w:r>
+      <w:r>
+        <w:t xml:space="preserve">but </w:t>
       </w:r>
       <w:r>
         <w:t>can mechanistically differ</w:t>
@@ -5628,7 +5857,22 @@
         <w:t xml:space="preserve">e transporters on the syncytial membrane, which is helpful in determining the flux of nutrients to the placenta, but since the placenta is metabolically active and not simply a passive conduit, the fate of nutrients in the placenta needs to be further studied and assessed. Furthermore, it is essential to </w:t>
       </w:r>
       <w:r>
-        <w:t>emphasize the importance of the endothelial fetal membrane which is the last membrane that nutrients need to pass through before reaching fetal circulation. The endothelial fetal cells have major transporters that can indeed be the rate limiting steps to assess fetal nutrient flux.  Based on the aforementioned reasons, it is necessary to appreciate that an</w:t>
+        <w:t xml:space="preserve">emphasize the importance of the endothelial fetal membrane which is the last membrane that nutrients need to pass through before reaching fetal circulation. The endothelial fetal cells have major transporters that </w:t>
+      </w:r>
+      <w:commentRangeStart w:id="285"/>
+      <w:r>
+        <w:t xml:space="preserve">can indeed </w:t>
+      </w:r>
+      <w:commentRangeEnd w:id="285"/>
+      <w:r>
+        <w:rPr>
+          <w:rStyle w:val="CommentReference"/>
+          <w:rFonts w:asciiTheme="minorHAnsi" w:eastAsiaTheme="minorHAnsi" w:hAnsiTheme="minorHAnsi" w:cstheme="minorBidi"/>
+        </w:rPr>
+        <w:commentReference w:id="285"/>
+      </w:r>
+      <w:r>
+        <w:t>be the rate limiting steps to assess fetal nutrient flux.  Based on the aforementioned reasons, it is necessary to appreciate that an</w:t>
       </w:r>
       <w:r>
         <w:t xml:space="preserve"> </w:t>
@@ -5658,7 +5902,22 @@
         <w:t>flux</w:t>
       </w:r>
       <w:r>
-        <w:t xml:space="preserve"> unless the transporters are simultaneously changing on both syncytial membranes and on the endothelial fetal membrane.</w:t>
+        <w:t xml:space="preserve"> unless the transporters are simultaneously changing on both syncytial membranes and on the endothelial fetal </w:t>
+      </w:r>
+      <w:commentRangeStart w:id="286"/>
+      <w:r>
+        <w:t>membrane</w:t>
+      </w:r>
+      <w:commentRangeEnd w:id="286"/>
+      <w:r>
+        <w:rPr>
+          <w:rStyle w:val="CommentReference"/>
+          <w:rFonts w:asciiTheme="minorHAnsi" w:eastAsiaTheme="minorHAnsi" w:hAnsiTheme="minorHAnsi" w:cstheme="minorBidi"/>
+        </w:rPr>
+        <w:commentReference w:id="286"/>
+      </w:r>
+      <w:r>
+        <w:t>.</w:t>
       </w:r>
       <w:r>
         <w:t xml:space="preserve"> </w:t>
@@ -5747,60 +6006,140 @@
     </w:p>
     <w:p/>
     <w:p>
-      <w:r>
-        <w:t>Effort</w:t>
-      </w:r>
-      <w:r>
-        <w:t>s</w:t>
+      <w:del w:id="287" w:author="Dave Bridges" w:date="2018-02-07T19:17:00Z">
+        <w:r>
+          <w:delText>Effort</w:delText>
+        </w:r>
+        <w:r>
+          <w:delText>s</w:delText>
+        </w:r>
+        <w:r>
+          <w:delText xml:space="preserve"> </w:delText>
+        </w:r>
+        <w:r>
+          <w:delText>i</w:delText>
+        </w:r>
+        <w:r>
+          <w:delText>n research have</w:delText>
+        </w:r>
+        <w:r>
+          <w:delText xml:space="preserve"> been </w:delText>
+        </w:r>
+        <w:r>
+          <w:delText>geared</w:delText>
+        </w:r>
+        <w:r>
+          <w:delText xml:space="preserve"> towards </w:delText>
+        </w:r>
+      </w:del>
+      <w:ins w:id="288" w:author="Dave Bridges" w:date="2018-02-07T19:17:00Z">
+        <w:r>
+          <w:t>D</w:t>
+        </w:r>
+      </w:ins>
+      <w:del w:id="289" w:author="Dave Bridges" w:date="2018-02-07T19:17:00Z">
+        <w:r>
+          <w:delText>d</w:delText>
+        </w:r>
+      </w:del>
+      <w:r>
+        <w:t xml:space="preserve">evelopmental origins of disease as risk of disease </w:t>
+      </w:r>
+      <w:del w:id="290" w:author="Dave Bridges" w:date="2018-02-07T19:17:00Z">
+        <w:r>
+          <w:delText xml:space="preserve">can </w:delText>
+        </w:r>
+      </w:del>
+      <w:ins w:id="291" w:author="Dave Bridges" w:date="2018-02-07T19:17:00Z">
+        <w:r>
+          <w:t>could</w:t>
+        </w:r>
+        <w:r>
+          <w:t xml:space="preserve"> </w:t>
+        </w:r>
+      </w:ins>
+      <w:r>
+        <w:t xml:space="preserve">be determined </w:t>
+      </w:r>
+      <w:r>
+        <w:rPr>
+          <w:i/>
+          <w:rPrChange w:id="292" w:author="Dave Bridges" w:date="2018-02-07T19:17:00Z">
+            <w:rPr/>
+          </w:rPrChange>
+        </w:rPr>
+        <w:t>in utero</w:t>
+      </w:r>
+      <w:r>
+        <w:t xml:space="preserve"> and </w:t>
+      </w:r>
+      <w:commentRangeStart w:id="293"/>
+      <w:r>
+        <w:t xml:space="preserve">before </w:t>
+      </w:r>
+      <w:commentRangeEnd w:id="293"/>
+      <w:r>
+        <w:rPr>
+          <w:rStyle w:val="CommentReference"/>
+          <w:rFonts w:asciiTheme="minorHAnsi" w:eastAsiaTheme="minorHAnsi" w:hAnsiTheme="minorHAnsi" w:cstheme="minorBidi"/>
+        </w:rPr>
+        <w:commentReference w:id="293"/>
+      </w:r>
+      <w:r>
+        <w:t>implantation.</w:t>
       </w:r>
       <w:r>
         <w:t xml:space="preserve"> </w:t>
       </w:r>
       <w:r>
-        <w:t>i</w:t>
-      </w:r>
-      <w:r>
-        <w:t>n research have</w:t>
-      </w:r>
-      <w:r>
-        <w:t xml:space="preserve"> been </w:t>
-      </w:r>
-      <w:r>
-        <w:t>geared</w:t>
-      </w:r>
-      <w:r>
-        <w:t xml:space="preserve"> towards </w:t>
-      </w:r>
-      <w:r>
-        <w:t xml:space="preserve">developmental origins of disease as risk of disease can be determined </w:t>
-      </w:r>
-      <w:r>
-        <w:t xml:space="preserve">in utero and before </w:t>
-      </w:r>
-      <w:r>
-        <w:t>implantation.</w:t>
-      </w:r>
+        <w:t>In utero, the placenta is the major organ determining the passage of nutrients and oxygen to the fetus. Improper placentation or altered placental transport capacity can have a dire effect on the fetus</w:t>
+      </w:r>
+      <w:ins w:id="294" w:author="Dave Bridges" w:date="2018-02-07T19:17:00Z">
+        <w:r>
+          <w:t xml:space="preserve"> and long term consequences on the offspring</w:t>
+        </w:r>
+      </w:ins>
+      <w:r>
+        <w:t xml:space="preserve">. In addition to </w:t>
+      </w:r>
+      <w:del w:id="295" w:author="Dave Bridges" w:date="2018-02-07T19:17:00Z">
+        <w:r>
+          <w:delText xml:space="preserve">the probability of </w:delText>
+        </w:r>
+      </w:del>
+      <w:r>
+        <w:t xml:space="preserve">having inadequate placentation or altered placental function due to yet undetermined causes that may be of fetal or maternal origins, maternal obesity </w:t>
+      </w:r>
+      <w:commentRangeStart w:id="296"/>
+      <w:r>
+        <w:t>augments the inadequate conditions</w:t>
+      </w:r>
+      <w:commentRangeEnd w:id="296"/>
+      <w:r>
+        <w:rPr>
+          <w:rStyle w:val="CommentReference"/>
+          <w:rFonts w:asciiTheme="minorHAnsi" w:eastAsiaTheme="minorHAnsi" w:hAnsiTheme="minorHAnsi" w:cstheme="minorBidi"/>
+        </w:rPr>
+        <w:commentReference w:id="296"/>
+      </w:r>
+      <w:r>
+        <w:t xml:space="preserve"> for the placenta to function</w:t>
+      </w:r>
+      <w:r>
+        <w:t xml:space="preserve"> or develop</w:t>
+      </w:r>
+      <w:r>
+        <w:t xml:space="preserve"> normally. Maternal obesity has been associated with</w:t>
+      </w:r>
+      <w:del w:id="297" w:author="Dave Bridges" w:date="2018-02-05T17:46:00Z">
+        <w:r>
+          <w:delText xml:space="preserve"> </w:delText>
+        </w:r>
+      </w:del>
       <w:r>
         <w:t xml:space="preserve"> </w:t>
       </w:r>
       <w:r>
-        <w:t>In utero, the placenta is the major organ determining the passage of nutrients and oxygen to the fetus. Improper placentation or altered placental transport capacity can have a dire effect on the fetus. In addition to the probability of having inadequate placentation or altered placental function due to yet undetermined causes that may be of fetal or maternal origins, maternal obesity augments the inadequate conditions for the placenta to function</w:t>
-      </w:r>
-      <w:r>
-        <w:t xml:space="preserve"> or develop</w:t>
-      </w:r>
-      <w:r>
-        <w:t xml:space="preserve"> normally. Maternal obesity has been associated with</w:t>
-      </w:r>
-      <w:del w:id="261" w:author="Dave Bridges" w:date="2018-02-05T17:46:00Z">
-        <w:r>
-          <w:delText xml:space="preserve"> </w:delText>
-        </w:r>
-      </w:del>
-      <w:r>
-        <w:t xml:space="preserve"> </w:t>
-      </w:r>
-      <w:r>
         <w:t xml:space="preserve">fetal macrosomia, increased risk of childhood obesity, insulin resistance, type II diabetes </w:t>
       </w:r>
       <w:r>
@@ -5822,7 +6161,11 @@
         <w:t xml:space="preserve"> and maternal supply</w:t>
       </w:r>
       <w:r>
-        <w:t xml:space="preserve"> at which placental function becomes impaired when </w:t>
+        <w:t xml:space="preserve"> at which </w:t>
+      </w:r>
+      <w:r>
+        <w:lastRenderedPageBreak/>
+        <w:t xml:space="preserve">placental function becomes impaired when </w:t>
       </w:r>
       <w:r>
         <w:t>the f</w:t>
@@ -5831,7 +6174,6 @@
         <w:t xml:space="preserve">etal </w:t>
       </w:r>
       <w:r>
-        <w:lastRenderedPageBreak/>
         <w:t xml:space="preserve">needs and </w:t>
       </w:r>
       <w:r>
@@ -5855,6 +6197,7 @@
       <w:r>
         <w:t xml:space="preserve">. </w:t>
       </w:r>
+      <w:commentRangeStart w:id="298"/>
       <w:r>
         <w:t>Elevated maternal c</w:t>
       </w:r>
@@ -5891,8 +6234,20 @@
         <w:t xml:space="preserve">(HSD11B2) </w:t>
       </w:r>
       <w:r>
-        <w:t xml:space="preserve">which inactivates cortisol thus allowing passage of active cortisol to the fetus. This is due to maternal stress and is associated with impaired fetal cognitive development. </w:t>
-      </w:r>
+        <w:t xml:space="preserve">which inactivates cortisol thus allowing passage of active cortisol to the fetus. </w:t>
+      </w:r>
+      <w:commentRangeEnd w:id="298"/>
+      <w:r>
+        <w:rPr>
+          <w:rStyle w:val="CommentReference"/>
+          <w:rFonts w:asciiTheme="minorHAnsi" w:eastAsiaTheme="minorHAnsi" w:hAnsiTheme="minorHAnsi" w:cstheme="minorBidi"/>
+        </w:rPr>
+        <w:commentReference w:id="298"/>
+      </w:r>
+      <w:r>
+        <w:t xml:space="preserve">This is due to maternal stress and is associated with impaired fetal cognitive development. </w:t>
+      </w:r>
+      <w:commentRangeStart w:id="299"/>
       <w:r>
         <w:t>Overall, t</w:t>
       </w:r>
@@ -5904,6 +6259,14 @@
       </w:r>
       <w:r>
         <w:t xml:space="preserve"> by placental transport and metabolism.</w:t>
+      </w:r>
+      <w:commentRangeEnd w:id="299"/>
+      <w:r>
+        <w:rPr>
+          <w:rStyle w:val="CommentReference"/>
+          <w:rFonts w:asciiTheme="minorHAnsi" w:eastAsiaTheme="minorHAnsi" w:hAnsiTheme="minorHAnsi" w:cstheme="minorBidi"/>
+        </w:rPr>
+        <w:commentReference w:id="299"/>
       </w:r>
     </w:p>
     <w:p/>
@@ -5928,22 +6291,69 @@
         <w:ind w:firstLine="720"/>
       </w:pPr>
       <w:r>
-        <w:t>There has been a lot of focus on the mTORC pathway as it is a key activator in multiple pathways i</w:t>
+        <w:t xml:space="preserve">There has been a </w:t>
+      </w:r>
+      <w:del w:id="300" w:author="Dave Bridges" w:date="2018-02-07T19:19:00Z">
+        <w:r>
+          <w:delText xml:space="preserve">lot of </w:delText>
+        </w:r>
+      </w:del>
+      <w:r>
+        <w:t>focus on the mTORC</w:t>
+      </w:r>
+      <w:ins w:id="301" w:author="Dave Bridges" w:date="2018-02-07T19:19:00Z">
+        <w:r>
+          <w:t>1</w:t>
+        </w:r>
+      </w:ins>
+      <w:r>
+        <w:t xml:space="preserve"> pathway as it is a key activator in multiple pathways i</w:t>
       </w:r>
       <w:r>
         <w:t>ncluding glucos</w:t>
       </w:r>
       <w:r>
-        <w:t>e, amino acids and lipid metabolism. mTORC’s sensitivity to leptin and insulin has given it a lot of attention especially in maternal obesity where hyperinsulinemia a</w:t>
+        <w:t>e, amino acids and lipid metabolism. mTORC</w:t>
+      </w:r>
+      <w:ins w:id="302" w:author="Dave Bridges" w:date="2018-02-07T19:19:00Z">
+        <w:r>
+          <w:t>1</w:t>
+        </w:r>
+      </w:ins>
+      <w:r>
+        <w:t>’s sensitivity to leptin and insulin has given it a lot of attention especially in maternal obesity where hyperinsulinemia a</w:t>
       </w:r>
       <w:r>
         <w:t>nd hyperleptinemia are usually detected</w:t>
       </w:r>
       <w:r>
-        <w:t xml:space="preserve">. The altered activity of mTORC directly influences the metabolism and uptake of nutrients </w:t>
-      </w:r>
-      <w:r>
-        <w:t>into the placenta. Activation of this pathway may be the un</w:t>
+        <w:t>. The altered activity of mTORC</w:t>
+      </w:r>
+      <w:ins w:id="303" w:author="Dave Bridges" w:date="2018-02-07T19:19:00Z">
+        <w:r>
+          <w:t>1</w:t>
+        </w:r>
+      </w:ins>
+      <w:r>
+        <w:t xml:space="preserve"> directly influences the metabolism and uptake of nutrients </w:t>
+      </w:r>
+      <w:r>
+        <w:t xml:space="preserve">into the </w:t>
+      </w:r>
+      <w:commentRangeStart w:id="304"/>
+      <w:r>
+        <w:t>placenta</w:t>
+      </w:r>
+      <w:commentRangeEnd w:id="304"/>
+      <w:r>
+        <w:rPr>
+          <w:rStyle w:val="CommentReference"/>
+          <w:rFonts w:asciiTheme="minorHAnsi" w:eastAsiaTheme="minorHAnsi" w:hAnsiTheme="minorHAnsi" w:cstheme="minorBidi"/>
+        </w:rPr>
+        <w:commentReference w:id="304"/>
+      </w:r>
+      <w:r>
+        <w:t>. Activation of this pathway may be the un</w:t>
       </w:r>
       <w:r>
         <w:t>derlying cause of macrosomia and increased fetal fat accretion, while</w:t>
@@ -5958,7 +6368,31 @@
         <w:t>s</w:t>
       </w:r>
       <w:r>
-        <w:t xml:space="preserve"> can underlie the growth-restricted fetal outcome. Despite the fact that maternal insulin does not cross the placental barrier, its downstream pathway including mTORC may increase fetal nutrient supply and elevate fetal insulin production. Activation of this pathway </w:t>
+        <w:t xml:space="preserve"> can underlie the growth-restricted fetal outcome. Despite the fact that maternal insulin does not cross the placental barrier, its downstream </w:t>
+      </w:r>
+      <w:del w:id="305" w:author="Dave Bridges" w:date="2018-02-07T19:19:00Z">
+        <w:r>
+          <w:delText xml:space="preserve">pathway </w:delText>
+        </w:r>
+      </w:del>
+      <w:ins w:id="306" w:author="Dave Bridges" w:date="2018-02-07T19:19:00Z">
+        <w:r>
+          <w:t>mediators</w:t>
+        </w:r>
+        <w:r>
+          <w:t xml:space="preserve"> </w:t>
+        </w:r>
+      </w:ins>
+      <w:r>
+        <w:t>including mTORC</w:t>
+      </w:r>
+      <w:ins w:id="307" w:author="Dave Bridges" w:date="2018-02-07T19:19:00Z">
+        <w:r>
+          <w:t>1</w:t>
+        </w:r>
+      </w:ins>
+      <w:r>
+        <w:t xml:space="preserve"> may increase fetal nutrient supply and elevate fetal insulin production. Activation of this pathway </w:t>
       </w:r>
       <w:r>
         <w:t>may lead</w:t>
@@ -5973,7 +6407,23 @@
         <w:t>progenitor cells, which can also underlie a secondary cause of offspring insulin resistance.</w:t>
       </w:r>
       <w:r>
-        <w:t xml:space="preserve"> Furthermore, mTORC pathway</w:t>
+        <w:t xml:space="preserve"> Furthermore, </w:t>
+      </w:r>
+      <w:ins w:id="308" w:author="Dave Bridges" w:date="2018-02-07T19:19:00Z">
+        <w:r>
+          <w:t xml:space="preserve">the </w:t>
+        </w:r>
+      </w:ins>
+      <w:r>
+        <w:t>mTORC</w:t>
+      </w:r>
+      <w:ins w:id="309" w:author="Dave Bridges" w:date="2018-02-07T19:19:00Z">
+        <w:r>
+          <w:t>1</w:t>
+        </w:r>
+      </w:ins>
+      <w:r>
+        <w:t xml:space="preserve"> pathway</w:t>
       </w:r>
       <w:r>
         <w:t xml:space="preserve"> causes increased de novo lipogenesis which leads to placental fat accretion </w:t>
@@ -6041,7 +6491,12 @@
         <w:t>may</w:t>
       </w:r>
       <w:r>
-        <w:t xml:space="preserve"> help replicate the human placental function accurately in normal and complicated pregnancies. Cell lines and animal studies remain indispensable for our overall understanding of the placental capabilities.</w:t>
+        <w:t xml:space="preserve"> help replicate the human placental function accurately in normal and complicated pregnancies. Cell lines and an</w:t>
+      </w:r>
+      <w:bookmarkStart w:id="310" w:name="_GoBack"/>
+      <w:bookmarkEnd w:id="310"/>
+      <w:r>
+        <w:t>imal studies remain indispensable for our overall understanding of the placental capabilities.</w:t>
       </w:r>
     </w:p>
     <w:p>
@@ -8512,11 +8967,89 @@
       <w:r>
         <w:t>What evidence?</w:t>
       </w:r>
-      <w:bookmarkStart w:id="259" w:name="_GoBack"/>
-      <w:bookmarkEnd w:id="259"/>
-    </w:p>
-  </w:comment>
-  <w:comment w:id="260" w:author="Microsoft Office User" w:date="2018-01-31T16:48:00Z" w:initials="MOU">
+    </w:p>
+  </w:comment>
+  <w:comment w:id="262" w:author="Dave Bridges" w:date="2018-02-07T19:11:00Z" w:initials="DB">
+    <w:p>
+      <w:pPr>
+        <w:pStyle w:val="CommentText"/>
+      </w:pPr>
+      <w:r>
+        <w:rPr>
+          <w:rStyle w:val="CommentReference"/>
+        </w:rPr>
+        <w:annotationRef/>
+      </w:r>
+      <w:r>
+        <w:t>What does this mean?</w:t>
+      </w:r>
+    </w:p>
+  </w:comment>
+  <w:comment w:id="264" w:author="Dave Bridges" w:date="2018-02-07T19:11:00Z" w:initials="DB">
+    <w:p>
+      <w:pPr>
+        <w:pStyle w:val="CommentText"/>
+      </w:pPr>
+      <w:r>
+        <w:rPr>
+          <w:rStyle w:val="CommentReference"/>
+        </w:rPr>
+        <w:annotationRef/>
+      </w:r>
+      <w:r>
+        <w:t>Hopefully they had some proposed mechanism in this study.</w:t>
+      </w:r>
+    </w:p>
+  </w:comment>
+  <w:comment w:id="265" w:author="Dave Bridges" w:date="2018-02-07T19:12:00Z" w:initials="DB">
+    <w:p>
+      <w:pPr>
+        <w:pStyle w:val="CommentText"/>
+      </w:pPr>
+      <w:r>
+        <w:rPr>
+          <w:rStyle w:val="CommentReference"/>
+        </w:rPr>
+        <w:annotationRef/>
+      </w:r>
+      <w:r>
+        <w:t>Activation?</w:t>
+      </w:r>
+    </w:p>
+  </w:comment>
+  <w:comment w:id="266" w:author="Dave Bridges" w:date="2018-02-07T19:12:00Z" w:initials="DB">
+    <w:p>
+      <w:pPr>
+        <w:pStyle w:val="CommentText"/>
+      </w:pPr>
+      <w:r>
+        <w:rPr>
+          <w:rStyle w:val="CommentReference"/>
+        </w:rPr>
+        <w:annotationRef/>
+      </w:r>
+      <w:r>
+        <w:t>Activation?</w:t>
+      </w:r>
+    </w:p>
+  </w:comment>
+  <w:comment w:id="269" w:author="Dave Bridges" w:date="2018-02-07T19:12:00Z" w:initials="DB">
+    <w:p>
+      <w:pPr>
+        <w:pStyle w:val="CommentText"/>
+      </w:pPr>
+      <w:r>
+        <w:rPr>
+          <w:rStyle w:val="CommentReference"/>
+        </w:rPr>
+        <w:annotationRef/>
+      </w:r>
+      <w:r>
+        <w:t>What is this?</w:t>
+      </w:r>
+    </w:p>
+  </w:comment>
+  <w:comment w:id="270" w:author="Microsoft Office User" w:date="2018-01-31T16:48:00Z" w:initials="MOU">
     <w:p>
       <w:pPr>
         <w:pStyle w:val="CommentText"/>
@@ -8529,6 +9062,182 @@
       </w:r>
       <w:r>
         <w:t xml:space="preserve">Honestly idk if they have tried this on humans – need to check. </w:t>
+      </w:r>
+    </w:p>
+  </w:comment>
+  <w:comment w:id="277" w:author="Dave Bridges" w:date="2018-02-07T19:13:00Z" w:initials="DB">
+    <w:p>
+      <w:pPr>
+        <w:pStyle w:val="CommentText"/>
+      </w:pPr>
+      <w:r>
+        <w:rPr>
+          <w:rStyle w:val="CommentReference"/>
+        </w:rPr>
+        <w:annotationRef/>
+      </w:r>
+      <w:r>
+        <w:t>All of them, or was this anatomically specific?</w:t>
+      </w:r>
+    </w:p>
+  </w:comment>
+  <w:comment w:id="278" w:author="Dave Bridges" w:date="2018-02-07T19:13:00Z" w:initials="DB">
+    <w:p>
+      <w:pPr>
+        <w:pStyle w:val="CommentText"/>
+      </w:pPr>
+      <w:r>
+        <w:rPr>
+          <w:rStyle w:val="CommentReference"/>
+        </w:rPr>
+        <w:annotationRef/>
+      </w:r>
+      <w:r>
+        <w:t>Might be worth mentioning the role of mTORC1 and PPARa/d in mediating exercise dependent responses?</w:t>
+      </w:r>
+    </w:p>
+  </w:comment>
+  <w:comment w:id="282" w:author="Dave Bridges" w:date="2018-02-07T19:14:00Z" w:initials="DB">
+    <w:p>
+      <w:pPr>
+        <w:pStyle w:val="CommentText"/>
+      </w:pPr>
+      <w:r>
+        <w:rPr>
+          <w:rStyle w:val="CommentReference"/>
+        </w:rPr>
+        <w:annotationRef/>
+      </w:r>
+      <w:r>
+        <w:t>This is worded a little confusingly.  I think you are trying to say that its important to note that the effects of obesity (which I forget, but may not be super clearly defined above) can me modified, but it sounds like you are implicating some mechanisms too.</w:t>
+      </w:r>
+    </w:p>
+  </w:comment>
+  <w:comment w:id="284" w:author="Dave Bridges" w:date="2018-02-07T19:15:00Z" w:initials="DB">
+    <w:p>
+      <w:pPr>
+        <w:pStyle w:val="CommentText"/>
+      </w:pPr>
+      <w:r>
+        <w:rPr>
+          <w:rStyle w:val="CommentReference"/>
+        </w:rPr>
+        <w:annotationRef/>
+      </w:r>
+      <w:r>
+        <w:t>Such as…</w:t>
+      </w:r>
+    </w:p>
+  </w:comment>
+  <w:comment w:id="285" w:author="Dave Bridges" w:date="2018-02-07T19:16:00Z" w:initials="DB">
+    <w:p>
+      <w:pPr>
+        <w:pStyle w:val="CommentText"/>
+      </w:pPr>
+      <w:r>
+        <w:rPr>
+          <w:rStyle w:val="CommentReference"/>
+        </w:rPr>
+        <w:annotationRef/>
+      </w:r>
+      <w:r>
+        <w:t>Are they?  Always?</w:t>
+      </w:r>
+    </w:p>
+  </w:comment>
+  <w:comment w:id="286" w:author="Dave Bridges" w:date="2018-02-07T19:16:00Z" w:initials="DB">
+    <w:p>
+      <w:pPr>
+        <w:pStyle w:val="CommentText"/>
+      </w:pPr>
+      <w:r>
+        <w:rPr>
+          <w:rStyle w:val="CommentReference"/>
+        </w:rPr>
+        <w:annotationRef/>
+      </w:r>
+      <w:r>
+        <w:t>And consideration of the intraplacental metabolism.</w:t>
+      </w:r>
+    </w:p>
+  </w:comment>
+  <w:comment w:id="293" w:author="Dave Bridges" w:date="2018-02-07T19:17:00Z" w:initials="DB">
+    <w:p>
+      <w:pPr>
+        <w:pStyle w:val="CommentText"/>
+      </w:pPr>
+      <w:r>
+        <w:rPr>
+          <w:rStyle w:val="CommentReference"/>
+        </w:rPr>
+        <w:annotationRef/>
+      </w:r>
+      <w:r>
+        <w:t>Why is this relevant?</w:t>
+      </w:r>
+    </w:p>
+  </w:comment>
+  <w:comment w:id="296" w:author="Dave Bridges" w:date="2018-02-07T19:18:00Z" w:initials="DB">
+    <w:p>
+      <w:pPr>
+        <w:pStyle w:val="CommentText"/>
+      </w:pPr>
+      <w:r>
+        <w:rPr>
+          <w:rStyle w:val="CommentReference"/>
+        </w:rPr>
+        <w:annotationRef/>
+      </w:r>
+      <w:r>
+        <w:t>Developmentally?  Metabolically?</w:t>
+      </w:r>
+    </w:p>
+  </w:comment>
+  <w:comment w:id="298" w:author="Dave Bridges" w:date="2018-02-07T19:18:00Z" w:initials="DB">
+    <w:p>
+      <w:pPr>
+        <w:pStyle w:val="CommentText"/>
+      </w:pPr>
+      <w:r>
+        <w:rPr>
+          <w:rStyle w:val="CommentReference"/>
+        </w:rPr>
+        <w:annotationRef/>
+      </w:r>
+      <w:r>
+        <w:t>This would fit better in the earlier endocrine section</w:t>
+      </w:r>
+    </w:p>
+  </w:comment>
+  <w:comment w:id="299" w:author="Dave Bridges" w:date="2018-02-07T19:18:00Z" w:initials="DB">
+    <w:p>
+      <w:pPr>
+        <w:pStyle w:val="CommentText"/>
+      </w:pPr>
+      <w:r>
+        <w:rPr>
+          <w:rStyle w:val="CommentReference"/>
+        </w:rPr>
+        <w:annotationRef/>
+      </w:r>
+      <w:r>
+        <w:t>This seems like a good finishing position, probably put the mechanism paragraph before this.</w:t>
+      </w:r>
+    </w:p>
+  </w:comment>
+  <w:comment w:id="304" w:author="Dave Bridges" w:date="2018-02-07T19:19:00Z" w:initials="DB">
+    <w:p>
+      <w:pPr>
+        <w:pStyle w:val="CommentText"/>
+      </w:pPr>
+      <w:r>
+        <w:rPr>
+          <w:rStyle w:val="CommentReference"/>
+        </w:rPr>
+        <w:annotationRef/>
+      </w:r>
+      <w:r>
+        <w:t>Ref?</w:t>
       </w:r>
     </w:p>
   </w:comment>
@@ -8658,7 +9367,23 @@
   <w15:commentEx w15:paraId="4DED600E" w15:done="0"/>
   <w15:commentEx w15:paraId="4B03CB67" w15:done="0"/>
   <w15:commentEx w15:paraId="35E668F1" w15:done="0"/>
+  <w15:commentEx w15:paraId="175457D7" w15:done="0"/>
+  <w15:commentEx w15:paraId="1A037F1E" w15:done="0"/>
+  <w15:commentEx w15:paraId="6283B334" w15:done="0"/>
+  <w15:commentEx w15:paraId="06F60D4A" w15:done="0"/>
+  <w15:commentEx w15:paraId="7366A7D8" w15:done="0"/>
   <w15:commentEx w15:paraId="58F7DA53" w15:done="0"/>
+  <w15:commentEx w15:paraId="3D5C70C1" w15:done="0"/>
+  <w15:commentEx w15:paraId="72FD2221" w15:done="0"/>
+  <w15:commentEx w15:paraId="5F9D71FD" w15:done="0"/>
+  <w15:commentEx w15:paraId="0C0D631E" w15:done="0"/>
+  <w15:commentEx w15:paraId="2AC69508" w15:done="0"/>
+  <w15:commentEx w15:paraId="0A1717C3" w15:done="0"/>
+  <w15:commentEx w15:paraId="09D88788" w15:done="0"/>
+  <w15:commentEx w15:paraId="4A794A22" w15:done="0"/>
+  <w15:commentEx w15:paraId="6DFFD96C" w15:done="0"/>
+  <w15:commentEx w15:paraId="044A7A7A" w15:done="0"/>
+  <w15:commentEx w15:paraId="24B12DF9" w15:done="0"/>
 </w15:commentsEx>
 </file>
 
@@ -8785,7 +9510,23 @@
   <w16cid:commentId w16cid:paraId="4DED600E" w16cid:durableId="1E25CDA1"/>
   <w16cid:commentId w16cid:paraId="4B03CB67" w16cid:durableId="1E1C711F"/>
   <w16cid:commentId w16cid:paraId="35E668F1" w16cid:durableId="1E25CDB4"/>
+  <w16cid:commentId w16cid:paraId="175457D7" w16cid:durableId="1E25CDDD"/>
+  <w16cid:commentId w16cid:paraId="1A037F1E" w16cid:durableId="1E25CDF5"/>
+  <w16cid:commentId w16cid:paraId="6283B334" w16cid:durableId="1E25CE12"/>
+  <w16cid:commentId w16cid:paraId="06F60D4A" w16cid:durableId="1E25CE16"/>
+  <w16cid:commentId w16cid:paraId="7366A7D8" w16cid:durableId="1E25CE25"/>
   <w16cid:commentId w16cid:paraId="58F7DA53" w16cid:durableId="1E1C71F3"/>
+  <w16cid:commentId w16cid:paraId="3D5C70C1" w16cid:durableId="1E25CE5B"/>
+  <w16cid:commentId w16cid:paraId="72FD2221" w16cid:durableId="1E25CE71"/>
+  <w16cid:commentId w16cid:paraId="5F9D71FD" w16cid:durableId="1E25CEA3"/>
+  <w16cid:commentId w16cid:paraId="0C0D631E" w16cid:durableId="1E25CEE2"/>
+  <w16cid:commentId w16cid:paraId="2AC69508" w16cid:durableId="1E25CF00"/>
+  <w16cid:commentId w16cid:paraId="0A1717C3" w16cid:durableId="1E25CF0C"/>
+  <w16cid:commentId w16cid:paraId="09D88788" w16cid:durableId="1E25CF41"/>
+  <w16cid:commentId w16cid:paraId="4A794A22" w16cid:durableId="1E25CF6A"/>
+  <w16cid:commentId w16cid:paraId="6DFFD96C" w16cid:durableId="1E25CF83"/>
+  <w16cid:commentId w16cid:paraId="044A7A7A" w16cid:durableId="1E25CF97"/>
+  <w16cid:commentId w16cid:paraId="24B12DF9" w16cid:durableId="1E25CFBB"/>
 </w16cid:commentsIds>
 </file>
 
@@ -11022,7 +11763,7 @@
 </file>
 
 <file path=customXml/itemProps1.xml><?xml version="1.0" encoding="utf-8"?>
-<ds:datastoreItem xmlns:ds="http://schemas.openxmlformats.org/officeDocument/2006/customXml" ds:itemID="{429BBD71-354F-BC4A-B96E-B1D49625E547}">
+<ds:datastoreItem xmlns:ds="http://schemas.openxmlformats.org/officeDocument/2006/customXml" ds:itemID="{2BA18E75-1350-E542-B868-42E1E7DEF89D}">
   <ds:schemaRefs>
     <ds:schemaRef ds:uri="http://schemas.openxmlformats.org/officeDocument/2006/bibliography"/>
   </ds:schemaRefs>

</xml_diff>

<commit_message>
Comments about mineral and vitamin transporters.
</commit_message>
<xml_diff>
--- a/Placental Transport Review/Manuscript.docx
+++ b/Placental Transport Review/Manuscript.docx
@@ -2735,12 +2735,52 @@
         </w:rPr>
         <w:t xml:space="preserve">between humans and </w:t>
       </w:r>
+      <w:commentRangeStart w:id="29"/>
+      <w:r>
+        <w:rPr>
+          <w:highlight w:val="yellow"/>
+        </w:rPr>
+        <w:t>mice</w:t>
+      </w:r>
+      <w:commentRangeEnd w:id="29"/>
+      <w:r>
+        <w:rPr>
+          <w:rStyle w:val="CommentReference"/>
+          <w:rFonts w:asciiTheme="minorHAnsi" w:eastAsiaTheme="minorHAnsi" w:hAnsiTheme="minorHAnsi" w:cstheme="minorBidi"/>
+          <w:highlight w:val="yellow"/>
+        </w:rPr>
+        <w:commentReference w:id="29"/>
+      </w:r>
+      <w:r>
+        <w:rPr>
+          <w:highlight w:val="yellow"/>
+        </w:rPr>
+        <w:t xml:space="preserve">. Mouse placenta </w:t>
+      </w:r>
+      <w:r>
+        <w:rPr>
+          <w:highlight w:val="yellow"/>
+        </w:rPr>
+        <w:t xml:space="preserve">also </w:t>
+      </w:r>
+      <w:r>
+        <w:rPr>
+          <w:highlight w:val="yellow"/>
+        </w:rPr>
+        <w:t xml:space="preserve">has a unique set of </w:t>
+      </w:r>
       <w:commentRangeStart w:id="30"/>
       <w:r>
         <w:rPr>
           <w:highlight w:val="yellow"/>
         </w:rPr>
-        <w:t>mice</w:t>
+        <w:t>lactogens</w:t>
+      </w:r>
+      <w:r>
+        <w:rPr>
+          <w:highlight w:val="yellow"/>
+        </w:rPr>
+        <w:t xml:space="preserve"> </w:t>
       </w:r>
       <w:commentRangeEnd w:id="30"/>
       <w:r>
@@ -2755,26 +2795,7 @@
         <w:rPr>
           <w:highlight w:val="yellow"/>
         </w:rPr>
-        <w:t xml:space="preserve">. Mouse placenta </w:t>
-      </w:r>
-      <w:r>
-        <w:rPr>
-          <w:highlight w:val="yellow"/>
-        </w:rPr>
-        <w:t xml:space="preserve">also </w:t>
-      </w:r>
-      <w:r>
-        <w:rPr>
-          <w:highlight w:val="yellow"/>
-        </w:rPr>
-        <w:t xml:space="preserve">has a unique set of </w:t>
-      </w:r>
-      <w:commentRangeStart w:id="31"/>
-      <w:r>
-        <w:rPr>
-          <w:highlight w:val="yellow"/>
-        </w:rPr>
-        <w:t>lactogens</w:t>
+        <w:t>that do not exist in humans</w:t>
       </w:r>
       <w:r>
         <w:rPr>
@@ -2782,20 +2803,184 @@
         </w:rPr>
         <w:t xml:space="preserve"> </w:t>
       </w:r>
-      <w:commentRangeEnd w:id="31"/>
-      <w:r>
-        <w:rPr>
-          <w:rStyle w:val="CommentReference"/>
-          <w:rFonts w:asciiTheme="minorHAnsi" w:eastAsiaTheme="minorHAnsi" w:hAnsiTheme="minorHAnsi" w:cstheme="minorBidi"/>
-          <w:highlight w:val="yellow"/>
-        </w:rPr>
-        <w:commentReference w:id="31"/>
-      </w:r>
-      <w:r>
-        <w:rPr>
-          <w:highlight w:val="yellow"/>
-        </w:rPr>
-        <w:t>that do not exist in humans</w:t>
+      <w:r>
+        <w:rPr>
+          <w:highlight w:val="yellow"/>
+        </w:rPr>
+        <w:fldChar w:fldCharType="begin" w:fldLock="1"/>
+      </w:r>
+      <w:r>
+        <w:rPr>
+          <w:highlight w:val="yellow"/>
+        </w:rPr>
+        <w:instrText>ADDIN CSL_CITATION { "citationItems" : [ { "id" : "ITEM-1", "itemData" : { "DOI" : "10.1016/J.JRI.2015.03.001", "ISSN" : "0165-0378", "abstract" : "The placenta is one of the organs with the highest evolutionary diversity among animal species. In consequence, an animal model that reflects human placentation exactly does not exist. However, the mouse is the most frequently used animal model for placenta and pregnancy research. It possesses a hemochorial placenta, which is similar, but also different from the human placenta. The question whether the similarities are sufficient for the achievement of useful results with regard to human pregnancy was debated recently at the 11th Congress of the European Society for Reproductive Immunology (Budapest, Hungary). Here, we discuss the molecular features of the human placenta that are restricted to primates or even to humans. Many of the primate-specific genetic novelties, e.g., the large microRNA cluster on chromosome 19, have been detected during the last 10\u201315 years and could not be referred to in earlier discussions. Now, in the light of recent findings and a better understanding of interspecies differences, we conclude that the mouse model is often overvalued. Owing to the increasing number of known human-specific factors in human placentation we consider that many aspects of human placentation can only be understood on the basis of experiments on human cells and tissues in combination with data collections from human subject studies.", "author" : [ { "dropping-particle" : "", "family" : "Schmidt", "given" : "Andr\u00e9", "non-dropping-particle" : "", "parse-names" : false, "suffix" : "" }, { "dropping-particle" : "", "family" : "Morales-Prieto", "given" : "Diana M.", "non-dropping-particle" : "", "parse-names" : false, "suffix" : "" }, { "dropping-particle" : "", "family" : "Pastuschek", "given" : "Jana", "non-dropping-particle" : "", "parse-names" : false, "suffix" : "" }, { "dropping-particle" : "", "family" : "Fr\u00f6hlich", "given" : "Karolin", "non-dropping-particle" : "", "parse-names" : false, "suffix" : "" } ], "container-title" : "Journal of Reproductive Immunology", "id" : "ITEM-1", "issued" : { "date-parts" : [ [ "2015", "4", "1" ] ] }, "page" : "65-71", "publisher" : "Elsevier", "title" : "Only humans have human placentas: molecular differences between mice and humans", "type" : "article-journal", "volume" : "108" }, "uris" : [ "http://www.mendeley.com/documents/?uuid=6e3f41c2-9b20-32b2-8e53-cef5ef12e869" ] } ], "mendeley" : { "formattedCitation" : "(Schmidt &lt;i&gt;et al.&lt;/i&gt;, 2015)", "plainTextFormattedCitation" : "(Schmidt et al., 2015)", "previouslyFormattedCitation" : "(Schmidt &lt;i&gt;et al.&lt;/i&gt;, 2015)" }, "properties" : {  }, "schema" : "https://github.com/citation-style-language/schema/raw/master/csl-citation.json" }</w:instrText>
+      </w:r>
+      <w:r>
+        <w:rPr>
+          <w:highlight w:val="yellow"/>
+        </w:rPr>
+        <w:fldChar w:fldCharType="separate"/>
+      </w:r>
+      <w:r>
+        <w:rPr>
+          <w:noProof/>
+          <w:highlight w:val="yellow"/>
+        </w:rPr>
+        <w:t xml:space="preserve">(Schmidt </w:t>
+      </w:r>
+      <w:r>
+        <w:rPr>
+          <w:i/>
+          <w:noProof/>
+          <w:highlight w:val="yellow"/>
+        </w:rPr>
+        <w:t>et al.</w:t>
+      </w:r>
+      <w:r>
+        <w:rPr>
+          <w:noProof/>
+          <w:highlight w:val="yellow"/>
+        </w:rPr>
+        <w:t>, 2015)</w:t>
+      </w:r>
+      <w:r>
+        <w:rPr>
+          <w:highlight w:val="yellow"/>
+        </w:rPr>
+        <w:fldChar w:fldCharType="end"/>
+      </w:r>
+      <w:r>
+        <w:rPr>
+          <w:highlight w:val="yellow"/>
+        </w:rPr>
+        <w:t xml:space="preserve">. Furthermore, trophoblastic giant cells in the mouse placenta produce </w:t>
+      </w:r>
+      <w:r>
+        <w:rPr>
+          <w:highlight w:val="yellow"/>
+        </w:rPr>
+        <w:t xml:space="preserve">lactogen </w:t>
+      </w:r>
+      <w:r>
+        <w:rPr>
+          <w:highlight w:val="yellow"/>
+        </w:rPr>
+        <w:t>througho</w:t>
+      </w:r>
+      <w:r>
+        <w:rPr>
+          <w:highlight w:val="yellow"/>
+        </w:rPr>
+        <w:t xml:space="preserve">ut gestation. </w:t>
+      </w:r>
+      <w:ins w:id="31" w:author="Dave Bridges" w:date="2018-03-04T20:50:00Z">
+        <w:r>
+          <w:rPr>
+            <w:highlight w:val="yellow"/>
+          </w:rPr>
+          <w:t>Placental lactogen is a growth hormone-like</w:t>
+        </w:r>
+      </w:ins>
+      <w:ins w:id="32" w:author="Dave Bridges" w:date="2018-03-04T20:53:00Z">
+        <w:r>
+          <w:rPr>
+            <w:highlight w:val="yellow"/>
+          </w:rPr>
+          <w:t xml:space="preserve"> </w:t>
+        </w:r>
+        <w:r>
+          <w:rPr>
+            <w:highlight w:val="yellow"/>
+          </w:rPr>
+          <w:t xml:space="preserve">that </w:t>
+        </w:r>
+        <w:commentRangeStart w:id="33"/>
+        <w:r>
+          <w:rPr>
+            <w:highlight w:val="yellow"/>
+          </w:rPr>
+          <w:t>regulates fetal metabolism</w:t>
+        </w:r>
+        <w:commentRangeEnd w:id="33"/>
+        <w:r>
+          <w:rPr>
+            <w:rStyle w:val="CommentReference"/>
+            <w:rFonts w:asciiTheme="minorHAnsi" w:eastAsiaTheme="minorHAnsi" w:hAnsiTheme="minorHAnsi" w:cstheme="minorBidi"/>
+          </w:rPr>
+          <w:commentReference w:id="33"/>
+        </w:r>
+        <w:r>
+          <w:rPr>
+            <w:highlight w:val="yellow"/>
+          </w:rPr>
+          <w:t xml:space="preserve">.  </w:t>
+        </w:r>
+      </w:ins>
+      <w:r>
+        <w:rPr>
+          <w:highlight w:val="yellow"/>
+        </w:rPr>
+        <w:t xml:space="preserve">The corpus luteum maintains the production of progesterone throughout the mouse gestational period, whereas in humans, the corpus </w:t>
+      </w:r>
+      <w:r>
+        <w:rPr>
+          <w:highlight w:val="yellow"/>
+        </w:rPr>
+        <w:t xml:space="preserve">luteum </w:t>
+      </w:r>
+      <w:r>
+        <w:rPr>
+          <w:highlight w:val="yellow"/>
+        </w:rPr>
+        <w:t xml:space="preserve">endocrine </w:t>
+      </w:r>
+      <w:r>
+        <w:rPr>
+          <w:highlight w:val="yellow"/>
+        </w:rPr>
+        <w:t xml:space="preserve">function </w:t>
+      </w:r>
+      <w:r>
+        <w:rPr>
+          <w:highlight w:val="yellow"/>
+        </w:rPr>
+        <w:t xml:space="preserve">to maintain pregnancy </w:t>
+      </w:r>
+      <w:r>
+        <w:rPr>
+          <w:highlight w:val="yellow"/>
+        </w:rPr>
+        <w:t>is overtaken by the p</w:t>
+      </w:r>
+      <w:r>
+        <w:rPr>
+          <w:highlight w:val="yellow"/>
+        </w:rPr>
+        <w:t>l</w:t>
+      </w:r>
+      <w:r>
+        <w:rPr>
+          <w:highlight w:val="yellow"/>
+        </w:rPr>
+        <w:t>a</w:t>
+      </w:r>
+      <w:r>
+        <w:rPr>
+          <w:highlight w:val="yellow"/>
+        </w:rPr>
+        <w:t>centa</w:t>
+      </w:r>
+      <w:r>
+        <w:rPr>
+          <w:highlight w:val="yellow"/>
+        </w:rPr>
+        <w:t>,</w:t>
+      </w:r>
+      <w:r>
+        <w:rPr>
+          <w:highlight w:val="yellow"/>
+        </w:rPr>
+        <w:t xml:space="preserve"> specifically the syncytiotrophoblast</w:t>
       </w:r>
       <w:r>
         <w:rPr>
@@ -2813,7 +2998,7 @@
         <w:rPr>
           <w:highlight w:val="yellow"/>
         </w:rPr>
-        <w:instrText>ADDIN CSL_CITATION { "citationItems" : [ { "id" : "ITEM-1", "itemData" : { "DOI" : "10.1016/J.JRI.2015.03.001", "ISSN" : "0165-0378", "abstract" : "The placenta is one of the organs with the highest evolutionary diversity among animal species. In consequence, an animal model that reflects human placentation exactly does not exist. However, the mouse is the most frequently used animal model for placenta and pregnancy research. It possesses a hemochorial placenta, which is similar, but also different from the human placenta. The question whether the similarities are sufficient for the achievement of useful results with regard to human pregnancy was debated recently at the 11th Congress of the European Society for Reproductive Immunology (Budapest, Hungary). Here, we discuss the molecular features of the human placenta that are restricted to primates or even to humans. Many of the primate-specific genetic novelties, e.g., the large microRNA cluster on chromosome 19, have been detected during the last 10\u201315 years and could not be referred to in earlier discussions. Now, in the light of recent findings and a better understanding of interspecies differences, we conclude that the mouse model is often overvalued. Owing to the increasing number of known human-specific factors in human placentation we consider that many aspects of human placentation can only be understood on the basis of experiments on human cells and tissues in combination with data collections from human subject studies.", "author" : [ { "dropping-particle" : "", "family" : "Schmidt", "given" : "Andr\u00e9", "non-dropping-particle" : "", "parse-names" : false, "suffix" : "" }, { "dropping-particle" : "", "family" : "Morales-Prieto", "given" : "Diana M.", "non-dropping-particle" : "", "parse-names" : false, "suffix" : "" }, { "dropping-particle" : "", "family" : "Pastuschek", "given" : "Jana", "non-dropping-particle" : "", "parse-names" : false, "suffix" : "" }, { "dropping-particle" : "", "family" : "Fr\u00f6hlich", "given" : "Karolin", "non-dropping-particle" : "", "parse-names" : false, "suffix" : "" } ], "container-title" : "Journal of Reproductive Immunology", "id" : "ITEM-1", "issued" : { "date-parts" : [ [ "2015", "4", "1" ] ] }, "page" : "65-71", "publisher" : "Elsevier", "title" : "Only humans have human placentas: molecular differences between mice and humans", "type" : "article-journal", "volume" : "108" }, "uris" : [ "http://www.mendeley.com/documents/?uuid=6e3f41c2-9b20-32b2-8e53-cef5ef12e869" ] } ], "mendeley" : { "formattedCitation" : "(Schmidt &lt;i&gt;et al.&lt;/i&gt;, 2015)", "plainTextFormattedCitation" : "(Schmidt et al., 2015)", "previouslyFormattedCitation" : "(Schmidt &lt;i&gt;et al.&lt;/i&gt;, 2015)" }, "properties" : {  }, "schema" : "https://github.com/citation-style-language/schema/raw/master/csl-citation.json" }</w:instrText>
+        <w:instrText>ADDIN CSL_CITATION { "citationItems" : [ { "id" : "ITEM-1", "itemData" : { "DOI" : "10.1093/humupd/dmg043", "ISSN" : "1355-4786", "author" : [ { "dropping-particle" : "", "family" : "Malassine", "given" : "A.", "non-dropping-particle" : "", "parse-names" : false, "suffix" : "" }, { "dropping-particle" : "", "family" : "Frendo", "given" : "J.- L.", "non-dropping-particle" : "", "parse-names" : false, "suffix" : "" }, { "dropping-particle" : "", "family" : "Evain-Brion", "given" : "D.", "non-dropping-particle" : "", "parse-names" : false, "suffix" : "" } ], "container-title" : "Human Reproduction Update", "id" : "ITEM-1", "issue" : "6", "issued" : { "date-parts" : [ [ "2003", "11", "1" ] ] }, "page" : "531-539", "publisher" : "Oxford University Press", "title" : "A comparison of placental development and endocrine functions between the human and mouse model", "type" : "article-journal", "volume" : "9" }, "uris" : [ "http://www.mendeley.com/documents/?uuid=143d76ea-afc2-3a7e-b17e-790eb6a8feaf" ] } ], "mendeley" : { "formattedCitation" : "(Malassine &lt;i&gt;et al.&lt;/i&gt;, 2003)", "plainTextFormattedCitation" : "(Malassine et al., 2003)", "previouslyFormattedCitation" : "(Malassine &lt;i&gt;et al.&lt;/i&gt;, 2003)" }, "properties" : {  }, "schema" : "https://github.com/citation-style-language/schema/raw/master/csl-citation.json" }</w:instrText>
       </w:r>
       <w:r>
         <w:rPr>
@@ -2826,7 +3011,7 @@
           <w:noProof/>
           <w:highlight w:val="yellow"/>
         </w:rPr>
-        <w:t xml:space="preserve">(Schmidt </w:t>
+        <w:t xml:space="preserve">(Malassine </w:t>
       </w:r>
       <w:r>
         <w:rPr>
@@ -2841,7 +3026,7 @@
           <w:noProof/>
           <w:highlight w:val="yellow"/>
         </w:rPr>
-        <w:t>, 2015)</w:t>
+        <w:t>, 2003)</w:t>
       </w:r>
       <w:r>
         <w:rPr>
@@ -2853,91 +3038,79 @@
         <w:rPr>
           <w:highlight w:val="yellow"/>
         </w:rPr>
-        <w:t xml:space="preserve">. Furthermore, trophoblastic giant cells in the mouse placenta produce </w:t>
-      </w:r>
-      <w:r>
-        <w:rPr>
-          <w:highlight w:val="yellow"/>
-        </w:rPr>
-        <w:t xml:space="preserve">lactogen </w:t>
-      </w:r>
-      <w:r>
-        <w:rPr>
-          <w:highlight w:val="yellow"/>
-        </w:rPr>
-        <w:t>througho</w:t>
-      </w:r>
-      <w:r>
-        <w:rPr>
-          <w:highlight w:val="yellow"/>
-        </w:rPr>
-        <w:t xml:space="preserve">ut gestation. </w:t>
-      </w:r>
-      <w:r>
-        <w:rPr>
-          <w:highlight w:val="yellow"/>
-        </w:rPr>
-        <w:t xml:space="preserve">The corpus luteum maintains the production of progesterone throughout the mouse gestational period, whereas in humans, the corpus </w:t>
-      </w:r>
-      <w:r>
-        <w:rPr>
-          <w:highlight w:val="yellow"/>
-        </w:rPr>
-        <w:t xml:space="preserve">luteum </w:t>
-      </w:r>
-      <w:r>
-        <w:rPr>
-          <w:highlight w:val="yellow"/>
-        </w:rPr>
-        <w:t xml:space="preserve">endocrine </w:t>
-      </w:r>
-      <w:r>
-        <w:rPr>
-          <w:highlight w:val="yellow"/>
-        </w:rPr>
-        <w:t xml:space="preserve">function </w:t>
-      </w:r>
-      <w:r>
-        <w:rPr>
-          <w:highlight w:val="yellow"/>
-        </w:rPr>
-        <w:t xml:space="preserve">to maintain pregnancy </w:t>
-      </w:r>
-      <w:r>
-        <w:rPr>
-          <w:highlight w:val="yellow"/>
-        </w:rPr>
-        <w:t>is overtaken by the p</w:t>
-      </w:r>
-      <w:r>
-        <w:rPr>
-          <w:highlight w:val="yellow"/>
-        </w:rPr>
-        <w:t>l</w:t>
-      </w:r>
-      <w:r>
-        <w:rPr>
-          <w:highlight w:val="yellow"/>
-        </w:rPr>
-        <w:t>a</w:t>
-      </w:r>
-      <w:r>
-        <w:rPr>
-          <w:highlight w:val="yellow"/>
-        </w:rPr>
-        <w:t>centa</w:t>
-      </w:r>
-      <w:r>
-        <w:rPr>
-          <w:highlight w:val="yellow"/>
-        </w:rPr>
-        <w:t>,</w:t>
-      </w:r>
-      <w:r>
-        <w:rPr>
-          <w:highlight w:val="yellow"/>
-        </w:rPr>
-        <w:t xml:space="preserve"> specifically the syncytiotrophoblast</w:t>
+        <w:t xml:space="preserve">. </w:t>
+      </w:r>
+      <w:r>
+        <w:rPr>
+          <w:highlight w:val="yellow"/>
+        </w:rPr>
+        <w:t xml:space="preserve">The </w:t>
+      </w:r>
+      <w:r>
+        <w:rPr>
+          <w:highlight w:val="yellow"/>
+        </w:rPr>
+        <w:t>definitive</w:t>
+      </w:r>
+      <w:r>
+        <w:rPr>
+          <w:highlight w:val="yellow"/>
+        </w:rPr>
+        <w:t xml:space="preserve"> structure of th</w:t>
+      </w:r>
+      <w:r>
+        <w:rPr>
+          <w:highlight w:val="yellow"/>
+        </w:rPr>
+        <w:t>e placenta in mice is determined</w:t>
+      </w:r>
+      <w:r>
+        <w:rPr>
+          <w:highlight w:val="yellow"/>
+        </w:rPr>
+        <w:t xml:space="preserve"> almost </w:t>
+      </w:r>
+      <w:r>
+        <w:rPr>
+          <w:highlight w:val="yellow"/>
+        </w:rPr>
+        <w:t xml:space="preserve">midway through </w:t>
+      </w:r>
+      <w:r>
+        <w:rPr>
+          <w:highlight w:val="yellow"/>
+        </w:rPr>
+        <w:t xml:space="preserve">gestation, </w:t>
+      </w:r>
+      <w:r>
+        <w:rPr>
+          <w:highlight w:val="yellow"/>
+        </w:rPr>
+        <w:t xml:space="preserve">whereas in humans, </w:t>
+      </w:r>
+      <w:r>
+        <w:rPr>
+          <w:highlight w:val="yellow"/>
+        </w:rPr>
+        <w:t>placental structure</w:t>
+      </w:r>
+      <w:r>
+        <w:rPr>
+          <w:highlight w:val="yellow"/>
+        </w:rPr>
+        <w:t xml:space="preserve"> is determined ver</w:t>
+      </w:r>
+      <w:r>
+        <w:rPr>
+          <w:highlight w:val="yellow"/>
+        </w:rPr>
+        <w:t>y early in pregnancy at around three</w:t>
+      </w:r>
+      <w:r>
+        <w:rPr>
+          <w:highlight w:val="yellow"/>
+        </w:rPr>
+        <w:t xml:space="preserve"> weeks of gestation</w:t>
       </w:r>
       <w:r>
         <w:rPr>
@@ -2995,141 +3168,11 @@
         <w:rPr>
           <w:highlight w:val="yellow"/>
         </w:rPr>
-        <w:t xml:space="preserve">. </w:t>
-      </w:r>
-      <w:r>
-        <w:rPr>
-          <w:highlight w:val="yellow"/>
-        </w:rPr>
-        <w:t xml:space="preserve">The </w:t>
-      </w:r>
-      <w:r>
-        <w:rPr>
-          <w:highlight w:val="yellow"/>
-        </w:rPr>
-        <w:t>definitive</w:t>
-      </w:r>
-      <w:r>
-        <w:rPr>
-          <w:highlight w:val="yellow"/>
-        </w:rPr>
-        <w:t xml:space="preserve"> structure of th</w:t>
-      </w:r>
-      <w:r>
-        <w:rPr>
-          <w:highlight w:val="yellow"/>
-        </w:rPr>
-        <w:t>e placenta in mice is determined</w:t>
-      </w:r>
-      <w:r>
-        <w:rPr>
-          <w:highlight w:val="yellow"/>
-        </w:rPr>
-        <w:t xml:space="preserve"> almost </w:t>
-      </w:r>
-      <w:r>
-        <w:rPr>
-          <w:highlight w:val="yellow"/>
-        </w:rPr>
-        <w:t xml:space="preserve">midway through </w:t>
-      </w:r>
-      <w:r>
-        <w:rPr>
-          <w:highlight w:val="yellow"/>
-        </w:rPr>
-        <w:t xml:space="preserve">gestation, </w:t>
-      </w:r>
-      <w:r>
-        <w:rPr>
-          <w:highlight w:val="yellow"/>
-        </w:rPr>
-        <w:t xml:space="preserve">whereas in humans, </w:t>
-      </w:r>
-      <w:r>
-        <w:rPr>
-          <w:highlight w:val="yellow"/>
-        </w:rPr>
-        <w:t>placental structure</w:t>
-      </w:r>
-      <w:r>
-        <w:rPr>
-          <w:highlight w:val="yellow"/>
-        </w:rPr>
-        <w:t xml:space="preserve"> is determined ver</w:t>
-      </w:r>
-      <w:r>
-        <w:rPr>
-          <w:highlight w:val="yellow"/>
-        </w:rPr>
-        <w:t>y early in pregnancy at around three</w:t>
-      </w:r>
-      <w:r>
-        <w:rPr>
-          <w:highlight w:val="yellow"/>
-        </w:rPr>
-        <w:t xml:space="preserve"> weeks of gestation</w:t>
-      </w:r>
-      <w:r>
-        <w:rPr>
-          <w:highlight w:val="yellow"/>
-        </w:rPr>
+        <w:t>.</w:t>
+      </w:r>
+      <w:r>
         <w:t xml:space="preserve"> </w:t>
       </w:r>
-      <w:r>
-        <w:rPr>
-          <w:highlight w:val="yellow"/>
-        </w:rPr>
-        <w:fldChar w:fldCharType="begin" w:fldLock="1"/>
-      </w:r>
-      <w:r>
-        <w:rPr>
-          <w:highlight w:val="yellow"/>
-        </w:rPr>
-        <w:instrText>ADDIN CSL_CITATION { "citationItems" : [ { "id" : "ITEM-1", "itemData" : { "DOI" : "10.1093/humupd/dmg043", "ISSN" : "1355-4786", "author" : [ { "dropping-particle" : "", "family" : "Malassine", "given" : "A.", "non-dropping-particle" : "", "parse-names" : false, "suffix" : "" }, { "dropping-particle" : "", "family" : "Frendo", "given" : "J.- L.", "non-dropping-particle" : "", "parse-names" : false, "suffix" : "" }, { "dropping-particle" : "", "family" : "Evain-Brion", "given" : "D.", "non-dropping-particle" : "", "parse-names" : false, "suffix" : "" } ], "container-title" : "Human Reproduction Update", "id" : "ITEM-1", "issue" : "6", "issued" : { "date-parts" : [ [ "2003", "11", "1" ] ] }, "page" : "531-539", "publisher" : "Oxford University Press", "title" : "A comparison of placental development and endocrine functions between the human and mouse model", "type" : "article-journal", "volume" : "9" }, "uris" : [ "http://www.mendeley.com/documents/?uuid=143d76ea-afc2-3a7e-b17e-790eb6a8feaf" ] } ], "mendeley" : { "formattedCitation" : "(Malassine &lt;i&gt;et al.&lt;/i&gt;, 2003)", "plainTextFormattedCitation" : "(Malassine et al., 2003)", "previouslyFormattedCitation" : "(Malassine &lt;i&gt;et al.&lt;/i&gt;, 2003)" }, "properties" : {  }, "schema" : "https://github.com/citation-style-language/schema/raw/master/csl-citation.json" }</w:instrText>
-      </w:r>
-      <w:r>
-        <w:rPr>
-          <w:highlight w:val="yellow"/>
-        </w:rPr>
-        <w:fldChar w:fldCharType="separate"/>
-      </w:r>
-      <w:r>
-        <w:rPr>
-          <w:noProof/>
-          <w:highlight w:val="yellow"/>
-        </w:rPr>
-        <w:t xml:space="preserve">(Malassine </w:t>
-      </w:r>
-      <w:r>
-        <w:rPr>
-          <w:i/>
-          <w:noProof/>
-          <w:highlight w:val="yellow"/>
-        </w:rPr>
-        <w:t>et al.</w:t>
-      </w:r>
-      <w:r>
-        <w:rPr>
-          <w:noProof/>
-          <w:highlight w:val="yellow"/>
-        </w:rPr>
-        <w:t>, 2003)</w:t>
-      </w:r>
-      <w:r>
-        <w:rPr>
-          <w:highlight w:val="yellow"/>
-        </w:rPr>
-        <w:fldChar w:fldCharType="end"/>
-      </w:r>
-      <w:r>
-        <w:rPr>
-          <w:highlight w:val="yellow"/>
-        </w:rPr>
-        <w:t>.</w:t>
-      </w:r>
-      <w:r>
-        <w:t xml:space="preserve"> </w:t>
-      </w:r>
     </w:p>
     <w:p/>
     <w:p>
@@ -3139,7 +3182,7 @@
           <w:rFonts w:ascii="Times New Roman" w:hAnsi="Times New Roman" w:cs="Times New Roman"/>
         </w:rPr>
       </w:pPr>
-      <w:commentRangeStart w:id="32"/>
+      <w:commentRangeStart w:id="34"/>
       <w:r>
         <w:rPr>
           <w:rFonts w:ascii="Times New Roman" w:hAnsi="Times New Roman" w:cs="Times New Roman"/>
@@ -3164,14 +3207,14 @@
         </w:rPr>
         <w:t>processes throughout gestation</w:t>
       </w:r>
-      <w:commentRangeEnd w:id="32"/>
+      <w:commentRangeEnd w:id="34"/>
       <w:r>
         <w:rPr>
           <w:rStyle w:val="CommentReference"/>
           <w:rFonts w:asciiTheme="minorHAnsi" w:eastAsiaTheme="minorHAnsi" w:hAnsiTheme="minorHAnsi" w:cstheme="minorBidi"/>
           <w:color w:val="auto"/>
         </w:rPr>
-        <w:commentReference w:id="32"/>
+        <w:commentReference w:id="34"/>
       </w:r>
     </w:p>
     <w:p/>
@@ -3254,17 +3297,17 @@
       <w:r>
         <w:t xml:space="preserve">The spiral arteries, arising from the maternal uterine will be </w:t>
       </w:r>
-      <w:commentRangeStart w:id="33"/>
+      <w:commentRangeStart w:id="35"/>
       <w:r>
         <w:t xml:space="preserve">invaded </w:t>
       </w:r>
-      <w:commentRangeEnd w:id="33"/>
+      <w:commentRangeEnd w:id="35"/>
       <w:r>
         <w:rPr>
           <w:rStyle w:val="CommentReference"/>
           <w:rFonts w:asciiTheme="minorHAnsi" w:eastAsiaTheme="minorHAnsi" w:hAnsiTheme="minorHAnsi" w:cstheme="minorBidi"/>
         </w:rPr>
-        <w:commentReference w:id="33"/>
+        <w:commentReference w:id="35"/>
       </w:r>
       <w:r>
         <w:t>by endovascular cytotrophoblasts that</w:t>
@@ -3299,17 +3342,17 @@
       <w:r>
         <w:t xml:space="preserve">The endovascular trophoblasts act as a barrier preventing direct maternal blood circulation in the intervillous space until </w:t>
       </w:r>
-      <w:commentRangeStart w:id="34"/>
+      <w:commentRangeStart w:id="36"/>
       <w:r>
         <w:t xml:space="preserve">the </w:t>
       </w:r>
-      <w:commentRangeEnd w:id="34"/>
+      <w:commentRangeEnd w:id="36"/>
       <w:r>
         <w:rPr>
           <w:rStyle w:val="CommentReference"/>
           <w:rFonts w:asciiTheme="minorHAnsi" w:eastAsiaTheme="minorHAnsi" w:hAnsiTheme="minorHAnsi" w:cstheme="minorBidi"/>
         </w:rPr>
-        <w:commentReference w:id="34"/>
+        <w:commentReference w:id="36"/>
       </w:r>
       <w:r>
         <w:t>12</w:t>
@@ -3323,17 +3366,17 @@
       <w:r>
         <w:t xml:space="preserve"> week of gestation to protect the developing fetus from the highly oxygenated maternal </w:t>
       </w:r>
-      <w:commentRangeStart w:id="35"/>
+      <w:commentRangeStart w:id="37"/>
       <w:r>
         <w:t>blood</w:t>
       </w:r>
-      <w:commentRangeEnd w:id="35"/>
+      <w:commentRangeEnd w:id="37"/>
       <w:r>
         <w:rPr>
           <w:rStyle w:val="CommentReference"/>
           <w:rFonts w:asciiTheme="minorHAnsi" w:eastAsiaTheme="minorHAnsi" w:hAnsiTheme="minorHAnsi" w:cstheme="minorBidi"/>
         </w:rPr>
-        <w:commentReference w:id="35"/>
+        <w:commentReference w:id="37"/>
       </w:r>
       <w:r>
         <w:t xml:space="preserve"> </w:t>
@@ -3365,17 +3408,17 @@
       <w:r>
         <w:t xml:space="preserve"> cytotrophoblasts </w:t>
       </w:r>
-      <w:commentRangeStart w:id="36"/>
+      <w:commentRangeStart w:id="38"/>
       <w:r>
         <w:t xml:space="preserve">invade </w:t>
       </w:r>
-      <w:commentRangeEnd w:id="36"/>
+      <w:commentRangeEnd w:id="38"/>
       <w:r>
         <w:rPr>
           <w:rStyle w:val="CommentReference"/>
           <w:rFonts w:asciiTheme="minorHAnsi" w:eastAsiaTheme="minorHAnsi" w:hAnsiTheme="minorHAnsi" w:cstheme="minorBidi"/>
         </w:rPr>
-        <w:commentReference w:id="36"/>
+        <w:commentReference w:id="38"/>
       </w:r>
       <w:r>
         <w:t xml:space="preserve">uterine glands to allow for maternal blood flow prior to the </w:t>
@@ -3398,32 +3441,32 @@
       <w:r>
         <w:t xml:space="preserve">The </w:t>
       </w:r>
-      <w:commentRangeStart w:id="37"/>
+      <w:commentRangeStart w:id="39"/>
       <w:r>
         <w:t xml:space="preserve">bathing </w:t>
       </w:r>
-      <w:commentRangeEnd w:id="37"/>
+      <w:commentRangeEnd w:id="39"/>
       <w:r>
         <w:rPr>
           <w:rStyle w:val="CommentReference"/>
           <w:rFonts w:asciiTheme="minorHAnsi" w:eastAsiaTheme="minorHAnsi" w:hAnsiTheme="minorHAnsi" w:cstheme="minorBidi"/>
         </w:rPr>
-        <w:commentReference w:id="37"/>
+        <w:commentReference w:id="39"/>
       </w:r>
       <w:r>
         <w:t xml:space="preserve">of the trophoblasts in maternal blood does not occur until the </w:t>
       </w:r>
-      <w:commentRangeStart w:id="38"/>
+      <w:commentRangeStart w:id="40"/>
       <w:r>
         <w:t xml:space="preserve">second trimester </w:t>
       </w:r>
-      <w:commentRangeEnd w:id="38"/>
+      <w:commentRangeEnd w:id="40"/>
       <w:r>
         <w:rPr>
           <w:rStyle w:val="CommentReference"/>
           <w:rFonts w:asciiTheme="minorHAnsi" w:eastAsiaTheme="minorHAnsi" w:hAnsiTheme="minorHAnsi" w:cstheme="minorBidi"/>
         </w:rPr>
-        <w:commentReference w:id="38"/>
+        <w:commentReference w:id="40"/>
       </w:r>
       <w:r>
         <w:t>and thus the trophoblastic invasion is vital during the first trimester to allow for nutrient and gas exchange.</w:t>
@@ -3437,17 +3480,17 @@
       <w:r>
         <w:t xml:space="preserve">push through the syncytiotrophoblast thus forcing it to expand into the endometrial space. Upon the successful expansion of the </w:t>
       </w:r>
-      <w:commentRangeStart w:id="39"/>
+      <w:commentRangeStart w:id="41"/>
       <w:r>
         <w:t xml:space="preserve">STB </w:t>
       </w:r>
-      <w:commentRangeEnd w:id="39"/>
+      <w:commentRangeEnd w:id="41"/>
       <w:r>
         <w:rPr>
           <w:rStyle w:val="CommentReference"/>
           <w:rFonts w:asciiTheme="minorHAnsi" w:eastAsiaTheme="minorHAnsi" w:hAnsiTheme="minorHAnsi" w:cstheme="minorBidi"/>
         </w:rPr>
-        <w:commentReference w:id="39"/>
+        <w:commentReference w:id="41"/>
       </w:r>
       <w:r>
         <w:t xml:space="preserve">into the </w:t>
@@ -3458,17 +3501,17 @@
       <w:r>
         <w:t xml:space="preserve">, the fetal villi develop enabling the placenta to exchange nutrients, gases and wastes with the maternal circulation. This process of trophoblastic invasion occurs within the first </w:t>
       </w:r>
-      <w:commentRangeStart w:id="40"/>
+      <w:commentRangeStart w:id="42"/>
       <w:r>
         <w:t>weeks</w:t>
       </w:r>
-      <w:commentRangeEnd w:id="40"/>
+      <w:commentRangeEnd w:id="42"/>
       <w:r>
         <w:rPr>
           <w:rStyle w:val="CommentReference"/>
           <w:rFonts w:asciiTheme="minorHAnsi" w:eastAsiaTheme="minorHAnsi" w:hAnsiTheme="minorHAnsi" w:cstheme="minorBidi"/>
         </w:rPr>
-        <w:commentReference w:id="40"/>
+        <w:commentReference w:id="42"/>
       </w:r>
       <w:r>
         <w:t xml:space="preserve"> of gestation. Prior t</w:t>
@@ -3479,20 +3522,20 @@
       <w:r>
         <w:t xml:space="preserve">centa, the fetus is thought to acquire nutrients through the nutrient endocytotic action of the </w:t>
       </w:r>
-      <w:commentRangeStart w:id="41"/>
+      <w:commentRangeStart w:id="43"/>
       <w:r>
         <w:t>syncytiotroph</w:t>
       </w:r>
       <w:r>
         <w:t>oblast</w:t>
       </w:r>
-      <w:commentRangeEnd w:id="41"/>
+      <w:commentRangeEnd w:id="43"/>
       <w:r>
         <w:rPr>
           <w:rStyle w:val="CommentReference"/>
           <w:rFonts w:asciiTheme="minorHAnsi" w:eastAsiaTheme="minorHAnsi" w:hAnsiTheme="minorHAnsi" w:cstheme="minorBidi"/>
         </w:rPr>
-        <w:commentReference w:id="41"/>
+        <w:commentReference w:id="43"/>
       </w:r>
       <w:r>
         <w:t>.</w:t>
@@ -3528,20 +3571,20 @@
       <w:r>
         <w:t xml:space="preserve">polar trophoblastic cells and </w:t>
       </w:r>
-      <w:commentRangeStart w:id="42"/>
+      <w:commentRangeStart w:id="44"/>
       <w:r>
         <w:t>murine trophoblastic cells</w:t>
       </w:r>
       <w:r>
         <w:t xml:space="preserve"> </w:t>
       </w:r>
-      <w:commentRangeEnd w:id="42"/>
+      <w:commentRangeEnd w:id="44"/>
       <w:r>
         <w:rPr>
           <w:rStyle w:val="CommentReference"/>
           <w:rFonts w:asciiTheme="minorHAnsi" w:eastAsiaTheme="minorHAnsi" w:hAnsiTheme="minorHAnsi" w:cstheme="minorBidi"/>
         </w:rPr>
-        <w:commentReference w:id="42"/>
+        <w:commentReference w:id="44"/>
       </w:r>
       <w:r>
         <w:t xml:space="preserve">that </w:t>
@@ -3559,10 +3602,19 @@
         <w:t xml:space="preserve"> </w:t>
       </w:r>
       <w:r>
-        <w:t>mouse?</w:t>
-      </w:r>
-      <w:r>
-        <w:t xml:space="preserve"> gestation, mesoderm cells from the embryo give rise to the yolk sac which allows nutrient exchange between the mother and the fetus throughout gestation.</w:t>
+        <w:t>mouse</w:t>
+      </w:r>
+      <w:del w:id="45" w:author="Dave Bridges" w:date="2018-03-04T20:55:00Z">
+        <w:r>
+          <w:delText>?</w:delText>
+        </w:r>
+      </w:del>
+      <w:r>
+        <w:t xml:space="preserve"> gestation, mesoderm cells from the embryo give rise to the yolk sac which allows nutrient exchange between the mother and </w:t>
+      </w:r>
+      <w:r>
+        <w:lastRenderedPageBreak/>
+        <w:t>the fetus throughout gestation.</w:t>
       </w:r>
       <w:r>
         <w:t xml:space="preserve"> </w:t>
@@ -3574,11 +3626,7 @@
         <w:t xml:space="preserve"> </w:t>
       </w:r>
       <w:r>
-        <w:t xml:space="preserve">to </w:t>
-      </w:r>
-      <w:r>
-        <w:lastRenderedPageBreak/>
-        <w:t xml:space="preserve">establish a labyrinthine layer </w:t>
+        <w:t xml:space="preserve">to establish a labyrinthine layer </w:t>
       </w:r>
       <w:r>
         <w:t xml:space="preserve">and a network of fetal blood vessels. The labyrinthine zone is </w:t>
@@ -3634,7 +3682,7 @@
       <w:r>
         <w:t xml:space="preserve">stablished late in pregnancy. </w:t>
       </w:r>
-      <w:commentRangeStart w:id="43"/>
+      <w:commentRangeStart w:id="46"/>
       <w:r>
         <w:t>U</w:t>
       </w:r>
@@ -3662,13 +3710,13 @@
       <w:r>
         <w:t>vival of the fetus in the mouse due to the constant activity of the murine yolk sac.</w:t>
       </w:r>
-      <w:commentRangeEnd w:id="43"/>
+      <w:commentRangeEnd w:id="46"/>
       <w:r>
         <w:rPr>
           <w:rStyle w:val="CommentReference"/>
           <w:rFonts w:asciiTheme="minorHAnsi" w:eastAsiaTheme="minorHAnsi" w:hAnsiTheme="minorHAnsi" w:cstheme="minorBidi"/>
         </w:rPr>
-        <w:commentReference w:id="43"/>
+        <w:commentReference w:id="46"/>
       </w:r>
     </w:p>
     <w:p/>
@@ -3679,8 +3727,8 @@
           <w:rFonts w:ascii="Times New Roman" w:hAnsi="Times New Roman" w:cs="Times New Roman"/>
         </w:rPr>
       </w:pPr>
-      <w:commentRangeStart w:id="44"/>
-      <w:commentRangeStart w:id="45"/>
+      <w:commentRangeStart w:id="47"/>
+      <w:commentRangeStart w:id="48"/>
       <w:r>
         <w:rPr>
           <w:rFonts w:ascii="Times New Roman" w:hAnsi="Times New Roman" w:cs="Times New Roman"/>
@@ -3729,23 +3777,23 @@
         </w:rPr>
         <w:t xml:space="preserve"> </w:t>
       </w:r>
-      <w:commentRangeEnd w:id="44"/>
+      <w:commentRangeEnd w:id="47"/>
       <w:r>
         <w:rPr>
           <w:rStyle w:val="CommentReference"/>
           <w:rFonts w:asciiTheme="minorHAnsi" w:eastAsiaTheme="minorHAnsi" w:hAnsiTheme="minorHAnsi" w:cstheme="minorBidi"/>
           <w:color w:val="auto"/>
         </w:rPr>
-        <w:commentReference w:id="44"/>
-      </w:r>
-      <w:commentRangeEnd w:id="45"/>
+        <w:commentReference w:id="47"/>
+      </w:r>
+      <w:commentRangeEnd w:id="48"/>
       <w:r>
         <w:rPr>
           <w:rStyle w:val="CommentReference"/>
           <w:rFonts w:asciiTheme="minorHAnsi" w:eastAsiaTheme="minorHAnsi" w:hAnsiTheme="minorHAnsi" w:cstheme="minorBidi"/>
           <w:color w:val="auto"/>
         </w:rPr>
-        <w:commentReference w:id="45"/>
+        <w:commentReference w:id="48"/>
       </w:r>
     </w:p>
     <w:p/>
@@ -3753,7 +3801,7 @@
       <w:pPr>
         <w:ind w:firstLine="720"/>
       </w:pPr>
-      <w:commentRangeStart w:id="46"/>
+      <w:commentRangeStart w:id="49"/>
       <w:r>
         <w:t xml:space="preserve">Not only does the placenta </w:t>
       </w:r>
@@ -3763,28 +3811,28 @@
       <w:r>
         <w:t>maternal signals from the circulation</w:t>
       </w:r>
-      <w:commentRangeEnd w:id="46"/>
+      <w:commentRangeEnd w:id="49"/>
       <w:r>
         <w:rPr>
           <w:rStyle w:val="CommentReference"/>
           <w:rFonts w:asciiTheme="minorHAnsi" w:eastAsiaTheme="minorHAnsi" w:hAnsiTheme="minorHAnsi" w:cstheme="minorBidi"/>
         </w:rPr>
-        <w:commentReference w:id="46"/>
+        <w:commentReference w:id="49"/>
       </w:r>
       <w:r>
         <w:t xml:space="preserve">. </w:t>
       </w:r>
-      <w:commentRangeStart w:id="47"/>
+      <w:commentRangeStart w:id="50"/>
       <w:r>
         <w:t xml:space="preserve">Some studies </w:t>
       </w:r>
-      <w:commentRangeEnd w:id="47"/>
+      <w:commentRangeEnd w:id="50"/>
       <w:r>
         <w:rPr>
           <w:rStyle w:val="CommentReference"/>
           <w:rFonts w:asciiTheme="minorHAnsi" w:eastAsiaTheme="minorHAnsi" w:hAnsiTheme="minorHAnsi" w:cstheme="minorBidi"/>
         </w:rPr>
-        <w:commentReference w:id="47"/>
+        <w:commentReference w:id="50"/>
       </w:r>
       <w:r>
         <w:t xml:space="preserve">have shown </w:t>
@@ -3834,17 +3882,17 @@
       <w:r>
         <w:t xml:space="preserve">nta glucose transporter, GLUT1 and the placental amino acid transport system, system </w:t>
       </w:r>
-      <w:commentRangeStart w:id="48"/>
+      <w:commentRangeStart w:id="51"/>
       <w:r>
         <w:t>A</w:t>
       </w:r>
-      <w:commentRangeEnd w:id="48"/>
+      <w:commentRangeEnd w:id="51"/>
       <w:r>
         <w:rPr>
           <w:rStyle w:val="CommentReference"/>
           <w:rFonts w:asciiTheme="minorHAnsi" w:eastAsiaTheme="minorHAnsi" w:hAnsiTheme="minorHAnsi" w:cstheme="minorBidi"/>
         </w:rPr>
-        <w:commentReference w:id="48"/>
+        <w:commentReference w:id="51"/>
       </w:r>
       <w:r>
         <w:t xml:space="preserve"> </w:t>
@@ -3886,32 +3934,32 @@
       <w:r>
         <w:t xml:space="preserve">Although insulin promotes the uptake of glucose in </w:t>
       </w:r>
-      <w:commentRangeStart w:id="49"/>
+      <w:commentRangeStart w:id="52"/>
       <w:r>
         <w:t>maternal cells</w:t>
       </w:r>
-      <w:commentRangeEnd w:id="49"/>
+      <w:commentRangeEnd w:id="52"/>
       <w:r>
         <w:rPr>
           <w:rStyle w:val="CommentReference"/>
           <w:rFonts w:asciiTheme="minorHAnsi" w:eastAsiaTheme="minorHAnsi" w:hAnsiTheme="minorHAnsi" w:cstheme="minorBidi"/>
         </w:rPr>
-        <w:commentReference w:id="49"/>
+        <w:commentReference w:id="52"/>
       </w:r>
       <w:r>
         <w:t xml:space="preserve">, its activity in the placenta does not mediate glucose </w:t>
       </w:r>
-      <w:commentRangeStart w:id="50"/>
+      <w:commentRangeStart w:id="53"/>
       <w:r>
         <w:t>transport</w:t>
       </w:r>
-      <w:commentRangeEnd w:id="50"/>
+      <w:commentRangeEnd w:id="53"/>
       <w:r>
         <w:rPr>
           <w:rStyle w:val="CommentReference"/>
           <w:rFonts w:asciiTheme="minorHAnsi" w:eastAsiaTheme="minorHAnsi" w:hAnsiTheme="minorHAnsi" w:cstheme="minorBidi"/>
         </w:rPr>
-        <w:commentReference w:id="50"/>
+        <w:commentReference w:id="53"/>
       </w:r>
       <w:r>
         <w:t xml:space="preserve">. </w:t>
@@ -3922,7 +3970,7 @@
       <w:r>
         <w:t xml:space="preserve">insulin levels only mediate </w:t>
       </w:r>
-      <w:commentRangeStart w:id="51"/>
+      <w:commentRangeStart w:id="54"/>
       <w:r>
         <w:t xml:space="preserve">downstream </w:t>
       </w:r>
@@ -3935,13 +3983,13 @@
       <w:r>
         <w:t xml:space="preserve"> </w:t>
       </w:r>
-      <w:commentRangeEnd w:id="51"/>
+      <w:commentRangeEnd w:id="54"/>
       <w:r>
         <w:rPr>
           <w:rStyle w:val="CommentReference"/>
           <w:rFonts w:asciiTheme="minorHAnsi" w:eastAsiaTheme="minorHAnsi" w:hAnsiTheme="minorHAnsi" w:cstheme="minorBidi"/>
         </w:rPr>
-        <w:commentReference w:id="51"/>
+        <w:commentReference w:id="54"/>
       </w:r>
       <w:r>
         <w:t>on the placental microvillou</w:t>
@@ -3973,7 +4021,7 @@
       <w:r>
         <w:t xml:space="preserve"> lipogenesis mediated by </w:t>
       </w:r>
-      <w:commentRangeStart w:id="52"/>
+      <w:commentRangeStart w:id="55"/>
       <w:r>
         <w:t>mTOR</w:t>
       </w:r>
@@ -3986,13 +4034,13 @@
       <w:r>
         <w:t xml:space="preserve">. </w:t>
       </w:r>
-      <w:commentRangeEnd w:id="52"/>
+      <w:commentRangeEnd w:id="55"/>
       <w:r>
         <w:rPr>
           <w:rStyle w:val="CommentReference"/>
           <w:rFonts w:asciiTheme="minorHAnsi" w:eastAsiaTheme="minorHAnsi" w:hAnsiTheme="minorHAnsi" w:cstheme="minorBidi"/>
         </w:rPr>
-        <w:commentReference w:id="52"/>
+        <w:commentReference w:id="55"/>
       </w:r>
       <w:r>
         <w:t>This leads to</w:t>
@@ -4006,17 +4054,17 @@
       <w:r>
         <w:t xml:space="preserve">. Maternal insulin does not cross the placenta to the </w:t>
       </w:r>
-      <w:commentRangeStart w:id="53"/>
+      <w:commentRangeStart w:id="56"/>
       <w:r>
         <w:t>fetus</w:t>
       </w:r>
-      <w:commentRangeEnd w:id="53"/>
+      <w:commentRangeEnd w:id="56"/>
       <w:r>
         <w:rPr>
           <w:rStyle w:val="CommentReference"/>
           <w:rFonts w:asciiTheme="minorHAnsi" w:eastAsiaTheme="minorHAnsi" w:hAnsiTheme="minorHAnsi" w:cstheme="minorBidi"/>
         </w:rPr>
-        <w:commentReference w:id="53"/>
+        <w:commentReference w:id="56"/>
       </w:r>
       <w:r>
         <w:t>.</w:t>
@@ -4045,17 +4093,17 @@
       <w:r>
         <w:t xml:space="preserve">insulin secretion and hence, the fetus develops an increased circulating insulin level indirectly associated to the maternal </w:t>
       </w:r>
-      <w:commentRangeStart w:id="54"/>
+      <w:commentRangeStart w:id="57"/>
       <w:r>
         <w:t>levels</w:t>
       </w:r>
-      <w:commentRangeEnd w:id="54"/>
+      <w:commentRangeEnd w:id="57"/>
       <w:r>
         <w:rPr>
           <w:rStyle w:val="CommentReference"/>
           <w:rFonts w:asciiTheme="minorHAnsi" w:eastAsiaTheme="minorHAnsi" w:hAnsiTheme="minorHAnsi" w:cstheme="minorBidi"/>
         </w:rPr>
-        <w:commentReference w:id="54"/>
+        <w:commentReference w:id="57"/>
       </w:r>
       <w:r>
         <w:t>.</w:t>
@@ -4078,17 +4126,17 @@
       <w:pPr>
         <w:ind w:firstLine="720"/>
       </w:pPr>
-      <w:commentRangeStart w:id="55"/>
+      <w:commentRangeStart w:id="58"/>
       <w:r>
         <w:t>Another</w:t>
       </w:r>
-      <w:commentRangeEnd w:id="55"/>
+      <w:commentRangeEnd w:id="58"/>
       <w:r>
         <w:rPr>
           <w:rStyle w:val="CommentReference"/>
           <w:rFonts w:asciiTheme="minorHAnsi" w:eastAsiaTheme="minorHAnsi" w:hAnsiTheme="minorHAnsi" w:cstheme="minorBidi"/>
         </w:rPr>
-        <w:commentReference w:id="55"/>
+        <w:commentReference w:id="58"/>
       </w:r>
       <w:r>
         <w:t xml:space="preserve"> signaling mechanism is </w:t>
@@ -4096,7 +4144,7 @@
       <w:r>
         <w:t xml:space="preserve">CCAAT-enhancer-binding protein </w:t>
       </w:r>
-      <w:commentRangeStart w:id="56"/>
+      <w:commentRangeStart w:id="59"/>
       <w:r>
         <w:t>(C</w:t>
       </w:r>
@@ -4109,13 +4157,13 @@
       <w:r>
         <w:t xml:space="preserve"> </w:t>
       </w:r>
-      <w:commentRangeEnd w:id="56"/>
+      <w:commentRangeEnd w:id="59"/>
       <w:r>
         <w:rPr>
           <w:rStyle w:val="CommentReference"/>
           <w:rFonts w:asciiTheme="minorHAnsi" w:eastAsiaTheme="minorHAnsi" w:hAnsiTheme="minorHAnsi" w:cstheme="minorBidi"/>
         </w:rPr>
-        <w:commentReference w:id="56"/>
+        <w:commentReference w:id="59"/>
       </w:r>
       <w:r>
         <w:t>downstream</w:t>
@@ -4166,68 +4214,71 @@
         <w:t>The d</w:t>
       </w:r>
       <w:r>
-        <w:t>ecreased C/EBP expressi</w:t>
+        <w:t xml:space="preserve">ecreased </w:t>
+      </w:r>
+      <w:r>
+        <w:lastRenderedPageBreak/>
+        <w:t>C/EBP expressi</w:t>
       </w:r>
       <w:r>
         <w:t xml:space="preserve">on </w:t>
       </w:r>
-      <w:commentRangeStart w:id="57"/>
+      <w:commentRangeStart w:id="60"/>
       <w:r>
         <w:t xml:space="preserve">may </w:t>
       </w:r>
-      <w:commentRangeEnd w:id="57"/>
+      <w:commentRangeEnd w:id="60"/>
       <w:r>
         <w:rPr>
           <w:rStyle w:val="CommentReference"/>
           <w:rFonts w:asciiTheme="minorHAnsi" w:eastAsiaTheme="minorHAnsi" w:hAnsiTheme="minorHAnsi" w:cstheme="minorBidi"/>
         </w:rPr>
-        <w:commentReference w:id="57"/>
+        <w:commentReference w:id="60"/>
       </w:r>
       <w:r>
         <w:t xml:space="preserve">yield a less mature placenta or a placenta with a </w:t>
       </w:r>
-      <w:commentRangeStart w:id="58"/>
+      <w:commentRangeStart w:id="61"/>
       <w:r>
         <w:t xml:space="preserve">suboptimal </w:t>
       </w:r>
-      <w:commentRangeEnd w:id="58"/>
+      <w:commentRangeEnd w:id="61"/>
       <w:r>
         <w:rPr>
           <w:rStyle w:val="CommentReference"/>
           <w:rFonts w:asciiTheme="minorHAnsi" w:eastAsiaTheme="minorHAnsi" w:hAnsiTheme="minorHAnsi" w:cstheme="minorBidi"/>
         </w:rPr>
-        <w:lastRenderedPageBreak/>
-        <w:commentReference w:id="58"/>
+        <w:commentReference w:id="61"/>
       </w:r>
       <w:r>
         <w:t xml:space="preserve">structure due to the decreased syncytiotrophoblast growth. By reducing the cytotrophoblast capacity to differentiate to syncytiotrophoblasts, the placenta of obese women will have less syncytiotrophoblasts compared to that of lean </w:t>
       </w:r>
-      <w:commentRangeStart w:id="59"/>
+      <w:commentRangeStart w:id="62"/>
       <w:r>
         <w:t>women</w:t>
       </w:r>
-      <w:commentRangeEnd w:id="59"/>
+      <w:commentRangeEnd w:id="62"/>
       <w:r>
         <w:rPr>
           <w:rStyle w:val="CommentReference"/>
           <w:rFonts w:asciiTheme="minorHAnsi" w:eastAsiaTheme="minorHAnsi" w:hAnsiTheme="minorHAnsi" w:cstheme="minorBidi"/>
         </w:rPr>
-        <w:commentReference w:id="59"/>
+        <w:commentReference w:id="62"/>
       </w:r>
       <w:r>
         <w:t xml:space="preserve">. This mechanism </w:t>
       </w:r>
-      <w:commentRangeStart w:id="60"/>
+      <w:commentRangeStart w:id="63"/>
       <w:r>
         <w:t xml:space="preserve">may </w:t>
       </w:r>
-      <w:commentRangeEnd w:id="60"/>
+      <w:commentRangeEnd w:id="63"/>
       <w:r>
         <w:rPr>
           <w:rStyle w:val="CommentReference"/>
           <w:rFonts w:asciiTheme="minorHAnsi" w:eastAsiaTheme="minorHAnsi" w:hAnsiTheme="minorHAnsi" w:cstheme="minorBidi"/>
         </w:rPr>
-        <w:commentReference w:id="60"/>
+        <w:commentReference w:id="63"/>
       </w:r>
       <w:r>
         <w:t>not only alter the placental structure, but also its function</w:t>
@@ -4244,20 +4295,20 @@
       <w:r>
         <w:t xml:space="preserve">, due to the decreased syncytiotrophoblast layer, would impair the syncytiotrophoblastic capability to produce </w:t>
       </w:r>
-      <w:commentRangeStart w:id="61"/>
+      <w:commentRangeStart w:id="64"/>
       <w:r>
         <w:t>h</w:t>
       </w:r>
       <w:r>
         <w:t>CG</w:t>
       </w:r>
-      <w:commentRangeEnd w:id="61"/>
+      <w:commentRangeEnd w:id="64"/>
       <w:r>
         <w:rPr>
           <w:rStyle w:val="CommentReference"/>
           <w:rFonts w:asciiTheme="minorHAnsi" w:eastAsiaTheme="minorHAnsi" w:hAnsiTheme="minorHAnsi" w:cstheme="minorBidi"/>
         </w:rPr>
-        <w:commentReference w:id="61"/>
+        <w:commentReference w:id="64"/>
       </w:r>
       <w:r>
         <w:t>. Whether this mechanism may be protective to limit potential fetal overgrowth or if it results in suboptimal gro</w:t>
@@ -4265,25 +4316,25 @@
       <w:r>
         <w:t xml:space="preserve">wth is not clearly </w:t>
       </w:r>
-      <w:commentRangeStart w:id="62"/>
-      <w:commentRangeStart w:id="63"/>
+      <w:commentRangeStart w:id="65"/>
+      <w:commentRangeStart w:id="66"/>
       <w:r>
         <w:t>identified</w:t>
       </w:r>
-      <w:commentRangeEnd w:id="62"/>
-      <w:r>
-        <w:rPr>
-          <w:rStyle w:val="CommentReference"/>
-        </w:rPr>
-        <w:commentReference w:id="62"/>
-      </w:r>
-      <w:commentRangeEnd w:id="63"/>
+      <w:commentRangeEnd w:id="65"/>
+      <w:r>
+        <w:rPr>
+          <w:rStyle w:val="CommentReference"/>
+        </w:rPr>
+        <w:commentReference w:id="65"/>
+      </w:r>
+      <w:commentRangeEnd w:id="66"/>
       <w:r>
         <w:rPr>
           <w:rStyle w:val="CommentReference"/>
           <w:rFonts w:asciiTheme="minorHAnsi" w:eastAsiaTheme="minorHAnsi" w:hAnsiTheme="minorHAnsi" w:cstheme="minorBidi"/>
         </w:rPr>
-        <w:commentReference w:id="63"/>
+        <w:commentReference w:id="66"/>
       </w:r>
       <w:r>
         <w:t>.</w:t>
@@ -4303,32 +4354,32 @@
       <w:r>
         <w:t xml:space="preserve"> </w:t>
       </w:r>
-      <w:commentRangeStart w:id="64"/>
+      <w:commentRangeStart w:id="67"/>
       <w:r>
         <w:t xml:space="preserve">insulin sensitivity </w:t>
       </w:r>
-      <w:commentRangeEnd w:id="64"/>
+      <w:commentRangeEnd w:id="67"/>
       <w:r>
         <w:rPr>
           <w:rStyle w:val="CommentReference"/>
           <w:rFonts w:asciiTheme="minorHAnsi" w:eastAsiaTheme="minorHAnsi" w:hAnsiTheme="minorHAnsi" w:cstheme="minorBidi"/>
         </w:rPr>
-        <w:commentReference w:id="64"/>
+        <w:commentReference w:id="67"/>
       </w:r>
       <w:r>
         <w:t xml:space="preserve">in the </w:t>
       </w:r>
-      <w:commentRangeStart w:id="65"/>
+      <w:commentRangeStart w:id="68"/>
       <w:r>
         <w:t>placenta</w:t>
       </w:r>
-      <w:commentRangeEnd w:id="65"/>
+      <w:commentRangeEnd w:id="68"/>
       <w:r>
         <w:rPr>
           <w:rStyle w:val="CommentReference"/>
           <w:rFonts w:asciiTheme="minorHAnsi" w:eastAsiaTheme="minorHAnsi" w:hAnsiTheme="minorHAnsi" w:cstheme="minorBidi"/>
         </w:rPr>
-        <w:commentReference w:id="65"/>
+        <w:commentReference w:id="68"/>
       </w:r>
       <w:r>
         <w:t xml:space="preserve">. This is considered a protective mechanism in lean women who encounter hyperglycemic episodes, </w:t>
@@ -4357,35 +4408,35 @@
       <w:r>
         <w:t xml:space="preserve">lead to increased fetal nutrient flux. In obese mothers, this mechanism is absent, as obese mothers usually have hypoadiponectemia, which fails to protect the placental transport capacity in times of maternal </w:t>
       </w:r>
-      <w:commentRangeStart w:id="66"/>
+      <w:commentRangeStart w:id="69"/>
       <w:r>
         <w:t>hyperglycemia</w:t>
       </w:r>
-      <w:commentRangeEnd w:id="66"/>
+      <w:commentRangeEnd w:id="69"/>
       <w:r>
         <w:rPr>
           <w:rStyle w:val="CommentReference"/>
           <w:rFonts w:asciiTheme="minorHAnsi" w:eastAsiaTheme="minorHAnsi" w:hAnsiTheme="minorHAnsi" w:cstheme="minorBidi"/>
         </w:rPr>
-        <w:commentReference w:id="66"/>
+        <w:commentReference w:id="69"/>
       </w:r>
       <w:r>
         <w:t xml:space="preserve">. </w:t>
       </w:r>
-      <w:commentRangeStart w:id="67"/>
+      <w:commentRangeStart w:id="70"/>
       <w:r>
         <w:t>Furthermore, l</w:t>
       </w:r>
       <w:r>
         <w:t xml:space="preserve">eptin in lean women stimulates system A function. </w:t>
       </w:r>
-      <w:commentRangeEnd w:id="67"/>
+      <w:commentRangeEnd w:id="70"/>
       <w:r>
         <w:rPr>
           <w:rStyle w:val="CommentReference"/>
           <w:rFonts w:asciiTheme="minorHAnsi" w:eastAsiaTheme="minorHAnsi" w:hAnsiTheme="minorHAnsi" w:cstheme="minorBidi"/>
         </w:rPr>
-        <w:commentReference w:id="67"/>
+        <w:commentReference w:id="70"/>
       </w:r>
       <w:r>
         <w:t>In obese w</w:t>
@@ -4405,7 +4456,7 @@
       <w:r>
         <w:t xml:space="preserve">, is a </w:t>
       </w:r>
-      <w:commentRangeStart w:id="68"/>
+      <w:commentRangeStart w:id="71"/>
       <w:r>
         <w:t xml:space="preserve">definite </w:t>
       </w:r>
@@ -4415,13 +4466,13 @@
       <w:r>
         <w:t xml:space="preserve"> of this effect</w:t>
       </w:r>
-      <w:commentRangeEnd w:id="68"/>
+      <w:commentRangeEnd w:id="71"/>
       <w:r>
         <w:rPr>
           <w:rStyle w:val="CommentReference"/>
           <w:rFonts w:asciiTheme="minorHAnsi" w:eastAsiaTheme="minorHAnsi" w:hAnsiTheme="minorHAnsi" w:cstheme="minorBidi"/>
         </w:rPr>
-        <w:commentReference w:id="68"/>
+        <w:commentReference w:id="71"/>
       </w:r>
       <w:r>
         <w:t xml:space="preserve">. </w:t>
@@ -4450,7 +4501,7 @@
           <w:rFonts w:ascii="Times New Roman" w:hAnsi="Times New Roman" w:cs="Times New Roman"/>
         </w:rPr>
       </w:pPr>
-      <w:commentRangeStart w:id="69"/>
+      <w:commentRangeStart w:id="72"/>
       <w:r>
         <w:rPr>
           <w:rFonts w:ascii="Times New Roman" w:hAnsi="Times New Roman" w:cs="Times New Roman"/>
@@ -4463,14 +4514,14 @@
         </w:rPr>
         <w:t xml:space="preserve">nutrient transporters </w:t>
       </w:r>
-      <w:commentRangeEnd w:id="69"/>
+      <w:commentRangeEnd w:id="72"/>
       <w:r>
         <w:rPr>
           <w:rStyle w:val="CommentReference"/>
           <w:rFonts w:asciiTheme="minorHAnsi" w:eastAsiaTheme="minorHAnsi" w:hAnsiTheme="minorHAnsi" w:cstheme="minorBidi"/>
           <w:color w:val="auto"/>
         </w:rPr>
-        <w:commentReference w:id="69"/>
+        <w:commentReference w:id="72"/>
       </w:r>
       <w:r>
         <w:rPr>
@@ -4589,20 +4640,20 @@
       <w:r>
         <w:t>transport of certain nutrients</w:t>
       </w:r>
-      <w:commentRangeStart w:id="70"/>
+      <w:commentRangeStart w:id="73"/>
       <w:r>
         <w:t xml:space="preserve">, especially the impaired mechanisms in light of gestational </w:t>
       </w:r>
       <w:r>
         <w:t>complications</w:t>
       </w:r>
-      <w:commentRangeEnd w:id="70"/>
+      <w:commentRangeEnd w:id="73"/>
       <w:r>
         <w:rPr>
           <w:rStyle w:val="CommentReference"/>
           <w:rFonts w:asciiTheme="minorHAnsi" w:eastAsiaTheme="minorHAnsi" w:hAnsiTheme="minorHAnsi" w:cstheme="minorBidi"/>
         </w:rPr>
-        <w:commentReference w:id="70"/>
+        <w:commentReference w:id="73"/>
       </w:r>
       <w:r>
         <w:t xml:space="preserve">. </w:t>
@@ -4647,15 +4698,15 @@
         <w:t xml:space="preserve">compensating for under or over nutrition </w:t>
       </w:r>
       <w:r>
-        <w:t xml:space="preserve">as it senses both the available maternal nutrients and manages the flux so that it matches the fetal growth needs. </w:t>
-      </w:r>
-      <w:commentRangeStart w:id="71"/>
-      <w:r>
-        <w:t xml:space="preserve">The two theories may sound contradictory </w:t>
+        <w:t xml:space="preserve">as it senses both the available maternal nutrients and manages the </w:t>
       </w:r>
       <w:r>
         <w:lastRenderedPageBreak/>
-        <w:t>but they may also help justify why the fetal outcomes for obesity</w:t>
+        <w:t xml:space="preserve">flux so that it matches the fetal growth needs. </w:t>
+      </w:r>
+      <w:commentRangeStart w:id="74"/>
+      <w:r>
+        <w:t>The two theories may sound contradictory but they may also help justify why the fetal outcomes for obesity</w:t>
       </w:r>
       <w:r>
         <w:t xml:space="preserve"> may be macrosomia or growth restriction</w:t>
@@ -4663,27 +4714,27 @@
       <w:r>
         <w:t xml:space="preserve"> supporting that maternal milieu may be reflected in the fetus or that the maternal milieu was overcompensated for by the placenta to yield either outcomes, </w:t>
       </w:r>
-      <w:commentRangeStart w:id="72"/>
+      <w:commentRangeStart w:id="75"/>
       <w:r>
         <w:t>respectively</w:t>
       </w:r>
-      <w:commentRangeEnd w:id="72"/>
-      <w:r>
-        <w:rPr>
-          <w:rStyle w:val="CommentReference"/>
-        </w:rPr>
-        <w:commentReference w:id="72"/>
+      <w:commentRangeEnd w:id="75"/>
+      <w:r>
+        <w:rPr>
+          <w:rStyle w:val="CommentReference"/>
+        </w:rPr>
+        <w:commentReference w:id="75"/>
       </w:r>
       <w:r>
         <w:t xml:space="preserve">. </w:t>
       </w:r>
-      <w:commentRangeEnd w:id="71"/>
+      <w:commentRangeEnd w:id="74"/>
       <w:r>
         <w:rPr>
           <w:rStyle w:val="CommentReference"/>
           <w:rFonts w:asciiTheme="minorHAnsi" w:eastAsiaTheme="minorHAnsi" w:hAnsiTheme="minorHAnsi" w:cstheme="minorBidi"/>
         </w:rPr>
-        <w:commentReference w:id="71"/>
+        <w:commentReference w:id="74"/>
       </w:r>
     </w:p>
     <w:p/>
@@ -4697,17 +4748,17 @@
       <w:r>
         <w:t xml:space="preserve">The fetus </w:t>
       </w:r>
-      <w:commentRangeStart w:id="73"/>
+      <w:commentRangeStart w:id="76"/>
       <w:r>
         <w:t xml:space="preserve">relies </w:t>
       </w:r>
-      <w:commentRangeEnd w:id="73"/>
+      <w:commentRangeEnd w:id="76"/>
       <w:r>
         <w:rPr>
           <w:rStyle w:val="CommentReference"/>
           <w:rFonts w:asciiTheme="minorHAnsi" w:eastAsiaTheme="minorHAnsi" w:hAnsiTheme="minorHAnsi" w:cstheme="minorBidi"/>
         </w:rPr>
-        <w:commentReference w:id="73"/>
+        <w:commentReference w:id="76"/>
       </w:r>
       <w:r>
         <w:t>solely on circulating maternal glucose.</w:t>
@@ -4724,17 +4775,17 @@
       <w:r>
         <w:t xml:space="preserve"> during the early stages of </w:t>
       </w:r>
-      <w:commentRangeStart w:id="74"/>
+      <w:commentRangeStart w:id="77"/>
       <w:r>
         <w:t>pregnancy</w:t>
       </w:r>
-      <w:commentRangeEnd w:id="74"/>
+      <w:commentRangeEnd w:id="77"/>
       <w:r>
         <w:rPr>
           <w:rStyle w:val="CommentReference"/>
           <w:rFonts w:asciiTheme="minorHAnsi" w:eastAsiaTheme="minorHAnsi" w:hAnsiTheme="minorHAnsi" w:cstheme="minorBidi"/>
         </w:rPr>
-        <w:commentReference w:id="74"/>
+        <w:commentReference w:id="77"/>
       </w:r>
       <w:r>
         <w:t xml:space="preserve">, whereas GLUT1 seems to be expressed throughout gestation. The localization of the transporters is unique as GLUT3 is mainly expressed at the syncytial membranes towards early pregnancy then limited to the fetal endothelial cells during the late periods of pregnancy. GLUT1 is </w:t>
@@ -4742,20 +4793,20 @@
       <w:r>
         <w:t xml:space="preserve">expressed on the syncytial barriers but tends to have an increased expression on the microvillous membrane of the syncytiotrophoblast compared to the basolateral membrane towards late pregnancy. </w:t>
       </w:r>
-      <w:commentRangeStart w:id="75"/>
+      <w:commentRangeStart w:id="78"/>
       <w:r>
         <w:t xml:space="preserve">This might indicate that the glucose entering the placenta down the concentration gradient may be used by the placenta or stored, as transporters on the basolateral membrane are </w:t>
       </w:r>
       <w:r>
         <w:t>reduced</w:t>
       </w:r>
-      <w:commentRangeEnd w:id="75"/>
+      <w:commentRangeEnd w:id="78"/>
       <w:r>
         <w:rPr>
           <w:rStyle w:val="CommentReference"/>
           <w:rFonts w:asciiTheme="minorHAnsi" w:eastAsiaTheme="minorHAnsi" w:hAnsiTheme="minorHAnsi" w:cstheme="minorBidi"/>
         </w:rPr>
-        <w:commentReference w:id="75"/>
+        <w:commentReference w:id="78"/>
       </w:r>
       <w:r>
         <w:t xml:space="preserve">, or this could indicate </w:t>
@@ -4772,17 +4823,17 @@
       <w:r>
         <w:t xml:space="preserve">evidence showing that the placenta transforms glucose to </w:t>
       </w:r>
-      <w:commentRangeStart w:id="76"/>
+      <w:commentRangeStart w:id="79"/>
       <w:r>
         <w:t xml:space="preserve">lactate </w:t>
       </w:r>
-      <w:commentRangeEnd w:id="76"/>
+      <w:commentRangeEnd w:id="79"/>
       <w:r>
         <w:rPr>
           <w:rStyle w:val="CommentReference"/>
           <w:rFonts w:asciiTheme="minorHAnsi" w:eastAsiaTheme="minorHAnsi" w:hAnsiTheme="minorHAnsi" w:cstheme="minorBidi"/>
         </w:rPr>
-        <w:commentReference w:id="76"/>
+        <w:commentReference w:id="79"/>
       </w:r>
       <w:r>
         <w:t xml:space="preserve">to </w:t>
@@ -4790,25 +4841,25 @@
       <w:r>
         <w:t xml:space="preserve">be used as a source of </w:t>
       </w:r>
-      <w:commentRangeStart w:id="77"/>
-      <w:commentRangeStart w:id="78"/>
+      <w:commentRangeStart w:id="80"/>
+      <w:commentRangeStart w:id="81"/>
       <w:r>
         <w:t>energy</w:t>
       </w:r>
-      <w:commentRangeEnd w:id="77"/>
-      <w:r>
-        <w:rPr>
-          <w:rStyle w:val="CommentReference"/>
-        </w:rPr>
-        <w:commentReference w:id="77"/>
-      </w:r>
-      <w:commentRangeEnd w:id="78"/>
+      <w:commentRangeEnd w:id="80"/>
+      <w:r>
+        <w:rPr>
+          <w:rStyle w:val="CommentReference"/>
+        </w:rPr>
+        <w:commentReference w:id="80"/>
+      </w:r>
+      <w:commentRangeEnd w:id="81"/>
       <w:r>
         <w:rPr>
           <w:rStyle w:val="CommentReference"/>
           <w:rFonts w:asciiTheme="minorHAnsi" w:eastAsiaTheme="minorHAnsi" w:hAnsiTheme="minorHAnsi" w:cstheme="minorBidi"/>
         </w:rPr>
-        <w:commentReference w:id="78"/>
+        <w:commentReference w:id="81"/>
       </w:r>
       <w:r>
         <w:t xml:space="preserve">. </w:t>
@@ -4873,17 +4924,17 @@
       <w:r>
         <w:t xml:space="preserve">compared to the fetal </w:t>
       </w:r>
-      <w:commentRangeStart w:id="79"/>
+      <w:commentRangeStart w:id="82"/>
       <w:r>
         <w:t>concentration</w:t>
       </w:r>
-      <w:commentRangeEnd w:id="79"/>
+      <w:commentRangeEnd w:id="82"/>
       <w:r>
         <w:rPr>
           <w:rStyle w:val="CommentReference"/>
           <w:rFonts w:asciiTheme="minorHAnsi" w:eastAsiaTheme="minorHAnsi" w:hAnsiTheme="minorHAnsi" w:cstheme="minorBidi"/>
         </w:rPr>
-        <w:commentReference w:id="79"/>
+        <w:commentReference w:id="82"/>
       </w:r>
       <w:r>
         <w:t xml:space="preserve">. </w:t>
@@ -4897,17 +4948,17 @@
       <w:r>
         <w:t xml:space="preserve">Lipid transport is </w:t>
       </w:r>
-      <w:commentRangeStart w:id="80"/>
+      <w:commentRangeStart w:id="83"/>
       <w:r>
         <w:t xml:space="preserve">maximized </w:t>
       </w:r>
-      <w:commentRangeEnd w:id="80"/>
+      <w:commentRangeEnd w:id="83"/>
       <w:r>
         <w:rPr>
           <w:rStyle w:val="CommentReference"/>
           <w:rFonts w:asciiTheme="minorHAnsi" w:eastAsiaTheme="minorHAnsi" w:hAnsiTheme="minorHAnsi" w:cstheme="minorBidi"/>
         </w:rPr>
-        <w:commentReference w:id="80"/>
+        <w:commentReference w:id="83"/>
       </w:r>
       <w:r>
         <w:t xml:space="preserve">during </w:t>
@@ -4918,17 +4969,17 @@
       <w:r>
         <w:t xml:space="preserve">th </w:t>
       </w:r>
-      <w:commentRangeStart w:id="81"/>
+      <w:commentRangeStart w:id="84"/>
       <w:r>
         <w:t xml:space="preserve">evidence </w:t>
       </w:r>
-      <w:commentRangeEnd w:id="81"/>
+      <w:commentRangeEnd w:id="84"/>
       <w:r>
         <w:rPr>
           <w:rStyle w:val="CommentReference"/>
           <w:rFonts w:asciiTheme="minorHAnsi" w:eastAsiaTheme="minorHAnsi" w:hAnsiTheme="minorHAnsi" w:cstheme="minorBidi"/>
         </w:rPr>
-        <w:commentReference w:id="81"/>
+        <w:commentReference w:id="84"/>
       </w:r>
       <w:r>
         <w:t>showing that the exp</w:t>
@@ -4942,7 +4993,7 @@
       <w:r>
         <w:t xml:space="preserve">n unclear with evidence supporting </w:t>
       </w:r>
-      <w:commentRangeStart w:id="82"/>
+      <w:commentRangeStart w:id="85"/>
       <w:r>
         <w:t>passive</w:t>
       </w:r>
@@ -4952,13 +5003,13 @@
       <w:r>
         <w:t xml:space="preserve">diffusion </w:t>
       </w:r>
-      <w:commentRangeEnd w:id="82"/>
+      <w:commentRangeEnd w:id="85"/>
       <w:r>
         <w:rPr>
           <w:rStyle w:val="CommentReference"/>
           <w:rFonts w:asciiTheme="minorHAnsi" w:eastAsiaTheme="minorHAnsi" w:hAnsiTheme="minorHAnsi" w:cstheme="minorBidi"/>
         </w:rPr>
-        <w:commentReference w:id="82"/>
+        <w:commentReference w:id="85"/>
       </w:r>
       <w:r>
         <w:t>and</w:t>
@@ -5020,17 +5071,17 @@
       <w:r>
         <w:t xml:space="preserve">he fetus relies on maternal supply of cholesterol, as the fetal capacity to biosynthesize cholesterol develops in later </w:t>
       </w:r>
-      <w:commentRangeStart w:id="83"/>
+      <w:commentRangeStart w:id="86"/>
       <w:r>
         <w:t>pregnancy</w:t>
       </w:r>
-      <w:commentRangeEnd w:id="83"/>
+      <w:commentRangeEnd w:id="86"/>
       <w:r>
         <w:rPr>
           <w:rStyle w:val="CommentReference"/>
           <w:rFonts w:asciiTheme="minorHAnsi" w:eastAsiaTheme="minorHAnsi" w:hAnsiTheme="minorHAnsi" w:cstheme="minorBidi"/>
         </w:rPr>
-        <w:commentReference w:id="83"/>
+        <w:commentReference w:id="86"/>
       </w:r>
       <w:r>
         <w:t>.</w:t>
@@ -5047,17 +5098,17 @@
       <w:r>
         <w:t xml:space="preserve">ccording to a </w:t>
       </w:r>
-      <w:commentRangeStart w:id="84"/>
+      <w:commentRangeStart w:id="87"/>
       <w:r>
         <w:t>recent review</w:t>
       </w:r>
-      <w:commentRangeEnd w:id="84"/>
+      <w:commentRangeEnd w:id="87"/>
       <w:r>
         <w:rPr>
           <w:rStyle w:val="CommentReference"/>
           <w:rFonts w:asciiTheme="minorHAnsi" w:eastAsiaTheme="minorHAnsi" w:hAnsiTheme="minorHAnsi" w:cstheme="minorBidi"/>
         </w:rPr>
-        <w:commentReference w:id="84"/>
+        <w:commentReference w:id="87"/>
       </w:r>
       <w:r>
         <w:t>, localization of fetal transporters a</w:t>
@@ -5083,16 +5134,16 @@
       <w:r>
         <w:t xml:space="preserve">drug transfer from the maternal circulation to the fetal </w:t>
       </w:r>
-      <w:commentRangeStart w:id="85"/>
+      <w:commentRangeStart w:id="88"/>
       <w:r>
         <w:t>circulation</w:t>
       </w:r>
-      <w:commentRangeEnd w:id="85"/>
-      <w:r>
-        <w:rPr>
-          <w:rStyle w:val="CommentReference"/>
-        </w:rPr>
-        <w:commentReference w:id="85"/>
+      <w:commentRangeEnd w:id="88"/>
+      <w:r>
+        <w:rPr>
+          <w:rStyle w:val="CommentReference"/>
+        </w:rPr>
+        <w:commentReference w:id="88"/>
       </w:r>
       <w:r>
         <w:t xml:space="preserve">. </w:t>
@@ -5116,7 +5167,14 @@
         <w:rPr>
           <w:highlight w:val="yellow"/>
         </w:rPr>
-        <w:t>Choline is necessary during the fetal development to allow for the synthesis of phospholipids</w:t>
+        <w:t xml:space="preserve">Choline is necessary during the fetal development to allow for the </w:t>
+      </w:r>
+      <w:r>
+        <w:rPr>
+          <w:highlight w:val="yellow"/>
+        </w:rPr>
+        <w:lastRenderedPageBreak/>
+        <w:t>synthesis of phospholipids</w:t>
       </w:r>
       <w:r>
         <w:rPr>
@@ -5180,7 +5238,6 @@
         <w:rPr>
           <w:highlight w:val="yellow"/>
         </w:rPr>
-        <w:lastRenderedPageBreak/>
         <w:t xml:space="preserve">major </w:t>
       </w:r>
       <w:r>
@@ -5431,20 +5488,20 @@
         </w:rPr>
         <w:t xml:space="preserve">ne to the basolateral </w:t>
       </w:r>
-      <w:commentRangeStart w:id="86"/>
+      <w:commentRangeStart w:id="89"/>
       <w:r>
         <w:rPr>
           <w:highlight w:val="yellow"/>
         </w:rPr>
         <w:t>membrane</w:t>
       </w:r>
-      <w:commentRangeEnd w:id="86"/>
-      <w:r>
-        <w:rPr>
-          <w:rStyle w:val="CommentReference"/>
-          <w:highlight w:val="yellow"/>
-        </w:rPr>
-        <w:commentReference w:id="86"/>
+      <w:commentRangeEnd w:id="89"/>
+      <w:r>
+        <w:rPr>
+          <w:rStyle w:val="CommentReference"/>
+          <w:highlight w:val="yellow"/>
+        </w:rPr>
+        <w:commentReference w:id="89"/>
       </w:r>
       <w:r>
         <w:rPr>
@@ -5522,16 +5579,16 @@
       <w:r>
         <w:t xml:space="preserve"> is transported from maternal circulation into the placenta by two primary transporters, transcobalamin and </w:t>
       </w:r>
-      <w:commentRangeStart w:id="87"/>
+      <w:commentRangeStart w:id="90"/>
       <w:r>
         <w:t>haptocorrin</w:t>
       </w:r>
-      <w:commentRangeEnd w:id="87"/>
-      <w:r>
-        <w:rPr>
-          <w:rStyle w:val="CommentReference"/>
-        </w:rPr>
-        <w:commentReference w:id="87"/>
+      <w:commentRangeEnd w:id="90"/>
+      <w:r>
+        <w:rPr>
+          <w:rStyle w:val="CommentReference"/>
+        </w:rPr>
+        <w:commentReference w:id="90"/>
       </w:r>
       <w:r>
         <w:t>.</w:t>
@@ -5636,16 +5693,16 @@
       <w:r>
         <w:t xml:space="preserve"> share a common pathway. In mice, megalin is expressed in the yolk sac and contributes to the uptake of selenium to the fetus as </w:t>
       </w:r>
-      <w:commentRangeStart w:id="88"/>
+      <w:commentRangeStart w:id="91"/>
       <w:r>
         <w:t>well</w:t>
       </w:r>
-      <w:commentRangeEnd w:id="88"/>
-      <w:r>
-        <w:rPr>
-          <w:rStyle w:val="CommentReference"/>
-        </w:rPr>
-        <w:commentReference w:id="88"/>
+      <w:commentRangeEnd w:id="91"/>
+      <w:r>
+        <w:rPr>
+          <w:rStyle w:val="CommentReference"/>
+        </w:rPr>
+        <w:commentReference w:id="91"/>
       </w:r>
       <w:r>
         <w:t>.</w:t>
@@ -5704,7 +5761,7 @@
         </w:rPr>
         <w:t xml:space="preserve"> neutral amino acid transporter </w:t>
       </w:r>
-      <w:commentRangeStart w:id="89"/>
+      <w:commentRangeStart w:id="92"/>
       <w:r>
         <w:rPr>
           <w:rFonts w:eastAsiaTheme="minorHAnsi"/>
@@ -5712,14 +5769,14 @@
         </w:rPr>
         <w:t xml:space="preserve">SNAT2 </w:t>
       </w:r>
-      <w:commentRangeEnd w:id="89"/>
+      <w:commentRangeEnd w:id="92"/>
       <w:r>
         <w:rPr>
           <w:rStyle w:val="CommentReference"/>
           <w:rFonts w:asciiTheme="minorHAnsi" w:eastAsiaTheme="minorHAnsi" w:hAnsiTheme="minorHAnsi" w:cstheme="minorBidi"/>
           <w:highlight w:val="yellow"/>
         </w:rPr>
-        <w:commentReference w:id="89"/>
+        <w:commentReference w:id="92"/>
       </w:r>
       <w:r>
         <w:rPr>
@@ -5821,7 +5878,7 @@
         </w:rPr>
         <w:t xml:space="preserve">attributed to vitamin D’s role in regulating the extracellular cytotrophoblast cell invasion of the uterus which determines access to maternal </w:t>
       </w:r>
-      <w:commentRangeStart w:id="90"/>
+      <w:commentRangeStart w:id="93"/>
       <w:r>
         <w:rPr>
           <w:rFonts w:eastAsiaTheme="minorHAnsi"/>
@@ -5835,13 +5892,13 @@
         </w:rPr>
         <w:t>irculation</w:t>
       </w:r>
-      <w:commentRangeEnd w:id="90"/>
-      <w:r>
-        <w:rPr>
-          <w:rStyle w:val="CommentReference"/>
-          <w:highlight w:val="yellow"/>
-        </w:rPr>
-        <w:commentReference w:id="90"/>
+      <w:commentRangeEnd w:id="93"/>
+      <w:r>
+        <w:rPr>
+          <w:rStyle w:val="CommentReference"/>
+          <w:highlight w:val="yellow"/>
+        </w:rPr>
+        <w:commentReference w:id="93"/>
       </w:r>
       <w:r>
         <w:rPr>
@@ -5974,18 +6031,22 @@
         <w:t>Besides meeting fetal calcium needs, calcium plays a role in placental maturation, c</w:t>
       </w:r>
       <w:r>
-        <w:t xml:space="preserve">ell signaling, and invasion. The exact mechanism by which calcium is transported to the fetus are not yet elucidated and can differ by mammalian </w:t>
-      </w:r>
-      <w:commentRangeStart w:id="91"/>
+        <w:t xml:space="preserve">ell signaling, and invasion. The exact </w:t>
+      </w:r>
+      <w:r>
+        <w:lastRenderedPageBreak/>
+        <w:t xml:space="preserve">mechanism by which calcium is transported to the fetus are not yet elucidated and can differ by mammalian </w:t>
+      </w:r>
+      <w:commentRangeStart w:id="94"/>
       <w:r>
         <w:t>species</w:t>
       </w:r>
-      <w:commentRangeEnd w:id="91"/>
-      <w:r>
-        <w:rPr>
-          <w:rStyle w:val="CommentReference"/>
-        </w:rPr>
-        <w:commentReference w:id="91"/>
+      <w:commentRangeEnd w:id="94"/>
+      <w:r>
+        <w:rPr>
+          <w:rStyle w:val="CommentReference"/>
+        </w:rPr>
+        <w:commentReference w:id="94"/>
       </w:r>
       <w:r>
         <w:t xml:space="preserve">. </w:t>
@@ -5996,6 +6057,7 @@
       <w:pPr>
         <w:ind w:firstLine="720"/>
       </w:pPr>
+      <w:commentRangeStart w:id="95"/>
       <w:r>
         <w:rPr>
           <w:highlight w:val="yellow"/>
@@ -6043,7 +6105,15 @@
         <w:rPr>
           <w:highlight w:val="yellow"/>
         </w:rPr>
-        <w:t xml:space="preserve">. Once transferrin is bound to its transporter, it is endocytosed into the placenta where transferrin receptor-1 dissociates from transferrin. It is then transferred to the fetus by ferroportin </w:t>
+        <w:t xml:space="preserve">. Once transferrin is bound to its transporter, it is endocytosed into the placenta where transferrin receptor-1 dissociates from transferrin. It is then </w:t>
+      </w:r>
+      <w:bookmarkStart w:id="96" w:name="_GoBack"/>
+      <w:bookmarkEnd w:id="96"/>
+      <w:r>
+        <w:rPr>
+          <w:highlight w:val="yellow"/>
+        </w:rPr>
+        <w:t xml:space="preserve">transferred to the fetus by ferroportin </w:t>
       </w:r>
       <w:r>
         <w:rPr>
@@ -6100,6 +6170,14 @@
         </w:rPr>
         <w:t>. It seems that maternal levels of transferrin dictate the expression of placental transferrin receptors. Low maternal iron concentrations cause an increase in the expression of microvillous membrane transferrin receptor-1 to compensate for the maternal deficiency and provide sufficient iron for the developing fetus</w:t>
       </w:r>
+      <w:ins w:id="97" w:author="Dave Bridges" w:date="2018-03-04T20:58:00Z">
+        <w:r>
+          <w:rPr>
+            <w:highlight w:val="yellow"/>
+          </w:rPr>
+          <w:t xml:space="preserve"> </w:t>
+        </w:r>
+      </w:ins>
       <w:r>
         <w:rPr>
           <w:highlight w:val="yellow"/>
@@ -6146,7 +6224,7 @@
       <w:r>
         <w:t>needs, the excess iron is stored in the placenta</w:t>
       </w:r>
-      <w:del w:id="92" w:author="Dave Bridges" w:date="2018-03-04T20:47:00Z">
+      <w:del w:id="98" w:author="Dave Bridges" w:date="2018-03-04T20:47:00Z">
         <w:r>
           <w:delText xml:space="preserve"> </w:delText>
         </w:r>
@@ -6199,16 +6277,16 @@
       <w:r>
         <w:t xml:space="preserve">hanism are not fully </w:t>
       </w:r>
-      <w:commentRangeStart w:id="93"/>
+      <w:commentRangeStart w:id="99"/>
       <w:r>
         <w:t>understood</w:t>
       </w:r>
-      <w:commentRangeEnd w:id="93"/>
-      <w:r>
-        <w:rPr>
-          <w:rStyle w:val="CommentReference"/>
-        </w:rPr>
-        <w:commentReference w:id="93"/>
+      <w:commentRangeEnd w:id="99"/>
+      <w:r>
+        <w:rPr>
+          <w:rStyle w:val="CommentReference"/>
+        </w:rPr>
+        <w:commentReference w:id="99"/>
       </w:r>
       <w:r>
         <w:t xml:space="preserve">. </w:t>
@@ -6239,6 +6317,14 @@
       </w:r>
       <w:r>
         <w:t>(increased needs with gestation?)</w:t>
+      </w:r>
+      <w:commentRangeEnd w:id="95"/>
+      <w:r>
+        <w:rPr>
+          <w:rStyle w:val="CommentReference"/>
+          <w:rFonts w:asciiTheme="minorHAnsi" w:eastAsiaTheme="minorHAnsi" w:hAnsiTheme="minorHAnsi" w:cstheme="minorBidi"/>
+        </w:rPr>
+        <w:commentReference w:id="95"/>
       </w:r>
     </w:p>
     <w:p>
@@ -6331,7 +6417,11 @@
         <w:t xml:space="preserve">Research has been inconsistent regarding placental transport in maternal obesity with conflicting data from human and non-human data. </w:t>
       </w:r>
       <w:r>
-        <w:t xml:space="preserve">Furthermore, the majority of the data has focused on the syncytiotrophoblastic membranes without an emphasis on the fetal endothelial cellular membrane. </w:t>
+        <w:t xml:space="preserve">Furthermore, the majority of the data has focused on the syncytiotrophoblastic membranes without an emphasis on the fetal endothelial cellular </w:t>
+      </w:r>
+      <w:r>
+        <w:lastRenderedPageBreak/>
+        <w:t xml:space="preserve">membrane. </w:t>
       </w:r>
       <w:r>
         <w:t xml:space="preserve">In this review, we will focus on </w:t>
@@ -6360,17 +6450,17 @@
       <w:r>
         <w:t xml:space="preserve">Fetal development requires a constant supply of amino acids, particularly the </w:t>
       </w:r>
-      <w:commentRangeStart w:id="94"/>
+      <w:commentRangeStart w:id="100"/>
       <w:r>
         <w:t xml:space="preserve">essential </w:t>
       </w:r>
-      <w:commentRangeEnd w:id="94"/>
+      <w:commentRangeEnd w:id="100"/>
       <w:r>
         <w:rPr>
           <w:rStyle w:val="CommentReference"/>
           <w:rFonts w:asciiTheme="minorHAnsi" w:eastAsiaTheme="minorHAnsi" w:hAnsiTheme="minorHAnsi" w:cstheme="minorBidi"/>
         </w:rPr>
-        <w:commentReference w:id="94"/>
+        <w:commentReference w:id="100"/>
       </w:r>
       <w:r>
         <w:t>amino acids.  The study of a</w:t>
@@ -6399,17 +6489,17 @@
       <w:r>
         <w:t xml:space="preserve">Amino acid transport system A was shown to have increased </w:t>
       </w:r>
-      <w:commentRangeStart w:id="95"/>
+      <w:commentRangeStart w:id="101"/>
       <w:r>
         <w:t xml:space="preserve">activity </w:t>
       </w:r>
-      <w:commentRangeEnd w:id="95"/>
+      <w:commentRangeEnd w:id="101"/>
       <w:r>
         <w:rPr>
           <w:rStyle w:val="CommentReference"/>
           <w:rFonts w:asciiTheme="minorHAnsi" w:eastAsiaTheme="minorHAnsi" w:hAnsiTheme="minorHAnsi" w:cstheme="minorBidi"/>
         </w:rPr>
-        <w:commentReference w:id="95"/>
+        <w:commentReference w:id="101"/>
       </w:r>
       <w:r>
         <w:t xml:space="preserve">especially with the expression of </w:t>
@@ -6423,17 +6513,17 @@
       <w:r>
         <w:t xml:space="preserve"> amino acid flux to the fetus, </w:t>
       </w:r>
-      <w:commentRangeStart w:id="96"/>
+      <w:commentRangeStart w:id="102"/>
       <w:r>
         <w:t>while</w:t>
       </w:r>
-      <w:commentRangeEnd w:id="96"/>
+      <w:commentRangeEnd w:id="102"/>
       <w:r>
         <w:rPr>
           <w:rStyle w:val="CommentReference"/>
           <w:rFonts w:asciiTheme="minorHAnsi" w:eastAsiaTheme="minorHAnsi" w:hAnsiTheme="minorHAnsi" w:cstheme="minorBidi"/>
         </w:rPr>
-        <w:commentReference w:id="96"/>
+        <w:commentReference w:id="102"/>
       </w:r>
       <w:r>
         <w:t xml:space="preserve"> a</w:t>
@@ -6441,17 +6531,17 @@
       <w:r>
         <w:t xml:space="preserve">mino acid transport system L </w:t>
       </w:r>
-      <w:commentRangeStart w:id="97"/>
+      <w:commentRangeStart w:id="103"/>
       <w:r>
         <w:t xml:space="preserve">activity </w:t>
       </w:r>
-      <w:commentRangeEnd w:id="97"/>
+      <w:commentRangeEnd w:id="103"/>
       <w:r>
         <w:rPr>
           <w:rStyle w:val="CommentReference"/>
           <w:rFonts w:asciiTheme="minorHAnsi" w:eastAsiaTheme="minorHAnsi" w:hAnsiTheme="minorHAnsi" w:cstheme="minorBidi"/>
         </w:rPr>
-        <w:commentReference w:id="97"/>
+        <w:commentReference w:id="103"/>
       </w:r>
       <w:r>
         <w:t>was not altered with maternal obesity</w:t>
@@ -6459,17 +6549,17 @@
       <w:r>
         <w:t xml:space="preserve">. Sex differences may appear with male offspring having increased system A </w:t>
       </w:r>
-      <w:commentRangeStart w:id="98"/>
+      <w:commentRangeStart w:id="104"/>
       <w:r>
         <w:t xml:space="preserve">activity </w:t>
       </w:r>
-      <w:commentRangeEnd w:id="98"/>
+      <w:commentRangeEnd w:id="104"/>
       <w:r>
         <w:rPr>
           <w:rStyle w:val="CommentReference"/>
           <w:rFonts w:asciiTheme="minorHAnsi" w:eastAsiaTheme="minorHAnsi" w:hAnsiTheme="minorHAnsi" w:cstheme="minorBidi"/>
         </w:rPr>
-        <w:commentReference w:id="98"/>
+        <w:commentReference w:id="104"/>
       </w:r>
       <w:r>
         <w:t>compared to females.</w:t>
@@ -6477,17 +6567,17 @@
       <w:r>
         <w:t xml:space="preserve"> The increased expression of the transporter system can contribute to the birth of macrosomic newborns due to the increased supply of amino </w:t>
       </w:r>
-      <w:commentRangeStart w:id="99"/>
+      <w:commentRangeStart w:id="105"/>
       <w:r>
         <w:t>acids</w:t>
       </w:r>
-      <w:commentRangeEnd w:id="99"/>
+      <w:commentRangeEnd w:id="105"/>
       <w:r>
         <w:rPr>
           <w:rStyle w:val="CommentReference"/>
           <w:rFonts w:asciiTheme="minorHAnsi" w:eastAsiaTheme="minorHAnsi" w:hAnsiTheme="minorHAnsi" w:cstheme="minorBidi"/>
         </w:rPr>
-        <w:commentReference w:id="99"/>
+        <w:commentReference w:id="105"/>
       </w:r>
       <w:r>
         <w:t>.</w:t>
@@ -6513,17 +6603,17 @@
       <w:r>
         <w:t xml:space="preserve">expressions remain </w:t>
       </w:r>
-      <w:commentRangeStart w:id="100"/>
+      <w:commentRangeStart w:id="106"/>
       <w:r>
         <w:t>inconclusive</w:t>
       </w:r>
-      <w:commentRangeEnd w:id="100"/>
+      <w:commentRangeEnd w:id="106"/>
       <w:r>
         <w:rPr>
           <w:rStyle w:val="CommentReference"/>
           <w:rFonts w:asciiTheme="minorHAnsi" w:eastAsiaTheme="minorHAnsi" w:hAnsiTheme="minorHAnsi" w:cstheme="minorBidi"/>
         </w:rPr>
-        <w:commentReference w:id="100"/>
+        <w:commentReference w:id="106"/>
       </w:r>
       <w:r>
         <w:t>.</w:t>
@@ -6543,17 +6633,17 @@
       <w:r>
         <w:t xml:space="preserve">ism were </w:t>
       </w:r>
-      <w:commentRangeStart w:id="101"/>
+      <w:commentRangeStart w:id="107"/>
       <w:r>
         <w:t xml:space="preserve">inconsistently </w:t>
       </w:r>
-      <w:commentRangeEnd w:id="101"/>
+      <w:commentRangeEnd w:id="107"/>
       <w:r>
         <w:rPr>
           <w:rStyle w:val="CommentReference"/>
           <w:rFonts w:asciiTheme="minorHAnsi" w:eastAsiaTheme="minorHAnsi" w:hAnsiTheme="minorHAnsi" w:cstheme="minorBidi"/>
         </w:rPr>
-        <w:commentReference w:id="101"/>
+        <w:commentReference w:id="107"/>
       </w:r>
       <w:r>
         <w:t xml:space="preserve">altered in </w:t>
@@ -6582,22 +6672,22 @@
       <w:r>
         <w:t xml:space="preserve">ficantly reduced in </w:t>
       </w:r>
-      <w:commentRangeStart w:id="102"/>
+      <w:commentRangeStart w:id="108"/>
       <w:r>
         <w:t>obese</w:t>
       </w:r>
-      <w:commentRangeEnd w:id="102"/>
+      <w:commentRangeEnd w:id="108"/>
       <w:r>
         <w:rPr>
           <w:rStyle w:val="CommentReference"/>
           <w:rFonts w:asciiTheme="minorHAnsi" w:eastAsiaTheme="minorHAnsi" w:hAnsiTheme="minorHAnsi" w:cstheme="minorBidi"/>
         </w:rPr>
-        <w:commentReference w:id="102"/>
+        <w:commentReference w:id="108"/>
       </w:r>
       <w:r>
         <w:t xml:space="preserve"> rats. </w:t>
       </w:r>
-      <w:commentRangeStart w:id="103"/>
+      <w:commentRangeStart w:id="109"/>
       <w:r>
         <w:t>It is worthy to note that recent findings demonstrated an increased fatty acid</w:t>
       </w:r>
@@ -6622,13 +6712,13 @@
       <w:r>
         <w:t>oxidation</w:t>
       </w:r>
-      <w:commentRangeEnd w:id="103"/>
+      <w:commentRangeEnd w:id="109"/>
       <w:r>
         <w:rPr>
           <w:rStyle w:val="CommentReference"/>
           <w:rFonts w:asciiTheme="minorHAnsi" w:eastAsiaTheme="minorHAnsi" w:hAnsiTheme="minorHAnsi" w:cstheme="minorBidi"/>
         </w:rPr>
-        <w:commentReference w:id="103"/>
+        <w:commentReference w:id="109"/>
       </w:r>
       <w:r>
         <w:t xml:space="preserve">. The increased placental storage of fatty acids </w:t>
@@ -6648,17 +6738,17 @@
       <w:r>
         <w:t xml:space="preserve">to be a protective mechanism to prevent excess fatty acids from crossing the fetal-placental </w:t>
       </w:r>
-      <w:commentRangeStart w:id="104"/>
+      <w:commentRangeStart w:id="110"/>
       <w:r>
         <w:t>membrane</w:t>
       </w:r>
-      <w:commentRangeEnd w:id="104"/>
+      <w:commentRangeEnd w:id="110"/>
       <w:r>
         <w:rPr>
           <w:rStyle w:val="CommentReference"/>
           <w:rFonts w:asciiTheme="minorHAnsi" w:eastAsiaTheme="minorHAnsi" w:hAnsiTheme="minorHAnsi" w:cstheme="minorBidi"/>
         </w:rPr>
-        <w:commentReference w:id="104"/>
+        <w:commentReference w:id="110"/>
       </w:r>
       <w:r>
         <w:t xml:space="preserve">. </w:t>
@@ -6705,17 +6795,17 @@
       <w:r>
         <w:t xml:space="preserve"> </w:t>
       </w:r>
-      <w:commentRangeStart w:id="105"/>
+      <w:commentRangeStart w:id="111"/>
       <w:r>
         <w:t xml:space="preserve">Emerging </w:t>
       </w:r>
-      <w:commentRangeEnd w:id="105"/>
+      <w:commentRangeEnd w:id="111"/>
       <w:r>
         <w:rPr>
           <w:rStyle w:val="CommentReference"/>
           <w:rFonts w:asciiTheme="minorHAnsi" w:eastAsiaTheme="minorHAnsi" w:hAnsiTheme="minorHAnsi" w:cstheme="minorBidi"/>
         </w:rPr>
-        <w:commentReference w:id="105"/>
+        <w:commentReference w:id="111"/>
       </w:r>
       <w:r>
         <w:t xml:space="preserve">evidence shows that </w:t>
@@ -6735,16 +6825,16 @@
       <w:r>
         <w:t xml:space="preserve">transporters at the syncytiotrophoblastic </w:t>
       </w:r>
-      <w:commentRangeStart w:id="106"/>
+      <w:commentRangeStart w:id="112"/>
       <w:r>
         <w:t>membrane</w:t>
       </w:r>
-      <w:commentRangeEnd w:id="106"/>
-      <w:r>
-        <w:rPr>
-          <w:rStyle w:val="CommentReference"/>
-        </w:rPr>
-        <w:commentReference w:id="106"/>
+      <w:commentRangeEnd w:id="112"/>
+      <w:r>
+        <w:rPr>
+          <w:rStyle w:val="CommentReference"/>
+        </w:rPr>
+        <w:commentReference w:id="112"/>
       </w:r>
       <w:r>
         <w:t xml:space="preserve">. </w:t>
@@ -6764,32 +6854,32 @@
       <w:r>
         <w:t xml:space="preserve">micronutrient </w:t>
       </w:r>
-      <w:commentRangeStart w:id="107"/>
+      <w:commentRangeStart w:id="113"/>
       <w:r>
         <w:t>deficiency</w:t>
       </w:r>
-      <w:commentRangeEnd w:id="107"/>
+      <w:commentRangeEnd w:id="113"/>
       <w:r>
         <w:rPr>
           <w:rStyle w:val="CommentReference"/>
           <w:rFonts w:asciiTheme="minorHAnsi" w:eastAsiaTheme="minorHAnsi" w:hAnsiTheme="minorHAnsi" w:cstheme="minorBidi"/>
         </w:rPr>
-        <w:commentReference w:id="107"/>
+        <w:commentReference w:id="113"/>
       </w:r>
       <w:r>
         <w:t xml:space="preserve">, and thus the maternal circulating levels of micronutrients will determine placental </w:t>
       </w:r>
-      <w:commentRangeStart w:id="108"/>
+      <w:commentRangeStart w:id="114"/>
       <w:r>
         <w:t>responses</w:t>
       </w:r>
-      <w:commentRangeEnd w:id="108"/>
+      <w:commentRangeEnd w:id="114"/>
       <w:r>
         <w:rPr>
           <w:rStyle w:val="CommentReference"/>
           <w:rFonts w:asciiTheme="minorHAnsi" w:eastAsiaTheme="minorHAnsi" w:hAnsiTheme="minorHAnsi" w:cstheme="minorBidi"/>
         </w:rPr>
-        <w:commentReference w:id="108"/>
+        <w:commentReference w:id="114"/>
       </w:r>
       <w:r>
         <w:t>. As mentioned earlier, the adaptations to maternal levels of circulating micronutrien</w:t>
@@ -6880,6 +6970,7 @@
         <w:ind w:firstLine="720"/>
       </w:pPr>
       <w:r>
+        <w:lastRenderedPageBreak/>
         <w:t>Obesity-associated</w:t>
       </w:r>
       <w:r>
@@ -6912,483 +7003,476 @@
       <w:r>
         <w:t xml:space="preserve">no acid uptake like </w:t>
       </w:r>
-      <w:commentRangeStart w:id="109"/>
+      <w:commentRangeStart w:id="115"/>
       <w:r>
         <w:t>mTORC</w:t>
       </w:r>
-      <w:commentRangeEnd w:id="109"/>
-      <w:r>
-        <w:rPr>
-          <w:rStyle w:val="CommentReference"/>
-        </w:rPr>
-        <w:commentReference w:id="109"/>
-      </w:r>
-      <w:r>
-        <w:t xml:space="preserve">, insulin and </w:t>
-      </w:r>
+      <w:commentRangeEnd w:id="115"/>
+      <w:r>
+        <w:rPr>
+          <w:rStyle w:val="CommentReference"/>
+        </w:rPr>
+        <w:commentReference w:id="115"/>
+      </w:r>
+      <w:r>
+        <w:t>, insulin and insuli</w:t>
+      </w:r>
+      <w:r>
+        <w:t xml:space="preserve">n-like growth factor, leptin, and </w:t>
+      </w:r>
+      <w:commentRangeStart w:id="116"/>
+      <w:r>
+        <w:t>adiponectin</w:t>
+      </w:r>
+      <w:commentRangeEnd w:id="116"/>
+      <w:r>
+        <w:rPr>
+          <w:rStyle w:val="CommentReference"/>
+          <w:rFonts w:asciiTheme="minorHAnsi" w:eastAsiaTheme="minorHAnsi" w:hAnsiTheme="minorHAnsi" w:cstheme="minorBidi"/>
+        </w:rPr>
+        <w:commentReference w:id="116"/>
+      </w:r>
+      <w:r>
+        <w:t xml:space="preserve">. </w:t>
+      </w:r>
+      <w:r>
+        <w:t xml:space="preserve">In lean mothers, adiponectin decreases amino acid uptake </w:t>
+      </w:r>
+      <w:commentRangeStart w:id="117"/>
+      <w:r>
+        <w:t>especially</w:t>
+      </w:r>
+      <w:commentRangeEnd w:id="117"/>
+      <w:r>
+        <w:rPr>
+          <w:rStyle w:val="CommentReference"/>
+          <w:rFonts w:asciiTheme="minorHAnsi" w:eastAsiaTheme="minorHAnsi" w:hAnsiTheme="minorHAnsi" w:cstheme="minorBidi"/>
+        </w:rPr>
+        <w:commentReference w:id="117"/>
+      </w:r>
+      <w:r>
+        <w:t xml:space="preserve"> postprandial and is thought to be a protective mechanism to limit </w:t>
+      </w:r>
+      <w:r>
+        <w:t>excessive uptake of amino acids to the fetus especially that insulin levels are elevated postprandial. Due to hypoadiponectenemia associated with maternal obesity, this mechanism is altered and the effect of adiponectin on the placenta is reduced.</w:t>
+      </w:r>
+      <w:r>
+        <w:t xml:space="preserve"> </w:t>
+      </w:r>
+      <w:commentRangeStart w:id="118"/>
+      <w:r>
+        <w:t>Maternal</w:t>
+      </w:r>
+      <w:commentRangeEnd w:id="118"/>
+      <w:r>
+        <w:rPr>
+          <w:rStyle w:val="CommentReference"/>
+        </w:rPr>
+        <w:commentReference w:id="118"/>
+      </w:r>
+      <w:r>
+        <w:t xml:space="preserve"> </w:t>
+      </w:r>
+      <w:r>
+        <w:t xml:space="preserve">levels of insulin, </w:t>
+      </w:r>
+      <w:commentRangeStart w:id="119"/>
+      <w:r>
+        <w:t>adiponectin</w:t>
+      </w:r>
+      <w:commentRangeEnd w:id="119"/>
+      <w:r>
+        <w:rPr>
+          <w:rStyle w:val="CommentReference"/>
+          <w:rFonts w:asciiTheme="minorHAnsi" w:eastAsiaTheme="minorHAnsi" w:hAnsiTheme="minorHAnsi" w:cstheme="minorBidi"/>
+        </w:rPr>
+        <w:commentReference w:id="119"/>
+      </w:r>
+      <w:r>
+        <w:t xml:space="preserve">, leptin, and cytokines due to the inflammatory milieu induced by obesity have a significant role in regulating the downstream </w:t>
+      </w:r>
+      <w:r>
+        <w:t xml:space="preserve">placental </w:t>
+      </w:r>
+      <w:r>
+        <w:t xml:space="preserve">metabolic pathways of insulin, peroxisome proliferator-activated receptor </w:t>
+      </w:r>
+      <w:r>
+        <w:t>alpha (</w:t>
+      </w:r>
+      <w:commentRangeStart w:id="120"/>
+      <w:r>
+        <w:t>PPARα</w:t>
+      </w:r>
+      <w:commentRangeEnd w:id="120"/>
+      <w:r>
+        <w:rPr>
+          <w:rStyle w:val="CommentReference"/>
+          <w:rFonts w:asciiTheme="minorHAnsi" w:eastAsiaTheme="minorHAnsi" w:hAnsiTheme="minorHAnsi" w:cstheme="minorBidi"/>
+        </w:rPr>
+        <w:commentReference w:id="120"/>
+      </w:r>
+      <w:r>
+        <w:t xml:space="preserve">) </w:t>
+      </w:r>
+      <w:r>
+        <w:t xml:space="preserve">and </w:t>
+      </w:r>
+      <w:commentRangeStart w:id="121"/>
+      <w:r>
+        <w:t>mTORC</w:t>
+      </w:r>
+      <w:commentRangeEnd w:id="121"/>
+      <w:r>
+        <w:rPr>
+          <w:rStyle w:val="CommentReference"/>
+        </w:rPr>
+        <w:commentReference w:id="121"/>
+      </w:r>
+      <w:r>
+        <w:t xml:space="preserve">. </w:t>
+      </w:r>
+      <w:r>
+        <w:t xml:space="preserve">Maternal </w:t>
+      </w:r>
+      <w:r>
+        <w:t xml:space="preserve">obesity is assumed to directly influence placental </w:t>
+      </w:r>
+      <w:r>
+        <w:t xml:space="preserve">lipid metabolism with </w:t>
+      </w:r>
+      <w:commentRangeStart w:id="122"/>
+      <w:r>
+        <w:t xml:space="preserve">evidence </w:t>
+      </w:r>
+      <w:commentRangeEnd w:id="122"/>
+      <w:r>
+        <w:rPr>
+          <w:rStyle w:val="CommentReference"/>
+          <w:rFonts w:asciiTheme="minorHAnsi" w:eastAsiaTheme="minorHAnsi" w:hAnsiTheme="minorHAnsi" w:cstheme="minorBidi"/>
+        </w:rPr>
+        <w:commentReference w:id="122"/>
+      </w:r>
+      <w:r>
+        <w:t xml:space="preserve">suggesting a protective role of the placenta in limiting available fatty acids for fetal supply by esterifying and storing the lipids that cross the microvillous membrane. </w:t>
+      </w:r>
+      <w:r>
+        <w:t>Alterations in the inflammatory milieu of the mother</w:t>
+      </w:r>
+      <w:r>
+        <w:t>, which is usually elevated due to obesity,</w:t>
+      </w:r>
+      <w:r>
+        <w:t xml:space="preserve"> is also </w:t>
+      </w:r>
+      <w:r>
+        <w:t>thought</w:t>
+      </w:r>
+      <w:r>
+        <w:t xml:space="preserve"> to affect placental function.</w:t>
+      </w:r>
+    </w:p>
+    <w:p/>
+    <w:p>
+      <w:pPr>
+        <w:pStyle w:val="Heading2"/>
+        <w:rPr>
+          <w:rFonts w:ascii="Times New Roman" w:hAnsi="Times New Roman" w:cs="Times New Roman"/>
+        </w:rPr>
+      </w:pPr>
+      <w:r>
+        <w:rPr>
+          <w:rFonts w:ascii="Times New Roman" w:hAnsi="Times New Roman" w:cs="Times New Roman"/>
+        </w:rPr>
+        <w:t>Role of the placenta</w:t>
+      </w:r>
+      <w:r>
+        <w:rPr>
+          <w:rFonts w:ascii="Times New Roman" w:hAnsi="Times New Roman" w:cs="Times New Roman"/>
+        </w:rPr>
+        <w:t xml:space="preserve"> in determining offspring risk of disease in human and animal models</w:t>
+      </w:r>
+    </w:p>
+    <w:p/>
+    <w:p>
+      <w:pPr>
+        <w:ind w:firstLine="720"/>
+      </w:pPr>
+      <w:r>
+        <w:t xml:space="preserve">Improper </w:t>
+      </w:r>
+      <w:commentRangeStart w:id="123"/>
+      <w:r>
+        <w:t xml:space="preserve">placentation </w:t>
+      </w:r>
+      <w:commentRangeEnd w:id="123"/>
+      <w:r>
+        <w:rPr>
+          <w:rStyle w:val="CommentReference"/>
+          <w:rFonts w:asciiTheme="minorHAnsi" w:eastAsiaTheme="minorHAnsi" w:hAnsiTheme="minorHAnsi" w:cstheme="minorBidi"/>
+        </w:rPr>
+        <w:commentReference w:id="123"/>
+      </w:r>
+      <w:r>
+        <w:t>has been linked to intrauterine growth restriction and the health risks associated with it. Over</w:t>
+      </w:r>
+      <w:r>
+        <w:t>-</w:t>
+      </w:r>
+      <w:r>
+        <w:t xml:space="preserve">nutrition, in the event of maternal obesity for example, is currently being associated with altered placental transport of nutrients which alters fetal risk of developing disease. </w:t>
+      </w:r>
+      <w:r>
+        <w:t>Fetuses who are overfed</w:t>
+      </w:r>
+      <w:r>
+        <w:t xml:space="preserve"> due to increased nutrient flux </w:t>
+      </w:r>
+      <w:r>
+        <w:t>are at a higher risk of developing a similar metabolic profile as a person with obesity. The maternal milieu has a crucial role in determining the health and function of the placenta</w:t>
+      </w:r>
+      <w:r>
+        <w:t>,</w:t>
+      </w:r>
+      <w:r>
+        <w:t xml:space="preserve"> which ultimately influences fetal health and development. A recent study</w:t>
+      </w:r>
+      <w:r>
+        <w:t xml:space="preserve"> i</w:t>
+      </w:r>
+      <w:r>
+        <w:t>n mice</w:t>
+      </w:r>
+      <w:r>
+        <w:t xml:space="preserve"> showed that adiponectin supplementation given during gestation prevents the adverse outcomes of maternal obesity on the </w:t>
+      </w:r>
+      <w:commentRangeStart w:id="124"/>
+      <w:r>
+        <w:t>fetus</w:t>
+      </w:r>
+      <w:commentRangeEnd w:id="124"/>
+      <w:r>
+        <w:rPr>
+          <w:rStyle w:val="CommentReference"/>
+          <w:rFonts w:asciiTheme="minorHAnsi" w:eastAsiaTheme="minorHAnsi" w:hAnsiTheme="minorHAnsi" w:cstheme="minorBidi"/>
+        </w:rPr>
+        <w:commentReference w:id="124"/>
+      </w:r>
+      <w:r>
+        <w:t xml:space="preserve">. Adiponectin supplementation restores adequate levels for adiponectin in the maternal circulation, and thus restores some of the placental normal sensitivity to adiponectin in maternal obesity. This study showed that </w:t>
+      </w:r>
+      <w:r>
+        <w:t xml:space="preserve">adiponectin restores the normal insulin, </w:t>
+      </w:r>
+      <w:commentRangeStart w:id="125"/>
+      <w:r>
+        <w:t xml:space="preserve">mTORC </w:t>
+      </w:r>
+      <w:commentRangeEnd w:id="125"/>
+      <w:r>
+        <w:rPr>
+          <w:rStyle w:val="CommentReference"/>
+          <w:rFonts w:asciiTheme="minorHAnsi" w:eastAsiaTheme="minorHAnsi" w:hAnsiTheme="minorHAnsi" w:cstheme="minorBidi"/>
+        </w:rPr>
+        <w:commentReference w:id="125"/>
+      </w:r>
+      <w:r>
+        <w:t xml:space="preserve">and </w:t>
+      </w:r>
+      <w:commentRangeStart w:id="126"/>
+      <w:r>
+        <w:t xml:space="preserve">PPARα </w:t>
+      </w:r>
+      <w:commentRangeEnd w:id="126"/>
+      <w:r>
+        <w:rPr>
+          <w:rStyle w:val="CommentReference"/>
+          <w:rFonts w:asciiTheme="minorHAnsi" w:eastAsiaTheme="minorHAnsi" w:hAnsiTheme="minorHAnsi" w:cstheme="minorBidi"/>
+        </w:rPr>
+        <w:commentReference w:id="126"/>
+      </w:r>
+      <w:r>
+        <w:t>signals that were altered</w:t>
+      </w:r>
+      <w:r>
+        <w:t xml:space="preserve"> in maternal obesity. Adiponectin supplementation </w:t>
+      </w:r>
+      <w:r>
+        <w:t xml:space="preserve">was </w:t>
+      </w:r>
+      <w:r>
+        <w:t>successful in restoring</w:t>
+      </w:r>
+      <w:r>
+        <w:t xml:space="preserve"> normal placental </w:t>
+      </w:r>
+      <w:commentRangeStart w:id="127"/>
+      <w:r>
+        <w:t xml:space="preserve">activity </w:t>
+      </w:r>
+      <w:commentRangeEnd w:id="127"/>
+      <w:r>
+        <w:rPr>
+          <w:rStyle w:val="CommentReference"/>
+          <w:rFonts w:asciiTheme="minorHAnsi" w:eastAsiaTheme="minorHAnsi" w:hAnsiTheme="minorHAnsi" w:cstheme="minorBidi"/>
+        </w:rPr>
+        <w:commentReference w:id="127"/>
+      </w:r>
+      <w:r>
+        <w:t xml:space="preserve">and </w:t>
+      </w:r>
+      <w:r>
+        <w:t xml:space="preserve">might be a </w:t>
+      </w:r>
+      <w:r>
+        <w:t xml:space="preserve">promising intervention that is yet to be translated to </w:t>
+      </w:r>
+      <w:commentRangeStart w:id="128"/>
+      <w:r>
+        <w:t>humans</w:t>
+      </w:r>
+      <w:commentRangeEnd w:id="128"/>
+      <w:r>
+        <w:rPr>
+          <w:rStyle w:val="CommentReference"/>
+        </w:rPr>
+        <w:commentReference w:id="128"/>
+      </w:r>
+      <w:r>
+        <w:t xml:space="preserve">. This highlights the placental sensitivity to any alterations in the maternal </w:t>
+      </w:r>
+      <w:r>
+        <w:t>environment</w:t>
+      </w:r>
+      <w:r>
+        <w:t xml:space="preserve"> and how the placenta can influence fetal outcomes. </w:t>
+      </w:r>
+      <w:r>
+        <w:t xml:space="preserve">Other approaches to </w:t>
+      </w:r>
+      <w:r>
+        <w:t xml:space="preserve">modify </w:t>
+      </w:r>
+      <w:r>
+        <w:t xml:space="preserve">outcomes of maternal obesity on the fetus incorporated exercise. </w:t>
+      </w:r>
+      <w:r>
+        <w:t xml:space="preserve">Exercise </w:t>
+      </w:r>
+      <w:r>
+        <w:t xml:space="preserve">in mice </w:t>
+      </w:r>
+      <w:r>
+        <w:t xml:space="preserve">during pregnancy </w:t>
+      </w:r>
+      <w:r>
+        <w:t>was suggested</w:t>
+      </w:r>
+      <w:r>
+        <w:t xml:space="preserve"> as a less invasive method to restore some of the normal functions of the placenta in light of maternal obesity. </w:t>
+      </w:r>
+      <w:r>
+        <w:t>Maternal obesity cause</w:t>
+      </w:r>
+      <w:r>
+        <w:t>s</w:t>
+      </w:r>
+      <w:r>
+        <w:t xml:space="preserve"> a hypoxic placental setting and lipid accretion on the placenta, and exercise alleviate</w:t>
+      </w:r>
+      <w:r>
+        <w:t>d</w:t>
+      </w:r>
+      <w:r>
+        <w:t xml:space="preserve"> the hypoxic environment as seen by a reduction in hypoxia-inducible factor 1-alpha</w:t>
+      </w:r>
+      <w:r>
+        <w:t xml:space="preserve"> </w:t>
+      </w:r>
+      <w:r>
+        <w:t>(HIF1A)</w:t>
+      </w:r>
+      <w:r>
+        <w:t>.  This results in</w:t>
+      </w:r>
+      <w:r>
+        <w:t xml:space="preserve"> reduced lipid deposition on the placental </w:t>
+      </w:r>
+      <w:commentRangeStart w:id="129"/>
+      <w:r>
+        <w:t>zones</w:t>
+      </w:r>
+      <w:commentRangeEnd w:id="129"/>
+      <w:r>
+        <w:rPr>
+          <w:rStyle w:val="CommentReference"/>
+          <w:rFonts w:asciiTheme="minorHAnsi" w:eastAsiaTheme="minorHAnsi" w:hAnsiTheme="minorHAnsi" w:cstheme="minorBidi"/>
+        </w:rPr>
+        <w:commentReference w:id="129"/>
+      </w:r>
+      <w:r>
+        <w:t>.</w:t>
+      </w:r>
+      <w:r>
+        <w:t xml:space="preserve"> </w:t>
+      </w:r>
+      <w:r>
+        <w:t xml:space="preserve">Exercise </w:t>
+      </w:r>
+      <w:r>
+        <w:t xml:space="preserve">also had an indirect effect on the offspring outcome by which offspring of obese dams who exercised during gestation did not </w:t>
+      </w:r>
+      <w:r>
+        <w:t>develop</w:t>
+      </w:r>
+      <w:r>
+        <w:t xml:space="preserve"> hyperinsulinemia or adipose tissue insulin resistance unlike offspring of obese dams who did not exercise</w:t>
+      </w:r>
+      <w:r>
+        <w:t xml:space="preserve"> during gestation</w:t>
+      </w:r>
+      <w:r>
+        <w:t xml:space="preserve">. This emphasizes the role of the placenta in determining the fetal health </w:t>
+      </w:r>
+      <w:commentRangeStart w:id="130"/>
       <w:r>
         <w:lastRenderedPageBreak/>
-        <w:t>insuli</w:t>
-      </w:r>
-      <w:r>
-        <w:t xml:space="preserve">n-like growth factor, leptin, and </w:t>
-      </w:r>
-      <w:commentRangeStart w:id="110"/>
-      <w:r>
-        <w:t>adiponectin</w:t>
-      </w:r>
-      <w:commentRangeEnd w:id="110"/>
+        <w:t>outcome</w:t>
+      </w:r>
+      <w:commentRangeEnd w:id="130"/>
       <w:r>
         <w:rPr>
           <w:rStyle w:val="CommentReference"/>
           <w:rFonts w:asciiTheme="minorHAnsi" w:eastAsiaTheme="minorHAnsi" w:hAnsiTheme="minorHAnsi" w:cstheme="minorBidi"/>
         </w:rPr>
-        <w:commentReference w:id="110"/>
+        <w:commentReference w:id="130"/>
       </w:r>
       <w:r>
         <w:t xml:space="preserve">. </w:t>
       </w:r>
       <w:r>
-        <w:t xml:space="preserve">In lean mothers, adiponectin decreases amino acid uptake </w:t>
-      </w:r>
-      <w:commentRangeStart w:id="111"/>
-      <w:r>
-        <w:t>especially</w:t>
-      </w:r>
-      <w:commentRangeEnd w:id="111"/>
+        <w:t xml:space="preserve">  </w:t>
+      </w:r>
+      <w:r>
+        <w:t>It is important to appreciate that maternal obesity effect</w:t>
+      </w:r>
+      <w:r>
+        <w:t>s</w:t>
+      </w:r>
+      <w:r>
+        <w:t xml:space="preserve"> on the fetus may be attenuated </w:t>
+      </w:r>
+      <w:commentRangeStart w:id="131"/>
+      <w:r>
+        <w:t>as further data emerges on the mechanisms underlying placental altered functions.</w:t>
+      </w:r>
+      <w:commentRangeEnd w:id="131"/>
       <w:r>
         <w:rPr>
           <w:rStyle w:val="CommentReference"/>
           <w:rFonts w:asciiTheme="minorHAnsi" w:eastAsiaTheme="minorHAnsi" w:hAnsiTheme="minorHAnsi" w:cstheme="minorBidi"/>
         </w:rPr>
-        <w:commentReference w:id="111"/>
-      </w:r>
-      <w:r>
-        <w:t xml:space="preserve"> postprandial and is thought to be a protective mechanism to limit </w:t>
-      </w:r>
-      <w:r>
-        <w:t>excessive uptake of amino acids to the fetus especially that insulin levels are elevated postprandial. Due to hypoadiponectenemia associated with maternal obesity, this mechanism is altered and the effect of adiponectin on the placenta is reduced.</w:t>
-      </w:r>
-      <w:r>
-        <w:t xml:space="preserve"> </w:t>
-      </w:r>
-      <w:commentRangeStart w:id="112"/>
-      <w:r>
-        <w:t>Maternal</w:t>
-      </w:r>
-      <w:commentRangeEnd w:id="112"/>
-      <w:r>
-        <w:rPr>
-          <w:rStyle w:val="CommentReference"/>
-        </w:rPr>
-        <w:commentReference w:id="112"/>
-      </w:r>
-      <w:r>
-        <w:t xml:space="preserve"> </w:t>
-      </w:r>
-      <w:r>
-        <w:t xml:space="preserve">levels of insulin, </w:t>
-      </w:r>
-      <w:commentRangeStart w:id="113"/>
-      <w:r>
-        <w:t>adiponectin</w:t>
-      </w:r>
-      <w:commentRangeEnd w:id="113"/>
-      <w:r>
-        <w:rPr>
-          <w:rStyle w:val="CommentReference"/>
-          <w:rFonts w:asciiTheme="minorHAnsi" w:eastAsiaTheme="minorHAnsi" w:hAnsiTheme="minorHAnsi" w:cstheme="minorBidi"/>
-        </w:rPr>
-        <w:commentReference w:id="113"/>
-      </w:r>
-      <w:r>
-        <w:t xml:space="preserve">, leptin, and cytokines due to the inflammatory milieu induced by obesity have a significant role in regulating the downstream </w:t>
-      </w:r>
-      <w:r>
-        <w:t xml:space="preserve">placental </w:t>
-      </w:r>
-      <w:r>
-        <w:t xml:space="preserve">metabolic pathways of insulin, peroxisome proliferator-activated receptor </w:t>
-      </w:r>
-      <w:r>
-        <w:t>alpha (</w:t>
-      </w:r>
-      <w:commentRangeStart w:id="114"/>
-      <w:r>
-        <w:t>PPARα</w:t>
-      </w:r>
-      <w:commentRangeEnd w:id="114"/>
-      <w:r>
-        <w:rPr>
-          <w:rStyle w:val="CommentReference"/>
-          <w:rFonts w:asciiTheme="minorHAnsi" w:eastAsiaTheme="minorHAnsi" w:hAnsiTheme="minorHAnsi" w:cstheme="minorBidi"/>
-        </w:rPr>
-        <w:commentReference w:id="114"/>
-      </w:r>
-      <w:r>
-        <w:t xml:space="preserve">) </w:t>
-      </w:r>
-      <w:r>
-        <w:t xml:space="preserve">and </w:t>
-      </w:r>
-      <w:commentRangeStart w:id="115"/>
-      <w:r>
-        <w:t>mTORC</w:t>
-      </w:r>
-      <w:commentRangeEnd w:id="115"/>
-      <w:r>
-        <w:rPr>
-          <w:rStyle w:val="CommentReference"/>
-        </w:rPr>
-        <w:commentReference w:id="115"/>
-      </w:r>
-      <w:r>
-        <w:t xml:space="preserve">. </w:t>
-      </w:r>
-      <w:r>
-        <w:t xml:space="preserve">Maternal </w:t>
-      </w:r>
-      <w:r>
-        <w:t xml:space="preserve">obesity is assumed to directly influence placental </w:t>
-      </w:r>
-      <w:r>
-        <w:t xml:space="preserve">lipid metabolism with </w:t>
-      </w:r>
-      <w:commentRangeStart w:id="116"/>
-      <w:r>
-        <w:t xml:space="preserve">evidence </w:t>
-      </w:r>
-      <w:commentRangeEnd w:id="116"/>
-      <w:r>
-        <w:rPr>
-          <w:rStyle w:val="CommentReference"/>
-          <w:rFonts w:asciiTheme="minorHAnsi" w:eastAsiaTheme="minorHAnsi" w:hAnsiTheme="minorHAnsi" w:cstheme="minorBidi"/>
-        </w:rPr>
-        <w:commentReference w:id="116"/>
-      </w:r>
-      <w:r>
-        <w:t xml:space="preserve">suggesting a protective role of the placenta in limiting available fatty acids for fetal supply by esterifying and storing the lipids that cross the microvillous membrane. </w:t>
-      </w:r>
-      <w:r>
-        <w:t>Alterations in the inflammatory milieu of the mother</w:t>
-      </w:r>
-      <w:r>
-        <w:t>, which is usually elevated due to obesity,</w:t>
-      </w:r>
-      <w:r>
-        <w:t xml:space="preserve"> is also </w:t>
-      </w:r>
-      <w:r>
-        <w:t>thought</w:t>
-      </w:r>
-      <w:r>
-        <w:t xml:space="preserve"> to affect placental function.</w:t>
-      </w:r>
-    </w:p>
-    <w:p/>
-    <w:p>
-      <w:pPr>
-        <w:pStyle w:val="Heading2"/>
-        <w:rPr>
-          <w:rFonts w:ascii="Times New Roman" w:hAnsi="Times New Roman" w:cs="Times New Roman"/>
-        </w:rPr>
-      </w:pPr>
-      <w:r>
-        <w:rPr>
-          <w:rFonts w:ascii="Times New Roman" w:hAnsi="Times New Roman" w:cs="Times New Roman"/>
-        </w:rPr>
-        <w:t>Role of the placenta</w:t>
-      </w:r>
-      <w:r>
-        <w:rPr>
-          <w:rFonts w:ascii="Times New Roman" w:hAnsi="Times New Roman" w:cs="Times New Roman"/>
-        </w:rPr>
-        <w:t xml:space="preserve"> in determining offspring risk of disease in human and animal models</w:t>
-      </w:r>
-    </w:p>
-    <w:p/>
-    <w:p>
-      <w:pPr>
-        <w:ind w:firstLine="720"/>
-      </w:pPr>
-      <w:r>
-        <w:t xml:space="preserve">Improper </w:t>
-      </w:r>
-      <w:commentRangeStart w:id="117"/>
-      <w:r>
-        <w:t xml:space="preserve">placentation </w:t>
-      </w:r>
-      <w:commentRangeEnd w:id="117"/>
-      <w:r>
-        <w:rPr>
-          <w:rStyle w:val="CommentReference"/>
-          <w:rFonts w:asciiTheme="minorHAnsi" w:eastAsiaTheme="minorHAnsi" w:hAnsiTheme="minorHAnsi" w:cstheme="minorBidi"/>
-        </w:rPr>
-        <w:commentReference w:id="117"/>
-      </w:r>
-      <w:r>
-        <w:t>has been linked to intrauterine growth restriction and the health risks associated with it. Over</w:t>
-      </w:r>
-      <w:r>
-        <w:t>-</w:t>
-      </w:r>
-      <w:r>
-        <w:t xml:space="preserve">nutrition, in the event of maternal obesity for example, is currently being associated with altered placental transport of nutrients which alters fetal risk of developing disease. </w:t>
-      </w:r>
-      <w:r>
-        <w:t>Fetuses who are overfed</w:t>
-      </w:r>
-      <w:r>
-        <w:t xml:space="preserve"> due to increased nutrient flux </w:t>
-      </w:r>
-      <w:r>
-        <w:t>are at a higher risk of developing a similar metabolic profile as a person with obesity. The maternal milieu has a crucial role in determining the health and function of the placenta</w:t>
-      </w:r>
-      <w:r>
-        <w:t>,</w:t>
-      </w:r>
-      <w:r>
-        <w:t xml:space="preserve"> which ultimately influences fetal health and development. A recent study</w:t>
-      </w:r>
-      <w:r>
-        <w:t xml:space="preserve"> i</w:t>
-      </w:r>
-      <w:r>
-        <w:t>n mice</w:t>
-      </w:r>
-      <w:r>
-        <w:t xml:space="preserve"> showed that adiponectin supplementation given during gestation prevents the adverse outcomes of maternal obesity on the </w:t>
-      </w:r>
-      <w:commentRangeStart w:id="118"/>
-      <w:r>
-        <w:t>fetus</w:t>
-      </w:r>
-      <w:commentRangeEnd w:id="118"/>
-      <w:r>
-        <w:rPr>
-          <w:rStyle w:val="CommentReference"/>
-          <w:rFonts w:asciiTheme="minorHAnsi" w:eastAsiaTheme="minorHAnsi" w:hAnsiTheme="minorHAnsi" w:cstheme="minorBidi"/>
-        </w:rPr>
-        <w:commentReference w:id="118"/>
-      </w:r>
-      <w:r>
-        <w:t xml:space="preserve">. Adiponectin supplementation restores adequate levels for adiponectin in the maternal circulation, and thus restores some of the placental normal sensitivity to adiponectin in maternal obesity. This study showed that </w:t>
-      </w:r>
-      <w:r>
-        <w:t xml:space="preserve">adiponectin restores the normal insulin, </w:t>
-      </w:r>
-      <w:commentRangeStart w:id="119"/>
-      <w:r>
-        <w:t xml:space="preserve">mTORC </w:t>
-      </w:r>
-      <w:commentRangeEnd w:id="119"/>
-      <w:r>
-        <w:rPr>
-          <w:rStyle w:val="CommentReference"/>
-          <w:rFonts w:asciiTheme="minorHAnsi" w:eastAsiaTheme="minorHAnsi" w:hAnsiTheme="minorHAnsi" w:cstheme="minorBidi"/>
-        </w:rPr>
-        <w:commentReference w:id="119"/>
-      </w:r>
-      <w:r>
-        <w:t xml:space="preserve">and </w:t>
-      </w:r>
-      <w:commentRangeStart w:id="120"/>
-      <w:r>
-        <w:t xml:space="preserve">PPARα </w:t>
-      </w:r>
-      <w:commentRangeEnd w:id="120"/>
-      <w:r>
-        <w:rPr>
-          <w:rStyle w:val="CommentReference"/>
-          <w:rFonts w:asciiTheme="minorHAnsi" w:eastAsiaTheme="minorHAnsi" w:hAnsiTheme="minorHAnsi" w:cstheme="minorBidi"/>
-        </w:rPr>
-        <w:commentReference w:id="120"/>
-      </w:r>
-      <w:r>
-        <w:t>signals that were altered</w:t>
-      </w:r>
-      <w:r>
-        <w:t xml:space="preserve"> in maternal obesity. Adiponectin supplementation </w:t>
-      </w:r>
-      <w:r>
-        <w:t xml:space="preserve">was </w:t>
-      </w:r>
-      <w:r>
-        <w:t>successful in restoring</w:t>
-      </w:r>
-      <w:r>
-        <w:t xml:space="preserve"> normal placental </w:t>
-      </w:r>
-      <w:commentRangeStart w:id="121"/>
-      <w:r>
-        <w:t xml:space="preserve">activity </w:t>
-      </w:r>
-      <w:commentRangeEnd w:id="121"/>
-      <w:r>
-        <w:rPr>
-          <w:rStyle w:val="CommentReference"/>
-          <w:rFonts w:asciiTheme="minorHAnsi" w:eastAsiaTheme="minorHAnsi" w:hAnsiTheme="minorHAnsi" w:cstheme="minorBidi"/>
-        </w:rPr>
-        <w:commentReference w:id="121"/>
-      </w:r>
-      <w:r>
-        <w:t xml:space="preserve">and </w:t>
-      </w:r>
-      <w:r>
-        <w:t xml:space="preserve">might be a </w:t>
-      </w:r>
-      <w:r>
-        <w:t xml:space="preserve">promising intervention that is yet to be translated to </w:t>
-      </w:r>
-      <w:commentRangeStart w:id="122"/>
-      <w:r>
-        <w:t>humans</w:t>
-      </w:r>
-      <w:commentRangeEnd w:id="122"/>
-      <w:r>
-        <w:rPr>
-          <w:rStyle w:val="CommentReference"/>
-        </w:rPr>
-        <w:commentReference w:id="122"/>
-      </w:r>
-      <w:r>
-        <w:t xml:space="preserve">. This highlights the placental sensitivity to any alterations in the maternal </w:t>
-      </w:r>
-      <w:r>
-        <w:t>environment</w:t>
-      </w:r>
-      <w:r>
-        <w:t xml:space="preserve"> and how the placenta can influence fetal outcomes. </w:t>
-      </w:r>
-      <w:r>
-        <w:t xml:space="preserve">Other approaches to </w:t>
-      </w:r>
-      <w:r>
-        <w:t xml:space="preserve">modify </w:t>
-      </w:r>
-      <w:r>
-        <w:t xml:space="preserve">outcomes of maternal obesity on the fetus incorporated exercise. </w:t>
-      </w:r>
-      <w:r>
-        <w:t xml:space="preserve">Exercise </w:t>
-      </w:r>
-      <w:r>
-        <w:t xml:space="preserve">in mice </w:t>
-      </w:r>
-      <w:r>
-        <w:t xml:space="preserve">during pregnancy </w:t>
-      </w:r>
-      <w:r>
-        <w:t>was suggested</w:t>
-      </w:r>
-      <w:r>
-        <w:t xml:space="preserve"> as a less invasive method to restore some of the normal functions of the placenta in light of maternal obesity. </w:t>
-      </w:r>
-      <w:r>
-        <w:t>Maternal obesity cause</w:t>
-      </w:r>
-      <w:r>
-        <w:t>s</w:t>
-      </w:r>
-      <w:r>
-        <w:t xml:space="preserve"> a hypoxic placental setting and lipid accretion on the placenta, and exercise alleviate</w:t>
-      </w:r>
-      <w:r>
-        <w:t>d</w:t>
-      </w:r>
-      <w:r>
-        <w:t xml:space="preserve"> the hypoxic environment as seen by a reduction in hypoxia-inducible factor 1-alpha</w:t>
-      </w:r>
-      <w:r>
-        <w:t xml:space="preserve"> </w:t>
-      </w:r>
-      <w:r>
-        <w:t>(HIF1A)</w:t>
-      </w:r>
-      <w:r>
-        <w:t>.  This results in</w:t>
-      </w:r>
-      <w:r>
-        <w:t xml:space="preserve"> reduced lipid deposition on the placental </w:t>
-      </w:r>
-      <w:commentRangeStart w:id="123"/>
-      <w:r>
-        <w:t>zones</w:t>
-      </w:r>
-      <w:commentRangeEnd w:id="123"/>
-      <w:r>
-        <w:rPr>
-          <w:rStyle w:val="CommentReference"/>
-          <w:rFonts w:asciiTheme="minorHAnsi" w:eastAsiaTheme="minorHAnsi" w:hAnsiTheme="minorHAnsi" w:cstheme="minorBidi"/>
-        </w:rPr>
-        <w:commentReference w:id="123"/>
-      </w:r>
-      <w:r>
-        <w:t>.</w:t>
-      </w:r>
-      <w:r>
-        <w:t xml:space="preserve"> </w:t>
-      </w:r>
-      <w:r>
-        <w:t xml:space="preserve">Exercise </w:t>
-      </w:r>
-      <w:r>
-        <w:t xml:space="preserve">also had an indirect effect on the offspring outcome by which offspring of obese dams who exercised during gestation did not </w:t>
-      </w:r>
-      <w:r>
-        <w:t>develop</w:t>
-      </w:r>
-      <w:r>
-        <w:t xml:space="preserve"> hyperinsulinemia or adipose tissue insulin resistance unlike offspring of obese dams who did not exercise</w:t>
-      </w:r>
-      <w:r>
-        <w:t xml:space="preserve"> during gestation</w:t>
-      </w:r>
-      <w:r>
-        <w:t xml:space="preserve">. This emphasizes the role of the placenta in determining the fetal health </w:t>
-      </w:r>
-      <w:commentRangeStart w:id="124"/>
-      <w:r>
-        <w:t>outcome</w:t>
-      </w:r>
-      <w:commentRangeEnd w:id="124"/>
-      <w:r>
-        <w:rPr>
-          <w:rStyle w:val="CommentReference"/>
-          <w:rFonts w:asciiTheme="minorHAnsi" w:eastAsiaTheme="minorHAnsi" w:hAnsiTheme="minorHAnsi" w:cstheme="minorBidi"/>
-        </w:rPr>
-        <w:commentReference w:id="124"/>
-      </w:r>
-      <w:r>
-        <w:t xml:space="preserve">. </w:t>
-      </w:r>
-      <w:r>
-        <w:t xml:space="preserve">  </w:t>
-      </w:r>
-      <w:r>
-        <w:t>It is important to appreciate that maternal obesity effect</w:t>
-      </w:r>
-      <w:r>
-        <w:t>s</w:t>
-      </w:r>
-      <w:r>
-        <w:t xml:space="preserve"> on the fetus may be </w:t>
-      </w:r>
-      <w:r>
-        <w:lastRenderedPageBreak/>
-        <w:t xml:space="preserve">attenuated </w:t>
-      </w:r>
-      <w:commentRangeStart w:id="125"/>
-      <w:r>
-        <w:t>as further data emerges on the mechanisms underlying placental altered functions.</w:t>
-      </w:r>
-      <w:commentRangeEnd w:id="125"/>
-      <w:r>
-        <w:rPr>
-          <w:rStyle w:val="CommentReference"/>
-          <w:rFonts w:asciiTheme="minorHAnsi" w:eastAsiaTheme="minorHAnsi" w:hAnsiTheme="minorHAnsi" w:cstheme="minorBidi"/>
-        </w:rPr>
-        <w:commentReference w:id="125"/>
+        <w:commentReference w:id="131"/>
       </w:r>
     </w:p>
     <w:p>
@@ -7465,20 +7549,20 @@
       <w:r>
         <w:t xml:space="preserve">overlap </w:t>
       </w:r>
-      <w:commentRangeStart w:id="126"/>
+      <w:commentRangeStart w:id="132"/>
       <w:r>
         <w:t>in certain findings</w:t>
       </w:r>
       <w:r>
         <w:t xml:space="preserve"> </w:t>
       </w:r>
-      <w:commentRangeEnd w:id="126"/>
+      <w:commentRangeEnd w:id="132"/>
       <w:r>
         <w:rPr>
           <w:rStyle w:val="CommentReference"/>
           <w:rFonts w:asciiTheme="minorHAnsi" w:eastAsiaTheme="minorHAnsi" w:hAnsiTheme="minorHAnsi" w:cstheme="minorBidi"/>
         </w:rPr>
-        <w:commentReference w:id="126"/>
+        <w:commentReference w:id="132"/>
       </w:r>
       <w:r>
         <w:t xml:space="preserve">but </w:t>
@@ -7519,17 +7603,17 @@
       <w:r>
         <w:t xml:space="preserve">emphasize the importance of the endothelial fetal membrane which is the last membrane that nutrients need to pass through before reaching fetal circulation. The endothelial fetal cells have major transporters that </w:t>
       </w:r>
-      <w:commentRangeStart w:id="127"/>
+      <w:commentRangeStart w:id="133"/>
       <w:r>
         <w:t xml:space="preserve">can indeed </w:t>
       </w:r>
-      <w:commentRangeEnd w:id="127"/>
+      <w:commentRangeEnd w:id="133"/>
       <w:r>
         <w:rPr>
           <w:rStyle w:val="CommentReference"/>
           <w:rFonts w:asciiTheme="minorHAnsi" w:eastAsiaTheme="minorHAnsi" w:hAnsiTheme="minorHAnsi" w:cstheme="minorBidi"/>
         </w:rPr>
-        <w:commentReference w:id="127"/>
+        <w:commentReference w:id="133"/>
       </w:r>
       <w:r>
         <w:t>be the rate limiting steps to assess fetal nutrient flux.  Based on the aforementioned reasons, it is necessary to appreciate that an</w:t>
@@ -7564,17 +7648,17 @@
       <w:r>
         <w:t xml:space="preserve"> unless the transporters are simultaneously changing on both syncytial membranes and on the endothelial fetal </w:t>
       </w:r>
-      <w:commentRangeStart w:id="128"/>
+      <w:commentRangeStart w:id="134"/>
       <w:r>
         <w:t>membrane</w:t>
       </w:r>
-      <w:commentRangeEnd w:id="128"/>
+      <w:commentRangeEnd w:id="134"/>
       <w:r>
         <w:rPr>
           <w:rStyle w:val="CommentReference"/>
           <w:rFonts w:asciiTheme="minorHAnsi" w:eastAsiaTheme="minorHAnsi" w:hAnsiTheme="minorHAnsi" w:cstheme="minorBidi"/>
         </w:rPr>
-        <w:commentReference w:id="128"/>
+        <w:commentReference w:id="134"/>
       </w:r>
       <w:r>
         <w:t>.</w:t>
@@ -7687,17 +7771,17 @@
       <w:r>
         <w:t xml:space="preserve"> and </w:t>
       </w:r>
-      <w:commentRangeStart w:id="129"/>
+      <w:commentRangeStart w:id="135"/>
       <w:r>
         <w:t xml:space="preserve">before </w:t>
       </w:r>
-      <w:commentRangeEnd w:id="129"/>
+      <w:commentRangeEnd w:id="135"/>
       <w:r>
         <w:rPr>
           <w:rStyle w:val="CommentReference"/>
           <w:rFonts w:asciiTheme="minorHAnsi" w:eastAsiaTheme="minorHAnsi" w:hAnsiTheme="minorHAnsi" w:cstheme="minorBidi"/>
         </w:rPr>
-        <w:commentReference w:id="129"/>
+        <w:commentReference w:id="135"/>
       </w:r>
       <w:r>
         <w:t>implantation.</w:t>
@@ -7714,17 +7798,17 @@
       <w:r>
         <w:t xml:space="preserve">. In addition to having inadequate placentation or altered placental function due to yet undetermined causes that may be of fetal or maternal origins, maternal obesity </w:t>
       </w:r>
-      <w:commentRangeStart w:id="130"/>
+      <w:commentRangeStart w:id="136"/>
       <w:r>
         <w:t>augments the inadequate conditions</w:t>
       </w:r>
-      <w:commentRangeEnd w:id="130"/>
+      <w:commentRangeEnd w:id="136"/>
       <w:r>
         <w:rPr>
           <w:rStyle w:val="CommentReference"/>
           <w:rFonts w:asciiTheme="minorHAnsi" w:eastAsiaTheme="minorHAnsi" w:hAnsiTheme="minorHAnsi" w:cstheme="minorBidi"/>
         </w:rPr>
-        <w:commentReference w:id="130"/>
+        <w:commentReference w:id="136"/>
       </w:r>
       <w:r>
         <w:t xml:space="preserve"> for the placenta to function</w:t>
@@ -7757,7 +7841,11 @@
         <w:t xml:space="preserve"> and maternal supply</w:t>
       </w:r>
       <w:r>
-        <w:t xml:space="preserve"> at which placental function becomes impaired when </w:t>
+        <w:t xml:space="preserve"> at which </w:t>
+      </w:r>
+      <w:r>
+        <w:lastRenderedPageBreak/>
+        <w:t xml:space="preserve">placental function becomes impaired when </w:t>
       </w:r>
       <w:r>
         <w:t>the f</w:t>
@@ -7778,11 +7866,7 @@
         <w:t xml:space="preserve">supply </w:t>
       </w:r>
       <w:r>
-        <w:t xml:space="preserve">and </w:t>
-      </w:r>
-      <w:r>
-        <w:lastRenderedPageBreak/>
-        <w:t xml:space="preserve">signals </w:t>
+        <w:t xml:space="preserve">and signals </w:t>
       </w:r>
       <w:r>
         <w:t>are nonsynchronous</w:t>
@@ -7793,7 +7877,7 @@
       <w:r>
         <w:t xml:space="preserve">. </w:t>
       </w:r>
-      <w:commentRangeStart w:id="131"/>
+      <w:commentRangeStart w:id="137"/>
       <w:r>
         <w:t>Elevated maternal c</w:t>
       </w:r>
@@ -7832,18 +7916,18 @@
       <w:r>
         <w:t xml:space="preserve">which inactivates cortisol thus allowing passage of active cortisol to the fetus. </w:t>
       </w:r>
-      <w:commentRangeEnd w:id="131"/>
+      <w:commentRangeEnd w:id="137"/>
       <w:r>
         <w:rPr>
           <w:rStyle w:val="CommentReference"/>
           <w:rFonts w:asciiTheme="minorHAnsi" w:eastAsiaTheme="minorHAnsi" w:hAnsiTheme="minorHAnsi" w:cstheme="minorBidi"/>
         </w:rPr>
-        <w:commentReference w:id="131"/>
+        <w:commentReference w:id="137"/>
       </w:r>
       <w:r>
         <w:t xml:space="preserve">This is due to maternal stress and is associated with impaired fetal cognitive development. </w:t>
       </w:r>
-      <w:commentRangeStart w:id="132"/>
+      <w:commentRangeStart w:id="138"/>
       <w:r>
         <w:t>Overall, t</w:t>
       </w:r>
@@ -7856,13 +7940,13 @@
       <w:r>
         <w:t xml:space="preserve"> by placental transport and metabolism.</w:t>
       </w:r>
-      <w:commentRangeEnd w:id="132"/>
+      <w:commentRangeEnd w:id="138"/>
       <w:r>
         <w:rPr>
           <w:rStyle w:val="CommentReference"/>
           <w:rFonts w:asciiTheme="minorHAnsi" w:eastAsiaTheme="minorHAnsi" w:hAnsiTheme="minorHAnsi" w:cstheme="minorBidi"/>
         </w:rPr>
-        <w:commentReference w:id="132"/>
+        <w:commentReference w:id="138"/>
       </w:r>
     </w:p>
     <w:p/>
@@ -7922,17 +8006,17 @@
       <w:r>
         <w:t xml:space="preserve">into the </w:t>
       </w:r>
-      <w:commentRangeStart w:id="133"/>
+      <w:commentRangeStart w:id="139"/>
       <w:r>
         <w:t>placenta</w:t>
       </w:r>
-      <w:commentRangeEnd w:id="133"/>
+      <w:commentRangeEnd w:id="139"/>
       <w:r>
         <w:rPr>
           <w:rStyle w:val="CommentReference"/>
           <w:rFonts w:asciiTheme="minorHAnsi" w:eastAsiaTheme="minorHAnsi" w:hAnsiTheme="minorHAnsi" w:cstheme="minorBidi"/>
         </w:rPr>
-        <w:commentReference w:id="133"/>
+        <w:commentReference w:id="139"/>
       </w:r>
       <w:r>
         <w:t>. Activation of this pathway may be the un</w:t>
@@ -8107,6 +8191,7 @@
           <w:iCs/>
           <w:noProof/>
         </w:rPr>
+        <w:lastRenderedPageBreak/>
         <w:t>Placenta</w:t>
       </w:r>
       <w:r>
@@ -8145,7 +8230,6 @@
         <w:rPr>
           <w:noProof/>
         </w:rPr>
-        <w:lastRenderedPageBreak/>
         <w:t>Branum AM, Kirmeyer SE &amp; Gregory ECW (2014). National Vital Statistics Reports Prepregnancy Body Mass Index by Maternal Characteristics and State: Data From the Birth Certificate, 2014. Available at: https://www.cdc.gov/nchs/data/nvsr/nvsr65/nvsr65_06.pdf [Accessed December 8, 2017].</w:t>
       </w:r>
     </w:p>
@@ -8872,14 +8956,8 @@
         <w:rPr>
           <w:noProof/>
         </w:rPr>
-        <w:t xml:space="preserve">O’Reilly JR &amp; Reynolds RM (2013). The risk of maternal obesity to the long-term health of </w:t>
-      </w:r>
-      <w:r>
-        <w:rPr>
-          <w:noProof/>
-        </w:rPr>
         <w:lastRenderedPageBreak/>
-        <w:t xml:space="preserve">the offspring. </w:t>
+        <w:t xml:space="preserve">O’Reilly JR &amp; Reynolds RM (2013). The risk of maternal obesity to the long-term health of the offspring. </w:t>
       </w:r>
       <w:r>
         <w:rPr>
@@ -9744,11 +9822,9 @@
       <w:r>
         <w:t>Be explicit, how they vary.</w:t>
       </w:r>
-      <w:bookmarkStart w:id="29" w:name="_GoBack"/>
-      <w:bookmarkEnd w:id="29"/>
     </w:p>
   </w:comment>
-  <w:comment w:id="30" w:author="Dave Bridges" w:date="2018-01-31T20:24:00Z" w:initials="DB">
+  <w:comment w:id="29" w:author="Dave Bridges" w:date="2018-01-31T20:24:00Z" w:initials="DB">
     <w:p>
       <w:pPr>
         <w:pStyle w:val="CommentText"/>
@@ -9764,7 +9840,7 @@
       </w:r>
     </w:p>
   </w:comment>
-  <w:comment w:id="31" w:author="Dave Bridges" w:date="2018-01-31T20:25:00Z" w:initials="DB">
+  <w:comment w:id="30" w:author="Dave Bridges" w:date="2018-01-31T20:25:00Z" w:initials="DB">
     <w:p>
       <w:pPr>
         <w:pStyle w:val="CommentText"/>
@@ -9780,7 +9856,7 @@
       </w:r>
     </w:p>
   </w:comment>
-  <w:comment w:id="32" w:author="Dave Bridges" w:date="2018-01-31T20:27:00Z" w:initials="DB">
+  <w:comment w:id="33" w:author="Dave Bridges" w:date="2018-03-04T20:53:00Z" w:initials="DB">
     <w:p>
       <w:pPr>
         <w:pStyle w:val="CommentText"/>
@@ -9792,11 +9868,27 @@
         <w:annotationRef/>
       </w:r>
       <w:r>
+        <w:t>Needs reference, maybe more details.</w:t>
+      </w:r>
+    </w:p>
+  </w:comment>
+  <w:comment w:id="34" w:author="Dave Bridges" w:date="2018-01-31T20:27:00Z" w:initials="DB">
+    <w:p>
+      <w:pPr>
+        <w:pStyle w:val="CommentText"/>
+      </w:pPr>
+      <w:r>
+        <w:rPr>
+          <w:rStyle w:val="CommentReference"/>
+        </w:rPr>
+        <w:annotationRef/>
+      </w:r>
+      <w:r>
         <w:t>I wonder if this might make more sense before the discussion of mature placental function</w:t>
       </w:r>
     </w:p>
   </w:comment>
-  <w:comment w:id="33" w:author="Dave Bridges" w:date="2018-01-31T20:28:00Z" w:initials="DB">
+  <w:comment w:id="35" w:author="Dave Bridges" w:date="2018-01-31T20:28:00Z" w:initials="DB">
     <w:p>
       <w:pPr>
         <w:pStyle w:val="CommentText"/>
@@ -9812,7 +9904,7 @@
       </w:r>
     </w:p>
   </w:comment>
-  <w:comment w:id="34" w:author="Dave Bridges" w:date="2018-01-31T20:28:00Z" w:initials="DB">
+  <w:comment w:id="36" w:author="Dave Bridges" w:date="2018-01-31T20:28:00Z" w:initials="DB">
     <w:p>
       <w:pPr>
         <w:pStyle w:val="CommentText"/>
@@ -9825,38 +9917,6 @@
       </w:r>
       <w:r>
         <w:t>Exactly?  Approximately?</w:t>
-      </w:r>
-    </w:p>
-  </w:comment>
-  <w:comment w:id="35" w:author="Dave Bridges" w:date="2018-01-31T20:29:00Z" w:initials="DB">
-    <w:p>
-      <w:pPr>
-        <w:pStyle w:val="CommentText"/>
-      </w:pPr>
-      <w:r>
-        <w:rPr>
-          <w:rStyle w:val="CommentReference"/>
-        </w:rPr>
-        <w:annotationRef/>
-      </w:r>
-      <w:r>
-        <w:t>Ref needed</w:t>
-      </w:r>
-    </w:p>
-  </w:comment>
-  <w:comment w:id="36" w:author="Dave Bridges" w:date="2018-01-31T20:29:00Z" w:initials="DB">
-    <w:p>
-      <w:pPr>
-        <w:pStyle w:val="CommentText"/>
-      </w:pPr>
-      <w:r>
-        <w:rPr>
-          <w:rStyle w:val="CommentReference"/>
-        </w:rPr>
-        <w:annotationRef/>
-      </w:r>
-      <w:r>
-        <w:t>I feel like this word is being used too much</w:t>
       </w:r>
     </w:p>
   </w:comment>
@@ -9872,11 +9932,43 @@
         <w:annotationRef/>
       </w:r>
       <w:r>
+        <w:t>Ref needed</w:t>
+      </w:r>
+    </w:p>
+  </w:comment>
+  <w:comment w:id="38" w:author="Dave Bridges" w:date="2018-01-31T20:29:00Z" w:initials="DB">
+    <w:p>
+      <w:pPr>
+        <w:pStyle w:val="CommentText"/>
+      </w:pPr>
+      <w:r>
+        <w:rPr>
+          <w:rStyle w:val="CommentReference"/>
+        </w:rPr>
+        <w:annotationRef/>
+      </w:r>
+      <w:r>
+        <w:t>I feel like this word is being used too much</w:t>
+      </w:r>
+    </w:p>
+  </w:comment>
+  <w:comment w:id="39" w:author="Dave Bridges" w:date="2018-01-31T20:29:00Z" w:initials="DB">
+    <w:p>
+      <w:pPr>
+        <w:pStyle w:val="CommentText"/>
+      </w:pPr>
+      <w:r>
+        <w:rPr>
+          <w:rStyle w:val="CommentReference"/>
+        </w:rPr>
+        <w:annotationRef/>
+      </w:r>
+      <w:r>
         <w:t>Bathing used twice in back to back sentences, find a different verb that is a reasonable change</w:t>
       </w:r>
     </w:p>
   </w:comment>
-  <w:comment w:id="38" w:author="Dave Bridges" w:date="2018-01-31T20:30:00Z" w:initials="DB">
+  <w:comment w:id="40" w:author="Dave Bridges" w:date="2018-01-31T20:30:00Z" w:initials="DB">
     <w:p>
       <w:pPr>
         <w:pStyle w:val="CommentText"/>
@@ -9892,7 +9984,7 @@
       </w:r>
     </w:p>
   </w:comment>
-  <w:comment w:id="39" w:author="Dave Bridges" w:date="2018-01-31T20:30:00Z" w:initials="DB">
+  <w:comment w:id="41" w:author="Dave Bridges" w:date="2018-01-31T20:30:00Z" w:initials="DB">
     <w:p>
       <w:pPr>
         <w:pStyle w:val="CommentText"/>
@@ -9908,7 +10000,7 @@
       </w:r>
     </w:p>
   </w:comment>
-  <w:comment w:id="40" w:author="Dave Bridges" w:date="2018-01-31T20:31:00Z" w:initials="DB">
+  <w:comment w:id="42" w:author="Dave Bridges" w:date="2018-01-31T20:31:00Z" w:initials="DB">
     <w:p>
       <w:pPr>
         <w:pStyle w:val="CommentText"/>
@@ -9924,7 +10016,7 @@
       </w:r>
     </w:p>
   </w:comment>
-  <w:comment w:id="41" w:author="Dave Bridges" w:date="2018-01-31T20:31:00Z" w:initials="DB">
+  <w:comment w:id="43" w:author="Dave Bridges" w:date="2018-01-31T20:31:00Z" w:initials="DB">
     <w:p>
       <w:pPr>
         <w:pStyle w:val="CommentText"/>
@@ -9940,7 +10032,7 @@
       </w:r>
     </w:p>
   </w:comment>
-  <w:comment w:id="42" w:author="Dave Bridges" w:date="2018-01-31T20:32:00Z" w:initials="DB">
+  <w:comment w:id="44" w:author="Dave Bridges" w:date="2018-01-31T20:32:00Z" w:initials="DB">
     <w:p>
       <w:pPr>
         <w:pStyle w:val="CommentText"/>
@@ -9956,7 +10048,7 @@
       </w:r>
     </w:p>
   </w:comment>
-  <w:comment w:id="43" w:author="Dave Bridges" w:date="2018-01-31T20:34:00Z" w:initials="DB">
+  <w:comment w:id="46" w:author="Dave Bridges" w:date="2018-01-31T20:34:00Z" w:initials="DB">
     <w:p>
       <w:pPr>
         <w:pStyle w:val="CommentText"/>
@@ -9972,7 +10064,7 @@
       </w:r>
     </w:p>
   </w:comment>
-  <w:comment w:id="44" w:author="Dave Bridges" w:date="2018-02-05T14:15:00Z" w:initials="DB">
+  <w:comment w:id="47" w:author="Dave Bridges" w:date="2018-02-05T14:15:00Z" w:initials="DB">
     <w:p>
       <w:pPr>
         <w:pStyle w:val="CommentText"/>
@@ -9988,7 +10080,7 @@
       </w:r>
     </w:p>
   </w:comment>
-  <w:comment w:id="45" w:author="Dave Bridges" w:date="2018-02-05T17:23:00Z" w:initials="DB">
+  <w:comment w:id="48" w:author="Dave Bridges" w:date="2018-02-05T17:23:00Z" w:initials="DB">
     <w:p>
       <w:pPr>
         <w:pStyle w:val="CommentText"/>
@@ -10004,7 +10096,7 @@
       </w:r>
     </w:p>
   </w:comment>
-  <w:comment w:id="46" w:author="Dave Bridges" w:date="2018-02-05T14:15:00Z" w:initials="DB">
+  <w:comment w:id="49" w:author="Dave Bridges" w:date="2018-02-05T14:15:00Z" w:initials="DB">
     <w:p>
       <w:pPr>
         <w:pStyle w:val="CommentText"/>
@@ -10020,7 +10112,7 @@
       </w:r>
     </w:p>
   </w:comment>
-  <w:comment w:id="47" w:author="Dave Bridges" w:date="2018-02-05T14:16:00Z" w:initials="DB">
+  <w:comment w:id="50" w:author="Dave Bridges" w:date="2018-02-05T14:16:00Z" w:initials="DB">
     <w:p>
       <w:pPr>
         <w:pStyle w:val="CommentText"/>
@@ -10036,7 +10128,7 @@
       </w:r>
     </w:p>
   </w:comment>
-  <w:comment w:id="48" w:author="Dave Bridges" w:date="2018-02-05T14:16:00Z" w:initials="DB">
+  <w:comment w:id="51" w:author="Dave Bridges" w:date="2018-02-05T14:16:00Z" w:initials="DB">
     <w:p>
       <w:pPr>
         <w:pStyle w:val="CommentText"/>
@@ -10052,7 +10144,7 @@
       </w:r>
     </w:p>
   </w:comment>
-  <w:comment w:id="49" w:author="Dave Bridges" w:date="2018-02-05T14:17:00Z" w:initials="DB">
+  <w:comment w:id="52" w:author="Dave Bridges" w:date="2018-02-05T14:17:00Z" w:initials="DB">
     <w:p>
       <w:pPr>
         <w:pStyle w:val="CommentText"/>
@@ -10068,7 +10160,7 @@
       </w:r>
     </w:p>
   </w:comment>
-  <w:comment w:id="50" w:author="Dave Bridges" w:date="2018-02-05T14:26:00Z" w:initials="DB">
+  <w:comment w:id="53" w:author="Dave Bridges" w:date="2018-02-05T14:26:00Z" w:initials="DB">
     <w:p>
       <w:pPr>
         <w:pStyle w:val="CommentText"/>
@@ -10084,7 +10176,7 @@
       </w:r>
     </w:p>
   </w:comment>
-  <w:comment w:id="51" w:author="Dave Bridges" w:date="2018-02-05T14:17:00Z" w:initials="DB">
+  <w:comment w:id="54" w:author="Dave Bridges" w:date="2018-02-05T14:17:00Z" w:initials="DB">
     <w:p>
       <w:pPr>
         <w:pStyle w:val="CommentText"/>
@@ -10100,7 +10192,7 @@
       </w:r>
     </w:p>
   </w:comment>
-  <w:comment w:id="52" w:author="Dave Bridges" w:date="2018-02-05T14:18:00Z" w:initials="DB">
+  <w:comment w:id="55" w:author="Dave Bridges" w:date="2018-02-05T14:18:00Z" w:initials="DB">
     <w:p>
       <w:pPr>
         <w:pStyle w:val="CommentText"/>
@@ -10116,7 +10208,7 @@
       </w:r>
     </w:p>
   </w:comment>
-  <w:comment w:id="53" w:author="Dave Bridges" w:date="2018-02-05T14:19:00Z" w:initials="DB">
+  <w:comment w:id="56" w:author="Dave Bridges" w:date="2018-02-05T14:19:00Z" w:initials="DB">
     <w:p>
       <w:pPr>
         <w:pStyle w:val="CommentText"/>
@@ -10132,7 +10224,7 @@
       </w:r>
     </w:p>
   </w:comment>
-  <w:comment w:id="54" w:author="Dave Bridges" w:date="2018-02-05T14:20:00Z" w:initials="DB">
+  <w:comment w:id="57" w:author="Dave Bridges" w:date="2018-02-05T14:20:00Z" w:initials="DB">
     <w:p>
       <w:pPr>
         <w:pStyle w:val="CommentText"/>
@@ -10148,7 +10240,7 @@
       </w:r>
     </w:p>
   </w:comment>
-  <w:comment w:id="55" w:author="Dave Bridges" w:date="2018-02-05T14:27:00Z" w:initials="DB">
+  <w:comment w:id="58" w:author="Dave Bridges" w:date="2018-02-05T14:27:00Z" w:initials="DB">
     <w:p>
       <w:pPr>
         <w:pStyle w:val="CommentText"/>
@@ -10164,7 +10256,7 @@
       </w:r>
     </w:p>
   </w:comment>
-  <w:comment w:id="56" w:author="Dave Bridges" w:date="2018-02-05T14:27:00Z" w:initials="DB">
+  <w:comment w:id="59" w:author="Dave Bridges" w:date="2018-02-05T14:27:00Z" w:initials="DB">
     <w:p>
       <w:pPr>
         <w:pStyle w:val="CommentText"/>
@@ -10177,54 +10269,6 @@
       </w:r>
       <w:r>
         <w:t>there are four of these, alpha beta delta and gamma.  Which one(s) do you mean?</w:t>
-      </w:r>
-    </w:p>
-  </w:comment>
-  <w:comment w:id="57" w:author="Dave Bridges" w:date="2018-02-05T14:28:00Z" w:initials="DB">
-    <w:p>
-      <w:pPr>
-        <w:pStyle w:val="CommentText"/>
-      </w:pPr>
-      <w:r>
-        <w:rPr>
-          <w:rStyle w:val="CommentReference"/>
-        </w:rPr>
-        <w:annotationRef/>
-      </w:r>
-      <w:r>
-        <w:t>Is his not shown?</w:t>
-      </w:r>
-    </w:p>
-  </w:comment>
-  <w:comment w:id="58" w:author="Dave Bridges" w:date="2018-02-05T14:28:00Z" w:initials="DB">
-    <w:p>
-      <w:pPr>
-        <w:pStyle w:val="CommentText"/>
-      </w:pPr>
-      <w:r>
-        <w:rPr>
-          <w:rStyle w:val="CommentReference"/>
-        </w:rPr>
-        <w:annotationRef/>
-      </w:r>
-      <w:r>
-        <w:t>How so?</w:t>
-      </w:r>
-    </w:p>
-  </w:comment>
-  <w:comment w:id="59" w:author="Dave Bridges" w:date="2018-02-05T14:28:00Z" w:initials="DB">
-    <w:p>
-      <w:pPr>
-        <w:pStyle w:val="CommentText"/>
-      </w:pPr>
-      <w:r>
-        <w:rPr>
-          <w:rStyle w:val="CommentReference"/>
-        </w:rPr>
-        <w:annotationRef/>
-      </w:r>
-      <w:r>
-        <w:t>ref</w:t>
       </w:r>
     </w:p>
   </w:comment>
@@ -10240,7 +10284,7 @@
         <w:annotationRef/>
       </w:r>
       <w:r>
-        <w:t>again either it does or it dosent</w:t>
+        <w:t>Is his not shown?</w:t>
       </w:r>
     </w:p>
   </w:comment>
@@ -10256,11 +10300,59 @@
         <w:annotationRef/>
       </w:r>
       <w:r>
+        <w:t>How so?</w:t>
+      </w:r>
+    </w:p>
+  </w:comment>
+  <w:comment w:id="62" w:author="Dave Bridges" w:date="2018-02-05T14:28:00Z" w:initials="DB">
+    <w:p>
+      <w:pPr>
+        <w:pStyle w:val="CommentText"/>
+      </w:pPr>
+      <w:r>
+        <w:rPr>
+          <w:rStyle w:val="CommentReference"/>
+        </w:rPr>
+        <w:annotationRef/>
+      </w:r>
+      <w:r>
+        <w:t>ref</w:t>
+      </w:r>
+    </w:p>
+  </w:comment>
+  <w:comment w:id="63" w:author="Dave Bridges" w:date="2018-02-05T14:28:00Z" w:initials="DB">
+    <w:p>
+      <w:pPr>
+        <w:pStyle w:val="CommentText"/>
+      </w:pPr>
+      <w:r>
+        <w:rPr>
+          <w:rStyle w:val="CommentReference"/>
+        </w:rPr>
+        <w:annotationRef/>
+      </w:r>
+      <w:r>
+        <w:t>again either it does or it dosent</w:t>
+      </w:r>
+    </w:p>
+  </w:comment>
+  <w:comment w:id="64" w:author="Dave Bridges" w:date="2018-02-05T14:28:00Z" w:initials="DB">
+    <w:p>
+      <w:pPr>
+        <w:pStyle w:val="CommentText"/>
+      </w:pPr>
+      <w:r>
+        <w:rPr>
+          <w:rStyle w:val="CommentReference"/>
+        </w:rPr>
+        <w:annotationRef/>
+      </w:r>
+      <w:r>
         <w:t>what would be the relevance of this?</w:t>
       </w:r>
     </w:p>
   </w:comment>
-  <w:comment w:id="62" w:author="Microsoft Office User" w:date="2018-01-31T15:49:00Z" w:initials="MOU">
+  <w:comment w:id="65" w:author="Microsoft Office User" w:date="2018-01-31T15:49:00Z" w:initials="MOU">
     <w:p>
       <w:pPr>
         <w:pStyle w:val="CommentText"/>
@@ -10276,7 +10368,7 @@
       </w:r>
     </w:p>
   </w:comment>
-  <w:comment w:id="63" w:author="Dave Bridges" w:date="2018-02-05T17:23:00Z" w:initials="DB">
+  <w:comment w:id="66" w:author="Dave Bridges" w:date="2018-02-05T17:23:00Z" w:initials="DB">
     <w:p>
       <w:pPr>
         <w:pStyle w:val="CommentText"/>
@@ -10292,7 +10384,7 @@
       </w:r>
     </w:p>
   </w:comment>
-  <w:comment w:id="64" w:author="Dave Bridges" w:date="2018-02-05T17:23:00Z" w:initials="DB">
+  <w:comment w:id="67" w:author="Dave Bridges" w:date="2018-02-05T17:23:00Z" w:initials="DB">
     <w:p>
       <w:pPr>
         <w:pStyle w:val="CommentText"/>
@@ -10308,7 +10400,7 @@
       </w:r>
     </w:p>
   </w:comment>
-  <w:comment w:id="65" w:author="Dave Bridges" w:date="2018-02-05T14:29:00Z" w:initials="DB">
+  <w:comment w:id="68" w:author="Dave Bridges" w:date="2018-02-05T14:29:00Z" w:initials="DB">
     <w:p>
       <w:pPr>
         <w:pStyle w:val="CommentText"/>
@@ -10324,7 +10416,7 @@
       </w:r>
     </w:p>
   </w:comment>
-  <w:comment w:id="66" w:author="Dave Bridges" w:date="2018-02-05T14:30:00Z" w:initials="DB">
+  <w:comment w:id="69" w:author="Dave Bridges" w:date="2018-02-05T14:30:00Z" w:initials="DB">
     <w:p>
       <w:pPr>
         <w:pStyle w:val="CommentText"/>
@@ -10340,7 +10432,7 @@
       </w:r>
     </w:p>
   </w:comment>
-  <w:comment w:id="67" w:author="Dave Bridges" w:date="2018-02-05T14:30:00Z" w:initials="DB">
+  <w:comment w:id="70" w:author="Dave Bridges" w:date="2018-02-05T14:30:00Z" w:initials="DB">
     <w:p>
       <w:pPr>
         <w:pStyle w:val="CommentText"/>
@@ -10356,7 +10448,7 @@
       </w:r>
     </w:p>
   </w:comment>
-  <w:comment w:id="68" w:author="Dave Bridges" w:date="2018-02-05T14:31:00Z" w:initials="DB">
+  <w:comment w:id="71" w:author="Dave Bridges" w:date="2018-02-05T14:31:00Z" w:initials="DB">
     <w:p>
       <w:pPr>
         <w:pStyle w:val="CommentText"/>
@@ -10372,7 +10464,7 @@
       </w:r>
     </w:p>
   </w:comment>
-  <w:comment w:id="69" w:author="Dave Bridges" w:date="2018-02-05T17:33:00Z" w:initials="DB">
+  <w:comment w:id="72" w:author="Dave Bridges" w:date="2018-02-05T17:33:00Z" w:initials="DB">
     <w:p>
       <w:pPr>
         <w:pStyle w:val="CommentText"/>
@@ -10388,7 +10480,7 @@
       </w:r>
     </w:p>
   </w:comment>
-  <w:comment w:id="70" w:author="Dave Bridges" w:date="2018-02-05T17:25:00Z" w:initials="DB">
+  <w:comment w:id="73" w:author="Dave Bridges" w:date="2018-02-05T17:25:00Z" w:initials="DB">
     <w:p>
       <w:pPr>
         <w:pStyle w:val="CommentText"/>
@@ -10404,7 +10496,7 @@
       </w:r>
     </w:p>
   </w:comment>
-  <w:comment w:id="72" w:author="Microsoft Office User" w:date="2018-01-31T16:02:00Z" w:initials="MOU">
+  <w:comment w:id="75" w:author="Microsoft Office User" w:date="2018-01-31T16:02:00Z" w:initials="MOU">
     <w:p>
       <w:pPr>
         <w:pStyle w:val="Heading1"/>
@@ -10450,7 +10542,7 @@
       </w:pPr>
     </w:p>
   </w:comment>
-  <w:comment w:id="71" w:author="Dave Bridges" w:date="2018-02-05T17:27:00Z" w:initials="DB">
+  <w:comment w:id="74" w:author="Dave Bridges" w:date="2018-02-05T17:27:00Z" w:initials="DB">
     <w:p>
       <w:pPr>
         <w:pStyle w:val="CommentText"/>
@@ -10466,7 +10558,7 @@
       </w:r>
     </w:p>
   </w:comment>
-  <w:comment w:id="73" w:author="Dave Bridges" w:date="2018-02-05T17:27:00Z" w:initials="DB">
+  <w:comment w:id="76" w:author="Dave Bridges" w:date="2018-02-05T17:27:00Z" w:initials="DB">
     <w:p>
       <w:pPr>
         <w:pStyle w:val="CommentText"/>
@@ -10482,7 +10574,7 @@
       </w:r>
     </w:p>
   </w:comment>
-  <w:comment w:id="74" w:author="Dave Bridges" w:date="2018-02-05T17:28:00Z" w:initials="DB">
+  <w:comment w:id="77" w:author="Dave Bridges" w:date="2018-02-05T17:28:00Z" w:initials="DB">
     <w:p>
       <w:pPr>
         <w:pStyle w:val="CommentText"/>
@@ -10498,7 +10590,7 @@
       </w:r>
     </w:p>
   </w:comment>
-  <w:comment w:id="75" w:author="Dave Bridges" w:date="2018-02-05T17:29:00Z" w:initials="DB">
+  <w:comment w:id="78" w:author="Dave Bridges" w:date="2018-02-05T17:29:00Z" w:initials="DB">
     <w:p>
       <w:pPr>
         <w:pStyle w:val="CommentText"/>
@@ -10514,7 +10606,7 @@
       </w:r>
     </w:p>
   </w:comment>
-  <w:comment w:id="76" w:author="Dave Bridges" w:date="2018-02-05T17:30:00Z" w:initials="DB">
+  <w:comment w:id="79" w:author="Dave Bridges" w:date="2018-02-05T17:30:00Z" w:initials="DB">
     <w:p>
       <w:pPr>
         <w:pStyle w:val="CommentText"/>
@@ -10530,7 +10622,7 @@
       </w:r>
     </w:p>
   </w:comment>
-  <w:comment w:id="77" w:author="Microsoft Office User" w:date="2018-01-31T16:05:00Z" w:initials="MOU">
+  <w:comment w:id="80" w:author="Microsoft Office User" w:date="2018-01-31T16:05:00Z" w:initials="MOU">
     <w:p>
       <w:pPr>
         <w:pStyle w:val="CommentText"/>
@@ -10546,7 +10638,7 @@
       </w:r>
     </w:p>
   </w:comment>
-  <w:comment w:id="78" w:author="Dave Bridges" w:date="2018-02-05T17:30:00Z" w:initials="DB">
+  <w:comment w:id="81" w:author="Dave Bridges" w:date="2018-02-05T17:30:00Z" w:initials="DB">
     <w:p>
       <w:pPr>
         <w:pStyle w:val="CommentText"/>
@@ -10562,7 +10654,7 @@
       </w:r>
     </w:p>
   </w:comment>
-  <w:comment w:id="79" w:author="Dave Bridges" w:date="2018-02-05T17:31:00Z" w:initials="DB">
+  <w:comment w:id="82" w:author="Dave Bridges" w:date="2018-02-05T17:31:00Z" w:initials="DB">
     <w:p>
       <w:pPr>
         <w:pStyle w:val="CommentText"/>
@@ -10578,7 +10670,7 @@
       </w:r>
     </w:p>
   </w:comment>
-  <w:comment w:id="80" w:author="Dave Bridges" w:date="2018-02-05T17:31:00Z" w:initials="DB">
+  <w:comment w:id="83" w:author="Dave Bridges" w:date="2018-02-05T17:31:00Z" w:initials="DB">
     <w:p>
       <w:pPr>
         <w:pStyle w:val="CommentText"/>
@@ -10594,7 +10686,7 @@
       </w:r>
     </w:p>
   </w:comment>
-  <w:comment w:id="81" w:author="Dave Bridges" w:date="2018-02-05T17:31:00Z" w:initials="DB">
+  <w:comment w:id="84" w:author="Dave Bridges" w:date="2018-02-05T17:31:00Z" w:initials="DB">
     <w:p>
       <w:pPr>
         <w:pStyle w:val="CommentText"/>
@@ -10610,7 +10702,7 @@
       </w:r>
     </w:p>
   </w:comment>
-  <w:comment w:id="82" w:author="Dave Bridges" w:date="2018-02-05T17:32:00Z" w:initials="DB">
+  <w:comment w:id="85" w:author="Dave Bridges" w:date="2018-02-05T17:32:00Z" w:initials="DB">
     <w:p>
       <w:pPr>
         <w:pStyle w:val="CommentText"/>
@@ -10626,7 +10718,7 @@
       </w:r>
     </w:p>
   </w:comment>
-  <w:comment w:id="83" w:author="Dave Bridges" w:date="2018-02-05T17:33:00Z" w:initials="DB">
+  <w:comment w:id="86" w:author="Dave Bridges" w:date="2018-02-05T17:33:00Z" w:initials="DB">
     <w:p>
       <w:pPr>
         <w:pStyle w:val="CommentText"/>
@@ -10642,7 +10734,7 @@
       </w:r>
     </w:p>
   </w:comment>
-  <w:comment w:id="84" w:author="Dave Bridges" w:date="2018-02-05T17:32:00Z" w:initials="DB">
+  <w:comment w:id="87" w:author="Dave Bridges" w:date="2018-02-05T17:32:00Z" w:initials="DB">
     <w:p>
       <w:pPr>
         <w:pStyle w:val="CommentText"/>
@@ -10658,7 +10750,7 @@
       </w:r>
     </w:p>
   </w:comment>
-  <w:comment w:id="85" w:author="Microsoft Office User" w:date="2018-01-31T16:10:00Z" w:initials="MOU">
+  <w:comment w:id="88" w:author="Microsoft Office User" w:date="2018-01-31T16:10:00Z" w:initials="MOU">
     <w:p>
       <w:pPr>
         <w:ind w:firstLine="720"/>
@@ -10712,7 +10804,7 @@
       </w:r>
     </w:p>
   </w:comment>
-  <w:comment w:id="86" w:author="Microsoft Office User" w:date="2018-01-31T16:17:00Z" w:initials="MOU">
+  <w:comment w:id="89" w:author="Microsoft Office User" w:date="2018-01-31T16:17:00Z" w:initials="MOU">
     <w:p>
       <w:pPr>
         <w:pStyle w:val="CommentText"/>
@@ -10728,7 +10820,7 @@
       </w:r>
     </w:p>
   </w:comment>
-  <w:comment w:id="87" w:author="Microsoft Office User" w:date="2018-01-31T16:20:00Z" w:initials="MOU">
+  <w:comment w:id="90" w:author="Microsoft Office User" w:date="2018-01-31T16:20:00Z" w:initials="MOU">
     <w:p>
       <w:pPr>
         <w:pStyle w:val="CommentText"/>
@@ -10744,7 +10836,7 @@
       </w:r>
     </w:p>
   </w:comment>
-  <w:comment w:id="88" w:author="Microsoft Office User" w:date="2018-01-31T16:31:00Z" w:initials="MOU">
+  <w:comment w:id="91" w:author="Microsoft Office User" w:date="2018-01-31T16:31:00Z" w:initials="MOU">
     <w:p>
       <w:pPr>
         <w:pStyle w:val="CommentText"/>
@@ -10760,7 +10852,7 @@
       </w:r>
     </w:p>
   </w:comment>
-  <w:comment w:id="89" w:author="Dave Bridges" w:date="2018-02-05T17:37:00Z" w:initials="DB">
+  <w:comment w:id="92" w:author="Dave Bridges" w:date="2018-02-05T17:37:00Z" w:initials="DB">
     <w:p>
       <w:pPr>
         <w:pStyle w:val="CommentText"/>
@@ -10776,7 +10868,7 @@
       </w:r>
     </w:p>
   </w:comment>
-  <w:comment w:id="90" w:author="Microsoft Office User" w:date="2018-01-31T16:15:00Z" w:initials="MOU">
+  <w:comment w:id="93" w:author="Microsoft Office User" w:date="2018-01-31T16:15:00Z" w:initials="MOU">
     <w:p>
       <w:pPr>
         <w:pStyle w:val="CommentText"/>
@@ -10792,7 +10884,7 @@
       </w:r>
     </w:p>
   </w:comment>
-  <w:comment w:id="91" w:author="Microsoft Office User" w:date="2018-01-31T16:24:00Z" w:initials="MOU">
+  <w:comment w:id="94" w:author="Microsoft Office User" w:date="2018-01-31T16:24:00Z" w:initials="MOU">
     <w:p>
       <w:pPr>
         <w:ind w:firstLine="720"/>
@@ -10816,7 +10908,7 @@
       </w:pPr>
     </w:p>
   </w:comment>
-  <w:comment w:id="93" w:author="Microsoft Office User" w:date="2018-01-31T16:25:00Z" w:initials="MOU">
+  <w:comment w:id="99" w:author="Microsoft Office User" w:date="2018-01-31T16:25:00Z" w:initials="MOU">
     <w:p>
       <w:pPr>
         <w:pStyle w:val="CommentText"/>
@@ -10841,7 +10933,7 @@
       </w:r>
     </w:p>
   </w:comment>
-  <w:comment w:id="94" w:author="Dave Bridges" w:date="2018-02-07T19:04:00Z" w:initials="DB">
+  <w:comment w:id="95" w:author="Dave Bridges" w:date="2018-03-04T20:58:00Z" w:initials="DB">
     <w:p>
       <w:pPr>
         <w:pStyle w:val="CommentText"/>
@@ -10853,11 +10945,27 @@
         <w:annotationRef/>
       </w:r>
       <w:r>
+        <w:t>This might not be necessary if these do not change with obesity.</w:t>
+      </w:r>
+    </w:p>
+  </w:comment>
+  <w:comment w:id="100" w:author="Dave Bridges" w:date="2018-02-07T19:04:00Z" w:initials="DB">
+    <w:p>
+      <w:pPr>
+        <w:pStyle w:val="CommentText"/>
+      </w:pPr>
+      <w:r>
+        <w:rPr>
+          <w:rStyle w:val="CommentReference"/>
+        </w:rPr>
+        <w:annotationRef/>
+      </w:r>
+      <w:r>
         <w:t>Can the pancreas convert glucose to NEAA in appreciable amounts?</w:t>
       </w:r>
     </w:p>
   </w:comment>
-  <w:comment w:id="95" w:author="Dave Bridges" w:date="2018-02-07T18:59:00Z" w:initials="DB">
+  <w:comment w:id="101" w:author="Dave Bridges" w:date="2018-02-07T18:59:00Z" w:initials="DB">
     <w:p>
       <w:pPr>
         <w:pStyle w:val="CommentText"/>
@@ -10873,7 +10981,7 @@
       </w:r>
     </w:p>
   </w:comment>
-  <w:comment w:id="96" w:author="Dave Bridges" w:date="2018-02-07T19:01:00Z" w:initials="DB">
+  <w:comment w:id="102" w:author="Dave Bridges" w:date="2018-02-07T19:01:00Z" w:initials="DB">
     <w:p>
       <w:pPr>
         <w:pStyle w:val="CommentText"/>
@@ -10889,7 +10997,7 @@
       </w:r>
     </w:p>
   </w:comment>
-  <w:comment w:id="97" w:author="Dave Bridges" w:date="2018-02-07T19:02:00Z" w:initials="DB">
+  <w:comment w:id="103" w:author="Dave Bridges" w:date="2018-02-07T19:02:00Z" w:initials="DB">
     <w:p>
       <w:pPr>
         <w:pStyle w:val="CommentText"/>
@@ -10905,7 +11013,7 @@
       </w:r>
     </w:p>
   </w:comment>
-  <w:comment w:id="98" w:author="Dave Bridges" w:date="2018-02-07T19:02:00Z" w:initials="DB">
+  <w:comment w:id="104" w:author="Dave Bridges" w:date="2018-02-07T19:02:00Z" w:initials="DB">
     <w:p>
       <w:pPr>
         <w:pStyle w:val="CommentText"/>
@@ -10921,7 +11029,7 @@
       </w:r>
     </w:p>
   </w:comment>
-  <w:comment w:id="99" w:author="Dave Bridges" w:date="2018-02-07T19:02:00Z" w:initials="DB">
+  <w:comment w:id="105" w:author="Dave Bridges" w:date="2018-02-07T19:02:00Z" w:initials="DB">
     <w:p>
       <w:pPr>
         <w:pStyle w:val="CommentText"/>
@@ -10937,7 +11045,7 @@
       </w:r>
     </w:p>
   </w:comment>
-  <w:comment w:id="100" w:author="Dave Bridges" w:date="2018-02-07T19:03:00Z" w:initials="DB">
+  <w:comment w:id="106" w:author="Dave Bridges" w:date="2018-02-07T19:03:00Z" w:initials="DB">
     <w:p>
       <w:pPr>
         <w:pStyle w:val="CommentText"/>
@@ -10953,7 +11061,7 @@
       </w:r>
     </w:p>
   </w:comment>
-  <w:comment w:id="101" w:author="Dave Bridges" w:date="2018-02-07T19:03:00Z" w:initials="DB">
+  <w:comment w:id="107" w:author="Dave Bridges" w:date="2018-02-07T19:03:00Z" w:initials="DB">
     <w:p>
       <w:pPr>
         <w:pStyle w:val="CommentText"/>
@@ -10969,7 +11077,7 @@
       </w:r>
     </w:p>
   </w:comment>
-  <w:comment w:id="102" w:author="Dave Bridges" w:date="2018-02-07T19:05:00Z" w:initials="DB">
+  <w:comment w:id="108" w:author="Dave Bridges" w:date="2018-02-07T19:05:00Z" w:initials="DB">
     <w:p>
       <w:pPr>
         <w:pStyle w:val="CommentText"/>
@@ -10985,7 +11093,7 @@
       </w:r>
     </w:p>
   </w:comment>
-  <w:comment w:id="103" w:author="Dave Bridges" w:date="2018-02-07T19:05:00Z" w:initials="DB">
+  <w:comment w:id="109" w:author="Dave Bridges" w:date="2018-02-07T19:05:00Z" w:initials="DB">
     <w:p>
       <w:pPr>
         <w:pStyle w:val="CommentText"/>
@@ -11001,7 +11109,7 @@
       </w:r>
     </w:p>
   </w:comment>
-  <w:comment w:id="104" w:author="Dave Bridges" w:date="2018-02-07T19:06:00Z" w:initials="DB">
+  <w:comment w:id="110" w:author="Dave Bridges" w:date="2018-02-07T19:06:00Z" w:initials="DB">
     <w:p>
       <w:pPr>
         <w:pStyle w:val="CommentText"/>
@@ -11017,7 +11125,7 @@
       </w:r>
     </w:p>
   </w:comment>
-  <w:comment w:id="105" w:author="Dave Bridges" w:date="2018-02-07T19:06:00Z" w:initials="DB">
+  <w:comment w:id="111" w:author="Dave Bridges" w:date="2018-02-07T19:06:00Z" w:initials="DB">
     <w:p>
       <w:pPr>
         <w:pStyle w:val="CommentText"/>
@@ -11033,7 +11141,7 @@
       </w:r>
     </w:p>
   </w:comment>
-  <w:comment w:id="106" w:author="Microsoft Office User" w:date="2018-01-31T16:39:00Z" w:initials="MOU">
+  <w:comment w:id="112" w:author="Microsoft Office User" w:date="2018-01-31T16:39:00Z" w:initials="MOU">
     <w:p>
       <w:pPr>
         <w:pStyle w:val="CommentText"/>
@@ -11049,7 +11157,7 @@
       </w:r>
     </w:p>
   </w:comment>
-  <w:comment w:id="107" w:author="Dave Bridges" w:date="2018-02-07T19:08:00Z" w:initials="DB">
+  <w:comment w:id="113" w:author="Dave Bridges" w:date="2018-02-07T19:08:00Z" w:initials="DB">
     <w:p>
       <w:pPr>
         <w:pStyle w:val="CommentText"/>
@@ -11065,7 +11173,7 @@
       </w:r>
     </w:p>
   </w:comment>
-  <w:comment w:id="108" w:author="Dave Bridges" w:date="2018-02-07T19:07:00Z" w:initials="DB">
+  <w:comment w:id="114" w:author="Dave Bridges" w:date="2018-02-07T19:07:00Z" w:initials="DB">
     <w:p>
       <w:pPr>
         <w:pStyle w:val="CommentText"/>
@@ -11081,7 +11189,7 @@
       </w:r>
     </w:p>
   </w:comment>
-  <w:comment w:id="109" w:author="Microsoft Office User" w:date="2018-01-31T16:41:00Z" w:initials="MOU">
+  <w:comment w:id="115" w:author="Microsoft Office User" w:date="2018-01-31T16:41:00Z" w:initials="MOU">
     <w:p>
       <w:pPr>
         <w:pStyle w:val="CommentText"/>
@@ -11097,7 +11205,7 @@
       </w:r>
     </w:p>
   </w:comment>
-  <w:comment w:id="110" w:author="Dave Bridges" w:date="2018-02-07T19:09:00Z" w:initials="DB">
+  <w:comment w:id="116" w:author="Dave Bridges" w:date="2018-02-07T19:09:00Z" w:initials="DB">
     <w:p>
       <w:pPr>
         <w:pStyle w:val="CommentText"/>
@@ -11116,7 +11224,7 @@
       </w:r>
     </w:p>
   </w:comment>
-  <w:comment w:id="111" w:author="Dave Bridges" w:date="2018-02-07T19:09:00Z" w:initials="DB">
+  <w:comment w:id="117" w:author="Dave Bridges" w:date="2018-02-07T19:09:00Z" w:initials="DB">
     <w:p>
       <w:pPr>
         <w:pStyle w:val="CommentText"/>
@@ -11132,7 +11240,7 @@
       </w:r>
     </w:p>
   </w:comment>
-  <w:comment w:id="112" w:author="Microsoft Office User" w:date="2018-01-31T16:43:00Z" w:initials="MOU">
+  <w:comment w:id="118" w:author="Microsoft Office User" w:date="2018-01-31T16:43:00Z" w:initials="MOU">
     <w:p>
       <w:pPr>
         <w:pStyle w:val="CommentText"/>
@@ -11148,7 +11256,7 @@
       </w:r>
     </w:p>
   </w:comment>
-  <w:comment w:id="113" w:author="Dave Bridges" w:date="2018-02-07T19:09:00Z" w:initials="DB">
+  <w:comment w:id="119" w:author="Dave Bridges" w:date="2018-02-07T19:09:00Z" w:initials="DB">
     <w:p>
       <w:pPr>
         <w:pStyle w:val="CommentText"/>
@@ -11164,7 +11272,7 @@
       </w:r>
     </w:p>
   </w:comment>
-  <w:comment w:id="114" w:author="Dave Bridges" w:date="2018-02-07T19:10:00Z" w:initials="DB">
+  <w:comment w:id="120" w:author="Dave Bridges" w:date="2018-02-07T19:10:00Z" w:initials="DB">
     <w:p>
       <w:pPr>
         <w:pStyle w:val="CommentText"/>
@@ -11180,7 +11288,7 @@
       </w:r>
     </w:p>
   </w:comment>
-  <w:comment w:id="115" w:author="Microsoft Office User" w:date="2018-01-31T16:45:00Z" w:initials="MOU">
+  <w:comment w:id="121" w:author="Microsoft Office User" w:date="2018-01-31T16:45:00Z" w:initials="MOU">
     <w:p>
       <w:pPr>
         <w:pStyle w:val="CommentText"/>
@@ -11196,7 +11304,7 @@
       </w:r>
     </w:p>
   </w:comment>
-  <w:comment w:id="116" w:author="Dave Bridges" w:date="2018-02-07T19:10:00Z" w:initials="DB">
+  <w:comment w:id="122" w:author="Dave Bridges" w:date="2018-02-07T19:10:00Z" w:initials="DB">
     <w:p>
       <w:pPr>
         <w:pStyle w:val="CommentText"/>
@@ -11212,7 +11320,7 @@
       </w:r>
     </w:p>
   </w:comment>
-  <w:comment w:id="117" w:author="Dave Bridges" w:date="2018-02-07T19:11:00Z" w:initials="DB">
+  <w:comment w:id="123" w:author="Dave Bridges" w:date="2018-02-07T19:11:00Z" w:initials="DB">
     <w:p>
       <w:pPr>
         <w:pStyle w:val="CommentText"/>
@@ -11228,7 +11336,7 @@
       </w:r>
     </w:p>
   </w:comment>
-  <w:comment w:id="118" w:author="Dave Bridges" w:date="2018-02-07T19:11:00Z" w:initials="DB">
+  <w:comment w:id="124" w:author="Dave Bridges" w:date="2018-02-07T19:11:00Z" w:initials="DB">
     <w:p>
       <w:pPr>
         <w:pStyle w:val="CommentText"/>
@@ -11244,7 +11352,7 @@
       </w:r>
     </w:p>
   </w:comment>
-  <w:comment w:id="119" w:author="Dave Bridges" w:date="2018-02-07T19:12:00Z" w:initials="DB">
+  <w:comment w:id="125" w:author="Dave Bridges" w:date="2018-02-07T19:12:00Z" w:initials="DB">
     <w:p>
       <w:pPr>
         <w:pStyle w:val="CommentText"/>
@@ -11260,7 +11368,7 @@
       </w:r>
     </w:p>
   </w:comment>
-  <w:comment w:id="120" w:author="Dave Bridges" w:date="2018-02-07T19:12:00Z" w:initials="DB">
+  <w:comment w:id="126" w:author="Dave Bridges" w:date="2018-02-07T19:12:00Z" w:initials="DB">
     <w:p>
       <w:pPr>
         <w:pStyle w:val="CommentText"/>
@@ -11276,7 +11384,7 @@
       </w:r>
     </w:p>
   </w:comment>
-  <w:comment w:id="121" w:author="Dave Bridges" w:date="2018-02-07T19:12:00Z" w:initials="DB">
+  <w:comment w:id="127" w:author="Dave Bridges" w:date="2018-02-07T19:12:00Z" w:initials="DB">
     <w:p>
       <w:pPr>
         <w:pStyle w:val="CommentText"/>
@@ -11292,7 +11400,7 @@
       </w:r>
     </w:p>
   </w:comment>
-  <w:comment w:id="122" w:author="Microsoft Office User" w:date="2018-01-31T16:48:00Z" w:initials="MOU">
+  <w:comment w:id="128" w:author="Microsoft Office User" w:date="2018-01-31T16:48:00Z" w:initials="MOU">
     <w:p>
       <w:pPr>
         <w:pStyle w:val="CommentText"/>
@@ -11308,7 +11416,7 @@
       </w:r>
     </w:p>
   </w:comment>
-  <w:comment w:id="123" w:author="Dave Bridges" w:date="2018-02-07T19:13:00Z" w:initials="DB">
+  <w:comment w:id="129" w:author="Dave Bridges" w:date="2018-02-07T19:13:00Z" w:initials="DB">
     <w:p>
       <w:pPr>
         <w:pStyle w:val="CommentText"/>
@@ -11324,7 +11432,7 @@
       </w:r>
     </w:p>
   </w:comment>
-  <w:comment w:id="124" w:author="Dave Bridges" w:date="2018-02-07T19:13:00Z" w:initials="DB">
+  <w:comment w:id="130" w:author="Dave Bridges" w:date="2018-02-07T19:13:00Z" w:initials="DB">
     <w:p>
       <w:pPr>
         <w:pStyle w:val="CommentText"/>
@@ -11340,7 +11448,7 @@
       </w:r>
     </w:p>
   </w:comment>
-  <w:comment w:id="125" w:author="Dave Bridges" w:date="2018-02-07T19:14:00Z" w:initials="DB">
+  <w:comment w:id="131" w:author="Dave Bridges" w:date="2018-02-07T19:14:00Z" w:initials="DB">
     <w:p>
       <w:pPr>
         <w:pStyle w:val="CommentText"/>
@@ -11356,7 +11464,7 @@
       </w:r>
     </w:p>
   </w:comment>
-  <w:comment w:id="126" w:author="Dave Bridges" w:date="2018-02-07T19:15:00Z" w:initials="DB">
+  <w:comment w:id="132" w:author="Dave Bridges" w:date="2018-02-07T19:15:00Z" w:initials="DB">
     <w:p>
       <w:pPr>
         <w:pStyle w:val="CommentText"/>
@@ -11372,7 +11480,7 @@
       </w:r>
     </w:p>
   </w:comment>
-  <w:comment w:id="127" w:author="Dave Bridges" w:date="2018-02-07T19:16:00Z" w:initials="DB">
+  <w:comment w:id="133" w:author="Dave Bridges" w:date="2018-02-07T19:16:00Z" w:initials="DB">
     <w:p>
       <w:pPr>
         <w:pStyle w:val="CommentText"/>
@@ -11388,7 +11496,7 @@
       </w:r>
     </w:p>
   </w:comment>
-  <w:comment w:id="128" w:author="Dave Bridges" w:date="2018-02-07T19:16:00Z" w:initials="DB">
+  <w:comment w:id="134" w:author="Dave Bridges" w:date="2018-02-07T19:16:00Z" w:initials="DB">
     <w:p>
       <w:pPr>
         <w:pStyle w:val="CommentText"/>
@@ -11404,7 +11512,7 @@
       </w:r>
     </w:p>
   </w:comment>
-  <w:comment w:id="129" w:author="Dave Bridges" w:date="2018-02-07T19:17:00Z" w:initials="DB">
+  <w:comment w:id="135" w:author="Dave Bridges" w:date="2018-02-07T19:17:00Z" w:initials="DB">
     <w:p>
       <w:pPr>
         <w:pStyle w:val="CommentText"/>
@@ -11420,7 +11528,7 @@
       </w:r>
     </w:p>
   </w:comment>
-  <w:comment w:id="130" w:author="Dave Bridges" w:date="2018-02-07T19:18:00Z" w:initials="DB">
+  <w:comment w:id="136" w:author="Dave Bridges" w:date="2018-02-07T19:18:00Z" w:initials="DB">
     <w:p>
       <w:pPr>
         <w:pStyle w:val="CommentText"/>
@@ -11436,7 +11544,7 @@
       </w:r>
     </w:p>
   </w:comment>
-  <w:comment w:id="131" w:author="Dave Bridges" w:date="2018-02-07T19:18:00Z" w:initials="DB">
+  <w:comment w:id="137" w:author="Dave Bridges" w:date="2018-02-07T19:18:00Z" w:initials="DB">
     <w:p>
       <w:pPr>
         <w:pStyle w:val="CommentText"/>
@@ -11452,7 +11560,7 @@
       </w:r>
     </w:p>
   </w:comment>
-  <w:comment w:id="132" w:author="Dave Bridges" w:date="2018-02-07T19:18:00Z" w:initials="DB">
+  <w:comment w:id="138" w:author="Dave Bridges" w:date="2018-02-07T19:18:00Z" w:initials="DB">
     <w:p>
       <w:pPr>
         <w:pStyle w:val="CommentText"/>
@@ -11468,7 +11576,7 @@
       </w:r>
     </w:p>
   </w:comment>
-  <w:comment w:id="133" w:author="Dave Bridges" w:date="2018-02-07T19:19:00Z" w:initials="DB">
+  <w:comment w:id="139" w:author="Dave Bridges" w:date="2018-02-07T19:19:00Z" w:initials="DB">
     <w:p>
       <w:pPr>
         <w:pStyle w:val="CommentText"/>
@@ -11518,6 +11626,7 @@
   <w15:commentEx w15:paraId="2E9BECDB" w15:done="0"/>
   <w15:commentEx w15:paraId="3538B040" w15:done="0"/>
   <w15:commentEx w15:paraId="44FF0691" w15:done="0"/>
+  <w15:commentEx w15:paraId="04D4D5D5" w15:done="0"/>
   <w15:commentEx w15:paraId="40606859" w15:done="0"/>
   <w15:commentEx w15:paraId="1C936D07" w15:done="0"/>
   <w15:commentEx w15:paraId="6066199D" w15:done="0"/>
@@ -11579,6 +11688,7 @@
   <w15:commentEx w15:paraId="12769828" w15:done="0"/>
   <w15:commentEx w15:paraId="326F4C2D" w15:done="0"/>
   <w15:commentEx w15:paraId="60541B8F" w15:done="0"/>
+  <w15:commentEx w15:paraId="53E35343" w15:done="0"/>
   <w15:commentEx w15:paraId="7514C059" w15:done="0"/>
   <w15:commentEx w15:paraId="3D527B8F" w15:done="0"/>
   <w15:commentEx w15:paraId="0046516C" w15:done="0"/>
@@ -11653,6 +11763,7 @@
   <w16cid:commentId w16cid:paraId="2E9BECDB" w16cid:durableId="1E46DA5F"/>
   <w16cid:commentId w16cid:paraId="3538B040" w16cid:durableId="1E1CA497"/>
   <w16cid:commentId w16cid:paraId="44FF0691" w16cid:durableId="1E1CA4A8"/>
+  <w16cid:commentId w16cid:paraId="04D4D5D5" w16cid:durableId="1E46DB53"/>
   <w16cid:commentId w16cid:paraId="40606859" w16cid:durableId="1E1CA53B"/>
   <w16cid:commentId w16cid:paraId="1C936D07" w16cid:durableId="1E1CA56A"/>
   <w16cid:commentId w16cid:paraId="6066199D" w16cid:durableId="1E1CA585"/>
@@ -11714,6 +11825,7 @@
   <w16cid:commentId w16cid:paraId="12769828" w16cid:durableId="1E1C6A3A"/>
   <w16cid:commentId w16cid:paraId="326F4C2D" w16cid:durableId="1E1C6C4C"/>
   <w16cid:commentId w16cid:paraId="60541B8F" w16cid:durableId="1E1C6C88"/>
+  <w16cid:commentId w16cid:paraId="53E35343" w16cid:durableId="1E46DC90"/>
   <w16cid:commentId w16cid:paraId="7514C059" w16cid:durableId="1E25CC33"/>
   <w16cid:commentId w16cid:paraId="3D527B8F" w16cid:durableId="1E25CB0A"/>
   <w16cid:commentId w16cid:paraId="0046516C" w16cid:durableId="1E25CBA3"/>
@@ -13990,7 +14102,7 @@
 </file>
 
 <file path=customXml/itemProps1.xml><?xml version="1.0" encoding="utf-8"?>
-<ds:datastoreItem xmlns:ds="http://schemas.openxmlformats.org/officeDocument/2006/customXml" ds:itemID="{2297170C-85E0-C049-ADC2-A4E2A14DEC2F}">
+<ds:datastoreItem xmlns:ds="http://schemas.openxmlformats.org/officeDocument/2006/customXml" ds:itemID="{3DCF0578-AC4C-4841-AAE3-27A56D056388}">
   <ds:schemaRefs>
     <ds:schemaRef ds:uri="http://schemas.openxmlformats.org/officeDocument/2006/bibliography"/>
   </ds:schemaRefs>

</xml_diff>